<commit_message>
#8 Title added in report
</commit_message>
<xml_diff>
--- a/SAI_report.docx
+++ b/SAI_report.docx
@@ -3,6 +3,154 @@
 <w:document xmlns:wpc="http://schemas.microsoft.com/office/word/2010/wordprocessingCanvas" xmlns:cx="http://schemas.microsoft.com/office/drawing/2014/chartex" xmlns:cx1="http://schemas.microsoft.com/office/drawing/2015/9/8/chartex" xmlns:cx2="http://schemas.microsoft.com/office/drawing/2015/10/21/chartex" xmlns:cx3="http://schemas.microsoft.com/office/drawing/2016/5/9/chartex" xmlns:cx4="http://schemas.microsoft.com/office/drawing/2016/5/10/chartex" xmlns:cx5="http://schemas.microsoft.com/office/drawing/2016/5/11/chartex" xmlns:cx6="http://schemas.microsoft.com/office/drawing/2016/5/12/chartex" xmlns:cx7="http://schemas.microsoft.com/office/drawing/2016/5/13/chartex" xmlns:cx8="http://schemas.microsoft.com/office/drawing/2016/5/14/chartex" xmlns:mc="http://schemas.openxmlformats.org/markup-compatibility/2006" xmlns:aink="http://schemas.microsoft.com/office/drawing/2016/ink" xmlns:am3d="http://schemas.microsoft.com/office/drawing/2017/model3d" xmlns:o="urn:schemas-microsoft-com:office:office" xmlns:r="http://schemas.openxmlformats.org/officeDocument/2006/relationships" xmlns:m="http://schemas.openxmlformats.org/officeDocument/2006/math" xmlns:v="urn:schemas-microsoft-com:vml" xmlns:wp14="http://schemas.microsoft.com/office/word/2010/wordprocessingDrawing" xmlns:wp="http://schemas.openxmlformats.org/drawingml/2006/wordprocessingDrawing" xmlns:w10="urn:schemas-microsoft-com:office:word" xmlns:w="http://schemas.openxmlformats.org/wordprocessingml/2006/main" xmlns:w14="http://schemas.microsoft.com/office/word/2010/wordml" xmlns:w15="http://schemas.microsoft.com/office/word/2012/wordml" xmlns:w16cid="http://schemas.microsoft.com/office/word/2016/wordml/cid" xmlns:w16se="http://schemas.microsoft.com/office/word/2015/wordml/symex" xmlns:wpg="http://schemas.microsoft.com/office/word/2010/wordprocessingGroup" xmlns:wpi="http://schemas.microsoft.com/office/word/2010/wordprocessingInk" xmlns:wne="http://schemas.microsoft.com/office/word/2006/wordml" xmlns:wps="http://schemas.microsoft.com/office/word/2010/wordprocessingShape" mc:Ignorable="w14 w15 w16se w16cid wp14">
   <w:body>
     <w:p>
+      <w:pPr>
+        <w:rPr>
+          <w:lang w:val="en-GB"/>
+        </w:rPr>
+      </w:pPr>
+      <w:r>
+        <w:rPr>
+          <w:lang w:val="en-GB"/>
+        </w:rPr>
+        <w:t>Johnny</w:t>
+      </w:r>
+      <w:r>
+        <w:rPr>
+          <w:lang w:val="en-GB"/>
+        </w:rPr>
+        <w:t xml:space="preserve"> Nguyen</w:t>
+      </w:r>
+    </w:p>
+    <w:p>
+      <w:pPr>
+        <w:rPr>
+          <w:lang w:val="en-GB"/>
+        </w:rPr>
+      </w:pPr>
+      <w:r>
+        <w:rPr>
+          <w:lang w:val="en-GB"/>
+        </w:rPr>
+        <w:t>Project report</w:t>
+      </w:r>
+    </w:p>
+    <w:p>
+      <w:pPr>
+        <w:rPr>
+          <w:lang w:val="en-GB"/>
+        </w:rPr>
+      </w:pPr>
+    </w:p>
+    <w:p>
+      <w:pPr>
+        <w:rPr>
+          <w:lang w:val="en-GB"/>
+        </w:rPr>
+      </w:pPr>
+      <w:r>
+        <w:rPr>
+          <w:lang w:val="en-GB"/>
+        </w:rPr>
+        <w:t>Strong artificial Intelligence</w:t>
+      </w:r>
+    </w:p>
+    <w:p>
+      <w:pPr>
+        <w:rPr>
+          <w:lang w:val="en-GB"/>
+        </w:rPr>
+      </w:pPr>
+      <w:r>
+        <w:rPr>
+          <w:lang w:val="en-GB"/>
+        </w:rPr>
+        <w:t>Introduction</w:t>
+      </w:r>
+    </w:p>
+    <w:p>
+      <w:pPr>
+        <w:rPr>
+          <w:lang w:val="en-GB"/>
+        </w:rPr>
+      </w:pPr>
+      <w:r>
+        <w:rPr>
+          <w:lang w:val="en-GB"/>
+        </w:rPr>
+        <w:t>Related work</w:t>
+      </w:r>
+    </w:p>
+    <w:p>
+      <w:pPr>
+        <w:rPr>
+          <w:lang w:val="en-GB"/>
+        </w:rPr>
+      </w:pPr>
+      <w:r>
+        <w:rPr>
+          <w:lang w:val="en-GB"/>
+        </w:rPr>
+        <w:t>Dataset and features</w:t>
+      </w:r>
+    </w:p>
+    <w:p>
+      <w:pPr>
+        <w:rPr>
+          <w:lang w:val="en-GB"/>
+        </w:rPr>
+      </w:pPr>
+      <w:r>
+        <w:rPr>
+          <w:lang w:val="en-GB"/>
+        </w:rPr>
+        <w:t>Methods</w:t>
+      </w:r>
+    </w:p>
+    <w:p>
+      <w:pPr>
+        <w:rPr>
+          <w:lang w:val="en-GB"/>
+        </w:rPr>
+      </w:pPr>
+      <w:r>
+        <w:rPr>
+          <w:lang w:val="en-GB"/>
+        </w:rPr>
+        <w:t>Experiments/Results/Discussion</w:t>
+      </w:r>
+    </w:p>
+    <w:p>
+      <w:pPr>
+        <w:rPr>
+          <w:lang w:val="en-GB"/>
+        </w:rPr>
+      </w:pPr>
+      <w:r>
+        <w:rPr>
+          <w:lang w:val="en-GB"/>
+        </w:rPr>
+        <w:t>Future Work</w:t>
+      </w:r>
+    </w:p>
+    <w:p>
+      <w:pPr>
+        <w:rPr>
+          <w:lang w:val="en-GB"/>
+        </w:rPr>
+      </w:pPr>
+    </w:p>
+    <w:p>
+      <w:pPr>
+        <w:rPr>
+          <w:lang w:val="en-GB"/>
+        </w:rPr>
+      </w:pPr>
+      <w:r>
+        <w:rPr>
+          <w:lang w:val="en-GB"/>
+        </w:rPr>
+        <w:t>References/Bibliography</w:t>
+      </w:r>
       <w:bookmarkStart w:id="0" w:name="_GoBack"/>
       <w:bookmarkEnd w:id="0"/>
     </w:p>

</xml_diff>

<commit_message>
#8 Ideas for the introduction added in report
</commit_message>
<xml_diff>
--- a/SAI_report.docx
+++ b/SAI_report.docx
@@ -77,82 +77,166 @@
         <w:rPr>
           <w:lang w:val="en-GB"/>
         </w:rPr>
-        <w:t>Related work</w:t>
-      </w:r>
-    </w:p>
-    <w:p>
-      <w:pPr>
-        <w:rPr>
-          <w:lang w:val="en-GB"/>
-        </w:rPr>
-      </w:pPr>
-      <w:r>
-        <w:rPr>
-          <w:lang w:val="en-GB"/>
-        </w:rPr>
-        <w:t>Dataset and features</w:t>
-      </w:r>
-    </w:p>
-    <w:p>
-      <w:pPr>
-        <w:rPr>
-          <w:lang w:val="en-GB"/>
-        </w:rPr>
-      </w:pPr>
-      <w:r>
-        <w:rPr>
-          <w:lang w:val="en-GB"/>
-        </w:rPr>
-        <w:t>Methods</w:t>
-      </w:r>
-    </w:p>
-    <w:p>
-      <w:pPr>
-        <w:rPr>
-          <w:lang w:val="en-GB"/>
-        </w:rPr>
-      </w:pPr>
-      <w:r>
-        <w:rPr>
-          <w:lang w:val="en-GB"/>
-        </w:rPr>
-        <w:t>Experiments/Results/Discussion</w:t>
-      </w:r>
-    </w:p>
-    <w:p>
-      <w:pPr>
-        <w:rPr>
-          <w:lang w:val="en-GB"/>
-        </w:rPr>
-      </w:pPr>
-      <w:r>
-        <w:rPr>
-          <w:lang w:val="en-GB"/>
-        </w:rPr>
-        <w:t>Future Work</w:t>
-      </w:r>
-    </w:p>
-    <w:p>
-      <w:pPr>
-        <w:rPr>
-          <w:lang w:val="en-GB"/>
-        </w:rPr>
-      </w:pPr>
-    </w:p>
-    <w:p>
-      <w:pPr>
-        <w:rPr>
-          <w:lang w:val="en-GB"/>
-        </w:rPr>
-      </w:pPr>
-      <w:r>
-        <w:rPr>
-          <w:lang w:val="en-GB"/>
-        </w:rPr>
-        <w:t>References/Bibliography</w:t>
+        <w:t>Siri, google assistant, Alexa =&gt; predef</w:t>
+      </w:r>
+      <w:r>
+        <w:rPr>
+          <w:lang w:val="en-GB"/>
+        </w:rPr>
+        <w:t>ine commands</w:t>
+      </w:r>
+    </w:p>
+    <w:p>
+      <w:pPr>
+        <w:rPr>
+          <w:lang w:val="en-GB"/>
+        </w:rPr>
+      </w:pPr>
+      <w:r>
+        <w:rPr>
+          <w:lang w:val="en-GB"/>
+        </w:rPr>
+        <w:t>Explain to create a command on google assistant</w:t>
+      </w:r>
+    </w:p>
+    <w:p>
+      <w:pPr>
+        <w:rPr>
+          <w:lang w:val="en-GB"/>
+        </w:rPr>
+      </w:pPr>
+      <w:r>
+        <w:rPr>
+          <w:lang w:val="en-GB"/>
+        </w:rPr>
+        <w:t>Explain the others ?</w:t>
+      </w:r>
+    </w:p>
+    <w:p>
+      <w:pPr>
+        <w:rPr>
+          <w:lang w:val="en-GB"/>
+        </w:rPr>
+      </w:pPr>
+      <w:r>
+        <w:rPr>
+          <w:lang w:val="en-GB"/>
+        </w:rPr>
+        <w:t>Another way to create a command =&gt; RL on voice and mouse move/click</w:t>
+      </w:r>
+    </w:p>
+    <w:p>
+      <w:pPr>
+        <w:rPr>
+          <w:lang w:val="en-GB"/>
+        </w:rPr>
+      </w:pPr>
+      <w:r>
+        <w:rPr>
+          <w:lang w:val="en-GB"/>
+        </w:rPr>
+        <w:t>Explain the voice</w:t>
+      </w:r>
+    </w:p>
+    <w:p>
+      <w:pPr>
+        <w:rPr>
+          <w:lang w:val="en-GB"/>
+        </w:rPr>
+      </w:pPr>
+      <w:r>
+        <w:rPr>
+          <w:lang w:val="en-GB"/>
+        </w:rPr>
+        <w:t>Explain the mouse move/click</w:t>
       </w:r>
       <w:bookmarkStart w:id="0" w:name="_GoBack"/>
       <w:bookmarkEnd w:id="0"/>
+    </w:p>
+    <w:p>
+      <w:pPr>
+        <w:rPr>
+          <w:lang w:val="en-GB"/>
+        </w:rPr>
+      </w:pPr>
+      <w:r>
+        <w:rPr>
+          <w:lang w:val="en-GB"/>
+        </w:rPr>
+        <w:t>Related work</w:t>
+      </w:r>
+    </w:p>
+    <w:p>
+      <w:pPr>
+        <w:rPr>
+          <w:lang w:val="en-GB"/>
+        </w:rPr>
+      </w:pPr>
+      <w:r>
+        <w:rPr>
+          <w:lang w:val="en-GB"/>
+        </w:rPr>
+        <w:t>Dataset and features</w:t>
+      </w:r>
+    </w:p>
+    <w:p>
+      <w:pPr>
+        <w:rPr>
+          <w:lang w:val="en-GB"/>
+        </w:rPr>
+      </w:pPr>
+      <w:r>
+        <w:rPr>
+          <w:lang w:val="en-GB"/>
+        </w:rPr>
+        <w:t>Methods</w:t>
+      </w:r>
+    </w:p>
+    <w:p>
+      <w:pPr>
+        <w:rPr>
+          <w:lang w:val="en-GB"/>
+        </w:rPr>
+      </w:pPr>
+      <w:r>
+        <w:rPr>
+          <w:lang w:val="en-GB"/>
+        </w:rPr>
+        <w:t>Experiments/Results/Discussion</w:t>
+      </w:r>
+    </w:p>
+    <w:p>
+      <w:pPr>
+        <w:rPr>
+          <w:lang w:val="en-GB"/>
+        </w:rPr>
+      </w:pPr>
+      <w:r>
+        <w:rPr>
+          <w:lang w:val="en-GB"/>
+        </w:rPr>
+        <w:t>Future Work</w:t>
+      </w:r>
+    </w:p>
+    <w:p>
+      <w:pPr>
+        <w:rPr>
+          <w:lang w:val="en-GB"/>
+        </w:rPr>
+      </w:pPr>
+    </w:p>
+    <w:p>
+      <w:pPr>
+        <w:rPr>
+          <w:lang w:val="en-GB"/>
+        </w:rPr>
+      </w:pPr>
+      <w:r>
+        <w:rPr>
+          <w:lang w:val="en-GB"/>
+        </w:rPr>
+        <w:t>References/Bibliography</w:t>
+      </w:r>
     </w:p>
     <w:sectPr>
       <w:pgSz w:w="11906" w:h="16838"/>
@@ -287,6 +371,7 @@
     <w:lsdException w:name="HTML Sample" w:semiHidden="1" w:unhideWhenUsed="1"/>
     <w:lsdException w:name="HTML Typewriter" w:semiHidden="1" w:unhideWhenUsed="1"/>
     <w:lsdException w:name="HTML Variable" w:semiHidden="1" w:unhideWhenUsed="1"/>
+    <w:lsdException w:name="Normal Table" w:semiHidden="1" w:unhideWhenUsed="1"/>
     <w:lsdException w:name="annotation subject" w:semiHidden="1" w:unhideWhenUsed="1"/>
     <w:lsdException w:name="No List" w:semiHidden="1" w:unhideWhenUsed="1"/>
     <w:lsdException w:name="Outline List 1" w:semiHidden="1" w:unhideWhenUsed="1"/>
@@ -332,9 +417,11 @@
     <w:lsdException w:name="Table Subtle 1" w:semiHidden="1" w:unhideWhenUsed="1"/>
     <w:lsdException w:name="Table Subtle 2" w:semiHidden="1" w:unhideWhenUsed="1"/>
     <w:lsdException w:name="Table Web 1" w:semiHidden="1" w:unhideWhenUsed="1"/>
+    <w:lsdException w:name="Table Web 2" w:semiHidden="1" w:unhideWhenUsed="1"/>
     <w:lsdException w:name="Table Web 3" w:semiHidden="1" w:unhideWhenUsed="1"/>
     <w:lsdException w:name="Balloon Text" w:semiHidden="1" w:unhideWhenUsed="1"/>
     <w:lsdException w:name="Table Grid" w:uiPriority="39"/>
+    <w:lsdException w:name="Table Theme" w:semiHidden="1" w:unhideWhenUsed="1"/>
     <w:lsdException w:name="Placeholder Text" w:semiHidden="1"/>
     <w:lsdException w:name="No Spacing" w:uiPriority="1" w:qFormat="1"/>
     <w:lsdException w:name="Light Shading" w:uiPriority="60"/>

</xml_diff>

<commit_message>
#8 Instructions added for Dataset and fearures
</commit_message>
<xml_diff>
--- a/SAI_report.docx
+++ b/SAI_report.docx
@@ -150,6 +150,60 @@
         </w:rPr>
         <w:t>Explain the mouse move/click</w:t>
       </w:r>
+    </w:p>
+    <w:p>
+      <w:pPr>
+        <w:rPr>
+          <w:lang w:val="en-GB"/>
+        </w:rPr>
+      </w:pPr>
+    </w:p>
+    <w:p>
+      <w:pPr>
+        <w:rPr>
+          <w:lang w:val="en-GB"/>
+        </w:rPr>
+      </w:pPr>
+    </w:p>
+    <w:p>
+      <w:pPr>
+        <w:rPr>
+          <w:lang w:val="en-GB"/>
+        </w:rPr>
+      </w:pPr>
+      <w:r>
+        <w:rPr>
+          <w:lang w:val="en-GB"/>
+        </w:rPr>
+        <w:t>Related work</w:t>
+      </w:r>
+    </w:p>
+    <w:p>
+      <w:pPr>
+        <w:rPr>
+          <w:lang w:val="en-GB"/>
+        </w:rPr>
+      </w:pPr>
+    </w:p>
+    <w:p>
+      <w:pPr>
+        <w:rPr>
+          <w:lang w:val="en-GB"/>
+        </w:rPr>
+      </w:pPr>
+    </w:p>
+    <w:p>
+      <w:pPr>
+        <w:rPr>
+          <w:lang w:val="en-GB"/>
+        </w:rPr>
+      </w:pPr>
+      <w:r>
+        <w:rPr>
+          <w:lang w:val="en-GB"/>
+        </w:rPr>
+        <w:t>Dataset and features</w:t>
+      </w:r>
       <w:bookmarkStart w:id="0" w:name="_GoBack"/>
       <w:bookmarkEnd w:id="0"/>
     </w:p>
@@ -163,21 +217,54 @@
         <w:rPr>
           <w:lang w:val="en-GB"/>
         </w:rPr>
-        <w:t>Related work</w:t>
-      </w:r>
-    </w:p>
-    <w:p>
-      <w:pPr>
-        <w:rPr>
-          <w:lang w:val="en-GB"/>
-        </w:rPr>
-      </w:pPr>
-      <w:r>
-        <w:rPr>
-          <w:lang w:val="en-GB"/>
-        </w:rPr>
-        <w:t>Dataset and features</w:t>
-      </w:r>
+        <w:t>Record 1minute/10minute/</w:t>
+      </w:r>
+      <w:r>
+        <w:rPr>
+          <w:lang w:val="en-GB"/>
+        </w:rPr>
+        <w:t>1hour/1day</w:t>
+      </w:r>
+    </w:p>
+    <w:p>
+      <w:pPr>
+        <w:rPr>
+          <w:lang w:val="en-GB"/>
+        </w:rPr>
+      </w:pPr>
+      <w:r>
+        <w:rPr>
+          <w:lang w:val="en-GB"/>
+        </w:rPr>
+        <w:t>Record yes/no for RL</w:t>
+      </w:r>
+    </w:p>
+    <w:p>
+      <w:pPr>
+        <w:rPr>
+          <w:lang w:val="en-GB"/>
+        </w:rPr>
+      </w:pPr>
+      <w:r>
+        <w:rPr>
+          <w:lang w:val="en-GB"/>
+        </w:rPr>
+        <w:t>Dynamc dataset</w:t>
+      </w:r>
+    </w:p>
+    <w:p>
+      <w:pPr>
+        <w:rPr>
+          <w:lang w:val="en-GB"/>
+        </w:rPr>
+      </w:pPr>
+    </w:p>
+    <w:p>
+      <w:pPr>
+        <w:rPr>
+          <w:lang w:val="en-GB"/>
+        </w:rPr>
+      </w:pPr>
     </w:p>
     <w:p>
       <w:pPr>
@@ -265,7 +352,7 @@
       </w:pPr>
     </w:pPrDefault>
   </w:docDefaults>
-  <w:latentStyles w:defLockedState="0" w:defUIPriority="99" w:defSemiHidden="0" w:defUnhideWhenUsed="0" w:defQFormat="0" w:count="377">
+  <w:latentStyles w:defLockedState="0" w:defUIPriority="99" w:defSemiHidden="0" w:defUnhideWhenUsed="0" w:defQFormat="0" w:count="376">
     <w:lsdException w:name="Normal" w:uiPriority="0" w:qFormat="1"/>
     <w:lsdException w:name="heading 1" w:uiPriority="9" w:qFormat="1"/>
     <w:lsdException w:name="heading 2" w:semiHidden="1" w:uiPriority="9" w:unhideWhenUsed="1" w:qFormat="1"/>
@@ -642,7 +729,6 @@
     <w:lsdException w:name="Hashtag" w:semiHidden="1" w:unhideWhenUsed="1"/>
     <w:lsdException w:name="Unresolved Mention" w:semiHidden="1" w:unhideWhenUsed="1"/>
     <w:lsdException w:name="Smart Link" w:semiHidden="1" w:unhideWhenUsed="1"/>
-    <w:lsdException w:name="Smart Link Error" w:semiHidden="1" w:unhideWhenUsed="1"/>
   </w:latentStyles>
   <w:style w:type="paragraph" w:default="1" w:styleId="Normal">
     <w:name w:val="Normal"/>

</xml_diff>

<commit_message>
#8 Instructions on method use added
</commit_message>
<xml_diff>
--- a/SAI_report.docx
+++ b/SAI_report.docx
@@ -204,80 +204,113 @@
         </w:rPr>
         <w:t>Dataset and features</w:t>
       </w:r>
+    </w:p>
+    <w:p>
+      <w:pPr>
+        <w:rPr>
+          <w:lang w:val="en-GB"/>
+        </w:rPr>
+      </w:pPr>
+      <w:r>
+        <w:rPr>
+          <w:lang w:val="en-GB"/>
+        </w:rPr>
+        <w:t>Record 1minute/10minute/</w:t>
+      </w:r>
+      <w:r>
+        <w:rPr>
+          <w:lang w:val="en-GB"/>
+        </w:rPr>
+        <w:t>1hour/1day</w:t>
+      </w:r>
+    </w:p>
+    <w:p>
+      <w:pPr>
+        <w:rPr>
+          <w:lang w:val="en-GB"/>
+        </w:rPr>
+      </w:pPr>
+      <w:r>
+        <w:rPr>
+          <w:lang w:val="en-GB"/>
+        </w:rPr>
+        <w:t>Record yes/no for RL</w:t>
+      </w:r>
+    </w:p>
+    <w:p>
+      <w:pPr>
+        <w:rPr>
+          <w:lang w:val="en-GB"/>
+        </w:rPr>
+      </w:pPr>
+      <w:r>
+        <w:rPr>
+          <w:lang w:val="en-GB"/>
+        </w:rPr>
+        <w:t>Dynamc dataset</w:t>
+      </w:r>
+    </w:p>
+    <w:p>
+      <w:pPr>
+        <w:rPr>
+          <w:lang w:val="en-GB"/>
+        </w:rPr>
+      </w:pPr>
+    </w:p>
+    <w:p>
+      <w:pPr>
+        <w:rPr>
+          <w:lang w:val="en-GB"/>
+        </w:rPr>
+      </w:pPr>
+    </w:p>
+    <w:p>
+      <w:pPr>
+        <w:rPr>
+          <w:lang w:val="en-GB"/>
+        </w:rPr>
+      </w:pPr>
+      <w:r>
+        <w:rPr>
+          <w:lang w:val="en-GB"/>
+        </w:rPr>
+        <w:t>Methods</w:t>
+      </w:r>
+    </w:p>
+    <w:p>
+      <w:pPr>
+        <w:rPr>
+          <w:lang w:val="en-GB"/>
+        </w:rPr>
+      </w:pPr>
+      <w:r>
+        <w:rPr>
+          <w:lang w:val="en-GB"/>
+        </w:rPr>
+        <w:t xml:space="preserve">RL on </w:t>
+      </w:r>
+      <w:r>
+        <w:rPr>
+          <w:lang w:val="en-GB"/>
+        </w:rPr>
+        <w:t>dataset to understand the command and to find a new command</w:t>
+      </w:r>
+    </w:p>
+    <w:p>
+      <w:pPr>
+        <w:rPr>
+          <w:lang w:val="en-GB"/>
+        </w:rPr>
+      </w:pPr>
+    </w:p>
+    <w:p>
+      <w:pPr>
+        <w:rPr>
+          <w:lang w:val="en-GB"/>
+        </w:rPr>
+      </w:pPr>
       <w:bookmarkStart w:id="0" w:name="_GoBack"/>
       <w:bookmarkEnd w:id="0"/>
-    </w:p>
-    <w:p>
-      <w:pPr>
-        <w:rPr>
-          <w:lang w:val="en-GB"/>
-        </w:rPr>
-      </w:pPr>
-      <w:r>
-        <w:rPr>
-          <w:lang w:val="en-GB"/>
-        </w:rPr>
-        <w:t>Record 1minute/10minute/</w:t>
-      </w:r>
-      <w:r>
-        <w:rPr>
-          <w:lang w:val="en-GB"/>
-        </w:rPr>
-        <w:t>1hour/1day</w:t>
-      </w:r>
-    </w:p>
-    <w:p>
-      <w:pPr>
-        <w:rPr>
-          <w:lang w:val="en-GB"/>
-        </w:rPr>
-      </w:pPr>
-      <w:r>
-        <w:rPr>
-          <w:lang w:val="en-GB"/>
-        </w:rPr>
-        <w:t>Record yes/no for RL</w:t>
-      </w:r>
-    </w:p>
-    <w:p>
-      <w:pPr>
-        <w:rPr>
-          <w:lang w:val="en-GB"/>
-        </w:rPr>
-      </w:pPr>
-      <w:r>
-        <w:rPr>
-          <w:lang w:val="en-GB"/>
-        </w:rPr>
-        <w:t>Dynamc dataset</w:t>
-      </w:r>
-    </w:p>
-    <w:p>
-      <w:pPr>
-        <w:rPr>
-          <w:lang w:val="en-GB"/>
-        </w:rPr>
-      </w:pPr>
-    </w:p>
-    <w:p>
-      <w:pPr>
-        <w:rPr>
-          <w:lang w:val="en-GB"/>
-        </w:rPr>
-      </w:pPr>
-    </w:p>
-    <w:p>
-      <w:pPr>
-        <w:rPr>
-          <w:lang w:val="en-GB"/>
-        </w:rPr>
-      </w:pPr>
-      <w:r>
-        <w:rPr>
-          <w:lang w:val="en-GB"/>
-        </w:rPr>
-        <w:t>Methods</w:t>
-      </w:r>
     </w:p>
     <w:p>
       <w:pPr>

</xml_diff>

<commit_message>
#8 Instructions added for experiment part
</commit_message>
<xml_diff>
--- a/SAI_report.docx
+++ b/SAI_report.docx
@@ -309,6 +309,70 @@
           <w:lang w:val="en-GB"/>
         </w:rPr>
       </w:pPr>
+    </w:p>
+    <w:p>
+      <w:pPr>
+        <w:rPr>
+          <w:lang w:val="en-GB"/>
+        </w:rPr>
+      </w:pPr>
+      <w:r>
+        <w:rPr>
+          <w:lang w:val="en-GB"/>
+        </w:rPr>
+        <w:t>Experiments/Results/Discussion</w:t>
+      </w:r>
+    </w:p>
+    <w:p>
+      <w:pPr>
+        <w:rPr>
+          <w:lang w:val="en-GB"/>
+        </w:rPr>
+      </w:pPr>
+      <w:r>
+        <w:rPr>
+          <w:lang w:val="en-GB"/>
+        </w:rPr>
+        <w:t>Compare a command on cortana an</w:t>
+      </w:r>
+      <w:r>
+        <w:rPr>
+          <w:lang w:val="en-GB"/>
+        </w:rPr>
+        <w:t>d</w:t>
+      </w:r>
+      <w:r>
+        <w:rPr>
+          <w:lang w:val="en-GB"/>
+        </w:rPr>
+        <w:t xml:space="preserve"> sai</w:t>
+      </w:r>
+    </w:p>
+    <w:p>
+      <w:pPr>
+        <w:rPr>
+          <w:lang w:val="en-GB"/>
+        </w:rPr>
+      </w:pPr>
+      <w:r>
+        <w:rPr>
+          <w:lang w:val="en-GB"/>
+        </w:rPr>
+        <w:t>Compare the power used by the two methods</w:t>
+      </w:r>
+    </w:p>
+    <w:p>
+      <w:pPr>
+        <w:rPr>
+          <w:lang w:val="en-GB"/>
+        </w:rPr>
+      </w:pPr>
+      <w:r>
+        <w:rPr>
+          <w:lang w:val="en-GB"/>
+        </w:rPr>
+        <w:t>Explain the results</w:t>
+      </w:r>
       <w:bookmarkStart w:id="0" w:name="_GoBack"/>
       <w:bookmarkEnd w:id="0"/>
     </w:p>
@@ -318,23 +382,18 @@
           <w:lang w:val="en-GB"/>
         </w:rPr>
       </w:pPr>
-      <w:r>
-        <w:rPr>
-          <w:lang w:val="en-GB"/>
-        </w:rPr>
-        <w:t>Experiments/Results/Discussion</w:t>
-      </w:r>
-    </w:p>
-    <w:p>
-      <w:pPr>
-        <w:rPr>
-          <w:lang w:val="en-GB"/>
-        </w:rPr>
-      </w:pPr>
-      <w:r>
-        <w:rPr>
-          <w:lang w:val="en-GB"/>
-        </w:rPr>
+    </w:p>
+    <w:p>
+      <w:pPr>
+        <w:rPr>
+          <w:lang w:val="en-GB"/>
+        </w:rPr>
+      </w:pPr>
+      <w:r>
+        <w:rPr>
+          <w:lang w:val="en-GB"/>
+        </w:rPr>
+        <w:lastRenderedPageBreak/>
         <w:t>Future Work</w:t>
       </w:r>
     </w:p>

</xml_diff>

<commit_message>
#8 Another ideas for the introduction added in report
</commit_message>
<xml_diff>
--- a/SAI_report.docx
+++ b/SAI_report.docx
@@ -77,6 +77,19 @@
         <w:rPr>
           <w:lang w:val="en-GB"/>
         </w:rPr>
+        <w:t>Why ?</w:t>
+      </w:r>
+    </w:p>
+    <w:p>
+      <w:pPr>
+        <w:rPr>
+          <w:lang w:val="en-GB"/>
+        </w:rPr>
+      </w:pPr>
+      <w:r>
+        <w:rPr>
+          <w:lang w:val="en-GB"/>
+        </w:rPr>
         <w:t>Siri, google assistant, Alexa =&gt; predef</w:t>
       </w:r>
       <w:r>
@@ -135,243 +148,20 @@
         <w:rPr>
           <w:lang w:val="en-GB"/>
         </w:rPr>
+        <w:t>Hypothesis to test</w:t>
+      </w:r>
+    </w:p>
+    <w:p>
+      <w:pPr>
+        <w:rPr>
+          <w:lang w:val="en-GB"/>
+        </w:rPr>
+      </w:pPr>
+      <w:r>
+        <w:rPr>
+          <w:lang w:val="en-GB"/>
+        </w:rPr>
         <w:t>Explain the voice</w:t>
-      </w:r>
-    </w:p>
-    <w:p>
-      <w:pPr>
-        <w:rPr>
-          <w:lang w:val="en-GB"/>
-        </w:rPr>
-      </w:pPr>
-      <w:r>
-        <w:rPr>
-          <w:lang w:val="en-GB"/>
-        </w:rPr>
-        <w:t>Explain the mouse move/click</w:t>
-      </w:r>
-    </w:p>
-    <w:p>
-      <w:pPr>
-        <w:rPr>
-          <w:lang w:val="en-GB"/>
-        </w:rPr>
-      </w:pPr>
-    </w:p>
-    <w:p>
-      <w:pPr>
-        <w:rPr>
-          <w:lang w:val="en-GB"/>
-        </w:rPr>
-      </w:pPr>
-    </w:p>
-    <w:p>
-      <w:pPr>
-        <w:rPr>
-          <w:lang w:val="en-GB"/>
-        </w:rPr>
-      </w:pPr>
-      <w:r>
-        <w:rPr>
-          <w:lang w:val="en-GB"/>
-        </w:rPr>
-        <w:t>Related work</w:t>
-      </w:r>
-    </w:p>
-    <w:p>
-      <w:pPr>
-        <w:rPr>
-          <w:lang w:val="en-GB"/>
-        </w:rPr>
-      </w:pPr>
-    </w:p>
-    <w:p>
-      <w:pPr>
-        <w:rPr>
-          <w:lang w:val="en-GB"/>
-        </w:rPr>
-      </w:pPr>
-    </w:p>
-    <w:p>
-      <w:pPr>
-        <w:rPr>
-          <w:lang w:val="en-GB"/>
-        </w:rPr>
-      </w:pPr>
-      <w:r>
-        <w:rPr>
-          <w:lang w:val="en-GB"/>
-        </w:rPr>
-        <w:t>Dataset and features</w:t>
-      </w:r>
-    </w:p>
-    <w:p>
-      <w:pPr>
-        <w:rPr>
-          <w:lang w:val="en-GB"/>
-        </w:rPr>
-      </w:pPr>
-      <w:r>
-        <w:rPr>
-          <w:lang w:val="en-GB"/>
-        </w:rPr>
-        <w:t>Record 1minute/10minute/</w:t>
-      </w:r>
-      <w:r>
-        <w:rPr>
-          <w:lang w:val="en-GB"/>
-        </w:rPr>
-        <w:t>1hour/1day</w:t>
-      </w:r>
-    </w:p>
-    <w:p>
-      <w:pPr>
-        <w:rPr>
-          <w:lang w:val="en-GB"/>
-        </w:rPr>
-      </w:pPr>
-      <w:r>
-        <w:rPr>
-          <w:lang w:val="en-GB"/>
-        </w:rPr>
-        <w:t>Record yes/no for RL</w:t>
-      </w:r>
-    </w:p>
-    <w:p>
-      <w:pPr>
-        <w:rPr>
-          <w:lang w:val="en-GB"/>
-        </w:rPr>
-      </w:pPr>
-      <w:r>
-        <w:rPr>
-          <w:lang w:val="en-GB"/>
-        </w:rPr>
-        <w:t>Dynamc dataset</w:t>
-      </w:r>
-    </w:p>
-    <w:p>
-      <w:pPr>
-        <w:rPr>
-          <w:lang w:val="en-GB"/>
-        </w:rPr>
-      </w:pPr>
-    </w:p>
-    <w:p>
-      <w:pPr>
-        <w:rPr>
-          <w:lang w:val="en-GB"/>
-        </w:rPr>
-      </w:pPr>
-    </w:p>
-    <w:p>
-      <w:pPr>
-        <w:rPr>
-          <w:lang w:val="en-GB"/>
-        </w:rPr>
-      </w:pPr>
-      <w:r>
-        <w:rPr>
-          <w:lang w:val="en-GB"/>
-        </w:rPr>
-        <w:t>Methods</w:t>
-      </w:r>
-    </w:p>
-    <w:p>
-      <w:pPr>
-        <w:rPr>
-          <w:lang w:val="en-GB"/>
-        </w:rPr>
-      </w:pPr>
-      <w:r>
-        <w:rPr>
-          <w:lang w:val="en-GB"/>
-        </w:rPr>
-        <w:t xml:space="preserve">RL on </w:t>
-      </w:r>
-      <w:r>
-        <w:rPr>
-          <w:lang w:val="en-GB"/>
-        </w:rPr>
-        <w:t>dataset to understand the command and to find a new command</w:t>
-      </w:r>
-    </w:p>
-    <w:p>
-      <w:pPr>
-        <w:rPr>
-          <w:lang w:val="en-GB"/>
-        </w:rPr>
-      </w:pPr>
-    </w:p>
-    <w:p>
-      <w:pPr>
-        <w:rPr>
-          <w:lang w:val="en-GB"/>
-        </w:rPr>
-      </w:pPr>
-    </w:p>
-    <w:p>
-      <w:pPr>
-        <w:rPr>
-          <w:lang w:val="en-GB"/>
-        </w:rPr>
-      </w:pPr>
-      <w:r>
-        <w:rPr>
-          <w:lang w:val="en-GB"/>
-        </w:rPr>
-        <w:t>Experiments/Results/Discussion</w:t>
-      </w:r>
-    </w:p>
-    <w:p>
-      <w:pPr>
-        <w:rPr>
-          <w:lang w:val="en-GB"/>
-        </w:rPr>
-      </w:pPr>
-      <w:r>
-        <w:rPr>
-          <w:lang w:val="en-GB"/>
-        </w:rPr>
-        <w:t>Compare a command on cortana an</w:t>
-      </w:r>
-      <w:r>
-        <w:rPr>
-          <w:lang w:val="en-GB"/>
-        </w:rPr>
-        <w:t>d</w:t>
-      </w:r>
-      <w:r>
-        <w:rPr>
-          <w:lang w:val="en-GB"/>
-        </w:rPr>
-        <w:t xml:space="preserve"> sai</w:t>
-      </w:r>
-    </w:p>
-    <w:p>
-      <w:pPr>
-        <w:rPr>
-          <w:lang w:val="en-GB"/>
-        </w:rPr>
-      </w:pPr>
-      <w:r>
-        <w:rPr>
-          <w:lang w:val="en-GB"/>
-        </w:rPr>
-        <w:t>Compare the power used by the two methods</w:t>
-      </w:r>
-    </w:p>
-    <w:p>
-      <w:pPr>
-        <w:rPr>
-          <w:lang w:val="en-GB"/>
-        </w:rPr>
-      </w:pPr>
-      <w:r>
-        <w:rPr>
-          <w:lang w:val="en-GB"/>
-        </w:rPr>
-        <w:t>Explain the results</w:t>
       </w:r>
       <w:bookmarkStart w:id="0" w:name="_GoBack"/>
       <w:bookmarkEnd w:id="0"/>
@@ -382,6 +172,222 @@
           <w:lang w:val="en-GB"/>
         </w:rPr>
       </w:pPr>
+      <w:r>
+        <w:rPr>
+          <w:lang w:val="en-GB"/>
+        </w:rPr>
+        <w:t>Explain the mouse move/click</w:t>
+      </w:r>
+    </w:p>
+    <w:p>
+      <w:pPr>
+        <w:rPr>
+          <w:lang w:val="en-GB"/>
+        </w:rPr>
+      </w:pPr>
+    </w:p>
+    <w:p>
+      <w:pPr>
+        <w:rPr>
+          <w:lang w:val="en-GB"/>
+        </w:rPr>
+      </w:pPr>
+    </w:p>
+    <w:p>
+      <w:pPr>
+        <w:rPr>
+          <w:lang w:val="en-GB"/>
+        </w:rPr>
+      </w:pPr>
+      <w:r>
+        <w:rPr>
+          <w:lang w:val="en-GB"/>
+        </w:rPr>
+        <w:t>Related work</w:t>
+      </w:r>
+    </w:p>
+    <w:p>
+      <w:pPr>
+        <w:rPr>
+          <w:lang w:val="en-GB"/>
+        </w:rPr>
+      </w:pPr>
+    </w:p>
+    <w:p>
+      <w:pPr>
+        <w:rPr>
+          <w:lang w:val="en-GB"/>
+        </w:rPr>
+      </w:pPr>
+    </w:p>
+    <w:p>
+      <w:pPr>
+        <w:rPr>
+          <w:lang w:val="en-GB"/>
+        </w:rPr>
+      </w:pPr>
+      <w:r>
+        <w:rPr>
+          <w:lang w:val="en-GB"/>
+        </w:rPr>
+        <w:t>Dataset and features</w:t>
+      </w:r>
+    </w:p>
+    <w:p>
+      <w:pPr>
+        <w:rPr>
+          <w:lang w:val="en-GB"/>
+        </w:rPr>
+      </w:pPr>
+      <w:r>
+        <w:rPr>
+          <w:lang w:val="en-GB"/>
+        </w:rPr>
+        <w:t>Record 1minute/10minute/</w:t>
+      </w:r>
+      <w:r>
+        <w:rPr>
+          <w:lang w:val="en-GB"/>
+        </w:rPr>
+        <w:t>1hour/1day</w:t>
+      </w:r>
+    </w:p>
+    <w:p>
+      <w:pPr>
+        <w:rPr>
+          <w:lang w:val="en-GB"/>
+        </w:rPr>
+      </w:pPr>
+      <w:r>
+        <w:rPr>
+          <w:lang w:val="en-GB"/>
+        </w:rPr>
+        <w:t>Record yes/no for RL</w:t>
+      </w:r>
+    </w:p>
+    <w:p>
+      <w:pPr>
+        <w:rPr>
+          <w:lang w:val="en-GB"/>
+        </w:rPr>
+      </w:pPr>
+      <w:r>
+        <w:rPr>
+          <w:lang w:val="en-GB"/>
+        </w:rPr>
+        <w:t>Dynamc dataset</w:t>
+      </w:r>
+    </w:p>
+    <w:p>
+      <w:pPr>
+        <w:rPr>
+          <w:lang w:val="en-GB"/>
+        </w:rPr>
+      </w:pPr>
+    </w:p>
+    <w:p>
+      <w:pPr>
+        <w:rPr>
+          <w:lang w:val="en-GB"/>
+        </w:rPr>
+      </w:pPr>
+    </w:p>
+    <w:p>
+      <w:pPr>
+        <w:rPr>
+          <w:lang w:val="en-GB"/>
+        </w:rPr>
+      </w:pPr>
+      <w:r>
+        <w:rPr>
+          <w:lang w:val="en-GB"/>
+        </w:rPr>
+        <w:t>Methods</w:t>
+      </w:r>
+    </w:p>
+    <w:p>
+      <w:pPr>
+        <w:rPr>
+          <w:lang w:val="en-GB"/>
+        </w:rPr>
+      </w:pPr>
+      <w:r>
+        <w:rPr>
+          <w:lang w:val="en-GB"/>
+        </w:rPr>
+        <w:t xml:space="preserve">RL on </w:t>
+      </w:r>
+      <w:r>
+        <w:rPr>
+          <w:lang w:val="en-GB"/>
+        </w:rPr>
+        <w:t>dataset to understand the command and to find a new command</w:t>
+      </w:r>
+    </w:p>
+    <w:p>
+      <w:pPr>
+        <w:rPr>
+          <w:lang w:val="en-GB"/>
+        </w:rPr>
+      </w:pPr>
+    </w:p>
+    <w:p>
+      <w:pPr>
+        <w:rPr>
+          <w:lang w:val="en-GB"/>
+        </w:rPr>
+      </w:pPr>
+    </w:p>
+    <w:p>
+      <w:pPr>
+        <w:rPr>
+          <w:lang w:val="en-GB"/>
+        </w:rPr>
+      </w:pPr>
+      <w:r>
+        <w:rPr>
+          <w:lang w:val="en-GB"/>
+        </w:rPr>
+        <w:t>Experiments/Results/Discussion</w:t>
+      </w:r>
+    </w:p>
+    <w:p>
+      <w:pPr>
+        <w:rPr>
+          <w:lang w:val="en-GB"/>
+        </w:rPr>
+      </w:pPr>
+      <w:r>
+        <w:rPr>
+          <w:lang w:val="en-GB"/>
+        </w:rPr>
+        <w:t>Compare a command on cortana an</w:t>
+      </w:r>
+      <w:r>
+        <w:rPr>
+          <w:lang w:val="en-GB"/>
+        </w:rPr>
+        <w:t>d</w:t>
+      </w:r>
+      <w:r>
+        <w:rPr>
+          <w:lang w:val="en-GB"/>
+        </w:rPr>
+        <w:t xml:space="preserve"> sai</w:t>
+      </w:r>
+    </w:p>
+    <w:p>
+      <w:pPr>
+        <w:rPr>
+          <w:lang w:val="en-GB"/>
+        </w:rPr>
+      </w:pPr>
+      <w:r>
+        <w:rPr>
+          <w:lang w:val="en-GB"/>
+        </w:rPr>
+        <w:t>Compare the power used by the two methods</w:t>
+      </w:r>
     </w:p>
     <w:p>
       <w:pPr>
@@ -394,6 +400,26 @@
           <w:lang w:val="en-GB"/>
         </w:rPr>
         <w:lastRenderedPageBreak/>
+        <w:t>Explain the results</w:t>
+      </w:r>
+    </w:p>
+    <w:p>
+      <w:pPr>
+        <w:rPr>
+          <w:lang w:val="en-GB"/>
+        </w:rPr>
+      </w:pPr>
+    </w:p>
+    <w:p>
+      <w:pPr>
+        <w:rPr>
+          <w:lang w:val="en-GB"/>
+        </w:rPr>
+      </w:pPr>
+      <w:r>
+        <w:rPr>
+          <w:lang w:val="en-GB"/>
+        </w:rPr>
         <w:t>Future Work</w:t>
       </w:r>
     </w:p>
@@ -444,7 +470,7 @@
       </w:pPr>
     </w:pPrDefault>
   </w:docDefaults>
-  <w:latentStyles w:defLockedState="0" w:defUIPriority="99" w:defSemiHidden="0" w:defUnhideWhenUsed="0" w:defQFormat="0" w:count="376">
+  <w:latentStyles w:defLockedState="0" w:defUIPriority="99" w:defSemiHidden="0" w:defUnhideWhenUsed="0" w:defQFormat="0" w:count="377">
     <w:lsdException w:name="Normal" w:uiPriority="0" w:qFormat="1"/>
     <w:lsdException w:name="heading 1" w:uiPriority="9" w:qFormat="1"/>
     <w:lsdException w:name="heading 2" w:semiHidden="1" w:uiPriority="9" w:unhideWhenUsed="1" w:qFormat="1"/>
@@ -550,7 +576,6 @@
     <w:lsdException w:name="HTML Sample" w:semiHidden="1" w:unhideWhenUsed="1"/>
     <w:lsdException w:name="HTML Typewriter" w:semiHidden="1" w:unhideWhenUsed="1"/>
     <w:lsdException w:name="HTML Variable" w:semiHidden="1" w:unhideWhenUsed="1"/>
-    <w:lsdException w:name="Normal Table" w:semiHidden="1" w:unhideWhenUsed="1"/>
     <w:lsdException w:name="annotation subject" w:semiHidden="1" w:unhideWhenUsed="1"/>
     <w:lsdException w:name="No List" w:semiHidden="1" w:unhideWhenUsed="1"/>
     <w:lsdException w:name="Outline List 1" w:semiHidden="1" w:unhideWhenUsed="1"/>
@@ -597,10 +622,8 @@
     <w:lsdException w:name="Table Subtle 2" w:semiHidden="1" w:unhideWhenUsed="1"/>
     <w:lsdException w:name="Table Web 1" w:semiHidden="1" w:unhideWhenUsed="1"/>
     <w:lsdException w:name="Table Web 2" w:semiHidden="1" w:unhideWhenUsed="1"/>
-    <w:lsdException w:name="Table Web 3" w:semiHidden="1" w:unhideWhenUsed="1"/>
     <w:lsdException w:name="Balloon Text" w:semiHidden="1" w:unhideWhenUsed="1"/>
     <w:lsdException w:name="Table Grid" w:uiPriority="39"/>
-    <w:lsdException w:name="Table Theme" w:semiHidden="1" w:unhideWhenUsed="1"/>
     <w:lsdException w:name="Placeholder Text" w:semiHidden="1"/>
     <w:lsdException w:name="No Spacing" w:uiPriority="1" w:qFormat="1"/>
     <w:lsdException w:name="Light Shading" w:uiPriority="60"/>
@@ -821,6 +844,7 @@
     <w:lsdException w:name="Hashtag" w:semiHidden="1" w:unhideWhenUsed="1"/>
     <w:lsdException w:name="Unresolved Mention" w:semiHidden="1" w:unhideWhenUsed="1"/>
     <w:lsdException w:name="Smart Link" w:semiHidden="1" w:unhideWhenUsed="1"/>
+    <w:lsdException w:name="Smart Link Error" w:semiHidden="1" w:unhideWhenUsed="1"/>
   </w:latentStyles>
   <w:style w:type="paragraph" w:default="1" w:styleId="Normal">
     <w:name w:val="Normal"/>

</xml_diff>

<commit_message>
#8 Ideas for the results added in report
</commit_message>
<xml_diff>
--- a/SAI_report.docx
+++ b/SAI_report.docx
@@ -163,245 +163,271 @@
         </w:rPr>
         <w:t>Explain the voice</w:t>
       </w:r>
+    </w:p>
+    <w:p>
+      <w:pPr>
+        <w:rPr>
+          <w:lang w:val="en-GB"/>
+        </w:rPr>
+      </w:pPr>
+      <w:r>
+        <w:rPr>
+          <w:lang w:val="en-GB"/>
+        </w:rPr>
+        <w:t>Explain the mouse move/click</w:t>
+      </w:r>
+    </w:p>
+    <w:p>
+      <w:pPr>
+        <w:rPr>
+          <w:lang w:val="en-GB"/>
+        </w:rPr>
+      </w:pPr>
+    </w:p>
+    <w:p>
+      <w:pPr>
+        <w:rPr>
+          <w:lang w:val="en-GB"/>
+        </w:rPr>
+      </w:pPr>
+    </w:p>
+    <w:p>
+      <w:pPr>
+        <w:rPr>
+          <w:lang w:val="en-GB"/>
+        </w:rPr>
+      </w:pPr>
+      <w:r>
+        <w:rPr>
+          <w:lang w:val="en-GB"/>
+        </w:rPr>
+        <w:t>Related work</w:t>
+      </w:r>
+    </w:p>
+    <w:p>
+      <w:pPr>
+        <w:rPr>
+          <w:lang w:val="en-GB"/>
+        </w:rPr>
+      </w:pPr>
+    </w:p>
+    <w:p>
+      <w:pPr>
+        <w:rPr>
+          <w:lang w:val="en-GB"/>
+        </w:rPr>
+      </w:pPr>
+    </w:p>
+    <w:p>
+      <w:pPr>
+        <w:rPr>
+          <w:lang w:val="en-GB"/>
+        </w:rPr>
+      </w:pPr>
+      <w:r>
+        <w:rPr>
+          <w:lang w:val="en-GB"/>
+        </w:rPr>
+        <w:t>Dataset and features</w:t>
+      </w:r>
+    </w:p>
+    <w:p>
+      <w:pPr>
+        <w:rPr>
+          <w:lang w:val="en-GB"/>
+        </w:rPr>
+      </w:pPr>
+      <w:r>
+        <w:rPr>
+          <w:lang w:val="en-GB"/>
+        </w:rPr>
+        <w:t>Record 1minute/10minute/</w:t>
+      </w:r>
+      <w:r>
+        <w:rPr>
+          <w:lang w:val="en-GB"/>
+        </w:rPr>
+        <w:t>1hour/1day</w:t>
+      </w:r>
+    </w:p>
+    <w:p>
+      <w:pPr>
+        <w:rPr>
+          <w:lang w:val="en-GB"/>
+        </w:rPr>
+      </w:pPr>
+      <w:r>
+        <w:rPr>
+          <w:lang w:val="en-GB"/>
+        </w:rPr>
+        <w:t>Record yes/no for RL</w:t>
+      </w:r>
+    </w:p>
+    <w:p>
+      <w:pPr>
+        <w:rPr>
+          <w:lang w:val="en-GB"/>
+        </w:rPr>
+      </w:pPr>
+      <w:r>
+        <w:rPr>
+          <w:lang w:val="en-GB"/>
+        </w:rPr>
+        <w:t>Dynamc dataset</w:t>
+      </w:r>
+    </w:p>
+    <w:p>
+      <w:pPr>
+        <w:rPr>
+          <w:lang w:val="en-GB"/>
+        </w:rPr>
+      </w:pPr>
+    </w:p>
+    <w:p>
+      <w:pPr>
+        <w:rPr>
+          <w:lang w:val="en-GB"/>
+        </w:rPr>
+      </w:pPr>
+    </w:p>
+    <w:p>
+      <w:pPr>
+        <w:rPr>
+          <w:lang w:val="en-GB"/>
+        </w:rPr>
+      </w:pPr>
+      <w:r>
+        <w:rPr>
+          <w:lang w:val="en-GB"/>
+        </w:rPr>
+        <w:t>Methods</w:t>
+      </w:r>
+    </w:p>
+    <w:p>
+      <w:pPr>
+        <w:rPr>
+          <w:lang w:val="en-GB"/>
+        </w:rPr>
+      </w:pPr>
+      <w:r>
+        <w:rPr>
+          <w:lang w:val="en-GB"/>
+        </w:rPr>
+        <w:t xml:space="preserve">RL on </w:t>
+      </w:r>
+      <w:r>
+        <w:rPr>
+          <w:lang w:val="en-GB"/>
+        </w:rPr>
+        <w:t>dataset to understand the command and to find a new command</w:t>
+      </w:r>
+    </w:p>
+    <w:p>
+      <w:pPr>
+        <w:rPr>
+          <w:lang w:val="en-GB"/>
+        </w:rPr>
+      </w:pPr>
+    </w:p>
+    <w:p>
+      <w:pPr>
+        <w:rPr>
+          <w:lang w:val="en-GB"/>
+        </w:rPr>
+      </w:pPr>
+    </w:p>
+    <w:p>
+      <w:pPr>
+        <w:rPr>
+          <w:lang w:val="en-GB"/>
+        </w:rPr>
+      </w:pPr>
+      <w:r>
+        <w:rPr>
+          <w:lang w:val="en-GB"/>
+        </w:rPr>
+        <w:t>Experiments/Results/Discussion</w:t>
+      </w:r>
+    </w:p>
+    <w:p>
+      <w:pPr>
+        <w:rPr>
+          <w:lang w:val="en-GB"/>
+        </w:rPr>
+      </w:pPr>
+      <w:r>
+        <w:rPr>
+          <w:lang w:val="en-GB"/>
+        </w:rPr>
+        <w:t>Compare a command on cortana an</w:t>
+      </w:r>
+      <w:r>
+        <w:rPr>
+          <w:lang w:val="en-GB"/>
+        </w:rPr>
+        <w:t>d</w:t>
+      </w:r>
+      <w:r>
+        <w:rPr>
+          <w:lang w:val="en-GB"/>
+        </w:rPr>
+        <w:t xml:space="preserve"> sai</w:t>
+      </w:r>
+    </w:p>
+    <w:p>
+      <w:pPr>
+        <w:rPr>
+          <w:lang w:val="en-GB"/>
+        </w:rPr>
+      </w:pPr>
+      <w:r>
+        <w:rPr>
+          <w:lang w:val="en-GB"/>
+        </w:rPr>
+        <w:t>Compare the power used by the two methods</w:t>
+      </w:r>
+    </w:p>
+    <w:p>
+      <w:pPr>
+        <w:rPr>
+          <w:lang w:val="en-GB"/>
+        </w:rPr>
+      </w:pPr>
+      <w:r>
+        <w:rPr>
+          <w:lang w:val="en-GB"/>
+        </w:rPr>
+        <w:lastRenderedPageBreak/>
+        <w:t>Explain the results</w:t>
+      </w:r>
+    </w:p>
+    <w:p>
+      <w:pPr>
+        <w:rPr>
+          <w:lang w:val="en-GB"/>
+        </w:rPr>
+      </w:pPr>
+      <w:r>
+        <w:rPr>
+          <w:lang w:val="en-GB"/>
+        </w:rPr>
+        <w:t>Use the different record to do stats</w:t>
+      </w:r>
+    </w:p>
+    <w:p>
+      <w:pPr>
+        <w:rPr>
+          <w:lang w:val="en-GB"/>
+        </w:rPr>
+      </w:pPr>
+      <w:r>
+        <w:rPr>
+          <w:lang w:val="en-GB"/>
+        </w:rPr>
+        <w:t>Compare commands to cortana</w:t>
+      </w:r>
       <w:bookmarkStart w:id="0" w:name="_GoBack"/>
       <w:bookmarkEnd w:id="0"/>
-    </w:p>
-    <w:p>
-      <w:pPr>
-        <w:rPr>
-          <w:lang w:val="en-GB"/>
-        </w:rPr>
-      </w:pPr>
-      <w:r>
-        <w:rPr>
-          <w:lang w:val="en-GB"/>
-        </w:rPr>
-        <w:t>Explain the mouse move/click</w:t>
-      </w:r>
-    </w:p>
-    <w:p>
-      <w:pPr>
-        <w:rPr>
-          <w:lang w:val="en-GB"/>
-        </w:rPr>
-      </w:pPr>
-    </w:p>
-    <w:p>
-      <w:pPr>
-        <w:rPr>
-          <w:lang w:val="en-GB"/>
-        </w:rPr>
-      </w:pPr>
-    </w:p>
-    <w:p>
-      <w:pPr>
-        <w:rPr>
-          <w:lang w:val="en-GB"/>
-        </w:rPr>
-      </w:pPr>
-      <w:r>
-        <w:rPr>
-          <w:lang w:val="en-GB"/>
-        </w:rPr>
-        <w:t>Related work</w:t>
-      </w:r>
-    </w:p>
-    <w:p>
-      <w:pPr>
-        <w:rPr>
-          <w:lang w:val="en-GB"/>
-        </w:rPr>
-      </w:pPr>
-    </w:p>
-    <w:p>
-      <w:pPr>
-        <w:rPr>
-          <w:lang w:val="en-GB"/>
-        </w:rPr>
-      </w:pPr>
-    </w:p>
-    <w:p>
-      <w:pPr>
-        <w:rPr>
-          <w:lang w:val="en-GB"/>
-        </w:rPr>
-      </w:pPr>
-      <w:r>
-        <w:rPr>
-          <w:lang w:val="en-GB"/>
-        </w:rPr>
-        <w:t>Dataset and features</w:t>
-      </w:r>
-    </w:p>
-    <w:p>
-      <w:pPr>
-        <w:rPr>
-          <w:lang w:val="en-GB"/>
-        </w:rPr>
-      </w:pPr>
-      <w:r>
-        <w:rPr>
-          <w:lang w:val="en-GB"/>
-        </w:rPr>
-        <w:t>Record 1minute/10minute/</w:t>
-      </w:r>
-      <w:r>
-        <w:rPr>
-          <w:lang w:val="en-GB"/>
-        </w:rPr>
-        <w:t>1hour/1day</w:t>
-      </w:r>
-    </w:p>
-    <w:p>
-      <w:pPr>
-        <w:rPr>
-          <w:lang w:val="en-GB"/>
-        </w:rPr>
-      </w:pPr>
-      <w:r>
-        <w:rPr>
-          <w:lang w:val="en-GB"/>
-        </w:rPr>
-        <w:t>Record yes/no for RL</w:t>
-      </w:r>
-    </w:p>
-    <w:p>
-      <w:pPr>
-        <w:rPr>
-          <w:lang w:val="en-GB"/>
-        </w:rPr>
-      </w:pPr>
-      <w:r>
-        <w:rPr>
-          <w:lang w:val="en-GB"/>
-        </w:rPr>
-        <w:t>Dynamc dataset</w:t>
-      </w:r>
-    </w:p>
-    <w:p>
-      <w:pPr>
-        <w:rPr>
-          <w:lang w:val="en-GB"/>
-        </w:rPr>
-      </w:pPr>
-    </w:p>
-    <w:p>
-      <w:pPr>
-        <w:rPr>
-          <w:lang w:val="en-GB"/>
-        </w:rPr>
-      </w:pPr>
-    </w:p>
-    <w:p>
-      <w:pPr>
-        <w:rPr>
-          <w:lang w:val="en-GB"/>
-        </w:rPr>
-      </w:pPr>
-      <w:r>
-        <w:rPr>
-          <w:lang w:val="en-GB"/>
-        </w:rPr>
-        <w:t>Methods</w:t>
-      </w:r>
-    </w:p>
-    <w:p>
-      <w:pPr>
-        <w:rPr>
-          <w:lang w:val="en-GB"/>
-        </w:rPr>
-      </w:pPr>
-      <w:r>
-        <w:rPr>
-          <w:lang w:val="en-GB"/>
-        </w:rPr>
-        <w:t xml:space="preserve">RL on </w:t>
-      </w:r>
-      <w:r>
-        <w:rPr>
-          <w:lang w:val="en-GB"/>
-        </w:rPr>
-        <w:t>dataset to understand the command and to find a new command</w:t>
-      </w:r>
-    </w:p>
-    <w:p>
-      <w:pPr>
-        <w:rPr>
-          <w:lang w:val="en-GB"/>
-        </w:rPr>
-      </w:pPr>
-    </w:p>
-    <w:p>
-      <w:pPr>
-        <w:rPr>
-          <w:lang w:val="en-GB"/>
-        </w:rPr>
-      </w:pPr>
-    </w:p>
-    <w:p>
-      <w:pPr>
-        <w:rPr>
-          <w:lang w:val="en-GB"/>
-        </w:rPr>
-      </w:pPr>
-      <w:r>
-        <w:rPr>
-          <w:lang w:val="en-GB"/>
-        </w:rPr>
-        <w:t>Experiments/Results/Discussion</w:t>
-      </w:r>
-    </w:p>
-    <w:p>
-      <w:pPr>
-        <w:rPr>
-          <w:lang w:val="en-GB"/>
-        </w:rPr>
-      </w:pPr>
-      <w:r>
-        <w:rPr>
-          <w:lang w:val="en-GB"/>
-        </w:rPr>
-        <w:t>Compare a command on cortana an</w:t>
-      </w:r>
-      <w:r>
-        <w:rPr>
-          <w:lang w:val="en-GB"/>
-        </w:rPr>
-        <w:t>d</w:t>
-      </w:r>
-      <w:r>
-        <w:rPr>
-          <w:lang w:val="en-GB"/>
-        </w:rPr>
-        <w:t xml:space="preserve"> sai</w:t>
-      </w:r>
-    </w:p>
-    <w:p>
-      <w:pPr>
-        <w:rPr>
-          <w:lang w:val="en-GB"/>
-        </w:rPr>
-      </w:pPr>
-      <w:r>
-        <w:rPr>
-          <w:lang w:val="en-GB"/>
-        </w:rPr>
-        <w:t>Compare the power used by the two methods</w:t>
-      </w:r>
-    </w:p>
-    <w:p>
-      <w:pPr>
-        <w:rPr>
-          <w:lang w:val="en-GB"/>
-        </w:rPr>
-      </w:pPr>
-      <w:r>
-        <w:rPr>
-          <w:lang w:val="en-GB"/>
-        </w:rPr>
-        <w:lastRenderedPageBreak/>
-        <w:t>Explain the results</w:t>
-      </w:r>
     </w:p>
     <w:p>
       <w:pPr>
@@ -576,6 +602,7 @@
     <w:lsdException w:name="HTML Sample" w:semiHidden="1" w:unhideWhenUsed="1"/>
     <w:lsdException w:name="HTML Typewriter" w:semiHidden="1" w:unhideWhenUsed="1"/>
     <w:lsdException w:name="HTML Variable" w:semiHidden="1" w:unhideWhenUsed="1"/>
+    <w:lsdException w:name="Normal Table" w:semiHidden="1" w:unhideWhenUsed="1"/>
     <w:lsdException w:name="annotation subject" w:semiHidden="1" w:unhideWhenUsed="1"/>
     <w:lsdException w:name="No List" w:semiHidden="1" w:unhideWhenUsed="1"/>
     <w:lsdException w:name="Outline List 1" w:semiHidden="1" w:unhideWhenUsed="1"/>
@@ -622,8 +649,10 @@
     <w:lsdException w:name="Table Subtle 2" w:semiHidden="1" w:unhideWhenUsed="1"/>
     <w:lsdException w:name="Table Web 1" w:semiHidden="1" w:unhideWhenUsed="1"/>
     <w:lsdException w:name="Table Web 2" w:semiHidden="1" w:unhideWhenUsed="1"/>
+    <w:lsdException w:name="Table Web 3" w:semiHidden="1" w:unhideWhenUsed="1"/>
     <w:lsdException w:name="Balloon Text" w:semiHidden="1" w:unhideWhenUsed="1"/>
     <w:lsdException w:name="Table Grid" w:uiPriority="39"/>
+    <w:lsdException w:name="Table Theme" w:semiHidden="1" w:unhideWhenUsed="1"/>
     <w:lsdException w:name="Placeholder Text" w:semiHidden="1"/>
     <w:lsdException w:name="No Spacing" w:uiPriority="1" w:qFormat="1"/>
     <w:lsdException w:name="Light Shading" w:uiPriority="60"/>

</xml_diff>

<commit_message>
#8 Ideas for the future work added in report
</commit_message>
<xml_diff>
--- a/SAI_report.docx
+++ b/SAI_report.docx
@@ -426,35 +426,55 @@
         </w:rPr>
         <w:t>Compare commands to cortana</w:t>
       </w:r>
+    </w:p>
+    <w:p>
+      <w:pPr>
+        <w:rPr>
+          <w:lang w:val="en-GB"/>
+        </w:rPr>
+      </w:pPr>
+    </w:p>
+    <w:p>
+      <w:pPr>
+        <w:rPr>
+          <w:lang w:val="en-GB"/>
+        </w:rPr>
+      </w:pPr>
+      <w:r>
+        <w:rPr>
+          <w:lang w:val="en-GB"/>
+        </w:rPr>
+        <w:t>Future Work</w:t>
+      </w:r>
+    </w:p>
+    <w:p>
+      <w:pPr>
+        <w:rPr>
+          <w:lang w:val="en-GB"/>
+        </w:rPr>
+      </w:pPr>
+      <w:r>
+        <w:rPr>
+          <w:lang w:val="en-GB"/>
+        </w:rPr>
+        <w:t>Try to launch the SAI everytime the computer is up</w:t>
+      </w:r>
+    </w:p>
+    <w:p>
+      <w:pPr>
+        <w:rPr>
+          <w:lang w:val="en-GB"/>
+        </w:rPr>
+      </w:pPr>
+    </w:p>
+    <w:p>
+      <w:pPr>
+        <w:rPr>
+          <w:lang w:val="en-GB"/>
+        </w:rPr>
+      </w:pPr>
       <w:bookmarkStart w:id="0" w:name="_GoBack"/>
       <w:bookmarkEnd w:id="0"/>
-    </w:p>
-    <w:p>
-      <w:pPr>
-        <w:rPr>
-          <w:lang w:val="en-GB"/>
-        </w:rPr>
-      </w:pPr>
-    </w:p>
-    <w:p>
-      <w:pPr>
-        <w:rPr>
-          <w:lang w:val="en-GB"/>
-        </w:rPr>
-      </w:pPr>
-      <w:r>
-        <w:rPr>
-          <w:lang w:val="en-GB"/>
-        </w:rPr>
-        <w:t>Future Work</w:t>
-      </w:r>
-    </w:p>
-    <w:p>
-      <w:pPr>
-        <w:rPr>
-          <w:lang w:val="en-GB"/>
-        </w:rPr>
-      </w:pPr>
     </w:p>
     <w:p>
       <w:pPr>

</xml_diff>

<commit_message>
#8 Another ideas using references for the introduction added in report
</commit_message>
<xml_diff>
--- a/SAI_report.docx
+++ b/SAI_report.docx
@@ -135,6 +135,32 @@
         <w:rPr>
           <w:lang w:val="en-GB"/>
         </w:rPr>
+        <w:t>Ref1 robot et IA</w:t>
+      </w:r>
+    </w:p>
+    <w:p>
+      <w:pPr>
+        <w:rPr>
+          <w:lang w:val="en-GB"/>
+        </w:rPr>
+      </w:pPr>
+      <w:r>
+        <w:rPr>
+          <w:lang w:val="en-GB"/>
+        </w:rPr>
+        <w:t>Ref2 virtual assistant</w:t>
+      </w:r>
+    </w:p>
+    <w:p>
+      <w:pPr>
+        <w:rPr>
+          <w:lang w:val="en-GB"/>
+        </w:rPr>
+      </w:pPr>
+      <w:r>
+        <w:rPr>
+          <w:lang w:val="en-GB"/>
+        </w:rPr>
         <w:t>Another way to create a command =&gt; RL on voice and mouse move/click</w:t>
       </w:r>
     </w:p>
@@ -359,6 +385,7 @@
         <w:rPr>
           <w:lang w:val="en-GB"/>
         </w:rPr>
+        <w:lastRenderedPageBreak/>
         <w:t>Compare a command on cortana an</w:t>
       </w:r>
       <w:r>
@@ -397,7 +424,6 @@
         <w:rPr>
           <w:lang w:val="en-GB"/>
         </w:rPr>
-        <w:lastRenderedPageBreak/>
         <w:t>Explain the results</w:t>
       </w:r>
     </w:p>
@@ -473,21 +499,77 @@
           <w:lang w:val="en-GB"/>
         </w:rPr>
       </w:pPr>
+    </w:p>
+    <w:p>
+      <w:pPr>
+        <w:rPr>
+          <w:lang w:val="en-GB"/>
+        </w:rPr>
+      </w:pPr>
+      <w:r>
+        <w:rPr>
+          <w:lang w:val="en-GB"/>
+        </w:rPr>
+        <w:t>References/Bibliography</w:t>
+      </w:r>
+    </w:p>
+    <w:p>
+      <w:r>
+        <w:t xml:space="preserve">J.P. Laumond, </w:t>
+      </w:r>
+      <w:r>
+        <w:t>“</w:t>
+      </w:r>
+      <w:r>
+        <w:t xml:space="preserve">robotique et </w:t>
+      </w:r>
+      <w:r>
+        <w:t>intelligence artificielle parlons-en</w:t>
+      </w:r>
+      <w:r>
+        <w:t> »</w:t>
+      </w:r>
+      <w:hyperlink r:id="rId4" w:history="1">
+        <w:r>
+          <w:rPr>
+            <w:rStyle w:val="Lienhypertexte"/>
+          </w:rPr>
+          <w:t>https://lejournal.cnrs.fr/billets/robotique-et-intelligence-artificielle-parlons-en</w:t>
+        </w:r>
+      </w:hyperlink>
+    </w:p>
+    <w:p>
+      <w:r>
+        <w:t xml:space="preserve">J. Cassel and C. Pelachaud, </w:t>
+      </w:r>
+      <w:r>
+        <w:t>« </w:t>
+      </w:r>
+      <w:r>
+        <w:t>Pourquoi les assistants virtuels ont besoin d</w:t>
+      </w:r>
+      <w:r>
+        <w:t>’</w:t>
+      </w:r>
+      <w:r>
+        <w:t>un corps</w:t>
+      </w:r>
+      <w:r>
+        <w:t> »</w:t>
+      </w:r>
+      <w:r>
+        <w:t xml:space="preserve">, </w:t>
+      </w:r>
+      <w:hyperlink r:id="rId5" w:history="1">
+        <w:r>
+          <w:rPr>
+            <w:rStyle w:val="Lienhypertexte"/>
+          </w:rPr>
+          <w:t>https://lejournal.cnrs.fr/billets/pourquoi-les-assistants-virtuels-ont-besoin-dun-corps</w:t>
+        </w:r>
+      </w:hyperlink>
       <w:bookmarkStart w:id="0" w:name="_GoBack"/>
       <w:bookmarkEnd w:id="0"/>
-    </w:p>
-    <w:p>
-      <w:pPr>
-        <w:rPr>
-          <w:lang w:val="en-GB"/>
-        </w:rPr>
-      </w:pPr>
-      <w:r>
-        <w:rPr>
-          <w:lang w:val="en-GB"/>
-        </w:rPr>
-        <w:t>References/Bibliography</w:t>
-      </w:r>
     </w:p>
     <w:sectPr>
       <w:pgSz w:w="11906" w:h="16838"/>
@@ -930,6 +1012,29 @@
     <w:semiHidden/>
     <w:unhideWhenUsed/>
   </w:style>
+  <w:style w:type="character" w:styleId="Lienhypertexte">
+    <w:name w:val="Hyperlink"/>
+    <w:basedOn w:val="Policepardfaut"/>
+    <w:uiPriority w:val="99"/>
+    <w:unhideWhenUsed/>
+    <w:rsid w:val="003D65C4"/>
+    <w:rPr>
+      <w:color w:val="0000FF"/>
+      <w:u w:val="single"/>
+    </w:rPr>
+  </w:style>
+  <w:style w:type="character" w:styleId="Mentionnonrsolue">
+    <w:name w:val="Unresolved Mention"/>
+    <w:basedOn w:val="Policepardfaut"/>
+    <w:uiPriority w:val="99"/>
+    <w:semiHidden/>
+    <w:unhideWhenUsed/>
+    <w:rsid w:val="003D65C4"/>
+    <w:rPr>
+      <w:color w:val="605E5C"/>
+      <w:shd w:val="clear" w:color="auto" w:fill="E1DFDD"/>
+    </w:rPr>
+  </w:style>
 </w:styles>
 </file>
 

</xml_diff>

<commit_message>
#8 Instructions for the discussion added in report
</commit_message>
<xml_diff>
--- a/SAI_report.docx
+++ b/SAI_report.docx
@@ -459,6 +459,71 @@
           <w:lang w:val="en-GB"/>
         </w:rPr>
       </w:pPr>
+      <w:r>
+        <w:rPr>
+          <w:lang w:val="en-GB"/>
+        </w:rPr>
+        <w:t>Discussion</w:t>
+      </w:r>
+    </w:p>
+    <w:p>
+      <w:pPr>
+        <w:rPr>
+          <w:lang w:val="en-GB"/>
+        </w:rPr>
+      </w:pPr>
+      <w:r>
+        <w:rPr>
+          <w:lang w:val="en-GB"/>
+        </w:rPr>
+        <w:t>How the results compare to what you expected</w:t>
+      </w:r>
+      <w:r>
+        <w:rPr>
+          <w:lang w:val="en-GB"/>
+        </w:rPr>
+        <w:t>, why</w:t>
+      </w:r>
+      <w:r>
+        <w:rPr>
+          <w:lang w:val="en-GB"/>
+        </w:rPr>
+        <w:t xml:space="preserve"> ?</w:t>
+      </w:r>
+    </w:p>
+    <w:p>
+      <w:pPr>
+        <w:rPr>
+          <w:lang w:val="en-GB"/>
+        </w:rPr>
+      </w:pPr>
+      <w:r>
+        <w:rPr>
+          <w:lang w:val="en-GB"/>
+        </w:rPr>
+        <w:t>How the results compare</w:t>
+      </w:r>
+      <w:r>
+        <w:rPr>
+          <w:lang w:val="en-GB"/>
+        </w:rPr>
+        <w:t xml:space="preserve"> to other researchers, why ?</w:t>
+      </w:r>
+    </w:p>
+    <w:p>
+      <w:pPr>
+        <w:rPr>
+          <w:lang w:val="en-GB"/>
+        </w:rPr>
+      </w:pPr>
+      <w:r>
+        <w:rPr>
+          <w:lang w:val="en-GB"/>
+        </w:rPr>
+        <w:t>What question, we need to ask next ?</w:t>
+      </w:r>
+      <w:bookmarkStart w:id="0" w:name="_GoBack"/>
+      <w:bookmarkEnd w:id="0"/>
     </w:p>
     <w:p>
       <w:pPr>
@@ -501,15 +566,7 @@
       </w:pPr>
     </w:p>
     <w:p>
-      <w:pPr>
-        <w:rPr>
-          <w:lang w:val="en-GB"/>
-        </w:rPr>
-      </w:pPr>
-      <w:r>
-        <w:rPr>
-          <w:lang w:val="en-GB"/>
-        </w:rPr>
+      <w:r>
         <w:t>References/Bibliography</w:t>
       </w:r>
     </w:p>
@@ -568,8 +625,6 @@
           <w:t>https://lejournal.cnrs.fr/billets/pourquoi-les-assistants-virtuels-ont-besoin-dun-corps</w:t>
         </w:r>
       </w:hyperlink>
-      <w:bookmarkStart w:id="0" w:name="_GoBack"/>
-      <w:bookmarkEnd w:id="0"/>
     </w:p>
     <w:sectPr>
       <w:pgSz w:w="11906" w:h="16838"/>

</xml_diff>

<commit_message>
#8 Another instruction for the discussion added in report
</commit_message>
<xml_diff>
--- a/SAI_report.docx
+++ b/SAI_report.docx
@@ -476,38 +476,20 @@
         <w:rPr>
           <w:lang w:val="en-GB"/>
         </w:rPr>
-        <w:t>How the results compare to what you expected</w:t>
-      </w:r>
-      <w:r>
-        <w:rPr>
-          <w:lang w:val="en-GB"/>
-        </w:rPr>
-        <w:t>, why</w:t>
-      </w:r>
-      <w:r>
-        <w:rPr>
-          <w:lang w:val="en-GB"/>
-        </w:rPr>
-        <w:t xml:space="preserve"> ?</w:t>
-      </w:r>
-    </w:p>
-    <w:p>
-      <w:pPr>
-        <w:rPr>
-          <w:lang w:val="en-GB"/>
-        </w:rPr>
-      </w:pPr>
-      <w:r>
-        <w:rPr>
-          <w:lang w:val="en-GB"/>
-        </w:rPr>
-        <w:t>How the results compare</w:t>
-      </w:r>
-      <w:r>
-        <w:rPr>
-          <w:lang w:val="en-GB"/>
-        </w:rPr>
-        <w:t xml:space="preserve"> to other researchers, why ?</w:t>
+        <w:t>How the results compare to what you expected, why ?</w:t>
+      </w:r>
+    </w:p>
+    <w:p>
+      <w:pPr>
+        <w:rPr>
+          <w:lang w:val="en-GB"/>
+        </w:rPr>
+      </w:pPr>
+      <w:r>
+        <w:rPr>
+          <w:lang w:val="en-GB"/>
+        </w:rPr>
+        <w:t>How the results compare to other researchers, why ?</w:t>
       </w:r>
     </w:p>
     <w:p>
@@ -521,6 +503,19 @@
           <w:lang w:val="en-GB"/>
         </w:rPr>
         <w:t>What question, we need to ask next ?</w:t>
+      </w:r>
+    </w:p>
+    <w:p>
+      <w:pPr>
+        <w:rPr>
+          <w:lang w:val="en-GB"/>
+        </w:rPr>
+      </w:pPr>
+      <w:r>
+        <w:rPr>
+          <w:lang w:val="en-GB"/>
+        </w:rPr>
+        <w:t>Find something useful the researcher readers can learn about the work</w:t>
       </w:r>
       <w:bookmarkStart w:id="0" w:name="_GoBack"/>
       <w:bookmarkEnd w:id="0"/>

</xml_diff>

<commit_message>
#8 Main goal added for introduction in report
</commit_message>
<xml_diff>
--- a/SAI_report.docx
+++ b/SAI_report.docx
@@ -209,316 +209,341 @@
           <w:lang w:val="en-GB"/>
         </w:rPr>
       </w:pPr>
-    </w:p>
-    <w:p>
-      <w:pPr>
-        <w:rPr>
-          <w:lang w:val="en-GB"/>
-        </w:rPr>
-      </w:pPr>
-    </w:p>
-    <w:p>
-      <w:pPr>
-        <w:rPr>
-          <w:lang w:val="en-GB"/>
-        </w:rPr>
-      </w:pPr>
-      <w:r>
-        <w:rPr>
-          <w:lang w:val="en-GB"/>
-        </w:rPr>
-        <w:t>Related work</w:t>
-      </w:r>
-    </w:p>
-    <w:p>
-      <w:pPr>
-        <w:rPr>
-          <w:lang w:val="en-GB"/>
-        </w:rPr>
-      </w:pPr>
-    </w:p>
-    <w:p>
-      <w:pPr>
-        <w:rPr>
-          <w:lang w:val="en-GB"/>
-        </w:rPr>
-      </w:pPr>
-    </w:p>
-    <w:p>
-      <w:pPr>
-        <w:rPr>
-          <w:lang w:val="en-GB"/>
-        </w:rPr>
-      </w:pPr>
-      <w:r>
-        <w:rPr>
-          <w:lang w:val="en-GB"/>
-        </w:rPr>
-        <w:t>Dataset and features</w:t>
-      </w:r>
-    </w:p>
-    <w:p>
-      <w:pPr>
-        <w:rPr>
-          <w:lang w:val="en-GB"/>
-        </w:rPr>
-      </w:pPr>
-      <w:r>
-        <w:rPr>
-          <w:lang w:val="en-GB"/>
-        </w:rPr>
-        <w:t>Record 1minute/10minute/</w:t>
-      </w:r>
-      <w:r>
-        <w:rPr>
-          <w:lang w:val="en-GB"/>
-        </w:rPr>
-        <w:t>1hour/1day</w:t>
-      </w:r>
-    </w:p>
-    <w:p>
-      <w:pPr>
-        <w:rPr>
-          <w:lang w:val="en-GB"/>
-        </w:rPr>
-      </w:pPr>
-      <w:r>
-        <w:rPr>
-          <w:lang w:val="en-GB"/>
-        </w:rPr>
-        <w:t>Record yes/no for RL</w:t>
-      </w:r>
-    </w:p>
-    <w:p>
-      <w:pPr>
-        <w:rPr>
-          <w:lang w:val="en-GB"/>
-        </w:rPr>
-      </w:pPr>
-      <w:r>
-        <w:rPr>
-          <w:lang w:val="en-GB"/>
-        </w:rPr>
-        <w:t>Dynamc dataset</w:t>
-      </w:r>
-    </w:p>
-    <w:p>
-      <w:pPr>
-        <w:rPr>
-          <w:lang w:val="en-GB"/>
-        </w:rPr>
-      </w:pPr>
-    </w:p>
-    <w:p>
-      <w:pPr>
-        <w:rPr>
-          <w:lang w:val="en-GB"/>
-        </w:rPr>
-      </w:pPr>
-    </w:p>
-    <w:p>
-      <w:pPr>
-        <w:rPr>
-          <w:lang w:val="en-GB"/>
-        </w:rPr>
-      </w:pPr>
-      <w:r>
-        <w:rPr>
-          <w:lang w:val="en-GB"/>
-        </w:rPr>
-        <w:t>Methods</w:t>
-      </w:r>
-    </w:p>
-    <w:p>
-      <w:pPr>
-        <w:rPr>
-          <w:lang w:val="en-GB"/>
-        </w:rPr>
-      </w:pPr>
-      <w:r>
-        <w:rPr>
-          <w:lang w:val="en-GB"/>
-        </w:rPr>
-        <w:t xml:space="preserve">RL on </w:t>
-      </w:r>
-      <w:r>
-        <w:rPr>
-          <w:lang w:val="en-GB"/>
-        </w:rPr>
-        <w:t>dataset to understand the command and to find a new command</w:t>
-      </w:r>
-    </w:p>
-    <w:p>
-      <w:pPr>
-        <w:rPr>
-          <w:lang w:val="en-GB"/>
-        </w:rPr>
-      </w:pPr>
-    </w:p>
-    <w:p>
-      <w:pPr>
-        <w:rPr>
-          <w:lang w:val="en-GB"/>
-        </w:rPr>
-      </w:pPr>
-    </w:p>
-    <w:p>
-      <w:pPr>
-        <w:rPr>
-          <w:lang w:val="en-GB"/>
-        </w:rPr>
-      </w:pPr>
-      <w:r>
-        <w:rPr>
-          <w:lang w:val="en-GB"/>
-        </w:rPr>
-        <w:t>Experiments/Results/Discussion</w:t>
-      </w:r>
-    </w:p>
-    <w:p>
-      <w:pPr>
-        <w:rPr>
-          <w:lang w:val="en-GB"/>
-        </w:rPr>
-      </w:pPr>
-      <w:r>
-        <w:rPr>
-          <w:lang w:val="en-GB"/>
-        </w:rPr>
-        <w:lastRenderedPageBreak/>
-        <w:t>Compare a command on cortana an</w:t>
-      </w:r>
-      <w:r>
-        <w:rPr>
-          <w:lang w:val="en-GB"/>
-        </w:rPr>
-        <w:t>d</w:t>
-      </w:r>
-      <w:r>
-        <w:rPr>
-          <w:lang w:val="en-GB"/>
-        </w:rPr>
-        <w:t xml:space="preserve"> sai</w:t>
-      </w:r>
-    </w:p>
-    <w:p>
-      <w:pPr>
-        <w:rPr>
-          <w:lang w:val="en-GB"/>
-        </w:rPr>
-      </w:pPr>
-      <w:r>
-        <w:rPr>
-          <w:lang w:val="en-GB"/>
-        </w:rPr>
-        <w:t>Compare the power used by the two methods</w:t>
-      </w:r>
-    </w:p>
-    <w:p>
-      <w:pPr>
-        <w:rPr>
-          <w:lang w:val="en-GB"/>
-        </w:rPr>
-      </w:pPr>
-      <w:r>
-        <w:rPr>
-          <w:lang w:val="en-GB"/>
-        </w:rPr>
-        <w:t>Explain the results</w:t>
-      </w:r>
-    </w:p>
-    <w:p>
-      <w:pPr>
-        <w:rPr>
-          <w:lang w:val="en-GB"/>
-        </w:rPr>
-      </w:pPr>
-      <w:r>
-        <w:rPr>
-          <w:lang w:val="en-GB"/>
-        </w:rPr>
-        <w:t>Use the different record to do stats</w:t>
-      </w:r>
-    </w:p>
-    <w:p>
-      <w:pPr>
-        <w:rPr>
-          <w:lang w:val="en-GB"/>
-        </w:rPr>
-      </w:pPr>
-      <w:r>
-        <w:rPr>
-          <w:lang w:val="en-GB"/>
-        </w:rPr>
-        <w:t>Compare commands to cortana</w:t>
-      </w:r>
-    </w:p>
-    <w:p>
-      <w:pPr>
-        <w:rPr>
-          <w:lang w:val="en-GB"/>
-        </w:rPr>
-      </w:pPr>
-      <w:r>
-        <w:rPr>
-          <w:lang w:val="en-GB"/>
-        </w:rPr>
-        <w:t>Discussion</w:t>
-      </w:r>
-    </w:p>
-    <w:p>
-      <w:pPr>
-        <w:rPr>
-          <w:lang w:val="en-GB"/>
-        </w:rPr>
-      </w:pPr>
-      <w:r>
-        <w:rPr>
-          <w:lang w:val="en-GB"/>
-        </w:rPr>
-        <w:t>How the results compare to what you expected, why ?</w:t>
-      </w:r>
-    </w:p>
-    <w:p>
-      <w:pPr>
-        <w:rPr>
-          <w:lang w:val="en-GB"/>
-        </w:rPr>
-      </w:pPr>
-      <w:r>
-        <w:rPr>
-          <w:lang w:val="en-GB"/>
-        </w:rPr>
-        <w:t>How the results compare to other researchers, why ?</w:t>
-      </w:r>
-    </w:p>
-    <w:p>
-      <w:pPr>
-        <w:rPr>
-          <w:lang w:val="en-GB"/>
-        </w:rPr>
-      </w:pPr>
-      <w:r>
-        <w:rPr>
-          <w:lang w:val="en-GB"/>
-        </w:rPr>
-        <w:t>What question, we need to ask next ?</w:t>
-      </w:r>
-    </w:p>
-    <w:p>
-      <w:pPr>
-        <w:rPr>
-          <w:lang w:val="en-GB"/>
-        </w:rPr>
-      </w:pPr>
-      <w:r>
-        <w:rPr>
-          <w:lang w:val="en-GB"/>
-        </w:rPr>
-        <w:t>Find something useful the researcher readers can learn about the work</w:t>
+      <w:r>
+        <w:rPr>
+          <w:lang w:val="en-GB"/>
+        </w:rPr>
+        <w:t>Objective: create a</w:t>
+      </w:r>
+      <w:r>
+        <w:rPr>
+          <w:lang w:val="en-GB"/>
+        </w:rPr>
+        <w:t xml:space="preserve">n artificial intelligent </w:t>
       </w:r>
       <w:bookmarkStart w:id="0" w:name="_GoBack"/>
       <w:bookmarkEnd w:id="0"/>
+      <w:r>
+        <w:rPr>
+          <w:lang w:val="en-GB"/>
+        </w:rPr>
+        <w:t>assistant</w:t>
+      </w:r>
+    </w:p>
+    <w:p>
+      <w:pPr>
+        <w:rPr>
+          <w:lang w:val="en-GB"/>
+        </w:rPr>
+      </w:pPr>
+    </w:p>
+    <w:p>
+      <w:pPr>
+        <w:rPr>
+          <w:lang w:val="en-GB"/>
+        </w:rPr>
+      </w:pPr>
+    </w:p>
+    <w:p>
+      <w:pPr>
+        <w:rPr>
+          <w:lang w:val="en-GB"/>
+        </w:rPr>
+      </w:pPr>
+      <w:r>
+        <w:rPr>
+          <w:lang w:val="en-GB"/>
+        </w:rPr>
+        <w:t>Related work</w:t>
+      </w:r>
+    </w:p>
+    <w:p>
+      <w:pPr>
+        <w:rPr>
+          <w:lang w:val="en-GB"/>
+        </w:rPr>
+      </w:pPr>
+    </w:p>
+    <w:p>
+      <w:pPr>
+        <w:rPr>
+          <w:lang w:val="en-GB"/>
+        </w:rPr>
+      </w:pPr>
+    </w:p>
+    <w:p>
+      <w:pPr>
+        <w:rPr>
+          <w:lang w:val="en-GB"/>
+        </w:rPr>
+      </w:pPr>
+      <w:r>
+        <w:rPr>
+          <w:lang w:val="en-GB"/>
+        </w:rPr>
+        <w:t>Dataset and features</w:t>
+      </w:r>
+    </w:p>
+    <w:p>
+      <w:pPr>
+        <w:rPr>
+          <w:lang w:val="en-GB"/>
+        </w:rPr>
+      </w:pPr>
+      <w:r>
+        <w:rPr>
+          <w:lang w:val="en-GB"/>
+        </w:rPr>
+        <w:t>Record 1minute/10minute/</w:t>
+      </w:r>
+      <w:r>
+        <w:rPr>
+          <w:lang w:val="en-GB"/>
+        </w:rPr>
+        <w:t>1hour/1day</w:t>
+      </w:r>
+    </w:p>
+    <w:p>
+      <w:pPr>
+        <w:rPr>
+          <w:lang w:val="en-GB"/>
+        </w:rPr>
+      </w:pPr>
+      <w:r>
+        <w:rPr>
+          <w:lang w:val="en-GB"/>
+        </w:rPr>
+        <w:t>Record yes/no for RL</w:t>
+      </w:r>
+    </w:p>
+    <w:p>
+      <w:pPr>
+        <w:rPr>
+          <w:lang w:val="en-GB"/>
+        </w:rPr>
+      </w:pPr>
+      <w:r>
+        <w:rPr>
+          <w:lang w:val="en-GB"/>
+        </w:rPr>
+        <w:t>Dynamc dataset</w:t>
+      </w:r>
+    </w:p>
+    <w:p>
+      <w:pPr>
+        <w:rPr>
+          <w:lang w:val="en-GB"/>
+        </w:rPr>
+      </w:pPr>
+    </w:p>
+    <w:p>
+      <w:pPr>
+        <w:rPr>
+          <w:lang w:val="en-GB"/>
+        </w:rPr>
+      </w:pPr>
+    </w:p>
+    <w:p>
+      <w:pPr>
+        <w:rPr>
+          <w:lang w:val="en-GB"/>
+        </w:rPr>
+      </w:pPr>
+      <w:r>
+        <w:rPr>
+          <w:lang w:val="en-GB"/>
+        </w:rPr>
+        <w:t>Methods</w:t>
+      </w:r>
+    </w:p>
+    <w:p>
+      <w:pPr>
+        <w:rPr>
+          <w:lang w:val="en-GB"/>
+        </w:rPr>
+      </w:pPr>
+      <w:r>
+        <w:rPr>
+          <w:lang w:val="en-GB"/>
+        </w:rPr>
+        <w:t xml:space="preserve">RL on </w:t>
+      </w:r>
+      <w:r>
+        <w:rPr>
+          <w:lang w:val="en-GB"/>
+        </w:rPr>
+        <w:t>dataset to understand the command and to find a new command</w:t>
+      </w:r>
+    </w:p>
+    <w:p>
+      <w:pPr>
+        <w:rPr>
+          <w:lang w:val="en-GB"/>
+        </w:rPr>
+      </w:pPr>
+    </w:p>
+    <w:p>
+      <w:pPr>
+        <w:rPr>
+          <w:lang w:val="en-GB"/>
+        </w:rPr>
+      </w:pPr>
+    </w:p>
+    <w:p>
+      <w:pPr>
+        <w:rPr>
+          <w:lang w:val="en-GB"/>
+        </w:rPr>
+      </w:pPr>
+      <w:r>
+        <w:rPr>
+          <w:lang w:val="en-GB"/>
+        </w:rPr>
+        <w:lastRenderedPageBreak/>
+        <w:t>Experiments/Results/Discussion</w:t>
+      </w:r>
+    </w:p>
+    <w:p>
+      <w:pPr>
+        <w:rPr>
+          <w:lang w:val="en-GB"/>
+        </w:rPr>
+      </w:pPr>
+      <w:r>
+        <w:rPr>
+          <w:lang w:val="en-GB"/>
+        </w:rPr>
+        <w:t>Compare a command on cortana an</w:t>
+      </w:r>
+      <w:r>
+        <w:rPr>
+          <w:lang w:val="en-GB"/>
+        </w:rPr>
+        <w:t>d</w:t>
+      </w:r>
+      <w:r>
+        <w:rPr>
+          <w:lang w:val="en-GB"/>
+        </w:rPr>
+        <w:t xml:space="preserve"> sai</w:t>
+      </w:r>
+    </w:p>
+    <w:p>
+      <w:pPr>
+        <w:rPr>
+          <w:lang w:val="en-GB"/>
+        </w:rPr>
+      </w:pPr>
+      <w:r>
+        <w:rPr>
+          <w:lang w:val="en-GB"/>
+        </w:rPr>
+        <w:t>Compare the power used by the two methods</w:t>
+      </w:r>
+    </w:p>
+    <w:p>
+      <w:pPr>
+        <w:rPr>
+          <w:lang w:val="en-GB"/>
+        </w:rPr>
+      </w:pPr>
+      <w:r>
+        <w:rPr>
+          <w:lang w:val="en-GB"/>
+        </w:rPr>
+        <w:t>Explain the results</w:t>
+      </w:r>
+    </w:p>
+    <w:p>
+      <w:pPr>
+        <w:rPr>
+          <w:lang w:val="en-GB"/>
+        </w:rPr>
+      </w:pPr>
+      <w:r>
+        <w:rPr>
+          <w:lang w:val="en-GB"/>
+        </w:rPr>
+        <w:t>Use the different record to do stats</w:t>
+      </w:r>
+    </w:p>
+    <w:p>
+      <w:pPr>
+        <w:rPr>
+          <w:lang w:val="en-GB"/>
+        </w:rPr>
+      </w:pPr>
+      <w:r>
+        <w:rPr>
+          <w:lang w:val="en-GB"/>
+        </w:rPr>
+        <w:t>Compare commands to cortana</w:t>
+      </w:r>
+    </w:p>
+    <w:p>
+      <w:pPr>
+        <w:rPr>
+          <w:lang w:val="en-GB"/>
+        </w:rPr>
+      </w:pPr>
+      <w:r>
+        <w:rPr>
+          <w:lang w:val="en-GB"/>
+        </w:rPr>
+        <w:t>Discussion</w:t>
+      </w:r>
+    </w:p>
+    <w:p>
+      <w:pPr>
+        <w:rPr>
+          <w:lang w:val="en-GB"/>
+        </w:rPr>
+      </w:pPr>
+      <w:r>
+        <w:rPr>
+          <w:lang w:val="en-GB"/>
+        </w:rPr>
+        <w:t>How the results compare to what you expected, why ?</w:t>
+      </w:r>
+    </w:p>
+    <w:p>
+      <w:pPr>
+        <w:rPr>
+          <w:lang w:val="en-GB"/>
+        </w:rPr>
+      </w:pPr>
+      <w:r>
+        <w:rPr>
+          <w:lang w:val="en-GB"/>
+        </w:rPr>
+        <w:t>How the results compare to other researchers, why ?</w:t>
+      </w:r>
+    </w:p>
+    <w:p>
+      <w:pPr>
+        <w:rPr>
+          <w:lang w:val="en-GB"/>
+        </w:rPr>
+      </w:pPr>
+      <w:r>
+        <w:rPr>
+          <w:lang w:val="en-GB"/>
+        </w:rPr>
+        <w:t>What question, we need to ask next ?</w:t>
+      </w:r>
+    </w:p>
+    <w:p>
+      <w:pPr>
+        <w:rPr>
+          <w:lang w:val="en-GB"/>
+        </w:rPr>
+      </w:pPr>
+      <w:r>
+        <w:rPr>
+          <w:lang w:val="en-GB"/>
+        </w:rPr>
+        <w:t>Find something useful the researcher readers can learn about the work</w:t>
+      </w:r>
     </w:p>
     <w:p>
       <w:pPr>

</xml_diff>

<commit_message>
#8 Ideas for the end for introduction added in report
</commit_message>
<xml_diff>
--- a/SAI_report.docx
+++ b/SAI_report.docx
@@ -219,16 +219,54 @@
         <w:rPr>
           <w:lang w:val="en-GB"/>
         </w:rPr>
-        <w:t xml:space="preserve">n artificial intelligent </w:t>
+        <w:t xml:space="preserve">n </w:t>
+      </w:r>
+      <w:r>
+        <w:rPr>
+          <w:lang w:val="en-GB"/>
+        </w:rPr>
+        <w:t xml:space="preserve">ecological </w:t>
+      </w:r>
+      <w:r>
+        <w:rPr>
+          <w:lang w:val="en-GB"/>
+        </w:rPr>
+        <w:t xml:space="preserve">artificial intelligent </w:t>
+      </w:r>
+      <w:r>
+        <w:rPr>
+          <w:lang w:val="en-GB"/>
+        </w:rPr>
+        <w:t>assistant</w:t>
+      </w:r>
+    </w:p>
+    <w:p>
+      <w:pPr>
+        <w:rPr>
+          <w:lang w:val="en-GB"/>
+        </w:rPr>
+      </w:pPr>
+      <w:r>
+        <w:rPr>
+          <w:lang w:val="en-GB"/>
+        </w:rPr>
+        <w:t>How to solve it ?</w:t>
+      </w:r>
+    </w:p>
+    <w:p>
+      <w:pPr>
+        <w:rPr>
+          <w:lang w:val="en-GB"/>
+        </w:rPr>
+      </w:pPr>
+      <w:r>
+        <w:rPr>
+          <w:lang w:val="en-GB"/>
+        </w:rPr>
+        <w:t>What are the mains results ?</w:t>
       </w:r>
       <w:bookmarkStart w:id="0" w:name="_GoBack"/>
       <w:bookmarkEnd w:id="0"/>
-      <w:r>
-        <w:rPr>
-          <w:lang w:val="en-GB"/>
-        </w:rPr>
-        <w:t>assistant</w:t>
-      </w:r>
     </w:p>
     <w:p>
       <w:pPr>
@@ -263,6 +301,19 @@
           <w:lang w:val="en-GB"/>
         </w:rPr>
       </w:pPr>
+      <w:r>
+        <w:rPr>
+          <w:lang w:val="en-GB"/>
+        </w:rPr>
+        <w:t>RL in game (alpha go) with image</w:t>
+      </w:r>
+    </w:p>
+    <w:p>
+      <w:pPr>
+        <w:rPr>
+          <w:lang w:val="en-GB"/>
+        </w:rPr>
+      </w:pPr>
     </w:p>
     <w:p>
       <w:pPr>
@@ -366,6 +417,7 @@
         <w:rPr>
           <w:lang w:val="en-GB"/>
         </w:rPr>
+        <w:lastRenderedPageBreak/>
         <w:t xml:space="preserve">RL on </w:t>
       </w:r>
       <w:r>
@@ -399,7 +451,6 @@
         <w:rPr>
           <w:lang w:val="en-GB"/>
         </w:rPr>
-        <w:lastRenderedPageBreak/>
         <w:t>Experiments/Results/Discussion</w:t>
       </w:r>
     </w:p>

</xml_diff>

<commit_message>
#8 Another ideas for dataset and features added in report
</commit_message>
<xml_diff>
--- a/SAI_report.docx
+++ b/SAI_report.docx
@@ -265,6 +265,144 @@
         </w:rPr>
         <w:t>What are the mains results ?</w:t>
       </w:r>
+    </w:p>
+    <w:p>
+      <w:pPr>
+        <w:rPr>
+          <w:lang w:val="en-GB"/>
+        </w:rPr>
+      </w:pPr>
+    </w:p>
+    <w:p>
+      <w:pPr>
+        <w:rPr>
+          <w:lang w:val="en-GB"/>
+        </w:rPr>
+      </w:pPr>
+    </w:p>
+    <w:p>
+      <w:pPr>
+        <w:rPr>
+          <w:lang w:val="en-GB"/>
+        </w:rPr>
+      </w:pPr>
+      <w:r>
+        <w:rPr>
+          <w:lang w:val="en-GB"/>
+        </w:rPr>
+        <w:t>Related work</w:t>
+      </w:r>
+    </w:p>
+    <w:p>
+      <w:pPr>
+        <w:rPr>
+          <w:lang w:val="en-GB"/>
+        </w:rPr>
+      </w:pPr>
+      <w:r>
+        <w:rPr>
+          <w:lang w:val="en-GB"/>
+        </w:rPr>
+        <w:t>RL in game (alpha go) with image</w:t>
+      </w:r>
+    </w:p>
+    <w:p>
+      <w:pPr>
+        <w:rPr>
+          <w:lang w:val="en-GB"/>
+        </w:rPr>
+      </w:pPr>
+    </w:p>
+    <w:p>
+      <w:pPr>
+        <w:rPr>
+          <w:lang w:val="en-GB"/>
+        </w:rPr>
+      </w:pPr>
+    </w:p>
+    <w:p>
+      <w:pPr>
+        <w:rPr>
+          <w:lang w:val="en-GB"/>
+        </w:rPr>
+      </w:pPr>
+      <w:r>
+        <w:rPr>
+          <w:lang w:val="en-GB"/>
+        </w:rPr>
+        <w:t>Dataset and features</w:t>
+      </w:r>
+    </w:p>
+    <w:p>
+      <w:pPr>
+        <w:rPr>
+          <w:lang w:val="en-GB"/>
+        </w:rPr>
+      </w:pPr>
+      <w:r>
+        <w:rPr>
+          <w:lang w:val="en-GB"/>
+        </w:rPr>
+        <w:t>Record 1minute/10minute/</w:t>
+      </w:r>
+      <w:r>
+        <w:rPr>
+          <w:lang w:val="en-GB"/>
+        </w:rPr>
+        <w:t>1hour/1day</w:t>
+      </w:r>
+    </w:p>
+    <w:p>
+      <w:pPr>
+        <w:rPr>
+          <w:lang w:val="en-GB"/>
+        </w:rPr>
+      </w:pPr>
+      <w:r>
+        <w:rPr>
+          <w:lang w:val="en-GB"/>
+        </w:rPr>
+        <w:t>Explain the image in the database</w:t>
+      </w:r>
+    </w:p>
+    <w:p>
+      <w:pPr>
+        <w:rPr>
+          <w:lang w:val="en-GB"/>
+        </w:rPr>
+      </w:pPr>
+      <w:r>
+        <w:rPr>
+          <w:lang w:val="en-GB"/>
+        </w:rPr>
+        <w:t>Record yes/no for RL</w:t>
+      </w:r>
+    </w:p>
+    <w:p>
+      <w:pPr>
+        <w:rPr>
+          <w:lang w:val="en-GB"/>
+        </w:rPr>
+      </w:pPr>
+      <w:r>
+        <w:rPr>
+          <w:lang w:val="en-GB"/>
+        </w:rPr>
+        <w:t>Explain the sounds in the database</w:t>
+      </w:r>
+    </w:p>
+    <w:p>
+      <w:pPr>
+        <w:rPr>
+          <w:lang w:val="en-GB"/>
+        </w:rPr>
+      </w:pPr>
+      <w:r>
+        <w:rPr>
+          <w:lang w:val="en-GB"/>
+        </w:rPr>
+        <w:t>Dynamc dataset</w:t>
+      </w:r>
       <w:bookmarkStart w:id="0" w:name="_GoBack"/>
       <w:bookmarkEnd w:id="0"/>
     </w:p>
@@ -292,118 +430,6 @@
         <w:rPr>
           <w:lang w:val="en-GB"/>
         </w:rPr>
-        <w:t>Related work</w:t>
-      </w:r>
-    </w:p>
-    <w:p>
-      <w:pPr>
-        <w:rPr>
-          <w:lang w:val="en-GB"/>
-        </w:rPr>
-      </w:pPr>
-      <w:r>
-        <w:rPr>
-          <w:lang w:val="en-GB"/>
-        </w:rPr>
-        <w:t>RL in game (alpha go) with image</w:t>
-      </w:r>
-    </w:p>
-    <w:p>
-      <w:pPr>
-        <w:rPr>
-          <w:lang w:val="en-GB"/>
-        </w:rPr>
-      </w:pPr>
-    </w:p>
-    <w:p>
-      <w:pPr>
-        <w:rPr>
-          <w:lang w:val="en-GB"/>
-        </w:rPr>
-      </w:pPr>
-    </w:p>
-    <w:p>
-      <w:pPr>
-        <w:rPr>
-          <w:lang w:val="en-GB"/>
-        </w:rPr>
-      </w:pPr>
-      <w:r>
-        <w:rPr>
-          <w:lang w:val="en-GB"/>
-        </w:rPr>
-        <w:t>Dataset and features</w:t>
-      </w:r>
-    </w:p>
-    <w:p>
-      <w:pPr>
-        <w:rPr>
-          <w:lang w:val="en-GB"/>
-        </w:rPr>
-      </w:pPr>
-      <w:r>
-        <w:rPr>
-          <w:lang w:val="en-GB"/>
-        </w:rPr>
-        <w:t>Record 1minute/10minute/</w:t>
-      </w:r>
-      <w:r>
-        <w:rPr>
-          <w:lang w:val="en-GB"/>
-        </w:rPr>
-        <w:t>1hour/1day</w:t>
-      </w:r>
-    </w:p>
-    <w:p>
-      <w:pPr>
-        <w:rPr>
-          <w:lang w:val="en-GB"/>
-        </w:rPr>
-      </w:pPr>
-      <w:r>
-        <w:rPr>
-          <w:lang w:val="en-GB"/>
-        </w:rPr>
-        <w:t>Record yes/no for RL</w:t>
-      </w:r>
-    </w:p>
-    <w:p>
-      <w:pPr>
-        <w:rPr>
-          <w:lang w:val="en-GB"/>
-        </w:rPr>
-      </w:pPr>
-      <w:r>
-        <w:rPr>
-          <w:lang w:val="en-GB"/>
-        </w:rPr>
-        <w:t>Dynamc dataset</w:t>
-      </w:r>
-    </w:p>
-    <w:p>
-      <w:pPr>
-        <w:rPr>
-          <w:lang w:val="en-GB"/>
-        </w:rPr>
-      </w:pPr>
-    </w:p>
-    <w:p>
-      <w:pPr>
-        <w:rPr>
-          <w:lang w:val="en-GB"/>
-        </w:rPr>
-      </w:pPr>
-    </w:p>
-    <w:p>
-      <w:pPr>
-        <w:rPr>
-          <w:lang w:val="en-GB"/>
-        </w:rPr>
-      </w:pPr>
-      <w:r>
-        <w:rPr>
-          <w:lang w:val="en-GB"/>
-        </w:rPr>
         <w:t>Methods</w:t>
       </w:r>
     </w:p>
@@ -417,7 +443,6 @@
         <w:rPr>
           <w:lang w:val="en-GB"/>
         </w:rPr>
-        <w:lastRenderedPageBreak/>
         <w:t xml:space="preserve">RL on </w:t>
       </w:r>
       <w:r>

</xml_diff>

<commit_message>
#8 Another ideas for introduction added in report
</commit_message>
<xml_diff>
--- a/SAI_report.docx
+++ b/SAI_report.docx
@@ -98,313 +98,344 @@
         </w:rPr>
         <w:t>ine commands</w:t>
       </w:r>
-    </w:p>
-    <w:p>
-      <w:pPr>
-        <w:rPr>
-          <w:lang w:val="en-GB"/>
-        </w:rPr>
-      </w:pPr>
-      <w:r>
-        <w:rPr>
-          <w:lang w:val="en-GB"/>
-        </w:rPr>
-        <w:t>Explain to create a command on google assistant</w:t>
-      </w:r>
-    </w:p>
-    <w:p>
-      <w:pPr>
-        <w:rPr>
-          <w:lang w:val="en-GB"/>
-        </w:rPr>
-      </w:pPr>
-      <w:r>
-        <w:rPr>
-          <w:lang w:val="en-GB"/>
-        </w:rPr>
-        <w:t>Explain the others ?</w:t>
-      </w:r>
-    </w:p>
-    <w:p>
-      <w:pPr>
-        <w:rPr>
-          <w:lang w:val="en-GB"/>
-        </w:rPr>
-      </w:pPr>
-      <w:r>
-        <w:rPr>
-          <w:lang w:val="en-GB"/>
-        </w:rPr>
-        <w:t>Ref1 robot et IA</w:t>
-      </w:r>
-    </w:p>
-    <w:p>
-      <w:pPr>
-        <w:rPr>
-          <w:lang w:val="en-GB"/>
-        </w:rPr>
-      </w:pPr>
-      <w:r>
-        <w:rPr>
-          <w:lang w:val="en-GB"/>
-        </w:rPr>
-        <w:t>Ref2 virtual assistant</w:t>
-      </w:r>
-    </w:p>
-    <w:p>
-      <w:pPr>
-        <w:rPr>
-          <w:lang w:val="en-GB"/>
-        </w:rPr>
-      </w:pPr>
-      <w:r>
-        <w:rPr>
-          <w:lang w:val="en-GB"/>
-        </w:rPr>
-        <w:t>Another way to create a command =&gt; RL on voice and mouse move/click</w:t>
-      </w:r>
-    </w:p>
-    <w:p>
-      <w:pPr>
-        <w:rPr>
-          <w:lang w:val="en-GB"/>
-        </w:rPr>
-      </w:pPr>
-      <w:r>
-        <w:rPr>
-          <w:lang w:val="en-GB"/>
-        </w:rPr>
-        <w:t>Hypothesis to test</w:t>
-      </w:r>
-    </w:p>
-    <w:p>
-      <w:pPr>
-        <w:rPr>
-          <w:lang w:val="en-GB"/>
-        </w:rPr>
-      </w:pPr>
-      <w:r>
-        <w:rPr>
-          <w:lang w:val="en-GB"/>
-        </w:rPr>
-        <w:t>Explain the voice</w:t>
-      </w:r>
-    </w:p>
-    <w:p>
-      <w:pPr>
-        <w:rPr>
-          <w:lang w:val="en-GB"/>
-        </w:rPr>
-      </w:pPr>
-      <w:r>
-        <w:rPr>
-          <w:lang w:val="en-GB"/>
-        </w:rPr>
-        <w:t>Explain the mouse move/click</w:t>
-      </w:r>
-    </w:p>
-    <w:p>
-      <w:pPr>
-        <w:rPr>
-          <w:lang w:val="en-GB"/>
-        </w:rPr>
-      </w:pPr>
-      <w:r>
-        <w:rPr>
-          <w:lang w:val="en-GB"/>
-        </w:rPr>
-        <w:t>Objective: create a</w:t>
-      </w:r>
-      <w:r>
-        <w:rPr>
-          <w:lang w:val="en-GB"/>
-        </w:rPr>
-        <w:t xml:space="preserve">n </w:t>
-      </w:r>
-      <w:r>
-        <w:rPr>
-          <w:lang w:val="en-GB"/>
-        </w:rPr>
-        <w:t xml:space="preserve">ecological </w:t>
-      </w:r>
-      <w:r>
-        <w:rPr>
-          <w:lang w:val="en-GB"/>
-        </w:rPr>
-        <w:t xml:space="preserve">artificial intelligent </w:t>
-      </w:r>
-      <w:r>
-        <w:rPr>
-          <w:lang w:val="en-GB"/>
-        </w:rPr>
-        <w:t>assistant</w:t>
-      </w:r>
-    </w:p>
-    <w:p>
-      <w:pPr>
-        <w:rPr>
-          <w:lang w:val="en-GB"/>
-        </w:rPr>
-      </w:pPr>
-      <w:r>
-        <w:rPr>
-          <w:lang w:val="en-GB"/>
-        </w:rPr>
-        <w:t>How to solve it ?</w:t>
-      </w:r>
-    </w:p>
-    <w:p>
-      <w:pPr>
-        <w:rPr>
-          <w:lang w:val="en-GB"/>
-        </w:rPr>
-      </w:pPr>
-      <w:r>
-        <w:rPr>
-          <w:lang w:val="en-GB"/>
-        </w:rPr>
-        <w:t>What are the mains results ?</w:t>
-      </w:r>
-    </w:p>
-    <w:p>
-      <w:pPr>
-        <w:rPr>
-          <w:lang w:val="en-GB"/>
-        </w:rPr>
-      </w:pPr>
-    </w:p>
-    <w:p>
-      <w:pPr>
-        <w:rPr>
-          <w:lang w:val="en-GB"/>
-        </w:rPr>
-      </w:pPr>
-    </w:p>
-    <w:p>
-      <w:pPr>
-        <w:rPr>
-          <w:lang w:val="en-GB"/>
-        </w:rPr>
-      </w:pPr>
-      <w:r>
-        <w:rPr>
-          <w:lang w:val="en-GB"/>
-        </w:rPr>
-        <w:t>Related work</w:t>
-      </w:r>
-    </w:p>
-    <w:p>
-      <w:pPr>
-        <w:rPr>
-          <w:lang w:val="en-GB"/>
-        </w:rPr>
-      </w:pPr>
-      <w:r>
-        <w:rPr>
-          <w:lang w:val="en-GB"/>
-        </w:rPr>
-        <w:t>RL in game (alpha go) with image</w:t>
-      </w:r>
-    </w:p>
-    <w:p>
-      <w:pPr>
-        <w:rPr>
-          <w:lang w:val="en-GB"/>
-        </w:rPr>
-      </w:pPr>
-    </w:p>
-    <w:p>
-      <w:pPr>
-        <w:rPr>
-          <w:lang w:val="en-GB"/>
-        </w:rPr>
-      </w:pPr>
-    </w:p>
-    <w:p>
-      <w:pPr>
-        <w:rPr>
-          <w:lang w:val="en-GB"/>
-        </w:rPr>
-      </w:pPr>
-      <w:r>
-        <w:rPr>
-          <w:lang w:val="en-GB"/>
-        </w:rPr>
-        <w:t>Dataset and features</w:t>
-      </w:r>
-    </w:p>
-    <w:p>
-      <w:pPr>
-        <w:rPr>
-          <w:lang w:val="en-GB"/>
-        </w:rPr>
-      </w:pPr>
-      <w:r>
-        <w:rPr>
-          <w:lang w:val="en-GB"/>
-        </w:rPr>
-        <w:t>Record 1minute/10minute/</w:t>
-      </w:r>
-      <w:r>
-        <w:rPr>
-          <w:lang w:val="en-GB"/>
-        </w:rPr>
-        <w:t>1hour/1day</w:t>
-      </w:r>
-    </w:p>
-    <w:p>
-      <w:pPr>
-        <w:rPr>
-          <w:lang w:val="en-GB"/>
-        </w:rPr>
-      </w:pPr>
-      <w:r>
-        <w:rPr>
-          <w:lang w:val="en-GB"/>
-        </w:rPr>
-        <w:t>Explain the image in the database</w:t>
-      </w:r>
-    </w:p>
-    <w:p>
-      <w:pPr>
-        <w:rPr>
-          <w:lang w:val="en-GB"/>
-        </w:rPr>
-      </w:pPr>
-      <w:r>
-        <w:rPr>
-          <w:lang w:val="en-GB"/>
-        </w:rPr>
-        <w:t>Record yes/no for RL</w:t>
-      </w:r>
-    </w:p>
-    <w:p>
-      <w:pPr>
-        <w:rPr>
-          <w:lang w:val="en-GB"/>
-        </w:rPr>
-      </w:pPr>
-      <w:r>
-        <w:rPr>
-          <w:lang w:val="en-GB"/>
-        </w:rPr>
-        <w:t>Explain the sounds in the database</w:t>
-      </w:r>
-    </w:p>
-    <w:p>
-      <w:pPr>
-        <w:rPr>
-          <w:lang w:val="en-GB"/>
-        </w:rPr>
-      </w:pPr>
-      <w:r>
-        <w:rPr>
-          <w:lang w:val="en-GB"/>
-        </w:rPr>
-        <w:t>Dynamc dataset</w:t>
+      <w:r>
+        <w:rPr>
+          <w:lang w:val="en-GB"/>
+        </w:rPr>
+        <w:t xml:space="preserve"> </w:t>
+      </w:r>
+    </w:p>
+    <w:p>
+      <w:pPr>
+        <w:rPr>
+          <w:lang w:val="en-GB"/>
+        </w:rPr>
+      </w:pPr>
+      <w:r>
+        <w:rPr>
+          <w:lang w:val="en-GB"/>
+        </w:rPr>
+        <w:t>Explain to create a command on google assistant (action)</w:t>
+      </w:r>
+    </w:p>
+    <w:p>
+      <w:pPr>
+        <w:rPr>
+          <w:lang w:val="en-GB"/>
+        </w:rPr>
+      </w:pPr>
+      <w:r>
+        <w:rPr>
+          <w:lang w:val="en-GB"/>
+        </w:rPr>
+        <w:t>Explain to create a command on google assistant (</w:t>
+      </w:r>
+      <w:r>
+        <w:rPr>
+          <w:lang w:val="en-GB"/>
+        </w:rPr>
+        <w:t>skill</w:t>
       </w:r>
       <w:bookmarkStart w:id="0" w:name="_GoBack"/>
       <w:bookmarkEnd w:id="0"/>
+      <w:r>
+        <w:rPr>
+          <w:lang w:val="en-GB"/>
+        </w:rPr>
+        <w:t>)</w:t>
+      </w:r>
+    </w:p>
+    <w:p>
+      <w:pPr>
+        <w:rPr>
+          <w:lang w:val="en-GB"/>
+        </w:rPr>
+      </w:pPr>
+      <w:r>
+        <w:rPr>
+          <w:lang w:val="en-GB"/>
+        </w:rPr>
+        <w:t>Explain the others ?</w:t>
+      </w:r>
+    </w:p>
+    <w:p>
+      <w:pPr>
+        <w:rPr>
+          <w:lang w:val="en-GB"/>
+        </w:rPr>
+      </w:pPr>
+      <w:r>
+        <w:rPr>
+          <w:lang w:val="en-GB"/>
+        </w:rPr>
+        <w:t>Ref1 robot et IA</w:t>
+      </w:r>
+    </w:p>
+    <w:p>
+      <w:pPr>
+        <w:rPr>
+          <w:lang w:val="en-GB"/>
+        </w:rPr>
+      </w:pPr>
+      <w:r>
+        <w:rPr>
+          <w:lang w:val="en-GB"/>
+        </w:rPr>
+        <w:t>Ref2 virtual assistant</w:t>
+      </w:r>
+    </w:p>
+    <w:p>
+      <w:pPr>
+        <w:rPr>
+          <w:lang w:val="en-GB"/>
+        </w:rPr>
+      </w:pPr>
+      <w:r>
+        <w:rPr>
+          <w:lang w:val="en-GB"/>
+        </w:rPr>
+        <w:t>Another way to create a command =&gt; RL on voice and mouse move/click</w:t>
+      </w:r>
+    </w:p>
+    <w:p>
+      <w:pPr>
+        <w:rPr>
+          <w:lang w:val="en-GB"/>
+        </w:rPr>
+      </w:pPr>
+      <w:r>
+        <w:rPr>
+          <w:lang w:val="en-GB"/>
+        </w:rPr>
+        <w:t>Hypothesis to test</w:t>
+      </w:r>
+    </w:p>
+    <w:p>
+      <w:pPr>
+        <w:rPr>
+          <w:lang w:val="en-GB"/>
+        </w:rPr>
+      </w:pPr>
+      <w:r>
+        <w:rPr>
+          <w:lang w:val="en-GB"/>
+        </w:rPr>
+        <w:t>Explain the voice</w:t>
+      </w:r>
+    </w:p>
+    <w:p>
+      <w:pPr>
+        <w:rPr>
+          <w:lang w:val="en-GB"/>
+        </w:rPr>
+      </w:pPr>
+      <w:r>
+        <w:rPr>
+          <w:lang w:val="en-GB"/>
+        </w:rPr>
+        <w:t>Explain the mouse move/click</w:t>
+      </w:r>
+    </w:p>
+    <w:p>
+      <w:pPr>
+        <w:rPr>
+          <w:lang w:val="en-GB"/>
+        </w:rPr>
+      </w:pPr>
+      <w:r>
+        <w:rPr>
+          <w:lang w:val="en-GB"/>
+        </w:rPr>
+        <w:t>Objective: create a</w:t>
+      </w:r>
+      <w:r>
+        <w:rPr>
+          <w:lang w:val="en-GB"/>
+        </w:rPr>
+        <w:t xml:space="preserve">n </w:t>
+      </w:r>
+      <w:r>
+        <w:rPr>
+          <w:lang w:val="en-GB"/>
+        </w:rPr>
+        <w:t xml:space="preserve">ecological </w:t>
+      </w:r>
+      <w:r>
+        <w:rPr>
+          <w:lang w:val="en-GB"/>
+        </w:rPr>
+        <w:t xml:space="preserve">artificial intelligent </w:t>
+      </w:r>
+      <w:r>
+        <w:rPr>
+          <w:lang w:val="en-GB"/>
+        </w:rPr>
+        <w:t>assistant</w:t>
+      </w:r>
+    </w:p>
+    <w:p>
+      <w:pPr>
+        <w:rPr>
+          <w:lang w:val="en-GB"/>
+        </w:rPr>
+      </w:pPr>
+      <w:r>
+        <w:rPr>
+          <w:lang w:val="en-GB"/>
+        </w:rPr>
+        <w:t>How to solve it ?</w:t>
+      </w:r>
+    </w:p>
+    <w:p>
+      <w:pPr>
+        <w:rPr>
+          <w:lang w:val="en-GB"/>
+        </w:rPr>
+      </w:pPr>
+      <w:r>
+        <w:rPr>
+          <w:lang w:val="en-GB"/>
+        </w:rPr>
+        <w:t>What are the mains results ?</w:t>
+      </w:r>
+    </w:p>
+    <w:p>
+      <w:pPr>
+        <w:rPr>
+          <w:lang w:val="en-GB"/>
+        </w:rPr>
+      </w:pPr>
+    </w:p>
+    <w:p>
+      <w:pPr>
+        <w:rPr>
+          <w:lang w:val="en-GB"/>
+        </w:rPr>
+      </w:pPr>
+    </w:p>
+    <w:p>
+      <w:pPr>
+        <w:rPr>
+          <w:lang w:val="en-GB"/>
+        </w:rPr>
+      </w:pPr>
+      <w:r>
+        <w:rPr>
+          <w:lang w:val="en-GB"/>
+        </w:rPr>
+        <w:t>Related work</w:t>
+      </w:r>
+    </w:p>
+    <w:p>
+      <w:pPr>
+        <w:rPr>
+          <w:lang w:val="en-GB"/>
+        </w:rPr>
+      </w:pPr>
+      <w:r>
+        <w:rPr>
+          <w:lang w:val="en-GB"/>
+        </w:rPr>
+        <w:t>RL in game (alpha go) with image</w:t>
+      </w:r>
+    </w:p>
+    <w:p>
+      <w:pPr>
+        <w:rPr>
+          <w:lang w:val="en-GB"/>
+        </w:rPr>
+      </w:pPr>
+    </w:p>
+    <w:p>
+      <w:pPr>
+        <w:rPr>
+          <w:lang w:val="en-GB"/>
+        </w:rPr>
+      </w:pPr>
+    </w:p>
+    <w:p>
+      <w:pPr>
+        <w:rPr>
+          <w:lang w:val="en-GB"/>
+        </w:rPr>
+      </w:pPr>
+      <w:r>
+        <w:rPr>
+          <w:lang w:val="en-GB"/>
+        </w:rPr>
+        <w:t>Dataset and features</w:t>
+      </w:r>
+    </w:p>
+    <w:p>
+      <w:pPr>
+        <w:rPr>
+          <w:lang w:val="en-GB"/>
+        </w:rPr>
+      </w:pPr>
+      <w:r>
+        <w:rPr>
+          <w:lang w:val="en-GB"/>
+        </w:rPr>
+        <w:t>Record 1minute/10minute/</w:t>
+      </w:r>
+      <w:r>
+        <w:rPr>
+          <w:lang w:val="en-GB"/>
+        </w:rPr>
+        <w:t>1hour/1day</w:t>
+      </w:r>
+    </w:p>
+    <w:p>
+      <w:pPr>
+        <w:rPr>
+          <w:lang w:val="en-GB"/>
+        </w:rPr>
+      </w:pPr>
+      <w:r>
+        <w:rPr>
+          <w:lang w:val="en-GB"/>
+        </w:rPr>
+        <w:t>Explain the image in the database</w:t>
+      </w:r>
+    </w:p>
+    <w:p>
+      <w:pPr>
+        <w:rPr>
+          <w:lang w:val="en-GB"/>
+        </w:rPr>
+      </w:pPr>
+      <w:r>
+        <w:rPr>
+          <w:lang w:val="en-GB"/>
+        </w:rPr>
+        <w:t>Record yes/no for RL</w:t>
+      </w:r>
+    </w:p>
+    <w:p>
+      <w:pPr>
+        <w:rPr>
+          <w:lang w:val="en-GB"/>
+        </w:rPr>
+      </w:pPr>
+      <w:r>
+        <w:rPr>
+          <w:lang w:val="en-GB"/>
+        </w:rPr>
+        <w:t>Explain the sounds in the database</w:t>
+      </w:r>
+    </w:p>
+    <w:p>
+      <w:pPr>
+        <w:rPr>
+          <w:lang w:val="en-GB"/>
+        </w:rPr>
+      </w:pPr>
+      <w:r>
+        <w:rPr>
+          <w:lang w:val="en-GB"/>
+        </w:rPr>
+        <w:t>Dynamc dataset</w:t>
+      </w:r>
     </w:p>
     <w:p>
       <w:pPr>

</xml_diff>

<commit_message>
#8 Another ideas for futur work added in report
</commit_message>
<xml_diff>
--- a/SAI_report.docx
+++ b/SAI_report.docx
@@ -128,13 +128,553 @@
         <w:rPr>
           <w:lang w:val="en-GB"/>
         </w:rPr>
-        <w:t>Explain to create a command on google assistant (</w:t>
-      </w:r>
-      <w:r>
-        <w:rPr>
-          <w:lang w:val="en-GB"/>
-        </w:rPr>
-        <w:t>skill</w:t>
+        <w:t>Explain to create a command on google assistant (skill)</w:t>
+      </w:r>
+    </w:p>
+    <w:p>
+      <w:pPr>
+        <w:rPr>
+          <w:lang w:val="en-GB"/>
+        </w:rPr>
+      </w:pPr>
+      <w:r>
+        <w:rPr>
+          <w:lang w:val="en-GB"/>
+        </w:rPr>
+        <w:t>Explain the others ?</w:t>
+      </w:r>
+    </w:p>
+    <w:p>
+      <w:pPr>
+        <w:rPr>
+          <w:lang w:val="en-GB"/>
+        </w:rPr>
+      </w:pPr>
+      <w:r>
+        <w:rPr>
+          <w:lang w:val="en-GB"/>
+        </w:rPr>
+        <w:t>Ref1 robot et IA</w:t>
+      </w:r>
+    </w:p>
+    <w:p>
+      <w:pPr>
+        <w:rPr>
+          <w:lang w:val="en-GB"/>
+        </w:rPr>
+      </w:pPr>
+      <w:r>
+        <w:rPr>
+          <w:lang w:val="en-GB"/>
+        </w:rPr>
+        <w:t>Ref2 virtual assistant</w:t>
+      </w:r>
+    </w:p>
+    <w:p>
+      <w:pPr>
+        <w:rPr>
+          <w:lang w:val="en-GB"/>
+        </w:rPr>
+      </w:pPr>
+      <w:r>
+        <w:rPr>
+          <w:lang w:val="en-GB"/>
+        </w:rPr>
+        <w:t>Another way to create a command =&gt; RL on voice and mouse move/click</w:t>
+      </w:r>
+    </w:p>
+    <w:p>
+      <w:pPr>
+        <w:rPr>
+          <w:lang w:val="en-GB"/>
+        </w:rPr>
+      </w:pPr>
+      <w:r>
+        <w:rPr>
+          <w:lang w:val="en-GB"/>
+        </w:rPr>
+        <w:t>Hypothesis to test</w:t>
+      </w:r>
+    </w:p>
+    <w:p>
+      <w:pPr>
+        <w:rPr>
+          <w:lang w:val="en-GB"/>
+        </w:rPr>
+      </w:pPr>
+      <w:r>
+        <w:rPr>
+          <w:lang w:val="en-GB"/>
+        </w:rPr>
+        <w:t>Explain the voice</w:t>
+      </w:r>
+    </w:p>
+    <w:p>
+      <w:pPr>
+        <w:rPr>
+          <w:lang w:val="en-GB"/>
+        </w:rPr>
+      </w:pPr>
+      <w:r>
+        <w:rPr>
+          <w:lang w:val="en-GB"/>
+        </w:rPr>
+        <w:t>Explain the mouse move/click</w:t>
+      </w:r>
+    </w:p>
+    <w:p>
+      <w:pPr>
+        <w:rPr>
+          <w:lang w:val="en-GB"/>
+        </w:rPr>
+      </w:pPr>
+      <w:r>
+        <w:rPr>
+          <w:lang w:val="en-GB"/>
+        </w:rPr>
+        <w:t>Objective: create a</w:t>
+      </w:r>
+      <w:r>
+        <w:rPr>
+          <w:lang w:val="en-GB"/>
+        </w:rPr>
+        <w:t xml:space="preserve">n </w:t>
+      </w:r>
+      <w:r>
+        <w:rPr>
+          <w:lang w:val="en-GB"/>
+        </w:rPr>
+        <w:t xml:space="preserve">ecological </w:t>
+      </w:r>
+      <w:r>
+        <w:rPr>
+          <w:lang w:val="en-GB"/>
+        </w:rPr>
+        <w:t xml:space="preserve">artificial intelligent </w:t>
+      </w:r>
+      <w:r>
+        <w:rPr>
+          <w:lang w:val="en-GB"/>
+        </w:rPr>
+        <w:t>assistant</w:t>
+      </w:r>
+    </w:p>
+    <w:p>
+      <w:pPr>
+        <w:rPr>
+          <w:lang w:val="en-GB"/>
+        </w:rPr>
+      </w:pPr>
+      <w:r>
+        <w:rPr>
+          <w:lang w:val="en-GB"/>
+        </w:rPr>
+        <w:t>How to solve it ?</w:t>
+      </w:r>
+    </w:p>
+    <w:p>
+      <w:pPr>
+        <w:rPr>
+          <w:lang w:val="en-GB"/>
+        </w:rPr>
+      </w:pPr>
+      <w:r>
+        <w:rPr>
+          <w:lang w:val="en-GB"/>
+        </w:rPr>
+        <w:t>What are the mains results ?</w:t>
+      </w:r>
+    </w:p>
+    <w:p>
+      <w:pPr>
+        <w:rPr>
+          <w:lang w:val="en-GB"/>
+        </w:rPr>
+      </w:pPr>
+    </w:p>
+    <w:p>
+      <w:pPr>
+        <w:rPr>
+          <w:lang w:val="en-GB"/>
+        </w:rPr>
+      </w:pPr>
+    </w:p>
+    <w:p>
+      <w:pPr>
+        <w:rPr>
+          <w:lang w:val="en-GB"/>
+        </w:rPr>
+      </w:pPr>
+      <w:r>
+        <w:rPr>
+          <w:lang w:val="en-GB"/>
+        </w:rPr>
+        <w:t>Related work</w:t>
+      </w:r>
+    </w:p>
+    <w:p>
+      <w:pPr>
+        <w:rPr>
+          <w:lang w:val="en-GB"/>
+        </w:rPr>
+      </w:pPr>
+      <w:r>
+        <w:rPr>
+          <w:lang w:val="en-GB"/>
+        </w:rPr>
+        <w:t>RL in game (alpha go) with image</w:t>
+      </w:r>
+    </w:p>
+    <w:p>
+      <w:pPr>
+        <w:rPr>
+          <w:lang w:val="en-GB"/>
+        </w:rPr>
+      </w:pPr>
+    </w:p>
+    <w:p>
+      <w:pPr>
+        <w:rPr>
+          <w:lang w:val="en-GB"/>
+        </w:rPr>
+      </w:pPr>
+    </w:p>
+    <w:p>
+      <w:pPr>
+        <w:rPr>
+          <w:lang w:val="en-GB"/>
+        </w:rPr>
+      </w:pPr>
+      <w:r>
+        <w:rPr>
+          <w:lang w:val="en-GB"/>
+        </w:rPr>
+        <w:t>Dataset and features</w:t>
+      </w:r>
+    </w:p>
+    <w:p>
+      <w:pPr>
+        <w:rPr>
+          <w:lang w:val="en-GB"/>
+        </w:rPr>
+      </w:pPr>
+      <w:r>
+        <w:rPr>
+          <w:lang w:val="en-GB"/>
+        </w:rPr>
+        <w:t>Record 1minute/10minute/</w:t>
+      </w:r>
+      <w:r>
+        <w:rPr>
+          <w:lang w:val="en-GB"/>
+        </w:rPr>
+        <w:t>1hour/1day</w:t>
+      </w:r>
+    </w:p>
+    <w:p>
+      <w:pPr>
+        <w:rPr>
+          <w:lang w:val="en-GB"/>
+        </w:rPr>
+      </w:pPr>
+      <w:r>
+        <w:rPr>
+          <w:lang w:val="en-GB"/>
+        </w:rPr>
+        <w:t>Explain the image in the database</w:t>
+      </w:r>
+    </w:p>
+    <w:p>
+      <w:pPr>
+        <w:rPr>
+          <w:lang w:val="en-GB"/>
+        </w:rPr>
+      </w:pPr>
+      <w:r>
+        <w:rPr>
+          <w:lang w:val="en-GB"/>
+        </w:rPr>
+        <w:t>Record yes/no for RL</w:t>
+      </w:r>
+    </w:p>
+    <w:p>
+      <w:pPr>
+        <w:rPr>
+          <w:lang w:val="en-GB"/>
+        </w:rPr>
+      </w:pPr>
+      <w:r>
+        <w:rPr>
+          <w:lang w:val="en-GB"/>
+        </w:rPr>
+        <w:t>Explain the sounds in the database</w:t>
+      </w:r>
+    </w:p>
+    <w:p>
+      <w:pPr>
+        <w:rPr>
+          <w:lang w:val="en-GB"/>
+        </w:rPr>
+      </w:pPr>
+      <w:r>
+        <w:rPr>
+          <w:lang w:val="en-GB"/>
+        </w:rPr>
+        <w:t>Dynamc dataset</w:t>
+      </w:r>
+    </w:p>
+    <w:p>
+      <w:pPr>
+        <w:rPr>
+          <w:lang w:val="en-GB"/>
+        </w:rPr>
+      </w:pPr>
+    </w:p>
+    <w:p>
+      <w:pPr>
+        <w:rPr>
+          <w:lang w:val="en-GB"/>
+        </w:rPr>
+      </w:pPr>
+    </w:p>
+    <w:p>
+      <w:pPr>
+        <w:rPr>
+          <w:lang w:val="en-GB"/>
+        </w:rPr>
+      </w:pPr>
+      <w:r>
+        <w:rPr>
+          <w:lang w:val="en-GB"/>
+        </w:rPr>
+        <w:t>Methods</w:t>
+      </w:r>
+    </w:p>
+    <w:p>
+      <w:pPr>
+        <w:rPr>
+          <w:lang w:val="en-GB"/>
+        </w:rPr>
+      </w:pPr>
+      <w:r>
+        <w:rPr>
+          <w:lang w:val="en-GB"/>
+        </w:rPr>
+        <w:t xml:space="preserve">RL on </w:t>
+      </w:r>
+      <w:r>
+        <w:rPr>
+          <w:lang w:val="en-GB"/>
+        </w:rPr>
+        <w:t>dataset to understand the command and to find a new command</w:t>
+      </w:r>
+    </w:p>
+    <w:p>
+      <w:pPr>
+        <w:rPr>
+          <w:lang w:val="en-GB"/>
+        </w:rPr>
+      </w:pPr>
+    </w:p>
+    <w:p>
+      <w:pPr>
+        <w:rPr>
+          <w:lang w:val="en-GB"/>
+        </w:rPr>
+      </w:pPr>
+    </w:p>
+    <w:p>
+      <w:pPr>
+        <w:rPr>
+          <w:lang w:val="en-GB"/>
+        </w:rPr>
+      </w:pPr>
+      <w:r>
+        <w:rPr>
+          <w:lang w:val="en-GB"/>
+        </w:rPr>
+        <w:t>Experiments/Results/Discussion</w:t>
+      </w:r>
+    </w:p>
+    <w:p>
+      <w:pPr>
+        <w:rPr>
+          <w:lang w:val="en-GB"/>
+        </w:rPr>
+      </w:pPr>
+      <w:r>
+        <w:rPr>
+          <w:lang w:val="en-GB"/>
+        </w:rPr>
+        <w:t>Compare a command on cortana an</w:t>
+      </w:r>
+      <w:r>
+        <w:rPr>
+          <w:lang w:val="en-GB"/>
+        </w:rPr>
+        <w:t>d</w:t>
+      </w:r>
+      <w:r>
+        <w:rPr>
+          <w:lang w:val="en-GB"/>
+        </w:rPr>
+        <w:t xml:space="preserve"> sai</w:t>
+      </w:r>
+    </w:p>
+    <w:p>
+      <w:pPr>
+        <w:rPr>
+          <w:lang w:val="en-GB"/>
+        </w:rPr>
+      </w:pPr>
+      <w:r>
+        <w:rPr>
+          <w:lang w:val="en-GB"/>
+        </w:rPr>
+        <w:t>Compare the power used by the two methods</w:t>
+      </w:r>
+    </w:p>
+    <w:p>
+      <w:pPr>
+        <w:rPr>
+          <w:lang w:val="en-GB"/>
+        </w:rPr>
+      </w:pPr>
+      <w:r>
+        <w:rPr>
+          <w:lang w:val="en-GB"/>
+        </w:rPr>
+        <w:t>Explain the results</w:t>
+      </w:r>
+    </w:p>
+    <w:p>
+      <w:pPr>
+        <w:rPr>
+          <w:lang w:val="en-GB"/>
+        </w:rPr>
+      </w:pPr>
+      <w:r>
+        <w:rPr>
+          <w:lang w:val="en-GB"/>
+        </w:rPr>
+        <w:t>Use the different record to do stats</w:t>
+      </w:r>
+    </w:p>
+    <w:p>
+      <w:pPr>
+        <w:rPr>
+          <w:lang w:val="en-GB"/>
+        </w:rPr>
+      </w:pPr>
+      <w:r>
+        <w:rPr>
+          <w:lang w:val="en-GB"/>
+        </w:rPr>
+        <w:t>Compare commands to cortana</w:t>
+      </w:r>
+    </w:p>
+    <w:p>
+      <w:pPr>
+        <w:rPr>
+          <w:lang w:val="en-GB"/>
+        </w:rPr>
+      </w:pPr>
+      <w:r>
+        <w:rPr>
+          <w:lang w:val="en-GB"/>
+        </w:rPr>
+        <w:t>Discussion</w:t>
+      </w:r>
+    </w:p>
+    <w:p>
+      <w:pPr>
+        <w:rPr>
+          <w:lang w:val="en-GB"/>
+        </w:rPr>
+      </w:pPr>
+      <w:r>
+        <w:rPr>
+          <w:lang w:val="en-GB"/>
+        </w:rPr>
+        <w:t>How the results compare to what you expected, why ?</w:t>
+      </w:r>
+    </w:p>
+    <w:p>
+      <w:pPr>
+        <w:rPr>
+          <w:lang w:val="en-GB"/>
+        </w:rPr>
+      </w:pPr>
+      <w:r>
+        <w:rPr>
+          <w:lang w:val="en-GB"/>
+        </w:rPr>
+        <w:t>How the results compare to other researchers, why ?</w:t>
+      </w:r>
+    </w:p>
+    <w:p>
+      <w:pPr>
+        <w:rPr>
+          <w:lang w:val="en-GB"/>
+        </w:rPr>
+      </w:pPr>
+      <w:r>
+        <w:rPr>
+          <w:lang w:val="en-GB"/>
+        </w:rPr>
+        <w:t>What question, we need to ask next ?</w:t>
+      </w:r>
+    </w:p>
+    <w:p>
+      <w:pPr>
+        <w:rPr>
+          <w:lang w:val="en-GB"/>
+        </w:rPr>
+      </w:pPr>
+      <w:r>
+        <w:rPr>
+          <w:lang w:val="en-GB"/>
+        </w:rPr>
+        <w:t>Find something useful the researcher readers can learn about the work</w:t>
+      </w:r>
+    </w:p>
+    <w:p>
+      <w:pPr>
+        <w:rPr>
+          <w:lang w:val="en-GB"/>
+        </w:rPr>
+      </w:pPr>
+      <w:r>
+        <w:rPr>
+          <w:lang w:val="en-GB"/>
+        </w:rPr>
+        <w:t>Future Work</w:t>
+      </w:r>
+    </w:p>
+    <w:p>
+      <w:pPr>
+        <w:rPr>
+          <w:lang w:val="en-GB"/>
+        </w:rPr>
+      </w:pPr>
+      <w:r>
+        <w:rPr>
+          <w:lang w:val="en-GB"/>
+        </w:rPr>
+        <w:t>Try to launch the SAI everytime the computer is up</w:t>
+      </w:r>
+    </w:p>
+    <w:p>
+      <w:pPr>
+        <w:rPr>
+          <w:lang w:val="en-GB"/>
+        </w:rPr>
+      </w:pPr>
+      <w:r>
+        <w:rPr>
+          <w:lang w:val="en-GB"/>
+        </w:rPr>
+        <w:t>Create a profil for each person who talk (voice recognition by person</w:t>
       </w:r>
       <w:bookmarkStart w:id="0" w:name="_GoBack"/>
       <w:bookmarkEnd w:id="0"/>
@@ -143,539 +683,6 @@
           <w:lang w:val="en-GB"/>
         </w:rPr>
         <w:t>)</w:t>
-      </w:r>
-    </w:p>
-    <w:p>
-      <w:pPr>
-        <w:rPr>
-          <w:lang w:val="en-GB"/>
-        </w:rPr>
-      </w:pPr>
-      <w:r>
-        <w:rPr>
-          <w:lang w:val="en-GB"/>
-        </w:rPr>
-        <w:t>Explain the others ?</w:t>
-      </w:r>
-    </w:p>
-    <w:p>
-      <w:pPr>
-        <w:rPr>
-          <w:lang w:val="en-GB"/>
-        </w:rPr>
-      </w:pPr>
-      <w:r>
-        <w:rPr>
-          <w:lang w:val="en-GB"/>
-        </w:rPr>
-        <w:t>Ref1 robot et IA</w:t>
-      </w:r>
-    </w:p>
-    <w:p>
-      <w:pPr>
-        <w:rPr>
-          <w:lang w:val="en-GB"/>
-        </w:rPr>
-      </w:pPr>
-      <w:r>
-        <w:rPr>
-          <w:lang w:val="en-GB"/>
-        </w:rPr>
-        <w:t>Ref2 virtual assistant</w:t>
-      </w:r>
-    </w:p>
-    <w:p>
-      <w:pPr>
-        <w:rPr>
-          <w:lang w:val="en-GB"/>
-        </w:rPr>
-      </w:pPr>
-      <w:r>
-        <w:rPr>
-          <w:lang w:val="en-GB"/>
-        </w:rPr>
-        <w:t>Another way to create a command =&gt; RL on voice and mouse move/click</w:t>
-      </w:r>
-    </w:p>
-    <w:p>
-      <w:pPr>
-        <w:rPr>
-          <w:lang w:val="en-GB"/>
-        </w:rPr>
-      </w:pPr>
-      <w:r>
-        <w:rPr>
-          <w:lang w:val="en-GB"/>
-        </w:rPr>
-        <w:t>Hypothesis to test</w:t>
-      </w:r>
-    </w:p>
-    <w:p>
-      <w:pPr>
-        <w:rPr>
-          <w:lang w:val="en-GB"/>
-        </w:rPr>
-      </w:pPr>
-      <w:r>
-        <w:rPr>
-          <w:lang w:val="en-GB"/>
-        </w:rPr>
-        <w:t>Explain the voice</w:t>
-      </w:r>
-    </w:p>
-    <w:p>
-      <w:pPr>
-        <w:rPr>
-          <w:lang w:val="en-GB"/>
-        </w:rPr>
-      </w:pPr>
-      <w:r>
-        <w:rPr>
-          <w:lang w:val="en-GB"/>
-        </w:rPr>
-        <w:t>Explain the mouse move/click</w:t>
-      </w:r>
-    </w:p>
-    <w:p>
-      <w:pPr>
-        <w:rPr>
-          <w:lang w:val="en-GB"/>
-        </w:rPr>
-      </w:pPr>
-      <w:r>
-        <w:rPr>
-          <w:lang w:val="en-GB"/>
-        </w:rPr>
-        <w:t>Objective: create a</w:t>
-      </w:r>
-      <w:r>
-        <w:rPr>
-          <w:lang w:val="en-GB"/>
-        </w:rPr>
-        <w:t xml:space="preserve">n </w:t>
-      </w:r>
-      <w:r>
-        <w:rPr>
-          <w:lang w:val="en-GB"/>
-        </w:rPr>
-        <w:t xml:space="preserve">ecological </w:t>
-      </w:r>
-      <w:r>
-        <w:rPr>
-          <w:lang w:val="en-GB"/>
-        </w:rPr>
-        <w:t xml:space="preserve">artificial intelligent </w:t>
-      </w:r>
-      <w:r>
-        <w:rPr>
-          <w:lang w:val="en-GB"/>
-        </w:rPr>
-        <w:t>assistant</w:t>
-      </w:r>
-    </w:p>
-    <w:p>
-      <w:pPr>
-        <w:rPr>
-          <w:lang w:val="en-GB"/>
-        </w:rPr>
-      </w:pPr>
-      <w:r>
-        <w:rPr>
-          <w:lang w:val="en-GB"/>
-        </w:rPr>
-        <w:t>How to solve it ?</w:t>
-      </w:r>
-    </w:p>
-    <w:p>
-      <w:pPr>
-        <w:rPr>
-          <w:lang w:val="en-GB"/>
-        </w:rPr>
-      </w:pPr>
-      <w:r>
-        <w:rPr>
-          <w:lang w:val="en-GB"/>
-        </w:rPr>
-        <w:t>What are the mains results ?</w:t>
-      </w:r>
-    </w:p>
-    <w:p>
-      <w:pPr>
-        <w:rPr>
-          <w:lang w:val="en-GB"/>
-        </w:rPr>
-      </w:pPr>
-    </w:p>
-    <w:p>
-      <w:pPr>
-        <w:rPr>
-          <w:lang w:val="en-GB"/>
-        </w:rPr>
-      </w:pPr>
-    </w:p>
-    <w:p>
-      <w:pPr>
-        <w:rPr>
-          <w:lang w:val="en-GB"/>
-        </w:rPr>
-      </w:pPr>
-      <w:r>
-        <w:rPr>
-          <w:lang w:val="en-GB"/>
-        </w:rPr>
-        <w:t>Related work</w:t>
-      </w:r>
-    </w:p>
-    <w:p>
-      <w:pPr>
-        <w:rPr>
-          <w:lang w:val="en-GB"/>
-        </w:rPr>
-      </w:pPr>
-      <w:r>
-        <w:rPr>
-          <w:lang w:val="en-GB"/>
-        </w:rPr>
-        <w:t>RL in game (alpha go) with image</w:t>
-      </w:r>
-    </w:p>
-    <w:p>
-      <w:pPr>
-        <w:rPr>
-          <w:lang w:val="en-GB"/>
-        </w:rPr>
-      </w:pPr>
-    </w:p>
-    <w:p>
-      <w:pPr>
-        <w:rPr>
-          <w:lang w:val="en-GB"/>
-        </w:rPr>
-      </w:pPr>
-    </w:p>
-    <w:p>
-      <w:pPr>
-        <w:rPr>
-          <w:lang w:val="en-GB"/>
-        </w:rPr>
-      </w:pPr>
-      <w:r>
-        <w:rPr>
-          <w:lang w:val="en-GB"/>
-        </w:rPr>
-        <w:t>Dataset and features</w:t>
-      </w:r>
-    </w:p>
-    <w:p>
-      <w:pPr>
-        <w:rPr>
-          <w:lang w:val="en-GB"/>
-        </w:rPr>
-      </w:pPr>
-      <w:r>
-        <w:rPr>
-          <w:lang w:val="en-GB"/>
-        </w:rPr>
-        <w:t>Record 1minute/10minute/</w:t>
-      </w:r>
-      <w:r>
-        <w:rPr>
-          <w:lang w:val="en-GB"/>
-        </w:rPr>
-        <w:t>1hour/1day</w:t>
-      </w:r>
-    </w:p>
-    <w:p>
-      <w:pPr>
-        <w:rPr>
-          <w:lang w:val="en-GB"/>
-        </w:rPr>
-      </w:pPr>
-      <w:r>
-        <w:rPr>
-          <w:lang w:val="en-GB"/>
-        </w:rPr>
-        <w:t>Explain the image in the database</w:t>
-      </w:r>
-    </w:p>
-    <w:p>
-      <w:pPr>
-        <w:rPr>
-          <w:lang w:val="en-GB"/>
-        </w:rPr>
-      </w:pPr>
-      <w:r>
-        <w:rPr>
-          <w:lang w:val="en-GB"/>
-        </w:rPr>
-        <w:t>Record yes/no for RL</w:t>
-      </w:r>
-    </w:p>
-    <w:p>
-      <w:pPr>
-        <w:rPr>
-          <w:lang w:val="en-GB"/>
-        </w:rPr>
-      </w:pPr>
-      <w:r>
-        <w:rPr>
-          <w:lang w:val="en-GB"/>
-        </w:rPr>
-        <w:t>Explain the sounds in the database</w:t>
-      </w:r>
-    </w:p>
-    <w:p>
-      <w:pPr>
-        <w:rPr>
-          <w:lang w:val="en-GB"/>
-        </w:rPr>
-      </w:pPr>
-      <w:r>
-        <w:rPr>
-          <w:lang w:val="en-GB"/>
-        </w:rPr>
-        <w:t>Dynamc dataset</w:t>
-      </w:r>
-    </w:p>
-    <w:p>
-      <w:pPr>
-        <w:rPr>
-          <w:lang w:val="en-GB"/>
-        </w:rPr>
-      </w:pPr>
-    </w:p>
-    <w:p>
-      <w:pPr>
-        <w:rPr>
-          <w:lang w:val="en-GB"/>
-        </w:rPr>
-      </w:pPr>
-    </w:p>
-    <w:p>
-      <w:pPr>
-        <w:rPr>
-          <w:lang w:val="en-GB"/>
-        </w:rPr>
-      </w:pPr>
-      <w:r>
-        <w:rPr>
-          <w:lang w:val="en-GB"/>
-        </w:rPr>
-        <w:t>Methods</w:t>
-      </w:r>
-    </w:p>
-    <w:p>
-      <w:pPr>
-        <w:rPr>
-          <w:lang w:val="en-GB"/>
-        </w:rPr>
-      </w:pPr>
-      <w:r>
-        <w:rPr>
-          <w:lang w:val="en-GB"/>
-        </w:rPr>
-        <w:t xml:space="preserve">RL on </w:t>
-      </w:r>
-      <w:r>
-        <w:rPr>
-          <w:lang w:val="en-GB"/>
-        </w:rPr>
-        <w:t>dataset to understand the command and to find a new command</w:t>
-      </w:r>
-    </w:p>
-    <w:p>
-      <w:pPr>
-        <w:rPr>
-          <w:lang w:val="en-GB"/>
-        </w:rPr>
-      </w:pPr>
-    </w:p>
-    <w:p>
-      <w:pPr>
-        <w:rPr>
-          <w:lang w:val="en-GB"/>
-        </w:rPr>
-      </w:pPr>
-    </w:p>
-    <w:p>
-      <w:pPr>
-        <w:rPr>
-          <w:lang w:val="en-GB"/>
-        </w:rPr>
-      </w:pPr>
-      <w:r>
-        <w:rPr>
-          <w:lang w:val="en-GB"/>
-        </w:rPr>
-        <w:t>Experiments/Results/Discussion</w:t>
-      </w:r>
-    </w:p>
-    <w:p>
-      <w:pPr>
-        <w:rPr>
-          <w:lang w:val="en-GB"/>
-        </w:rPr>
-      </w:pPr>
-      <w:r>
-        <w:rPr>
-          <w:lang w:val="en-GB"/>
-        </w:rPr>
-        <w:t>Compare a command on cortana an</w:t>
-      </w:r>
-      <w:r>
-        <w:rPr>
-          <w:lang w:val="en-GB"/>
-        </w:rPr>
-        <w:t>d</w:t>
-      </w:r>
-      <w:r>
-        <w:rPr>
-          <w:lang w:val="en-GB"/>
-        </w:rPr>
-        <w:t xml:space="preserve"> sai</w:t>
-      </w:r>
-    </w:p>
-    <w:p>
-      <w:pPr>
-        <w:rPr>
-          <w:lang w:val="en-GB"/>
-        </w:rPr>
-      </w:pPr>
-      <w:r>
-        <w:rPr>
-          <w:lang w:val="en-GB"/>
-        </w:rPr>
-        <w:t>Compare the power used by the two methods</w:t>
-      </w:r>
-    </w:p>
-    <w:p>
-      <w:pPr>
-        <w:rPr>
-          <w:lang w:val="en-GB"/>
-        </w:rPr>
-      </w:pPr>
-      <w:r>
-        <w:rPr>
-          <w:lang w:val="en-GB"/>
-        </w:rPr>
-        <w:t>Explain the results</w:t>
-      </w:r>
-    </w:p>
-    <w:p>
-      <w:pPr>
-        <w:rPr>
-          <w:lang w:val="en-GB"/>
-        </w:rPr>
-      </w:pPr>
-      <w:r>
-        <w:rPr>
-          <w:lang w:val="en-GB"/>
-        </w:rPr>
-        <w:t>Use the different record to do stats</w:t>
-      </w:r>
-    </w:p>
-    <w:p>
-      <w:pPr>
-        <w:rPr>
-          <w:lang w:val="en-GB"/>
-        </w:rPr>
-      </w:pPr>
-      <w:r>
-        <w:rPr>
-          <w:lang w:val="en-GB"/>
-        </w:rPr>
-        <w:t>Compare commands to cortana</w:t>
-      </w:r>
-    </w:p>
-    <w:p>
-      <w:pPr>
-        <w:rPr>
-          <w:lang w:val="en-GB"/>
-        </w:rPr>
-      </w:pPr>
-      <w:r>
-        <w:rPr>
-          <w:lang w:val="en-GB"/>
-        </w:rPr>
-        <w:t>Discussion</w:t>
-      </w:r>
-    </w:p>
-    <w:p>
-      <w:pPr>
-        <w:rPr>
-          <w:lang w:val="en-GB"/>
-        </w:rPr>
-      </w:pPr>
-      <w:r>
-        <w:rPr>
-          <w:lang w:val="en-GB"/>
-        </w:rPr>
-        <w:t>How the results compare to what you expected, why ?</w:t>
-      </w:r>
-    </w:p>
-    <w:p>
-      <w:pPr>
-        <w:rPr>
-          <w:lang w:val="en-GB"/>
-        </w:rPr>
-      </w:pPr>
-      <w:r>
-        <w:rPr>
-          <w:lang w:val="en-GB"/>
-        </w:rPr>
-        <w:t>How the results compare to other researchers, why ?</w:t>
-      </w:r>
-    </w:p>
-    <w:p>
-      <w:pPr>
-        <w:rPr>
-          <w:lang w:val="en-GB"/>
-        </w:rPr>
-      </w:pPr>
-      <w:r>
-        <w:rPr>
-          <w:lang w:val="en-GB"/>
-        </w:rPr>
-        <w:t>What question, we need to ask next ?</w:t>
-      </w:r>
-    </w:p>
-    <w:p>
-      <w:pPr>
-        <w:rPr>
-          <w:lang w:val="en-GB"/>
-        </w:rPr>
-      </w:pPr>
-      <w:r>
-        <w:rPr>
-          <w:lang w:val="en-GB"/>
-        </w:rPr>
-        <w:t>Find something useful the researcher readers can learn about the work</w:t>
-      </w:r>
-    </w:p>
-    <w:p>
-      <w:pPr>
-        <w:rPr>
-          <w:lang w:val="en-GB"/>
-        </w:rPr>
-      </w:pPr>
-      <w:r>
-        <w:rPr>
-          <w:lang w:val="en-GB"/>
-        </w:rPr>
-        <w:t>Future Work</w:t>
-      </w:r>
-    </w:p>
-    <w:p>
-      <w:pPr>
-        <w:rPr>
-          <w:lang w:val="en-GB"/>
-        </w:rPr>
-      </w:pPr>
-      <w:r>
-        <w:rPr>
-          <w:lang w:val="en-GB"/>
-        </w:rPr>
-        <w:t>Try to launch the SAI everytime the computer is up</w:t>
       </w:r>
     </w:p>
     <w:p>

</xml_diff>

<commit_message>
#8 A last idea for futur work added in report
</commit_message>
<xml_diff>
--- a/SAI_report.docx
+++ b/SAI_report.docx
@@ -674,23 +674,23 @@
         <w:rPr>
           <w:lang w:val="en-GB"/>
         </w:rPr>
-        <w:t>Create a profil for each person who talk (voice recognition by person</w:t>
-      </w:r>
+        <w:t>Generate a voice to communicate with SAI</w:t>
+      </w:r>
+    </w:p>
+    <w:p>
+      <w:pPr>
+        <w:rPr>
+          <w:lang w:val="en-GB"/>
+        </w:rPr>
+      </w:pPr>
       <w:bookmarkStart w:id="0" w:name="_GoBack"/>
       <w:bookmarkEnd w:id="0"/>
       <w:r>
         <w:rPr>
           <w:lang w:val="en-GB"/>
         </w:rPr>
-        <w:t>)</w:t>
-      </w:r>
-    </w:p>
-    <w:p>
-      <w:pPr>
-        <w:rPr>
-          <w:lang w:val="en-GB"/>
-        </w:rPr>
-      </w:pPr>
+        <w:t>Create a profil for each person who talk (voice recognition by person)</w:t>
+      </w:r>
     </w:p>
     <w:p>
       <w:pPr>

</xml_diff>

<commit_message>
#8 Another phrase on introduction with reference added in report
</commit_message>
<xml_diff>
--- a/SAI_report.docx
+++ b/SAI_report.docx
@@ -55,15 +55,7 @@
       </w:r>
     </w:p>
     <w:p>
-      <w:pPr>
-        <w:rPr>
-          <w:lang w:val="en-GB"/>
-        </w:rPr>
-      </w:pPr>
-      <w:r>
-        <w:rPr>
-          <w:lang w:val="en-GB"/>
-        </w:rPr>
+      <w:r>
         <w:t>Introduction</w:t>
       </w:r>
     </w:p>
@@ -124,9 +116,54 @@
       </w:r>
       <w:r>
         <w:t>hui.</w:t>
+      </w:r>
+      <w:r>
+        <w:t xml:space="preserve"> Sauf que ce terme </w:t>
+      </w:r>
+      <w:r>
+        <w:t>é</w:t>
+      </w:r>
+      <w:r>
+        <w:t>voque en r</w:t>
+      </w:r>
+      <w:r>
+        <w:t>é</w:t>
+      </w:r>
+      <w:r>
+        <w:t>alit</w:t>
+      </w:r>
+      <w:r>
+        <w:t>é</w:t>
+      </w:r>
+      <w:r>
+        <w:t xml:space="preserve"> une </w:t>
+      </w:r>
+      <w:r>
+        <w:t>« </w:t>
+      </w:r>
+      <w:r>
+        <w:t>intelligence augment</w:t>
+      </w:r>
+      <w:r>
+        <w:t>é</w:t>
+      </w:r>
+      <w:r>
+        <w:t>e</w:t>
+      </w:r>
+      <w:r>
+        <w:t> »</w:t>
+      </w:r>
+      <w:r>
+        <w:t xml:space="preserve"> et non pas une intelligence artificielle</w:t>
+      </w:r>
+      <w:r>
+        <w:t xml:space="preserve"> (ref L. Julia)</w:t>
       </w:r>
       <w:bookmarkStart w:id="0" w:name="_GoBack"/>
       <w:bookmarkEnd w:id="0"/>
+      <w:r>
+        <w:t>.</w:t>
+      </w:r>
     </w:p>
     <w:p>
       <w:r>
@@ -782,6 +819,11 @@
       </w:hyperlink>
     </w:p>
     <w:p>
+      <w:pPr>
+        <w:rPr>
+          <w:rStyle w:val="Lienhypertexte"/>
+        </w:rPr>
+      </w:pPr>
       <w:r>
         <w:t xml:space="preserve">J. Cassel and C. Pelachaud, </w:t>
       </w:r>
@@ -811,6 +853,38 @@
           <w:t>https://lejournal.cnrs.fr/billets/pourquoi-les-assistants-virtuels-ont-besoin-dun-corps</w:t>
         </w:r>
       </w:hyperlink>
+      <w:r>
+        <w:rPr>
+          <w:rStyle w:val="Lienhypertexte"/>
+        </w:rPr>
+        <w:t xml:space="preserve"> </w:t>
+      </w:r>
+    </w:p>
+    <w:p>
+      <w:r>
+        <w:t xml:space="preserve">L. Julia, </w:t>
+      </w:r>
+      <w:r>
+        <w:t>« </w:t>
+      </w:r>
+      <w:r>
+        <w:t>L</w:t>
+      </w:r>
+      <w:r>
+        <w:t>’</w:t>
+      </w:r>
+      <w:r>
+        <w:t>intelligence artificielle n</w:t>
+      </w:r>
+      <w:r>
+        <w:t>’</w:t>
+      </w:r>
+      <w:r>
+        <w:t>existe pas</w:t>
+      </w:r>
+      <w:r>
+        <w:t> »</w:t>
+      </w:r>
     </w:p>
     <w:sectPr>
       <w:pgSz w:w="11906" w:h="16838"/>

</xml_diff>

<commit_message>
#8 Another phrase on introduction using the picture of SAI added in report
</commit_message>
<xml_diff>
--- a/SAI_report.docx
+++ b/SAI_report.docx
@@ -159,11 +159,38 @@
       <w:r>
         <w:t xml:space="preserve"> (ref L. Julia)</w:t>
       </w:r>
+      <w:r>
+        <w:t>.</w:t>
+      </w:r>
+      <w:r>
+        <w:t xml:space="preserve"> Si cette fois, nous comparons le terme </w:t>
+      </w:r>
+      <w:r>
+        <w:t>« </w:t>
+      </w:r>
+      <w:r>
+        <w:t>intelligence artificielle forte</w:t>
+      </w:r>
+      <w:r>
+        <w:t> »</w:t>
+      </w:r>
+      <w:r>
+        <w:t xml:space="preserve"> sur me moteur de recherche google, nous obtenons XXX entre 2004 et XXX </w:t>
+      </w:r>
+      <w:r>
+        <w:t>à</w:t>
+      </w:r>
+      <w:r>
+        <w:t xml:space="preserve"> aujourd</w:t>
+      </w:r>
+      <w:r>
+        <w:t>’</w:t>
+      </w:r>
+      <w:r>
+        <w:t>hui.</w:t>
+      </w:r>
       <w:bookmarkStart w:id="0" w:name="_GoBack"/>
       <w:bookmarkEnd w:id="0"/>
-      <w:r>
-        <w:t>.</w:t>
-      </w:r>
     </w:p>
     <w:p>
       <w:r>
@@ -471,6 +498,7 @@
         <w:rPr>
           <w:lang w:val="en-GB"/>
         </w:rPr>
+        <w:lastRenderedPageBreak/>
         <w:t>Explain the image in the database</w:t>
       </w:r>
     </w:p>
@@ -497,7 +525,6 @@
         <w:rPr>
           <w:lang w:val="en-GB"/>
         </w:rPr>
-        <w:lastRenderedPageBreak/>
         <w:t>Explain the sounds in the database</w:t>
       </w:r>
     </w:p>

</xml_diff>

<commit_message>
#8 Explaination of difference in introduction added in report
</commit_message>
<xml_diff>
--- a/SAI_report.docx
+++ b/SAI_report.docx
@@ -188,6 +188,39 @@
       </w:r>
       <w:r>
         <w:t>hui.</w:t>
+      </w:r>
+      <w:r>
+        <w:t xml:space="preserve"> Cette diff</w:t>
+      </w:r>
+      <w:r>
+        <w:t>é</w:t>
+      </w:r>
+      <w:r>
+        <w:t>rence s</w:t>
+      </w:r>
+      <w:r>
+        <w:t>’</w:t>
+      </w:r>
+      <w:r>
+        <w:t>explique par le fait que les personnes n</w:t>
+      </w:r>
+      <w:r>
+        <w:t>’</w:t>
+      </w:r>
+      <w:r>
+        <w:t>emploient pas le bon terme lorsqu</w:t>
+      </w:r>
+      <w:r>
+        <w:t>’</w:t>
+      </w:r>
+      <w:r>
+        <w:t>ils l</w:t>
+      </w:r>
+      <w:r>
+        <w:t>’</w:t>
+      </w:r>
+      <w:r>
+        <w:t>utilisent.</w:t>
       </w:r>
       <w:bookmarkStart w:id="0" w:name="_GoBack"/>
       <w:bookmarkEnd w:id="0"/>

</xml_diff>

<commit_message>
#8 Main goal wrorte in introduction in report
</commit_message>
<xml_diff>
--- a/SAI_report.docx
+++ b/SAI_report.docx
@@ -222,6 +222,47 @@
       <w:r>
         <w:t>utilisent.</w:t>
       </w:r>
+    </w:p>
+    <w:p>
+      <w:r>
+        <w:t>Plusieurs assitants personnels sont utilis</w:t>
+      </w:r>
+      <w:r>
+        <w:t>é</w:t>
+      </w:r>
+      <w:r>
+        <w:t xml:space="preserve">s avec le terme </w:t>
+      </w:r>
+      <w:r>
+        <w:t>« </w:t>
+      </w:r>
+      <w:r>
+        <w:t>IA</w:t>
+      </w:r>
+      <w:r>
+        <w:t> »</w:t>
+      </w:r>
+      <w:r>
+        <w:t xml:space="preserve"> comme google assistant, Siri ou Alexa. Notre objectif est de cr</w:t>
+      </w:r>
+      <w:r>
+        <w:t>é</w:t>
+      </w:r>
+      <w:r>
+        <w:t>er une intelligence artificielle forte en tant qu</w:t>
+      </w:r>
+      <w:r>
+        <w:t>’</w:t>
+      </w:r>
+      <w:r>
+        <w:t>assistant personnel qui sera nomm</w:t>
+      </w:r>
+      <w:r>
+        <w:t>é</w:t>
+      </w:r>
+      <w:r>
+        <w:t xml:space="preserve"> SAI (Strong Artificial Intelligence).</w:t>
+      </w:r>
       <w:bookmarkStart w:id="0" w:name="_GoBack"/>
       <w:bookmarkEnd w:id="0"/>
     </w:p>
@@ -499,6 +540,7 @@
         <w:rPr>
           <w:lang w:val="en-GB"/>
         </w:rPr>
+        <w:lastRenderedPageBreak/>
         <w:t>Dataset and features</w:t>
       </w:r>
     </w:p>
@@ -531,7 +573,6 @@
         <w:rPr>
           <w:lang w:val="en-GB"/>
         </w:rPr>
-        <w:lastRenderedPageBreak/>
         <w:t>Explain the image in the database</w:t>
       </w:r>
     </w:p>
@@ -885,6 +926,7 @@
         </w:rPr>
       </w:pPr>
       <w:r>
+        <w:lastRenderedPageBreak/>
         <w:t xml:space="preserve">J. Cassel and C. Pelachaud, </w:t>
       </w:r>
       <w:r>

</xml_diff>

<commit_message>
#8 Explanation of other AI assistant in introduction in report added
</commit_message>
<xml_diff>
--- a/SAI_report.docx
+++ b/SAI_report.docx
@@ -243,31 +243,126 @@
         <w:t> »</w:t>
       </w:r>
       <w:r>
-        <w:t xml:space="preserve"> comme google assistant, Siri ou Alexa. Notre objectif est de cr</w:t>
+        <w:t xml:space="preserve"> comme google assistant, Siri ou Alexa. </w:t>
+      </w:r>
+      <w:r>
+        <w:t xml:space="preserve"> En ce qui concerne google assistant, chaque int</w:t>
       </w:r>
       <w:r>
         <w:t>é</w:t>
       </w:r>
       <w:r>
-        <w:t>er une intelligence artificielle forte en tant qu</w:t>
+        <w:t>raction de l</w:t>
       </w:r>
       <w:r>
         <w:t>’</w:t>
       </w:r>
       <w:r>
-        <w:t>assistant personnel qui sera nomm</w:t>
+        <w:t>assistant est mod</w:t>
       </w:r>
       <w:r>
         <w:t>é</w:t>
       </w:r>
       <w:r>
-        <w:t xml:space="preserve"> SAI (Strong Artificial Intelligence).</w:t>
+        <w:t xml:space="preserve">liser par une </w:t>
+      </w:r>
+      <w:r>
+        <w:t>« </w:t>
+      </w:r>
+      <w:r>
+        <w:t>action</w:t>
+      </w:r>
+      <w:r>
+        <w:t> »</w:t>
+      </w:r>
+      <w:r>
+        <w:t xml:space="preserve"> cr</w:t>
+      </w:r>
+      <w:r>
+        <w:t>éé</w:t>
+      </w:r>
+      <w:r>
+        <w:t xml:space="preserve"> par un d</w:t>
+      </w:r>
+      <w:r>
+        <w:t>é</w:t>
+      </w:r>
+      <w:r>
+        <w:t xml:space="preserve">veloppeur. Pour Siri, XXX. </w:t>
       </w:r>
       <w:bookmarkStart w:id="0" w:name="_GoBack"/>
       <w:bookmarkEnd w:id="0"/>
-    </w:p>
-    <w:p>
-      <w:r>
+      <w:r>
+        <w:t>Et pour Alexa, il s</w:t>
+      </w:r>
+      <w:r>
+        <w:t>’</w:t>
+      </w:r>
+      <w:r>
+        <w:t>agit d</w:t>
+      </w:r>
+      <w:r>
+        <w:t>’</w:t>
+      </w:r>
+      <w:r>
+        <w:t xml:space="preserve">un </w:t>
+      </w:r>
+      <w:r>
+        <w:t>« </w:t>
+      </w:r>
+      <w:r>
+        <w:t>skill</w:t>
+      </w:r>
+      <w:r>
+        <w:t> »</w:t>
+      </w:r>
+      <w:r>
+        <w:t xml:space="preserve"> aussi cr</w:t>
+      </w:r>
+      <w:r>
+        <w:t>éé</w:t>
+      </w:r>
+      <w:r>
+        <w:t xml:space="preserve"> par un d</w:t>
+      </w:r>
+      <w:r>
+        <w:t>é</w:t>
+      </w:r>
+      <w:r>
+        <w:t>veloppeur. qui</w:t>
+      </w:r>
+      <w:r>
+        <w:t>Notre objectif est de cr</w:t>
+      </w:r>
+      <w:r>
+        <w:t>é</w:t>
+      </w:r>
+      <w:r>
+        <w:t>er une intelligence artificielle forte en tant qu</w:t>
+      </w:r>
+      <w:r>
+        <w:t>’</w:t>
+      </w:r>
+      <w:r>
+        <w:t>assistant personnel qui sera nomm</w:t>
+      </w:r>
+      <w:r>
+        <w:t>é</w:t>
+      </w:r>
+      <w:r>
+        <w:t xml:space="preserve"> SAI (Strong Artificial Intelligence).</w:t>
+      </w:r>
+    </w:p>
+    <w:p>
+      <w:pPr>
+        <w:rPr>
+          <w:lang w:val="en-GB"/>
+        </w:rPr>
+      </w:pPr>
+      <w:r>
+        <w:rPr>
+          <w:lang w:val="en-GB"/>
+        </w:rPr>
         <w:t>Why ?</w:t>
       </w:r>
     </w:p>
@@ -540,362 +635,362 @@
         <w:rPr>
           <w:lang w:val="en-GB"/>
         </w:rPr>
+        <w:t>Dataset and features</w:t>
+      </w:r>
+    </w:p>
+    <w:p>
+      <w:pPr>
+        <w:rPr>
+          <w:lang w:val="en-GB"/>
+        </w:rPr>
+      </w:pPr>
+      <w:r>
+        <w:rPr>
+          <w:lang w:val="en-GB"/>
+        </w:rPr>
+        <w:t>Record 1minute/10minute/</w:t>
+      </w:r>
+      <w:r>
+        <w:rPr>
+          <w:lang w:val="en-GB"/>
+        </w:rPr>
+        <w:t>1hour/1day</w:t>
+      </w:r>
+    </w:p>
+    <w:p>
+      <w:pPr>
+        <w:rPr>
+          <w:lang w:val="en-GB"/>
+        </w:rPr>
+      </w:pPr>
+      <w:r>
+        <w:rPr>
+          <w:lang w:val="en-GB"/>
+        </w:rPr>
+        <w:t>Explain the image in the database</w:t>
+      </w:r>
+    </w:p>
+    <w:p>
+      <w:pPr>
+        <w:rPr>
+          <w:lang w:val="en-GB"/>
+        </w:rPr>
+      </w:pPr>
+      <w:r>
+        <w:rPr>
+          <w:lang w:val="en-GB"/>
+        </w:rPr>
+        <w:t>Record yes/no for RL</w:t>
+      </w:r>
+    </w:p>
+    <w:p>
+      <w:pPr>
+        <w:rPr>
+          <w:lang w:val="en-GB"/>
+        </w:rPr>
+      </w:pPr>
+      <w:r>
+        <w:rPr>
+          <w:lang w:val="en-GB"/>
+        </w:rPr>
+        <w:t>Explain the sounds in the database</w:t>
+      </w:r>
+    </w:p>
+    <w:p>
+      <w:pPr>
+        <w:rPr>
+          <w:lang w:val="en-GB"/>
+        </w:rPr>
+      </w:pPr>
+      <w:r>
+        <w:rPr>
+          <w:lang w:val="en-GB"/>
+        </w:rPr>
+        <w:t>Dynamc dataset</w:t>
+      </w:r>
+    </w:p>
+    <w:p>
+      <w:pPr>
+        <w:rPr>
+          <w:lang w:val="en-GB"/>
+        </w:rPr>
+      </w:pPr>
+    </w:p>
+    <w:p>
+      <w:pPr>
+        <w:rPr>
+          <w:lang w:val="en-GB"/>
+        </w:rPr>
+      </w:pPr>
+    </w:p>
+    <w:p>
+      <w:pPr>
+        <w:rPr>
+          <w:lang w:val="en-GB"/>
+        </w:rPr>
+      </w:pPr>
+      <w:r>
+        <w:rPr>
+          <w:lang w:val="en-GB"/>
+        </w:rPr>
+        <w:t>Methods</w:t>
+      </w:r>
+    </w:p>
+    <w:p>
+      <w:pPr>
+        <w:rPr>
+          <w:lang w:val="en-GB"/>
+        </w:rPr>
+      </w:pPr>
+      <w:r>
+        <w:rPr>
+          <w:lang w:val="en-GB"/>
+        </w:rPr>
+        <w:t xml:space="preserve">RL on </w:t>
+      </w:r>
+      <w:r>
+        <w:rPr>
+          <w:lang w:val="en-GB"/>
+        </w:rPr>
+        <w:t>dataset to understand the command and to find a new command</w:t>
+      </w:r>
+    </w:p>
+    <w:p>
+      <w:pPr>
+        <w:rPr>
+          <w:lang w:val="en-GB"/>
+        </w:rPr>
+      </w:pPr>
+    </w:p>
+    <w:p>
+      <w:pPr>
+        <w:rPr>
+          <w:lang w:val="en-GB"/>
+        </w:rPr>
+      </w:pPr>
+    </w:p>
+    <w:p>
+      <w:pPr>
+        <w:rPr>
+          <w:lang w:val="en-GB"/>
+        </w:rPr>
+      </w:pPr>
+      <w:r>
+        <w:rPr>
+          <w:lang w:val="en-GB"/>
+        </w:rPr>
+        <w:t>Experiments/Results/Discussion</w:t>
+      </w:r>
+    </w:p>
+    <w:p>
+      <w:pPr>
+        <w:rPr>
+          <w:lang w:val="en-GB"/>
+        </w:rPr>
+      </w:pPr>
+      <w:r>
+        <w:rPr>
+          <w:lang w:val="en-GB"/>
+        </w:rPr>
+        <w:t>Compare a command on cortana an</w:t>
+      </w:r>
+      <w:r>
+        <w:rPr>
+          <w:lang w:val="en-GB"/>
+        </w:rPr>
+        <w:t>d</w:t>
+      </w:r>
+      <w:r>
+        <w:rPr>
+          <w:lang w:val="en-GB"/>
+        </w:rPr>
+        <w:t xml:space="preserve"> sai</w:t>
+      </w:r>
+    </w:p>
+    <w:p>
+      <w:pPr>
+        <w:rPr>
+          <w:lang w:val="en-GB"/>
+        </w:rPr>
+      </w:pPr>
+      <w:r>
+        <w:rPr>
+          <w:lang w:val="en-GB"/>
+        </w:rPr>
+        <w:t>Compare the power used by the two methods</w:t>
+      </w:r>
+    </w:p>
+    <w:p>
+      <w:pPr>
+        <w:rPr>
+          <w:lang w:val="en-GB"/>
+        </w:rPr>
+      </w:pPr>
+      <w:r>
+        <w:rPr>
+          <w:lang w:val="en-GB"/>
+        </w:rPr>
+        <w:t>Explain the results</w:t>
+      </w:r>
+    </w:p>
+    <w:p>
+      <w:pPr>
+        <w:rPr>
+          <w:lang w:val="en-GB"/>
+        </w:rPr>
+      </w:pPr>
+      <w:r>
+        <w:rPr>
+          <w:lang w:val="en-GB"/>
+        </w:rPr>
+        <w:t>Use the different record to do stats</w:t>
+      </w:r>
+    </w:p>
+    <w:p>
+      <w:pPr>
+        <w:rPr>
+          <w:lang w:val="en-GB"/>
+        </w:rPr>
+      </w:pPr>
+      <w:r>
+        <w:rPr>
+          <w:lang w:val="en-GB"/>
+        </w:rPr>
+        <w:t>Compare commands to cortana</w:t>
+      </w:r>
+    </w:p>
+    <w:p>
+      <w:pPr>
+        <w:rPr>
+          <w:lang w:val="en-GB"/>
+        </w:rPr>
+      </w:pPr>
+      <w:r>
+        <w:rPr>
+          <w:lang w:val="en-GB"/>
+        </w:rPr>
+        <w:t>Discussion</w:t>
+      </w:r>
+    </w:p>
+    <w:p>
+      <w:pPr>
+        <w:rPr>
+          <w:lang w:val="en-GB"/>
+        </w:rPr>
+      </w:pPr>
+      <w:r>
+        <w:rPr>
+          <w:lang w:val="en-GB"/>
+        </w:rPr>
+        <w:t>How the results compare to what you expected, why ?</w:t>
+      </w:r>
+    </w:p>
+    <w:p>
+      <w:pPr>
+        <w:rPr>
+          <w:lang w:val="en-GB"/>
+        </w:rPr>
+      </w:pPr>
+      <w:r>
+        <w:rPr>
+          <w:lang w:val="en-GB"/>
+        </w:rPr>
+        <w:t>How the results compare to other researchers, why ?</w:t>
+      </w:r>
+    </w:p>
+    <w:p>
+      <w:pPr>
+        <w:rPr>
+          <w:lang w:val="en-GB"/>
+        </w:rPr>
+      </w:pPr>
+      <w:r>
+        <w:rPr>
+          <w:lang w:val="en-GB"/>
+        </w:rPr>
+        <w:t>What question, we need to ask next ?</w:t>
+      </w:r>
+    </w:p>
+    <w:p>
+      <w:pPr>
+        <w:rPr>
+          <w:lang w:val="en-GB"/>
+        </w:rPr>
+      </w:pPr>
+      <w:r>
+        <w:rPr>
+          <w:lang w:val="en-GB"/>
+        </w:rPr>
+        <w:t>Find something useful the researcher readers can learn about the work</w:t>
+      </w:r>
+    </w:p>
+    <w:p>
+      <w:pPr>
+        <w:rPr>
+          <w:lang w:val="en-GB"/>
+        </w:rPr>
+      </w:pPr>
+      <w:r>
+        <w:rPr>
+          <w:lang w:val="en-GB"/>
+        </w:rPr>
+        <w:t>Future Work</w:t>
+      </w:r>
+    </w:p>
+    <w:p>
+      <w:pPr>
+        <w:rPr>
+          <w:lang w:val="en-GB"/>
+        </w:rPr>
+      </w:pPr>
+      <w:r>
+        <w:rPr>
+          <w:lang w:val="en-GB"/>
+        </w:rPr>
+        <w:t>Try to launch the SAI everytime the computer is up</w:t>
+      </w:r>
+    </w:p>
+    <w:p>
+      <w:pPr>
+        <w:rPr>
+          <w:lang w:val="en-GB"/>
+        </w:rPr>
+      </w:pPr>
+      <w:r>
+        <w:rPr>
+          <w:lang w:val="en-GB"/>
+        </w:rPr>
+        <w:t>Generate a voice to communicate with SAI</w:t>
+      </w:r>
+    </w:p>
+    <w:p>
+      <w:pPr>
+        <w:rPr>
+          <w:lang w:val="en-GB"/>
+        </w:rPr>
+      </w:pPr>
+      <w:r>
+        <w:rPr>
+          <w:lang w:val="en-GB"/>
+        </w:rPr>
+        <w:t>Create a profil for each person who talk (voice recognition by person)</w:t>
+      </w:r>
+    </w:p>
+    <w:p>
+      <w:pPr>
+        <w:rPr>
+          <w:lang w:val="en-GB"/>
+        </w:rPr>
+      </w:pPr>
+    </w:p>
+    <w:p>
+      <w:r>
+        <w:t>References/Bibliography</w:t>
+      </w:r>
+    </w:p>
+    <w:p>
+      <w:r>
         <w:lastRenderedPageBreak/>
-        <w:t>Dataset and features</w:t>
-      </w:r>
-    </w:p>
-    <w:p>
-      <w:pPr>
-        <w:rPr>
-          <w:lang w:val="en-GB"/>
-        </w:rPr>
-      </w:pPr>
-      <w:r>
-        <w:rPr>
-          <w:lang w:val="en-GB"/>
-        </w:rPr>
-        <w:t>Record 1minute/10minute/</w:t>
-      </w:r>
-      <w:r>
-        <w:rPr>
-          <w:lang w:val="en-GB"/>
-        </w:rPr>
-        <w:t>1hour/1day</w:t>
-      </w:r>
-    </w:p>
-    <w:p>
-      <w:pPr>
-        <w:rPr>
-          <w:lang w:val="en-GB"/>
-        </w:rPr>
-      </w:pPr>
-      <w:r>
-        <w:rPr>
-          <w:lang w:val="en-GB"/>
-        </w:rPr>
-        <w:t>Explain the image in the database</w:t>
-      </w:r>
-    </w:p>
-    <w:p>
-      <w:pPr>
-        <w:rPr>
-          <w:lang w:val="en-GB"/>
-        </w:rPr>
-      </w:pPr>
-      <w:r>
-        <w:rPr>
-          <w:lang w:val="en-GB"/>
-        </w:rPr>
-        <w:t>Record yes/no for RL</w:t>
-      </w:r>
-    </w:p>
-    <w:p>
-      <w:pPr>
-        <w:rPr>
-          <w:lang w:val="en-GB"/>
-        </w:rPr>
-      </w:pPr>
-      <w:r>
-        <w:rPr>
-          <w:lang w:val="en-GB"/>
-        </w:rPr>
-        <w:t>Explain the sounds in the database</w:t>
-      </w:r>
-    </w:p>
-    <w:p>
-      <w:pPr>
-        <w:rPr>
-          <w:lang w:val="en-GB"/>
-        </w:rPr>
-      </w:pPr>
-      <w:r>
-        <w:rPr>
-          <w:lang w:val="en-GB"/>
-        </w:rPr>
-        <w:t>Dynamc dataset</w:t>
-      </w:r>
-    </w:p>
-    <w:p>
-      <w:pPr>
-        <w:rPr>
-          <w:lang w:val="en-GB"/>
-        </w:rPr>
-      </w:pPr>
-    </w:p>
-    <w:p>
-      <w:pPr>
-        <w:rPr>
-          <w:lang w:val="en-GB"/>
-        </w:rPr>
-      </w:pPr>
-    </w:p>
-    <w:p>
-      <w:pPr>
-        <w:rPr>
-          <w:lang w:val="en-GB"/>
-        </w:rPr>
-      </w:pPr>
-      <w:r>
-        <w:rPr>
-          <w:lang w:val="en-GB"/>
-        </w:rPr>
-        <w:t>Methods</w:t>
-      </w:r>
-    </w:p>
-    <w:p>
-      <w:pPr>
-        <w:rPr>
-          <w:lang w:val="en-GB"/>
-        </w:rPr>
-      </w:pPr>
-      <w:r>
-        <w:rPr>
-          <w:lang w:val="en-GB"/>
-        </w:rPr>
-        <w:t xml:space="preserve">RL on </w:t>
-      </w:r>
-      <w:r>
-        <w:rPr>
-          <w:lang w:val="en-GB"/>
-        </w:rPr>
-        <w:t>dataset to understand the command and to find a new command</w:t>
-      </w:r>
-    </w:p>
-    <w:p>
-      <w:pPr>
-        <w:rPr>
-          <w:lang w:val="en-GB"/>
-        </w:rPr>
-      </w:pPr>
-    </w:p>
-    <w:p>
-      <w:pPr>
-        <w:rPr>
-          <w:lang w:val="en-GB"/>
-        </w:rPr>
-      </w:pPr>
-    </w:p>
-    <w:p>
-      <w:pPr>
-        <w:rPr>
-          <w:lang w:val="en-GB"/>
-        </w:rPr>
-      </w:pPr>
-      <w:r>
-        <w:rPr>
-          <w:lang w:val="en-GB"/>
-        </w:rPr>
-        <w:t>Experiments/Results/Discussion</w:t>
-      </w:r>
-    </w:p>
-    <w:p>
-      <w:pPr>
-        <w:rPr>
-          <w:lang w:val="en-GB"/>
-        </w:rPr>
-      </w:pPr>
-      <w:r>
-        <w:rPr>
-          <w:lang w:val="en-GB"/>
-        </w:rPr>
-        <w:t>Compare a command on cortana an</w:t>
-      </w:r>
-      <w:r>
-        <w:rPr>
-          <w:lang w:val="en-GB"/>
-        </w:rPr>
-        <w:t>d</w:t>
-      </w:r>
-      <w:r>
-        <w:rPr>
-          <w:lang w:val="en-GB"/>
-        </w:rPr>
-        <w:t xml:space="preserve"> sai</w:t>
-      </w:r>
-    </w:p>
-    <w:p>
-      <w:pPr>
-        <w:rPr>
-          <w:lang w:val="en-GB"/>
-        </w:rPr>
-      </w:pPr>
-      <w:r>
-        <w:rPr>
-          <w:lang w:val="en-GB"/>
-        </w:rPr>
-        <w:t>Compare the power used by the two methods</w:t>
-      </w:r>
-    </w:p>
-    <w:p>
-      <w:pPr>
-        <w:rPr>
-          <w:lang w:val="en-GB"/>
-        </w:rPr>
-      </w:pPr>
-      <w:r>
-        <w:rPr>
-          <w:lang w:val="en-GB"/>
-        </w:rPr>
-        <w:t>Explain the results</w:t>
-      </w:r>
-    </w:p>
-    <w:p>
-      <w:pPr>
-        <w:rPr>
-          <w:lang w:val="en-GB"/>
-        </w:rPr>
-      </w:pPr>
-      <w:r>
-        <w:rPr>
-          <w:lang w:val="en-GB"/>
-        </w:rPr>
-        <w:t>Use the different record to do stats</w:t>
-      </w:r>
-    </w:p>
-    <w:p>
-      <w:pPr>
-        <w:rPr>
-          <w:lang w:val="en-GB"/>
-        </w:rPr>
-      </w:pPr>
-      <w:r>
-        <w:rPr>
-          <w:lang w:val="en-GB"/>
-        </w:rPr>
-        <w:t>Compare commands to cortana</w:t>
-      </w:r>
-    </w:p>
-    <w:p>
-      <w:pPr>
-        <w:rPr>
-          <w:lang w:val="en-GB"/>
-        </w:rPr>
-      </w:pPr>
-      <w:r>
-        <w:rPr>
-          <w:lang w:val="en-GB"/>
-        </w:rPr>
-        <w:t>Discussion</w:t>
-      </w:r>
-    </w:p>
-    <w:p>
-      <w:pPr>
-        <w:rPr>
-          <w:lang w:val="en-GB"/>
-        </w:rPr>
-      </w:pPr>
-      <w:r>
-        <w:rPr>
-          <w:lang w:val="en-GB"/>
-        </w:rPr>
-        <w:t>How the results compare to what you expected, why ?</w:t>
-      </w:r>
-    </w:p>
-    <w:p>
-      <w:pPr>
-        <w:rPr>
-          <w:lang w:val="en-GB"/>
-        </w:rPr>
-      </w:pPr>
-      <w:r>
-        <w:rPr>
-          <w:lang w:val="en-GB"/>
-        </w:rPr>
-        <w:t>How the results compare to other researchers, why ?</w:t>
-      </w:r>
-    </w:p>
-    <w:p>
-      <w:pPr>
-        <w:rPr>
-          <w:lang w:val="en-GB"/>
-        </w:rPr>
-      </w:pPr>
-      <w:r>
-        <w:rPr>
-          <w:lang w:val="en-GB"/>
-        </w:rPr>
-        <w:t>What question, we need to ask next ?</w:t>
-      </w:r>
-    </w:p>
-    <w:p>
-      <w:pPr>
-        <w:rPr>
-          <w:lang w:val="en-GB"/>
-        </w:rPr>
-      </w:pPr>
-      <w:r>
-        <w:rPr>
-          <w:lang w:val="en-GB"/>
-        </w:rPr>
-        <w:t>Find something useful the researcher readers can learn about the work</w:t>
-      </w:r>
-    </w:p>
-    <w:p>
-      <w:pPr>
-        <w:rPr>
-          <w:lang w:val="en-GB"/>
-        </w:rPr>
-      </w:pPr>
-      <w:r>
-        <w:rPr>
-          <w:lang w:val="en-GB"/>
-        </w:rPr>
-        <w:t>Future Work</w:t>
-      </w:r>
-    </w:p>
-    <w:p>
-      <w:pPr>
-        <w:rPr>
-          <w:lang w:val="en-GB"/>
-        </w:rPr>
-      </w:pPr>
-      <w:r>
-        <w:rPr>
-          <w:lang w:val="en-GB"/>
-        </w:rPr>
-        <w:t>Try to launch the SAI everytime the computer is up</w:t>
-      </w:r>
-    </w:p>
-    <w:p>
-      <w:pPr>
-        <w:rPr>
-          <w:lang w:val="en-GB"/>
-        </w:rPr>
-      </w:pPr>
-      <w:r>
-        <w:rPr>
-          <w:lang w:val="en-GB"/>
-        </w:rPr>
-        <w:t>Generate a voice to communicate with SAI</w:t>
-      </w:r>
-    </w:p>
-    <w:p>
-      <w:pPr>
-        <w:rPr>
-          <w:lang w:val="en-GB"/>
-        </w:rPr>
-      </w:pPr>
-      <w:r>
-        <w:rPr>
-          <w:lang w:val="en-GB"/>
-        </w:rPr>
-        <w:t>Create a profil for each person who talk (voice recognition by person)</w:t>
-      </w:r>
-    </w:p>
-    <w:p>
-      <w:pPr>
-        <w:rPr>
-          <w:lang w:val="en-GB"/>
-        </w:rPr>
-      </w:pPr>
-    </w:p>
-    <w:p>
-      <w:r>
-        <w:t>References/Bibliography</w:t>
-      </w:r>
-    </w:p>
-    <w:p>
-      <w:r>
         <w:t xml:space="preserve">J.P. Laumond, </w:t>
       </w:r>
       <w:r>
@@ -926,7 +1021,6 @@
         </w:rPr>
       </w:pPr>
       <w:r>
-        <w:lastRenderedPageBreak/>
         <w:t xml:space="preserve">J. Cassel and C. Pelachaud, </w:t>
       </w:r>
       <w:r>

</xml_diff>

<commit_message>
#8 Use reference of L. Julia in introduction in report added
</commit_message>
<xml_diff>
--- a/SAI_report.docx
+++ b/SAI_report.docx
@@ -288,81 +288,103 @@
         <w:t>é</w:t>
       </w:r>
       <w:r>
-        <w:t xml:space="preserve">veloppeur. Pour Siri, XXX. </w:t>
+        <w:t>veloppeur. Pour Siri, XXX. Et pour Alexa, il s</w:t>
+      </w:r>
+      <w:r>
+        <w:t>’</w:t>
+      </w:r>
+      <w:r>
+        <w:t>agit d</w:t>
+      </w:r>
+      <w:r>
+        <w:t>’</w:t>
+      </w:r>
+      <w:r>
+        <w:t xml:space="preserve">un </w:t>
+      </w:r>
+      <w:r>
+        <w:t>« </w:t>
+      </w:r>
+      <w:r>
+        <w:t>skill</w:t>
+      </w:r>
+      <w:r>
+        <w:t> »</w:t>
+      </w:r>
+      <w:r>
+        <w:t xml:space="preserve"> aussi cr</w:t>
+      </w:r>
+      <w:r>
+        <w:t>éé</w:t>
+      </w:r>
+      <w:r>
+        <w:t xml:space="preserve"> par un d</w:t>
+      </w:r>
+      <w:r>
+        <w:t>é</w:t>
+      </w:r>
+      <w:r>
+        <w:t xml:space="preserve">veloppeur. </w:t>
+      </w:r>
+      <w:r>
+        <w:t>Notre objectif est de cr</w:t>
+      </w:r>
+      <w:r>
+        <w:t>é</w:t>
+      </w:r>
+      <w:r>
+        <w:t>er une intelligence artificielle forte en tant qu</w:t>
+      </w:r>
+      <w:r>
+        <w:t>’</w:t>
+      </w:r>
+      <w:r>
+        <w:t>assistant personnel qui sera nomm</w:t>
+      </w:r>
+      <w:r>
+        <w:t>é</w:t>
+      </w:r>
+      <w:r>
+        <w:t xml:space="preserve"> SAI (Strong Artificial Intelligence).</w:t>
+      </w:r>
+      <w:r>
+        <w:t xml:space="preserve"> Comme L. Julia l</w:t>
+      </w:r>
+      <w:r>
+        <w:t>’</w:t>
+      </w:r>
+      <w:r>
+        <w:t xml:space="preserve">a dit, </w:t>
+      </w:r>
+      <w:r>
+        <w:t>« </w:t>
+      </w:r>
+      <w:r>
+        <w:t>nous sommes loin d</w:t>
+      </w:r>
+      <w:r>
+        <w:t>’</w:t>
+      </w:r>
+      <w:r>
+        <w:t>avoir une vraie intelligence artificielle</w:t>
+      </w:r>
+      <w:r>
+        <w:t> »</w:t>
+      </w:r>
+      <w:r>
+        <w:t>, c</w:t>
+      </w:r>
+      <w:r>
+        <w:t>’</w:t>
+      </w:r>
+      <w:r>
+        <w:t>est pourquoi, se pencher sur le sujet le plus rapidement possible est la meilleure solution.</w:t>
       </w:r>
       <w:bookmarkStart w:id="0" w:name="_GoBack"/>
       <w:bookmarkEnd w:id="0"/>
-      <w:r>
-        <w:t>Et pour Alexa, il s</w:t>
-      </w:r>
-      <w:r>
-        <w:t>’</w:t>
-      </w:r>
-      <w:r>
-        <w:t>agit d</w:t>
-      </w:r>
-      <w:r>
-        <w:t>’</w:t>
-      </w:r>
-      <w:r>
-        <w:t xml:space="preserve">un </w:t>
-      </w:r>
-      <w:r>
-        <w:t>« </w:t>
-      </w:r>
-      <w:r>
-        <w:t>skill</w:t>
-      </w:r>
-      <w:r>
-        <w:t> »</w:t>
-      </w:r>
-      <w:r>
-        <w:t xml:space="preserve"> aussi cr</w:t>
-      </w:r>
-      <w:r>
-        <w:t>éé</w:t>
-      </w:r>
-      <w:r>
-        <w:t xml:space="preserve"> par un d</w:t>
-      </w:r>
-      <w:r>
-        <w:t>é</w:t>
-      </w:r>
-      <w:r>
-        <w:t>veloppeur. qui</w:t>
-      </w:r>
-      <w:r>
-        <w:t>Notre objectif est de cr</w:t>
-      </w:r>
-      <w:r>
-        <w:t>é</w:t>
-      </w:r>
-      <w:r>
-        <w:t>er une intelligence artificielle forte en tant qu</w:t>
-      </w:r>
-      <w:r>
-        <w:t>’</w:t>
-      </w:r>
-      <w:r>
-        <w:t>assistant personnel qui sera nomm</w:t>
-      </w:r>
-      <w:r>
-        <w:t>é</w:t>
-      </w:r>
-      <w:r>
-        <w:t xml:space="preserve"> SAI (Strong Artificial Intelligence).</w:t>
-      </w:r>
-    </w:p>
-    <w:p>
-      <w:pPr>
-        <w:rPr>
-          <w:lang w:val="en-GB"/>
-        </w:rPr>
-      </w:pPr>
-      <w:r>
-        <w:rPr>
-          <w:lang w:val="en-GB"/>
-        </w:rPr>
+    </w:p>
+    <w:p>
+      <w:r>
         <w:t>Why ?</w:t>
       </w:r>
     </w:p>
@@ -608,6 +630,7 @@
         <w:rPr>
           <w:lang w:val="en-GB"/>
         </w:rPr>
+        <w:lastRenderedPageBreak/>
         <w:t>RL in game (alpha go) with image</w:t>
       </w:r>
     </w:p>
@@ -985,12 +1008,12 @@
     </w:p>
     <w:p>
       <w:r>
+        <w:lastRenderedPageBreak/>
         <w:t>References/Bibliography</w:t>
       </w:r>
     </w:p>
     <w:p>
       <w:r>
-        <w:lastRenderedPageBreak/>
         <w:t xml:space="preserve">J.P. Laumond, </w:t>
       </w:r>
       <w:r>

</xml_diff>

<commit_message>
#8 Use reference of J. Casel and C. Pelachaud in introduction in report added
</commit_message>
<xml_diff>
--- a/SAI_report.docx
+++ b/SAI_report.docx
@@ -246,12 +246,98 @@
         <w:t xml:space="preserve"> comme google assistant, Siri ou Alexa. </w:t>
       </w:r>
       <w:r>
-        <w:t xml:space="preserve"> En ce qui concerne google assistant, chaque int</w:t>
+        <w:t xml:space="preserve"> </w:t>
+      </w:r>
+      <w:r>
+        <w:t>Qu</w:t>
+      </w:r>
+      <w:r>
+        <w:t>’</w:t>
+      </w:r>
+      <w:r>
+        <w:t>est-ce qu</w:t>
+      </w:r>
+      <w:r>
+        <w:t>’</w:t>
+      </w:r>
+      <w:r>
+        <w:t>un assistant virtuel ? D</w:t>
+      </w:r>
+      <w:r>
+        <w:t>’</w:t>
+      </w:r>
+      <w:r>
+        <w:t>apr</w:t>
+      </w:r>
+      <w:r>
+        <w:t>è</w:t>
+      </w:r>
+      <w:r>
+        <w:t>s la</w:t>
+      </w:r>
+      <w:r>
+        <w:t>’</w:t>
+      </w:r>
+      <w:r>
+        <w:t>rticle r</w:t>
       </w:r>
       <w:r>
         <w:t>é</w:t>
       </w:r>
       <w:r>
+        <w:t>dig</w:t>
+      </w:r>
+      <w:r>
+        <w:t>é</w:t>
+      </w:r>
+      <w:r>
+        <w:t xml:space="preserve"> par J. Casset et C. Pelahcaud, il s</w:t>
+      </w:r>
+      <w:r>
+        <w:t>’</w:t>
+      </w:r>
+      <w:r>
+        <w:t>agirait d</w:t>
+      </w:r>
+      <w:r>
+        <w:t>’</w:t>
+      </w:r>
+      <w:r>
+        <w:t>une intelligence capable d</w:t>
+      </w:r>
+      <w:r>
+        <w:t>’</w:t>
+      </w:r>
+      <w:r>
+        <w:t>int</w:t>
+      </w:r>
+      <w:r>
+        <w:t>é</w:t>
+      </w:r>
+      <w:r>
+        <w:t xml:space="preserve">ragir comme un humain en ayant </w:t>
+      </w:r>
+      <w:r>
+        <w:t>à</w:t>
+      </w:r>
+      <w:r>
+        <w:t xml:space="preserve"> terme une communication et un relationnel plus pouss</w:t>
+      </w:r>
+      <w:r>
+        <w:t>é</w:t>
+      </w:r>
+      <w:r>
+        <w:t>.</w:t>
+      </w:r>
+    </w:p>
+    <w:p>
+      <w:r>
+        <w:t>En ce qui concerne google assistant, chaque int</w:t>
+      </w:r>
+      <w:r>
+        <w:t>é</w:t>
+      </w:r>
+      <w:r>
         <w:t>raction de l</w:t>
       </w:r>
       <w:r>
@@ -264,7 +350,13 @@
         <w:t>é</w:t>
       </w:r>
       <w:r>
-        <w:t xml:space="preserve">liser par une </w:t>
+        <w:t>lis</w:t>
+      </w:r>
+      <w:r>
+        <w:t>é</w:t>
+      </w:r>
+      <w:r>
+        <w:t xml:space="preserve"> par une </w:t>
       </w:r>
       <w:r>
         <w:t>« </w:t>
@@ -379,61 +471,79 @@
       </w:r>
       <w:r>
         <w:t>est pourquoi, se pencher sur le sujet le plus rapidement possible est la meilleure solution.</w:t>
+      </w:r>
+    </w:p>
+    <w:p>
+      <w:pPr>
+        <w:rPr>
+          <w:strike/>
+          <w:lang w:val="en-GB"/>
+        </w:rPr>
+      </w:pPr>
+      <w:r>
+        <w:rPr>
+          <w:strike/>
+          <w:lang w:val="en-GB"/>
+        </w:rPr>
+        <w:t>Why ?</w:t>
+      </w:r>
+    </w:p>
+    <w:p>
+      <w:pPr>
+        <w:rPr>
+          <w:strike/>
+          <w:lang w:val="en-GB"/>
+        </w:rPr>
+      </w:pPr>
+      <w:r>
+        <w:rPr>
+          <w:strike/>
+          <w:lang w:val="en-GB"/>
+        </w:rPr>
+        <w:t>Siri, google assistant, Alexa =&gt; predefine commands</w:t>
+      </w:r>
+      <w:r>
+        <w:rPr>
+          <w:strike/>
+          <w:lang w:val="en-GB"/>
+        </w:rPr>
+        <w:t xml:space="preserve"> </w:t>
+      </w:r>
+    </w:p>
+    <w:p>
+      <w:pPr>
+        <w:rPr>
+          <w:strike/>
+          <w:lang w:val="en-GB"/>
+        </w:rPr>
+      </w:pPr>
+      <w:r>
+        <w:rPr>
+          <w:strike/>
+          <w:lang w:val="en-GB"/>
+        </w:rPr>
+        <w:t>Explain to create a comman</w:t>
       </w:r>
       <w:bookmarkStart w:id="0" w:name="_GoBack"/>
       <w:bookmarkEnd w:id="0"/>
-    </w:p>
-    <w:p>
-      <w:r>
-        <w:t>Why ?</w:t>
-      </w:r>
-    </w:p>
-    <w:p>
-      <w:pPr>
-        <w:rPr>
-          <w:lang w:val="en-GB"/>
-        </w:rPr>
-      </w:pPr>
-      <w:r>
-        <w:rPr>
-          <w:lang w:val="en-GB"/>
-        </w:rPr>
-        <w:t>Siri, google assistant, Alexa =&gt; predef</w:t>
-      </w:r>
-      <w:r>
-        <w:rPr>
-          <w:lang w:val="en-GB"/>
-        </w:rPr>
-        <w:t>ine commands</w:t>
-      </w:r>
-      <w:r>
-        <w:rPr>
-          <w:lang w:val="en-GB"/>
-        </w:rPr>
-        <w:t xml:space="preserve"> </w:t>
-      </w:r>
-    </w:p>
-    <w:p>
-      <w:pPr>
-        <w:rPr>
-          <w:lang w:val="en-GB"/>
-        </w:rPr>
-      </w:pPr>
-      <w:r>
-        <w:rPr>
-          <w:lang w:val="en-GB"/>
-        </w:rPr>
-        <w:t>Explain to create a command on google assistant (action)</w:t>
-      </w:r>
-    </w:p>
-    <w:p>
-      <w:pPr>
-        <w:rPr>
-          <w:lang w:val="en-GB"/>
-        </w:rPr>
-      </w:pPr>
-      <w:r>
-        <w:rPr>
+      <w:r>
+        <w:rPr>
+          <w:strike/>
+          <w:lang w:val="en-GB"/>
+        </w:rPr>
+        <w:t>d on google assistant (action)</w:t>
+      </w:r>
+    </w:p>
+    <w:p>
+      <w:pPr>
+        <w:rPr>
+          <w:strike/>
+          <w:lang w:val="en-GB"/>
+        </w:rPr>
+      </w:pPr>
+      <w:r>
+        <w:rPr>
+          <w:strike/>
           <w:lang w:val="en-GB"/>
         </w:rPr>
         <w:t>Explain to create a command on google assistant (skill)</w:t>
@@ -442,11 +552,13 @@
     <w:p>
       <w:pPr>
         <w:rPr>
-          <w:lang w:val="en-GB"/>
-        </w:rPr>
-      </w:pPr>
-      <w:r>
-        <w:rPr>
+          <w:strike/>
+          <w:lang w:val="en-GB"/>
+        </w:rPr>
+      </w:pPr>
+      <w:r>
+        <w:rPr>
+          <w:strike/>
           <w:lang w:val="en-GB"/>
         </w:rPr>
         <w:t>Explain the others ?</w:t>
@@ -455,11 +567,13 @@
     <w:p>
       <w:pPr>
         <w:rPr>
-          <w:lang w:val="en-GB"/>
-        </w:rPr>
-      </w:pPr>
-      <w:r>
-        <w:rPr>
+          <w:strike/>
+          <w:lang w:val="en-GB"/>
+        </w:rPr>
+      </w:pPr>
+      <w:r>
+        <w:rPr>
+          <w:strike/>
           <w:lang w:val="en-GB"/>
         </w:rPr>
         <w:t>Ref1 robot et IA</w:t>
@@ -468,11 +582,13 @@
     <w:p>
       <w:pPr>
         <w:rPr>
-          <w:lang w:val="en-GB"/>
-        </w:rPr>
-      </w:pPr>
-      <w:r>
-        <w:rPr>
+          <w:strike/>
+          <w:lang w:val="en-GB"/>
+        </w:rPr>
+      </w:pPr>
+      <w:r>
+        <w:rPr>
+          <w:strike/>
           <w:lang w:val="en-GB"/>
         </w:rPr>
         <w:t>Ref2 virtual assistant</w:t>
@@ -630,372 +746,372 @@
         <w:rPr>
           <w:lang w:val="en-GB"/>
         </w:rPr>
+        <w:t>RL in game (alpha go) with image</w:t>
+      </w:r>
+    </w:p>
+    <w:p>
+      <w:pPr>
+        <w:rPr>
+          <w:lang w:val="en-GB"/>
+        </w:rPr>
+      </w:pPr>
+    </w:p>
+    <w:p>
+      <w:pPr>
+        <w:rPr>
+          <w:lang w:val="en-GB"/>
+        </w:rPr>
+      </w:pPr>
+    </w:p>
+    <w:p>
+      <w:pPr>
+        <w:rPr>
+          <w:lang w:val="en-GB"/>
+        </w:rPr>
+      </w:pPr>
+      <w:r>
+        <w:rPr>
+          <w:lang w:val="en-GB"/>
+        </w:rPr>
+        <w:t>Dataset and features</w:t>
+      </w:r>
+    </w:p>
+    <w:p>
+      <w:pPr>
+        <w:rPr>
+          <w:lang w:val="en-GB"/>
+        </w:rPr>
+      </w:pPr>
+      <w:r>
+        <w:rPr>
+          <w:lang w:val="en-GB"/>
+        </w:rPr>
+        <w:t>Record 1minute/10minute/</w:t>
+      </w:r>
+      <w:r>
+        <w:rPr>
+          <w:lang w:val="en-GB"/>
+        </w:rPr>
+        <w:t>1hour/1day</w:t>
+      </w:r>
+    </w:p>
+    <w:p>
+      <w:pPr>
+        <w:rPr>
+          <w:lang w:val="en-GB"/>
+        </w:rPr>
+      </w:pPr>
+      <w:r>
+        <w:rPr>
+          <w:lang w:val="en-GB"/>
+        </w:rPr>
+        <w:t>Explain the image in the database</w:t>
+      </w:r>
+    </w:p>
+    <w:p>
+      <w:pPr>
+        <w:rPr>
+          <w:lang w:val="en-GB"/>
+        </w:rPr>
+      </w:pPr>
+      <w:r>
+        <w:rPr>
+          <w:lang w:val="en-GB"/>
+        </w:rPr>
+        <w:t>Record yes/no for RL</w:t>
+      </w:r>
+    </w:p>
+    <w:p>
+      <w:pPr>
+        <w:rPr>
+          <w:lang w:val="en-GB"/>
+        </w:rPr>
+      </w:pPr>
+      <w:r>
+        <w:rPr>
+          <w:lang w:val="en-GB"/>
+        </w:rPr>
+        <w:t>Explain the sounds in the database</w:t>
+      </w:r>
+    </w:p>
+    <w:p>
+      <w:pPr>
+        <w:rPr>
+          <w:lang w:val="en-GB"/>
+        </w:rPr>
+      </w:pPr>
+      <w:r>
+        <w:rPr>
+          <w:lang w:val="en-GB"/>
+        </w:rPr>
+        <w:t>Dynamc dataset</w:t>
+      </w:r>
+    </w:p>
+    <w:p>
+      <w:pPr>
+        <w:rPr>
+          <w:lang w:val="en-GB"/>
+        </w:rPr>
+      </w:pPr>
+    </w:p>
+    <w:p>
+      <w:pPr>
+        <w:rPr>
+          <w:lang w:val="en-GB"/>
+        </w:rPr>
+      </w:pPr>
+    </w:p>
+    <w:p>
+      <w:pPr>
+        <w:rPr>
+          <w:lang w:val="en-GB"/>
+        </w:rPr>
+      </w:pPr>
+      <w:r>
+        <w:rPr>
+          <w:lang w:val="en-GB"/>
+        </w:rPr>
+        <w:t>Methods</w:t>
+      </w:r>
+    </w:p>
+    <w:p>
+      <w:pPr>
+        <w:rPr>
+          <w:lang w:val="en-GB"/>
+        </w:rPr>
+      </w:pPr>
+      <w:r>
+        <w:rPr>
+          <w:lang w:val="en-GB"/>
+        </w:rPr>
+        <w:t xml:space="preserve">RL on </w:t>
+      </w:r>
+      <w:r>
+        <w:rPr>
+          <w:lang w:val="en-GB"/>
+        </w:rPr>
+        <w:t>dataset to understand the command and to find a new command</w:t>
+      </w:r>
+    </w:p>
+    <w:p>
+      <w:pPr>
+        <w:rPr>
+          <w:lang w:val="en-GB"/>
+        </w:rPr>
+      </w:pPr>
+    </w:p>
+    <w:p>
+      <w:pPr>
+        <w:rPr>
+          <w:lang w:val="en-GB"/>
+        </w:rPr>
+      </w:pPr>
+    </w:p>
+    <w:p>
+      <w:pPr>
+        <w:rPr>
+          <w:lang w:val="en-GB"/>
+        </w:rPr>
+      </w:pPr>
+      <w:r>
+        <w:rPr>
+          <w:lang w:val="en-GB"/>
+        </w:rPr>
+        <w:t>Experiments/Results/Discussion</w:t>
+      </w:r>
+    </w:p>
+    <w:p>
+      <w:pPr>
+        <w:rPr>
+          <w:lang w:val="en-GB"/>
+        </w:rPr>
+      </w:pPr>
+      <w:r>
+        <w:rPr>
+          <w:lang w:val="en-GB"/>
+        </w:rPr>
+        <w:t>Compare a command on cortana an</w:t>
+      </w:r>
+      <w:r>
+        <w:rPr>
+          <w:lang w:val="en-GB"/>
+        </w:rPr>
+        <w:t>d</w:t>
+      </w:r>
+      <w:r>
+        <w:rPr>
+          <w:lang w:val="en-GB"/>
+        </w:rPr>
+        <w:t xml:space="preserve"> sai</w:t>
+      </w:r>
+    </w:p>
+    <w:p>
+      <w:pPr>
+        <w:rPr>
+          <w:lang w:val="en-GB"/>
+        </w:rPr>
+      </w:pPr>
+      <w:r>
+        <w:rPr>
+          <w:lang w:val="en-GB"/>
+        </w:rPr>
+        <w:t>Compare the power used by the two methods</w:t>
+      </w:r>
+    </w:p>
+    <w:p>
+      <w:pPr>
+        <w:rPr>
+          <w:lang w:val="en-GB"/>
+        </w:rPr>
+      </w:pPr>
+      <w:r>
+        <w:rPr>
+          <w:lang w:val="en-GB"/>
+        </w:rPr>
+        <w:t>Explain the results</w:t>
+      </w:r>
+    </w:p>
+    <w:p>
+      <w:pPr>
+        <w:rPr>
+          <w:lang w:val="en-GB"/>
+        </w:rPr>
+      </w:pPr>
+      <w:r>
+        <w:rPr>
+          <w:lang w:val="en-GB"/>
+        </w:rPr>
+        <w:t>Use the different record to do stats</w:t>
+      </w:r>
+    </w:p>
+    <w:p>
+      <w:pPr>
+        <w:rPr>
+          <w:lang w:val="en-GB"/>
+        </w:rPr>
+      </w:pPr>
+      <w:r>
+        <w:rPr>
+          <w:lang w:val="en-GB"/>
+        </w:rPr>
+        <w:t>Compare commands to cortana</w:t>
+      </w:r>
+    </w:p>
+    <w:p>
+      <w:pPr>
+        <w:rPr>
+          <w:lang w:val="en-GB"/>
+        </w:rPr>
+      </w:pPr>
+      <w:r>
+        <w:rPr>
+          <w:lang w:val="en-GB"/>
+        </w:rPr>
+        <w:t>Discussion</w:t>
+      </w:r>
+    </w:p>
+    <w:p>
+      <w:pPr>
+        <w:rPr>
+          <w:lang w:val="en-GB"/>
+        </w:rPr>
+      </w:pPr>
+      <w:r>
+        <w:rPr>
+          <w:lang w:val="en-GB"/>
+        </w:rPr>
+        <w:t>How the results compare to what you expected, why ?</w:t>
+      </w:r>
+    </w:p>
+    <w:p>
+      <w:pPr>
+        <w:rPr>
+          <w:lang w:val="en-GB"/>
+        </w:rPr>
+      </w:pPr>
+      <w:r>
+        <w:rPr>
+          <w:lang w:val="en-GB"/>
+        </w:rPr>
+        <w:t>How the results compare to other researchers, why ?</w:t>
+      </w:r>
+    </w:p>
+    <w:p>
+      <w:pPr>
+        <w:rPr>
+          <w:lang w:val="en-GB"/>
+        </w:rPr>
+      </w:pPr>
+      <w:r>
+        <w:rPr>
+          <w:lang w:val="en-GB"/>
+        </w:rPr>
+        <w:t>What question, we need to ask next ?</w:t>
+      </w:r>
+    </w:p>
+    <w:p>
+      <w:pPr>
+        <w:rPr>
+          <w:lang w:val="en-GB"/>
+        </w:rPr>
+      </w:pPr>
+      <w:r>
+        <w:rPr>
+          <w:lang w:val="en-GB"/>
+        </w:rPr>
+        <w:t>Find something useful the researcher readers can learn about the work</w:t>
+      </w:r>
+    </w:p>
+    <w:p>
+      <w:pPr>
+        <w:rPr>
+          <w:lang w:val="en-GB"/>
+        </w:rPr>
+      </w:pPr>
+      <w:r>
+        <w:rPr>
+          <w:lang w:val="en-GB"/>
+        </w:rPr>
+        <w:t>Future Work</w:t>
+      </w:r>
+    </w:p>
+    <w:p>
+      <w:pPr>
+        <w:rPr>
+          <w:lang w:val="en-GB"/>
+        </w:rPr>
+      </w:pPr>
+      <w:r>
+        <w:rPr>
+          <w:lang w:val="en-GB"/>
+        </w:rPr>
+        <w:t>Try to launch the SAI everytime the computer is up</w:t>
+      </w:r>
+    </w:p>
+    <w:p>
+      <w:pPr>
+        <w:rPr>
+          <w:lang w:val="en-GB"/>
+        </w:rPr>
+      </w:pPr>
+      <w:r>
+        <w:rPr>
+          <w:lang w:val="en-GB"/>
+        </w:rPr>
+        <w:t>Generate a voice to communicate with SAI</w:t>
+      </w:r>
+    </w:p>
+    <w:p>
+      <w:pPr>
+        <w:rPr>
+          <w:lang w:val="en-GB"/>
+        </w:rPr>
+      </w:pPr>
+      <w:r>
+        <w:rPr>
+          <w:lang w:val="en-GB"/>
+        </w:rPr>
         <w:lastRenderedPageBreak/>
-        <w:t>RL in game (alpha go) with image</w:t>
-      </w:r>
-    </w:p>
-    <w:p>
-      <w:pPr>
-        <w:rPr>
-          <w:lang w:val="en-GB"/>
-        </w:rPr>
-      </w:pPr>
-    </w:p>
-    <w:p>
-      <w:pPr>
-        <w:rPr>
-          <w:lang w:val="en-GB"/>
-        </w:rPr>
-      </w:pPr>
-    </w:p>
-    <w:p>
-      <w:pPr>
-        <w:rPr>
-          <w:lang w:val="en-GB"/>
-        </w:rPr>
-      </w:pPr>
-      <w:r>
-        <w:rPr>
-          <w:lang w:val="en-GB"/>
-        </w:rPr>
-        <w:t>Dataset and features</w:t>
-      </w:r>
-    </w:p>
-    <w:p>
-      <w:pPr>
-        <w:rPr>
-          <w:lang w:val="en-GB"/>
-        </w:rPr>
-      </w:pPr>
-      <w:r>
-        <w:rPr>
-          <w:lang w:val="en-GB"/>
-        </w:rPr>
-        <w:t>Record 1minute/10minute/</w:t>
-      </w:r>
-      <w:r>
-        <w:rPr>
-          <w:lang w:val="en-GB"/>
-        </w:rPr>
-        <w:t>1hour/1day</w:t>
-      </w:r>
-    </w:p>
-    <w:p>
-      <w:pPr>
-        <w:rPr>
-          <w:lang w:val="en-GB"/>
-        </w:rPr>
-      </w:pPr>
-      <w:r>
-        <w:rPr>
-          <w:lang w:val="en-GB"/>
-        </w:rPr>
-        <w:t>Explain the image in the database</w:t>
-      </w:r>
-    </w:p>
-    <w:p>
-      <w:pPr>
-        <w:rPr>
-          <w:lang w:val="en-GB"/>
-        </w:rPr>
-      </w:pPr>
-      <w:r>
-        <w:rPr>
-          <w:lang w:val="en-GB"/>
-        </w:rPr>
-        <w:t>Record yes/no for RL</w:t>
-      </w:r>
-    </w:p>
-    <w:p>
-      <w:pPr>
-        <w:rPr>
-          <w:lang w:val="en-GB"/>
-        </w:rPr>
-      </w:pPr>
-      <w:r>
-        <w:rPr>
-          <w:lang w:val="en-GB"/>
-        </w:rPr>
-        <w:t>Explain the sounds in the database</w:t>
-      </w:r>
-    </w:p>
-    <w:p>
-      <w:pPr>
-        <w:rPr>
-          <w:lang w:val="en-GB"/>
-        </w:rPr>
-      </w:pPr>
-      <w:r>
-        <w:rPr>
-          <w:lang w:val="en-GB"/>
-        </w:rPr>
-        <w:t>Dynamc dataset</w:t>
-      </w:r>
-    </w:p>
-    <w:p>
-      <w:pPr>
-        <w:rPr>
-          <w:lang w:val="en-GB"/>
-        </w:rPr>
-      </w:pPr>
-    </w:p>
-    <w:p>
-      <w:pPr>
-        <w:rPr>
-          <w:lang w:val="en-GB"/>
-        </w:rPr>
-      </w:pPr>
-    </w:p>
-    <w:p>
-      <w:pPr>
-        <w:rPr>
-          <w:lang w:val="en-GB"/>
-        </w:rPr>
-      </w:pPr>
-      <w:r>
-        <w:rPr>
-          <w:lang w:val="en-GB"/>
-        </w:rPr>
-        <w:t>Methods</w:t>
-      </w:r>
-    </w:p>
-    <w:p>
-      <w:pPr>
-        <w:rPr>
-          <w:lang w:val="en-GB"/>
-        </w:rPr>
-      </w:pPr>
-      <w:r>
-        <w:rPr>
-          <w:lang w:val="en-GB"/>
-        </w:rPr>
-        <w:t xml:space="preserve">RL on </w:t>
-      </w:r>
-      <w:r>
-        <w:rPr>
-          <w:lang w:val="en-GB"/>
-        </w:rPr>
-        <w:t>dataset to understand the command and to find a new command</w:t>
-      </w:r>
-    </w:p>
-    <w:p>
-      <w:pPr>
-        <w:rPr>
-          <w:lang w:val="en-GB"/>
-        </w:rPr>
-      </w:pPr>
-    </w:p>
-    <w:p>
-      <w:pPr>
-        <w:rPr>
-          <w:lang w:val="en-GB"/>
-        </w:rPr>
-      </w:pPr>
-    </w:p>
-    <w:p>
-      <w:pPr>
-        <w:rPr>
-          <w:lang w:val="en-GB"/>
-        </w:rPr>
-      </w:pPr>
-      <w:r>
-        <w:rPr>
-          <w:lang w:val="en-GB"/>
-        </w:rPr>
-        <w:t>Experiments/Results/Discussion</w:t>
-      </w:r>
-    </w:p>
-    <w:p>
-      <w:pPr>
-        <w:rPr>
-          <w:lang w:val="en-GB"/>
-        </w:rPr>
-      </w:pPr>
-      <w:r>
-        <w:rPr>
-          <w:lang w:val="en-GB"/>
-        </w:rPr>
-        <w:t>Compare a command on cortana an</w:t>
-      </w:r>
-      <w:r>
-        <w:rPr>
-          <w:lang w:val="en-GB"/>
-        </w:rPr>
-        <w:t>d</w:t>
-      </w:r>
-      <w:r>
-        <w:rPr>
-          <w:lang w:val="en-GB"/>
-        </w:rPr>
-        <w:t xml:space="preserve"> sai</w:t>
-      </w:r>
-    </w:p>
-    <w:p>
-      <w:pPr>
-        <w:rPr>
-          <w:lang w:val="en-GB"/>
-        </w:rPr>
-      </w:pPr>
-      <w:r>
-        <w:rPr>
-          <w:lang w:val="en-GB"/>
-        </w:rPr>
-        <w:t>Compare the power used by the two methods</w:t>
-      </w:r>
-    </w:p>
-    <w:p>
-      <w:pPr>
-        <w:rPr>
-          <w:lang w:val="en-GB"/>
-        </w:rPr>
-      </w:pPr>
-      <w:r>
-        <w:rPr>
-          <w:lang w:val="en-GB"/>
-        </w:rPr>
-        <w:t>Explain the results</w:t>
-      </w:r>
-    </w:p>
-    <w:p>
-      <w:pPr>
-        <w:rPr>
-          <w:lang w:val="en-GB"/>
-        </w:rPr>
-      </w:pPr>
-      <w:r>
-        <w:rPr>
-          <w:lang w:val="en-GB"/>
-        </w:rPr>
-        <w:t>Use the different record to do stats</w:t>
-      </w:r>
-    </w:p>
-    <w:p>
-      <w:pPr>
-        <w:rPr>
-          <w:lang w:val="en-GB"/>
-        </w:rPr>
-      </w:pPr>
-      <w:r>
-        <w:rPr>
-          <w:lang w:val="en-GB"/>
-        </w:rPr>
-        <w:t>Compare commands to cortana</w:t>
-      </w:r>
-    </w:p>
-    <w:p>
-      <w:pPr>
-        <w:rPr>
-          <w:lang w:val="en-GB"/>
-        </w:rPr>
-      </w:pPr>
-      <w:r>
-        <w:rPr>
-          <w:lang w:val="en-GB"/>
-        </w:rPr>
-        <w:t>Discussion</w:t>
-      </w:r>
-    </w:p>
-    <w:p>
-      <w:pPr>
-        <w:rPr>
-          <w:lang w:val="en-GB"/>
-        </w:rPr>
-      </w:pPr>
-      <w:r>
-        <w:rPr>
-          <w:lang w:val="en-GB"/>
-        </w:rPr>
-        <w:t>How the results compare to what you expected, why ?</w:t>
-      </w:r>
-    </w:p>
-    <w:p>
-      <w:pPr>
-        <w:rPr>
-          <w:lang w:val="en-GB"/>
-        </w:rPr>
-      </w:pPr>
-      <w:r>
-        <w:rPr>
-          <w:lang w:val="en-GB"/>
-        </w:rPr>
-        <w:t>How the results compare to other researchers, why ?</w:t>
-      </w:r>
-    </w:p>
-    <w:p>
-      <w:pPr>
-        <w:rPr>
-          <w:lang w:val="en-GB"/>
-        </w:rPr>
-      </w:pPr>
-      <w:r>
-        <w:rPr>
-          <w:lang w:val="en-GB"/>
-        </w:rPr>
-        <w:t>What question, we need to ask next ?</w:t>
-      </w:r>
-    </w:p>
-    <w:p>
-      <w:pPr>
-        <w:rPr>
-          <w:lang w:val="en-GB"/>
-        </w:rPr>
-      </w:pPr>
-      <w:r>
-        <w:rPr>
-          <w:lang w:val="en-GB"/>
-        </w:rPr>
-        <w:t>Find something useful the researcher readers can learn about the work</w:t>
-      </w:r>
-    </w:p>
-    <w:p>
-      <w:pPr>
-        <w:rPr>
-          <w:lang w:val="en-GB"/>
-        </w:rPr>
-      </w:pPr>
-      <w:r>
-        <w:rPr>
-          <w:lang w:val="en-GB"/>
-        </w:rPr>
-        <w:t>Future Work</w:t>
-      </w:r>
-    </w:p>
-    <w:p>
-      <w:pPr>
-        <w:rPr>
-          <w:lang w:val="en-GB"/>
-        </w:rPr>
-      </w:pPr>
-      <w:r>
-        <w:rPr>
-          <w:lang w:val="en-GB"/>
-        </w:rPr>
-        <w:t>Try to launch the SAI everytime the computer is up</w:t>
-      </w:r>
-    </w:p>
-    <w:p>
-      <w:pPr>
-        <w:rPr>
-          <w:lang w:val="en-GB"/>
-        </w:rPr>
-      </w:pPr>
-      <w:r>
-        <w:rPr>
-          <w:lang w:val="en-GB"/>
-        </w:rPr>
-        <w:t>Generate a voice to communicate with SAI</w:t>
-      </w:r>
-    </w:p>
-    <w:p>
-      <w:pPr>
-        <w:rPr>
-          <w:lang w:val="en-GB"/>
-        </w:rPr>
-      </w:pPr>
-      <w:r>
-        <w:rPr>
-          <w:lang w:val="en-GB"/>
-        </w:rPr>
         <w:t>Create a profil for each person who talk (voice recognition by person)</w:t>
       </w:r>
     </w:p>
@@ -1008,7 +1124,6 @@
     </w:p>
     <w:p>
       <w:r>
-        <w:lastRenderedPageBreak/>
         <w:t>References/Bibliography</w:t>
       </w:r>
     </w:p>
@@ -1069,7 +1184,19 @@
           <w:rPr>
             <w:rStyle w:val="Lienhypertexte"/>
           </w:rPr>
-          <w:t>https://lejournal.cnrs.fr/billets/pourquoi-les-assistants-virtuels-ont-besoin-dun-corps</w:t>
+          <w:t>https://lejournal.cnrs.f</w:t>
+        </w:r>
+        <w:r>
+          <w:rPr>
+            <w:rStyle w:val="Lienhypertexte"/>
+          </w:rPr>
+          <w:t>r</w:t>
+        </w:r>
+        <w:r>
+          <w:rPr>
+            <w:rStyle w:val="Lienhypertexte"/>
+          </w:rPr>
+          <w:t>/billets/pourquoi-les-assistants-virtuels-ont-besoin-dun-corps</w:t>
         </w:r>
       </w:hyperlink>
       <w:r>
@@ -1569,6 +1696,18 @@
       <w:shd w:val="clear" w:color="auto" w:fill="E1DFDD"/>
     </w:rPr>
   </w:style>
+  <w:style w:type="character" w:styleId="Lienhypertextesuivivisit">
+    <w:name w:val="FollowedHyperlink"/>
+    <w:basedOn w:val="Policepardfaut"/>
+    <w:uiPriority w:val="99"/>
+    <w:semiHidden/>
+    <w:unhideWhenUsed/>
+    <w:rsid w:val="001F4079"/>
+    <w:rPr>
+      <w:color w:val="954F72" w:themeColor="followedHyperlink"/>
+      <w:u w:val="single"/>
+    </w:rPr>
+  </w:style>
 </w:styles>
 </file>
 

</xml_diff>

<commit_message>
#8 Use reference of Maria A. Zuluaga in introduction in report added
</commit_message>
<xml_diff>
--- a/SAI_report.docx
+++ b/SAI_report.docx
@@ -474,78 +474,188 @@
       </w:r>
     </w:p>
     <w:p>
-      <w:pPr>
-        <w:rPr>
-          <w:strike/>
-          <w:lang w:val="en-GB"/>
-        </w:rPr>
-      </w:pPr>
-      <w:r>
-        <w:rPr>
-          <w:strike/>
-          <w:lang w:val="en-GB"/>
-        </w:rPr>
-        <w:t>Why ?</w:t>
-      </w:r>
-    </w:p>
-    <w:p>
-      <w:pPr>
-        <w:rPr>
-          <w:strike/>
-          <w:lang w:val="en-GB"/>
-        </w:rPr>
-      </w:pPr>
-      <w:r>
-        <w:rPr>
-          <w:strike/>
-          <w:lang w:val="en-GB"/>
-        </w:rPr>
-        <w:t>Siri, google assistant, Alexa =&gt; predefine commands</w:t>
-      </w:r>
-      <w:r>
-        <w:rPr>
-          <w:strike/>
-          <w:lang w:val="en-GB"/>
-        </w:rPr>
-        <w:t xml:space="preserve"> </w:t>
-      </w:r>
-    </w:p>
-    <w:p>
-      <w:pPr>
-        <w:rPr>
-          <w:strike/>
-          <w:lang w:val="en-GB"/>
-        </w:rPr>
-      </w:pPr>
-      <w:r>
-        <w:rPr>
-          <w:strike/>
-          <w:lang w:val="en-GB"/>
-        </w:rPr>
-        <w:t>Explain to create a comman</w:t>
+      <w:r>
+        <w:t>Notre id</w:t>
+      </w:r>
+      <w:r>
+        <w:t>é</w:t>
+      </w:r>
+      <w:r>
+        <w:t>e directrice est d</w:t>
+      </w:r>
+      <w:r>
+        <w:t>’</w:t>
+      </w:r>
+      <w:r>
+        <w:t>utiliser</w:t>
       </w:r>
       <w:bookmarkStart w:id="0" w:name="_GoBack"/>
       <w:bookmarkEnd w:id="0"/>
       <w:r>
+        <w:t xml:space="preserve"> l</w:t>
+      </w:r>
+      <w:r>
+        <w:t>’</w:t>
+      </w:r>
+      <w:r>
+        <w:t xml:space="preserve">apprentissage par renforcement pour permettre </w:t>
+      </w:r>
+      <w:r>
+        <w:t>à</w:t>
+      </w:r>
+      <w:r>
+        <w:t xml:space="preserve"> notre assistant virtuel d</w:t>
+      </w:r>
+      <w:r>
+        <w:t>’</w:t>
+      </w:r>
+      <w:r>
+        <w:t>int</w:t>
+      </w:r>
+      <w:r>
+        <w:t>é</w:t>
+      </w:r>
+      <w:r>
+        <w:t>ragir avec nous d</w:t>
+      </w:r>
+      <w:r>
+        <w:t>’</w:t>
+      </w:r>
+      <w:r>
+        <w:t>une mani</w:t>
+      </w:r>
+      <w:r>
+        <w:t>è</w:t>
+      </w:r>
+      <w:r>
+        <w:t>re plus naturelle. L</w:t>
+      </w:r>
+      <w:r>
+        <w:t>’</w:t>
+      </w:r>
+      <w:r>
+        <w:t>avantage de cette apprentissage est qu</w:t>
+      </w:r>
+      <w:r>
+        <w:t>’</w:t>
+      </w:r>
+      <w:r>
+        <w:t>il se fera de fa</w:t>
+      </w:r>
+      <w:r>
+        <w:t>ç</w:t>
+      </w:r>
+      <w:r>
+        <w:t>on dynamique</w:t>
+      </w:r>
+      <w:r>
+        <w:t xml:space="preserve"> comme la montr</w:t>
+      </w:r>
+      <w:r>
+        <w:t>é</w:t>
+      </w:r>
+      <w:r>
+        <w:t xml:space="preserve"> Maria A. Zuluaga lors d</w:t>
+      </w:r>
+      <w:r>
+        <w:t>’</w:t>
+      </w:r>
+      <w:r>
+        <w:t>une conf</w:t>
+      </w:r>
+      <w:r>
+        <w:t>é</w:t>
+      </w:r>
+      <w:r>
+        <w:t>rence au Sophia Summit 2019</w:t>
+      </w:r>
+      <w:r>
+        <w:t xml:space="preserve"> o</w:t>
+      </w:r>
+      <w:r>
+        <w:t>ù</w:t>
+      </w:r>
+      <w:r>
+        <w:t xml:space="preserve"> cette apprentissage dynamique se faisait sur des donn</w:t>
+      </w:r>
+      <w:r>
+        <w:t>é</w:t>
+      </w:r>
+      <w:r>
+        <w:t>es m</w:t>
+      </w:r>
+      <w:r>
+        <w:t>é</w:t>
+      </w:r>
+      <w:r>
+        <w:t>dicales</w:t>
+      </w:r>
+      <w:r>
+        <w:t>.</w:t>
+      </w:r>
+    </w:p>
+    <w:p>
+      <w:pPr>
         <w:rPr>
           <w:strike/>
-          <w:lang w:val="en-GB"/>
-        </w:rPr>
-        <w:t>d on google assistant (action)</w:t>
-      </w:r>
-    </w:p>
-    <w:p>
-      <w:pPr>
+        </w:rPr>
+      </w:pPr>
+      <w:r>
         <w:rPr>
           <w:strike/>
-          <w:lang w:val="en-GB"/>
-        </w:rPr>
-      </w:pPr>
-      <w:r>
+        </w:rPr>
+        <w:t>Why ?</w:t>
+      </w:r>
+    </w:p>
+    <w:p>
+      <w:pPr>
         <w:rPr>
           <w:strike/>
           <w:lang w:val="en-GB"/>
         </w:rPr>
+      </w:pPr>
+      <w:r>
+        <w:rPr>
+          <w:strike/>
+          <w:lang w:val="en-GB"/>
+        </w:rPr>
+        <w:t>Siri, google assistant, Alexa =&gt; predefine commands</w:t>
+      </w:r>
+      <w:r>
+        <w:rPr>
+          <w:strike/>
+          <w:lang w:val="en-GB"/>
+        </w:rPr>
+        <w:t xml:space="preserve"> </w:t>
+      </w:r>
+    </w:p>
+    <w:p>
+      <w:pPr>
+        <w:rPr>
+          <w:strike/>
+          <w:lang w:val="en-GB"/>
+        </w:rPr>
+      </w:pPr>
+      <w:r>
+        <w:rPr>
+          <w:strike/>
+          <w:lang w:val="en-GB"/>
+        </w:rPr>
+        <w:t>Explain to create a command on google assistant (action)</w:t>
+      </w:r>
+    </w:p>
+    <w:p>
+      <w:pPr>
+        <w:rPr>
+          <w:strike/>
+          <w:lang w:val="en-GB"/>
+        </w:rPr>
+      </w:pPr>
+      <w:r>
+        <w:rPr>
+          <w:strike/>
+          <w:lang w:val="en-GB"/>
+        </w:rPr>
         <w:t>Explain to create a command on google assistant (skill)</w:t>
       </w:r>
     </w:p>
@@ -597,11 +707,13 @@
     <w:p>
       <w:pPr>
         <w:rPr>
-          <w:lang w:val="en-GB"/>
-        </w:rPr>
-      </w:pPr>
-      <w:r>
-        <w:rPr>
+          <w:strike/>
+          <w:lang w:val="en-GB"/>
+        </w:rPr>
+      </w:pPr>
+      <w:r>
+        <w:rPr>
+          <w:strike/>
           <w:lang w:val="en-GB"/>
         </w:rPr>
         <w:t>Another way to create a command =&gt; RL on voice and mouse move/click</w:t>
@@ -693,6 +805,7 @@
         <w:rPr>
           <w:lang w:val="en-GB"/>
         </w:rPr>
+        <w:lastRenderedPageBreak/>
         <w:t>How to solve it ?</w:t>
       </w:r>
     </w:p>
@@ -1072,6 +1185,7 @@
         <w:rPr>
           <w:lang w:val="en-GB"/>
         </w:rPr>
+        <w:lastRenderedPageBreak/>
         <w:t>Future Work</w:t>
       </w:r>
     </w:p>
@@ -1111,7 +1225,6 @@
         <w:rPr>
           <w:lang w:val="en-GB"/>
         </w:rPr>
-        <w:lastRenderedPageBreak/>
         <w:t>Create a profil for each person who talk (voice recognition by person)</w:t>
       </w:r>
     </w:p>
@@ -1184,54 +1297,68 @@
           <w:rPr>
             <w:rStyle w:val="Lienhypertexte"/>
           </w:rPr>
-          <w:t>https://lejournal.cnrs.f</w:t>
+          <w:t>https://lejournal.cnrs.fr/billets/pourquoi-les-assistants-virtuels-ont-besoin-dun-corps</w:t>
         </w:r>
+      </w:hyperlink>
+      <w:r>
+        <w:rPr>
+          <w:rStyle w:val="Lienhypertexte"/>
+        </w:rPr>
+        <w:t xml:space="preserve"> </w:t>
+      </w:r>
+    </w:p>
+    <w:p>
+      <w:r>
+        <w:t xml:space="preserve">L. Julia, </w:t>
+      </w:r>
+      <w:r>
+        <w:t>« </w:t>
+      </w:r>
+      <w:r>
+        <w:t>L</w:t>
+      </w:r>
+      <w:r>
+        <w:t>’</w:t>
+      </w:r>
+      <w:r>
+        <w:t>intelligence artificielle n</w:t>
+      </w:r>
+      <w:r>
+        <w:t>’</w:t>
+      </w:r>
+      <w:r>
+        <w:t>existe pas</w:t>
+      </w:r>
+      <w:r>
+        <w:t> »</w:t>
+      </w:r>
+    </w:p>
+    <w:p>
+      <w:r>
+        <w:t xml:space="preserve">Maria A. Zuluaga, </w:t>
+      </w:r>
+      <w:r>
+        <w:t>« </w:t>
+      </w:r>
+      <w:r>
+        <w:t>DeepIGeoS</w:t>
+      </w:r>
+      <w:r>
+        <w:t> »</w:t>
+      </w:r>
+      <w:r>
+        <w:t xml:space="preserve"> </w:t>
+      </w:r>
+      <w:hyperlink r:id="rId6" w:history="1">
         <w:r>
           <w:rPr>
             <w:rStyle w:val="Lienhypertexte"/>
           </w:rPr>
-          <w:t>r</w:t>
-        </w:r>
-        <w:r>
-          <w:rPr>
-            <w:rStyle w:val="Lienhypertexte"/>
-          </w:rPr>
-          <w:t>/billets/pourquoi-les-assistants-virtuels-ont-besoin-dun-corps</w:t>
+          <w:t>https://arxiv.org/abs/1707.00652</w:t>
         </w:r>
       </w:hyperlink>
-      <w:r>
-        <w:rPr>
-          <w:rStyle w:val="Lienhypertexte"/>
-        </w:rPr>
-        <w:t xml:space="preserve"> </w:t>
-      </w:r>
-    </w:p>
-    <w:p>
-      <w:r>
-        <w:t xml:space="preserve">L. Julia, </w:t>
-      </w:r>
-      <w:r>
-        <w:t>« </w:t>
-      </w:r>
-      <w:r>
-        <w:t>L</w:t>
-      </w:r>
-      <w:r>
-        <w:t>’</w:t>
-      </w:r>
-      <w:r>
-        <w:t>intelligence artificielle n</w:t>
-      </w:r>
-      <w:r>
-        <w:t>’</w:t>
-      </w:r>
-      <w:r>
-        <w:t>existe pas</w:t>
-      </w:r>
-      <w:r>
-        <w:t> »</w:t>
-      </w:r>
-    </w:p>
+    </w:p>
+    <w:p/>
     <w:sectPr>
       <w:pgSz w:w="11906" w:h="16838"/>
       <w:pgMar w:top="1417" w:right="1417" w:bottom="1417" w:left="1417" w:header="708" w:footer="708" w:gutter="0"/>

</xml_diff>

<commit_message>
#8 Hypothesis to test in introduction in report added
</commit_message>
<xml_diff>
--- a/SAI_report.docx
+++ b/SAI_report.docx
@@ -487,122 +487,177 @@
         <w:t>’</w:t>
       </w:r>
       <w:r>
-        <w:t>utiliser</w:t>
+        <w:t>utiliser l</w:t>
+      </w:r>
+      <w:r>
+        <w:t>’</w:t>
+      </w:r>
+      <w:r>
+        <w:t xml:space="preserve">apprentissage par renforcement pour permettre </w:t>
+      </w:r>
+      <w:r>
+        <w:t>à</w:t>
+      </w:r>
+      <w:r>
+        <w:t xml:space="preserve"> notre assistant virtuel d</w:t>
+      </w:r>
+      <w:r>
+        <w:t>’</w:t>
+      </w:r>
+      <w:r>
+        <w:t>int</w:t>
+      </w:r>
+      <w:r>
+        <w:t>é</w:t>
+      </w:r>
+      <w:r>
+        <w:t>ragir avec nous d</w:t>
+      </w:r>
+      <w:r>
+        <w:t>’</w:t>
+      </w:r>
+      <w:r>
+        <w:t>une mani</w:t>
+      </w:r>
+      <w:r>
+        <w:t>è</w:t>
+      </w:r>
+      <w:r>
+        <w:t>re plus naturelle. L</w:t>
+      </w:r>
+      <w:r>
+        <w:t>’</w:t>
+      </w:r>
+      <w:r>
+        <w:t>avantage de cette apprentissage est qu</w:t>
+      </w:r>
+      <w:r>
+        <w:t>’</w:t>
+      </w:r>
+      <w:r>
+        <w:t>il se fera de fa</w:t>
+      </w:r>
+      <w:r>
+        <w:t>ç</w:t>
+      </w:r>
+      <w:r>
+        <w:t>on dynamique</w:t>
+      </w:r>
+      <w:r>
+        <w:t xml:space="preserve"> comme la montr</w:t>
+      </w:r>
+      <w:r>
+        <w:t>é</w:t>
+      </w:r>
+      <w:r>
+        <w:t xml:space="preserve"> Maria A. Zuluaga lors d</w:t>
+      </w:r>
+      <w:r>
+        <w:t>’</w:t>
+      </w:r>
+      <w:r>
+        <w:t>une conf</w:t>
+      </w:r>
+      <w:r>
+        <w:t>é</w:t>
+      </w:r>
+      <w:r>
+        <w:t>rence au Sophia Summit 2019</w:t>
+      </w:r>
+      <w:r>
+        <w:t xml:space="preserve"> o</w:t>
+      </w:r>
+      <w:r>
+        <w:t>ù</w:t>
+      </w:r>
+      <w:r>
+        <w:t xml:space="preserve"> cette apprentissage dynamique se faisait sur des donn</w:t>
+      </w:r>
+      <w:r>
+        <w:t>é</w:t>
+      </w:r>
+      <w:r>
+        <w:t>es m</w:t>
+      </w:r>
+      <w:r>
+        <w:t>é</w:t>
+      </w:r>
+      <w:r>
+        <w:t>dicales</w:t>
+      </w:r>
+      <w:r>
+        <w:t>.</w:t>
+      </w:r>
+    </w:p>
+    <w:p>
+      <w:r>
+        <w:t>Nous allons tester cette approche en alimentant une base de donn</w:t>
+      </w:r>
+      <w:r>
+        <w:t>é</w:t>
+      </w:r>
+      <w:r>
+        <w:t>es pour permettre d</w:t>
+      </w:r>
+      <w:r>
+        <w:t>’</w:t>
+      </w:r>
+      <w:r>
+        <w:t>int</w:t>
+      </w:r>
+      <w:r>
+        <w:t>é</w:t>
+      </w:r>
+      <w:r>
+        <w:t>ragir dynamiquement avec l</w:t>
+      </w:r>
+      <w:r>
+        <w:t>’</w:t>
+      </w:r>
+      <w:r>
+        <w:t>assistant virtuel.</w:t>
+      </w:r>
+      <w:r>
+        <w:t xml:space="preserve"> Il va falloir pr</w:t>
+      </w:r>
+      <w:r>
+        <w:t>é</w:t>
+      </w:r>
+      <w:r>
+        <w:t xml:space="preserve">-enregistrer les sons qui permettent </w:t>
+      </w:r>
+      <w:r>
+        <w:t>à</w:t>
+      </w:r>
+      <w:r>
+        <w:t xml:space="preserve"> l</w:t>
+      </w:r>
+      <w:r>
+        <w:t>’</w:t>
+      </w:r>
+      <w:r>
+        <w:t>assistant virtuel de savoir s</w:t>
+      </w:r>
+      <w:r>
+        <w:t>’</w:t>
+      </w:r>
+      <w:r>
+        <w:t>il est sur la bonne voie ou non.</w:t>
       </w:r>
       <w:bookmarkStart w:id="0" w:name="_GoBack"/>
       <w:bookmarkEnd w:id="0"/>
-      <w:r>
-        <w:t xml:space="preserve"> l</w:t>
-      </w:r>
-      <w:r>
-        <w:t>’</w:t>
-      </w:r>
-      <w:r>
-        <w:t xml:space="preserve">apprentissage par renforcement pour permettre </w:t>
-      </w:r>
-      <w:r>
-        <w:t>à</w:t>
-      </w:r>
-      <w:r>
-        <w:t xml:space="preserve"> notre assistant virtuel d</w:t>
-      </w:r>
-      <w:r>
-        <w:t>’</w:t>
-      </w:r>
-      <w:r>
-        <w:t>int</w:t>
-      </w:r>
-      <w:r>
-        <w:t>é</w:t>
-      </w:r>
-      <w:r>
-        <w:t>ragir avec nous d</w:t>
-      </w:r>
-      <w:r>
-        <w:t>’</w:t>
-      </w:r>
-      <w:r>
-        <w:t>une mani</w:t>
-      </w:r>
-      <w:r>
-        <w:t>è</w:t>
-      </w:r>
-      <w:r>
-        <w:t>re plus naturelle. L</w:t>
-      </w:r>
-      <w:r>
-        <w:t>’</w:t>
-      </w:r>
-      <w:r>
-        <w:t>avantage de cette apprentissage est qu</w:t>
-      </w:r>
-      <w:r>
-        <w:t>’</w:t>
-      </w:r>
-      <w:r>
-        <w:t>il se fera de fa</w:t>
-      </w:r>
-      <w:r>
-        <w:t>ç</w:t>
-      </w:r>
-      <w:r>
-        <w:t>on dynamique</w:t>
-      </w:r>
-      <w:r>
-        <w:t xml:space="preserve"> comme la montr</w:t>
-      </w:r>
-      <w:r>
-        <w:t>é</w:t>
-      </w:r>
-      <w:r>
-        <w:t xml:space="preserve"> Maria A. Zuluaga lors d</w:t>
-      </w:r>
-      <w:r>
-        <w:t>’</w:t>
-      </w:r>
-      <w:r>
-        <w:t>une conf</w:t>
-      </w:r>
-      <w:r>
-        <w:t>é</w:t>
-      </w:r>
-      <w:r>
-        <w:t>rence au Sophia Summit 2019</w:t>
-      </w:r>
-      <w:r>
-        <w:t xml:space="preserve"> o</w:t>
-      </w:r>
-      <w:r>
-        <w:t>ù</w:t>
-      </w:r>
-      <w:r>
-        <w:t xml:space="preserve"> cette apprentissage dynamique se faisait sur des donn</w:t>
-      </w:r>
-      <w:r>
-        <w:t>é</w:t>
-      </w:r>
-      <w:r>
-        <w:t>es m</w:t>
-      </w:r>
-      <w:r>
-        <w:t>é</w:t>
-      </w:r>
-      <w:r>
-        <w:t>dicales</w:t>
-      </w:r>
-      <w:r>
-        <w:t>.</w:t>
-      </w:r>
     </w:p>
     <w:p>
       <w:pPr>
         <w:rPr>
           <w:strike/>
+          <w:lang w:val="en-GB"/>
         </w:rPr>
       </w:pPr>
       <w:r>
         <w:rPr>
           <w:strike/>
+          <w:lang w:val="en-GB"/>
         </w:rPr>
         <w:t>Why ?</w:t>
       </w:r>
@@ -722,11 +777,13 @@
     <w:p>
       <w:pPr>
         <w:rPr>
-          <w:lang w:val="en-GB"/>
-        </w:rPr>
-      </w:pPr>
-      <w:r>
-        <w:rPr>
+          <w:strike/>
+          <w:lang w:val="en-GB"/>
+        </w:rPr>
+      </w:pPr>
+      <w:r>
+        <w:rPr>
+          <w:strike/>
           <w:lang w:val="en-GB"/>
         </w:rPr>
         <w:t>Hypothesis to test</w:t>
@@ -742,6 +799,7 @@
         <w:rPr>
           <w:lang w:val="en-GB"/>
         </w:rPr>
+        <w:lastRenderedPageBreak/>
         <w:t>Explain the voice</w:t>
       </w:r>
     </w:p>
@@ -805,347 +863,347 @@
         <w:rPr>
           <w:lang w:val="en-GB"/>
         </w:rPr>
+        <w:t>How to solve it ?</w:t>
+      </w:r>
+    </w:p>
+    <w:p>
+      <w:pPr>
+        <w:rPr>
+          <w:lang w:val="en-GB"/>
+        </w:rPr>
+      </w:pPr>
+      <w:r>
+        <w:rPr>
+          <w:lang w:val="en-GB"/>
+        </w:rPr>
+        <w:t>What are the mains results ?</w:t>
+      </w:r>
+    </w:p>
+    <w:p>
+      <w:pPr>
+        <w:rPr>
+          <w:lang w:val="en-GB"/>
+        </w:rPr>
+      </w:pPr>
+    </w:p>
+    <w:p>
+      <w:pPr>
+        <w:rPr>
+          <w:lang w:val="en-GB"/>
+        </w:rPr>
+      </w:pPr>
+    </w:p>
+    <w:p>
+      <w:pPr>
+        <w:rPr>
+          <w:lang w:val="en-GB"/>
+        </w:rPr>
+      </w:pPr>
+      <w:r>
+        <w:rPr>
+          <w:lang w:val="en-GB"/>
+        </w:rPr>
+        <w:t>Related work</w:t>
+      </w:r>
+    </w:p>
+    <w:p>
+      <w:pPr>
+        <w:rPr>
+          <w:lang w:val="en-GB"/>
+        </w:rPr>
+      </w:pPr>
+      <w:r>
+        <w:rPr>
+          <w:lang w:val="en-GB"/>
+        </w:rPr>
+        <w:t>RL in game (alpha go) with image</w:t>
+      </w:r>
+    </w:p>
+    <w:p>
+      <w:pPr>
+        <w:rPr>
+          <w:lang w:val="en-GB"/>
+        </w:rPr>
+      </w:pPr>
+    </w:p>
+    <w:p>
+      <w:pPr>
+        <w:rPr>
+          <w:lang w:val="en-GB"/>
+        </w:rPr>
+      </w:pPr>
+    </w:p>
+    <w:p>
+      <w:pPr>
+        <w:rPr>
+          <w:lang w:val="en-GB"/>
+        </w:rPr>
+      </w:pPr>
+      <w:r>
+        <w:rPr>
+          <w:lang w:val="en-GB"/>
+        </w:rPr>
+        <w:t>Dataset and features</w:t>
+      </w:r>
+    </w:p>
+    <w:p>
+      <w:pPr>
+        <w:rPr>
+          <w:lang w:val="en-GB"/>
+        </w:rPr>
+      </w:pPr>
+      <w:r>
+        <w:rPr>
+          <w:lang w:val="en-GB"/>
+        </w:rPr>
+        <w:t>Record 1minute/10minute/</w:t>
+      </w:r>
+      <w:r>
+        <w:rPr>
+          <w:lang w:val="en-GB"/>
+        </w:rPr>
+        <w:t>1hour/1day</w:t>
+      </w:r>
+    </w:p>
+    <w:p>
+      <w:pPr>
+        <w:rPr>
+          <w:lang w:val="en-GB"/>
+        </w:rPr>
+      </w:pPr>
+      <w:r>
+        <w:rPr>
+          <w:lang w:val="en-GB"/>
+        </w:rPr>
+        <w:t>Explain the image in the database</w:t>
+      </w:r>
+    </w:p>
+    <w:p>
+      <w:pPr>
+        <w:rPr>
+          <w:lang w:val="en-GB"/>
+        </w:rPr>
+      </w:pPr>
+      <w:r>
+        <w:rPr>
+          <w:lang w:val="en-GB"/>
+        </w:rPr>
+        <w:t>Record yes/no for RL</w:t>
+      </w:r>
+    </w:p>
+    <w:p>
+      <w:pPr>
+        <w:rPr>
+          <w:lang w:val="en-GB"/>
+        </w:rPr>
+      </w:pPr>
+      <w:r>
+        <w:rPr>
+          <w:lang w:val="en-GB"/>
+        </w:rPr>
+        <w:t>Explain the sounds in the database</w:t>
+      </w:r>
+    </w:p>
+    <w:p>
+      <w:pPr>
+        <w:rPr>
+          <w:lang w:val="en-GB"/>
+        </w:rPr>
+      </w:pPr>
+      <w:r>
+        <w:rPr>
+          <w:lang w:val="en-GB"/>
+        </w:rPr>
+        <w:t>Dynamc dataset</w:t>
+      </w:r>
+    </w:p>
+    <w:p>
+      <w:pPr>
+        <w:rPr>
+          <w:lang w:val="en-GB"/>
+        </w:rPr>
+      </w:pPr>
+    </w:p>
+    <w:p>
+      <w:pPr>
+        <w:rPr>
+          <w:lang w:val="en-GB"/>
+        </w:rPr>
+      </w:pPr>
+    </w:p>
+    <w:p>
+      <w:pPr>
+        <w:rPr>
+          <w:lang w:val="en-GB"/>
+        </w:rPr>
+      </w:pPr>
+      <w:r>
+        <w:rPr>
+          <w:lang w:val="en-GB"/>
+        </w:rPr>
+        <w:t>Methods</w:t>
+      </w:r>
+    </w:p>
+    <w:p>
+      <w:pPr>
+        <w:rPr>
+          <w:lang w:val="en-GB"/>
+        </w:rPr>
+      </w:pPr>
+      <w:r>
+        <w:rPr>
+          <w:lang w:val="en-GB"/>
+        </w:rPr>
+        <w:t xml:space="preserve">RL on </w:t>
+      </w:r>
+      <w:r>
+        <w:rPr>
+          <w:lang w:val="en-GB"/>
+        </w:rPr>
+        <w:t>dataset to understand the command and to find a new command</w:t>
+      </w:r>
+    </w:p>
+    <w:p>
+      <w:pPr>
+        <w:rPr>
+          <w:lang w:val="en-GB"/>
+        </w:rPr>
+      </w:pPr>
+    </w:p>
+    <w:p>
+      <w:pPr>
+        <w:rPr>
+          <w:lang w:val="en-GB"/>
+        </w:rPr>
+      </w:pPr>
+    </w:p>
+    <w:p>
+      <w:pPr>
+        <w:rPr>
+          <w:lang w:val="en-GB"/>
+        </w:rPr>
+      </w:pPr>
+      <w:r>
+        <w:rPr>
+          <w:lang w:val="en-GB"/>
+        </w:rPr>
+        <w:t>Experiments/Results/Discussion</w:t>
+      </w:r>
+    </w:p>
+    <w:p>
+      <w:pPr>
+        <w:rPr>
+          <w:lang w:val="en-GB"/>
+        </w:rPr>
+      </w:pPr>
+      <w:r>
+        <w:rPr>
+          <w:lang w:val="en-GB"/>
+        </w:rPr>
+        <w:t>Compare a command on cortana an</w:t>
+      </w:r>
+      <w:r>
+        <w:rPr>
+          <w:lang w:val="en-GB"/>
+        </w:rPr>
+        <w:t>d</w:t>
+      </w:r>
+      <w:r>
+        <w:rPr>
+          <w:lang w:val="en-GB"/>
+        </w:rPr>
+        <w:t xml:space="preserve"> sai</w:t>
+      </w:r>
+    </w:p>
+    <w:p>
+      <w:pPr>
+        <w:rPr>
+          <w:lang w:val="en-GB"/>
+        </w:rPr>
+      </w:pPr>
+      <w:r>
+        <w:rPr>
+          <w:lang w:val="en-GB"/>
+        </w:rPr>
+        <w:t>Compare the power used by the two methods</w:t>
+      </w:r>
+    </w:p>
+    <w:p>
+      <w:pPr>
+        <w:rPr>
+          <w:lang w:val="en-GB"/>
+        </w:rPr>
+      </w:pPr>
+      <w:r>
+        <w:rPr>
+          <w:lang w:val="en-GB"/>
+        </w:rPr>
+        <w:t>Explain the results</w:t>
+      </w:r>
+    </w:p>
+    <w:p>
+      <w:pPr>
+        <w:rPr>
+          <w:lang w:val="en-GB"/>
+        </w:rPr>
+      </w:pPr>
+      <w:r>
+        <w:rPr>
+          <w:lang w:val="en-GB"/>
+        </w:rPr>
+        <w:t>Use the different record to do stats</w:t>
+      </w:r>
+    </w:p>
+    <w:p>
+      <w:pPr>
+        <w:rPr>
+          <w:lang w:val="en-GB"/>
+        </w:rPr>
+      </w:pPr>
+      <w:r>
+        <w:rPr>
+          <w:lang w:val="en-GB"/>
+        </w:rPr>
+        <w:t>Compare commands to cortana</w:t>
+      </w:r>
+    </w:p>
+    <w:p>
+      <w:pPr>
+        <w:rPr>
+          <w:lang w:val="en-GB"/>
+        </w:rPr>
+      </w:pPr>
+      <w:r>
+        <w:rPr>
+          <w:lang w:val="en-GB"/>
+        </w:rPr>
+        <w:t>Discussion</w:t>
+      </w:r>
+    </w:p>
+    <w:p>
+      <w:pPr>
+        <w:rPr>
+          <w:lang w:val="en-GB"/>
+        </w:rPr>
+      </w:pPr>
+      <w:r>
+        <w:rPr>
+          <w:lang w:val="en-GB"/>
+        </w:rPr>
+        <w:t>How the results compare to what you expected, why ?</w:t>
+      </w:r>
+    </w:p>
+    <w:p>
+      <w:pPr>
+        <w:rPr>
+          <w:lang w:val="en-GB"/>
+        </w:rPr>
+      </w:pPr>
+      <w:r>
+        <w:rPr>
+          <w:lang w:val="en-GB"/>
+        </w:rPr>
         <w:lastRenderedPageBreak/>
-        <w:t>How to solve it ?</w:t>
-      </w:r>
-    </w:p>
-    <w:p>
-      <w:pPr>
-        <w:rPr>
-          <w:lang w:val="en-GB"/>
-        </w:rPr>
-      </w:pPr>
-      <w:r>
-        <w:rPr>
-          <w:lang w:val="en-GB"/>
-        </w:rPr>
-        <w:t>What are the mains results ?</w:t>
-      </w:r>
-    </w:p>
-    <w:p>
-      <w:pPr>
-        <w:rPr>
-          <w:lang w:val="en-GB"/>
-        </w:rPr>
-      </w:pPr>
-    </w:p>
-    <w:p>
-      <w:pPr>
-        <w:rPr>
-          <w:lang w:val="en-GB"/>
-        </w:rPr>
-      </w:pPr>
-    </w:p>
-    <w:p>
-      <w:pPr>
-        <w:rPr>
-          <w:lang w:val="en-GB"/>
-        </w:rPr>
-      </w:pPr>
-      <w:r>
-        <w:rPr>
-          <w:lang w:val="en-GB"/>
-        </w:rPr>
-        <w:t>Related work</w:t>
-      </w:r>
-    </w:p>
-    <w:p>
-      <w:pPr>
-        <w:rPr>
-          <w:lang w:val="en-GB"/>
-        </w:rPr>
-      </w:pPr>
-      <w:r>
-        <w:rPr>
-          <w:lang w:val="en-GB"/>
-        </w:rPr>
-        <w:t>RL in game (alpha go) with image</w:t>
-      </w:r>
-    </w:p>
-    <w:p>
-      <w:pPr>
-        <w:rPr>
-          <w:lang w:val="en-GB"/>
-        </w:rPr>
-      </w:pPr>
-    </w:p>
-    <w:p>
-      <w:pPr>
-        <w:rPr>
-          <w:lang w:val="en-GB"/>
-        </w:rPr>
-      </w:pPr>
-    </w:p>
-    <w:p>
-      <w:pPr>
-        <w:rPr>
-          <w:lang w:val="en-GB"/>
-        </w:rPr>
-      </w:pPr>
-      <w:r>
-        <w:rPr>
-          <w:lang w:val="en-GB"/>
-        </w:rPr>
-        <w:t>Dataset and features</w:t>
-      </w:r>
-    </w:p>
-    <w:p>
-      <w:pPr>
-        <w:rPr>
-          <w:lang w:val="en-GB"/>
-        </w:rPr>
-      </w:pPr>
-      <w:r>
-        <w:rPr>
-          <w:lang w:val="en-GB"/>
-        </w:rPr>
-        <w:t>Record 1minute/10minute/</w:t>
-      </w:r>
-      <w:r>
-        <w:rPr>
-          <w:lang w:val="en-GB"/>
-        </w:rPr>
-        <w:t>1hour/1day</w:t>
-      </w:r>
-    </w:p>
-    <w:p>
-      <w:pPr>
-        <w:rPr>
-          <w:lang w:val="en-GB"/>
-        </w:rPr>
-      </w:pPr>
-      <w:r>
-        <w:rPr>
-          <w:lang w:val="en-GB"/>
-        </w:rPr>
-        <w:t>Explain the image in the database</w:t>
-      </w:r>
-    </w:p>
-    <w:p>
-      <w:pPr>
-        <w:rPr>
-          <w:lang w:val="en-GB"/>
-        </w:rPr>
-      </w:pPr>
-      <w:r>
-        <w:rPr>
-          <w:lang w:val="en-GB"/>
-        </w:rPr>
-        <w:t>Record yes/no for RL</w:t>
-      </w:r>
-    </w:p>
-    <w:p>
-      <w:pPr>
-        <w:rPr>
-          <w:lang w:val="en-GB"/>
-        </w:rPr>
-      </w:pPr>
-      <w:r>
-        <w:rPr>
-          <w:lang w:val="en-GB"/>
-        </w:rPr>
-        <w:t>Explain the sounds in the database</w:t>
-      </w:r>
-    </w:p>
-    <w:p>
-      <w:pPr>
-        <w:rPr>
-          <w:lang w:val="en-GB"/>
-        </w:rPr>
-      </w:pPr>
-      <w:r>
-        <w:rPr>
-          <w:lang w:val="en-GB"/>
-        </w:rPr>
-        <w:t>Dynamc dataset</w:t>
-      </w:r>
-    </w:p>
-    <w:p>
-      <w:pPr>
-        <w:rPr>
-          <w:lang w:val="en-GB"/>
-        </w:rPr>
-      </w:pPr>
-    </w:p>
-    <w:p>
-      <w:pPr>
-        <w:rPr>
-          <w:lang w:val="en-GB"/>
-        </w:rPr>
-      </w:pPr>
-    </w:p>
-    <w:p>
-      <w:pPr>
-        <w:rPr>
-          <w:lang w:val="en-GB"/>
-        </w:rPr>
-      </w:pPr>
-      <w:r>
-        <w:rPr>
-          <w:lang w:val="en-GB"/>
-        </w:rPr>
-        <w:t>Methods</w:t>
-      </w:r>
-    </w:p>
-    <w:p>
-      <w:pPr>
-        <w:rPr>
-          <w:lang w:val="en-GB"/>
-        </w:rPr>
-      </w:pPr>
-      <w:r>
-        <w:rPr>
-          <w:lang w:val="en-GB"/>
-        </w:rPr>
-        <w:t xml:space="preserve">RL on </w:t>
-      </w:r>
-      <w:r>
-        <w:rPr>
-          <w:lang w:val="en-GB"/>
-        </w:rPr>
-        <w:t>dataset to understand the command and to find a new command</w:t>
-      </w:r>
-    </w:p>
-    <w:p>
-      <w:pPr>
-        <w:rPr>
-          <w:lang w:val="en-GB"/>
-        </w:rPr>
-      </w:pPr>
-    </w:p>
-    <w:p>
-      <w:pPr>
-        <w:rPr>
-          <w:lang w:val="en-GB"/>
-        </w:rPr>
-      </w:pPr>
-    </w:p>
-    <w:p>
-      <w:pPr>
-        <w:rPr>
-          <w:lang w:val="en-GB"/>
-        </w:rPr>
-      </w:pPr>
-      <w:r>
-        <w:rPr>
-          <w:lang w:val="en-GB"/>
-        </w:rPr>
-        <w:t>Experiments/Results/Discussion</w:t>
-      </w:r>
-    </w:p>
-    <w:p>
-      <w:pPr>
-        <w:rPr>
-          <w:lang w:val="en-GB"/>
-        </w:rPr>
-      </w:pPr>
-      <w:r>
-        <w:rPr>
-          <w:lang w:val="en-GB"/>
-        </w:rPr>
-        <w:t>Compare a command on cortana an</w:t>
-      </w:r>
-      <w:r>
-        <w:rPr>
-          <w:lang w:val="en-GB"/>
-        </w:rPr>
-        <w:t>d</w:t>
-      </w:r>
-      <w:r>
-        <w:rPr>
-          <w:lang w:val="en-GB"/>
-        </w:rPr>
-        <w:t xml:space="preserve"> sai</w:t>
-      </w:r>
-    </w:p>
-    <w:p>
-      <w:pPr>
-        <w:rPr>
-          <w:lang w:val="en-GB"/>
-        </w:rPr>
-      </w:pPr>
-      <w:r>
-        <w:rPr>
-          <w:lang w:val="en-GB"/>
-        </w:rPr>
-        <w:t>Compare the power used by the two methods</w:t>
-      </w:r>
-    </w:p>
-    <w:p>
-      <w:pPr>
-        <w:rPr>
-          <w:lang w:val="en-GB"/>
-        </w:rPr>
-      </w:pPr>
-      <w:r>
-        <w:rPr>
-          <w:lang w:val="en-GB"/>
-        </w:rPr>
-        <w:t>Explain the results</w:t>
-      </w:r>
-    </w:p>
-    <w:p>
-      <w:pPr>
-        <w:rPr>
-          <w:lang w:val="en-GB"/>
-        </w:rPr>
-      </w:pPr>
-      <w:r>
-        <w:rPr>
-          <w:lang w:val="en-GB"/>
-        </w:rPr>
-        <w:t>Use the different record to do stats</w:t>
-      </w:r>
-    </w:p>
-    <w:p>
-      <w:pPr>
-        <w:rPr>
-          <w:lang w:val="en-GB"/>
-        </w:rPr>
-      </w:pPr>
-      <w:r>
-        <w:rPr>
-          <w:lang w:val="en-GB"/>
-        </w:rPr>
-        <w:t>Compare commands to cortana</w:t>
-      </w:r>
-    </w:p>
-    <w:p>
-      <w:pPr>
-        <w:rPr>
-          <w:lang w:val="en-GB"/>
-        </w:rPr>
-      </w:pPr>
-      <w:r>
-        <w:rPr>
-          <w:lang w:val="en-GB"/>
-        </w:rPr>
-        <w:t>Discussion</w:t>
-      </w:r>
-    </w:p>
-    <w:p>
-      <w:pPr>
-        <w:rPr>
-          <w:lang w:val="en-GB"/>
-        </w:rPr>
-      </w:pPr>
-      <w:r>
-        <w:rPr>
-          <w:lang w:val="en-GB"/>
-        </w:rPr>
-        <w:t>How the results compare to what you expected, why ?</w:t>
-      </w:r>
-    </w:p>
-    <w:p>
-      <w:pPr>
-        <w:rPr>
-          <w:lang w:val="en-GB"/>
-        </w:rPr>
-      </w:pPr>
-      <w:r>
-        <w:rPr>
-          <w:lang w:val="en-GB"/>
-        </w:rPr>
         <w:t>How the results compare to other researchers, why ?</w:t>
       </w:r>
     </w:p>
@@ -1185,7 +1243,6 @@
         <w:rPr>
           <w:lang w:val="en-GB"/>
         </w:rPr>
-        <w:lastRenderedPageBreak/>
         <w:t>Future Work</w:t>
       </w:r>
     </w:p>

</xml_diff>

<commit_message>
#8 Voice explaination in introduction in report added
</commit_message>
<xml_diff>
--- a/SAI_report.docx
+++ b/SAI_report.docx
@@ -644,6 +644,65 @@
       <w:r>
         <w:t>il est sur la bonne voie ou non.</w:t>
       </w:r>
+    </w:p>
+    <w:p>
+      <w:r>
+        <w:t>En ce qui concerne la voix, nous utiliserons seulement la voix d</w:t>
+      </w:r>
+      <w:r>
+        <w:t>’</w:t>
+      </w:r>
+      <w:r>
+        <w:t xml:space="preserve">une personne test. Celle-ci servira </w:t>
+      </w:r>
+      <w:r>
+        <w:t>à</w:t>
+      </w:r>
+      <w:r>
+        <w:t xml:space="preserve"> entrainer notre algorithme. Chaque sons pr</w:t>
+      </w:r>
+      <w:r>
+        <w:t>é</w:t>
+      </w:r>
+      <w:r>
+        <w:t>-enregistr</w:t>
+      </w:r>
+      <w:r>
+        <w:t>é</w:t>
+      </w:r>
+      <w:r>
+        <w:t>s repr</w:t>
+      </w:r>
+      <w:r>
+        <w:t>é</w:t>
+      </w:r>
+      <w:r>
+        <w:t xml:space="preserve">senteront </w:t>
+      </w:r>
+      <w:r>
+        <w:t>la r</w:t>
+      </w:r>
+      <w:r>
+        <w:t>é</w:t>
+      </w:r>
+      <w:r>
+        <w:t>compense ou la p</w:t>
+      </w:r>
+      <w:r>
+        <w:t>é</w:t>
+      </w:r>
+      <w:r>
+        <w:t>nalit</w:t>
+      </w:r>
+      <w:r>
+        <w:t>é</w:t>
+      </w:r>
+      <w:r>
+        <w:t xml:space="preserve"> que le programme doit ressentir lorsque la personne parle</w:t>
+      </w:r>
+      <w:r>
+        <w:t>.</w:t>
+      </w:r>
       <w:bookmarkStart w:id="0" w:name="_GoBack"/>
       <w:bookmarkEnd w:id="0"/>
     </w:p>
@@ -651,13 +710,11 @@
       <w:pPr>
         <w:rPr>
           <w:strike/>
-          <w:lang w:val="en-GB"/>
         </w:rPr>
       </w:pPr>
       <w:r>
         <w:rPr>
           <w:strike/>
-          <w:lang w:val="en-GB"/>
         </w:rPr>
         <w:t>Why ?</w:t>
       </w:r>
@@ -771,6 +828,7 @@
           <w:strike/>
           <w:lang w:val="en-GB"/>
         </w:rPr>
+        <w:lastRenderedPageBreak/>
         <w:t>Another way to create a command =&gt; RL on voice and mouse move/click</w:t>
       </w:r>
     </w:p>
@@ -799,384 +857,384 @@
         <w:rPr>
           <w:lang w:val="en-GB"/>
         </w:rPr>
+        <w:t>Explain the voice</w:t>
+      </w:r>
+    </w:p>
+    <w:p>
+      <w:pPr>
+        <w:rPr>
+          <w:lang w:val="en-GB"/>
+        </w:rPr>
+      </w:pPr>
+      <w:r>
+        <w:rPr>
+          <w:lang w:val="en-GB"/>
+        </w:rPr>
+        <w:t>Explain the mouse move/click</w:t>
+      </w:r>
+    </w:p>
+    <w:p>
+      <w:pPr>
+        <w:rPr>
+          <w:lang w:val="en-GB"/>
+        </w:rPr>
+      </w:pPr>
+      <w:r>
+        <w:rPr>
+          <w:lang w:val="en-GB"/>
+        </w:rPr>
+        <w:t>Objective: create a</w:t>
+      </w:r>
+      <w:r>
+        <w:rPr>
+          <w:lang w:val="en-GB"/>
+        </w:rPr>
+        <w:t xml:space="preserve">n </w:t>
+      </w:r>
+      <w:r>
+        <w:rPr>
+          <w:lang w:val="en-GB"/>
+        </w:rPr>
+        <w:t xml:space="preserve">ecological </w:t>
+      </w:r>
+      <w:r>
+        <w:rPr>
+          <w:lang w:val="en-GB"/>
+        </w:rPr>
+        <w:t xml:space="preserve">artificial intelligent </w:t>
+      </w:r>
+      <w:r>
+        <w:rPr>
+          <w:lang w:val="en-GB"/>
+        </w:rPr>
+        <w:t>assistant</w:t>
+      </w:r>
+    </w:p>
+    <w:p>
+      <w:pPr>
+        <w:rPr>
+          <w:lang w:val="en-GB"/>
+        </w:rPr>
+      </w:pPr>
+      <w:r>
+        <w:rPr>
+          <w:lang w:val="en-GB"/>
+        </w:rPr>
+        <w:t>How to solve it ?</w:t>
+      </w:r>
+    </w:p>
+    <w:p>
+      <w:pPr>
+        <w:rPr>
+          <w:lang w:val="en-GB"/>
+        </w:rPr>
+      </w:pPr>
+      <w:r>
+        <w:rPr>
+          <w:lang w:val="en-GB"/>
+        </w:rPr>
+        <w:t>What are the mains results ?</w:t>
+      </w:r>
+    </w:p>
+    <w:p>
+      <w:pPr>
+        <w:rPr>
+          <w:lang w:val="en-GB"/>
+        </w:rPr>
+      </w:pPr>
+    </w:p>
+    <w:p>
+      <w:pPr>
+        <w:rPr>
+          <w:lang w:val="en-GB"/>
+        </w:rPr>
+      </w:pPr>
+    </w:p>
+    <w:p>
+      <w:pPr>
+        <w:rPr>
+          <w:lang w:val="en-GB"/>
+        </w:rPr>
+      </w:pPr>
+      <w:r>
+        <w:rPr>
+          <w:lang w:val="en-GB"/>
+        </w:rPr>
+        <w:t>Related work</w:t>
+      </w:r>
+    </w:p>
+    <w:p>
+      <w:pPr>
+        <w:rPr>
+          <w:lang w:val="en-GB"/>
+        </w:rPr>
+      </w:pPr>
+      <w:r>
+        <w:rPr>
+          <w:lang w:val="en-GB"/>
+        </w:rPr>
+        <w:t>RL in game (alpha go) with image</w:t>
+      </w:r>
+    </w:p>
+    <w:p>
+      <w:pPr>
+        <w:rPr>
+          <w:lang w:val="en-GB"/>
+        </w:rPr>
+      </w:pPr>
+    </w:p>
+    <w:p>
+      <w:pPr>
+        <w:rPr>
+          <w:lang w:val="en-GB"/>
+        </w:rPr>
+      </w:pPr>
+    </w:p>
+    <w:p>
+      <w:pPr>
+        <w:rPr>
+          <w:lang w:val="en-GB"/>
+        </w:rPr>
+      </w:pPr>
+      <w:r>
+        <w:rPr>
+          <w:lang w:val="en-GB"/>
+        </w:rPr>
+        <w:t>Dataset and features</w:t>
+      </w:r>
+    </w:p>
+    <w:p>
+      <w:pPr>
+        <w:rPr>
+          <w:lang w:val="en-GB"/>
+        </w:rPr>
+      </w:pPr>
+      <w:r>
+        <w:rPr>
+          <w:lang w:val="en-GB"/>
+        </w:rPr>
+        <w:t>Record 1minute/10minute/</w:t>
+      </w:r>
+      <w:r>
+        <w:rPr>
+          <w:lang w:val="en-GB"/>
+        </w:rPr>
+        <w:t>1hour/1day</w:t>
+      </w:r>
+    </w:p>
+    <w:p>
+      <w:pPr>
+        <w:rPr>
+          <w:lang w:val="en-GB"/>
+        </w:rPr>
+      </w:pPr>
+      <w:r>
+        <w:rPr>
+          <w:lang w:val="en-GB"/>
+        </w:rPr>
+        <w:t>Explain the image in the database</w:t>
+      </w:r>
+    </w:p>
+    <w:p>
+      <w:pPr>
+        <w:rPr>
+          <w:lang w:val="en-GB"/>
+        </w:rPr>
+      </w:pPr>
+      <w:r>
+        <w:rPr>
+          <w:lang w:val="en-GB"/>
+        </w:rPr>
+        <w:t>Record yes/no for RL</w:t>
+      </w:r>
+    </w:p>
+    <w:p>
+      <w:pPr>
+        <w:rPr>
+          <w:lang w:val="en-GB"/>
+        </w:rPr>
+      </w:pPr>
+      <w:r>
+        <w:rPr>
+          <w:lang w:val="en-GB"/>
+        </w:rPr>
+        <w:t>Explain the sounds in the database</w:t>
+      </w:r>
+    </w:p>
+    <w:p>
+      <w:pPr>
+        <w:rPr>
+          <w:lang w:val="en-GB"/>
+        </w:rPr>
+      </w:pPr>
+      <w:r>
+        <w:rPr>
+          <w:lang w:val="en-GB"/>
+        </w:rPr>
+        <w:t>Dynamc dataset</w:t>
+      </w:r>
+    </w:p>
+    <w:p>
+      <w:pPr>
+        <w:rPr>
+          <w:lang w:val="en-GB"/>
+        </w:rPr>
+      </w:pPr>
+    </w:p>
+    <w:p>
+      <w:pPr>
+        <w:rPr>
+          <w:lang w:val="en-GB"/>
+        </w:rPr>
+      </w:pPr>
+    </w:p>
+    <w:p>
+      <w:pPr>
+        <w:rPr>
+          <w:lang w:val="en-GB"/>
+        </w:rPr>
+      </w:pPr>
+      <w:r>
+        <w:rPr>
+          <w:lang w:val="en-GB"/>
+        </w:rPr>
+        <w:t>Methods</w:t>
+      </w:r>
+    </w:p>
+    <w:p>
+      <w:pPr>
+        <w:rPr>
+          <w:lang w:val="en-GB"/>
+        </w:rPr>
+      </w:pPr>
+      <w:r>
+        <w:rPr>
+          <w:lang w:val="en-GB"/>
+        </w:rPr>
+        <w:t xml:space="preserve">RL on </w:t>
+      </w:r>
+      <w:r>
+        <w:rPr>
+          <w:lang w:val="en-GB"/>
+        </w:rPr>
+        <w:t>dataset to understand the command and to find a new command</w:t>
+      </w:r>
+    </w:p>
+    <w:p>
+      <w:pPr>
+        <w:rPr>
+          <w:lang w:val="en-GB"/>
+        </w:rPr>
+      </w:pPr>
+    </w:p>
+    <w:p>
+      <w:pPr>
+        <w:rPr>
+          <w:lang w:val="en-GB"/>
+        </w:rPr>
+      </w:pPr>
+    </w:p>
+    <w:p>
+      <w:pPr>
+        <w:rPr>
+          <w:lang w:val="en-GB"/>
+        </w:rPr>
+      </w:pPr>
+      <w:r>
+        <w:rPr>
+          <w:lang w:val="en-GB"/>
+        </w:rPr>
+        <w:t>Experiments/Results/Discussion</w:t>
+      </w:r>
+    </w:p>
+    <w:p>
+      <w:pPr>
+        <w:rPr>
+          <w:lang w:val="en-GB"/>
+        </w:rPr>
+      </w:pPr>
+      <w:r>
+        <w:rPr>
+          <w:lang w:val="en-GB"/>
+        </w:rPr>
+        <w:t>Compare a command on cortana an</w:t>
+      </w:r>
+      <w:r>
+        <w:rPr>
+          <w:lang w:val="en-GB"/>
+        </w:rPr>
+        <w:t>d</w:t>
+      </w:r>
+      <w:r>
+        <w:rPr>
+          <w:lang w:val="en-GB"/>
+        </w:rPr>
+        <w:t xml:space="preserve"> sai</w:t>
+      </w:r>
+    </w:p>
+    <w:p>
+      <w:pPr>
+        <w:rPr>
+          <w:lang w:val="en-GB"/>
+        </w:rPr>
+      </w:pPr>
+      <w:r>
+        <w:rPr>
+          <w:lang w:val="en-GB"/>
+        </w:rPr>
+        <w:t>Compare the power used by the two methods</w:t>
+      </w:r>
+    </w:p>
+    <w:p>
+      <w:pPr>
+        <w:rPr>
+          <w:lang w:val="en-GB"/>
+        </w:rPr>
+      </w:pPr>
+      <w:r>
+        <w:rPr>
+          <w:lang w:val="en-GB"/>
+        </w:rPr>
+        <w:t>Explain the results</w:t>
+      </w:r>
+    </w:p>
+    <w:p>
+      <w:pPr>
+        <w:rPr>
+          <w:lang w:val="en-GB"/>
+        </w:rPr>
+      </w:pPr>
+      <w:r>
+        <w:rPr>
+          <w:lang w:val="en-GB"/>
+        </w:rPr>
+        <w:t>Use the different record to do stats</w:t>
+      </w:r>
+    </w:p>
+    <w:p>
+      <w:pPr>
+        <w:rPr>
+          <w:lang w:val="en-GB"/>
+        </w:rPr>
+      </w:pPr>
+      <w:r>
+        <w:rPr>
+          <w:lang w:val="en-GB"/>
+        </w:rPr>
+        <w:t>Compare commands to cortana</w:t>
+      </w:r>
+    </w:p>
+    <w:p>
+      <w:pPr>
+        <w:rPr>
+          <w:lang w:val="en-GB"/>
+        </w:rPr>
+      </w:pPr>
+      <w:r>
+        <w:rPr>
+          <w:lang w:val="en-GB"/>
+        </w:rPr>
         <w:lastRenderedPageBreak/>
-        <w:t>Explain the voice</w:t>
-      </w:r>
-    </w:p>
-    <w:p>
-      <w:pPr>
-        <w:rPr>
-          <w:lang w:val="en-GB"/>
-        </w:rPr>
-      </w:pPr>
-      <w:r>
-        <w:rPr>
-          <w:lang w:val="en-GB"/>
-        </w:rPr>
-        <w:t>Explain the mouse move/click</w:t>
-      </w:r>
-    </w:p>
-    <w:p>
-      <w:pPr>
-        <w:rPr>
-          <w:lang w:val="en-GB"/>
-        </w:rPr>
-      </w:pPr>
-      <w:r>
-        <w:rPr>
-          <w:lang w:val="en-GB"/>
-        </w:rPr>
-        <w:t>Objective: create a</w:t>
-      </w:r>
-      <w:r>
-        <w:rPr>
-          <w:lang w:val="en-GB"/>
-        </w:rPr>
-        <w:t xml:space="preserve">n </w:t>
-      </w:r>
-      <w:r>
-        <w:rPr>
-          <w:lang w:val="en-GB"/>
-        </w:rPr>
-        <w:t xml:space="preserve">ecological </w:t>
-      </w:r>
-      <w:r>
-        <w:rPr>
-          <w:lang w:val="en-GB"/>
-        </w:rPr>
-        <w:t xml:space="preserve">artificial intelligent </w:t>
-      </w:r>
-      <w:r>
-        <w:rPr>
-          <w:lang w:val="en-GB"/>
-        </w:rPr>
-        <w:t>assistant</w:t>
-      </w:r>
-    </w:p>
-    <w:p>
-      <w:pPr>
-        <w:rPr>
-          <w:lang w:val="en-GB"/>
-        </w:rPr>
-      </w:pPr>
-      <w:r>
-        <w:rPr>
-          <w:lang w:val="en-GB"/>
-        </w:rPr>
-        <w:t>How to solve it ?</w:t>
-      </w:r>
-    </w:p>
-    <w:p>
-      <w:pPr>
-        <w:rPr>
-          <w:lang w:val="en-GB"/>
-        </w:rPr>
-      </w:pPr>
-      <w:r>
-        <w:rPr>
-          <w:lang w:val="en-GB"/>
-        </w:rPr>
-        <w:t>What are the mains results ?</w:t>
-      </w:r>
-    </w:p>
-    <w:p>
-      <w:pPr>
-        <w:rPr>
-          <w:lang w:val="en-GB"/>
-        </w:rPr>
-      </w:pPr>
-    </w:p>
-    <w:p>
-      <w:pPr>
-        <w:rPr>
-          <w:lang w:val="en-GB"/>
-        </w:rPr>
-      </w:pPr>
-    </w:p>
-    <w:p>
-      <w:pPr>
-        <w:rPr>
-          <w:lang w:val="en-GB"/>
-        </w:rPr>
-      </w:pPr>
-      <w:r>
-        <w:rPr>
-          <w:lang w:val="en-GB"/>
-        </w:rPr>
-        <w:t>Related work</w:t>
-      </w:r>
-    </w:p>
-    <w:p>
-      <w:pPr>
-        <w:rPr>
-          <w:lang w:val="en-GB"/>
-        </w:rPr>
-      </w:pPr>
-      <w:r>
-        <w:rPr>
-          <w:lang w:val="en-GB"/>
-        </w:rPr>
-        <w:t>RL in game (alpha go) with image</w:t>
-      </w:r>
-    </w:p>
-    <w:p>
-      <w:pPr>
-        <w:rPr>
-          <w:lang w:val="en-GB"/>
-        </w:rPr>
-      </w:pPr>
-    </w:p>
-    <w:p>
-      <w:pPr>
-        <w:rPr>
-          <w:lang w:val="en-GB"/>
-        </w:rPr>
-      </w:pPr>
-    </w:p>
-    <w:p>
-      <w:pPr>
-        <w:rPr>
-          <w:lang w:val="en-GB"/>
-        </w:rPr>
-      </w:pPr>
-      <w:r>
-        <w:rPr>
-          <w:lang w:val="en-GB"/>
-        </w:rPr>
-        <w:t>Dataset and features</w:t>
-      </w:r>
-    </w:p>
-    <w:p>
-      <w:pPr>
-        <w:rPr>
-          <w:lang w:val="en-GB"/>
-        </w:rPr>
-      </w:pPr>
-      <w:r>
-        <w:rPr>
-          <w:lang w:val="en-GB"/>
-        </w:rPr>
-        <w:t>Record 1minute/10minute/</w:t>
-      </w:r>
-      <w:r>
-        <w:rPr>
-          <w:lang w:val="en-GB"/>
-        </w:rPr>
-        <w:t>1hour/1day</w:t>
-      </w:r>
-    </w:p>
-    <w:p>
-      <w:pPr>
-        <w:rPr>
-          <w:lang w:val="en-GB"/>
-        </w:rPr>
-      </w:pPr>
-      <w:r>
-        <w:rPr>
-          <w:lang w:val="en-GB"/>
-        </w:rPr>
-        <w:t>Explain the image in the database</w:t>
-      </w:r>
-    </w:p>
-    <w:p>
-      <w:pPr>
-        <w:rPr>
-          <w:lang w:val="en-GB"/>
-        </w:rPr>
-      </w:pPr>
-      <w:r>
-        <w:rPr>
-          <w:lang w:val="en-GB"/>
-        </w:rPr>
-        <w:t>Record yes/no for RL</w:t>
-      </w:r>
-    </w:p>
-    <w:p>
-      <w:pPr>
-        <w:rPr>
-          <w:lang w:val="en-GB"/>
-        </w:rPr>
-      </w:pPr>
-      <w:r>
-        <w:rPr>
-          <w:lang w:val="en-GB"/>
-        </w:rPr>
-        <w:t>Explain the sounds in the database</w:t>
-      </w:r>
-    </w:p>
-    <w:p>
-      <w:pPr>
-        <w:rPr>
-          <w:lang w:val="en-GB"/>
-        </w:rPr>
-      </w:pPr>
-      <w:r>
-        <w:rPr>
-          <w:lang w:val="en-GB"/>
-        </w:rPr>
-        <w:t>Dynamc dataset</w:t>
-      </w:r>
-    </w:p>
-    <w:p>
-      <w:pPr>
-        <w:rPr>
-          <w:lang w:val="en-GB"/>
-        </w:rPr>
-      </w:pPr>
-    </w:p>
-    <w:p>
-      <w:pPr>
-        <w:rPr>
-          <w:lang w:val="en-GB"/>
-        </w:rPr>
-      </w:pPr>
-    </w:p>
-    <w:p>
-      <w:pPr>
-        <w:rPr>
-          <w:lang w:val="en-GB"/>
-        </w:rPr>
-      </w:pPr>
-      <w:r>
-        <w:rPr>
-          <w:lang w:val="en-GB"/>
-        </w:rPr>
-        <w:t>Methods</w:t>
-      </w:r>
-    </w:p>
-    <w:p>
-      <w:pPr>
-        <w:rPr>
-          <w:lang w:val="en-GB"/>
-        </w:rPr>
-      </w:pPr>
-      <w:r>
-        <w:rPr>
-          <w:lang w:val="en-GB"/>
-        </w:rPr>
-        <w:t xml:space="preserve">RL on </w:t>
-      </w:r>
-      <w:r>
-        <w:rPr>
-          <w:lang w:val="en-GB"/>
-        </w:rPr>
-        <w:t>dataset to understand the command and to find a new command</w:t>
-      </w:r>
-    </w:p>
-    <w:p>
-      <w:pPr>
-        <w:rPr>
-          <w:lang w:val="en-GB"/>
-        </w:rPr>
-      </w:pPr>
-    </w:p>
-    <w:p>
-      <w:pPr>
-        <w:rPr>
-          <w:lang w:val="en-GB"/>
-        </w:rPr>
-      </w:pPr>
-    </w:p>
-    <w:p>
-      <w:pPr>
-        <w:rPr>
-          <w:lang w:val="en-GB"/>
-        </w:rPr>
-      </w:pPr>
-      <w:r>
-        <w:rPr>
-          <w:lang w:val="en-GB"/>
-        </w:rPr>
-        <w:t>Experiments/Results/Discussion</w:t>
-      </w:r>
-    </w:p>
-    <w:p>
-      <w:pPr>
-        <w:rPr>
-          <w:lang w:val="en-GB"/>
-        </w:rPr>
-      </w:pPr>
-      <w:r>
-        <w:rPr>
-          <w:lang w:val="en-GB"/>
-        </w:rPr>
-        <w:t>Compare a command on cortana an</w:t>
-      </w:r>
-      <w:r>
-        <w:rPr>
-          <w:lang w:val="en-GB"/>
-        </w:rPr>
-        <w:t>d</w:t>
-      </w:r>
-      <w:r>
-        <w:rPr>
-          <w:lang w:val="en-GB"/>
-        </w:rPr>
-        <w:t xml:space="preserve"> sai</w:t>
-      </w:r>
-    </w:p>
-    <w:p>
-      <w:pPr>
-        <w:rPr>
-          <w:lang w:val="en-GB"/>
-        </w:rPr>
-      </w:pPr>
-      <w:r>
-        <w:rPr>
-          <w:lang w:val="en-GB"/>
-        </w:rPr>
-        <w:t>Compare the power used by the two methods</w:t>
-      </w:r>
-    </w:p>
-    <w:p>
-      <w:pPr>
-        <w:rPr>
-          <w:lang w:val="en-GB"/>
-        </w:rPr>
-      </w:pPr>
-      <w:r>
-        <w:rPr>
-          <w:lang w:val="en-GB"/>
-        </w:rPr>
-        <w:t>Explain the results</w:t>
-      </w:r>
-    </w:p>
-    <w:p>
-      <w:pPr>
-        <w:rPr>
-          <w:lang w:val="en-GB"/>
-        </w:rPr>
-      </w:pPr>
-      <w:r>
-        <w:rPr>
-          <w:lang w:val="en-GB"/>
-        </w:rPr>
-        <w:t>Use the different record to do stats</w:t>
-      </w:r>
-    </w:p>
-    <w:p>
-      <w:pPr>
-        <w:rPr>
-          <w:lang w:val="en-GB"/>
-        </w:rPr>
-      </w:pPr>
-      <w:r>
-        <w:rPr>
-          <w:lang w:val="en-GB"/>
-        </w:rPr>
-        <w:t>Compare commands to cortana</w:t>
-      </w:r>
-    </w:p>
-    <w:p>
-      <w:pPr>
-        <w:rPr>
-          <w:lang w:val="en-GB"/>
-        </w:rPr>
-      </w:pPr>
-      <w:r>
-        <w:rPr>
-          <w:lang w:val="en-GB"/>
-        </w:rPr>
         <w:t>Discussion</w:t>
       </w:r>
     </w:p>
@@ -1203,7 +1261,6 @@
         <w:rPr>
           <w:lang w:val="en-GB"/>
         </w:rPr>
-        <w:lastRenderedPageBreak/>
         <w:t>How the results compare to other researchers, why ?</w:t>
       </w:r>
     </w:p>

</xml_diff>

<commit_message>
#8 Mouse and keyboard explaination in introduction in report added
</commit_message>
<xml_diff>
--- a/SAI_report.docx
+++ b/SAI_report.docx
@@ -614,107 +614,147 @@
       <w:r>
         <w:t>’</w:t>
       </w:r>
-      <w:r>
-        <w:t>assistant virtuel.</w:t>
-      </w:r>
-      <w:r>
-        <w:t xml:space="preserve"> Il va falloir pr</w:t>
-      </w:r>
-      <w:r>
-        <w:t>é</w:t>
-      </w:r>
-      <w:r>
-        <w:t xml:space="preserve">-enregistrer les sons qui permettent </w:t>
-      </w:r>
-      <w:r>
-        <w:t>à</w:t>
-      </w:r>
-      <w:r>
-        <w:t xml:space="preserve"> l</w:t>
-      </w:r>
-      <w:r>
-        <w:t>’</w:t>
-      </w:r>
-      <w:r>
-        <w:t>assistant virtuel de savoir s</w:t>
-      </w:r>
-      <w:r>
-        <w:t>’</w:t>
-      </w:r>
-      <w:r>
-        <w:t>il est sur la bonne voie ou non.</w:t>
-      </w:r>
-    </w:p>
-    <w:p>
-      <w:r>
-        <w:t>En ce qui concerne la voix, nous utiliserons seulement la voix d</w:t>
-      </w:r>
-      <w:r>
-        <w:t>’</w:t>
-      </w:r>
-      <w:r>
-        <w:t xml:space="preserve">une personne test. Celle-ci servira </w:t>
-      </w:r>
-      <w:r>
-        <w:t>à</w:t>
-      </w:r>
-      <w:r>
-        <w:t xml:space="preserve"> entrainer notre algorithme. Chaque sons pr</w:t>
-      </w:r>
-      <w:r>
-        <w:t>é</w:t>
-      </w:r>
-      <w:r>
-        <w:t>-enregistr</w:t>
-      </w:r>
-      <w:r>
-        <w:t>é</w:t>
-      </w:r>
-      <w:r>
-        <w:t>s repr</w:t>
-      </w:r>
-      <w:r>
-        <w:t>é</w:t>
-      </w:r>
-      <w:r>
-        <w:t xml:space="preserve">senteront </w:t>
-      </w:r>
-      <w:r>
-        <w:t>la r</w:t>
-      </w:r>
-      <w:r>
-        <w:t>é</w:t>
-      </w:r>
-      <w:r>
-        <w:t>compense ou la p</w:t>
-      </w:r>
-      <w:r>
-        <w:t>é</w:t>
-      </w:r>
-      <w:r>
-        <w:t>nalit</w:t>
-      </w:r>
-      <w:r>
-        <w:t>é</w:t>
-      </w:r>
-      <w:r>
-        <w:t xml:space="preserve"> que le programme doit ressentir lorsque la personne parle</w:t>
-      </w:r>
-      <w:r>
-        <w:t>.</w:t>
-      </w:r>
       <w:bookmarkStart w:id="0" w:name="_GoBack"/>
       <w:bookmarkEnd w:id="0"/>
+      <w:r>
+        <w:t>assistant virtuel.</w:t>
+      </w:r>
+      <w:r>
+        <w:t xml:space="preserve"> Il va falloir pr</w:t>
+      </w:r>
+      <w:r>
+        <w:t>é</w:t>
+      </w:r>
+      <w:r>
+        <w:t xml:space="preserve">-enregistrer les sons qui permettent </w:t>
+      </w:r>
+      <w:r>
+        <w:t>à</w:t>
+      </w:r>
+      <w:r>
+        <w:t xml:space="preserve"> l</w:t>
+      </w:r>
+      <w:r>
+        <w:t>’</w:t>
+      </w:r>
+      <w:r>
+        <w:t>assistant virtuel de savoir s</w:t>
+      </w:r>
+      <w:r>
+        <w:t>’</w:t>
+      </w:r>
+      <w:r>
+        <w:t>il est sur la bonne voie ou non.</w:t>
+      </w:r>
+    </w:p>
+    <w:p>
+      <w:r>
+        <w:t>En ce qui concerne la voix, nous utiliserons seulement la voix d</w:t>
+      </w:r>
+      <w:r>
+        <w:t>’</w:t>
+      </w:r>
+      <w:r>
+        <w:t xml:space="preserve">une personne test. Celle-ci servira </w:t>
+      </w:r>
+      <w:r>
+        <w:t>à</w:t>
+      </w:r>
+      <w:r>
+        <w:t xml:space="preserve"> entrainer notre algorithme. Chaque sons pr</w:t>
+      </w:r>
+      <w:r>
+        <w:t>é</w:t>
+      </w:r>
+      <w:r>
+        <w:t>-enregistr</w:t>
+      </w:r>
+      <w:r>
+        <w:t>é</w:t>
+      </w:r>
+      <w:r>
+        <w:t>s repr</w:t>
+      </w:r>
+      <w:r>
+        <w:t>é</w:t>
+      </w:r>
+      <w:r>
+        <w:t xml:space="preserve">senteront </w:t>
+      </w:r>
+      <w:r>
+        <w:t>la r</w:t>
+      </w:r>
+      <w:r>
+        <w:t>é</w:t>
+      </w:r>
+      <w:r>
+        <w:t>compense ou la p</w:t>
+      </w:r>
+      <w:r>
+        <w:t>é</w:t>
+      </w:r>
+      <w:r>
+        <w:t>nalit</w:t>
+      </w:r>
+      <w:r>
+        <w:t>é</w:t>
+      </w:r>
+      <w:r>
+        <w:t xml:space="preserve"> que le programme doit ressentir lorsque la personne parle</w:t>
+      </w:r>
+      <w:r>
+        <w:t>.</w:t>
+      </w:r>
+    </w:p>
+    <w:p>
+      <w:r>
+        <w:t>Pour le contr</w:t>
+      </w:r>
+      <w:r>
+        <w:t>ô</w:t>
+      </w:r>
+      <w:r>
+        <w:t>le de la souris et du clavier</w:t>
+      </w:r>
+      <w:r>
+        <w:t>, notre algorithme tentera des actions al</w:t>
+      </w:r>
+      <w:r>
+        <w:t>é</w:t>
+      </w:r>
+      <w:r>
+        <w:t>atoires sous formes de sc</w:t>
+      </w:r>
+      <w:r>
+        <w:t>é</w:t>
+      </w:r>
+      <w:r>
+        <w:t xml:space="preserve">narios qui seront </w:t>
+      </w:r>
+      <w:r>
+        <w:t>é</w:t>
+      </w:r>
+      <w:r>
+        <w:t>valu</w:t>
+      </w:r>
+      <w:r>
+        <w:t>é</w:t>
+      </w:r>
+      <w:r>
+        <w:t>s par la personne test en utilisant la voix.</w:t>
+      </w:r>
     </w:p>
     <w:p>
       <w:pPr>
         <w:rPr>
           <w:strike/>
+          <w:lang w:val="en-GB"/>
         </w:rPr>
       </w:pPr>
       <w:r>
         <w:rPr>
           <w:strike/>
+          <w:lang w:val="en-GB"/>
         </w:rPr>
         <w:t>Why ?</w:t>
       </w:r>
@@ -813,6 +853,7 @@
           <w:strike/>
           <w:lang w:val="en-GB"/>
         </w:rPr>
+        <w:lastRenderedPageBreak/>
         <w:t>Ref2 virtual assistant</w:t>
       </w:r>
     </w:p>
@@ -828,399 +869,403 @@
           <w:strike/>
           <w:lang w:val="en-GB"/>
         </w:rPr>
+        <w:t>Another way to create a command =&gt; RL on voice and mouse move/click</w:t>
+      </w:r>
+    </w:p>
+    <w:p>
+      <w:pPr>
+        <w:rPr>
+          <w:strike/>
+          <w:lang w:val="en-GB"/>
+        </w:rPr>
+      </w:pPr>
+      <w:r>
+        <w:rPr>
+          <w:strike/>
+          <w:lang w:val="en-GB"/>
+        </w:rPr>
+        <w:t>Hypothesis to test</w:t>
+      </w:r>
+    </w:p>
+    <w:p>
+      <w:pPr>
+        <w:rPr>
+          <w:strike/>
+          <w:lang w:val="en-GB"/>
+        </w:rPr>
+      </w:pPr>
+      <w:r>
+        <w:rPr>
+          <w:strike/>
+          <w:lang w:val="en-GB"/>
+        </w:rPr>
+        <w:t>Explain the voice</w:t>
+      </w:r>
+    </w:p>
+    <w:p>
+      <w:pPr>
+        <w:rPr>
+          <w:strike/>
+          <w:lang w:val="en-GB"/>
+        </w:rPr>
+      </w:pPr>
+      <w:r>
+        <w:rPr>
+          <w:strike/>
+          <w:lang w:val="en-GB"/>
+        </w:rPr>
+        <w:t>Explain the mouse move/click</w:t>
+      </w:r>
+    </w:p>
+    <w:p>
+      <w:pPr>
+        <w:rPr>
+          <w:lang w:val="en-GB"/>
+        </w:rPr>
+      </w:pPr>
+      <w:r>
+        <w:rPr>
+          <w:lang w:val="en-GB"/>
+        </w:rPr>
+        <w:t>Objective: create a</w:t>
+      </w:r>
+      <w:r>
+        <w:rPr>
+          <w:lang w:val="en-GB"/>
+        </w:rPr>
+        <w:t xml:space="preserve">n </w:t>
+      </w:r>
+      <w:r>
+        <w:rPr>
+          <w:lang w:val="en-GB"/>
+        </w:rPr>
+        <w:t xml:space="preserve">ecological </w:t>
+      </w:r>
+      <w:r>
+        <w:rPr>
+          <w:lang w:val="en-GB"/>
+        </w:rPr>
+        <w:t xml:space="preserve">artificial intelligent </w:t>
+      </w:r>
+      <w:r>
+        <w:rPr>
+          <w:lang w:val="en-GB"/>
+        </w:rPr>
+        <w:t>assistant</w:t>
+      </w:r>
+    </w:p>
+    <w:p>
+      <w:pPr>
+        <w:rPr>
+          <w:lang w:val="en-GB"/>
+        </w:rPr>
+      </w:pPr>
+      <w:r>
+        <w:rPr>
+          <w:lang w:val="en-GB"/>
+        </w:rPr>
+        <w:t>How to solve it ?</w:t>
+      </w:r>
+    </w:p>
+    <w:p>
+      <w:pPr>
+        <w:rPr>
+          <w:lang w:val="en-GB"/>
+        </w:rPr>
+      </w:pPr>
+      <w:r>
+        <w:rPr>
+          <w:lang w:val="en-GB"/>
+        </w:rPr>
+        <w:t>What are the mains results ?</w:t>
+      </w:r>
+    </w:p>
+    <w:p>
+      <w:pPr>
+        <w:rPr>
+          <w:lang w:val="en-GB"/>
+        </w:rPr>
+      </w:pPr>
+    </w:p>
+    <w:p>
+      <w:pPr>
+        <w:rPr>
+          <w:lang w:val="en-GB"/>
+        </w:rPr>
+      </w:pPr>
+    </w:p>
+    <w:p>
+      <w:pPr>
+        <w:rPr>
+          <w:lang w:val="en-GB"/>
+        </w:rPr>
+      </w:pPr>
+      <w:r>
+        <w:rPr>
+          <w:lang w:val="en-GB"/>
+        </w:rPr>
+        <w:t>Related work</w:t>
+      </w:r>
+    </w:p>
+    <w:p>
+      <w:pPr>
+        <w:rPr>
+          <w:lang w:val="en-GB"/>
+        </w:rPr>
+      </w:pPr>
+      <w:r>
+        <w:rPr>
+          <w:lang w:val="en-GB"/>
+        </w:rPr>
+        <w:t>RL in game (alpha go) with image</w:t>
+      </w:r>
+    </w:p>
+    <w:p>
+      <w:pPr>
+        <w:rPr>
+          <w:lang w:val="en-GB"/>
+        </w:rPr>
+      </w:pPr>
+    </w:p>
+    <w:p>
+      <w:pPr>
+        <w:rPr>
+          <w:lang w:val="en-GB"/>
+        </w:rPr>
+      </w:pPr>
+    </w:p>
+    <w:p>
+      <w:pPr>
+        <w:rPr>
+          <w:lang w:val="en-GB"/>
+        </w:rPr>
+      </w:pPr>
+      <w:r>
+        <w:rPr>
+          <w:lang w:val="en-GB"/>
+        </w:rPr>
+        <w:t>Dataset and features</w:t>
+      </w:r>
+    </w:p>
+    <w:p>
+      <w:pPr>
+        <w:rPr>
+          <w:lang w:val="en-GB"/>
+        </w:rPr>
+      </w:pPr>
+      <w:r>
+        <w:rPr>
+          <w:lang w:val="en-GB"/>
+        </w:rPr>
+        <w:t>Record 1minute/10minute/</w:t>
+      </w:r>
+      <w:r>
+        <w:rPr>
+          <w:lang w:val="en-GB"/>
+        </w:rPr>
+        <w:t>1hour/1day</w:t>
+      </w:r>
+    </w:p>
+    <w:p>
+      <w:pPr>
+        <w:rPr>
+          <w:lang w:val="en-GB"/>
+        </w:rPr>
+      </w:pPr>
+      <w:r>
+        <w:rPr>
+          <w:lang w:val="en-GB"/>
+        </w:rPr>
+        <w:t>Explain the image in the database</w:t>
+      </w:r>
+    </w:p>
+    <w:p>
+      <w:pPr>
+        <w:rPr>
+          <w:lang w:val="en-GB"/>
+        </w:rPr>
+      </w:pPr>
+      <w:r>
+        <w:rPr>
+          <w:lang w:val="en-GB"/>
+        </w:rPr>
+        <w:t>Record yes/no for RL</w:t>
+      </w:r>
+    </w:p>
+    <w:p>
+      <w:pPr>
+        <w:rPr>
+          <w:lang w:val="en-GB"/>
+        </w:rPr>
+      </w:pPr>
+      <w:r>
+        <w:rPr>
+          <w:lang w:val="en-GB"/>
+        </w:rPr>
+        <w:t>Explain the sounds in the database</w:t>
+      </w:r>
+    </w:p>
+    <w:p>
+      <w:pPr>
+        <w:rPr>
+          <w:lang w:val="en-GB"/>
+        </w:rPr>
+      </w:pPr>
+      <w:r>
+        <w:rPr>
+          <w:lang w:val="en-GB"/>
+        </w:rPr>
+        <w:t>Dynamc dataset</w:t>
+      </w:r>
+    </w:p>
+    <w:p>
+      <w:pPr>
+        <w:rPr>
+          <w:lang w:val="en-GB"/>
+        </w:rPr>
+      </w:pPr>
+    </w:p>
+    <w:p>
+      <w:pPr>
+        <w:rPr>
+          <w:lang w:val="en-GB"/>
+        </w:rPr>
+      </w:pPr>
+    </w:p>
+    <w:p>
+      <w:pPr>
+        <w:rPr>
+          <w:lang w:val="en-GB"/>
+        </w:rPr>
+      </w:pPr>
+      <w:r>
+        <w:rPr>
+          <w:lang w:val="en-GB"/>
+        </w:rPr>
+        <w:t>Methods</w:t>
+      </w:r>
+    </w:p>
+    <w:p>
+      <w:pPr>
+        <w:rPr>
+          <w:lang w:val="en-GB"/>
+        </w:rPr>
+      </w:pPr>
+      <w:r>
+        <w:rPr>
+          <w:lang w:val="en-GB"/>
+        </w:rPr>
+        <w:t xml:space="preserve">RL on </w:t>
+      </w:r>
+      <w:r>
+        <w:rPr>
+          <w:lang w:val="en-GB"/>
+        </w:rPr>
+        <w:t>dataset to understand the command and to find a new command</w:t>
+      </w:r>
+    </w:p>
+    <w:p>
+      <w:pPr>
+        <w:rPr>
+          <w:lang w:val="en-GB"/>
+        </w:rPr>
+      </w:pPr>
+    </w:p>
+    <w:p>
+      <w:pPr>
+        <w:rPr>
+          <w:lang w:val="en-GB"/>
+        </w:rPr>
+      </w:pPr>
+    </w:p>
+    <w:p>
+      <w:pPr>
+        <w:rPr>
+          <w:lang w:val="en-GB"/>
+        </w:rPr>
+      </w:pPr>
+      <w:r>
+        <w:rPr>
+          <w:lang w:val="en-GB"/>
+        </w:rPr>
+        <w:t>Experiments/Results/Discussion</w:t>
+      </w:r>
+    </w:p>
+    <w:p>
+      <w:pPr>
+        <w:rPr>
+          <w:lang w:val="en-GB"/>
+        </w:rPr>
+      </w:pPr>
+      <w:r>
+        <w:rPr>
+          <w:lang w:val="en-GB"/>
+        </w:rPr>
+        <w:t>Compare a command on cortana an</w:t>
+      </w:r>
+      <w:r>
+        <w:rPr>
+          <w:lang w:val="en-GB"/>
+        </w:rPr>
+        <w:t>d</w:t>
+      </w:r>
+      <w:r>
+        <w:rPr>
+          <w:lang w:val="en-GB"/>
+        </w:rPr>
+        <w:t xml:space="preserve"> sai</w:t>
+      </w:r>
+    </w:p>
+    <w:p>
+      <w:pPr>
+        <w:rPr>
+          <w:lang w:val="en-GB"/>
+        </w:rPr>
+      </w:pPr>
+      <w:r>
+        <w:rPr>
+          <w:lang w:val="en-GB"/>
+        </w:rPr>
+        <w:t>Compare the power used by the two methods</w:t>
+      </w:r>
+    </w:p>
+    <w:p>
+      <w:pPr>
+        <w:rPr>
+          <w:lang w:val="en-GB"/>
+        </w:rPr>
+      </w:pPr>
+      <w:r>
+        <w:rPr>
+          <w:lang w:val="en-GB"/>
+        </w:rPr>
+        <w:t>Explain the results</w:t>
+      </w:r>
+    </w:p>
+    <w:p>
+      <w:pPr>
+        <w:rPr>
+          <w:lang w:val="en-GB"/>
+        </w:rPr>
+      </w:pPr>
+      <w:r>
+        <w:rPr>
+          <w:lang w:val="en-GB"/>
+        </w:rPr>
+        <w:t>Use the different record to do stats</w:t>
+      </w:r>
+    </w:p>
+    <w:p>
+      <w:pPr>
+        <w:rPr>
+          <w:lang w:val="en-GB"/>
+        </w:rPr>
+      </w:pPr>
+      <w:r>
+        <w:rPr>
+          <w:lang w:val="en-GB"/>
+        </w:rPr>
         <w:lastRenderedPageBreak/>
-        <w:t>Another way to create a command =&gt; RL on voice and mouse move/click</w:t>
-      </w:r>
-    </w:p>
-    <w:p>
-      <w:pPr>
-        <w:rPr>
-          <w:strike/>
-          <w:lang w:val="en-GB"/>
-        </w:rPr>
-      </w:pPr>
-      <w:r>
-        <w:rPr>
-          <w:strike/>
-          <w:lang w:val="en-GB"/>
-        </w:rPr>
-        <w:t>Hypothesis to test</w:t>
-      </w:r>
-    </w:p>
-    <w:p>
-      <w:pPr>
-        <w:rPr>
-          <w:lang w:val="en-GB"/>
-        </w:rPr>
-      </w:pPr>
-      <w:r>
-        <w:rPr>
-          <w:lang w:val="en-GB"/>
-        </w:rPr>
-        <w:t>Explain the voice</w:t>
-      </w:r>
-    </w:p>
-    <w:p>
-      <w:pPr>
-        <w:rPr>
-          <w:lang w:val="en-GB"/>
-        </w:rPr>
-      </w:pPr>
-      <w:r>
-        <w:rPr>
-          <w:lang w:val="en-GB"/>
-        </w:rPr>
-        <w:t>Explain the mouse move/click</w:t>
-      </w:r>
-    </w:p>
-    <w:p>
-      <w:pPr>
-        <w:rPr>
-          <w:lang w:val="en-GB"/>
-        </w:rPr>
-      </w:pPr>
-      <w:r>
-        <w:rPr>
-          <w:lang w:val="en-GB"/>
-        </w:rPr>
-        <w:t>Objective: create a</w:t>
-      </w:r>
-      <w:r>
-        <w:rPr>
-          <w:lang w:val="en-GB"/>
-        </w:rPr>
-        <w:t xml:space="preserve">n </w:t>
-      </w:r>
-      <w:r>
-        <w:rPr>
-          <w:lang w:val="en-GB"/>
-        </w:rPr>
-        <w:t xml:space="preserve">ecological </w:t>
-      </w:r>
-      <w:r>
-        <w:rPr>
-          <w:lang w:val="en-GB"/>
-        </w:rPr>
-        <w:t xml:space="preserve">artificial intelligent </w:t>
-      </w:r>
-      <w:r>
-        <w:rPr>
-          <w:lang w:val="en-GB"/>
-        </w:rPr>
-        <w:t>assistant</w:t>
-      </w:r>
-    </w:p>
-    <w:p>
-      <w:pPr>
-        <w:rPr>
-          <w:lang w:val="en-GB"/>
-        </w:rPr>
-      </w:pPr>
-      <w:r>
-        <w:rPr>
-          <w:lang w:val="en-GB"/>
-        </w:rPr>
-        <w:t>How to solve it ?</w:t>
-      </w:r>
-    </w:p>
-    <w:p>
-      <w:pPr>
-        <w:rPr>
-          <w:lang w:val="en-GB"/>
-        </w:rPr>
-      </w:pPr>
-      <w:r>
-        <w:rPr>
-          <w:lang w:val="en-GB"/>
-        </w:rPr>
-        <w:t>What are the mains results ?</w:t>
-      </w:r>
-    </w:p>
-    <w:p>
-      <w:pPr>
-        <w:rPr>
-          <w:lang w:val="en-GB"/>
-        </w:rPr>
-      </w:pPr>
-    </w:p>
-    <w:p>
-      <w:pPr>
-        <w:rPr>
-          <w:lang w:val="en-GB"/>
-        </w:rPr>
-      </w:pPr>
-    </w:p>
-    <w:p>
-      <w:pPr>
-        <w:rPr>
-          <w:lang w:val="en-GB"/>
-        </w:rPr>
-      </w:pPr>
-      <w:r>
-        <w:rPr>
-          <w:lang w:val="en-GB"/>
-        </w:rPr>
-        <w:t>Related work</w:t>
-      </w:r>
-    </w:p>
-    <w:p>
-      <w:pPr>
-        <w:rPr>
-          <w:lang w:val="en-GB"/>
-        </w:rPr>
-      </w:pPr>
-      <w:r>
-        <w:rPr>
-          <w:lang w:val="en-GB"/>
-        </w:rPr>
-        <w:t>RL in game (alpha go) with image</w:t>
-      </w:r>
-    </w:p>
-    <w:p>
-      <w:pPr>
-        <w:rPr>
-          <w:lang w:val="en-GB"/>
-        </w:rPr>
-      </w:pPr>
-    </w:p>
-    <w:p>
-      <w:pPr>
-        <w:rPr>
-          <w:lang w:val="en-GB"/>
-        </w:rPr>
-      </w:pPr>
-    </w:p>
-    <w:p>
-      <w:pPr>
-        <w:rPr>
-          <w:lang w:val="en-GB"/>
-        </w:rPr>
-      </w:pPr>
-      <w:r>
-        <w:rPr>
-          <w:lang w:val="en-GB"/>
-        </w:rPr>
-        <w:t>Dataset and features</w:t>
-      </w:r>
-    </w:p>
-    <w:p>
-      <w:pPr>
-        <w:rPr>
-          <w:lang w:val="en-GB"/>
-        </w:rPr>
-      </w:pPr>
-      <w:r>
-        <w:rPr>
-          <w:lang w:val="en-GB"/>
-        </w:rPr>
-        <w:t>Record 1minute/10minute/</w:t>
-      </w:r>
-      <w:r>
-        <w:rPr>
-          <w:lang w:val="en-GB"/>
-        </w:rPr>
-        <w:t>1hour/1day</w:t>
-      </w:r>
-    </w:p>
-    <w:p>
-      <w:pPr>
-        <w:rPr>
-          <w:lang w:val="en-GB"/>
-        </w:rPr>
-      </w:pPr>
-      <w:r>
-        <w:rPr>
-          <w:lang w:val="en-GB"/>
-        </w:rPr>
-        <w:t>Explain the image in the database</w:t>
-      </w:r>
-    </w:p>
-    <w:p>
-      <w:pPr>
-        <w:rPr>
-          <w:lang w:val="en-GB"/>
-        </w:rPr>
-      </w:pPr>
-      <w:r>
-        <w:rPr>
-          <w:lang w:val="en-GB"/>
-        </w:rPr>
-        <w:t>Record yes/no for RL</w:t>
-      </w:r>
-    </w:p>
-    <w:p>
-      <w:pPr>
-        <w:rPr>
-          <w:lang w:val="en-GB"/>
-        </w:rPr>
-      </w:pPr>
-      <w:r>
-        <w:rPr>
-          <w:lang w:val="en-GB"/>
-        </w:rPr>
-        <w:t>Explain the sounds in the database</w:t>
-      </w:r>
-    </w:p>
-    <w:p>
-      <w:pPr>
-        <w:rPr>
-          <w:lang w:val="en-GB"/>
-        </w:rPr>
-      </w:pPr>
-      <w:r>
-        <w:rPr>
-          <w:lang w:val="en-GB"/>
-        </w:rPr>
-        <w:t>Dynamc dataset</w:t>
-      </w:r>
-    </w:p>
-    <w:p>
-      <w:pPr>
-        <w:rPr>
-          <w:lang w:val="en-GB"/>
-        </w:rPr>
-      </w:pPr>
-    </w:p>
-    <w:p>
-      <w:pPr>
-        <w:rPr>
-          <w:lang w:val="en-GB"/>
-        </w:rPr>
-      </w:pPr>
-    </w:p>
-    <w:p>
-      <w:pPr>
-        <w:rPr>
-          <w:lang w:val="en-GB"/>
-        </w:rPr>
-      </w:pPr>
-      <w:r>
-        <w:rPr>
-          <w:lang w:val="en-GB"/>
-        </w:rPr>
-        <w:t>Methods</w:t>
-      </w:r>
-    </w:p>
-    <w:p>
-      <w:pPr>
-        <w:rPr>
-          <w:lang w:val="en-GB"/>
-        </w:rPr>
-      </w:pPr>
-      <w:r>
-        <w:rPr>
-          <w:lang w:val="en-GB"/>
-        </w:rPr>
-        <w:t xml:space="preserve">RL on </w:t>
-      </w:r>
-      <w:r>
-        <w:rPr>
-          <w:lang w:val="en-GB"/>
-        </w:rPr>
-        <w:t>dataset to understand the command and to find a new command</w:t>
-      </w:r>
-    </w:p>
-    <w:p>
-      <w:pPr>
-        <w:rPr>
-          <w:lang w:val="en-GB"/>
-        </w:rPr>
-      </w:pPr>
-    </w:p>
-    <w:p>
-      <w:pPr>
-        <w:rPr>
-          <w:lang w:val="en-GB"/>
-        </w:rPr>
-      </w:pPr>
-    </w:p>
-    <w:p>
-      <w:pPr>
-        <w:rPr>
-          <w:lang w:val="en-GB"/>
-        </w:rPr>
-      </w:pPr>
-      <w:r>
-        <w:rPr>
-          <w:lang w:val="en-GB"/>
-        </w:rPr>
-        <w:t>Experiments/Results/Discussion</w:t>
-      </w:r>
-    </w:p>
-    <w:p>
-      <w:pPr>
-        <w:rPr>
-          <w:lang w:val="en-GB"/>
-        </w:rPr>
-      </w:pPr>
-      <w:r>
-        <w:rPr>
-          <w:lang w:val="en-GB"/>
-        </w:rPr>
-        <w:t>Compare a command on cortana an</w:t>
-      </w:r>
-      <w:r>
-        <w:rPr>
-          <w:lang w:val="en-GB"/>
-        </w:rPr>
-        <w:t>d</w:t>
-      </w:r>
-      <w:r>
-        <w:rPr>
-          <w:lang w:val="en-GB"/>
-        </w:rPr>
-        <w:t xml:space="preserve"> sai</w:t>
-      </w:r>
-    </w:p>
-    <w:p>
-      <w:pPr>
-        <w:rPr>
-          <w:lang w:val="en-GB"/>
-        </w:rPr>
-      </w:pPr>
-      <w:r>
-        <w:rPr>
-          <w:lang w:val="en-GB"/>
-        </w:rPr>
-        <w:t>Compare the power used by the two methods</w:t>
-      </w:r>
-    </w:p>
-    <w:p>
-      <w:pPr>
-        <w:rPr>
-          <w:lang w:val="en-GB"/>
-        </w:rPr>
-      </w:pPr>
-      <w:r>
-        <w:rPr>
-          <w:lang w:val="en-GB"/>
-        </w:rPr>
-        <w:t>Explain the results</w:t>
-      </w:r>
-    </w:p>
-    <w:p>
-      <w:pPr>
-        <w:rPr>
-          <w:lang w:val="en-GB"/>
-        </w:rPr>
-      </w:pPr>
-      <w:r>
-        <w:rPr>
-          <w:lang w:val="en-GB"/>
-        </w:rPr>
-        <w:t>Use the different record to do stats</w:t>
-      </w:r>
-    </w:p>
-    <w:p>
-      <w:pPr>
-        <w:rPr>
-          <w:lang w:val="en-GB"/>
-        </w:rPr>
-      </w:pPr>
-      <w:r>
-        <w:rPr>
-          <w:lang w:val="en-GB"/>
-        </w:rPr>
         <w:t>Compare commands to cortana</w:t>
       </w:r>
     </w:p>
@@ -1234,7 +1279,6 @@
         <w:rPr>
           <w:lang w:val="en-GB"/>
         </w:rPr>
-        <w:lastRenderedPageBreak/>
         <w:t>Discussion</w:t>
       </w:r>
     </w:p>

</xml_diff>

<commit_message>
#8 Ecological explaination in introduction in report added
</commit_message>
<xml_diff>
--- a/SAI_report.docx
+++ b/SAI_report.docx
@@ -614,593 +614,684 @@
       <w:r>
         <w:t>’</w:t>
       </w:r>
+      <w:r>
+        <w:t>assistant virtuel.</w:t>
+      </w:r>
+      <w:r>
+        <w:t xml:space="preserve"> Il va falloir pr</w:t>
+      </w:r>
+      <w:r>
+        <w:t>é</w:t>
+      </w:r>
+      <w:r>
+        <w:t xml:space="preserve">-enregistrer les sons qui permettent </w:t>
+      </w:r>
+      <w:r>
+        <w:t>à</w:t>
+      </w:r>
+      <w:r>
+        <w:t xml:space="preserve"> l</w:t>
+      </w:r>
+      <w:r>
+        <w:t>’</w:t>
+      </w:r>
+      <w:r>
+        <w:t>assistant virtuel de savoir s</w:t>
+      </w:r>
+      <w:r>
+        <w:t>’</w:t>
+      </w:r>
+      <w:r>
+        <w:t>il est sur la bonne voie ou non.</w:t>
+      </w:r>
+    </w:p>
+    <w:p>
+      <w:r>
+        <w:t>En ce qui concerne la voix, nous utiliserons seulement la voix d</w:t>
+      </w:r>
+      <w:r>
+        <w:t>’</w:t>
+      </w:r>
+      <w:r>
+        <w:t xml:space="preserve">une personne test. Celle-ci servira </w:t>
+      </w:r>
+      <w:r>
+        <w:t>à</w:t>
+      </w:r>
+      <w:r>
+        <w:t xml:space="preserve"> entrainer notre algorithme. Chaque sons pr</w:t>
+      </w:r>
+      <w:r>
+        <w:t>é</w:t>
+      </w:r>
+      <w:r>
+        <w:t>-enregistr</w:t>
+      </w:r>
+      <w:r>
+        <w:t>é</w:t>
+      </w:r>
+      <w:r>
+        <w:t>s repr</w:t>
+      </w:r>
+      <w:r>
+        <w:t>é</w:t>
+      </w:r>
+      <w:r>
+        <w:t xml:space="preserve">senteront </w:t>
+      </w:r>
+      <w:r>
+        <w:t>la r</w:t>
+      </w:r>
+      <w:r>
+        <w:t>é</w:t>
+      </w:r>
+      <w:r>
+        <w:t>compense ou la p</w:t>
+      </w:r>
+      <w:r>
+        <w:t>é</w:t>
+      </w:r>
+      <w:r>
+        <w:t>nalit</w:t>
+      </w:r>
+      <w:r>
+        <w:t>é</w:t>
+      </w:r>
+      <w:r>
+        <w:t xml:space="preserve"> que le programme doit ressentir lorsque la personne parle</w:t>
+      </w:r>
+      <w:r>
+        <w:t>.</w:t>
+      </w:r>
+    </w:p>
+    <w:p>
+      <w:r>
+        <w:t>Pour le contr</w:t>
+      </w:r>
+      <w:r>
+        <w:t>ô</w:t>
+      </w:r>
+      <w:r>
+        <w:t>le de la souris et du clavier</w:t>
+      </w:r>
+      <w:r>
+        <w:t>, notre algorithme tentera des actions al</w:t>
+      </w:r>
+      <w:r>
+        <w:t>é</w:t>
+      </w:r>
+      <w:r>
+        <w:t>atoires sous formes de sc</w:t>
+      </w:r>
+      <w:r>
+        <w:t>é</w:t>
+      </w:r>
+      <w:r>
+        <w:t xml:space="preserve">narios qui seront </w:t>
+      </w:r>
+      <w:r>
+        <w:t>é</w:t>
+      </w:r>
+      <w:r>
+        <w:t>valu</w:t>
+      </w:r>
+      <w:r>
+        <w:t>é</w:t>
+      </w:r>
+      <w:r>
+        <w:t>s par la personne test en utilisant la voix.</w:t>
+      </w:r>
+    </w:p>
+    <w:p>
+      <w:r>
+        <w:t>Le but de cet assistant virtuel est qu</w:t>
+      </w:r>
+      <w:r>
+        <w:t>’</w:t>
+      </w:r>
+      <w:r>
+        <w:t xml:space="preserve">il puisse </w:t>
+      </w:r>
+      <w:r>
+        <w:t>ê</w:t>
+      </w:r>
+      <w:r>
+        <w:t xml:space="preserve">tre beaucoup plus </w:t>
+      </w:r>
+      <w:r>
+        <w:t>é</w:t>
+      </w:r>
+      <w:r>
+        <w:t>cologique que ceux existants. En effet, les autres assistants requierent en g</w:t>
+      </w:r>
+      <w:r>
+        <w:t>é</w:t>
+      </w:r>
+      <w:r>
+        <w:t>n</w:t>
+      </w:r>
+      <w:r>
+        <w:t>é</w:t>
+      </w:r>
+      <w:r>
+        <w:t>ral un cluster qui a besoin d</w:t>
+      </w:r>
+      <w:r>
+        <w:t>’</w:t>
+      </w:r>
+      <w:r>
+        <w:t xml:space="preserve">un datacenter. Ce qui engendre une emission de gaz </w:t>
+      </w:r>
+      <w:r>
+        <w:t>à</w:t>
+      </w:r>
+      <w:r>
+        <w:t xml:space="preserve"> effet de serre non n</w:t>
+      </w:r>
+      <w:r>
+        <w:t>é</w:t>
+      </w:r>
+      <w:r>
+        <w:t>gligeable. Le r</w:t>
+      </w:r>
+      <w:r>
+        <w:t>é</w:t>
+      </w:r>
+      <w:r>
+        <w:t xml:space="preserve">sultat devrait </w:t>
+      </w:r>
+      <w:r>
+        <w:t>ê</w:t>
+      </w:r>
+      <w:r>
+        <w:t>tre assez l</w:t>
+      </w:r>
+      <w:r>
+        <w:t>é</w:t>
+      </w:r>
+      <w:r>
+        <w:t>ger pour ne pas affaiblir le processeur de l</w:t>
+      </w:r>
+      <w:r>
+        <w:t>’</w:t>
+      </w:r>
+      <w:r>
+        <w:t>ordinateur utilis</w:t>
+      </w:r>
+      <w:r>
+        <w:t>é</w:t>
+      </w:r>
+      <w:r>
+        <w:t>.</w:t>
+      </w:r>
+    </w:p>
+    <w:p/>
+    <w:p>
+      <w:pPr>
+        <w:rPr>
+          <w:strike/>
+          <w:lang w:val="en-GB"/>
+        </w:rPr>
+      </w:pPr>
+      <w:r>
+        <w:rPr>
+          <w:strike/>
+          <w:lang w:val="en-GB"/>
+        </w:rPr>
+        <w:t>Why ?</w:t>
+      </w:r>
+    </w:p>
+    <w:p>
+      <w:pPr>
+        <w:rPr>
+          <w:strike/>
+          <w:lang w:val="en-GB"/>
+        </w:rPr>
+      </w:pPr>
+      <w:r>
+        <w:rPr>
+          <w:strike/>
+          <w:lang w:val="en-GB"/>
+        </w:rPr>
+        <w:t>Siri, google assistant, Alexa =&gt; predefine commands</w:t>
+      </w:r>
+      <w:r>
+        <w:rPr>
+          <w:strike/>
+          <w:lang w:val="en-GB"/>
+        </w:rPr>
+        <w:t xml:space="preserve"> </w:t>
+      </w:r>
+    </w:p>
+    <w:p>
+      <w:pPr>
+        <w:rPr>
+          <w:strike/>
+          <w:lang w:val="en-GB"/>
+        </w:rPr>
+      </w:pPr>
+      <w:r>
+        <w:rPr>
+          <w:strike/>
+          <w:lang w:val="en-GB"/>
+        </w:rPr>
+        <w:lastRenderedPageBreak/>
+        <w:t>Explain to create a command on google assistant (action)</w:t>
+      </w:r>
+    </w:p>
+    <w:p>
+      <w:pPr>
+        <w:rPr>
+          <w:strike/>
+          <w:lang w:val="en-GB"/>
+        </w:rPr>
+      </w:pPr>
+      <w:r>
+        <w:rPr>
+          <w:strike/>
+          <w:lang w:val="en-GB"/>
+        </w:rPr>
+        <w:t>Explain to create a command on google assistant (skill)</w:t>
+      </w:r>
+    </w:p>
+    <w:p>
+      <w:pPr>
+        <w:rPr>
+          <w:strike/>
+          <w:lang w:val="en-GB"/>
+        </w:rPr>
+      </w:pPr>
+      <w:r>
+        <w:rPr>
+          <w:strike/>
+          <w:lang w:val="en-GB"/>
+        </w:rPr>
+        <w:t>Explain the others ?</w:t>
+      </w:r>
+    </w:p>
+    <w:p>
+      <w:pPr>
+        <w:rPr>
+          <w:strike/>
+          <w:lang w:val="en-GB"/>
+        </w:rPr>
+      </w:pPr>
+      <w:r>
+        <w:rPr>
+          <w:strike/>
+          <w:lang w:val="en-GB"/>
+        </w:rPr>
+        <w:t>Ref1 robot et IA</w:t>
+      </w:r>
+    </w:p>
+    <w:p>
+      <w:pPr>
+        <w:rPr>
+          <w:strike/>
+          <w:lang w:val="en-GB"/>
+        </w:rPr>
+      </w:pPr>
+      <w:r>
+        <w:rPr>
+          <w:strike/>
+          <w:lang w:val="en-GB"/>
+        </w:rPr>
+        <w:t>Ref2 virtual assistant</w:t>
+      </w:r>
+    </w:p>
+    <w:p>
+      <w:pPr>
+        <w:rPr>
+          <w:strike/>
+          <w:lang w:val="en-GB"/>
+        </w:rPr>
+      </w:pPr>
+      <w:r>
+        <w:rPr>
+          <w:strike/>
+          <w:lang w:val="en-GB"/>
+        </w:rPr>
+        <w:t>Another way to create a command =&gt; RL on voice and mouse move/click</w:t>
+      </w:r>
+    </w:p>
+    <w:p>
+      <w:pPr>
+        <w:rPr>
+          <w:strike/>
+          <w:lang w:val="en-GB"/>
+        </w:rPr>
+      </w:pPr>
+      <w:r>
+        <w:rPr>
+          <w:strike/>
+          <w:lang w:val="en-GB"/>
+        </w:rPr>
+        <w:t>Hypothesis to test</w:t>
+      </w:r>
+    </w:p>
+    <w:p>
+      <w:pPr>
+        <w:rPr>
+          <w:strike/>
+          <w:lang w:val="en-GB"/>
+        </w:rPr>
+      </w:pPr>
+      <w:r>
+        <w:rPr>
+          <w:strike/>
+          <w:lang w:val="en-GB"/>
+        </w:rPr>
+        <w:t>Explain the voice</w:t>
+      </w:r>
+    </w:p>
+    <w:p>
+      <w:pPr>
+        <w:rPr>
+          <w:strike/>
+          <w:lang w:val="en-GB"/>
+        </w:rPr>
+      </w:pPr>
+      <w:r>
+        <w:rPr>
+          <w:strike/>
+          <w:lang w:val="en-GB"/>
+        </w:rPr>
+        <w:t>Explain the mouse move/click</w:t>
+      </w:r>
+    </w:p>
+    <w:p>
+      <w:pPr>
+        <w:rPr>
+          <w:strike/>
+          <w:lang w:val="en-GB"/>
+        </w:rPr>
+      </w:pPr>
       <w:bookmarkStart w:id="0" w:name="_GoBack"/>
+      <w:r>
+        <w:rPr>
+          <w:strike/>
+          <w:lang w:val="en-GB"/>
+        </w:rPr>
+        <w:t>Objective: create a</w:t>
+      </w:r>
+      <w:r>
+        <w:rPr>
+          <w:strike/>
+          <w:lang w:val="en-GB"/>
+        </w:rPr>
+        <w:t xml:space="preserve">n </w:t>
+      </w:r>
+      <w:r>
+        <w:rPr>
+          <w:strike/>
+          <w:lang w:val="en-GB"/>
+        </w:rPr>
+        <w:t xml:space="preserve">ecological </w:t>
+      </w:r>
+      <w:r>
+        <w:rPr>
+          <w:strike/>
+          <w:lang w:val="en-GB"/>
+        </w:rPr>
+        <w:t xml:space="preserve">artificial intelligent </w:t>
+      </w:r>
+      <w:r>
+        <w:rPr>
+          <w:strike/>
+          <w:lang w:val="en-GB"/>
+        </w:rPr>
+        <w:t>assistant</w:t>
+      </w:r>
       <w:bookmarkEnd w:id="0"/>
-      <w:r>
-        <w:t>assistant virtuel.</w:t>
-      </w:r>
-      <w:r>
-        <w:t xml:space="preserve"> Il va falloir pr</w:t>
-      </w:r>
-      <w:r>
-        <w:t>é</w:t>
-      </w:r>
-      <w:r>
-        <w:t xml:space="preserve">-enregistrer les sons qui permettent </w:t>
-      </w:r>
-      <w:r>
-        <w:t>à</w:t>
-      </w:r>
-      <w:r>
-        <w:t xml:space="preserve"> l</w:t>
-      </w:r>
-      <w:r>
-        <w:t>’</w:t>
-      </w:r>
-      <w:r>
-        <w:t>assistant virtuel de savoir s</w:t>
-      </w:r>
-      <w:r>
-        <w:t>’</w:t>
-      </w:r>
-      <w:r>
-        <w:t>il est sur la bonne voie ou non.</w:t>
-      </w:r>
-    </w:p>
-    <w:p>
-      <w:r>
-        <w:t>En ce qui concerne la voix, nous utiliserons seulement la voix d</w:t>
-      </w:r>
-      <w:r>
-        <w:t>’</w:t>
-      </w:r>
-      <w:r>
-        <w:t xml:space="preserve">une personne test. Celle-ci servira </w:t>
-      </w:r>
-      <w:r>
-        <w:t>à</w:t>
-      </w:r>
-      <w:r>
-        <w:t xml:space="preserve"> entrainer notre algorithme. Chaque sons pr</w:t>
-      </w:r>
-      <w:r>
-        <w:t>é</w:t>
-      </w:r>
-      <w:r>
-        <w:t>-enregistr</w:t>
-      </w:r>
-      <w:r>
-        <w:t>é</w:t>
-      </w:r>
-      <w:r>
-        <w:t>s repr</w:t>
-      </w:r>
-      <w:r>
-        <w:t>é</w:t>
-      </w:r>
-      <w:r>
-        <w:t xml:space="preserve">senteront </w:t>
-      </w:r>
-      <w:r>
-        <w:t>la r</w:t>
-      </w:r>
-      <w:r>
-        <w:t>é</w:t>
-      </w:r>
-      <w:r>
-        <w:t>compense ou la p</w:t>
-      </w:r>
-      <w:r>
-        <w:t>é</w:t>
-      </w:r>
-      <w:r>
-        <w:t>nalit</w:t>
-      </w:r>
-      <w:r>
-        <w:t>é</w:t>
-      </w:r>
-      <w:r>
-        <w:t xml:space="preserve"> que le programme doit ressentir lorsque la personne parle</w:t>
-      </w:r>
-      <w:r>
-        <w:t>.</w:t>
-      </w:r>
-    </w:p>
-    <w:p>
-      <w:r>
-        <w:t>Pour le contr</w:t>
-      </w:r>
-      <w:r>
-        <w:t>ô</w:t>
-      </w:r>
-      <w:r>
-        <w:t>le de la souris et du clavier</w:t>
-      </w:r>
-      <w:r>
-        <w:t>, notre algorithme tentera des actions al</w:t>
-      </w:r>
-      <w:r>
-        <w:t>é</w:t>
-      </w:r>
-      <w:r>
-        <w:t>atoires sous formes de sc</w:t>
-      </w:r>
-      <w:r>
-        <w:t>é</w:t>
-      </w:r>
-      <w:r>
-        <w:t xml:space="preserve">narios qui seront </w:t>
-      </w:r>
-      <w:r>
-        <w:t>é</w:t>
-      </w:r>
-      <w:r>
-        <w:t>valu</w:t>
-      </w:r>
-      <w:r>
-        <w:t>é</w:t>
-      </w:r>
-      <w:r>
-        <w:t>s par la personne test en utilisant la voix.</w:t>
-      </w:r>
-    </w:p>
-    <w:p>
-      <w:pPr>
-        <w:rPr>
-          <w:strike/>
-          <w:lang w:val="en-GB"/>
-        </w:rPr>
-      </w:pPr>
-      <w:r>
-        <w:rPr>
-          <w:strike/>
-          <w:lang w:val="en-GB"/>
-        </w:rPr>
-        <w:t>Why ?</w:t>
-      </w:r>
-    </w:p>
-    <w:p>
-      <w:pPr>
-        <w:rPr>
-          <w:strike/>
-          <w:lang w:val="en-GB"/>
-        </w:rPr>
-      </w:pPr>
-      <w:r>
-        <w:rPr>
-          <w:strike/>
-          <w:lang w:val="en-GB"/>
-        </w:rPr>
-        <w:t>Siri, google assistant, Alexa =&gt; predefine commands</w:t>
-      </w:r>
-      <w:r>
-        <w:rPr>
-          <w:strike/>
-          <w:lang w:val="en-GB"/>
-        </w:rPr>
-        <w:t xml:space="preserve"> </w:t>
-      </w:r>
-    </w:p>
-    <w:p>
-      <w:pPr>
-        <w:rPr>
-          <w:strike/>
-          <w:lang w:val="en-GB"/>
-        </w:rPr>
-      </w:pPr>
-      <w:r>
-        <w:rPr>
-          <w:strike/>
-          <w:lang w:val="en-GB"/>
-        </w:rPr>
-        <w:t>Explain to create a command on google assistant (action)</w:t>
-      </w:r>
-    </w:p>
-    <w:p>
-      <w:pPr>
-        <w:rPr>
-          <w:strike/>
-          <w:lang w:val="en-GB"/>
-        </w:rPr>
-      </w:pPr>
-      <w:r>
-        <w:rPr>
-          <w:strike/>
-          <w:lang w:val="en-GB"/>
-        </w:rPr>
-        <w:t>Explain to create a command on google assistant (skill)</w:t>
-      </w:r>
-    </w:p>
-    <w:p>
-      <w:pPr>
-        <w:rPr>
-          <w:strike/>
-          <w:lang w:val="en-GB"/>
-        </w:rPr>
-      </w:pPr>
-      <w:r>
-        <w:rPr>
-          <w:strike/>
-          <w:lang w:val="en-GB"/>
-        </w:rPr>
-        <w:t>Explain the others ?</w:t>
-      </w:r>
-    </w:p>
-    <w:p>
-      <w:pPr>
-        <w:rPr>
-          <w:strike/>
-          <w:lang w:val="en-GB"/>
-        </w:rPr>
-      </w:pPr>
-      <w:r>
-        <w:rPr>
-          <w:strike/>
-          <w:lang w:val="en-GB"/>
-        </w:rPr>
-        <w:t>Ref1 robot et IA</w:t>
-      </w:r>
-    </w:p>
-    <w:p>
-      <w:pPr>
-        <w:rPr>
-          <w:strike/>
-          <w:lang w:val="en-GB"/>
-        </w:rPr>
-      </w:pPr>
-      <w:r>
-        <w:rPr>
-          <w:strike/>
+    </w:p>
+    <w:p>
+      <w:pPr>
+        <w:rPr>
+          <w:lang w:val="en-GB"/>
+        </w:rPr>
+      </w:pPr>
+      <w:r>
+        <w:rPr>
+          <w:lang w:val="en-GB"/>
+        </w:rPr>
+        <w:t>How to solve it ?</w:t>
+      </w:r>
+    </w:p>
+    <w:p>
+      <w:pPr>
+        <w:rPr>
+          <w:lang w:val="en-GB"/>
+        </w:rPr>
+      </w:pPr>
+      <w:r>
+        <w:rPr>
+          <w:lang w:val="en-GB"/>
+        </w:rPr>
+        <w:t>What are the mains results ?</w:t>
+      </w:r>
+    </w:p>
+    <w:p>
+      <w:pPr>
+        <w:rPr>
+          <w:lang w:val="en-GB"/>
+        </w:rPr>
+      </w:pPr>
+    </w:p>
+    <w:p>
+      <w:pPr>
+        <w:rPr>
+          <w:lang w:val="en-GB"/>
+        </w:rPr>
+      </w:pPr>
+    </w:p>
+    <w:p>
+      <w:pPr>
+        <w:rPr>
+          <w:lang w:val="en-GB"/>
+        </w:rPr>
+      </w:pPr>
+      <w:r>
+        <w:rPr>
+          <w:lang w:val="en-GB"/>
+        </w:rPr>
+        <w:t>Related work</w:t>
+      </w:r>
+    </w:p>
+    <w:p>
+      <w:pPr>
+        <w:rPr>
+          <w:lang w:val="en-GB"/>
+        </w:rPr>
+      </w:pPr>
+      <w:r>
+        <w:rPr>
+          <w:lang w:val="en-GB"/>
+        </w:rPr>
+        <w:t>RL in game (alpha go) with image</w:t>
+      </w:r>
+    </w:p>
+    <w:p>
+      <w:pPr>
+        <w:rPr>
+          <w:lang w:val="en-GB"/>
+        </w:rPr>
+      </w:pPr>
+    </w:p>
+    <w:p>
+      <w:pPr>
+        <w:rPr>
+          <w:lang w:val="en-GB"/>
+        </w:rPr>
+      </w:pPr>
+    </w:p>
+    <w:p>
+      <w:pPr>
+        <w:rPr>
+          <w:lang w:val="en-GB"/>
+        </w:rPr>
+      </w:pPr>
+      <w:r>
+        <w:rPr>
+          <w:lang w:val="en-GB"/>
+        </w:rPr>
+        <w:t>Dataset and features</w:t>
+      </w:r>
+    </w:p>
+    <w:p>
+      <w:pPr>
+        <w:rPr>
+          <w:lang w:val="en-GB"/>
+        </w:rPr>
+      </w:pPr>
+      <w:r>
+        <w:rPr>
+          <w:lang w:val="en-GB"/>
+        </w:rPr>
+        <w:t>Record 1minute/10minute/</w:t>
+      </w:r>
+      <w:r>
+        <w:rPr>
+          <w:lang w:val="en-GB"/>
+        </w:rPr>
+        <w:t>1hour/1day</w:t>
+      </w:r>
+    </w:p>
+    <w:p>
+      <w:pPr>
+        <w:rPr>
+          <w:lang w:val="en-GB"/>
+        </w:rPr>
+      </w:pPr>
+      <w:r>
+        <w:rPr>
+          <w:lang w:val="en-GB"/>
+        </w:rPr>
+        <w:t>Explain the image in the database</w:t>
+      </w:r>
+    </w:p>
+    <w:p>
+      <w:pPr>
+        <w:rPr>
+          <w:lang w:val="en-GB"/>
+        </w:rPr>
+      </w:pPr>
+      <w:r>
+        <w:rPr>
+          <w:lang w:val="en-GB"/>
+        </w:rPr>
+        <w:t>Record yes/no for RL</w:t>
+      </w:r>
+    </w:p>
+    <w:p>
+      <w:pPr>
+        <w:rPr>
+          <w:lang w:val="en-GB"/>
+        </w:rPr>
+      </w:pPr>
+      <w:r>
+        <w:rPr>
+          <w:lang w:val="en-GB"/>
+        </w:rPr>
+        <w:t>Explain the sounds in the database</w:t>
+      </w:r>
+    </w:p>
+    <w:p>
+      <w:pPr>
+        <w:rPr>
+          <w:lang w:val="en-GB"/>
+        </w:rPr>
+      </w:pPr>
+      <w:r>
+        <w:rPr>
+          <w:lang w:val="en-GB"/>
+        </w:rPr>
+        <w:t>Dynamc dataset</w:t>
+      </w:r>
+    </w:p>
+    <w:p>
+      <w:pPr>
+        <w:rPr>
+          <w:lang w:val="en-GB"/>
+        </w:rPr>
+      </w:pPr>
+    </w:p>
+    <w:p>
+      <w:pPr>
+        <w:rPr>
+          <w:lang w:val="en-GB"/>
+        </w:rPr>
+      </w:pPr>
+    </w:p>
+    <w:p>
+      <w:pPr>
+        <w:rPr>
+          <w:lang w:val="en-GB"/>
+        </w:rPr>
+      </w:pPr>
+      <w:r>
+        <w:rPr>
+          <w:lang w:val="en-GB"/>
+        </w:rPr>
+        <w:t>Methods</w:t>
+      </w:r>
+    </w:p>
+    <w:p>
+      <w:pPr>
+        <w:rPr>
+          <w:lang w:val="en-GB"/>
+        </w:rPr>
+      </w:pPr>
+      <w:r>
+        <w:rPr>
+          <w:lang w:val="en-GB"/>
+        </w:rPr>
+        <w:t xml:space="preserve">RL on </w:t>
+      </w:r>
+      <w:r>
+        <w:rPr>
+          <w:lang w:val="en-GB"/>
+        </w:rPr>
+        <w:t>dataset to understand the command and to find a new command</w:t>
+      </w:r>
+    </w:p>
+    <w:p>
+      <w:pPr>
+        <w:rPr>
+          <w:lang w:val="en-GB"/>
+        </w:rPr>
+      </w:pPr>
+    </w:p>
+    <w:p>
+      <w:pPr>
+        <w:rPr>
+          <w:lang w:val="en-GB"/>
+        </w:rPr>
+      </w:pPr>
+    </w:p>
+    <w:p>
+      <w:pPr>
+        <w:rPr>
+          <w:lang w:val="en-GB"/>
+        </w:rPr>
+      </w:pPr>
+      <w:r>
+        <w:rPr>
+          <w:lang w:val="en-GB"/>
+        </w:rPr>
+        <w:t>Experiments/Results/Discussion</w:t>
+      </w:r>
+    </w:p>
+    <w:p>
+      <w:pPr>
+        <w:rPr>
+          <w:lang w:val="en-GB"/>
+        </w:rPr>
+      </w:pPr>
+      <w:r>
+        <w:rPr>
           <w:lang w:val="en-GB"/>
         </w:rPr>
         <w:lastRenderedPageBreak/>
-        <w:t>Ref2 virtual assistant</w:t>
-      </w:r>
-    </w:p>
-    <w:p>
-      <w:pPr>
-        <w:rPr>
-          <w:strike/>
-          <w:lang w:val="en-GB"/>
-        </w:rPr>
-      </w:pPr>
-      <w:r>
-        <w:rPr>
-          <w:strike/>
-          <w:lang w:val="en-GB"/>
-        </w:rPr>
-        <w:t>Another way to create a command =&gt; RL on voice and mouse move/click</w:t>
-      </w:r>
-    </w:p>
-    <w:p>
-      <w:pPr>
-        <w:rPr>
-          <w:strike/>
-          <w:lang w:val="en-GB"/>
-        </w:rPr>
-      </w:pPr>
-      <w:r>
-        <w:rPr>
-          <w:strike/>
-          <w:lang w:val="en-GB"/>
-        </w:rPr>
-        <w:t>Hypothesis to test</w:t>
-      </w:r>
-    </w:p>
-    <w:p>
-      <w:pPr>
-        <w:rPr>
-          <w:strike/>
-          <w:lang w:val="en-GB"/>
-        </w:rPr>
-      </w:pPr>
-      <w:r>
-        <w:rPr>
-          <w:strike/>
-          <w:lang w:val="en-GB"/>
-        </w:rPr>
-        <w:t>Explain the voice</w:t>
-      </w:r>
-    </w:p>
-    <w:p>
-      <w:pPr>
-        <w:rPr>
-          <w:strike/>
-          <w:lang w:val="en-GB"/>
-        </w:rPr>
-      </w:pPr>
-      <w:r>
-        <w:rPr>
-          <w:strike/>
-          <w:lang w:val="en-GB"/>
-        </w:rPr>
-        <w:t>Explain the mouse move/click</w:t>
-      </w:r>
-    </w:p>
-    <w:p>
-      <w:pPr>
-        <w:rPr>
-          <w:lang w:val="en-GB"/>
-        </w:rPr>
-      </w:pPr>
-      <w:r>
-        <w:rPr>
-          <w:lang w:val="en-GB"/>
-        </w:rPr>
-        <w:t>Objective: create a</w:t>
-      </w:r>
-      <w:r>
-        <w:rPr>
-          <w:lang w:val="en-GB"/>
-        </w:rPr>
-        <w:t xml:space="preserve">n </w:t>
-      </w:r>
-      <w:r>
-        <w:rPr>
-          <w:lang w:val="en-GB"/>
-        </w:rPr>
-        <w:t xml:space="preserve">ecological </w:t>
-      </w:r>
-      <w:r>
-        <w:rPr>
-          <w:lang w:val="en-GB"/>
-        </w:rPr>
-        <w:t xml:space="preserve">artificial intelligent </w:t>
-      </w:r>
-      <w:r>
-        <w:rPr>
-          <w:lang w:val="en-GB"/>
-        </w:rPr>
-        <w:t>assistant</w:t>
-      </w:r>
-    </w:p>
-    <w:p>
-      <w:pPr>
-        <w:rPr>
-          <w:lang w:val="en-GB"/>
-        </w:rPr>
-      </w:pPr>
-      <w:r>
-        <w:rPr>
-          <w:lang w:val="en-GB"/>
-        </w:rPr>
-        <w:t>How to solve it ?</w:t>
-      </w:r>
-    </w:p>
-    <w:p>
-      <w:pPr>
-        <w:rPr>
-          <w:lang w:val="en-GB"/>
-        </w:rPr>
-      </w:pPr>
-      <w:r>
-        <w:rPr>
-          <w:lang w:val="en-GB"/>
-        </w:rPr>
-        <w:t>What are the mains results ?</w:t>
-      </w:r>
-    </w:p>
-    <w:p>
-      <w:pPr>
-        <w:rPr>
-          <w:lang w:val="en-GB"/>
-        </w:rPr>
-      </w:pPr>
-    </w:p>
-    <w:p>
-      <w:pPr>
-        <w:rPr>
-          <w:lang w:val="en-GB"/>
-        </w:rPr>
-      </w:pPr>
-    </w:p>
-    <w:p>
-      <w:pPr>
-        <w:rPr>
-          <w:lang w:val="en-GB"/>
-        </w:rPr>
-      </w:pPr>
-      <w:r>
-        <w:rPr>
-          <w:lang w:val="en-GB"/>
-        </w:rPr>
-        <w:t>Related work</w:t>
-      </w:r>
-    </w:p>
-    <w:p>
-      <w:pPr>
-        <w:rPr>
-          <w:lang w:val="en-GB"/>
-        </w:rPr>
-      </w:pPr>
-      <w:r>
-        <w:rPr>
-          <w:lang w:val="en-GB"/>
-        </w:rPr>
-        <w:t>RL in game (alpha go) with image</w:t>
-      </w:r>
-    </w:p>
-    <w:p>
-      <w:pPr>
-        <w:rPr>
-          <w:lang w:val="en-GB"/>
-        </w:rPr>
-      </w:pPr>
-    </w:p>
-    <w:p>
-      <w:pPr>
-        <w:rPr>
-          <w:lang w:val="en-GB"/>
-        </w:rPr>
-      </w:pPr>
-    </w:p>
-    <w:p>
-      <w:pPr>
-        <w:rPr>
-          <w:lang w:val="en-GB"/>
-        </w:rPr>
-      </w:pPr>
-      <w:r>
-        <w:rPr>
-          <w:lang w:val="en-GB"/>
-        </w:rPr>
-        <w:t>Dataset and features</w:t>
-      </w:r>
-    </w:p>
-    <w:p>
-      <w:pPr>
-        <w:rPr>
-          <w:lang w:val="en-GB"/>
-        </w:rPr>
-      </w:pPr>
-      <w:r>
-        <w:rPr>
-          <w:lang w:val="en-GB"/>
-        </w:rPr>
-        <w:t>Record 1minute/10minute/</w:t>
-      </w:r>
-      <w:r>
-        <w:rPr>
-          <w:lang w:val="en-GB"/>
-        </w:rPr>
-        <w:t>1hour/1day</w:t>
-      </w:r>
-    </w:p>
-    <w:p>
-      <w:pPr>
-        <w:rPr>
-          <w:lang w:val="en-GB"/>
-        </w:rPr>
-      </w:pPr>
-      <w:r>
-        <w:rPr>
-          <w:lang w:val="en-GB"/>
-        </w:rPr>
-        <w:t>Explain the image in the database</w:t>
-      </w:r>
-    </w:p>
-    <w:p>
-      <w:pPr>
-        <w:rPr>
-          <w:lang w:val="en-GB"/>
-        </w:rPr>
-      </w:pPr>
-      <w:r>
-        <w:rPr>
-          <w:lang w:val="en-GB"/>
-        </w:rPr>
-        <w:t>Record yes/no for RL</w:t>
-      </w:r>
-    </w:p>
-    <w:p>
-      <w:pPr>
-        <w:rPr>
-          <w:lang w:val="en-GB"/>
-        </w:rPr>
-      </w:pPr>
-      <w:r>
-        <w:rPr>
-          <w:lang w:val="en-GB"/>
-        </w:rPr>
-        <w:t>Explain the sounds in the database</w:t>
-      </w:r>
-    </w:p>
-    <w:p>
-      <w:pPr>
-        <w:rPr>
-          <w:lang w:val="en-GB"/>
-        </w:rPr>
-      </w:pPr>
-      <w:r>
-        <w:rPr>
-          <w:lang w:val="en-GB"/>
-        </w:rPr>
-        <w:t>Dynamc dataset</w:t>
-      </w:r>
-    </w:p>
-    <w:p>
-      <w:pPr>
-        <w:rPr>
-          <w:lang w:val="en-GB"/>
-        </w:rPr>
-      </w:pPr>
-    </w:p>
-    <w:p>
-      <w:pPr>
-        <w:rPr>
-          <w:lang w:val="en-GB"/>
-        </w:rPr>
-      </w:pPr>
-    </w:p>
-    <w:p>
-      <w:pPr>
-        <w:rPr>
-          <w:lang w:val="en-GB"/>
-        </w:rPr>
-      </w:pPr>
-      <w:r>
-        <w:rPr>
-          <w:lang w:val="en-GB"/>
-        </w:rPr>
-        <w:t>Methods</w:t>
-      </w:r>
-    </w:p>
-    <w:p>
-      <w:pPr>
-        <w:rPr>
-          <w:lang w:val="en-GB"/>
-        </w:rPr>
-      </w:pPr>
-      <w:r>
-        <w:rPr>
-          <w:lang w:val="en-GB"/>
-        </w:rPr>
-        <w:t xml:space="preserve">RL on </w:t>
-      </w:r>
-      <w:r>
-        <w:rPr>
-          <w:lang w:val="en-GB"/>
-        </w:rPr>
-        <w:t>dataset to understand the command and to find a new command</w:t>
-      </w:r>
-    </w:p>
-    <w:p>
-      <w:pPr>
-        <w:rPr>
-          <w:lang w:val="en-GB"/>
-        </w:rPr>
-      </w:pPr>
-    </w:p>
-    <w:p>
-      <w:pPr>
-        <w:rPr>
-          <w:lang w:val="en-GB"/>
-        </w:rPr>
-      </w:pPr>
-    </w:p>
-    <w:p>
-      <w:pPr>
-        <w:rPr>
-          <w:lang w:val="en-GB"/>
-        </w:rPr>
-      </w:pPr>
-      <w:r>
-        <w:rPr>
-          <w:lang w:val="en-GB"/>
-        </w:rPr>
-        <w:t>Experiments/Results/Discussion</w:t>
-      </w:r>
-    </w:p>
-    <w:p>
-      <w:pPr>
-        <w:rPr>
-          <w:lang w:val="en-GB"/>
-        </w:rPr>
-      </w:pPr>
-      <w:r>
-        <w:rPr>
-          <w:lang w:val="en-GB"/>
-        </w:rPr>
         <w:t>Compare a command on cortana an</w:t>
       </w:r>
       <w:r>
@@ -1265,7 +1356,6 @@
         <w:rPr>
           <w:lang w:val="en-GB"/>
         </w:rPr>
-        <w:lastRenderedPageBreak/>
         <w:t>Compare commands to cortana</w:t>
       </w:r>
     </w:p>

</xml_diff>

<commit_message>
#8 The main results explaination in introduction in report added
</commit_message>
<xml_diff>
--- a/SAI_report.docx
+++ b/SAI_report.docx
@@ -273,10 +273,13 @@
         <w:t>è</w:t>
       </w:r>
       <w:r>
-        <w:t>s la</w:t>
-      </w:r>
-      <w:r>
-        <w:t>’</w:t>
+        <w:t>s l</w:t>
+      </w:r>
+      <w:r>
+        <w:t>’</w:t>
+      </w:r>
+      <w:r>
+        <w:t>a</w:t>
       </w:r>
       <w:r>
         <w:t>rticle r</w:t>
@@ -475,6 +478,95 @@
     </w:p>
     <w:p>
       <w:r>
+        <w:t>Le but de cet assistant virtuel est qu</w:t>
+      </w:r>
+      <w:r>
+        <w:t>’</w:t>
+      </w:r>
+      <w:r>
+        <w:t xml:space="preserve">il puisse </w:t>
+      </w:r>
+      <w:r>
+        <w:t>ê</w:t>
+      </w:r>
+      <w:r>
+        <w:t xml:space="preserve">tre beaucoup plus </w:t>
+      </w:r>
+      <w:r>
+        <w:t>é</w:t>
+      </w:r>
+      <w:r>
+        <w:t>cologique que ceux existants. En effet, les autres assistants requierent en g</w:t>
+      </w:r>
+      <w:r>
+        <w:t>é</w:t>
+      </w:r>
+      <w:r>
+        <w:t>n</w:t>
+      </w:r>
+      <w:r>
+        <w:t>é</w:t>
+      </w:r>
+      <w:r>
+        <w:t>ral un cluster qui a besoin d</w:t>
+      </w:r>
+      <w:r>
+        <w:t>’</w:t>
+      </w:r>
+      <w:r>
+        <w:t xml:space="preserve">un datacenter. Ce qui engendre une </w:t>
+      </w:r>
+      <w:r>
+        <w:t>é</w:t>
+      </w:r>
+      <w:r>
+        <w:t xml:space="preserve">mission de gaz </w:t>
+      </w:r>
+      <w:r>
+        <w:t>à</w:t>
+      </w:r>
+      <w:r>
+        <w:t xml:space="preserve"> effet de serre non n</w:t>
+      </w:r>
+      <w:r>
+        <w:t>é</w:t>
+      </w:r>
+      <w:r>
+        <w:t>gligeable. Le r</w:t>
+      </w:r>
+      <w:r>
+        <w:t>é</w:t>
+      </w:r>
+      <w:r>
+        <w:t xml:space="preserve">sultat devrait </w:t>
+      </w:r>
+      <w:r>
+        <w:t>ê</w:t>
+      </w:r>
+      <w:r>
+        <w:t>tre assez l</w:t>
+      </w:r>
+      <w:r>
+        <w:t>é</w:t>
+      </w:r>
+      <w:r>
+        <w:t>ger pour ne pas affaiblir le processeur de l</w:t>
+      </w:r>
+      <w:r>
+        <w:t>’</w:t>
+      </w:r>
+      <w:r>
+        <w:t>ordinateur utilis</w:t>
+      </w:r>
+      <w:r>
+        <w:t>é</w:t>
+      </w:r>
+      <w:r>
+        <w:t>.</w:t>
+      </w:r>
+    </w:p>
+    <w:p>
+      <w:r>
         <w:t>Notre id</w:t>
       </w:r>
       <w:r>
@@ -541,10 +633,7 @@
         <w:t>ç</w:t>
       </w:r>
       <w:r>
-        <w:t>on dynamique</w:t>
-      </w:r>
-      <w:r>
-        <w:t xml:space="preserve"> comme la montr</w:t>
+        <w:t>on dynamique comme la montr</w:t>
       </w:r>
       <w:r>
         <w:t>é</w:t>
@@ -562,10 +651,7 @@
         <w:t>é</w:t>
       </w:r>
       <w:r>
-        <w:t>rence au Sophia Summit 2019</w:t>
-      </w:r>
-      <w:r>
-        <w:t xml:space="preserve"> o</w:t>
+        <w:t>rence au Sophia Summit 2019 o</w:t>
       </w:r>
       <w:r>
         <w:t>ù</w:t>
@@ -583,10 +669,7 @@
         <w:t>é</w:t>
       </w:r>
       <w:r>
-        <w:t>dicales</w:t>
-      </w:r>
-      <w:r>
-        <w:t>.</w:t>
+        <w:t>dicales.</w:t>
       </w:r>
     </w:p>
     <w:p>
@@ -615,10 +698,7 @@
         <w:t>’</w:t>
       </w:r>
       <w:r>
-        <w:t>assistant virtuel.</w:t>
-      </w:r>
-      <w:r>
-        <w:t xml:space="preserve"> Il va falloir pr</w:t>
+        <w:t>assistant virtuel. Il va falloir pr</w:t>
       </w:r>
       <w:r>
         <w:t>é</w:t>
@@ -677,10 +757,7 @@
         <w:t>é</w:t>
       </w:r>
       <w:r>
-        <w:t xml:space="preserve">senteront </w:t>
-      </w:r>
-      <w:r>
-        <w:t>la r</w:t>
+        <w:t>senteront la r</w:t>
       </w:r>
       <w:r>
         <w:t>é</w:t>
@@ -698,10 +775,7 @@
         <w:t>é</w:t>
       </w:r>
       <w:r>
-        <w:t xml:space="preserve"> que le programme doit ressentir lorsque la personne parle</w:t>
-      </w:r>
-      <w:r>
-        <w:t>.</w:t>
+        <w:t xml:space="preserve"> que le programme doit ressentir lorsque la personne parle.</w:t>
       </w:r>
     </w:p>
     <w:p>
@@ -712,10 +786,7 @@
         <w:t>ô</w:t>
       </w:r>
       <w:r>
-        <w:t>le de la souris et du clavier</w:t>
-      </w:r>
-      <w:r>
-        <w:t>, notre algorithme tentera des actions al</w:t>
+        <w:t>le de la souris et du clavier, notre algorithme tentera des actions al</w:t>
       </w:r>
       <w:r>
         <w:t>é</w:t>
@@ -742,90 +813,75 @@
         <w:t>s par la personne test en utilisant la voix.</w:t>
       </w:r>
     </w:p>
-    <w:p>
-      <w:r>
-        <w:t>Le but de cet assistant virtuel est qu</w:t>
-      </w:r>
-      <w:r>
-        <w:t>’</w:t>
-      </w:r>
-      <w:r>
-        <w:t xml:space="preserve">il puisse </w:t>
-      </w:r>
-      <w:r>
-        <w:t>ê</w:t>
-      </w:r>
-      <w:r>
-        <w:t xml:space="preserve">tre beaucoup plus </w:t>
-      </w:r>
-      <w:r>
-        <w:t>é</w:t>
-      </w:r>
-      <w:r>
-        <w:t>cologique que ceux existants. En effet, les autres assistants requierent en g</w:t>
-      </w:r>
-      <w:r>
-        <w:t>é</w:t>
-      </w:r>
-      <w:r>
-        <w:t>n</w:t>
-      </w:r>
-      <w:r>
-        <w:t>é</w:t>
-      </w:r>
-      <w:r>
-        <w:t>ral un cluster qui a besoin d</w:t>
-      </w:r>
-      <w:r>
-        <w:t>’</w:t>
-      </w:r>
-      <w:r>
-        <w:t xml:space="preserve">un datacenter. Ce qui engendre une emission de gaz </w:t>
+    <w:p/>
+    <w:p>
+      <w:r>
+        <w:lastRenderedPageBreak/>
+        <w:t>L</w:t>
+      </w:r>
+      <w:r>
+        <w:t>’</w:t>
+      </w:r>
+      <w:r>
+        <w:t>objectif fix</w:t>
+      </w:r>
+      <w:r>
+        <w:t>é</w:t>
+      </w:r>
+      <w:r>
+        <w:t xml:space="preserve"> est de pouvoir commander la souris avec la voix. Chaque paroles destin</w:t>
+      </w:r>
+      <w:r>
+        <w:t>é</w:t>
+      </w:r>
+      <w:r>
+        <w:t xml:space="preserve">s </w:t>
       </w:r>
       <w:r>
         <w:t>à</w:t>
       </w:r>
       <w:r>
-        <w:t xml:space="preserve"> effet de serre non n</w:t>
-      </w:r>
-      <w:r>
-        <w:t>é</w:t>
-      </w:r>
-      <w:r>
-        <w:t>gligeable. Le r</w:t>
-      </w:r>
-      <w:r>
-        <w:t>é</w:t>
-      </w:r>
-      <w:r>
-        <w:t xml:space="preserve">sultat devrait </w:t>
-      </w:r>
-      <w:r>
-        <w:t>ê</w:t>
-      </w:r>
-      <w:r>
-        <w:t>tre assez l</w:t>
-      </w:r>
-      <w:r>
-        <w:t>é</w:t>
-      </w:r>
-      <w:r>
-        <w:t>ger pour ne pas affaiblir le processeur de l</w:t>
-      </w:r>
-      <w:r>
-        <w:t>’</w:t>
-      </w:r>
-      <w:r>
-        <w:t>ordinateur utilis</w:t>
-      </w:r>
-      <w:r>
-        <w:t>é</w:t>
-      </w:r>
-      <w:r>
-        <w:t>.</w:t>
+        <w:t xml:space="preserve"> l</w:t>
+      </w:r>
+      <w:r>
+        <w:t>’</w:t>
+      </w:r>
+      <w:r>
+        <w:t>assistant virtuel fera communiquer celui-ci en cas d</w:t>
+      </w:r>
+      <w:r>
+        <w:t>’</w:t>
+      </w:r>
+      <w:r>
+        <w:t>incompr</w:t>
+      </w:r>
+      <w:r>
+        <w:t>é</w:t>
+      </w:r>
+      <w:r>
+        <w:t>hension pour avoir plus d</w:t>
+      </w:r>
+      <w:r>
+        <w:t>’</w:t>
+      </w:r>
+      <w:r>
+        <w:t>explications ou effectuer l</w:t>
+      </w:r>
+      <w:r>
+        <w:t>’</w:t>
+      </w:r>
+      <w:r>
+        <w:t>action demand</w:t>
+      </w:r>
+      <w:r>
+        <w:t>é</w:t>
+      </w:r>
+      <w:r>
+        <w:t>e.</w:t>
       </w:r>
     </w:p>
     <w:p/>
+    <w:p/>
     <w:p>
       <w:pPr>
         <w:rPr>
@@ -875,8 +931,16 @@
           <w:strike/>
           <w:lang w:val="en-GB"/>
         </w:rPr>
-        <w:lastRenderedPageBreak/>
-        <w:t>Explain to create a command on google assistant (action)</w:t>
+        <w:t>Explain to create a command on g</w:t>
+      </w:r>
+      <w:bookmarkStart w:id="0" w:name="_GoBack"/>
+      <w:bookmarkEnd w:id="0"/>
+      <w:r>
+        <w:rPr>
+          <w:strike/>
+          <w:lang w:val="en-GB"/>
+        </w:rPr>
+        <w:t>oogle assistant (action)</w:t>
       </w:r>
     </w:p>
     <w:p>
@@ -1006,7 +1070,6 @@
           <w:lang w:val="en-GB"/>
         </w:rPr>
       </w:pPr>
-      <w:bookmarkStart w:id="0" w:name="_GoBack"/>
       <w:r>
         <w:rPr>
           <w:strike/>
@@ -1042,16 +1105,17 @@
         </w:rPr>
         <w:t>assistant</w:t>
       </w:r>
-      <w:bookmarkEnd w:id="0"/>
-    </w:p>
-    <w:p>
-      <w:pPr>
-        <w:rPr>
-          <w:lang w:val="en-GB"/>
-        </w:rPr>
-      </w:pPr>
-      <w:r>
-        <w:rPr>
+    </w:p>
+    <w:p>
+      <w:pPr>
+        <w:rPr>
+          <w:strike/>
+          <w:lang w:val="en-GB"/>
+        </w:rPr>
+      </w:pPr>
+      <w:r>
+        <w:rPr>
+          <w:strike/>
           <w:lang w:val="en-GB"/>
         </w:rPr>
         <w:t>How to solve it ?</w:t>
@@ -1060,11 +1124,13 @@
     <w:p>
       <w:pPr>
         <w:rPr>
-          <w:lang w:val="en-GB"/>
-        </w:rPr>
-      </w:pPr>
-      <w:r>
-        <w:rPr>
+          <w:strike/>
+          <w:lang w:val="en-GB"/>
+        </w:rPr>
+      </w:pPr>
+      <w:r>
+        <w:rPr>
+          <w:strike/>
           <w:lang w:val="en-GB"/>
         </w:rPr>
         <w:t>What are the mains results ?</w:t>
@@ -1291,7 +1357,6 @@
         <w:rPr>
           <w:lang w:val="en-GB"/>
         </w:rPr>
-        <w:lastRenderedPageBreak/>
         <w:t>Compare a command on cortana an</w:t>
       </w:r>
       <w:r>

</xml_diff>

<commit_message>
#8 First try on related work in report added
</commit_message>
<xml_diff>
--- a/SAI_report.docx
+++ b/SAI_report.docx
@@ -931,237 +931,294 @@
           <w:strike/>
           <w:lang w:val="en-GB"/>
         </w:rPr>
-        <w:t>Explain to create a command on g</w:t>
-      </w:r>
+        <w:t>Explain to create a command on google assistant (action)</w:t>
+      </w:r>
+    </w:p>
+    <w:p>
+      <w:pPr>
+        <w:rPr>
+          <w:strike/>
+          <w:lang w:val="en-GB"/>
+        </w:rPr>
+      </w:pPr>
+      <w:r>
+        <w:rPr>
+          <w:strike/>
+          <w:lang w:val="en-GB"/>
+        </w:rPr>
+        <w:t>Explain to create a command on google assistant (skill)</w:t>
+      </w:r>
+    </w:p>
+    <w:p>
+      <w:pPr>
+        <w:rPr>
+          <w:strike/>
+          <w:lang w:val="en-GB"/>
+        </w:rPr>
+      </w:pPr>
+      <w:r>
+        <w:rPr>
+          <w:strike/>
+          <w:lang w:val="en-GB"/>
+        </w:rPr>
+        <w:t>Explain the others ?</w:t>
+      </w:r>
+    </w:p>
+    <w:p>
+      <w:pPr>
+        <w:rPr>
+          <w:strike/>
+          <w:lang w:val="en-GB"/>
+        </w:rPr>
+      </w:pPr>
+      <w:r>
+        <w:rPr>
+          <w:strike/>
+          <w:lang w:val="en-GB"/>
+        </w:rPr>
+        <w:t>Ref1 robot et IA</w:t>
+      </w:r>
+    </w:p>
+    <w:p>
+      <w:pPr>
+        <w:rPr>
+          <w:strike/>
+          <w:lang w:val="en-GB"/>
+        </w:rPr>
+      </w:pPr>
+      <w:r>
+        <w:rPr>
+          <w:strike/>
+          <w:lang w:val="en-GB"/>
+        </w:rPr>
+        <w:t>Ref2 virtual assistant</w:t>
+      </w:r>
+    </w:p>
+    <w:p>
+      <w:pPr>
+        <w:rPr>
+          <w:strike/>
+          <w:lang w:val="en-GB"/>
+        </w:rPr>
+      </w:pPr>
+      <w:r>
+        <w:rPr>
+          <w:strike/>
+          <w:lang w:val="en-GB"/>
+        </w:rPr>
+        <w:t>Another way to create a command =&gt; RL on voice and mouse move/click</w:t>
+      </w:r>
+    </w:p>
+    <w:p>
+      <w:pPr>
+        <w:rPr>
+          <w:strike/>
+          <w:lang w:val="en-GB"/>
+        </w:rPr>
+      </w:pPr>
+      <w:r>
+        <w:rPr>
+          <w:strike/>
+          <w:lang w:val="en-GB"/>
+        </w:rPr>
+        <w:t>Hypothesis to test</w:t>
+      </w:r>
+    </w:p>
+    <w:p>
+      <w:pPr>
+        <w:rPr>
+          <w:strike/>
+          <w:lang w:val="en-GB"/>
+        </w:rPr>
+      </w:pPr>
+      <w:r>
+        <w:rPr>
+          <w:strike/>
+          <w:lang w:val="en-GB"/>
+        </w:rPr>
+        <w:t>Explain the voice</w:t>
+      </w:r>
+    </w:p>
+    <w:p>
+      <w:pPr>
+        <w:rPr>
+          <w:strike/>
+          <w:lang w:val="en-GB"/>
+        </w:rPr>
+      </w:pPr>
+      <w:r>
+        <w:rPr>
+          <w:strike/>
+          <w:lang w:val="en-GB"/>
+        </w:rPr>
+        <w:t>Explain the mouse move/click</w:t>
+      </w:r>
+    </w:p>
+    <w:p>
+      <w:pPr>
+        <w:rPr>
+          <w:strike/>
+          <w:lang w:val="en-GB"/>
+        </w:rPr>
+      </w:pPr>
+      <w:r>
+        <w:rPr>
+          <w:strike/>
+          <w:lang w:val="en-GB"/>
+        </w:rPr>
+        <w:t>Objective: create a</w:t>
+      </w:r>
+      <w:r>
+        <w:rPr>
+          <w:strike/>
+          <w:lang w:val="en-GB"/>
+        </w:rPr>
+        <w:t xml:space="preserve">n </w:t>
+      </w:r>
+      <w:r>
+        <w:rPr>
+          <w:strike/>
+          <w:lang w:val="en-GB"/>
+        </w:rPr>
+        <w:t xml:space="preserve">ecological </w:t>
+      </w:r>
+      <w:r>
+        <w:rPr>
+          <w:strike/>
+          <w:lang w:val="en-GB"/>
+        </w:rPr>
+        <w:t xml:space="preserve">artificial intelligent </w:t>
+      </w:r>
+      <w:r>
+        <w:rPr>
+          <w:strike/>
+          <w:lang w:val="en-GB"/>
+        </w:rPr>
+        <w:t>assistant</w:t>
+      </w:r>
+    </w:p>
+    <w:p>
+      <w:pPr>
+        <w:rPr>
+          <w:strike/>
+          <w:lang w:val="en-GB"/>
+        </w:rPr>
+      </w:pPr>
+      <w:r>
+        <w:rPr>
+          <w:strike/>
+          <w:lang w:val="en-GB"/>
+        </w:rPr>
+        <w:t>How to solve it ?</w:t>
+      </w:r>
+    </w:p>
+    <w:p>
+      <w:pPr>
+        <w:rPr>
+          <w:strike/>
+          <w:lang w:val="en-GB"/>
+        </w:rPr>
+      </w:pPr>
+      <w:r>
+        <w:rPr>
+          <w:strike/>
+          <w:lang w:val="en-GB"/>
+        </w:rPr>
+        <w:t>What are the mains results ?</w:t>
+      </w:r>
+    </w:p>
+    <w:p>
+      <w:pPr>
+        <w:rPr>
+          <w:lang w:val="en-GB"/>
+        </w:rPr>
+      </w:pPr>
+    </w:p>
+    <w:p>
+      <w:pPr>
+        <w:rPr>
+          <w:lang w:val="en-GB"/>
+        </w:rPr>
+      </w:pPr>
+    </w:p>
+    <w:p>
+      <w:pPr>
+        <w:rPr>
+          <w:lang w:val="en-GB"/>
+        </w:rPr>
+      </w:pPr>
+      <w:r>
+        <w:rPr>
+          <w:lang w:val="en-GB"/>
+        </w:rPr>
+        <w:t>Related work</w:t>
+      </w:r>
+    </w:p>
+    <w:p>
+      <w:r>
+        <w:t>Compar</w:t>
+      </w:r>
+      <w:r>
+        <w:t>é</w:t>
+      </w:r>
+      <w:r>
+        <w:t xml:space="preserve"> avec un travail d</w:t>
+      </w:r>
+      <w:r>
+        <w:t>é</w:t>
+      </w:r>
+      <w:r>
+        <w:t>j</w:t>
+      </w:r>
+      <w:r>
+        <w:t>à</w:t>
+      </w:r>
+      <w:r>
+        <w:t xml:space="preserve"> effectu</w:t>
+      </w:r>
+      <w:r>
+        <w:t>é</w:t>
+      </w:r>
+      <w:r>
+        <w:t xml:space="preserve"> existant</w:t>
+      </w:r>
+    </w:p>
+    <w:p>
+      <w:pPr>
+        <w:rPr>
+          <w:lang w:val="en-GB"/>
+        </w:rPr>
+      </w:pPr>
+      <w:r>
+        <w:rPr>
+          <w:lang w:val="en-GB"/>
+        </w:rPr>
+        <w:t xml:space="preserve">Test </w:t>
+      </w:r>
+      <w:r>
+        <w:rPr>
+          <w:lang w:val="en-GB"/>
+        </w:rPr>
+        <w:t xml:space="preserve">1: </w:t>
+      </w:r>
+      <w:hyperlink r:id="rId4" w:history="1">
+        <w:r>
+          <w:rPr>
+            <w:rStyle w:val="Lienhypertexte"/>
+            <w:lang w:val="en-GB"/>
+          </w:rPr>
+          <w:t>https://arxiv.org/ftp/arxiv/papers/1906/1906.10177.pdf</w:t>
+        </w:r>
+      </w:hyperlink>
+    </w:p>
+    <w:p>
+      <w:pPr>
+        <w:rPr>
+          <w:lang w:val="en-GB"/>
+        </w:rPr>
+      </w:pPr>
       <w:bookmarkStart w:id="0" w:name="_GoBack"/>
       <w:bookmarkEnd w:id="0"/>
-      <w:r>
-        <w:rPr>
-          <w:strike/>
-          <w:lang w:val="en-GB"/>
-        </w:rPr>
-        <w:t>oogle assistant (action)</w:t>
-      </w:r>
-    </w:p>
-    <w:p>
-      <w:pPr>
-        <w:rPr>
-          <w:strike/>
-          <w:lang w:val="en-GB"/>
-        </w:rPr>
-      </w:pPr>
-      <w:r>
-        <w:rPr>
-          <w:strike/>
-          <w:lang w:val="en-GB"/>
-        </w:rPr>
-        <w:t>Explain to create a command on google assistant (skill)</w:t>
-      </w:r>
-    </w:p>
-    <w:p>
-      <w:pPr>
-        <w:rPr>
-          <w:strike/>
-          <w:lang w:val="en-GB"/>
-        </w:rPr>
-      </w:pPr>
-      <w:r>
-        <w:rPr>
-          <w:strike/>
-          <w:lang w:val="en-GB"/>
-        </w:rPr>
-        <w:t>Explain the others ?</w:t>
-      </w:r>
-    </w:p>
-    <w:p>
-      <w:pPr>
-        <w:rPr>
-          <w:strike/>
-          <w:lang w:val="en-GB"/>
-        </w:rPr>
-      </w:pPr>
-      <w:r>
-        <w:rPr>
-          <w:strike/>
-          <w:lang w:val="en-GB"/>
-        </w:rPr>
-        <w:t>Ref1 robot et IA</w:t>
-      </w:r>
-    </w:p>
-    <w:p>
-      <w:pPr>
-        <w:rPr>
-          <w:strike/>
-          <w:lang w:val="en-GB"/>
-        </w:rPr>
-      </w:pPr>
-      <w:r>
-        <w:rPr>
-          <w:strike/>
-          <w:lang w:val="en-GB"/>
-        </w:rPr>
-        <w:t>Ref2 virtual assistant</w:t>
-      </w:r>
-    </w:p>
-    <w:p>
-      <w:pPr>
-        <w:rPr>
-          <w:strike/>
-          <w:lang w:val="en-GB"/>
-        </w:rPr>
-      </w:pPr>
-      <w:r>
-        <w:rPr>
-          <w:strike/>
-          <w:lang w:val="en-GB"/>
-        </w:rPr>
-        <w:t>Another way to create a command =&gt; RL on voice and mouse move/click</w:t>
-      </w:r>
-    </w:p>
-    <w:p>
-      <w:pPr>
-        <w:rPr>
-          <w:strike/>
-          <w:lang w:val="en-GB"/>
-        </w:rPr>
-      </w:pPr>
-      <w:r>
-        <w:rPr>
-          <w:strike/>
-          <w:lang w:val="en-GB"/>
-        </w:rPr>
-        <w:t>Hypothesis to test</w:t>
-      </w:r>
-    </w:p>
-    <w:p>
-      <w:pPr>
-        <w:rPr>
-          <w:strike/>
-          <w:lang w:val="en-GB"/>
-        </w:rPr>
-      </w:pPr>
-      <w:r>
-        <w:rPr>
-          <w:strike/>
-          <w:lang w:val="en-GB"/>
-        </w:rPr>
-        <w:t>Explain the voice</w:t>
-      </w:r>
-    </w:p>
-    <w:p>
-      <w:pPr>
-        <w:rPr>
-          <w:strike/>
-          <w:lang w:val="en-GB"/>
-        </w:rPr>
-      </w:pPr>
-      <w:r>
-        <w:rPr>
-          <w:strike/>
-          <w:lang w:val="en-GB"/>
-        </w:rPr>
-        <w:t>Explain the mouse move/click</w:t>
-      </w:r>
-    </w:p>
-    <w:p>
-      <w:pPr>
-        <w:rPr>
-          <w:strike/>
-          <w:lang w:val="en-GB"/>
-        </w:rPr>
-      </w:pPr>
-      <w:r>
-        <w:rPr>
-          <w:strike/>
-          <w:lang w:val="en-GB"/>
-        </w:rPr>
-        <w:t>Objective: create a</w:t>
-      </w:r>
-      <w:r>
-        <w:rPr>
-          <w:strike/>
-          <w:lang w:val="en-GB"/>
-        </w:rPr>
-        <w:t xml:space="preserve">n </w:t>
-      </w:r>
-      <w:r>
-        <w:rPr>
-          <w:strike/>
-          <w:lang w:val="en-GB"/>
-        </w:rPr>
-        <w:t xml:space="preserve">ecological </w:t>
-      </w:r>
-      <w:r>
-        <w:rPr>
-          <w:strike/>
-          <w:lang w:val="en-GB"/>
-        </w:rPr>
-        <w:t xml:space="preserve">artificial intelligent </w:t>
-      </w:r>
-      <w:r>
-        <w:rPr>
-          <w:strike/>
-          <w:lang w:val="en-GB"/>
-        </w:rPr>
-        <w:t>assistant</w:t>
-      </w:r>
-    </w:p>
-    <w:p>
-      <w:pPr>
-        <w:rPr>
-          <w:strike/>
-          <w:lang w:val="en-GB"/>
-        </w:rPr>
-      </w:pPr>
-      <w:r>
-        <w:rPr>
-          <w:strike/>
-          <w:lang w:val="en-GB"/>
-        </w:rPr>
-        <w:t>How to solve it ?</w:t>
-      </w:r>
-    </w:p>
-    <w:p>
-      <w:pPr>
-        <w:rPr>
-          <w:strike/>
-          <w:lang w:val="en-GB"/>
-        </w:rPr>
-      </w:pPr>
-      <w:r>
-        <w:rPr>
-          <w:strike/>
-          <w:lang w:val="en-GB"/>
-        </w:rPr>
-        <w:t>What are the mains results ?</w:t>
-      </w:r>
-    </w:p>
-    <w:p>
-      <w:pPr>
-        <w:rPr>
-          <w:lang w:val="en-GB"/>
-        </w:rPr>
-      </w:pPr>
-    </w:p>
-    <w:p>
-      <w:pPr>
-        <w:rPr>
-          <w:lang w:val="en-GB"/>
-        </w:rPr>
-      </w:pPr>
-    </w:p>
-    <w:p>
-      <w:pPr>
-        <w:rPr>
-          <w:lang w:val="en-GB"/>
-        </w:rPr>
-      </w:pPr>
-      <w:r>
-        <w:rPr>
-          <w:lang w:val="en-GB"/>
-        </w:rPr>
-        <w:t>Related work</w:t>
-      </w:r>
     </w:p>
     <w:p>
       <w:pPr>
@@ -1258,6 +1315,7 @@
         <w:rPr>
           <w:lang w:val="en-GB"/>
         </w:rPr>
+        <w:lastRenderedPageBreak/>
         <w:t>Explain the sounds in the database</w:t>
       </w:r>
     </w:p>
@@ -1569,7 +1627,7 @@
       <w:r>
         <w:t> »</w:t>
       </w:r>
-      <w:hyperlink r:id="rId4" w:history="1">
+      <w:hyperlink r:id="rId5" w:history="1">
         <w:r>
           <w:rPr>
             <w:rStyle w:val="Lienhypertexte"/>
@@ -1605,7 +1663,7 @@
       <w:r>
         <w:t xml:space="preserve">, </w:t>
       </w:r>
-      <w:hyperlink r:id="rId5" w:history="1">
+      <w:hyperlink r:id="rId6" w:history="1">
         <w:r>
           <w:rPr>
             <w:rStyle w:val="Lienhypertexte"/>
@@ -1662,7 +1720,7 @@
       <w:r>
         <w:t xml:space="preserve"> </w:t>
       </w:r>
-      <w:hyperlink r:id="rId6" w:history="1">
+      <w:hyperlink r:id="rId7" w:history="1">
         <w:r>
           <w:rPr>
             <w:rStyle w:val="Lienhypertexte"/>

</xml_diff>

<commit_message>
#8 Second try on related work in report added
</commit_message>
<xml_diff>
--- a/SAI_report.docx
+++ b/SAI_report.docx
@@ -1142,15 +1142,7 @@
       </w:pPr>
     </w:p>
     <w:p>
-      <w:pPr>
-        <w:rPr>
-          <w:lang w:val="en-GB"/>
-        </w:rPr>
-      </w:pPr>
-      <w:r>
-        <w:rPr>
-          <w:lang w:val="en-GB"/>
-        </w:rPr>
+      <w:r>
         <w:t>Related work</w:t>
       </w:r>
     </w:p>
@@ -1184,39 +1176,44 @@
       </w:r>
     </w:p>
     <w:p>
-      <w:pPr>
-        <w:rPr>
-          <w:lang w:val="en-GB"/>
-        </w:rPr>
-      </w:pPr>
-      <w:r>
-        <w:rPr>
-          <w:lang w:val="en-GB"/>
-        </w:rPr>
-        <w:t xml:space="preserve">Test </w:t>
-      </w:r>
-      <w:r>
-        <w:rPr>
-          <w:lang w:val="en-GB"/>
-        </w:rPr>
-        <w:t xml:space="preserve">1: </w:t>
+      <w:r>
+        <w:t>Pros</w:t>
+      </w:r>
+      <w:r>
+        <w:t> </w:t>
+      </w:r>
+      <w:r>
+        <w:t>:</w:t>
+      </w:r>
+      <w:r>
+        <w:t xml:space="preserve"> </w:t>
       </w:r>
       <w:hyperlink r:id="rId4" w:history="1">
         <w:r>
           <w:rPr>
             <w:rStyle w:val="Lienhypertexte"/>
-            <w:lang w:val="en-GB"/>
+          </w:rPr>
+          <w:t>https://arxiv.org/abs/1803.02912</w:t>
+        </w:r>
+      </w:hyperlink>
+    </w:p>
+    <w:p>
+      <w:r>
+        <w:t>Cons</w:t>
+      </w:r>
+      <w:r>
+        <w:t xml:space="preserve">: </w:t>
+      </w:r>
+      <w:hyperlink r:id="rId5" w:history="1">
+        <w:r>
+          <w:rPr>
+            <w:rStyle w:val="Lienhypertexte"/>
           </w:rPr>
           <w:t>https://arxiv.org/ftp/arxiv/papers/1906/1906.10177.pdf</w:t>
         </w:r>
       </w:hyperlink>
     </w:p>
     <w:p>
-      <w:pPr>
-        <w:rPr>
-          <w:lang w:val="en-GB"/>
-        </w:rPr>
-      </w:pPr>
       <w:bookmarkStart w:id="0" w:name="_GoBack"/>
       <w:bookmarkEnd w:id="0"/>
     </w:p>
@@ -1302,6 +1299,7 @@
         <w:rPr>
           <w:lang w:val="en-GB"/>
         </w:rPr>
+        <w:lastRenderedPageBreak/>
         <w:t>Record yes/no for RL</w:t>
       </w:r>
     </w:p>
@@ -1315,7 +1313,6 @@
         <w:rPr>
           <w:lang w:val="en-GB"/>
         </w:rPr>
-        <w:lastRenderedPageBreak/>
         <w:t>Explain the sounds in the database</w:t>
       </w:r>
     </w:p>
@@ -1627,7 +1624,7 @@
       <w:r>
         <w:t> »</w:t>
       </w:r>
-      <w:hyperlink r:id="rId5" w:history="1">
+      <w:hyperlink r:id="rId6" w:history="1">
         <w:r>
           <w:rPr>
             <w:rStyle w:val="Lienhypertexte"/>
@@ -1663,7 +1660,7 @@
       <w:r>
         <w:t xml:space="preserve">, </w:t>
       </w:r>
-      <w:hyperlink r:id="rId6" w:history="1">
+      <w:hyperlink r:id="rId7" w:history="1">
         <w:r>
           <w:rPr>
             <w:rStyle w:val="Lienhypertexte"/>
@@ -1720,7 +1717,7 @@
       <w:r>
         <w:t xml:space="preserve"> </w:t>
       </w:r>
-      <w:hyperlink r:id="rId7" w:history="1">
+      <w:hyperlink r:id="rId8" w:history="1">
         <w:r>
           <w:rPr>
             <w:rStyle w:val="Lienhypertexte"/>

</xml_diff>

<commit_message>
#8 Move links from related work in references/bibliography in report added
</commit_message>
<xml_diff>
--- a/SAI_report.docx
+++ b/SAI_report.docx
@@ -1176,46 +1176,87 @@
       </w:r>
     </w:p>
     <w:p>
-      <w:r>
+      <w:pPr>
+        <w:rPr>
+          <w:lang w:val="en-GB"/>
+        </w:rPr>
+      </w:pPr>
+      <w:r>
+        <w:rPr>
+          <w:lang w:val="en-GB"/>
+        </w:rPr>
         <w:t>Pros</w:t>
       </w:r>
       <w:r>
+        <w:rPr>
+          <w:lang w:val="en-GB"/>
+        </w:rPr>
         <w:t> </w:t>
       </w:r>
       <w:r>
-        <w:t>:</w:t>
-      </w:r>
-      <w:r>
-        <w:t xml:space="preserve"> </w:t>
-      </w:r>
-      <w:hyperlink r:id="rId4" w:history="1">
+        <w:rPr>
+          <w:lang w:val="en-GB"/>
+        </w:rPr>
+        <w:t xml:space="preserve">: </w:t>
+      </w:r>
+      <w:hyperlink r:id="rId5" w:history="1">
         <w:r>
           <w:rPr>
             <w:rStyle w:val="Lienhypertexte"/>
+            <w:lang w:val="en-GB"/>
           </w:rPr>
           <w:t>https://arxiv.org/abs/1803.02912</w:t>
         </w:r>
       </w:hyperlink>
     </w:p>
     <w:p>
-      <w:r>
+      <w:pPr>
+        <w:rPr>
+          <w:lang w:val="en-GB"/>
+        </w:rPr>
+      </w:pPr>
+      <w:r>
+        <w:rPr>
+          <w:lang w:val="en-GB"/>
+        </w:rPr>
         <w:t>Cons</w:t>
       </w:r>
       <w:r>
+        <w:rPr>
+          <w:lang w:val="en-GB"/>
+        </w:rPr>
         <w:t xml:space="preserve">: </w:t>
       </w:r>
-      <w:hyperlink r:id="rId5" w:history="1">
+      <w:hyperlink r:id="rId6" w:history="1">
         <w:r>
           <w:rPr>
             <w:rStyle w:val="Lienhypertexte"/>
+            <w:lang w:val="en-GB"/>
           </w:rPr>
-          <w:t>https://arxiv.org/ftp/arxiv/papers/1906/1906.10177.pdf</w:t>
+          <w:t>https://arxiv.org</w:t>
+        </w:r>
+        <w:r>
+          <w:rPr>
+            <w:rStyle w:val="Lienhypertexte"/>
+            <w:lang w:val="en-GB"/>
+          </w:rPr>
+          <w:t>/</w:t>
+        </w:r>
+        <w:r>
+          <w:rPr>
+            <w:rStyle w:val="Lienhypertexte"/>
+            <w:lang w:val="en-GB"/>
+          </w:rPr>
+          <w:t>ftp/arxiv/papers/1906/1906.10177.pdf</w:t>
         </w:r>
       </w:hyperlink>
     </w:p>
     <w:p>
-      <w:bookmarkStart w:id="0" w:name="_GoBack"/>
-      <w:bookmarkEnd w:id="0"/>
+      <w:pPr>
+        <w:rPr>
+          <w:lang w:val="en-GB"/>
+        </w:rPr>
+      </w:pPr>
     </w:p>
     <w:p>
       <w:pPr>
@@ -1624,7 +1665,10 @@
       <w:r>
         <w:t> »</w:t>
       </w:r>
-      <w:hyperlink r:id="rId6" w:history="1">
+      <w:r>
+        <w:t xml:space="preserve">, </w:t>
+      </w:r>
+      <w:hyperlink r:id="rId7" w:history="1">
         <w:r>
           <w:rPr>
             <w:rStyle w:val="Lienhypertexte"/>
@@ -1660,7 +1704,7 @@
       <w:r>
         <w:t xml:space="preserve">, </w:t>
       </w:r>
-      <w:hyperlink r:id="rId7" w:history="1">
+      <w:hyperlink r:id="rId8" w:history="1">
         <w:r>
           <w:rPr>
             <w:rStyle w:val="Lienhypertexte"/>
@@ -1717,7 +1761,7 @@
       <w:r>
         <w:t xml:space="preserve"> </w:t>
       </w:r>
-      <w:hyperlink r:id="rId8" w:history="1">
+      <w:hyperlink r:id="rId9" w:history="1">
         <w:r>
           <w:rPr>
             <w:rStyle w:val="Lienhypertexte"/>
@@ -1726,7 +1770,133 @@
         </w:r>
       </w:hyperlink>
     </w:p>
-    <w:p/>
+    <w:p>
+      <w:pPr>
+        <w:rPr>
+          <w:rStyle w:val="Lienhypertexte"/>
+          <w:lang w:val="en-GB"/>
+        </w:rPr>
+      </w:pPr>
+      <w:r>
+        <w:rPr>
+          <w:lang w:val="en-GB"/>
+        </w:rPr>
+        <w:lastRenderedPageBreak/>
+        <w:t>A. Sarkar,</w:t>
+      </w:r>
+      <w:r>
+        <w:rPr>
+          <w:lang w:val="en-GB"/>
+        </w:rPr>
+        <w:t xml:space="preserve"> 2018, </w:t>
+      </w:r>
+      <w:r>
+        <w:rPr>
+          <w:lang w:val="en-GB"/>
+        </w:rPr>
+        <w:t xml:space="preserve"> </w:t>
+      </w:r>
+      <w:r>
+        <w:rPr>
+          <w:lang w:val="en-GB"/>
+        </w:rPr>
+        <w:t>“</w:t>
+      </w:r>
+      <w:r>
+        <w:rPr>
+          <w:lang w:val="en-GB"/>
+        </w:rPr>
+        <w:t>A Brandom-ian view of Reinf</w:t>
+      </w:r>
+      <w:r>
+        <w:rPr>
+          <w:lang w:val="en-GB"/>
+        </w:rPr>
+        <w:t>orcement Learning towards strong-AI</w:t>
+      </w:r>
+      <w:r>
+        <w:rPr>
+          <w:lang w:val="en-GB"/>
+        </w:rPr>
+        <w:t>”</w:t>
+      </w:r>
+      <w:r>
+        <w:rPr>
+          <w:lang w:val="en-GB"/>
+        </w:rPr>
+        <w:t>,</w:t>
+      </w:r>
+      <w:r>
+        <w:rPr>
+          <w:lang w:val="en-GB"/>
+        </w:rPr>
+        <w:t xml:space="preserve"> </w:t>
+      </w:r>
+      <w:hyperlink r:id="rId10" w:history="1">
+        <w:r>
+          <w:rPr>
+            <w:rStyle w:val="Lienhypertexte"/>
+            <w:lang w:val="en-GB"/>
+          </w:rPr>
+          <w:t>https://arxiv.org/abs/1803.02912</w:t>
+        </w:r>
+      </w:hyperlink>
+    </w:p>
+    <w:p>
+      <w:pPr>
+        <w:rPr>
+          <w:lang w:val="en-GB"/>
+        </w:rPr>
+      </w:pPr>
+      <w:r>
+        <w:rPr>
+          <w:lang w:val="en-GB"/>
+        </w:rPr>
+        <w:t xml:space="preserve">A. Knight, 2019, </w:t>
+      </w:r>
+      <w:r>
+        <w:rPr>
+          <w:lang w:val="en-GB"/>
+        </w:rPr>
+        <w:t>“</w:t>
+      </w:r>
+      <w:r>
+        <w:rPr>
+          <w:lang w:val="en-GB"/>
+        </w:rPr>
+        <w:t>Refuting strong AI: Why consciousness cannot be algorithmic</w:t>
+      </w:r>
+      <w:r>
+        <w:rPr>
+          <w:lang w:val="en-GB"/>
+        </w:rPr>
+        <w:t>”</w:t>
+      </w:r>
+      <w:r>
+        <w:rPr>
+          <w:lang w:val="en-GB"/>
+        </w:rPr>
+        <w:t xml:space="preserve">, </w:t>
+      </w:r>
+      <w:hyperlink r:id="rId11" w:history="1">
+        <w:r>
+          <w:rPr>
+            <w:rStyle w:val="Lienhypertexte"/>
+            <w:lang w:val="en-GB"/>
+          </w:rPr>
+          <w:t>https://arxiv.org/ftp/arxiv/papers/1906/1906.10177.pdf</w:t>
+        </w:r>
+      </w:hyperlink>
+    </w:p>
+    <w:p>
+      <w:pPr>
+        <w:rPr>
+          <w:lang w:val="en-GB"/>
+        </w:rPr>
+      </w:pPr>
+      <w:bookmarkStart w:id="0" w:name="_GoBack"/>
+      <w:bookmarkEnd w:id="0"/>
+    </w:p>
     <w:sectPr>
       <w:pgSz w:w="11906" w:h="16838"/>
       <w:pgMar w:top="1417" w:right="1417" w:bottom="1417" w:left="1417" w:header="708" w:footer="708" w:gutter="0"/>
@@ -1735,6 +1905,103 @@
     </w:sectPr>
   </w:body>
 </w:document>
+</file>
+
+<file path=word/numbering.xml><?xml version="1.0" encoding="utf-8"?>
+<w:numbering xmlns:wpc="http://schemas.microsoft.com/office/word/2010/wordprocessingCanvas" xmlns:cx="http://schemas.microsoft.com/office/drawing/2014/chartex" xmlns:cx1="http://schemas.microsoft.com/office/drawing/2015/9/8/chartex" xmlns:cx2="http://schemas.microsoft.com/office/drawing/2015/10/21/chartex" xmlns:cx3="http://schemas.microsoft.com/office/drawing/2016/5/9/chartex" xmlns:cx4="http://schemas.microsoft.com/office/drawing/2016/5/10/chartex" xmlns:cx5="http://schemas.microsoft.com/office/drawing/2016/5/11/chartex" xmlns:cx6="http://schemas.microsoft.com/office/drawing/2016/5/12/chartex" xmlns:cx7="http://schemas.microsoft.com/office/drawing/2016/5/13/chartex" xmlns:cx8="http://schemas.microsoft.com/office/drawing/2016/5/14/chartex" xmlns:mc="http://schemas.openxmlformats.org/markup-compatibility/2006" xmlns:aink="http://schemas.microsoft.com/office/drawing/2016/ink" xmlns:am3d="http://schemas.microsoft.com/office/drawing/2017/model3d" xmlns:o="urn:schemas-microsoft-com:office:office" xmlns:r="http://schemas.openxmlformats.org/officeDocument/2006/relationships" xmlns:m="http://schemas.openxmlformats.org/officeDocument/2006/math" xmlns:v="urn:schemas-microsoft-com:vml" xmlns:wp14="http://schemas.microsoft.com/office/word/2010/wordprocessingDrawing" xmlns:wp="http://schemas.openxmlformats.org/drawingml/2006/wordprocessingDrawing" xmlns:w10="urn:schemas-microsoft-com:office:word" xmlns:w="http://schemas.openxmlformats.org/wordprocessingml/2006/main" xmlns:w14="http://schemas.microsoft.com/office/word/2010/wordml" xmlns:w15="http://schemas.microsoft.com/office/word/2012/wordml" xmlns:w16cid="http://schemas.microsoft.com/office/word/2016/wordml/cid" xmlns:w16se="http://schemas.microsoft.com/office/word/2015/wordml/symex" xmlns:wpg="http://schemas.microsoft.com/office/word/2010/wordprocessingGroup" xmlns:wpi="http://schemas.microsoft.com/office/word/2010/wordprocessingInk" xmlns:wne="http://schemas.microsoft.com/office/word/2006/wordml" xmlns:wps="http://schemas.microsoft.com/office/word/2010/wordprocessingShape" mc:Ignorable="w14 w15 w16se w16cid wp14">
+  <w:abstractNum w:abstractNumId="0" w15:restartNumberingAfterBreak="0">
+    <w:nsid w:val="0C7C2746"/>
+    <w:multiLevelType w:val="hybridMultilevel"/>
+    <w:tmpl w:val="8A7633E2"/>
+    <w:lvl w:ilvl="0" w:tplc="08090015">
+      <w:start w:val="1"/>
+      <w:numFmt w:val="upperLetter"/>
+      <w:lvlText w:val="%1."/>
+      <w:lvlJc w:val="left"/>
+      <w:pPr>
+        <w:ind w:left="720" w:hanging="360"/>
+      </w:pPr>
+      <w:rPr>
+        <w:rFonts w:hint="default"/>
+      </w:rPr>
+    </w:lvl>
+    <w:lvl w:ilvl="1" w:tplc="08090019" w:tentative="1">
+      <w:start w:val="1"/>
+      <w:numFmt w:val="lowerLetter"/>
+      <w:lvlText w:val="%2."/>
+      <w:lvlJc w:val="left"/>
+      <w:pPr>
+        <w:ind w:left="1440" w:hanging="360"/>
+      </w:pPr>
+    </w:lvl>
+    <w:lvl w:ilvl="2" w:tplc="0809001B" w:tentative="1">
+      <w:start w:val="1"/>
+      <w:numFmt w:val="lowerRoman"/>
+      <w:lvlText w:val="%3."/>
+      <w:lvlJc w:val="right"/>
+      <w:pPr>
+        <w:ind w:left="2160" w:hanging="180"/>
+      </w:pPr>
+    </w:lvl>
+    <w:lvl w:ilvl="3" w:tplc="0809000F" w:tentative="1">
+      <w:start w:val="1"/>
+      <w:numFmt w:val="decimal"/>
+      <w:lvlText w:val="%4."/>
+      <w:lvlJc w:val="left"/>
+      <w:pPr>
+        <w:ind w:left="2880" w:hanging="360"/>
+      </w:pPr>
+    </w:lvl>
+    <w:lvl w:ilvl="4" w:tplc="08090019" w:tentative="1">
+      <w:start w:val="1"/>
+      <w:numFmt w:val="lowerLetter"/>
+      <w:lvlText w:val="%5."/>
+      <w:lvlJc w:val="left"/>
+      <w:pPr>
+        <w:ind w:left="3600" w:hanging="360"/>
+      </w:pPr>
+    </w:lvl>
+    <w:lvl w:ilvl="5" w:tplc="0809001B" w:tentative="1">
+      <w:start w:val="1"/>
+      <w:numFmt w:val="lowerRoman"/>
+      <w:lvlText w:val="%6."/>
+      <w:lvlJc w:val="right"/>
+      <w:pPr>
+        <w:ind w:left="4320" w:hanging="180"/>
+      </w:pPr>
+    </w:lvl>
+    <w:lvl w:ilvl="6" w:tplc="0809000F" w:tentative="1">
+      <w:start w:val="1"/>
+      <w:numFmt w:val="decimal"/>
+      <w:lvlText w:val="%7."/>
+      <w:lvlJc w:val="left"/>
+      <w:pPr>
+        <w:ind w:left="5040" w:hanging="360"/>
+      </w:pPr>
+    </w:lvl>
+    <w:lvl w:ilvl="7" w:tplc="08090019" w:tentative="1">
+      <w:start w:val="1"/>
+      <w:numFmt w:val="lowerLetter"/>
+      <w:lvlText w:val="%8."/>
+      <w:lvlJc w:val="left"/>
+      <w:pPr>
+        <w:ind w:left="5760" w:hanging="360"/>
+      </w:pPr>
+    </w:lvl>
+    <w:lvl w:ilvl="8" w:tplc="0809001B" w:tentative="1">
+      <w:start w:val="1"/>
+      <w:numFmt w:val="lowerRoman"/>
+      <w:lvlText w:val="%9."/>
+      <w:lvlJc w:val="right"/>
+      <w:pPr>
+        <w:ind w:left="6480" w:hanging="180"/>
+      </w:pPr>
+    </w:lvl>
+  </w:abstractNum>
+  <w:num w:numId="1">
+    <w:abstractNumId w:val="0"/>
+  </w:num>
+</w:numbering>
 </file>
 
 <file path=word/styles.xml><?xml version="1.0" encoding="utf-8"?>
@@ -2203,6 +2470,17 @@
       <w:u w:val="single"/>
     </w:rPr>
   </w:style>
+  <w:style w:type="paragraph" w:styleId="Paragraphedeliste">
+    <w:name w:val="List Paragraph"/>
+    <w:basedOn w:val="Normal"/>
+    <w:uiPriority w:val="34"/>
+    <w:qFormat/>
+    <w:rsid w:val="001274FB"/>
+    <w:pPr>
+      <w:ind w:left="720"/>
+      <w:contextualSpacing/>
+    </w:pPr>
+  </w:style>
 </w:styles>
 </file>
 

</xml_diff>

<commit_message>
#8 Another pros in related work in report added
</commit_message>
<xml_diff>
--- a/SAI_report.docx
+++ b/SAI_report.docx
@@ -657,7 +657,19 @@
         <w:t>ù</w:t>
       </w:r>
       <w:r>
-        <w:t xml:space="preserve"> cette apprentissage dynamique se faisait sur des donn</w:t>
+        <w:t xml:space="preserve"> cette apprentissage dynamique</w:t>
+      </w:r>
+      <w:r>
+        <w:t xml:space="preserve"> [cite </w:t>
+      </w:r>
+      <w:r>
+        <w:t>B. Lubars, Chenhao Tan</w:t>
+      </w:r>
+      <w:r>
+        <w:t xml:space="preserve">] </w:t>
+      </w:r>
+      <w:r>
+        <w:t>se faisait sur des donn</w:t>
       </w:r>
       <w:r>
         <w:t>é</w:t>
@@ -859,7 +871,13 @@
         <w:t>é</w:t>
       </w:r>
       <w:r>
-        <w:t>hension pour avoir plus d</w:t>
+        <w:t xml:space="preserve">hension </w:t>
+      </w:r>
+      <w:r>
+        <w:t xml:space="preserve">[cite J. Lieu and Al] </w:t>
+      </w:r>
+      <w:r>
+        <w:t>pour avoir plus d</w:t>
       </w:r>
       <w:r>
         <w:t>’</w:t>
@@ -1178,6 +1196,7 @@
     <w:p>
       <w:pPr>
         <w:rPr>
+          <w:rStyle w:val="Lienhypertexte"/>
           <w:lang w:val="en-GB"/>
         </w:rPr>
       </w:pPr>
@@ -1210,54 +1229,48 @@
       </w:hyperlink>
     </w:p>
     <w:p>
-      <w:pPr>
-        <w:rPr>
-          <w:lang w:val="en-GB"/>
-        </w:rPr>
-      </w:pPr>
-      <w:r>
-        <w:rPr>
-          <w:lang w:val="en-GB"/>
-        </w:rPr>
-        <w:t>Cons</w:t>
-      </w:r>
-      <w:r>
-        <w:rPr>
-          <w:lang w:val="en-GB"/>
-        </w:rPr>
-        <w:t xml:space="preserve">: </w:t>
-      </w:r>
       <w:hyperlink r:id="rId6" w:history="1">
         <w:r>
           <w:rPr>
             <w:rStyle w:val="Lienhypertexte"/>
             <w:lang w:val="en-GB"/>
           </w:rPr>
-          <w:t>https://arxiv.org</w:t>
+          <w:t>https://arxiv.org/pdf/1902.03245v1.pdf</w:t>
         </w:r>
+      </w:hyperlink>
+    </w:p>
+    <w:p>
+      <w:pPr>
+        <w:rPr>
+          <w:lang w:val="en-GB"/>
+        </w:rPr>
+      </w:pPr>
+      <w:hyperlink r:id="rId7" w:history="1">
         <w:r>
           <w:rPr>
             <w:rStyle w:val="Lienhypertexte"/>
-            <w:lang w:val="en-GB"/>
           </w:rPr>
-          <w:t>/</w:t>
+          <w:t>https://arxiv.org/pdf/1908.11494.pdf</w:t>
         </w:r>
+      </w:hyperlink>
+    </w:p>
+    <w:p>
+      <w:r>
+        <w:t>Cons</w:t>
+      </w:r>
+      <w:r>
+        <w:t xml:space="preserve">: </w:t>
+      </w:r>
+      <w:hyperlink r:id="rId8" w:history="1">
         <w:r>
           <w:rPr>
             <w:rStyle w:val="Lienhypertexte"/>
-            <w:lang w:val="en-GB"/>
           </w:rPr>
-          <w:t>ftp/arxiv/papers/1906/1906.10177.pdf</w:t>
+          <w:t>https://arxiv.org/ftp/arxiv/papers/1906/1906.10177.pdf</w:t>
         </w:r>
       </w:hyperlink>
     </w:p>
-    <w:p>
-      <w:pPr>
-        <w:rPr>
-          <w:lang w:val="en-GB"/>
-        </w:rPr>
-      </w:pPr>
-    </w:p>
+    <w:p/>
     <w:p>
       <w:pPr>
         <w:rPr>
@@ -1308,6 +1321,7 @@
         <w:rPr>
           <w:lang w:val="en-GB"/>
         </w:rPr>
+        <w:lastRenderedPageBreak/>
         <w:t>Record 1minute/10minute/</w:t>
       </w:r>
       <w:r>
@@ -1340,7 +1354,6 @@
         <w:rPr>
           <w:lang w:val="en-GB"/>
         </w:rPr>
-        <w:lastRenderedPageBreak/>
         <w:t>Record yes/no for RL</w:t>
       </w:r>
     </w:p>
@@ -1668,7 +1681,7 @@
       <w:r>
         <w:t xml:space="preserve">, </w:t>
       </w:r>
-      <w:hyperlink r:id="rId7" w:history="1">
+      <w:hyperlink r:id="rId9" w:history="1">
         <w:r>
           <w:rPr>
             <w:rStyle w:val="Lienhypertexte"/>
@@ -1704,7 +1717,7 @@
       <w:r>
         <w:t xml:space="preserve">, </w:t>
       </w:r>
-      <w:hyperlink r:id="rId8" w:history="1">
+      <w:hyperlink r:id="rId10" w:history="1">
         <w:r>
           <w:rPr>
             <w:rStyle w:val="Lienhypertexte"/>
@@ -1721,6 +1734,7 @@
     </w:p>
     <w:p>
       <w:r>
+        <w:lastRenderedPageBreak/>
         <w:t xml:space="preserve">L. Julia, </w:t>
       </w:r>
       <w:r>
@@ -1746,25 +1760,46 @@
       </w:r>
     </w:p>
     <w:p>
-      <w:r>
+      <w:pPr>
+        <w:rPr>
+          <w:lang w:val="en-GB"/>
+        </w:rPr>
+      </w:pPr>
+      <w:r>
+        <w:rPr>
+          <w:lang w:val="en-GB"/>
+        </w:rPr>
         <w:t xml:space="preserve">Maria A. Zuluaga, </w:t>
       </w:r>
       <w:r>
+        <w:rPr>
+          <w:lang w:val="en-GB"/>
+        </w:rPr>
         <w:t>« </w:t>
       </w:r>
       <w:r>
+        <w:rPr>
+          <w:lang w:val="en-GB"/>
+        </w:rPr>
         <w:t>DeepIGeoS</w:t>
       </w:r>
       <w:r>
+        <w:rPr>
+          <w:lang w:val="en-GB"/>
+        </w:rPr>
         <w:t> »</w:t>
       </w:r>
       <w:r>
+        <w:rPr>
+          <w:lang w:val="en-GB"/>
+        </w:rPr>
         <w:t xml:space="preserve"> </w:t>
       </w:r>
-      <w:hyperlink r:id="rId9" w:history="1">
+      <w:hyperlink r:id="rId11" w:history="1">
         <w:r>
           <w:rPr>
             <w:rStyle w:val="Lienhypertexte"/>
+            <w:lang w:val="en-GB"/>
           </w:rPr>
           <w:t>https://arxiv.org/abs/1707.00652</w:t>
         </w:r>
@@ -1781,7 +1816,6 @@
         <w:rPr>
           <w:lang w:val="en-GB"/>
         </w:rPr>
-        <w:lastRenderedPageBreak/>
         <w:t>A. Sarkar,</w:t>
       </w:r>
       <w:r>
@@ -1832,7 +1866,7 @@
         </w:rPr>
         <w:t xml:space="preserve"> </w:t>
       </w:r>
-      <w:hyperlink r:id="rId10" w:history="1">
+      <w:hyperlink r:id="rId12" w:history="1">
         <w:r>
           <w:rPr>
             <w:rStyle w:val="Lienhypertexte"/>
@@ -1878,13 +1912,101 @@
         </w:rPr>
         <w:t xml:space="preserve">, </w:t>
       </w:r>
-      <w:hyperlink r:id="rId11" w:history="1">
+      <w:hyperlink r:id="rId13" w:history="1">
         <w:r>
           <w:rPr>
             <w:rStyle w:val="Lienhypertexte"/>
             <w:lang w:val="en-GB"/>
           </w:rPr>
           <w:t>https://arxiv.org/ftp/arxiv/papers/1906/1906.10177.pdf</w:t>
+        </w:r>
+      </w:hyperlink>
+    </w:p>
+    <w:p>
+      <w:r>
+        <w:rPr>
+          <w:lang w:val="en-GB"/>
+        </w:rPr>
+        <w:t xml:space="preserve">B. Lubars, Chenhao Tan, 2019, </w:t>
+      </w:r>
+      <w:r>
+        <w:rPr>
+          <w:lang w:val="en-GB"/>
+        </w:rPr>
+        <w:t>“</w:t>
+      </w:r>
+      <w:r>
+        <w:rPr>
+          <w:lang w:val="en-GB"/>
+        </w:rPr>
+        <w:t>Ask what AI can do, but what  AI should do: towards a framework of task delegability</w:t>
+      </w:r>
+      <w:r>
+        <w:rPr>
+          <w:lang w:val="en-GB"/>
+        </w:rPr>
+        <w:t>”</w:t>
+      </w:r>
+      <w:r>
+        <w:rPr>
+          <w:lang w:val="en-GB"/>
+        </w:rPr>
+        <w:t xml:space="preserve">, </w:t>
+      </w:r>
+      <w:hyperlink r:id="rId14" w:history="1">
+        <w:r>
+          <w:rPr>
+            <w:rStyle w:val="Lienhypertexte"/>
+            <w:lang w:val="en-GB"/>
+          </w:rPr>
+          <w:t>https://arxiv.org/pdf/1902.03245v1.pdf</w:t>
+        </w:r>
+      </w:hyperlink>
+    </w:p>
+    <w:p>
+      <w:r>
+        <w:rPr>
+          <w:lang w:val="en-GB"/>
+        </w:rPr>
+        <w:t xml:space="preserve">J. Liu, X. Gu, D. Zhang, S. Liu, 2019, </w:t>
+      </w:r>
+      <w:r>
+        <w:rPr>
+          <w:lang w:val="en-GB"/>
+        </w:rPr>
+        <w:t>“</w:t>
+      </w:r>
+      <w:r>
+        <w:rPr>
+          <w:lang w:val="en-GB"/>
+        </w:rPr>
+        <w:t>Hig</w:t>
+      </w:r>
+      <w:r>
+        <w:rPr>
+          <w:lang w:val="en-GB"/>
+        </w:rPr>
+        <w:t>h efficiency RL agent</w:t>
+      </w:r>
+      <w:r>
+        <w:rPr>
+          <w:lang w:val="en-GB"/>
+        </w:rPr>
+        <w:t>”</w:t>
+      </w:r>
+      <w:r>
+        <w:rPr>
+          <w:lang w:val="en-GB"/>
+        </w:rPr>
+        <w:t xml:space="preserve">, </w:t>
+      </w:r>
+      <w:hyperlink r:id="rId15" w:history="1">
+        <w:r>
+          <w:rPr>
+            <w:rStyle w:val="Lienhypertexte"/>
+            <w:lang w:val="en-GB"/>
+          </w:rPr>
+          <w:t>https://arxiv.org/pdf/1908.11494.pdf</w:t>
         </w:r>
       </w:hyperlink>
     </w:p>

</xml_diff>

<commit_message>
#8 Dates in reference/bibliography in report updated
</commit_message>
<xml_diff>
--- a/SAI_report.docx
+++ b/SAI_report.docx
@@ -1197,28 +1197,699 @@
       <w:pPr>
         <w:rPr>
           <w:rStyle w:val="Lienhypertexte"/>
-          <w:lang w:val="en-GB"/>
-        </w:rPr>
-      </w:pPr>
-      <w:r>
-        <w:rPr>
-          <w:lang w:val="en-GB"/>
-        </w:rPr>
+        </w:rPr>
+      </w:pPr>
+      <w:r>
         <w:t>Pros</w:t>
       </w:r>
       <w:r>
-        <w:rPr>
-          <w:lang w:val="en-GB"/>
-        </w:rPr>
         <w:t> </w:t>
       </w:r>
       <w:r>
-        <w:rPr>
-          <w:lang w:val="en-GB"/>
-        </w:rPr>
         <w:t xml:space="preserve">: </w:t>
       </w:r>
       <w:hyperlink r:id="rId5" w:history="1">
+        <w:r>
+          <w:rPr>
+            <w:rStyle w:val="Lienhypertexte"/>
+          </w:rPr>
+          <w:t>https://arxiv.org/abs/1803.02912</w:t>
+        </w:r>
+      </w:hyperlink>
+    </w:p>
+    <w:p>
+      <w:hyperlink r:id="rId6" w:history="1">
+        <w:r>
+          <w:rPr>
+            <w:rStyle w:val="Lienhypertexte"/>
+          </w:rPr>
+          <w:t>https://arxiv.org/pdf/1902.03245v1.pdf</w:t>
+        </w:r>
+      </w:hyperlink>
+    </w:p>
+    <w:p>
+      <w:hyperlink r:id="rId7" w:history="1">
+        <w:r>
+          <w:rPr>
+            <w:rStyle w:val="Lienhypertexte"/>
+          </w:rPr>
+          <w:t>https://arxiv.org/pdf/1908.11494.pdf</w:t>
+        </w:r>
+      </w:hyperlink>
+    </w:p>
+    <w:p>
+      <w:r>
+        <w:t>Cons</w:t>
+      </w:r>
+      <w:r>
+        <w:t xml:space="preserve">: </w:t>
+      </w:r>
+      <w:hyperlink r:id="rId8" w:history="1">
+        <w:r>
+          <w:rPr>
+            <w:rStyle w:val="Lienhypertexte"/>
+          </w:rPr>
+          <w:t>https://arxiv.org/ftp/arxiv/papers/1906/1906.10177.pdf</w:t>
+        </w:r>
+      </w:hyperlink>
+    </w:p>
+    <w:p/>
+    <w:p>
+      <w:pPr>
+        <w:rPr>
+          <w:lang w:val="en-GB"/>
+        </w:rPr>
+      </w:pPr>
+      <w:r>
+        <w:rPr>
+          <w:lang w:val="en-GB"/>
+        </w:rPr>
+        <w:t>RL in game (alpha go) with image</w:t>
+      </w:r>
+    </w:p>
+    <w:p>
+      <w:pPr>
+        <w:rPr>
+          <w:lang w:val="en-GB"/>
+        </w:rPr>
+      </w:pPr>
+    </w:p>
+    <w:p>
+      <w:pPr>
+        <w:rPr>
+          <w:lang w:val="en-GB"/>
+        </w:rPr>
+      </w:pPr>
+    </w:p>
+    <w:p>
+      <w:pPr>
+        <w:rPr>
+          <w:lang w:val="en-GB"/>
+        </w:rPr>
+      </w:pPr>
+      <w:r>
+        <w:rPr>
+          <w:lang w:val="en-GB"/>
+        </w:rPr>
+        <w:t>Dataset and features</w:t>
+      </w:r>
+    </w:p>
+    <w:p>
+      <w:pPr>
+        <w:rPr>
+          <w:lang w:val="en-GB"/>
+        </w:rPr>
+      </w:pPr>
+      <w:r>
+        <w:rPr>
+          <w:lang w:val="en-GB"/>
+        </w:rPr>
+        <w:lastRenderedPageBreak/>
+        <w:t>Record 1minute/10minute/</w:t>
+      </w:r>
+      <w:r>
+        <w:rPr>
+          <w:lang w:val="en-GB"/>
+        </w:rPr>
+        <w:t>1hour/1day</w:t>
+      </w:r>
+    </w:p>
+    <w:p>
+      <w:pPr>
+        <w:rPr>
+          <w:lang w:val="en-GB"/>
+        </w:rPr>
+      </w:pPr>
+      <w:r>
+        <w:rPr>
+          <w:lang w:val="en-GB"/>
+        </w:rPr>
+        <w:t>Explain the image in the database</w:t>
+      </w:r>
+    </w:p>
+    <w:p>
+      <w:pPr>
+        <w:rPr>
+          <w:lang w:val="en-GB"/>
+        </w:rPr>
+      </w:pPr>
+      <w:r>
+        <w:rPr>
+          <w:lang w:val="en-GB"/>
+        </w:rPr>
+        <w:t>Record yes/no for RL</w:t>
+      </w:r>
+    </w:p>
+    <w:p>
+      <w:pPr>
+        <w:rPr>
+          <w:lang w:val="en-GB"/>
+        </w:rPr>
+      </w:pPr>
+      <w:r>
+        <w:rPr>
+          <w:lang w:val="en-GB"/>
+        </w:rPr>
+        <w:t>Explain the sounds in the database</w:t>
+      </w:r>
+    </w:p>
+    <w:p>
+      <w:pPr>
+        <w:rPr>
+          <w:lang w:val="en-GB"/>
+        </w:rPr>
+      </w:pPr>
+      <w:r>
+        <w:rPr>
+          <w:lang w:val="en-GB"/>
+        </w:rPr>
+        <w:t>Dynamc dataset</w:t>
+      </w:r>
+    </w:p>
+    <w:p>
+      <w:pPr>
+        <w:rPr>
+          <w:lang w:val="en-GB"/>
+        </w:rPr>
+      </w:pPr>
+    </w:p>
+    <w:p>
+      <w:pPr>
+        <w:rPr>
+          <w:lang w:val="en-GB"/>
+        </w:rPr>
+      </w:pPr>
+    </w:p>
+    <w:p>
+      <w:pPr>
+        <w:rPr>
+          <w:lang w:val="en-GB"/>
+        </w:rPr>
+      </w:pPr>
+      <w:r>
+        <w:rPr>
+          <w:lang w:val="en-GB"/>
+        </w:rPr>
+        <w:t>Methods</w:t>
+      </w:r>
+    </w:p>
+    <w:p>
+      <w:pPr>
+        <w:rPr>
+          <w:lang w:val="en-GB"/>
+        </w:rPr>
+      </w:pPr>
+      <w:r>
+        <w:rPr>
+          <w:lang w:val="en-GB"/>
+        </w:rPr>
+        <w:t xml:space="preserve">RL on </w:t>
+      </w:r>
+      <w:r>
+        <w:rPr>
+          <w:lang w:val="en-GB"/>
+        </w:rPr>
+        <w:t>dataset to understand the command and to find a new command</w:t>
+      </w:r>
+    </w:p>
+    <w:p>
+      <w:pPr>
+        <w:rPr>
+          <w:lang w:val="en-GB"/>
+        </w:rPr>
+      </w:pPr>
+    </w:p>
+    <w:p>
+      <w:pPr>
+        <w:rPr>
+          <w:lang w:val="en-GB"/>
+        </w:rPr>
+      </w:pPr>
+    </w:p>
+    <w:p>
+      <w:pPr>
+        <w:rPr>
+          <w:lang w:val="en-GB"/>
+        </w:rPr>
+      </w:pPr>
+      <w:r>
+        <w:rPr>
+          <w:lang w:val="en-GB"/>
+        </w:rPr>
+        <w:t>Experiments/Results/Discussion</w:t>
+      </w:r>
+    </w:p>
+    <w:p>
+      <w:pPr>
+        <w:rPr>
+          <w:lang w:val="en-GB"/>
+        </w:rPr>
+      </w:pPr>
+      <w:r>
+        <w:rPr>
+          <w:lang w:val="en-GB"/>
+        </w:rPr>
+        <w:t>Compare a command on cortana an</w:t>
+      </w:r>
+      <w:r>
+        <w:rPr>
+          <w:lang w:val="en-GB"/>
+        </w:rPr>
+        <w:t>d</w:t>
+      </w:r>
+      <w:r>
+        <w:rPr>
+          <w:lang w:val="en-GB"/>
+        </w:rPr>
+        <w:t xml:space="preserve"> sai</w:t>
+      </w:r>
+    </w:p>
+    <w:p>
+      <w:pPr>
+        <w:rPr>
+          <w:lang w:val="en-GB"/>
+        </w:rPr>
+      </w:pPr>
+      <w:r>
+        <w:rPr>
+          <w:lang w:val="en-GB"/>
+        </w:rPr>
+        <w:t>Compare the power used by the two methods</w:t>
+      </w:r>
+    </w:p>
+    <w:p>
+      <w:pPr>
+        <w:rPr>
+          <w:lang w:val="en-GB"/>
+        </w:rPr>
+      </w:pPr>
+      <w:r>
+        <w:rPr>
+          <w:lang w:val="en-GB"/>
+        </w:rPr>
+        <w:t>Explain the results</w:t>
+      </w:r>
+    </w:p>
+    <w:p>
+      <w:pPr>
+        <w:rPr>
+          <w:lang w:val="en-GB"/>
+        </w:rPr>
+      </w:pPr>
+      <w:r>
+        <w:rPr>
+          <w:lang w:val="en-GB"/>
+        </w:rPr>
+        <w:t>Use the different record to do stats</w:t>
+      </w:r>
+    </w:p>
+    <w:p>
+      <w:pPr>
+        <w:rPr>
+          <w:lang w:val="en-GB"/>
+        </w:rPr>
+      </w:pPr>
+      <w:r>
+        <w:rPr>
+          <w:lang w:val="en-GB"/>
+        </w:rPr>
+        <w:t>Compare commands to cortana</w:t>
+      </w:r>
+    </w:p>
+    <w:p>
+      <w:pPr>
+        <w:rPr>
+          <w:lang w:val="en-GB"/>
+        </w:rPr>
+      </w:pPr>
+      <w:r>
+        <w:rPr>
+          <w:lang w:val="en-GB"/>
+        </w:rPr>
+        <w:t>Discussion</w:t>
+      </w:r>
+    </w:p>
+    <w:p>
+      <w:pPr>
+        <w:rPr>
+          <w:lang w:val="en-GB"/>
+        </w:rPr>
+      </w:pPr>
+      <w:r>
+        <w:rPr>
+          <w:lang w:val="en-GB"/>
+        </w:rPr>
+        <w:t>How the results compare to what you expected, why ?</w:t>
+      </w:r>
+    </w:p>
+    <w:p>
+      <w:pPr>
+        <w:rPr>
+          <w:lang w:val="en-GB"/>
+        </w:rPr>
+      </w:pPr>
+      <w:r>
+        <w:rPr>
+          <w:lang w:val="en-GB"/>
+        </w:rPr>
+        <w:t>How the results compare to other researchers, why ?</w:t>
+      </w:r>
+    </w:p>
+    <w:p>
+      <w:pPr>
+        <w:rPr>
+          <w:lang w:val="en-GB"/>
+        </w:rPr>
+      </w:pPr>
+      <w:r>
+        <w:rPr>
+          <w:lang w:val="en-GB"/>
+        </w:rPr>
+        <w:t>What question, we need to ask next ?</w:t>
+      </w:r>
+    </w:p>
+    <w:p>
+      <w:pPr>
+        <w:rPr>
+          <w:lang w:val="en-GB"/>
+        </w:rPr>
+      </w:pPr>
+      <w:r>
+        <w:rPr>
+          <w:lang w:val="en-GB"/>
+        </w:rPr>
+        <w:t>Find something useful the researcher readers can learn about the work</w:t>
+      </w:r>
+    </w:p>
+    <w:p>
+      <w:pPr>
+        <w:rPr>
+          <w:lang w:val="en-GB"/>
+        </w:rPr>
+      </w:pPr>
+      <w:r>
+        <w:rPr>
+          <w:lang w:val="en-GB"/>
+        </w:rPr>
+        <w:t>Future Work</w:t>
+      </w:r>
+    </w:p>
+    <w:p>
+      <w:pPr>
+        <w:rPr>
+          <w:lang w:val="en-GB"/>
+        </w:rPr>
+      </w:pPr>
+      <w:r>
+        <w:rPr>
+          <w:lang w:val="en-GB"/>
+        </w:rPr>
+        <w:t>Try to launch the SAI everytime the computer is up</w:t>
+      </w:r>
+    </w:p>
+    <w:p>
+      <w:pPr>
+        <w:rPr>
+          <w:lang w:val="en-GB"/>
+        </w:rPr>
+      </w:pPr>
+      <w:r>
+        <w:rPr>
+          <w:lang w:val="en-GB"/>
+        </w:rPr>
+        <w:t>Generate a voice to communicate with SAI</w:t>
+      </w:r>
+    </w:p>
+    <w:p>
+      <w:pPr>
+        <w:rPr>
+          <w:lang w:val="en-GB"/>
+        </w:rPr>
+      </w:pPr>
+      <w:r>
+        <w:rPr>
+          <w:lang w:val="en-GB"/>
+        </w:rPr>
+        <w:t>Create a profil for each person who talk (voice recognition by person)</w:t>
+      </w:r>
+    </w:p>
+    <w:p>
+      <w:pPr>
+        <w:rPr>
+          <w:lang w:val="en-GB"/>
+        </w:rPr>
+      </w:pPr>
+    </w:p>
+    <w:p>
+      <w:r>
+        <w:t>References/Bibliography</w:t>
+      </w:r>
+    </w:p>
+    <w:p>
+      <w:r>
+        <w:t>J.P. Laumond,</w:t>
+      </w:r>
+      <w:r>
+        <w:t xml:space="preserve"> 2019,</w:t>
+      </w:r>
+      <w:r>
+        <w:t xml:space="preserve"> </w:t>
+      </w:r>
+      <w:r>
+        <w:t>“</w:t>
+      </w:r>
+      <w:r>
+        <w:t xml:space="preserve">robotique et </w:t>
+      </w:r>
+      <w:r>
+        <w:t>intelligence artificielle parlons-en</w:t>
+      </w:r>
+      <w:r>
+        <w:t> »</w:t>
+      </w:r>
+      <w:r>
+        <w:t xml:space="preserve">, </w:t>
+      </w:r>
+      <w:hyperlink r:id="rId9" w:history="1">
+        <w:r>
+          <w:rPr>
+            <w:rStyle w:val="Lienhypertexte"/>
+          </w:rPr>
+          <w:t>https://lejournal.cnrs.fr/billets/robotique-et-intelligence-artificielle-parlons-en</w:t>
+        </w:r>
+      </w:hyperlink>
+    </w:p>
+    <w:p>
+      <w:pPr>
+        <w:rPr>
+          <w:rStyle w:val="Lienhypertexte"/>
+        </w:rPr>
+      </w:pPr>
+      <w:r>
+        <w:t xml:space="preserve">J. Cassel and C. Pelachaud, </w:t>
+      </w:r>
+      <w:r>
+        <w:t xml:space="preserve">2019, </w:t>
+      </w:r>
+      <w:r>
+        <w:t>« </w:t>
+      </w:r>
+      <w:r>
+        <w:t>Pourquoi les assistants virtuels ont besoin d</w:t>
+      </w:r>
+      <w:r>
+        <w:t>’</w:t>
+      </w:r>
+      <w:r>
+        <w:t>un corps</w:t>
+      </w:r>
+      <w:r>
+        <w:t> »</w:t>
+      </w:r>
+      <w:r>
+        <w:t xml:space="preserve">, </w:t>
+      </w:r>
+      <w:hyperlink r:id="rId10" w:history="1">
+        <w:r>
+          <w:rPr>
+            <w:rStyle w:val="Lienhypertexte"/>
+          </w:rPr>
+          <w:t>https://lejournal.cnrs.fr/billet</w:t>
+        </w:r>
+        <w:r>
+          <w:rPr>
+            <w:rStyle w:val="Lienhypertexte"/>
+          </w:rPr>
+          <w:t>s</w:t>
+        </w:r>
+        <w:r>
+          <w:rPr>
+            <w:rStyle w:val="Lienhypertexte"/>
+          </w:rPr>
+          <w:t>/pourquoi-les-assistants-virtuels-ont-besoin-dun-corps</w:t>
+        </w:r>
+      </w:hyperlink>
+      <w:r>
+        <w:rPr>
+          <w:rStyle w:val="Lienhypertexte"/>
+        </w:rPr>
+        <w:t xml:space="preserve"> </w:t>
+      </w:r>
+    </w:p>
+    <w:p>
+      <w:r>
+        <w:lastRenderedPageBreak/>
+        <w:t xml:space="preserve">L. Julia, </w:t>
+      </w:r>
+      <w:r>
+        <w:t>« </w:t>
+      </w:r>
+      <w:r>
+        <w:t>L</w:t>
+      </w:r>
+      <w:r>
+        <w:t>’</w:t>
+      </w:r>
+      <w:r>
+        <w:t>intelligence artificielle n</w:t>
+      </w:r>
+      <w:r>
+        <w:t>’</w:t>
+      </w:r>
+      <w:r>
+        <w:t>existe pas</w:t>
+      </w:r>
+      <w:r>
+        <w:t> »</w:t>
+      </w:r>
+      <w:r>
+        <w:t xml:space="preserve">, 2019, </w:t>
+      </w:r>
+      <w:hyperlink r:id="rId11" w:history="1">
+        <w:r>
+          <w:rPr>
+            <w:rStyle w:val="Lienhypertexte"/>
+          </w:rPr>
+          <w:t>https://www.journaldugeek.com/dossier/lintelligence-artificielle-nexiste-interview-de-luc-julia-cocreateur-de-siri/</w:t>
+        </w:r>
+      </w:hyperlink>
+    </w:p>
+    <w:p>
+      <w:pPr>
+        <w:rPr>
+          <w:lang w:val="en-GB"/>
+        </w:rPr>
+      </w:pPr>
+      <w:r>
+        <w:rPr>
+          <w:lang w:val="en-GB"/>
+        </w:rPr>
+        <w:t xml:space="preserve">Maria A. Zuluaga, </w:t>
+      </w:r>
+      <w:r>
+        <w:rPr>
+          <w:lang w:val="en-GB"/>
+        </w:rPr>
+        <w:t>« </w:t>
+      </w:r>
+      <w:r>
+        <w:rPr>
+          <w:lang w:val="en-GB"/>
+        </w:rPr>
+        <w:t>DeepIGeoS</w:t>
+      </w:r>
+      <w:r>
+        <w:rPr>
+          <w:lang w:val="en-GB"/>
+        </w:rPr>
+        <w:t> »</w:t>
+      </w:r>
+      <w:r>
+        <w:rPr>
+          <w:lang w:val="en-GB"/>
+        </w:rPr>
+        <w:t xml:space="preserve">, 2017, </w:t>
+      </w:r>
+      <w:bookmarkStart w:id="0" w:name="_GoBack"/>
+      <w:bookmarkEnd w:id="0"/>
+      <w:r>
+        <w:rPr>
+          <w:lang w:val="en-GB"/>
+        </w:rPr>
+        <w:t xml:space="preserve"> </w:t>
+      </w:r>
+      <w:hyperlink r:id="rId12" w:history="1">
+        <w:r>
+          <w:rPr>
+            <w:rStyle w:val="Lienhypertexte"/>
+            <w:lang w:val="en-GB"/>
+          </w:rPr>
+          <w:t>https://arxiv.org/abs/1707.00652</w:t>
+        </w:r>
+      </w:hyperlink>
+    </w:p>
+    <w:p>
+      <w:pPr>
+        <w:rPr>
+          <w:rStyle w:val="Lienhypertexte"/>
+          <w:lang w:val="en-GB"/>
+        </w:rPr>
+      </w:pPr>
+      <w:r>
+        <w:rPr>
+          <w:lang w:val="en-GB"/>
+        </w:rPr>
+        <w:t>A. Sarkar,</w:t>
+      </w:r>
+      <w:r>
+        <w:rPr>
+          <w:lang w:val="en-GB"/>
+        </w:rPr>
+        <w:t xml:space="preserve"> 2018, </w:t>
+      </w:r>
+      <w:r>
+        <w:rPr>
+          <w:lang w:val="en-GB"/>
+        </w:rPr>
+        <w:t xml:space="preserve"> </w:t>
+      </w:r>
+      <w:r>
+        <w:rPr>
+          <w:lang w:val="en-GB"/>
+        </w:rPr>
+        <w:t>“</w:t>
+      </w:r>
+      <w:r>
+        <w:rPr>
+          <w:lang w:val="en-GB"/>
+        </w:rPr>
+        <w:t>A Brandom-ian view of Reinf</w:t>
+      </w:r>
+      <w:r>
+        <w:rPr>
+          <w:lang w:val="en-GB"/>
+        </w:rPr>
+        <w:t>orcement Learning towards strong-AI</w:t>
+      </w:r>
+      <w:r>
+        <w:rPr>
+          <w:lang w:val="en-GB"/>
+        </w:rPr>
+        <w:t>”</w:t>
+      </w:r>
+      <w:r>
+        <w:rPr>
+          <w:lang w:val="en-GB"/>
+        </w:rPr>
+        <w:t>,</w:t>
+      </w:r>
+      <w:r>
+        <w:rPr>
+          <w:lang w:val="en-GB"/>
+        </w:rPr>
+        <w:t xml:space="preserve"> </w:t>
+      </w:r>
+      <w:hyperlink r:id="rId13" w:history="1">
         <w:r>
           <w:rPr>
             <w:rStyle w:val="Lienhypertexte"/>
@@ -1229,7 +1900,88 @@
       </w:hyperlink>
     </w:p>
     <w:p>
-      <w:hyperlink r:id="rId6" w:history="1">
+      <w:pPr>
+        <w:rPr>
+          <w:lang w:val="en-GB"/>
+        </w:rPr>
+      </w:pPr>
+      <w:r>
+        <w:rPr>
+          <w:lang w:val="en-GB"/>
+        </w:rPr>
+        <w:t xml:space="preserve">A. Knight, 2019, </w:t>
+      </w:r>
+      <w:r>
+        <w:rPr>
+          <w:lang w:val="en-GB"/>
+        </w:rPr>
+        <w:t>“</w:t>
+      </w:r>
+      <w:r>
+        <w:rPr>
+          <w:lang w:val="en-GB"/>
+        </w:rPr>
+        <w:t>Refuting strong AI: Why consciousness cannot be algorithmic</w:t>
+      </w:r>
+      <w:r>
+        <w:rPr>
+          <w:lang w:val="en-GB"/>
+        </w:rPr>
+        <w:t>”</w:t>
+      </w:r>
+      <w:r>
+        <w:rPr>
+          <w:lang w:val="en-GB"/>
+        </w:rPr>
+        <w:t xml:space="preserve">, </w:t>
+      </w:r>
+      <w:hyperlink r:id="rId14" w:history="1">
+        <w:r>
+          <w:rPr>
+            <w:rStyle w:val="Lienhypertexte"/>
+            <w:lang w:val="en-GB"/>
+          </w:rPr>
+          <w:t>https://arxiv.org/ftp/arxiv/papers/1906/1906.10177.pdf</w:t>
+        </w:r>
+      </w:hyperlink>
+    </w:p>
+    <w:p>
+      <w:pPr>
+        <w:rPr>
+          <w:lang w:val="en-GB"/>
+        </w:rPr>
+      </w:pPr>
+      <w:r>
+        <w:rPr>
+          <w:lang w:val="en-GB"/>
+        </w:rPr>
+        <w:t xml:space="preserve">B. Lubars, Chenhao Tan, 2019, </w:t>
+      </w:r>
+      <w:r>
+        <w:rPr>
+          <w:lang w:val="en-GB"/>
+        </w:rPr>
+        <w:t>“</w:t>
+      </w:r>
+      <w:r>
+        <w:rPr>
+          <w:lang w:val="en-GB"/>
+        </w:rPr>
+        <w:t>Ask what AI can do, but what  AI should do: towards a framework of task delegability</w:t>
+      </w:r>
+      <w:r>
+        <w:rPr>
+          <w:lang w:val="en-GB"/>
+        </w:rPr>
+        <w:t>”</w:t>
+      </w:r>
+      <w:r>
+        <w:rPr>
+          <w:lang w:val="en-GB"/>
+        </w:rPr>
+        <w:t xml:space="preserve">, </w:t>
+      </w:r>
+      <w:hyperlink r:id="rId15" w:history="1">
         <w:r>
           <w:rPr>
             <w:rStyle w:val="Lienhypertexte"/>
@@ -1245,762 +1997,43 @@
           <w:lang w:val="en-GB"/>
         </w:rPr>
       </w:pPr>
-      <w:hyperlink r:id="rId7" w:history="1">
-        <w:r>
-          <w:rPr>
-            <w:rStyle w:val="Lienhypertexte"/>
-          </w:rPr>
-          <w:t>https://arxiv.org/pdf/1908.11494.pdf</w:t>
-        </w:r>
-      </w:hyperlink>
-    </w:p>
-    <w:p>
-      <w:r>
-        <w:t>Cons</w:t>
-      </w:r>
-      <w:r>
-        <w:t xml:space="preserve">: </w:t>
-      </w:r>
-      <w:hyperlink r:id="rId8" w:history="1">
-        <w:r>
-          <w:rPr>
-            <w:rStyle w:val="Lienhypertexte"/>
-          </w:rPr>
-          <w:t>https://arxiv.org/ftp/arxiv/papers/1906/1906.10177.pdf</w:t>
-        </w:r>
-      </w:hyperlink>
-    </w:p>
-    <w:p/>
-    <w:p>
-      <w:pPr>
-        <w:rPr>
-          <w:lang w:val="en-GB"/>
-        </w:rPr>
-      </w:pPr>
-      <w:r>
-        <w:rPr>
-          <w:lang w:val="en-GB"/>
-        </w:rPr>
-        <w:t>RL in game (alpha go) with image</w:t>
-      </w:r>
-    </w:p>
-    <w:p>
-      <w:pPr>
-        <w:rPr>
-          <w:lang w:val="en-GB"/>
-        </w:rPr>
-      </w:pPr>
-    </w:p>
-    <w:p>
-      <w:pPr>
-        <w:rPr>
-          <w:lang w:val="en-GB"/>
-        </w:rPr>
-      </w:pPr>
-    </w:p>
-    <w:p>
-      <w:pPr>
-        <w:rPr>
-          <w:lang w:val="en-GB"/>
-        </w:rPr>
-      </w:pPr>
-      <w:r>
-        <w:rPr>
-          <w:lang w:val="en-GB"/>
-        </w:rPr>
-        <w:t>Dataset and features</w:t>
-      </w:r>
-    </w:p>
-    <w:p>
-      <w:pPr>
-        <w:rPr>
-          <w:lang w:val="en-GB"/>
-        </w:rPr>
-      </w:pPr>
-      <w:r>
-        <w:rPr>
-          <w:lang w:val="en-GB"/>
-        </w:rPr>
-        <w:lastRenderedPageBreak/>
-        <w:t>Record 1minute/10minute/</w:t>
-      </w:r>
-      <w:r>
-        <w:rPr>
-          <w:lang w:val="en-GB"/>
-        </w:rPr>
-        <w:t>1hour/1day</w:t>
-      </w:r>
-    </w:p>
-    <w:p>
-      <w:pPr>
-        <w:rPr>
-          <w:lang w:val="en-GB"/>
-        </w:rPr>
-      </w:pPr>
-      <w:r>
-        <w:rPr>
-          <w:lang w:val="en-GB"/>
-        </w:rPr>
-        <w:t>Explain the image in the database</w:t>
-      </w:r>
-    </w:p>
-    <w:p>
-      <w:pPr>
-        <w:rPr>
-          <w:lang w:val="en-GB"/>
-        </w:rPr>
-      </w:pPr>
-      <w:r>
-        <w:rPr>
-          <w:lang w:val="en-GB"/>
-        </w:rPr>
-        <w:t>Record yes/no for RL</w:t>
-      </w:r>
-    </w:p>
-    <w:p>
-      <w:pPr>
-        <w:rPr>
-          <w:lang w:val="en-GB"/>
-        </w:rPr>
-      </w:pPr>
-      <w:r>
-        <w:rPr>
-          <w:lang w:val="en-GB"/>
-        </w:rPr>
-        <w:t>Explain the sounds in the database</w:t>
-      </w:r>
-    </w:p>
-    <w:p>
-      <w:pPr>
-        <w:rPr>
-          <w:lang w:val="en-GB"/>
-        </w:rPr>
-      </w:pPr>
-      <w:r>
-        <w:rPr>
-          <w:lang w:val="en-GB"/>
-        </w:rPr>
-        <w:t>Dynamc dataset</w:t>
-      </w:r>
-    </w:p>
-    <w:p>
-      <w:pPr>
-        <w:rPr>
-          <w:lang w:val="en-GB"/>
-        </w:rPr>
-      </w:pPr>
-    </w:p>
-    <w:p>
-      <w:pPr>
-        <w:rPr>
-          <w:lang w:val="en-GB"/>
-        </w:rPr>
-      </w:pPr>
-    </w:p>
-    <w:p>
-      <w:pPr>
-        <w:rPr>
-          <w:lang w:val="en-GB"/>
-        </w:rPr>
-      </w:pPr>
-      <w:r>
-        <w:rPr>
-          <w:lang w:val="en-GB"/>
-        </w:rPr>
-        <w:t>Methods</w:t>
-      </w:r>
-    </w:p>
-    <w:p>
-      <w:pPr>
-        <w:rPr>
-          <w:lang w:val="en-GB"/>
-        </w:rPr>
-      </w:pPr>
-      <w:r>
-        <w:rPr>
-          <w:lang w:val="en-GB"/>
-        </w:rPr>
-        <w:t xml:space="preserve">RL on </w:t>
-      </w:r>
-      <w:r>
-        <w:rPr>
-          <w:lang w:val="en-GB"/>
-        </w:rPr>
-        <w:t>dataset to understand the command and to find a new command</w:t>
-      </w:r>
-    </w:p>
-    <w:p>
-      <w:pPr>
-        <w:rPr>
-          <w:lang w:val="en-GB"/>
-        </w:rPr>
-      </w:pPr>
-    </w:p>
-    <w:p>
-      <w:pPr>
-        <w:rPr>
-          <w:lang w:val="en-GB"/>
-        </w:rPr>
-      </w:pPr>
-    </w:p>
-    <w:p>
-      <w:pPr>
-        <w:rPr>
-          <w:lang w:val="en-GB"/>
-        </w:rPr>
-      </w:pPr>
-      <w:r>
-        <w:rPr>
-          <w:lang w:val="en-GB"/>
-        </w:rPr>
-        <w:t>Experiments/Results/Discussion</w:t>
-      </w:r>
-    </w:p>
-    <w:p>
-      <w:pPr>
-        <w:rPr>
-          <w:lang w:val="en-GB"/>
-        </w:rPr>
-      </w:pPr>
-      <w:r>
-        <w:rPr>
-          <w:lang w:val="en-GB"/>
-        </w:rPr>
-        <w:t>Compare a command on cortana an</w:t>
-      </w:r>
-      <w:r>
-        <w:rPr>
-          <w:lang w:val="en-GB"/>
-        </w:rPr>
-        <w:t>d</w:t>
-      </w:r>
-      <w:r>
-        <w:rPr>
-          <w:lang w:val="en-GB"/>
-        </w:rPr>
-        <w:t xml:space="preserve"> sai</w:t>
-      </w:r>
-    </w:p>
-    <w:p>
-      <w:pPr>
-        <w:rPr>
-          <w:lang w:val="en-GB"/>
-        </w:rPr>
-      </w:pPr>
-      <w:r>
-        <w:rPr>
-          <w:lang w:val="en-GB"/>
-        </w:rPr>
-        <w:t>Compare the power used by the two methods</w:t>
-      </w:r>
-    </w:p>
-    <w:p>
-      <w:pPr>
-        <w:rPr>
-          <w:lang w:val="en-GB"/>
-        </w:rPr>
-      </w:pPr>
-      <w:r>
-        <w:rPr>
-          <w:lang w:val="en-GB"/>
-        </w:rPr>
-        <w:t>Explain the results</w:t>
-      </w:r>
-    </w:p>
-    <w:p>
-      <w:pPr>
-        <w:rPr>
-          <w:lang w:val="en-GB"/>
-        </w:rPr>
-      </w:pPr>
-      <w:r>
-        <w:rPr>
-          <w:lang w:val="en-GB"/>
-        </w:rPr>
-        <w:t>Use the different record to do stats</w:t>
-      </w:r>
-    </w:p>
-    <w:p>
-      <w:pPr>
-        <w:rPr>
-          <w:lang w:val="en-GB"/>
-        </w:rPr>
-      </w:pPr>
-      <w:r>
-        <w:rPr>
-          <w:lang w:val="en-GB"/>
-        </w:rPr>
-        <w:t>Compare commands to cortana</w:t>
-      </w:r>
-    </w:p>
-    <w:p>
-      <w:pPr>
-        <w:rPr>
-          <w:lang w:val="en-GB"/>
-        </w:rPr>
-      </w:pPr>
-      <w:r>
-        <w:rPr>
-          <w:lang w:val="en-GB"/>
-        </w:rPr>
-        <w:t>Discussion</w:t>
-      </w:r>
-    </w:p>
-    <w:p>
-      <w:pPr>
-        <w:rPr>
-          <w:lang w:val="en-GB"/>
-        </w:rPr>
-      </w:pPr>
-      <w:r>
-        <w:rPr>
-          <w:lang w:val="en-GB"/>
-        </w:rPr>
-        <w:t>How the results compare to what you expected, why ?</w:t>
-      </w:r>
-    </w:p>
-    <w:p>
-      <w:pPr>
-        <w:rPr>
-          <w:lang w:val="en-GB"/>
-        </w:rPr>
-      </w:pPr>
-      <w:r>
-        <w:rPr>
-          <w:lang w:val="en-GB"/>
-        </w:rPr>
-        <w:t>How the results compare to other researchers, why ?</w:t>
-      </w:r>
-    </w:p>
-    <w:p>
-      <w:pPr>
-        <w:rPr>
-          <w:lang w:val="en-GB"/>
-        </w:rPr>
-      </w:pPr>
-      <w:r>
-        <w:rPr>
-          <w:lang w:val="en-GB"/>
-        </w:rPr>
-        <w:t>What question, we need to ask next ?</w:t>
-      </w:r>
-    </w:p>
-    <w:p>
-      <w:pPr>
-        <w:rPr>
-          <w:lang w:val="en-GB"/>
-        </w:rPr>
-      </w:pPr>
-      <w:r>
-        <w:rPr>
-          <w:lang w:val="en-GB"/>
-        </w:rPr>
-        <w:t>Find something useful the researcher readers can learn about the work</w:t>
-      </w:r>
-    </w:p>
-    <w:p>
-      <w:pPr>
-        <w:rPr>
-          <w:lang w:val="en-GB"/>
-        </w:rPr>
-      </w:pPr>
-      <w:r>
-        <w:rPr>
-          <w:lang w:val="en-GB"/>
-        </w:rPr>
-        <w:t>Future Work</w:t>
-      </w:r>
-    </w:p>
-    <w:p>
-      <w:pPr>
-        <w:rPr>
-          <w:lang w:val="en-GB"/>
-        </w:rPr>
-      </w:pPr>
-      <w:r>
-        <w:rPr>
-          <w:lang w:val="en-GB"/>
-        </w:rPr>
-        <w:t>Try to launch the SAI everytime the computer is up</w:t>
-      </w:r>
-    </w:p>
-    <w:p>
-      <w:pPr>
-        <w:rPr>
-          <w:lang w:val="en-GB"/>
-        </w:rPr>
-      </w:pPr>
-      <w:r>
-        <w:rPr>
-          <w:lang w:val="en-GB"/>
-        </w:rPr>
-        <w:t>Generate a voice to communicate with SAI</w:t>
-      </w:r>
-    </w:p>
-    <w:p>
-      <w:pPr>
-        <w:rPr>
-          <w:lang w:val="en-GB"/>
-        </w:rPr>
-      </w:pPr>
-      <w:r>
-        <w:rPr>
-          <w:lang w:val="en-GB"/>
-        </w:rPr>
-        <w:t>Create a profil for each person who talk (voice recognition by person)</w:t>
-      </w:r>
-    </w:p>
-    <w:p>
-      <w:pPr>
-        <w:rPr>
-          <w:lang w:val="en-GB"/>
-        </w:rPr>
-      </w:pPr>
-    </w:p>
-    <w:p>
-      <w:r>
-        <w:t>References/Bibliography</w:t>
-      </w:r>
-    </w:p>
-    <w:p>
-      <w:r>
-        <w:t xml:space="preserve">J.P. Laumond, </w:t>
-      </w:r>
-      <w:r>
+      <w:r>
+        <w:rPr>
+          <w:lang w:val="en-GB"/>
+        </w:rPr>
+        <w:t xml:space="preserve">J. Liu, X. Gu, D. Zhang, S. Liu, 2019, </w:t>
+      </w:r>
+      <w:r>
+        <w:rPr>
+          <w:lang w:val="en-GB"/>
+        </w:rPr>
         <w:t>“</w:t>
       </w:r>
       <w:r>
-        <w:t xml:space="preserve">robotique et </w:t>
-      </w:r>
-      <w:r>
-        <w:t>intelligence artificielle parlons-en</w:t>
-      </w:r>
-      <w:r>
-        <w:t> »</w:t>
-      </w:r>
-      <w:r>
+        <w:rPr>
+          <w:lang w:val="en-GB"/>
+        </w:rPr>
+        <w:t>Hig</w:t>
+      </w:r>
+      <w:r>
+        <w:rPr>
+          <w:lang w:val="en-GB"/>
+        </w:rPr>
+        <w:t>h efficiency RL agent</w:t>
+      </w:r>
+      <w:r>
+        <w:rPr>
+          <w:lang w:val="en-GB"/>
+        </w:rPr>
+        <w:t>”</w:t>
+      </w:r>
+      <w:r>
+        <w:rPr>
+          <w:lang w:val="en-GB"/>
+        </w:rPr>
         <w:t xml:space="preserve">, </w:t>
       </w:r>
-      <w:hyperlink r:id="rId9" w:history="1">
-        <w:r>
-          <w:rPr>
-            <w:rStyle w:val="Lienhypertexte"/>
-          </w:rPr>
-          <w:t>https://lejournal.cnrs.fr/billets/robotique-et-intelligence-artificielle-parlons-en</w:t>
-        </w:r>
-      </w:hyperlink>
-    </w:p>
-    <w:p>
-      <w:pPr>
-        <w:rPr>
-          <w:rStyle w:val="Lienhypertexte"/>
-        </w:rPr>
-      </w:pPr>
-      <w:r>
-        <w:t xml:space="preserve">J. Cassel and C. Pelachaud, </w:t>
-      </w:r>
-      <w:r>
-        <w:t>« </w:t>
-      </w:r>
-      <w:r>
-        <w:t>Pourquoi les assistants virtuels ont besoin d</w:t>
-      </w:r>
-      <w:r>
-        <w:t>’</w:t>
-      </w:r>
-      <w:r>
-        <w:t>un corps</w:t>
-      </w:r>
-      <w:r>
-        <w:t> »</w:t>
-      </w:r>
-      <w:r>
-        <w:t xml:space="preserve">, </w:t>
-      </w:r>
-      <w:hyperlink r:id="rId10" w:history="1">
-        <w:r>
-          <w:rPr>
-            <w:rStyle w:val="Lienhypertexte"/>
-          </w:rPr>
-          <w:t>https://lejournal.cnrs.fr/billets/pourquoi-les-assistants-virtuels-ont-besoin-dun-corps</w:t>
-        </w:r>
-      </w:hyperlink>
-      <w:r>
-        <w:rPr>
-          <w:rStyle w:val="Lienhypertexte"/>
-        </w:rPr>
-        <w:t xml:space="preserve"> </w:t>
-      </w:r>
-    </w:p>
-    <w:p>
-      <w:r>
-        <w:lastRenderedPageBreak/>
-        <w:t xml:space="preserve">L. Julia, </w:t>
-      </w:r>
-      <w:r>
-        <w:t>« </w:t>
-      </w:r>
-      <w:r>
-        <w:t>L</w:t>
-      </w:r>
-      <w:r>
-        <w:t>’</w:t>
-      </w:r>
-      <w:r>
-        <w:t>intelligence artificielle n</w:t>
-      </w:r>
-      <w:r>
-        <w:t>’</w:t>
-      </w:r>
-      <w:r>
-        <w:t>existe pas</w:t>
-      </w:r>
-      <w:r>
-        <w:t> »</w:t>
-      </w:r>
-    </w:p>
-    <w:p>
-      <w:pPr>
-        <w:rPr>
-          <w:lang w:val="en-GB"/>
-        </w:rPr>
-      </w:pPr>
-      <w:r>
-        <w:rPr>
-          <w:lang w:val="en-GB"/>
-        </w:rPr>
-        <w:t xml:space="preserve">Maria A. Zuluaga, </w:t>
-      </w:r>
-      <w:r>
-        <w:rPr>
-          <w:lang w:val="en-GB"/>
-        </w:rPr>
-        <w:t>« </w:t>
-      </w:r>
-      <w:r>
-        <w:rPr>
-          <w:lang w:val="en-GB"/>
-        </w:rPr>
-        <w:t>DeepIGeoS</w:t>
-      </w:r>
-      <w:r>
-        <w:rPr>
-          <w:lang w:val="en-GB"/>
-        </w:rPr>
-        <w:t> »</w:t>
-      </w:r>
-      <w:r>
-        <w:rPr>
-          <w:lang w:val="en-GB"/>
-        </w:rPr>
-        <w:t xml:space="preserve"> </w:t>
-      </w:r>
-      <w:hyperlink r:id="rId11" w:history="1">
-        <w:r>
-          <w:rPr>
-            <w:rStyle w:val="Lienhypertexte"/>
-            <w:lang w:val="en-GB"/>
-          </w:rPr>
-          <w:t>https://arxiv.org/abs/1707.00652</w:t>
-        </w:r>
-      </w:hyperlink>
-    </w:p>
-    <w:p>
-      <w:pPr>
-        <w:rPr>
-          <w:rStyle w:val="Lienhypertexte"/>
-          <w:lang w:val="en-GB"/>
-        </w:rPr>
-      </w:pPr>
-      <w:r>
-        <w:rPr>
-          <w:lang w:val="en-GB"/>
-        </w:rPr>
-        <w:t>A. Sarkar,</w:t>
-      </w:r>
-      <w:r>
-        <w:rPr>
-          <w:lang w:val="en-GB"/>
-        </w:rPr>
-        <w:t xml:space="preserve"> 2018, </w:t>
-      </w:r>
-      <w:r>
-        <w:rPr>
-          <w:lang w:val="en-GB"/>
-        </w:rPr>
-        <w:t xml:space="preserve"> </w:t>
-      </w:r>
-      <w:r>
-        <w:rPr>
-          <w:lang w:val="en-GB"/>
-        </w:rPr>
-        <w:t>“</w:t>
-      </w:r>
-      <w:r>
-        <w:rPr>
-          <w:lang w:val="en-GB"/>
-        </w:rPr>
-        <w:t>A Brandom-ian view of Reinf</w:t>
-      </w:r>
-      <w:r>
-        <w:rPr>
-          <w:lang w:val="en-GB"/>
-        </w:rPr>
-        <w:t>orcement Learning towards strong-AI</w:t>
-      </w:r>
-      <w:r>
-        <w:rPr>
-          <w:lang w:val="en-GB"/>
-        </w:rPr>
-        <w:t>”</w:t>
-      </w:r>
-      <w:r>
-        <w:rPr>
-          <w:lang w:val="en-GB"/>
-        </w:rPr>
-        <w:t>,</w:t>
-      </w:r>
-      <w:r>
-        <w:rPr>
-          <w:lang w:val="en-GB"/>
-        </w:rPr>
-        <w:t xml:space="preserve"> </w:t>
-      </w:r>
-      <w:hyperlink r:id="rId12" w:history="1">
-        <w:r>
-          <w:rPr>
-            <w:rStyle w:val="Lienhypertexte"/>
-            <w:lang w:val="en-GB"/>
-          </w:rPr>
-          <w:t>https://arxiv.org/abs/1803.02912</w:t>
-        </w:r>
-      </w:hyperlink>
-    </w:p>
-    <w:p>
-      <w:pPr>
-        <w:rPr>
-          <w:lang w:val="en-GB"/>
-        </w:rPr>
-      </w:pPr>
-      <w:r>
-        <w:rPr>
-          <w:lang w:val="en-GB"/>
-        </w:rPr>
-        <w:t xml:space="preserve">A. Knight, 2019, </w:t>
-      </w:r>
-      <w:r>
-        <w:rPr>
-          <w:lang w:val="en-GB"/>
-        </w:rPr>
-        <w:t>“</w:t>
-      </w:r>
-      <w:r>
-        <w:rPr>
-          <w:lang w:val="en-GB"/>
-        </w:rPr>
-        <w:t>Refuting strong AI: Why consciousness cannot be algorithmic</w:t>
-      </w:r>
-      <w:r>
-        <w:rPr>
-          <w:lang w:val="en-GB"/>
-        </w:rPr>
-        <w:t>”</w:t>
-      </w:r>
-      <w:r>
-        <w:rPr>
-          <w:lang w:val="en-GB"/>
-        </w:rPr>
-        <w:t xml:space="preserve">, </w:t>
-      </w:r>
-      <w:hyperlink r:id="rId13" w:history="1">
-        <w:r>
-          <w:rPr>
-            <w:rStyle w:val="Lienhypertexte"/>
-            <w:lang w:val="en-GB"/>
-          </w:rPr>
-          <w:t>https://arxiv.org/ftp/arxiv/papers/1906/1906.10177.pdf</w:t>
-        </w:r>
-      </w:hyperlink>
-    </w:p>
-    <w:p>
-      <w:r>
-        <w:rPr>
-          <w:lang w:val="en-GB"/>
-        </w:rPr>
-        <w:t xml:space="preserve">B. Lubars, Chenhao Tan, 2019, </w:t>
-      </w:r>
-      <w:r>
-        <w:rPr>
-          <w:lang w:val="en-GB"/>
-        </w:rPr>
-        <w:t>“</w:t>
-      </w:r>
-      <w:r>
-        <w:rPr>
-          <w:lang w:val="en-GB"/>
-        </w:rPr>
-        <w:t>Ask what AI can do, but what  AI should do: towards a framework of task delegability</w:t>
-      </w:r>
-      <w:r>
-        <w:rPr>
-          <w:lang w:val="en-GB"/>
-        </w:rPr>
-        <w:t>”</w:t>
-      </w:r>
-      <w:r>
-        <w:rPr>
-          <w:lang w:val="en-GB"/>
-        </w:rPr>
-        <w:t xml:space="preserve">, </w:t>
-      </w:r>
-      <w:hyperlink r:id="rId14" w:history="1">
-        <w:r>
-          <w:rPr>
-            <w:rStyle w:val="Lienhypertexte"/>
-            <w:lang w:val="en-GB"/>
-          </w:rPr>
-          <w:t>https://arxiv.org/pdf/1902.03245v1.pdf</w:t>
-        </w:r>
-      </w:hyperlink>
-    </w:p>
-    <w:p>
-      <w:r>
-        <w:rPr>
-          <w:lang w:val="en-GB"/>
-        </w:rPr>
-        <w:t xml:space="preserve">J. Liu, X. Gu, D. Zhang, S. Liu, 2019, </w:t>
-      </w:r>
-      <w:r>
-        <w:rPr>
-          <w:lang w:val="en-GB"/>
-        </w:rPr>
-        <w:t>“</w:t>
-      </w:r>
-      <w:r>
-        <w:rPr>
-          <w:lang w:val="en-GB"/>
-        </w:rPr>
-        <w:t>Hig</w:t>
-      </w:r>
-      <w:r>
-        <w:rPr>
-          <w:lang w:val="en-GB"/>
-        </w:rPr>
-        <w:t>h efficiency RL agent</w:t>
-      </w:r>
-      <w:r>
-        <w:rPr>
-          <w:lang w:val="en-GB"/>
-        </w:rPr>
-        <w:t>”</w:t>
-      </w:r>
-      <w:r>
-        <w:rPr>
-          <w:lang w:val="en-GB"/>
-        </w:rPr>
-        <w:t xml:space="preserve">, </w:t>
-      </w:r>
-      <w:hyperlink r:id="rId15" w:history="1">
+      <w:hyperlink r:id="rId16" w:history="1">
         <w:r>
           <w:rPr>
             <w:rStyle w:val="Lienhypertexte"/>
@@ -2016,8 +2049,6 @@
           <w:lang w:val="en-GB"/>
         </w:rPr>
       </w:pPr>
-      <w:bookmarkStart w:id="0" w:name="_GoBack"/>
-      <w:bookmarkEnd w:id="0"/>
     </w:p>
     <w:sectPr>
       <w:pgSz w:w="11906" w:h="16838"/>

</xml_diff>

<commit_message>
#8 Paper about automatic mouse writing added in report
</commit_message>
<xml_diff>
--- a/SAI_report.docx
+++ b/SAI_report.docx
@@ -1253,7 +1253,44 @@
         </w:r>
       </w:hyperlink>
     </w:p>
-    <w:p/>
+    <w:p>
+      <w:r>
+        <w:rPr>
+          <w:lang w:val="en-GB"/>
+        </w:rPr>
+        <w:t>Mouse writing</w:t>
+      </w:r>
+      <w:r>
+        <w:rPr>
+          <w:lang w:val="en-GB"/>
+        </w:rPr>
+        <w:t> </w:t>
+      </w:r>
+      <w:r>
+        <w:rPr>
+          <w:lang w:val="en-GB"/>
+        </w:rPr>
+        <w:t xml:space="preserve">: </w:t>
+      </w:r>
+      <w:hyperlink r:id="rId9" w:history="1">
+        <w:r>
+          <w:rPr>
+            <w:rStyle w:val="Lienhypertexte"/>
+            <w:lang w:val="en-GB"/>
+          </w:rPr>
+          <w:t>https://arxiv.org/ftp/arxiv/papers/1301/1301.4659.pdf</w:t>
+        </w:r>
+      </w:hyperlink>
+    </w:p>
+    <w:p>
+      <w:pPr>
+        <w:rPr>
+          <w:lang w:val="en-GB"/>
+        </w:rPr>
+      </w:pPr>
+      <w:bookmarkStart w:id="0" w:name="_GoBack"/>
+      <w:bookmarkEnd w:id="0"/>
+    </w:p>
     <w:p>
       <w:pPr>
         <w:rPr>
@@ -1291,6 +1328,7 @@
         <w:rPr>
           <w:lang w:val="en-GB"/>
         </w:rPr>
+        <w:lastRenderedPageBreak/>
         <w:t>Dataset and features</w:t>
       </w:r>
     </w:p>
@@ -1304,7 +1342,6 @@
         <w:rPr>
           <w:lang w:val="en-GB"/>
         </w:rPr>
-        <w:lastRenderedPageBreak/>
         <w:t>Record 1minute/10minute/</w:t>
       </w:r>
       <w:r>
@@ -1670,7 +1707,7 @@
       <w:r>
         <w:t xml:space="preserve">, </w:t>
       </w:r>
-      <w:hyperlink r:id="rId9" w:history="1">
+      <w:hyperlink r:id="rId10" w:history="1">
         <w:r>
           <w:rPr>
             <w:rStyle w:val="Lienhypertexte"/>
@@ -1686,6 +1723,7 @@
         </w:rPr>
       </w:pPr>
       <w:r>
+        <w:lastRenderedPageBreak/>
         <w:t xml:space="preserve">J. Cassel and C. Pelachaud, </w:t>
       </w:r>
       <w:r>
@@ -1709,24 +1747,12 @@
       <w:r>
         <w:t xml:space="preserve">, </w:t>
       </w:r>
-      <w:hyperlink r:id="rId10" w:history="1">
+      <w:hyperlink r:id="rId11" w:history="1">
         <w:r>
           <w:rPr>
             <w:rStyle w:val="Lienhypertexte"/>
           </w:rPr>
-          <w:t>https://lejournal.cnrs.fr/billet</w:t>
-        </w:r>
-        <w:r>
-          <w:rPr>
-            <w:rStyle w:val="Lienhypertexte"/>
-          </w:rPr>
-          <w:t>s</w:t>
-        </w:r>
-        <w:r>
-          <w:rPr>
-            <w:rStyle w:val="Lienhypertexte"/>
-          </w:rPr>
-          <w:t>/pourquoi-les-assistants-virtuels-ont-besoin-dun-corps</w:t>
+          <w:t>https://lejournal.cnrs.fr/billets/pourquoi-les-assistants-virtuels-ont-besoin-dun-corps</w:t>
         </w:r>
       </w:hyperlink>
       <w:r>
@@ -1738,7 +1764,6 @@
     </w:p>
     <w:p>
       <w:r>
-        <w:lastRenderedPageBreak/>
         <w:t xml:space="preserve">L. Julia, </w:t>
       </w:r>
       <w:r>
@@ -1765,7 +1790,7 @@
       <w:r>
         <w:t xml:space="preserve">, 2019, </w:t>
       </w:r>
-      <w:hyperlink r:id="rId11" w:history="1">
+      <w:hyperlink r:id="rId12" w:history="1">
         <w:r>
           <w:rPr>
             <w:rStyle w:val="Lienhypertexte"/>
@@ -1810,15 +1835,13 @@
         </w:rPr>
         <w:t xml:space="preserve">, 2017, </w:t>
       </w:r>
-      <w:bookmarkStart w:id="0" w:name="_GoBack"/>
-      <w:bookmarkEnd w:id="0"/>
       <w:r>
         <w:rPr>
           <w:lang w:val="en-GB"/>
         </w:rPr>
         <w:t xml:space="preserve"> </w:t>
       </w:r>
-      <w:hyperlink r:id="rId12" w:history="1">
+      <w:hyperlink r:id="rId13" w:history="1">
         <w:r>
           <w:rPr>
             <w:rStyle w:val="Lienhypertexte"/>
@@ -1889,7 +1912,7 @@
         </w:rPr>
         <w:t xml:space="preserve"> </w:t>
       </w:r>
-      <w:hyperlink r:id="rId13" w:history="1">
+      <w:hyperlink r:id="rId14" w:history="1">
         <w:r>
           <w:rPr>
             <w:rStyle w:val="Lienhypertexte"/>
@@ -1935,7 +1958,7 @@
         </w:rPr>
         <w:t xml:space="preserve">, </w:t>
       </w:r>
-      <w:hyperlink r:id="rId14" w:history="1">
+      <w:hyperlink r:id="rId15" w:history="1">
         <w:r>
           <w:rPr>
             <w:rStyle w:val="Lienhypertexte"/>
@@ -1981,7 +2004,7 @@
         </w:rPr>
         <w:t xml:space="preserve">, </w:t>
       </w:r>
-      <w:hyperlink r:id="rId15" w:history="1">
+      <w:hyperlink r:id="rId16" w:history="1">
         <w:r>
           <w:rPr>
             <w:rStyle w:val="Lienhypertexte"/>
@@ -2033,7 +2056,7 @@
         </w:rPr>
         <w:t xml:space="preserve">, </w:t>
       </w:r>
-      <w:hyperlink r:id="rId16" w:history="1">
+      <w:hyperlink r:id="rId17" w:history="1">
         <w:r>
           <w:rPr>
             <w:rStyle w:val="Lienhypertexte"/>

</xml_diff>

<commit_message>
#8 Paper about user interaction in RL with computer added in report
</commit_message>
<xml_diff>
--- a/SAI_report.docx
+++ b/SAI_report.docx
@@ -1254,6 +1254,11 @@
       </w:hyperlink>
     </w:p>
     <w:p>
+      <w:pPr>
+        <w:rPr>
+          <w:lang w:val="en-GB"/>
+        </w:rPr>
+      </w:pPr>
       <w:r>
         <w:rPr>
           <w:lang w:val="en-GB"/>
@@ -1288,8 +1293,49 @@
           <w:lang w:val="en-GB"/>
         </w:rPr>
       </w:pPr>
-      <w:bookmarkStart w:id="0" w:name="_GoBack"/>
-      <w:bookmarkEnd w:id="0"/>
+      <w:r>
+        <w:rPr>
+          <w:lang w:val="en-GB"/>
+        </w:rPr>
+        <w:t>User interaction (touchpad) with</w:t>
+      </w:r>
+      <w:r>
+        <w:rPr>
+          <w:lang w:val="en-GB"/>
+        </w:rPr>
+        <w:t xml:space="preserve"> computer</w:t>
+      </w:r>
+      <w:r>
+        <w:rPr>
+          <w:lang w:val="en-GB"/>
+        </w:rPr>
+        <w:t xml:space="preserve"> : </w:t>
+      </w:r>
+      <w:hyperlink r:id="rId10" w:history="1">
+        <w:r>
+          <w:rPr>
+            <w:rStyle w:val="Lienhypertexte"/>
+            <w:lang w:val="en-GB"/>
+          </w:rPr>
+          <w:t>https://arxiv.org/pdf/1904.078</w:t>
+        </w:r>
+        <w:bookmarkStart w:id="0" w:name="_GoBack"/>
+        <w:bookmarkEnd w:id="0"/>
+        <w:r>
+          <w:rPr>
+            <w:rStyle w:val="Lienhypertexte"/>
+            <w:lang w:val="en-GB"/>
+          </w:rPr>
+          <w:t>0</w:t>
+        </w:r>
+        <w:r>
+          <w:rPr>
+            <w:rStyle w:val="Lienhypertexte"/>
+            <w:lang w:val="en-GB"/>
+          </w:rPr>
+          <w:t>2.pdf</w:t>
+        </w:r>
+      </w:hyperlink>
     </w:p>
     <w:p>
       <w:pPr>
@@ -1707,7 +1753,7 @@
       <w:r>
         <w:t xml:space="preserve">, </w:t>
       </w:r>
-      <w:hyperlink r:id="rId10" w:history="1">
+      <w:hyperlink r:id="rId11" w:history="1">
         <w:r>
           <w:rPr>
             <w:rStyle w:val="Lienhypertexte"/>
@@ -1747,7 +1793,7 @@
       <w:r>
         <w:t xml:space="preserve">, </w:t>
       </w:r>
-      <w:hyperlink r:id="rId11" w:history="1">
+      <w:hyperlink r:id="rId12" w:history="1">
         <w:r>
           <w:rPr>
             <w:rStyle w:val="Lienhypertexte"/>
@@ -1790,7 +1836,7 @@
       <w:r>
         <w:t xml:space="preserve">, 2019, </w:t>
       </w:r>
-      <w:hyperlink r:id="rId12" w:history="1">
+      <w:hyperlink r:id="rId13" w:history="1">
         <w:r>
           <w:rPr>
             <w:rStyle w:val="Lienhypertexte"/>
@@ -1841,7 +1887,7 @@
         </w:rPr>
         <w:t xml:space="preserve"> </w:t>
       </w:r>
-      <w:hyperlink r:id="rId13" w:history="1">
+      <w:hyperlink r:id="rId14" w:history="1">
         <w:r>
           <w:rPr>
             <w:rStyle w:val="Lienhypertexte"/>
@@ -1912,7 +1958,7 @@
         </w:rPr>
         <w:t xml:space="preserve"> </w:t>
       </w:r>
-      <w:hyperlink r:id="rId14" w:history="1">
+      <w:hyperlink r:id="rId15" w:history="1">
         <w:r>
           <w:rPr>
             <w:rStyle w:val="Lienhypertexte"/>
@@ -1958,7 +2004,7 @@
         </w:rPr>
         <w:t xml:space="preserve">, </w:t>
       </w:r>
-      <w:hyperlink r:id="rId15" w:history="1">
+      <w:hyperlink r:id="rId16" w:history="1">
         <w:r>
           <w:rPr>
             <w:rStyle w:val="Lienhypertexte"/>
@@ -2004,7 +2050,7 @@
         </w:rPr>
         <w:t xml:space="preserve">, </w:t>
       </w:r>
-      <w:hyperlink r:id="rId16" w:history="1">
+      <w:hyperlink r:id="rId17" w:history="1">
         <w:r>
           <w:rPr>
             <w:rStyle w:val="Lienhypertexte"/>
@@ -2056,7 +2102,7 @@
         </w:rPr>
         <w:t xml:space="preserve">, </w:t>
       </w:r>
-      <w:hyperlink r:id="rId17" w:history="1">
+      <w:hyperlink r:id="rId18" w:history="1">
         <w:r>
           <w:rPr>
             <w:rStyle w:val="Lienhypertexte"/>

</xml_diff>

<commit_message>
#8 New references added in references/bibliography in report
</commit_message>
<xml_diff>
--- a/SAI_report.docx
+++ b/SAI_report.docx
@@ -1283,7 +1283,21 @@
             <w:rStyle w:val="Lienhypertexte"/>
             <w:lang w:val="en-GB"/>
           </w:rPr>
-          <w:t>https://arxiv.org/ftp/arxiv/papers/1301/1301.4659.pdf</w:t>
+          <w:t>https://ar</w:t>
+        </w:r>
+        <w:r>
+          <w:rPr>
+            <w:rStyle w:val="Lienhypertexte"/>
+            <w:lang w:val="en-GB"/>
+          </w:rPr>
+          <w:t>x</w:t>
+        </w:r>
+        <w:r>
+          <w:rPr>
+            <w:rStyle w:val="Lienhypertexte"/>
+            <w:lang w:val="en-GB"/>
+          </w:rPr>
+          <w:t>iv.org/ftp/arxiv/papers/1301/1301.4659.pdf</w:t>
         </w:r>
       </w:hyperlink>
     </w:p>
@@ -1317,23 +1331,7 @@
             <w:rStyle w:val="Lienhypertexte"/>
             <w:lang w:val="en-GB"/>
           </w:rPr>
-          <w:t>https://arxiv.org/pdf/1904.078</w:t>
-        </w:r>
-        <w:bookmarkStart w:id="0" w:name="_GoBack"/>
-        <w:bookmarkEnd w:id="0"/>
-        <w:r>
-          <w:rPr>
-            <w:rStyle w:val="Lienhypertexte"/>
-            <w:lang w:val="en-GB"/>
-          </w:rPr>
-          <w:t>0</w:t>
-        </w:r>
-        <w:r>
-          <w:rPr>
-            <w:rStyle w:val="Lienhypertexte"/>
-            <w:lang w:val="en-GB"/>
-          </w:rPr>
-          <w:t>2.pdf</w:t>
+          <w:t>https://arxiv.org/pdf/1904.07802.pdf</w:t>
         </w:r>
       </w:hyperlink>
     </w:p>
@@ -2118,6 +2116,75 @@
           <w:lang w:val="en-GB"/>
         </w:rPr>
       </w:pPr>
+      <w:r>
+        <w:rPr>
+          <w:lang w:val="en-GB"/>
+        </w:rPr>
+        <w:t>F. Parwej, 2013, "English Sentence Recognition using Artificial Neural Network through Mouse-based Gestures",</w:t>
+      </w:r>
+      <w:r>
+        <w:rPr>
+          <w:lang w:val="en-GB"/>
+        </w:rPr>
+        <w:t xml:space="preserve"> </w:t>
+      </w:r>
+      <w:hyperlink r:id="rId19" w:history="1">
+        <w:r>
+          <w:rPr>
+            <w:rStyle w:val="Lienhypertexte"/>
+            <w:lang w:val="en-GB"/>
+          </w:rPr>
+          <w:t>https://arxiv.org/ftp/arxiv/papers/1301/1301.4659.pdf</w:t>
+        </w:r>
+      </w:hyperlink>
+      <w:r>
+        <w:rPr>
+          <w:lang w:val="en-GB"/>
+        </w:rPr>
+        <w:t xml:space="preserve"> </w:t>
+      </w:r>
+      <w:bookmarkStart w:id="0" w:name="_GoBack"/>
+      <w:bookmarkEnd w:id="0"/>
+    </w:p>
+    <w:p>
+      <w:pPr>
+        <w:rPr>
+          <w:lang w:val="en-GB"/>
+        </w:rPr>
+      </w:pPr>
+      <w:r>
+        <w:rPr>
+          <w:lang w:val="en-GB"/>
+        </w:rPr>
+        <w:t>Q. Debard, J. S. Dibangoye, S. Canu and C. Wolf4, 2019, "Learning 3D Navigation Protocols on Touch Interfaces</w:t>
+      </w:r>
+      <w:r>
+        <w:rPr>
+          <w:lang w:val="en-GB"/>
+        </w:rPr>
+        <w:t xml:space="preserve"> </w:t>
+      </w:r>
+      <w:r>
+        <w:rPr>
+          <w:lang w:val="en-GB"/>
+        </w:rPr>
+        <w:t>with Cooperative Multi-Agent Reinforcement Learning"</w:t>
+      </w:r>
+      <w:r>
+        <w:rPr>
+          <w:lang w:val="en-GB"/>
+        </w:rPr>
+        <w:t xml:space="preserve">, </w:t>
+      </w:r>
+      <w:hyperlink r:id="rId20" w:history="1">
+        <w:r>
+          <w:rPr>
+            <w:rStyle w:val="Lienhypertexte"/>
+            <w:lang w:val="en-GB"/>
+          </w:rPr>
+          <w:t>https://arxiv.org/pdf/1904.07802.pdf</w:t>
+        </w:r>
+      </w:hyperlink>
     </w:p>
     <w:sectPr>
       <w:pgSz w:w="11906" w:h="16838"/>

</xml_diff>

<commit_message>
#8 A recent paper about Alexa and Siri added in introduction in report
</commit_message>
<xml_diff>
--- a/SAI_report.docx
+++ b/SAI_report.docx
@@ -332,6 +332,20 @@
       <w:r>
         <w:t>.</w:t>
       </w:r>
+      <w:r>
+        <w:t xml:space="preserve"> [</w:t>
+      </w:r>
+      <w:hyperlink r:id="rId5" w:history="1">
+        <w:r>
+          <w:rPr>
+            <w:rStyle w:val="Lienhypertexte"/>
+          </w:rPr>
+          <w:t>https://arxiv.org/pdf/2002.02450.pdf</w:t>
+        </w:r>
+      </w:hyperlink>
+      <w:r>
+        <w:t>]</w:t>
+      </w:r>
     </w:p>
     <w:p>
       <w:r>
@@ -434,7 +448,12 @@
         <w:t>’</w:t>
       </w:r>
       <w:r>
-        <w:t>assistant personnel qui sera nomm</w:t>
+        <w:t>assistant personnel q</w:t>
+      </w:r>
+      <w:bookmarkStart w:id="0" w:name="_GoBack"/>
+      <w:bookmarkEnd w:id="0"/>
+      <w:r>
+        <w:t>ui sera nomm</w:t>
       </w:r>
       <w:r>
         <w:t>é</w:t>
@@ -1208,7 +1227,7 @@
       <w:r>
         <w:t xml:space="preserve">: </w:t>
       </w:r>
-      <w:hyperlink r:id="rId5" w:history="1">
+      <w:hyperlink r:id="rId6" w:history="1">
         <w:r>
           <w:rPr>
             <w:rStyle w:val="Lienhypertexte"/>
@@ -1218,7 +1237,7 @@
       </w:hyperlink>
     </w:p>
     <w:p>
-      <w:hyperlink r:id="rId6" w:history="1">
+      <w:hyperlink r:id="rId7" w:history="1">
         <w:r>
           <w:rPr>
             <w:rStyle w:val="Lienhypertexte"/>
@@ -1228,7 +1247,7 @@
       </w:hyperlink>
     </w:p>
     <w:p>
-      <w:hyperlink r:id="rId7" w:history="1">
+      <w:hyperlink r:id="rId8" w:history="1">
         <w:r>
           <w:rPr>
             <w:rStyle w:val="Lienhypertexte"/>
@@ -1244,7 +1263,7 @@
       <w:r>
         <w:t xml:space="preserve">: </w:t>
       </w:r>
-      <w:hyperlink r:id="rId8" w:history="1">
+      <w:hyperlink r:id="rId9" w:history="1">
         <w:r>
           <w:rPr>
             <w:rStyle w:val="Lienhypertexte"/>
@@ -1277,27 +1296,13 @@
         </w:rPr>
         <w:t xml:space="preserve">: </w:t>
       </w:r>
-      <w:hyperlink r:id="rId9" w:history="1">
+      <w:hyperlink r:id="rId10" w:history="1">
         <w:r>
           <w:rPr>
             <w:rStyle w:val="Lienhypertexte"/>
             <w:lang w:val="en-GB"/>
           </w:rPr>
-          <w:t>https://ar</w:t>
-        </w:r>
-        <w:r>
-          <w:rPr>
-            <w:rStyle w:val="Lienhypertexte"/>
-            <w:lang w:val="en-GB"/>
-          </w:rPr>
-          <w:t>x</w:t>
-        </w:r>
-        <w:r>
-          <w:rPr>
-            <w:rStyle w:val="Lienhypertexte"/>
-            <w:lang w:val="en-GB"/>
-          </w:rPr>
-          <w:t>iv.org/ftp/arxiv/papers/1301/1301.4659.pdf</w:t>
+          <w:t>https://arxiv.org/ftp/arxiv/papers/1301/1301.4659.pdf</w:t>
         </w:r>
       </w:hyperlink>
     </w:p>
@@ -1325,7 +1330,7 @@
         </w:rPr>
         <w:t xml:space="preserve"> : </w:t>
       </w:r>
-      <w:hyperlink r:id="rId10" w:history="1">
+      <w:hyperlink r:id="rId11" w:history="1">
         <w:r>
           <w:rPr>
             <w:rStyle w:val="Lienhypertexte"/>
@@ -1751,7 +1756,7 @@
       <w:r>
         <w:t xml:space="preserve">, </w:t>
       </w:r>
-      <w:hyperlink r:id="rId11" w:history="1">
+      <w:hyperlink r:id="rId12" w:history="1">
         <w:r>
           <w:rPr>
             <w:rStyle w:val="Lienhypertexte"/>
@@ -1791,7 +1796,7 @@
       <w:r>
         <w:t xml:space="preserve">, </w:t>
       </w:r>
-      <w:hyperlink r:id="rId12" w:history="1">
+      <w:hyperlink r:id="rId13" w:history="1">
         <w:r>
           <w:rPr>
             <w:rStyle w:val="Lienhypertexte"/>
@@ -1834,7 +1839,7 @@
       <w:r>
         <w:t xml:space="preserve">, 2019, </w:t>
       </w:r>
-      <w:hyperlink r:id="rId13" w:history="1">
+      <w:hyperlink r:id="rId14" w:history="1">
         <w:r>
           <w:rPr>
             <w:rStyle w:val="Lienhypertexte"/>
@@ -1885,7 +1890,7 @@
         </w:rPr>
         <w:t xml:space="preserve"> </w:t>
       </w:r>
-      <w:hyperlink r:id="rId14" w:history="1">
+      <w:hyperlink r:id="rId15" w:history="1">
         <w:r>
           <w:rPr>
             <w:rStyle w:val="Lienhypertexte"/>
@@ -1956,7 +1961,7 @@
         </w:rPr>
         <w:t xml:space="preserve"> </w:t>
       </w:r>
-      <w:hyperlink r:id="rId15" w:history="1">
+      <w:hyperlink r:id="rId16" w:history="1">
         <w:r>
           <w:rPr>
             <w:rStyle w:val="Lienhypertexte"/>
@@ -2002,7 +2007,7 @@
         </w:rPr>
         <w:t xml:space="preserve">, </w:t>
       </w:r>
-      <w:hyperlink r:id="rId16" w:history="1">
+      <w:hyperlink r:id="rId17" w:history="1">
         <w:r>
           <w:rPr>
             <w:rStyle w:val="Lienhypertexte"/>
@@ -2048,7 +2053,7 @@
         </w:rPr>
         <w:t xml:space="preserve">, </w:t>
       </w:r>
-      <w:hyperlink r:id="rId17" w:history="1">
+      <w:hyperlink r:id="rId18" w:history="1">
         <w:r>
           <w:rPr>
             <w:rStyle w:val="Lienhypertexte"/>
@@ -2100,7 +2105,7 @@
         </w:rPr>
         <w:t xml:space="preserve">, </w:t>
       </w:r>
-      <w:hyperlink r:id="rId18" w:history="1">
+      <w:hyperlink r:id="rId19" w:history="1">
         <w:r>
           <w:rPr>
             <w:rStyle w:val="Lienhypertexte"/>
@@ -2128,7 +2133,7 @@
         </w:rPr>
         <w:t xml:space="preserve"> </w:t>
       </w:r>
-      <w:hyperlink r:id="rId19" w:history="1">
+      <w:hyperlink r:id="rId20" w:history="1">
         <w:r>
           <w:rPr>
             <w:rStyle w:val="Lienhypertexte"/>
@@ -2143,8 +2148,6 @@
         </w:rPr>
         <w:t xml:space="preserve"> </w:t>
       </w:r>
-      <w:bookmarkStart w:id="0" w:name="_GoBack"/>
-      <w:bookmarkEnd w:id="0"/>
     </w:p>
     <w:p>
       <w:pPr>
@@ -2176,7 +2179,7 @@
         </w:rPr>
         <w:t xml:space="preserve">, </w:t>
       </w:r>
-      <w:hyperlink r:id="rId20" w:history="1">
+      <w:hyperlink r:id="rId21" w:history="1">
         <w:r>
           <w:rPr>
             <w:rStyle w:val="Lienhypertexte"/>

</xml_diff>

<commit_message>
#8 A recent paper about results using dialog with virtual assistant added in results in report
</commit_message>
<xml_diff>
--- a/SAI_report.docx
+++ b/SAI_report.docx
@@ -448,12 +448,7 @@
         <w:t>’</w:t>
       </w:r>
       <w:r>
-        <w:t>assistant personnel q</w:t>
-      </w:r>
-      <w:bookmarkStart w:id="0" w:name="_GoBack"/>
-      <w:bookmarkEnd w:id="0"/>
-      <w:r>
-        <w:t>ui sera nomm</w:t>
+        <w:t>assistant personnel qui sera nomm</w:t>
       </w:r>
       <w:r>
         <w:t>é</w:t>
@@ -1595,6 +1590,23 @@
           <w:lang w:val="en-GB"/>
         </w:rPr>
       </w:pPr>
+      <w:hyperlink r:id="rId12" w:history="1">
+        <w:r>
+          <w:rPr>
+            <w:rStyle w:val="Lienhypertexte"/>
+          </w:rPr>
+          <w:t>https://arxiv.org/pdf/2002.01359.pdf</w:t>
+        </w:r>
+      </w:hyperlink>
+      <w:bookmarkStart w:id="0" w:name="_GoBack"/>
+      <w:bookmarkEnd w:id="0"/>
+    </w:p>
+    <w:p>
+      <w:pPr>
+        <w:rPr>
+          <w:lang w:val="en-GB"/>
+        </w:rPr>
+      </w:pPr>
       <w:r>
         <w:rPr>
           <w:lang w:val="en-GB"/>
@@ -1733,6 +1745,7 @@
     </w:p>
     <w:p>
       <w:r>
+        <w:lastRenderedPageBreak/>
         <w:t>J.P. Laumond,</w:t>
       </w:r>
       <w:r>
@@ -1756,7 +1769,7 @@
       <w:r>
         <w:t xml:space="preserve">, </w:t>
       </w:r>
-      <w:hyperlink r:id="rId12" w:history="1">
+      <w:hyperlink r:id="rId13" w:history="1">
         <w:r>
           <w:rPr>
             <w:rStyle w:val="Lienhypertexte"/>
@@ -1772,7 +1785,6 @@
         </w:rPr>
       </w:pPr>
       <w:r>
-        <w:lastRenderedPageBreak/>
         <w:t xml:space="preserve">J. Cassel and C. Pelachaud, </w:t>
       </w:r>
       <w:r>
@@ -1796,7 +1808,7 @@
       <w:r>
         <w:t xml:space="preserve">, </w:t>
       </w:r>
-      <w:hyperlink r:id="rId13" w:history="1">
+      <w:hyperlink r:id="rId14" w:history="1">
         <w:r>
           <w:rPr>
             <w:rStyle w:val="Lienhypertexte"/>
@@ -1839,7 +1851,7 @@
       <w:r>
         <w:t xml:space="preserve">, 2019, </w:t>
       </w:r>
-      <w:hyperlink r:id="rId14" w:history="1">
+      <w:hyperlink r:id="rId15" w:history="1">
         <w:r>
           <w:rPr>
             <w:rStyle w:val="Lienhypertexte"/>
@@ -1890,7 +1902,7 @@
         </w:rPr>
         <w:t xml:space="preserve"> </w:t>
       </w:r>
-      <w:hyperlink r:id="rId15" w:history="1">
+      <w:hyperlink r:id="rId16" w:history="1">
         <w:r>
           <w:rPr>
             <w:rStyle w:val="Lienhypertexte"/>
@@ -1961,7 +1973,7 @@
         </w:rPr>
         <w:t xml:space="preserve"> </w:t>
       </w:r>
-      <w:hyperlink r:id="rId16" w:history="1">
+      <w:hyperlink r:id="rId17" w:history="1">
         <w:r>
           <w:rPr>
             <w:rStyle w:val="Lienhypertexte"/>
@@ -2007,7 +2019,7 @@
         </w:rPr>
         <w:t xml:space="preserve">, </w:t>
       </w:r>
-      <w:hyperlink r:id="rId17" w:history="1">
+      <w:hyperlink r:id="rId18" w:history="1">
         <w:r>
           <w:rPr>
             <w:rStyle w:val="Lienhypertexte"/>
@@ -2053,7 +2065,7 @@
         </w:rPr>
         <w:t xml:space="preserve">, </w:t>
       </w:r>
-      <w:hyperlink r:id="rId18" w:history="1">
+      <w:hyperlink r:id="rId19" w:history="1">
         <w:r>
           <w:rPr>
             <w:rStyle w:val="Lienhypertexte"/>
@@ -2105,7 +2117,7 @@
         </w:rPr>
         <w:t xml:space="preserve">, </w:t>
       </w:r>
-      <w:hyperlink r:id="rId19" w:history="1">
+      <w:hyperlink r:id="rId20" w:history="1">
         <w:r>
           <w:rPr>
             <w:rStyle w:val="Lienhypertexte"/>
@@ -2133,7 +2145,7 @@
         </w:rPr>
         <w:t xml:space="preserve"> </w:t>
       </w:r>
-      <w:hyperlink r:id="rId20" w:history="1">
+      <w:hyperlink r:id="rId21" w:history="1">
         <w:r>
           <w:rPr>
             <w:rStyle w:val="Lienhypertexte"/>
@@ -2179,7 +2191,7 @@
         </w:rPr>
         <w:t xml:space="preserve">, </w:t>
       </w:r>
-      <w:hyperlink r:id="rId21" w:history="1">
+      <w:hyperlink r:id="rId22" w:history="1">
         <w:r>
           <w:rPr>
             <w:rStyle w:val="Lienhypertexte"/>

</xml_diff>

<commit_message>
#8 Another papers added in reference/bibliography in report
</commit_message>
<xml_diff>
--- a/SAI_report.docx
+++ b/SAI_report.docx
@@ -1594,12 +1594,11 @@
         <w:r>
           <w:rPr>
             <w:rStyle w:val="Lienhypertexte"/>
+            <w:lang w:val="en-GB"/>
           </w:rPr>
           <w:t>https://arxiv.org/pdf/2002.01359.pdf</w:t>
         </w:r>
       </w:hyperlink>
-      <w:bookmarkStart w:id="0" w:name="_GoBack"/>
-      <w:bookmarkEnd w:id="0"/>
     </w:p>
     <w:p>
       <w:pPr>
@@ -2164,6 +2163,7 @@
     <w:p>
       <w:pPr>
         <w:rPr>
+          <w:rStyle w:val="Lienhypertexte"/>
           <w:lang w:val="en-GB"/>
         </w:rPr>
       </w:pPr>
@@ -2200,6 +2200,126 @@
           <w:t>https://arxiv.org/pdf/1904.07802.pdf</w:t>
         </w:r>
       </w:hyperlink>
+    </w:p>
+    <w:p>
+      <w:pPr>
+        <w:rPr>
+          <w:lang w:val="en-GB"/>
+        </w:rPr>
+      </w:pPr>
+      <w:r>
+        <w:rPr>
+          <w:lang w:val="en-GB"/>
+        </w:rPr>
+        <w:t xml:space="preserve">P. Gulyaev, E. Elistratova, V. Konovalov, Y. Kuratov, L. Pugachef, M. Burtsev, 2020, </w:t>
+      </w:r>
+      <w:r>
+        <w:rPr>
+          <w:lang w:val="en-GB"/>
+        </w:rPr>
+        <w:t>“</w:t>
+      </w:r>
+      <w:r>
+        <w:rPr>
+          <w:lang w:val="en-GB"/>
+        </w:rPr>
+        <w:t xml:space="preserve"> Goal-Oriented Multi-Task BERT-Based Dialogue State Tracker</w:t>
+      </w:r>
+      <w:r>
+        <w:rPr>
+          <w:lang w:val="en-GB"/>
+        </w:rPr>
+        <w:t>”</w:t>
+      </w:r>
+      <w:r>
+        <w:rPr>
+          <w:lang w:val="en-GB"/>
+        </w:rPr>
+        <w:t xml:space="preserve">, </w:t>
+      </w:r>
+      <w:hyperlink r:id="rId23" w:history="1">
+        <w:r>
+          <w:rPr>
+            <w:rStyle w:val="Lienhypertexte"/>
+            <w:lang w:val="en-GB"/>
+          </w:rPr>
+          <w:t>https://arxiv.org/pdf/2002.02450.pdf</w:t>
+        </w:r>
+      </w:hyperlink>
+      <w:bookmarkStart w:id="0" w:name="_GoBack"/>
+      <w:bookmarkEnd w:id="0"/>
+    </w:p>
+    <w:p>
+      <w:pPr>
+        <w:rPr>
+          <w:lang w:val="en-GB"/>
+        </w:rPr>
+      </w:pPr>
+    </w:p>
+    <w:p>
+      <w:pPr>
+        <w:rPr>
+          <w:lang w:val="en-GB"/>
+        </w:rPr>
+      </w:pPr>
+      <w:r>
+        <w:rPr>
+          <w:lang w:val="en-GB"/>
+        </w:rPr>
+        <w:t xml:space="preserve">A. Rastogi, X. Zang, S. Sunkara, R. Gupta, P. Khaitan, 2020, </w:t>
+      </w:r>
+      <w:r>
+        <w:rPr>
+          <w:lang w:val="en-GB"/>
+        </w:rPr>
+        <w:t>“</w:t>
+      </w:r>
+      <w:r>
+        <w:rPr>
+          <w:lang w:val="en-GB"/>
+        </w:rPr>
+        <w:t xml:space="preserve"> </w:t>
+      </w:r>
+      <w:r>
+        <w:rPr>
+          <w:lang w:val="en-GB"/>
+        </w:rPr>
+        <w:t>Schema-Guided Dialogue State Tracking Tast</w:t>
+      </w:r>
+      <w:r>
+        <w:rPr>
+          <w:lang w:val="en-GB"/>
+        </w:rPr>
+        <w:t xml:space="preserve"> at DSTC8 </w:t>
+      </w:r>
+      <w:r>
+        <w:rPr>
+          <w:lang w:val="en-GB"/>
+        </w:rPr>
+        <w:t>”</w:t>
+      </w:r>
+      <w:r>
+        <w:rPr>
+          <w:lang w:val="en-GB"/>
+        </w:rPr>
+        <w:t xml:space="preserve">, </w:t>
+      </w:r>
+      <w:hyperlink r:id="rId24" w:history="1">
+        <w:r>
+          <w:rPr>
+            <w:rStyle w:val="Lienhypertexte"/>
+            <w:lang w:val="en-GB"/>
+          </w:rPr>
+          <w:t>https://arxiv.org/pdf/2002.01359.pdf</w:t>
+        </w:r>
+      </w:hyperlink>
+    </w:p>
+    <w:p>
+      <w:pPr>
+        <w:rPr>
+          <w:lang w:val="en-GB"/>
+        </w:rPr>
+      </w:pPr>
     </w:p>
     <w:sectPr>
       <w:pgSz w:w="11906" w:h="16838"/>

</xml_diff>

<commit_message>
#8 First comparaison on related works in report
</commit_message>
<xml_diff>
--- a/SAI_report.docx
+++ b/SAI_report.docx
@@ -1210,42 +1210,78 @@
     <w:p>
       <w:pPr>
         <w:rPr>
-          <w:rStyle w:val="Lienhypertexte"/>
-        </w:rPr>
-      </w:pPr>
-      <w:r>
-        <w:t>Pros</w:t>
-      </w:r>
-      <w:r>
-        <w:t> </w:t>
-      </w:r>
-      <w:r>
-        <w:t xml:space="preserve">: </w:t>
+          <w:lang w:val="en-GB"/>
+        </w:rPr>
+      </w:pPr>
+      <w:r>
+        <w:rPr>
+          <w:lang w:val="en-GB"/>
+        </w:rPr>
+        <w:t>In</w:t>
+      </w:r>
+      <w:r>
+        <w:rPr>
+          <w:lang w:val="en-GB"/>
+        </w:rPr>
+        <w:t xml:space="preserve"> the work of A. Sarkar, strong artificial intelligence is possible using reinforcement learning. That is why trying to implement it is a good option [</w:t>
       </w:r>
       <w:hyperlink r:id="rId6" w:history="1">
         <w:r>
           <w:rPr>
             <w:rStyle w:val="Lienhypertexte"/>
+            <w:lang w:val="en-GB"/>
           </w:rPr>
           <w:t>https://arxiv.org/abs/1803.02912</w:t>
         </w:r>
       </w:hyperlink>
-    </w:p>
-    <w:p>
+      <w:r>
+        <w:t>]</w:t>
+      </w:r>
+      <w:bookmarkStart w:id="0" w:name="_GoBack"/>
+      <w:bookmarkEnd w:id="0"/>
+      <w:r>
+        <w:rPr>
+          <w:lang w:val="en-GB"/>
+        </w:rPr>
+        <w:t>.</w:t>
+      </w:r>
+    </w:p>
+    <w:p>
+      <w:pPr>
+        <w:rPr>
+          <w:lang w:val="en-GB"/>
+        </w:rPr>
+      </w:pPr>
+      <w:r>
+        <w:rPr>
+          <w:lang w:val="en-GB"/>
+        </w:rPr>
+        <w:t>Pros</w:t>
+      </w:r>
+      <w:r>
+        <w:rPr>
+          <w:lang w:val="en-GB"/>
+        </w:rPr>
+        <w:t> </w:t>
+      </w:r>
+      <w:r>
+        <w:rPr>
+          <w:lang w:val="en-GB"/>
+        </w:rPr>
+        <w:t xml:space="preserve">: </w:t>
+      </w:r>
+    </w:p>
+    <w:p>
+      <w:pPr>
+        <w:rPr>
+          <w:lang w:val="en-GB"/>
+        </w:rPr>
+      </w:pPr>
       <w:hyperlink r:id="rId7" w:history="1">
         <w:r>
           <w:rPr>
             <w:rStyle w:val="Lienhypertexte"/>
-          </w:rPr>
-          <w:t>https://arxiv.org/pdf/1902.03245v1.pdf</w:t>
-        </w:r>
-      </w:hyperlink>
-    </w:p>
-    <w:p>
-      <w:hyperlink r:id="rId8" w:history="1">
-        <w:r>
-          <w:rPr>
-            <w:rStyle w:val="Lienhypertexte"/>
+            <w:lang w:val="en-GB"/>
           </w:rPr>
           <w:t>https://arxiv.org/pdf/1908.11494.pdf</w:t>
         </w:r>
@@ -1258,7 +1294,7 @@
       <w:r>
         <w:t xml:space="preserve">: </w:t>
       </w:r>
-      <w:hyperlink r:id="rId9" w:history="1">
+      <w:hyperlink r:id="rId8" w:history="1">
         <w:r>
           <w:rPr>
             <w:rStyle w:val="Lienhypertexte"/>
@@ -1291,7 +1327,7 @@
         </w:rPr>
         <w:t xml:space="preserve">: </w:t>
       </w:r>
-      <w:hyperlink r:id="rId10" w:history="1">
+      <w:hyperlink r:id="rId9" w:history="1">
         <w:r>
           <w:rPr>
             <w:rStyle w:val="Lienhypertexte"/>
@@ -1325,7 +1361,7 @@
         </w:rPr>
         <w:t xml:space="preserve"> : </w:t>
       </w:r>
-      <w:hyperlink r:id="rId11" w:history="1">
+      <w:hyperlink r:id="rId10" w:history="1">
         <w:r>
           <w:rPr>
             <w:rStyle w:val="Lienhypertexte"/>
@@ -1372,7 +1408,6 @@
         <w:rPr>
           <w:lang w:val="en-GB"/>
         </w:rPr>
-        <w:lastRenderedPageBreak/>
         <w:t>Dataset and features</w:t>
       </w:r>
     </w:p>
@@ -1590,7 +1625,7 @@
           <w:lang w:val="en-GB"/>
         </w:rPr>
       </w:pPr>
-      <w:hyperlink r:id="rId12" w:history="1">
+      <w:hyperlink r:id="rId11" w:history="1">
         <w:r>
           <w:rPr>
             <w:rStyle w:val="Lienhypertexte"/>
@@ -1768,7 +1803,7 @@
       <w:r>
         <w:t xml:space="preserve">, </w:t>
       </w:r>
-      <w:hyperlink r:id="rId13" w:history="1">
+      <w:hyperlink r:id="rId12" w:history="1">
         <w:r>
           <w:rPr>
             <w:rStyle w:val="Lienhypertexte"/>
@@ -1807,7 +1842,7 @@
       <w:r>
         <w:t xml:space="preserve">, </w:t>
       </w:r>
-      <w:hyperlink r:id="rId14" w:history="1">
+      <w:hyperlink r:id="rId13" w:history="1">
         <w:r>
           <w:rPr>
             <w:rStyle w:val="Lienhypertexte"/>
@@ -1850,7 +1885,7 @@
       <w:r>
         <w:t xml:space="preserve">, 2019, </w:t>
       </w:r>
-      <w:hyperlink r:id="rId15" w:history="1">
+      <w:hyperlink r:id="rId14" w:history="1">
         <w:r>
           <w:rPr>
             <w:rStyle w:val="Lienhypertexte"/>
@@ -1901,7 +1936,7 @@
         </w:rPr>
         <w:t xml:space="preserve"> </w:t>
       </w:r>
-      <w:hyperlink r:id="rId16" w:history="1">
+      <w:hyperlink r:id="rId15" w:history="1">
         <w:r>
           <w:rPr>
             <w:rStyle w:val="Lienhypertexte"/>
@@ -1972,7 +2007,7 @@
         </w:rPr>
         <w:t xml:space="preserve"> </w:t>
       </w:r>
-      <w:hyperlink r:id="rId17" w:history="1">
+      <w:hyperlink r:id="rId16" w:history="1">
         <w:r>
           <w:rPr>
             <w:rStyle w:val="Lienhypertexte"/>
@@ -2018,7 +2053,7 @@
         </w:rPr>
         <w:t xml:space="preserve">, </w:t>
       </w:r>
-      <w:hyperlink r:id="rId18" w:history="1">
+      <w:hyperlink r:id="rId17" w:history="1">
         <w:r>
           <w:rPr>
             <w:rStyle w:val="Lienhypertexte"/>
@@ -2064,7 +2099,7 @@
         </w:rPr>
         <w:t xml:space="preserve">, </w:t>
       </w:r>
-      <w:hyperlink r:id="rId19" w:history="1">
+      <w:hyperlink r:id="rId18" w:history="1">
         <w:r>
           <w:rPr>
             <w:rStyle w:val="Lienhypertexte"/>
@@ -2116,7 +2151,7 @@
         </w:rPr>
         <w:t xml:space="preserve">, </w:t>
       </w:r>
-      <w:hyperlink r:id="rId20" w:history="1">
+      <w:hyperlink r:id="rId19" w:history="1">
         <w:r>
           <w:rPr>
             <w:rStyle w:val="Lienhypertexte"/>
@@ -2144,7 +2179,7 @@
         </w:rPr>
         <w:t xml:space="preserve"> </w:t>
       </w:r>
-      <w:hyperlink r:id="rId21" w:history="1">
+      <w:hyperlink r:id="rId20" w:history="1">
         <w:r>
           <w:rPr>
             <w:rStyle w:val="Lienhypertexte"/>
@@ -2191,7 +2226,7 @@
         </w:rPr>
         <w:t xml:space="preserve">, </w:t>
       </w:r>
-      <w:hyperlink r:id="rId22" w:history="1">
+      <w:hyperlink r:id="rId21" w:history="1">
         <w:r>
           <w:rPr>
             <w:rStyle w:val="Lienhypertexte"/>
@@ -2237,7 +2272,7 @@
         </w:rPr>
         <w:t xml:space="preserve">, </w:t>
       </w:r>
-      <w:hyperlink r:id="rId23" w:history="1">
+      <w:hyperlink r:id="rId22" w:history="1">
         <w:r>
           <w:rPr>
             <w:rStyle w:val="Lienhypertexte"/>
@@ -2246,8 +2281,6 @@
           <w:t>https://arxiv.org/pdf/2002.02450.pdf</w:t>
         </w:r>
       </w:hyperlink>
-      <w:bookmarkStart w:id="0" w:name="_GoBack"/>
-      <w:bookmarkEnd w:id="0"/>
     </w:p>
     <w:p>
       <w:pPr>
@@ -2304,7 +2337,7 @@
         </w:rPr>
         <w:t xml:space="preserve">, </w:t>
       </w:r>
-      <w:hyperlink r:id="rId24" w:history="1">
+      <w:hyperlink r:id="rId23" w:history="1">
         <w:r>
           <w:rPr>
             <w:rStyle w:val="Lienhypertexte"/>
@@ -2835,7 +2868,6 @@
   <w:style w:type="character" w:default="1" w:styleId="Policepardfaut">
     <w:name w:val="Default Paragraph Font"/>
     <w:uiPriority w:val="1"/>
-    <w:semiHidden/>
     <w:unhideWhenUsed/>
   </w:style>
   <w:style w:type="table" w:default="1" w:styleId="TableauNormal">

</xml_diff>

<commit_message>
#8 Second comparaison on related works in report
</commit_message>
<xml_diff>
--- a/SAI_report.docx
+++ b/SAI_report.docx
@@ -1235,48 +1235,95 @@
         </w:r>
       </w:hyperlink>
       <w:r>
+        <w:rPr>
+          <w:lang w:val="en-GB"/>
+        </w:rPr>
         <w:t>]</w:t>
       </w:r>
-      <w:bookmarkStart w:id="0" w:name="_GoBack"/>
-      <w:bookmarkEnd w:id="0"/>
       <w:r>
         <w:rPr>
           <w:lang w:val="en-GB"/>
         </w:rPr>
         <w:t>.</w:t>
       </w:r>
-    </w:p>
-    <w:p>
-      <w:pPr>
-        <w:rPr>
-          <w:lang w:val="en-GB"/>
-        </w:rPr>
-      </w:pPr>
-      <w:r>
-        <w:rPr>
-          <w:lang w:val="en-GB"/>
-        </w:rPr>
-        <w:t>Pros</w:t>
-      </w:r>
-      <w:r>
-        <w:rPr>
-          <w:lang w:val="en-GB"/>
-        </w:rPr>
-        <w:t> </w:t>
-      </w:r>
-      <w:r>
-        <w:rPr>
-          <w:lang w:val="en-GB"/>
-        </w:rPr>
-        <w:t xml:space="preserve">: </w:t>
-      </w:r>
-    </w:p>
-    <w:p>
-      <w:pPr>
-        <w:rPr>
-          <w:lang w:val="en-GB"/>
-        </w:rPr>
-      </w:pPr>
+      <w:r>
+        <w:rPr>
+          <w:lang w:val="en-GB"/>
+        </w:rPr>
+        <w:t xml:space="preserve"> </w:t>
+      </w:r>
+      <w:r>
+        <w:t>Ensuite, d</w:t>
+      </w:r>
+      <w:r>
+        <w:t>’</w:t>
+      </w:r>
+      <w:r>
+        <w:t>apr</w:t>
+      </w:r>
+      <w:r>
+        <w:t>è</w:t>
+      </w:r>
+      <w:r>
+        <w:t>s le travail de J. Lieu and A</w:t>
+      </w:r>
+      <w:r>
+        <w:t>l, le RL utilis</w:t>
+      </w:r>
+      <w:r>
+        <w:t>é</w:t>
+      </w:r>
+      <w:r>
+        <w:t xml:space="preserve"> avec une m</w:t>
+      </w:r>
+      <w:r>
+        <w:t>é</w:t>
+      </w:r>
+      <w:r>
+        <w:t>thode diff</w:t>
+      </w:r>
+      <w:r>
+        <w:t>é</w:t>
+      </w:r>
+      <w:r>
+        <w:t xml:space="preserve">rente peut </w:t>
+      </w:r>
+      <w:r>
+        <w:t>ê</w:t>
+      </w:r>
+      <w:r>
+        <w:t>tre utilis</w:t>
+      </w:r>
+      <w:r>
+        <w:t>é</w:t>
+      </w:r>
+      <w:r>
+        <w:t xml:space="preserve"> pour r</w:t>
+      </w:r>
+      <w:r>
+        <w:t>é</w:t>
+      </w:r>
+      <w:r>
+        <w:t xml:space="preserve">ponse </w:t>
+      </w:r>
+      <w:r>
+        <w:t>à</w:t>
+      </w:r>
+      <w:r>
+        <w:t xml:space="preserve"> la limitation de la m</w:t>
+      </w:r>
+      <w:r>
+        <w:t>é</w:t>
+      </w:r>
+      <w:r>
+        <w:t>moire utilis</w:t>
+      </w:r>
+      <w:r>
+        <w:t>é</w:t>
+      </w:r>
+      <w:r>
+        <w:t>e par notre algorithme. [</w:t>
+      </w:r>
       <w:hyperlink r:id="rId7" w:history="1">
         <w:r>
           <w:rPr>
@@ -1286,6 +1333,22 @@
           <w:t>https://arxiv.org/pdf/1908.11494.pdf</w:t>
         </w:r>
       </w:hyperlink>
+      <w:r>
+        <w:t>]</w:t>
+      </w:r>
+      <w:bookmarkStart w:id="0" w:name="_GoBack"/>
+      <w:bookmarkEnd w:id="0"/>
+    </w:p>
+    <w:p>
+      <w:r>
+        <w:t>Pros</w:t>
+      </w:r>
+      <w:r>
+        <w:t> </w:t>
+      </w:r>
+      <w:r>
+        <w:t xml:space="preserve">: </w:t>
+      </w:r>
     </w:p>
     <w:p>
       <w:r>
@@ -2868,6 +2931,7 @@
   <w:style w:type="character" w:default="1" w:styleId="Policepardfaut">
     <w:name w:val="Default Paragraph Font"/>
     <w:uiPriority w:val="1"/>
+    <w:semiHidden/>
     <w:unhideWhenUsed/>
   </w:style>
   <w:style w:type="table" w:default="1" w:styleId="TableauNormal">

</xml_diff>

<commit_message>
#8 Third comparaison on related works in report
</commit_message>
<xml_diff>
--- a/SAI_report.docx
+++ b/SAI_report.docx
@@ -1208,11 +1208,6 @@
       </w:r>
     </w:p>
     <w:p>
-      <w:pPr>
-        <w:rPr>
-          <w:lang w:val="en-GB"/>
-        </w:rPr>
-      </w:pPr>
       <w:r>
         <w:rPr>
           <w:lang w:val="en-GB"/>
@@ -1322,13 +1317,12 @@
         <w:t>é</w:t>
       </w:r>
       <w:r>
-        <w:t>e par notre algorithme. [</w:t>
+        <w:t>e par notre algorithme [</w:t>
       </w:r>
       <w:hyperlink r:id="rId7" w:history="1">
         <w:r>
           <w:rPr>
             <w:rStyle w:val="Lienhypertexte"/>
-            <w:lang w:val="en-GB"/>
           </w:rPr>
           <w:t>https://arxiv.org/pdf/1908.11494.pdf</w:t>
         </w:r>
@@ -1336,26 +1330,50 @@
       <w:r>
         <w:t>]</w:t>
       </w:r>
-      <w:bookmarkStart w:id="0" w:name="_GoBack"/>
-      <w:bookmarkEnd w:id="0"/>
-    </w:p>
-    <w:p>
-      <w:r>
-        <w:t>Pros</w:t>
-      </w:r>
-      <w:r>
-        <w:t> </w:t>
-      </w:r>
-      <w:r>
-        <w:t xml:space="preserve">: </w:t>
-      </w:r>
-    </w:p>
-    <w:p>
-      <w:r>
-        <w:t>Cons</w:t>
-      </w:r>
-      <w:r>
-        <w:t xml:space="preserve">: </w:t>
+      <w:r>
+        <w:t>. En r</w:t>
+      </w:r>
+      <w:r>
+        <w:t>é</w:t>
+      </w:r>
+      <w:r>
+        <w:t>ponse au travail de A. Knight, nous devons impl</w:t>
+      </w:r>
+      <w:r>
+        <w:t>é</w:t>
+      </w:r>
+      <w:r>
+        <w:t>menter un algorithme pouvant r</w:t>
+      </w:r>
+      <w:r>
+        <w:t>é</w:t>
+      </w:r>
+      <w:r>
+        <w:t xml:space="preserve">pondre </w:t>
+      </w:r>
+      <w:r>
+        <w:t>à</w:t>
+      </w:r>
+      <w:r>
+        <w:t xml:space="preserve"> la question dont il suppose </w:t>
+      </w:r>
+      <w:r>
+        <w:t>ê</w:t>
+      </w:r>
+      <w:r>
+        <w:t xml:space="preserve">tre impossible </w:t>
+      </w:r>
+      <w:r>
+        <w:t>à</w:t>
+      </w:r>
+      <w:r>
+        <w:t xml:space="preserve"> r</w:t>
+      </w:r>
+      <w:r>
+        <w:t>é</w:t>
+      </w:r>
+      <w:r>
+        <w:t>pondre par un algorithme [</w:t>
       </w:r>
       <w:hyperlink r:id="rId8" w:history="1">
         <w:r>
@@ -1365,6 +1383,30 @@
           <w:t>https://arxiv.org/ftp/arxiv/papers/1906/1906.10177.pdf</w:t>
         </w:r>
       </w:hyperlink>
+      <w:bookmarkStart w:id="0" w:name="_GoBack"/>
+      <w:bookmarkEnd w:id="0"/>
+      <w:r>
+        <w:t>].</w:t>
+      </w:r>
+    </w:p>
+    <w:p>
+      <w:r>
+        <w:t>Pros</w:t>
+      </w:r>
+      <w:r>
+        <w:t> </w:t>
+      </w:r>
+      <w:r>
+        <w:t xml:space="preserve">: </w:t>
+      </w:r>
+    </w:p>
+    <w:p>
+      <w:r>
+        <w:t>Cons</w:t>
+      </w:r>
+      <w:r>
+        <w:t xml:space="preserve">: </w:t>
+      </w:r>
     </w:p>
     <w:p>
       <w:pPr>
@@ -1444,6 +1486,7 @@
         <w:rPr>
           <w:lang w:val="en-GB"/>
         </w:rPr>
+        <w:lastRenderedPageBreak/>
         <w:t>RL in game (alpha go) with image</w:t>
       </w:r>
     </w:p>
@@ -1842,7 +1885,6 @@
     </w:p>
     <w:p>
       <w:r>
-        <w:lastRenderedPageBreak/>
         <w:t>J.P. Laumond,</w:t>
       </w:r>
       <w:r>

</xml_diff>

<commit_message>
#8 Remove out subject paper on related works in report
</commit_message>
<xml_diff>
--- a/SAI_report.docx
+++ b/SAI_report.docx
@@ -1383,56 +1383,902 @@
           <w:t>https://arxiv.org/ftp/arxiv/papers/1906/1906.10177.pdf</w:t>
         </w:r>
       </w:hyperlink>
+      <w:r>
+        <w:t>].</w:t>
+      </w:r>
+      <w:r>
+        <w:t xml:space="preserve"> </w:t>
+      </w:r>
+    </w:p>
+    <w:p>
+      <w:pPr>
+        <w:rPr>
+          <w:lang w:val="en-GB"/>
+        </w:rPr>
+      </w:pPr>
+      <w:r>
+        <w:rPr>
+          <w:lang w:val="en-GB"/>
+        </w:rPr>
+        <w:t>Pros</w:t>
+      </w:r>
+      <w:r>
+        <w:rPr>
+          <w:lang w:val="en-GB"/>
+        </w:rPr>
+        <w:t> </w:t>
+      </w:r>
+      <w:r>
+        <w:rPr>
+          <w:lang w:val="en-GB"/>
+        </w:rPr>
+        <w:t xml:space="preserve">: </w:t>
+      </w:r>
+    </w:p>
+    <w:p>
+      <w:pPr>
+        <w:rPr>
+          <w:lang w:val="en-GB"/>
+        </w:rPr>
+      </w:pPr>
+      <w:r>
+        <w:rPr>
+          <w:lang w:val="en-GB"/>
+        </w:rPr>
+        <w:t>Cons</w:t>
+      </w:r>
+      <w:r>
+        <w:rPr>
+          <w:lang w:val="en-GB"/>
+        </w:rPr>
+        <w:t xml:space="preserve">: </w:t>
+      </w:r>
       <w:bookmarkStart w:id="0" w:name="_GoBack"/>
       <w:bookmarkEnd w:id="0"/>
-      <w:r>
-        <w:t>].</w:t>
-      </w:r>
-    </w:p>
-    <w:p>
-      <w:r>
-        <w:t>Pros</w:t>
-      </w:r>
-      <w:r>
-        <w:t> </w:t>
-      </w:r>
-      <w:r>
-        <w:t xml:space="preserve">: </w:t>
-      </w:r>
-    </w:p>
-    <w:p>
-      <w:r>
-        <w:t>Cons</w:t>
-      </w:r>
-      <w:r>
-        <w:t xml:space="preserve">: </w:t>
-      </w:r>
-    </w:p>
-    <w:p>
-      <w:pPr>
-        <w:rPr>
-          <w:lang w:val="en-GB"/>
-        </w:rPr>
-      </w:pPr>
-      <w:r>
-        <w:rPr>
-          <w:lang w:val="en-GB"/>
-        </w:rPr>
-        <w:t>Mouse writing</w:t>
-      </w:r>
-      <w:r>
-        <w:rPr>
-          <w:lang w:val="en-GB"/>
-        </w:rPr>
-        <w:t> </w:t>
-      </w:r>
-      <w:r>
-        <w:rPr>
-          <w:lang w:val="en-GB"/>
-        </w:rPr>
-        <w:t xml:space="preserve">: </w:t>
+    </w:p>
+    <w:p>
+      <w:pPr>
+        <w:rPr>
+          <w:lang w:val="en-GB"/>
+        </w:rPr>
+      </w:pPr>
+      <w:r>
+        <w:rPr>
+          <w:lang w:val="en-GB"/>
+        </w:rPr>
+        <w:t>User interaction (touchpad) with</w:t>
+      </w:r>
+      <w:r>
+        <w:rPr>
+          <w:lang w:val="en-GB"/>
+        </w:rPr>
+        <w:t xml:space="preserve"> computer</w:t>
+      </w:r>
+      <w:r>
+        <w:rPr>
+          <w:lang w:val="en-GB"/>
+        </w:rPr>
+        <w:t xml:space="preserve"> : </w:t>
       </w:r>
       <w:hyperlink r:id="rId9" w:history="1">
+        <w:r>
+          <w:rPr>
+            <w:rStyle w:val="Lienhypertexte"/>
+            <w:lang w:val="en-GB"/>
+          </w:rPr>
+          <w:t>https://arxiv.org/pdf/1904.07802.pdf</w:t>
+        </w:r>
+      </w:hyperlink>
+    </w:p>
+    <w:p>
+      <w:pPr>
+        <w:rPr>
+          <w:lang w:val="en-GB"/>
+        </w:rPr>
+      </w:pPr>
+      <w:r>
+        <w:rPr>
+          <w:lang w:val="en-GB"/>
+        </w:rPr>
+        <w:t>RL in game (alpha go) with image</w:t>
+      </w:r>
+    </w:p>
+    <w:p>
+      <w:pPr>
+        <w:rPr>
+          <w:lang w:val="en-GB"/>
+        </w:rPr>
+      </w:pPr>
+    </w:p>
+    <w:p>
+      <w:pPr>
+        <w:rPr>
+          <w:lang w:val="en-GB"/>
+        </w:rPr>
+      </w:pPr>
+    </w:p>
+    <w:p>
+      <w:pPr>
+        <w:rPr>
+          <w:lang w:val="en-GB"/>
+        </w:rPr>
+      </w:pPr>
+      <w:r>
+        <w:rPr>
+          <w:lang w:val="en-GB"/>
+        </w:rPr>
+        <w:t>Dataset and features</w:t>
+      </w:r>
+    </w:p>
+    <w:p>
+      <w:pPr>
+        <w:rPr>
+          <w:lang w:val="en-GB"/>
+        </w:rPr>
+      </w:pPr>
+      <w:r>
+        <w:rPr>
+          <w:lang w:val="en-GB"/>
+        </w:rPr>
+        <w:t>Record 1minute/10minute/</w:t>
+      </w:r>
+      <w:r>
+        <w:rPr>
+          <w:lang w:val="en-GB"/>
+        </w:rPr>
+        <w:t>1hour/1day</w:t>
+      </w:r>
+    </w:p>
+    <w:p>
+      <w:pPr>
+        <w:rPr>
+          <w:lang w:val="en-GB"/>
+        </w:rPr>
+      </w:pPr>
+      <w:r>
+        <w:rPr>
+          <w:lang w:val="en-GB"/>
+        </w:rPr>
+        <w:t>Explain the image in the database</w:t>
+      </w:r>
+    </w:p>
+    <w:p>
+      <w:pPr>
+        <w:rPr>
+          <w:lang w:val="en-GB"/>
+        </w:rPr>
+      </w:pPr>
+      <w:r>
+        <w:rPr>
+          <w:lang w:val="en-GB"/>
+        </w:rPr>
+        <w:t>Record yes/no for RL</w:t>
+      </w:r>
+    </w:p>
+    <w:p>
+      <w:pPr>
+        <w:rPr>
+          <w:lang w:val="en-GB"/>
+        </w:rPr>
+      </w:pPr>
+      <w:r>
+        <w:rPr>
+          <w:lang w:val="en-GB"/>
+        </w:rPr>
+        <w:t>Explain the sounds in the database</w:t>
+      </w:r>
+    </w:p>
+    <w:p>
+      <w:pPr>
+        <w:rPr>
+          <w:lang w:val="en-GB"/>
+        </w:rPr>
+      </w:pPr>
+      <w:r>
+        <w:rPr>
+          <w:lang w:val="en-GB"/>
+        </w:rPr>
+        <w:t>Dynamc dataset</w:t>
+      </w:r>
+    </w:p>
+    <w:p>
+      <w:pPr>
+        <w:rPr>
+          <w:lang w:val="en-GB"/>
+        </w:rPr>
+      </w:pPr>
+    </w:p>
+    <w:p>
+      <w:pPr>
+        <w:rPr>
+          <w:lang w:val="en-GB"/>
+        </w:rPr>
+      </w:pPr>
+    </w:p>
+    <w:p>
+      <w:pPr>
+        <w:rPr>
+          <w:lang w:val="en-GB"/>
+        </w:rPr>
+      </w:pPr>
+      <w:r>
+        <w:rPr>
+          <w:lang w:val="en-GB"/>
+        </w:rPr>
+        <w:t>Methods</w:t>
+      </w:r>
+    </w:p>
+    <w:p>
+      <w:pPr>
+        <w:rPr>
+          <w:lang w:val="en-GB"/>
+        </w:rPr>
+      </w:pPr>
+      <w:r>
+        <w:rPr>
+          <w:lang w:val="en-GB"/>
+        </w:rPr>
+        <w:t xml:space="preserve">RL on </w:t>
+      </w:r>
+      <w:r>
+        <w:rPr>
+          <w:lang w:val="en-GB"/>
+        </w:rPr>
+        <w:t>dataset to understand the command and to find a new command</w:t>
+      </w:r>
+    </w:p>
+    <w:p>
+      <w:pPr>
+        <w:rPr>
+          <w:lang w:val="en-GB"/>
+        </w:rPr>
+      </w:pPr>
+    </w:p>
+    <w:p>
+      <w:pPr>
+        <w:rPr>
+          <w:lang w:val="en-GB"/>
+        </w:rPr>
+      </w:pPr>
+    </w:p>
+    <w:p>
+      <w:pPr>
+        <w:rPr>
+          <w:lang w:val="en-GB"/>
+        </w:rPr>
+      </w:pPr>
+      <w:r>
+        <w:rPr>
+          <w:lang w:val="en-GB"/>
+        </w:rPr>
+        <w:t>Experiments/Results/Discussion</w:t>
+      </w:r>
+    </w:p>
+    <w:p>
+      <w:pPr>
+        <w:rPr>
+          <w:lang w:val="en-GB"/>
+        </w:rPr>
+      </w:pPr>
+      <w:r>
+        <w:rPr>
+          <w:lang w:val="en-GB"/>
+        </w:rPr>
+        <w:t>Compare a command on cortana an</w:t>
+      </w:r>
+      <w:r>
+        <w:rPr>
+          <w:lang w:val="en-GB"/>
+        </w:rPr>
+        <w:t>d</w:t>
+      </w:r>
+      <w:r>
+        <w:rPr>
+          <w:lang w:val="en-GB"/>
+        </w:rPr>
+        <w:t xml:space="preserve"> sai</w:t>
+      </w:r>
+    </w:p>
+    <w:p>
+      <w:pPr>
+        <w:rPr>
+          <w:lang w:val="en-GB"/>
+        </w:rPr>
+      </w:pPr>
+      <w:r>
+        <w:rPr>
+          <w:lang w:val="en-GB"/>
+        </w:rPr>
+        <w:t>Compare the power used by the two methods</w:t>
+      </w:r>
+    </w:p>
+    <w:p>
+      <w:pPr>
+        <w:rPr>
+          <w:lang w:val="en-GB"/>
+        </w:rPr>
+      </w:pPr>
+      <w:r>
+        <w:rPr>
+          <w:lang w:val="en-GB"/>
+        </w:rPr>
+        <w:t>Explain the results</w:t>
+      </w:r>
+    </w:p>
+    <w:p>
+      <w:pPr>
+        <w:rPr>
+          <w:lang w:val="en-GB"/>
+        </w:rPr>
+      </w:pPr>
+      <w:r>
+        <w:rPr>
+          <w:lang w:val="en-GB"/>
+        </w:rPr>
+        <w:t>Use the different record to do stats</w:t>
+      </w:r>
+    </w:p>
+    <w:p>
+      <w:pPr>
+        <w:rPr>
+          <w:lang w:val="en-GB"/>
+        </w:rPr>
+      </w:pPr>
+      <w:hyperlink r:id="rId10" w:history="1">
+        <w:r>
+          <w:rPr>
+            <w:rStyle w:val="Lienhypertexte"/>
+            <w:lang w:val="en-GB"/>
+          </w:rPr>
+          <w:t>https://arxiv.org/pdf/2002.01359.pdf</w:t>
+        </w:r>
+      </w:hyperlink>
+    </w:p>
+    <w:p>
+      <w:pPr>
+        <w:rPr>
+          <w:lang w:val="en-GB"/>
+        </w:rPr>
+      </w:pPr>
+      <w:r>
+        <w:rPr>
+          <w:lang w:val="en-GB"/>
+        </w:rPr>
+        <w:t>Compare commands to cortana</w:t>
+      </w:r>
+    </w:p>
+    <w:p>
+      <w:pPr>
+        <w:rPr>
+          <w:lang w:val="en-GB"/>
+        </w:rPr>
+      </w:pPr>
+      <w:r>
+        <w:rPr>
+          <w:lang w:val="en-GB"/>
+        </w:rPr>
+        <w:t>Discussion</w:t>
+      </w:r>
+    </w:p>
+    <w:p>
+      <w:pPr>
+        <w:rPr>
+          <w:lang w:val="en-GB"/>
+        </w:rPr>
+      </w:pPr>
+      <w:r>
+        <w:rPr>
+          <w:lang w:val="en-GB"/>
+        </w:rPr>
+        <w:t>How the results compare to what you expected, why ?</w:t>
+      </w:r>
+    </w:p>
+    <w:p>
+      <w:pPr>
+        <w:rPr>
+          <w:lang w:val="en-GB"/>
+        </w:rPr>
+      </w:pPr>
+      <w:r>
+        <w:rPr>
+          <w:lang w:val="en-GB"/>
+        </w:rPr>
+        <w:t>How the results compare to other researchers, why ?</w:t>
+      </w:r>
+    </w:p>
+    <w:p>
+      <w:pPr>
+        <w:rPr>
+          <w:lang w:val="en-GB"/>
+        </w:rPr>
+      </w:pPr>
+      <w:r>
+        <w:rPr>
+          <w:lang w:val="en-GB"/>
+        </w:rPr>
+        <w:t>What question, we need to ask next ?</w:t>
+      </w:r>
+    </w:p>
+    <w:p>
+      <w:pPr>
+        <w:rPr>
+          <w:lang w:val="en-GB"/>
+        </w:rPr>
+      </w:pPr>
+      <w:r>
+        <w:rPr>
+          <w:lang w:val="en-GB"/>
+        </w:rPr>
+        <w:t>Find something useful the researcher readers can learn about the work</w:t>
+      </w:r>
+    </w:p>
+    <w:p>
+      <w:pPr>
+        <w:rPr>
+          <w:lang w:val="en-GB"/>
+        </w:rPr>
+      </w:pPr>
+      <w:r>
+        <w:rPr>
+          <w:lang w:val="en-GB"/>
+        </w:rPr>
+        <w:t>Future Work</w:t>
+      </w:r>
+    </w:p>
+    <w:p>
+      <w:pPr>
+        <w:rPr>
+          <w:lang w:val="en-GB"/>
+        </w:rPr>
+      </w:pPr>
+      <w:r>
+        <w:rPr>
+          <w:lang w:val="en-GB"/>
+        </w:rPr>
+        <w:t>Try to launch the SAI everytime the computer is up</w:t>
+      </w:r>
+    </w:p>
+    <w:p>
+      <w:pPr>
+        <w:rPr>
+          <w:lang w:val="en-GB"/>
+        </w:rPr>
+      </w:pPr>
+      <w:r>
+        <w:rPr>
+          <w:lang w:val="en-GB"/>
+        </w:rPr>
+        <w:t>Generate a voice to communicate with SAI</w:t>
+      </w:r>
+    </w:p>
+    <w:p>
+      <w:pPr>
+        <w:rPr>
+          <w:lang w:val="en-GB"/>
+        </w:rPr>
+      </w:pPr>
+      <w:r>
+        <w:rPr>
+          <w:lang w:val="en-GB"/>
+        </w:rPr>
+        <w:t>Create a profil for each person who talk (voice recognition by person)</w:t>
+      </w:r>
+    </w:p>
+    <w:p>
+      <w:pPr>
+        <w:rPr>
+          <w:lang w:val="en-GB"/>
+        </w:rPr>
+      </w:pPr>
+    </w:p>
+    <w:p>
+      <w:r>
+        <w:lastRenderedPageBreak/>
+        <w:t>References/Bibliography</w:t>
+      </w:r>
+    </w:p>
+    <w:p>
+      <w:r>
+        <w:t>J.P. Laumond,</w:t>
+      </w:r>
+      <w:r>
+        <w:t xml:space="preserve"> 2019,</w:t>
+      </w:r>
+      <w:r>
+        <w:t xml:space="preserve"> </w:t>
+      </w:r>
+      <w:r>
+        <w:t>“</w:t>
+      </w:r>
+      <w:r>
+        <w:t xml:space="preserve">robotique et </w:t>
+      </w:r>
+      <w:r>
+        <w:t>intelligence artificielle parlons-en</w:t>
+      </w:r>
+      <w:r>
+        <w:t> »</w:t>
+      </w:r>
+      <w:r>
+        <w:t xml:space="preserve">, </w:t>
+      </w:r>
+      <w:hyperlink r:id="rId11" w:history="1">
+        <w:r>
+          <w:rPr>
+            <w:rStyle w:val="Lienhypertexte"/>
+          </w:rPr>
+          <w:t>https://lejournal.cnrs.fr/billets/robotique-et-intelligence-artificielle-parlons-en</w:t>
+        </w:r>
+      </w:hyperlink>
+    </w:p>
+    <w:p>
+      <w:pPr>
+        <w:rPr>
+          <w:rStyle w:val="Lienhypertexte"/>
+        </w:rPr>
+      </w:pPr>
+      <w:r>
+        <w:t xml:space="preserve">J. Cassel and C. Pelachaud, </w:t>
+      </w:r>
+      <w:r>
+        <w:t xml:space="preserve">2019, </w:t>
+      </w:r>
+      <w:r>
+        <w:t>« </w:t>
+      </w:r>
+      <w:r>
+        <w:t>Pourquoi les assistants virtuels ont besoin d</w:t>
+      </w:r>
+      <w:r>
+        <w:t>’</w:t>
+      </w:r>
+      <w:r>
+        <w:t>un corps</w:t>
+      </w:r>
+      <w:r>
+        <w:t> »</w:t>
+      </w:r>
+      <w:r>
+        <w:t xml:space="preserve">, </w:t>
+      </w:r>
+      <w:hyperlink r:id="rId12" w:history="1">
+        <w:r>
+          <w:rPr>
+            <w:rStyle w:val="Lienhypertexte"/>
+          </w:rPr>
+          <w:t>https://lejournal.cnrs.fr/billets/pourquoi-les-assistants-virtuels-ont-besoin-dun-corps</w:t>
+        </w:r>
+      </w:hyperlink>
+      <w:r>
+        <w:rPr>
+          <w:rStyle w:val="Lienhypertexte"/>
+        </w:rPr>
+        <w:t xml:space="preserve"> </w:t>
+      </w:r>
+    </w:p>
+    <w:p>
+      <w:r>
+        <w:t xml:space="preserve">L. Julia, </w:t>
+      </w:r>
+      <w:r>
+        <w:t>« </w:t>
+      </w:r>
+      <w:r>
+        <w:t>L</w:t>
+      </w:r>
+      <w:r>
+        <w:t>’</w:t>
+      </w:r>
+      <w:r>
+        <w:t>intelligence artificielle n</w:t>
+      </w:r>
+      <w:r>
+        <w:t>’</w:t>
+      </w:r>
+      <w:r>
+        <w:t>existe pas</w:t>
+      </w:r>
+      <w:r>
+        <w:t> »</w:t>
+      </w:r>
+      <w:r>
+        <w:t xml:space="preserve">, 2019, </w:t>
+      </w:r>
+      <w:hyperlink r:id="rId13" w:history="1">
+        <w:r>
+          <w:rPr>
+            <w:rStyle w:val="Lienhypertexte"/>
+          </w:rPr>
+          <w:t>https://www.journaldugeek.com/dossier/lintelligence-artificielle-nexiste-interview-de-luc-julia-cocreateur-de-siri/</w:t>
+        </w:r>
+      </w:hyperlink>
+    </w:p>
+    <w:p>
+      <w:pPr>
+        <w:rPr>
+          <w:lang w:val="en-GB"/>
+        </w:rPr>
+      </w:pPr>
+      <w:r>
+        <w:rPr>
+          <w:lang w:val="en-GB"/>
+        </w:rPr>
+        <w:t xml:space="preserve">Maria A. Zuluaga, </w:t>
+      </w:r>
+      <w:r>
+        <w:rPr>
+          <w:lang w:val="en-GB"/>
+        </w:rPr>
+        <w:t>« </w:t>
+      </w:r>
+      <w:r>
+        <w:rPr>
+          <w:lang w:val="en-GB"/>
+        </w:rPr>
+        <w:t>DeepIGeoS</w:t>
+      </w:r>
+      <w:r>
+        <w:rPr>
+          <w:lang w:val="en-GB"/>
+        </w:rPr>
+        <w:t> »</w:t>
+      </w:r>
+      <w:r>
+        <w:rPr>
+          <w:lang w:val="en-GB"/>
+        </w:rPr>
+        <w:t xml:space="preserve">, 2017, </w:t>
+      </w:r>
+      <w:r>
+        <w:rPr>
+          <w:lang w:val="en-GB"/>
+        </w:rPr>
+        <w:t xml:space="preserve"> </w:t>
+      </w:r>
+      <w:hyperlink r:id="rId14" w:history="1">
+        <w:r>
+          <w:rPr>
+            <w:rStyle w:val="Lienhypertexte"/>
+            <w:lang w:val="en-GB"/>
+          </w:rPr>
+          <w:t>https://arxiv.org/abs/1707.00652</w:t>
+        </w:r>
+      </w:hyperlink>
+    </w:p>
+    <w:p>
+      <w:pPr>
+        <w:rPr>
+          <w:rStyle w:val="Lienhypertexte"/>
+          <w:lang w:val="en-GB"/>
+        </w:rPr>
+      </w:pPr>
+      <w:r>
+        <w:rPr>
+          <w:lang w:val="en-GB"/>
+        </w:rPr>
+        <w:t>A. Sarkar,</w:t>
+      </w:r>
+      <w:r>
+        <w:rPr>
+          <w:lang w:val="en-GB"/>
+        </w:rPr>
+        <w:t xml:space="preserve"> 2018, </w:t>
+      </w:r>
+      <w:r>
+        <w:rPr>
+          <w:lang w:val="en-GB"/>
+        </w:rPr>
+        <w:t xml:space="preserve"> </w:t>
+      </w:r>
+      <w:r>
+        <w:rPr>
+          <w:lang w:val="en-GB"/>
+        </w:rPr>
+        <w:t>“</w:t>
+      </w:r>
+      <w:r>
+        <w:rPr>
+          <w:lang w:val="en-GB"/>
+        </w:rPr>
+        <w:t>A Brandom-ian view of Reinf</w:t>
+      </w:r>
+      <w:r>
+        <w:rPr>
+          <w:lang w:val="en-GB"/>
+        </w:rPr>
+        <w:t>orcement Learning towards strong-AI</w:t>
+      </w:r>
+      <w:r>
+        <w:rPr>
+          <w:lang w:val="en-GB"/>
+        </w:rPr>
+        <w:t>”</w:t>
+      </w:r>
+      <w:r>
+        <w:rPr>
+          <w:lang w:val="en-GB"/>
+        </w:rPr>
+        <w:t>,</w:t>
+      </w:r>
+      <w:r>
+        <w:rPr>
+          <w:lang w:val="en-GB"/>
+        </w:rPr>
+        <w:t xml:space="preserve"> </w:t>
+      </w:r>
+      <w:hyperlink r:id="rId15" w:history="1">
+        <w:r>
+          <w:rPr>
+            <w:rStyle w:val="Lienhypertexte"/>
+            <w:lang w:val="en-GB"/>
+          </w:rPr>
+          <w:t>https://arxiv.org/abs/1803.02912</w:t>
+        </w:r>
+      </w:hyperlink>
+    </w:p>
+    <w:p>
+      <w:pPr>
+        <w:rPr>
+          <w:lang w:val="en-GB"/>
+        </w:rPr>
+      </w:pPr>
+      <w:r>
+        <w:rPr>
+          <w:lang w:val="en-GB"/>
+        </w:rPr>
+        <w:t xml:space="preserve">A. Knight, 2019, </w:t>
+      </w:r>
+      <w:r>
+        <w:rPr>
+          <w:lang w:val="en-GB"/>
+        </w:rPr>
+        <w:t>“</w:t>
+      </w:r>
+      <w:r>
+        <w:rPr>
+          <w:lang w:val="en-GB"/>
+        </w:rPr>
+        <w:t>Refuting strong AI: Why consciousness cannot be algorithmic</w:t>
+      </w:r>
+      <w:r>
+        <w:rPr>
+          <w:lang w:val="en-GB"/>
+        </w:rPr>
+        <w:t>”</w:t>
+      </w:r>
+      <w:r>
+        <w:rPr>
+          <w:lang w:val="en-GB"/>
+        </w:rPr>
+        <w:t xml:space="preserve">, </w:t>
+      </w:r>
+      <w:hyperlink r:id="rId16" w:history="1">
+        <w:r>
+          <w:rPr>
+            <w:rStyle w:val="Lienhypertexte"/>
+            <w:lang w:val="en-GB"/>
+          </w:rPr>
+          <w:t>https://arxiv.org/ftp/arxiv/papers/1906/1906.10177.pdf</w:t>
+        </w:r>
+      </w:hyperlink>
+    </w:p>
+    <w:p>
+      <w:pPr>
+        <w:rPr>
+          <w:lang w:val="en-GB"/>
+        </w:rPr>
+      </w:pPr>
+      <w:r>
+        <w:rPr>
+          <w:lang w:val="en-GB"/>
+        </w:rPr>
+        <w:t xml:space="preserve">B. Lubars, Chenhao Tan, 2019, </w:t>
+      </w:r>
+      <w:r>
+        <w:rPr>
+          <w:lang w:val="en-GB"/>
+        </w:rPr>
+        <w:t>“</w:t>
+      </w:r>
+      <w:r>
+        <w:rPr>
+          <w:lang w:val="en-GB"/>
+        </w:rPr>
+        <w:t>Ask what AI can do, but what  AI should do: towards a framework of task delegability</w:t>
+      </w:r>
+      <w:r>
+        <w:rPr>
+          <w:lang w:val="en-GB"/>
+        </w:rPr>
+        <w:t>”</w:t>
+      </w:r>
+      <w:r>
+        <w:rPr>
+          <w:lang w:val="en-GB"/>
+        </w:rPr>
+        <w:t xml:space="preserve">, </w:t>
+      </w:r>
+      <w:hyperlink r:id="rId17" w:history="1">
+        <w:r>
+          <w:rPr>
+            <w:rStyle w:val="Lienhypertexte"/>
+            <w:lang w:val="en-GB"/>
+          </w:rPr>
+          <w:t>https://arxiv.org/pdf/1902.03245v1.pdf</w:t>
+        </w:r>
+      </w:hyperlink>
+    </w:p>
+    <w:p>
+      <w:pPr>
+        <w:rPr>
+          <w:lang w:val="en-GB"/>
+        </w:rPr>
+      </w:pPr>
+      <w:r>
+        <w:rPr>
+          <w:lang w:val="en-GB"/>
+        </w:rPr>
+        <w:t xml:space="preserve">J. Liu, X. Gu, D. Zhang, S. Liu, 2019, </w:t>
+      </w:r>
+      <w:r>
+        <w:rPr>
+          <w:lang w:val="en-GB"/>
+        </w:rPr>
+        <w:t>“</w:t>
+      </w:r>
+      <w:r>
+        <w:rPr>
+          <w:lang w:val="en-GB"/>
+        </w:rPr>
+        <w:t>Hig</w:t>
+      </w:r>
+      <w:r>
+        <w:rPr>
+          <w:lang w:val="en-GB"/>
+        </w:rPr>
+        <w:t>h efficiency RL agent</w:t>
+      </w:r>
+      <w:r>
+        <w:rPr>
+          <w:lang w:val="en-GB"/>
+        </w:rPr>
+        <w:t>”</w:t>
+      </w:r>
+      <w:r>
+        <w:rPr>
+          <w:lang w:val="en-GB"/>
+        </w:rPr>
+        <w:t xml:space="preserve">, </w:t>
+      </w:r>
+      <w:hyperlink r:id="rId18" w:history="1">
+        <w:r>
+          <w:rPr>
+            <w:rStyle w:val="Lienhypertexte"/>
+            <w:lang w:val="en-GB"/>
+          </w:rPr>
+          <w:t>https://arxiv.org/pdf/1908.11494.pdf</w:t>
+        </w:r>
+      </w:hyperlink>
+    </w:p>
+    <w:p>
+      <w:pPr>
+        <w:rPr>
+          <w:lang w:val="en-GB"/>
+        </w:rPr>
+      </w:pPr>
+      <w:r>
+        <w:rPr>
+          <w:lang w:val="en-GB"/>
+        </w:rPr>
+        <w:t>F. Parwej, 2013, "English Sentence Recognition using Artificial Neural Network through Mouse-based Gestures",</w:t>
+      </w:r>
+      <w:r>
+        <w:rPr>
+          <w:lang w:val="en-GB"/>
+        </w:rPr>
+        <w:t xml:space="preserve"> </w:t>
+      </w:r>
+      <w:hyperlink r:id="rId19" w:history="1">
         <w:r>
           <w:rPr>
             <w:rStyle w:val="Lienhypertexte"/>
@@ -1441,32 +2287,45 @@
           <w:t>https://arxiv.org/ftp/arxiv/papers/1301/1301.4659.pdf</w:t>
         </w:r>
       </w:hyperlink>
-    </w:p>
-    <w:p>
-      <w:pPr>
-        <w:rPr>
-          <w:lang w:val="en-GB"/>
-        </w:rPr>
-      </w:pPr>
-      <w:r>
-        <w:rPr>
-          <w:lang w:val="en-GB"/>
-        </w:rPr>
-        <w:t>User interaction (touchpad) with</w:t>
-      </w:r>
-      <w:r>
-        <w:rPr>
-          <w:lang w:val="en-GB"/>
-        </w:rPr>
-        <w:t xml:space="preserve"> computer</w:t>
-      </w:r>
-      <w:r>
-        <w:rPr>
-          <w:lang w:val="en-GB"/>
-        </w:rPr>
-        <w:t xml:space="preserve"> : </w:t>
-      </w:r>
-      <w:hyperlink r:id="rId10" w:history="1">
+      <w:r>
+        <w:rPr>
+          <w:lang w:val="en-GB"/>
+        </w:rPr>
+        <w:t xml:space="preserve"> </w:t>
+      </w:r>
+    </w:p>
+    <w:p>
+      <w:pPr>
+        <w:rPr>
+          <w:rStyle w:val="Lienhypertexte"/>
+          <w:lang w:val="en-GB"/>
+        </w:rPr>
+      </w:pPr>
+      <w:r>
+        <w:rPr>
+          <w:lang w:val="en-GB"/>
+        </w:rPr>
+        <w:t>Q. Debard, J. S. Dibangoye, S. Canu and C. Wolf4, 2019, "Learning 3D Navigation Protocols on Touch Interfaces</w:t>
+      </w:r>
+      <w:r>
+        <w:rPr>
+          <w:lang w:val="en-GB"/>
+        </w:rPr>
+        <w:t xml:space="preserve"> </w:t>
+      </w:r>
+      <w:r>
+        <w:rPr>
+          <w:lang w:val="en-GB"/>
+        </w:rPr>
+        <w:t>with Cooperative Multi-Agent Reinforcement Learning"</w:t>
+      </w:r>
+      <w:r>
+        <w:rPr>
+          <w:lang w:val="en-GB"/>
+        </w:rPr>
+        <w:t xml:space="preserve">, </w:t>
+      </w:r>
+      <w:hyperlink r:id="rId20" w:history="1">
         <w:r>
           <w:rPr>
             <w:rStyle w:val="Lienhypertexte"/>
@@ -1486,898 +2345,33 @@
         <w:rPr>
           <w:lang w:val="en-GB"/>
         </w:rPr>
-        <w:lastRenderedPageBreak/>
-        <w:t>RL in game (alpha go) with image</w:t>
-      </w:r>
-    </w:p>
-    <w:p>
-      <w:pPr>
-        <w:rPr>
-          <w:lang w:val="en-GB"/>
-        </w:rPr>
-      </w:pPr>
-    </w:p>
-    <w:p>
-      <w:pPr>
-        <w:rPr>
-          <w:lang w:val="en-GB"/>
-        </w:rPr>
-      </w:pPr>
-    </w:p>
-    <w:p>
-      <w:pPr>
-        <w:rPr>
-          <w:lang w:val="en-GB"/>
-        </w:rPr>
-      </w:pPr>
-      <w:r>
-        <w:rPr>
-          <w:lang w:val="en-GB"/>
-        </w:rPr>
-        <w:t>Dataset and features</w:t>
-      </w:r>
-    </w:p>
-    <w:p>
-      <w:pPr>
-        <w:rPr>
-          <w:lang w:val="en-GB"/>
-        </w:rPr>
-      </w:pPr>
-      <w:r>
-        <w:rPr>
-          <w:lang w:val="en-GB"/>
-        </w:rPr>
-        <w:t>Record 1minute/10minute/</w:t>
-      </w:r>
-      <w:r>
-        <w:rPr>
-          <w:lang w:val="en-GB"/>
-        </w:rPr>
-        <w:t>1hour/1day</w:t>
-      </w:r>
-    </w:p>
-    <w:p>
-      <w:pPr>
-        <w:rPr>
-          <w:lang w:val="en-GB"/>
-        </w:rPr>
-      </w:pPr>
-      <w:r>
-        <w:rPr>
-          <w:lang w:val="en-GB"/>
-        </w:rPr>
-        <w:t>Explain the image in the database</w:t>
-      </w:r>
-    </w:p>
-    <w:p>
-      <w:pPr>
-        <w:rPr>
-          <w:lang w:val="en-GB"/>
-        </w:rPr>
-      </w:pPr>
-      <w:r>
-        <w:rPr>
-          <w:lang w:val="en-GB"/>
-        </w:rPr>
-        <w:t>Record yes/no for RL</w:t>
-      </w:r>
-    </w:p>
-    <w:p>
-      <w:pPr>
-        <w:rPr>
-          <w:lang w:val="en-GB"/>
-        </w:rPr>
-      </w:pPr>
-      <w:r>
-        <w:rPr>
-          <w:lang w:val="en-GB"/>
-        </w:rPr>
-        <w:t>Explain the sounds in the database</w:t>
-      </w:r>
-    </w:p>
-    <w:p>
-      <w:pPr>
-        <w:rPr>
-          <w:lang w:val="en-GB"/>
-        </w:rPr>
-      </w:pPr>
-      <w:r>
-        <w:rPr>
-          <w:lang w:val="en-GB"/>
-        </w:rPr>
-        <w:t>Dynamc dataset</w:t>
-      </w:r>
-    </w:p>
-    <w:p>
-      <w:pPr>
-        <w:rPr>
-          <w:lang w:val="en-GB"/>
-        </w:rPr>
-      </w:pPr>
-    </w:p>
-    <w:p>
-      <w:pPr>
-        <w:rPr>
-          <w:lang w:val="en-GB"/>
-        </w:rPr>
-      </w:pPr>
-    </w:p>
-    <w:p>
-      <w:pPr>
-        <w:rPr>
-          <w:lang w:val="en-GB"/>
-        </w:rPr>
-      </w:pPr>
-      <w:r>
-        <w:rPr>
-          <w:lang w:val="en-GB"/>
-        </w:rPr>
-        <w:t>Methods</w:t>
-      </w:r>
-    </w:p>
-    <w:p>
-      <w:pPr>
-        <w:rPr>
-          <w:lang w:val="en-GB"/>
-        </w:rPr>
-      </w:pPr>
-      <w:r>
-        <w:rPr>
-          <w:lang w:val="en-GB"/>
-        </w:rPr>
-        <w:t xml:space="preserve">RL on </w:t>
-      </w:r>
-      <w:r>
-        <w:rPr>
-          <w:lang w:val="en-GB"/>
-        </w:rPr>
-        <w:t>dataset to understand the command and to find a new command</w:t>
-      </w:r>
-    </w:p>
-    <w:p>
-      <w:pPr>
-        <w:rPr>
-          <w:lang w:val="en-GB"/>
-        </w:rPr>
-      </w:pPr>
-    </w:p>
-    <w:p>
-      <w:pPr>
-        <w:rPr>
-          <w:lang w:val="en-GB"/>
-        </w:rPr>
-      </w:pPr>
-    </w:p>
-    <w:p>
-      <w:pPr>
-        <w:rPr>
-          <w:lang w:val="en-GB"/>
-        </w:rPr>
-      </w:pPr>
-      <w:r>
-        <w:rPr>
-          <w:lang w:val="en-GB"/>
-        </w:rPr>
-        <w:t>Experiments/Results/Discussion</w:t>
-      </w:r>
-    </w:p>
-    <w:p>
-      <w:pPr>
-        <w:rPr>
-          <w:lang w:val="en-GB"/>
-        </w:rPr>
-      </w:pPr>
-      <w:r>
-        <w:rPr>
-          <w:lang w:val="en-GB"/>
-        </w:rPr>
-        <w:t>Compare a command on cortana an</w:t>
-      </w:r>
-      <w:r>
-        <w:rPr>
-          <w:lang w:val="en-GB"/>
-        </w:rPr>
-        <w:t>d</w:t>
-      </w:r>
-      <w:r>
-        <w:rPr>
-          <w:lang w:val="en-GB"/>
-        </w:rPr>
-        <w:t xml:space="preserve"> sai</w:t>
-      </w:r>
-    </w:p>
-    <w:p>
-      <w:pPr>
-        <w:rPr>
-          <w:lang w:val="en-GB"/>
-        </w:rPr>
-      </w:pPr>
-      <w:r>
-        <w:rPr>
-          <w:lang w:val="en-GB"/>
-        </w:rPr>
-        <w:t>Compare the power used by the two methods</w:t>
-      </w:r>
-    </w:p>
-    <w:p>
-      <w:pPr>
-        <w:rPr>
-          <w:lang w:val="en-GB"/>
-        </w:rPr>
-      </w:pPr>
-      <w:r>
-        <w:rPr>
-          <w:lang w:val="en-GB"/>
-        </w:rPr>
-        <w:t>Explain the results</w:t>
-      </w:r>
-    </w:p>
-    <w:p>
-      <w:pPr>
-        <w:rPr>
-          <w:lang w:val="en-GB"/>
-        </w:rPr>
-      </w:pPr>
-      <w:r>
-        <w:rPr>
-          <w:lang w:val="en-GB"/>
-        </w:rPr>
-        <w:t>Use the different record to do stats</w:t>
-      </w:r>
-    </w:p>
-    <w:p>
-      <w:pPr>
-        <w:rPr>
-          <w:lang w:val="en-GB"/>
-        </w:rPr>
-      </w:pPr>
-      <w:hyperlink r:id="rId11" w:history="1">
-        <w:r>
-          <w:rPr>
-            <w:rStyle w:val="Lienhypertexte"/>
-            <w:lang w:val="en-GB"/>
-          </w:rPr>
-          <w:t>https://arxiv.org/pdf/2002.01359.pdf</w:t>
-        </w:r>
-      </w:hyperlink>
-    </w:p>
-    <w:p>
-      <w:pPr>
-        <w:rPr>
-          <w:lang w:val="en-GB"/>
-        </w:rPr>
-      </w:pPr>
-      <w:r>
-        <w:rPr>
-          <w:lang w:val="en-GB"/>
-        </w:rPr>
-        <w:t>Compare commands to cortana</w:t>
-      </w:r>
-    </w:p>
-    <w:p>
-      <w:pPr>
-        <w:rPr>
-          <w:lang w:val="en-GB"/>
-        </w:rPr>
-      </w:pPr>
-      <w:r>
-        <w:rPr>
-          <w:lang w:val="en-GB"/>
-        </w:rPr>
-        <w:t>Discussion</w:t>
-      </w:r>
-    </w:p>
-    <w:p>
-      <w:pPr>
-        <w:rPr>
-          <w:lang w:val="en-GB"/>
-        </w:rPr>
-      </w:pPr>
-      <w:r>
-        <w:rPr>
-          <w:lang w:val="en-GB"/>
-        </w:rPr>
-        <w:t>How the results compare to what you expected, why ?</w:t>
-      </w:r>
-    </w:p>
-    <w:p>
-      <w:pPr>
-        <w:rPr>
-          <w:lang w:val="en-GB"/>
-        </w:rPr>
-      </w:pPr>
-      <w:r>
-        <w:rPr>
-          <w:lang w:val="en-GB"/>
-        </w:rPr>
-        <w:t>How the results compare to other researchers, why ?</w:t>
-      </w:r>
-    </w:p>
-    <w:p>
-      <w:pPr>
-        <w:rPr>
-          <w:lang w:val="en-GB"/>
-        </w:rPr>
-      </w:pPr>
-      <w:r>
-        <w:rPr>
-          <w:lang w:val="en-GB"/>
-        </w:rPr>
-        <w:t>What question, we need to ask next ?</w:t>
-      </w:r>
-    </w:p>
-    <w:p>
-      <w:pPr>
-        <w:rPr>
-          <w:lang w:val="en-GB"/>
-        </w:rPr>
-      </w:pPr>
-      <w:r>
-        <w:rPr>
-          <w:lang w:val="en-GB"/>
-        </w:rPr>
-        <w:t>Find something useful the researcher readers can learn about the work</w:t>
-      </w:r>
-    </w:p>
-    <w:p>
-      <w:pPr>
-        <w:rPr>
-          <w:lang w:val="en-GB"/>
-        </w:rPr>
-      </w:pPr>
-      <w:r>
-        <w:rPr>
-          <w:lang w:val="en-GB"/>
-        </w:rPr>
-        <w:t>Future Work</w:t>
-      </w:r>
-    </w:p>
-    <w:p>
-      <w:pPr>
-        <w:rPr>
-          <w:lang w:val="en-GB"/>
-        </w:rPr>
-      </w:pPr>
-      <w:r>
-        <w:rPr>
-          <w:lang w:val="en-GB"/>
-        </w:rPr>
-        <w:t>Try to launch the SAI everytime the computer is up</w:t>
-      </w:r>
-    </w:p>
-    <w:p>
-      <w:pPr>
-        <w:rPr>
-          <w:lang w:val="en-GB"/>
-        </w:rPr>
-      </w:pPr>
-      <w:r>
-        <w:rPr>
-          <w:lang w:val="en-GB"/>
-        </w:rPr>
-        <w:t>Generate a voice to communicate with SAI</w:t>
-      </w:r>
-    </w:p>
-    <w:p>
-      <w:pPr>
-        <w:rPr>
-          <w:lang w:val="en-GB"/>
-        </w:rPr>
-      </w:pPr>
-      <w:r>
-        <w:rPr>
-          <w:lang w:val="en-GB"/>
-        </w:rPr>
-        <w:t>Create a profil for each person who talk (voice recognition by person)</w:t>
-      </w:r>
-    </w:p>
-    <w:p>
-      <w:pPr>
-        <w:rPr>
-          <w:lang w:val="en-GB"/>
-        </w:rPr>
-      </w:pPr>
-    </w:p>
-    <w:p>
-      <w:r>
-        <w:t>References/Bibliography</w:t>
-      </w:r>
-    </w:p>
-    <w:p>
-      <w:r>
-        <w:t>J.P. Laumond,</w:t>
-      </w:r>
-      <w:r>
-        <w:t xml:space="preserve"> 2019,</w:t>
-      </w:r>
-      <w:r>
-        <w:t xml:space="preserve"> </w:t>
-      </w:r>
-      <w:r>
+        <w:t xml:space="preserve">P. Gulyaev, E. Elistratova, V. Konovalov, Y. Kuratov, L. Pugachef, M. Burtsev, 2020, </w:t>
+      </w:r>
+      <w:r>
+        <w:rPr>
+          <w:lang w:val="en-GB"/>
+        </w:rPr>
         <w:t>“</w:t>
       </w:r>
       <w:r>
-        <w:t xml:space="preserve">robotique et </w:t>
-      </w:r>
-      <w:r>
-        <w:t>intelligence artificielle parlons-en</w:t>
-      </w:r>
-      <w:r>
-        <w:t> »</w:t>
-      </w:r>
-      <w:r>
+        <w:rPr>
+          <w:lang w:val="en-GB"/>
+        </w:rPr>
+        <w:t xml:space="preserve"> Goal-Oriented Multi-Task BERT-Based Dialogue State Tracker</w:t>
+      </w:r>
+      <w:r>
+        <w:rPr>
+          <w:lang w:val="en-GB"/>
+        </w:rPr>
+        <w:t>”</w:t>
+      </w:r>
+      <w:r>
+        <w:rPr>
+          <w:lang w:val="en-GB"/>
+        </w:rPr>
         <w:t xml:space="preserve">, </w:t>
       </w:r>
-      <w:hyperlink r:id="rId12" w:history="1">
-        <w:r>
-          <w:rPr>
-            <w:rStyle w:val="Lienhypertexte"/>
-          </w:rPr>
-          <w:t>https://lejournal.cnrs.fr/billets/robotique-et-intelligence-artificielle-parlons-en</w:t>
-        </w:r>
-      </w:hyperlink>
-    </w:p>
-    <w:p>
-      <w:pPr>
-        <w:rPr>
-          <w:rStyle w:val="Lienhypertexte"/>
-        </w:rPr>
-      </w:pPr>
-      <w:r>
-        <w:t xml:space="preserve">J. Cassel and C. Pelachaud, </w:t>
-      </w:r>
-      <w:r>
-        <w:t xml:space="preserve">2019, </w:t>
-      </w:r>
-      <w:r>
-        <w:t>« </w:t>
-      </w:r>
-      <w:r>
-        <w:t>Pourquoi les assistants virtuels ont besoin d</w:t>
-      </w:r>
-      <w:r>
-        <w:t>’</w:t>
-      </w:r>
-      <w:r>
-        <w:t>un corps</w:t>
-      </w:r>
-      <w:r>
-        <w:t> »</w:t>
-      </w:r>
-      <w:r>
-        <w:t xml:space="preserve">, </w:t>
-      </w:r>
-      <w:hyperlink r:id="rId13" w:history="1">
-        <w:r>
-          <w:rPr>
-            <w:rStyle w:val="Lienhypertexte"/>
-          </w:rPr>
-          <w:t>https://lejournal.cnrs.fr/billets/pourquoi-les-assistants-virtuels-ont-besoin-dun-corps</w:t>
-        </w:r>
-      </w:hyperlink>
-      <w:r>
-        <w:rPr>
-          <w:rStyle w:val="Lienhypertexte"/>
-        </w:rPr>
-        <w:t xml:space="preserve"> </w:t>
-      </w:r>
-    </w:p>
-    <w:p>
-      <w:r>
-        <w:t xml:space="preserve">L. Julia, </w:t>
-      </w:r>
-      <w:r>
-        <w:t>« </w:t>
-      </w:r>
-      <w:r>
-        <w:t>L</w:t>
-      </w:r>
-      <w:r>
-        <w:t>’</w:t>
-      </w:r>
-      <w:r>
-        <w:t>intelligence artificielle n</w:t>
-      </w:r>
-      <w:r>
-        <w:t>’</w:t>
-      </w:r>
-      <w:r>
-        <w:t>existe pas</w:t>
-      </w:r>
-      <w:r>
-        <w:t> »</w:t>
-      </w:r>
-      <w:r>
-        <w:t xml:space="preserve">, 2019, </w:t>
-      </w:r>
-      <w:hyperlink r:id="rId14" w:history="1">
-        <w:r>
-          <w:rPr>
-            <w:rStyle w:val="Lienhypertexte"/>
-          </w:rPr>
-          <w:t>https://www.journaldugeek.com/dossier/lintelligence-artificielle-nexiste-interview-de-luc-julia-cocreateur-de-siri/</w:t>
-        </w:r>
-      </w:hyperlink>
-    </w:p>
-    <w:p>
-      <w:pPr>
-        <w:rPr>
-          <w:lang w:val="en-GB"/>
-        </w:rPr>
-      </w:pPr>
-      <w:r>
-        <w:rPr>
-          <w:lang w:val="en-GB"/>
-        </w:rPr>
-        <w:t xml:space="preserve">Maria A. Zuluaga, </w:t>
-      </w:r>
-      <w:r>
-        <w:rPr>
-          <w:lang w:val="en-GB"/>
-        </w:rPr>
-        <w:t>« </w:t>
-      </w:r>
-      <w:r>
-        <w:rPr>
-          <w:lang w:val="en-GB"/>
-        </w:rPr>
-        <w:t>DeepIGeoS</w:t>
-      </w:r>
-      <w:r>
-        <w:rPr>
-          <w:lang w:val="en-GB"/>
-        </w:rPr>
-        <w:t> »</w:t>
-      </w:r>
-      <w:r>
-        <w:rPr>
-          <w:lang w:val="en-GB"/>
-        </w:rPr>
-        <w:t xml:space="preserve">, 2017, </w:t>
-      </w:r>
-      <w:r>
-        <w:rPr>
-          <w:lang w:val="en-GB"/>
-        </w:rPr>
-        <w:t xml:space="preserve"> </w:t>
-      </w:r>
-      <w:hyperlink r:id="rId15" w:history="1">
-        <w:r>
-          <w:rPr>
-            <w:rStyle w:val="Lienhypertexte"/>
-            <w:lang w:val="en-GB"/>
-          </w:rPr>
-          <w:t>https://arxiv.org/abs/1707.00652</w:t>
-        </w:r>
-      </w:hyperlink>
-    </w:p>
-    <w:p>
-      <w:pPr>
-        <w:rPr>
-          <w:rStyle w:val="Lienhypertexte"/>
-          <w:lang w:val="en-GB"/>
-        </w:rPr>
-      </w:pPr>
-      <w:r>
-        <w:rPr>
-          <w:lang w:val="en-GB"/>
-        </w:rPr>
-        <w:t>A. Sarkar,</w:t>
-      </w:r>
-      <w:r>
-        <w:rPr>
-          <w:lang w:val="en-GB"/>
-        </w:rPr>
-        <w:t xml:space="preserve"> 2018, </w:t>
-      </w:r>
-      <w:r>
-        <w:rPr>
-          <w:lang w:val="en-GB"/>
-        </w:rPr>
-        <w:t xml:space="preserve"> </w:t>
-      </w:r>
-      <w:r>
-        <w:rPr>
-          <w:lang w:val="en-GB"/>
-        </w:rPr>
-        <w:t>“</w:t>
-      </w:r>
-      <w:r>
-        <w:rPr>
-          <w:lang w:val="en-GB"/>
-        </w:rPr>
-        <w:t>A Brandom-ian view of Reinf</w:t>
-      </w:r>
-      <w:r>
-        <w:rPr>
-          <w:lang w:val="en-GB"/>
-        </w:rPr>
-        <w:t>orcement Learning towards strong-AI</w:t>
-      </w:r>
-      <w:r>
-        <w:rPr>
-          <w:lang w:val="en-GB"/>
-        </w:rPr>
-        <w:t>”</w:t>
-      </w:r>
-      <w:r>
-        <w:rPr>
-          <w:lang w:val="en-GB"/>
-        </w:rPr>
-        <w:t>,</w:t>
-      </w:r>
-      <w:r>
-        <w:rPr>
-          <w:lang w:val="en-GB"/>
-        </w:rPr>
-        <w:t xml:space="preserve"> </w:t>
-      </w:r>
-      <w:hyperlink r:id="rId16" w:history="1">
-        <w:r>
-          <w:rPr>
-            <w:rStyle w:val="Lienhypertexte"/>
-            <w:lang w:val="en-GB"/>
-          </w:rPr>
-          <w:t>https://arxiv.org/abs/1803.02912</w:t>
-        </w:r>
-      </w:hyperlink>
-    </w:p>
-    <w:p>
-      <w:pPr>
-        <w:rPr>
-          <w:lang w:val="en-GB"/>
-        </w:rPr>
-      </w:pPr>
-      <w:r>
-        <w:rPr>
-          <w:lang w:val="en-GB"/>
-        </w:rPr>
-        <w:t xml:space="preserve">A. Knight, 2019, </w:t>
-      </w:r>
-      <w:r>
-        <w:rPr>
-          <w:lang w:val="en-GB"/>
-        </w:rPr>
-        <w:t>“</w:t>
-      </w:r>
-      <w:r>
-        <w:rPr>
-          <w:lang w:val="en-GB"/>
-        </w:rPr>
-        <w:t>Refuting strong AI: Why consciousness cannot be algorithmic</w:t>
-      </w:r>
-      <w:r>
-        <w:rPr>
-          <w:lang w:val="en-GB"/>
-        </w:rPr>
-        <w:t>”</w:t>
-      </w:r>
-      <w:r>
-        <w:rPr>
-          <w:lang w:val="en-GB"/>
-        </w:rPr>
-        <w:t xml:space="preserve">, </w:t>
-      </w:r>
-      <w:hyperlink r:id="rId17" w:history="1">
-        <w:r>
-          <w:rPr>
-            <w:rStyle w:val="Lienhypertexte"/>
-            <w:lang w:val="en-GB"/>
-          </w:rPr>
-          <w:t>https://arxiv.org/ftp/arxiv/papers/1906/1906.10177.pdf</w:t>
-        </w:r>
-      </w:hyperlink>
-    </w:p>
-    <w:p>
-      <w:pPr>
-        <w:rPr>
-          <w:lang w:val="en-GB"/>
-        </w:rPr>
-      </w:pPr>
-      <w:r>
-        <w:rPr>
-          <w:lang w:val="en-GB"/>
-        </w:rPr>
-        <w:t xml:space="preserve">B. Lubars, Chenhao Tan, 2019, </w:t>
-      </w:r>
-      <w:r>
-        <w:rPr>
-          <w:lang w:val="en-GB"/>
-        </w:rPr>
-        <w:t>“</w:t>
-      </w:r>
-      <w:r>
-        <w:rPr>
-          <w:lang w:val="en-GB"/>
-        </w:rPr>
-        <w:t>Ask what AI can do, but what  AI should do: towards a framework of task delegability</w:t>
-      </w:r>
-      <w:r>
-        <w:rPr>
-          <w:lang w:val="en-GB"/>
-        </w:rPr>
-        <w:t>”</w:t>
-      </w:r>
-      <w:r>
-        <w:rPr>
-          <w:lang w:val="en-GB"/>
-        </w:rPr>
-        <w:t xml:space="preserve">, </w:t>
-      </w:r>
-      <w:hyperlink r:id="rId18" w:history="1">
-        <w:r>
-          <w:rPr>
-            <w:rStyle w:val="Lienhypertexte"/>
-            <w:lang w:val="en-GB"/>
-          </w:rPr>
-          <w:t>https://arxiv.org/pdf/1902.03245v1.pdf</w:t>
-        </w:r>
-      </w:hyperlink>
-    </w:p>
-    <w:p>
-      <w:pPr>
-        <w:rPr>
-          <w:lang w:val="en-GB"/>
-        </w:rPr>
-      </w:pPr>
-      <w:r>
-        <w:rPr>
-          <w:lang w:val="en-GB"/>
-        </w:rPr>
-        <w:t xml:space="preserve">J. Liu, X. Gu, D. Zhang, S. Liu, 2019, </w:t>
-      </w:r>
-      <w:r>
-        <w:rPr>
-          <w:lang w:val="en-GB"/>
-        </w:rPr>
-        <w:t>“</w:t>
-      </w:r>
-      <w:r>
-        <w:rPr>
-          <w:lang w:val="en-GB"/>
-        </w:rPr>
-        <w:t>Hig</w:t>
-      </w:r>
-      <w:r>
-        <w:rPr>
-          <w:lang w:val="en-GB"/>
-        </w:rPr>
-        <w:t>h efficiency RL agent</w:t>
-      </w:r>
-      <w:r>
-        <w:rPr>
-          <w:lang w:val="en-GB"/>
-        </w:rPr>
-        <w:t>”</w:t>
-      </w:r>
-      <w:r>
-        <w:rPr>
-          <w:lang w:val="en-GB"/>
-        </w:rPr>
-        <w:t xml:space="preserve">, </w:t>
-      </w:r>
-      <w:hyperlink r:id="rId19" w:history="1">
-        <w:r>
-          <w:rPr>
-            <w:rStyle w:val="Lienhypertexte"/>
-            <w:lang w:val="en-GB"/>
-          </w:rPr>
-          <w:t>https://arxiv.org/pdf/1908.11494.pdf</w:t>
-        </w:r>
-      </w:hyperlink>
-    </w:p>
-    <w:p>
-      <w:pPr>
-        <w:rPr>
-          <w:lang w:val="en-GB"/>
-        </w:rPr>
-      </w:pPr>
-      <w:r>
-        <w:rPr>
-          <w:lang w:val="en-GB"/>
-        </w:rPr>
-        <w:t>F. Parwej, 2013, "English Sentence Recognition using Artificial Neural Network through Mouse-based Gestures",</w:t>
-      </w:r>
-      <w:r>
-        <w:rPr>
-          <w:lang w:val="en-GB"/>
-        </w:rPr>
-        <w:t xml:space="preserve"> </w:t>
-      </w:r>
-      <w:hyperlink r:id="rId20" w:history="1">
-        <w:r>
-          <w:rPr>
-            <w:rStyle w:val="Lienhypertexte"/>
-            <w:lang w:val="en-GB"/>
-          </w:rPr>
-          <w:t>https://arxiv.org/ftp/arxiv/papers/1301/1301.4659.pdf</w:t>
-        </w:r>
-      </w:hyperlink>
-      <w:r>
-        <w:rPr>
-          <w:lang w:val="en-GB"/>
-        </w:rPr>
-        <w:t xml:space="preserve"> </w:t>
-      </w:r>
-    </w:p>
-    <w:p>
-      <w:pPr>
-        <w:rPr>
-          <w:rStyle w:val="Lienhypertexte"/>
-          <w:lang w:val="en-GB"/>
-        </w:rPr>
-      </w:pPr>
-      <w:r>
-        <w:rPr>
-          <w:lang w:val="en-GB"/>
-        </w:rPr>
-        <w:t>Q. Debard, J. S. Dibangoye, S. Canu and C. Wolf4, 2019, "Learning 3D Navigation Protocols on Touch Interfaces</w:t>
-      </w:r>
-      <w:r>
-        <w:rPr>
-          <w:lang w:val="en-GB"/>
-        </w:rPr>
-        <w:t xml:space="preserve"> </w:t>
-      </w:r>
-      <w:r>
-        <w:rPr>
-          <w:lang w:val="en-GB"/>
-        </w:rPr>
-        <w:t>with Cooperative Multi-Agent Reinforcement Learning"</w:t>
-      </w:r>
-      <w:r>
-        <w:rPr>
-          <w:lang w:val="en-GB"/>
-        </w:rPr>
-        <w:t xml:space="preserve">, </w:t>
-      </w:r>
       <w:hyperlink r:id="rId21" w:history="1">
-        <w:r>
-          <w:rPr>
-            <w:rStyle w:val="Lienhypertexte"/>
-            <w:lang w:val="en-GB"/>
-          </w:rPr>
-          <w:t>https://arxiv.org/pdf/1904.07802.pdf</w:t>
-        </w:r>
-      </w:hyperlink>
-    </w:p>
-    <w:p>
-      <w:pPr>
-        <w:rPr>
-          <w:lang w:val="en-GB"/>
-        </w:rPr>
-      </w:pPr>
-      <w:r>
-        <w:rPr>
-          <w:lang w:val="en-GB"/>
-        </w:rPr>
-        <w:t xml:space="preserve">P. Gulyaev, E. Elistratova, V. Konovalov, Y. Kuratov, L. Pugachef, M. Burtsev, 2020, </w:t>
-      </w:r>
-      <w:r>
-        <w:rPr>
-          <w:lang w:val="en-GB"/>
-        </w:rPr>
-        <w:t>“</w:t>
-      </w:r>
-      <w:r>
-        <w:rPr>
-          <w:lang w:val="en-GB"/>
-        </w:rPr>
-        <w:t xml:space="preserve"> Goal-Oriented Multi-Task BERT-Based Dialogue State Tracker</w:t>
-      </w:r>
-      <w:r>
-        <w:rPr>
-          <w:lang w:val="en-GB"/>
-        </w:rPr>
-        <w:t>”</w:t>
-      </w:r>
-      <w:r>
-        <w:rPr>
-          <w:lang w:val="en-GB"/>
-        </w:rPr>
-        <w:t xml:space="preserve">, </w:t>
-      </w:r>
-      <w:hyperlink r:id="rId22" w:history="1">
         <w:r>
           <w:rPr>
             <w:rStyle w:val="Lienhypertexte"/>
@@ -2442,7 +2436,7 @@
         </w:rPr>
         <w:t xml:space="preserve">, </w:t>
       </w:r>
-      <w:hyperlink r:id="rId23" w:history="1">
+      <w:hyperlink r:id="rId22" w:history="1">
         <w:r>
           <w:rPr>
             <w:rStyle w:val="Lienhypertexte"/>

</xml_diff>

<commit_message>
#8 Explanation about learning from demonstration on related works in report
</commit_message>
<xml_diff>
--- a/SAI_report.docx
+++ b/SAI_report.docx
@@ -1208,6 +1208,11 @@
       </w:r>
     </w:p>
     <w:p>
+      <w:pPr>
+        <w:rPr>
+          <w:lang w:val="en-GB"/>
+        </w:rPr>
+      </w:pPr>
       <w:r>
         <w:rPr>
           <w:lang w:val="en-GB"/>
@@ -1389,76 +1394,50 @@
       <w:r>
         <w:t xml:space="preserve"> </w:t>
       </w:r>
-    </w:p>
-    <w:p>
-      <w:pPr>
-        <w:rPr>
-          <w:lang w:val="en-GB"/>
-        </w:rPr>
-      </w:pPr>
-      <w:r>
-        <w:rPr>
-          <w:lang w:val="en-GB"/>
-        </w:rPr>
-        <w:t>Pros</w:t>
-      </w:r>
-      <w:r>
-        <w:rPr>
-          <w:lang w:val="en-GB"/>
-        </w:rPr>
-        <w:t> </w:t>
-      </w:r>
-      <w:r>
-        <w:rPr>
-          <w:lang w:val="en-GB"/>
-        </w:rPr>
-        <w:t xml:space="preserve">: </w:t>
-      </w:r>
-    </w:p>
-    <w:p>
-      <w:pPr>
-        <w:rPr>
-          <w:lang w:val="en-GB"/>
-        </w:rPr>
-      </w:pPr>
-      <w:r>
-        <w:rPr>
-          <w:lang w:val="en-GB"/>
-        </w:rPr>
-        <w:t>Cons</w:t>
-      </w:r>
-      <w:r>
-        <w:rPr>
-          <w:lang w:val="en-GB"/>
-        </w:rPr>
-        <w:t xml:space="preserve">: </w:t>
-      </w:r>
-      <w:bookmarkStart w:id="0" w:name="_GoBack"/>
-      <w:bookmarkEnd w:id="0"/>
-    </w:p>
-    <w:p>
-      <w:pPr>
-        <w:rPr>
-          <w:lang w:val="en-GB"/>
-        </w:rPr>
-      </w:pPr>
-      <w:r>
-        <w:rPr>
-          <w:lang w:val="en-GB"/>
-        </w:rPr>
-        <w:t>User interaction (touchpad) with</w:t>
-      </w:r>
-      <w:r>
-        <w:rPr>
-          <w:lang w:val="en-GB"/>
-        </w:rPr>
-        <w:t xml:space="preserve"> computer</w:t>
-      </w:r>
-      <w:r>
-        <w:rPr>
-          <w:lang w:val="en-GB"/>
-        </w:rPr>
-        <w:t xml:space="preserve"> : </w:t>
+      <w:r>
+        <w:t>La recherche effectu</w:t>
+      </w:r>
+      <w:r>
+        <w:t>é</w:t>
+      </w:r>
+      <w:r>
+        <w:t xml:space="preserve">e ressemblera </w:t>
+      </w:r>
+      <w:r>
+        <w:t>à</w:t>
+      </w:r>
+      <w:r>
+        <w:t xml:space="preserve"> celle </w:t>
+      </w:r>
+      <w:r>
+        <w:t>é</w:t>
+      </w:r>
+      <w:r>
+        <w:t>mise par Q. D</w:t>
+      </w:r>
+      <w:r>
+        <w:t>ebard and Al sur les int</w:t>
+      </w:r>
+      <w:r>
+        <w:t>é</w:t>
+      </w:r>
+      <w:r>
+        <w:t xml:space="preserve">ractions des utilisateurs avec le touchpad dans un environnement 2D </w:t>
+      </w:r>
+      <w:r>
+        <w:t>à</w:t>
+      </w:r>
+      <w:r>
+        <w:t xml:space="preserve"> 3D.</w:t>
+      </w:r>
+      <w:r>
+        <w:t xml:space="preserve"> </w:t>
+      </w:r>
+      <w:r>
+        <w:rPr>
+          <w:lang w:val="en-GB"/>
+        </w:rPr>
+        <w:t>[</w:t>
       </w:r>
       <w:hyperlink r:id="rId9" w:history="1">
         <w:r>
@@ -1469,13 +1448,21 @@
           <w:t>https://arxiv.org/pdf/1904.07802.pdf</w:t>
         </w:r>
       </w:hyperlink>
-    </w:p>
-    <w:p>
-      <w:pPr>
-        <w:rPr>
-          <w:lang w:val="en-GB"/>
-        </w:rPr>
-      </w:pPr>
+      <w:r>
+        <w:rPr>
+          <w:lang w:val="en-GB"/>
+        </w:rPr>
+        <w:t xml:space="preserve">] </w:t>
+      </w:r>
+    </w:p>
+    <w:p>
+      <w:pPr>
+        <w:rPr>
+          <w:lang w:val="en-GB"/>
+        </w:rPr>
+      </w:pPr>
+      <w:bookmarkStart w:id="0" w:name="_GoBack"/>
+      <w:bookmarkEnd w:id="0"/>
       <w:r>
         <w:rPr>
           <w:lang w:val="en-GB"/>
@@ -1507,6 +1494,7 @@
         <w:rPr>
           <w:lang w:val="en-GB"/>
         </w:rPr>
+        <w:lastRenderedPageBreak/>
         <w:t>Dataset and features</w:t>
       </w:r>
     </w:p>
@@ -1873,12 +1861,12 @@
     </w:p>
     <w:p>
       <w:r>
+        <w:t>References/Bibliography</w:t>
+      </w:r>
+    </w:p>
+    <w:p>
+      <w:r>
         <w:lastRenderedPageBreak/>
-        <w:t>References/Bibliography</w:t>
-      </w:r>
-    </w:p>
-    <w:p>
-      <w:r>
         <w:t>J.P. Laumond,</w:t>
       </w:r>
       <w:r>

</xml_diff>

<commit_message>
#8 First try to translate into english on introduction in report
</commit_message>
<xml_diff>
--- a/SAI_report.docx
+++ b/SAI_report.docx
@@ -55,11 +55,230 @@
       </w:r>
     </w:p>
     <w:p>
+      <w:pPr>
+        <w:rPr>
+          <w:ins w:id="0" w:author="Johnny Nguyen" w:date="2020-02-17T08:54:00Z"/>
+        </w:rPr>
+      </w:pPr>
       <w:r>
         <w:t>Introduction</w:t>
       </w:r>
     </w:p>
     <w:p>
+      <w:pPr>
+        <w:rPr>
+          <w:lang w:val="en-GB"/>
+          <w:rPrChange w:id="1" w:author="Johnny Nguyen" w:date="2020-02-17T08:59:00Z">
+            <w:rPr/>
+          </w:rPrChange>
+        </w:rPr>
+      </w:pPr>
+      <w:ins w:id="2" w:author="Johnny Nguyen" w:date="2020-02-17T08:54:00Z">
+        <w:r>
+          <w:rPr>
+            <w:lang w:val="en-GB"/>
+            <w:rPrChange w:id="3" w:author="Johnny Nguyen" w:date="2020-02-17T08:54:00Z">
+              <w:rPr/>
+            </w:rPrChange>
+          </w:rPr>
+          <w:t>In the actual world, A</w:t>
+        </w:r>
+        <w:r>
+          <w:rPr>
+            <w:lang w:val="en-GB"/>
+          </w:rPr>
+          <w:t xml:space="preserve">I </w:t>
+        </w:r>
+      </w:ins>
+      <w:ins w:id="4" w:author="Johnny Nguyen" w:date="2020-02-17T08:55:00Z">
+        <w:r>
+          <w:rPr>
+            <w:lang w:val="en-GB"/>
+          </w:rPr>
+          <w:t xml:space="preserve">will be the pillar in the future. </w:t>
+        </w:r>
+        <w:r>
+          <w:rPr>
+            <w:lang w:val="en-GB"/>
+          </w:rPr>
+          <w:t xml:space="preserve">By the google </w:t>
+        </w:r>
+        <w:r>
+          <w:rPr>
+            <w:lang w:val="en-GB"/>
+            <w:rPrChange w:id="5" w:author="Johnny Nguyen" w:date="2020-02-17T08:55:00Z">
+              <w:rPr/>
+            </w:rPrChange>
+          </w:rPr>
+          <w:t>s</w:t>
+        </w:r>
+        <w:r>
+          <w:rPr>
+            <w:lang w:val="en-GB"/>
+          </w:rPr>
+          <w:t>earch</w:t>
+        </w:r>
+      </w:ins>
+      <w:ins w:id="6" w:author="Johnny Nguyen" w:date="2020-02-17T08:58:00Z">
+        <w:r>
+          <w:rPr>
+            <w:lang w:val="en-GB"/>
+          </w:rPr>
+          <w:t xml:space="preserve"> </w:t>
+        </w:r>
+        <w:r>
+          <w:rPr>
+            <w:lang w:val="en-GB"/>
+          </w:rPr>
+          <w:t>engine</w:t>
+        </w:r>
+      </w:ins>
+      <w:ins w:id="7" w:author="Johnny Nguyen" w:date="2020-02-17T08:55:00Z">
+        <w:r>
+          <w:rPr>
+            <w:lang w:val="en-GB"/>
+          </w:rPr>
+          <w:t xml:space="preserve">, this term has been search from XXX </w:t>
+        </w:r>
+      </w:ins>
+      <w:ins w:id="8" w:author="Johnny Nguyen" w:date="2020-02-17T08:56:00Z">
+        <w:r>
+          <w:rPr>
+            <w:lang w:val="en-GB"/>
+          </w:rPr>
+          <w:t xml:space="preserve">in 2004 to XXX nowadays. But this term is really talking about </w:t>
+        </w:r>
+        <w:r>
+          <w:rPr>
+            <w:lang w:val="en-GB"/>
+          </w:rPr>
+          <w:t>“</w:t>
+        </w:r>
+      </w:ins>
+      <w:ins w:id="9" w:author="Johnny Nguyen" w:date="2020-02-17T08:57:00Z">
+        <w:r>
+          <w:rPr>
+            <w:lang w:val="en-GB"/>
+          </w:rPr>
+          <w:t>intelligence increased</w:t>
+        </w:r>
+        <w:r>
+          <w:rPr>
+            <w:lang w:val="en-GB"/>
+          </w:rPr>
+          <w:t>”</w:t>
+        </w:r>
+        <w:r>
+          <w:rPr>
+            <w:lang w:val="en-GB"/>
+          </w:rPr>
+          <w:t xml:space="preserve"> et not AI (ref L.Julia). </w:t>
+        </w:r>
+        <w:r>
+          <w:rPr>
+            <w:lang w:val="en-GB"/>
+          </w:rPr>
+          <w:t xml:space="preserve">If this time, we compare </w:t>
+        </w:r>
+        <w:r>
+          <w:rPr>
+            <w:lang w:val="en-GB"/>
+          </w:rPr>
+          <w:t>“</w:t>
+        </w:r>
+        <w:r>
+          <w:rPr>
+            <w:lang w:val="en-GB"/>
+          </w:rPr>
+          <w:t>Strong Artificial In</w:t>
+        </w:r>
+        <w:r>
+          <w:rPr>
+            <w:lang w:val="en-GB"/>
+            <w:rPrChange w:id="10" w:author="Johnny Nguyen" w:date="2020-02-17T08:57:00Z">
+              <w:rPr/>
+            </w:rPrChange>
+          </w:rPr>
+          <w:t>telligence</w:t>
+        </w:r>
+        <w:r>
+          <w:rPr>
+            <w:lang w:val="en-GB"/>
+            <w:rPrChange w:id="11" w:author="Johnny Nguyen" w:date="2020-02-17T08:57:00Z">
+              <w:rPr/>
+            </w:rPrChange>
+          </w:rPr>
+          <w:t> »</w:t>
+        </w:r>
+        <w:r>
+          <w:rPr>
+            <w:lang w:val="en-GB"/>
+            <w:rPrChange w:id="12" w:author="Johnny Nguyen" w:date="2020-02-17T08:57:00Z">
+              <w:rPr/>
+            </w:rPrChange>
+          </w:rPr>
+          <w:t xml:space="preserve"> on t</w:t>
+        </w:r>
+        <w:r>
+          <w:rPr>
+            <w:lang w:val="en-GB"/>
+          </w:rPr>
+          <w:t>he google se</w:t>
+        </w:r>
+      </w:ins>
+      <w:ins w:id="13" w:author="Johnny Nguyen" w:date="2020-02-17T08:58:00Z">
+        <w:r>
+          <w:rPr>
+            <w:lang w:val="en-GB"/>
+          </w:rPr>
+          <w:t xml:space="preserve">arch engine, we obtain XXX between 2004 and XXX to nowadays. </w:t>
+        </w:r>
+        <w:r>
+          <w:rPr>
+            <w:lang w:val="en-GB"/>
+          </w:rPr>
+          <w:t xml:space="preserve">This variance can be explain because people </w:t>
+        </w:r>
+      </w:ins>
+      <w:ins w:id="14" w:author="Johnny Nguyen" w:date="2020-02-17T08:59:00Z">
+        <w:r>
+          <w:rPr>
+            <w:lang w:val="en-GB"/>
+            <w:rPrChange w:id="15" w:author="Johnny Nguyen" w:date="2020-02-17T08:59:00Z">
+              <w:rPr/>
+            </w:rPrChange>
+          </w:rPr>
+          <w:t>don</w:t>
+        </w:r>
+        <w:r>
+          <w:rPr>
+            <w:lang w:val="en-GB"/>
+            <w:rPrChange w:id="16" w:author="Johnny Nguyen" w:date="2020-02-17T08:59:00Z">
+              <w:rPr/>
+            </w:rPrChange>
+          </w:rPr>
+          <w:t>’</w:t>
+        </w:r>
+        <w:r>
+          <w:rPr>
+            <w:lang w:val="en-GB"/>
+            <w:rPrChange w:id="17" w:author="Johnny Nguyen" w:date="2020-02-17T08:59:00Z">
+              <w:rPr/>
+            </w:rPrChange>
+          </w:rPr>
+          <w:t>t use t</w:t>
+        </w:r>
+        <w:r>
+          <w:rPr>
+            <w:lang w:val="en-GB"/>
+          </w:rPr>
+          <w:t>he right term to use it.</w:t>
+        </w:r>
+      </w:ins>
+      <w:bookmarkStart w:id="18" w:name="_GoBack"/>
+      <w:bookmarkEnd w:id="18"/>
+    </w:p>
+    <w:p>
       <w:r>
         <w:t>Dans le monde actuel, l</w:t>
       </w:r>
@@ -806,6 +1025,7 @@
     </w:p>
     <w:p>
       <w:r>
+        <w:lastRenderedPageBreak/>
         <w:t>Pour le contr</w:t>
       </w:r>
       <w:r>
@@ -842,7 +1062,6 @@
     <w:p/>
     <w:p>
       <w:r>
-        <w:lastRenderedPageBreak/>
         <w:t>L</w:t>
       </w:r>
       <w:r>
@@ -1461,12 +1680,11 @@
           <w:lang w:val="en-GB"/>
         </w:rPr>
       </w:pPr>
-      <w:bookmarkStart w:id="0" w:name="_GoBack"/>
-      <w:bookmarkEnd w:id="0"/>
-      <w:r>
-        <w:rPr>
-          <w:lang w:val="en-GB"/>
-        </w:rPr>
+      <w:r>
+        <w:rPr>
+          <w:lang w:val="en-GB"/>
+        </w:rPr>
+        <w:lastRenderedPageBreak/>
         <w:t>RL in game (alpha go) with image</w:t>
       </w:r>
     </w:p>
@@ -1494,7 +1712,6 @@
         <w:rPr>
           <w:lang w:val="en-GB"/>
         </w:rPr>
-        <w:lastRenderedPageBreak/>
         <w:t>Dataset and features</w:t>
       </w:r>
     </w:p>
@@ -1866,7 +2083,6 @@
     </w:p>
     <w:p>
       <w:r>
-        <w:lastRenderedPageBreak/>
         <w:t>J.P. Laumond,</w:t>
       </w:r>
       <w:r>
@@ -2546,6 +2762,14 @@
     <w:abstractNumId w:val="0"/>
   </w:num>
 </w:numbering>
+</file>
+
+<file path=word/people.xml><?xml version="1.0" encoding="utf-8"?>
+<w15:people xmlns:wpc="http://schemas.microsoft.com/office/word/2010/wordprocessingCanvas" xmlns:cx="http://schemas.microsoft.com/office/drawing/2014/chartex" xmlns:cx1="http://schemas.microsoft.com/office/drawing/2015/9/8/chartex" xmlns:cx2="http://schemas.microsoft.com/office/drawing/2015/10/21/chartex" xmlns:cx3="http://schemas.microsoft.com/office/drawing/2016/5/9/chartex" xmlns:cx4="http://schemas.microsoft.com/office/drawing/2016/5/10/chartex" xmlns:cx5="http://schemas.microsoft.com/office/drawing/2016/5/11/chartex" xmlns:cx6="http://schemas.microsoft.com/office/drawing/2016/5/12/chartex" xmlns:cx7="http://schemas.microsoft.com/office/drawing/2016/5/13/chartex" xmlns:cx8="http://schemas.microsoft.com/office/drawing/2016/5/14/chartex" xmlns:mc="http://schemas.openxmlformats.org/markup-compatibility/2006" xmlns:aink="http://schemas.microsoft.com/office/drawing/2016/ink" xmlns:am3d="http://schemas.microsoft.com/office/drawing/2017/model3d" xmlns:o="urn:schemas-microsoft-com:office:office" xmlns:r="http://schemas.openxmlformats.org/officeDocument/2006/relationships" xmlns:m="http://schemas.openxmlformats.org/officeDocument/2006/math" xmlns:v="urn:schemas-microsoft-com:vml" xmlns:wp14="http://schemas.microsoft.com/office/word/2010/wordprocessingDrawing" xmlns:wp="http://schemas.openxmlformats.org/drawingml/2006/wordprocessingDrawing" xmlns:w10="urn:schemas-microsoft-com:office:word" xmlns:w="http://schemas.openxmlformats.org/wordprocessingml/2006/main" xmlns:w14="http://schemas.microsoft.com/office/word/2010/wordml" xmlns:w15="http://schemas.microsoft.com/office/word/2012/wordml" xmlns:w16cid="http://schemas.microsoft.com/office/word/2016/wordml/cid" xmlns:w16se="http://schemas.microsoft.com/office/word/2015/wordml/symex" xmlns:wpg="http://schemas.microsoft.com/office/word/2010/wordprocessingGroup" xmlns:wpi="http://schemas.microsoft.com/office/word/2010/wordprocessingInk" xmlns:wne="http://schemas.microsoft.com/office/word/2006/wordml" xmlns:wps="http://schemas.microsoft.com/office/word/2010/wordprocessingShape" mc:Ignorable="w14 w15 w16se w16cid wp14">
+  <w15:person w15:author="Johnny Nguyen">
+    <w15:presenceInfo w15:providerId="None" w15:userId="Johnny Nguyen"/>
+  </w15:person>
+</w15:people>
 </file>
 
 <file path=word/styles.xml><?xml version="1.0" encoding="utf-8"?>
@@ -3025,6 +3249,38 @@
       <w:contextualSpacing/>
     </w:pPr>
   </w:style>
+  <w:style w:type="paragraph" w:styleId="Textedebulles">
+    <w:name w:val="Balloon Text"/>
+    <w:basedOn w:val="Normal"/>
+    <w:link w:val="TextedebullesCar"/>
+    <w:uiPriority w:val="99"/>
+    <w:semiHidden/>
+    <w:unhideWhenUsed/>
+    <w:rsid w:val="000F0500"/>
+    <w:pPr>
+      <w:spacing w:after="0" w:line="240" w:lineRule="auto"/>
+    </w:pPr>
+    <w:rPr>
+      <w:rFonts w:ascii="Segoe UI" w:hAnsi="Segoe UI" w:cs="Segoe UI"/>
+      <w:sz w:val="18"/>
+      <w:szCs w:val="18"/>
+    </w:rPr>
+  </w:style>
+  <w:style w:type="character" w:customStyle="1" w:styleId="TextedebullesCar">
+    <w:name w:val="Texte de bulles Car"/>
+    <w:basedOn w:val="Policepardfaut"/>
+    <w:link w:val="Textedebulles"/>
+    <w:uiPriority w:val="99"/>
+    <w:semiHidden/>
+    <w:rsid w:val="000F0500"/>
+    <w:rPr>
+      <w:rFonts w:ascii="Segoe UI" w:hAnsi="Segoe UI" w:cs="Segoe UI"/>
+      <w:noProof/>
+      <w:sz w:val="18"/>
+      <w:szCs w:val="18"/>
+      <w:lang w:val="fr-FR"/>
+    </w:rPr>
+  </w:style>
 </w:styles>
 </file>
 

</xml_diff>

<commit_message>
#8 Second try to translate into english on introduction in report
</commit_message>
<xml_diff>
--- a/SAI_report.docx
+++ b/SAI_report.docx
@@ -58,26 +58,38 @@
       <w:pPr>
         <w:rPr>
           <w:ins w:id="0" w:author="Johnny Nguyen" w:date="2020-02-17T08:54:00Z"/>
-        </w:rPr>
-      </w:pPr>
-      <w:r>
-        <w:t>Introduction</w:t>
-      </w:r>
-    </w:p>
-    <w:p>
-      <w:pPr>
-        <w:rPr>
-          <w:lang w:val="en-GB"/>
-          <w:rPrChange w:id="1" w:author="Johnny Nguyen" w:date="2020-02-17T08:59:00Z">
+          <w:lang w:val="en-GB"/>
+          <w:rPrChange w:id="1" w:author="Johnny Nguyen" w:date="2020-02-18T07:47:00Z">
+            <w:rPr>
+              <w:ins w:id="2" w:author="Johnny Nguyen" w:date="2020-02-17T08:54:00Z"/>
+            </w:rPr>
+          </w:rPrChange>
+        </w:rPr>
+      </w:pPr>
+      <w:r>
+        <w:rPr>
+          <w:lang w:val="en-GB"/>
+          <w:rPrChange w:id="3" w:author="Johnny Nguyen" w:date="2020-02-18T07:47:00Z">
             <w:rPr/>
           </w:rPrChange>
         </w:rPr>
-      </w:pPr>
-      <w:ins w:id="2" w:author="Johnny Nguyen" w:date="2020-02-17T08:54:00Z">
+        <w:t>Introduction</w:t>
+      </w:r>
+    </w:p>
+    <w:p>
+      <w:pPr>
+        <w:rPr>
+          <w:lang w:val="en-GB"/>
+          <w:rPrChange w:id="4" w:author="Johnny Nguyen" w:date="2020-02-17T08:59:00Z">
+            <w:rPr/>
+          </w:rPrChange>
+        </w:rPr>
+      </w:pPr>
+      <w:ins w:id="5" w:author="Johnny Nguyen" w:date="2020-02-17T08:54:00Z">
         <w:r>
           <w:rPr>
             <w:lang w:val="en-GB"/>
-            <w:rPrChange w:id="3" w:author="Johnny Nguyen" w:date="2020-02-17T08:54:00Z">
+            <w:rPrChange w:id="6" w:author="Johnny Nguyen" w:date="2020-02-17T08:54:00Z">
               <w:rPr/>
             </w:rPrChange>
           </w:rPr>
@@ -90,7 +102,7 @@
           <w:t xml:space="preserve">I </w:t>
         </w:r>
       </w:ins>
-      <w:ins w:id="4" w:author="Johnny Nguyen" w:date="2020-02-17T08:55:00Z">
+      <w:ins w:id="7" w:author="Johnny Nguyen" w:date="2020-02-17T08:55:00Z">
         <w:r>
           <w:rPr>
             <w:lang w:val="en-GB"/>
@@ -106,7 +118,7 @@
         <w:r>
           <w:rPr>
             <w:lang w:val="en-GB"/>
-            <w:rPrChange w:id="5" w:author="Johnny Nguyen" w:date="2020-02-17T08:55:00Z">
+            <w:rPrChange w:id="8" w:author="Johnny Nguyen" w:date="2020-02-17T08:55:00Z">
               <w:rPr/>
             </w:rPrChange>
           </w:rPr>
@@ -119,7 +131,7 @@
           <w:t>earch</w:t>
         </w:r>
       </w:ins>
-      <w:ins w:id="6" w:author="Johnny Nguyen" w:date="2020-02-17T08:58:00Z">
+      <w:ins w:id="9" w:author="Johnny Nguyen" w:date="2020-02-17T08:58:00Z">
         <w:r>
           <w:rPr>
             <w:lang w:val="en-GB"/>
@@ -133,7 +145,7 @@
           <w:t>engine</w:t>
         </w:r>
       </w:ins>
-      <w:ins w:id="7" w:author="Johnny Nguyen" w:date="2020-02-17T08:55:00Z">
+      <w:ins w:id="10" w:author="Johnny Nguyen" w:date="2020-02-17T08:55:00Z">
         <w:r>
           <w:rPr>
             <w:lang w:val="en-GB"/>
@@ -141,7 +153,7 @@
           <w:t xml:space="preserve">, this term has been search from XXX </w:t>
         </w:r>
       </w:ins>
-      <w:ins w:id="8" w:author="Johnny Nguyen" w:date="2020-02-17T08:56:00Z">
+      <w:ins w:id="11" w:author="Johnny Nguyen" w:date="2020-02-17T08:56:00Z">
         <w:r>
           <w:rPr>
             <w:lang w:val="en-GB"/>
@@ -155,7 +167,7 @@
           <w:t>“</w:t>
         </w:r>
       </w:ins>
-      <w:ins w:id="9" w:author="Johnny Nguyen" w:date="2020-02-17T08:57:00Z">
+      <w:ins w:id="12" w:author="Johnny Nguyen" w:date="2020-02-17T08:57:00Z">
         <w:r>
           <w:rPr>
             <w:lang w:val="en-GB"/>
@@ -195,7 +207,7 @@
         <w:r>
           <w:rPr>
             <w:lang w:val="en-GB"/>
-            <w:rPrChange w:id="10" w:author="Johnny Nguyen" w:date="2020-02-17T08:57:00Z">
+            <w:rPrChange w:id="13" w:author="Johnny Nguyen" w:date="2020-02-17T08:57:00Z">
               <w:rPr/>
             </w:rPrChange>
           </w:rPr>
@@ -204,7 +216,7 @@
         <w:r>
           <w:rPr>
             <w:lang w:val="en-GB"/>
-            <w:rPrChange w:id="11" w:author="Johnny Nguyen" w:date="2020-02-17T08:57:00Z">
+            <w:rPrChange w:id="14" w:author="Johnny Nguyen" w:date="2020-02-17T08:57:00Z">
               <w:rPr/>
             </w:rPrChange>
           </w:rPr>
@@ -213,7 +225,7 @@
         <w:r>
           <w:rPr>
             <w:lang w:val="en-GB"/>
-            <w:rPrChange w:id="12" w:author="Johnny Nguyen" w:date="2020-02-17T08:57:00Z">
+            <w:rPrChange w:id="15" w:author="Johnny Nguyen" w:date="2020-02-17T08:57:00Z">
               <w:rPr/>
             </w:rPrChange>
           </w:rPr>
@@ -226,7 +238,7 @@
           <w:t>he google se</w:t>
         </w:r>
       </w:ins>
-      <w:ins w:id="13" w:author="Johnny Nguyen" w:date="2020-02-17T08:58:00Z">
+      <w:ins w:id="16" w:author="Johnny Nguyen" w:date="2020-02-17T08:58:00Z">
         <w:r>
           <w:rPr>
             <w:lang w:val="en-GB"/>
@@ -240,11 +252,11 @@
           <w:t xml:space="preserve">This variance can be explain because people </w:t>
         </w:r>
       </w:ins>
-      <w:ins w:id="14" w:author="Johnny Nguyen" w:date="2020-02-17T08:59:00Z">
+      <w:ins w:id="17" w:author="Johnny Nguyen" w:date="2020-02-17T08:59:00Z">
         <w:r>
           <w:rPr>
             <w:lang w:val="en-GB"/>
-            <w:rPrChange w:id="15" w:author="Johnny Nguyen" w:date="2020-02-17T08:59:00Z">
+            <w:rPrChange w:id="18" w:author="Johnny Nguyen" w:date="2020-02-17T08:59:00Z">
               <w:rPr/>
             </w:rPrChange>
           </w:rPr>
@@ -253,7 +265,7 @@
         <w:r>
           <w:rPr>
             <w:lang w:val="en-GB"/>
-            <w:rPrChange w:id="16" w:author="Johnny Nguyen" w:date="2020-02-17T08:59:00Z">
+            <w:rPrChange w:id="19" w:author="Johnny Nguyen" w:date="2020-02-17T08:59:00Z">
               <w:rPr/>
             </w:rPrChange>
           </w:rPr>
@@ -262,7 +274,7 @@
         <w:r>
           <w:rPr>
             <w:lang w:val="en-GB"/>
-            <w:rPrChange w:id="17" w:author="Johnny Nguyen" w:date="2020-02-17T08:59:00Z">
+            <w:rPrChange w:id="20" w:author="Johnny Nguyen" w:date="2020-02-17T08:59:00Z">
               <w:rPr/>
             </w:rPrChange>
           </w:rPr>
@@ -275,10 +287,13 @@
           <w:t>he right term to use it.</w:t>
         </w:r>
       </w:ins>
-      <w:bookmarkStart w:id="18" w:name="_GoBack"/>
-      <w:bookmarkEnd w:id="18"/>
-    </w:p>
-    <w:p>
+    </w:p>
+    <w:p>
+      <w:pPr>
+        <w:rPr>
+          <w:ins w:id="21" w:author="Johnny Nguyen" w:date="2020-02-18T07:48:00Z"/>
+        </w:rPr>
+      </w:pPr>
       <w:r>
         <w:t>Dans le monde actuel, l</w:t>
       </w:r>
@@ -443,6 +458,130 @@
       </w:r>
     </w:p>
     <w:p>
+      <w:pPr>
+        <w:rPr>
+          <w:lang w:val="en-GB"/>
+          <w:rPrChange w:id="22" w:author="Johnny Nguyen" w:date="2020-02-18T07:50:00Z">
+            <w:rPr/>
+          </w:rPrChange>
+        </w:rPr>
+      </w:pPr>
+      <w:ins w:id="23" w:author="Johnny Nguyen" w:date="2020-02-18T07:48:00Z">
+        <w:r>
+          <w:rPr>
+            <w:lang w:val="en-GB"/>
+            <w:rPrChange w:id="24" w:author="Johnny Nguyen" w:date="2020-02-18T07:48:00Z">
+              <w:rPr/>
+            </w:rPrChange>
+          </w:rPr>
+          <w:t>Many personnal assistant are u</w:t>
+        </w:r>
+        <w:r>
+          <w:rPr>
+            <w:lang w:val="en-GB"/>
+          </w:rPr>
+          <w:t xml:space="preserve">sed with the word </w:t>
+        </w:r>
+        <w:r>
+          <w:rPr>
+            <w:lang w:val="en-GB"/>
+          </w:rPr>
+          <w:t>“</w:t>
+        </w:r>
+        <w:r>
+          <w:rPr>
+            <w:lang w:val="en-GB"/>
+          </w:rPr>
+          <w:t>IA</w:t>
+        </w:r>
+        <w:r>
+          <w:rPr>
+            <w:lang w:val="en-GB"/>
+          </w:rPr>
+          <w:t>”</w:t>
+        </w:r>
+        <w:r>
+          <w:rPr>
+            <w:lang w:val="en-GB"/>
+          </w:rPr>
+          <w:t xml:space="preserve"> like google assistant, Siri or Alexa. </w:t>
+        </w:r>
+        <w:r>
+          <w:rPr>
+            <w:rPrChange w:id="25" w:author="Johnny Nguyen" w:date="2020-02-18T07:48:00Z">
+              <w:rPr>
+                <w:lang w:val="en-GB"/>
+              </w:rPr>
+            </w:rPrChange>
+          </w:rPr>
+          <w:t>What is a</w:t>
+        </w:r>
+        <w:r>
+          <w:t xml:space="preserve"> virtual assistant</w:t>
+        </w:r>
+        <w:r>
+          <w:t> </w:t>
+        </w:r>
+        <w:r>
+          <w:t xml:space="preserve">? </w:t>
+        </w:r>
+      </w:ins>
+      <w:ins w:id="26" w:author="Johnny Nguyen" w:date="2020-02-18T07:49:00Z">
+        <w:r>
+          <w:rPr>
+            <w:lang w:val="en-GB"/>
+            <w:rPrChange w:id="27" w:author="Johnny Nguyen" w:date="2020-02-18T07:50:00Z">
+              <w:rPr/>
+            </w:rPrChange>
+          </w:rPr>
+          <w:t>According to the article written by J. Casset</w:t>
+        </w:r>
+      </w:ins>
+      <w:ins w:id="28" w:author="Johnny Nguyen" w:date="2020-02-18T07:50:00Z">
+        <w:r>
+          <w:rPr>
+            <w:lang w:val="en-GB"/>
+            <w:rPrChange w:id="29" w:author="Johnny Nguyen" w:date="2020-02-18T07:50:00Z">
+              <w:rPr/>
+            </w:rPrChange>
+          </w:rPr>
+          <w:t xml:space="preserve"> and C</w:t>
+        </w:r>
+        <w:r>
+          <w:rPr>
+            <w:lang w:val="en-GB"/>
+          </w:rPr>
+          <w:t xml:space="preserve">. Pelachaud, </w:t>
+        </w:r>
+      </w:ins>
+      <w:ins w:id="30" w:author="Johnny Nguyen" w:date="2020-02-18T07:51:00Z">
+        <w:r>
+          <w:rPr>
+            <w:lang w:val="en-GB"/>
+          </w:rPr>
+          <w:t xml:space="preserve">there idea is to create an intelligence that will be able to </w:t>
+        </w:r>
+      </w:ins>
+      <w:ins w:id="31" w:author="Johnny Nguyen" w:date="2020-02-18T07:52:00Z">
+        <w:r>
+          <w:rPr>
+            <w:lang w:val="en-GB"/>
+          </w:rPr>
+          <w:t>interact like a human that will lead to a communication and a</w:t>
+        </w:r>
+      </w:ins>
+      <w:ins w:id="32" w:author="Johnny Nguyen" w:date="2020-02-18T07:53:00Z">
+        <w:r>
+          <w:rPr>
+            <w:lang w:val="en-GB"/>
+          </w:rPr>
+          <w:t>n advanced relational.</w:t>
+        </w:r>
+      </w:ins>
+      <w:bookmarkStart w:id="33" w:name="_GoBack"/>
+      <w:bookmarkEnd w:id="33"/>
+    </w:p>
+    <w:p>
       <w:r>
         <w:t>Plusieurs assitants personnels sont utilis</w:t>
       </w:r>
@@ -513,7 +652,20 @@
         <w:t>é</w:t>
       </w:r>
       <w:r>
-        <w:t xml:space="preserve"> par J. Casset et C. Pelahcaud, il s</w:t>
+        <w:t xml:space="preserve"> par J. Casset et C. Pela</w:t>
+      </w:r>
+      <w:ins w:id="34" w:author="Johnny Nguyen" w:date="2020-02-18T07:50:00Z">
+        <w:r>
+          <w:t>ch</w:t>
+        </w:r>
+      </w:ins>
+      <w:del w:id="35" w:author="Johnny Nguyen" w:date="2020-02-18T07:50:00Z">
+        <w:r>
+          <w:delText>hc</w:delText>
+        </w:r>
+      </w:del>
+      <w:r>
+        <w:t>aud, il s</w:t>
       </w:r>
       <w:r>
         <w:t>’</w:t>
@@ -919,6 +1071,7 @@
     </w:p>
     <w:p>
       <w:r>
+        <w:lastRenderedPageBreak/>
         <w:t>Nous allons tester cette approche en alimentant une base de donn</w:t>
       </w:r>
       <w:r>
@@ -1025,7 +1178,6 @@
     </w:p>
     <w:p>
       <w:r>
-        <w:lastRenderedPageBreak/>
         <w:t>Pour le contr</w:t>
       </w:r>
       <w:r>
@@ -1444,794 +1596,1216 @@
         </w:rPr>
         <w:t xml:space="preserve"> the work of A. Sarkar, strong artificial intelligence is possible using reinforcement learning. That is why trying to implement it is a good option [</w:t>
       </w:r>
+      <w:r>
+        <w:fldChar w:fldCharType="begin"/>
+      </w:r>
+      <w:r>
+        <w:rPr>
+          <w:lang w:val="en-GB"/>
+          <w:rPrChange w:id="36" w:author="Johnny Nguyen" w:date="2020-02-18T07:47:00Z">
+            <w:rPr/>
+          </w:rPrChange>
+        </w:rPr>
+        <w:instrText xml:space="preserve"> HYPERLINK "https://arxiv.org/abs/1803.02912" </w:instrText>
+      </w:r>
+      <w:r>
+        <w:fldChar w:fldCharType="separate"/>
+      </w:r>
+      <w:r>
+        <w:rPr>
+          <w:rStyle w:val="Lienhypertexte"/>
+          <w:lang w:val="en-GB"/>
+        </w:rPr>
+        <w:t>https://arxiv.org/abs/1803.02912</w:t>
+      </w:r>
+      <w:r>
+        <w:rPr>
+          <w:rStyle w:val="Lienhypertexte"/>
+          <w:lang w:val="en-GB"/>
+        </w:rPr>
+        <w:fldChar w:fldCharType="end"/>
+      </w:r>
+      <w:r>
+        <w:rPr>
+          <w:lang w:val="en-GB"/>
+        </w:rPr>
+        <w:t>]</w:t>
+      </w:r>
+      <w:r>
+        <w:rPr>
+          <w:lang w:val="en-GB"/>
+        </w:rPr>
+        <w:t>.</w:t>
+      </w:r>
+      <w:r>
+        <w:rPr>
+          <w:lang w:val="en-GB"/>
+        </w:rPr>
+        <w:t xml:space="preserve"> </w:t>
+      </w:r>
+      <w:r>
+        <w:t>Ensuite, d</w:t>
+      </w:r>
+      <w:r>
+        <w:t>’</w:t>
+      </w:r>
+      <w:r>
+        <w:t>apr</w:t>
+      </w:r>
+      <w:r>
+        <w:t>è</w:t>
+      </w:r>
+      <w:r>
+        <w:t xml:space="preserve">s le </w:t>
+      </w:r>
+      <w:r>
+        <w:lastRenderedPageBreak/>
+        <w:t>travail de J. Lieu and A</w:t>
+      </w:r>
+      <w:r>
+        <w:t>l, le RL utilis</w:t>
+      </w:r>
+      <w:r>
+        <w:t>é</w:t>
+      </w:r>
+      <w:r>
+        <w:t xml:space="preserve"> avec une m</w:t>
+      </w:r>
+      <w:r>
+        <w:t>é</w:t>
+      </w:r>
+      <w:r>
+        <w:t>thode diff</w:t>
+      </w:r>
+      <w:r>
+        <w:t>é</w:t>
+      </w:r>
+      <w:r>
+        <w:t xml:space="preserve">rente peut </w:t>
+      </w:r>
+      <w:r>
+        <w:t>ê</w:t>
+      </w:r>
+      <w:r>
+        <w:t>tre utilis</w:t>
+      </w:r>
+      <w:r>
+        <w:t>é</w:t>
+      </w:r>
+      <w:r>
+        <w:t xml:space="preserve"> pour r</w:t>
+      </w:r>
+      <w:r>
+        <w:t>é</w:t>
+      </w:r>
+      <w:r>
+        <w:t xml:space="preserve">ponse </w:t>
+      </w:r>
+      <w:r>
+        <w:t>à</w:t>
+      </w:r>
+      <w:r>
+        <w:t xml:space="preserve"> la limitation de la m</w:t>
+      </w:r>
+      <w:r>
+        <w:t>é</w:t>
+      </w:r>
+      <w:r>
+        <w:t>moire utilis</w:t>
+      </w:r>
+      <w:r>
+        <w:t>é</w:t>
+      </w:r>
+      <w:r>
+        <w:t>e par notre algorithme [</w:t>
+      </w:r>
       <w:hyperlink r:id="rId6" w:history="1">
+        <w:r>
+          <w:rPr>
+            <w:rStyle w:val="Lienhypertexte"/>
+          </w:rPr>
+          <w:t>https://arxiv.org/pdf/1908.11494.pdf</w:t>
+        </w:r>
+      </w:hyperlink>
+      <w:r>
+        <w:t>]</w:t>
+      </w:r>
+      <w:r>
+        <w:t>. En r</w:t>
+      </w:r>
+      <w:r>
+        <w:t>é</w:t>
+      </w:r>
+      <w:r>
+        <w:t>ponse au travail de A. Knight, nous devons impl</w:t>
+      </w:r>
+      <w:r>
+        <w:t>é</w:t>
+      </w:r>
+      <w:r>
+        <w:t>menter un algorithme pouvant r</w:t>
+      </w:r>
+      <w:r>
+        <w:t>é</w:t>
+      </w:r>
+      <w:r>
+        <w:t xml:space="preserve">pondre </w:t>
+      </w:r>
+      <w:r>
+        <w:t>à</w:t>
+      </w:r>
+      <w:r>
+        <w:t xml:space="preserve"> la question dont il suppose </w:t>
+      </w:r>
+      <w:r>
+        <w:t>ê</w:t>
+      </w:r>
+      <w:r>
+        <w:t xml:space="preserve">tre impossible </w:t>
+      </w:r>
+      <w:r>
+        <w:t>à</w:t>
+      </w:r>
+      <w:r>
+        <w:t xml:space="preserve"> r</w:t>
+      </w:r>
+      <w:r>
+        <w:t>é</w:t>
+      </w:r>
+      <w:r>
+        <w:t>pondre par un algorithme [</w:t>
+      </w:r>
+      <w:hyperlink r:id="rId7" w:history="1">
+        <w:r>
+          <w:rPr>
+            <w:rStyle w:val="Lienhypertexte"/>
+          </w:rPr>
+          <w:t>https://arxiv.org/ftp/arxiv/papers/1906/1906.10177.pdf</w:t>
+        </w:r>
+      </w:hyperlink>
+      <w:r>
+        <w:t>].</w:t>
+      </w:r>
+      <w:r>
+        <w:t xml:space="preserve"> </w:t>
+      </w:r>
+      <w:r>
+        <w:t>La recherche effectu</w:t>
+      </w:r>
+      <w:r>
+        <w:t>é</w:t>
+      </w:r>
+      <w:r>
+        <w:t xml:space="preserve">e ressemblera </w:t>
+      </w:r>
+      <w:r>
+        <w:t>à</w:t>
+      </w:r>
+      <w:r>
+        <w:t xml:space="preserve"> celle </w:t>
+      </w:r>
+      <w:r>
+        <w:t>é</w:t>
+      </w:r>
+      <w:r>
+        <w:t>mise par Q. D</w:t>
+      </w:r>
+      <w:r>
+        <w:t>ebard and Al sur les int</w:t>
+      </w:r>
+      <w:r>
+        <w:t>é</w:t>
+      </w:r>
+      <w:r>
+        <w:t xml:space="preserve">ractions des utilisateurs avec le touchpad dans un environnement 2D </w:t>
+      </w:r>
+      <w:r>
+        <w:t>à</w:t>
+      </w:r>
+      <w:r>
+        <w:t xml:space="preserve"> 3D.</w:t>
+      </w:r>
+      <w:r>
+        <w:t xml:space="preserve"> </w:t>
+      </w:r>
+      <w:r>
+        <w:rPr>
+          <w:lang w:val="en-GB"/>
+        </w:rPr>
+        <w:t>[</w:t>
+      </w:r>
+      <w:hyperlink r:id="rId8" w:history="1">
         <w:r>
           <w:rPr>
             <w:rStyle w:val="Lienhypertexte"/>
             <w:lang w:val="en-GB"/>
           </w:rPr>
-          <w:t>https://arxiv.org/abs/1803.02912</w:t>
+          <w:t>https://arxiv.org/pdf/1904.07802.pdf</w:t>
         </w:r>
       </w:hyperlink>
       <w:r>
         <w:rPr>
           <w:lang w:val="en-GB"/>
         </w:rPr>
-        <w:t>]</w:t>
-      </w:r>
-      <w:r>
-        <w:rPr>
-          <w:lang w:val="en-GB"/>
-        </w:rPr>
-        <w:t>.</w:t>
-      </w:r>
-      <w:r>
-        <w:rPr>
-          <w:lang w:val="en-GB"/>
-        </w:rPr>
+        <w:t xml:space="preserve">] </w:t>
+      </w:r>
+    </w:p>
+    <w:p>
+      <w:pPr>
+        <w:rPr>
+          <w:lang w:val="en-GB"/>
+        </w:rPr>
+      </w:pPr>
+      <w:r>
+        <w:rPr>
+          <w:lang w:val="en-GB"/>
+        </w:rPr>
+        <w:t>RL in game (alpha go) with image</w:t>
+      </w:r>
+    </w:p>
+    <w:p>
+      <w:pPr>
+        <w:rPr>
+          <w:lang w:val="en-GB"/>
+        </w:rPr>
+      </w:pPr>
+    </w:p>
+    <w:p>
+      <w:pPr>
+        <w:rPr>
+          <w:lang w:val="en-GB"/>
+        </w:rPr>
+      </w:pPr>
+    </w:p>
+    <w:p>
+      <w:pPr>
+        <w:rPr>
+          <w:lang w:val="en-GB"/>
+        </w:rPr>
+      </w:pPr>
+      <w:r>
+        <w:rPr>
+          <w:lang w:val="en-GB"/>
+        </w:rPr>
+        <w:t>Dataset and features</w:t>
+      </w:r>
+    </w:p>
+    <w:p>
+      <w:pPr>
+        <w:rPr>
+          <w:lang w:val="en-GB"/>
+        </w:rPr>
+      </w:pPr>
+      <w:r>
+        <w:rPr>
+          <w:lang w:val="en-GB"/>
+        </w:rPr>
+        <w:t>Record 1minute/10minute/</w:t>
+      </w:r>
+      <w:r>
+        <w:rPr>
+          <w:lang w:val="en-GB"/>
+        </w:rPr>
+        <w:t>1hour/1day</w:t>
+      </w:r>
+    </w:p>
+    <w:p>
+      <w:pPr>
+        <w:rPr>
+          <w:lang w:val="en-GB"/>
+        </w:rPr>
+      </w:pPr>
+      <w:r>
+        <w:rPr>
+          <w:lang w:val="en-GB"/>
+        </w:rPr>
+        <w:t>Explain the image in the database</w:t>
+      </w:r>
+    </w:p>
+    <w:p>
+      <w:pPr>
+        <w:rPr>
+          <w:lang w:val="en-GB"/>
+        </w:rPr>
+      </w:pPr>
+      <w:r>
+        <w:rPr>
+          <w:lang w:val="en-GB"/>
+        </w:rPr>
+        <w:t>Record yes/no for RL</w:t>
+      </w:r>
+    </w:p>
+    <w:p>
+      <w:pPr>
+        <w:rPr>
+          <w:lang w:val="en-GB"/>
+        </w:rPr>
+      </w:pPr>
+      <w:r>
+        <w:rPr>
+          <w:lang w:val="en-GB"/>
+        </w:rPr>
+        <w:t>Explain the sounds in the database</w:t>
+      </w:r>
+    </w:p>
+    <w:p>
+      <w:pPr>
+        <w:rPr>
+          <w:lang w:val="en-GB"/>
+        </w:rPr>
+      </w:pPr>
+      <w:r>
+        <w:rPr>
+          <w:lang w:val="en-GB"/>
+        </w:rPr>
+        <w:t>Dynamc dataset</w:t>
+      </w:r>
+    </w:p>
+    <w:p>
+      <w:pPr>
+        <w:rPr>
+          <w:lang w:val="en-GB"/>
+        </w:rPr>
+      </w:pPr>
+    </w:p>
+    <w:p>
+      <w:pPr>
+        <w:rPr>
+          <w:lang w:val="en-GB"/>
+        </w:rPr>
+      </w:pPr>
+    </w:p>
+    <w:p>
+      <w:pPr>
+        <w:rPr>
+          <w:lang w:val="en-GB"/>
+        </w:rPr>
+      </w:pPr>
+      <w:r>
+        <w:rPr>
+          <w:lang w:val="en-GB"/>
+        </w:rPr>
+        <w:t>Methods</w:t>
+      </w:r>
+    </w:p>
+    <w:p>
+      <w:pPr>
+        <w:rPr>
+          <w:lang w:val="en-GB"/>
+        </w:rPr>
+      </w:pPr>
+      <w:r>
+        <w:rPr>
+          <w:lang w:val="en-GB"/>
+        </w:rPr>
+        <w:t xml:space="preserve">RL on </w:t>
+      </w:r>
+      <w:r>
+        <w:rPr>
+          <w:lang w:val="en-GB"/>
+        </w:rPr>
+        <w:t>dataset to understand the command and to find a new command</w:t>
+      </w:r>
+    </w:p>
+    <w:p>
+      <w:pPr>
+        <w:rPr>
+          <w:lang w:val="en-GB"/>
+        </w:rPr>
+      </w:pPr>
+    </w:p>
+    <w:p>
+      <w:pPr>
+        <w:rPr>
+          <w:lang w:val="en-GB"/>
+        </w:rPr>
+      </w:pPr>
+    </w:p>
+    <w:p>
+      <w:pPr>
+        <w:rPr>
+          <w:lang w:val="en-GB"/>
+        </w:rPr>
+      </w:pPr>
+      <w:r>
+        <w:rPr>
+          <w:lang w:val="en-GB"/>
+        </w:rPr>
+        <w:t>Experiments/Results/Discussion</w:t>
+      </w:r>
+    </w:p>
+    <w:p>
+      <w:pPr>
+        <w:rPr>
+          <w:lang w:val="en-GB"/>
+        </w:rPr>
+      </w:pPr>
+      <w:r>
+        <w:rPr>
+          <w:lang w:val="en-GB"/>
+        </w:rPr>
+        <w:t>Compare a command on cortana an</w:t>
+      </w:r>
+      <w:r>
+        <w:rPr>
+          <w:lang w:val="en-GB"/>
+        </w:rPr>
+        <w:t>d</w:t>
+      </w:r>
+      <w:r>
+        <w:rPr>
+          <w:lang w:val="en-GB"/>
+        </w:rPr>
+        <w:t xml:space="preserve"> sai</w:t>
+      </w:r>
+    </w:p>
+    <w:p>
+      <w:pPr>
+        <w:rPr>
+          <w:lang w:val="en-GB"/>
+        </w:rPr>
+      </w:pPr>
+      <w:r>
+        <w:rPr>
+          <w:lang w:val="en-GB"/>
+        </w:rPr>
+        <w:t>Compare the power used by the two methods</w:t>
+      </w:r>
+    </w:p>
+    <w:p>
+      <w:pPr>
+        <w:rPr>
+          <w:lang w:val="en-GB"/>
+        </w:rPr>
+      </w:pPr>
+      <w:r>
+        <w:rPr>
+          <w:lang w:val="en-GB"/>
+        </w:rPr>
+        <w:t>Explain the results</w:t>
+      </w:r>
+    </w:p>
+    <w:p>
+      <w:pPr>
+        <w:rPr>
+          <w:lang w:val="en-GB"/>
+        </w:rPr>
+      </w:pPr>
+      <w:r>
+        <w:rPr>
+          <w:lang w:val="en-GB"/>
+        </w:rPr>
+        <w:t>Use the different record to do stats</w:t>
+      </w:r>
+    </w:p>
+    <w:p>
+      <w:pPr>
+        <w:rPr>
+          <w:lang w:val="en-GB"/>
+        </w:rPr>
+      </w:pPr>
+      <w:r>
+        <w:fldChar w:fldCharType="begin"/>
+      </w:r>
+      <w:r>
+        <w:rPr>
+          <w:lang w:val="en-GB"/>
+          <w:rPrChange w:id="37" w:author="Johnny Nguyen" w:date="2020-02-18T07:48:00Z">
+            <w:rPr/>
+          </w:rPrChange>
+        </w:rPr>
+        <w:instrText xml:space="preserve"> HYPERLINK "https://arxiv.org/pdf/2002.01359.pdf" </w:instrText>
+      </w:r>
+      <w:r>
+        <w:fldChar w:fldCharType="separate"/>
+      </w:r>
+      <w:r>
+        <w:rPr>
+          <w:rStyle w:val="Lienhypertexte"/>
+          <w:lang w:val="en-GB"/>
+        </w:rPr>
+        <w:t>https://arxiv.org/pdf/2002.01359.pdf</w:t>
+      </w:r>
+      <w:r>
+        <w:rPr>
+          <w:rStyle w:val="Lienhypertexte"/>
+          <w:lang w:val="en-GB"/>
+        </w:rPr>
+        <w:fldChar w:fldCharType="end"/>
+      </w:r>
+    </w:p>
+    <w:p>
+      <w:pPr>
+        <w:rPr>
+          <w:lang w:val="en-GB"/>
+        </w:rPr>
+      </w:pPr>
+      <w:r>
+        <w:rPr>
+          <w:lang w:val="en-GB"/>
+        </w:rPr>
+        <w:t>Compare commands to cortana</w:t>
+      </w:r>
+    </w:p>
+    <w:p>
+      <w:pPr>
+        <w:rPr>
+          <w:lang w:val="en-GB"/>
+        </w:rPr>
+      </w:pPr>
+      <w:r>
+        <w:rPr>
+          <w:lang w:val="en-GB"/>
+        </w:rPr>
+        <w:t>Discussion</w:t>
+      </w:r>
+    </w:p>
+    <w:p>
+      <w:pPr>
+        <w:rPr>
+          <w:lang w:val="en-GB"/>
+        </w:rPr>
+      </w:pPr>
+      <w:r>
+        <w:rPr>
+          <w:lang w:val="en-GB"/>
+        </w:rPr>
+        <w:t>How the results compare to what you expected, why ?</w:t>
+      </w:r>
+    </w:p>
+    <w:p>
+      <w:pPr>
+        <w:rPr>
+          <w:lang w:val="en-GB"/>
+        </w:rPr>
+      </w:pPr>
+      <w:r>
+        <w:rPr>
+          <w:lang w:val="en-GB"/>
+        </w:rPr>
+        <w:t>How the results compare to other researchers, why ?</w:t>
+      </w:r>
+    </w:p>
+    <w:p>
+      <w:pPr>
+        <w:rPr>
+          <w:lang w:val="en-GB"/>
+        </w:rPr>
+      </w:pPr>
+      <w:r>
+        <w:rPr>
+          <w:lang w:val="en-GB"/>
+        </w:rPr>
+        <w:t>What question, we need to ask next ?</w:t>
+      </w:r>
+    </w:p>
+    <w:p>
+      <w:pPr>
+        <w:rPr>
+          <w:lang w:val="en-GB"/>
+        </w:rPr>
+      </w:pPr>
+      <w:r>
+        <w:rPr>
+          <w:lang w:val="en-GB"/>
+        </w:rPr>
+        <w:lastRenderedPageBreak/>
+        <w:t>Find something useful the researcher readers can learn about the work</w:t>
+      </w:r>
+    </w:p>
+    <w:p>
+      <w:pPr>
+        <w:rPr>
+          <w:lang w:val="en-GB"/>
+        </w:rPr>
+      </w:pPr>
+      <w:r>
+        <w:rPr>
+          <w:lang w:val="en-GB"/>
+        </w:rPr>
+        <w:t>Future Work</w:t>
+      </w:r>
+    </w:p>
+    <w:p>
+      <w:pPr>
+        <w:rPr>
+          <w:lang w:val="en-GB"/>
+        </w:rPr>
+      </w:pPr>
+      <w:r>
+        <w:rPr>
+          <w:lang w:val="en-GB"/>
+        </w:rPr>
+        <w:t>Try to launch the SAI everytime the computer is up</w:t>
+      </w:r>
+    </w:p>
+    <w:p>
+      <w:pPr>
+        <w:rPr>
+          <w:lang w:val="en-GB"/>
+        </w:rPr>
+      </w:pPr>
+      <w:r>
+        <w:rPr>
+          <w:lang w:val="en-GB"/>
+        </w:rPr>
+        <w:t>Generate a voice to communicate with SAI</w:t>
+      </w:r>
+    </w:p>
+    <w:p>
+      <w:pPr>
+        <w:rPr>
+          <w:lang w:val="en-GB"/>
+        </w:rPr>
+      </w:pPr>
+      <w:r>
+        <w:rPr>
+          <w:lang w:val="en-GB"/>
+        </w:rPr>
+        <w:t>Create a profil for each person who talk (voice recognition by person)</w:t>
+      </w:r>
+    </w:p>
+    <w:p>
+      <w:pPr>
+        <w:rPr>
+          <w:lang w:val="en-GB"/>
+        </w:rPr>
+      </w:pPr>
+    </w:p>
+    <w:p>
+      <w:r>
+        <w:t>References/Bibliography</w:t>
+      </w:r>
+    </w:p>
+    <w:p>
+      <w:r>
+        <w:t>J.P. Laumond,</w:t>
+      </w:r>
+      <w:r>
+        <w:t xml:space="preserve"> 2019,</w:t>
+      </w:r>
+      <w:r>
         <w:t xml:space="preserve"> </w:t>
       </w:r>
       <w:r>
-        <w:t>Ensuite, d</w:t>
-      </w:r>
-      <w:r>
-        <w:t>’</w:t>
-      </w:r>
-      <w:r>
-        <w:t>apr</w:t>
-      </w:r>
-      <w:r>
-        <w:t>è</w:t>
-      </w:r>
-      <w:r>
-        <w:t>s le travail de J. Lieu and A</w:t>
-      </w:r>
-      <w:r>
-        <w:t>l, le RL utilis</w:t>
-      </w:r>
-      <w:r>
-        <w:t>é</w:t>
-      </w:r>
-      <w:r>
-        <w:t xml:space="preserve"> avec une m</w:t>
-      </w:r>
-      <w:r>
-        <w:t>é</w:t>
-      </w:r>
-      <w:r>
-        <w:t>thode diff</w:t>
-      </w:r>
-      <w:r>
-        <w:t>é</w:t>
-      </w:r>
-      <w:r>
-        <w:t xml:space="preserve">rente peut </w:t>
-      </w:r>
-      <w:r>
-        <w:t>ê</w:t>
-      </w:r>
-      <w:r>
-        <w:t>tre utilis</w:t>
-      </w:r>
-      <w:r>
-        <w:t>é</w:t>
-      </w:r>
-      <w:r>
-        <w:t xml:space="preserve"> pour r</w:t>
-      </w:r>
-      <w:r>
-        <w:t>é</w:t>
-      </w:r>
-      <w:r>
-        <w:t xml:space="preserve">ponse </w:t>
-      </w:r>
-      <w:r>
-        <w:t>à</w:t>
-      </w:r>
-      <w:r>
-        <w:t xml:space="preserve"> la limitation de la m</w:t>
-      </w:r>
-      <w:r>
-        <w:t>é</w:t>
-      </w:r>
-      <w:r>
-        <w:t>moire utilis</w:t>
-      </w:r>
-      <w:r>
-        <w:t>é</w:t>
-      </w:r>
-      <w:r>
-        <w:t>e par notre algorithme [</w:t>
-      </w:r>
-      <w:hyperlink r:id="rId7" w:history="1">
+        <w:t>“</w:t>
+      </w:r>
+      <w:r>
+        <w:t xml:space="preserve">robotique et </w:t>
+      </w:r>
+      <w:r>
+        <w:t>intelligence artificielle parlons-en</w:t>
+      </w:r>
+      <w:r>
+        <w:t> »</w:t>
+      </w:r>
+      <w:r>
+        <w:t xml:space="preserve">, </w:t>
+      </w:r>
+      <w:hyperlink r:id="rId9" w:history="1">
         <w:r>
           <w:rPr>
             <w:rStyle w:val="Lienhypertexte"/>
           </w:rPr>
-          <w:t>https://arxiv.org/pdf/1908.11494.pdf</w:t>
+          <w:t>https://lejournal.cnrs.fr/billets/robotique-et-intelligence-artificielle-parlons-en</w:t>
         </w:r>
       </w:hyperlink>
-      <w:r>
-        <w:t>]</w:t>
-      </w:r>
-      <w:r>
-        <w:t>. En r</w:t>
-      </w:r>
-      <w:r>
-        <w:t>é</w:t>
-      </w:r>
-      <w:r>
-        <w:t>ponse au travail de A. Knight, nous devons impl</w:t>
-      </w:r>
-      <w:r>
-        <w:t>é</w:t>
-      </w:r>
-      <w:r>
-        <w:t>menter un algorithme pouvant r</w:t>
-      </w:r>
-      <w:r>
-        <w:t>é</w:t>
-      </w:r>
-      <w:r>
-        <w:t xml:space="preserve">pondre </w:t>
-      </w:r>
-      <w:r>
-        <w:t>à</w:t>
-      </w:r>
-      <w:r>
-        <w:t xml:space="preserve"> la question dont il suppose </w:t>
-      </w:r>
-      <w:r>
-        <w:t>ê</w:t>
-      </w:r>
-      <w:r>
-        <w:t xml:space="preserve">tre impossible </w:t>
-      </w:r>
-      <w:r>
-        <w:t>à</w:t>
-      </w:r>
-      <w:r>
-        <w:t xml:space="preserve"> r</w:t>
-      </w:r>
-      <w:r>
-        <w:t>é</w:t>
-      </w:r>
-      <w:r>
-        <w:t>pondre par un algorithme [</w:t>
-      </w:r>
-      <w:hyperlink r:id="rId8" w:history="1">
+    </w:p>
+    <w:p>
+      <w:pPr>
+        <w:rPr>
+          <w:rStyle w:val="Lienhypertexte"/>
+        </w:rPr>
+      </w:pPr>
+      <w:r>
+        <w:t xml:space="preserve">J. Cassel and C. Pelachaud, </w:t>
+      </w:r>
+      <w:r>
+        <w:t xml:space="preserve">2019, </w:t>
+      </w:r>
+      <w:r>
+        <w:t>« </w:t>
+      </w:r>
+      <w:r>
+        <w:t>Pourquoi les assistants virtuels ont besoin d</w:t>
+      </w:r>
+      <w:r>
+        <w:t>’</w:t>
+      </w:r>
+      <w:r>
+        <w:t>un corps</w:t>
+      </w:r>
+      <w:r>
+        <w:t> »</w:t>
+      </w:r>
+      <w:r>
+        <w:t xml:space="preserve">, </w:t>
+      </w:r>
+      <w:hyperlink r:id="rId10" w:history="1">
         <w:r>
           <w:rPr>
             <w:rStyle w:val="Lienhypertexte"/>
           </w:rPr>
-          <w:t>https://arxiv.org/ftp/arxiv/papers/1906/1906.10177.pdf</w:t>
+          <w:t>https://lejournal.cnrs.fr/billets/pourquoi-les-assistants-virtuels-ont-besoin-dun-corps</w:t>
         </w:r>
       </w:hyperlink>
       <w:r>
-        <w:t>].</w:t>
-      </w:r>
-      <w:r>
+        <w:rPr>
+          <w:rStyle w:val="Lienhypertexte"/>
+        </w:rPr>
         <w:t xml:space="preserve"> </w:t>
       </w:r>
-      <w:r>
-        <w:t>La recherche effectu</w:t>
-      </w:r>
-      <w:r>
-        <w:t>é</w:t>
-      </w:r>
-      <w:r>
-        <w:t xml:space="preserve">e ressemblera </w:t>
-      </w:r>
-      <w:r>
-        <w:t>à</w:t>
-      </w:r>
-      <w:r>
-        <w:t xml:space="preserve"> celle </w:t>
-      </w:r>
-      <w:r>
-        <w:t>é</w:t>
-      </w:r>
-      <w:r>
-        <w:t>mise par Q. D</w:t>
-      </w:r>
-      <w:r>
-        <w:t>ebard and Al sur les int</w:t>
-      </w:r>
-      <w:r>
-        <w:t>é</w:t>
-      </w:r>
-      <w:r>
-        <w:t xml:space="preserve">ractions des utilisateurs avec le touchpad dans un environnement 2D </w:t>
-      </w:r>
-      <w:r>
-        <w:t>à</w:t>
-      </w:r>
-      <w:r>
-        <w:t xml:space="preserve"> 3D.</w:t>
-      </w:r>
-      <w:r>
+    </w:p>
+    <w:p>
+      <w:r>
+        <w:t xml:space="preserve">L. Julia, </w:t>
+      </w:r>
+      <w:r>
+        <w:t>« </w:t>
+      </w:r>
+      <w:r>
+        <w:t>L</w:t>
+      </w:r>
+      <w:r>
+        <w:t>’</w:t>
+      </w:r>
+      <w:r>
+        <w:t>intelligence artificielle n</w:t>
+      </w:r>
+      <w:r>
+        <w:t>’</w:t>
+      </w:r>
+      <w:r>
+        <w:t>existe pas</w:t>
+      </w:r>
+      <w:r>
+        <w:t> »</w:t>
+      </w:r>
+      <w:r>
+        <w:t xml:space="preserve">, 2019, </w:t>
+      </w:r>
+      <w:hyperlink r:id="rId11" w:history="1">
+        <w:r>
+          <w:rPr>
+            <w:rStyle w:val="Lienhypertexte"/>
+          </w:rPr>
+          <w:t>https://www.journaldugeek.com/dossier/lintelligence-artificielle-nexiste-interview-de-luc-julia-cocreateur-de-siri/</w:t>
+        </w:r>
+      </w:hyperlink>
+    </w:p>
+    <w:p>
+      <w:pPr>
+        <w:rPr>
+          <w:lang w:val="en-GB"/>
+        </w:rPr>
+      </w:pPr>
+      <w:r>
+        <w:rPr>
+          <w:lang w:val="en-GB"/>
+        </w:rPr>
+        <w:t xml:space="preserve">Maria A. Zuluaga, </w:t>
+      </w:r>
+      <w:r>
+        <w:rPr>
+          <w:lang w:val="en-GB"/>
+        </w:rPr>
+        <w:t>« </w:t>
+      </w:r>
+      <w:r>
+        <w:rPr>
+          <w:lang w:val="en-GB"/>
+        </w:rPr>
+        <w:t>DeepIGeoS</w:t>
+      </w:r>
+      <w:r>
+        <w:rPr>
+          <w:lang w:val="en-GB"/>
+        </w:rPr>
+        <w:t> »</w:t>
+      </w:r>
+      <w:r>
+        <w:rPr>
+          <w:lang w:val="en-GB"/>
+        </w:rPr>
+        <w:t xml:space="preserve">, 2017, </w:t>
+      </w:r>
+      <w:r>
+        <w:rPr>
+          <w:lang w:val="en-GB"/>
+        </w:rPr>
         <w:t xml:space="preserve"> </w:t>
       </w:r>
       <w:r>
-        <w:rPr>
-          <w:lang w:val="en-GB"/>
-        </w:rPr>
-        <w:t>[</w:t>
-      </w:r>
-      <w:hyperlink r:id="rId9" w:history="1">
-        <w:r>
-          <w:rPr>
-            <w:rStyle w:val="Lienhypertexte"/>
-            <w:lang w:val="en-GB"/>
-          </w:rPr>
-          <w:t>https://arxiv.org/pdf/1904.07802.pdf</w:t>
-        </w:r>
-      </w:hyperlink>
-      <w:r>
-        <w:rPr>
-          <w:lang w:val="en-GB"/>
-        </w:rPr>
-        <w:t xml:space="preserve">] </w:t>
-      </w:r>
-    </w:p>
-    <w:p>
-      <w:pPr>
-        <w:rPr>
-          <w:lang w:val="en-GB"/>
-        </w:rPr>
-      </w:pPr>
-      <w:r>
-        <w:rPr>
-          <w:lang w:val="en-GB"/>
-        </w:rPr>
-        <w:lastRenderedPageBreak/>
-        <w:t>RL in game (alpha go) with image</w:t>
-      </w:r>
-    </w:p>
-    <w:p>
-      <w:pPr>
-        <w:rPr>
-          <w:lang w:val="en-GB"/>
-        </w:rPr>
-      </w:pPr>
-    </w:p>
-    <w:p>
-      <w:pPr>
-        <w:rPr>
-          <w:lang w:val="en-GB"/>
-        </w:rPr>
-      </w:pPr>
-    </w:p>
-    <w:p>
-      <w:pPr>
-        <w:rPr>
-          <w:lang w:val="en-GB"/>
-        </w:rPr>
-      </w:pPr>
-      <w:r>
-        <w:rPr>
-          <w:lang w:val="en-GB"/>
-        </w:rPr>
-        <w:t>Dataset and features</w:t>
-      </w:r>
-    </w:p>
-    <w:p>
-      <w:pPr>
-        <w:rPr>
-          <w:lang w:val="en-GB"/>
-        </w:rPr>
-      </w:pPr>
-      <w:r>
-        <w:rPr>
-          <w:lang w:val="en-GB"/>
-        </w:rPr>
-        <w:t>Record 1minute/10minute/</w:t>
-      </w:r>
-      <w:r>
-        <w:rPr>
-          <w:lang w:val="en-GB"/>
-        </w:rPr>
-        <w:t>1hour/1day</w:t>
-      </w:r>
-    </w:p>
-    <w:p>
-      <w:pPr>
-        <w:rPr>
-          <w:lang w:val="en-GB"/>
-        </w:rPr>
-      </w:pPr>
-      <w:r>
-        <w:rPr>
-          <w:lang w:val="en-GB"/>
-        </w:rPr>
-        <w:t>Explain the image in the database</w:t>
-      </w:r>
-    </w:p>
-    <w:p>
-      <w:pPr>
-        <w:rPr>
-          <w:lang w:val="en-GB"/>
-        </w:rPr>
-      </w:pPr>
-      <w:r>
-        <w:rPr>
-          <w:lang w:val="en-GB"/>
-        </w:rPr>
-        <w:t>Record yes/no for RL</w:t>
-      </w:r>
-    </w:p>
-    <w:p>
-      <w:pPr>
-        <w:rPr>
-          <w:lang w:val="en-GB"/>
-        </w:rPr>
-      </w:pPr>
-      <w:r>
-        <w:rPr>
-          <w:lang w:val="en-GB"/>
-        </w:rPr>
-        <w:t>Explain the sounds in the database</w:t>
-      </w:r>
-    </w:p>
-    <w:p>
-      <w:pPr>
-        <w:rPr>
-          <w:lang w:val="en-GB"/>
-        </w:rPr>
-      </w:pPr>
-      <w:r>
-        <w:rPr>
-          <w:lang w:val="en-GB"/>
-        </w:rPr>
-        <w:t>Dynamc dataset</w:t>
-      </w:r>
-    </w:p>
-    <w:p>
-      <w:pPr>
-        <w:rPr>
-          <w:lang w:val="en-GB"/>
-        </w:rPr>
-      </w:pPr>
-    </w:p>
-    <w:p>
-      <w:pPr>
-        <w:rPr>
-          <w:lang w:val="en-GB"/>
-        </w:rPr>
-      </w:pPr>
-    </w:p>
-    <w:p>
-      <w:pPr>
-        <w:rPr>
-          <w:lang w:val="en-GB"/>
-        </w:rPr>
-      </w:pPr>
-      <w:r>
-        <w:rPr>
-          <w:lang w:val="en-GB"/>
-        </w:rPr>
-        <w:t>Methods</w:t>
-      </w:r>
-    </w:p>
-    <w:p>
-      <w:pPr>
-        <w:rPr>
-          <w:lang w:val="en-GB"/>
-        </w:rPr>
-      </w:pPr>
-      <w:r>
-        <w:rPr>
-          <w:lang w:val="en-GB"/>
-        </w:rPr>
-        <w:t xml:space="preserve">RL on </w:t>
-      </w:r>
-      <w:r>
-        <w:rPr>
-          <w:lang w:val="en-GB"/>
-        </w:rPr>
-        <w:t>dataset to understand the command and to find a new command</w:t>
-      </w:r>
-    </w:p>
-    <w:p>
-      <w:pPr>
-        <w:rPr>
-          <w:lang w:val="en-GB"/>
-        </w:rPr>
-      </w:pPr>
-    </w:p>
-    <w:p>
-      <w:pPr>
-        <w:rPr>
-          <w:lang w:val="en-GB"/>
-        </w:rPr>
-      </w:pPr>
-    </w:p>
-    <w:p>
-      <w:pPr>
-        <w:rPr>
-          <w:lang w:val="en-GB"/>
-        </w:rPr>
-      </w:pPr>
-      <w:r>
-        <w:rPr>
-          <w:lang w:val="en-GB"/>
-        </w:rPr>
-        <w:t>Experiments/Results/Discussion</w:t>
-      </w:r>
-    </w:p>
-    <w:p>
-      <w:pPr>
-        <w:rPr>
-          <w:lang w:val="en-GB"/>
-        </w:rPr>
-      </w:pPr>
-      <w:r>
-        <w:rPr>
-          <w:lang w:val="en-GB"/>
-        </w:rPr>
-        <w:t>Compare a command on cortana an</w:t>
-      </w:r>
-      <w:r>
-        <w:rPr>
-          <w:lang w:val="en-GB"/>
-        </w:rPr>
-        <w:t>d</w:t>
-      </w:r>
-      <w:r>
-        <w:rPr>
-          <w:lang w:val="en-GB"/>
-        </w:rPr>
-        <w:t xml:space="preserve"> sai</w:t>
-      </w:r>
-    </w:p>
-    <w:p>
-      <w:pPr>
-        <w:rPr>
-          <w:lang w:val="en-GB"/>
-        </w:rPr>
-      </w:pPr>
-      <w:r>
-        <w:rPr>
-          <w:lang w:val="en-GB"/>
-        </w:rPr>
-        <w:t>Compare the power used by the two methods</w:t>
-      </w:r>
-    </w:p>
-    <w:p>
-      <w:pPr>
-        <w:rPr>
-          <w:lang w:val="en-GB"/>
-        </w:rPr>
-      </w:pPr>
-      <w:r>
-        <w:rPr>
-          <w:lang w:val="en-GB"/>
-        </w:rPr>
-        <w:t>Explain the results</w:t>
-      </w:r>
-    </w:p>
-    <w:p>
-      <w:pPr>
-        <w:rPr>
-          <w:lang w:val="en-GB"/>
-        </w:rPr>
-      </w:pPr>
-      <w:r>
-        <w:rPr>
-          <w:lang w:val="en-GB"/>
-        </w:rPr>
-        <w:t>Use the different record to do stats</w:t>
-      </w:r>
-    </w:p>
-    <w:p>
-      <w:pPr>
-        <w:rPr>
-          <w:lang w:val="en-GB"/>
-        </w:rPr>
-      </w:pPr>
-      <w:hyperlink r:id="rId10" w:history="1">
-        <w:r>
-          <w:rPr>
-            <w:rStyle w:val="Lienhypertexte"/>
-            <w:lang w:val="en-GB"/>
-          </w:rPr>
-          <w:t>https://arxiv.org/pdf/2002.01359.pdf</w:t>
-        </w:r>
-      </w:hyperlink>
-    </w:p>
-    <w:p>
-      <w:pPr>
-        <w:rPr>
-          <w:lang w:val="en-GB"/>
-        </w:rPr>
-      </w:pPr>
-      <w:r>
-        <w:rPr>
-          <w:lang w:val="en-GB"/>
-        </w:rPr>
-        <w:t>Compare commands to cortana</w:t>
-      </w:r>
-    </w:p>
-    <w:p>
-      <w:pPr>
-        <w:rPr>
-          <w:lang w:val="en-GB"/>
-        </w:rPr>
-      </w:pPr>
-      <w:r>
-        <w:rPr>
-          <w:lang w:val="en-GB"/>
-        </w:rPr>
-        <w:t>Discussion</w:t>
-      </w:r>
-    </w:p>
-    <w:p>
-      <w:pPr>
-        <w:rPr>
-          <w:lang w:val="en-GB"/>
-        </w:rPr>
-      </w:pPr>
-      <w:r>
-        <w:rPr>
-          <w:lang w:val="en-GB"/>
-        </w:rPr>
-        <w:t>How the results compare to what you expected, why ?</w:t>
-      </w:r>
-    </w:p>
-    <w:p>
-      <w:pPr>
-        <w:rPr>
-          <w:lang w:val="en-GB"/>
-        </w:rPr>
-      </w:pPr>
-      <w:r>
-        <w:rPr>
-          <w:lang w:val="en-GB"/>
-        </w:rPr>
-        <w:t>How the results compare to other researchers, why ?</w:t>
-      </w:r>
-    </w:p>
-    <w:p>
-      <w:pPr>
-        <w:rPr>
-          <w:lang w:val="en-GB"/>
-        </w:rPr>
-      </w:pPr>
-      <w:r>
-        <w:rPr>
-          <w:lang w:val="en-GB"/>
-        </w:rPr>
-        <w:t>What question, we need to ask next ?</w:t>
-      </w:r>
-    </w:p>
-    <w:p>
-      <w:pPr>
-        <w:rPr>
-          <w:lang w:val="en-GB"/>
-        </w:rPr>
-      </w:pPr>
-      <w:r>
-        <w:rPr>
-          <w:lang w:val="en-GB"/>
-        </w:rPr>
-        <w:t>Find something useful the researcher readers can learn about the work</w:t>
-      </w:r>
-    </w:p>
-    <w:p>
-      <w:pPr>
-        <w:rPr>
-          <w:lang w:val="en-GB"/>
-        </w:rPr>
-      </w:pPr>
-      <w:r>
-        <w:rPr>
-          <w:lang w:val="en-GB"/>
-        </w:rPr>
-        <w:t>Future Work</w:t>
-      </w:r>
-    </w:p>
-    <w:p>
-      <w:pPr>
-        <w:rPr>
-          <w:lang w:val="en-GB"/>
-        </w:rPr>
-      </w:pPr>
-      <w:r>
-        <w:rPr>
-          <w:lang w:val="en-GB"/>
-        </w:rPr>
-        <w:t>Try to launch the SAI everytime the computer is up</w:t>
-      </w:r>
-    </w:p>
-    <w:p>
-      <w:pPr>
-        <w:rPr>
-          <w:lang w:val="en-GB"/>
-        </w:rPr>
-      </w:pPr>
-      <w:r>
-        <w:rPr>
-          <w:lang w:val="en-GB"/>
-        </w:rPr>
-        <w:t>Generate a voice to communicate with SAI</w:t>
-      </w:r>
-    </w:p>
-    <w:p>
-      <w:pPr>
-        <w:rPr>
-          <w:lang w:val="en-GB"/>
-        </w:rPr>
-      </w:pPr>
-      <w:r>
-        <w:rPr>
-          <w:lang w:val="en-GB"/>
-        </w:rPr>
-        <w:t>Create a profil for each person who talk (voice recognition by person)</w:t>
-      </w:r>
-    </w:p>
-    <w:p>
-      <w:pPr>
-        <w:rPr>
-          <w:lang w:val="en-GB"/>
-        </w:rPr>
-      </w:pPr>
-    </w:p>
-    <w:p>
-      <w:r>
-        <w:t>References/Bibliography</w:t>
-      </w:r>
-    </w:p>
-    <w:p>
-      <w:r>
-        <w:t>J.P. Laumond,</w:t>
-      </w:r>
-      <w:r>
-        <w:t xml:space="preserve"> 2019,</w:t>
-      </w:r>
-      <w:r>
+        <w:fldChar w:fldCharType="begin"/>
+      </w:r>
+      <w:r>
+        <w:rPr>
+          <w:lang w:val="en-GB"/>
+          <w:rPrChange w:id="38" w:author="Johnny Nguyen" w:date="2020-02-18T07:48:00Z">
+            <w:rPr/>
+          </w:rPrChange>
+        </w:rPr>
+        <w:instrText xml:space="preserve"> HYPERLINK "https://arxiv.org/abs/1707.00652" </w:instrText>
+      </w:r>
+      <w:r>
+        <w:fldChar w:fldCharType="separate"/>
+      </w:r>
+      <w:r>
+        <w:rPr>
+          <w:rStyle w:val="Lienhypertexte"/>
+          <w:lang w:val="en-GB"/>
+        </w:rPr>
+        <w:t>https://arxiv.org/abs/1707.00652</w:t>
+      </w:r>
+      <w:r>
+        <w:rPr>
+          <w:rStyle w:val="Lienhypertexte"/>
+          <w:lang w:val="en-GB"/>
+        </w:rPr>
+        <w:fldChar w:fldCharType="end"/>
+      </w:r>
+    </w:p>
+    <w:p>
+      <w:pPr>
+        <w:rPr>
+          <w:rStyle w:val="Lienhypertexte"/>
+          <w:lang w:val="en-GB"/>
+        </w:rPr>
+      </w:pPr>
+      <w:r>
+        <w:rPr>
+          <w:lang w:val="en-GB"/>
+        </w:rPr>
+        <w:t>A. Sarkar,</w:t>
+      </w:r>
+      <w:r>
+        <w:rPr>
+          <w:lang w:val="en-GB"/>
+        </w:rPr>
+        <w:t xml:space="preserve"> 2018, </w:t>
+      </w:r>
+      <w:r>
+        <w:rPr>
+          <w:lang w:val="en-GB"/>
+        </w:rPr>
         <w:t xml:space="preserve"> </w:t>
       </w:r>
       <w:r>
+        <w:rPr>
+          <w:lang w:val="en-GB"/>
+        </w:rPr>
         <w:t>“</w:t>
       </w:r>
       <w:r>
-        <w:t xml:space="preserve">robotique et </w:t>
-      </w:r>
-      <w:r>
-        <w:t>intelligence artificielle parlons-en</w:t>
-      </w:r>
-      <w:r>
-        <w:t> »</w:t>
-      </w:r>
-      <w:r>
+        <w:rPr>
+          <w:lang w:val="en-GB"/>
+        </w:rPr>
+        <w:t>A Brandom-ian view of Reinf</w:t>
+      </w:r>
+      <w:r>
+        <w:rPr>
+          <w:lang w:val="en-GB"/>
+        </w:rPr>
+        <w:t>orcement Learning towards strong-AI</w:t>
+      </w:r>
+      <w:r>
+        <w:rPr>
+          <w:lang w:val="en-GB"/>
+        </w:rPr>
+        <w:t>”</w:t>
+      </w:r>
+      <w:r>
+        <w:rPr>
+          <w:lang w:val="en-GB"/>
+        </w:rPr>
+        <w:t>,</w:t>
+      </w:r>
+      <w:r>
+        <w:rPr>
+          <w:lang w:val="en-GB"/>
+        </w:rPr>
+        <w:t xml:space="preserve"> </w:t>
+      </w:r>
+      <w:r>
+        <w:fldChar w:fldCharType="begin"/>
+      </w:r>
+      <w:r>
+        <w:rPr>
+          <w:lang w:val="en-GB"/>
+          <w:rPrChange w:id="39" w:author="Johnny Nguyen" w:date="2020-02-18T07:48:00Z">
+            <w:rPr/>
+          </w:rPrChange>
+        </w:rPr>
+        <w:instrText xml:space="preserve"> HYPERLINK "https://arxiv.org/abs/1803.02912" </w:instrText>
+      </w:r>
+      <w:r>
+        <w:fldChar w:fldCharType="separate"/>
+      </w:r>
+      <w:r>
+        <w:rPr>
+          <w:rStyle w:val="Lienhypertexte"/>
+          <w:lang w:val="en-GB"/>
+        </w:rPr>
+        <w:t>https://arxiv.org/abs/1803.02912</w:t>
+      </w:r>
+      <w:r>
+        <w:rPr>
+          <w:rStyle w:val="Lienhypertexte"/>
+          <w:lang w:val="en-GB"/>
+        </w:rPr>
+        <w:fldChar w:fldCharType="end"/>
+      </w:r>
+    </w:p>
+    <w:p>
+      <w:pPr>
+        <w:rPr>
+          <w:lang w:val="en-GB"/>
+        </w:rPr>
+      </w:pPr>
+      <w:r>
+        <w:rPr>
+          <w:lang w:val="en-GB"/>
+        </w:rPr>
+        <w:t xml:space="preserve">A. Knight, 2019, </w:t>
+      </w:r>
+      <w:r>
+        <w:rPr>
+          <w:lang w:val="en-GB"/>
+        </w:rPr>
+        <w:t>“</w:t>
+      </w:r>
+      <w:r>
+        <w:rPr>
+          <w:lang w:val="en-GB"/>
+        </w:rPr>
+        <w:t>Refuting strong AI: Why consciousness cannot be algorithmic</w:t>
+      </w:r>
+      <w:r>
+        <w:rPr>
+          <w:lang w:val="en-GB"/>
+        </w:rPr>
+        <w:t>”</w:t>
+      </w:r>
+      <w:r>
+        <w:rPr>
+          <w:lang w:val="en-GB"/>
+        </w:rPr>
         <w:t xml:space="preserve">, </w:t>
       </w:r>
-      <w:hyperlink r:id="rId11" w:history="1">
-        <w:r>
-          <w:rPr>
-            <w:rStyle w:val="Lienhypertexte"/>
-          </w:rPr>
-          <w:t>https://lejournal.cnrs.fr/billets/robotique-et-intelligence-artificielle-parlons-en</w:t>
-        </w:r>
-      </w:hyperlink>
-    </w:p>
-    <w:p>
-      <w:pPr>
+      <w:r>
+        <w:fldChar w:fldCharType="begin"/>
+      </w:r>
+      <w:r>
+        <w:rPr>
+          <w:lang w:val="en-GB"/>
+          <w:rPrChange w:id="40" w:author="Johnny Nguyen" w:date="2020-02-18T07:48:00Z">
+            <w:rPr/>
+          </w:rPrChange>
+        </w:rPr>
+        <w:instrText xml:space="preserve"> HYPERLINK "https://arxiv.org/ftp/arxiv/papers/1906/1906.10177.pdf" </w:instrText>
+      </w:r>
+      <w:r>
+        <w:fldChar w:fldCharType="separate"/>
+      </w:r>
+      <w:r>
         <w:rPr>
           <w:rStyle w:val="Lienhypertexte"/>
-        </w:rPr>
-      </w:pPr>
-      <w:r>
-        <w:t xml:space="preserve">J. Cassel and C. Pelachaud, </w:t>
-      </w:r>
-      <w:r>
-        <w:t xml:space="preserve">2019, </w:t>
-      </w:r>
-      <w:r>
-        <w:t>« </w:t>
-      </w:r>
-      <w:r>
-        <w:t>Pourquoi les assistants virtuels ont besoin d</w:t>
-      </w:r>
-      <w:r>
-        <w:t>’</w:t>
-      </w:r>
-      <w:r>
-        <w:t>un corps</w:t>
-      </w:r>
-      <w:r>
-        <w:t> »</w:t>
-      </w:r>
-      <w:r>
+          <w:lang w:val="en-GB"/>
+        </w:rPr>
+        <w:t>https://arxiv.org/ftp/arxiv/papers/1906/1906.10177.pdf</w:t>
+      </w:r>
+      <w:r>
+        <w:rPr>
+          <w:rStyle w:val="Lienhypertexte"/>
+          <w:lang w:val="en-GB"/>
+        </w:rPr>
+        <w:fldChar w:fldCharType="end"/>
+      </w:r>
+    </w:p>
+    <w:p>
+      <w:pPr>
+        <w:rPr>
+          <w:lang w:val="en-GB"/>
+        </w:rPr>
+      </w:pPr>
+      <w:r>
+        <w:rPr>
+          <w:lang w:val="en-GB"/>
+        </w:rPr>
+        <w:t xml:space="preserve">B. Lubars, Chenhao Tan, 2019, </w:t>
+      </w:r>
+      <w:r>
+        <w:rPr>
+          <w:lang w:val="en-GB"/>
+        </w:rPr>
+        <w:t>“</w:t>
+      </w:r>
+      <w:r>
+        <w:rPr>
+          <w:lang w:val="en-GB"/>
+        </w:rPr>
+        <w:t>Ask what AI can do, but what  AI should do: towards a framework of task delegability</w:t>
+      </w:r>
+      <w:r>
+        <w:rPr>
+          <w:lang w:val="en-GB"/>
+        </w:rPr>
+        <w:t>”</w:t>
+      </w:r>
+      <w:r>
+        <w:rPr>
+          <w:lang w:val="en-GB"/>
+        </w:rPr>
         <w:t xml:space="preserve">, </w:t>
       </w:r>
-      <w:hyperlink r:id="rId12" w:history="1">
-        <w:r>
-          <w:rPr>
-            <w:rStyle w:val="Lienhypertexte"/>
-          </w:rPr>
-          <w:t>https://lejournal.cnrs.fr/billets/pourquoi-les-assistants-virtuels-ont-besoin-dun-corps</w:t>
-        </w:r>
-      </w:hyperlink>
+      <w:r>
+        <w:fldChar w:fldCharType="begin"/>
+      </w:r>
+      <w:r>
+        <w:rPr>
+          <w:lang w:val="en-GB"/>
+          <w:rPrChange w:id="41" w:author="Johnny Nguyen" w:date="2020-02-18T07:48:00Z">
+            <w:rPr/>
+          </w:rPrChange>
+        </w:rPr>
+        <w:instrText xml:space="preserve"> HYPERLINK "https://arxiv.org/pdf/1902.03245v1.pdf" </w:instrText>
+      </w:r>
+      <w:r>
+        <w:fldChar w:fldCharType="separate"/>
+      </w:r>
       <w:r>
         <w:rPr>
           <w:rStyle w:val="Lienhypertexte"/>
+          <w:lang w:val="en-GB"/>
+        </w:rPr>
+        <w:t>https://arxiv.org/pdf/1902.03245v1.pdf</w:t>
+      </w:r>
+      <w:r>
+        <w:rPr>
+          <w:rStyle w:val="Lienhypertexte"/>
+          <w:lang w:val="en-GB"/>
+        </w:rPr>
+        <w:fldChar w:fldCharType="end"/>
+      </w:r>
+    </w:p>
+    <w:p>
+      <w:pPr>
+        <w:rPr>
+          <w:lang w:val="en-GB"/>
+        </w:rPr>
+      </w:pPr>
+      <w:r>
+        <w:rPr>
+          <w:lang w:val="en-GB"/>
+        </w:rPr>
+        <w:t xml:space="preserve">J. Liu, X. Gu, D. Zhang, S. Liu, 2019, </w:t>
+      </w:r>
+      <w:r>
+        <w:rPr>
+          <w:lang w:val="en-GB"/>
+        </w:rPr>
+        <w:t>“</w:t>
+      </w:r>
+      <w:r>
+        <w:rPr>
+          <w:lang w:val="en-GB"/>
+        </w:rPr>
+        <w:t>Hig</w:t>
+      </w:r>
+      <w:r>
+        <w:rPr>
+          <w:lang w:val="en-GB"/>
+        </w:rPr>
+        <w:t>h efficiency RL agent</w:t>
+      </w:r>
+      <w:r>
+        <w:rPr>
+          <w:lang w:val="en-GB"/>
+        </w:rPr>
+        <w:t>”</w:t>
+      </w:r>
+      <w:r>
+        <w:rPr>
+          <w:lang w:val="en-GB"/>
+        </w:rPr>
+        <w:t xml:space="preserve">, </w:t>
+      </w:r>
+      <w:r>
+        <w:fldChar w:fldCharType="begin"/>
+      </w:r>
+      <w:r>
+        <w:rPr>
+          <w:lang w:val="en-GB"/>
+          <w:rPrChange w:id="42" w:author="Johnny Nguyen" w:date="2020-02-18T07:48:00Z">
+            <w:rPr/>
+          </w:rPrChange>
+        </w:rPr>
+        <w:instrText xml:space="preserve"> HYPERLINK "https://arxiv.org/pdf/1908.11494.pdf" </w:instrText>
+      </w:r>
+      <w:r>
+        <w:fldChar w:fldCharType="separate"/>
+      </w:r>
+      <w:r>
+        <w:rPr>
+          <w:rStyle w:val="Lienhypertexte"/>
+          <w:lang w:val="en-GB"/>
+        </w:rPr>
+        <w:t>https://arxiv.org/pdf/1908.11494.pdf</w:t>
+      </w:r>
+      <w:r>
+        <w:rPr>
+          <w:rStyle w:val="Lienhypertexte"/>
+          <w:lang w:val="en-GB"/>
+        </w:rPr>
+        <w:fldChar w:fldCharType="end"/>
+      </w:r>
+    </w:p>
+    <w:p>
+      <w:pPr>
+        <w:rPr>
+          <w:lang w:val="en-GB"/>
+        </w:rPr>
+      </w:pPr>
+      <w:r>
+        <w:rPr>
+          <w:lang w:val="en-GB"/>
+        </w:rPr>
+        <w:t>F. Parwej, 2013, "English Sentence Recognition using Artificial Neural Network through Mouse-based Gestures",</w:t>
+      </w:r>
+      <w:r>
+        <w:rPr>
+          <w:lang w:val="en-GB"/>
         </w:rPr>
         <w:t xml:space="preserve"> </w:t>
       </w:r>
-    </w:p>
-    <w:p>
-      <w:r>
-        <w:t xml:space="preserve">L. Julia, </w:t>
-      </w:r>
-      <w:r>
-        <w:t>« </w:t>
-      </w:r>
-      <w:r>
-        <w:t>L</w:t>
-      </w:r>
-      <w:r>
-        <w:t>’</w:t>
-      </w:r>
-      <w:r>
-        <w:t>intelligence artificielle n</w:t>
-      </w:r>
-      <w:r>
-        <w:t>’</w:t>
-      </w:r>
-      <w:r>
-        <w:t>existe pas</w:t>
-      </w:r>
-      <w:r>
-        <w:t> »</w:t>
-      </w:r>
-      <w:r>
-        <w:t xml:space="preserve">, 2019, </w:t>
-      </w:r>
-      <w:hyperlink r:id="rId13" w:history="1">
-        <w:r>
-          <w:rPr>
-            <w:rStyle w:val="Lienhypertexte"/>
-          </w:rPr>
-          <w:t>https://www.journaldugeek.com/dossier/lintelligence-artificielle-nexiste-interview-de-luc-julia-cocreateur-de-siri/</w:t>
-        </w:r>
-      </w:hyperlink>
-    </w:p>
-    <w:p>
-      <w:pPr>
-        <w:rPr>
-          <w:lang w:val="en-GB"/>
-        </w:rPr>
-      </w:pPr>
-      <w:r>
-        <w:rPr>
-          <w:lang w:val="en-GB"/>
-        </w:rPr>
-        <w:t xml:space="preserve">Maria A. Zuluaga, </w:t>
-      </w:r>
-      <w:r>
-        <w:rPr>
-          <w:lang w:val="en-GB"/>
-        </w:rPr>
-        <w:t>« </w:t>
-      </w:r>
-      <w:r>
-        <w:rPr>
-          <w:lang w:val="en-GB"/>
-        </w:rPr>
-        <w:t>DeepIGeoS</w:t>
-      </w:r>
-      <w:r>
-        <w:rPr>
-          <w:lang w:val="en-GB"/>
-        </w:rPr>
-        <w:t> »</w:t>
-      </w:r>
-      <w:r>
-        <w:rPr>
-          <w:lang w:val="en-GB"/>
-        </w:rPr>
-        <w:t xml:space="preserve">, 2017, </w:t>
+      <w:r>
+        <w:fldChar w:fldCharType="begin"/>
+      </w:r>
+      <w:r>
+        <w:rPr>
+          <w:lang w:val="en-GB"/>
+          <w:rPrChange w:id="43" w:author="Johnny Nguyen" w:date="2020-02-18T07:48:00Z">
+            <w:rPr/>
+          </w:rPrChange>
+        </w:rPr>
+        <w:instrText xml:space="preserve"> HYPERLINK "https://arxiv.org/ftp/arxiv/papers/1301/1301.4659.pdf" </w:instrText>
+      </w:r>
+      <w:r>
+        <w:fldChar w:fldCharType="separate"/>
+      </w:r>
+      <w:r>
+        <w:rPr>
+          <w:rStyle w:val="Lienhypertexte"/>
+          <w:lang w:val="en-GB"/>
+        </w:rPr>
+        <w:t>https://arxiv.org/ftp/arxiv/papers/1301/1301.4659.pdf</w:t>
+      </w:r>
+      <w:r>
+        <w:rPr>
+          <w:rStyle w:val="Lienhypertexte"/>
+          <w:lang w:val="en-GB"/>
+        </w:rPr>
+        <w:fldChar w:fldCharType="end"/>
       </w:r>
       <w:r>
         <w:rPr>
@@ -2239,15 +2813,6 @@
         </w:rPr>
         <w:t xml:space="preserve"> </w:t>
       </w:r>
-      <w:hyperlink r:id="rId14" w:history="1">
-        <w:r>
-          <w:rPr>
-            <w:rStyle w:val="Lienhypertexte"/>
-            <w:lang w:val="en-GB"/>
-          </w:rPr>
-          <w:t>https://arxiv.org/abs/1707.00652</w:t>
-        </w:r>
-      </w:hyperlink>
     </w:p>
     <w:p>
       <w:pPr>
@@ -2260,13 +2825,7 @@
         <w:rPr>
           <w:lang w:val="en-GB"/>
         </w:rPr>
-        <w:t>A. Sarkar,</w:t>
-      </w:r>
-      <w:r>
-        <w:rPr>
-          <w:lang w:val="en-GB"/>
-        </w:rPr>
-        <w:t xml:space="preserve"> 2018, </w:t>
+        <w:t>Q. Debard, J. S. Dibangoye, S. Canu and C. Wolf4, 2019, "Learning 3D Navigation Protocols on Touch Interfaces</w:t>
       </w:r>
       <w:r>
         <w:rPr>
@@ -2278,19 +2837,67 @@
         <w:rPr>
           <w:lang w:val="en-GB"/>
         </w:rPr>
+        <w:t>with Cooperative Multi-Agent Reinforcement Learning"</w:t>
+      </w:r>
+      <w:r>
+        <w:rPr>
+          <w:lang w:val="en-GB"/>
+        </w:rPr>
+        <w:t xml:space="preserve">, </w:t>
+      </w:r>
+      <w:r>
+        <w:fldChar w:fldCharType="begin"/>
+      </w:r>
+      <w:r>
+        <w:rPr>
+          <w:lang w:val="en-GB"/>
+          <w:rPrChange w:id="44" w:author="Johnny Nguyen" w:date="2020-02-18T07:48:00Z">
+            <w:rPr/>
+          </w:rPrChange>
+        </w:rPr>
+        <w:instrText xml:space="preserve"> HYPERLINK "https://arxiv.org/pdf/1904.07802.pdf" </w:instrText>
+      </w:r>
+      <w:r>
+        <w:fldChar w:fldCharType="separate"/>
+      </w:r>
+      <w:r>
+        <w:rPr>
+          <w:rStyle w:val="Lienhypertexte"/>
+          <w:lang w:val="en-GB"/>
+        </w:rPr>
+        <w:t>https://arxiv.org/pdf/1904.07802.pdf</w:t>
+      </w:r>
+      <w:r>
+        <w:rPr>
+          <w:rStyle w:val="Lienhypertexte"/>
+          <w:lang w:val="en-GB"/>
+        </w:rPr>
+        <w:fldChar w:fldCharType="end"/>
+      </w:r>
+    </w:p>
+    <w:p>
+      <w:pPr>
+        <w:rPr>
+          <w:lang w:val="en-GB"/>
+        </w:rPr>
+      </w:pPr>
+      <w:r>
+        <w:rPr>
+          <w:lang w:val="en-GB"/>
+        </w:rPr>
+        <w:t xml:space="preserve">P. Gulyaev, E. Elistratova, V. Konovalov, Y. Kuratov, L. Pugachef, M. Burtsev, 2020, </w:t>
+      </w:r>
+      <w:r>
+        <w:rPr>
+          <w:lang w:val="en-GB"/>
+        </w:rPr>
         <w:t>“</w:t>
       </w:r>
       <w:r>
         <w:rPr>
           <w:lang w:val="en-GB"/>
         </w:rPr>
-        <w:t>A Brandom-ian view of Reinf</w:t>
-      </w:r>
-      <w:r>
-        <w:rPr>
-          <w:lang w:val="en-GB"/>
-        </w:rPr>
-        <w:t>orcement Learning towards strong-AI</w:t>
+        <w:t xml:space="preserve"> Goal-Oriented Multi-Task BERT-Based Dialogue State Tracker</w:t>
       </w:r>
       <w:r>
         <w:rPr>
@@ -2302,7 +2909,62 @@
         <w:rPr>
           <w:lang w:val="en-GB"/>
         </w:rPr>
-        <w:t>,</w:t>
+        <w:t xml:space="preserve">, </w:t>
+      </w:r>
+      <w:r>
+        <w:fldChar w:fldCharType="begin"/>
+      </w:r>
+      <w:r>
+        <w:rPr>
+          <w:lang w:val="en-GB"/>
+          <w:rPrChange w:id="45" w:author="Johnny Nguyen" w:date="2020-02-18T07:48:00Z">
+            <w:rPr/>
+          </w:rPrChange>
+        </w:rPr>
+        <w:instrText xml:space="preserve"> HYPERLINK "https://arxiv.org/pdf/2002.02450.pdf" </w:instrText>
+      </w:r>
+      <w:r>
+        <w:fldChar w:fldCharType="separate"/>
+      </w:r>
+      <w:r>
+        <w:rPr>
+          <w:rStyle w:val="Lienhypertexte"/>
+          <w:lang w:val="en-GB"/>
+        </w:rPr>
+        <w:t>https://arxiv.org/pdf/2002.02450.pdf</w:t>
+      </w:r>
+      <w:r>
+        <w:rPr>
+          <w:rStyle w:val="Lienhypertexte"/>
+          <w:lang w:val="en-GB"/>
+        </w:rPr>
+        <w:fldChar w:fldCharType="end"/>
+      </w:r>
+    </w:p>
+    <w:p>
+      <w:pPr>
+        <w:rPr>
+          <w:lang w:val="en-GB"/>
+        </w:rPr>
+      </w:pPr>
+    </w:p>
+    <w:p>
+      <w:pPr>
+        <w:rPr>
+          <w:lang w:val="en-GB"/>
+        </w:rPr>
+      </w:pPr>
+      <w:r>
+        <w:rPr>
+          <w:lang w:val="en-GB"/>
+        </w:rPr>
+        <w:t xml:space="preserve">A. Rastogi, X. Zang, S. Sunkara, R. Gupta, P. Khaitan, 2020, </w:t>
+      </w:r>
+      <w:r>
+        <w:rPr>
+          <w:lang w:val="en-GB"/>
+        </w:rPr>
+        <w:t>“</w:t>
       </w:r>
       <w:r>
         <w:rPr>
@@ -2310,39 +2972,17 @@
         </w:rPr>
         <w:t xml:space="preserve"> </w:t>
       </w:r>
-      <w:hyperlink r:id="rId15" w:history="1">
-        <w:r>
-          <w:rPr>
-            <w:rStyle w:val="Lienhypertexte"/>
-            <w:lang w:val="en-GB"/>
-          </w:rPr>
-          <w:t>https://arxiv.org/abs/1803.02912</w:t>
-        </w:r>
-      </w:hyperlink>
-    </w:p>
-    <w:p>
-      <w:pPr>
-        <w:rPr>
-          <w:lang w:val="en-GB"/>
-        </w:rPr>
-      </w:pPr>
-      <w:r>
-        <w:rPr>
-          <w:lang w:val="en-GB"/>
-        </w:rPr>
-        <w:t xml:space="preserve">A. Knight, 2019, </w:t>
-      </w:r>
-      <w:r>
-        <w:rPr>
-          <w:lang w:val="en-GB"/>
-        </w:rPr>
-        <w:t>“</w:t>
-      </w:r>
-      <w:r>
-        <w:rPr>
-          <w:lang w:val="en-GB"/>
-        </w:rPr>
-        <w:t>Refuting strong AI: Why consciousness cannot be algorithmic</w:t>
+      <w:r>
+        <w:rPr>
+          <w:lang w:val="en-GB"/>
+        </w:rPr>
+        <w:t>Schema-Guided Dialogue State Tracking Tast</w:t>
+      </w:r>
+      <w:r>
+        <w:rPr>
+          <w:lang w:val="en-GB"/>
+        </w:rPr>
+        <w:t xml:space="preserve"> at DSTC8 </w:t>
       </w:r>
       <w:r>
         <w:rPr>
@@ -2356,299 +2996,35 @@
         </w:rPr>
         <w:t xml:space="preserve">, </w:t>
       </w:r>
-      <w:hyperlink r:id="rId16" w:history="1">
-        <w:r>
-          <w:rPr>
-            <w:rStyle w:val="Lienhypertexte"/>
-            <w:lang w:val="en-GB"/>
-          </w:rPr>
-          <w:t>https://arxiv.org/ftp/arxiv/papers/1906/1906.10177.pdf</w:t>
-        </w:r>
-      </w:hyperlink>
-    </w:p>
-    <w:p>
-      <w:pPr>
-        <w:rPr>
-          <w:lang w:val="en-GB"/>
-        </w:rPr>
-      </w:pPr>
-      <w:r>
-        <w:rPr>
-          <w:lang w:val="en-GB"/>
-        </w:rPr>
-        <w:t xml:space="preserve">B. Lubars, Chenhao Tan, 2019, </w:t>
-      </w:r>
-      <w:r>
-        <w:rPr>
-          <w:lang w:val="en-GB"/>
-        </w:rPr>
-        <w:t>“</w:t>
-      </w:r>
-      <w:r>
-        <w:rPr>
-          <w:lang w:val="en-GB"/>
-        </w:rPr>
-        <w:t>Ask what AI can do, but what  AI should do: towards a framework of task delegability</w:t>
-      </w:r>
-      <w:r>
-        <w:rPr>
-          <w:lang w:val="en-GB"/>
-        </w:rPr>
-        <w:t>”</w:t>
-      </w:r>
-      <w:r>
-        <w:rPr>
-          <w:lang w:val="en-GB"/>
-        </w:rPr>
-        <w:t xml:space="preserve">, </w:t>
-      </w:r>
-      <w:hyperlink r:id="rId17" w:history="1">
-        <w:r>
-          <w:rPr>
-            <w:rStyle w:val="Lienhypertexte"/>
-            <w:lang w:val="en-GB"/>
-          </w:rPr>
-          <w:t>https://arxiv.org/pdf/1902.03245v1.pdf</w:t>
-        </w:r>
-      </w:hyperlink>
-    </w:p>
-    <w:p>
-      <w:pPr>
-        <w:rPr>
-          <w:lang w:val="en-GB"/>
-        </w:rPr>
-      </w:pPr>
-      <w:r>
-        <w:rPr>
-          <w:lang w:val="en-GB"/>
-        </w:rPr>
-        <w:t xml:space="preserve">J. Liu, X. Gu, D. Zhang, S. Liu, 2019, </w:t>
-      </w:r>
-      <w:r>
-        <w:rPr>
-          <w:lang w:val="en-GB"/>
-        </w:rPr>
-        <w:t>“</w:t>
-      </w:r>
-      <w:r>
-        <w:rPr>
-          <w:lang w:val="en-GB"/>
-        </w:rPr>
-        <w:t>Hig</w:t>
-      </w:r>
-      <w:r>
-        <w:rPr>
-          <w:lang w:val="en-GB"/>
-        </w:rPr>
-        <w:t>h efficiency RL agent</w:t>
-      </w:r>
-      <w:r>
-        <w:rPr>
-          <w:lang w:val="en-GB"/>
-        </w:rPr>
-        <w:t>”</w:t>
-      </w:r>
-      <w:r>
-        <w:rPr>
-          <w:lang w:val="en-GB"/>
-        </w:rPr>
-        <w:t xml:space="preserve">, </w:t>
-      </w:r>
-      <w:hyperlink r:id="rId18" w:history="1">
-        <w:r>
-          <w:rPr>
-            <w:rStyle w:val="Lienhypertexte"/>
-            <w:lang w:val="en-GB"/>
-          </w:rPr>
-          <w:t>https://arxiv.org/pdf/1908.11494.pdf</w:t>
-        </w:r>
-      </w:hyperlink>
-    </w:p>
-    <w:p>
-      <w:pPr>
-        <w:rPr>
-          <w:lang w:val="en-GB"/>
-        </w:rPr>
-      </w:pPr>
-      <w:r>
-        <w:rPr>
-          <w:lang w:val="en-GB"/>
-        </w:rPr>
-        <w:t>F. Parwej, 2013, "English Sentence Recognition using Artificial Neural Network through Mouse-based Gestures",</w:t>
-      </w:r>
-      <w:r>
-        <w:rPr>
-          <w:lang w:val="en-GB"/>
-        </w:rPr>
-        <w:t xml:space="preserve"> </w:t>
-      </w:r>
-      <w:hyperlink r:id="rId19" w:history="1">
-        <w:r>
-          <w:rPr>
-            <w:rStyle w:val="Lienhypertexte"/>
-            <w:lang w:val="en-GB"/>
-          </w:rPr>
-          <w:t>https://arxiv.org/ftp/arxiv/papers/1301/1301.4659.pdf</w:t>
-        </w:r>
-      </w:hyperlink>
-      <w:r>
-        <w:rPr>
-          <w:lang w:val="en-GB"/>
-        </w:rPr>
-        <w:t xml:space="preserve"> </w:t>
-      </w:r>
-    </w:p>
-    <w:p>
-      <w:pPr>
+      <w:r>
+        <w:fldChar w:fldCharType="begin"/>
+      </w:r>
+      <w:r>
+        <w:rPr>
+          <w:lang w:val="en-GB"/>
+          <w:rPrChange w:id="46" w:author="Johnny Nguyen" w:date="2020-02-18T07:48:00Z">
+            <w:rPr/>
+          </w:rPrChange>
+        </w:rPr>
+        <w:instrText xml:space="preserve"> HYPERLINK "https://arxiv.org/pdf/2002.01359.pdf" </w:instrText>
+      </w:r>
+      <w:r>
+        <w:fldChar w:fldCharType="separate"/>
+      </w:r>
+      <w:r>
         <w:rPr>
           <w:rStyle w:val="Lienhypertexte"/>
           <w:lang w:val="en-GB"/>
         </w:rPr>
-      </w:pPr>
-      <w:r>
-        <w:rPr>
-          <w:lang w:val="en-GB"/>
-        </w:rPr>
-        <w:t>Q. Debard, J. S. Dibangoye, S. Canu and C. Wolf4, 2019, "Learning 3D Navigation Protocols on Touch Interfaces</w:t>
-      </w:r>
-      <w:r>
-        <w:rPr>
-          <w:lang w:val="en-GB"/>
-        </w:rPr>
-        <w:t xml:space="preserve"> </w:t>
-      </w:r>
-      <w:r>
-        <w:rPr>
-          <w:lang w:val="en-GB"/>
-        </w:rPr>
-        <w:t>with Cooperative Multi-Agent Reinforcement Learning"</w:t>
-      </w:r>
-      <w:r>
-        <w:rPr>
-          <w:lang w:val="en-GB"/>
-        </w:rPr>
-        <w:t xml:space="preserve">, </w:t>
-      </w:r>
-      <w:hyperlink r:id="rId20" w:history="1">
-        <w:r>
-          <w:rPr>
-            <w:rStyle w:val="Lienhypertexte"/>
-            <w:lang w:val="en-GB"/>
-          </w:rPr>
-          <w:t>https://arxiv.org/pdf/1904.07802.pdf</w:t>
-        </w:r>
-      </w:hyperlink>
-    </w:p>
-    <w:p>
-      <w:pPr>
-        <w:rPr>
-          <w:lang w:val="en-GB"/>
-        </w:rPr>
-      </w:pPr>
-      <w:r>
-        <w:rPr>
-          <w:lang w:val="en-GB"/>
-        </w:rPr>
-        <w:t xml:space="preserve">P. Gulyaev, E. Elistratova, V. Konovalov, Y. Kuratov, L. Pugachef, M. Burtsev, 2020, </w:t>
-      </w:r>
-      <w:r>
-        <w:rPr>
-          <w:lang w:val="en-GB"/>
-        </w:rPr>
-        <w:t>“</w:t>
-      </w:r>
-      <w:r>
-        <w:rPr>
-          <w:lang w:val="en-GB"/>
-        </w:rPr>
-        <w:t xml:space="preserve"> Goal-Oriented Multi-Task BERT-Based Dialogue State Tracker</w:t>
-      </w:r>
-      <w:r>
-        <w:rPr>
-          <w:lang w:val="en-GB"/>
-        </w:rPr>
-        <w:t>”</w:t>
-      </w:r>
-      <w:r>
-        <w:rPr>
-          <w:lang w:val="en-GB"/>
-        </w:rPr>
-        <w:t xml:space="preserve">, </w:t>
-      </w:r>
-      <w:hyperlink r:id="rId21" w:history="1">
-        <w:r>
-          <w:rPr>
-            <w:rStyle w:val="Lienhypertexte"/>
-            <w:lang w:val="en-GB"/>
-          </w:rPr>
-          <w:t>https://arxiv.org/pdf/2002.02450.pdf</w:t>
-        </w:r>
-      </w:hyperlink>
-    </w:p>
-    <w:p>
-      <w:pPr>
-        <w:rPr>
-          <w:lang w:val="en-GB"/>
-        </w:rPr>
-      </w:pPr>
-    </w:p>
-    <w:p>
-      <w:pPr>
-        <w:rPr>
-          <w:lang w:val="en-GB"/>
-        </w:rPr>
-      </w:pPr>
-      <w:r>
-        <w:rPr>
-          <w:lang w:val="en-GB"/>
-        </w:rPr>
-        <w:t xml:space="preserve">A. Rastogi, X. Zang, S. Sunkara, R. Gupta, P. Khaitan, 2020, </w:t>
-      </w:r>
-      <w:r>
-        <w:rPr>
-          <w:lang w:val="en-GB"/>
-        </w:rPr>
-        <w:t>“</w:t>
-      </w:r>
-      <w:r>
-        <w:rPr>
-          <w:lang w:val="en-GB"/>
-        </w:rPr>
-        <w:t xml:space="preserve"> </w:t>
-      </w:r>
-      <w:r>
-        <w:rPr>
-          <w:lang w:val="en-GB"/>
-        </w:rPr>
-        <w:t>Schema-Guided Dialogue State Tracking Tast</w:t>
-      </w:r>
-      <w:r>
-        <w:rPr>
-          <w:lang w:val="en-GB"/>
-        </w:rPr>
-        <w:t xml:space="preserve"> at DSTC8 </w:t>
-      </w:r>
-      <w:r>
-        <w:rPr>
-          <w:lang w:val="en-GB"/>
-        </w:rPr>
-        <w:t>”</w:t>
-      </w:r>
-      <w:r>
-        <w:rPr>
-          <w:lang w:val="en-GB"/>
-        </w:rPr>
-        <w:t xml:space="preserve">, </w:t>
-      </w:r>
-      <w:hyperlink r:id="rId22" w:history="1">
-        <w:r>
-          <w:rPr>
-            <w:rStyle w:val="Lienhypertexte"/>
-            <w:lang w:val="en-GB"/>
-          </w:rPr>
-          <w:t>https://arxiv.org/pdf/2002.01359.pdf</w:t>
-        </w:r>
-      </w:hyperlink>
+        <w:t>https://arxiv.org/pdf/2002.01359.pdf</w:t>
+      </w:r>
+      <w:r>
+        <w:rPr>
+          <w:rStyle w:val="Lienhypertexte"/>
+          <w:lang w:val="en-GB"/>
+        </w:rPr>
+        <w:fldChar w:fldCharType="end"/>
+      </w:r>
     </w:p>
     <w:p>
       <w:pPr>

</xml_diff>

<commit_message>
#8 Fourth try to translate into english on introduction in report
</commit_message>
<xml_diff>
--- a/SAI_report.docx
+++ b/SAI_report.docx
@@ -624,6 +624,14 @@
       </w:ins>
     </w:p>
     <w:p>
+      <w:pPr>
+        <w:rPr>
+          <w:lang w:val="en-GB"/>
+          <w:rPrChange w:id="36" w:author="Johnny Nguyen" w:date="2020-02-18T08:23:00Z">
+            <w:rPr/>
+          </w:rPrChange>
+        </w:rPr>
+      </w:pPr>
       <w:r>
         <w:t>Plusieurs assitants personnels sont utilis</w:t>
       </w:r>
@@ -696,12 +704,12 @@
       <w:r>
         <w:t xml:space="preserve"> par J. Casset et C. Pela</w:t>
       </w:r>
-      <w:ins w:id="36" w:author="Johnny Nguyen" w:date="2020-02-18T07:50:00Z">
+      <w:ins w:id="37" w:author="Johnny Nguyen" w:date="2020-02-18T07:50:00Z">
         <w:r>
           <w:t>ch</w:t>
         </w:r>
       </w:ins>
-      <w:del w:id="37" w:author="Johnny Nguyen" w:date="2020-02-18T07:50:00Z">
+      <w:del w:id="38" w:author="Johnny Nguyen" w:date="2020-02-18T07:50:00Z">
         <w:r>
           <w:delText>hc</w:delText>
         </w:r>
@@ -746,48 +754,88 @@
         <w:t>.</w:t>
       </w:r>
       <w:r>
-        <w:t xml:space="preserve"> [</w:t>
-      </w:r>
-      <w:hyperlink r:id="rId5" w:history="1">
-        <w:r>
-          <w:rPr>
-            <w:rStyle w:val="Lienhypertexte"/>
-          </w:rPr>
-          <w:t>https://arxiv.org/pdf/2002.02450.pdf</w:t>
-        </w:r>
-      </w:hyperlink>
-      <w:r>
-        <w:t>]</w:t>
-      </w:r>
-    </w:p>
-    <w:p>
-      <w:pPr>
-        <w:rPr>
-          <w:ins w:id="38" w:author="Johnny Nguyen" w:date="2020-02-18T08:07:00Z"/>
-          <w:lang w:val="en-GB"/>
-          <w:rPrChange w:id="39" w:author="Johnny Nguyen" w:date="2020-02-18T08:10:00Z">
+        <w:t xml:space="preserve"> </w:t>
+      </w:r>
+      <w:r>
+        <w:rPr>
+          <w:lang w:val="en-GB"/>
+          <w:rPrChange w:id="39" w:author="Johnny Nguyen" w:date="2020-02-18T08:23:00Z">
+            <w:rPr/>
+          </w:rPrChange>
+        </w:rPr>
+        <w:t>[</w:t>
+      </w:r>
+      <w:r>
+        <w:fldChar w:fldCharType="begin"/>
+      </w:r>
+      <w:r>
+        <w:rPr>
+          <w:lang w:val="en-GB"/>
+          <w:rPrChange w:id="40" w:author="Johnny Nguyen" w:date="2020-02-18T08:23:00Z">
+            <w:rPr/>
+          </w:rPrChange>
+        </w:rPr>
+        <w:instrText xml:space="preserve"> HYPERLINK "https://arxiv.org/pdf/2002.02450.pdf" </w:instrText>
+      </w:r>
+      <w:r>
+        <w:fldChar w:fldCharType="separate"/>
+      </w:r>
+      <w:r>
+        <w:rPr>
+          <w:rStyle w:val="Lienhypertexte"/>
+          <w:lang w:val="en-GB"/>
+          <w:rPrChange w:id="41" w:author="Johnny Nguyen" w:date="2020-02-18T08:23:00Z">
             <w:rPr>
-              <w:ins w:id="40" w:author="Johnny Nguyen" w:date="2020-02-18T08:07:00Z"/>
+              <w:rStyle w:val="Lienhypertexte"/>
             </w:rPr>
           </w:rPrChange>
         </w:rPr>
-      </w:pPr>
-      <w:ins w:id="41" w:author="Johnny Nguyen" w:date="2020-02-18T08:08:00Z">
-        <w:r>
-          <w:rPr>
-            <w:lang w:val="en-GB"/>
-            <w:rPrChange w:id="42" w:author="Johnny Nguyen" w:date="2020-02-18T08:09:00Z">
+        <w:t>https://arxiv.org/pdf/2002.02450.pdf</w:t>
+      </w:r>
+      <w:r>
+        <w:rPr>
+          <w:rStyle w:val="Lienhypertexte"/>
+        </w:rPr>
+        <w:fldChar w:fldCharType="end"/>
+      </w:r>
+      <w:r>
+        <w:rPr>
+          <w:lang w:val="en-GB"/>
+          <w:rPrChange w:id="42" w:author="Johnny Nguyen" w:date="2020-02-18T08:23:00Z">
+            <w:rPr/>
+          </w:rPrChange>
+        </w:rPr>
+        <w:t>]</w:t>
+      </w:r>
+    </w:p>
+    <w:p>
+      <w:pPr>
+        <w:rPr>
+          <w:ins w:id="43" w:author="Johnny Nguyen" w:date="2020-02-18T08:07:00Z"/>
+          <w:lang w:val="en-GB"/>
+          <w:rPrChange w:id="44" w:author="Johnny Nguyen" w:date="2020-02-18T08:10:00Z">
+            <w:rPr>
+              <w:ins w:id="45" w:author="Johnny Nguyen" w:date="2020-02-18T08:07:00Z"/>
+            </w:rPr>
+          </w:rPrChange>
+        </w:rPr>
+      </w:pPr>
+      <w:ins w:id="46" w:author="Johnny Nguyen" w:date="2020-02-18T08:08:00Z">
+        <w:r>
+          <w:rPr>
+            <w:lang w:val="en-GB"/>
+            <w:rPrChange w:id="47" w:author="Johnny Nguyen" w:date="2020-02-18T08:09:00Z">
               <w:rPr/>
             </w:rPrChange>
           </w:rPr>
           <w:t>Regarding to</w:t>
         </w:r>
       </w:ins>
-      <w:ins w:id="43" w:author="Johnny Nguyen" w:date="2020-02-18T08:09:00Z">
-        <w:r>
-          <w:rPr>
-            <w:lang w:val="en-GB"/>
-            <w:rPrChange w:id="44" w:author="Johnny Nguyen" w:date="2020-02-18T08:09:00Z">
+      <w:ins w:id="48" w:author="Johnny Nguyen" w:date="2020-02-18T08:09:00Z">
+        <w:r>
+          <w:rPr>
+            <w:lang w:val="en-GB"/>
+            <w:rPrChange w:id="49" w:author="Johnny Nguyen" w:date="2020-02-18T08:09:00Z">
               <w:rPr/>
             </w:rPrChange>
           </w:rPr>
@@ -818,7 +866,7 @@
           <w:t>”</w:t>
         </w:r>
       </w:ins>
-      <w:ins w:id="45" w:author="Johnny Nguyen" w:date="2020-02-18T08:10:00Z">
+      <w:ins w:id="50" w:author="Johnny Nguyen" w:date="2020-02-18T08:10:00Z">
         <w:r>
           <w:rPr>
             <w:lang w:val="en-GB"/>
@@ -831,7 +879,7 @@
         <w:r>
           <w:rPr>
             <w:lang w:val="en-GB"/>
-            <w:rPrChange w:id="46" w:author="Johnny Nguyen" w:date="2020-02-18T08:10:00Z">
+            <w:rPrChange w:id="51" w:author="Johnny Nguyen" w:date="2020-02-18T08:10:00Z">
               <w:rPr/>
             </w:rPrChange>
           </w:rPr>
@@ -844,7 +892,7 @@
           <w:rPr>
             <w:rStyle w:val="Lienhypertexte"/>
             <w:lang w:val="en-GB"/>
-            <w:rPrChange w:id="47" w:author="Johnny Nguyen" w:date="2020-02-18T08:10:00Z">
+            <w:rPrChange w:id="52" w:author="Johnny Nguyen" w:date="2020-02-18T08:10:00Z">
               <w:rPr>
                 <w:rStyle w:val="Lienhypertexte"/>
               </w:rPr>
@@ -874,7 +922,7 @@
           <w:t>Skill</w:t>
         </w:r>
       </w:ins>
-      <w:ins w:id="48" w:author="Johnny Nguyen" w:date="2020-02-18T08:12:00Z">
+      <w:ins w:id="53" w:author="Johnny Nguyen" w:date="2020-02-18T08:12:00Z">
         <w:r>
           <w:rPr>
             <w:lang w:val="en-GB"/>
@@ -882,7 +930,7 @@
           <w:t>s</w:t>
         </w:r>
       </w:ins>
-      <w:ins w:id="49" w:author="Johnny Nguyen" w:date="2020-02-18T08:10:00Z">
+      <w:ins w:id="54" w:author="Johnny Nguyen" w:date="2020-02-18T08:10:00Z">
         <w:r>
           <w:rPr>
             <w:lang w:val="en-GB"/>
@@ -890,7 +938,7 @@
           <w:t>”</w:t>
         </w:r>
       </w:ins>
-      <w:ins w:id="50" w:author="Johnny Nguyen" w:date="2020-02-18T08:12:00Z">
+      <w:ins w:id="55" w:author="Johnny Nguyen" w:date="2020-02-18T08:12:00Z">
         <w:r>
           <w:rPr>
             <w:lang w:val="en-GB"/>
@@ -903,7 +951,7 @@
         <w:r>
           <w:rPr>
             <w:lang w:val="en-GB"/>
-            <w:rPrChange w:id="51" w:author="Johnny Nguyen" w:date="2020-02-18T08:12:00Z">
+            <w:rPrChange w:id="56" w:author="Johnny Nguyen" w:date="2020-02-18T08:12:00Z">
               <w:rPr/>
             </w:rPrChange>
           </w:rPr>
@@ -916,7 +964,7 @@
           <w:rPr>
             <w:rStyle w:val="Lienhypertexte"/>
             <w:lang w:val="en-GB"/>
-            <w:rPrChange w:id="52" w:author="Johnny Nguyen" w:date="2020-02-18T08:12:00Z">
+            <w:rPrChange w:id="57" w:author="Johnny Nguyen" w:date="2020-02-18T08:12:00Z">
               <w:rPr>
                 <w:rStyle w:val="Lienhypertexte"/>
               </w:rPr>
@@ -930,7 +978,7 @@
         <w:r>
           <w:rPr>
             <w:lang w:val="en-GB"/>
-            <w:rPrChange w:id="53" w:author="Johnny Nguyen" w:date="2020-02-18T08:12:00Z">
+            <w:rPrChange w:id="58" w:author="Johnny Nguyen" w:date="2020-02-18T08:12:00Z">
               <w:rPr/>
             </w:rPrChange>
           </w:rPr>
@@ -943,7 +991,7 @@
           <w:t xml:space="preserve"> also built by a developer. Our goal is to create a strong artificial intelligence as a</w:t>
         </w:r>
       </w:ins>
-      <w:ins w:id="54" w:author="Johnny Nguyen" w:date="2020-02-18T08:13:00Z">
+      <w:ins w:id="59" w:author="Johnny Nguyen" w:date="2020-02-18T08:13:00Z">
         <w:r>
           <w:rPr>
             <w:lang w:val="en-GB"/>
@@ -951,7 +999,7 @@
           <w:t xml:space="preserve"> personnal assistant which will called SAI (Strong Artificial Intelligence). </w:t>
         </w:r>
       </w:ins>
-      <w:ins w:id="55" w:author="Johnny Nguyen" w:date="2020-02-18T08:21:00Z">
+      <w:ins w:id="60" w:author="Johnny Nguyen" w:date="2020-02-18T08:21:00Z">
         <w:r>
           <w:rPr>
             <w:lang w:val="en-GB"/>
@@ -983,7 +1031,7 @@
           <w:t>, that is why, focus on the subject the fast as we can is th</w:t>
         </w:r>
       </w:ins>
-      <w:ins w:id="56" w:author="Johnny Nguyen" w:date="2020-02-18T08:22:00Z">
+      <w:ins w:id="61" w:author="Johnny Nguyen" w:date="2020-02-18T08:22:00Z">
         <w:r>
           <w:rPr>
             <w:lang w:val="en-GB"/>
@@ -991,9 +1039,7 @@
           <w:t>e best option.</w:t>
         </w:r>
       </w:ins>
-      <w:bookmarkStart w:id="57" w:name="_GoBack"/>
-      <w:bookmarkEnd w:id="57"/>
-      <w:ins w:id="58" w:author="Johnny Nguyen" w:date="2020-02-18T08:10:00Z">
+      <w:ins w:id="62" w:author="Johnny Nguyen" w:date="2020-02-18T08:10:00Z">
         <w:r>
           <w:rPr>
             <w:lang w:val="en-GB"/>
@@ -1146,7 +1192,173 @@
       </w:r>
     </w:p>
     <w:p>
-      <w:r>
+      <w:pPr>
+        <w:rPr>
+          <w:ins w:id="63" w:author="Johnny Nguyen" w:date="2020-02-18T08:23:00Z"/>
+          <w:lang w:val="en-GB"/>
+          <w:rPrChange w:id="64" w:author="Johnny Nguyen" w:date="2020-02-18T08:30:00Z">
+            <w:rPr>
+              <w:ins w:id="65" w:author="Johnny Nguyen" w:date="2020-02-18T08:23:00Z"/>
+            </w:rPr>
+          </w:rPrChange>
+        </w:rPr>
+      </w:pPr>
+      <w:ins w:id="66" w:author="Johnny Nguyen" w:date="2020-02-18T08:23:00Z">
+        <w:r>
+          <w:rPr>
+            <w:lang w:val="en-GB"/>
+            <w:rPrChange w:id="67" w:author="Johnny Nguyen" w:date="2020-02-18T08:23:00Z">
+              <w:rPr/>
+            </w:rPrChange>
+          </w:rPr>
+          <w:t>The objective of this virtu</w:t>
+        </w:r>
+        <w:r>
+          <w:rPr>
+            <w:lang w:val="en-GB"/>
+          </w:rPr>
+          <w:t xml:space="preserve">al assistant is that it </w:t>
+        </w:r>
+      </w:ins>
+      <w:ins w:id="68" w:author="Johnny Nguyen" w:date="2020-02-18T08:24:00Z">
+        <w:r>
+          <w:rPr>
+            <w:lang w:val="en-GB"/>
+          </w:rPr>
+          <w:t xml:space="preserve">will be more environmentally-friendly that thoses avaibles. </w:t>
+        </w:r>
+      </w:ins>
+      <w:ins w:id="69" w:author="Johnny Nguyen" w:date="2020-02-18T08:25:00Z">
+        <w:r>
+          <w:rPr>
+            <w:lang w:val="en-GB"/>
+          </w:rPr>
+          <w:t xml:space="preserve">The other assistant </w:t>
+        </w:r>
+      </w:ins>
+      <w:ins w:id="70" w:author="Johnny Nguyen" w:date="2020-02-18T08:27:00Z">
+        <w:r>
+          <w:rPr>
+            <w:lang w:val="en-GB"/>
+            <w:rPrChange w:id="71" w:author="Johnny Nguyen" w:date="2020-02-18T08:27:00Z">
+              <w:rPr/>
+            </w:rPrChange>
+          </w:rPr>
+          <w:t>requir</w:t>
+        </w:r>
+      </w:ins>
+      <w:ins w:id="72" w:author="Johnny Nguyen" w:date="2020-02-18T08:26:00Z">
+        <w:r>
+          <w:rPr>
+            <w:lang w:val="en-GB"/>
+            <w:rPrChange w:id="73" w:author="Johnny Nguyen" w:date="2020-02-18T08:27:00Z">
+              <w:rPr/>
+            </w:rPrChange>
+          </w:rPr>
+          <w:t>ed generally a cluster that need</w:t>
+        </w:r>
+      </w:ins>
+      <w:ins w:id="74" w:author="Johnny Nguyen" w:date="2020-02-18T08:27:00Z">
+        <w:r>
+          <w:rPr>
+            <w:lang w:val="en-GB"/>
+            <w:rPrChange w:id="75" w:author="Johnny Nguyen" w:date="2020-02-18T08:27:00Z">
+              <w:rPr/>
+            </w:rPrChange>
+          </w:rPr>
+          <w:t>ed a</w:t>
+        </w:r>
+        <w:r>
+          <w:rPr>
+            <w:lang w:val="en-GB"/>
+          </w:rPr>
+          <w:t xml:space="preserve"> datacenter. </w:t>
+        </w:r>
+        <w:r>
+          <w:rPr>
+            <w:lang w:val="en-GB"/>
+          </w:rPr>
+          <w:t xml:space="preserve">Which leads to </w:t>
+        </w:r>
+      </w:ins>
+      <w:ins w:id="76" w:author="Johnny Nguyen" w:date="2020-02-18T08:28:00Z">
+        <w:r>
+          <w:rPr>
+            <w:lang w:val="en-GB"/>
+          </w:rPr>
+          <w:t>gaz emission wi</w:t>
+        </w:r>
+        <w:r>
+          <w:rPr>
+            <w:lang w:val="en-GB"/>
+            <w:rPrChange w:id="77" w:author="Johnny Nguyen" w:date="2020-02-18T08:28:00Z">
+              <w:rPr/>
+            </w:rPrChange>
+          </w:rPr>
+          <w:t xml:space="preserve">th significant impact. </w:t>
+        </w:r>
+        <w:r>
+          <w:rPr>
+            <w:lang w:val="en-GB"/>
+            <w:rPrChange w:id="78" w:author="Johnny Nguyen" w:date="2020-02-18T08:30:00Z">
+              <w:rPr/>
+            </w:rPrChange>
+          </w:rPr>
+          <w:t>The out</w:t>
+        </w:r>
+        <w:r>
+          <w:rPr>
+            <w:lang w:val="en-GB"/>
+          </w:rPr>
+          <w:t>com</w:t>
+        </w:r>
+      </w:ins>
+      <w:ins w:id="79" w:author="Johnny Nguyen" w:date="2020-02-18T08:29:00Z">
+        <w:r>
+          <w:rPr>
+            <w:lang w:val="en-GB"/>
+          </w:rPr>
+          <w:t>e must be li</w:t>
+        </w:r>
+        <w:r>
+          <w:rPr>
+            <w:lang w:val="en-GB"/>
+            <w:rPrChange w:id="80" w:author="Johnny Nguyen" w:date="2020-02-18T08:30:00Z">
+              <w:rPr/>
+            </w:rPrChange>
+          </w:rPr>
+          <w:t xml:space="preserve">ght </w:t>
+        </w:r>
+      </w:ins>
+      <w:ins w:id="81" w:author="Johnny Nguyen" w:date="2020-02-18T08:30:00Z">
+        <w:r>
+          <w:rPr>
+            <w:lang w:val="en-GB"/>
+            <w:rPrChange w:id="82" w:author="Johnny Nguyen" w:date="2020-02-18T08:30:00Z">
+              <w:rPr/>
+            </w:rPrChange>
+          </w:rPr>
+          <w:t xml:space="preserve">to keep the computer </w:t>
+        </w:r>
+        <w:r>
+          <w:rPr>
+            <w:lang w:val="en-GB"/>
+          </w:rPr>
+          <w:t>worked correctly</w:t>
+        </w:r>
+        <w:bookmarkStart w:id="83" w:name="_GoBack"/>
+        <w:bookmarkEnd w:id="83"/>
+        <w:r>
+          <w:rPr>
+            <w:lang w:val="en-GB"/>
+          </w:rPr>
+          <w:t>.</w:t>
+        </w:r>
+      </w:ins>
+    </w:p>
+    <w:p>
+      <w:r>
+        <w:lastRenderedPageBreak/>
         <w:t>Le but de cet assistant virtuel est qu</w:t>
       </w:r>
       <w:r>
@@ -1236,7 +1448,6 @@
     </w:p>
     <w:p>
       <w:r>
-        <w:lastRenderedPageBreak/>
         <w:t>Notre id</w:t>
       </w:r>
       <w:r>
@@ -1811,6 +2022,7 @@
           <w:strike/>
           <w:lang w:val="en-GB"/>
         </w:rPr>
+        <w:lastRenderedPageBreak/>
         <w:t>What are the mains results ?</w:t>
       </w:r>
     </w:p>
@@ -1830,7 +2042,6 @@
     </w:p>
     <w:p>
       <w:r>
-        <w:lastRenderedPageBreak/>
         <w:t>Related work</w:t>
       </w:r>
     </w:p>
@@ -1887,7 +2098,7 @@
       <w:r>
         <w:rPr>
           <w:lang w:val="en-GB"/>
-          <w:rPrChange w:id="59" w:author="Johnny Nguyen" w:date="2020-02-18T07:47:00Z">
+          <w:rPrChange w:id="84" w:author="Johnny Nguyen" w:date="2020-02-18T07:47:00Z">
             <w:rPr/>
           </w:rPrChange>
         </w:rPr>
@@ -2000,131 +2211,131 @@
       <w:r>
         <w:t>e par notre algorithme [</w:t>
       </w:r>
+      <w:hyperlink r:id="rId5" w:history="1">
+        <w:r>
+          <w:rPr>
+            <w:rStyle w:val="Lienhypertexte"/>
+          </w:rPr>
+          <w:t>https://arxiv.org/pdf/1908.11494.pdf</w:t>
+        </w:r>
+      </w:hyperlink>
+      <w:r>
+        <w:t>]</w:t>
+      </w:r>
+      <w:r>
+        <w:t>. En r</w:t>
+      </w:r>
+      <w:r>
+        <w:t>é</w:t>
+      </w:r>
+      <w:r>
+        <w:t>ponse au travail de A. Knight, nous devons impl</w:t>
+      </w:r>
+      <w:r>
+        <w:t>é</w:t>
+      </w:r>
+      <w:r>
+        <w:t>menter un algorithme pouvant r</w:t>
+      </w:r>
+      <w:r>
+        <w:t>é</w:t>
+      </w:r>
+      <w:r>
+        <w:t xml:space="preserve">pondre </w:t>
+      </w:r>
+      <w:r>
+        <w:t>à</w:t>
+      </w:r>
+      <w:r>
+        <w:t xml:space="preserve"> la question dont il suppose </w:t>
+      </w:r>
+      <w:r>
+        <w:t>ê</w:t>
+      </w:r>
+      <w:r>
+        <w:t xml:space="preserve">tre impossible </w:t>
+      </w:r>
+      <w:r>
+        <w:t>à</w:t>
+      </w:r>
+      <w:r>
+        <w:t xml:space="preserve"> r</w:t>
+      </w:r>
+      <w:r>
+        <w:t>é</w:t>
+      </w:r>
+      <w:r>
+        <w:t>pondre par un algorithme [</w:t>
+      </w:r>
       <w:hyperlink r:id="rId6" w:history="1">
         <w:r>
           <w:rPr>
             <w:rStyle w:val="Lienhypertexte"/>
           </w:rPr>
-          <w:t>https://arxiv.org/pdf/1908.11494.pdf</w:t>
+          <w:t>https://arxiv.org/ftp/arxiv/papers/1906/1906.10177.pdf</w:t>
         </w:r>
       </w:hyperlink>
       <w:r>
-        <w:t>]</w:t>
-      </w:r>
-      <w:r>
-        <w:t>. En r</w:t>
-      </w:r>
-      <w:r>
-        <w:t>é</w:t>
-      </w:r>
-      <w:r>
-        <w:t>ponse au travail de A. Knight, nous devons impl</w:t>
-      </w:r>
-      <w:r>
-        <w:t>é</w:t>
-      </w:r>
-      <w:r>
-        <w:t>menter un algorithme pouvant r</w:t>
-      </w:r>
-      <w:r>
-        <w:t>é</w:t>
-      </w:r>
-      <w:r>
-        <w:t xml:space="preserve">pondre </w:t>
+        <w:t>].</w:t>
+      </w:r>
+      <w:r>
+        <w:t xml:space="preserve"> </w:t>
+      </w:r>
+      <w:r>
+        <w:t>La recherche effectu</w:t>
+      </w:r>
+      <w:r>
+        <w:t>é</w:t>
+      </w:r>
+      <w:r>
+        <w:t xml:space="preserve">e ressemblera </w:t>
       </w:r>
       <w:r>
         <w:t>à</w:t>
       </w:r>
       <w:r>
-        <w:t xml:space="preserve"> la question dont il suppose </w:t>
-      </w:r>
-      <w:r>
-        <w:t>ê</w:t>
-      </w:r>
-      <w:r>
-        <w:t xml:space="preserve">tre impossible </w:t>
+        <w:t xml:space="preserve"> celle </w:t>
+      </w:r>
+      <w:r>
+        <w:t>é</w:t>
+      </w:r>
+      <w:r>
+        <w:t>mise par Q. D</w:t>
+      </w:r>
+      <w:r>
+        <w:t>ebard and Al sur les int</w:t>
+      </w:r>
+      <w:r>
+        <w:t>é</w:t>
+      </w:r>
+      <w:r>
+        <w:t xml:space="preserve">ractions des utilisateurs avec le touchpad dans un environnement 2D </w:t>
       </w:r>
       <w:r>
         <w:t>à</w:t>
       </w:r>
       <w:r>
-        <w:t xml:space="preserve"> r</w:t>
-      </w:r>
-      <w:r>
-        <w:t>é</w:t>
-      </w:r>
-      <w:r>
-        <w:t>pondre par un algorithme [</w:t>
+        <w:t xml:space="preserve"> 3D.</w:t>
+      </w:r>
+      <w:r>
+        <w:t xml:space="preserve"> </w:t>
+      </w:r>
+      <w:r>
+        <w:rPr>
+          <w:lang w:val="en-GB"/>
+        </w:rPr>
+        <w:t>[</w:t>
       </w:r>
       <w:hyperlink r:id="rId7" w:history="1">
         <w:r>
           <w:rPr>
             <w:rStyle w:val="Lienhypertexte"/>
-          </w:rPr>
-          <w:t>https://arxiv.org/ftp/arxiv/papers/1906/1906.10177.pdf</w:t>
+            <w:lang w:val="en-GB"/>
+          </w:rPr>
+          <w:t>https://arxiv.org/pdf/1904.07802.pdf</w:t>
         </w:r>
       </w:hyperlink>
       <w:r>
-        <w:t>].</w:t>
-      </w:r>
-      <w:r>
-        <w:t xml:space="preserve"> </w:t>
-      </w:r>
-      <w:r>
-        <w:t>La recherche effectu</w:t>
-      </w:r>
-      <w:r>
-        <w:t>é</w:t>
-      </w:r>
-      <w:r>
-        <w:t xml:space="preserve">e ressemblera </w:t>
-      </w:r>
-      <w:r>
-        <w:t>à</w:t>
-      </w:r>
-      <w:r>
-        <w:t xml:space="preserve"> celle </w:t>
-      </w:r>
-      <w:r>
-        <w:t>é</w:t>
-      </w:r>
-      <w:r>
-        <w:t>mise par Q. D</w:t>
-      </w:r>
-      <w:r>
-        <w:t>ebard and Al sur les int</w:t>
-      </w:r>
-      <w:r>
-        <w:t>é</w:t>
-      </w:r>
-      <w:r>
-        <w:t xml:space="preserve">ractions des utilisateurs avec le touchpad dans un environnement 2D </w:t>
-      </w:r>
-      <w:r>
-        <w:t>à</w:t>
-      </w:r>
-      <w:r>
-        <w:t xml:space="preserve"> 3D.</w:t>
-      </w:r>
-      <w:r>
-        <w:t xml:space="preserve"> </w:t>
-      </w:r>
-      <w:r>
-        <w:rPr>
-          <w:lang w:val="en-GB"/>
-        </w:rPr>
-        <w:t>[</w:t>
-      </w:r>
-      <w:hyperlink r:id="rId8" w:history="1">
-        <w:r>
-          <w:rPr>
-            <w:rStyle w:val="Lienhypertexte"/>
-            <w:lang w:val="en-GB"/>
-          </w:rPr>
-          <w:t>https://arxiv.org/pdf/1904.07802.pdf</w:t>
-        </w:r>
-      </w:hyperlink>
-      <w:r>
         <w:rPr>
           <w:lang w:val="en-GB"/>
         </w:rPr>
@@ -2386,12 +2597,13 @@
         </w:rPr>
       </w:pPr>
       <w:r>
+        <w:lastRenderedPageBreak/>
         <w:fldChar w:fldCharType="begin"/>
       </w:r>
       <w:r>
         <w:rPr>
           <w:lang w:val="en-GB"/>
-          <w:rPrChange w:id="60" w:author="Johnny Nguyen" w:date="2020-02-18T07:48:00Z">
+          <w:rPrChange w:id="85" w:author="Johnny Nguyen" w:date="2020-02-18T07:48:00Z">
             <w:rPr/>
           </w:rPrChange>
         </w:rPr>
@@ -2451,7 +2663,6 @@
         <w:rPr>
           <w:lang w:val="en-GB"/>
         </w:rPr>
-        <w:lastRenderedPageBreak/>
         <w:t>How the results compare to what you expected, why ?</w:t>
       </w:r>
     </w:p>
@@ -2583,146 +2794,146 @@
       <w:r>
         <w:t xml:space="preserve">, </w:t>
       </w:r>
+      <w:hyperlink r:id="rId8" w:history="1">
+        <w:r>
+          <w:rPr>
+            <w:rStyle w:val="Lienhypertexte"/>
+          </w:rPr>
+          <w:t>https://lejournal.cnrs.fr/billets/robotique-et-intelligence-artificielle-parlons-en</w:t>
+        </w:r>
+      </w:hyperlink>
+    </w:p>
+    <w:p>
+      <w:pPr>
+        <w:rPr>
+          <w:rStyle w:val="Lienhypertexte"/>
+        </w:rPr>
+      </w:pPr>
+      <w:r>
+        <w:t xml:space="preserve">J. Cassel and C. Pelachaud, </w:t>
+      </w:r>
+      <w:r>
+        <w:t xml:space="preserve">2019, </w:t>
+      </w:r>
+      <w:r>
+        <w:t>« </w:t>
+      </w:r>
+      <w:r>
+        <w:t>Pourquoi les assistants virtuels ont besoin d</w:t>
+      </w:r>
+      <w:r>
+        <w:t>’</w:t>
+      </w:r>
+      <w:r>
+        <w:t>un corps</w:t>
+      </w:r>
+      <w:r>
+        <w:t> »</w:t>
+      </w:r>
+      <w:r>
+        <w:t xml:space="preserve">, </w:t>
+      </w:r>
       <w:hyperlink r:id="rId9" w:history="1">
         <w:r>
           <w:rPr>
             <w:rStyle w:val="Lienhypertexte"/>
           </w:rPr>
-          <w:t>https://lejournal.cnrs.fr/billets/robotique-et-intelligence-artificielle-parlons-en</w:t>
+          <w:t>https://lejournal.cnrs.fr/billets/pourquoi-les-assistants-virtuels-ont-besoin-dun-corps</w:t>
         </w:r>
       </w:hyperlink>
-    </w:p>
-    <w:p>
-      <w:pPr>
+      <w:r>
         <w:rPr>
           <w:rStyle w:val="Lienhypertexte"/>
         </w:rPr>
-      </w:pPr>
-      <w:r>
-        <w:t xml:space="preserve">J. Cassel and C. Pelachaud, </w:t>
-      </w:r>
-      <w:r>
-        <w:t xml:space="preserve">2019, </w:t>
+        <w:t xml:space="preserve"> </w:t>
+      </w:r>
+    </w:p>
+    <w:p>
+      <w:r>
+        <w:t xml:space="preserve">L. Julia, </w:t>
       </w:r>
       <w:r>
         <w:t>« </w:t>
       </w:r>
       <w:r>
-        <w:t>Pourquoi les assistants virtuels ont besoin d</w:t>
-      </w:r>
-      <w:r>
-        <w:t>’</w:t>
-      </w:r>
-      <w:r>
-        <w:t>un corps</w:t>
+        <w:t>L</w:t>
+      </w:r>
+      <w:r>
+        <w:t>’</w:t>
+      </w:r>
+      <w:r>
+        <w:t>intelligence artificielle n</w:t>
+      </w:r>
+      <w:r>
+        <w:t>’</w:t>
+      </w:r>
+      <w:r>
+        <w:t>existe pas</w:t>
       </w:r>
       <w:r>
         <w:t> »</w:t>
       </w:r>
       <w:r>
-        <w:t xml:space="preserve">, </w:t>
+        <w:t xml:space="preserve">, 2019, </w:t>
       </w:r>
       <w:hyperlink r:id="rId10" w:history="1">
         <w:r>
           <w:rPr>
             <w:rStyle w:val="Lienhypertexte"/>
           </w:rPr>
-          <w:t>https://lejournal.cnrs.fr/billets/pourquoi-les-assistants-virtuels-ont-besoin-dun-corps</w:t>
+          <w:t>https://www.journaldugeek.com/dossier/lintelligence-artificielle-nexiste-interview-de-luc-julia-cocreateur-de-siri/</w:t>
         </w:r>
       </w:hyperlink>
-      <w:r>
-        <w:rPr>
-          <w:rStyle w:val="Lienhypertexte"/>
+    </w:p>
+    <w:p>
+      <w:pPr>
+        <w:rPr>
+          <w:lang w:val="en-GB"/>
+        </w:rPr>
+      </w:pPr>
+      <w:r>
+        <w:rPr>
+          <w:lang w:val="en-GB"/>
+        </w:rPr>
+        <w:t xml:space="preserve">Maria A. Zuluaga, </w:t>
+      </w:r>
+      <w:r>
+        <w:rPr>
+          <w:lang w:val="en-GB"/>
+        </w:rPr>
+        <w:t>« </w:t>
+      </w:r>
+      <w:r>
+        <w:rPr>
+          <w:lang w:val="en-GB"/>
+        </w:rPr>
+        <w:t>DeepIGeoS</w:t>
+      </w:r>
+      <w:r>
+        <w:rPr>
+          <w:lang w:val="en-GB"/>
+        </w:rPr>
+        <w:t> »</w:t>
+      </w:r>
+      <w:r>
+        <w:rPr>
+          <w:lang w:val="en-GB"/>
+        </w:rPr>
+        <w:t xml:space="preserve">, 2017, </w:t>
+      </w:r>
+      <w:r>
+        <w:rPr>
+          <w:lang w:val="en-GB"/>
         </w:rPr>
         <w:t xml:space="preserve"> </w:t>
       </w:r>
-    </w:p>
-    <w:p>
-      <w:r>
-        <w:t xml:space="preserve">L. Julia, </w:t>
-      </w:r>
-      <w:r>
-        <w:t>« </w:t>
-      </w:r>
-      <w:r>
-        <w:t>L</w:t>
-      </w:r>
-      <w:r>
-        <w:t>’</w:t>
-      </w:r>
-      <w:r>
-        <w:t>intelligence artificielle n</w:t>
-      </w:r>
-      <w:r>
-        <w:t>’</w:t>
-      </w:r>
-      <w:r>
-        <w:t>existe pas</w:t>
-      </w:r>
-      <w:r>
-        <w:t> »</w:t>
-      </w:r>
-      <w:r>
-        <w:t xml:space="preserve">, 2019, </w:t>
-      </w:r>
-      <w:hyperlink r:id="rId11" w:history="1">
-        <w:r>
-          <w:rPr>
-            <w:rStyle w:val="Lienhypertexte"/>
-          </w:rPr>
-          <w:t>https://www.journaldugeek.com/dossier/lintelligence-artificielle-nexiste-interview-de-luc-julia-cocreateur-de-siri/</w:t>
-        </w:r>
-      </w:hyperlink>
-    </w:p>
-    <w:p>
-      <w:pPr>
-        <w:rPr>
-          <w:lang w:val="en-GB"/>
-        </w:rPr>
-      </w:pPr>
-      <w:r>
-        <w:rPr>
-          <w:lang w:val="en-GB"/>
-        </w:rPr>
-        <w:t xml:space="preserve">Maria A. Zuluaga, </w:t>
-      </w:r>
-      <w:r>
-        <w:rPr>
-          <w:lang w:val="en-GB"/>
-        </w:rPr>
-        <w:t>« </w:t>
-      </w:r>
-      <w:r>
-        <w:rPr>
-          <w:lang w:val="en-GB"/>
-        </w:rPr>
-        <w:t>DeepIGeoS</w:t>
-      </w:r>
-      <w:r>
-        <w:rPr>
-          <w:lang w:val="en-GB"/>
-        </w:rPr>
-        <w:t> »</w:t>
-      </w:r>
-      <w:r>
-        <w:rPr>
-          <w:lang w:val="en-GB"/>
-        </w:rPr>
-        <w:t xml:space="preserve">, 2017, </w:t>
-      </w:r>
-      <w:r>
-        <w:rPr>
-          <w:lang w:val="en-GB"/>
-        </w:rPr>
-        <w:t xml:space="preserve"> </w:t>
-      </w:r>
       <w:r>
         <w:fldChar w:fldCharType="begin"/>
       </w:r>
       <w:r>
         <w:rPr>
           <w:lang w:val="en-GB"/>
-          <w:rPrChange w:id="61" w:author="Johnny Nguyen" w:date="2020-02-18T07:48:00Z">
+          <w:rPrChange w:id="86" w:author="Johnny Nguyen" w:date="2020-02-18T07:48:00Z">
             <w:rPr/>
           </w:rPrChange>
         </w:rPr>
@@ -2813,7 +3024,7 @@
       <w:r>
         <w:rPr>
           <w:lang w:val="en-GB"/>
-          <w:rPrChange w:id="62" w:author="Johnny Nguyen" w:date="2020-02-18T07:48:00Z">
+          <w:rPrChange w:id="87" w:author="Johnny Nguyen" w:date="2020-02-18T07:48:00Z">
             <w:rPr/>
           </w:rPrChange>
         </w:rPr>
@@ -2879,7 +3090,7 @@
       <w:r>
         <w:rPr>
           <w:lang w:val="en-GB"/>
-          <w:rPrChange w:id="63" w:author="Johnny Nguyen" w:date="2020-02-18T07:48:00Z">
+          <w:rPrChange w:id="88" w:author="Johnny Nguyen" w:date="2020-02-18T07:48:00Z">
             <w:rPr/>
           </w:rPrChange>
         </w:rPr>
@@ -2945,7 +3156,7 @@
       <w:r>
         <w:rPr>
           <w:lang w:val="en-GB"/>
-          <w:rPrChange w:id="64" w:author="Johnny Nguyen" w:date="2020-02-18T07:48:00Z">
+          <w:rPrChange w:id="89" w:author="Johnny Nguyen" w:date="2020-02-18T07:48:00Z">
             <w:rPr/>
           </w:rPrChange>
         </w:rPr>
@@ -3017,7 +3228,7 @@
       <w:r>
         <w:rPr>
           <w:lang w:val="en-GB"/>
-          <w:rPrChange w:id="65" w:author="Johnny Nguyen" w:date="2020-02-18T07:48:00Z">
+          <w:rPrChange w:id="90" w:author="Johnny Nguyen" w:date="2020-02-18T07:48:00Z">
             <w:rPr/>
           </w:rPrChange>
         </w:rPr>
@@ -3065,7 +3276,7 @@
       <w:r>
         <w:rPr>
           <w:lang w:val="en-GB"/>
-          <w:rPrChange w:id="66" w:author="Johnny Nguyen" w:date="2020-02-18T07:48:00Z">
+          <w:rPrChange w:id="91" w:author="Johnny Nguyen" w:date="2020-02-18T07:48:00Z">
             <w:rPr/>
           </w:rPrChange>
         </w:rPr>
@@ -3132,7 +3343,7 @@
       <w:r>
         <w:rPr>
           <w:lang w:val="en-GB"/>
-          <w:rPrChange w:id="67" w:author="Johnny Nguyen" w:date="2020-02-18T07:48:00Z">
+          <w:rPrChange w:id="92" w:author="Johnny Nguyen" w:date="2020-02-18T07:48:00Z">
             <w:rPr/>
           </w:rPrChange>
         </w:rPr>
@@ -3198,7 +3409,7 @@
       <w:r>
         <w:rPr>
           <w:lang w:val="en-GB"/>
-          <w:rPrChange w:id="68" w:author="Johnny Nguyen" w:date="2020-02-18T07:48:00Z">
+          <w:rPrChange w:id="93" w:author="Johnny Nguyen" w:date="2020-02-18T07:48:00Z">
             <w:rPr/>
           </w:rPrChange>
         </w:rPr>
@@ -3283,7 +3494,7 @@
       <w:r>
         <w:rPr>
           <w:lang w:val="en-GB"/>
-          <w:rPrChange w:id="69" w:author="Johnny Nguyen" w:date="2020-02-18T07:48:00Z">
+          <w:rPrChange w:id="94" w:author="Johnny Nguyen" w:date="2020-02-18T07:48:00Z">
             <w:rPr/>
           </w:rPrChange>
         </w:rPr>

</xml_diff>

<commit_message>
#8 Fifth try to translate into english on introduction in report
</commit_message>
<xml_diff>
--- a/SAI_report.docx
+++ b/SAI_report.docx
@@ -1344,15 +1344,7 @@
           <w:rPr>
             <w:lang w:val="en-GB"/>
           </w:rPr>
-          <w:t>worked correctly</w:t>
-        </w:r>
-        <w:bookmarkStart w:id="83" w:name="_GoBack"/>
-        <w:bookmarkEnd w:id="83"/>
-        <w:r>
-          <w:rPr>
-            <w:lang w:val="en-GB"/>
-          </w:rPr>
-          <w:t>.</w:t>
+          <w:t>worked correctly.</w:t>
         </w:r>
       </w:ins>
     </w:p>
@@ -1447,6 +1439,69 @@
       </w:r>
     </w:p>
     <w:p>
+      <w:pPr>
+        <w:rPr>
+          <w:ins w:id="83" w:author="Johnny Nguyen" w:date="2020-02-19T08:48:00Z"/>
+          <w:lang w:val="en-GB"/>
+          <w:rPrChange w:id="84" w:author="Johnny Nguyen" w:date="2020-02-19T08:50:00Z">
+            <w:rPr>
+              <w:ins w:id="85" w:author="Johnny Nguyen" w:date="2020-02-19T08:48:00Z"/>
+            </w:rPr>
+          </w:rPrChange>
+        </w:rPr>
+      </w:pPr>
+      <w:ins w:id="86" w:author="Johnny Nguyen" w:date="2020-02-19T08:48:00Z">
+        <w:r>
+          <w:rPr>
+            <w:lang w:val="en-GB"/>
+            <w:rPrChange w:id="87" w:author="Johnny Nguyen" w:date="2020-02-19T08:48:00Z">
+              <w:rPr/>
+            </w:rPrChange>
+          </w:rPr>
+          <w:t>Our main idea is t</w:t>
+        </w:r>
+        <w:r>
+          <w:rPr>
+            <w:lang w:val="en-GB"/>
+          </w:rPr>
+          <w:t xml:space="preserve">o use reinforcement learning to allow our virtual assistant to </w:t>
+        </w:r>
+      </w:ins>
+      <w:ins w:id="88" w:author="Johnny Nguyen" w:date="2020-02-19T08:49:00Z">
+        <w:r>
+          <w:rPr>
+            <w:lang w:val="en-GB"/>
+          </w:rPr>
+          <w:t xml:space="preserve">interact with a natural way. The asset of this learning </w:t>
+        </w:r>
+      </w:ins>
+      <w:ins w:id="89" w:author="Johnny Nguyen" w:date="2020-02-19T08:50:00Z">
+        <w:r>
+          <w:rPr>
+            <w:lang w:val="en-GB"/>
+          </w:rPr>
+          <w:t xml:space="preserve">is that it will be dynamic as Maria A. Zualaga show us at the conference Sophia Summit 2019 where this dynamic learning </w:t>
+        </w:r>
+        <w:r>
+          <w:rPr>
+            <w:lang w:val="en-GB"/>
+            <w:rPrChange w:id="90" w:author="Johnny Nguyen" w:date="2020-02-19T08:50:00Z">
+              <w:rPr/>
+            </w:rPrChange>
+          </w:rPr>
+          <w:t>[cite B. Lubars, Chenhao Tan]</w:t>
+        </w:r>
+        <w:r>
+          <w:rPr>
+            <w:lang w:val="en-GB"/>
+          </w:rPr>
+          <w:t xml:space="preserve"> has been done with medical data.</w:t>
+        </w:r>
+      </w:ins>
+      <w:bookmarkStart w:id="91" w:name="_GoBack"/>
+      <w:bookmarkEnd w:id="91"/>
+    </w:p>
+    <w:p>
       <w:r>
         <w:t>Notre id</w:t>
       </w:r>
@@ -1949,6 +2004,7 @@
           <w:strike/>
           <w:lang w:val="en-GB"/>
         </w:rPr>
+        <w:lastRenderedPageBreak/>
         <w:t>Explain the mouse move/click</w:t>
       </w:r>
     </w:p>
@@ -2022,7 +2078,6 @@
           <w:strike/>
           <w:lang w:val="en-GB"/>
         </w:rPr>
-        <w:lastRenderedPageBreak/>
         <w:t>What are the mains results ?</w:t>
       </w:r>
     </w:p>
@@ -2098,7 +2153,7 @@
       <w:r>
         <w:rPr>
           <w:lang w:val="en-GB"/>
-          <w:rPrChange w:id="84" w:author="Johnny Nguyen" w:date="2020-02-18T07:47:00Z">
+          <w:rPrChange w:id="92" w:author="Johnny Nguyen" w:date="2020-02-18T07:47:00Z">
             <w:rPr/>
           </w:rPrChange>
         </w:rPr>
@@ -2561,6 +2616,7 @@
         <w:rPr>
           <w:lang w:val="en-GB"/>
         </w:rPr>
+        <w:lastRenderedPageBreak/>
         <w:t>Compare the power used by the two methods</w:t>
       </w:r>
     </w:p>
@@ -2596,813 +2652,6 @@
           <w:lang w:val="en-GB"/>
         </w:rPr>
       </w:pPr>
-      <w:r>
-        <w:lastRenderedPageBreak/>
-        <w:fldChar w:fldCharType="begin"/>
-      </w:r>
-      <w:r>
-        <w:rPr>
-          <w:lang w:val="en-GB"/>
-          <w:rPrChange w:id="85" w:author="Johnny Nguyen" w:date="2020-02-18T07:48:00Z">
-            <w:rPr/>
-          </w:rPrChange>
-        </w:rPr>
-        <w:instrText xml:space="preserve"> HYPERLINK "https://arxiv.org/pdf/2002.01359.pdf" </w:instrText>
-      </w:r>
-      <w:r>
-        <w:fldChar w:fldCharType="separate"/>
-      </w:r>
-      <w:r>
-        <w:rPr>
-          <w:rStyle w:val="Lienhypertexte"/>
-          <w:lang w:val="en-GB"/>
-        </w:rPr>
-        <w:t>https://arxiv.org/pdf/2002.01359.pdf</w:t>
-      </w:r>
-      <w:r>
-        <w:rPr>
-          <w:rStyle w:val="Lienhypertexte"/>
-          <w:lang w:val="en-GB"/>
-        </w:rPr>
-        <w:fldChar w:fldCharType="end"/>
-      </w:r>
-    </w:p>
-    <w:p>
-      <w:pPr>
-        <w:rPr>
-          <w:lang w:val="en-GB"/>
-        </w:rPr>
-      </w:pPr>
-      <w:r>
-        <w:rPr>
-          <w:lang w:val="en-GB"/>
-        </w:rPr>
-        <w:t>Compare commands to cortana</w:t>
-      </w:r>
-    </w:p>
-    <w:p>
-      <w:pPr>
-        <w:rPr>
-          <w:lang w:val="en-GB"/>
-        </w:rPr>
-      </w:pPr>
-      <w:r>
-        <w:rPr>
-          <w:lang w:val="en-GB"/>
-        </w:rPr>
-        <w:t>Discussion</w:t>
-      </w:r>
-    </w:p>
-    <w:p>
-      <w:pPr>
-        <w:rPr>
-          <w:lang w:val="en-GB"/>
-        </w:rPr>
-      </w:pPr>
-      <w:r>
-        <w:rPr>
-          <w:lang w:val="en-GB"/>
-        </w:rPr>
-        <w:t>How the results compare to what you expected, why ?</w:t>
-      </w:r>
-    </w:p>
-    <w:p>
-      <w:pPr>
-        <w:rPr>
-          <w:lang w:val="en-GB"/>
-        </w:rPr>
-      </w:pPr>
-      <w:r>
-        <w:rPr>
-          <w:lang w:val="en-GB"/>
-        </w:rPr>
-        <w:t>How the results compare to other researchers, why ?</w:t>
-      </w:r>
-    </w:p>
-    <w:p>
-      <w:pPr>
-        <w:rPr>
-          <w:lang w:val="en-GB"/>
-        </w:rPr>
-      </w:pPr>
-      <w:r>
-        <w:rPr>
-          <w:lang w:val="en-GB"/>
-        </w:rPr>
-        <w:t>What question, we need to ask next ?</w:t>
-      </w:r>
-    </w:p>
-    <w:p>
-      <w:pPr>
-        <w:rPr>
-          <w:lang w:val="en-GB"/>
-        </w:rPr>
-      </w:pPr>
-      <w:r>
-        <w:rPr>
-          <w:lang w:val="en-GB"/>
-        </w:rPr>
-        <w:t>Find something useful the researcher readers can learn about the work</w:t>
-      </w:r>
-    </w:p>
-    <w:p>
-      <w:pPr>
-        <w:rPr>
-          <w:lang w:val="en-GB"/>
-        </w:rPr>
-      </w:pPr>
-      <w:r>
-        <w:rPr>
-          <w:lang w:val="en-GB"/>
-        </w:rPr>
-        <w:t>Future Work</w:t>
-      </w:r>
-    </w:p>
-    <w:p>
-      <w:pPr>
-        <w:rPr>
-          <w:lang w:val="en-GB"/>
-        </w:rPr>
-      </w:pPr>
-      <w:r>
-        <w:rPr>
-          <w:lang w:val="en-GB"/>
-        </w:rPr>
-        <w:t>Try to launch the SAI everytime the computer is up</w:t>
-      </w:r>
-    </w:p>
-    <w:p>
-      <w:pPr>
-        <w:rPr>
-          <w:lang w:val="en-GB"/>
-        </w:rPr>
-      </w:pPr>
-      <w:r>
-        <w:rPr>
-          <w:lang w:val="en-GB"/>
-        </w:rPr>
-        <w:t>Generate a voice to communicate with SAI</w:t>
-      </w:r>
-    </w:p>
-    <w:p>
-      <w:pPr>
-        <w:rPr>
-          <w:lang w:val="en-GB"/>
-        </w:rPr>
-      </w:pPr>
-      <w:r>
-        <w:rPr>
-          <w:lang w:val="en-GB"/>
-        </w:rPr>
-        <w:t>Create a profil for each person who talk (voice recognition by person)</w:t>
-      </w:r>
-    </w:p>
-    <w:p>
-      <w:pPr>
-        <w:rPr>
-          <w:lang w:val="en-GB"/>
-        </w:rPr>
-      </w:pPr>
-    </w:p>
-    <w:p>
-      <w:r>
-        <w:t>References/Bibliography</w:t>
-      </w:r>
-    </w:p>
-    <w:p>
-      <w:r>
-        <w:t>J.P. Laumond,</w:t>
-      </w:r>
-      <w:r>
-        <w:t xml:space="preserve"> 2019,</w:t>
-      </w:r>
-      <w:r>
-        <w:t xml:space="preserve"> </w:t>
-      </w:r>
-      <w:r>
-        <w:t>“</w:t>
-      </w:r>
-      <w:r>
-        <w:t xml:space="preserve">robotique et </w:t>
-      </w:r>
-      <w:r>
-        <w:t>intelligence artificielle parlons-en</w:t>
-      </w:r>
-      <w:r>
-        <w:t> »</w:t>
-      </w:r>
-      <w:r>
-        <w:t xml:space="preserve">, </w:t>
-      </w:r>
-      <w:hyperlink r:id="rId8" w:history="1">
-        <w:r>
-          <w:rPr>
-            <w:rStyle w:val="Lienhypertexte"/>
-          </w:rPr>
-          <w:t>https://lejournal.cnrs.fr/billets/robotique-et-intelligence-artificielle-parlons-en</w:t>
-        </w:r>
-      </w:hyperlink>
-    </w:p>
-    <w:p>
-      <w:pPr>
-        <w:rPr>
-          <w:rStyle w:val="Lienhypertexte"/>
-        </w:rPr>
-      </w:pPr>
-      <w:r>
-        <w:t xml:space="preserve">J. Cassel and C. Pelachaud, </w:t>
-      </w:r>
-      <w:r>
-        <w:t xml:space="preserve">2019, </w:t>
-      </w:r>
-      <w:r>
-        <w:t>« </w:t>
-      </w:r>
-      <w:r>
-        <w:t>Pourquoi les assistants virtuels ont besoin d</w:t>
-      </w:r>
-      <w:r>
-        <w:t>’</w:t>
-      </w:r>
-      <w:r>
-        <w:t>un corps</w:t>
-      </w:r>
-      <w:r>
-        <w:t> »</w:t>
-      </w:r>
-      <w:r>
-        <w:t xml:space="preserve">, </w:t>
-      </w:r>
-      <w:hyperlink r:id="rId9" w:history="1">
-        <w:r>
-          <w:rPr>
-            <w:rStyle w:val="Lienhypertexte"/>
-          </w:rPr>
-          <w:t>https://lejournal.cnrs.fr/billets/pourquoi-les-assistants-virtuels-ont-besoin-dun-corps</w:t>
-        </w:r>
-      </w:hyperlink>
-      <w:r>
-        <w:rPr>
-          <w:rStyle w:val="Lienhypertexte"/>
-        </w:rPr>
-        <w:t xml:space="preserve"> </w:t>
-      </w:r>
-    </w:p>
-    <w:p>
-      <w:r>
-        <w:t xml:space="preserve">L. Julia, </w:t>
-      </w:r>
-      <w:r>
-        <w:t>« </w:t>
-      </w:r>
-      <w:r>
-        <w:t>L</w:t>
-      </w:r>
-      <w:r>
-        <w:t>’</w:t>
-      </w:r>
-      <w:r>
-        <w:t>intelligence artificielle n</w:t>
-      </w:r>
-      <w:r>
-        <w:t>’</w:t>
-      </w:r>
-      <w:r>
-        <w:t>existe pas</w:t>
-      </w:r>
-      <w:r>
-        <w:t> »</w:t>
-      </w:r>
-      <w:r>
-        <w:t xml:space="preserve">, 2019, </w:t>
-      </w:r>
-      <w:hyperlink r:id="rId10" w:history="1">
-        <w:r>
-          <w:rPr>
-            <w:rStyle w:val="Lienhypertexte"/>
-          </w:rPr>
-          <w:t>https://www.journaldugeek.com/dossier/lintelligence-artificielle-nexiste-interview-de-luc-julia-cocreateur-de-siri/</w:t>
-        </w:r>
-      </w:hyperlink>
-    </w:p>
-    <w:p>
-      <w:pPr>
-        <w:rPr>
-          <w:lang w:val="en-GB"/>
-        </w:rPr>
-      </w:pPr>
-      <w:r>
-        <w:rPr>
-          <w:lang w:val="en-GB"/>
-        </w:rPr>
-        <w:t xml:space="preserve">Maria A. Zuluaga, </w:t>
-      </w:r>
-      <w:r>
-        <w:rPr>
-          <w:lang w:val="en-GB"/>
-        </w:rPr>
-        <w:t>« </w:t>
-      </w:r>
-      <w:r>
-        <w:rPr>
-          <w:lang w:val="en-GB"/>
-        </w:rPr>
-        <w:t>DeepIGeoS</w:t>
-      </w:r>
-      <w:r>
-        <w:rPr>
-          <w:lang w:val="en-GB"/>
-        </w:rPr>
-        <w:t> »</w:t>
-      </w:r>
-      <w:r>
-        <w:rPr>
-          <w:lang w:val="en-GB"/>
-        </w:rPr>
-        <w:t xml:space="preserve">, 2017, </w:t>
-      </w:r>
-      <w:r>
-        <w:rPr>
-          <w:lang w:val="en-GB"/>
-        </w:rPr>
-        <w:t xml:space="preserve"> </w:t>
-      </w:r>
-      <w:r>
-        <w:fldChar w:fldCharType="begin"/>
-      </w:r>
-      <w:r>
-        <w:rPr>
-          <w:lang w:val="en-GB"/>
-          <w:rPrChange w:id="86" w:author="Johnny Nguyen" w:date="2020-02-18T07:48:00Z">
-            <w:rPr/>
-          </w:rPrChange>
-        </w:rPr>
-        <w:instrText xml:space="preserve"> HYPERLINK "https://arxiv.org/abs/1707.00652" </w:instrText>
-      </w:r>
-      <w:r>
-        <w:fldChar w:fldCharType="separate"/>
-      </w:r>
-      <w:r>
-        <w:rPr>
-          <w:rStyle w:val="Lienhypertexte"/>
-          <w:lang w:val="en-GB"/>
-        </w:rPr>
-        <w:t>https://arxiv.org/abs/1707.00652</w:t>
-      </w:r>
-      <w:r>
-        <w:rPr>
-          <w:rStyle w:val="Lienhypertexte"/>
-          <w:lang w:val="en-GB"/>
-        </w:rPr>
-        <w:fldChar w:fldCharType="end"/>
-      </w:r>
-    </w:p>
-    <w:p>
-      <w:pPr>
-        <w:rPr>
-          <w:rStyle w:val="Lienhypertexte"/>
-          <w:lang w:val="en-GB"/>
-        </w:rPr>
-      </w:pPr>
-      <w:r>
-        <w:rPr>
-          <w:lang w:val="en-GB"/>
-        </w:rPr>
-        <w:t>A. Sarkar,</w:t>
-      </w:r>
-      <w:r>
-        <w:rPr>
-          <w:lang w:val="en-GB"/>
-        </w:rPr>
-        <w:t xml:space="preserve"> 2018, </w:t>
-      </w:r>
-      <w:r>
-        <w:rPr>
-          <w:lang w:val="en-GB"/>
-        </w:rPr>
-        <w:t xml:space="preserve"> </w:t>
-      </w:r>
-      <w:r>
-        <w:rPr>
-          <w:lang w:val="en-GB"/>
-        </w:rPr>
-        <w:t>“</w:t>
-      </w:r>
-      <w:r>
-        <w:rPr>
-          <w:lang w:val="en-GB"/>
-        </w:rPr>
-        <w:t>A Brandom-ian view of Reinf</w:t>
-      </w:r>
-      <w:r>
-        <w:rPr>
-          <w:lang w:val="en-GB"/>
-        </w:rPr>
-        <w:t>orcement Learning towards strong-AI</w:t>
-      </w:r>
-      <w:r>
-        <w:rPr>
-          <w:lang w:val="en-GB"/>
-        </w:rPr>
-        <w:t>”</w:t>
-      </w:r>
-      <w:r>
-        <w:rPr>
-          <w:lang w:val="en-GB"/>
-        </w:rPr>
-        <w:t>,</w:t>
-      </w:r>
-      <w:r>
-        <w:rPr>
-          <w:lang w:val="en-GB"/>
-        </w:rPr>
-        <w:t xml:space="preserve"> </w:t>
-      </w:r>
-      <w:r>
-        <w:fldChar w:fldCharType="begin"/>
-      </w:r>
-      <w:r>
-        <w:rPr>
-          <w:lang w:val="en-GB"/>
-          <w:rPrChange w:id="87" w:author="Johnny Nguyen" w:date="2020-02-18T07:48:00Z">
-            <w:rPr/>
-          </w:rPrChange>
-        </w:rPr>
-        <w:instrText xml:space="preserve"> HYPERLINK "https://arxiv.org/abs/1803.02912" </w:instrText>
-      </w:r>
-      <w:r>
-        <w:fldChar w:fldCharType="separate"/>
-      </w:r>
-      <w:r>
-        <w:rPr>
-          <w:rStyle w:val="Lienhypertexte"/>
-          <w:lang w:val="en-GB"/>
-        </w:rPr>
-        <w:t>https://arxiv.org/abs/1803.02912</w:t>
-      </w:r>
-      <w:r>
-        <w:rPr>
-          <w:rStyle w:val="Lienhypertexte"/>
-          <w:lang w:val="en-GB"/>
-        </w:rPr>
-        <w:fldChar w:fldCharType="end"/>
-      </w:r>
-    </w:p>
-    <w:p>
-      <w:pPr>
-        <w:rPr>
-          <w:lang w:val="en-GB"/>
-        </w:rPr>
-      </w:pPr>
-      <w:r>
-        <w:rPr>
-          <w:lang w:val="en-GB"/>
-        </w:rPr>
-        <w:t xml:space="preserve">A. Knight, 2019, </w:t>
-      </w:r>
-      <w:r>
-        <w:rPr>
-          <w:lang w:val="en-GB"/>
-        </w:rPr>
-        <w:t>“</w:t>
-      </w:r>
-      <w:r>
-        <w:rPr>
-          <w:lang w:val="en-GB"/>
-        </w:rPr>
-        <w:t>Refuting strong AI: Why consciousness cannot be algorithmic</w:t>
-      </w:r>
-      <w:r>
-        <w:rPr>
-          <w:lang w:val="en-GB"/>
-        </w:rPr>
-        <w:t>”</w:t>
-      </w:r>
-      <w:r>
-        <w:rPr>
-          <w:lang w:val="en-GB"/>
-        </w:rPr>
-        <w:t xml:space="preserve">, </w:t>
-      </w:r>
-      <w:r>
-        <w:fldChar w:fldCharType="begin"/>
-      </w:r>
-      <w:r>
-        <w:rPr>
-          <w:lang w:val="en-GB"/>
-          <w:rPrChange w:id="88" w:author="Johnny Nguyen" w:date="2020-02-18T07:48:00Z">
-            <w:rPr/>
-          </w:rPrChange>
-        </w:rPr>
-        <w:instrText xml:space="preserve"> HYPERLINK "https://arxiv.org/ftp/arxiv/papers/1906/1906.10177.pdf" </w:instrText>
-      </w:r>
-      <w:r>
-        <w:fldChar w:fldCharType="separate"/>
-      </w:r>
-      <w:r>
-        <w:rPr>
-          <w:rStyle w:val="Lienhypertexte"/>
-          <w:lang w:val="en-GB"/>
-        </w:rPr>
-        <w:t>https://arxiv.org/ftp/arxiv/papers/1906/1906.10177.pdf</w:t>
-      </w:r>
-      <w:r>
-        <w:rPr>
-          <w:rStyle w:val="Lienhypertexte"/>
-          <w:lang w:val="en-GB"/>
-        </w:rPr>
-        <w:fldChar w:fldCharType="end"/>
-      </w:r>
-    </w:p>
-    <w:p>
-      <w:pPr>
-        <w:rPr>
-          <w:lang w:val="en-GB"/>
-        </w:rPr>
-      </w:pPr>
-      <w:r>
-        <w:rPr>
-          <w:lang w:val="en-GB"/>
-        </w:rPr>
-        <w:t xml:space="preserve">B. Lubars, Chenhao Tan, 2019, </w:t>
-      </w:r>
-      <w:r>
-        <w:rPr>
-          <w:lang w:val="en-GB"/>
-        </w:rPr>
-        <w:t>“</w:t>
-      </w:r>
-      <w:r>
-        <w:rPr>
-          <w:lang w:val="en-GB"/>
-        </w:rPr>
-        <w:t>Ask what AI can do, but what  AI should do: towards a framework of task delegability</w:t>
-      </w:r>
-      <w:r>
-        <w:rPr>
-          <w:lang w:val="en-GB"/>
-        </w:rPr>
-        <w:t>”</w:t>
-      </w:r>
-      <w:r>
-        <w:rPr>
-          <w:lang w:val="en-GB"/>
-        </w:rPr>
-        <w:t xml:space="preserve">, </w:t>
-      </w:r>
-      <w:r>
-        <w:fldChar w:fldCharType="begin"/>
-      </w:r>
-      <w:r>
-        <w:rPr>
-          <w:lang w:val="en-GB"/>
-          <w:rPrChange w:id="89" w:author="Johnny Nguyen" w:date="2020-02-18T07:48:00Z">
-            <w:rPr/>
-          </w:rPrChange>
-        </w:rPr>
-        <w:instrText xml:space="preserve"> HYPERLINK "https://arxiv.org/pdf/1902.03245v1.pdf" </w:instrText>
-      </w:r>
-      <w:r>
-        <w:fldChar w:fldCharType="separate"/>
-      </w:r>
-      <w:r>
-        <w:rPr>
-          <w:rStyle w:val="Lienhypertexte"/>
-          <w:lang w:val="en-GB"/>
-        </w:rPr>
-        <w:t>https://arxiv.org/pdf/1902.03245v1.pdf</w:t>
-      </w:r>
-      <w:r>
-        <w:rPr>
-          <w:rStyle w:val="Lienhypertexte"/>
-          <w:lang w:val="en-GB"/>
-        </w:rPr>
-        <w:fldChar w:fldCharType="end"/>
-      </w:r>
-    </w:p>
-    <w:p>
-      <w:pPr>
-        <w:rPr>
-          <w:lang w:val="en-GB"/>
-        </w:rPr>
-      </w:pPr>
-      <w:r>
-        <w:rPr>
-          <w:lang w:val="en-GB"/>
-        </w:rPr>
-        <w:t xml:space="preserve">J. Liu, X. Gu, D. Zhang, S. Liu, 2019, </w:t>
-      </w:r>
-      <w:r>
-        <w:rPr>
-          <w:lang w:val="en-GB"/>
-        </w:rPr>
-        <w:t>“</w:t>
-      </w:r>
-      <w:r>
-        <w:rPr>
-          <w:lang w:val="en-GB"/>
-        </w:rPr>
-        <w:t>Hig</w:t>
-      </w:r>
-      <w:r>
-        <w:rPr>
-          <w:lang w:val="en-GB"/>
-        </w:rPr>
-        <w:t>h efficiency RL agent</w:t>
-      </w:r>
-      <w:r>
-        <w:rPr>
-          <w:lang w:val="en-GB"/>
-        </w:rPr>
-        <w:t>”</w:t>
-      </w:r>
-      <w:r>
-        <w:rPr>
-          <w:lang w:val="en-GB"/>
-        </w:rPr>
-        <w:t xml:space="preserve">, </w:t>
-      </w:r>
-      <w:r>
-        <w:fldChar w:fldCharType="begin"/>
-      </w:r>
-      <w:r>
-        <w:rPr>
-          <w:lang w:val="en-GB"/>
-          <w:rPrChange w:id="90" w:author="Johnny Nguyen" w:date="2020-02-18T07:48:00Z">
-            <w:rPr/>
-          </w:rPrChange>
-        </w:rPr>
-        <w:instrText xml:space="preserve"> HYPERLINK "https://arxiv.org/pdf/1908.11494.pdf" </w:instrText>
-      </w:r>
-      <w:r>
-        <w:fldChar w:fldCharType="separate"/>
-      </w:r>
-      <w:r>
-        <w:rPr>
-          <w:rStyle w:val="Lienhypertexte"/>
-          <w:lang w:val="en-GB"/>
-        </w:rPr>
-        <w:t>https://arxiv.org/pdf/1908.11494.pdf</w:t>
-      </w:r>
-      <w:r>
-        <w:rPr>
-          <w:rStyle w:val="Lienhypertexte"/>
-          <w:lang w:val="en-GB"/>
-        </w:rPr>
-        <w:fldChar w:fldCharType="end"/>
-      </w:r>
-    </w:p>
-    <w:p>
-      <w:pPr>
-        <w:rPr>
-          <w:lang w:val="en-GB"/>
-        </w:rPr>
-      </w:pPr>
-      <w:r>
-        <w:rPr>
-          <w:lang w:val="en-GB"/>
-        </w:rPr>
-        <w:t>F. Parwej, 2013, "English Sentence Recognition using Artificial Neural Network through Mouse-based Gestures",</w:t>
-      </w:r>
-      <w:r>
-        <w:rPr>
-          <w:lang w:val="en-GB"/>
-        </w:rPr>
-        <w:t xml:space="preserve"> </w:t>
-      </w:r>
-      <w:r>
-        <w:fldChar w:fldCharType="begin"/>
-      </w:r>
-      <w:r>
-        <w:rPr>
-          <w:lang w:val="en-GB"/>
-          <w:rPrChange w:id="91" w:author="Johnny Nguyen" w:date="2020-02-18T07:48:00Z">
-            <w:rPr/>
-          </w:rPrChange>
-        </w:rPr>
-        <w:instrText xml:space="preserve"> HYPERLINK "https://arxiv.org/ftp/arxiv/papers/1301/1301.4659.pdf" </w:instrText>
-      </w:r>
-      <w:r>
-        <w:fldChar w:fldCharType="separate"/>
-      </w:r>
-      <w:r>
-        <w:rPr>
-          <w:rStyle w:val="Lienhypertexte"/>
-          <w:lang w:val="en-GB"/>
-        </w:rPr>
-        <w:t>https://arxiv.org/ftp/arxiv/papers/1301/1301.4659.pdf</w:t>
-      </w:r>
-      <w:r>
-        <w:rPr>
-          <w:rStyle w:val="Lienhypertexte"/>
-          <w:lang w:val="en-GB"/>
-        </w:rPr>
-        <w:fldChar w:fldCharType="end"/>
-      </w:r>
-      <w:r>
-        <w:rPr>
-          <w:lang w:val="en-GB"/>
-        </w:rPr>
-        <w:t xml:space="preserve"> </w:t>
-      </w:r>
-    </w:p>
-    <w:p>
-      <w:pPr>
-        <w:rPr>
-          <w:rStyle w:val="Lienhypertexte"/>
-          <w:lang w:val="en-GB"/>
-        </w:rPr>
-      </w:pPr>
-      <w:r>
-        <w:rPr>
-          <w:lang w:val="en-GB"/>
-        </w:rPr>
-        <w:t>Q. Debard, J. S. Dibangoye, S. Canu and C. Wolf4, 2019, "Learning 3D Navigation Protocols on Touch Interfaces</w:t>
-      </w:r>
-      <w:r>
-        <w:rPr>
-          <w:lang w:val="en-GB"/>
-        </w:rPr>
-        <w:t xml:space="preserve"> </w:t>
-      </w:r>
-      <w:r>
-        <w:rPr>
-          <w:lang w:val="en-GB"/>
-        </w:rPr>
-        <w:t>with Cooperative Multi-Agent Reinforcement Learning"</w:t>
-      </w:r>
-      <w:r>
-        <w:rPr>
-          <w:lang w:val="en-GB"/>
-        </w:rPr>
-        <w:t xml:space="preserve">, </w:t>
-      </w:r>
-      <w:r>
-        <w:fldChar w:fldCharType="begin"/>
-      </w:r>
-      <w:r>
-        <w:rPr>
-          <w:lang w:val="en-GB"/>
-          <w:rPrChange w:id="92" w:author="Johnny Nguyen" w:date="2020-02-18T07:48:00Z">
-            <w:rPr/>
-          </w:rPrChange>
-        </w:rPr>
-        <w:instrText xml:space="preserve"> HYPERLINK "https://arxiv.org/pdf/1904.07802.pdf" </w:instrText>
-      </w:r>
-      <w:r>
-        <w:fldChar w:fldCharType="separate"/>
-      </w:r>
-      <w:r>
-        <w:rPr>
-          <w:rStyle w:val="Lienhypertexte"/>
-          <w:lang w:val="en-GB"/>
-        </w:rPr>
-        <w:t>https://arxiv.org/pdf/1904.07802.pdf</w:t>
-      </w:r>
-      <w:r>
-        <w:rPr>
-          <w:rStyle w:val="Lienhypertexte"/>
-          <w:lang w:val="en-GB"/>
-        </w:rPr>
-        <w:fldChar w:fldCharType="end"/>
-      </w:r>
-    </w:p>
-    <w:p>
-      <w:pPr>
-        <w:rPr>
-          <w:lang w:val="en-GB"/>
-        </w:rPr>
-      </w:pPr>
-      <w:r>
-        <w:rPr>
-          <w:lang w:val="en-GB"/>
-        </w:rPr>
-        <w:t xml:space="preserve">P. Gulyaev, E. Elistratova, V. Konovalov, Y. Kuratov, L. Pugachef, M. Burtsev, 2020, </w:t>
-      </w:r>
-      <w:r>
-        <w:rPr>
-          <w:lang w:val="en-GB"/>
-        </w:rPr>
-        <w:t>“</w:t>
-      </w:r>
-      <w:r>
-        <w:rPr>
-          <w:lang w:val="en-GB"/>
-        </w:rPr>
-        <w:t xml:space="preserve"> Goal-Oriented Multi-Task BERT-Based Dialogue State Tracker</w:t>
-      </w:r>
-      <w:r>
-        <w:rPr>
-          <w:lang w:val="en-GB"/>
-        </w:rPr>
-        <w:t>”</w:t>
-      </w:r>
-      <w:r>
-        <w:rPr>
-          <w:lang w:val="en-GB"/>
-        </w:rPr>
-        <w:t xml:space="preserve">, </w:t>
-      </w:r>
       <w:r>
         <w:fldChar w:fldCharType="begin"/>
       </w:r>
@@ -3413,6 +2662,813 @@
             <w:rPr/>
           </w:rPrChange>
         </w:rPr>
+        <w:instrText xml:space="preserve"> HYPERLINK "https://arxiv.org/pdf/2002.01359.pdf" </w:instrText>
+      </w:r>
+      <w:r>
+        <w:fldChar w:fldCharType="separate"/>
+      </w:r>
+      <w:r>
+        <w:rPr>
+          <w:rStyle w:val="Lienhypertexte"/>
+          <w:lang w:val="en-GB"/>
+        </w:rPr>
+        <w:t>https://arxiv.org/pdf/2002.01359.pdf</w:t>
+      </w:r>
+      <w:r>
+        <w:rPr>
+          <w:rStyle w:val="Lienhypertexte"/>
+          <w:lang w:val="en-GB"/>
+        </w:rPr>
+        <w:fldChar w:fldCharType="end"/>
+      </w:r>
+    </w:p>
+    <w:p>
+      <w:pPr>
+        <w:rPr>
+          <w:lang w:val="en-GB"/>
+        </w:rPr>
+      </w:pPr>
+      <w:r>
+        <w:rPr>
+          <w:lang w:val="en-GB"/>
+        </w:rPr>
+        <w:t>Compare commands to cortana</w:t>
+      </w:r>
+    </w:p>
+    <w:p>
+      <w:pPr>
+        <w:rPr>
+          <w:lang w:val="en-GB"/>
+        </w:rPr>
+      </w:pPr>
+      <w:r>
+        <w:rPr>
+          <w:lang w:val="en-GB"/>
+        </w:rPr>
+        <w:t>Discussion</w:t>
+      </w:r>
+    </w:p>
+    <w:p>
+      <w:pPr>
+        <w:rPr>
+          <w:lang w:val="en-GB"/>
+        </w:rPr>
+      </w:pPr>
+      <w:r>
+        <w:rPr>
+          <w:lang w:val="en-GB"/>
+        </w:rPr>
+        <w:t>How the results compare to what you expected, why ?</w:t>
+      </w:r>
+    </w:p>
+    <w:p>
+      <w:pPr>
+        <w:rPr>
+          <w:lang w:val="en-GB"/>
+        </w:rPr>
+      </w:pPr>
+      <w:r>
+        <w:rPr>
+          <w:lang w:val="en-GB"/>
+        </w:rPr>
+        <w:t>How the results compare to other researchers, why ?</w:t>
+      </w:r>
+    </w:p>
+    <w:p>
+      <w:pPr>
+        <w:rPr>
+          <w:lang w:val="en-GB"/>
+        </w:rPr>
+      </w:pPr>
+      <w:r>
+        <w:rPr>
+          <w:lang w:val="en-GB"/>
+        </w:rPr>
+        <w:t>What question, we need to ask next ?</w:t>
+      </w:r>
+    </w:p>
+    <w:p>
+      <w:pPr>
+        <w:rPr>
+          <w:lang w:val="en-GB"/>
+        </w:rPr>
+      </w:pPr>
+      <w:r>
+        <w:rPr>
+          <w:lang w:val="en-GB"/>
+        </w:rPr>
+        <w:t>Find something useful the researcher readers can learn about the work</w:t>
+      </w:r>
+    </w:p>
+    <w:p>
+      <w:pPr>
+        <w:rPr>
+          <w:lang w:val="en-GB"/>
+        </w:rPr>
+      </w:pPr>
+      <w:r>
+        <w:rPr>
+          <w:lang w:val="en-GB"/>
+        </w:rPr>
+        <w:t>Future Work</w:t>
+      </w:r>
+    </w:p>
+    <w:p>
+      <w:pPr>
+        <w:rPr>
+          <w:lang w:val="en-GB"/>
+        </w:rPr>
+      </w:pPr>
+      <w:r>
+        <w:rPr>
+          <w:lang w:val="en-GB"/>
+        </w:rPr>
+        <w:t>Try to launch the SAI everytime the computer is up</w:t>
+      </w:r>
+    </w:p>
+    <w:p>
+      <w:pPr>
+        <w:rPr>
+          <w:lang w:val="en-GB"/>
+        </w:rPr>
+      </w:pPr>
+      <w:r>
+        <w:rPr>
+          <w:lang w:val="en-GB"/>
+        </w:rPr>
+        <w:t>Generate a voice to communicate with SAI</w:t>
+      </w:r>
+    </w:p>
+    <w:p>
+      <w:pPr>
+        <w:rPr>
+          <w:lang w:val="en-GB"/>
+        </w:rPr>
+      </w:pPr>
+      <w:r>
+        <w:rPr>
+          <w:lang w:val="en-GB"/>
+        </w:rPr>
+        <w:t>Create a profil for each person who talk (voice recognition by person)</w:t>
+      </w:r>
+    </w:p>
+    <w:p>
+      <w:pPr>
+        <w:rPr>
+          <w:lang w:val="en-GB"/>
+        </w:rPr>
+      </w:pPr>
+    </w:p>
+    <w:p>
+      <w:r>
+        <w:t>References/Bibliography</w:t>
+      </w:r>
+    </w:p>
+    <w:p>
+      <w:r>
+        <w:t>J.P. Laumond,</w:t>
+      </w:r>
+      <w:r>
+        <w:t xml:space="preserve"> 2019,</w:t>
+      </w:r>
+      <w:r>
+        <w:t xml:space="preserve"> </w:t>
+      </w:r>
+      <w:r>
+        <w:t>“</w:t>
+      </w:r>
+      <w:r>
+        <w:t xml:space="preserve">robotique et </w:t>
+      </w:r>
+      <w:r>
+        <w:t>intelligence artificielle parlons-en</w:t>
+      </w:r>
+      <w:r>
+        <w:t> »</w:t>
+      </w:r>
+      <w:r>
+        <w:t xml:space="preserve">, </w:t>
+      </w:r>
+      <w:hyperlink r:id="rId8" w:history="1">
+        <w:r>
+          <w:rPr>
+            <w:rStyle w:val="Lienhypertexte"/>
+          </w:rPr>
+          <w:t>https://lejournal.cnrs.fr/billets/robotique-et-intelligence-artificielle-parlons-en</w:t>
+        </w:r>
+      </w:hyperlink>
+    </w:p>
+    <w:p>
+      <w:pPr>
+        <w:rPr>
+          <w:rStyle w:val="Lienhypertexte"/>
+        </w:rPr>
+      </w:pPr>
+      <w:r>
+        <w:t xml:space="preserve">J. Cassel and C. Pelachaud, </w:t>
+      </w:r>
+      <w:r>
+        <w:t xml:space="preserve">2019, </w:t>
+      </w:r>
+      <w:r>
+        <w:t>« </w:t>
+      </w:r>
+      <w:r>
+        <w:t>Pourquoi les assistants virtuels ont besoin d</w:t>
+      </w:r>
+      <w:r>
+        <w:t>’</w:t>
+      </w:r>
+      <w:r>
+        <w:t>un corps</w:t>
+      </w:r>
+      <w:r>
+        <w:t> »</w:t>
+      </w:r>
+      <w:r>
+        <w:t xml:space="preserve">, </w:t>
+      </w:r>
+      <w:hyperlink r:id="rId9" w:history="1">
+        <w:r>
+          <w:rPr>
+            <w:rStyle w:val="Lienhypertexte"/>
+          </w:rPr>
+          <w:t>https://lejournal.cnrs.fr/billets/pourquoi-les-assistants-virtuels-ont-besoin-dun-corps</w:t>
+        </w:r>
+      </w:hyperlink>
+      <w:r>
+        <w:rPr>
+          <w:rStyle w:val="Lienhypertexte"/>
+        </w:rPr>
+        <w:t xml:space="preserve"> </w:t>
+      </w:r>
+    </w:p>
+    <w:p>
+      <w:r>
+        <w:t xml:space="preserve">L. Julia, </w:t>
+      </w:r>
+      <w:r>
+        <w:t>« </w:t>
+      </w:r>
+      <w:r>
+        <w:t>L</w:t>
+      </w:r>
+      <w:r>
+        <w:t>’</w:t>
+      </w:r>
+      <w:r>
+        <w:t>intelligence artificielle n</w:t>
+      </w:r>
+      <w:r>
+        <w:t>’</w:t>
+      </w:r>
+      <w:r>
+        <w:t>existe pas</w:t>
+      </w:r>
+      <w:r>
+        <w:t> »</w:t>
+      </w:r>
+      <w:r>
+        <w:t xml:space="preserve">, 2019, </w:t>
+      </w:r>
+      <w:hyperlink r:id="rId10" w:history="1">
+        <w:r>
+          <w:rPr>
+            <w:rStyle w:val="Lienhypertexte"/>
+          </w:rPr>
+          <w:t>https://www.journaldugeek.com/dossier/lintelligence-artificielle-nexiste-interview-de-luc-julia-cocreateur-de-siri/</w:t>
+        </w:r>
+      </w:hyperlink>
+    </w:p>
+    <w:p>
+      <w:pPr>
+        <w:rPr>
+          <w:lang w:val="en-GB"/>
+        </w:rPr>
+      </w:pPr>
+      <w:r>
+        <w:rPr>
+          <w:lang w:val="en-GB"/>
+        </w:rPr>
+        <w:t xml:space="preserve">Maria A. Zuluaga, </w:t>
+      </w:r>
+      <w:r>
+        <w:rPr>
+          <w:lang w:val="en-GB"/>
+        </w:rPr>
+        <w:t>« </w:t>
+      </w:r>
+      <w:r>
+        <w:rPr>
+          <w:lang w:val="en-GB"/>
+        </w:rPr>
+        <w:t>DeepIGeoS</w:t>
+      </w:r>
+      <w:r>
+        <w:rPr>
+          <w:lang w:val="en-GB"/>
+        </w:rPr>
+        <w:t> »</w:t>
+      </w:r>
+      <w:r>
+        <w:rPr>
+          <w:lang w:val="en-GB"/>
+        </w:rPr>
+        <w:t xml:space="preserve">, 2017, </w:t>
+      </w:r>
+      <w:r>
+        <w:rPr>
+          <w:lang w:val="en-GB"/>
+        </w:rPr>
+        <w:t xml:space="preserve"> </w:t>
+      </w:r>
+      <w:r>
+        <w:fldChar w:fldCharType="begin"/>
+      </w:r>
+      <w:r>
+        <w:rPr>
+          <w:lang w:val="en-GB"/>
+          <w:rPrChange w:id="94" w:author="Johnny Nguyen" w:date="2020-02-18T07:48:00Z">
+            <w:rPr/>
+          </w:rPrChange>
+        </w:rPr>
+        <w:instrText xml:space="preserve"> HYPERLINK "https://arxiv.org/abs/1707.00652" </w:instrText>
+      </w:r>
+      <w:r>
+        <w:fldChar w:fldCharType="separate"/>
+      </w:r>
+      <w:r>
+        <w:rPr>
+          <w:rStyle w:val="Lienhypertexte"/>
+          <w:lang w:val="en-GB"/>
+        </w:rPr>
+        <w:t>https://arxiv.org/abs/1707.00652</w:t>
+      </w:r>
+      <w:r>
+        <w:rPr>
+          <w:rStyle w:val="Lienhypertexte"/>
+          <w:lang w:val="en-GB"/>
+        </w:rPr>
+        <w:fldChar w:fldCharType="end"/>
+      </w:r>
+    </w:p>
+    <w:p>
+      <w:pPr>
+        <w:rPr>
+          <w:rStyle w:val="Lienhypertexte"/>
+          <w:lang w:val="en-GB"/>
+        </w:rPr>
+      </w:pPr>
+      <w:r>
+        <w:rPr>
+          <w:lang w:val="en-GB"/>
+        </w:rPr>
+        <w:t>A. Sarkar,</w:t>
+      </w:r>
+      <w:r>
+        <w:rPr>
+          <w:lang w:val="en-GB"/>
+        </w:rPr>
+        <w:t xml:space="preserve"> 2018, </w:t>
+      </w:r>
+      <w:r>
+        <w:rPr>
+          <w:lang w:val="en-GB"/>
+        </w:rPr>
+        <w:t xml:space="preserve"> </w:t>
+      </w:r>
+      <w:r>
+        <w:rPr>
+          <w:lang w:val="en-GB"/>
+        </w:rPr>
+        <w:t>“</w:t>
+      </w:r>
+      <w:r>
+        <w:rPr>
+          <w:lang w:val="en-GB"/>
+        </w:rPr>
+        <w:t>A Brandom-ian view of Reinf</w:t>
+      </w:r>
+      <w:r>
+        <w:rPr>
+          <w:lang w:val="en-GB"/>
+        </w:rPr>
+        <w:t>orcement Learning towards strong-AI</w:t>
+      </w:r>
+      <w:r>
+        <w:rPr>
+          <w:lang w:val="en-GB"/>
+        </w:rPr>
+        <w:t>”</w:t>
+      </w:r>
+      <w:r>
+        <w:rPr>
+          <w:lang w:val="en-GB"/>
+        </w:rPr>
+        <w:t>,</w:t>
+      </w:r>
+      <w:r>
+        <w:rPr>
+          <w:lang w:val="en-GB"/>
+        </w:rPr>
+        <w:t xml:space="preserve"> </w:t>
+      </w:r>
+      <w:r>
+        <w:fldChar w:fldCharType="begin"/>
+      </w:r>
+      <w:r>
+        <w:rPr>
+          <w:lang w:val="en-GB"/>
+          <w:rPrChange w:id="95" w:author="Johnny Nguyen" w:date="2020-02-18T07:48:00Z">
+            <w:rPr/>
+          </w:rPrChange>
+        </w:rPr>
+        <w:instrText xml:space="preserve"> HYPERLINK "https://arxiv.org/abs/1803.02912" </w:instrText>
+      </w:r>
+      <w:r>
+        <w:fldChar w:fldCharType="separate"/>
+      </w:r>
+      <w:r>
+        <w:rPr>
+          <w:rStyle w:val="Lienhypertexte"/>
+          <w:lang w:val="en-GB"/>
+        </w:rPr>
+        <w:t>https://arxiv.org/abs/1803.02912</w:t>
+      </w:r>
+      <w:r>
+        <w:rPr>
+          <w:rStyle w:val="Lienhypertexte"/>
+          <w:lang w:val="en-GB"/>
+        </w:rPr>
+        <w:fldChar w:fldCharType="end"/>
+      </w:r>
+    </w:p>
+    <w:p>
+      <w:pPr>
+        <w:rPr>
+          <w:lang w:val="en-GB"/>
+        </w:rPr>
+      </w:pPr>
+      <w:r>
+        <w:rPr>
+          <w:lang w:val="en-GB"/>
+        </w:rPr>
+        <w:t xml:space="preserve">A. Knight, 2019, </w:t>
+      </w:r>
+      <w:r>
+        <w:rPr>
+          <w:lang w:val="en-GB"/>
+        </w:rPr>
+        <w:t>“</w:t>
+      </w:r>
+      <w:r>
+        <w:rPr>
+          <w:lang w:val="en-GB"/>
+        </w:rPr>
+        <w:t>Refuting strong AI: Why consciousness cannot be algorithmic</w:t>
+      </w:r>
+      <w:r>
+        <w:rPr>
+          <w:lang w:val="en-GB"/>
+        </w:rPr>
+        <w:t>”</w:t>
+      </w:r>
+      <w:r>
+        <w:rPr>
+          <w:lang w:val="en-GB"/>
+        </w:rPr>
+        <w:t xml:space="preserve">, </w:t>
+      </w:r>
+      <w:r>
+        <w:fldChar w:fldCharType="begin"/>
+      </w:r>
+      <w:r>
+        <w:rPr>
+          <w:lang w:val="en-GB"/>
+          <w:rPrChange w:id="96" w:author="Johnny Nguyen" w:date="2020-02-18T07:48:00Z">
+            <w:rPr/>
+          </w:rPrChange>
+        </w:rPr>
+        <w:instrText xml:space="preserve"> HYPERLINK "https://arxiv.org/ftp/arxiv/papers/1906/1906.10177.pdf" </w:instrText>
+      </w:r>
+      <w:r>
+        <w:fldChar w:fldCharType="separate"/>
+      </w:r>
+      <w:r>
+        <w:rPr>
+          <w:rStyle w:val="Lienhypertexte"/>
+          <w:lang w:val="en-GB"/>
+        </w:rPr>
+        <w:t>https://arxiv.org/ftp/arxiv/papers/1906/1906.10177.pdf</w:t>
+      </w:r>
+      <w:r>
+        <w:rPr>
+          <w:rStyle w:val="Lienhypertexte"/>
+          <w:lang w:val="en-GB"/>
+        </w:rPr>
+        <w:fldChar w:fldCharType="end"/>
+      </w:r>
+    </w:p>
+    <w:p>
+      <w:pPr>
+        <w:rPr>
+          <w:lang w:val="en-GB"/>
+        </w:rPr>
+      </w:pPr>
+      <w:r>
+        <w:rPr>
+          <w:lang w:val="en-GB"/>
+        </w:rPr>
+        <w:t xml:space="preserve">B. Lubars, Chenhao Tan, 2019, </w:t>
+      </w:r>
+      <w:r>
+        <w:rPr>
+          <w:lang w:val="en-GB"/>
+        </w:rPr>
+        <w:t>“</w:t>
+      </w:r>
+      <w:r>
+        <w:rPr>
+          <w:lang w:val="en-GB"/>
+        </w:rPr>
+        <w:t>Ask what AI can do, but what  AI should do: towards a framework of task delegability</w:t>
+      </w:r>
+      <w:r>
+        <w:rPr>
+          <w:lang w:val="en-GB"/>
+        </w:rPr>
+        <w:t>”</w:t>
+      </w:r>
+      <w:r>
+        <w:rPr>
+          <w:lang w:val="en-GB"/>
+        </w:rPr>
+        <w:t xml:space="preserve">, </w:t>
+      </w:r>
+      <w:r>
+        <w:fldChar w:fldCharType="begin"/>
+      </w:r>
+      <w:r>
+        <w:rPr>
+          <w:lang w:val="en-GB"/>
+          <w:rPrChange w:id="97" w:author="Johnny Nguyen" w:date="2020-02-18T07:48:00Z">
+            <w:rPr/>
+          </w:rPrChange>
+        </w:rPr>
+        <w:instrText xml:space="preserve"> HYPERLINK "https://arxiv.org/pdf/1902.03245v1.pdf" </w:instrText>
+      </w:r>
+      <w:r>
+        <w:fldChar w:fldCharType="separate"/>
+      </w:r>
+      <w:r>
+        <w:rPr>
+          <w:rStyle w:val="Lienhypertexte"/>
+          <w:lang w:val="en-GB"/>
+        </w:rPr>
+        <w:t>https://arxiv.org/pdf/1902.03245v1.pdf</w:t>
+      </w:r>
+      <w:r>
+        <w:rPr>
+          <w:rStyle w:val="Lienhypertexte"/>
+          <w:lang w:val="en-GB"/>
+        </w:rPr>
+        <w:fldChar w:fldCharType="end"/>
+      </w:r>
+    </w:p>
+    <w:p>
+      <w:pPr>
+        <w:rPr>
+          <w:lang w:val="en-GB"/>
+        </w:rPr>
+      </w:pPr>
+      <w:r>
+        <w:rPr>
+          <w:lang w:val="en-GB"/>
+        </w:rPr>
+        <w:t xml:space="preserve">J. Liu, X. Gu, D. Zhang, S. Liu, 2019, </w:t>
+      </w:r>
+      <w:r>
+        <w:rPr>
+          <w:lang w:val="en-GB"/>
+        </w:rPr>
+        <w:t>“</w:t>
+      </w:r>
+      <w:r>
+        <w:rPr>
+          <w:lang w:val="en-GB"/>
+        </w:rPr>
+        <w:t>Hig</w:t>
+      </w:r>
+      <w:r>
+        <w:rPr>
+          <w:lang w:val="en-GB"/>
+        </w:rPr>
+        <w:t>h efficiency RL agent</w:t>
+      </w:r>
+      <w:r>
+        <w:rPr>
+          <w:lang w:val="en-GB"/>
+        </w:rPr>
+        <w:t>”</w:t>
+      </w:r>
+      <w:r>
+        <w:rPr>
+          <w:lang w:val="en-GB"/>
+        </w:rPr>
+        <w:t xml:space="preserve">, </w:t>
+      </w:r>
+      <w:r>
+        <w:fldChar w:fldCharType="begin"/>
+      </w:r>
+      <w:r>
+        <w:rPr>
+          <w:lang w:val="en-GB"/>
+          <w:rPrChange w:id="98" w:author="Johnny Nguyen" w:date="2020-02-18T07:48:00Z">
+            <w:rPr/>
+          </w:rPrChange>
+        </w:rPr>
+        <w:instrText xml:space="preserve"> HYPERLINK "https://arxiv.org/pdf/1908.11494.pdf" </w:instrText>
+      </w:r>
+      <w:r>
+        <w:fldChar w:fldCharType="separate"/>
+      </w:r>
+      <w:r>
+        <w:rPr>
+          <w:rStyle w:val="Lienhypertexte"/>
+          <w:lang w:val="en-GB"/>
+        </w:rPr>
+        <w:t>https://arxiv.org/pdf/1908.11494.pdf</w:t>
+      </w:r>
+      <w:r>
+        <w:rPr>
+          <w:rStyle w:val="Lienhypertexte"/>
+          <w:lang w:val="en-GB"/>
+        </w:rPr>
+        <w:fldChar w:fldCharType="end"/>
+      </w:r>
+    </w:p>
+    <w:p>
+      <w:pPr>
+        <w:rPr>
+          <w:lang w:val="en-GB"/>
+        </w:rPr>
+      </w:pPr>
+      <w:r>
+        <w:rPr>
+          <w:lang w:val="en-GB"/>
+        </w:rPr>
+        <w:t>F. Parwej, 2013, "English Sentence Recognition using Artificial Neural Network through Mouse-based Gestures",</w:t>
+      </w:r>
+      <w:r>
+        <w:rPr>
+          <w:lang w:val="en-GB"/>
+        </w:rPr>
+        <w:t xml:space="preserve"> </w:t>
+      </w:r>
+      <w:r>
+        <w:fldChar w:fldCharType="begin"/>
+      </w:r>
+      <w:r>
+        <w:rPr>
+          <w:lang w:val="en-GB"/>
+          <w:rPrChange w:id="99" w:author="Johnny Nguyen" w:date="2020-02-18T07:48:00Z">
+            <w:rPr/>
+          </w:rPrChange>
+        </w:rPr>
+        <w:instrText xml:space="preserve"> HYPERLINK "https://arxiv.org/ftp/arxiv/papers/1301/1301.4659.pdf" </w:instrText>
+      </w:r>
+      <w:r>
+        <w:fldChar w:fldCharType="separate"/>
+      </w:r>
+      <w:r>
+        <w:rPr>
+          <w:rStyle w:val="Lienhypertexte"/>
+          <w:lang w:val="en-GB"/>
+        </w:rPr>
+        <w:t>https://arxiv.org/ftp/arxiv/papers/1301/1301.4659.pdf</w:t>
+      </w:r>
+      <w:r>
+        <w:rPr>
+          <w:rStyle w:val="Lienhypertexte"/>
+          <w:lang w:val="en-GB"/>
+        </w:rPr>
+        <w:fldChar w:fldCharType="end"/>
+      </w:r>
+      <w:r>
+        <w:rPr>
+          <w:lang w:val="en-GB"/>
+        </w:rPr>
+        <w:t xml:space="preserve"> </w:t>
+      </w:r>
+    </w:p>
+    <w:p>
+      <w:pPr>
+        <w:rPr>
+          <w:rStyle w:val="Lienhypertexte"/>
+          <w:lang w:val="en-GB"/>
+        </w:rPr>
+      </w:pPr>
+      <w:r>
+        <w:rPr>
+          <w:lang w:val="en-GB"/>
+        </w:rPr>
+        <w:lastRenderedPageBreak/>
+        <w:t>Q. Debard, J. S. Dibangoye, S. Canu and C. Wolf4, 2019, "Learning 3D Navigation Protocols on Touch Interfaces</w:t>
+      </w:r>
+      <w:r>
+        <w:rPr>
+          <w:lang w:val="en-GB"/>
+        </w:rPr>
+        <w:t xml:space="preserve"> </w:t>
+      </w:r>
+      <w:r>
+        <w:rPr>
+          <w:lang w:val="en-GB"/>
+        </w:rPr>
+        <w:t>with Cooperative Multi-Agent Reinforcement Learning"</w:t>
+      </w:r>
+      <w:r>
+        <w:rPr>
+          <w:lang w:val="en-GB"/>
+        </w:rPr>
+        <w:t xml:space="preserve">, </w:t>
+      </w:r>
+      <w:r>
+        <w:fldChar w:fldCharType="begin"/>
+      </w:r>
+      <w:r>
+        <w:rPr>
+          <w:lang w:val="en-GB"/>
+          <w:rPrChange w:id="100" w:author="Johnny Nguyen" w:date="2020-02-18T07:48:00Z">
+            <w:rPr/>
+          </w:rPrChange>
+        </w:rPr>
+        <w:instrText xml:space="preserve"> HYPERLINK "https://arxiv.org/pdf/1904.07802.pdf" </w:instrText>
+      </w:r>
+      <w:r>
+        <w:fldChar w:fldCharType="separate"/>
+      </w:r>
+      <w:r>
+        <w:rPr>
+          <w:rStyle w:val="Lienhypertexte"/>
+          <w:lang w:val="en-GB"/>
+        </w:rPr>
+        <w:t>https://arxiv.org/pdf/1904.07802.pdf</w:t>
+      </w:r>
+      <w:r>
+        <w:rPr>
+          <w:rStyle w:val="Lienhypertexte"/>
+          <w:lang w:val="en-GB"/>
+        </w:rPr>
+        <w:fldChar w:fldCharType="end"/>
+      </w:r>
+    </w:p>
+    <w:p>
+      <w:pPr>
+        <w:rPr>
+          <w:lang w:val="en-GB"/>
+        </w:rPr>
+      </w:pPr>
+      <w:r>
+        <w:rPr>
+          <w:lang w:val="en-GB"/>
+        </w:rPr>
+        <w:t xml:space="preserve">P. Gulyaev, E. Elistratova, V. Konovalov, Y. Kuratov, L. Pugachef, M. Burtsev, 2020, </w:t>
+      </w:r>
+      <w:r>
+        <w:rPr>
+          <w:lang w:val="en-GB"/>
+        </w:rPr>
+        <w:t>“</w:t>
+      </w:r>
+      <w:r>
+        <w:rPr>
+          <w:lang w:val="en-GB"/>
+        </w:rPr>
+        <w:t xml:space="preserve"> Goal-Oriented Multi-Task BERT-Based Dialogue State Tracker</w:t>
+      </w:r>
+      <w:r>
+        <w:rPr>
+          <w:lang w:val="en-GB"/>
+        </w:rPr>
+        <w:t>”</w:t>
+      </w:r>
+      <w:r>
+        <w:rPr>
+          <w:lang w:val="en-GB"/>
+        </w:rPr>
+        <w:t xml:space="preserve">, </w:t>
+      </w:r>
+      <w:r>
+        <w:fldChar w:fldCharType="begin"/>
+      </w:r>
+      <w:r>
+        <w:rPr>
+          <w:lang w:val="en-GB"/>
+          <w:rPrChange w:id="101" w:author="Johnny Nguyen" w:date="2020-02-18T07:48:00Z">
+            <w:rPr/>
+          </w:rPrChange>
+        </w:rPr>
         <w:instrText xml:space="preserve"> HYPERLINK "https://arxiv.org/pdf/2002.02450.pdf" </w:instrText>
       </w:r>
       <w:r>
@@ -3494,7 +3550,7 @@
       <w:r>
         <w:rPr>
           <w:lang w:val="en-GB"/>
-          <w:rPrChange w:id="94" w:author="Johnny Nguyen" w:date="2020-02-18T07:48:00Z">
+          <w:rPrChange w:id="102" w:author="Johnny Nguyen" w:date="2020-02-18T07:48:00Z">
             <w:rPr/>
           </w:rPrChange>
         </w:rPr>

</xml_diff>

<commit_message>
#8 Sixth try to translate into english on introduction in report
</commit_message>
<xml_diff>
--- a/SAI_report.docx
+++ b/SAI_report.docx
@@ -1498,10 +1498,13 @@
           <w:t xml:space="preserve"> has been done with medical data.</w:t>
         </w:r>
       </w:ins>
-      <w:bookmarkStart w:id="91" w:name="_GoBack"/>
-      <w:bookmarkEnd w:id="91"/>
-    </w:p>
-    <w:p>
+    </w:p>
+    <w:p>
+      <w:pPr>
+        <w:rPr>
+          <w:ins w:id="91" w:author="Johnny Nguyen" w:date="2020-02-19T08:55:00Z"/>
+        </w:rPr>
+      </w:pPr>
       <w:r>
         <w:t>Notre id</w:t>
       </w:r>
@@ -1619,6 +1622,55 @@
       <w:r>
         <w:t>dicales.</w:t>
       </w:r>
+    </w:p>
+    <w:p>
+      <w:pPr>
+        <w:rPr>
+          <w:lang w:val="en-GB"/>
+          <w:rPrChange w:id="92" w:author="Johnny Nguyen" w:date="2020-02-19T08:56:00Z">
+            <w:rPr/>
+          </w:rPrChange>
+        </w:rPr>
+      </w:pPr>
+      <w:ins w:id="93" w:author="Johnny Nguyen" w:date="2020-02-19T08:55:00Z">
+        <w:r>
+          <w:rPr>
+            <w:lang w:val="en-GB"/>
+            <w:rPrChange w:id="94" w:author="Johnny Nguyen" w:date="2020-02-19T08:55:00Z">
+              <w:rPr/>
+            </w:rPrChange>
+          </w:rPr>
+          <w:t>We will test this a</w:t>
+        </w:r>
+        <w:r>
+          <w:rPr>
+            <w:lang w:val="en-GB"/>
+          </w:rPr>
+          <w:t xml:space="preserve">pproach by developing a datawarehouse to </w:t>
+        </w:r>
+      </w:ins>
+      <w:ins w:id="95" w:author="Johnny Nguyen" w:date="2020-02-19T08:56:00Z">
+        <w:r>
+          <w:rPr>
+            <w:lang w:val="en-GB"/>
+          </w:rPr>
+          <w:t xml:space="preserve">dynamically interact with virtual assistant. </w:t>
+        </w:r>
+        <w:r>
+          <w:rPr>
+            <w:lang w:val="en-GB"/>
+          </w:rPr>
+          <w:t xml:space="preserve">We will need to pre-register the sounds that allow </w:t>
+        </w:r>
+        <w:r>
+          <w:rPr>
+            <w:lang w:val="en-GB"/>
+          </w:rPr>
+          <w:t>virtual assistant to know if it will be on the right way or not.</w:t>
+        </w:r>
+      </w:ins>
+      <w:bookmarkStart w:id="96" w:name="_GoBack"/>
+      <w:bookmarkEnd w:id="96"/>
     </w:p>
     <w:p>
       <w:r>
@@ -1974,6 +2026,7 @@
           <w:strike/>
           <w:lang w:val="en-GB"/>
         </w:rPr>
+        <w:lastRenderedPageBreak/>
         <w:t>Hypothesis to test</w:t>
       </w:r>
     </w:p>
@@ -2004,7 +2057,6 @@
           <w:strike/>
           <w:lang w:val="en-GB"/>
         </w:rPr>
-        <w:lastRenderedPageBreak/>
         <w:t>Explain the mouse move/click</w:t>
       </w:r>
     </w:p>
@@ -2153,7 +2205,7 @@
       <w:r>
         <w:rPr>
           <w:lang w:val="en-GB"/>
-          <w:rPrChange w:id="92" w:author="Johnny Nguyen" w:date="2020-02-18T07:47:00Z">
+          <w:rPrChange w:id="97" w:author="Johnny Nguyen" w:date="2020-02-18T07:47:00Z">
             <w:rPr/>
           </w:rPrChange>
         </w:rPr>
@@ -2578,6 +2630,7 @@
         <w:rPr>
           <w:lang w:val="en-GB"/>
         </w:rPr>
+        <w:lastRenderedPageBreak/>
         <w:t>Experiments/Results/Discussion</w:t>
       </w:r>
     </w:p>
@@ -2616,7 +2669,6 @@
         <w:rPr>
           <w:lang w:val="en-GB"/>
         </w:rPr>
-        <w:lastRenderedPageBreak/>
         <w:t>Compare the power used by the two methods</w:t>
       </w:r>
     </w:p>
@@ -2652,631 +2704,6 @@
           <w:lang w:val="en-GB"/>
         </w:rPr>
       </w:pPr>
-      <w:r>
-        <w:fldChar w:fldCharType="begin"/>
-      </w:r>
-      <w:r>
-        <w:rPr>
-          <w:lang w:val="en-GB"/>
-          <w:rPrChange w:id="93" w:author="Johnny Nguyen" w:date="2020-02-18T07:48:00Z">
-            <w:rPr/>
-          </w:rPrChange>
-        </w:rPr>
-        <w:instrText xml:space="preserve"> HYPERLINK "https://arxiv.org/pdf/2002.01359.pdf" </w:instrText>
-      </w:r>
-      <w:r>
-        <w:fldChar w:fldCharType="separate"/>
-      </w:r>
-      <w:r>
-        <w:rPr>
-          <w:rStyle w:val="Lienhypertexte"/>
-          <w:lang w:val="en-GB"/>
-        </w:rPr>
-        <w:t>https://arxiv.org/pdf/2002.01359.pdf</w:t>
-      </w:r>
-      <w:r>
-        <w:rPr>
-          <w:rStyle w:val="Lienhypertexte"/>
-          <w:lang w:val="en-GB"/>
-        </w:rPr>
-        <w:fldChar w:fldCharType="end"/>
-      </w:r>
-    </w:p>
-    <w:p>
-      <w:pPr>
-        <w:rPr>
-          <w:lang w:val="en-GB"/>
-        </w:rPr>
-      </w:pPr>
-      <w:r>
-        <w:rPr>
-          <w:lang w:val="en-GB"/>
-        </w:rPr>
-        <w:t>Compare commands to cortana</w:t>
-      </w:r>
-    </w:p>
-    <w:p>
-      <w:pPr>
-        <w:rPr>
-          <w:lang w:val="en-GB"/>
-        </w:rPr>
-      </w:pPr>
-      <w:r>
-        <w:rPr>
-          <w:lang w:val="en-GB"/>
-        </w:rPr>
-        <w:t>Discussion</w:t>
-      </w:r>
-    </w:p>
-    <w:p>
-      <w:pPr>
-        <w:rPr>
-          <w:lang w:val="en-GB"/>
-        </w:rPr>
-      </w:pPr>
-      <w:r>
-        <w:rPr>
-          <w:lang w:val="en-GB"/>
-        </w:rPr>
-        <w:t>How the results compare to what you expected, why ?</w:t>
-      </w:r>
-    </w:p>
-    <w:p>
-      <w:pPr>
-        <w:rPr>
-          <w:lang w:val="en-GB"/>
-        </w:rPr>
-      </w:pPr>
-      <w:r>
-        <w:rPr>
-          <w:lang w:val="en-GB"/>
-        </w:rPr>
-        <w:t>How the results compare to other researchers, why ?</w:t>
-      </w:r>
-    </w:p>
-    <w:p>
-      <w:pPr>
-        <w:rPr>
-          <w:lang w:val="en-GB"/>
-        </w:rPr>
-      </w:pPr>
-      <w:r>
-        <w:rPr>
-          <w:lang w:val="en-GB"/>
-        </w:rPr>
-        <w:t>What question, we need to ask next ?</w:t>
-      </w:r>
-    </w:p>
-    <w:p>
-      <w:pPr>
-        <w:rPr>
-          <w:lang w:val="en-GB"/>
-        </w:rPr>
-      </w:pPr>
-      <w:r>
-        <w:rPr>
-          <w:lang w:val="en-GB"/>
-        </w:rPr>
-        <w:t>Find something useful the researcher readers can learn about the work</w:t>
-      </w:r>
-    </w:p>
-    <w:p>
-      <w:pPr>
-        <w:rPr>
-          <w:lang w:val="en-GB"/>
-        </w:rPr>
-      </w:pPr>
-      <w:r>
-        <w:rPr>
-          <w:lang w:val="en-GB"/>
-        </w:rPr>
-        <w:t>Future Work</w:t>
-      </w:r>
-    </w:p>
-    <w:p>
-      <w:pPr>
-        <w:rPr>
-          <w:lang w:val="en-GB"/>
-        </w:rPr>
-      </w:pPr>
-      <w:r>
-        <w:rPr>
-          <w:lang w:val="en-GB"/>
-        </w:rPr>
-        <w:t>Try to launch the SAI everytime the computer is up</w:t>
-      </w:r>
-    </w:p>
-    <w:p>
-      <w:pPr>
-        <w:rPr>
-          <w:lang w:val="en-GB"/>
-        </w:rPr>
-      </w:pPr>
-      <w:r>
-        <w:rPr>
-          <w:lang w:val="en-GB"/>
-        </w:rPr>
-        <w:t>Generate a voice to communicate with SAI</w:t>
-      </w:r>
-    </w:p>
-    <w:p>
-      <w:pPr>
-        <w:rPr>
-          <w:lang w:val="en-GB"/>
-        </w:rPr>
-      </w:pPr>
-      <w:r>
-        <w:rPr>
-          <w:lang w:val="en-GB"/>
-        </w:rPr>
-        <w:t>Create a profil for each person who talk (voice recognition by person)</w:t>
-      </w:r>
-    </w:p>
-    <w:p>
-      <w:pPr>
-        <w:rPr>
-          <w:lang w:val="en-GB"/>
-        </w:rPr>
-      </w:pPr>
-    </w:p>
-    <w:p>
-      <w:r>
-        <w:t>References/Bibliography</w:t>
-      </w:r>
-    </w:p>
-    <w:p>
-      <w:r>
-        <w:t>J.P. Laumond,</w:t>
-      </w:r>
-      <w:r>
-        <w:t xml:space="preserve"> 2019,</w:t>
-      </w:r>
-      <w:r>
-        <w:t xml:space="preserve"> </w:t>
-      </w:r>
-      <w:r>
-        <w:t>“</w:t>
-      </w:r>
-      <w:r>
-        <w:t xml:space="preserve">robotique et </w:t>
-      </w:r>
-      <w:r>
-        <w:t>intelligence artificielle parlons-en</w:t>
-      </w:r>
-      <w:r>
-        <w:t> »</w:t>
-      </w:r>
-      <w:r>
-        <w:t xml:space="preserve">, </w:t>
-      </w:r>
-      <w:hyperlink r:id="rId8" w:history="1">
-        <w:r>
-          <w:rPr>
-            <w:rStyle w:val="Lienhypertexte"/>
-          </w:rPr>
-          <w:t>https://lejournal.cnrs.fr/billets/robotique-et-intelligence-artificielle-parlons-en</w:t>
-        </w:r>
-      </w:hyperlink>
-    </w:p>
-    <w:p>
-      <w:pPr>
-        <w:rPr>
-          <w:rStyle w:val="Lienhypertexte"/>
-        </w:rPr>
-      </w:pPr>
-      <w:r>
-        <w:t xml:space="preserve">J. Cassel and C. Pelachaud, </w:t>
-      </w:r>
-      <w:r>
-        <w:t xml:space="preserve">2019, </w:t>
-      </w:r>
-      <w:r>
-        <w:t>« </w:t>
-      </w:r>
-      <w:r>
-        <w:t>Pourquoi les assistants virtuels ont besoin d</w:t>
-      </w:r>
-      <w:r>
-        <w:t>’</w:t>
-      </w:r>
-      <w:r>
-        <w:t>un corps</w:t>
-      </w:r>
-      <w:r>
-        <w:t> »</w:t>
-      </w:r>
-      <w:r>
-        <w:t xml:space="preserve">, </w:t>
-      </w:r>
-      <w:hyperlink r:id="rId9" w:history="1">
-        <w:r>
-          <w:rPr>
-            <w:rStyle w:val="Lienhypertexte"/>
-          </w:rPr>
-          <w:t>https://lejournal.cnrs.fr/billets/pourquoi-les-assistants-virtuels-ont-besoin-dun-corps</w:t>
-        </w:r>
-      </w:hyperlink>
-      <w:r>
-        <w:rPr>
-          <w:rStyle w:val="Lienhypertexte"/>
-        </w:rPr>
-        <w:t xml:space="preserve"> </w:t>
-      </w:r>
-    </w:p>
-    <w:p>
-      <w:r>
-        <w:t xml:space="preserve">L. Julia, </w:t>
-      </w:r>
-      <w:r>
-        <w:t>« </w:t>
-      </w:r>
-      <w:r>
-        <w:t>L</w:t>
-      </w:r>
-      <w:r>
-        <w:t>’</w:t>
-      </w:r>
-      <w:r>
-        <w:t>intelligence artificielle n</w:t>
-      </w:r>
-      <w:r>
-        <w:t>’</w:t>
-      </w:r>
-      <w:r>
-        <w:t>existe pas</w:t>
-      </w:r>
-      <w:r>
-        <w:t> »</w:t>
-      </w:r>
-      <w:r>
-        <w:t xml:space="preserve">, 2019, </w:t>
-      </w:r>
-      <w:hyperlink r:id="rId10" w:history="1">
-        <w:r>
-          <w:rPr>
-            <w:rStyle w:val="Lienhypertexte"/>
-          </w:rPr>
-          <w:t>https://www.journaldugeek.com/dossier/lintelligence-artificielle-nexiste-interview-de-luc-julia-cocreateur-de-siri/</w:t>
-        </w:r>
-      </w:hyperlink>
-    </w:p>
-    <w:p>
-      <w:pPr>
-        <w:rPr>
-          <w:lang w:val="en-GB"/>
-        </w:rPr>
-      </w:pPr>
-      <w:r>
-        <w:rPr>
-          <w:lang w:val="en-GB"/>
-        </w:rPr>
-        <w:t xml:space="preserve">Maria A. Zuluaga, </w:t>
-      </w:r>
-      <w:r>
-        <w:rPr>
-          <w:lang w:val="en-GB"/>
-        </w:rPr>
-        <w:t>« </w:t>
-      </w:r>
-      <w:r>
-        <w:rPr>
-          <w:lang w:val="en-GB"/>
-        </w:rPr>
-        <w:t>DeepIGeoS</w:t>
-      </w:r>
-      <w:r>
-        <w:rPr>
-          <w:lang w:val="en-GB"/>
-        </w:rPr>
-        <w:t> »</w:t>
-      </w:r>
-      <w:r>
-        <w:rPr>
-          <w:lang w:val="en-GB"/>
-        </w:rPr>
-        <w:t xml:space="preserve">, 2017, </w:t>
-      </w:r>
-      <w:r>
-        <w:rPr>
-          <w:lang w:val="en-GB"/>
-        </w:rPr>
-        <w:t xml:space="preserve"> </w:t>
-      </w:r>
-      <w:r>
-        <w:fldChar w:fldCharType="begin"/>
-      </w:r>
-      <w:r>
-        <w:rPr>
-          <w:lang w:val="en-GB"/>
-          <w:rPrChange w:id="94" w:author="Johnny Nguyen" w:date="2020-02-18T07:48:00Z">
-            <w:rPr/>
-          </w:rPrChange>
-        </w:rPr>
-        <w:instrText xml:space="preserve"> HYPERLINK "https://arxiv.org/abs/1707.00652" </w:instrText>
-      </w:r>
-      <w:r>
-        <w:fldChar w:fldCharType="separate"/>
-      </w:r>
-      <w:r>
-        <w:rPr>
-          <w:rStyle w:val="Lienhypertexte"/>
-          <w:lang w:val="en-GB"/>
-        </w:rPr>
-        <w:t>https://arxiv.org/abs/1707.00652</w:t>
-      </w:r>
-      <w:r>
-        <w:rPr>
-          <w:rStyle w:val="Lienhypertexte"/>
-          <w:lang w:val="en-GB"/>
-        </w:rPr>
-        <w:fldChar w:fldCharType="end"/>
-      </w:r>
-    </w:p>
-    <w:p>
-      <w:pPr>
-        <w:rPr>
-          <w:rStyle w:val="Lienhypertexte"/>
-          <w:lang w:val="en-GB"/>
-        </w:rPr>
-      </w:pPr>
-      <w:r>
-        <w:rPr>
-          <w:lang w:val="en-GB"/>
-        </w:rPr>
-        <w:t>A. Sarkar,</w:t>
-      </w:r>
-      <w:r>
-        <w:rPr>
-          <w:lang w:val="en-GB"/>
-        </w:rPr>
-        <w:t xml:space="preserve"> 2018, </w:t>
-      </w:r>
-      <w:r>
-        <w:rPr>
-          <w:lang w:val="en-GB"/>
-        </w:rPr>
-        <w:t xml:space="preserve"> </w:t>
-      </w:r>
-      <w:r>
-        <w:rPr>
-          <w:lang w:val="en-GB"/>
-        </w:rPr>
-        <w:t>“</w:t>
-      </w:r>
-      <w:r>
-        <w:rPr>
-          <w:lang w:val="en-GB"/>
-        </w:rPr>
-        <w:t>A Brandom-ian view of Reinf</w:t>
-      </w:r>
-      <w:r>
-        <w:rPr>
-          <w:lang w:val="en-GB"/>
-        </w:rPr>
-        <w:t>orcement Learning towards strong-AI</w:t>
-      </w:r>
-      <w:r>
-        <w:rPr>
-          <w:lang w:val="en-GB"/>
-        </w:rPr>
-        <w:t>”</w:t>
-      </w:r>
-      <w:r>
-        <w:rPr>
-          <w:lang w:val="en-GB"/>
-        </w:rPr>
-        <w:t>,</w:t>
-      </w:r>
-      <w:r>
-        <w:rPr>
-          <w:lang w:val="en-GB"/>
-        </w:rPr>
-        <w:t xml:space="preserve"> </w:t>
-      </w:r>
-      <w:r>
-        <w:fldChar w:fldCharType="begin"/>
-      </w:r>
-      <w:r>
-        <w:rPr>
-          <w:lang w:val="en-GB"/>
-          <w:rPrChange w:id="95" w:author="Johnny Nguyen" w:date="2020-02-18T07:48:00Z">
-            <w:rPr/>
-          </w:rPrChange>
-        </w:rPr>
-        <w:instrText xml:space="preserve"> HYPERLINK "https://arxiv.org/abs/1803.02912" </w:instrText>
-      </w:r>
-      <w:r>
-        <w:fldChar w:fldCharType="separate"/>
-      </w:r>
-      <w:r>
-        <w:rPr>
-          <w:rStyle w:val="Lienhypertexte"/>
-          <w:lang w:val="en-GB"/>
-        </w:rPr>
-        <w:t>https://arxiv.org/abs/1803.02912</w:t>
-      </w:r>
-      <w:r>
-        <w:rPr>
-          <w:rStyle w:val="Lienhypertexte"/>
-          <w:lang w:val="en-GB"/>
-        </w:rPr>
-        <w:fldChar w:fldCharType="end"/>
-      </w:r>
-    </w:p>
-    <w:p>
-      <w:pPr>
-        <w:rPr>
-          <w:lang w:val="en-GB"/>
-        </w:rPr>
-      </w:pPr>
-      <w:r>
-        <w:rPr>
-          <w:lang w:val="en-GB"/>
-        </w:rPr>
-        <w:t xml:space="preserve">A. Knight, 2019, </w:t>
-      </w:r>
-      <w:r>
-        <w:rPr>
-          <w:lang w:val="en-GB"/>
-        </w:rPr>
-        <w:t>“</w:t>
-      </w:r>
-      <w:r>
-        <w:rPr>
-          <w:lang w:val="en-GB"/>
-        </w:rPr>
-        <w:t>Refuting strong AI: Why consciousness cannot be algorithmic</w:t>
-      </w:r>
-      <w:r>
-        <w:rPr>
-          <w:lang w:val="en-GB"/>
-        </w:rPr>
-        <w:t>”</w:t>
-      </w:r>
-      <w:r>
-        <w:rPr>
-          <w:lang w:val="en-GB"/>
-        </w:rPr>
-        <w:t xml:space="preserve">, </w:t>
-      </w:r>
-      <w:r>
-        <w:fldChar w:fldCharType="begin"/>
-      </w:r>
-      <w:r>
-        <w:rPr>
-          <w:lang w:val="en-GB"/>
-          <w:rPrChange w:id="96" w:author="Johnny Nguyen" w:date="2020-02-18T07:48:00Z">
-            <w:rPr/>
-          </w:rPrChange>
-        </w:rPr>
-        <w:instrText xml:space="preserve"> HYPERLINK "https://arxiv.org/ftp/arxiv/papers/1906/1906.10177.pdf" </w:instrText>
-      </w:r>
-      <w:r>
-        <w:fldChar w:fldCharType="separate"/>
-      </w:r>
-      <w:r>
-        <w:rPr>
-          <w:rStyle w:val="Lienhypertexte"/>
-          <w:lang w:val="en-GB"/>
-        </w:rPr>
-        <w:t>https://arxiv.org/ftp/arxiv/papers/1906/1906.10177.pdf</w:t>
-      </w:r>
-      <w:r>
-        <w:rPr>
-          <w:rStyle w:val="Lienhypertexte"/>
-          <w:lang w:val="en-GB"/>
-        </w:rPr>
-        <w:fldChar w:fldCharType="end"/>
-      </w:r>
-    </w:p>
-    <w:p>
-      <w:pPr>
-        <w:rPr>
-          <w:lang w:val="en-GB"/>
-        </w:rPr>
-      </w:pPr>
-      <w:r>
-        <w:rPr>
-          <w:lang w:val="en-GB"/>
-        </w:rPr>
-        <w:t xml:space="preserve">B. Lubars, Chenhao Tan, 2019, </w:t>
-      </w:r>
-      <w:r>
-        <w:rPr>
-          <w:lang w:val="en-GB"/>
-        </w:rPr>
-        <w:t>“</w:t>
-      </w:r>
-      <w:r>
-        <w:rPr>
-          <w:lang w:val="en-GB"/>
-        </w:rPr>
-        <w:t>Ask what AI can do, but what  AI should do: towards a framework of task delegability</w:t>
-      </w:r>
-      <w:r>
-        <w:rPr>
-          <w:lang w:val="en-GB"/>
-        </w:rPr>
-        <w:t>”</w:t>
-      </w:r>
-      <w:r>
-        <w:rPr>
-          <w:lang w:val="en-GB"/>
-        </w:rPr>
-        <w:t xml:space="preserve">, </w:t>
-      </w:r>
-      <w:r>
-        <w:fldChar w:fldCharType="begin"/>
-      </w:r>
-      <w:r>
-        <w:rPr>
-          <w:lang w:val="en-GB"/>
-          <w:rPrChange w:id="97" w:author="Johnny Nguyen" w:date="2020-02-18T07:48:00Z">
-            <w:rPr/>
-          </w:rPrChange>
-        </w:rPr>
-        <w:instrText xml:space="preserve"> HYPERLINK "https://arxiv.org/pdf/1902.03245v1.pdf" </w:instrText>
-      </w:r>
-      <w:r>
-        <w:fldChar w:fldCharType="separate"/>
-      </w:r>
-      <w:r>
-        <w:rPr>
-          <w:rStyle w:val="Lienhypertexte"/>
-          <w:lang w:val="en-GB"/>
-        </w:rPr>
-        <w:t>https://arxiv.org/pdf/1902.03245v1.pdf</w:t>
-      </w:r>
-      <w:r>
-        <w:rPr>
-          <w:rStyle w:val="Lienhypertexte"/>
-          <w:lang w:val="en-GB"/>
-        </w:rPr>
-        <w:fldChar w:fldCharType="end"/>
-      </w:r>
-    </w:p>
-    <w:p>
-      <w:pPr>
-        <w:rPr>
-          <w:lang w:val="en-GB"/>
-        </w:rPr>
-      </w:pPr>
-      <w:r>
-        <w:rPr>
-          <w:lang w:val="en-GB"/>
-        </w:rPr>
-        <w:t xml:space="preserve">J. Liu, X. Gu, D. Zhang, S. Liu, 2019, </w:t>
-      </w:r>
-      <w:r>
-        <w:rPr>
-          <w:lang w:val="en-GB"/>
-        </w:rPr>
-        <w:t>“</w:t>
-      </w:r>
-      <w:r>
-        <w:rPr>
-          <w:lang w:val="en-GB"/>
-        </w:rPr>
-        <w:t>Hig</w:t>
-      </w:r>
-      <w:r>
-        <w:rPr>
-          <w:lang w:val="en-GB"/>
-        </w:rPr>
-        <w:t>h efficiency RL agent</w:t>
-      </w:r>
-      <w:r>
-        <w:rPr>
-          <w:lang w:val="en-GB"/>
-        </w:rPr>
-        <w:t>”</w:t>
-      </w:r>
-      <w:r>
-        <w:rPr>
-          <w:lang w:val="en-GB"/>
-        </w:rPr>
-        <w:t xml:space="preserve">, </w:t>
-      </w:r>
       <w:r>
         <w:fldChar w:fldCharType="begin"/>
       </w:r>
@@ -3287,7 +2714,7 @@
             <w:rPr/>
           </w:rPrChange>
         </w:rPr>
-        <w:instrText xml:space="preserve"> HYPERLINK "https://arxiv.org/pdf/1908.11494.pdf" </w:instrText>
+        <w:instrText xml:space="preserve"> HYPERLINK "https://arxiv.org/pdf/2002.01359.pdf" </w:instrText>
       </w:r>
       <w:r>
         <w:fldChar w:fldCharType="separate"/>
@@ -3297,7 +2724,7 @@
           <w:rStyle w:val="Lienhypertexte"/>
           <w:lang w:val="en-GB"/>
         </w:rPr>
-        <w:t>https://arxiv.org/pdf/1908.11494.pdf</w:t>
+        <w:t>https://arxiv.org/pdf/2002.01359.pdf</w:t>
       </w:r>
       <w:r>
         <w:rPr>
@@ -3317,7 +2744,289 @@
         <w:rPr>
           <w:lang w:val="en-GB"/>
         </w:rPr>
-        <w:t>F. Parwej, 2013, "English Sentence Recognition using Artificial Neural Network through Mouse-based Gestures",</w:t>
+        <w:t>Compare commands to cortana</w:t>
+      </w:r>
+    </w:p>
+    <w:p>
+      <w:pPr>
+        <w:rPr>
+          <w:lang w:val="en-GB"/>
+        </w:rPr>
+      </w:pPr>
+      <w:r>
+        <w:rPr>
+          <w:lang w:val="en-GB"/>
+        </w:rPr>
+        <w:t>Discussion</w:t>
+      </w:r>
+    </w:p>
+    <w:p>
+      <w:pPr>
+        <w:rPr>
+          <w:lang w:val="en-GB"/>
+        </w:rPr>
+      </w:pPr>
+      <w:r>
+        <w:rPr>
+          <w:lang w:val="en-GB"/>
+        </w:rPr>
+        <w:t>How the results compare to what you expected, why ?</w:t>
+      </w:r>
+    </w:p>
+    <w:p>
+      <w:pPr>
+        <w:rPr>
+          <w:lang w:val="en-GB"/>
+        </w:rPr>
+      </w:pPr>
+      <w:r>
+        <w:rPr>
+          <w:lang w:val="en-GB"/>
+        </w:rPr>
+        <w:t>How the results compare to other researchers, why ?</w:t>
+      </w:r>
+    </w:p>
+    <w:p>
+      <w:pPr>
+        <w:rPr>
+          <w:lang w:val="en-GB"/>
+        </w:rPr>
+      </w:pPr>
+      <w:r>
+        <w:rPr>
+          <w:lang w:val="en-GB"/>
+        </w:rPr>
+        <w:t>What question, we need to ask next ?</w:t>
+      </w:r>
+    </w:p>
+    <w:p>
+      <w:pPr>
+        <w:rPr>
+          <w:lang w:val="en-GB"/>
+        </w:rPr>
+      </w:pPr>
+      <w:r>
+        <w:rPr>
+          <w:lang w:val="en-GB"/>
+        </w:rPr>
+        <w:t>Find something useful the researcher readers can learn about the work</w:t>
+      </w:r>
+    </w:p>
+    <w:p>
+      <w:pPr>
+        <w:rPr>
+          <w:lang w:val="en-GB"/>
+        </w:rPr>
+      </w:pPr>
+      <w:r>
+        <w:rPr>
+          <w:lang w:val="en-GB"/>
+        </w:rPr>
+        <w:t>Future Work</w:t>
+      </w:r>
+    </w:p>
+    <w:p>
+      <w:pPr>
+        <w:rPr>
+          <w:lang w:val="en-GB"/>
+        </w:rPr>
+      </w:pPr>
+      <w:r>
+        <w:rPr>
+          <w:lang w:val="en-GB"/>
+        </w:rPr>
+        <w:t>Try to launch the SAI everytime the computer is up</w:t>
+      </w:r>
+    </w:p>
+    <w:p>
+      <w:pPr>
+        <w:rPr>
+          <w:lang w:val="en-GB"/>
+        </w:rPr>
+      </w:pPr>
+      <w:r>
+        <w:rPr>
+          <w:lang w:val="en-GB"/>
+        </w:rPr>
+        <w:t>Generate a voice to communicate with SAI</w:t>
+      </w:r>
+    </w:p>
+    <w:p>
+      <w:pPr>
+        <w:rPr>
+          <w:lang w:val="en-GB"/>
+        </w:rPr>
+      </w:pPr>
+      <w:r>
+        <w:rPr>
+          <w:lang w:val="en-GB"/>
+        </w:rPr>
+        <w:t>Create a profil for each person who talk (voice recognition by person)</w:t>
+      </w:r>
+    </w:p>
+    <w:p>
+      <w:pPr>
+        <w:rPr>
+          <w:lang w:val="en-GB"/>
+        </w:rPr>
+      </w:pPr>
+    </w:p>
+    <w:p>
+      <w:r>
+        <w:t>References/Bibliography</w:t>
+      </w:r>
+    </w:p>
+    <w:p>
+      <w:r>
+        <w:t>J.P. Laumond,</w:t>
+      </w:r>
+      <w:r>
+        <w:t xml:space="preserve"> 2019,</w:t>
+      </w:r>
+      <w:r>
+        <w:t xml:space="preserve"> </w:t>
+      </w:r>
+      <w:r>
+        <w:t>“</w:t>
+      </w:r>
+      <w:r>
+        <w:t xml:space="preserve">robotique et </w:t>
+      </w:r>
+      <w:r>
+        <w:t>intelligence artificielle parlons-en</w:t>
+      </w:r>
+      <w:r>
+        <w:t> »</w:t>
+      </w:r>
+      <w:r>
+        <w:t xml:space="preserve">, </w:t>
+      </w:r>
+      <w:hyperlink r:id="rId8" w:history="1">
+        <w:r>
+          <w:rPr>
+            <w:rStyle w:val="Lienhypertexte"/>
+          </w:rPr>
+          <w:t>https://lejournal.cnrs.fr/billets/robotique-et-intelligence-artificielle-parlons-en</w:t>
+        </w:r>
+      </w:hyperlink>
+    </w:p>
+    <w:p>
+      <w:pPr>
+        <w:rPr>
+          <w:rStyle w:val="Lienhypertexte"/>
+        </w:rPr>
+      </w:pPr>
+      <w:r>
+        <w:t xml:space="preserve">J. Cassel and C. Pelachaud, </w:t>
+      </w:r>
+      <w:r>
+        <w:t xml:space="preserve">2019, </w:t>
+      </w:r>
+      <w:r>
+        <w:t>« </w:t>
+      </w:r>
+      <w:r>
+        <w:t>Pourquoi les assistants virtuels ont besoin d</w:t>
+      </w:r>
+      <w:r>
+        <w:t>’</w:t>
+      </w:r>
+      <w:r>
+        <w:t>un corps</w:t>
+      </w:r>
+      <w:r>
+        <w:t> »</w:t>
+      </w:r>
+      <w:r>
+        <w:t xml:space="preserve">, </w:t>
+      </w:r>
+      <w:hyperlink r:id="rId9" w:history="1">
+        <w:r>
+          <w:rPr>
+            <w:rStyle w:val="Lienhypertexte"/>
+          </w:rPr>
+          <w:t>https://lejournal.cnrs.fr/billets/pourquoi-les-assistants-virtuels-ont-besoin-dun-corps</w:t>
+        </w:r>
+      </w:hyperlink>
+      <w:r>
+        <w:rPr>
+          <w:rStyle w:val="Lienhypertexte"/>
+        </w:rPr>
+        <w:t xml:space="preserve"> </w:t>
+      </w:r>
+    </w:p>
+    <w:p>
+      <w:r>
+        <w:t xml:space="preserve">L. Julia, </w:t>
+      </w:r>
+      <w:r>
+        <w:t>« </w:t>
+      </w:r>
+      <w:r>
+        <w:t>L</w:t>
+      </w:r>
+      <w:r>
+        <w:t>’</w:t>
+      </w:r>
+      <w:r>
+        <w:t>intelligence artificielle n</w:t>
+      </w:r>
+      <w:r>
+        <w:t>’</w:t>
+      </w:r>
+      <w:r>
+        <w:t>existe pas</w:t>
+      </w:r>
+      <w:r>
+        <w:t> »</w:t>
+      </w:r>
+      <w:r>
+        <w:t xml:space="preserve">, 2019, </w:t>
+      </w:r>
+      <w:hyperlink r:id="rId10" w:history="1">
+        <w:r>
+          <w:rPr>
+            <w:rStyle w:val="Lienhypertexte"/>
+          </w:rPr>
+          <w:t>https://www.journaldugeek.com/dossier/lintelligence-artificielle-nexiste-interview-de-luc-julia-cocreateur-de-siri/</w:t>
+        </w:r>
+      </w:hyperlink>
+    </w:p>
+    <w:p>
+      <w:pPr>
+        <w:rPr>
+          <w:lang w:val="en-GB"/>
+        </w:rPr>
+      </w:pPr>
+      <w:r>
+        <w:rPr>
+          <w:lang w:val="en-GB"/>
+        </w:rPr>
+        <w:t xml:space="preserve">Maria A. Zuluaga, </w:t>
+      </w:r>
+      <w:r>
+        <w:rPr>
+          <w:lang w:val="en-GB"/>
+        </w:rPr>
+        <w:t>« </w:t>
+      </w:r>
+      <w:r>
+        <w:rPr>
+          <w:lang w:val="en-GB"/>
+        </w:rPr>
+        <w:t>DeepIGeoS</w:t>
+      </w:r>
+      <w:r>
+        <w:rPr>
+          <w:lang w:val="en-GB"/>
+        </w:rPr>
+        <w:t> »</w:t>
+      </w:r>
+      <w:r>
+        <w:rPr>
+          <w:lang w:val="en-GB"/>
+        </w:rPr>
+        <w:t xml:space="preserve">, 2017, </w:t>
       </w:r>
       <w:r>
         <w:rPr>
@@ -3335,7 +3044,7 @@
             <w:rPr/>
           </w:rPrChange>
         </w:rPr>
-        <w:instrText xml:space="preserve"> HYPERLINK "https://arxiv.org/ftp/arxiv/papers/1301/1301.4659.pdf" </w:instrText>
+        <w:instrText xml:space="preserve"> HYPERLINK "https://arxiv.org/abs/1707.00652" </w:instrText>
       </w:r>
       <w:r>
         <w:fldChar w:fldCharType="separate"/>
@@ -3345,7 +3054,7 @@
           <w:rStyle w:val="Lienhypertexte"/>
           <w:lang w:val="en-GB"/>
         </w:rPr>
-        <w:t>https://arxiv.org/ftp/arxiv/papers/1301/1301.4659.pdf</w:t>
+        <w:t>https://arxiv.org/abs/1707.00652</w:t>
       </w:r>
       <w:r>
         <w:rPr>
@@ -3354,44 +3063,67 @@
         </w:rPr>
         <w:fldChar w:fldCharType="end"/>
       </w:r>
+    </w:p>
+    <w:p>
+      <w:pPr>
+        <w:rPr>
+          <w:rStyle w:val="Lienhypertexte"/>
+          <w:lang w:val="en-GB"/>
+        </w:rPr>
+      </w:pPr>
+      <w:r>
+        <w:rPr>
+          <w:lang w:val="en-GB"/>
+        </w:rPr>
+        <w:t>A. Sarkar,</w:t>
+      </w:r>
+      <w:r>
+        <w:rPr>
+          <w:lang w:val="en-GB"/>
+        </w:rPr>
+        <w:t xml:space="preserve"> 2018, </w:t>
+      </w:r>
       <w:r>
         <w:rPr>
           <w:lang w:val="en-GB"/>
         </w:rPr>
         <w:t xml:space="preserve"> </w:t>
       </w:r>
-    </w:p>
-    <w:p>
-      <w:pPr>
-        <w:rPr>
-          <w:rStyle w:val="Lienhypertexte"/>
-          <w:lang w:val="en-GB"/>
-        </w:rPr>
-      </w:pPr>
-      <w:r>
-        <w:rPr>
-          <w:lang w:val="en-GB"/>
-        </w:rPr>
-        <w:lastRenderedPageBreak/>
-        <w:t>Q. Debard, J. S. Dibangoye, S. Canu and C. Wolf4, 2019, "Learning 3D Navigation Protocols on Touch Interfaces</w:t>
+      <w:r>
+        <w:rPr>
+          <w:lang w:val="en-GB"/>
+        </w:rPr>
+        <w:t>“</w:t>
+      </w:r>
+      <w:r>
+        <w:rPr>
+          <w:lang w:val="en-GB"/>
+        </w:rPr>
+        <w:t>A Brandom-ian view of Reinf</w:t>
+      </w:r>
+      <w:r>
+        <w:rPr>
+          <w:lang w:val="en-GB"/>
+        </w:rPr>
+        <w:t>orcement Learning towards strong-AI</w:t>
+      </w:r>
+      <w:r>
+        <w:rPr>
+          <w:lang w:val="en-GB"/>
+        </w:rPr>
+        <w:t>”</w:t>
+      </w:r>
+      <w:r>
+        <w:rPr>
+          <w:lang w:val="en-GB"/>
+        </w:rPr>
+        <w:t>,</w:t>
       </w:r>
       <w:r>
         <w:rPr>
           <w:lang w:val="en-GB"/>
         </w:rPr>
         <w:t xml:space="preserve"> </w:t>
-      </w:r>
-      <w:r>
-        <w:rPr>
-          <w:lang w:val="en-GB"/>
-        </w:rPr>
-        <w:t>with Cooperative Multi-Agent Reinforcement Learning"</w:t>
-      </w:r>
-      <w:r>
-        <w:rPr>
-          <w:lang w:val="en-GB"/>
-        </w:rPr>
-        <w:t xml:space="preserve">, </w:t>
       </w:r>
       <w:r>
         <w:fldChar w:fldCharType="begin"/>
@@ -3403,7 +3135,7 @@
             <w:rPr/>
           </w:rPrChange>
         </w:rPr>
-        <w:instrText xml:space="preserve"> HYPERLINK "https://arxiv.org/pdf/1904.07802.pdf" </w:instrText>
+        <w:instrText xml:space="preserve"> HYPERLINK "https://arxiv.org/abs/1803.02912" </w:instrText>
       </w:r>
       <w:r>
         <w:fldChar w:fldCharType="separate"/>
@@ -3413,7 +3145,7 @@
           <w:rStyle w:val="Lienhypertexte"/>
           <w:lang w:val="en-GB"/>
         </w:rPr>
-        <w:t>https://arxiv.org/pdf/1904.07802.pdf</w:t>
+        <w:t>https://arxiv.org/abs/1803.02912</w:t>
       </w:r>
       <w:r>
         <w:rPr>
@@ -3433,7 +3165,7 @@
         <w:rPr>
           <w:lang w:val="en-GB"/>
         </w:rPr>
-        <w:t xml:space="preserve">P. Gulyaev, E. Elistratova, V. Konovalov, Y. Kuratov, L. Pugachef, M. Burtsev, 2020, </w:t>
+        <w:t xml:space="preserve">A. Knight, 2019, </w:t>
       </w:r>
       <w:r>
         <w:rPr>
@@ -3445,7 +3177,7 @@
         <w:rPr>
           <w:lang w:val="en-GB"/>
         </w:rPr>
-        <w:t xml:space="preserve"> Goal-Oriented Multi-Task BERT-Based Dialogue State Tracker</w:t>
+        <w:t>Refuting strong AI: Why consciousness cannot be algorithmic</w:t>
       </w:r>
       <w:r>
         <w:rPr>
@@ -3469,6 +3201,326 @@
             <w:rPr/>
           </w:rPrChange>
         </w:rPr>
+        <w:instrText xml:space="preserve"> HYPERLINK "https://arxiv.org/ftp/arxiv/papers/1906/1906.10177.pdf" </w:instrText>
+      </w:r>
+      <w:r>
+        <w:fldChar w:fldCharType="separate"/>
+      </w:r>
+      <w:r>
+        <w:rPr>
+          <w:rStyle w:val="Lienhypertexte"/>
+          <w:lang w:val="en-GB"/>
+        </w:rPr>
+        <w:t>https://arxiv.org/ftp/arxiv/papers/1906/1906.10177.pdf</w:t>
+      </w:r>
+      <w:r>
+        <w:rPr>
+          <w:rStyle w:val="Lienhypertexte"/>
+          <w:lang w:val="en-GB"/>
+        </w:rPr>
+        <w:fldChar w:fldCharType="end"/>
+      </w:r>
+    </w:p>
+    <w:p>
+      <w:pPr>
+        <w:rPr>
+          <w:lang w:val="en-GB"/>
+        </w:rPr>
+      </w:pPr>
+      <w:r>
+        <w:rPr>
+          <w:lang w:val="en-GB"/>
+        </w:rPr>
+        <w:t xml:space="preserve">B. Lubars, Chenhao Tan, 2019, </w:t>
+      </w:r>
+      <w:r>
+        <w:rPr>
+          <w:lang w:val="en-GB"/>
+        </w:rPr>
+        <w:t>“</w:t>
+      </w:r>
+      <w:r>
+        <w:rPr>
+          <w:lang w:val="en-GB"/>
+        </w:rPr>
+        <w:t>Ask what AI can do, but what  AI should do: towards a framework of task delegability</w:t>
+      </w:r>
+      <w:r>
+        <w:rPr>
+          <w:lang w:val="en-GB"/>
+        </w:rPr>
+        <w:t>”</w:t>
+      </w:r>
+      <w:r>
+        <w:rPr>
+          <w:lang w:val="en-GB"/>
+        </w:rPr>
+        <w:t xml:space="preserve">, </w:t>
+      </w:r>
+      <w:r>
+        <w:fldChar w:fldCharType="begin"/>
+      </w:r>
+      <w:r>
+        <w:rPr>
+          <w:lang w:val="en-GB"/>
+          <w:rPrChange w:id="102" w:author="Johnny Nguyen" w:date="2020-02-18T07:48:00Z">
+            <w:rPr/>
+          </w:rPrChange>
+        </w:rPr>
+        <w:instrText xml:space="preserve"> HYPERLINK "https://arxiv.org/pdf/1902.03245v1.pdf" </w:instrText>
+      </w:r>
+      <w:r>
+        <w:fldChar w:fldCharType="separate"/>
+      </w:r>
+      <w:r>
+        <w:rPr>
+          <w:rStyle w:val="Lienhypertexte"/>
+          <w:lang w:val="en-GB"/>
+        </w:rPr>
+        <w:t>https://arxiv.org/pdf/1902.03245v1.pdf</w:t>
+      </w:r>
+      <w:r>
+        <w:rPr>
+          <w:rStyle w:val="Lienhypertexte"/>
+          <w:lang w:val="en-GB"/>
+        </w:rPr>
+        <w:fldChar w:fldCharType="end"/>
+      </w:r>
+    </w:p>
+    <w:p>
+      <w:pPr>
+        <w:rPr>
+          <w:lang w:val="en-GB"/>
+        </w:rPr>
+      </w:pPr>
+      <w:r>
+        <w:rPr>
+          <w:lang w:val="en-GB"/>
+        </w:rPr>
+        <w:t xml:space="preserve">J. Liu, X. Gu, D. Zhang, S. Liu, 2019, </w:t>
+      </w:r>
+      <w:r>
+        <w:rPr>
+          <w:lang w:val="en-GB"/>
+        </w:rPr>
+        <w:t>“</w:t>
+      </w:r>
+      <w:r>
+        <w:rPr>
+          <w:lang w:val="en-GB"/>
+        </w:rPr>
+        <w:t>Hig</w:t>
+      </w:r>
+      <w:r>
+        <w:rPr>
+          <w:lang w:val="en-GB"/>
+        </w:rPr>
+        <w:t>h efficiency RL agent</w:t>
+      </w:r>
+      <w:r>
+        <w:rPr>
+          <w:lang w:val="en-GB"/>
+        </w:rPr>
+        <w:t>”</w:t>
+      </w:r>
+      <w:r>
+        <w:rPr>
+          <w:lang w:val="en-GB"/>
+        </w:rPr>
+        <w:t xml:space="preserve">, </w:t>
+      </w:r>
+      <w:r>
+        <w:fldChar w:fldCharType="begin"/>
+      </w:r>
+      <w:r>
+        <w:rPr>
+          <w:lang w:val="en-GB"/>
+          <w:rPrChange w:id="103" w:author="Johnny Nguyen" w:date="2020-02-18T07:48:00Z">
+            <w:rPr/>
+          </w:rPrChange>
+        </w:rPr>
+        <w:instrText xml:space="preserve"> HYPERLINK "https://arxiv.org/pdf/1908.11494.pdf" </w:instrText>
+      </w:r>
+      <w:r>
+        <w:fldChar w:fldCharType="separate"/>
+      </w:r>
+      <w:r>
+        <w:rPr>
+          <w:rStyle w:val="Lienhypertexte"/>
+          <w:lang w:val="en-GB"/>
+        </w:rPr>
+        <w:t>https://arxiv.org/pdf/1908.11494.pdf</w:t>
+      </w:r>
+      <w:r>
+        <w:rPr>
+          <w:rStyle w:val="Lienhypertexte"/>
+          <w:lang w:val="en-GB"/>
+        </w:rPr>
+        <w:fldChar w:fldCharType="end"/>
+      </w:r>
+    </w:p>
+    <w:p>
+      <w:pPr>
+        <w:rPr>
+          <w:lang w:val="en-GB"/>
+        </w:rPr>
+      </w:pPr>
+      <w:r>
+        <w:rPr>
+          <w:lang w:val="en-GB"/>
+        </w:rPr>
+        <w:lastRenderedPageBreak/>
+        <w:t>F. Parwej, 2013, "English Sentence Recognition using Artificial Neural Network through Mouse-based Gestures",</w:t>
+      </w:r>
+      <w:r>
+        <w:rPr>
+          <w:lang w:val="en-GB"/>
+        </w:rPr>
+        <w:t xml:space="preserve"> </w:t>
+      </w:r>
+      <w:r>
+        <w:fldChar w:fldCharType="begin"/>
+      </w:r>
+      <w:r>
+        <w:rPr>
+          <w:lang w:val="en-GB"/>
+          <w:rPrChange w:id="104" w:author="Johnny Nguyen" w:date="2020-02-18T07:48:00Z">
+            <w:rPr/>
+          </w:rPrChange>
+        </w:rPr>
+        <w:instrText xml:space="preserve"> HYPERLINK "https://arxiv.org/ftp/arxiv/papers/1301/1301.4659.pdf" </w:instrText>
+      </w:r>
+      <w:r>
+        <w:fldChar w:fldCharType="separate"/>
+      </w:r>
+      <w:r>
+        <w:rPr>
+          <w:rStyle w:val="Lienhypertexte"/>
+          <w:lang w:val="en-GB"/>
+        </w:rPr>
+        <w:t>https://arxiv.org/ftp/arxiv/papers/1301/1301.4659.pdf</w:t>
+      </w:r>
+      <w:r>
+        <w:rPr>
+          <w:rStyle w:val="Lienhypertexte"/>
+          <w:lang w:val="en-GB"/>
+        </w:rPr>
+        <w:fldChar w:fldCharType="end"/>
+      </w:r>
+      <w:r>
+        <w:rPr>
+          <w:lang w:val="en-GB"/>
+        </w:rPr>
+        <w:t xml:space="preserve"> </w:t>
+      </w:r>
+    </w:p>
+    <w:p>
+      <w:pPr>
+        <w:rPr>
+          <w:rStyle w:val="Lienhypertexte"/>
+          <w:lang w:val="en-GB"/>
+        </w:rPr>
+      </w:pPr>
+      <w:r>
+        <w:rPr>
+          <w:lang w:val="en-GB"/>
+        </w:rPr>
+        <w:t>Q. Debard, J. S. Dibangoye, S. Canu and C. Wolf4, 2019, "Learning 3D Navigation Protocols on Touch Interfaces</w:t>
+      </w:r>
+      <w:r>
+        <w:rPr>
+          <w:lang w:val="en-GB"/>
+        </w:rPr>
+        <w:t xml:space="preserve"> </w:t>
+      </w:r>
+      <w:r>
+        <w:rPr>
+          <w:lang w:val="en-GB"/>
+        </w:rPr>
+        <w:t>with Cooperative Multi-Agent Reinforcement Learning"</w:t>
+      </w:r>
+      <w:r>
+        <w:rPr>
+          <w:lang w:val="en-GB"/>
+        </w:rPr>
+        <w:t xml:space="preserve">, </w:t>
+      </w:r>
+      <w:r>
+        <w:fldChar w:fldCharType="begin"/>
+      </w:r>
+      <w:r>
+        <w:rPr>
+          <w:lang w:val="en-GB"/>
+          <w:rPrChange w:id="105" w:author="Johnny Nguyen" w:date="2020-02-18T07:48:00Z">
+            <w:rPr/>
+          </w:rPrChange>
+        </w:rPr>
+        <w:instrText xml:space="preserve"> HYPERLINK "https://arxiv.org/pdf/1904.07802.pdf" </w:instrText>
+      </w:r>
+      <w:r>
+        <w:fldChar w:fldCharType="separate"/>
+      </w:r>
+      <w:r>
+        <w:rPr>
+          <w:rStyle w:val="Lienhypertexte"/>
+          <w:lang w:val="en-GB"/>
+        </w:rPr>
+        <w:t>https://arxiv.org/pdf/1904.07802.pdf</w:t>
+      </w:r>
+      <w:r>
+        <w:rPr>
+          <w:rStyle w:val="Lienhypertexte"/>
+          <w:lang w:val="en-GB"/>
+        </w:rPr>
+        <w:fldChar w:fldCharType="end"/>
+      </w:r>
+    </w:p>
+    <w:p>
+      <w:pPr>
+        <w:rPr>
+          <w:lang w:val="en-GB"/>
+        </w:rPr>
+      </w:pPr>
+      <w:r>
+        <w:rPr>
+          <w:lang w:val="en-GB"/>
+        </w:rPr>
+        <w:t xml:space="preserve">P. Gulyaev, E. Elistratova, V. Konovalov, Y. Kuratov, L. Pugachef, M. Burtsev, 2020, </w:t>
+      </w:r>
+      <w:r>
+        <w:rPr>
+          <w:lang w:val="en-GB"/>
+        </w:rPr>
+        <w:t>“</w:t>
+      </w:r>
+      <w:r>
+        <w:rPr>
+          <w:lang w:val="en-GB"/>
+        </w:rPr>
+        <w:t xml:space="preserve"> Goal-Oriented Multi-Task BERT-Based Dialogue State Tracker</w:t>
+      </w:r>
+      <w:r>
+        <w:rPr>
+          <w:lang w:val="en-GB"/>
+        </w:rPr>
+        <w:t>”</w:t>
+      </w:r>
+      <w:r>
+        <w:rPr>
+          <w:lang w:val="en-GB"/>
+        </w:rPr>
+        <w:t xml:space="preserve">, </w:t>
+      </w:r>
+      <w:r>
+        <w:fldChar w:fldCharType="begin"/>
+      </w:r>
+      <w:r>
+        <w:rPr>
+          <w:lang w:val="en-GB"/>
+          <w:rPrChange w:id="106" w:author="Johnny Nguyen" w:date="2020-02-18T07:48:00Z">
+            <w:rPr/>
+          </w:rPrChange>
+        </w:rPr>
         <w:instrText xml:space="preserve"> HYPERLINK "https://arxiv.org/pdf/2002.02450.pdf" </w:instrText>
       </w:r>
       <w:r>
@@ -3550,7 +3602,7 @@
       <w:r>
         <w:rPr>
           <w:lang w:val="en-GB"/>
-          <w:rPrChange w:id="102" w:author="Johnny Nguyen" w:date="2020-02-18T07:48:00Z">
+          <w:rPrChange w:id="107" w:author="Johnny Nguyen" w:date="2020-02-18T07:48:00Z">
             <w:rPr/>
           </w:rPrChange>
         </w:rPr>

</xml_diff>

<commit_message>
#8 Ninth try to translate into english on introduction in report
</commit_message>
<xml_diff>
--- a/SAI_report.docx
+++ b/SAI_report.docx
@@ -1669,10 +1669,13 @@
           <w:t>virtual assistant to know if it will be on the right way or not.</w:t>
         </w:r>
       </w:ins>
-      <w:bookmarkStart w:id="96" w:name="_GoBack"/>
-      <w:bookmarkEnd w:id="96"/>
-    </w:p>
-    <w:p>
+    </w:p>
+    <w:p>
+      <w:pPr>
+        <w:rPr>
+          <w:ins w:id="96" w:author="Johnny Nguyen" w:date="2020-02-19T09:10:00Z"/>
+        </w:rPr>
+      </w:pPr>
       <w:r>
         <w:t>Nous allons tester cette approche en alimentant une base de donn</w:t>
       </w:r>
@@ -1724,6 +1727,84 @@
       <w:r>
         <w:t>il est sur la bonne voie ou non.</w:t>
       </w:r>
+    </w:p>
+    <w:p>
+      <w:pPr>
+        <w:rPr>
+          <w:lang w:val="en-GB"/>
+          <w:rPrChange w:id="97" w:author="Johnny Nguyen" w:date="2020-02-19T09:12:00Z">
+            <w:rPr/>
+          </w:rPrChange>
+        </w:rPr>
+      </w:pPr>
+      <w:ins w:id="98" w:author="Johnny Nguyen" w:date="2020-02-19T09:10:00Z">
+        <w:r>
+          <w:rPr>
+            <w:lang w:val="en-GB"/>
+            <w:rPrChange w:id="99" w:author="Johnny Nguyen" w:date="2020-02-19T09:11:00Z">
+              <w:rPr/>
+            </w:rPrChange>
+          </w:rPr>
+          <w:t>Regarding t</w:t>
+        </w:r>
+      </w:ins>
+      <w:ins w:id="100" w:author="Johnny Nguyen" w:date="2020-02-19T09:11:00Z">
+        <w:r>
+          <w:rPr>
+            <w:lang w:val="en-GB"/>
+            <w:rPrChange w:id="101" w:author="Johnny Nguyen" w:date="2020-02-19T09:11:00Z">
+              <w:rPr/>
+            </w:rPrChange>
+          </w:rPr>
+          <w:t>o the voice, w</w:t>
+        </w:r>
+        <w:r>
+          <w:rPr>
+            <w:lang w:val="en-GB"/>
+          </w:rPr>
+          <w:t xml:space="preserve">e will only use the </w:t>
+        </w:r>
+        <w:r>
+          <w:rPr>
+            <w:lang w:val="en-GB"/>
+          </w:rPr>
+          <w:t xml:space="preserve">test person voice. It will use to train the algorithm. </w:t>
+        </w:r>
+        <w:r>
+          <w:rPr>
+            <w:lang w:val="en-GB"/>
+          </w:rPr>
+          <w:t>Each p</w:t>
+        </w:r>
+        <w:r>
+          <w:rPr>
+            <w:lang w:val="en-GB"/>
+            <w:rPrChange w:id="102" w:author="Johnny Nguyen" w:date="2020-02-19T09:12:00Z">
+              <w:rPr/>
+            </w:rPrChange>
+          </w:rPr>
+          <w:t>re-registered sounds will reflect</w:t>
+        </w:r>
+      </w:ins>
+      <w:ins w:id="103" w:author="Johnny Nguyen" w:date="2020-02-19T09:12:00Z">
+        <w:r>
+          <w:rPr>
+            <w:lang w:val="en-GB"/>
+            <w:rPrChange w:id="104" w:author="Johnny Nguyen" w:date="2020-02-19T09:12:00Z">
+              <w:rPr/>
+            </w:rPrChange>
+          </w:rPr>
+          <w:t xml:space="preserve"> the reward or t</w:t>
+        </w:r>
+        <w:r>
+          <w:rPr>
+            <w:lang w:val="en-GB"/>
+          </w:rPr>
+          <w:t>he penalty that the program need to feel when the person is talking.</w:t>
+        </w:r>
+      </w:ins>
+      <w:bookmarkStart w:id="105" w:name="_GoBack"/>
+      <w:bookmarkEnd w:id="105"/>
     </w:p>
     <w:p>
       <w:r>
@@ -1996,6 +2077,7 @@
           <w:strike/>
           <w:lang w:val="en-GB"/>
         </w:rPr>
+        <w:lastRenderedPageBreak/>
         <w:t>Ref2 virtual assistant</w:t>
       </w:r>
     </w:p>
@@ -2026,7 +2108,6 @@
           <w:strike/>
           <w:lang w:val="en-GB"/>
         </w:rPr>
-        <w:lastRenderedPageBreak/>
         <w:t>Hypothesis to test</w:t>
       </w:r>
     </w:p>
@@ -2205,7 +2286,7 @@
       <w:r>
         <w:rPr>
           <w:lang w:val="en-GB"/>
-          <w:rPrChange w:id="97" w:author="Johnny Nguyen" w:date="2020-02-18T07:47:00Z">
+          <w:rPrChange w:id="106" w:author="Johnny Nguyen" w:date="2020-02-18T07:47:00Z">
             <w:rPr/>
           </w:rPrChange>
         </w:rPr>
@@ -2630,7 +2711,6 @@
         <w:rPr>
           <w:lang w:val="en-GB"/>
         </w:rPr>
-        <w:lastRenderedPageBreak/>
         <w:t>Experiments/Results/Discussion</w:t>
       </w:r>
     </w:p>
@@ -2710,7 +2790,7 @@
       <w:r>
         <w:rPr>
           <w:lang w:val="en-GB"/>
-          <w:rPrChange w:id="98" w:author="Johnny Nguyen" w:date="2020-02-18T07:48:00Z">
+          <w:rPrChange w:id="107" w:author="Johnny Nguyen" w:date="2020-02-18T07:48:00Z">
             <w:rPr/>
           </w:rPrChange>
         </w:rPr>
@@ -3040,7 +3120,7 @@
       <w:r>
         <w:rPr>
           <w:lang w:val="en-GB"/>
-          <w:rPrChange w:id="99" w:author="Johnny Nguyen" w:date="2020-02-18T07:48:00Z">
+          <w:rPrChange w:id="108" w:author="Johnny Nguyen" w:date="2020-02-18T07:48:00Z">
             <w:rPr/>
           </w:rPrChange>
         </w:rPr>
@@ -3131,7 +3211,7 @@
       <w:r>
         <w:rPr>
           <w:lang w:val="en-GB"/>
-          <w:rPrChange w:id="100" w:author="Johnny Nguyen" w:date="2020-02-18T07:48:00Z">
+          <w:rPrChange w:id="109" w:author="Johnny Nguyen" w:date="2020-02-18T07:48:00Z">
             <w:rPr/>
           </w:rPrChange>
         </w:rPr>
@@ -3197,7 +3277,7 @@
       <w:r>
         <w:rPr>
           <w:lang w:val="en-GB"/>
-          <w:rPrChange w:id="101" w:author="Johnny Nguyen" w:date="2020-02-18T07:48:00Z">
+          <w:rPrChange w:id="110" w:author="Johnny Nguyen" w:date="2020-02-18T07:48:00Z">
             <w:rPr/>
           </w:rPrChange>
         </w:rPr>
@@ -3263,7 +3343,7 @@
       <w:r>
         <w:rPr>
           <w:lang w:val="en-GB"/>
-          <w:rPrChange w:id="102" w:author="Johnny Nguyen" w:date="2020-02-18T07:48:00Z">
+          <w:rPrChange w:id="111" w:author="Johnny Nguyen" w:date="2020-02-18T07:48:00Z">
             <w:rPr/>
           </w:rPrChange>
         </w:rPr>
@@ -3297,6 +3377,7 @@
         <w:rPr>
           <w:lang w:val="en-GB"/>
         </w:rPr>
+        <w:lastRenderedPageBreak/>
         <w:t xml:space="preserve">J. Liu, X. Gu, D. Zhang, S. Liu, 2019, </w:t>
       </w:r>
       <w:r>
@@ -3335,7 +3416,7 @@
       <w:r>
         <w:rPr>
           <w:lang w:val="en-GB"/>
-          <w:rPrChange w:id="103" w:author="Johnny Nguyen" w:date="2020-02-18T07:48:00Z">
+          <w:rPrChange w:id="112" w:author="Johnny Nguyen" w:date="2020-02-18T07:48:00Z">
             <w:rPr/>
           </w:rPrChange>
         </w:rPr>
@@ -3369,7 +3450,6 @@
         <w:rPr>
           <w:lang w:val="en-GB"/>
         </w:rPr>
-        <w:lastRenderedPageBreak/>
         <w:t>F. Parwej, 2013, "English Sentence Recognition using Artificial Neural Network through Mouse-based Gestures",</w:t>
       </w:r>
       <w:r>
@@ -3384,7 +3464,7 @@
       <w:r>
         <w:rPr>
           <w:lang w:val="en-GB"/>
-          <w:rPrChange w:id="104" w:author="Johnny Nguyen" w:date="2020-02-18T07:48:00Z">
+          <w:rPrChange w:id="113" w:author="Johnny Nguyen" w:date="2020-02-18T07:48:00Z">
             <w:rPr/>
           </w:rPrChange>
         </w:rPr>
@@ -3451,7 +3531,7 @@
       <w:r>
         <w:rPr>
           <w:lang w:val="en-GB"/>
-          <w:rPrChange w:id="105" w:author="Johnny Nguyen" w:date="2020-02-18T07:48:00Z">
+          <w:rPrChange w:id="114" w:author="Johnny Nguyen" w:date="2020-02-18T07:48:00Z">
             <w:rPr/>
           </w:rPrChange>
         </w:rPr>
@@ -3517,7 +3597,7 @@
       <w:r>
         <w:rPr>
           <w:lang w:val="en-GB"/>
-          <w:rPrChange w:id="106" w:author="Johnny Nguyen" w:date="2020-02-18T07:48:00Z">
+          <w:rPrChange w:id="115" w:author="Johnny Nguyen" w:date="2020-02-18T07:48:00Z">
             <w:rPr/>
           </w:rPrChange>
         </w:rPr>
@@ -3602,7 +3682,7 @@
       <w:r>
         <w:rPr>
           <w:lang w:val="en-GB"/>
-          <w:rPrChange w:id="107" w:author="Johnny Nguyen" w:date="2020-02-18T07:48:00Z">
+          <w:rPrChange w:id="116" w:author="Johnny Nguyen" w:date="2020-02-18T07:48:00Z">
             <w:rPr/>
           </w:rPrChange>
         </w:rPr>

</xml_diff>

<commit_message>
#8 Tenth try to translate into english on introduction in report
</commit_message>
<xml_diff>
--- a/SAI_report.docx
+++ b/SAI_report.docx
@@ -1803,10 +1803,13 @@
           <w:t>he penalty that the program need to feel when the person is talking.</w:t>
         </w:r>
       </w:ins>
-      <w:bookmarkStart w:id="105" w:name="_GoBack"/>
-      <w:bookmarkEnd w:id="105"/>
-    </w:p>
-    <w:p>
+    </w:p>
+    <w:p>
+      <w:pPr>
+        <w:rPr>
+          <w:ins w:id="105" w:author="Johnny Nguyen" w:date="2020-02-20T10:59:00Z"/>
+        </w:rPr>
+      </w:pPr>
       <w:r>
         <w:t>En ce qui concerne la voix, nous utiliserons seulement la voix d</w:t>
       </w:r>
@@ -1860,941 +1863,552 @@
       </w:r>
     </w:p>
     <w:p>
-      <w:r>
-        <w:t>Pour le contr</w:t>
-      </w:r>
-      <w:r>
-        <w:t>ô</w:t>
-      </w:r>
-      <w:r>
-        <w:t>le de la souris et du clavier, notre algorithme tentera des actions al</w:t>
-      </w:r>
-      <w:r>
-        <w:t>é</w:t>
-      </w:r>
-      <w:r>
-        <w:t>atoires sous formes de sc</w:t>
-      </w:r>
-      <w:r>
-        <w:t>é</w:t>
-      </w:r>
-      <w:r>
-        <w:t xml:space="preserve">narios qui seront </w:t>
-      </w:r>
-      <w:r>
-        <w:t>é</w:t>
-      </w:r>
-      <w:r>
-        <w:t>valu</w:t>
-      </w:r>
-      <w:r>
-        <w:t>é</w:t>
-      </w:r>
-      <w:r>
-        <w:t>s par la personne test en utilisant la voix.</w:t>
-      </w:r>
-    </w:p>
-    <w:p/>
-    <w:p>
-      <w:r>
-        <w:t>L</w:t>
-      </w:r>
-      <w:r>
-        <w:t>’</w:t>
-      </w:r>
-      <w:r>
-        <w:t>objectif fix</w:t>
-      </w:r>
-      <w:r>
-        <w:t>é</w:t>
-      </w:r>
-      <w:r>
-        <w:t xml:space="preserve"> est de pouvoir commander la souris avec la voix. Chaque paroles destin</w:t>
-      </w:r>
-      <w:r>
-        <w:t>é</w:t>
-      </w:r>
-      <w:r>
-        <w:t xml:space="preserve">s </w:t>
-      </w:r>
-      <w:r>
-        <w:t>à</w:t>
-      </w:r>
-      <w:r>
-        <w:t xml:space="preserve"> l</w:t>
-      </w:r>
-      <w:r>
-        <w:t>’</w:t>
-      </w:r>
-      <w:r>
-        <w:t>assistant virtuel fera communiquer celui-ci en cas d</w:t>
-      </w:r>
-      <w:r>
-        <w:t>’</w:t>
-      </w:r>
-      <w:r>
-        <w:t>incompr</w:t>
-      </w:r>
-      <w:r>
-        <w:t>é</w:t>
-      </w:r>
-      <w:r>
-        <w:t xml:space="preserve">hension </w:t>
-      </w:r>
-      <w:r>
-        <w:t xml:space="preserve">[cite J. Lieu and Al] </w:t>
-      </w:r>
-      <w:r>
-        <w:t>pour avoir plus d</w:t>
-      </w:r>
-      <w:r>
-        <w:t>’</w:t>
-      </w:r>
-      <w:r>
-        <w:t>explications ou effectuer l</w:t>
-      </w:r>
-      <w:r>
-        <w:t>’</w:t>
-      </w:r>
-      <w:r>
-        <w:t>action demand</w:t>
-      </w:r>
-      <w:r>
-        <w:t>é</w:t>
-      </w:r>
-      <w:r>
-        <w:t>e.</w:t>
-      </w:r>
-    </w:p>
-    <w:p/>
-    <w:p/>
-    <w:p>
-      <w:pPr>
-        <w:rPr>
-          <w:strike/>
-          <w:lang w:val="en-GB"/>
-        </w:rPr>
-      </w:pPr>
-      <w:r>
-        <w:rPr>
-          <w:strike/>
-          <w:lang w:val="en-GB"/>
-        </w:rPr>
-        <w:t>Why ?</w:t>
-      </w:r>
-    </w:p>
-    <w:p>
-      <w:pPr>
-        <w:rPr>
-          <w:strike/>
-          <w:lang w:val="en-GB"/>
-        </w:rPr>
-      </w:pPr>
-      <w:r>
-        <w:rPr>
-          <w:strike/>
-          <w:lang w:val="en-GB"/>
-        </w:rPr>
-        <w:t>Siri, google assistant, Alexa =&gt; predefine commands</w:t>
-      </w:r>
-      <w:r>
-        <w:rPr>
-          <w:strike/>
-          <w:lang w:val="en-GB"/>
-        </w:rPr>
-        <w:t xml:space="preserve"> </w:t>
-      </w:r>
-    </w:p>
-    <w:p>
-      <w:pPr>
-        <w:rPr>
-          <w:strike/>
-          <w:lang w:val="en-GB"/>
-        </w:rPr>
-      </w:pPr>
-      <w:r>
-        <w:rPr>
-          <w:strike/>
-          <w:lang w:val="en-GB"/>
-        </w:rPr>
-        <w:t>Explain to create a command on google assistant (action)</w:t>
-      </w:r>
-    </w:p>
-    <w:p>
-      <w:pPr>
-        <w:rPr>
-          <w:strike/>
-          <w:lang w:val="en-GB"/>
-        </w:rPr>
-      </w:pPr>
-      <w:r>
-        <w:rPr>
-          <w:strike/>
-          <w:lang w:val="en-GB"/>
-        </w:rPr>
-        <w:t>Explain to create a command on google assistant (skill)</w:t>
-      </w:r>
-    </w:p>
-    <w:p>
-      <w:pPr>
-        <w:rPr>
-          <w:strike/>
-          <w:lang w:val="en-GB"/>
-        </w:rPr>
-      </w:pPr>
-      <w:r>
-        <w:rPr>
-          <w:strike/>
-          <w:lang w:val="en-GB"/>
-        </w:rPr>
-        <w:t>Explain the others ?</w:t>
-      </w:r>
-    </w:p>
-    <w:p>
-      <w:pPr>
-        <w:rPr>
-          <w:strike/>
-          <w:lang w:val="en-GB"/>
-        </w:rPr>
-      </w:pPr>
-      <w:r>
-        <w:rPr>
-          <w:strike/>
-          <w:lang w:val="en-GB"/>
-        </w:rPr>
-        <w:t>Ref1 robot et IA</w:t>
-      </w:r>
-    </w:p>
-    <w:p>
-      <w:pPr>
-        <w:rPr>
-          <w:strike/>
-          <w:lang w:val="en-GB"/>
-        </w:rPr>
-      </w:pPr>
-      <w:r>
-        <w:rPr>
-          <w:strike/>
-          <w:lang w:val="en-GB"/>
-        </w:rPr>
-        <w:lastRenderedPageBreak/>
-        <w:t>Ref2 virtual assistant</w:t>
-      </w:r>
-    </w:p>
-    <w:p>
-      <w:pPr>
-        <w:rPr>
-          <w:strike/>
-          <w:lang w:val="en-GB"/>
-        </w:rPr>
-      </w:pPr>
-      <w:r>
-        <w:rPr>
-          <w:strike/>
-          <w:lang w:val="en-GB"/>
-        </w:rPr>
-        <w:t>Another way to create a command =&gt; RL on voice and mouse move/click</w:t>
-      </w:r>
-    </w:p>
-    <w:p>
-      <w:pPr>
-        <w:rPr>
-          <w:strike/>
-          <w:lang w:val="en-GB"/>
-        </w:rPr>
-      </w:pPr>
-      <w:r>
-        <w:rPr>
-          <w:strike/>
-          <w:lang w:val="en-GB"/>
-        </w:rPr>
-        <w:t>Hypothesis to test</w:t>
-      </w:r>
-    </w:p>
-    <w:p>
-      <w:pPr>
-        <w:rPr>
-          <w:strike/>
-          <w:lang w:val="en-GB"/>
-        </w:rPr>
-      </w:pPr>
-      <w:r>
-        <w:rPr>
-          <w:strike/>
-          <w:lang w:val="en-GB"/>
-        </w:rPr>
-        <w:t>Explain the voice</w:t>
-      </w:r>
-    </w:p>
-    <w:p>
-      <w:pPr>
-        <w:rPr>
-          <w:strike/>
-          <w:lang w:val="en-GB"/>
-        </w:rPr>
-      </w:pPr>
-      <w:r>
-        <w:rPr>
-          <w:strike/>
-          <w:lang w:val="en-GB"/>
-        </w:rPr>
-        <w:t>Explain the mouse move/click</w:t>
-      </w:r>
-    </w:p>
-    <w:p>
-      <w:pPr>
-        <w:rPr>
-          <w:strike/>
-          <w:lang w:val="en-GB"/>
-        </w:rPr>
-      </w:pPr>
-      <w:r>
-        <w:rPr>
-          <w:strike/>
-          <w:lang w:val="en-GB"/>
-        </w:rPr>
-        <w:t>Objective: create a</w:t>
-      </w:r>
-      <w:r>
-        <w:rPr>
-          <w:strike/>
-          <w:lang w:val="en-GB"/>
-        </w:rPr>
-        <w:t xml:space="preserve">n </w:t>
-      </w:r>
-      <w:r>
-        <w:rPr>
-          <w:strike/>
-          <w:lang w:val="en-GB"/>
-        </w:rPr>
-        <w:t xml:space="preserve">ecological </w:t>
-      </w:r>
-      <w:r>
-        <w:rPr>
-          <w:strike/>
-          <w:lang w:val="en-GB"/>
-        </w:rPr>
-        <w:t xml:space="preserve">artificial intelligent </w:t>
-      </w:r>
-      <w:r>
-        <w:rPr>
-          <w:strike/>
-          <w:lang w:val="en-GB"/>
-        </w:rPr>
-        <w:t>assistant</w:t>
-      </w:r>
-    </w:p>
-    <w:p>
-      <w:pPr>
-        <w:rPr>
-          <w:strike/>
-          <w:lang w:val="en-GB"/>
-        </w:rPr>
-      </w:pPr>
-      <w:r>
-        <w:rPr>
-          <w:strike/>
-          <w:lang w:val="en-GB"/>
-        </w:rPr>
-        <w:t>How to solve it ?</w:t>
-      </w:r>
-    </w:p>
-    <w:p>
-      <w:pPr>
-        <w:rPr>
-          <w:strike/>
-          <w:lang w:val="en-GB"/>
-        </w:rPr>
-      </w:pPr>
-      <w:r>
-        <w:rPr>
-          <w:strike/>
-          <w:lang w:val="en-GB"/>
-        </w:rPr>
-        <w:t>What are the mains results ?</w:t>
-      </w:r>
-    </w:p>
-    <w:p>
-      <w:pPr>
-        <w:rPr>
-          <w:lang w:val="en-GB"/>
-        </w:rPr>
-      </w:pPr>
-    </w:p>
-    <w:p>
-      <w:pPr>
-        <w:rPr>
-          <w:lang w:val="en-GB"/>
-        </w:rPr>
-      </w:pPr>
-    </w:p>
-    <w:p>
-      <w:r>
-        <w:t>Related work</w:t>
-      </w:r>
-    </w:p>
-    <w:p>
-      <w:r>
-        <w:t>Compar</w:t>
-      </w:r>
-      <w:r>
-        <w:t>é</w:t>
-      </w:r>
-      <w:r>
-        <w:t xml:space="preserve"> avec un travail d</w:t>
-      </w:r>
-      <w:r>
-        <w:t>é</w:t>
-      </w:r>
-      <w:r>
-        <w:t>j</w:t>
-      </w:r>
-      <w:r>
-        <w:t>à</w:t>
-      </w:r>
-      <w:r>
-        <w:t xml:space="preserve"> effectu</w:t>
-      </w:r>
-      <w:r>
-        <w:t>é</w:t>
-      </w:r>
-      <w:r>
-        <w:t xml:space="preserve"> existant</w:t>
-      </w:r>
-    </w:p>
-    <w:p>
-      <w:pPr>
-        <w:rPr>
-          <w:lang w:val="en-GB"/>
-        </w:rPr>
-      </w:pPr>
-      <w:r>
-        <w:rPr>
-          <w:lang w:val="en-GB"/>
-        </w:rPr>
-        <w:t>In</w:t>
-      </w:r>
-      <w:r>
-        <w:rPr>
-          <w:lang w:val="en-GB"/>
-        </w:rPr>
-        <w:t xml:space="preserve"> the work of A. Sarkar, strong artificial intelligence is possible using reinforcement learning. That is why trying to implement it is a good option [</w:t>
-      </w:r>
-      <w:r>
-        <w:fldChar w:fldCharType="begin"/>
-      </w:r>
-      <w:r>
-        <w:rPr>
-          <w:lang w:val="en-GB"/>
-          <w:rPrChange w:id="106" w:author="Johnny Nguyen" w:date="2020-02-18T07:47:00Z">
+      <w:pPr>
+        <w:rPr>
+          <w:lang w:val="en-GB"/>
+          <w:rPrChange w:id="106" w:author="Johnny Nguyen" w:date="2020-02-20T11:00:00Z">
             <w:rPr/>
           </w:rPrChange>
         </w:rPr>
-        <w:instrText xml:space="preserve"> HYPERLINK "https://arxiv.org/abs/1803.02912" </w:instrText>
-      </w:r>
-      <w:r>
-        <w:fldChar w:fldCharType="separate"/>
-      </w:r>
-      <w:r>
-        <w:rPr>
-          <w:rStyle w:val="Lienhypertexte"/>
-          <w:lang w:val="en-GB"/>
-        </w:rPr>
-        <w:t>https://arxiv.org/abs/1803.02912</w:t>
-      </w:r>
-      <w:r>
-        <w:rPr>
-          <w:rStyle w:val="Lienhypertexte"/>
-          <w:lang w:val="en-GB"/>
-        </w:rPr>
-        <w:fldChar w:fldCharType="end"/>
-      </w:r>
-      <w:r>
-        <w:rPr>
-          <w:lang w:val="en-GB"/>
-        </w:rPr>
-        <w:t>]</w:t>
-      </w:r>
-      <w:r>
-        <w:rPr>
-          <w:lang w:val="en-GB"/>
-        </w:rPr>
-        <w:t>.</w:t>
-      </w:r>
-      <w:r>
-        <w:rPr>
-          <w:lang w:val="en-GB"/>
-        </w:rPr>
-        <w:t xml:space="preserve"> </w:t>
-      </w:r>
-      <w:r>
-        <w:t>Ensuite, d</w:t>
+      </w:pPr>
+      <w:ins w:id="107" w:author="Johnny Nguyen" w:date="2020-02-20T11:00:00Z">
+        <w:r>
+          <w:rPr>
+            <w:lang w:val="en-GB"/>
+            <w:rPrChange w:id="108" w:author="Johnny Nguyen" w:date="2020-02-20T11:00:00Z">
+              <w:rPr/>
+            </w:rPrChange>
+          </w:rPr>
+          <w:t>For the mouse and k</w:t>
+        </w:r>
+        <w:r>
+          <w:rPr>
+            <w:lang w:val="en-GB"/>
+          </w:rPr>
+          <w:t>eyboard control, our algorithm will try random</w:t>
+        </w:r>
+      </w:ins>
+      <w:ins w:id="109" w:author="Johnny Nguyen" w:date="2020-02-20T13:07:00Z">
+        <w:r>
+          <w:rPr>
+            <w:lang w:val="en-GB"/>
+          </w:rPr>
+          <w:t xml:space="preserve"> actions</w:t>
+        </w:r>
+      </w:ins>
+      <w:ins w:id="110" w:author="Johnny Nguyen" w:date="2020-02-20T13:08:00Z">
+        <w:r>
+          <w:rPr>
+            <w:lang w:val="en-GB"/>
+          </w:rPr>
+          <w:t xml:space="preserve"> as a </w:t>
+        </w:r>
+      </w:ins>
+      <w:ins w:id="111" w:author="Johnny Nguyen" w:date="2020-02-20T13:09:00Z">
+        <w:r>
+          <w:rPr>
+            <w:lang w:val="en-GB"/>
+          </w:rPr>
+          <w:t xml:space="preserve">script which will be evaluate by the </w:t>
+        </w:r>
+      </w:ins>
+      <w:ins w:id="112" w:author="Johnny Nguyen" w:date="2020-02-20T13:10:00Z">
+        <w:r>
+          <w:rPr>
+            <w:lang w:val="en-GB"/>
+          </w:rPr>
+          <w:t>testing person while using the voice.</w:t>
+        </w:r>
+      </w:ins>
+      <w:bookmarkStart w:id="113" w:name="_GoBack"/>
+      <w:bookmarkEnd w:id="113"/>
+    </w:p>
+    <w:p>
+      <w:r>
+        <w:t>Pour le contr</w:t>
+      </w:r>
+      <w:r>
+        <w:t>ô</w:t>
+      </w:r>
+      <w:r>
+        <w:t>le de la souris et du clavier, notre algorithme tentera des actions al</w:t>
+      </w:r>
+      <w:r>
+        <w:t>é</w:t>
+      </w:r>
+      <w:r>
+        <w:t>atoires sous formes de sc</w:t>
+      </w:r>
+      <w:r>
+        <w:t>é</w:t>
+      </w:r>
+      <w:r>
+        <w:t xml:space="preserve">narios qui seront </w:t>
+      </w:r>
+      <w:r>
+        <w:t>é</w:t>
+      </w:r>
+      <w:r>
+        <w:t>valu</w:t>
+      </w:r>
+      <w:r>
+        <w:t>é</w:t>
+      </w:r>
+      <w:r>
+        <w:t>s par la personne test en utilisant la voix.</w:t>
+      </w:r>
+    </w:p>
+    <w:p/>
+    <w:p>
+      <w:r>
+        <w:t>L</w:t>
       </w:r>
       <w:r>
         <w:t>’</w:t>
       </w:r>
       <w:r>
-        <w:t>apr</w:t>
-      </w:r>
-      <w:r>
-        <w:t>è</w:t>
-      </w:r>
-      <w:r>
-        <w:t>s le travail de J. Lieu and A</w:t>
-      </w:r>
-      <w:r>
-        <w:t>l, le RL utilis</w:t>
-      </w:r>
-      <w:r>
-        <w:t>é</w:t>
-      </w:r>
-      <w:r>
-        <w:t xml:space="preserve"> avec une m</w:t>
-      </w:r>
-      <w:r>
-        <w:t>é</w:t>
-      </w:r>
-      <w:r>
-        <w:t>thode diff</w:t>
-      </w:r>
-      <w:r>
-        <w:t>é</w:t>
-      </w:r>
-      <w:r>
-        <w:t xml:space="preserve">rente peut </w:t>
-      </w:r>
-      <w:r>
-        <w:t>ê</w:t>
-      </w:r>
-      <w:r>
-        <w:t>tre utilis</w:t>
-      </w:r>
-      <w:r>
-        <w:t>é</w:t>
-      </w:r>
-      <w:r>
-        <w:t xml:space="preserve"> pour r</w:t>
-      </w:r>
-      <w:r>
-        <w:t>é</w:t>
-      </w:r>
-      <w:r>
-        <w:t xml:space="preserve">ponse </w:t>
+        <w:t>objectif fix</w:t>
+      </w:r>
+      <w:r>
+        <w:t>é</w:t>
+      </w:r>
+      <w:r>
+        <w:t xml:space="preserve"> est de pouvoir commander la souris avec la voix. Chaque paroles destin</w:t>
+      </w:r>
+      <w:r>
+        <w:t>é</w:t>
+      </w:r>
+      <w:r>
+        <w:t xml:space="preserve">s </w:t>
       </w:r>
       <w:r>
         <w:t>à</w:t>
       </w:r>
       <w:r>
-        <w:t xml:space="preserve"> la limitation de la m</w:t>
-      </w:r>
-      <w:r>
-        <w:t>é</w:t>
-      </w:r>
-      <w:r>
-        <w:t>moire utilis</w:t>
-      </w:r>
-      <w:r>
-        <w:t>é</w:t>
-      </w:r>
-      <w:r>
-        <w:t>e par notre algorithme [</w:t>
-      </w:r>
-      <w:hyperlink r:id="rId5" w:history="1">
-        <w:r>
-          <w:rPr>
-            <w:rStyle w:val="Lienhypertexte"/>
-          </w:rPr>
-          <w:t>https://arxiv.org/pdf/1908.11494.pdf</w:t>
-        </w:r>
-      </w:hyperlink>
-      <w:r>
-        <w:t>]</w:t>
-      </w:r>
-      <w:r>
-        <w:t>. En r</w:t>
-      </w:r>
-      <w:r>
-        <w:t>é</w:t>
-      </w:r>
-      <w:r>
-        <w:t>ponse au travail de A. Knight, nous devons impl</w:t>
-      </w:r>
-      <w:r>
-        <w:t>é</w:t>
-      </w:r>
-      <w:r>
-        <w:t>menter un algorithme pouvant r</w:t>
-      </w:r>
-      <w:r>
-        <w:t>é</w:t>
-      </w:r>
-      <w:r>
-        <w:t xml:space="preserve">pondre </w:t>
+        <w:t xml:space="preserve"> l</w:t>
+      </w:r>
+      <w:r>
+        <w:t>’</w:t>
+      </w:r>
+      <w:r>
+        <w:t>assistant virtuel fera communiquer celui-ci en cas d</w:t>
+      </w:r>
+      <w:r>
+        <w:t>’</w:t>
+      </w:r>
+      <w:r>
+        <w:t>incompr</w:t>
+      </w:r>
+      <w:r>
+        <w:t>é</w:t>
+      </w:r>
+      <w:r>
+        <w:t xml:space="preserve">hension </w:t>
+      </w:r>
+      <w:r>
+        <w:t xml:space="preserve">[cite J. Lieu and Al] </w:t>
+      </w:r>
+      <w:r>
+        <w:t>pour avoir plus d</w:t>
+      </w:r>
+      <w:r>
+        <w:t>’</w:t>
+      </w:r>
+      <w:r>
+        <w:t>explications ou effectuer l</w:t>
+      </w:r>
+      <w:r>
+        <w:t>’</w:t>
+      </w:r>
+      <w:r>
+        <w:t>action demand</w:t>
+      </w:r>
+      <w:r>
+        <w:t>é</w:t>
+      </w:r>
+      <w:r>
+        <w:t>e.</w:t>
+      </w:r>
+    </w:p>
+    <w:p>
+      <w:pPr>
+        <w:rPr>
+          <w:del w:id="114" w:author="Johnny Nguyen" w:date="2020-02-20T10:59:00Z"/>
+        </w:rPr>
+      </w:pPr>
+    </w:p>
+    <w:p>
+      <w:pPr>
+        <w:rPr>
+          <w:del w:id="115" w:author="Johnny Nguyen" w:date="2020-02-20T10:59:00Z"/>
+        </w:rPr>
+      </w:pPr>
+    </w:p>
+    <w:p>
+      <w:pPr>
+        <w:rPr>
+          <w:del w:id="116" w:author="Johnny Nguyen" w:date="2020-02-20T10:59:00Z"/>
+          <w:strike/>
+          <w:lang w:val="en-GB"/>
+        </w:rPr>
+      </w:pPr>
+      <w:del w:id="117" w:author="Johnny Nguyen" w:date="2020-02-20T10:59:00Z">
+        <w:r>
+          <w:rPr>
+            <w:strike/>
+            <w:lang w:val="en-GB"/>
+          </w:rPr>
+          <w:delText>Why ?</w:delText>
+        </w:r>
+      </w:del>
+    </w:p>
+    <w:p>
+      <w:pPr>
+        <w:rPr>
+          <w:del w:id="118" w:author="Johnny Nguyen" w:date="2020-02-20T10:59:00Z"/>
+          <w:strike/>
+          <w:lang w:val="en-GB"/>
+        </w:rPr>
+      </w:pPr>
+      <w:del w:id="119" w:author="Johnny Nguyen" w:date="2020-02-20T10:59:00Z">
+        <w:r>
+          <w:rPr>
+            <w:strike/>
+            <w:lang w:val="en-GB"/>
+          </w:rPr>
+          <w:delText>Siri, google assistant, Alexa =&gt; predefine commands</w:delText>
+        </w:r>
+        <w:r>
+          <w:rPr>
+            <w:strike/>
+            <w:lang w:val="en-GB"/>
+          </w:rPr>
+          <w:delText xml:space="preserve"> </w:delText>
+        </w:r>
+      </w:del>
+    </w:p>
+    <w:p>
+      <w:pPr>
+        <w:rPr>
+          <w:del w:id="120" w:author="Johnny Nguyen" w:date="2020-02-20T10:59:00Z"/>
+          <w:strike/>
+          <w:lang w:val="en-GB"/>
+        </w:rPr>
+      </w:pPr>
+      <w:del w:id="121" w:author="Johnny Nguyen" w:date="2020-02-20T10:59:00Z">
+        <w:r>
+          <w:rPr>
+            <w:strike/>
+            <w:lang w:val="en-GB"/>
+          </w:rPr>
+          <w:delText>Explain to create a command on google assistant (action)</w:delText>
+        </w:r>
+      </w:del>
+    </w:p>
+    <w:p>
+      <w:pPr>
+        <w:rPr>
+          <w:del w:id="122" w:author="Johnny Nguyen" w:date="2020-02-20T10:59:00Z"/>
+          <w:strike/>
+          <w:lang w:val="en-GB"/>
+        </w:rPr>
+      </w:pPr>
+      <w:del w:id="123" w:author="Johnny Nguyen" w:date="2020-02-20T10:59:00Z">
+        <w:r>
+          <w:rPr>
+            <w:strike/>
+            <w:lang w:val="en-GB"/>
+          </w:rPr>
+          <w:delText>Explain to create a command on google assistant (skill)</w:delText>
+        </w:r>
+      </w:del>
+    </w:p>
+    <w:p>
+      <w:pPr>
+        <w:rPr>
+          <w:del w:id="124" w:author="Johnny Nguyen" w:date="2020-02-20T10:59:00Z"/>
+          <w:strike/>
+          <w:lang w:val="en-GB"/>
+        </w:rPr>
+      </w:pPr>
+      <w:del w:id="125" w:author="Johnny Nguyen" w:date="2020-02-20T10:59:00Z">
+        <w:r>
+          <w:rPr>
+            <w:strike/>
+            <w:lang w:val="en-GB"/>
+          </w:rPr>
+          <w:lastRenderedPageBreak/>
+          <w:delText>Explain the others ?</w:delText>
+        </w:r>
+      </w:del>
+    </w:p>
+    <w:p>
+      <w:pPr>
+        <w:rPr>
+          <w:del w:id="126" w:author="Johnny Nguyen" w:date="2020-02-20T10:59:00Z"/>
+          <w:strike/>
+          <w:lang w:val="en-GB"/>
+        </w:rPr>
+      </w:pPr>
+      <w:del w:id="127" w:author="Johnny Nguyen" w:date="2020-02-20T10:59:00Z">
+        <w:r>
+          <w:rPr>
+            <w:strike/>
+            <w:lang w:val="en-GB"/>
+          </w:rPr>
+          <w:delText>Ref1 robot et IA</w:delText>
+        </w:r>
+      </w:del>
+    </w:p>
+    <w:p>
+      <w:pPr>
+        <w:rPr>
+          <w:del w:id="128" w:author="Johnny Nguyen" w:date="2020-02-20T10:59:00Z"/>
+          <w:strike/>
+          <w:lang w:val="en-GB"/>
+        </w:rPr>
+      </w:pPr>
+      <w:del w:id="129" w:author="Johnny Nguyen" w:date="2020-02-20T10:59:00Z">
+        <w:r>
+          <w:rPr>
+            <w:strike/>
+            <w:lang w:val="en-GB"/>
+          </w:rPr>
+          <w:delText>Ref2 virtual assistant</w:delText>
+        </w:r>
+      </w:del>
+    </w:p>
+    <w:p>
+      <w:pPr>
+        <w:rPr>
+          <w:del w:id="130" w:author="Johnny Nguyen" w:date="2020-02-20T10:59:00Z"/>
+          <w:strike/>
+          <w:lang w:val="en-GB"/>
+        </w:rPr>
+      </w:pPr>
+      <w:del w:id="131" w:author="Johnny Nguyen" w:date="2020-02-20T10:59:00Z">
+        <w:r>
+          <w:rPr>
+            <w:strike/>
+            <w:lang w:val="en-GB"/>
+          </w:rPr>
+          <w:delText>Another way to create a command =&gt; RL on voice and mouse move/click</w:delText>
+        </w:r>
+      </w:del>
+    </w:p>
+    <w:p>
+      <w:pPr>
+        <w:rPr>
+          <w:del w:id="132" w:author="Johnny Nguyen" w:date="2020-02-20T10:59:00Z"/>
+          <w:strike/>
+          <w:lang w:val="en-GB"/>
+        </w:rPr>
+      </w:pPr>
+      <w:del w:id="133" w:author="Johnny Nguyen" w:date="2020-02-20T10:59:00Z">
+        <w:r>
+          <w:rPr>
+            <w:strike/>
+            <w:lang w:val="en-GB"/>
+          </w:rPr>
+          <w:delText>Hypothesis to test</w:delText>
+        </w:r>
+      </w:del>
+    </w:p>
+    <w:p>
+      <w:pPr>
+        <w:rPr>
+          <w:del w:id="134" w:author="Johnny Nguyen" w:date="2020-02-20T10:59:00Z"/>
+          <w:strike/>
+          <w:lang w:val="en-GB"/>
+        </w:rPr>
+      </w:pPr>
+      <w:del w:id="135" w:author="Johnny Nguyen" w:date="2020-02-20T10:59:00Z">
+        <w:r>
+          <w:rPr>
+            <w:strike/>
+            <w:lang w:val="en-GB"/>
+          </w:rPr>
+          <w:delText>Explain the voice</w:delText>
+        </w:r>
+      </w:del>
+    </w:p>
+    <w:p>
+      <w:pPr>
+        <w:rPr>
+          <w:del w:id="136" w:author="Johnny Nguyen" w:date="2020-02-20T10:59:00Z"/>
+          <w:strike/>
+          <w:lang w:val="en-GB"/>
+        </w:rPr>
+      </w:pPr>
+      <w:del w:id="137" w:author="Johnny Nguyen" w:date="2020-02-20T10:59:00Z">
+        <w:r>
+          <w:rPr>
+            <w:strike/>
+            <w:lang w:val="en-GB"/>
+          </w:rPr>
+          <w:delText>Explain the mouse move/click</w:delText>
+        </w:r>
+      </w:del>
+    </w:p>
+    <w:p>
+      <w:pPr>
+        <w:rPr>
+          <w:del w:id="138" w:author="Johnny Nguyen" w:date="2020-02-20T10:59:00Z"/>
+          <w:strike/>
+          <w:lang w:val="en-GB"/>
+        </w:rPr>
+      </w:pPr>
+      <w:del w:id="139" w:author="Johnny Nguyen" w:date="2020-02-20T10:59:00Z">
+        <w:r>
+          <w:rPr>
+            <w:strike/>
+            <w:lang w:val="en-GB"/>
+          </w:rPr>
+          <w:delText>Objective: create a</w:delText>
+        </w:r>
+        <w:r>
+          <w:rPr>
+            <w:strike/>
+            <w:lang w:val="en-GB"/>
+          </w:rPr>
+          <w:delText xml:space="preserve">n </w:delText>
+        </w:r>
+        <w:r>
+          <w:rPr>
+            <w:strike/>
+            <w:lang w:val="en-GB"/>
+          </w:rPr>
+          <w:delText xml:space="preserve">ecological </w:delText>
+        </w:r>
+        <w:r>
+          <w:rPr>
+            <w:strike/>
+            <w:lang w:val="en-GB"/>
+          </w:rPr>
+          <w:delText xml:space="preserve">artificial intelligent </w:delText>
+        </w:r>
+        <w:r>
+          <w:rPr>
+            <w:strike/>
+            <w:lang w:val="en-GB"/>
+          </w:rPr>
+          <w:delText>assistant</w:delText>
+        </w:r>
+      </w:del>
+    </w:p>
+    <w:p>
+      <w:pPr>
+        <w:rPr>
+          <w:del w:id="140" w:author="Johnny Nguyen" w:date="2020-02-20T10:59:00Z"/>
+          <w:strike/>
+          <w:lang w:val="en-GB"/>
+        </w:rPr>
+      </w:pPr>
+      <w:del w:id="141" w:author="Johnny Nguyen" w:date="2020-02-20T10:59:00Z">
+        <w:r>
+          <w:rPr>
+            <w:strike/>
+            <w:lang w:val="en-GB"/>
+          </w:rPr>
+          <w:delText>How to solve it ?</w:delText>
+        </w:r>
+      </w:del>
+    </w:p>
+    <w:p>
+      <w:pPr>
+        <w:rPr>
+          <w:del w:id="142" w:author="Johnny Nguyen" w:date="2020-02-20T10:59:00Z"/>
+          <w:strike/>
+          <w:lang w:val="en-GB"/>
+        </w:rPr>
+      </w:pPr>
+      <w:del w:id="143" w:author="Johnny Nguyen" w:date="2020-02-20T10:59:00Z">
+        <w:r>
+          <w:rPr>
+            <w:strike/>
+            <w:lang w:val="en-GB"/>
+          </w:rPr>
+          <w:delText>What are the mains results ?</w:delText>
+        </w:r>
+      </w:del>
+    </w:p>
+    <w:p>
+      <w:pPr>
+        <w:rPr>
+          <w:lang w:val="en-GB"/>
+        </w:rPr>
+      </w:pPr>
+    </w:p>
+    <w:p>
+      <w:pPr>
+        <w:rPr>
+          <w:lang w:val="en-GB"/>
+        </w:rPr>
+      </w:pPr>
+    </w:p>
+    <w:p>
+      <w:r>
+        <w:t>Related work</w:t>
+      </w:r>
+    </w:p>
+    <w:p>
+      <w:r>
+        <w:t>Compar</w:t>
+      </w:r>
+      <w:r>
+        <w:t>é</w:t>
+      </w:r>
+      <w:r>
+        <w:t xml:space="preserve"> avec un travail d</w:t>
+      </w:r>
+      <w:r>
+        <w:t>é</w:t>
+      </w:r>
+      <w:r>
+        <w:t>j</w:t>
       </w:r>
       <w:r>
         <w:t>à</w:t>
       </w:r>
       <w:r>
-        <w:t xml:space="preserve"> la question dont il suppose </w:t>
-      </w:r>
-      <w:r>
-        <w:t>ê</w:t>
-      </w:r>
-      <w:r>
-        <w:t xml:space="preserve">tre impossible </w:t>
-      </w:r>
-      <w:r>
-        <w:t>à</w:t>
-      </w:r>
-      <w:r>
-        <w:t xml:space="preserve"> r</w:t>
-      </w:r>
-      <w:r>
-        <w:t>é</w:t>
-      </w:r>
-      <w:r>
-        <w:t>pondre par un algorithme [</w:t>
-      </w:r>
-      <w:hyperlink r:id="rId6" w:history="1">
-        <w:r>
-          <w:rPr>
-            <w:rStyle w:val="Lienhypertexte"/>
-          </w:rPr>
-          <w:t>https://arxiv.org/ftp/arxiv/papers/1906/1906.10177.pdf</w:t>
-        </w:r>
-      </w:hyperlink>
-      <w:r>
-        <w:t>].</w:t>
-      </w:r>
-      <w:r>
-        <w:t xml:space="preserve"> </w:t>
-      </w:r>
-      <w:r>
-        <w:t>La recherche effectu</w:t>
-      </w:r>
-      <w:r>
-        <w:t>é</w:t>
-      </w:r>
-      <w:r>
-        <w:t xml:space="preserve">e ressemblera </w:t>
-      </w:r>
-      <w:r>
-        <w:t>à</w:t>
-      </w:r>
-      <w:r>
-        <w:t xml:space="preserve"> celle </w:t>
-      </w:r>
-      <w:r>
-        <w:t>é</w:t>
-      </w:r>
-      <w:r>
-        <w:t>mise par Q. D</w:t>
-      </w:r>
-      <w:r>
-        <w:t>ebard and Al sur les int</w:t>
-      </w:r>
-      <w:r>
-        <w:t>é</w:t>
-      </w:r>
-      <w:r>
-        <w:t xml:space="preserve">ractions des utilisateurs avec le touchpad dans un environnement 2D </w:t>
-      </w:r>
-      <w:r>
-        <w:t>à</w:t>
-      </w:r>
-      <w:r>
-        <w:t xml:space="preserve"> 3D.</w:t>
-      </w:r>
-      <w:r>
-        <w:t xml:space="preserve"> </w:t>
-      </w:r>
-      <w:r>
-        <w:rPr>
-          <w:lang w:val="en-GB"/>
-        </w:rPr>
-        <w:t>[</w:t>
-      </w:r>
-      <w:hyperlink r:id="rId7" w:history="1">
-        <w:r>
-          <w:rPr>
-            <w:rStyle w:val="Lienhypertexte"/>
-            <w:lang w:val="en-GB"/>
-          </w:rPr>
-          <w:t>https://arxiv.org/pdf/1904.07802.pdf</w:t>
-        </w:r>
-      </w:hyperlink>
-      <w:r>
-        <w:rPr>
-          <w:lang w:val="en-GB"/>
-        </w:rPr>
-        <w:t xml:space="preserve">] </w:t>
-      </w:r>
-    </w:p>
-    <w:p>
-      <w:pPr>
-        <w:rPr>
-          <w:lang w:val="en-GB"/>
-        </w:rPr>
-      </w:pPr>
-      <w:r>
-        <w:rPr>
-          <w:lang w:val="en-GB"/>
-        </w:rPr>
-        <w:t>RL in game (alpha go) with image</w:t>
-      </w:r>
-    </w:p>
-    <w:p>
-      <w:pPr>
-        <w:rPr>
-          <w:lang w:val="en-GB"/>
-        </w:rPr>
-      </w:pPr>
-    </w:p>
-    <w:p>
-      <w:pPr>
-        <w:rPr>
-          <w:lang w:val="en-GB"/>
-        </w:rPr>
-      </w:pPr>
-    </w:p>
-    <w:p>
-      <w:pPr>
-        <w:rPr>
-          <w:lang w:val="en-GB"/>
-        </w:rPr>
-      </w:pPr>
-      <w:r>
-        <w:rPr>
-          <w:lang w:val="en-GB"/>
-        </w:rPr>
-        <w:t>Dataset and features</w:t>
-      </w:r>
-    </w:p>
-    <w:p>
-      <w:pPr>
-        <w:rPr>
-          <w:lang w:val="en-GB"/>
-        </w:rPr>
-      </w:pPr>
-      <w:r>
-        <w:rPr>
-          <w:lang w:val="en-GB"/>
-        </w:rPr>
-        <w:t>Record 1minute/10minute/</w:t>
-      </w:r>
-      <w:r>
-        <w:rPr>
-          <w:lang w:val="en-GB"/>
-        </w:rPr>
-        <w:t>1hour/1day</w:t>
-      </w:r>
-    </w:p>
-    <w:p>
-      <w:pPr>
-        <w:rPr>
-          <w:lang w:val="en-GB"/>
-        </w:rPr>
-      </w:pPr>
-      <w:r>
-        <w:rPr>
-          <w:lang w:val="en-GB"/>
-        </w:rPr>
-        <w:t>Explain the image in the database</w:t>
-      </w:r>
-    </w:p>
-    <w:p>
-      <w:pPr>
-        <w:rPr>
-          <w:lang w:val="en-GB"/>
-        </w:rPr>
-      </w:pPr>
-      <w:r>
-        <w:rPr>
-          <w:lang w:val="en-GB"/>
-        </w:rPr>
-        <w:t>Record yes/no for RL</w:t>
-      </w:r>
-    </w:p>
-    <w:p>
-      <w:pPr>
-        <w:rPr>
-          <w:lang w:val="en-GB"/>
-        </w:rPr>
-      </w:pPr>
-      <w:r>
-        <w:rPr>
-          <w:lang w:val="en-GB"/>
-        </w:rPr>
-        <w:t>Explain the sounds in the database</w:t>
-      </w:r>
-    </w:p>
-    <w:p>
-      <w:pPr>
-        <w:rPr>
-          <w:lang w:val="en-GB"/>
-        </w:rPr>
-      </w:pPr>
-      <w:r>
-        <w:rPr>
-          <w:lang w:val="en-GB"/>
-        </w:rPr>
-        <w:t>Dynamc dataset</w:t>
-      </w:r>
-    </w:p>
-    <w:p>
-      <w:pPr>
-        <w:rPr>
-          <w:lang w:val="en-GB"/>
-        </w:rPr>
-      </w:pPr>
-    </w:p>
-    <w:p>
-      <w:pPr>
-        <w:rPr>
-          <w:lang w:val="en-GB"/>
-        </w:rPr>
-      </w:pPr>
-    </w:p>
-    <w:p>
-      <w:pPr>
-        <w:rPr>
-          <w:lang w:val="en-GB"/>
-        </w:rPr>
-      </w:pPr>
-      <w:r>
-        <w:rPr>
-          <w:lang w:val="en-GB"/>
-        </w:rPr>
-        <w:t>Methods</w:t>
-      </w:r>
-    </w:p>
-    <w:p>
-      <w:pPr>
-        <w:rPr>
-          <w:lang w:val="en-GB"/>
-        </w:rPr>
-      </w:pPr>
-      <w:r>
-        <w:rPr>
-          <w:lang w:val="en-GB"/>
-        </w:rPr>
-        <w:t xml:space="preserve">RL on </w:t>
-      </w:r>
-      <w:r>
-        <w:rPr>
-          <w:lang w:val="en-GB"/>
-        </w:rPr>
-        <w:t>dataset to understand the command and to find a new command</w:t>
-      </w:r>
-    </w:p>
-    <w:p>
-      <w:pPr>
-        <w:rPr>
-          <w:lang w:val="en-GB"/>
-        </w:rPr>
-      </w:pPr>
-    </w:p>
-    <w:p>
-      <w:pPr>
-        <w:rPr>
-          <w:lang w:val="en-GB"/>
-        </w:rPr>
-      </w:pPr>
-    </w:p>
-    <w:p>
-      <w:pPr>
-        <w:rPr>
-          <w:lang w:val="en-GB"/>
-        </w:rPr>
-      </w:pPr>
-      <w:r>
-        <w:rPr>
-          <w:lang w:val="en-GB"/>
-        </w:rPr>
-        <w:t>Experiments/Results/Discussion</w:t>
-      </w:r>
-    </w:p>
-    <w:p>
-      <w:pPr>
-        <w:rPr>
-          <w:lang w:val="en-GB"/>
-        </w:rPr>
-      </w:pPr>
-      <w:r>
-        <w:rPr>
-          <w:lang w:val="en-GB"/>
-        </w:rPr>
-        <w:t>Compare a command on cortana an</w:t>
-      </w:r>
-      <w:r>
-        <w:rPr>
-          <w:lang w:val="en-GB"/>
-        </w:rPr>
-        <w:t>d</w:t>
-      </w:r>
-      <w:r>
-        <w:rPr>
-          <w:lang w:val="en-GB"/>
-        </w:rPr>
-        <w:t xml:space="preserve"> sai</w:t>
-      </w:r>
-    </w:p>
-    <w:p>
-      <w:pPr>
-        <w:rPr>
-          <w:lang w:val="en-GB"/>
-        </w:rPr>
-      </w:pPr>
-      <w:r>
-        <w:rPr>
-          <w:lang w:val="en-GB"/>
-        </w:rPr>
-        <w:t>Compare the power used by the two methods</w:t>
-      </w:r>
-    </w:p>
-    <w:p>
-      <w:pPr>
-        <w:rPr>
-          <w:lang w:val="en-GB"/>
-        </w:rPr>
-      </w:pPr>
-      <w:r>
-        <w:rPr>
-          <w:lang w:val="en-GB"/>
-        </w:rPr>
-        <w:t>Explain the results</w:t>
-      </w:r>
-    </w:p>
-    <w:p>
-      <w:pPr>
-        <w:rPr>
-          <w:lang w:val="en-GB"/>
-        </w:rPr>
-      </w:pPr>
-      <w:r>
-        <w:rPr>
-          <w:lang w:val="en-GB"/>
-        </w:rPr>
-        <w:t>Use the different record to do stats</w:t>
-      </w:r>
-    </w:p>
-    <w:p>
-      <w:pPr>
-        <w:rPr>
-          <w:lang w:val="en-GB"/>
-        </w:rPr>
-      </w:pPr>
+        <w:t xml:space="preserve"> effectu</w:t>
+      </w:r>
+      <w:r>
+        <w:t>é</w:t>
+      </w:r>
+      <w:r>
+        <w:t xml:space="preserve"> existant</w:t>
+      </w:r>
+    </w:p>
+    <w:p>
+      <w:pPr>
+        <w:rPr>
+          <w:lang w:val="en-GB"/>
+        </w:rPr>
+      </w:pPr>
+      <w:r>
+        <w:rPr>
+          <w:lang w:val="en-GB"/>
+        </w:rPr>
+        <w:t>In</w:t>
+      </w:r>
+      <w:r>
+        <w:rPr>
+          <w:lang w:val="en-GB"/>
+        </w:rPr>
+        <w:t xml:space="preserve"> the work of A. Sarkar, strong artificial intelligence is possible using reinforcement learning. That is why trying to implement it is a good option [</w:t>
+      </w:r>
       <w:r>
         <w:fldChar w:fldCharType="begin"/>
       </w:r>
       <w:r>
         <w:rPr>
           <w:lang w:val="en-GB"/>
-          <w:rPrChange w:id="107" w:author="Johnny Nguyen" w:date="2020-02-18T07:48:00Z">
+          <w:rPrChange w:id="144" w:author="Johnny Nguyen" w:date="2020-02-18T07:47:00Z">
             <w:rPr/>
           </w:rPrChange>
         </w:rPr>
-        <w:instrText xml:space="preserve"> HYPERLINK "https://arxiv.org/pdf/2002.01359.pdf" </w:instrText>
+        <w:instrText xml:space="preserve"> HYPERLINK "https://arxiv.org/abs/1803.02912" </w:instrText>
       </w:r>
       <w:r>
         <w:fldChar w:fldCharType="separate"/>
@@ -2804,7 +2418,7 @@
           <w:rStyle w:val="Lienhypertexte"/>
           <w:lang w:val="en-GB"/>
         </w:rPr>
-        <w:t>https://arxiv.org/pdf/2002.01359.pdf</w:t>
+        <w:t>https://arxiv.org/abs/1803.02912</w:t>
       </w:r>
       <w:r>
         <w:rPr>
@@ -2813,318 +2427,493 @@
         </w:rPr>
         <w:fldChar w:fldCharType="end"/>
       </w:r>
-    </w:p>
-    <w:p>
-      <w:pPr>
-        <w:rPr>
-          <w:lang w:val="en-GB"/>
-        </w:rPr>
-      </w:pPr>
-      <w:r>
-        <w:rPr>
-          <w:lang w:val="en-GB"/>
-        </w:rPr>
-        <w:t>Compare commands to cortana</w:t>
-      </w:r>
-    </w:p>
-    <w:p>
-      <w:pPr>
-        <w:rPr>
-          <w:lang w:val="en-GB"/>
-        </w:rPr>
-      </w:pPr>
-      <w:r>
-        <w:rPr>
-          <w:lang w:val="en-GB"/>
-        </w:rPr>
-        <w:t>Discussion</w:t>
-      </w:r>
-    </w:p>
-    <w:p>
-      <w:pPr>
-        <w:rPr>
-          <w:lang w:val="en-GB"/>
-        </w:rPr>
-      </w:pPr>
-      <w:r>
-        <w:rPr>
-          <w:lang w:val="en-GB"/>
-        </w:rPr>
-        <w:t>How the results compare to what you expected, why ?</w:t>
-      </w:r>
-    </w:p>
-    <w:p>
-      <w:pPr>
-        <w:rPr>
-          <w:lang w:val="en-GB"/>
-        </w:rPr>
-      </w:pPr>
-      <w:r>
-        <w:rPr>
-          <w:lang w:val="en-GB"/>
-        </w:rPr>
-        <w:t>How the results compare to other researchers, why ?</w:t>
-      </w:r>
-    </w:p>
-    <w:p>
-      <w:pPr>
-        <w:rPr>
-          <w:lang w:val="en-GB"/>
-        </w:rPr>
-      </w:pPr>
-      <w:r>
-        <w:rPr>
-          <w:lang w:val="en-GB"/>
-        </w:rPr>
-        <w:t>What question, we need to ask next ?</w:t>
-      </w:r>
-    </w:p>
-    <w:p>
-      <w:pPr>
-        <w:rPr>
-          <w:lang w:val="en-GB"/>
-        </w:rPr>
-      </w:pPr>
-      <w:r>
-        <w:rPr>
-          <w:lang w:val="en-GB"/>
-        </w:rPr>
-        <w:t>Find something useful the researcher readers can learn about the work</w:t>
-      </w:r>
-    </w:p>
-    <w:p>
-      <w:pPr>
-        <w:rPr>
-          <w:lang w:val="en-GB"/>
-        </w:rPr>
-      </w:pPr>
-      <w:r>
-        <w:rPr>
-          <w:lang w:val="en-GB"/>
-        </w:rPr>
-        <w:t>Future Work</w:t>
-      </w:r>
-    </w:p>
-    <w:p>
-      <w:pPr>
-        <w:rPr>
-          <w:lang w:val="en-GB"/>
-        </w:rPr>
-      </w:pPr>
-      <w:r>
-        <w:rPr>
-          <w:lang w:val="en-GB"/>
-        </w:rPr>
-        <w:t>Try to launch the SAI everytime the computer is up</w:t>
-      </w:r>
-    </w:p>
-    <w:p>
-      <w:pPr>
-        <w:rPr>
-          <w:lang w:val="en-GB"/>
-        </w:rPr>
-      </w:pPr>
-      <w:r>
-        <w:rPr>
-          <w:lang w:val="en-GB"/>
-        </w:rPr>
-        <w:t>Generate a voice to communicate with SAI</w:t>
-      </w:r>
-    </w:p>
-    <w:p>
-      <w:pPr>
-        <w:rPr>
-          <w:lang w:val="en-GB"/>
-        </w:rPr>
-      </w:pPr>
-      <w:r>
-        <w:rPr>
-          <w:lang w:val="en-GB"/>
-        </w:rPr>
-        <w:t>Create a profil for each person who talk (voice recognition by person)</w:t>
-      </w:r>
-    </w:p>
-    <w:p>
-      <w:pPr>
-        <w:rPr>
-          <w:lang w:val="en-GB"/>
-        </w:rPr>
-      </w:pPr>
-    </w:p>
-    <w:p>
-      <w:r>
-        <w:t>References/Bibliography</w:t>
-      </w:r>
-    </w:p>
-    <w:p>
-      <w:r>
-        <w:t>J.P. Laumond,</w:t>
-      </w:r>
-      <w:r>
-        <w:t xml:space="preserve"> 2019,</w:t>
-      </w:r>
-      <w:r>
+      <w:r>
+        <w:rPr>
+          <w:lang w:val="en-GB"/>
+        </w:rPr>
+        <w:t>]</w:t>
+      </w:r>
+      <w:r>
+        <w:rPr>
+          <w:lang w:val="en-GB"/>
+        </w:rPr>
+        <w:t>.</w:t>
+      </w:r>
+      <w:r>
+        <w:rPr>
+          <w:lang w:val="en-GB"/>
+        </w:rPr>
         <w:t xml:space="preserve"> </w:t>
       </w:r>
       <w:r>
-        <w:t>“</w:t>
-      </w:r>
-      <w:r>
-        <w:t xml:space="preserve">robotique et </w:t>
-      </w:r>
-      <w:r>
-        <w:t>intelligence artificielle parlons-en</w:t>
-      </w:r>
-      <w:r>
-        <w:t> »</w:t>
-      </w:r>
-      <w:r>
-        <w:t xml:space="preserve">, </w:t>
-      </w:r>
-      <w:hyperlink r:id="rId8" w:history="1">
+        <w:t>Ensuite, d</w:t>
+      </w:r>
+      <w:r>
+        <w:t>’</w:t>
+      </w:r>
+      <w:r>
+        <w:t>apr</w:t>
+      </w:r>
+      <w:r>
+        <w:t>è</w:t>
+      </w:r>
+      <w:r>
+        <w:t>s le travail de J. Lieu and A</w:t>
+      </w:r>
+      <w:r>
+        <w:t>l, le RL utilis</w:t>
+      </w:r>
+      <w:r>
+        <w:t>é</w:t>
+      </w:r>
+      <w:r>
+        <w:t xml:space="preserve"> avec une m</w:t>
+      </w:r>
+      <w:r>
+        <w:t>é</w:t>
+      </w:r>
+      <w:r>
+        <w:t>thode diff</w:t>
+      </w:r>
+      <w:r>
+        <w:t>é</w:t>
+      </w:r>
+      <w:r>
+        <w:t xml:space="preserve">rente peut </w:t>
+      </w:r>
+      <w:r>
+        <w:t>ê</w:t>
+      </w:r>
+      <w:r>
+        <w:t>tre utilis</w:t>
+      </w:r>
+      <w:r>
+        <w:t>é</w:t>
+      </w:r>
+      <w:r>
+        <w:t xml:space="preserve"> pour r</w:t>
+      </w:r>
+      <w:r>
+        <w:t>é</w:t>
+      </w:r>
+      <w:r>
+        <w:t xml:space="preserve">ponse </w:t>
+      </w:r>
+      <w:r>
+        <w:t>à</w:t>
+      </w:r>
+      <w:r>
+        <w:t xml:space="preserve"> la limitation de la m</w:t>
+      </w:r>
+      <w:r>
+        <w:t>é</w:t>
+      </w:r>
+      <w:r>
+        <w:t>moire utilis</w:t>
+      </w:r>
+      <w:r>
+        <w:t>é</w:t>
+      </w:r>
+      <w:r>
+        <w:t>e par notre algorithme [</w:t>
+      </w:r>
+      <w:hyperlink r:id="rId5" w:history="1">
         <w:r>
           <w:rPr>
             <w:rStyle w:val="Lienhypertexte"/>
           </w:rPr>
-          <w:t>https://lejournal.cnrs.fr/billets/robotique-et-intelligence-artificielle-parlons-en</w:t>
+          <w:t>https://arxiv.org/pdf/1908.11494.pdf</w:t>
         </w:r>
       </w:hyperlink>
-    </w:p>
-    <w:p>
-      <w:pPr>
-        <w:rPr>
-          <w:rStyle w:val="Lienhypertexte"/>
-        </w:rPr>
-      </w:pPr>
-      <w:r>
-        <w:t xml:space="preserve">J. Cassel and C. Pelachaud, </w:t>
-      </w:r>
-      <w:r>
-        <w:t xml:space="preserve">2019, </w:t>
-      </w:r>
-      <w:r>
-        <w:t>« </w:t>
-      </w:r>
-      <w:r>
-        <w:t>Pourquoi les assistants virtuels ont besoin d</w:t>
-      </w:r>
-      <w:r>
-        <w:t>’</w:t>
-      </w:r>
-      <w:r>
-        <w:t>un corps</w:t>
-      </w:r>
-      <w:r>
-        <w:t> »</w:t>
-      </w:r>
-      <w:r>
-        <w:t xml:space="preserve">, </w:t>
-      </w:r>
-      <w:hyperlink r:id="rId9" w:history="1">
+      <w:r>
+        <w:t>]</w:t>
+      </w:r>
+      <w:r>
+        <w:t>. En r</w:t>
+      </w:r>
+      <w:r>
+        <w:t>é</w:t>
+      </w:r>
+      <w:r>
+        <w:t>ponse au travail de A. Knight, nous devons impl</w:t>
+      </w:r>
+      <w:r>
+        <w:t>é</w:t>
+      </w:r>
+      <w:r>
+        <w:t>menter un algorithme pouvant r</w:t>
+      </w:r>
+      <w:r>
+        <w:t>é</w:t>
+      </w:r>
+      <w:r>
+        <w:t xml:space="preserve">pondre </w:t>
+      </w:r>
+      <w:r>
+        <w:t>à</w:t>
+      </w:r>
+      <w:r>
+        <w:t xml:space="preserve"> la question dont il suppose </w:t>
+      </w:r>
+      <w:r>
+        <w:t>ê</w:t>
+      </w:r>
+      <w:r>
+        <w:t xml:space="preserve">tre impossible </w:t>
+      </w:r>
+      <w:r>
+        <w:t>à</w:t>
+      </w:r>
+      <w:r>
+        <w:t xml:space="preserve"> r</w:t>
+      </w:r>
+      <w:r>
+        <w:t>é</w:t>
+      </w:r>
+      <w:r>
+        <w:t>pondre par un algorithme [</w:t>
+      </w:r>
+      <w:hyperlink r:id="rId6" w:history="1">
         <w:r>
           <w:rPr>
             <w:rStyle w:val="Lienhypertexte"/>
           </w:rPr>
-          <w:t>https://lejournal.cnrs.fr/billets/pourquoi-les-assistants-virtuels-ont-besoin-dun-corps</w:t>
+          <w:t>https://arxiv.org/ftp/arxiv/papers/1906/1906.10177.pdf</w:t>
         </w:r>
       </w:hyperlink>
       <w:r>
-        <w:rPr>
-          <w:rStyle w:val="Lienhypertexte"/>
-        </w:rPr>
+        <w:t>].</w:t>
+      </w:r>
+      <w:r>
         <w:t xml:space="preserve"> </w:t>
       </w:r>
-    </w:p>
-    <w:p>
-      <w:r>
-        <w:t xml:space="preserve">L. Julia, </w:t>
-      </w:r>
-      <w:r>
-        <w:t>« </w:t>
-      </w:r>
-      <w:r>
-        <w:t>L</w:t>
-      </w:r>
-      <w:r>
-        <w:t>’</w:t>
-      </w:r>
-      <w:r>
-        <w:t>intelligence artificielle n</w:t>
-      </w:r>
-      <w:r>
-        <w:t>’</w:t>
-      </w:r>
-      <w:r>
-        <w:t>existe pas</w:t>
-      </w:r>
-      <w:r>
-        <w:t> »</w:t>
-      </w:r>
-      <w:r>
-        <w:t xml:space="preserve">, 2019, </w:t>
-      </w:r>
-      <w:hyperlink r:id="rId10" w:history="1">
+      <w:r>
+        <w:t>La recherche effectu</w:t>
+      </w:r>
+      <w:r>
+        <w:t>é</w:t>
+      </w:r>
+      <w:r>
+        <w:t xml:space="preserve">e ressemblera </w:t>
+      </w:r>
+      <w:r>
+        <w:t>à</w:t>
+      </w:r>
+      <w:r>
+        <w:t xml:space="preserve"> celle </w:t>
+      </w:r>
+      <w:r>
+        <w:t>é</w:t>
+      </w:r>
+      <w:r>
+        <w:t>mise par Q. D</w:t>
+      </w:r>
+      <w:r>
+        <w:t>ebard and Al sur les int</w:t>
+      </w:r>
+      <w:r>
+        <w:t>é</w:t>
+      </w:r>
+      <w:r>
+        <w:t xml:space="preserve">ractions des utilisateurs avec le touchpad dans un environnement 2D </w:t>
+      </w:r>
+      <w:r>
+        <w:t>à</w:t>
+      </w:r>
+      <w:r>
+        <w:t xml:space="preserve"> 3D.</w:t>
+      </w:r>
+      <w:r>
+        <w:t xml:space="preserve"> </w:t>
+      </w:r>
+      <w:r>
+        <w:rPr>
+          <w:lang w:val="en-GB"/>
+        </w:rPr>
+        <w:t>[</w:t>
+      </w:r>
+      <w:hyperlink r:id="rId7" w:history="1">
         <w:r>
           <w:rPr>
             <w:rStyle w:val="Lienhypertexte"/>
-          </w:rPr>
-          <w:t>https://www.journaldugeek.com/dossier/lintelligence-artificielle-nexiste-interview-de-luc-julia-cocreateur-de-siri/</w:t>
+            <w:lang w:val="en-GB"/>
+          </w:rPr>
+          <w:t>https://arxiv.org/pdf/1904.07802.pdf</w:t>
         </w:r>
       </w:hyperlink>
-    </w:p>
-    <w:p>
-      <w:pPr>
-        <w:rPr>
-          <w:lang w:val="en-GB"/>
-        </w:rPr>
-      </w:pPr>
-      <w:r>
-        <w:rPr>
-          <w:lang w:val="en-GB"/>
-        </w:rPr>
-        <w:t xml:space="preserve">Maria A. Zuluaga, </w:t>
-      </w:r>
-      <w:r>
-        <w:rPr>
-          <w:lang w:val="en-GB"/>
-        </w:rPr>
-        <w:t>« </w:t>
-      </w:r>
-      <w:r>
-        <w:rPr>
-          <w:lang w:val="en-GB"/>
-        </w:rPr>
-        <w:t>DeepIGeoS</w:t>
-      </w:r>
-      <w:r>
-        <w:rPr>
-          <w:lang w:val="en-GB"/>
-        </w:rPr>
-        <w:t> »</w:t>
-      </w:r>
-      <w:r>
-        <w:rPr>
-          <w:lang w:val="en-GB"/>
-        </w:rPr>
-        <w:t xml:space="preserve">, 2017, </w:t>
-      </w:r>
-      <w:r>
-        <w:rPr>
-          <w:lang w:val="en-GB"/>
-        </w:rPr>
-        <w:t xml:space="preserve"> </w:t>
-      </w:r>
+      <w:r>
+        <w:rPr>
+          <w:lang w:val="en-GB"/>
+        </w:rPr>
+        <w:t xml:space="preserve">] </w:t>
+      </w:r>
+    </w:p>
+    <w:p>
+      <w:pPr>
+        <w:rPr>
+          <w:lang w:val="en-GB"/>
+        </w:rPr>
+      </w:pPr>
+      <w:r>
+        <w:rPr>
+          <w:lang w:val="en-GB"/>
+        </w:rPr>
+        <w:t>RL in game (alpha go) with image</w:t>
+      </w:r>
+    </w:p>
+    <w:p>
+      <w:pPr>
+        <w:rPr>
+          <w:lang w:val="en-GB"/>
+        </w:rPr>
+      </w:pPr>
+    </w:p>
+    <w:p>
+      <w:pPr>
+        <w:rPr>
+          <w:lang w:val="en-GB"/>
+        </w:rPr>
+      </w:pPr>
+    </w:p>
+    <w:p>
+      <w:pPr>
+        <w:rPr>
+          <w:lang w:val="en-GB"/>
+        </w:rPr>
+      </w:pPr>
+      <w:r>
+        <w:rPr>
+          <w:lang w:val="en-GB"/>
+        </w:rPr>
+        <w:t>Dataset and features</w:t>
+      </w:r>
+    </w:p>
+    <w:p>
+      <w:pPr>
+        <w:rPr>
+          <w:lang w:val="en-GB"/>
+        </w:rPr>
+      </w:pPr>
+      <w:r>
+        <w:rPr>
+          <w:lang w:val="en-GB"/>
+        </w:rPr>
+        <w:t>Record 1minute/10minute/</w:t>
+      </w:r>
+      <w:r>
+        <w:rPr>
+          <w:lang w:val="en-GB"/>
+        </w:rPr>
+        <w:t>1hour/1day</w:t>
+      </w:r>
+    </w:p>
+    <w:p>
+      <w:pPr>
+        <w:rPr>
+          <w:lang w:val="en-GB"/>
+        </w:rPr>
+      </w:pPr>
+      <w:r>
+        <w:rPr>
+          <w:lang w:val="en-GB"/>
+        </w:rPr>
+        <w:t>Explain the image in the database</w:t>
+      </w:r>
+    </w:p>
+    <w:p>
+      <w:pPr>
+        <w:rPr>
+          <w:lang w:val="en-GB"/>
+        </w:rPr>
+      </w:pPr>
+      <w:r>
+        <w:rPr>
+          <w:lang w:val="en-GB"/>
+        </w:rPr>
+        <w:t>Record yes/no for RL</w:t>
+      </w:r>
+    </w:p>
+    <w:p>
+      <w:pPr>
+        <w:rPr>
+          <w:lang w:val="en-GB"/>
+        </w:rPr>
+      </w:pPr>
+      <w:r>
+        <w:rPr>
+          <w:lang w:val="en-GB"/>
+        </w:rPr>
+        <w:t>Explain the sounds in the database</w:t>
+      </w:r>
+    </w:p>
+    <w:p>
+      <w:pPr>
+        <w:rPr>
+          <w:lang w:val="en-GB"/>
+        </w:rPr>
+      </w:pPr>
+      <w:r>
+        <w:rPr>
+          <w:lang w:val="en-GB"/>
+        </w:rPr>
+        <w:t>Dynamc dataset</w:t>
+      </w:r>
+    </w:p>
+    <w:p>
+      <w:pPr>
+        <w:rPr>
+          <w:lang w:val="en-GB"/>
+        </w:rPr>
+      </w:pPr>
+    </w:p>
+    <w:p>
+      <w:pPr>
+        <w:rPr>
+          <w:lang w:val="en-GB"/>
+        </w:rPr>
+      </w:pPr>
+    </w:p>
+    <w:p>
+      <w:pPr>
+        <w:rPr>
+          <w:lang w:val="en-GB"/>
+        </w:rPr>
+      </w:pPr>
+      <w:r>
+        <w:rPr>
+          <w:lang w:val="en-GB"/>
+        </w:rPr>
+        <w:lastRenderedPageBreak/>
+        <w:t>Methods</w:t>
+      </w:r>
+    </w:p>
+    <w:p>
+      <w:pPr>
+        <w:rPr>
+          <w:lang w:val="en-GB"/>
+        </w:rPr>
+      </w:pPr>
+      <w:r>
+        <w:rPr>
+          <w:lang w:val="en-GB"/>
+        </w:rPr>
+        <w:t xml:space="preserve">RL on </w:t>
+      </w:r>
+      <w:r>
+        <w:rPr>
+          <w:lang w:val="en-GB"/>
+        </w:rPr>
+        <w:t>dataset to understand the command and to find a new command</w:t>
+      </w:r>
+    </w:p>
+    <w:p>
+      <w:pPr>
+        <w:rPr>
+          <w:lang w:val="en-GB"/>
+        </w:rPr>
+      </w:pPr>
+    </w:p>
+    <w:p>
+      <w:pPr>
+        <w:rPr>
+          <w:lang w:val="en-GB"/>
+        </w:rPr>
+      </w:pPr>
+    </w:p>
+    <w:p>
+      <w:pPr>
+        <w:rPr>
+          <w:lang w:val="en-GB"/>
+        </w:rPr>
+      </w:pPr>
+      <w:r>
+        <w:rPr>
+          <w:lang w:val="en-GB"/>
+        </w:rPr>
+        <w:t>Experiments/Results/Discussion</w:t>
+      </w:r>
+    </w:p>
+    <w:p>
+      <w:pPr>
+        <w:rPr>
+          <w:lang w:val="en-GB"/>
+        </w:rPr>
+      </w:pPr>
+      <w:r>
+        <w:rPr>
+          <w:lang w:val="en-GB"/>
+        </w:rPr>
+        <w:t>Compare a command on cortana an</w:t>
+      </w:r>
+      <w:r>
+        <w:rPr>
+          <w:lang w:val="en-GB"/>
+        </w:rPr>
+        <w:t>d</w:t>
+      </w:r>
+      <w:r>
+        <w:rPr>
+          <w:lang w:val="en-GB"/>
+        </w:rPr>
+        <w:t xml:space="preserve"> sai</w:t>
+      </w:r>
+    </w:p>
+    <w:p>
+      <w:pPr>
+        <w:rPr>
+          <w:lang w:val="en-GB"/>
+        </w:rPr>
+      </w:pPr>
+      <w:r>
+        <w:rPr>
+          <w:lang w:val="en-GB"/>
+        </w:rPr>
+        <w:t>Compare the power used by the two methods</w:t>
+      </w:r>
+    </w:p>
+    <w:p>
+      <w:pPr>
+        <w:rPr>
+          <w:lang w:val="en-GB"/>
+        </w:rPr>
+      </w:pPr>
+      <w:r>
+        <w:rPr>
+          <w:lang w:val="en-GB"/>
+        </w:rPr>
+        <w:t>Explain the results</w:t>
+      </w:r>
+    </w:p>
+    <w:p>
+      <w:pPr>
+        <w:rPr>
+          <w:lang w:val="en-GB"/>
+        </w:rPr>
+      </w:pPr>
+      <w:r>
+        <w:rPr>
+          <w:lang w:val="en-GB"/>
+        </w:rPr>
+        <w:t>Use the different record to do stats</w:t>
+      </w:r>
+    </w:p>
+    <w:p>
+      <w:pPr>
+        <w:rPr>
+          <w:lang w:val="en-GB"/>
+        </w:rPr>
+      </w:pPr>
       <w:r>
         <w:fldChar w:fldCharType="begin"/>
       </w:r>
       <w:r>
         <w:rPr>
           <w:lang w:val="en-GB"/>
-          <w:rPrChange w:id="108" w:author="Johnny Nguyen" w:date="2020-02-18T07:48:00Z">
+          <w:rPrChange w:id="145" w:author="Johnny Nguyen" w:date="2020-02-18T07:48:00Z">
             <w:rPr/>
           </w:rPrChange>
         </w:rPr>
-        <w:instrText xml:space="preserve"> HYPERLINK "https://arxiv.org/abs/1707.00652" </w:instrText>
+        <w:instrText xml:space="preserve"> HYPERLINK "https://arxiv.org/pdf/2002.01359.pdf" </w:instrText>
       </w:r>
       <w:r>
         <w:fldChar w:fldCharType="separate"/>
@@ -3134,7 +2923,7 @@
           <w:rStyle w:val="Lienhypertexte"/>
           <w:lang w:val="en-GB"/>
         </w:rPr>
-        <w:t>https://arxiv.org/abs/1707.00652</w:t>
+        <w:t>https://arxiv.org/pdf/2002.01359.pdf</w:t>
       </w:r>
       <w:r>
         <w:rPr>
@@ -3147,57 +2936,296 @@
     <w:p>
       <w:pPr>
         <w:rPr>
+          <w:lang w:val="en-GB"/>
+        </w:rPr>
+      </w:pPr>
+      <w:r>
+        <w:rPr>
+          <w:lang w:val="en-GB"/>
+        </w:rPr>
+        <w:t>Compare commands to cortana</w:t>
+      </w:r>
+    </w:p>
+    <w:p>
+      <w:pPr>
+        <w:rPr>
+          <w:lang w:val="en-GB"/>
+        </w:rPr>
+      </w:pPr>
+      <w:r>
+        <w:rPr>
+          <w:lang w:val="en-GB"/>
+        </w:rPr>
+        <w:t>Discussion</w:t>
+      </w:r>
+    </w:p>
+    <w:p>
+      <w:pPr>
+        <w:rPr>
+          <w:lang w:val="en-GB"/>
+        </w:rPr>
+      </w:pPr>
+      <w:r>
+        <w:rPr>
+          <w:lang w:val="en-GB"/>
+        </w:rPr>
+        <w:t>How the results compare to what you expected, why ?</w:t>
+      </w:r>
+    </w:p>
+    <w:p>
+      <w:pPr>
+        <w:rPr>
+          <w:lang w:val="en-GB"/>
+        </w:rPr>
+      </w:pPr>
+      <w:r>
+        <w:rPr>
+          <w:lang w:val="en-GB"/>
+        </w:rPr>
+        <w:t>How the results compare to other researchers, why ?</w:t>
+      </w:r>
+    </w:p>
+    <w:p>
+      <w:pPr>
+        <w:rPr>
+          <w:lang w:val="en-GB"/>
+        </w:rPr>
+      </w:pPr>
+      <w:r>
+        <w:rPr>
+          <w:lang w:val="en-GB"/>
+        </w:rPr>
+        <w:t>What question, we need to ask next ?</w:t>
+      </w:r>
+    </w:p>
+    <w:p>
+      <w:pPr>
+        <w:rPr>
+          <w:lang w:val="en-GB"/>
+        </w:rPr>
+      </w:pPr>
+      <w:r>
+        <w:rPr>
+          <w:lang w:val="en-GB"/>
+        </w:rPr>
+        <w:t>Find something useful the researcher readers can learn about the work</w:t>
+      </w:r>
+    </w:p>
+    <w:p>
+      <w:pPr>
+        <w:rPr>
+          <w:lang w:val="en-GB"/>
+        </w:rPr>
+      </w:pPr>
+      <w:r>
+        <w:rPr>
+          <w:lang w:val="en-GB"/>
+        </w:rPr>
+        <w:t>Future Work</w:t>
+      </w:r>
+    </w:p>
+    <w:p>
+      <w:pPr>
+        <w:rPr>
+          <w:lang w:val="en-GB"/>
+        </w:rPr>
+      </w:pPr>
+      <w:r>
+        <w:rPr>
+          <w:lang w:val="en-GB"/>
+        </w:rPr>
+        <w:t>Try to launch the SAI everytime the computer is up</w:t>
+      </w:r>
+    </w:p>
+    <w:p>
+      <w:pPr>
+        <w:rPr>
+          <w:lang w:val="en-GB"/>
+        </w:rPr>
+      </w:pPr>
+      <w:r>
+        <w:rPr>
+          <w:lang w:val="en-GB"/>
+        </w:rPr>
+        <w:t>Generate a voice to communicate with SAI</w:t>
+      </w:r>
+    </w:p>
+    <w:p>
+      <w:pPr>
+        <w:rPr>
+          <w:lang w:val="en-GB"/>
+        </w:rPr>
+      </w:pPr>
+      <w:r>
+        <w:rPr>
+          <w:lang w:val="en-GB"/>
+        </w:rPr>
+        <w:t>Create a profil for each person who talk (voice recognition by person)</w:t>
+      </w:r>
+    </w:p>
+    <w:p>
+      <w:pPr>
+        <w:rPr>
+          <w:lang w:val="en-GB"/>
+        </w:rPr>
+      </w:pPr>
+    </w:p>
+    <w:p>
+      <w:r>
+        <w:t>References/Bibliography</w:t>
+      </w:r>
+    </w:p>
+    <w:p>
+      <w:r>
+        <w:t>J.P. Laumond,</w:t>
+      </w:r>
+      <w:r>
+        <w:t xml:space="preserve"> 2019,</w:t>
+      </w:r>
+      <w:r>
+        <w:t xml:space="preserve"> </w:t>
+      </w:r>
+      <w:r>
+        <w:t>“</w:t>
+      </w:r>
+      <w:r>
+        <w:t xml:space="preserve">robotique et </w:t>
+      </w:r>
+      <w:r>
+        <w:t>intelligence artificielle parlons-en</w:t>
+      </w:r>
+      <w:r>
+        <w:t> »</w:t>
+      </w:r>
+      <w:r>
+        <w:t xml:space="preserve">, </w:t>
+      </w:r>
+      <w:hyperlink r:id="rId8" w:history="1">
+        <w:r>
+          <w:rPr>
+            <w:rStyle w:val="Lienhypertexte"/>
+          </w:rPr>
+          <w:t>https://lejournal.cnrs.fr/billets/robotique-et-intelligence-artificielle-parlons-en</w:t>
+        </w:r>
+      </w:hyperlink>
+    </w:p>
+    <w:p>
+      <w:pPr>
+        <w:rPr>
           <w:rStyle w:val="Lienhypertexte"/>
-          <w:lang w:val="en-GB"/>
-        </w:rPr>
-      </w:pPr>
-      <w:r>
-        <w:rPr>
-          <w:lang w:val="en-GB"/>
-        </w:rPr>
-        <w:t>A. Sarkar,</w:t>
-      </w:r>
-      <w:r>
-        <w:rPr>
-          <w:lang w:val="en-GB"/>
-        </w:rPr>
-        <w:t xml:space="preserve"> 2018, </w:t>
-      </w:r>
-      <w:r>
-        <w:rPr>
-          <w:lang w:val="en-GB"/>
+        </w:rPr>
+      </w:pPr>
+      <w:r>
+        <w:t xml:space="preserve">J. Cassel and C. Pelachaud, </w:t>
+      </w:r>
+      <w:r>
+        <w:t xml:space="preserve">2019, </w:t>
+      </w:r>
+      <w:r>
+        <w:t>« </w:t>
+      </w:r>
+      <w:r>
+        <w:t>Pourquoi les assistants virtuels ont besoin d</w:t>
+      </w:r>
+      <w:r>
+        <w:t>’</w:t>
+      </w:r>
+      <w:r>
+        <w:t>un corps</w:t>
+      </w:r>
+      <w:r>
+        <w:t> »</w:t>
+      </w:r>
+      <w:r>
+        <w:t xml:space="preserve">, </w:t>
+      </w:r>
+      <w:hyperlink r:id="rId9" w:history="1">
+        <w:r>
+          <w:rPr>
+            <w:rStyle w:val="Lienhypertexte"/>
+          </w:rPr>
+          <w:t>https://lejournal.cnrs.fr/billets/pourquoi-les-assistants-virtuels-ont-besoin-dun-corps</w:t>
+        </w:r>
+      </w:hyperlink>
+      <w:r>
+        <w:rPr>
+          <w:rStyle w:val="Lienhypertexte"/>
         </w:rPr>
         <w:t xml:space="preserve"> </w:t>
       </w:r>
-      <w:r>
-        <w:rPr>
-          <w:lang w:val="en-GB"/>
-        </w:rPr>
-        <w:t>“</w:t>
-      </w:r>
-      <w:r>
-        <w:rPr>
-          <w:lang w:val="en-GB"/>
-        </w:rPr>
-        <w:t>A Brandom-ian view of Reinf</w:t>
-      </w:r>
-      <w:r>
-        <w:rPr>
-          <w:lang w:val="en-GB"/>
-        </w:rPr>
-        <w:t>orcement Learning towards strong-AI</w:t>
-      </w:r>
-      <w:r>
-        <w:rPr>
-          <w:lang w:val="en-GB"/>
-        </w:rPr>
-        <w:t>”</w:t>
-      </w:r>
-      <w:r>
-        <w:rPr>
-          <w:lang w:val="en-GB"/>
-        </w:rPr>
-        <w:t>,</w:t>
+    </w:p>
+    <w:p>
+      <w:r>
+        <w:t xml:space="preserve">L. Julia, </w:t>
+      </w:r>
+      <w:r>
+        <w:t>« </w:t>
+      </w:r>
+      <w:r>
+        <w:t>L</w:t>
+      </w:r>
+      <w:r>
+        <w:t>’</w:t>
+      </w:r>
+      <w:r>
+        <w:t>intelligence artificielle n</w:t>
+      </w:r>
+      <w:r>
+        <w:t>’</w:t>
+      </w:r>
+      <w:r>
+        <w:t>existe pas</w:t>
+      </w:r>
+      <w:r>
+        <w:t> »</w:t>
+      </w:r>
+      <w:r>
+        <w:t xml:space="preserve">, 2019, </w:t>
+      </w:r>
+      <w:hyperlink r:id="rId10" w:history="1">
+        <w:r>
+          <w:rPr>
+            <w:rStyle w:val="Lienhypertexte"/>
+          </w:rPr>
+          <w:t>https://www.journaldugeek.com/dossier/lintelligence-artificielle-nexiste-interview-de-luc-julia-cocreateur-de-siri/</w:t>
+        </w:r>
+      </w:hyperlink>
+    </w:p>
+    <w:p>
+      <w:pPr>
+        <w:rPr>
+          <w:lang w:val="en-GB"/>
+        </w:rPr>
+      </w:pPr>
+      <w:r>
+        <w:rPr>
+          <w:lang w:val="en-GB"/>
+        </w:rPr>
+        <w:t xml:space="preserve">Maria A. Zuluaga, </w:t>
+      </w:r>
+      <w:r>
+        <w:rPr>
+          <w:lang w:val="en-GB"/>
+        </w:rPr>
+        <w:t>« </w:t>
+      </w:r>
+      <w:r>
+        <w:rPr>
+          <w:lang w:val="en-GB"/>
+        </w:rPr>
+        <w:t>DeepIGeoS</w:t>
+      </w:r>
+      <w:r>
+        <w:rPr>
+          <w:lang w:val="en-GB"/>
+        </w:rPr>
+        <w:t> »</w:t>
+      </w:r>
+      <w:r>
+        <w:rPr>
+          <w:lang w:val="en-GB"/>
+        </w:rPr>
+        <w:t xml:space="preserve">, 2017, </w:t>
       </w:r>
       <w:r>
         <w:rPr>
@@ -3211,11 +3239,11 @@
       <w:r>
         <w:rPr>
           <w:lang w:val="en-GB"/>
-          <w:rPrChange w:id="109" w:author="Johnny Nguyen" w:date="2020-02-18T07:48:00Z">
+          <w:rPrChange w:id="146" w:author="Johnny Nguyen" w:date="2020-02-18T07:48:00Z">
             <w:rPr/>
           </w:rPrChange>
         </w:rPr>
-        <w:instrText xml:space="preserve"> HYPERLINK "https://arxiv.org/abs/1803.02912" </w:instrText>
+        <w:instrText xml:space="preserve"> HYPERLINK "https://arxiv.org/abs/1707.00652" </w:instrText>
       </w:r>
       <w:r>
         <w:fldChar w:fldCharType="separate"/>
@@ -3225,7 +3253,7 @@
           <w:rStyle w:val="Lienhypertexte"/>
           <w:lang w:val="en-GB"/>
         </w:rPr>
-        <w:t>https://arxiv.org/abs/1803.02912</w:t>
+        <w:t>https://arxiv.org/abs/1707.00652</w:t>
       </w:r>
       <w:r>
         <w:rPr>
@@ -3238,14 +3266,27 @@
     <w:p>
       <w:pPr>
         <w:rPr>
-          <w:lang w:val="en-GB"/>
-        </w:rPr>
-      </w:pPr>
-      <w:r>
-        <w:rPr>
-          <w:lang w:val="en-GB"/>
-        </w:rPr>
-        <w:t xml:space="preserve">A. Knight, 2019, </w:t>
+          <w:rStyle w:val="Lienhypertexte"/>
+          <w:lang w:val="en-GB"/>
+        </w:rPr>
+      </w:pPr>
+      <w:r>
+        <w:rPr>
+          <w:lang w:val="en-GB"/>
+        </w:rPr>
+        <w:t>A. Sarkar,</w:t>
+      </w:r>
+      <w:r>
+        <w:rPr>
+          <w:lang w:val="en-GB"/>
+        </w:rPr>
+        <w:t xml:space="preserve"> 2018, </w:t>
+      </w:r>
+      <w:r>
+        <w:rPr>
+          <w:lang w:val="en-GB"/>
+        </w:rPr>
+        <w:t xml:space="preserve"> </w:t>
       </w:r>
       <w:r>
         <w:rPr>
@@ -3257,7 +3298,13 @@
         <w:rPr>
           <w:lang w:val="en-GB"/>
         </w:rPr>
-        <w:t>Refuting strong AI: Why consciousness cannot be algorithmic</w:t>
+        <w:t>A Brandom-ian view of Reinf</w:t>
+      </w:r>
+      <w:r>
+        <w:rPr>
+          <w:lang w:val="en-GB"/>
+        </w:rPr>
+        <w:t>orcement Learning towards strong-AI</w:t>
       </w:r>
       <w:r>
         <w:rPr>
@@ -3269,7 +3316,13 @@
         <w:rPr>
           <w:lang w:val="en-GB"/>
         </w:rPr>
-        <w:t xml:space="preserve">, </w:t>
+        <w:t>,</w:t>
+      </w:r>
+      <w:r>
+        <w:rPr>
+          <w:lang w:val="en-GB"/>
+        </w:rPr>
+        <w:t xml:space="preserve"> </w:t>
       </w:r>
       <w:r>
         <w:fldChar w:fldCharType="begin"/>
@@ -3277,11 +3330,11 @@
       <w:r>
         <w:rPr>
           <w:lang w:val="en-GB"/>
-          <w:rPrChange w:id="110" w:author="Johnny Nguyen" w:date="2020-02-18T07:48:00Z">
+          <w:rPrChange w:id="147" w:author="Johnny Nguyen" w:date="2020-02-18T07:48:00Z">
             <w:rPr/>
           </w:rPrChange>
         </w:rPr>
-        <w:instrText xml:space="preserve"> HYPERLINK "https://arxiv.org/ftp/arxiv/papers/1906/1906.10177.pdf" </w:instrText>
+        <w:instrText xml:space="preserve"> HYPERLINK "https://arxiv.org/abs/1803.02912" </w:instrText>
       </w:r>
       <w:r>
         <w:fldChar w:fldCharType="separate"/>
@@ -3291,7 +3344,7 @@
           <w:rStyle w:val="Lienhypertexte"/>
           <w:lang w:val="en-GB"/>
         </w:rPr>
-        <w:t>https://arxiv.org/ftp/arxiv/papers/1906/1906.10177.pdf</w:t>
+        <w:t>https://arxiv.org/abs/1803.02912</w:t>
       </w:r>
       <w:r>
         <w:rPr>
@@ -3311,7 +3364,8 @@
         <w:rPr>
           <w:lang w:val="en-GB"/>
         </w:rPr>
-        <w:t xml:space="preserve">B. Lubars, Chenhao Tan, 2019, </w:t>
+        <w:lastRenderedPageBreak/>
+        <w:t xml:space="preserve">A. Knight, 2019, </w:t>
       </w:r>
       <w:r>
         <w:rPr>
@@ -3323,7 +3377,7 @@
         <w:rPr>
           <w:lang w:val="en-GB"/>
         </w:rPr>
-        <w:t>Ask what AI can do, but what  AI should do: towards a framework of task delegability</w:t>
+        <w:t>Refuting strong AI: Why consciousness cannot be algorithmic</w:t>
       </w:r>
       <w:r>
         <w:rPr>
@@ -3343,11 +3397,11 @@
       <w:r>
         <w:rPr>
           <w:lang w:val="en-GB"/>
-          <w:rPrChange w:id="111" w:author="Johnny Nguyen" w:date="2020-02-18T07:48:00Z">
+          <w:rPrChange w:id="148" w:author="Johnny Nguyen" w:date="2020-02-18T07:48:00Z">
             <w:rPr/>
           </w:rPrChange>
         </w:rPr>
-        <w:instrText xml:space="preserve"> HYPERLINK "https://arxiv.org/pdf/1902.03245v1.pdf" </w:instrText>
+        <w:instrText xml:space="preserve"> HYPERLINK "https://arxiv.org/ftp/arxiv/papers/1906/1906.10177.pdf" </w:instrText>
       </w:r>
       <w:r>
         <w:fldChar w:fldCharType="separate"/>
@@ -3357,7 +3411,7 @@
           <w:rStyle w:val="Lienhypertexte"/>
           <w:lang w:val="en-GB"/>
         </w:rPr>
-        <w:t>https://arxiv.org/pdf/1902.03245v1.pdf</w:t>
+        <w:t>https://arxiv.org/ftp/arxiv/papers/1906/1906.10177.pdf</w:t>
       </w:r>
       <w:r>
         <w:rPr>
@@ -3377,8 +3431,7 @@
         <w:rPr>
           <w:lang w:val="en-GB"/>
         </w:rPr>
-        <w:lastRenderedPageBreak/>
-        <w:t xml:space="preserve">J. Liu, X. Gu, D. Zhang, S. Liu, 2019, </w:t>
+        <w:t xml:space="preserve">B. Lubars, Chenhao Tan, 2019, </w:t>
       </w:r>
       <w:r>
         <w:rPr>
@@ -3390,13 +3443,7 @@
         <w:rPr>
           <w:lang w:val="en-GB"/>
         </w:rPr>
-        <w:t>Hig</w:t>
-      </w:r>
-      <w:r>
-        <w:rPr>
-          <w:lang w:val="en-GB"/>
-        </w:rPr>
-        <w:t>h efficiency RL agent</w:t>
+        <w:t>Ask what AI can do, but what  AI should do: towards a framework of task delegability</w:t>
       </w:r>
       <w:r>
         <w:rPr>
@@ -3416,11 +3463,11 @@
       <w:r>
         <w:rPr>
           <w:lang w:val="en-GB"/>
-          <w:rPrChange w:id="112" w:author="Johnny Nguyen" w:date="2020-02-18T07:48:00Z">
+          <w:rPrChange w:id="149" w:author="Johnny Nguyen" w:date="2020-02-18T07:48:00Z">
             <w:rPr/>
           </w:rPrChange>
         </w:rPr>
-        <w:instrText xml:space="preserve"> HYPERLINK "https://arxiv.org/pdf/1908.11494.pdf" </w:instrText>
+        <w:instrText xml:space="preserve"> HYPERLINK "https://arxiv.org/pdf/1902.03245v1.pdf" </w:instrText>
       </w:r>
       <w:r>
         <w:fldChar w:fldCharType="separate"/>
@@ -3430,7 +3477,7 @@
           <w:rStyle w:val="Lienhypertexte"/>
           <w:lang w:val="en-GB"/>
         </w:rPr>
-        <w:t>https://arxiv.org/pdf/1908.11494.pdf</w:t>
+        <w:t>https://arxiv.org/pdf/1902.03245v1.pdf</w:t>
       </w:r>
       <w:r>
         <w:rPr>
@@ -3450,13 +3497,37 @@
         <w:rPr>
           <w:lang w:val="en-GB"/>
         </w:rPr>
-        <w:t>F. Parwej, 2013, "English Sentence Recognition using Artificial Neural Network through Mouse-based Gestures",</w:t>
-      </w:r>
-      <w:r>
-        <w:rPr>
-          <w:lang w:val="en-GB"/>
-        </w:rPr>
-        <w:t xml:space="preserve"> </w:t>
+        <w:t xml:space="preserve">J. Liu, X. Gu, D. Zhang, S. Liu, 2019, </w:t>
+      </w:r>
+      <w:r>
+        <w:rPr>
+          <w:lang w:val="en-GB"/>
+        </w:rPr>
+        <w:t>“</w:t>
+      </w:r>
+      <w:r>
+        <w:rPr>
+          <w:lang w:val="en-GB"/>
+        </w:rPr>
+        <w:t>Hig</w:t>
+      </w:r>
+      <w:r>
+        <w:rPr>
+          <w:lang w:val="en-GB"/>
+        </w:rPr>
+        <w:t>h efficiency RL agent</w:t>
+      </w:r>
+      <w:r>
+        <w:rPr>
+          <w:lang w:val="en-GB"/>
+        </w:rPr>
+        <w:t>”</w:t>
+      </w:r>
+      <w:r>
+        <w:rPr>
+          <w:lang w:val="en-GB"/>
+        </w:rPr>
+        <w:t xml:space="preserve">, </w:t>
       </w:r>
       <w:r>
         <w:fldChar w:fldCharType="begin"/>
@@ -3464,11 +3535,11 @@
       <w:r>
         <w:rPr>
           <w:lang w:val="en-GB"/>
-          <w:rPrChange w:id="113" w:author="Johnny Nguyen" w:date="2020-02-18T07:48:00Z">
+          <w:rPrChange w:id="150" w:author="Johnny Nguyen" w:date="2020-02-18T07:48:00Z">
             <w:rPr/>
           </w:rPrChange>
         </w:rPr>
-        <w:instrText xml:space="preserve"> HYPERLINK "https://arxiv.org/ftp/arxiv/papers/1301/1301.4659.pdf" </w:instrText>
+        <w:instrText xml:space="preserve"> HYPERLINK "https://arxiv.org/pdf/1908.11494.pdf" </w:instrText>
       </w:r>
       <w:r>
         <w:fldChar w:fldCharType="separate"/>
@@ -3478,7 +3549,7 @@
           <w:rStyle w:val="Lienhypertexte"/>
           <w:lang w:val="en-GB"/>
         </w:rPr>
-        <w:t>https://arxiv.org/ftp/arxiv/papers/1301/1301.4659.pdf</w:t>
+        <w:t>https://arxiv.org/pdf/1908.11494.pdf</w:t>
       </w:r>
       <w:r>
         <w:rPr>
@@ -3487,55 +3558,36 @@
         </w:rPr>
         <w:fldChar w:fldCharType="end"/>
       </w:r>
+    </w:p>
+    <w:p>
+      <w:pPr>
+        <w:rPr>
+          <w:lang w:val="en-GB"/>
+        </w:rPr>
+      </w:pPr>
+      <w:r>
+        <w:rPr>
+          <w:lang w:val="en-GB"/>
+        </w:rPr>
+        <w:t>F. Parwej, 2013, "English Sentence Recognition using Artificial Neural Network through Mouse-based Gestures",</w:t>
+      </w:r>
       <w:r>
         <w:rPr>
           <w:lang w:val="en-GB"/>
         </w:rPr>
         <w:t xml:space="preserve"> </w:t>
       </w:r>
-    </w:p>
-    <w:p>
-      <w:pPr>
-        <w:rPr>
-          <w:rStyle w:val="Lienhypertexte"/>
-          <w:lang w:val="en-GB"/>
-        </w:rPr>
-      </w:pPr>
-      <w:r>
-        <w:rPr>
-          <w:lang w:val="en-GB"/>
-        </w:rPr>
-        <w:t>Q. Debard, J. S. Dibangoye, S. Canu and C. Wolf4, 2019, "Learning 3D Navigation Protocols on Touch Interfaces</w:t>
-      </w:r>
-      <w:r>
-        <w:rPr>
-          <w:lang w:val="en-GB"/>
-        </w:rPr>
-        <w:t xml:space="preserve"> </w:t>
-      </w:r>
-      <w:r>
-        <w:rPr>
-          <w:lang w:val="en-GB"/>
-        </w:rPr>
-        <w:t>with Cooperative Multi-Agent Reinforcement Learning"</w:t>
-      </w:r>
-      <w:r>
-        <w:rPr>
-          <w:lang w:val="en-GB"/>
-        </w:rPr>
-        <w:t xml:space="preserve">, </w:t>
-      </w:r>
       <w:r>
         <w:fldChar w:fldCharType="begin"/>
       </w:r>
       <w:r>
         <w:rPr>
           <w:lang w:val="en-GB"/>
-          <w:rPrChange w:id="114" w:author="Johnny Nguyen" w:date="2020-02-18T07:48:00Z">
+          <w:rPrChange w:id="151" w:author="Johnny Nguyen" w:date="2020-02-18T07:48:00Z">
             <w:rPr/>
           </w:rPrChange>
         </w:rPr>
-        <w:instrText xml:space="preserve"> HYPERLINK "https://arxiv.org/pdf/1904.07802.pdf" </w:instrText>
+        <w:instrText xml:space="preserve"> HYPERLINK "https://arxiv.org/ftp/arxiv/papers/1301/1301.4659.pdf" </w:instrText>
       </w:r>
       <w:r>
         <w:fldChar w:fldCharType="separate"/>
@@ -3545,7 +3597,7 @@
           <w:rStyle w:val="Lienhypertexte"/>
           <w:lang w:val="en-GB"/>
         </w:rPr>
-        <w:t>https://arxiv.org/pdf/1904.07802.pdf</w:t>
+        <w:t>https://arxiv.org/ftp/arxiv/papers/1301/1301.4659.pdf</w:t>
       </w:r>
       <w:r>
         <w:rPr>
@@ -3554,36 +3606,37 @@
         </w:rPr>
         <w:fldChar w:fldCharType="end"/>
       </w:r>
-    </w:p>
-    <w:p>
-      <w:pPr>
-        <w:rPr>
-          <w:lang w:val="en-GB"/>
-        </w:rPr>
-      </w:pPr>
-      <w:r>
-        <w:rPr>
-          <w:lang w:val="en-GB"/>
-        </w:rPr>
-        <w:t xml:space="preserve">P. Gulyaev, E. Elistratova, V. Konovalov, Y. Kuratov, L. Pugachef, M. Burtsev, 2020, </w:t>
-      </w:r>
-      <w:r>
-        <w:rPr>
-          <w:lang w:val="en-GB"/>
-        </w:rPr>
-        <w:t>“</w:t>
-      </w:r>
-      <w:r>
-        <w:rPr>
-          <w:lang w:val="en-GB"/>
-        </w:rPr>
-        <w:t xml:space="preserve"> Goal-Oriented Multi-Task BERT-Based Dialogue State Tracker</w:t>
-      </w:r>
-      <w:r>
-        <w:rPr>
-          <w:lang w:val="en-GB"/>
-        </w:rPr>
-        <w:t>”</w:t>
+      <w:r>
+        <w:rPr>
+          <w:lang w:val="en-GB"/>
+        </w:rPr>
+        <w:t xml:space="preserve"> </w:t>
+      </w:r>
+    </w:p>
+    <w:p>
+      <w:pPr>
+        <w:rPr>
+          <w:rStyle w:val="Lienhypertexte"/>
+          <w:lang w:val="en-GB"/>
+        </w:rPr>
+      </w:pPr>
+      <w:r>
+        <w:rPr>
+          <w:lang w:val="en-GB"/>
+        </w:rPr>
+        <w:t>Q. Debard, J. S. Dibangoye, S. Canu and C. Wolf4, 2019, "Learning 3D Navigation Protocols on Touch Interfaces</w:t>
+      </w:r>
+      <w:r>
+        <w:rPr>
+          <w:lang w:val="en-GB"/>
+        </w:rPr>
+        <w:t xml:space="preserve"> </w:t>
+      </w:r>
+      <w:r>
+        <w:rPr>
+          <w:lang w:val="en-GB"/>
+        </w:rPr>
+        <w:t>with Cooperative Multi-Agent Reinforcement Learning"</w:t>
       </w:r>
       <w:r>
         <w:rPr>
@@ -3597,10 +3650,76 @@
       <w:r>
         <w:rPr>
           <w:lang w:val="en-GB"/>
-          <w:rPrChange w:id="115" w:author="Johnny Nguyen" w:date="2020-02-18T07:48:00Z">
+          <w:rPrChange w:id="152" w:author="Johnny Nguyen" w:date="2020-02-18T07:48:00Z">
             <w:rPr/>
           </w:rPrChange>
         </w:rPr>
+        <w:instrText xml:space="preserve"> HYPERLINK "https://arxiv.org/pdf/1904.07802.pdf" </w:instrText>
+      </w:r>
+      <w:r>
+        <w:fldChar w:fldCharType="separate"/>
+      </w:r>
+      <w:r>
+        <w:rPr>
+          <w:rStyle w:val="Lienhypertexte"/>
+          <w:lang w:val="en-GB"/>
+        </w:rPr>
+        <w:t>https://arxiv.org/pdf/1904.07802.pdf</w:t>
+      </w:r>
+      <w:r>
+        <w:rPr>
+          <w:rStyle w:val="Lienhypertexte"/>
+          <w:lang w:val="en-GB"/>
+        </w:rPr>
+        <w:fldChar w:fldCharType="end"/>
+      </w:r>
+    </w:p>
+    <w:p>
+      <w:pPr>
+        <w:rPr>
+          <w:lang w:val="en-GB"/>
+        </w:rPr>
+      </w:pPr>
+      <w:r>
+        <w:rPr>
+          <w:lang w:val="en-GB"/>
+        </w:rPr>
+        <w:t xml:space="preserve">P. Gulyaev, E. Elistratova, V. Konovalov, Y. Kuratov, L. Pugachef, M. Burtsev, 2020, </w:t>
+      </w:r>
+      <w:r>
+        <w:rPr>
+          <w:lang w:val="en-GB"/>
+        </w:rPr>
+        <w:t>“</w:t>
+      </w:r>
+      <w:r>
+        <w:rPr>
+          <w:lang w:val="en-GB"/>
+        </w:rPr>
+        <w:t xml:space="preserve"> Goal-Oriented Multi-Task BERT-Based Dialogue State Tracker</w:t>
+      </w:r>
+      <w:r>
+        <w:rPr>
+          <w:lang w:val="en-GB"/>
+        </w:rPr>
+        <w:t>”</w:t>
+      </w:r>
+      <w:r>
+        <w:rPr>
+          <w:lang w:val="en-GB"/>
+        </w:rPr>
+        <w:t xml:space="preserve">, </w:t>
+      </w:r>
+      <w:r>
+        <w:fldChar w:fldCharType="begin"/>
+      </w:r>
+      <w:r>
+        <w:rPr>
+          <w:lang w:val="en-GB"/>
+          <w:rPrChange w:id="153" w:author="Johnny Nguyen" w:date="2020-02-18T07:48:00Z">
+            <w:rPr/>
+          </w:rPrChange>
+        </w:rPr>
         <w:instrText xml:space="preserve"> HYPERLINK "https://arxiv.org/pdf/2002.02450.pdf" </w:instrText>
       </w:r>
       <w:r>
@@ -3682,7 +3801,7 @@
       <w:r>
         <w:rPr>
           <w:lang w:val="en-GB"/>
-          <w:rPrChange w:id="116" w:author="Johnny Nguyen" w:date="2020-02-18T07:48:00Z">
+          <w:rPrChange w:id="154" w:author="Johnny Nguyen" w:date="2020-02-18T07:48:00Z">
             <w:rPr/>
           </w:rPrChange>
         </w:rPr>

</xml_diff>

<commit_message>
#8 Eleventh try to translate into english on introduction in report
</commit_message>
<xml_diff>
--- a/SAI_report.docx
+++ b/SAI_report.docx
@@ -1920,8 +1920,6 @@
           <w:t>testing person while using the voice.</w:t>
         </w:r>
       </w:ins>
-      <w:bookmarkStart w:id="113" w:name="_GoBack"/>
-      <w:bookmarkEnd w:id="113"/>
     </w:p>
     <w:p>
       <w:r>
@@ -1958,7 +1956,80 @@
         <w:t>s par la personne test en utilisant la voix.</w:t>
       </w:r>
     </w:p>
-    <w:p/>
+    <w:p>
+      <w:pPr>
+        <w:rPr>
+          <w:ins w:id="113" w:author="Johnny Nguyen" w:date="2020-02-20T13:22:00Z"/>
+          <w:lang w:val="en-GB"/>
+        </w:rPr>
+      </w:pPr>
+    </w:p>
+    <w:p>
+      <w:pPr>
+        <w:rPr>
+          <w:ins w:id="114" w:author="Johnny Nguyen" w:date="2020-02-20T13:21:00Z"/>
+          <w:lang w:val="en-GB"/>
+        </w:rPr>
+        <w:pPrChange w:id="115" w:author="Johnny Nguyen" w:date="2020-02-20T13:22:00Z">
+          <w:pPr>
+            <w:ind w:left="720" w:hanging="720"/>
+          </w:pPr>
+        </w:pPrChange>
+      </w:pPr>
+      <w:bookmarkStart w:id="116" w:name="_GoBack"/>
+      <w:bookmarkEnd w:id="116"/>
+      <w:ins w:id="117" w:author="Johnny Nguyen" w:date="2020-02-20T13:21:00Z">
+        <w:r>
+          <w:rPr>
+            <w:lang w:val="en-GB"/>
+          </w:rPr>
+          <w:t>The main goal is t</w:t>
+        </w:r>
+        <w:r>
+          <w:rPr>
+            <w:lang w:val="en-GB"/>
+          </w:rPr>
+          <w:t>o command the mouse with the voice. Each speech intented to the virtual assistant</w:t>
+        </w:r>
+        <w:r>
+          <w:rPr>
+            <w:lang w:val="en-GB"/>
+          </w:rPr>
+          <w:t xml:space="preserve"> </w:t>
+        </w:r>
+        <w:r>
+          <w:rPr>
+            <w:lang w:val="en-GB"/>
+          </w:rPr>
+          <w:t>will trigered a communication process in case of misunderstanding [Cite J.Lieu and Al] to</w:t>
+        </w:r>
+        <w:r>
+          <w:rPr>
+            <w:lang w:val="en-GB"/>
+          </w:rPr>
+          <w:t xml:space="preserve"> </w:t>
+        </w:r>
+        <w:r>
+          <w:rPr>
+            <w:lang w:val="en-GB"/>
+          </w:rPr>
+          <w:t>know more about the action or do the asked action.</w:t>
+        </w:r>
+      </w:ins>
+    </w:p>
+    <w:p>
+      <w:pPr>
+        <w:rPr>
+          <w:del w:id="118" w:author="Johnny Nguyen" w:date="2020-02-20T13:21:00Z"/>
+          <w:lang w:val="en-GB"/>
+          <w:rPrChange w:id="119" w:author="Johnny Nguyen" w:date="2020-02-20T13:16:00Z">
+            <w:rPr>
+              <w:del w:id="120" w:author="Johnny Nguyen" w:date="2020-02-20T13:21:00Z"/>
+            </w:rPr>
+          </w:rPrChange>
+        </w:rPr>
+      </w:pPr>
+    </w:p>
     <w:p>
       <w:r>
         <w:t>L</w:t>
@@ -2033,130 +2104,43 @@
     <w:p>
       <w:pPr>
         <w:rPr>
-          <w:del w:id="114" w:author="Johnny Nguyen" w:date="2020-02-20T10:59:00Z"/>
-        </w:rPr>
-      </w:pPr>
-    </w:p>
-    <w:p>
-      <w:pPr>
-        <w:rPr>
-          <w:del w:id="115" w:author="Johnny Nguyen" w:date="2020-02-20T10:59:00Z"/>
-        </w:rPr>
-      </w:pPr>
-    </w:p>
-    <w:p>
-      <w:pPr>
-        <w:rPr>
-          <w:del w:id="116" w:author="Johnny Nguyen" w:date="2020-02-20T10:59:00Z"/>
+          <w:del w:id="121" w:author="Johnny Nguyen" w:date="2020-02-20T10:59:00Z"/>
+        </w:rPr>
+      </w:pPr>
+    </w:p>
+    <w:p>
+      <w:pPr>
+        <w:rPr>
+          <w:del w:id="122" w:author="Johnny Nguyen" w:date="2020-02-20T10:59:00Z"/>
+        </w:rPr>
+      </w:pPr>
+    </w:p>
+    <w:p>
+      <w:pPr>
+        <w:rPr>
+          <w:del w:id="123" w:author="Johnny Nguyen" w:date="2020-02-20T10:59:00Z"/>
           <w:strike/>
-          <w:lang w:val="en-GB"/>
-        </w:rPr>
-      </w:pPr>
-      <w:del w:id="117" w:author="Johnny Nguyen" w:date="2020-02-20T10:59:00Z">
+          <w:rPrChange w:id="124" w:author="Johnny Nguyen" w:date="2020-02-20T13:15:00Z">
+            <w:rPr>
+              <w:del w:id="125" w:author="Johnny Nguyen" w:date="2020-02-20T10:59:00Z"/>
+              <w:strike/>
+              <w:lang w:val="en-GB"/>
+            </w:rPr>
+          </w:rPrChange>
+        </w:rPr>
+      </w:pPr>
+      <w:del w:id="126" w:author="Johnny Nguyen" w:date="2020-02-20T10:59:00Z">
         <w:r>
           <w:rPr>
             <w:strike/>
-            <w:lang w:val="en-GB"/>
+            <w:rPrChange w:id="127" w:author="Johnny Nguyen" w:date="2020-02-20T13:15:00Z">
+              <w:rPr>
+                <w:strike/>
+                <w:lang w:val="en-GB"/>
+              </w:rPr>
+            </w:rPrChange>
           </w:rPr>
           <w:delText>Why ?</w:delText>
-        </w:r>
-      </w:del>
-    </w:p>
-    <w:p>
-      <w:pPr>
-        <w:rPr>
-          <w:del w:id="118" w:author="Johnny Nguyen" w:date="2020-02-20T10:59:00Z"/>
-          <w:strike/>
-          <w:lang w:val="en-GB"/>
-        </w:rPr>
-      </w:pPr>
-      <w:del w:id="119" w:author="Johnny Nguyen" w:date="2020-02-20T10:59:00Z">
-        <w:r>
-          <w:rPr>
-            <w:strike/>
-            <w:lang w:val="en-GB"/>
-          </w:rPr>
-          <w:delText>Siri, google assistant, Alexa =&gt; predefine commands</w:delText>
-        </w:r>
-        <w:r>
-          <w:rPr>
-            <w:strike/>
-            <w:lang w:val="en-GB"/>
-          </w:rPr>
-          <w:delText xml:space="preserve"> </w:delText>
-        </w:r>
-      </w:del>
-    </w:p>
-    <w:p>
-      <w:pPr>
-        <w:rPr>
-          <w:del w:id="120" w:author="Johnny Nguyen" w:date="2020-02-20T10:59:00Z"/>
-          <w:strike/>
-          <w:lang w:val="en-GB"/>
-        </w:rPr>
-      </w:pPr>
-      <w:del w:id="121" w:author="Johnny Nguyen" w:date="2020-02-20T10:59:00Z">
-        <w:r>
-          <w:rPr>
-            <w:strike/>
-            <w:lang w:val="en-GB"/>
-          </w:rPr>
-          <w:delText>Explain to create a command on google assistant (action)</w:delText>
-        </w:r>
-      </w:del>
-    </w:p>
-    <w:p>
-      <w:pPr>
-        <w:rPr>
-          <w:del w:id="122" w:author="Johnny Nguyen" w:date="2020-02-20T10:59:00Z"/>
-          <w:strike/>
-          <w:lang w:val="en-GB"/>
-        </w:rPr>
-      </w:pPr>
-      <w:del w:id="123" w:author="Johnny Nguyen" w:date="2020-02-20T10:59:00Z">
-        <w:r>
-          <w:rPr>
-            <w:strike/>
-            <w:lang w:val="en-GB"/>
-          </w:rPr>
-          <w:delText>Explain to create a command on google assistant (skill)</w:delText>
-        </w:r>
-      </w:del>
-    </w:p>
-    <w:p>
-      <w:pPr>
-        <w:rPr>
-          <w:del w:id="124" w:author="Johnny Nguyen" w:date="2020-02-20T10:59:00Z"/>
-          <w:strike/>
-          <w:lang w:val="en-GB"/>
-        </w:rPr>
-      </w:pPr>
-      <w:del w:id="125" w:author="Johnny Nguyen" w:date="2020-02-20T10:59:00Z">
-        <w:r>
-          <w:rPr>
-            <w:strike/>
-            <w:lang w:val="en-GB"/>
-          </w:rPr>
-          <w:lastRenderedPageBreak/>
-          <w:delText>Explain the others ?</w:delText>
-        </w:r>
-      </w:del>
-    </w:p>
-    <w:p>
-      <w:pPr>
-        <w:rPr>
-          <w:del w:id="126" w:author="Johnny Nguyen" w:date="2020-02-20T10:59:00Z"/>
-          <w:strike/>
-          <w:lang w:val="en-GB"/>
-        </w:rPr>
-      </w:pPr>
-      <w:del w:id="127" w:author="Johnny Nguyen" w:date="2020-02-20T10:59:00Z">
-        <w:r>
-          <w:rPr>
-            <w:strike/>
-            <w:lang w:val="en-GB"/>
-          </w:rPr>
-          <w:delText>Ref1 robot et IA</w:delText>
         </w:r>
       </w:del>
     </w:p>
@@ -2165,52 +2149,40 @@
         <w:rPr>
           <w:del w:id="128" w:author="Johnny Nguyen" w:date="2020-02-20T10:59:00Z"/>
           <w:strike/>
-          <w:lang w:val="en-GB"/>
-        </w:rPr>
-      </w:pPr>
-      <w:del w:id="129" w:author="Johnny Nguyen" w:date="2020-02-20T10:59:00Z">
+          <w:rPrChange w:id="129" w:author="Johnny Nguyen" w:date="2020-02-20T13:15:00Z">
+            <w:rPr>
+              <w:del w:id="130" w:author="Johnny Nguyen" w:date="2020-02-20T10:59:00Z"/>
+              <w:strike/>
+              <w:lang w:val="en-GB"/>
+            </w:rPr>
+          </w:rPrChange>
+        </w:rPr>
+      </w:pPr>
+      <w:del w:id="131" w:author="Johnny Nguyen" w:date="2020-02-20T10:59:00Z">
         <w:r>
           <w:rPr>
             <w:strike/>
-            <w:lang w:val="en-GB"/>
-          </w:rPr>
-          <w:delText>Ref2 virtual assistant</w:delText>
-        </w:r>
-      </w:del>
-    </w:p>
-    <w:p>
-      <w:pPr>
-        <w:rPr>
-          <w:del w:id="130" w:author="Johnny Nguyen" w:date="2020-02-20T10:59:00Z"/>
-          <w:strike/>
-          <w:lang w:val="en-GB"/>
-        </w:rPr>
-      </w:pPr>
-      <w:del w:id="131" w:author="Johnny Nguyen" w:date="2020-02-20T10:59:00Z">
+            <w:rPrChange w:id="132" w:author="Johnny Nguyen" w:date="2020-02-20T13:15:00Z">
+              <w:rPr>
+                <w:strike/>
+                <w:lang w:val="en-GB"/>
+              </w:rPr>
+            </w:rPrChange>
+          </w:rPr>
+          <w:lastRenderedPageBreak/>
+          <w:delText>Siri, google assistant, Alexa =&gt; predefine commands</w:delText>
+        </w:r>
         <w:r>
           <w:rPr>
             <w:strike/>
-            <w:lang w:val="en-GB"/>
-          </w:rPr>
-          <w:delText>Another way to create a command =&gt; RL on voice and mouse move/click</w:delText>
-        </w:r>
-      </w:del>
-    </w:p>
-    <w:p>
-      <w:pPr>
-        <w:rPr>
-          <w:del w:id="132" w:author="Johnny Nguyen" w:date="2020-02-20T10:59:00Z"/>
-          <w:strike/>
-          <w:lang w:val="en-GB"/>
-        </w:rPr>
-      </w:pPr>
-      <w:del w:id="133" w:author="Johnny Nguyen" w:date="2020-02-20T10:59:00Z">
-        <w:r>
-          <w:rPr>
-            <w:strike/>
-            <w:lang w:val="en-GB"/>
-          </w:rPr>
-          <w:delText>Hypothesis to test</w:delText>
+            <w:rPrChange w:id="133" w:author="Johnny Nguyen" w:date="2020-02-20T13:15:00Z">
+              <w:rPr>
+                <w:strike/>
+                <w:lang w:val="en-GB"/>
+              </w:rPr>
+            </w:rPrChange>
+          </w:rPr>
+          <w:delText xml:space="preserve"> </w:delText>
         </w:r>
       </w:del>
     </w:p>
@@ -2219,14 +2191,228 @@
         <w:rPr>
           <w:del w:id="134" w:author="Johnny Nguyen" w:date="2020-02-20T10:59:00Z"/>
           <w:strike/>
-          <w:lang w:val="en-GB"/>
-        </w:rPr>
-      </w:pPr>
-      <w:del w:id="135" w:author="Johnny Nguyen" w:date="2020-02-20T10:59:00Z">
+          <w:rPrChange w:id="135" w:author="Johnny Nguyen" w:date="2020-02-20T13:15:00Z">
+            <w:rPr>
+              <w:del w:id="136" w:author="Johnny Nguyen" w:date="2020-02-20T10:59:00Z"/>
+              <w:strike/>
+              <w:lang w:val="en-GB"/>
+            </w:rPr>
+          </w:rPrChange>
+        </w:rPr>
+      </w:pPr>
+      <w:del w:id="137" w:author="Johnny Nguyen" w:date="2020-02-20T10:59:00Z">
         <w:r>
           <w:rPr>
             <w:strike/>
-            <w:lang w:val="en-GB"/>
+            <w:rPrChange w:id="138" w:author="Johnny Nguyen" w:date="2020-02-20T13:15:00Z">
+              <w:rPr>
+                <w:strike/>
+                <w:lang w:val="en-GB"/>
+              </w:rPr>
+            </w:rPrChange>
+          </w:rPr>
+          <w:delText>Explain to create a command on google assistant (action)</w:delText>
+        </w:r>
+      </w:del>
+    </w:p>
+    <w:p>
+      <w:pPr>
+        <w:rPr>
+          <w:del w:id="139" w:author="Johnny Nguyen" w:date="2020-02-20T10:59:00Z"/>
+          <w:strike/>
+          <w:rPrChange w:id="140" w:author="Johnny Nguyen" w:date="2020-02-20T13:15:00Z">
+            <w:rPr>
+              <w:del w:id="141" w:author="Johnny Nguyen" w:date="2020-02-20T10:59:00Z"/>
+              <w:strike/>
+              <w:lang w:val="en-GB"/>
+            </w:rPr>
+          </w:rPrChange>
+        </w:rPr>
+      </w:pPr>
+      <w:del w:id="142" w:author="Johnny Nguyen" w:date="2020-02-20T10:59:00Z">
+        <w:r>
+          <w:rPr>
+            <w:strike/>
+            <w:rPrChange w:id="143" w:author="Johnny Nguyen" w:date="2020-02-20T13:15:00Z">
+              <w:rPr>
+                <w:strike/>
+                <w:lang w:val="en-GB"/>
+              </w:rPr>
+            </w:rPrChange>
+          </w:rPr>
+          <w:delText>Explain to create a command on google assistant (skill)</w:delText>
+        </w:r>
+      </w:del>
+    </w:p>
+    <w:p>
+      <w:pPr>
+        <w:rPr>
+          <w:del w:id="144" w:author="Johnny Nguyen" w:date="2020-02-20T10:59:00Z"/>
+          <w:strike/>
+          <w:rPrChange w:id="145" w:author="Johnny Nguyen" w:date="2020-02-20T13:15:00Z">
+            <w:rPr>
+              <w:del w:id="146" w:author="Johnny Nguyen" w:date="2020-02-20T10:59:00Z"/>
+              <w:strike/>
+              <w:lang w:val="en-GB"/>
+            </w:rPr>
+          </w:rPrChange>
+        </w:rPr>
+      </w:pPr>
+      <w:del w:id="147" w:author="Johnny Nguyen" w:date="2020-02-20T10:59:00Z">
+        <w:r>
+          <w:rPr>
+            <w:strike/>
+            <w:rPrChange w:id="148" w:author="Johnny Nguyen" w:date="2020-02-20T13:15:00Z">
+              <w:rPr>
+                <w:strike/>
+                <w:lang w:val="en-GB"/>
+              </w:rPr>
+            </w:rPrChange>
+          </w:rPr>
+          <w:delText>Explain the others ?</w:delText>
+        </w:r>
+      </w:del>
+    </w:p>
+    <w:p>
+      <w:pPr>
+        <w:rPr>
+          <w:del w:id="149" w:author="Johnny Nguyen" w:date="2020-02-20T10:59:00Z"/>
+          <w:strike/>
+          <w:rPrChange w:id="150" w:author="Johnny Nguyen" w:date="2020-02-20T13:15:00Z">
+            <w:rPr>
+              <w:del w:id="151" w:author="Johnny Nguyen" w:date="2020-02-20T10:59:00Z"/>
+              <w:strike/>
+              <w:lang w:val="en-GB"/>
+            </w:rPr>
+          </w:rPrChange>
+        </w:rPr>
+      </w:pPr>
+      <w:del w:id="152" w:author="Johnny Nguyen" w:date="2020-02-20T10:59:00Z">
+        <w:r>
+          <w:rPr>
+            <w:strike/>
+            <w:rPrChange w:id="153" w:author="Johnny Nguyen" w:date="2020-02-20T13:15:00Z">
+              <w:rPr>
+                <w:strike/>
+                <w:lang w:val="en-GB"/>
+              </w:rPr>
+            </w:rPrChange>
+          </w:rPr>
+          <w:delText>Ref1 robot et IA</w:delText>
+        </w:r>
+      </w:del>
+    </w:p>
+    <w:p>
+      <w:pPr>
+        <w:rPr>
+          <w:del w:id="154" w:author="Johnny Nguyen" w:date="2020-02-20T10:59:00Z"/>
+          <w:strike/>
+          <w:rPrChange w:id="155" w:author="Johnny Nguyen" w:date="2020-02-20T13:15:00Z">
+            <w:rPr>
+              <w:del w:id="156" w:author="Johnny Nguyen" w:date="2020-02-20T10:59:00Z"/>
+              <w:strike/>
+              <w:lang w:val="en-GB"/>
+            </w:rPr>
+          </w:rPrChange>
+        </w:rPr>
+      </w:pPr>
+      <w:del w:id="157" w:author="Johnny Nguyen" w:date="2020-02-20T10:59:00Z">
+        <w:r>
+          <w:rPr>
+            <w:strike/>
+            <w:rPrChange w:id="158" w:author="Johnny Nguyen" w:date="2020-02-20T13:15:00Z">
+              <w:rPr>
+                <w:strike/>
+                <w:lang w:val="en-GB"/>
+              </w:rPr>
+            </w:rPrChange>
+          </w:rPr>
+          <w:delText>Ref2 virtual assistant</w:delText>
+        </w:r>
+      </w:del>
+    </w:p>
+    <w:p>
+      <w:pPr>
+        <w:rPr>
+          <w:del w:id="159" w:author="Johnny Nguyen" w:date="2020-02-20T10:59:00Z"/>
+          <w:strike/>
+          <w:rPrChange w:id="160" w:author="Johnny Nguyen" w:date="2020-02-20T13:15:00Z">
+            <w:rPr>
+              <w:del w:id="161" w:author="Johnny Nguyen" w:date="2020-02-20T10:59:00Z"/>
+              <w:strike/>
+              <w:lang w:val="en-GB"/>
+            </w:rPr>
+          </w:rPrChange>
+        </w:rPr>
+      </w:pPr>
+      <w:del w:id="162" w:author="Johnny Nguyen" w:date="2020-02-20T10:59:00Z">
+        <w:r>
+          <w:rPr>
+            <w:strike/>
+            <w:rPrChange w:id="163" w:author="Johnny Nguyen" w:date="2020-02-20T13:15:00Z">
+              <w:rPr>
+                <w:strike/>
+                <w:lang w:val="en-GB"/>
+              </w:rPr>
+            </w:rPrChange>
+          </w:rPr>
+          <w:delText>Another way to create a command =&gt; RL on voice and mouse move/click</w:delText>
+        </w:r>
+      </w:del>
+    </w:p>
+    <w:p>
+      <w:pPr>
+        <w:rPr>
+          <w:del w:id="164" w:author="Johnny Nguyen" w:date="2020-02-20T10:59:00Z"/>
+          <w:strike/>
+          <w:rPrChange w:id="165" w:author="Johnny Nguyen" w:date="2020-02-20T13:15:00Z">
+            <w:rPr>
+              <w:del w:id="166" w:author="Johnny Nguyen" w:date="2020-02-20T10:59:00Z"/>
+              <w:strike/>
+              <w:lang w:val="en-GB"/>
+            </w:rPr>
+          </w:rPrChange>
+        </w:rPr>
+      </w:pPr>
+      <w:del w:id="167" w:author="Johnny Nguyen" w:date="2020-02-20T10:59:00Z">
+        <w:r>
+          <w:rPr>
+            <w:strike/>
+            <w:rPrChange w:id="168" w:author="Johnny Nguyen" w:date="2020-02-20T13:15:00Z">
+              <w:rPr>
+                <w:strike/>
+                <w:lang w:val="en-GB"/>
+              </w:rPr>
+            </w:rPrChange>
+          </w:rPr>
+          <w:delText>Hypothesis to test</w:delText>
+        </w:r>
+      </w:del>
+    </w:p>
+    <w:p>
+      <w:pPr>
+        <w:rPr>
+          <w:del w:id="169" w:author="Johnny Nguyen" w:date="2020-02-20T10:59:00Z"/>
+          <w:strike/>
+          <w:rPrChange w:id="170" w:author="Johnny Nguyen" w:date="2020-02-20T13:15:00Z">
+            <w:rPr>
+              <w:del w:id="171" w:author="Johnny Nguyen" w:date="2020-02-20T10:59:00Z"/>
+              <w:strike/>
+              <w:lang w:val="en-GB"/>
+            </w:rPr>
+          </w:rPrChange>
+        </w:rPr>
+      </w:pPr>
+      <w:del w:id="172" w:author="Johnny Nguyen" w:date="2020-02-20T10:59:00Z">
+        <w:r>
+          <w:rPr>
+            <w:strike/>
+            <w:rPrChange w:id="173" w:author="Johnny Nguyen" w:date="2020-02-20T13:15:00Z">
+              <w:rPr>
+                <w:strike/>
+                <w:lang w:val="en-GB"/>
+              </w:rPr>
+            </w:rPrChange>
           </w:rPr>
           <w:delText>Explain the voice</w:delText>
         </w:r>
@@ -2235,16 +2421,27 @@
     <w:p>
       <w:pPr>
         <w:rPr>
-          <w:del w:id="136" w:author="Johnny Nguyen" w:date="2020-02-20T10:59:00Z"/>
+          <w:del w:id="174" w:author="Johnny Nguyen" w:date="2020-02-20T10:59:00Z"/>
           <w:strike/>
-          <w:lang w:val="en-GB"/>
-        </w:rPr>
-      </w:pPr>
-      <w:del w:id="137" w:author="Johnny Nguyen" w:date="2020-02-20T10:59:00Z">
+          <w:rPrChange w:id="175" w:author="Johnny Nguyen" w:date="2020-02-20T13:15:00Z">
+            <w:rPr>
+              <w:del w:id="176" w:author="Johnny Nguyen" w:date="2020-02-20T10:59:00Z"/>
+              <w:strike/>
+              <w:lang w:val="en-GB"/>
+            </w:rPr>
+          </w:rPrChange>
+        </w:rPr>
+      </w:pPr>
+      <w:del w:id="177" w:author="Johnny Nguyen" w:date="2020-02-20T10:59:00Z">
         <w:r>
           <w:rPr>
             <w:strike/>
-            <w:lang w:val="en-GB"/>
+            <w:rPrChange w:id="178" w:author="Johnny Nguyen" w:date="2020-02-20T13:15:00Z">
+              <w:rPr>
+                <w:strike/>
+                <w:lang w:val="en-GB"/>
+              </w:rPr>
+            </w:rPrChange>
           </w:rPr>
           <w:delText>Explain the mouse move/click</w:delText>
         </w:r>
@@ -2253,44 +2450,75 @@
     <w:p>
       <w:pPr>
         <w:rPr>
-          <w:del w:id="138" w:author="Johnny Nguyen" w:date="2020-02-20T10:59:00Z"/>
+          <w:del w:id="179" w:author="Johnny Nguyen" w:date="2020-02-20T10:59:00Z"/>
           <w:strike/>
-          <w:lang w:val="en-GB"/>
-        </w:rPr>
-      </w:pPr>
-      <w:del w:id="139" w:author="Johnny Nguyen" w:date="2020-02-20T10:59:00Z">
+          <w:rPrChange w:id="180" w:author="Johnny Nguyen" w:date="2020-02-20T13:15:00Z">
+            <w:rPr>
+              <w:del w:id="181" w:author="Johnny Nguyen" w:date="2020-02-20T10:59:00Z"/>
+              <w:strike/>
+              <w:lang w:val="en-GB"/>
+            </w:rPr>
+          </w:rPrChange>
+        </w:rPr>
+      </w:pPr>
+      <w:del w:id="182" w:author="Johnny Nguyen" w:date="2020-02-20T10:59:00Z">
         <w:r>
           <w:rPr>
             <w:strike/>
-            <w:lang w:val="en-GB"/>
+            <w:rPrChange w:id="183" w:author="Johnny Nguyen" w:date="2020-02-20T13:15:00Z">
+              <w:rPr>
+                <w:strike/>
+                <w:lang w:val="en-GB"/>
+              </w:rPr>
+            </w:rPrChange>
           </w:rPr>
           <w:delText>Objective: create a</w:delText>
         </w:r>
         <w:r>
           <w:rPr>
             <w:strike/>
-            <w:lang w:val="en-GB"/>
+            <w:rPrChange w:id="184" w:author="Johnny Nguyen" w:date="2020-02-20T13:15:00Z">
+              <w:rPr>
+                <w:strike/>
+                <w:lang w:val="en-GB"/>
+              </w:rPr>
+            </w:rPrChange>
           </w:rPr>
           <w:delText xml:space="preserve">n </w:delText>
         </w:r>
         <w:r>
           <w:rPr>
             <w:strike/>
-            <w:lang w:val="en-GB"/>
+            <w:rPrChange w:id="185" w:author="Johnny Nguyen" w:date="2020-02-20T13:15:00Z">
+              <w:rPr>
+                <w:strike/>
+                <w:lang w:val="en-GB"/>
+              </w:rPr>
+            </w:rPrChange>
           </w:rPr>
           <w:delText xml:space="preserve">ecological </w:delText>
         </w:r>
         <w:r>
           <w:rPr>
             <w:strike/>
-            <w:lang w:val="en-GB"/>
+            <w:rPrChange w:id="186" w:author="Johnny Nguyen" w:date="2020-02-20T13:15:00Z">
+              <w:rPr>
+                <w:strike/>
+                <w:lang w:val="en-GB"/>
+              </w:rPr>
+            </w:rPrChange>
           </w:rPr>
           <w:delText xml:space="preserve">artificial intelligent </w:delText>
         </w:r>
         <w:r>
           <w:rPr>
             <w:strike/>
-            <w:lang w:val="en-GB"/>
+            <w:rPrChange w:id="187" w:author="Johnny Nguyen" w:date="2020-02-20T13:15:00Z">
+              <w:rPr>
+                <w:strike/>
+                <w:lang w:val="en-GB"/>
+              </w:rPr>
+            </w:rPrChange>
           </w:rPr>
           <w:delText>assistant</w:delText>
         </w:r>
@@ -2299,16 +2527,27 @@
     <w:p>
       <w:pPr>
         <w:rPr>
-          <w:del w:id="140" w:author="Johnny Nguyen" w:date="2020-02-20T10:59:00Z"/>
+          <w:del w:id="188" w:author="Johnny Nguyen" w:date="2020-02-20T10:59:00Z"/>
           <w:strike/>
-          <w:lang w:val="en-GB"/>
-        </w:rPr>
-      </w:pPr>
-      <w:del w:id="141" w:author="Johnny Nguyen" w:date="2020-02-20T10:59:00Z">
+          <w:rPrChange w:id="189" w:author="Johnny Nguyen" w:date="2020-02-20T13:15:00Z">
+            <w:rPr>
+              <w:del w:id="190" w:author="Johnny Nguyen" w:date="2020-02-20T10:59:00Z"/>
+              <w:strike/>
+              <w:lang w:val="en-GB"/>
+            </w:rPr>
+          </w:rPrChange>
+        </w:rPr>
+      </w:pPr>
+      <w:del w:id="191" w:author="Johnny Nguyen" w:date="2020-02-20T10:59:00Z">
         <w:r>
           <w:rPr>
             <w:strike/>
-            <w:lang w:val="en-GB"/>
+            <w:rPrChange w:id="192" w:author="Johnny Nguyen" w:date="2020-02-20T13:15:00Z">
+              <w:rPr>
+                <w:strike/>
+                <w:lang w:val="en-GB"/>
+              </w:rPr>
+            </w:rPrChange>
           </w:rPr>
           <w:delText>How to solve it ?</w:delText>
         </w:r>
@@ -2317,16 +2556,27 @@
     <w:p>
       <w:pPr>
         <w:rPr>
-          <w:del w:id="142" w:author="Johnny Nguyen" w:date="2020-02-20T10:59:00Z"/>
+          <w:del w:id="193" w:author="Johnny Nguyen" w:date="2020-02-20T10:59:00Z"/>
           <w:strike/>
-          <w:lang w:val="en-GB"/>
-        </w:rPr>
-      </w:pPr>
-      <w:del w:id="143" w:author="Johnny Nguyen" w:date="2020-02-20T10:59:00Z">
+          <w:rPrChange w:id="194" w:author="Johnny Nguyen" w:date="2020-02-20T13:15:00Z">
+            <w:rPr>
+              <w:del w:id="195" w:author="Johnny Nguyen" w:date="2020-02-20T10:59:00Z"/>
+              <w:strike/>
+              <w:lang w:val="en-GB"/>
+            </w:rPr>
+          </w:rPrChange>
+        </w:rPr>
+      </w:pPr>
+      <w:del w:id="196" w:author="Johnny Nguyen" w:date="2020-02-20T10:59:00Z">
         <w:r>
           <w:rPr>
             <w:strike/>
-            <w:lang w:val="en-GB"/>
+            <w:rPrChange w:id="197" w:author="Johnny Nguyen" w:date="2020-02-20T13:15:00Z">
+              <w:rPr>
+                <w:strike/>
+                <w:lang w:val="en-GB"/>
+              </w:rPr>
+            </w:rPrChange>
           </w:rPr>
           <w:delText>What are the mains results ?</w:delText>
         </w:r>
@@ -2335,14 +2585,22 @@
     <w:p>
       <w:pPr>
         <w:rPr>
-          <w:lang w:val="en-GB"/>
-        </w:rPr>
-      </w:pPr>
-    </w:p>
-    <w:p>
-      <w:pPr>
-        <w:rPr>
-          <w:lang w:val="en-GB"/>
+          <w:rPrChange w:id="198" w:author="Johnny Nguyen" w:date="2020-02-20T13:15:00Z">
+            <w:rPr>
+              <w:lang w:val="en-GB"/>
+            </w:rPr>
+          </w:rPrChange>
+        </w:rPr>
+      </w:pPr>
+    </w:p>
+    <w:p>
+      <w:pPr>
+        <w:rPr>
+          <w:rPrChange w:id="199" w:author="Johnny Nguyen" w:date="2020-02-20T13:15:00Z">
+            <w:rPr>
+              <w:lang w:val="en-GB"/>
+            </w:rPr>
+          </w:rPrChange>
         </w:rPr>
       </w:pPr>
     </w:p>
@@ -2404,7 +2662,7 @@
       <w:r>
         <w:rPr>
           <w:lang w:val="en-GB"/>
-          <w:rPrChange w:id="144" w:author="Johnny Nguyen" w:date="2020-02-18T07:47:00Z">
+          <w:rPrChange w:id="200" w:author="Johnny Nguyen" w:date="2020-02-18T07:47:00Z">
             <w:rPr/>
           </w:rPrChange>
         </w:rPr>
@@ -2756,6 +3014,7 @@
         <w:rPr>
           <w:lang w:val="en-GB"/>
         </w:rPr>
+        <w:lastRenderedPageBreak/>
         <w:t>Dynamc dataset</w:t>
       </w:r>
     </w:p>
@@ -2783,7 +3042,6 @@
         <w:rPr>
           <w:lang w:val="en-GB"/>
         </w:rPr>
-        <w:lastRenderedPageBreak/>
         <w:t>Methods</w:t>
       </w:r>
     </w:p>
@@ -2909,7 +3167,7 @@
       <w:r>
         <w:rPr>
           <w:lang w:val="en-GB"/>
-          <w:rPrChange w:id="145" w:author="Johnny Nguyen" w:date="2020-02-18T07:48:00Z">
+          <w:rPrChange w:id="201" w:author="Johnny Nguyen" w:date="2020-02-18T07:48:00Z">
             <w:rPr/>
           </w:rPrChange>
         </w:rPr>
@@ -3201,6 +3459,7 @@
         <w:rPr>
           <w:lang w:val="en-GB"/>
         </w:rPr>
+        <w:lastRenderedPageBreak/>
         <w:t xml:space="preserve">Maria A. Zuluaga, </w:t>
       </w:r>
       <w:r>
@@ -3239,7 +3498,7 @@
       <w:r>
         <w:rPr>
           <w:lang w:val="en-GB"/>
-          <w:rPrChange w:id="146" w:author="Johnny Nguyen" w:date="2020-02-18T07:48:00Z">
+          <w:rPrChange w:id="202" w:author="Johnny Nguyen" w:date="2020-02-18T07:48:00Z">
             <w:rPr/>
           </w:rPrChange>
         </w:rPr>
@@ -3330,7 +3589,7 @@
       <w:r>
         <w:rPr>
           <w:lang w:val="en-GB"/>
-          <w:rPrChange w:id="147" w:author="Johnny Nguyen" w:date="2020-02-18T07:48:00Z">
+          <w:rPrChange w:id="203" w:author="Johnny Nguyen" w:date="2020-02-18T07:48:00Z">
             <w:rPr/>
           </w:rPrChange>
         </w:rPr>
@@ -3364,7 +3623,6 @@
         <w:rPr>
           <w:lang w:val="en-GB"/>
         </w:rPr>
-        <w:lastRenderedPageBreak/>
         <w:t xml:space="preserve">A. Knight, 2019, </w:t>
       </w:r>
       <w:r>
@@ -3397,7 +3655,7 @@
       <w:r>
         <w:rPr>
           <w:lang w:val="en-GB"/>
-          <w:rPrChange w:id="148" w:author="Johnny Nguyen" w:date="2020-02-18T07:48:00Z">
+          <w:rPrChange w:id="204" w:author="Johnny Nguyen" w:date="2020-02-18T07:48:00Z">
             <w:rPr/>
           </w:rPrChange>
         </w:rPr>
@@ -3463,7 +3721,7 @@
       <w:r>
         <w:rPr>
           <w:lang w:val="en-GB"/>
-          <w:rPrChange w:id="149" w:author="Johnny Nguyen" w:date="2020-02-18T07:48:00Z">
+          <w:rPrChange w:id="205" w:author="Johnny Nguyen" w:date="2020-02-18T07:48:00Z">
             <w:rPr/>
           </w:rPrChange>
         </w:rPr>
@@ -3535,7 +3793,7 @@
       <w:r>
         <w:rPr>
           <w:lang w:val="en-GB"/>
-          <w:rPrChange w:id="150" w:author="Johnny Nguyen" w:date="2020-02-18T07:48:00Z">
+          <w:rPrChange w:id="206" w:author="Johnny Nguyen" w:date="2020-02-18T07:48:00Z">
             <w:rPr/>
           </w:rPrChange>
         </w:rPr>
@@ -3583,7 +3841,7 @@
       <w:r>
         <w:rPr>
           <w:lang w:val="en-GB"/>
-          <w:rPrChange w:id="151" w:author="Johnny Nguyen" w:date="2020-02-18T07:48:00Z">
+          <w:rPrChange w:id="207" w:author="Johnny Nguyen" w:date="2020-02-18T07:48:00Z">
             <w:rPr/>
           </w:rPrChange>
         </w:rPr>
@@ -3650,7 +3908,7 @@
       <w:r>
         <w:rPr>
           <w:lang w:val="en-GB"/>
-          <w:rPrChange w:id="152" w:author="Johnny Nguyen" w:date="2020-02-18T07:48:00Z">
+          <w:rPrChange w:id="208" w:author="Johnny Nguyen" w:date="2020-02-18T07:48:00Z">
             <w:rPr/>
           </w:rPrChange>
         </w:rPr>
@@ -3716,7 +3974,7 @@
       <w:r>
         <w:rPr>
           <w:lang w:val="en-GB"/>
-          <w:rPrChange w:id="153" w:author="Johnny Nguyen" w:date="2020-02-18T07:48:00Z">
+          <w:rPrChange w:id="209" w:author="Johnny Nguyen" w:date="2020-02-18T07:48:00Z">
             <w:rPr/>
           </w:rPrChange>
         </w:rPr>
@@ -3801,7 +4059,7 @@
       <w:r>
         <w:rPr>
           <w:lang w:val="en-GB"/>
-          <w:rPrChange w:id="154" w:author="Johnny Nguyen" w:date="2020-02-18T07:48:00Z">
+          <w:rPrChange w:id="210" w:author="Johnny Nguyen" w:date="2020-02-18T07:48:00Z">
             <w:rPr/>
           </w:rPrChange>
         </w:rPr>

</xml_diff>

<commit_message>
#8 First try to translate into english on related works in report
</commit_message>
<xml_diff>
--- a/SAI_report.docx
+++ b/SAI_report.docx
@@ -1960,25 +1960,28 @@
       <w:pPr>
         <w:rPr>
           <w:ins w:id="113" w:author="Johnny Nguyen" w:date="2020-02-20T13:22:00Z"/>
-          <w:lang w:val="en-GB"/>
-        </w:rPr>
-      </w:pPr>
-    </w:p>
-    <w:p>
-      <w:pPr>
-        <w:rPr>
-          <w:ins w:id="114" w:author="Johnny Nguyen" w:date="2020-02-20T13:21:00Z"/>
-          <w:lang w:val="en-GB"/>
-        </w:rPr>
-        <w:pPrChange w:id="115" w:author="Johnny Nguyen" w:date="2020-02-20T13:22:00Z">
+          <w:rPrChange w:id="114" w:author="Johnny Nguyen" w:date="2020-02-20T13:30:00Z">
+            <w:rPr>
+              <w:ins w:id="115" w:author="Johnny Nguyen" w:date="2020-02-20T13:22:00Z"/>
+              <w:lang w:val="en-GB"/>
+            </w:rPr>
+          </w:rPrChange>
+        </w:rPr>
+      </w:pPr>
+    </w:p>
+    <w:p>
+      <w:pPr>
+        <w:rPr>
+          <w:ins w:id="116" w:author="Johnny Nguyen" w:date="2020-02-20T13:21:00Z"/>
+          <w:lang w:val="en-GB"/>
+        </w:rPr>
+        <w:pPrChange w:id="117" w:author="Johnny Nguyen" w:date="2020-02-20T13:22:00Z">
           <w:pPr>
             <w:ind w:left="720" w:hanging="720"/>
           </w:pPr>
         </w:pPrChange>
       </w:pPr>
-      <w:bookmarkStart w:id="116" w:name="_GoBack"/>
-      <w:bookmarkEnd w:id="116"/>
-      <w:ins w:id="117" w:author="Johnny Nguyen" w:date="2020-02-20T13:21:00Z">
+      <w:ins w:id="118" w:author="Johnny Nguyen" w:date="2020-02-20T13:21:00Z">
         <w:r>
           <w:rPr>
             <w:lang w:val="en-GB"/>
@@ -1989,42 +1992,18 @@
           <w:rPr>
             <w:lang w:val="en-GB"/>
           </w:rPr>
-          <w:t>o command the mouse with the voice. Each speech intented to the virtual assistant</w:t>
-        </w:r>
-        <w:r>
-          <w:rPr>
-            <w:lang w:val="en-GB"/>
-          </w:rPr>
-          <w:t xml:space="preserve"> </w:t>
-        </w:r>
-        <w:r>
-          <w:rPr>
-            <w:lang w:val="en-GB"/>
-          </w:rPr>
-          <w:t>will trigered a communication process in case of misunderstanding [Cite J.Lieu and Al] to</w:t>
-        </w:r>
-        <w:r>
-          <w:rPr>
-            <w:lang w:val="en-GB"/>
-          </w:rPr>
-          <w:t xml:space="preserve"> </w:t>
-        </w:r>
-        <w:r>
-          <w:rPr>
-            <w:lang w:val="en-GB"/>
-          </w:rPr>
-          <w:t>know more about the action or do the asked action.</w:t>
-        </w:r>
-      </w:ins>
-    </w:p>
-    <w:p>
-      <w:pPr>
-        <w:rPr>
-          <w:del w:id="118" w:author="Johnny Nguyen" w:date="2020-02-20T13:21:00Z"/>
-          <w:lang w:val="en-GB"/>
-          <w:rPrChange w:id="119" w:author="Johnny Nguyen" w:date="2020-02-20T13:16:00Z">
+          <w:t>o command the mouse with the voice. Each speech intented to the virtual assistant will trigered a communication process in case of misunderstanding [Cite J.Lieu and Al] to know more about the action or do the asked action.</w:t>
+        </w:r>
+      </w:ins>
+    </w:p>
+    <w:p>
+      <w:pPr>
+        <w:rPr>
+          <w:del w:id="119" w:author="Johnny Nguyen" w:date="2020-02-20T13:21:00Z"/>
+          <w:lang w:val="en-GB"/>
+          <w:rPrChange w:id="120" w:author="Johnny Nguyen" w:date="2020-02-20T13:16:00Z">
             <w:rPr>
-              <w:del w:id="120" w:author="Johnny Nguyen" w:date="2020-02-20T13:21:00Z"/>
+              <w:del w:id="121" w:author="Johnny Nguyen" w:date="2020-02-20T13:21:00Z"/>
             </w:rPr>
           </w:rPrChange>
         </w:rPr>
@@ -2104,13 +2083,6 @@
     <w:p>
       <w:pPr>
         <w:rPr>
-          <w:del w:id="121" w:author="Johnny Nguyen" w:date="2020-02-20T10:59:00Z"/>
-        </w:rPr>
-      </w:pPr>
-    </w:p>
-    <w:p>
-      <w:pPr>
-        <w:rPr>
           <w:del w:id="122" w:author="Johnny Nguyen" w:date="2020-02-20T10:59:00Z"/>
         </w:rPr>
       </w:pPr>
@@ -2119,21 +2091,28 @@
       <w:pPr>
         <w:rPr>
           <w:del w:id="123" w:author="Johnny Nguyen" w:date="2020-02-20T10:59:00Z"/>
+        </w:rPr>
+      </w:pPr>
+    </w:p>
+    <w:p>
+      <w:pPr>
+        <w:rPr>
+          <w:del w:id="124" w:author="Johnny Nguyen" w:date="2020-02-20T10:59:00Z"/>
           <w:strike/>
-          <w:rPrChange w:id="124" w:author="Johnny Nguyen" w:date="2020-02-20T13:15:00Z">
+          <w:rPrChange w:id="125" w:author="Johnny Nguyen" w:date="2020-02-20T13:15:00Z">
             <w:rPr>
-              <w:del w:id="125" w:author="Johnny Nguyen" w:date="2020-02-20T10:59:00Z"/>
+              <w:del w:id="126" w:author="Johnny Nguyen" w:date="2020-02-20T10:59:00Z"/>
               <w:strike/>
               <w:lang w:val="en-GB"/>
             </w:rPr>
           </w:rPrChange>
         </w:rPr>
       </w:pPr>
-      <w:del w:id="126" w:author="Johnny Nguyen" w:date="2020-02-20T10:59:00Z">
+      <w:del w:id="127" w:author="Johnny Nguyen" w:date="2020-02-20T10:59:00Z">
         <w:r>
           <w:rPr>
             <w:strike/>
-            <w:rPrChange w:id="127" w:author="Johnny Nguyen" w:date="2020-02-20T13:15:00Z">
+            <w:rPrChange w:id="128" w:author="Johnny Nguyen" w:date="2020-02-20T13:15:00Z">
               <w:rPr>
                 <w:strike/>
                 <w:lang w:val="en-GB"/>
@@ -2147,31 +2126,18 @@
     <w:p>
       <w:pPr>
         <w:rPr>
-          <w:del w:id="128" w:author="Johnny Nguyen" w:date="2020-02-20T10:59:00Z"/>
+          <w:del w:id="129" w:author="Johnny Nguyen" w:date="2020-02-20T10:59:00Z"/>
           <w:strike/>
-          <w:rPrChange w:id="129" w:author="Johnny Nguyen" w:date="2020-02-20T13:15:00Z">
+          <w:rPrChange w:id="130" w:author="Johnny Nguyen" w:date="2020-02-20T13:15:00Z">
             <w:rPr>
-              <w:del w:id="130" w:author="Johnny Nguyen" w:date="2020-02-20T10:59:00Z"/>
+              <w:del w:id="131" w:author="Johnny Nguyen" w:date="2020-02-20T10:59:00Z"/>
               <w:strike/>
               <w:lang w:val="en-GB"/>
             </w:rPr>
           </w:rPrChange>
         </w:rPr>
       </w:pPr>
-      <w:del w:id="131" w:author="Johnny Nguyen" w:date="2020-02-20T10:59:00Z">
-        <w:r>
-          <w:rPr>
-            <w:strike/>
-            <w:rPrChange w:id="132" w:author="Johnny Nguyen" w:date="2020-02-20T13:15:00Z">
-              <w:rPr>
-                <w:strike/>
-                <w:lang w:val="en-GB"/>
-              </w:rPr>
-            </w:rPrChange>
-          </w:rPr>
-          <w:lastRenderedPageBreak/>
-          <w:delText>Siri, google assistant, Alexa =&gt; predefine commands</w:delText>
-        </w:r>
+      <w:del w:id="132" w:author="Johnny Nguyen" w:date="2020-02-20T10:59:00Z">
         <w:r>
           <w:rPr>
             <w:strike/>
@@ -2182,298 +2148,299 @@
               </w:rPr>
             </w:rPrChange>
           </w:rPr>
-          <w:delText xml:space="preserve"> </w:delText>
-        </w:r>
-      </w:del>
-    </w:p>
-    <w:p>
-      <w:pPr>
-        <w:rPr>
-          <w:del w:id="134" w:author="Johnny Nguyen" w:date="2020-02-20T10:59:00Z"/>
-          <w:strike/>
-          <w:rPrChange w:id="135" w:author="Johnny Nguyen" w:date="2020-02-20T13:15:00Z">
-            <w:rPr>
-              <w:del w:id="136" w:author="Johnny Nguyen" w:date="2020-02-20T10:59:00Z"/>
-              <w:strike/>
-              <w:lang w:val="en-GB"/>
-            </w:rPr>
-          </w:rPrChange>
-        </w:rPr>
-      </w:pPr>
-      <w:del w:id="137" w:author="Johnny Nguyen" w:date="2020-02-20T10:59:00Z">
+          <w:lastRenderedPageBreak/>
+          <w:delText>Siri, google assistant, Alexa =&gt; predefine commands</w:delText>
+        </w:r>
         <w:r>
           <w:rPr>
             <w:strike/>
-            <w:rPrChange w:id="138" w:author="Johnny Nguyen" w:date="2020-02-20T13:15:00Z">
+            <w:rPrChange w:id="134" w:author="Johnny Nguyen" w:date="2020-02-20T13:15:00Z">
               <w:rPr>
                 <w:strike/>
                 <w:lang w:val="en-GB"/>
               </w:rPr>
             </w:rPrChange>
           </w:rPr>
-          <w:delText>Explain to create a command on google assistant (action)</w:delText>
+          <w:delText xml:space="preserve"> </w:delText>
         </w:r>
       </w:del>
     </w:p>
     <w:p>
       <w:pPr>
         <w:rPr>
-          <w:del w:id="139" w:author="Johnny Nguyen" w:date="2020-02-20T10:59:00Z"/>
+          <w:del w:id="135" w:author="Johnny Nguyen" w:date="2020-02-20T10:59:00Z"/>
           <w:strike/>
-          <w:rPrChange w:id="140" w:author="Johnny Nguyen" w:date="2020-02-20T13:15:00Z">
+          <w:rPrChange w:id="136" w:author="Johnny Nguyen" w:date="2020-02-20T13:15:00Z">
             <w:rPr>
-              <w:del w:id="141" w:author="Johnny Nguyen" w:date="2020-02-20T10:59:00Z"/>
+              <w:del w:id="137" w:author="Johnny Nguyen" w:date="2020-02-20T10:59:00Z"/>
               <w:strike/>
               <w:lang w:val="en-GB"/>
             </w:rPr>
           </w:rPrChange>
         </w:rPr>
       </w:pPr>
-      <w:del w:id="142" w:author="Johnny Nguyen" w:date="2020-02-20T10:59:00Z">
+      <w:del w:id="138" w:author="Johnny Nguyen" w:date="2020-02-20T10:59:00Z">
         <w:r>
           <w:rPr>
             <w:strike/>
-            <w:rPrChange w:id="143" w:author="Johnny Nguyen" w:date="2020-02-20T13:15:00Z">
+            <w:rPrChange w:id="139" w:author="Johnny Nguyen" w:date="2020-02-20T13:15:00Z">
               <w:rPr>
                 <w:strike/>
                 <w:lang w:val="en-GB"/>
               </w:rPr>
             </w:rPrChange>
           </w:rPr>
-          <w:delText>Explain to create a command on google assistant (skill)</w:delText>
+          <w:delText>Explain to create a command on google assistant (action)</w:delText>
         </w:r>
       </w:del>
     </w:p>
     <w:p>
       <w:pPr>
         <w:rPr>
-          <w:del w:id="144" w:author="Johnny Nguyen" w:date="2020-02-20T10:59:00Z"/>
+          <w:del w:id="140" w:author="Johnny Nguyen" w:date="2020-02-20T10:59:00Z"/>
           <w:strike/>
-          <w:rPrChange w:id="145" w:author="Johnny Nguyen" w:date="2020-02-20T13:15:00Z">
+          <w:rPrChange w:id="141" w:author="Johnny Nguyen" w:date="2020-02-20T13:15:00Z">
             <w:rPr>
-              <w:del w:id="146" w:author="Johnny Nguyen" w:date="2020-02-20T10:59:00Z"/>
+              <w:del w:id="142" w:author="Johnny Nguyen" w:date="2020-02-20T10:59:00Z"/>
               <w:strike/>
               <w:lang w:val="en-GB"/>
             </w:rPr>
           </w:rPrChange>
         </w:rPr>
       </w:pPr>
-      <w:del w:id="147" w:author="Johnny Nguyen" w:date="2020-02-20T10:59:00Z">
+      <w:del w:id="143" w:author="Johnny Nguyen" w:date="2020-02-20T10:59:00Z">
         <w:r>
           <w:rPr>
             <w:strike/>
-            <w:rPrChange w:id="148" w:author="Johnny Nguyen" w:date="2020-02-20T13:15:00Z">
+            <w:rPrChange w:id="144" w:author="Johnny Nguyen" w:date="2020-02-20T13:15:00Z">
               <w:rPr>
                 <w:strike/>
                 <w:lang w:val="en-GB"/>
               </w:rPr>
             </w:rPrChange>
           </w:rPr>
-          <w:delText>Explain the others ?</w:delText>
+          <w:delText>Explain to create a command on google assistant (skill)</w:delText>
         </w:r>
       </w:del>
     </w:p>
     <w:p>
       <w:pPr>
         <w:rPr>
-          <w:del w:id="149" w:author="Johnny Nguyen" w:date="2020-02-20T10:59:00Z"/>
+          <w:del w:id="145" w:author="Johnny Nguyen" w:date="2020-02-20T10:59:00Z"/>
           <w:strike/>
-          <w:rPrChange w:id="150" w:author="Johnny Nguyen" w:date="2020-02-20T13:15:00Z">
+          <w:rPrChange w:id="146" w:author="Johnny Nguyen" w:date="2020-02-20T13:15:00Z">
             <w:rPr>
-              <w:del w:id="151" w:author="Johnny Nguyen" w:date="2020-02-20T10:59:00Z"/>
+              <w:del w:id="147" w:author="Johnny Nguyen" w:date="2020-02-20T10:59:00Z"/>
               <w:strike/>
               <w:lang w:val="en-GB"/>
             </w:rPr>
           </w:rPrChange>
         </w:rPr>
       </w:pPr>
-      <w:del w:id="152" w:author="Johnny Nguyen" w:date="2020-02-20T10:59:00Z">
+      <w:del w:id="148" w:author="Johnny Nguyen" w:date="2020-02-20T10:59:00Z">
         <w:r>
           <w:rPr>
             <w:strike/>
-            <w:rPrChange w:id="153" w:author="Johnny Nguyen" w:date="2020-02-20T13:15:00Z">
+            <w:rPrChange w:id="149" w:author="Johnny Nguyen" w:date="2020-02-20T13:15:00Z">
               <w:rPr>
                 <w:strike/>
                 <w:lang w:val="en-GB"/>
               </w:rPr>
             </w:rPrChange>
           </w:rPr>
-          <w:delText>Ref1 robot et IA</w:delText>
+          <w:delText>Explain the others ?</w:delText>
         </w:r>
       </w:del>
     </w:p>
     <w:p>
       <w:pPr>
         <w:rPr>
-          <w:del w:id="154" w:author="Johnny Nguyen" w:date="2020-02-20T10:59:00Z"/>
+          <w:del w:id="150" w:author="Johnny Nguyen" w:date="2020-02-20T10:59:00Z"/>
           <w:strike/>
-          <w:rPrChange w:id="155" w:author="Johnny Nguyen" w:date="2020-02-20T13:15:00Z">
+          <w:rPrChange w:id="151" w:author="Johnny Nguyen" w:date="2020-02-20T13:15:00Z">
             <w:rPr>
-              <w:del w:id="156" w:author="Johnny Nguyen" w:date="2020-02-20T10:59:00Z"/>
+              <w:del w:id="152" w:author="Johnny Nguyen" w:date="2020-02-20T10:59:00Z"/>
               <w:strike/>
               <w:lang w:val="en-GB"/>
             </w:rPr>
           </w:rPrChange>
         </w:rPr>
       </w:pPr>
-      <w:del w:id="157" w:author="Johnny Nguyen" w:date="2020-02-20T10:59:00Z">
+      <w:del w:id="153" w:author="Johnny Nguyen" w:date="2020-02-20T10:59:00Z">
         <w:r>
           <w:rPr>
             <w:strike/>
-            <w:rPrChange w:id="158" w:author="Johnny Nguyen" w:date="2020-02-20T13:15:00Z">
+            <w:rPrChange w:id="154" w:author="Johnny Nguyen" w:date="2020-02-20T13:15:00Z">
               <w:rPr>
                 <w:strike/>
                 <w:lang w:val="en-GB"/>
               </w:rPr>
             </w:rPrChange>
           </w:rPr>
-          <w:delText>Ref2 virtual assistant</w:delText>
+          <w:delText>Ref1 robot et IA</w:delText>
         </w:r>
       </w:del>
     </w:p>
     <w:p>
       <w:pPr>
         <w:rPr>
-          <w:del w:id="159" w:author="Johnny Nguyen" w:date="2020-02-20T10:59:00Z"/>
+          <w:del w:id="155" w:author="Johnny Nguyen" w:date="2020-02-20T10:59:00Z"/>
           <w:strike/>
-          <w:rPrChange w:id="160" w:author="Johnny Nguyen" w:date="2020-02-20T13:15:00Z">
+          <w:rPrChange w:id="156" w:author="Johnny Nguyen" w:date="2020-02-20T13:15:00Z">
             <w:rPr>
-              <w:del w:id="161" w:author="Johnny Nguyen" w:date="2020-02-20T10:59:00Z"/>
+              <w:del w:id="157" w:author="Johnny Nguyen" w:date="2020-02-20T10:59:00Z"/>
               <w:strike/>
               <w:lang w:val="en-GB"/>
             </w:rPr>
           </w:rPrChange>
         </w:rPr>
       </w:pPr>
-      <w:del w:id="162" w:author="Johnny Nguyen" w:date="2020-02-20T10:59:00Z">
+      <w:del w:id="158" w:author="Johnny Nguyen" w:date="2020-02-20T10:59:00Z">
         <w:r>
           <w:rPr>
             <w:strike/>
-            <w:rPrChange w:id="163" w:author="Johnny Nguyen" w:date="2020-02-20T13:15:00Z">
+            <w:rPrChange w:id="159" w:author="Johnny Nguyen" w:date="2020-02-20T13:15:00Z">
               <w:rPr>
                 <w:strike/>
                 <w:lang w:val="en-GB"/>
               </w:rPr>
             </w:rPrChange>
           </w:rPr>
-          <w:delText>Another way to create a command =&gt; RL on voice and mouse move/click</w:delText>
+          <w:delText>Ref2 virtual assistant</w:delText>
         </w:r>
       </w:del>
     </w:p>
     <w:p>
       <w:pPr>
         <w:rPr>
-          <w:del w:id="164" w:author="Johnny Nguyen" w:date="2020-02-20T10:59:00Z"/>
+          <w:del w:id="160" w:author="Johnny Nguyen" w:date="2020-02-20T10:59:00Z"/>
           <w:strike/>
-          <w:rPrChange w:id="165" w:author="Johnny Nguyen" w:date="2020-02-20T13:15:00Z">
+          <w:rPrChange w:id="161" w:author="Johnny Nguyen" w:date="2020-02-20T13:15:00Z">
             <w:rPr>
-              <w:del w:id="166" w:author="Johnny Nguyen" w:date="2020-02-20T10:59:00Z"/>
+              <w:del w:id="162" w:author="Johnny Nguyen" w:date="2020-02-20T10:59:00Z"/>
               <w:strike/>
               <w:lang w:val="en-GB"/>
             </w:rPr>
           </w:rPrChange>
         </w:rPr>
       </w:pPr>
-      <w:del w:id="167" w:author="Johnny Nguyen" w:date="2020-02-20T10:59:00Z">
+      <w:del w:id="163" w:author="Johnny Nguyen" w:date="2020-02-20T10:59:00Z">
         <w:r>
           <w:rPr>
             <w:strike/>
-            <w:rPrChange w:id="168" w:author="Johnny Nguyen" w:date="2020-02-20T13:15:00Z">
+            <w:rPrChange w:id="164" w:author="Johnny Nguyen" w:date="2020-02-20T13:15:00Z">
               <w:rPr>
                 <w:strike/>
                 <w:lang w:val="en-GB"/>
               </w:rPr>
             </w:rPrChange>
           </w:rPr>
-          <w:delText>Hypothesis to test</w:delText>
+          <w:delText>Another way to create a command =&gt; RL on voice and mouse move/click</w:delText>
         </w:r>
       </w:del>
     </w:p>
     <w:p>
       <w:pPr>
         <w:rPr>
-          <w:del w:id="169" w:author="Johnny Nguyen" w:date="2020-02-20T10:59:00Z"/>
+          <w:del w:id="165" w:author="Johnny Nguyen" w:date="2020-02-20T10:59:00Z"/>
           <w:strike/>
-          <w:rPrChange w:id="170" w:author="Johnny Nguyen" w:date="2020-02-20T13:15:00Z">
+          <w:rPrChange w:id="166" w:author="Johnny Nguyen" w:date="2020-02-20T13:15:00Z">
             <w:rPr>
-              <w:del w:id="171" w:author="Johnny Nguyen" w:date="2020-02-20T10:59:00Z"/>
+              <w:del w:id="167" w:author="Johnny Nguyen" w:date="2020-02-20T10:59:00Z"/>
               <w:strike/>
               <w:lang w:val="en-GB"/>
             </w:rPr>
           </w:rPrChange>
         </w:rPr>
       </w:pPr>
-      <w:del w:id="172" w:author="Johnny Nguyen" w:date="2020-02-20T10:59:00Z">
+      <w:del w:id="168" w:author="Johnny Nguyen" w:date="2020-02-20T10:59:00Z">
         <w:r>
           <w:rPr>
             <w:strike/>
-            <w:rPrChange w:id="173" w:author="Johnny Nguyen" w:date="2020-02-20T13:15:00Z">
+            <w:rPrChange w:id="169" w:author="Johnny Nguyen" w:date="2020-02-20T13:15:00Z">
               <w:rPr>
                 <w:strike/>
                 <w:lang w:val="en-GB"/>
               </w:rPr>
             </w:rPrChange>
           </w:rPr>
-          <w:delText>Explain the voice</w:delText>
+          <w:delText>Hypothesis to test</w:delText>
         </w:r>
       </w:del>
     </w:p>
     <w:p>
       <w:pPr>
         <w:rPr>
-          <w:del w:id="174" w:author="Johnny Nguyen" w:date="2020-02-20T10:59:00Z"/>
+          <w:del w:id="170" w:author="Johnny Nguyen" w:date="2020-02-20T10:59:00Z"/>
           <w:strike/>
-          <w:rPrChange w:id="175" w:author="Johnny Nguyen" w:date="2020-02-20T13:15:00Z">
+          <w:rPrChange w:id="171" w:author="Johnny Nguyen" w:date="2020-02-20T13:15:00Z">
             <w:rPr>
-              <w:del w:id="176" w:author="Johnny Nguyen" w:date="2020-02-20T10:59:00Z"/>
+              <w:del w:id="172" w:author="Johnny Nguyen" w:date="2020-02-20T10:59:00Z"/>
               <w:strike/>
               <w:lang w:val="en-GB"/>
             </w:rPr>
           </w:rPrChange>
         </w:rPr>
       </w:pPr>
-      <w:del w:id="177" w:author="Johnny Nguyen" w:date="2020-02-20T10:59:00Z">
+      <w:del w:id="173" w:author="Johnny Nguyen" w:date="2020-02-20T10:59:00Z">
         <w:r>
           <w:rPr>
             <w:strike/>
-            <w:rPrChange w:id="178" w:author="Johnny Nguyen" w:date="2020-02-20T13:15:00Z">
+            <w:rPrChange w:id="174" w:author="Johnny Nguyen" w:date="2020-02-20T13:15:00Z">
               <w:rPr>
                 <w:strike/>
                 <w:lang w:val="en-GB"/>
               </w:rPr>
             </w:rPrChange>
           </w:rPr>
-          <w:delText>Explain the mouse move/click</w:delText>
+          <w:delText>Explain the voice</w:delText>
         </w:r>
       </w:del>
     </w:p>
     <w:p>
       <w:pPr>
         <w:rPr>
-          <w:del w:id="179" w:author="Johnny Nguyen" w:date="2020-02-20T10:59:00Z"/>
+          <w:del w:id="175" w:author="Johnny Nguyen" w:date="2020-02-20T10:59:00Z"/>
           <w:strike/>
-          <w:rPrChange w:id="180" w:author="Johnny Nguyen" w:date="2020-02-20T13:15:00Z">
+          <w:rPrChange w:id="176" w:author="Johnny Nguyen" w:date="2020-02-20T13:15:00Z">
             <w:rPr>
-              <w:del w:id="181" w:author="Johnny Nguyen" w:date="2020-02-20T10:59:00Z"/>
+              <w:del w:id="177" w:author="Johnny Nguyen" w:date="2020-02-20T10:59:00Z"/>
               <w:strike/>
               <w:lang w:val="en-GB"/>
             </w:rPr>
           </w:rPrChange>
         </w:rPr>
       </w:pPr>
-      <w:del w:id="182" w:author="Johnny Nguyen" w:date="2020-02-20T10:59:00Z">
+      <w:del w:id="178" w:author="Johnny Nguyen" w:date="2020-02-20T10:59:00Z">
         <w:r>
           <w:rPr>
             <w:strike/>
-            <w:rPrChange w:id="183" w:author="Johnny Nguyen" w:date="2020-02-20T13:15:00Z">
+            <w:rPrChange w:id="179" w:author="Johnny Nguyen" w:date="2020-02-20T13:15:00Z">
               <w:rPr>
                 <w:strike/>
                 <w:lang w:val="en-GB"/>
               </w:rPr>
             </w:rPrChange>
           </w:rPr>
-          <w:delText>Objective: create a</w:delText>
-        </w:r>
+          <w:delText>Explain the mouse move/click</w:delText>
+        </w:r>
+      </w:del>
+    </w:p>
+    <w:p>
+      <w:pPr>
+        <w:rPr>
+          <w:del w:id="180" w:author="Johnny Nguyen" w:date="2020-02-20T10:59:00Z"/>
+          <w:strike/>
+          <w:rPrChange w:id="181" w:author="Johnny Nguyen" w:date="2020-02-20T13:15:00Z">
+            <w:rPr>
+              <w:del w:id="182" w:author="Johnny Nguyen" w:date="2020-02-20T10:59:00Z"/>
+              <w:strike/>
+              <w:lang w:val="en-GB"/>
+            </w:rPr>
+          </w:rPrChange>
+        </w:rPr>
+      </w:pPr>
+      <w:del w:id="183" w:author="Johnny Nguyen" w:date="2020-02-20T10:59:00Z">
         <w:r>
           <w:rPr>
             <w:strike/>
@@ -2484,7 +2451,7 @@
               </w:rPr>
             </w:rPrChange>
           </w:rPr>
-          <w:delText xml:space="preserve">n </w:delText>
+          <w:delText>Objective: create a</w:delText>
         </w:r>
         <w:r>
           <w:rPr>
@@ -2496,7 +2463,7 @@
               </w:rPr>
             </w:rPrChange>
           </w:rPr>
-          <w:delText xml:space="preserve">ecological </w:delText>
+          <w:delText xml:space="preserve">n </w:delText>
         </w:r>
         <w:r>
           <w:rPr>
@@ -2508,7 +2475,7 @@
               </w:rPr>
             </w:rPrChange>
           </w:rPr>
-          <w:delText xml:space="preserve">artificial intelligent </w:delText>
+          <w:delText xml:space="preserve">ecological </w:delText>
         </w:r>
         <w:r>
           <w:rPr>
@@ -2520,78 +2487,79 @@
               </w:rPr>
             </w:rPrChange>
           </w:rPr>
-          <w:delText>assistant</w:delText>
-        </w:r>
-      </w:del>
-    </w:p>
-    <w:p>
-      <w:pPr>
-        <w:rPr>
-          <w:del w:id="188" w:author="Johnny Nguyen" w:date="2020-02-20T10:59:00Z"/>
-          <w:strike/>
-          <w:rPrChange w:id="189" w:author="Johnny Nguyen" w:date="2020-02-20T13:15:00Z">
-            <w:rPr>
-              <w:del w:id="190" w:author="Johnny Nguyen" w:date="2020-02-20T10:59:00Z"/>
-              <w:strike/>
-              <w:lang w:val="en-GB"/>
-            </w:rPr>
-          </w:rPrChange>
-        </w:rPr>
-      </w:pPr>
-      <w:del w:id="191" w:author="Johnny Nguyen" w:date="2020-02-20T10:59:00Z">
+          <w:delText xml:space="preserve">artificial intelligent </w:delText>
+        </w:r>
         <w:r>
           <w:rPr>
             <w:strike/>
-            <w:rPrChange w:id="192" w:author="Johnny Nguyen" w:date="2020-02-20T13:15:00Z">
+            <w:rPrChange w:id="188" w:author="Johnny Nguyen" w:date="2020-02-20T13:15:00Z">
               <w:rPr>
                 <w:strike/>
                 <w:lang w:val="en-GB"/>
               </w:rPr>
             </w:rPrChange>
           </w:rPr>
-          <w:delText>How to solve it ?</w:delText>
+          <w:delText>assistant</w:delText>
         </w:r>
       </w:del>
     </w:p>
     <w:p>
       <w:pPr>
         <w:rPr>
-          <w:del w:id="193" w:author="Johnny Nguyen" w:date="2020-02-20T10:59:00Z"/>
+          <w:del w:id="189" w:author="Johnny Nguyen" w:date="2020-02-20T10:59:00Z"/>
           <w:strike/>
-          <w:rPrChange w:id="194" w:author="Johnny Nguyen" w:date="2020-02-20T13:15:00Z">
+          <w:rPrChange w:id="190" w:author="Johnny Nguyen" w:date="2020-02-20T13:15:00Z">
             <w:rPr>
-              <w:del w:id="195" w:author="Johnny Nguyen" w:date="2020-02-20T10:59:00Z"/>
+              <w:del w:id="191" w:author="Johnny Nguyen" w:date="2020-02-20T10:59:00Z"/>
               <w:strike/>
               <w:lang w:val="en-GB"/>
             </w:rPr>
           </w:rPrChange>
         </w:rPr>
       </w:pPr>
-      <w:del w:id="196" w:author="Johnny Nguyen" w:date="2020-02-20T10:59:00Z">
+      <w:del w:id="192" w:author="Johnny Nguyen" w:date="2020-02-20T10:59:00Z">
         <w:r>
           <w:rPr>
             <w:strike/>
-            <w:rPrChange w:id="197" w:author="Johnny Nguyen" w:date="2020-02-20T13:15:00Z">
+            <w:rPrChange w:id="193" w:author="Johnny Nguyen" w:date="2020-02-20T13:15:00Z">
               <w:rPr>
                 <w:strike/>
                 <w:lang w:val="en-GB"/>
               </w:rPr>
             </w:rPrChange>
           </w:rPr>
-          <w:delText>What are the mains results ?</w:delText>
+          <w:delText>How to solve it ?</w:delText>
         </w:r>
       </w:del>
     </w:p>
     <w:p>
       <w:pPr>
         <w:rPr>
-          <w:rPrChange w:id="198" w:author="Johnny Nguyen" w:date="2020-02-20T13:15:00Z">
+          <w:del w:id="194" w:author="Johnny Nguyen" w:date="2020-02-20T10:59:00Z"/>
+          <w:strike/>
+          <w:rPrChange w:id="195" w:author="Johnny Nguyen" w:date="2020-02-20T13:15:00Z">
             <w:rPr>
+              <w:del w:id="196" w:author="Johnny Nguyen" w:date="2020-02-20T10:59:00Z"/>
+              <w:strike/>
               <w:lang w:val="en-GB"/>
             </w:rPr>
           </w:rPrChange>
         </w:rPr>
       </w:pPr>
+      <w:del w:id="197" w:author="Johnny Nguyen" w:date="2020-02-20T10:59:00Z">
+        <w:r>
+          <w:rPr>
+            <w:strike/>
+            <w:rPrChange w:id="198" w:author="Johnny Nguyen" w:date="2020-02-20T13:15:00Z">
+              <w:rPr>
+                <w:strike/>
+                <w:lang w:val="en-GB"/>
+              </w:rPr>
+            </w:rPrChange>
+          </w:rPr>
+          <w:delText>What are the mains results ?</w:delText>
+        </w:r>
+      </w:del>
     </w:p>
     <w:p>
       <w:pPr>
@@ -2605,6 +2573,17 @@
       </w:pPr>
     </w:p>
     <w:p>
+      <w:pPr>
+        <w:rPr>
+          <w:rPrChange w:id="200" w:author="Johnny Nguyen" w:date="2020-02-20T13:15:00Z">
+            <w:rPr>
+              <w:lang w:val="en-GB"/>
+            </w:rPr>
+          </w:rPrChange>
+        </w:rPr>
+      </w:pPr>
+    </w:p>
+    <w:p>
       <w:r>
         <w:t>Related work</w:t>
       </w:r>
@@ -2662,7 +2641,7 @@
       <w:r>
         <w:rPr>
           <w:lang w:val="en-GB"/>
-          <w:rPrChange w:id="200" w:author="Johnny Nguyen" w:date="2020-02-18T07:47:00Z">
+          <w:rPrChange w:id="201" w:author="Johnny Nguyen" w:date="2020-02-18T07:47:00Z">
             <w:rPr/>
           </w:rPrChange>
         </w:rPr>
@@ -2703,475 +2682,1144 @@
         </w:rPr>
         <w:t xml:space="preserve"> </w:t>
       </w:r>
-      <w:r>
+      <w:ins w:id="202" w:author="Johnny Nguyen" w:date="2020-02-20T13:30:00Z">
+        <w:r>
+          <w:rPr>
+            <w:lang w:val="en-GB"/>
+          </w:rPr>
+          <w:t>T</w:t>
+        </w:r>
+        <w:r>
+          <w:rPr>
+            <w:lang w:val="en-GB"/>
+            <w:rPrChange w:id="203" w:author="Johnny Nguyen" w:date="2020-02-20T13:32:00Z">
+              <w:rPr/>
+            </w:rPrChange>
+          </w:rPr>
+          <w:t xml:space="preserve">hen, according to the J. Lieu and Al work, the reinforcement learning </w:t>
+        </w:r>
+      </w:ins>
+      <w:ins w:id="204" w:author="Johnny Nguyen" w:date="2020-02-20T13:31:00Z">
+        <w:r>
+          <w:rPr>
+            <w:lang w:val="en-GB"/>
+            <w:rPrChange w:id="205" w:author="Johnny Nguyen" w:date="2020-02-20T13:32:00Z">
+              <w:rPr/>
+            </w:rPrChange>
+          </w:rPr>
+          <w:t xml:space="preserve">used with another method kind could be used to </w:t>
+        </w:r>
+      </w:ins>
+      <w:ins w:id="206" w:author="Johnny Nguyen" w:date="2020-02-20T13:32:00Z">
+        <w:r>
+          <w:rPr>
+            <w:lang w:val="en-GB"/>
+          </w:rPr>
+          <w:t xml:space="preserve">solve </w:t>
+        </w:r>
+      </w:ins>
+      <w:ins w:id="207" w:author="Johnny Nguyen" w:date="2020-02-20T13:31:00Z">
+        <w:r>
+          <w:rPr>
+            <w:lang w:val="en-GB"/>
+            <w:rPrChange w:id="208" w:author="Johnny Nguyen" w:date="2020-02-20T13:32:00Z">
+              <w:rPr/>
+            </w:rPrChange>
+          </w:rPr>
+          <w:t>the limited m</w:t>
+        </w:r>
+      </w:ins>
+      <w:ins w:id="209" w:author="Johnny Nguyen" w:date="2020-02-20T13:32:00Z">
+        <w:r>
+          <w:rPr>
+            <w:lang w:val="en-GB"/>
+            <w:rPrChange w:id="210" w:author="Johnny Nguyen" w:date="2020-02-20T13:32:00Z">
+              <w:rPr/>
+            </w:rPrChange>
+          </w:rPr>
+          <w:t>emory</w:t>
+        </w:r>
+        <w:r>
+          <w:rPr>
+            <w:lang w:val="en-GB"/>
+          </w:rPr>
+          <w:t xml:space="preserve"> usage pr</w:t>
+        </w:r>
+        <w:r>
+          <w:rPr>
+            <w:lang w:val="en-GB"/>
+            <w:rPrChange w:id="211" w:author="Johnny Nguyen" w:date="2020-02-20T13:32:00Z">
+              <w:rPr/>
+            </w:rPrChange>
+          </w:rPr>
+          <w:t>ob</w:t>
+        </w:r>
+        <w:r>
+          <w:rPr>
+            <w:lang w:val="en-GB"/>
+          </w:rPr>
+          <w:t>lem</w:t>
+        </w:r>
+      </w:ins>
+      <w:ins w:id="212" w:author="Johnny Nguyen" w:date="2020-02-20T13:30:00Z">
+        <w:r>
+          <w:rPr>
+            <w:lang w:val="en-GB"/>
+            <w:rPrChange w:id="213" w:author="Johnny Nguyen" w:date="2020-02-20T13:32:00Z">
+              <w:rPr/>
+            </w:rPrChange>
+          </w:rPr>
+          <w:t xml:space="preserve"> </w:t>
+        </w:r>
+      </w:ins>
+      <w:ins w:id="214" w:author="Johnny Nguyen" w:date="2020-02-20T13:32:00Z">
+        <w:r>
+          <w:rPr>
+            <w:lang w:val="en-GB"/>
+          </w:rPr>
+          <w:t xml:space="preserve">by our algorithm </w:t>
+        </w:r>
+        <w:r>
+          <w:rPr>
+            <w:lang w:val="en-GB"/>
+          </w:rPr>
+          <w:t>[</w:t>
+        </w:r>
+        <w:r>
+          <w:fldChar w:fldCharType="begin"/>
+        </w:r>
+        <w:r>
+          <w:rPr>
+            <w:lang w:val="en-GB"/>
+          </w:rPr>
+          <w:instrText xml:space="preserve"> HYPERLINK "https://arxiv.org/pdf/1908.11494.pdf" </w:instrText>
+        </w:r>
+        <w:r>
+          <w:fldChar w:fldCharType="separate"/>
+        </w:r>
+        <w:r>
+          <w:rPr>
+            <w:rStyle w:val="Lienhypertexte"/>
+            <w:lang w:val="en-GB"/>
+          </w:rPr>
+          <w:t>https://arxiv.org/pdf/1908.11494.pdf</w:t>
+        </w:r>
+        <w:r>
+          <w:rPr>
+            <w:rStyle w:val="Lienhypertexte"/>
+          </w:rPr>
+          <w:fldChar w:fldCharType="end"/>
+        </w:r>
+        <w:r>
+          <w:rPr>
+            <w:lang w:val="en-GB"/>
+          </w:rPr>
+          <w:t>]</w:t>
+        </w:r>
+        <w:r>
+          <w:rPr>
+            <w:lang w:val="en-GB"/>
+          </w:rPr>
+          <w:t>.</w:t>
+        </w:r>
+      </w:ins>
+      <w:bookmarkStart w:id="215" w:name="_GoBack"/>
+      <w:bookmarkEnd w:id="215"/>
+      <w:r>
+        <w:rPr>
+          <w:lang w:val="en-GB"/>
+          <w:rPrChange w:id="216" w:author="Johnny Nguyen" w:date="2020-02-20T13:32:00Z">
+            <w:rPr/>
+          </w:rPrChange>
+        </w:rPr>
         <w:t>Ensuite, d</w:t>
       </w:r>
       <w:r>
+        <w:rPr>
+          <w:lang w:val="en-GB"/>
+          <w:rPrChange w:id="217" w:author="Johnny Nguyen" w:date="2020-02-20T13:32:00Z">
+            <w:rPr/>
+          </w:rPrChange>
+        </w:rPr>
         <w:t>’</w:t>
       </w:r>
       <w:r>
+        <w:rPr>
+          <w:lang w:val="en-GB"/>
+          <w:rPrChange w:id="218" w:author="Johnny Nguyen" w:date="2020-02-20T13:32:00Z">
+            <w:rPr/>
+          </w:rPrChange>
+        </w:rPr>
         <w:t>apr</w:t>
       </w:r>
       <w:r>
+        <w:rPr>
+          <w:lang w:val="en-GB"/>
+          <w:rPrChange w:id="219" w:author="Johnny Nguyen" w:date="2020-02-20T13:32:00Z">
+            <w:rPr/>
+          </w:rPrChange>
+        </w:rPr>
         <w:t>è</w:t>
       </w:r>
       <w:r>
-        <w:t>s le travail de J. Lieu and A</w:t>
-      </w:r>
-      <w:r>
-        <w:t>l, le RL utilis</w:t>
-      </w:r>
-      <w:r>
-        <w:t>é</w:t>
-      </w:r>
-      <w:r>
+        <w:rPr>
+          <w:lang w:val="en-GB"/>
+          <w:rPrChange w:id="220" w:author="Johnny Nguyen" w:date="2020-02-20T13:32:00Z">
+            <w:rPr/>
+          </w:rPrChange>
+        </w:rPr>
+        <w:t>s le travail de J. Lieu and Al, le RL utilis</w:t>
+      </w:r>
+      <w:r>
+        <w:rPr>
+          <w:lang w:val="en-GB"/>
+          <w:rPrChange w:id="221" w:author="Johnny Nguyen" w:date="2020-02-20T13:32:00Z">
+            <w:rPr/>
+          </w:rPrChange>
+        </w:rPr>
+        <w:t>é</w:t>
+      </w:r>
+      <w:r>
+        <w:rPr>
+          <w:lang w:val="en-GB"/>
+          <w:rPrChange w:id="222" w:author="Johnny Nguyen" w:date="2020-02-20T13:32:00Z">
+            <w:rPr/>
+          </w:rPrChange>
+        </w:rPr>
         <w:t xml:space="preserve"> avec une m</w:t>
       </w:r>
       <w:r>
-        <w:t>é</w:t>
-      </w:r>
-      <w:r>
+        <w:rPr>
+          <w:lang w:val="en-GB"/>
+          <w:rPrChange w:id="223" w:author="Johnny Nguyen" w:date="2020-02-20T13:32:00Z">
+            <w:rPr/>
+          </w:rPrChange>
+        </w:rPr>
+        <w:t>é</w:t>
+      </w:r>
+      <w:r>
+        <w:rPr>
+          <w:lang w:val="en-GB"/>
+          <w:rPrChange w:id="224" w:author="Johnny Nguyen" w:date="2020-02-20T13:32:00Z">
+            <w:rPr/>
+          </w:rPrChange>
+        </w:rPr>
         <w:t>thode diff</w:t>
       </w:r>
       <w:r>
-        <w:t>é</w:t>
-      </w:r>
-      <w:r>
+        <w:rPr>
+          <w:lang w:val="en-GB"/>
+          <w:rPrChange w:id="225" w:author="Johnny Nguyen" w:date="2020-02-20T13:32:00Z">
+            <w:rPr/>
+          </w:rPrChange>
+        </w:rPr>
+        <w:t>é</w:t>
+      </w:r>
+      <w:r>
+        <w:rPr>
+          <w:lang w:val="en-GB"/>
+          <w:rPrChange w:id="226" w:author="Johnny Nguyen" w:date="2020-02-20T13:32:00Z">
+            <w:rPr/>
+          </w:rPrChange>
+        </w:rPr>
         <w:t xml:space="preserve">rente peut </w:t>
       </w:r>
       <w:r>
+        <w:rPr>
+          <w:lang w:val="en-GB"/>
+          <w:rPrChange w:id="227" w:author="Johnny Nguyen" w:date="2020-02-20T13:32:00Z">
+            <w:rPr/>
+          </w:rPrChange>
+        </w:rPr>
         <w:t>ê</w:t>
       </w:r>
       <w:r>
+        <w:rPr>
+          <w:lang w:val="en-GB"/>
+          <w:rPrChange w:id="228" w:author="Johnny Nguyen" w:date="2020-02-20T13:32:00Z">
+            <w:rPr/>
+          </w:rPrChange>
+        </w:rPr>
         <w:t>tre utilis</w:t>
       </w:r>
       <w:r>
-        <w:t>é</w:t>
-      </w:r>
-      <w:r>
+        <w:rPr>
+          <w:lang w:val="en-GB"/>
+          <w:rPrChange w:id="229" w:author="Johnny Nguyen" w:date="2020-02-20T13:32:00Z">
+            <w:rPr/>
+          </w:rPrChange>
+        </w:rPr>
+        <w:t>é</w:t>
+      </w:r>
+      <w:r>
+        <w:rPr>
+          <w:lang w:val="en-GB"/>
+          <w:rPrChange w:id="230" w:author="Johnny Nguyen" w:date="2020-02-20T13:32:00Z">
+            <w:rPr/>
+          </w:rPrChange>
+        </w:rPr>
         <w:t xml:space="preserve"> pour r</w:t>
       </w:r>
       <w:r>
-        <w:t>é</w:t>
-      </w:r>
-      <w:r>
+        <w:rPr>
+          <w:lang w:val="en-GB"/>
+          <w:rPrChange w:id="231" w:author="Johnny Nguyen" w:date="2020-02-20T13:32:00Z">
+            <w:rPr/>
+          </w:rPrChange>
+        </w:rPr>
+        <w:t>é</w:t>
+      </w:r>
+      <w:r>
+        <w:rPr>
+          <w:lang w:val="en-GB"/>
+          <w:rPrChange w:id="232" w:author="Johnny Nguyen" w:date="2020-02-20T13:32:00Z">
+            <w:rPr/>
+          </w:rPrChange>
+        </w:rPr>
         <w:t xml:space="preserve">ponse </w:t>
       </w:r>
       <w:r>
+        <w:rPr>
+          <w:lang w:val="en-GB"/>
+          <w:rPrChange w:id="233" w:author="Johnny Nguyen" w:date="2020-02-20T13:32:00Z">
+            <w:rPr/>
+          </w:rPrChange>
+        </w:rPr>
         <w:t>à</w:t>
       </w:r>
       <w:r>
+        <w:rPr>
+          <w:lang w:val="en-GB"/>
+          <w:rPrChange w:id="234" w:author="Johnny Nguyen" w:date="2020-02-20T13:32:00Z">
+            <w:rPr/>
+          </w:rPrChange>
+        </w:rPr>
         <w:t xml:space="preserve"> la limitation de la m</w:t>
       </w:r>
       <w:r>
-        <w:t>é</w:t>
-      </w:r>
-      <w:r>
+        <w:rPr>
+          <w:lang w:val="en-GB"/>
+          <w:rPrChange w:id="235" w:author="Johnny Nguyen" w:date="2020-02-20T13:32:00Z">
+            <w:rPr/>
+          </w:rPrChange>
+        </w:rPr>
+        <w:t>é</w:t>
+      </w:r>
+      <w:r>
+        <w:rPr>
+          <w:lang w:val="en-GB"/>
+          <w:rPrChange w:id="236" w:author="Johnny Nguyen" w:date="2020-02-20T13:32:00Z">
+            <w:rPr/>
+          </w:rPrChange>
+        </w:rPr>
         <w:t>moire utilis</w:t>
       </w:r>
       <w:r>
-        <w:t>é</w:t>
-      </w:r>
-      <w:r>
+        <w:rPr>
+          <w:lang w:val="en-GB"/>
+          <w:rPrChange w:id="237" w:author="Johnny Nguyen" w:date="2020-02-20T13:32:00Z">
+            <w:rPr/>
+          </w:rPrChange>
+        </w:rPr>
+        <w:t>é</w:t>
+      </w:r>
+      <w:r>
+        <w:rPr>
+          <w:lang w:val="en-GB"/>
+          <w:rPrChange w:id="238" w:author="Johnny Nguyen" w:date="2020-02-20T13:32:00Z">
+            <w:rPr/>
+          </w:rPrChange>
+        </w:rPr>
         <w:t>e par notre algorithme [</w:t>
       </w:r>
+      <w:r>
+        <w:fldChar w:fldCharType="begin"/>
+      </w:r>
+      <w:r>
+        <w:rPr>
+          <w:lang w:val="en-GB"/>
+          <w:rPrChange w:id="239" w:author="Johnny Nguyen" w:date="2020-02-20T13:32:00Z">
+            <w:rPr/>
+          </w:rPrChange>
+        </w:rPr>
+        <w:instrText xml:space="preserve"> HYPERLINK "https://arxiv.org/pdf/1908.11494.pdf" </w:instrText>
+      </w:r>
+      <w:r>
+        <w:fldChar w:fldCharType="separate"/>
+      </w:r>
+      <w:r>
+        <w:rPr>
+          <w:rStyle w:val="Lienhypertexte"/>
+          <w:lang w:val="en-GB"/>
+          <w:rPrChange w:id="240" w:author="Johnny Nguyen" w:date="2020-02-20T13:32:00Z">
+            <w:rPr>
+              <w:rStyle w:val="Lienhypertexte"/>
+            </w:rPr>
+          </w:rPrChange>
+        </w:rPr>
+        <w:t>https://arxiv.org/pdf/1908.11494.pdf</w:t>
+      </w:r>
+      <w:r>
+        <w:rPr>
+          <w:rStyle w:val="Lienhypertexte"/>
+        </w:rPr>
+        <w:fldChar w:fldCharType="end"/>
+      </w:r>
+      <w:r>
+        <w:rPr>
+          <w:lang w:val="en-GB"/>
+          <w:rPrChange w:id="241" w:author="Johnny Nguyen" w:date="2020-02-20T13:32:00Z">
+            <w:rPr/>
+          </w:rPrChange>
+        </w:rPr>
+        <w:t>]</w:t>
+      </w:r>
+      <w:r>
+        <w:rPr>
+          <w:lang w:val="en-GB"/>
+          <w:rPrChange w:id="242" w:author="Johnny Nguyen" w:date="2020-02-20T13:32:00Z">
+            <w:rPr/>
+          </w:rPrChange>
+        </w:rPr>
+        <w:t xml:space="preserve">. </w:t>
+      </w:r>
+      <w:r>
+        <w:t>En r</w:t>
+      </w:r>
+      <w:r>
+        <w:t>é</w:t>
+      </w:r>
+      <w:r>
+        <w:t>ponse au travail de A. Knight, nous devons impl</w:t>
+      </w:r>
+      <w:r>
+        <w:t>é</w:t>
+      </w:r>
+      <w:r>
+        <w:t>menter un algorithme pouvant r</w:t>
+      </w:r>
+      <w:r>
+        <w:t>é</w:t>
+      </w:r>
+      <w:r>
+        <w:t xml:space="preserve">pondre </w:t>
+      </w:r>
+      <w:r>
+        <w:t>à</w:t>
+      </w:r>
+      <w:r>
+        <w:t xml:space="preserve"> la question dont il suppose </w:t>
+      </w:r>
+      <w:r>
+        <w:t>ê</w:t>
+      </w:r>
+      <w:r>
+        <w:t xml:space="preserve">tre impossible </w:t>
+      </w:r>
+      <w:r>
+        <w:t>à</w:t>
+      </w:r>
+      <w:r>
+        <w:t xml:space="preserve"> r</w:t>
+      </w:r>
+      <w:r>
+        <w:t>é</w:t>
+      </w:r>
+      <w:r>
+        <w:t>pondre par un algorithme [</w:t>
+      </w:r>
       <w:hyperlink r:id="rId5" w:history="1">
         <w:r>
           <w:rPr>
             <w:rStyle w:val="Lienhypertexte"/>
           </w:rPr>
-          <w:t>https://arxiv.org/pdf/1908.11494.pdf</w:t>
+          <w:t>https://arxiv.org/ftp/arxiv/papers/1906/1906.10177.pdf</w:t>
         </w:r>
       </w:hyperlink>
       <w:r>
-        <w:t>]</w:t>
-      </w:r>
-      <w:r>
-        <w:t>. En r</w:t>
-      </w:r>
-      <w:r>
-        <w:t>é</w:t>
-      </w:r>
-      <w:r>
-        <w:t>ponse au travail de A. Knight, nous devons impl</w:t>
-      </w:r>
-      <w:r>
-        <w:t>é</w:t>
-      </w:r>
-      <w:r>
-        <w:t>menter un algorithme pouvant r</w:t>
-      </w:r>
-      <w:r>
-        <w:t>é</w:t>
-      </w:r>
-      <w:r>
-        <w:t xml:space="preserve">pondre </w:t>
+        <w:t>].</w:t>
+      </w:r>
+      <w:r>
+        <w:t xml:space="preserve"> </w:t>
+      </w:r>
+      <w:r>
+        <w:t>La recherche effectu</w:t>
+      </w:r>
+      <w:r>
+        <w:t>é</w:t>
+      </w:r>
+      <w:r>
+        <w:t xml:space="preserve">e ressemblera </w:t>
       </w:r>
       <w:r>
         <w:t>à</w:t>
       </w:r>
       <w:r>
-        <w:t xml:space="preserve"> la question dont il suppose </w:t>
-      </w:r>
-      <w:r>
-        <w:t>ê</w:t>
-      </w:r>
-      <w:r>
-        <w:t xml:space="preserve">tre impossible </w:t>
+        <w:t xml:space="preserve"> celle </w:t>
+      </w:r>
+      <w:r>
+        <w:t>é</w:t>
+      </w:r>
+      <w:r>
+        <w:t>mise par Q. D</w:t>
+      </w:r>
+      <w:r>
+        <w:t>ebard and Al sur les int</w:t>
+      </w:r>
+      <w:r>
+        <w:t>é</w:t>
+      </w:r>
+      <w:r>
+        <w:t xml:space="preserve">ractions des utilisateurs avec le touchpad dans un environnement 2D </w:t>
       </w:r>
       <w:r>
         <w:t>à</w:t>
       </w:r>
       <w:r>
-        <w:t xml:space="preserve"> r</w:t>
-      </w:r>
-      <w:r>
-        <w:t>é</w:t>
-      </w:r>
-      <w:r>
-        <w:t>pondre par un algorithme [</w:t>
+        <w:t xml:space="preserve"> 3D.</w:t>
+      </w:r>
+      <w:r>
+        <w:t xml:space="preserve"> </w:t>
+      </w:r>
+      <w:r>
+        <w:rPr>
+          <w:lang w:val="en-GB"/>
+        </w:rPr>
+        <w:t>[</w:t>
+      </w:r>
+      <w:r>
+        <w:fldChar w:fldCharType="begin"/>
+      </w:r>
+      <w:r>
+        <w:rPr>
+          <w:lang w:val="en-GB"/>
+          <w:rPrChange w:id="243" w:author="Johnny Nguyen" w:date="2020-02-20T13:30:00Z">
+            <w:rPr/>
+          </w:rPrChange>
+        </w:rPr>
+        <w:instrText xml:space="preserve"> HYPERLINK "https://arxiv.org/pdf/1904.07802.pdf" </w:instrText>
+      </w:r>
+      <w:r>
+        <w:fldChar w:fldCharType="separate"/>
+      </w:r>
+      <w:r>
+        <w:rPr>
+          <w:rStyle w:val="Lienhypertexte"/>
+          <w:lang w:val="en-GB"/>
+        </w:rPr>
+        <w:t>https://arxiv.org/pdf/1904.07802.pdf</w:t>
+      </w:r>
+      <w:r>
+        <w:rPr>
+          <w:rStyle w:val="Lienhypertexte"/>
+          <w:lang w:val="en-GB"/>
+        </w:rPr>
+        <w:fldChar w:fldCharType="end"/>
+      </w:r>
+      <w:r>
+        <w:rPr>
+          <w:lang w:val="en-GB"/>
+        </w:rPr>
+        <w:t xml:space="preserve">] </w:t>
+      </w:r>
+    </w:p>
+    <w:p>
+      <w:pPr>
+        <w:rPr>
+          <w:lang w:val="en-GB"/>
+        </w:rPr>
+      </w:pPr>
+      <w:r>
+        <w:rPr>
+          <w:lang w:val="en-GB"/>
+        </w:rPr>
+        <w:t>RL in game (alpha go) with image</w:t>
+      </w:r>
+    </w:p>
+    <w:p>
+      <w:pPr>
+        <w:rPr>
+          <w:lang w:val="en-GB"/>
+        </w:rPr>
+      </w:pPr>
+    </w:p>
+    <w:p>
+      <w:pPr>
+        <w:rPr>
+          <w:lang w:val="en-GB"/>
+        </w:rPr>
+      </w:pPr>
+    </w:p>
+    <w:p>
+      <w:pPr>
+        <w:rPr>
+          <w:lang w:val="en-GB"/>
+        </w:rPr>
+      </w:pPr>
+      <w:r>
+        <w:rPr>
+          <w:lang w:val="en-GB"/>
+        </w:rPr>
+        <w:t>Dataset and features</w:t>
+      </w:r>
+    </w:p>
+    <w:p>
+      <w:pPr>
+        <w:rPr>
+          <w:lang w:val="en-GB"/>
+        </w:rPr>
+      </w:pPr>
+      <w:r>
+        <w:rPr>
+          <w:lang w:val="en-GB"/>
+        </w:rPr>
+        <w:t>Record 1minute/10minute/</w:t>
+      </w:r>
+      <w:r>
+        <w:rPr>
+          <w:lang w:val="en-GB"/>
+        </w:rPr>
+        <w:t>1hour/1day</w:t>
+      </w:r>
+    </w:p>
+    <w:p>
+      <w:pPr>
+        <w:rPr>
+          <w:lang w:val="en-GB"/>
+        </w:rPr>
+      </w:pPr>
+      <w:r>
+        <w:rPr>
+          <w:lang w:val="en-GB"/>
+        </w:rPr>
+        <w:t>Explain the image in the database</w:t>
+      </w:r>
+    </w:p>
+    <w:p>
+      <w:pPr>
+        <w:rPr>
+          <w:lang w:val="en-GB"/>
+        </w:rPr>
+      </w:pPr>
+      <w:r>
+        <w:rPr>
+          <w:lang w:val="en-GB"/>
+        </w:rPr>
+        <w:t>Record yes/no for RL</w:t>
+      </w:r>
+    </w:p>
+    <w:p>
+      <w:pPr>
+        <w:rPr>
+          <w:lang w:val="en-GB"/>
+        </w:rPr>
+      </w:pPr>
+      <w:r>
+        <w:rPr>
+          <w:lang w:val="en-GB"/>
+        </w:rPr>
+        <w:lastRenderedPageBreak/>
+        <w:t>Explain the sounds in the database</w:t>
+      </w:r>
+    </w:p>
+    <w:p>
+      <w:pPr>
+        <w:rPr>
+          <w:lang w:val="en-GB"/>
+        </w:rPr>
+      </w:pPr>
+      <w:r>
+        <w:rPr>
+          <w:lang w:val="en-GB"/>
+        </w:rPr>
+        <w:t>Dynamc dataset</w:t>
+      </w:r>
+    </w:p>
+    <w:p>
+      <w:pPr>
+        <w:rPr>
+          <w:lang w:val="en-GB"/>
+        </w:rPr>
+      </w:pPr>
+    </w:p>
+    <w:p>
+      <w:pPr>
+        <w:rPr>
+          <w:lang w:val="en-GB"/>
+        </w:rPr>
+      </w:pPr>
+    </w:p>
+    <w:p>
+      <w:pPr>
+        <w:rPr>
+          <w:lang w:val="en-GB"/>
+        </w:rPr>
+      </w:pPr>
+      <w:r>
+        <w:rPr>
+          <w:lang w:val="en-GB"/>
+        </w:rPr>
+        <w:t>Methods</w:t>
+      </w:r>
+    </w:p>
+    <w:p>
+      <w:pPr>
+        <w:rPr>
+          <w:lang w:val="en-GB"/>
+        </w:rPr>
+      </w:pPr>
+      <w:r>
+        <w:rPr>
+          <w:lang w:val="en-GB"/>
+        </w:rPr>
+        <w:t xml:space="preserve">RL on </w:t>
+      </w:r>
+      <w:r>
+        <w:rPr>
+          <w:lang w:val="en-GB"/>
+        </w:rPr>
+        <w:t>dataset to understand the command and to find a new command</w:t>
+      </w:r>
+    </w:p>
+    <w:p>
+      <w:pPr>
+        <w:rPr>
+          <w:lang w:val="en-GB"/>
+        </w:rPr>
+      </w:pPr>
+    </w:p>
+    <w:p>
+      <w:pPr>
+        <w:rPr>
+          <w:lang w:val="en-GB"/>
+        </w:rPr>
+      </w:pPr>
+    </w:p>
+    <w:p>
+      <w:pPr>
+        <w:rPr>
+          <w:lang w:val="en-GB"/>
+        </w:rPr>
+      </w:pPr>
+      <w:r>
+        <w:rPr>
+          <w:lang w:val="en-GB"/>
+        </w:rPr>
+        <w:t>Experiments/Results/Discussion</w:t>
+      </w:r>
+    </w:p>
+    <w:p>
+      <w:pPr>
+        <w:rPr>
+          <w:lang w:val="en-GB"/>
+        </w:rPr>
+      </w:pPr>
+      <w:r>
+        <w:rPr>
+          <w:lang w:val="en-GB"/>
+        </w:rPr>
+        <w:t>Compare a command on cortana an</w:t>
+      </w:r>
+      <w:r>
+        <w:rPr>
+          <w:lang w:val="en-GB"/>
+        </w:rPr>
+        <w:t>d</w:t>
+      </w:r>
+      <w:r>
+        <w:rPr>
+          <w:lang w:val="en-GB"/>
+        </w:rPr>
+        <w:t xml:space="preserve"> sai</w:t>
+      </w:r>
+    </w:p>
+    <w:p>
+      <w:pPr>
+        <w:rPr>
+          <w:lang w:val="en-GB"/>
+        </w:rPr>
+      </w:pPr>
+      <w:r>
+        <w:rPr>
+          <w:lang w:val="en-GB"/>
+        </w:rPr>
+        <w:t>Compare the power used by the two methods</w:t>
+      </w:r>
+    </w:p>
+    <w:p>
+      <w:pPr>
+        <w:rPr>
+          <w:lang w:val="en-GB"/>
+        </w:rPr>
+      </w:pPr>
+      <w:r>
+        <w:rPr>
+          <w:lang w:val="en-GB"/>
+        </w:rPr>
+        <w:t>Explain the results</w:t>
+      </w:r>
+    </w:p>
+    <w:p>
+      <w:pPr>
+        <w:rPr>
+          <w:lang w:val="en-GB"/>
+        </w:rPr>
+      </w:pPr>
+      <w:r>
+        <w:rPr>
+          <w:lang w:val="en-GB"/>
+        </w:rPr>
+        <w:t>Use the different record to do stats</w:t>
+      </w:r>
+    </w:p>
+    <w:p>
+      <w:pPr>
+        <w:rPr>
+          <w:lang w:val="en-GB"/>
+        </w:rPr>
+      </w:pPr>
+      <w:r>
+        <w:fldChar w:fldCharType="begin"/>
+      </w:r>
+      <w:r>
+        <w:rPr>
+          <w:lang w:val="en-GB"/>
+          <w:rPrChange w:id="244" w:author="Johnny Nguyen" w:date="2020-02-18T07:48:00Z">
+            <w:rPr/>
+          </w:rPrChange>
+        </w:rPr>
+        <w:instrText xml:space="preserve"> HYPERLINK "https://arxiv.org/pdf/2002.01359.pdf" </w:instrText>
+      </w:r>
+      <w:r>
+        <w:fldChar w:fldCharType="separate"/>
+      </w:r>
+      <w:r>
+        <w:rPr>
+          <w:rStyle w:val="Lienhypertexte"/>
+          <w:lang w:val="en-GB"/>
+        </w:rPr>
+        <w:t>https://arxiv.org/pdf/2002.01359.pdf</w:t>
+      </w:r>
+      <w:r>
+        <w:rPr>
+          <w:rStyle w:val="Lienhypertexte"/>
+          <w:lang w:val="en-GB"/>
+        </w:rPr>
+        <w:fldChar w:fldCharType="end"/>
+      </w:r>
+    </w:p>
+    <w:p>
+      <w:pPr>
+        <w:rPr>
+          <w:lang w:val="en-GB"/>
+        </w:rPr>
+      </w:pPr>
+      <w:r>
+        <w:rPr>
+          <w:lang w:val="en-GB"/>
+        </w:rPr>
+        <w:t>Compare commands to cortana</w:t>
+      </w:r>
+    </w:p>
+    <w:p>
+      <w:pPr>
+        <w:rPr>
+          <w:lang w:val="en-GB"/>
+        </w:rPr>
+      </w:pPr>
+      <w:r>
+        <w:rPr>
+          <w:lang w:val="en-GB"/>
+        </w:rPr>
+        <w:t>Discussion</w:t>
+      </w:r>
+    </w:p>
+    <w:p>
+      <w:pPr>
+        <w:rPr>
+          <w:lang w:val="en-GB"/>
+        </w:rPr>
+      </w:pPr>
+      <w:r>
+        <w:rPr>
+          <w:lang w:val="en-GB"/>
+        </w:rPr>
+        <w:t>How the results compare to what you expected, why ?</w:t>
+      </w:r>
+    </w:p>
+    <w:p>
+      <w:pPr>
+        <w:rPr>
+          <w:lang w:val="en-GB"/>
+        </w:rPr>
+      </w:pPr>
+      <w:r>
+        <w:rPr>
+          <w:lang w:val="en-GB"/>
+        </w:rPr>
+        <w:t>How the results compare to other researchers, why ?</w:t>
+      </w:r>
+    </w:p>
+    <w:p>
+      <w:pPr>
+        <w:rPr>
+          <w:lang w:val="en-GB"/>
+        </w:rPr>
+      </w:pPr>
+      <w:r>
+        <w:rPr>
+          <w:lang w:val="en-GB"/>
+        </w:rPr>
+        <w:t>What question, we need to ask next ?</w:t>
+      </w:r>
+    </w:p>
+    <w:p>
+      <w:pPr>
+        <w:rPr>
+          <w:lang w:val="en-GB"/>
+        </w:rPr>
+      </w:pPr>
+      <w:r>
+        <w:rPr>
+          <w:lang w:val="en-GB"/>
+        </w:rPr>
+        <w:t>Find something useful the researcher readers can learn about the work</w:t>
+      </w:r>
+    </w:p>
+    <w:p>
+      <w:pPr>
+        <w:rPr>
+          <w:lang w:val="en-GB"/>
+        </w:rPr>
+      </w:pPr>
+      <w:r>
+        <w:rPr>
+          <w:lang w:val="en-GB"/>
+        </w:rPr>
+        <w:t>Future Work</w:t>
+      </w:r>
+    </w:p>
+    <w:p>
+      <w:pPr>
+        <w:rPr>
+          <w:lang w:val="en-GB"/>
+        </w:rPr>
+      </w:pPr>
+      <w:r>
+        <w:rPr>
+          <w:lang w:val="en-GB"/>
+        </w:rPr>
+        <w:t>Try to launch the SAI everytime the computer is up</w:t>
+      </w:r>
+    </w:p>
+    <w:p>
+      <w:pPr>
+        <w:rPr>
+          <w:lang w:val="en-GB"/>
+        </w:rPr>
+      </w:pPr>
+      <w:r>
+        <w:rPr>
+          <w:lang w:val="en-GB"/>
+        </w:rPr>
+        <w:t>Generate a voice to communicate with SAI</w:t>
+      </w:r>
+    </w:p>
+    <w:p>
+      <w:pPr>
+        <w:rPr>
+          <w:lang w:val="en-GB"/>
+        </w:rPr>
+      </w:pPr>
+      <w:r>
+        <w:rPr>
+          <w:lang w:val="en-GB"/>
+        </w:rPr>
+        <w:t>Create a profil for each person who talk (voice recognition by person)</w:t>
+      </w:r>
+    </w:p>
+    <w:p>
+      <w:pPr>
+        <w:rPr>
+          <w:lang w:val="en-GB"/>
+        </w:rPr>
+      </w:pPr>
+    </w:p>
+    <w:p>
+      <w:r>
+        <w:t>References/Bibliography</w:t>
+      </w:r>
+    </w:p>
+    <w:p>
+      <w:r>
+        <w:t>J.P. Laumond,</w:t>
+      </w:r>
+      <w:r>
+        <w:t xml:space="preserve"> 2019,</w:t>
+      </w:r>
+      <w:r>
+        <w:t xml:space="preserve"> </w:t>
+      </w:r>
+      <w:r>
+        <w:t>“</w:t>
+      </w:r>
+      <w:r>
+        <w:t xml:space="preserve">robotique et </w:t>
+      </w:r>
+      <w:r>
+        <w:t>intelligence artificielle parlons-en</w:t>
+      </w:r>
+      <w:r>
+        <w:t> »</w:t>
+      </w:r>
+      <w:r>
+        <w:t xml:space="preserve">, </w:t>
       </w:r>
       <w:hyperlink r:id="rId6" w:history="1">
         <w:r>
           <w:rPr>
             <w:rStyle w:val="Lienhypertexte"/>
           </w:rPr>
-          <w:t>https://arxiv.org/ftp/arxiv/papers/1906/1906.10177.pdf</w:t>
+          <w:t>https://lejournal.cnrs.fr/billets/robotique-et-intelligence-artificielle-parlons-en</w:t>
         </w:r>
       </w:hyperlink>
-      <w:r>
-        <w:t>].</w:t>
-      </w:r>
-      <w:r>
+    </w:p>
+    <w:p>
+      <w:pPr>
+        <w:rPr>
+          <w:rStyle w:val="Lienhypertexte"/>
+        </w:rPr>
+      </w:pPr>
+      <w:r>
+        <w:t xml:space="preserve">J. Cassel and C. Pelachaud, </w:t>
+      </w:r>
+      <w:r>
+        <w:t xml:space="preserve">2019, </w:t>
+      </w:r>
+      <w:r>
+        <w:t>« </w:t>
+      </w:r>
+      <w:r>
+        <w:t>Pourquoi les assistants virtuels ont besoin d</w:t>
+      </w:r>
+      <w:r>
+        <w:t>’</w:t>
+      </w:r>
+      <w:r>
+        <w:t>un corps</w:t>
+      </w:r>
+      <w:r>
+        <w:t> »</w:t>
+      </w:r>
+      <w:r>
+        <w:t xml:space="preserve">, </w:t>
+      </w:r>
+      <w:hyperlink r:id="rId7" w:history="1">
+        <w:r>
+          <w:rPr>
+            <w:rStyle w:val="Lienhypertexte"/>
+          </w:rPr>
+          <w:t>https://lejournal.cnrs.fr/billets/pourquoi-les-assistants-virtuels-ont-besoin-dun-corps</w:t>
+        </w:r>
+      </w:hyperlink>
+      <w:r>
+        <w:rPr>
+          <w:rStyle w:val="Lienhypertexte"/>
+        </w:rPr>
         <w:t xml:space="preserve"> </w:t>
       </w:r>
-      <w:r>
-        <w:t>La recherche effectu</w:t>
-      </w:r>
-      <w:r>
-        <w:t>é</w:t>
-      </w:r>
-      <w:r>
-        <w:t xml:space="preserve">e ressemblera </w:t>
-      </w:r>
-      <w:r>
-        <w:t>à</w:t>
-      </w:r>
-      <w:r>
-        <w:t xml:space="preserve"> celle </w:t>
-      </w:r>
-      <w:r>
-        <w:t>é</w:t>
-      </w:r>
-      <w:r>
-        <w:t>mise par Q. D</w:t>
-      </w:r>
-      <w:r>
-        <w:t>ebard and Al sur les int</w:t>
-      </w:r>
-      <w:r>
-        <w:t>é</w:t>
-      </w:r>
-      <w:r>
-        <w:t xml:space="preserve">ractions des utilisateurs avec le touchpad dans un environnement 2D </w:t>
-      </w:r>
-      <w:r>
-        <w:t>à</w:t>
-      </w:r>
-      <w:r>
-        <w:t xml:space="preserve"> 3D.</w:t>
-      </w:r>
-      <w:r>
+    </w:p>
+    <w:p>
+      <w:r>
+        <w:lastRenderedPageBreak/>
+        <w:t xml:space="preserve">L. Julia, </w:t>
+      </w:r>
+      <w:r>
+        <w:t>« </w:t>
+      </w:r>
+      <w:r>
+        <w:t>L</w:t>
+      </w:r>
+      <w:r>
+        <w:t>’</w:t>
+      </w:r>
+      <w:r>
+        <w:t>intelligence artificielle n</w:t>
+      </w:r>
+      <w:r>
+        <w:t>’</w:t>
+      </w:r>
+      <w:r>
+        <w:t>existe pas</w:t>
+      </w:r>
+      <w:r>
+        <w:t> »</w:t>
+      </w:r>
+      <w:r>
+        <w:t xml:space="preserve">, 2019, </w:t>
+      </w:r>
+      <w:hyperlink r:id="rId8" w:history="1">
+        <w:r>
+          <w:rPr>
+            <w:rStyle w:val="Lienhypertexte"/>
+          </w:rPr>
+          <w:t>https://www.journaldugeek.com/dossier/lintelligence-artificielle-nexiste-interview-de-luc-julia-cocreateur-de-siri/</w:t>
+        </w:r>
+      </w:hyperlink>
+    </w:p>
+    <w:p>
+      <w:pPr>
+        <w:rPr>
+          <w:lang w:val="en-GB"/>
+        </w:rPr>
+      </w:pPr>
+      <w:r>
+        <w:rPr>
+          <w:lang w:val="en-GB"/>
+        </w:rPr>
+        <w:t xml:space="preserve">Maria A. Zuluaga, </w:t>
+      </w:r>
+      <w:r>
+        <w:rPr>
+          <w:lang w:val="en-GB"/>
+        </w:rPr>
+        <w:t>« </w:t>
+      </w:r>
+      <w:r>
+        <w:rPr>
+          <w:lang w:val="en-GB"/>
+        </w:rPr>
+        <w:t>DeepIGeoS</w:t>
+      </w:r>
+      <w:r>
+        <w:rPr>
+          <w:lang w:val="en-GB"/>
+        </w:rPr>
+        <w:t> »</w:t>
+      </w:r>
+      <w:r>
+        <w:rPr>
+          <w:lang w:val="en-GB"/>
+        </w:rPr>
+        <w:t xml:space="preserve">, 2017, </w:t>
+      </w:r>
+      <w:r>
+        <w:rPr>
+          <w:lang w:val="en-GB"/>
+        </w:rPr>
         <w:t xml:space="preserve"> </w:t>
       </w:r>
       <w:r>
-        <w:rPr>
-          <w:lang w:val="en-GB"/>
-        </w:rPr>
-        <w:t>[</w:t>
-      </w:r>
-      <w:hyperlink r:id="rId7" w:history="1">
-        <w:r>
-          <w:rPr>
-            <w:rStyle w:val="Lienhypertexte"/>
-            <w:lang w:val="en-GB"/>
-          </w:rPr>
-          <w:t>https://arxiv.org/pdf/1904.07802.pdf</w:t>
-        </w:r>
-      </w:hyperlink>
-      <w:r>
-        <w:rPr>
-          <w:lang w:val="en-GB"/>
-        </w:rPr>
-        <w:t xml:space="preserve">] </w:t>
-      </w:r>
-    </w:p>
-    <w:p>
-      <w:pPr>
-        <w:rPr>
-          <w:lang w:val="en-GB"/>
-        </w:rPr>
-      </w:pPr>
-      <w:r>
-        <w:rPr>
-          <w:lang w:val="en-GB"/>
-        </w:rPr>
-        <w:t>RL in game (alpha go) with image</w:t>
-      </w:r>
-    </w:p>
-    <w:p>
-      <w:pPr>
-        <w:rPr>
-          <w:lang w:val="en-GB"/>
-        </w:rPr>
-      </w:pPr>
-    </w:p>
-    <w:p>
-      <w:pPr>
-        <w:rPr>
-          <w:lang w:val="en-GB"/>
-        </w:rPr>
-      </w:pPr>
-    </w:p>
-    <w:p>
-      <w:pPr>
-        <w:rPr>
-          <w:lang w:val="en-GB"/>
-        </w:rPr>
-      </w:pPr>
-      <w:r>
-        <w:rPr>
-          <w:lang w:val="en-GB"/>
-        </w:rPr>
-        <w:t>Dataset and features</w:t>
-      </w:r>
-    </w:p>
-    <w:p>
-      <w:pPr>
-        <w:rPr>
-          <w:lang w:val="en-GB"/>
-        </w:rPr>
-      </w:pPr>
-      <w:r>
-        <w:rPr>
-          <w:lang w:val="en-GB"/>
-        </w:rPr>
-        <w:t>Record 1minute/10minute/</w:t>
-      </w:r>
-      <w:r>
-        <w:rPr>
-          <w:lang w:val="en-GB"/>
-        </w:rPr>
-        <w:t>1hour/1day</w:t>
-      </w:r>
-    </w:p>
-    <w:p>
-      <w:pPr>
-        <w:rPr>
-          <w:lang w:val="en-GB"/>
-        </w:rPr>
-      </w:pPr>
-      <w:r>
-        <w:rPr>
-          <w:lang w:val="en-GB"/>
-        </w:rPr>
-        <w:t>Explain the image in the database</w:t>
-      </w:r>
-    </w:p>
-    <w:p>
-      <w:pPr>
-        <w:rPr>
-          <w:lang w:val="en-GB"/>
-        </w:rPr>
-      </w:pPr>
-      <w:r>
-        <w:rPr>
-          <w:lang w:val="en-GB"/>
-        </w:rPr>
-        <w:t>Record yes/no for RL</w:t>
-      </w:r>
-    </w:p>
-    <w:p>
-      <w:pPr>
-        <w:rPr>
-          <w:lang w:val="en-GB"/>
-        </w:rPr>
-      </w:pPr>
-      <w:r>
-        <w:rPr>
-          <w:lang w:val="en-GB"/>
-        </w:rPr>
-        <w:t>Explain the sounds in the database</w:t>
-      </w:r>
-    </w:p>
-    <w:p>
-      <w:pPr>
-        <w:rPr>
-          <w:lang w:val="en-GB"/>
-        </w:rPr>
-      </w:pPr>
-      <w:r>
-        <w:rPr>
-          <w:lang w:val="en-GB"/>
-        </w:rPr>
-        <w:lastRenderedPageBreak/>
-        <w:t>Dynamc dataset</w:t>
-      </w:r>
-    </w:p>
-    <w:p>
-      <w:pPr>
-        <w:rPr>
-          <w:lang w:val="en-GB"/>
-        </w:rPr>
-      </w:pPr>
-    </w:p>
-    <w:p>
-      <w:pPr>
-        <w:rPr>
-          <w:lang w:val="en-GB"/>
-        </w:rPr>
-      </w:pPr>
-    </w:p>
-    <w:p>
-      <w:pPr>
-        <w:rPr>
-          <w:lang w:val="en-GB"/>
-        </w:rPr>
-      </w:pPr>
-      <w:r>
-        <w:rPr>
-          <w:lang w:val="en-GB"/>
-        </w:rPr>
-        <w:t>Methods</w:t>
-      </w:r>
-    </w:p>
-    <w:p>
-      <w:pPr>
-        <w:rPr>
-          <w:lang w:val="en-GB"/>
-        </w:rPr>
-      </w:pPr>
-      <w:r>
-        <w:rPr>
-          <w:lang w:val="en-GB"/>
-        </w:rPr>
-        <w:t xml:space="preserve">RL on </w:t>
-      </w:r>
-      <w:r>
-        <w:rPr>
-          <w:lang w:val="en-GB"/>
-        </w:rPr>
-        <w:t>dataset to understand the command and to find a new command</w:t>
-      </w:r>
-    </w:p>
-    <w:p>
-      <w:pPr>
-        <w:rPr>
-          <w:lang w:val="en-GB"/>
-        </w:rPr>
-      </w:pPr>
-    </w:p>
-    <w:p>
-      <w:pPr>
-        <w:rPr>
-          <w:lang w:val="en-GB"/>
-        </w:rPr>
-      </w:pPr>
-    </w:p>
-    <w:p>
-      <w:pPr>
-        <w:rPr>
-          <w:lang w:val="en-GB"/>
-        </w:rPr>
-      </w:pPr>
-      <w:r>
-        <w:rPr>
-          <w:lang w:val="en-GB"/>
-        </w:rPr>
-        <w:t>Experiments/Results/Discussion</w:t>
-      </w:r>
-    </w:p>
-    <w:p>
-      <w:pPr>
-        <w:rPr>
-          <w:lang w:val="en-GB"/>
-        </w:rPr>
-      </w:pPr>
-      <w:r>
-        <w:rPr>
-          <w:lang w:val="en-GB"/>
-        </w:rPr>
-        <w:t>Compare a command on cortana an</w:t>
-      </w:r>
-      <w:r>
-        <w:rPr>
-          <w:lang w:val="en-GB"/>
-        </w:rPr>
-        <w:t>d</w:t>
-      </w:r>
-      <w:r>
-        <w:rPr>
-          <w:lang w:val="en-GB"/>
-        </w:rPr>
-        <w:t xml:space="preserve"> sai</w:t>
-      </w:r>
-    </w:p>
-    <w:p>
-      <w:pPr>
-        <w:rPr>
-          <w:lang w:val="en-GB"/>
-        </w:rPr>
-      </w:pPr>
-      <w:r>
-        <w:rPr>
-          <w:lang w:val="en-GB"/>
-        </w:rPr>
-        <w:t>Compare the power used by the two methods</w:t>
-      </w:r>
-    </w:p>
-    <w:p>
-      <w:pPr>
-        <w:rPr>
-          <w:lang w:val="en-GB"/>
-        </w:rPr>
-      </w:pPr>
-      <w:r>
-        <w:rPr>
-          <w:lang w:val="en-GB"/>
-        </w:rPr>
-        <w:t>Explain the results</w:t>
-      </w:r>
-    </w:p>
-    <w:p>
-      <w:pPr>
-        <w:rPr>
-          <w:lang w:val="en-GB"/>
-        </w:rPr>
-      </w:pPr>
-      <w:r>
-        <w:rPr>
-          <w:lang w:val="en-GB"/>
-        </w:rPr>
-        <w:t>Use the different record to do stats</w:t>
-      </w:r>
-    </w:p>
-    <w:p>
-      <w:pPr>
-        <w:rPr>
-          <w:lang w:val="en-GB"/>
-        </w:rPr>
-      </w:pPr>
-      <w:r>
         <w:fldChar w:fldCharType="begin"/>
       </w:r>
       <w:r>
         <w:rPr>
           <w:lang w:val="en-GB"/>
-          <w:rPrChange w:id="201" w:author="Johnny Nguyen" w:date="2020-02-18T07:48:00Z">
+          <w:rPrChange w:id="245" w:author="Johnny Nguyen" w:date="2020-02-18T07:48:00Z">
             <w:rPr/>
           </w:rPrChange>
         </w:rPr>
-        <w:instrText xml:space="preserve"> HYPERLINK "https://arxiv.org/pdf/2002.01359.pdf" </w:instrText>
+        <w:instrText xml:space="preserve"> HYPERLINK "https://arxiv.org/abs/1707.00652" </w:instrText>
       </w:r>
       <w:r>
         <w:fldChar w:fldCharType="separate"/>
@@ -3181,7 +3829,7 @@
           <w:rStyle w:val="Lienhypertexte"/>
           <w:lang w:val="en-GB"/>
         </w:rPr>
-        <w:t>https://arxiv.org/pdf/2002.01359.pdf</w:t>
+        <w:t>https://arxiv.org/abs/1707.00652</w:t>
       </w:r>
       <w:r>
         <w:rPr>
@@ -3194,297 +3842,344 @@
     <w:p>
       <w:pPr>
         <w:rPr>
-          <w:lang w:val="en-GB"/>
-        </w:rPr>
-      </w:pPr>
-      <w:r>
-        <w:rPr>
-          <w:lang w:val="en-GB"/>
-        </w:rPr>
-        <w:t>Compare commands to cortana</w:t>
-      </w:r>
-    </w:p>
-    <w:p>
-      <w:pPr>
-        <w:rPr>
-          <w:lang w:val="en-GB"/>
-        </w:rPr>
-      </w:pPr>
-      <w:r>
-        <w:rPr>
-          <w:lang w:val="en-GB"/>
-        </w:rPr>
-        <w:t>Discussion</w:t>
-      </w:r>
-    </w:p>
-    <w:p>
-      <w:pPr>
-        <w:rPr>
-          <w:lang w:val="en-GB"/>
-        </w:rPr>
-      </w:pPr>
-      <w:r>
-        <w:rPr>
-          <w:lang w:val="en-GB"/>
-        </w:rPr>
-        <w:t>How the results compare to what you expected, why ?</w:t>
-      </w:r>
-    </w:p>
-    <w:p>
-      <w:pPr>
-        <w:rPr>
-          <w:lang w:val="en-GB"/>
-        </w:rPr>
-      </w:pPr>
-      <w:r>
-        <w:rPr>
-          <w:lang w:val="en-GB"/>
-        </w:rPr>
-        <w:t>How the results compare to other researchers, why ?</w:t>
-      </w:r>
-    </w:p>
-    <w:p>
-      <w:pPr>
-        <w:rPr>
-          <w:lang w:val="en-GB"/>
-        </w:rPr>
-      </w:pPr>
-      <w:r>
-        <w:rPr>
-          <w:lang w:val="en-GB"/>
-        </w:rPr>
-        <w:t>What question, we need to ask next ?</w:t>
-      </w:r>
-    </w:p>
-    <w:p>
-      <w:pPr>
-        <w:rPr>
-          <w:lang w:val="en-GB"/>
-        </w:rPr>
-      </w:pPr>
-      <w:r>
-        <w:rPr>
-          <w:lang w:val="en-GB"/>
-        </w:rPr>
-        <w:t>Find something useful the researcher readers can learn about the work</w:t>
-      </w:r>
-    </w:p>
-    <w:p>
-      <w:pPr>
-        <w:rPr>
-          <w:lang w:val="en-GB"/>
-        </w:rPr>
-      </w:pPr>
-      <w:r>
-        <w:rPr>
-          <w:lang w:val="en-GB"/>
-        </w:rPr>
-        <w:t>Future Work</w:t>
-      </w:r>
-    </w:p>
-    <w:p>
-      <w:pPr>
-        <w:rPr>
-          <w:lang w:val="en-GB"/>
-        </w:rPr>
-      </w:pPr>
-      <w:r>
-        <w:rPr>
-          <w:lang w:val="en-GB"/>
-        </w:rPr>
-        <w:t>Try to launch the SAI everytime the computer is up</w:t>
-      </w:r>
-    </w:p>
-    <w:p>
-      <w:pPr>
-        <w:rPr>
-          <w:lang w:val="en-GB"/>
-        </w:rPr>
-      </w:pPr>
-      <w:r>
-        <w:rPr>
-          <w:lang w:val="en-GB"/>
-        </w:rPr>
-        <w:t>Generate a voice to communicate with SAI</w:t>
-      </w:r>
-    </w:p>
-    <w:p>
-      <w:pPr>
-        <w:rPr>
-          <w:lang w:val="en-GB"/>
-        </w:rPr>
-      </w:pPr>
-      <w:r>
-        <w:rPr>
-          <w:lang w:val="en-GB"/>
-        </w:rPr>
-        <w:t>Create a profil for each person who talk (voice recognition by person)</w:t>
-      </w:r>
-    </w:p>
-    <w:p>
-      <w:pPr>
-        <w:rPr>
-          <w:lang w:val="en-GB"/>
-        </w:rPr>
-      </w:pPr>
-    </w:p>
-    <w:p>
-      <w:r>
-        <w:t>References/Bibliography</w:t>
-      </w:r>
-    </w:p>
-    <w:p>
-      <w:r>
-        <w:t>J.P. Laumond,</w:t>
-      </w:r>
-      <w:r>
-        <w:t xml:space="preserve"> 2019,</w:t>
-      </w:r>
-      <w:r>
+          <w:rStyle w:val="Lienhypertexte"/>
+          <w:lang w:val="en-GB"/>
+        </w:rPr>
+      </w:pPr>
+      <w:r>
+        <w:rPr>
+          <w:lang w:val="en-GB"/>
+        </w:rPr>
+        <w:t>A. Sarkar,</w:t>
+      </w:r>
+      <w:r>
+        <w:rPr>
+          <w:lang w:val="en-GB"/>
+        </w:rPr>
+        <w:t xml:space="preserve"> 2018, </w:t>
+      </w:r>
+      <w:r>
+        <w:rPr>
+          <w:lang w:val="en-GB"/>
+        </w:rPr>
         <w:t xml:space="preserve"> </w:t>
       </w:r>
       <w:r>
+        <w:rPr>
+          <w:lang w:val="en-GB"/>
+        </w:rPr>
         <w:t>“</w:t>
       </w:r>
       <w:r>
-        <w:t xml:space="preserve">robotique et </w:t>
-      </w:r>
-      <w:r>
-        <w:t>intelligence artificielle parlons-en</w:t>
-      </w:r>
-      <w:r>
-        <w:t> »</w:t>
-      </w:r>
-      <w:r>
+        <w:rPr>
+          <w:lang w:val="en-GB"/>
+        </w:rPr>
+        <w:t>A Brandom-ian view of Reinf</w:t>
+      </w:r>
+      <w:r>
+        <w:rPr>
+          <w:lang w:val="en-GB"/>
+        </w:rPr>
+        <w:t>orcement Learning towards strong-AI</w:t>
+      </w:r>
+      <w:r>
+        <w:rPr>
+          <w:lang w:val="en-GB"/>
+        </w:rPr>
+        <w:t>”</w:t>
+      </w:r>
+      <w:r>
+        <w:rPr>
+          <w:lang w:val="en-GB"/>
+        </w:rPr>
+        <w:t>,</w:t>
+      </w:r>
+      <w:r>
+        <w:rPr>
+          <w:lang w:val="en-GB"/>
+        </w:rPr>
+        <w:t xml:space="preserve"> </w:t>
+      </w:r>
+      <w:r>
+        <w:fldChar w:fldCharType="begin"/>
+      </w:r>
+      <w:r>
+        <w:rPr>
+          <w:lang w:val="en-GB"/>
+          <w:rPrChange w:id="246" w:author="Johnny Nguyen" w:date="2020-02-18T07:48:00Z">
+            <w:rPr/>
+          </w:rPrChange>
+        </w:rPr>
+        <w:instrText xml:space="preserve"> HYPERLINK "https://arxiv.org/abs/1803.02912" </w:instrText>
+      </w:r>
+      <w:r>
+        <w:fldChar w:fldCharType="separate"/>
+      </w:r>
+      <w:r>
+        <w:rPr>
+          <w:rStyle w:val="Lienhypertexte"/>
+          <w:lang w:val="en-GB"/>
+        </w:rPr>
+        <w:t>https://arxiv.org/abs/1803.02912</w:t>
+      </w:r>
+      <w:r>
+        <w:rPr>
+          <w:rStyle w:val="Lienhypertexte"/>
+          <w:lang w:val="en-GB"/>
+        </w:rPr>
+        <w:fldChar w:fldCharType="end"/>
+      </w:r>
+    </w:p>
+    <w:p>
+      <w:pPr>
+        <w:rPr>
+          <w:lang w:val="en-GB"/>
+        </w:rPr>
+      </w:pPr>
+      <w:r>
+        <w:rPr>
+          <w:lang w:val="en-GB"/>
+        </w:rPr>
+        <w:t xml:space="preserve">A. Knight, 2019, </w:t>
+      </w:r>
+      <w:r>
+        <w:rPr>
+          <w:lang w:val="en-GB"/>
+        </w:rPr>
+        <w:t>“</w:t>
+      </w:r>
+      <w:r>
+        <w:rPr>
+          <w:lang w:val="en-GB"/>
+        </w:rPr>
+        <w:t>Refuting strong AI: Why consciousness cannot be algorithmic</w:t>
+      </w:r>
+      <w:r>
+        <w:rPr>
+          <w:lang w:val="en-GB"/>
+        </w:rPr>
+        <w:t>”</w:t>
+      </w:r>
+      <w:r>
+        <w:rPr>
+          <w:lang w:val="en-GB"/>
+        </w:rPr>
         <w:t xml:space="preserve">, </w:t>
       </w:r>
-      <w:hyperlink r:id="rId8" w:history="1">
-        <w:r>
-          <w:rPr>
-            <w:rStyle w:val="Lienhypertexte"/>
-          </w:rPr>
-          <w:t>https://lejournal.cnrs.fr/billets/robotique-et-intelligence-artificielle-parlons-en</w:t>
-        </w:r>
-      </w:hyperlink>
-    </w:p>
-    <w:p>
-      <w:pPr>
+      <w:r>
+        <w:fldChar w:fldCharType="begin"/>
+      </w:r>
+      <w:r>
+        <w:rPr>
+          <w:lang w:val="en-GB"/>
+          <w:rPrChange w:id="247" w:author="Johnny Nguyen" w:date="2020-02-18T07:48:00Z">
+            <w:rPr/>
+          </w:rPrChange>
+        </w:rPr>
+        <w:instrText xml:space="preserve"> HYPERLINK "https://arxiv.org/ftp/arxiv/papers/1906/1906.10177.pdf" </w:instrText>
+      </w:r>
+      <w:r>
+        <w:fldChar w:fldCharType="separate"/>
+      </w:r>
+      <w:r>
         <w:rPr>
           <w:rStyle w:val="Lienhypertexte"/>
-        </w:rPr>
-      </w:pPr>
-      <w:r>
-        <w:t xml:space="preserve">J. Cassel and C. Pelachaud, </w:t>
-      </w:r>
-      <w:r>
-        <w:t xml:space="preserve">2019, </w:t>
-      </w:r>
-      <w:r>
-        <w:t>« </w:t>
-      </w:r>
-      <w:r>
-        <w:t>Pourquoi les assistants virtuels ont besoin d</w:t>
-      </w:r>
-      <w:r>
-        <w:t>’</w:t>
-      </w:r>
-      <w:r>
-        <w:t>un corps</w:t>
-      </w:r>
-      <w:r>
-        <w:t> »</w:t>
-      </w:r>
-      <w:r>
+          <w:lang w:val="en-GB"/>
+        </w:rPr>
+        <w:t>https://arxiv.org/ftp/arxiv/papers/1906/1906.10177.pdf</w:t>
+      </w:r>
+      <w:r>
+        <w:rPr>
+          <w:rStyle w:val="Lienhypertexte"/>
+          <w:lang w:val="en-GB"/>
+        </w:rPr>
+        <w:fldChar w:fldCharType="end"/>
+      </w:r>
+    </w:p>
+    <w:p>
+      <w:pPr>
+        <w:rPr>
+          <w:lang w:val="en-GB"/>
+        </w:rPr>
+      </w:pPr>
+      <w:r>
+        <w:rPr>
+          <w:lang w:val="en-GB"/>
+        </w:rPr>
+        <w:t xml:space="preserve">B. Lubars, Chenhao Tan, 2019, </w:t>
+      </w:r>
+      <w:r>
+        <w:rPr>
+          <w:lang w:val="en-GB"/>
+        </w:rPr>
+        <w:t>“</w:t>
+      </w:r>
+      <w:r>
+        <w:rPr>
+          <w:lang w:val="en-GB"/>
+        </w:rPr>
+        <w:t>Ask what AI can do, but what  AI should do: towards a framework of task delegability</w:t>
+      </w:r>
+      <w:r>
+        <w:rPr>
+          <w:lang w:val="en-GB"/>
+        </w:rPr>
+        <w:t>”</w:t>
+      </w:r>
+      <w:r>
+        <w:rPr>
+          <w:lang w:val="en-GB"/>
+        </w:rPr>
         <w:t xml:space="preserve">, </w:t>
       </w:r>
-      <w:hyperlink r:id="rId9" w:history="1">
-        <w:r>
-          <w:rPr>
-            <w:rStyle w:val="Lienhypertexte"/>
-          </w:rPr>
-          <w:t>https://lejournal.cnrs.fr/billets/pourquoi-les-assistants-virtuels-ont-besoin-dun-corps</w:t>
-        </w:r>
-      </w:hyperlink>
+      <w:r>
+        <w:fldChar w:fldCharType="begin"/>
+      </w:r>
+      <w:r>
+        <w:rPr>
+          <w:lang w:val="en-GB"/>
+          <w:rPrChange w:id="248" w:author="Johnny Nguyen" w:date="2020-02-18T07:48:00Z">
+            <w:rPr/>
+          </w:rPrChange>
+        </w:rPr>
+        <w:instrText xml:space="preserve"> HYPERLINK "https://arxiv.org/pdf/1902.03245v1.pdf" </w:instrText>
+      </w:r>
+      <w:r>
+        <w:fldChar w:fldCharType="separate"/>
+      </w:r>
       <w:r>
         <w:rPr>
           <w:rStyle w:val="Lienhypertexte"/>
+          <w:lang w:val="en-GB"/>
+        </w:rPr>
+        <w:t>https://arxiv.org/pdf/1902.03245v1.pdf</w:t>
+      </w:r>
+      <w:r>
+        <w:rPr>
+          <w:rStyle w:val="Lienhypertexte"/>
+          <w:lang w:val="en-GB"/>
+        </w:rPr>
+        <w:fldChar w:fldCharType="end"/>
+      </w:r>
+    </w:p>
+    <w:p>
+      <w:pPr>
+        <w:rPr>
+          <w:lang w:val="en-GB"/>
+        </w:rPr>
+      </w:pPr>
+      <w:r>
+        <w:rPr>
+          <w:lang w:val="en-GB"/>
+        </w:rPr>
+        <w:t xml:space="preserve">J. Liu, X. Gu, D. Zhang, S. Liu, 2019, </w:t>
+      </w:r>
+      <w:r>
+        <w:rPr>
+          <w:lang w:val="en-GB"/>
+        </w:rPr>
+        <w:t>“</w:t>
+      </w:r>
+      <w:r>
+        <w:rPr>
+          <w:lang w:val="en-GB"/>
+        </w:rPr>
+        <w:t>Hig</w:t>
+      </w:r>
+      <w:r>
+        <w:rPr>
+          <w:lang w:val="en-GB"/>
+        </w:rPr>
+        <w:t>h efficiency RL agent</w:t>
+      </w:r>
+      <w:r>
+        <w:rPr>
+          <w:lang w:val="en-GB"/>
+        </w:rPr>
+        <w:t>”</w:t>
+      </w:r>
+      <w:r>
+        <w:rPr>
+          <w:lang w:val="en-GB"/>
+        </w:rPr>
+        <w:t xml:space="preserve">, </w:t>
+      </w:r>
+      <w:r>
+        <w:fldChar w:fldCharType="begin"/>
+      </w:r>
+      <w:r>
+        <w:rPr>
+          <w:lang w:val="en-GB"/>
+          <w:rPrChange w:id="249" w:author="Johnny Nguyen" w:date="2020-02-18T07:48:00Z">
+            <w:rPr/>
+          </w:rPrChange>
+        </w:rPr>
+        <w:instrText xml:space="preserve"> HYPERLINK "https://arxiv.org/pdf/1908.11494.pdf" </w:instrText>
+      </w:r>
+      <w:r>
+        <w:fldChar w:fldCharType="separate"/>
+      </w:r>
+      <w:r>
+        <w:rPr>
+          <w:rStyle w:val="Lienhypertexte"/>
+          <w:lang w:val="en-GB"/>
+        </w:rPr>
+        <w:t>https://arxiv.org/pdf/1908.11494.pdf</w:t>
+      </w:r>
+      <w:r>
+        <w:rPr>
+          <w:rStyle w:val="Lienhypertexte"/>
+          <w:lang w:val="en-GB"/>
+        </w:rPr>
+        <w:fldChar w:fldCharType="end"/>
+      </w:r>
+    </w:p>
+    <w:p>
+      <w:pPr>
+        <w:rPr>
+          <w:lang w:val="en-GB"/>
+        </w:rPr>
+      </w:pPr>
+      <w:r>
+        <w:rPr>
+          <w:lang w:val="en-GB"/>
+        </w:rPr>
+        <w:t>F. Parwej, 2013, "English Sentence Recognition using Artificial Neural Network through Mouse-based Gestures",</w:t>
+      </w:r>
+      <w:r>
+        <w:rPr>
+          <w:lang w:val="en-GB"/>
         </w:rPr>
         <w:t xml:space="preserve"> </w:t>
       </w:r>
-    </w:p>
-    <w:p>
-      <w:r>
-        <w:t xml:space="preserve">L. Julia, </w:t>
-      </w:r>
-      <w:r>
-        <w:t>« </w:t>
-      </w:r>
-      <w:r>
-        <w:t>L</w:t>
-      </w:r>
-      <w:r>
-        <w:t>’</w:t>
-      </w:r>
-      <w:r>
-        <w:t>intelligence artificielle n</w:t>
-      </w:r>
-      <w:r>
-        <w:t>’</w:t>
-      </w:r>
-      <w:r>
-        <w:t>existe pas</w:t>
-      </w:r>
-      <w:r>
-        <w:t> »</w:t>
-      </w:r>
-      <w:r>
-        <w:t xml:space="preserve">, 2019, </w:t>
-      </w:r>
-      <w:hyperlink r:id="rId10" w:history="1">
-        <w:r>
-          <w:rPr>
-            <w:rStyle w:val="Lienhypertexte"/>
-          </w:rPr>
-          <w:t>https://www.journaldugeek.com/dossier/lintelligence-artificielle-nexiste-interview-de-luc-julia-cocreateur-de-siri/</w:t>
-        </w:r>
-      </w:hyperlink>
-    </w:p>
-    <w:p>
-      <w:pPr>
-        <w:rPr>
-          <w:lang w:val="en-GB"/>
-        </w:rPr>
-      </w:pPr>
-      <w:r>
-        <w:rPr>
-          <w:lang w:val="en-GB"/>
-        </w:rPr>
-        <w:lastRenderedPageBreak/>
-        <w:t xml:space="preserve">Maria A. Zuluaga, </w:t>
-      </w:r>
-      <w:r>
-        <w:rPr>
-          <w:lang w:val="en-GB"/>
-        </w:rPr>
-        <w:t>« </w:t>
-      </w:r>
-      <w:r>
-        <w:rPr>
-          <w:lang w:val="en-GB"/>
-        </w:rPr>
-        <w:t>DeepIGeoS</w:t>
-      </w:r>
-      <w:r>
-        <w:rPr>
-          <w:lang w:val="en-GB"/>
-        </w:rPr>
-        <w:t> »</w:t>
-      </w:r>
-      <w:r>
-        <w:rPr>
-          <w:lang w:val="en-GB"/>
-        </w:rPr>
-        <w:t xml:space="preserve">, 2017, </w:t>
+      <w:r>
+        <w:fldChar w:fldCharType="begin"/>
+      </w:r>
+      <w:r>
+        <w:rPr>
+          <w:lang w:val="en-GB"/>
+          <w:rPrChange w:id="250" w:author="Johnny Nguyen" w:date="2020-02-18T07:48:00Z">
+            <w:rPr/>
+          </w:rPrChange>
+        </w:rPr>
+        <w:instrText xml:space="preserve"> HYPERLINK "https://arxiv.org/ftp/arxiv/papers/1301/1301.4659.pdf" </w:instrText>
+      </w:r>
+      <w:r>
+        <w:fldChar w:fldCharType="separate"/>
+      </w:r>
+      <w:r>
+        <w:rPr>
+          <w:rStyle w:val="Lienhypertexte"/>
+          <w:lang w:val="en-GB"/>
+        </w:rPr>
+        <w:t>https://arxiv.org/ftp/arxiv/papers/1301/1301.4659.pdf</w:t>
+      </w:r>
+      <w:r>
+        <w:rPr>
+          <w:rStyle w:val="Lienhypertexte"/>
+          <w:lang w:val="en-GB"/>
+        </w:rPr>
+        <w:fldChar w:fldCharType="end"/>
       </w:r>
       <w:r>
         <w:rPr>
@@ -3492,17 +4187,49 @@
         </w:rPr>
         <w:t xml:space="preserve"> </w:t>
       </w:r>
+    </w:p>
+    <w:p>
+      <w:pPr>
+        <w:rPr>
+          <w:rStyle w:val="Lienhypertexte"/>
+          <w:lang w:val="en-GB"/>
+        </w:rPr>
+      </w:pPr>
+      <w:r>
+        <w:rPr>
+          <w:lang w:val="en-GB"/>
+        </w:rPr>
+        <w:t>Q. Debard, J. S. Dibangoye, S. Canu and C. Wolf4, 2019, "Learning 3D Navigation Protocols on Touch Interfaces</w:t>
+      </w:r>
+      <w:r>
+        <w:rPr>
+          <w:lang w:val="en-GB"/>
+        </w:rPr>
+        <w:t xml:space="preserve"> </w:t>
+      </w:r>
+      <w:r>
+        <w:rPr>
+          <w:lang w:val="en-GB"/>
+        </w:rPr>
+        <w:t>with Cooperative Multi-Agent Reinforcement Learning"</w:t>
+      </w:r>
+      <w:r>
+        <w:rPr>
+          <w:lang w:val="en-GB"/>
+        </w:rPr>
+        <w:t xml:space="preserve">, </w:t>
+      </w:r>
       <w:r>
         <w:fldChar w:fldCharType="begin"/>
       </w:r>
       <w:r>
         <w:rPr>
           <w:lang w:val="en-GB"/>
-          <w:rPrChange w:id="202" w:author="Johnny Nguyen" w:date="2020-02-18T07:48:00Z">
+          <w:rPrChange w:id="251" w:author="Johnny Nguyen" w:date="2020-02-18T07:48:00Z">
             <w:rPr/>
           </w:rPrChange>
         </w:rPr>
-        <w:instrText xml:space="preserve"> HYPERLINK "https://arxiv.org/abs/1707.00652" </w:instrText>
+        <w:instrText xml:space="preserve"> HYPERLINK "https://arxiv.org/pdf/1904.07802.pdf" </w:instrText>
       </w:r>
       <w:r>
         <w:fldChar w:fldCharType="separate"/>
@@ -3512,7 +4239,7 @@
           <w:rStyle w:val="Lienhypertexte"/>
           <w:lang w:val="en-GB"/>
         </w:rPr>
-        <w:t>https://arxiv.org/abs/1707.00652</w:t>
+        <w:t>https://arxiv.org/pdf/1904.07802.pdf</w:t>
       </w:r>
       <w:r>
         <w:rPr>
@@ -3525,21 +4252,93 @@
     <w:p>
       <w:pPr>
         <w:rPr>
+          <w:lang w:val="en-GB"/>
+        </w:rPr>
+      </w:pPr>
+      <w:r>
+        <w:rPr>
+          <w:lang w:val="en-GB"/>
+        </w:rPr>
+        <w:t xml:space="preserve">P. Gulyaev, E. Elistratova, V. Konovalov, Y. Kuratov, L. Pugachef, M. Burtsev, 2020, </w:t>
+      </w:r>
+      <w:r>
+        <w:rPr>
+          <w:lang w:val="en-GB"/>
+        </w:rPr>
+        <w:t>“</w:t>
+      </w:r>
+      <w:r>
+        <w:rPr>
+          <w:lang w:val="en-GB"/>
+        </w:rPr>
+        <w:t xml:space="preserve"> Goal-Oriented Multi-Task BERT-Based Dialogue State Tracker</w:t>
+      </w:r>
+      <w:r>
+        <w:rPr>
+          <w:lang w:val="en-GB"/>
+        </w:rPr>
+        <w:t>”</w:t>
+      </w:r>
+      <w:r>
+        <w:rPr>
+          <w:lang w:val="en-GB"/>
+        </w:rPr>
+        <w:t xml:space="preserve">, </w:t>
+      </w:r>
+      <w:r>
+        <w:fldChar w:fldCharType="begin"/>
+      </w:r>
+      <w:r>
+        <w:rPr>
+          <w:lang w:val="en-GB"/>
+          <w:rPrChange w:id="252" w:author="Johnny Nguyen" w:date="2020-02-18T07:48:00Z">
+            <w:rPr/>
+          </w:rPrChange>
+        </w:rPr>
+        <w:instrText xml:space="preserve"> HYPERLINK "https://arxiv.org/pdf/2002.02450.pdf" </w:instrText>
+      </w:r>
+      <w:r>
+        <w:fldChar w:fldCharType="separate"/>
+      </w:r>
+      <w:r>
+        <w:rPr>
           <w:rStyle w:val="Lienhypertexte"/>
           <w:lang w:val="en-GB"/>
         </w:rPr>
-      </w:pPr>
-      <w:r>
-        <w:rPr>
-          <w:lang w:val="en-GB"/>
-        </w:rPr>
-        <w:t>A. Sarkar,</w:t>
-      </w:r>
-      <w:r>
-        <w:rPr>
-          <w:lang w:val="en-GB"/>
-        </w:rPr>
-        <w:t xml:space="preserve"> 2018, </w:t>
+        <w:t>https://arxiv.org/pdf/2002.02450.pdf</w:t>
+      </w:r>
+      <w:r>
+        <w:rPr>
+          <w:rStyle w:val="Lienhypertexte"/>
+          <w:lang w:val="en-GB"/>
+        </w:rPr>
+        <w:fldChar w:fldCharType="end"/>
+      </w:r>
+    </w:p>
+    <w:p>
+      <w:pPr>
+        <w:rPr>
+          <w:lang w:val="en-GB"/>
+        </w:rPr>
+      </w:pPr>
+    </w:p>
+    <w:p>
+      <w:pPr>
+        <w:rPr>
+          <w:lang w:val="en-GB"/>
+        </w:rPr>
+      </w:pPr>
+      <w:r>
+        <w:rPr>
+          <w:lang w:val="en-GB"/>
+        </w:rPr>
+        <w:t xml:space="preserve">A. Rastogi, X. Zang, S. Sunkara, R. Gupta, P. Khaitan, 2020, </w:t>
+      </w:r>
+      <w:r>
+        <w:rPr>
+          <w:lang w:val="en-GB"/>
+        </w:rPr>
+        <w:t>“</w:t>
       </w:r>
       <w:r>
         <w:rPr>
@@ -3551,19 +4350,13 @@
         <w:rPr>
           <w:lang w:val="en-GB"/>
         </w:rPr>
-        <w:t>“</w:t>
-      </w:r>
-      <w:r>
-        <w:rPr>
-          <w:lang w:val="en-GB"/>
-        </w:rPr>
-        <w:t>A Brandom-ian view of Reinf</w:t>
-      </w:r>
-      <w:r>
-        <w:rPr>
-          <w:lang w:val="en-GB"/>
-        </w:rPr>
-        <w:t>orcement Learning towards strong-AI</w:t>
+        <w:t>Schema-Guided Dialogue State Tracking Tast</w:t>
+      </w:r>
+      <w:r>
+        <w:rPr>
+          <w:lang w:val="en-GB"/>
+        </w:rPr>
+        <w:t xml:space="preserve"> at DSTC8 </w:t>
       </w:r>
       <w:r>
         <w:rPr>
@@ -3575,13 +4368,7 @@
         <w:rPr>
           <w:lang w:val="en-GB"/>
         </w:rPr>
-        <w:t>,</w:t>
-      </w:r>
-      <w:r>
-        <w:rPr>
-          <w:lang w:val="en-GB"/>
-        </w:rPr>
-        <w:t xml:space="preserve"> </w:t>
+        <w:t xml:space="preserve">, </w:t>
       </w:r>
       <w:r>
         <w:fldChar w:fldCharType="begin"/>
@@ -3589,477 +4376,7 @@
       <w:r>
         <w:rPr>
           <w:lang w:val="en-GB"/>
-          <w:rPrChange w:id="203" w:author="Johnny Nguyen" w:date="2020-02-18T07:48:00Z">
-            <w:rPr/>
-          </w:rPrChange>
-        </w:rPr>
-        <w:instrText xml:space="preserve"> HYPERLINK "https://arxiv.org/abs/1803.02912" </w:instrText>
-      </w:r>
-      <w:r>
-        <w:fldChar w:fldCharType="separate"/>
-      </w:r>
-      <w:r>
-        <w:rPr>
-          <w:rStyle w:val="Lienhypertexte"/>
-          <w:lang w:val="en-GB"/>
-        </w:rPr>
-        <w:t>https://arxiv.org/abs/1803.02912</w:t>
-      </w:r>
-      <w:r>
-        <w:rPr>
-          <w:rStyle w:val="Lienhypertexte"/>
-          <w:lang w:val="en-GB"/>
-        </w:rPr>
-        <w:fldChar w:fldCharType="end"/>
-      </w:r>
-    </w:p>
-    <w:p>
-      <w:pPr>
-        <w:rPr>
-          <w:lang w:val="en-GB"/>
-        </w:rPr>
-      </w:pPr>
-      <w:r>
-        <w:rPr>
-          <w:lang w:val="en-GB"/>
-        </w:rPr>
-        <w:t xml:space="preserve">A. Knight, 2019, </w:t>
-      </w:r>
-      <w:r>
-        <w:rPr>
-          <w:lang w:val="en-GB"/>
-        </w:rPr>
-        <w:t>“</w:t>
-      </w:r>
-      <w:r>
-        <w:rPr>
-          <w:lang w:val="en-GB"/>
-        </w:rPr>
-        <w:t>Refuting strong AI: Why consciousness cannot be algorithmic</w:t>
-      </w:r>
-      <w:r>
-        <w:rPr>
-          <w:lang w:val="en-GB"/>
-        </w:rPr>
-        <w:t>”</w:t>
-      </w:r>
-      <w:r>
-        <w:rPr>
-          <w:lang w:val="en-GB"/>
-        </w:rPr>
-        <w:t xml:space="preserve">, </w:t>
-      </w:r>
-      <w:r>
-        <w:fldChar w:fldCharType="begin"/>
-      </w:r>
-      <w:r>
-        <w:rPr>
-          <w:lang w:val="en-GB"/>
-          <w:rPrChange w:id="204" w:author="Johnny Nguyen" w:date="2020-02-18T07:48:00Z">
-            <w:rPr/>
-          </w:rPrChange>
-        </w:rPr>
-        <w:instrText xml:space="preserve"> HYPERLINK "https://arxiv.org/ftp/arxiv/papers/1906/1906.10177.pdf" </w:instrText>
-      </w:r>
-      <w:r>
-        <w:fldChar w:fldCharType="separate"/>
-      </w:r>
-      <w:r>
-        <w:rPr>
-          <w:rStyle w:val="Lienhypertexte"/>
-          <w:lang w:val="en-GB"/>
-        </w:rPr>
-        <w:t>https://arxiv.org/ftp/arxiv/papers/1906/1906.10177.pdf</w:t>
-      </w:r>
-      <w:r>
-        <w:rPr>
-          <w:rStyle w:val="Lienhypertexte"/>
-          <w:lang w:val="en-GB"/>
-        </w:rPr>
-        <w:fldChar w:fldCharType="end"/>
-      </w:r>
-    </w:p>
-    <w:p>
-      <w:pPr>
-        <w:rPr>
-          <w:lang w:val="en-GB"/>
-        </w:rPr>
-      </w:pPr>
-      <w:r>
-        <w:rPr>
-          <w:lang w:val="en-GB"/>
-        </w:rPr>
-        <w:t xml:space="preserve">B. Lubars, Chenhao Tan, 2019, </w:t>
-      </w:r>
-      <w:r>
-        <w:rPr>
-          <w:lang w:val="en-GB"/>
-        </w:rPr>
-        <w:t>“</w:t>
-      </w:r>
-      <w:r>
-        <w:rPr>
-          <w:lang w:val="en-GB"/>
-        </w:rPr>
-        <w:t>Ask what AI can do, but what  AI should do: towards a framework of task delegability</w:t>
-      </w:r>
-      <w:r>
-        <w:rPr>
-          <w:lang w:val="en-GB"/>
-        </w:rPr>
-        <w:t>”</w:t>
-      </w:r>
-      <w:r>
-        <w:rPr>
-          <w:lang w:val="en-GB"/>
-        </w:rPr>
-        <w:t xml:space="preserve">, </w:t>
-      </w:r>
-      <w:r>
-        <w:fldChar w:fldCharType="begin"/>
-      </w:r>
-      <w:r>
-        <w:rPr>
-          <w:lang w:val="en-GB"/>
-          <w:rPrChange w:id="205" w:author="Johnny Nguyen" w:date="2020-02-18T07:48:00Z">
-            <w:rPr/>
-          </w:rPrChange>
-        </w:rPr>
-        <w:instrText xml:space="preserve"> HYPERLINK "https://arxiv.org/pdf/1902.03245v1.pdf" </w:instrText>
-      </w:r>
-      <w:r>
-        <w:fldChar w:fldCharType="separate"/>
-      </w:r>
-      <w:r>
-        <w:rPr>
-          <w:rStyle w:val="Lienhypertexte"/>
-          <w:lang w:val="en-GB"/>
-        </w:rPr>
-        <w:t>https://arxiv.org/pdf/1902.03245v1.pdf</w:t>
-      </w:r>
-      <w:r>
-        <w:rPr>
-          <w:rStyle w:val="Lienhypertexte"/>
-          <w:lang w:val="en-GB"/>
-        </w:rPr>
-        <w:fldChar w:fldCharType="end"/>
-      </w:r>
-    </w:p>
-    <w:p>
-      <w:pPr>
-        <w:rPr>
-          <w:lang w:val="en-GB"/>
-        </w:rPr>
-      </w:pPr>
-      <w:r>
-        <w:rPr>
-          <w:lang w:val="en-GB"/>
-        </w:rPr>
-        <w:t xml:space="preserve">J. Liu, X. Gu, D. Zhang, S. Liu, 2019, </w:t>
-      </w:r>
-      <w:r>
-        <w:rPr>
-          <w:lang w:val="en-GB"/>
-        </w:rPr>
-        <w:t>“</w:t>
-      </w:r>
-      <w:r>
-        <w:rPr>
-          <w:lang w:val="en-GB"/>
-        </w:rPr>
-        <w:t>Hig</w:t>
-      </w:r>
-      <w:r>
-        <w:rPr>
-          <w:lang w:val="en-GB"/>
-        </w:rPr>
-        <w:t>h efficiency RL agent</w:t>
-      </w:r>
-      <w:r>
-        <w:rPr>
-          <w:lang w:val="en-GB"/>
-        </w:rPr>
-        <w:t>”</w:t>
-      </w:r>
-      <w:r>
-        <w:rPr>
-          <w:lang w:val="en-GB"/>
-        </w:rPr>
-        <w:t xml:space="preserve">, </w:t>
-      </w:r>
-      <w:r>
-        <w:fldChar w:fldCharType="begin"/>
-      </w:r>
-      <w:r>
-        <w:rPr>
-          <w:lang w:val="en-GB"/>
-          <w:rPrChange w:id="206" w:author="Johnny Nguyen" w:date="2020-02-18T07:48:00Z">
-            <w:rPr/>
-          </w:rPrChange>
-        </w:rPr>
-        <w:instrText xml:space="preserve"> HYPERLINK "https://arxiv.org/pdf/1908.11494.pdf" </w:instrText>
-      </w:r>
-      <w:r>
-        <w:fldChar w:fldCharType="separate"/>
-      </w:r>
-      <w:r>
-        <w:rPr>
-          <w:rStyle w:val="Lienhypertexte"/>
-          <w:lang w:val="en-GB"/>
-        </w:rPr>
-        <w:t>https://arxiv.org/pdf/1908.11494.pdf</w:t>
-      </w:r>
-      <w:r>
-        <w:rPr>
-          <w:rStyle w:val="Lienhypertexte"/>
-          <w:lang w:val="en-GB"/>
-        </w:rPr>
-        <w:fldChar w:fldCharType="end"/>
-      </w:r>
-    </w:p>
-    <w:p>
-      <w:pPr>
-        <w:rPr>
-          <w:lang w:val="en-GB"/>
-        </w:rPr>
-      </w:pPr>
-      <w:r>
-        <w:rPr>
-          <w:lang w:val="en-GB"/>
-        </w:rPr>
-        <w:t>F. Parwej, 2013, "English Sentence Recognition using Artificial Neural Network through Mouse-based Gestures",</w:t>
-      </w:r>
-      <w:r>
-        <w:rPr>
-          <w:lang w:val="en-GB"/>
-        </w:rPr>
-        <w:t xml:space="preserve"> </w:t>
-      </w:r>
-      <w:r>
-        <w:fldChar w:fldCharType="begin"/>
-      </w:r>
-      <w:r>
-        <w:rPr>
-          <w:lang w:val="en-GB"/>
-          <w:rPrChange w:id="207" w:author="Johnny Nguyen" w:date="2020-02-18T07:48:00Z">
-            <w:rPr/>
-          </w:rPrChange>
-        </w:rPr>
-        <w:instrText xml:space="preserve"> HYPERLINK "https://arxiv.org/ftp/arxiv/papers/1301/1301.4659.pdf" </w:instrText>
-      </w:r>
-      <w:r>
-        <w:fldChar w:fldCharType="separate"/>
-      </w:r>
-      <w:r>
-        <w:rPr>
-          <w:rStyle w:val="Lienhypertexte"/>
-          <w:lang w:val="en-GB"/>
-        </w:rPr>
-        <w:t>https://arxiv.org/ftp/arxiv/papers/1301/1301.4659.pdf</w:t>
-      </w:r>
-      <w:r>
-        <w:rPr>
-          <w:rStyle w:val="Lienhypertexte"/>
-          <w:lang w:val="en-GB"/>
-        </w:rPr>
-        <w:fldChar w:fldCharType="end"/>
-      </w:r>
-      <w:r>
-        <w:rPr>
-          <w:lang w:val="en-GB"/>
-        </w:rPr>
-        <w:t xml:space="preserve"> </w:t>
-      </w:r>
-    </w:p>
-    <w:p>
-      <w:pPr>
-        <w:rPr>
-          <w:rStyle w:val="Lienhypertexte"/>
-          <w:lang w:val="en-GB"/>
-        </w:rPr>
-      </w:pPr>
-      <w:r>
-        <w:rPr>
-          <w:lang w:val="en-GB"/>
-        </w:rPr>
-        <w:t>Q. Debard, J. S. Dibangoye, S. Canu and C. Wolf4, 2019, "Learning 3D Navigation Protocols on Touch Interfaces</w:t>
-      </w:r>
-      <w:r>
-        <w:rPr>
-          <w:lang w:val="en-GB"/>
-        </w:rPr>
-        <w:t xml:space="preserve"> </w:t>
-      </w:r>
-      <w:r>
-        <w:rPr>
-          <w:lang w:val="en-GB"/>
-        </w:rPr>
-        <w:t>with Cooperative Multi-Agent Reinforcement Learning"</w:t>
-      </w:r>
-      <w:r>
-        <w:rPr>
-          <w:lang w:val="en-GB"/>
-        </w:rPr>
-        <w:t xml:space="preserve">, </w:t>
-      </w:r>
-      <w:r>
-        <w:fldChar w:fldCharType="begin"/>
-      </w:r>
-      <w:r>
-        <w:rPr>
-          <w:lang w:val="en-GB"/>
-          <w:rPrChange w:id="208" w:author="Johnny Nguyen" w:date="2020-02-18T07:48:00Z">
-            <w:rPr/>
-          </w:rPrChange>
-        </w:rPr>
-        <w:instrText xml:space="preserve"> HYPERLINK "https://arxiv.org/pdf/1904.07802.pdf" </w:instrText>
-      </w:r>
-      <w:r>
-        <w:fldChar w:fldCharType="separate"/>
-      </w:r>
-      <w:r>
-        <w:rPr>
-          <w:rStyle w:val="Lienhypertexte"/>
-          <w:lang w:val="en-GB"/>
-        </w:rPr>
-        <w:t>https://arxiv.org/pdf/1904.07802.pdf</w:t>
-      </w:r>
-      <w:r>
-        <w:rPr>
-          <w:rStyle w:val="Lienhypertexte"/>
-          <w:lang w:val="en-GB"/>
-        </w:rPr>
-        <w:fldChar w:fldCharType="end"/>
-      </w:r>
-    </w:p>
-    <w:p>
-      <w:pPr>
-        <w:rPr>
-          <w:lang w:val="en-GB"/>
-        </w:rPr>
-      </w:pPr>
-      <w:r>
-        <w:rPr>
-          <w:lang w:val="en-GB"/>
-        </w:rPr>
-        <w:t xml:space="preserve">P. Gulyaev, E. Elistratova, V. Konovalov, Y. Kuratov, L. Pugachef, M. Burtsev, 2020, </w:t>
-      </w:r>
-      <w:r>
-        <w:rPr>
-          <w:lang w:val="en-GB"/>
-        </w:rPr>
-        <w:t>“</w:t>
-      </w:r>
-      <w:r>
-        <w:rPr>
-          <w:lang w:val="en-GB"/>
-        </w:rPr>
-        <w:t xml:space="preserve"> Goal-Oriented Multi-Task BERT-Based Dialogue State Tracker</w:t>
-      </w:r>
-      <w:r>
-        <w:rPr>
-          <w:lang w:val="en-GB"/>
-        </w:rPr>
-        <w:t>”</w:t>
-      </w:r>
-      <w:r>
-        <w:rPr>
-          <w:lang w:val="en-GB"/>
-        </w:rPr>
-        <w:t xml:space="preserve">, </w:t>
-      </w:r>
-      <w:r>
-        <w:fldChar w:fldCharType="begin"/>
-      </w:r>
-      <w:r>
-        <w:rPr>
-          <w:lang w:val="en-GB"/>
-          <w:rPrChange w:id="209" w:author="Johnny Nguyen" w:date="2020-02-18T07:48:00Z">
-            <w:rPr/>
-          </w:rPrChange>
-        </w:rPr>
-        <w:instrText xml:space="preserve"> HYPERLINK "https://arxiv.org/pdf/2002.02450.pdf" </w:instrText>
-      </w:r>
-      <w:r>
-        <w:fldChar w:fldCharType="separate"/>
-      </w:r>
-      <w:r>
-        <w:rPr>
-          <w:rStyle w:val="Lienhypertexte"/>
-          <w:lang w:val="en-GB"/>
-        </w:rPr>
-        <w:t>https://arxiv.org/pdf/2002.02450.pdf</w:t>
-      </w:r>
-      <w:r>
-        <w:rPr>
-          <w:rStyle w:val="Lienhypertexte"/>
-          <w:lang w:val="en-GB"/>
-        </w:rPr>
-        <w:fldChar w:fldCharType="end"/>
-      </w:r>
-    </w:p>
-    <w:p>
-      <w:pPr>
-        <w:rPr>
-          <w:lang w:val="en-GB"/>
-        </w:rPr>
-      </w:pPr>
-    </w:p>
-    <w:p>
-      <w:pPr>
-        <w:rPr>
-          <w:lang w:val="en-GB"/>
-        </w:rPr>
-      </w:pPr>
-      <w:r>
-        <w:rPr>
-          <w:lang w:val="en-GB"/>
-        </w:rPr>
-        <w:t xml:space="preserve">A. Rastogi, X. Zang, S. Sunkara, R. Gupta, P. Khaitan, 2020, </w:t>
-      </w:r>
-      <w:r>
-        <w:rPr>
-          <w:lang w:val="en-GB"/>
-        </w:rPr>
-        <w:t>“</w:t>
-      </w:r>
-      <w:r>
-        <w:rPr>
-          <w:lang w:val="en-GB"/>
-        </w:rPr>
-        <w:t xml:space="preserve"> </w:t>
-      </w:r>
-      <w:r>
-        <w:rPr>
-          <w:lang w:val="en-GB"/>
-        </w:rPr>
-        <w:t>Schema-Guided Dialogue State Tracking Tast</w:t>
-      </w:r>
-      <w:r>
-        <w:rPr>
-          <w:lang w:val="en-GB"/>
-        </w:rPr>
-        <w:t xml:space="preserve"> at DSTC8 </w:t>
-      </w:r>
-      <w:r>
-        <w:rPr>
-          <w:lang w:val="en-GB"/>
-        </w:rPr>
-        <w:t>”</w:t>
-      </w:r>
-      <w:r>
-        <w:rPr>
-          <w:lang w:val="en-GB"/>
-        </w:rPr>
-        <w:t xml:space="preserve">, </w:t>
-      </w:r>
-      <w:r>
-        <w:fldChar w:fldCharType="begin"/>
-      </w:r>
-      <w:r>
-        <w:rPr>
-          <w:lang w:val="en-GB"/>
-          <w:rPrChange w:id="210" w:author="Johnny Nguyen" w:date="2020-02-18T07:48:00Z">
+          <w:rPrChange w:id="253" w:author="Johnny Nguyen" w:date="2020-02-18T07:48:00Z">
             <w:rPr/>
           </w:rPrChange>
         </w:rPr>

</xml_diff>

<commit_message>
#8 Second try to translate into english on related works in report
</commit_message>
<xml_diff>
--- a/SAI_report.docx
+++ b/SAI_report.docx
@@ -2823,8 +2823,15 @@
           <w:t>.</w:t>
         </w:r>
       </w:ins>
-      <w:bookmarkStart w:id="215" w:name="_GoBack"/>
-      <w:bookmarkEnd w:id="215"/>
+      <w:r>
+        <w:rPr>
+          <w:lang w:val="en-GB"/>
+          <w:rPrChange w:id="215" w:author="Johnny Nguyen" w:date="2020-02-20T13:32:00Z">
+            <w:rPr/>
+          </w:rPrChange>
+        </w:rPr>
+        <w:t>Ensuite, d</w:t>
+      </w:r>
       <w:r>
         <w:rPr>
           <w:lang w:val="en-GB"/>
@@ -2832,7 +2839,7 @@
             <w:rPr/>
           </w:rPrChange>
         </w:rPr>
-        <w:t>Ensuite, d</w:t>
+        <w:t>’</w:t>
       </w:r>
       <w:r>
         <w:rPr>
@@ -2841,7 +2848,7 @@
             <w:rPr/>
           </w:rPrChange>
         </w:rPr>
-        <w:t>’</w:t>
+        <w:t>apr</w:t>
       </w:r>
       <w:r>
         <w:rPr>
@@ -2850,7 +2857,7 @@
             <w:rPr/>
           </w:rPrChange>
         </w:rPr>
-        <w:t>apr</w:t>
+        <w:t>è</w:t>
       </w:r>
       <w:r>
         <w:rPr>
@@ -2859,7 +2866,7 @@
             <w:rPr/>
           </w:rPrChange>
         </w:rPr>
-        <w:t>è</w:t>
+        <w:t>s le travail de J. Lieu and Al, le RL utilis</w:t>
       </w:r>
       <w:r>
         <w:rPr>
@@ -2868,7 +2875,7 @@
             <w:rPr/>
           </w:rPrChange>
         </w:rPr>
-        <w:t>s le travail de J. Lieu and Al, le RL utilis</w:t>
+        <w:t>é</w:t>
       </w:r>
       <w:r>
         <w:rPr>
@@ -2877,7 +2884,7 @@
             <w:rPr/>
           </w:rPrChange>
         </w:rPr>
-        <w:t>é</w:t>
+        <w:t xml:space="preserve"> avec une m</w:t>
       </w:r>
       <w:r>
         <w:rPr>
@@ -2886,7 +2893,7 @@
             <w:rPr/>
           </w:rPrChange>
         </w:rPr>
-        <w:t xml:space="preserve"> avec une m</w:t>
+        <w:t>é</w:t>
       </w:r>
       <w:r>
         <w:rPr>
@@ -2895,7 +2902,7 @@
             <w:rPr/>
           </w:rPrChange>
         </w:rPr>
-        <w:t>é</w:t>
+        <w:t>thode diff</w:t>
       </w:r>
       <w:r>
         <w:rPr>
@@ -2904,7 +2911,7 @@
             <w:rPr/>
           </w:rPrChange>
         </w:rPr>
-        <w:t>thode diff</w:t>
+        <w:t>é</w:t>
       </w:r>
       <w:r>
         <w:rPr>
@@ -2913,7 +2920,7 @@
             <w:rPr/>
           </w:rPrChange>
         </w:rPr>
-        <w:t>é</w:t>
+        <w:t xml:space="preserve">rente peut </w:t>
       </w:r>
       <w:r>
         <w:rPr>
@@ -2922,7 +2929,7 @@
             <w:rPr/>
           </w:rPrChange>
         </w:rPr>
-        <w:t xml:space="preserve">rente peut </w:t>
+        <w:t>ê</w:t>
       </w:r>
       <w:r>
         <w:rPr>
@@ -2931,7 +2938,7 @@
             <w:rPr/>
           </w:rPrChange>
         </w:rPr>
-        <w:t>ê</w:t>
+        <w:t>tre utilis</w:t>
       </w:r>
       <w:r>
         <w:rPr>
@@ -2940,7 +2947,7 @@
             <w:rPr/>
           </w:rPrChange>
         </w:rPr>
-        <w:t>tre utilis</w:t>
+        <w:t>é</w:t>
       </w:r>
       <w:r>
         <w:rPr>
@@ -2949,7 +2956,7 @@
             <w:rPr/>
           </w:rPrChange>
         </w:rPr>
-        <w:t>é</w:t>
+        <w:t xml:space="preserve"> pour r</w:t>
       </w:r>
       <w:r>
         <w:rPr>
@@ -2958,7 +2965,7 @@
             <w:rPr/>
           </w:rPrChange>
         </w:rPr>
-        <w:t xml:space="preserve"> pour r</w:t>
+        <w:t>é</w:t>
       </w:r>
       <w:r>
         <w:rPr>
@@ -2967,7 +2974,7 @@
             <w:rPr/>
           </w:rPrChange>
         </w:rPr>
-        <w:t>é</w:t>
+        <w:t xml:space="preserve">ponse </w:t>
       </w:r>
       <w:r>
         <w:rPr>
@@ -2976,7 +2983,7 @@
             <w:rPr/>
           </w:rPrChange>
         </w:rPr>
-        <w:t xml:space="preserve">ponse </w:t>
+        <w:t>à</w:t>
       </w:r>
       <w:r>
         <w:rPr>
@@ -2985,7 +2992,7 @@
             <w:rPr/>
           </w:rPrChange>
         </w:rPr>
-        <w:t>à</w:t>
+        <w:t xml:space="preserve"> la limitation de la m</w:t>
       </w:r>
       <w:r>
         <w:rPr>
@@ -2994,7 +3001,7 @@
             <w:rPr/>
           </w:rPrChange>
         </w:rPr>
-        <w:t xml:space="preserve"> la limitation de la m</w:t>
+        <w:t>é</w:t>
       </w:r>
       <w:r>
         <w:rPr>
@@ -3003,7 +3010,7 @@
             <w:rPr/>
           </w:rPrChange>
         </w:rPr>
-        <w:t>é</w:t>
+        <w:t>moire utilis</w:t>
       </w:r>
       <w:r>
         <w:rPr>
@@ -3012,7 +3019,7 @@
             <w:rPr/>
           </w:rPrChange>
         </w:rPr>
-        <w:t>moire utilis</w:t>
+        <w:t>é</w:t>
       </w:r>
       <w:r>
         <w:rPr>
@@ -3021,7 +3028,10 @@
             <w:rPr/>
           </w:rPrChange>
         </w:rPr>
-        <w:t>é</w:t>
+        <w:t>e par notre algorithme [</w:t>
+      </w:r>
+      <w:r>
+        <w:fldChar w:fldCharType="begin"/>
       </w:r>
       <w:r>
         <w:rPr>
@@ -3030,28 +3040,16 @@
             <w:rPr/>
           </w:rPrChange>
         </w:rPr>
-        <w:t>e par notre algorithme [</w:t>
-      </w:r>
-      <w:r>
-        <w:fldChar w:fldCharType="begin"/>
-      </w:r>
-      <w:r>
-        <w:rPr>
+        <w:instrText xml:space="preserve"> HYPERLINK "https://arxiv.org/pdf/1908.11494.pdf" </w:instrText>
+      </w:r>
+      <w:r>
+        <w:fldChar w:fldCharType="separate"/>
+      </w:r>
+      <w:r>
+        <w:rPr>
+          <w:rStyle w:val="Lienhypertexte"/>
           <w:lang w:val="en-GB"/>
           <w:rPrChange w:id="239" w:author="Johnny Nguyen" w:date="2020-02-20T13:32:00Z">
-            <w:rPr/>
-          </w:rPrChange>
-        </w:rPr>
-        <w:instrText xml:space="preserve"> HYPERLINK "https://arxiv.org/pdf/1908.11494.pdf" </w:instrText>
-      </w:r>
-      <w:r>
-        <w:fldChar w:fldCharType="separate"/>
-      </w:r>
-      <w:r>
-        <w:rPr>
-          <w:rStyle w:val="Lienhypertexte"/>
-          <w:lang w:val="en-GB"/>
-          <w:rPrChange w:id="240" w:author="Johnny Nguyen" w:date="2020-02-20T13:32:00Z">
             <w:rPr>
               <w:rStyle w:val="Lienhypertexte"/>
             </w:rPr>
@@ -3068,606 +3066,811 @@
       <w:r>
         <w:rPr>
           <w:lang w:val="en-GB"/>
+          <w:rPrChange w:id="240" w:author="Johnny Nguyen" w:date="2020-02-20T13:32:00Z">
+            <w:rPr/>
+          </w:rPrChange>
+        </w:rPr>
+        <w:t>]</w:t>
+      </w:r>
+      <w:r>
+        <w:rPr>
+          <w:lang w:val="en-GB"/>
           <w:rPrChange w:id="241" w:author="Johnny Nguyen" w:date="2020-02-20T13:32:00Z">
             <w:rPr/>
           </w:rPrChange>
         </w:rPr>
-        <w:t>]</w:t>
-      </w:r>
-      <w:r>
-        <w:rPr>
-          <w:lang w:val="en-GB"/>
-          <w:rPrChange w:id="242" w:author="Johnny Nguyen" w:date="2020-02-20T13:32:00Z">
-            <w:rPr/>
-          </w:rPrChange>
-        </w:rPr>
         <w:t xml:space="preserve">. </w:t>
       </w:r>
-      <w:r>
+      <w:ins w:id="242" w:author="Johnny Nguyen" w:date="2020-02-21T09:53:00Z">
+        <w:r>
+          <w:rPr>
+            <w:lang w:val="en-GB"/>
+          </w:rPr>
+          <w:t xml:space="preserve">In response to the work of A. </w:t>
+        </w:r>
+        <w:r>
+          <w:rPr>
+            <w:lang w:val="en-GB"/>
+            <w:rPrChange w:id="243" w:author="Johnny Nguyen" w:date="2020-02-21T09:53:00Z">
+              <w:rPr/>
+            </w:rPrChange>
+          </w:rPr>
+          <w:t xml:space="preserve">Knight, we must implement an algorithm which could answer to the quetsion that it </w:t>
+        </w:r>
+      </w:ins>
+      <w:ins w:id="244" w:author="Johnny Nguyen" w:date="2020-02-21T09:54:00Z">
+        <w:r>
+          <w:rPr>
+            <w:lang w:val="en-GB"/>
+          </w:rPr>
+          <w:t>musn</w:t>
+        </w:r>
+        <w:r>
+          <w:rPr>
+            <w:lang w:val="en-GB"/>
+          </w:rPr>
+          <w:t>’</w:t>
+        </w:r>
+        <w:r>
+          <w:rPr>
+            <w:lang w:val="en-GB"/>
+          </w:rPr>
+          <w:t>t assume to answer by an algorithm.</w:t>
+        </w:r>
+      </w:ins>
+      <w:bookmarkStart w:id="245" w:name="_GoBack"/>
+      <w:bookmarkEnd w:id="245"/>
+      <w:r>
+        <w:rPr>
+          <w:lang w:val="en-GB"/>
+          <w:rPrChange w:id="246" w:author="Johnny Nguyen" w:date="2020-02-21T09:53:00Z">
+            <w:rPr/>
+          </w:rPrChange>
+        </w:rPr>
         <w:t>En r</w:t>
       </w:r>
       <w:r>
-        <w:t>é</w:t>
-      </w:r>
-      <w:r>
+        <w:rPr>
+          <w:lang w:val="en-GB"/>
+          <w:rPrChange w:id="247" w:author="Johnny Nguyen" w:date="2020-02-21T09:53:00Z">
+            <w:rPr/>
+          </w:rPrChange>
+        </w:rPr>
+        <w:t>é</w:t>
+      </w:r>
+      <w:r>
+        <w:rPr>
+          <w:lang w:val="en-GB"/>
+          <w:rPrChange w:id="248" w:author="Johnny Nguyen" w:date="2020-02-21T09:53:00Z">
+            <w:rPr/>
+          </w:rPrChange>
+        </w:rPr>
         <w:t>ponse au travail de A. Knight, nous devons impl</w:t>
       </w:r>
       <w:r>
-        <w:t>é</w:t>
-      </w:r>
-      <w:r>
+        <w:rPr>
+          <w:lang w:val="en-GB"/>
+          <w:rPrChange w:id="249" w:author="Johnny Nguyen" w:date="2020-02-21T09:53:00Z">
+            <w:rPr/>
+          </w:rPrChange>
+        </w:rPr>
+        <w:t>é</w:t>
+      </w:r>
+      <w:r>
+        <w:rPr>
+          <w:lang w:val="en-GB"/>
+          <w:rPrChange w:id="250" w:author="Johnny Nguyen" w:date="2020-02-21T09:53:00Z">
+            <w:rPr/>
+          </w:rPrChange>
+        </w:rPr>
         <w:t>menter un algorithme pouvant r</w:t>
       </w:r>
       <w:r>
-        <w:t>é</w:t>
-      </w:r>
-      <w:r>
+        <w:rPr>
+          <w:lang w:val="en-GB"/>
+          <w:rPrChange w:id="251" w:author="Johnny Nguyen" w:date="2020-02-21T09:53:00Z">
+            <w:rPr/>
+          </w:rPrChange>
+        </w:rPr>
+        <w:t>é</w:t>
+      </w:r>
+      <w:r>
+        <w:rPr>
+          <w:lang w:val="en-GB"/>
+          <w:rPrChange w:id="252" w:author="Johnny Nguyen" w:date="2020-02-21T09:53:00Z">
+            <w:rPr/>
+          </w:rPrChange>
+        </w:rPr>
         <w:t xml:space="preserve">pondre </w:t>
       </w:r>
       <w:r>
+        <w:rPr>
+          <w:lang w:val="en-GB"/>
+          <w:rPrChange w:id="253" w:author="Johnny Nguyen" w:date="2020-02-21T09:53:00Z">
+            <w:rPr/>
+          </w:rPrChange>
+        </w:rPr>
         <w:t>à</w:t>
       </w:r>
       <w:r>
+        <w:rPr>
+          <w:lang w:val="en-GB"/>
+          <w:rPrChange w:id="254" w:author="Johnny Nguyen" w:date="2020-02-21T09:53:00Z">
+            <w:rPr/>
+          </w:rPrChange>
+        </w:rPr>
         <w:t xml:space="preserve"> la question dont il suppose </w:t>
       </w:r>
       <w:r>
+        <w:rPr>
+          <w:lang w:val="en-GB"/>
+          <w:rPrChange w:id="255" w:author="Johnny Nguyen" w:date="2020-02-21T09:53:00Z">
+            <w:rPr/>
+          </w:rPrChange>
+        </w:rPr>
         <w:t>ê</w:t>
       </w:r>
       <w:r>
+        <w:rPr>
+          <w:lang w:val="en-GB"/>
+          <w:rPrChange w:id="256" w:author="Johnny Nguyen" w:date="2020-02-21T09:53:00Z">
+            <w:rPr/>
+          </w:rPrChange>
+        </w:rPr>
         <w:t xml:space="preserve">tre impossible </w:t>
       </w:r>
       <w:r>
+        <w:rPr>
+          <w:lang w:val="en-GB"/>
+          <w:rPrChange w:id="257" w:author="Johnny Nguyen" w:date="2020-02-21T09:53:00Z">
+            <w:rPr/>
+          </w:rPrChange>
+        </w:rPr>
         <w:t>à</w:t>
       </w:r>
       <w:r>
+        <w:rPr>
+          <w:lang w:val="en-GB"/>
+          <w:rPrChange w:id="258" w:author="Johnny Nguyen" w:date="2020-02-21T09:53:00Z">
+            <w:rPr/>
+          </w:rPrChange>
+        </w:rPr>
         <w:t xml:space="preserve"> r</w:t>
       </w:r>
       <w:r>
-        <w:t>é</w:t>
-      </w:r>
-      <w:r>
+        <w:rPr>
+          <w:lang w:val="en-GB"/>
+          <w:rPrChange w:id="259" w:author="Johnny Nguyen" w:date="2020-02-21T09:53:00Z">
+            <w:rPr/>
+          </w:rPrChange>
+        </w:rPr>
+        <w:t>é</w:t>
+      </w:r>
+      <w:r>
+        <w:rPr>
+          <w:lang w:val="en-GB"/>
+          <w:rPrChange w:id="260" w:author="Johnny Nguyen" w:date="2020-02-21T09:53:00Z">
+            <w:rPr/>
+          </w:rPrChange>
+        </w:rPr>
         <w:t>pondre par un algorithme [</w:t>
       </w:r>
+      <w:r>
+        <w:fldChar w:fldCharType="begin"/>
+      </w:r>
+      <w:r>
+        <w:rPr>
+          <w:lang w:val="en-GB"/>
+          <w:rPrChange w:id="261" w:author="Johnny Nguyen" w:date="2020-02-21T09:53:00Z">
+            <w:rPr/>
+          </w:rPrChange>
+        </w:rPr>
+        <w:instrText xml:space="preserve"> HYPERLINK "https://arxiv.org/ftp/arxiv/papers/1906/1906.10177.pdf" </w:instrText>
+      </w:r>
+      <w:r>
+        <w:fldChar w:fldCharType="separate"/>
+      </w:r>
+      <w:r>
+        <w:rPr>
+          <w:rStyle w:val="Lienhypertexte"/>
+          <w:lang w:val="en-GB"/>
+          <w:rPrChange w:id="262" w:author="Johnny Nguyen" w:date="2020-02-21T09:53:00Z">
+            <w:rPr>
+              <w:rStyle w:val="Lienhypertexte"/>
+            </w:rPr>
+          </w:rPrChange>
+        </w:rPr>
+        <w:t>https://arxiv.org/ftp/arxiv/papers/1906/1906.10177.pdf</w:t>
+      </w:r>
+      <w:r>
+        <w:rPr>
+          <w:rStyle w:val="Lienhypertexte"/>
+        </w:rPr>
+        <w:fldChar w:fldCharType="end"/>
+      </w:r>
+      <w:r>
+        <w:rPr>
+          <w:lang w:val="en-GB"/>
+          <w:rPrChange w:id="263" w:author="Johnny Nguyen" w:date="2020-02-21T09:53:00Z">
+            <w:rPr/>
+          </w:rPrChange>
+        </w:rPr>
+        <w:t>].</w:t>
+      </w:r>
+      <w:r>
+        <w:rPr>
+          <w:lang w:val="en-GB"/>
+          <w:rPrChange w:id="264" w:author="Johnny Nguyen" w:date="2020-02-21T09:53:00Z">
+            <w:rPr/>
+          </w:rPrChange>
+        </w:rPr>
+        <w:t xml:space="preserve"> </w:t>
+      </w:r>
+      <w:r>
+        <w:t>La recherche effectu</w:t>
+      </w:r>
+      <w:r>
+        <w:t>é</w:t>
+      </w:r>
+      <w:r>
+        <w:t xml:space="preserve">e ressemblera </w:t>
+      </w:r>
+      <w:r>
+        <w:t>à</w:t>
+      </w:r>
+      <w:r>
+        <w:t xml:space="preserve"> celle </w:t>
+      </w:r>
+      <w:r>
+        <w:t>é</w:t>
+      </w:r>
+      <w:r>
+        <w:t>mise par Q. D</w:t>
+      </w:r>
+      <w:r>
+        <w:t>ebard and Al sur les int</w:t>
+      </w:r>
+      <w:r>
+        <w:t>é</w:t>
+      </w:r>
+      <w:r>
+        <w:t xml:space="preserve">ractions des utilisateurs avec le touchpad dans un environnement 2D </w:t>
+      </w:r>
+      <w:r>
+        <w:t>à</w:t>
+      </w:r>
+      <w:r>
+        <w:t xml:space="preserve"> 3D.</w:t>
+      </w:r>
+      <w:r>
+        <w:t xml:space="preserve"> </w:t>
+      </w:r>
+      <w:r>
+        <w:rPr>
+          <w:lang w:val="en-GB"/>
+        </w:rPr>
+        <w:t>[</w:t>
+      </w:r>
+      <w:r>
+        <w:fldChar w:fldCharType="begin"/>
+      </w:r>
+      <w:r>
+        <w:rPr>
+          <w:lang w:val="en-GB"/>
+          <w:rPrChange w:id="265" w:author="Johnny Nguyen" w:date="2020-02-20T13:30:00Z">
+            <w:rPr/>
+          </w:rPrChange>
+        </w:rPr>
+        <w:instrText xml:space="preserve"> HYPERLINK "https://arxiv.org/pdf/1904.07802.pdf" </w:instrText>
+      </w:r>
+      <w:r>
+        <w:fldChar w:fldCharType="separate"/>
+      </w:r>
+      <w:r>
+        <w:rPr>
+          <w:rStyle w:val="Lienhypertexte"/>
+          <w:lang w:val="en-GB"/>
+        </w:rPr>
+        <w:t>https://arxiv.org/pdf/1904.07802.pdf</w:t>
+      </w:r>
+      <w:r>
+        <w:rPr>
+          <w:rStyle w:val="Lienhypertexte"/>
+          <w:lang w:val="en-GB"/>
+        </w:rPr>
+        <w:fldChar w:fldCharType="end"/>
+      </w:r>
+      <w:r>
+        <w:rPr>
+          <w:lang w:val="en-GB"/>
+        </w:rPr>
+        <w:t xml:space="preserve">] </w:t>
+      </w:r>
+    </w:p>
+    <w:p>
+      <w:pPr>
+        <w:rPr>
+          <w:lang w:val="en-GB"/>
+        </w:rPr>
+      </w:pPr>
+      <w:r>
+        <w:rPr>
+          <w:lang w:val="en-GB"/>
+        </w:rPr>
+        <w:t>RL in game (alpha go) with image</w:t>
+      </w:r>
+    </w:p>
+    <w:p>
+      <w:pPr>
+        <w:rPr>
+          <w:lang w:val="en-GB"/>
+        </w:rPr>
+      </w:pPr>
+    </w:p>
+    <w:p>
+      <w:pPr>
+        <w:rPr>
+          <w:lang w:val="en-GB"/>
+        </w:rPr>
+      </w:pPr>
+    </w:p>
+    <w:p>
+      <w:pPr>
+        <w:rPr>
+          <w:lang w:val="en-GB"/>
+        </w:rPr>
+      </w:pPr>
+      <w:r>
+        <w:rPr>
+          <w:lang w:val="en-GB"/>
+        </w:rPr>
+        <w:t>Dataset and features</w:t>
+      </w:r>
+    </w:p>
+    <w:p>
+      <w:pPr>
+        <w:rPr>
+          <w:lang w:val="en-GB"/>
+        </w:rPr>
+      </w:pPr>
+      <w:r>
+        <w:rPr>
+          <w:lang w:val="en-GB"/>
+        </w:rPr>
+        <w:t>Record 1minute/10minute/</w:t>
+      </w:r>
+      <w:r>
+        <w:rPr>
+          <w:lang w:val="en-GB"/>
+        </w:rPr>
+        <w:t>1hour/1day</w:t>
+      </w:r>
+    </w:p>
+    <w:p>
+      <w:pPr>
+        <w:rPr>
+          <w:lang w:val="en-GB"/>
+        </w:rPr>
+      </w:pPr>
+      <w:r>
+        <w:rPr>
+          <w:lang w:val="en-GB"/>
+        </w:rPr>
+        <w:lastRenderedPageBreak/>
+        <w:t>Explain the image in the database</w:t>
+      </w:r>
+    </w:p>
+    <w:p>
+      <w:pPr>
+        <w:rPr>
+          <w:lang w:val="en-GB"/>
+        </w:rPr>
+      </w:pPr>
+      <w:r>
+        <w:rPr>
+          <w:lang w:val="en-GB"/>
+        </w:rPr>
+        <w:t>Record yes/no for RL</w:t>
+      </w:r>
+    </w:p>
+    <w:p>
+      <w:pPr>
+        <w:rPr>
+          <w:lang w:val="en-GB"/>
+        </w:rPr>
+      </w:pPr>
+      <w:r>
+        <w:rPr>
+          <w:lang w:val="en-GB"/>
+        </w:rPr>
+        <w:t>Explain the sounds in the database</w:t>
+      </w:r>
+    </w:p>
+    <w:p>
+      <w:pPr>
+        <w:rPr>
+          <w:lang w:val="en-GB"/>
+        </w:rPr>
+      </w:pPr>
+      <w:r>
+        <w:rPr>
+          <w:lang w:val="en-GB"/>
+        </w:rPr>
+        <w:t>Dynamc dataset</w:t>
+      </w:r>
+    </w:p>
+    <w:p>
+      <w:pPr>
+        <w:rPr>
+          <w:lang w:val="en-GB"/>
+        </w:rPr>
+      </w:pPr>
+    </w:p>
+    <w:p>
+      <w:pPr>
+        <w:rPr>
+          <w:lang w:val="en-GB"/>
+        </w:rPr>
+      </w:pPr>
+    </w:p>
+    <w:p>
+      <w:pPr>
+        <w:rPr>
+          <w:lang w:val="en-GB"/>
+        </w:rPr>
+      </w:pPr>
+      <w:r>
+        <w:rPr>
+          <w:lang w:val="en-GB"/>
+        </w:rPr>
+        <w:t>Methods</w:t>
+      </w:r>
+    </w:p>
+    <w:p>
+      <w:pPr>
+        <w:rPr>
+          <w:lang w:val="en-GB"/>
+        </w:rPr>
+      </w:pPr>
+      <w:r>
+        <w:rPr>
+          <w:lang w:val="en-GB"/>
+        </w:rPr>
+        <w:t xml:space="preserve">RL on </w:t>
+      </w:r>
+      <w:r>
+        <w:rPr>
+          <w:lang w:val="en-GB"/>
+        </w:rPr>
+        <w:t>dataset to understand the command and to find a new command</w:t>
+      </w:r>
+    </w:p>
+    <w:p>
+      <w:pPr>
+        <w:rPr>
+          <w:lang w:val="en-GB"/>
+        </w:rPr>
+      </w:pPr>
+    </w:p>
+    <w:p>
+      <w:pPr>
+        <w:rPr>
+          <w:lang w:val="en-GB"/>
+        </w:rPr>
+      </w:pPr>
+    </w:p>
+    <w:p>
+      <w:pPr>
+        <w:rPr>
+          <w:lang w:val="en-GB"/>
+        </w:rPr>
+      </w:pPr>
+      <w:r>
+        <w:rPr>
+          <w:lang w:val="en-GB"/>
+        </w:rPr>
+        <w:t>Experiments/Results/Discussion</w:t>
+      </w:r>
+    </w:p>
+    <w:p>
+      <w:pPr>
+        <w:rPr>
+          <w:lang w:val="en-GB"/>
+        </w:rPr>
+      </w:pPr>
+      <w:r>
+        <w:rPr>
+          <w:lang w:val="en-GB"/>
+        </w:rPr>
+        <w:t>Compare a command on cortana an</w:t>
+      </w:r>
+      <w:r>
+        <w:rPr>
+          <w:lang w:val="en-GB"/>
+        </w:rPr>
+        <w:t>d</w:t>
+      </w:r>
+      <w:r>
+        <w:rPr>
+          <w:lang w:val="en-GB"/>
+        </w:rPr>
+        <w:t xml:space="preserve"> sai</w:t>
+      </w:r>
+    </w:p>
+    <w:p>
+      <w:pPr>
+        <w:rPr>
+          <w:lang w:val="en-GB"/>
+        </w:rPr>
+      </w:pPr>
+      <w:r>
+        <w:rPr>
+          <w:lang w:val="en-GB"/>
+        </w:rPr>
+        <w:t>Compare the power used by the two methods</w:t>
+      </w:r>
+    </w:p>
+    <w:p>
+      <w:pPr>
+        <w:rPr>
+          <w:lang w:val="en-GB"/>
+        </w:rPr>
+      </w:pPr>
+      <w:r>
+        <w:rPr>
+          <w:lang w:val="en-GB"/>
+        </w:rPr>
+        <w:t>Explain the results</w:t>
+      </w:r>
+    </w:p>
+    <w:p>
+      <w:pPr>
+        <w:rPr>
+          <w:lang w:val="en-GB"/>
+        </w:rPr>
+      </w:pPr>
+      <w:r>
+        <w:rPr>
+          <w:lang w:val="en-GB"/>
+        </w:rPr>
+        <w:t>Use the different record to do stats</w:t>
+      </w:r>
+    </w:p>
+    <w:p>
+      <w:pPr>
+        <w:rPr>
+          <w:lang w:val="en-GB"/>
+        </w:rPr>
+      </w:pPr>
+      <w:r>
+        <w:fldChar w:fldCharType="begin"/>
+      </w:r>
+      <w:r>
+        <w:rPr>
+          <w:lang w:val="en-GB"/>
+          <w:rPrChange w:id="266" w:author="Johnny Nguyen" w:date="2020-02-18T07:48:00Z">
+            <w:rPr/>
+          </w:rPrChange>
+        </w:rPr>
+        <w:instrText xml:space="preserve"> HYPERLINK "https://arxiv.org/pdf/2002.01359.pdf" </w:instrText>
+      </w:r>
+      <w:r>
+        <w:fldChar w:fldCharType="separate"/>
+      </w:r>
+      <w:r>
+        <w:rPr>
+          <w:rStyle w:val="Lienhypertexte"/>
+          <w:lang w:val="en-GB"/>
+        </w:rPr>
+        <w:t>https://arxiv.org/pdf/2002.01359.pdf</w:t>
+      </w:r>
+      <w:r>
+        <w:rPr>
+          <w:rStyle w:val="Lienhypertexte"/>
+          <w:lang w:val="en-GB"/>
+        </w:rPr>
+        <w:fldChar w:fldCharType="end"/>
+      </w:r>
+    </w:p>
+    <w:p>
+      <w:pPr>
+        <w:rPr>
+          <w:lang w:val="en-GB"/>
+        </w:rPr>
+      </w:pPr>
+      <w:r>
+        <w:rPr>
+          <w:lang w:val="en-GB"/>
+        </w:rPr>
+        <w:t>Compare commands to cortana</w:t>
+      </w:r>
+    </w:p>
+    <w:p>
+      <w:pPr>
+        <w:rPr>
+          <w:lang w:val="en-GB"/>
+        </w:rPr>
+      </w:pPr>
+      <w:r>
+        <w:rPr>
+          <w:lang w:val="en-GB"/>
+        </w:rPr>
+        <w:t>Discussion</w:t>
+      </w:r>
+    </w:p>
+    <w:p>
+      <w:pPr>
+        <w:rPr>
+          <w:lang w:val="en-GB"/>
+        </w:rPr>
+      </w:pPr>
+      <w:r>
+        <w:rPr>
+          <w:lang w:val="en-GB"/>
+        </w:rPr>
+        <w:t>How the results compare to what you expected, why ?</w:t>
+      </w:r>
+    </w:p>
+    <w:p>
+      <w:pPr>
+        <w:rPr>
+          <w:lang w:val="en-GB"/>
+        </w:rPr>
+      </w:pPr>
+      <w:r>
+        <w:rPr>
+          <w:lang w:val="en-GB"/>
+        </w:rPr>
+        <w:t>How the results compare to other researchers, why ?</w:t>
+      </w:r>
+    </w:p>
+    <w:p>
+      <w:pPr>
+        <w:rPr>
+          <w:lang w:val="en-GB"/>
+        </w:rPr>
+      </w:pPr>
+      <w:r>
+        <w:rPr>
+          <w:lang w:val="en-GB"/>
+        </w:rPr>
+        <w:t>What question, we need to ask next ?</w:t>
+      </w:r>
+    </w:p>
+    <w:p>
+      <w:pPr>
+        <w:rPr>
+          <w:lang w:val="en-GB"/>
+        </w:rPr>
+      </w:pPr>
+      <w:r>
+        <w:rPr>
+          <w:lang w:val="en-GB"/>
+        </w:rPr>
+        <w:t>Find something useful the researcher readers can learn about the work</w:t>
+      </w:r>
+    </w:p>
+    <w:p>
+      <w:pPr>
+        <w:rPr>
+          <w:lang w:val="en-GB"/>
+        </w:rPr>
+      </w:pPr>
+      <w:r>
+        <w:rPr>
+          <w:lang w:val="en-GB"/>
+        </w:rPr>
+        <w:t>Future Work</w:t>
+      </w:r>
+    </w:p>
+    <w:p>
+      <w:pPr>
+        <w:rPr>
+          <w:lang w:val="en-GB"/>
+        </w:rPr>
+      </w:pPr>
+      <w:r>
+        <w:rPr>
+          <w:lang w:val="en-GB"/>
+        </w:rPr>
+        <w:t>Try to launch the SAI everytime the computer is up</w:t>
+      </w:r>
+    </w:p>
+    <w:p>
+      <w:pPr>
+        <w:rPr>
+          <w:lang w:val="en-GB"/>
+        </w:rPr>
+      </w:pPr>
+      <w:r>
+        <w:rPr>
+          <w:lang w:val="en-GB"/>
+        </w:rPr>
+        <w:t>Generate a voice to communicate with SAI</w:t>
+      </w:r>
+    </w:p>
+    <w:p>
+      <w:pPr>
+        <w:rPr>
+          <w:lang w:val="en-GB"/>
+        </w:rPr>
+      </w:pPr>
+      <w:r>
+        <w:rPr>
+          <w:lang w:val="en-GB"/>
+        </w:rPr>
+        <w:t>Create a profil for each person who talk (voice recognition by person)</w:t>
+      </w:r>
+    </w:p>
+    <w:p>
+      <w:pPr>
+        <w:rPr>
+          <w:lang w:val="en-GB"/>
+        </w:rPr>
+      </w:pPr>
+    </w:p>
+    <w:p>
+      <w:r>
+        <w:t>References/Bibliography</w:t>
+      </w:r>
+    </w:p>
+    <w:p>
+      <w:r>
+        <w:t>J.P. Laumond,</w:t>
+      </w:r>
+      <w:r>
+        <w:t xml:space="preserve"> 2019,</w:t>
+      </w:r>
+      <w:r>
+        <w:t xml:space="preserve"> </w:t>
+      </w:r>
+      <w:r>
+        <w:t>“</w:t>
+      </w:r>
+      <w:r>
+        <w:t xml:space="preserve">robotique et </w:t>
+      </w:r>
+      <w:r>
+        <w:t>intelligence artificielle parlons-en</w:t>
+      </w:r>
+      <w:r>
+        <w:t> »</w:t>
+      </w:r>
+      <w:r>
+        <w:t xml:space="preserve">, </w:t>
+      </w:r>
       <w:hyperlink r:id="rId5" w:history="1">
         <w:r>
           <w:rPr>
             <w:rStyle w:val="Lienhypertexte"/>
           </w:rPr>
-          <w:t>https://arxiv.org/ftp/arxiv/papers/1906/1906.10177.pdf</w:t>
+          <w:t>https://lejournal.cnrs.fr/billets/robotique-et-intelligence-artificielle-parlons-en</w:t>
         </w:r>
       </w:hyperlink>
-      <w:r>
-        <w:t>].</w:t>
-      </w:r>
-      <w:r>
-        <w:t xml:space="preserve"> </w:t>
-      </w:r>
-      <w:r>
-        <w:t>La recherche effectu</w:t>
-      </w:r>
-      <w:r>
-        <w:t>é</w:t>
-      </w:r>
-      <w:r>
-        <w:t xml:space="preserve">e ressemblera </w:t>
-      </w:r>
-      <w:r>
-        <w:t>à</w:t>
-      </w:r>
-      <w:r>
-        <w:t xml:space="preserve"> celle </w:t>
-      </w:r>
-      <w:r>
-        <w:t>é</w:t>
-      </w:r>
-      <w:r>
-        <w:t>mise par Q. D</w:t>
-      </w:r>
-      <w:r>
-        <w:t>ebard and Al sur les int</w:t>
-      </w:r>
-      <w:r>
-        <w:t>é</w:t>
-      </w:r>
-      <w:r>
-        <w:t xml:space="preserve">ractions des utilisateurs avec le touchpad dans un environnement 2D </w:t>
-      </w:r>
-      <w:r>
-        <w:t>à</w:t>
-      </w:r>
-      <w:r>
-        <w:t xml:space="preserve"> 3D.</w:t>
-      </w:r>
-      <w:r>
-        <w:t xml:space="preserve"> </w:t>
-      </w:r>
-      <w:r>
-        <w:rPr>
-          <w:lang w:val="en-GB"/>
-        </w:rPr>
-        <w:t>[</w:t>
-      </w:r>
-      <w:r>
-        <w:fldChar w:fldCharType="begin"/>
-      </w:r>
-      <w:r>
-        <w:rPr>
-          <w:lang w:val="en-GB"/>
-          <w:rPrChange w:id="243" w:author="Johnny Nguyen" w:date="2020-02-20T13:30:00Z">
-            <w:rPr/>
-          </w:rPrChange>
-        </w:rPr>
-        <w:instrText xml:space="preserve"> HYPERLINK "https://arxiv.org/pdf/1904.07802.pdf" </w:instrText>
-      </w:r>
-      <w:r>
-        <w:fldChar w:fldCharType="separate"/>
-      </w:r>
-      <w:r>
+    </w:p>
+    <w:p>
+      <w:pPr>
         <w:rPr>
           <w:rStyle w:val="Lienhypertexte"/>
-          <w:lang w:val="en-GB"/>
-        </w:rPr>
-        <w:t>https://arxiv.org/pdf/1904.07802.pdf</w:t>
-      </w:r>
-      <w:r>
-        <w:rPr>
-          <w:rStyle w:val="Lienhypertexte"/>
-          <w:lang w:val="en-GB"/>
-        </w:rPr>
-        <w:fldChar w:fldCharType="end"/>
-      </w:r>
-      <w:r>
-        <w:rPr>
-          <w:lang w:val="en-GB"/>
-        </w:rPr>
-        <w:t xml:space="preserve">] </w:t>
-      </w:r>
-    </w:p>
-    <w:p>
-      <w:pPr>
-        <w:rPr>
-          <w:lang w:val="en-GB"/>
-        </w:rPr>
-      </w:pPr>
-      <w:r>
-        <w:rPr>
-          <w:lang w:val="en-GB"/>
-        </w:rPr>
-        <w:t>RL in game (alpha go) with image</w:t>
-      </w:r>
-    </w:p>
-    <w:p>
-      <w:pPr>
-        <w:rPr>
-          <w:lang w:val="en-GB"/>
-        </w:rPr>
-      </w:pPr>
-    </w:p>
-    <w:p>
-      <w:pPr>
-        <w:rPr>
-          <w:lang w:val="en-GB"/>
-        </w:rPr>
-      </w:pPr>
-    </w:p>
-    <w:p>
-      <w:pPr>
-        <w:rPr>
-          <w:lang w:val="en-GB"/>
-        </w:rPr>
-      </w:pPr>
-      <w:r>
-        <w:rPr>
-          <w:lang w:val="en-GB"/>
-        </w:rPr>
-        <w:t>Dataset and features</w:t>
-      </w:r>
-    </w:p>
-    <w:p>
-      <w:pPr>
-        <w:rPr>
-          <w:lang w:val="en-GB"/>
-        </w:rPr>
-      </w:pPr>
-      <w:r>
-        <w:rPr>
-          <w:lang w:val="en-GB"/>
-        </w:rPr>
-        <w:t>Record 1minute/10minute/</w:t>
-      </w:r>
-      <w:r>
-        <w:rPr>
-          <w:lang w:val="en-GB"/>
-        </w:rPr>
-        <w:t>1hour/1day</w:t>
-      </w:r>
-    </w:p>
-    <w:p>
-      <w:pPr>
-        <w:rPr>
-          <w:lang w:val="en-GB"/>
-        </w:rPr>
-      </w:pPr>
-      <w:r>
-        <w:rPr>
-          <w:lang w:val="en-GB"/>
-        </w:rPr>
-        <w:t>Explain the image in the database</w:t>
-      </w:r>
-    </w:p>
-    <w:p>
-      <w:pPr>
-        <w:rPr>
-          <w:lang w:val="en-GB"/>
-        </w:rPr>
-      </w:pPr>
-      <w:r>
-        <w:rPr>
-          <w:lang w:val="en-GB"/>
-        </w:rPr>
-        <w:t>Record yes/no for RL</w:t>
-      </w:r>
-    </w:p>
-    <w:p>
-      <w:pPr>
-        <w:rPr>
-          <w:lang w:val="en-GB"/>
-        </w:rPr>
-      </w:pPr>
-      <w:r>
-        <w:rPr>
-          <w:lang w:val="en-GB"/>
-        </w:rPr>
-        <w:lastRenderedPageBreak/>
-        <w:t>Explain the sounds in the database</w:t>
-      </w:r>
-    </w:p>
-    <w:p>
-      <w:pPr>
-        <w:rPr>
-          <w:lang w:val="en-GB"/>
-        </w:rPr>
-      </w:pPr>
-      <w:r>
-        <w:rPr>
-          <w:lang w:val="en-GB"/>
-        </w:rPr>
-        <w:t>Dynamc dataset</w:t>
-      </w:r>
-    </w:p>
-    <w:p>
-      <w:pPr>
-        <w:rPr>
-          <w:lang w:val="en-GB"/>
-        </w:rPr>
-      </w:pPr>
-    </w:p>
-    <w:p>
-      <w:pPr>
-        <w:rPr>
-          <w:lang w:val="en-GB"/>
-        </w:rPr>
-      </w:pPr>
-    </w:p>
-    <w:p>
-      <w:pPr>
-        <w:rPr>
-          <w:lang w:val="en-GB"/>
-        </w:rPr>
-      </w:pPr>
-      <w:r>
-        <w:rPr>
-          <w:lang w:val="en-GB"/>
-        </w:rPr>
-        <w:t>Methods</w:t>
-      </w:r>
-    </w:p>
-    <w:p>
-      <w:pPr>
-        <w:rPr>
-          <w:lang w:val="en-GB"/>
-        </w:rPr>
-      </w:pPr>
-      <w:r>
-        <w:rPr>
-          <w:lang w:val="en-GB"/>
-        </w:rPr>
-        <w:t xml:space="preserve">RL on </w:t>
-      </w:r>
-      <w:r>
-        <w:rPr>
-          <w:lang w:val="en-GB"/>
-        </w:rPr>
-        <w:t>dataset to understand the command and to find a new command</w:t>
-      </w:r>
-    </w:p>
-    <w:p>
-      <w:pPr>
-        <w:rPr>
-          <w:lang w:val="en-GB"/>
-        </w:rPr>
-      </w:pPr>
-    </w:p>
-    <w:p>
-      <w:pPr>
-        <w:rPr>
-          <w:lang w:val="en-GB"/>
-        </w:rPr>
-      </w:pPr>
-    </w:p>
-    <w:p>
-      <w:pPr>
-        <w:rPr>
-          <w:lang w:val="en-GB"/>
-        </w:rPr>
-      </w:pPr>
-      <w:r>
-        <w:rPr>
-          <w:lang w:val="en-GB"/>
-        </w:rPr>
-        <w:t>Experiments/Results/Discussion</w:t>
-      </w:r>
-    </w:p>
-    <w:p>
-      <w:pPr>
-        <w:rPr>
-          <w:lang w:val="en-GB"/>
-        </w:rPr>
-      </w:pPr>
-      <w:r>
-        <w:rPr>
-          <w:lang w:val="en-GB"/>
-        </w:rPr>
-        <w:t>Compare a command on cortana an</w:t>
-      </w:r>
-      <w:r>
-        <w:rPr>
-          <w:lang w:val="en-GB"/>
-        </w:rPr>
-        <w:t>d</w:t>
-      </w:r>
-      <w:r>
-        <w:rPr>
-          <w:lang w:val="en-GB"/>
-        </w:rPr>
-        <w:t xml:space="preserve"> sai</w:t>
-      </w:r>
-    </w:p>
-    <w:p>
-      <w:pPr>
-        <w:rPr>
-          <w:lang w:val="en-GB"/>
-        </w:rPr>
-      </w:pPr>
-      <w:r>
-        <w:rPr>
-          <w:lang w:val="en-GB"/>
-        </w:rPr>
-        <w:t>Compare the power used by the two methods</w:t>
-      </w:r>
-    </w:p>
-    <w:p>
-      <w:pPr>
-        <w:rPr>
-          <w:lang w:val="en-GB"/>
-        </w:rPr>
-      </w:pPr>
-      <w:r>
-        <w:rPr>
-          <w:lang w:val="en-GB"/>
-        </w:rPr>
-        <w:t>Explain the results</w:t>
-      </w:r>
-    </w:p>
-    <w:p>
-      <w:pPr>
-        <w:rPr>
-          <w:lang w:val="en-GB"/>
-        </w:rPr>
-      </w:pPr>
-      <w:r>
-        <w:rPr>
-          <w:lang w:val="en-GB"/>
-        </w:rPr>
-        <w:t>Use the different record to do stats</w:t>
-      </w:r>
-    </w:p>
-    <w:p>
-      <w:pPr>
-        <w:rPr>
-          <w:lang w:val="en-GB"/>
-        </w:rPr>
-      </w:pPr>
-      <w:r>
-        <w:fldChar w:fldCharType="begin"/>
-      </w:r>
-      <w:r>
-        <w:rPr>
-          <w:lang w:val="en-GB"/>
-          <w:rPrChange w:id="244" w:author="Johnny Nguyen" w:date="2020-02-18T07:48:00Z">
-            <w:rPr/>
-          </w:rPrChange>
-        </w:rPr>
-        <w:instrText xml:space="preserve"> HYPERLINK "https://arxiv.org/pdf/2002.01359.pdf" </w:instrText>
-      </w:r>
-      <w:r>
-        <w:fldChar w:fldCharType="separate"/>
-      </w:r>
-      <w:r>
-        <w:rPr>
-          <w:rStyle w:val="Lienhypertexte"/>
-          <w:lang w:val="en-GB"/>
-        </w:rPr>
-        <w:t>https://arxiv.org/pdf/2002.01359.pdf</w:t>
-      </w:r>
-      <w:r>
-        <w:rPr>
-          <w:rStyle w:val="Lienhypertexte"/>
-          <w:lang w:val="en-GB"/>
-        </w:rPr>
-        <w:fldChar w:fldCharType="end"/>
-      </w:r>
-    </w:p>
-    <w:p>
-      <w:pPr>
-        <w:rPr>
-          <w:lang w:val="en-GB"/>
-        </w:rPr>
-      </w:pPr>
-      <w:r>
-        <w:rPr>
-          <w:lang w:val="en-GB"/>
-        </w:rPr>
-        <w:t>Compare commands to cortana</w:t>
-      </w:r>
-    </w:p>
-    <w:p>
-      <w:pPr>
-        <w:rPr>
-          <w:lang w:val="en-GB"/>
-        </w:rPr>
-      </w:pPr>
-      <w:r>
-        <w:rPr>
-          <w:lang w:val="en-GB"/>
-        </w:rPr>
-        <w:t>Discussion</w:t>
-      </w:r>
-    </w:p>
-    <w:p>
-      <w:pPr>
-        <w:rPr>
-          <w:lang w:val="en-GB"/>
-        </w:rPr>
-      </w:pPr>
-      <w:r>
-        <w:rPr>
-          <w:lang w:val="en-GB"/>
-        </w:rPr>
-        <w:t>How the results compare to what you expected, why ?</w:t>
-      </w:r>
-    </w:p>
-    <w:p>
-      <w:pPr>
-        <w:rPr>
-          <w:lang w:val="en-GB"/>
-        </w:rPr>
-      </w:pPr>
-      <w:r>
-        <w:rPr>
-          <w:lang w:val="en-GB"/>
-        </w:rPr>
-        <w:t>How the results compare to other researchers, why ?</w:t>
-      </w:r>
-    </w:p>
-    <w:p>
-      <w:pPr>
-        <w:rPr>
-          <w:lang w:val="en-GB"/>
-        </w:rPr>
-      </w:pPr>
-      <w:r>
-        <w:rPr>
-          <w:lang w:val="en-GB"/>
-        </w:rPr>
-        <w:t>What question, we need to ask next ?</w:t>
-      </w:r>
-    </w:p>
-    <w:p>
-      <w:pPr>
-        <w:rPr>
-          <w:lang w:val="en-GB"/>
-        </w:rPr>
-      </w:pPr>
-      <w:r>
-        <w:rPr>
-          <w:lang w:val="en-GB"/>
-        </w:rPr>
-        <w:t>Find something useful the researcher readers can learn about the work</w:t>
-      </w:r>
-    </w:p>
-    <w:p>
-      <w:pPr>
-        <w:rPr>
-          <w:lang w:val="en-GB"/>
-        </w:rPr>
-      </w:pPr>
-      <w:r>
-        <w:rPr>
-          <w:lang w:val="en-GB"/>
-        </w:rPr>
-        <w:t>Future Work</w:t>
-      </w:r>
-    </w:p>
-    <w:p>
-      <w:pPr>
-        <w:rPr>
-          <w:lang w:val="en-GB"/>
-        </w:rPr>
-      </w:pPr>
-      <w:r>
-        <w:rPr>
-          <w:lang w:val="en-GB"/>
-        </w:rPr>
-        <w:t>Try to launch the SAI everytime the computer is up</w:t>
-      </w:r>
-    </w:p>
-    <w:p>
-      <w:pPr>
-        <w:rPr>
-          <w:lang w:val="en-GB"/>
-        </w:rPr>
-      </w:pPr>
-      <w:r>
-        <w:rPr>
-          <w:lang w:val="en-GB"/>
-        </w:rPr>
-        <w:t>Generate a voice to communicate with SAI</w:t>
-      </w:r>
-    </w:p>
-    <w:p>
-      <w:pPr>
-        <w:rPr>
-          <w:lang w:val="en-GB"/>
-        </w:rPr>
-      </w:pPr>
-      <w:r>
-        <w:rPr>
-          <w:lang w:val="en-GB"/>
-        </w:rPr>
-        <w:t>Create a profil for each person who talk (voice recognition by person)</w:t>
-      </w:r>
-    </w:p>
-    <w:p>
-      <w:pPr>
-        <w:rPr>
-          <w:lang w:val="en-GB"/>
-        </w:rPr>
-      </w:pPr>
-    </w:p>
-    <w:p>
-      <w:r>
-        <w:t>References/Bibliography</w:t>
-      </w:r>
-    </w:p>
-    <w:p>
-      <w:r>
-        <w:t>J.P. Laumond,</w:t>
-      </w:r>
-      <w:r>
-        <w:t xml:space="preserve"> 2019,</w:t>
-      </w:r>
-      <w:r>
-        <w:t xml:space="preserve"> </w:t>
-      </w:r>
-      <w:r>
-        <w:t>“</w:t>
-      </w:r>
-      <w:r>
-        <w:t xml:space="preserve">robotique et </w:t>
-      </w:r>
-      <w:r>
-        <w:t>intelligence artificielle parlons-en</w:t>
+        </w:rPr>
+      </w:pPr>
+      <w:r>
+        <w:t xml:space="preserve">J. Cassel and C. Pelachaud, </w:t>
+      </w:r>
+      <w:r>
+        <w:t xml:space="preserve">2019, </w:t>
+      </w:r>
+      <w:r>
+        <w:t>« </w:t>
+      </w:r>
+      <w:r>
+        <w:t>Pourquoi les assistants virtuels ont besoin d</w:t>
+      </w:r>
+      <w:r>
+        <w:t>’</w:t>
+      </w:r>
+      <w:r>
+        <w:t>un corps</w:t>
       </w:r>
       <w:r>
         <w:t> »</w:t>
@@ -3676,45 +3879,6 @@
         <w:t xml:space="preserve">, </w:t>
       </w:r>
       <w:hyperlink r:id="rId6" w:history="1">
-        <w:r>
-          <w:rPr>
-            <w:rStyle w:val="Lienhypertexte"/>
-          </w:rPr>
-          <w:t>https://lejournal.cnrs.fr/billets/robotique-et-intelligence-artificielle-parlons-en</w:t>
-        </w:r>
-      </w:hyperlink>
-    </w:p>
-    <w:p>
-      <w:pPr>
-        <w:rPr>
-          <w:rStyle w:val="Lienhypertexte"/>
-        </w:rPr>
-      </w:pPr>
-      <w:r>
-        <w:t xml:space="preserve">J. Cassel and C. Pelachaud, </w:t>
-      </w:r>
-      <w:r>
-        <w:t xml:space="preserve">2019, </w:t>
-      </w:r>
-      <w:r>
-        <w:t>« </w:t>
-      </w:r>
-      <w:r>
-        <w:t>Pourquoi les assistants virtuels ont besoin d</w:t>
-      </w:r>
-      <w:r>
-        <w:t>’</w:t>
-      </w:r>
-      <w:r>
-        <w:t>un corps</w:t>
-      </w:r>
-      <w:r>
-        <w:t> »</w:t>
-      </w:r>
-      <w:r>
-        <w:t xml:space="preserve">, </w:t>
-      </w:r>
-      <w:hyperlink r:id="rId7" w:history="1">
         <w:r>
           <w:rPr>
             <w:rStyle w:val="Lienhypertexte"/>
@@ -3758,7 +3922,7 @@
       <w:r>
         <w:t xml:space="preserve">, 2019, </w:t>
       </w:r>
-      <w:hyperlink r:id="rId8" w:history="1">
+      <w:hyperlink r:id="rId7" w:history="1">
         <w:r>
           <w:rPr>
             <w:rStyle w:val="Lienhypertexte"/>
@@ -3815,7 +3979,7 @@
       <w:r>
         <w:rPr>
           <w:lang w:val="en-GB"/>
-          <w:rPrChange w:id="245" w:author="Johnny Nguyen" w:date="2020-02-18T07:48:00Z">
+          <w:rPrChange w:id="267" w:author="Johnny Nguyen" w:date="2020-02-18T07:48:00Z">
             <w:rPr/>
           </w:rPrChange>
         </w:rPr>
@@ -3906,7 +4070,7 @@
       <w:r>
         <w:rPr>
           <w:lang w:val="en-GB"/>
-          <w:rPrChange w:id="246" w:author="Johnny Nguyen" w:date="2020-02-18T07:48:00Z">
+          <w:rPrChange w:id="268" w:author="Johnny Nguyen" w:date="2020-02-18T07:48:00Z">
             <w:rPr/>
           </w:rPrChange>
         </w:rPr>
@@ -3972,7 +4136,7 @@
       <w:r>
         <w:rPr>
           <w:lang w:val="en-GB"/>
-          <w:rPrChange w:id="247" w:author="Johnny Nguyen" w:date="2020-02-18T07:48:00Z">
+          <w:rPrChange w:id="269" w:author="Johnny Nguyen" w:date="2020-02-18T07:48:00Z">
             <w:rPr/>
           </w:rPrChange>
         </w:rPr>
@@ -4038,7 +4202,7 @@
       <w:r>
         <w:rPr>
           <w:lang w:val="en-GB"/>
-          <w:rPrChange w:id="248" w:author="Johnny Nguyen" w:date="2020-02-18T07:48:00Z">
+          <w:rPrChange w:id="270" w:author="Johnny Nguyen" w:date="2020-02-18T07:48:00Z">
             <w:rPr/>
           </w:rPrChange>
         </w:rPr>
@@ -4110,7 +4274,7 @@
       <w:r>
         <w:rPr>
           <w:lang w:val="en-GB"/>
-          <w:rPrChange w:id="249" w:author="Johnny Nguyen" w:date="2020-02-18T07:48:00Z">
+          <w:rPrChange w:id="271" w:author="Johnny Nguyen" w:date="2020-02-18T07:48:00Z">
             <w:rPr/>
           </w:rPrChange>
         </w:rPr>
@@ -4158,7 +4322,7 @@
       <w:r>
         <w:rPr>
           <w:lang w:val="en-GB"/>
-          <w:rPrChange w:id="250" w:author="Johnny Nguyen" w:date="2020-02-18T07:48:00Z">
+          <w:rPrChange w:id="272" w:author="Johnny Nguyen" w:date="2020-02-18T07:48:00Z">
             <w:rPr/>
           </w:rPrChange>
         </w:rPr>
@@ -4225,7 +4389,7 @@
       <w:r>
         <w:rPr>
           <w:lang w:val="en-GB"/>
-          <w:rPrChange w:id="251" w:author="Johnny Nguyen" w:date="2020-02-18T07:48:00Z">
+          <w:rPrChange w:id="273" w:author="Johnny Nguyen" w:date="2020-02-18T07:48:00Z">
             <w:rPr/>
           </w:rPrChange>
         </w:rPr>
@@ -4291,7 +4455,7 @@
       <w:r>
         <w:rPr>
           <w:lang w:val="en-GB"/>
-          <w:rPrChange w:id="252" w:author="Johnny Nguyen" w:date="2020-02-18T07:48:00Z">
+          <w:rPrChange w:id="274" w:author="Johnny Nguyen" w:date="2020-02-18T07:48:00Z">
             <w:rPr/>
           </w:rPrChange>
         </w:rPr>
@@ -4376,7 +4540,7 @@
       <w:r>
         <w:rPr>
           <w:lang w:val="en-GB"/>
-          <w:rPrChange w:id="253" w:author="Johnny Nguyen" w:date="2020-02-18T07:48:00Z">
+          <w:rPrChange w:id="275" w:author="Johnny Nguyen" w:date="2020-02-18T07:48:00Z">
             <w:rPr/>
           </w:rPrChange>
         </w:rPr>

</xml_diff>

<commit_message>
#8 Third try to translate into english on related works in report
</commit_message>
<xml_diff>
--- a/SAI_report.docx
+++ b/SAI_report.docx
@@ -2620,7 +2620,11 @@
     <w:p>
       <w:pPr>
         <w:rPr>
-          <w:lang w:val="en-GB"/>
+          <w:rPrChange w:id="201" w:author="Johnny Nguyen" w:date="2020-02-21T10:26:00Z">
+            <w:rPr>
+              <w:lang w:val="en-GB"/>
+            </w:rPr>
+          </w:rPrChange>
         </w:rPr>
       </w:pPr>
       <w:r>
@@ -2641,7 +2645,7 @@
       <w:r>
         <w:rPr>
           <w:lang w:val="en-GB"/>
-          <w:rPrChange w:id="201" w:author="Johnny Nguyen" w:date="2020-02-18T07:47:00Z">
+          <w:rPrChange w:id="202" w:author="Johnny Nguyen" w:date="2020-02-18T07:47:00Z">
             <w:rPr/>
           </w:rPrChange>
         </w:rPr>
@@ -2682,7 +2686,7 @@
         </w:rPr>
         <w:t xml:space="preserve"> </w:t>
       </w:r>
-      <w:ins w:id="202" w:author="Johnny Nguyen" w:date="2020-02-20T13:30:00Z">
+      <w:ins w:id="203" w:author="Johnny Nguyen" w:date="2020-02-20T13:30:00Z">
         <w:r>
           <w:rPr>
             <w:lang w:val="en-GB"/>
@@ -2692,25 +2696,25 @@
         <w:r>
           <w:rPr>
             <w:lang w:val="en-GB"/>
-            <w:rPrChange w:id="203" w:author="Johnny Nguyen" w:date="2020-02-20T13:32:00Z">
+            <w:rPrChange w:id="204" w:author="Johnny Nguyen" w:date="2020-02-20T13:32:00Z">
               <w:rPr/>
             </w:rPrChange>
           </w:rPr>
           <w:t xml:space="preserve">hen, according to the J. Lieu and Al work, the reinforcement learning </w:t>
         </w:r>
       </w:ins>
-      <w:ins w:id="204" w:author="Johnny Nguyen" w:date="2020-02-20T13:31:00Z">
-        <w:r>
-          <w:rPr>
-            <w:lang w:val="en-GB"/>
-            <w:rPrChange w:id="205" w:author="Johnny Nguyen" w:date="2020-02-20T13:32:00Z">
+      <w:ins w:id="205" w:author="Johnny Nguyen" w:date="2020-02-20T13:31:00Z">
+        <w:r>
+          <w:rPr>
+            <w:lang w:val="en-GB"/>
+            <w:rPrChange w:id="206" w:author="Johnny Nguyen" w:date="2020-02-20T13:32:00Z">
               <w:rPr/>
             </w:rPrChange>
           </w:rPr>
           <w:t xml:space="preserve">used with another method kind could be used to </w:t>
         </w:r>
       </w:ins>
-      <w:ins w:id="206" w:author="Johnny Nguyen" w:date="2020-02-20T13:32:00Z">
+      <w:ins w:id="207" w:author="Johnny Nguyen" w:date="2020-02-20T13:32:00Z">
         <w:r>
           <w:rPr>
             <w:lang w:val="en-GB"/>
@@ -2718,33 +2722,18 @@
           <w:t xml:space="preserve">solve </w:t>
         </w:r>
       </w:ins>
-      <w:ins w:id="207" w:author="Johnny Nguyen" w:date="2020-02-20T13:31:00Z">
-        <w:r>
-          <w:rPr>
-            <w:lang w:val="en-GB"/>
-            <w:rPrChange w:id="208" w:author="Johnny Nguyen" w:date="2020-02-20T13:32:00Z">
+      <w:ins w:id="208" w:author="Johnny Nguyen" w:date="2020-02-20T13:31:00Z">
+        <w:r>
+          <w:rPr>
+            <w:lang w:val="en-GB"/>
+            <w:rPrChange w:id="209" w:author="Johnny Nguyen" w:date="2020-02-20T13:32:00Z">
               <w:rPr/>
             </w:rPrChange>
           </w:rPr>
           <w:t>the limited m</w:t>
         </w:r>
       </w:ins>
-      <w:ins w:id="209" w:author="Johnny Nguyen" w:date="2020-02-20T13:32:00Z">
-        <w:r>
-          <w:rPr>
-            <w:lang w:val="en-GB"/>
-            <w:rPrChange w:id="210" w:author="Johnny Nguyen" w:date="2020-02-20T13:32:00Z">
-              <w:rPr/>
-            </w:rPrChange>
-          </w:rPr>
-          <w:t>emory</w:t>
-        </w:r>
-        <w:r>
-          <w:rPr>
-            <w:lang w:val="en-GB"/>
-          </w:rPr>
-          <w:t xml:space="preserve"> usage pr</w:t>
-        </w:r>
+      <w:ins w:id="210" w:author="Johnny Nguyen" w:date="2020-02-20T13:32:00Z">
         <w:r>
           <w:rPr>
             <w:lang w:val="en-GB"/>
@@ -2752,6 +2741,21 @@
               <w:rPr/>
             </w:rPrChange>
           </w:rPr>
+          <w:t>emory</w:t>
+        </w:r>
+        <w:r>
+          <w:rPr>
+            <w:lang w:val="en-GB"/>
+          </w:rPr>
+          <w:t xml:space="preserve"> usage pr</w:t>
+        </w:r>
+        <w:r>
+          <w:rPr>
+            <w:lang w:val="en-GB"/>
+            <w:rPrChange w:id="212" w:author="Johnny Nguyen" w:date="2020-02-20T13:32:00Z">
+              <w:rPr/>
+            </w:rPrChange>
+          </w:rPr>
           <w:t>ob</w:t>
         </w:r>
         <w:r>
@@ -2761,18 +2765,18 @@
           <w:t>lem</w:t>
         </w:r>
       </w:ins>
-      <w:ins w:id="212" w:author="Johnny Nguyen" w:date="2020-02-20T13:30:00Z">
-        <w:r>
-          <w:rPr>
-            <w:lang w:val="en-GB"/>
-            <w:rPrChange w:id="213" w:author="Johnny Nguyen" w:date="2020-02-20T13:32:00Z">
+      <w:ins w:id="213" w:author="Johnny Nguyen" w:date="2020-02-20T13:30:00Z">
+        <w:r>
+          <w:rPr>
+            <w:lang w:val="en-GB"/>
+            <w:rPrChange w:id="214" w:author="Johnny Nguyen" w:date="2020-02-20T13:32:00Z">
               <w:rPr/>
             </w:rPrChange>
           </w:rPr>
           <w:t xml:space="preserve"> </w:t>
         </w:r>
       </w:ins>
-      <w:ins w:id="214" w:author="Johnny Nguyen" w:date="2020-02-20T13:32:00Z">
+      <w:ins w:id="215" w:author="Johnny Nguyen" w:date="2020-02-20T13:32:00Z">
         <w:r>
           <w:rPr>
             <w:lang w:val="en-GB"/>
@@ -2826,7 +2830,7 @@
       <w:r>
         <w:rPr>
           <w:lang w:val="en-GB"/>
-          <w:rPrChange w:id="215" w:author="Johnny Nguyen" w:date="2020-02-20T13:32:00Z">
+          <w:rPrChange w:id="216" w:author="Johnny Nguyen" w:date="2020-02-20T13:32:00Z">
             <w:rPr/>
           </w:rPrChange>
         </w:rPr>
@@ -2835,7 +2839,7 @@
       <w:r>
         <w:rPr>
           <w:lang w:val="en-GB"/>
-          <w:rPrChange w:id="216" w:author="Johnny Nguyen" w:date="2020-02-20T13:32:00Z">
+          <w:rPrChange w:id="217" w:author="Johnny Nguyen" w:date="2020-02-20T13:32:00Z">
             <w:rPr/>
           </w:rPrChange>
         </w:rPr>
@@ -2844,7 +2848,7 @@
       <w:r>
         <w:rPr>
           <w:lang w:val="en-GB"/>
-          <w:rPrChange w:id="217" w:author="Johnny Nguyen" w:date="2020-02-20T13:32:00Z">
+          <w:rPrChange w:id="218" w:author="Johnny Nguyen" w:date="2020-02-20T13:32:00Z">
             <w:rPr/>
           </w:rPrChange>
         </w:rPr>
@@ -2853,7 +2857,7 @@
       <w:r>
         <w:rPr>
           <w:lang w:val="en-GB"/>
-          <w:rPrChange w:id="218" w:author="Johnny Nguyen" w:date="2020-02-20T13:32:00Z">
+          <w:rPrChange w:id="219" w:author="Johnny Nguyen" w:date="2020-02-20T13:32:00Z">
             <w:rPr/>
           </w:rPrChange>
         </w:rPr>
@@ -2862,7 +2866,7 @@
       <w:r>
         <w:rPr>
           <w:lang w:val="en-GB"/>
-          <w:rPrChange w:id="219" w:author="Johnny Nguyen" w:date="2020-02-20T13:32:00Z">
+          <w:rPrChange w:id="220" w:author="Johnny Nguyen" w:date="2020-02-20T13:32:00Z">
             <w:rPr/>
           </w:rPrChange>
         </w:rPr>
@@ -2871,38 +2875,29 @@
       <w:r>
         <w:rPr>
           <w:lang w:val="en-GB"/>
-          <w:rPrChange w:id="220" w:author="Johnny Nguyen" w:date="2020-02-20T13:32:00Z">
-            <w:rPr/>
-          </w:rPrChange>
-        </w:rPr>
-        <w:t>é</w:t>
-      </w:r>
-      <w:r>
-        <w:rPr>
-          <w:lang w:val="en-GB"/>
           <w:rPrChange w:id="221" w:author="Johnny Nguyen" w:date="2020-02-20T13:32:00Z">
             <w:rPr/>
           </w:rPrChange>
         </w:rPr>
+        <w:t>é</w:t>
+      </w:r>
+      <w:r>
+        <w:rPr>
+          <w:lang w:val="en-GB"/>
+          <w:rPrChange w:id="222" w:author="Johnny Nguyen" w:date="2020-02-20T13:32:00Z">
+            <w:rPr/>
+          </w:rPrChange>
+        </w:rPr>
         <w:t xml:space="preserve"> avec une m</w:t>
       </w:r>
       <w:r>
         <w:rPr>
           <w:lang w:val="en-GB"/>
-          <w:rPrChange w:id="222" w:author="Johnny Nguyen" w:date="2020-02-20T13:32:00Z">
-            <w:rPr/>
-          </w:rPrChange>
-        </w:rPr>
-        <w:t>é</w:t>
-      </w:r>
-      <w:r>
-        <w:rPr>
-          <w:lang w:val="en-GB"/>
           <w:rPrChange w:id="223" w:author="Johnny Nguyen" w:date="2020-02-20T13:32:00Z">
             <w:rPr/>
           </w:rPrChange>
         </w:rPr>
-        <w:t>thode diff</w:t>
+        <w:t>é</w:t>
       </w:r>
       <w:r>
         <w:rPr>
@@ -2911,12 +2906,32 @@
             <w:rPr/>
           </w:rPrChange>
         </w:rPr>
-        <w:t>é</w:t>
-      </w:r>
-      <w:r>
-        <w:rPr>
-          <w:lang w:val="en-GB"/>
-          <w:rPrChange w:id="225" w:author="Johnny Nguyen" w:date="2020-02-20T13:32:00Z">
+        <w:t>tho</w:t>
+      </w:r>
+      <w:bookmarkStart w:id="225" w:name="_GoBack"/>
+      <w:bookmarkEnd w:id="225"/>
+      <w:r>
+        <w:rPr>
+          <w:lang w:val="en-GB"/>
+          <w:rPrChange w:id="226" w:author="Johnny Nguyen" w:date="2020-02-20T13:32:00Z">
+            <w:rPr/>
+          </w:rPrChange>
+        </w:rPr>
+        <w:t>de diff</w:t>
+      </w:r>
+      <w:r>
+        <w:rPr>
+          <w:lang w:val="en-GB"/>
+          <w:rPrChange w:id="227" w:author="Johnny Nguyen" w:date="2020-02-20T13:32:00Z">
+            <w:rPr/>
+          </w:rPrChange>
+        </w:rPr>
+        <w:t>é</w:t>
+      </w:r>
+      <w:r>
+        <w:rPr>
+          <w:lang w:val="en-GB"/>
+          <w:rPrChange w:id="228" w:author="Johnny Nguyen" w:date="2020-02-20T13:32:00Z">
             <w:rPr/>
           </w:rPrChange>
         </w:rPr>
@@ -2925,7 +2940,7 @@
       <w:r>
         <w:rPr>
           <w:lang w:val="en-GB"/>
-          <w:rPrChange w:id="226" w:author="Johnny Nguyen" w:date="2020-02-20T13:32:00Z">
+          <w:rPrChange w:id="229" w:author="Johnny Nguyen" w:date="2020-02-20T13:32:00Z">
             <w:rPr/>
           </w:rPrChange>
         </w:rPr>
@@ -2934,7 +2949,7 @@
       <w:r>
         <w:rPr>
           <w:lang w:val="en-GB"/>
-          <w:rPrChange w:id="227" w:author="Johnny Nguyen" w:date="2020-02-20T13:32:00Z">
+          <w:rPrChange w:id="230" w:author="Johnny Nguyen" w:date="2020-02-20T13:32:00Z">
             <w:rPr/>
           </w:rPrChange>
         </w:rPr>
@@ -2943,16 +2958,16 @@
       <w:r>
         <w:rPr>
           <w:lang w:val="en-GB"/>
-          <w:rPrChange w:id="228" w:author="Johnny Nguyen" w:date="2020-02-20T13:32:00Z">
-            <w:rPr/>
-          </w:rPrChange>
-        </w:rPr>
-        <w:t>é</w:t>
-      </w:r>
-      <w:r>
-        <w:rPr>
-          <w:lang w:val="en-GB"/>
-          <w:rPrChange w:id="229" w:author="Johnny Nguyen" w:date="2020-02-20T13:32:00Z">
+          <w:rPrChange w:id="231" w:author="Johnny Nguyen" w:date="2020-02-20T13:32:00Z">
+            <w:rPr/>
+          </w:rPrChange>
+        </w:rPr>
+        <w:t>é</w:t>
+      </w:r>
+      <w:r>
+        <w:rPr>
+          <w:lang w:val="en-GB"/>
+          <w:rPrChange w:id="232" w:author="Johnny Nguyen" w:date="2020-02-20T13:32:00Z">
             <w:rPr/>
           </w:rPrChange>
         </w:rPr>
@@ -2961,16 +2976,16 @@
       <w:r>
         <w:rPr>
           <w:lang w:val="en-GB"/>
-          <w:rPrChange w:id="230" w:author="Johnny Nguyen" w:date="2020-02-20T13:32:00Z">
-            <w:rPr/>
-          </w:rPrChange>
-        </w:rPr>
-        <w:t>é</w:t>
-      </w:r>
-      <w:r>
-        <w:rPr>
-          <w:lang w:val="en-GB"/>
-          <w:rPrChange w:id="231" w:author="Johnny Nguyen" w:date="2020-02-20T13:32:00Z">
+          <w:rPrChange w:id="233" w:author="Johnny Nguyen" w:date="2020-02-20T13:32:00Z">
+            <w:rPr/>
+          </w:rPrChange>
+        </w:rPr>
+        <w:t>é</w:t>
+      </w:r>
+      <w:r>
+        <w:rPr>
+          <w:lang w:val="en-GB"/>
+          <w:rPrChange w:id="234" w:author="Johnny Nguyen" w:date="2020-02-20T13:32:00Z">
             <w:rPr/>
           </w:rPrChange>
         </w:rPr>
@@ -2979,7 +2994,7 @@
       <w:r>
         <w:rPr>
           <w:lang w:val="en-GB"/>
-          <w:rPrChange w:id="232" w:author="Johnny Nguyen" w:date="2020-02-20T13:32:00Z">
+          <w:rPrChange w:id="235" w:author="Johnny Nguyen" w:date="2020-02-20T13:32:00Z">
             <w:rPr/>
           </w:rPrChange>
         </w:rPr>
@@ -2988,7 +3003,7 @@
       <w:r>
         <w:rPr>
           <w:lang w:val="en-GB"/>
-          <w:rPrChange w:id="233" w:author="Johnny Nguyen" w:date="2020-02-20T13:32:00Z">
+          <w:rPrChange w:id="236" w:author="Johnny Nguyen" w:date="2020-02-20T13:32:00Z">
             <w:rPr/>
           </w:rPrChange>
         </w:rPr>
@@ -2997,16 +3012,16 @@
       <w:r>
         <w:rPr>
           <w:lang w:val="en-GB"/>
-          <w:rPrChange w:id="234" w:author="Johnny Nguyen" w:date="2020-02-20T13:32:00Z">
-            <w:rPr/>
-          </w:rPrChange>
-        </w:rPr>
-        <w:t>é</w:t>
-      </w:r>
-      <w:r>
-        <w:rPr>
-          <w:lang w:val="en-GB"/>
-          <w:rPrChange w:id="235" w:author="Johnny Nguyen" w:date="2020-02-20T13:32:00Z">
+          <w:rPrChange w:id="237" w:author="Johnny Nguyen" w:date="2020-02-20T13:32:00Z">
+            <w:rPr/>
+          </w:rPrChange>
+        </w:rPr>
+        <w:t>é</w:t>
+      </w:r>
+      <w:r>
+        <w:rPr>
+          <w:lang w:val="en-GB"/>
+          <w:rPrChange w:id="238" w:author="Johnny Nguyen" w:date="2020-02-20T13:32:00Z">
             <w:rPr/>
           </w:rPrChange>
         </w:rPr>
@@ -3015,16 +3030,16 @@
       <w:r>
         <w:rPr>
           <w:lang w:val="en-GB"/>
-          <w:rPrChange w:id="236" w:author="Johnny Nguyen" w:date="2020-02-20T13:32:00Z">
-            <w:rPr/>
-          </w:rPrChange>
-        </w:rPr>
-        <w:t>é</w:t>
-      </w:r>
-      <w:r>
-        <w:rPr>
-          <w:lang w:val="en-GB"/>
-          <w:rPrChange w:id="237" w:author="Johnny Nguyen" w:date="2020-02-20T13:32:00Z">
+          <w:rPrChange w:id="239" w:author="Johnny Nguyen" w:date="2020-02-20T13:32:00Z">
+            <w:rPr/>
+          </w:rPrChange>
+        </w:rPr>
+        <w:t>é</w:t>
+      </w:r>
+      <w:r>
+        <w:rPr>
+          <w:lang w:val="en-GB"/>
+          <w:rPrChange w:id="240" w:author="Johnny Nguyen" w:date="2020-02-20T13:32:00Z">
             <w:rPr/>
           </w:rPrChange>
         </w:rPr>
@@ -3036,7 +3051,7 @@
       <w:r>
         <w:rPr>
           <w:lang w:val="en-GB"/>
-          <w:rPrChange w:id="238" w:author="Johnny Nguyen" w:date="2020-02-20T13:32:00Z">
+          <w:rPrChange w:id="241" w:author="Johnny Nguyen" w:date="2020-02-20T13:32:00Z">
             <w:rPr/>
           </w:rPrChange>
         </w:rPr>
@@ -3049,7 +3064,7 @@
         <w:rPr>
           <w:rStyle w:val="Lienhypertexte"/>
           <w:lang w:val="en-GB"/>
-          <w:rPrChange w:id="239" w:author="Johnny Nguyen" w:date="2020-02-20T13:32:00Z">
+          <w:rPrChange w:id="242" w:author="Johnny Nguyen" w:date="2020-02-20T13:32:00Z">
             <w:rPr>
               <w:rStyle w:val="Lienhypertexte"/>
             </w:rPr>
@@ -3066,7 +3081,7 @@
       <w:r>
         <w:rPr>
           <w:lang w:val="en-GB"/>
-          <w:rPrChange w:id="240" w:author="Johnny Nguyen" w:date="2020-02-20T13:32:00Z">
+          <w:rPrChange w:id="243" w:author="Johnny Nguyen" w:date="2020-02-20T13:32:00Z">
             <w:rPr/>
           </w:rPrChange>
         </w:rPr>
@@ -3075,13 +3090,13 @@
       <w:r>
         <w:rPr>
           <w:lang w:val="en-GB"/>
-          <w:rPrChange w:id="241" w:author="Johnny Nguyen" w:date="2020-02-20T13:32:00Z">
+          <w:rPrChange w:id="244" w:author="Johnny Nguyen" w:date="2020-02-20T13:32:00Z">
             <w:rPr/>
           </w:rPrChange>
         </w:rPr>
         <w:t xml:space="preserve">. </w:t>
       </w:r>
-      <w:ins w:id="242" w:author="Johnny Nguyen" w:date="2020-02-21T09:53:00Z">
+      <w:ins w:id="245" w:author="Johnny Nguyen" w:date="2020-02-21T09:53:00Z">
         <w:r>
           <w:rPr>
             <w:lang w:val="en-GB"/>
@@ -3091,14 +3106,14 @@
         <w:r>
           <w:rPr>
             <w:lang w:val="en-GB"/>
-            <w:rPrChange w:id="243" w:author="Johnny Nguyen" w:date="2020-02-21T09:53:00Z">
+            <w:rPrChange w:id="246" w:author="Johnny Nguyen" w:date="2020-02-21T09:53:00Z">
               <w:rPr/>
             </w:rPrChange>
           </w:rPr>
           <w:t xml:space="preserve">Knight, we must implement an algorithm which could answer to the quetsion that it </w:t>
         </w:r>
       </w:ins>
-      <w:ins w:id="244" w:author="Johnny Nguyen" w:date="2020-02-21T09:54:00Z">
+      <w:ins w:id="247" w:author="Johnny Nguyen" w:date="2020-02-21T09:54:00Z">
         <w:r>
           <w:rPr>
             <w:lang w:val="en-GB"/>
@@ -3115,15 +3130,66 @@
           <w:rPr>
             <w:lang w:val="en-GB"/>
           </w:rPr>
-          <w:t>t assume to answer by an algorithm.</w:t>
-        </w:r>
-      </w:ins>
-      <w:bookmarkStart w:id="245" w:name="_GoBack"/>
-      <w:bookmarkEnd w:id="245"/>
-      <w:r>
-        <w:rPr>
-          <w:lang w:val="en-GB"/>
-          <w:rPrChange w:id="246" w:author="Johnny Nguyen" w:date="2020-02-21T09:53:00Z">
+          <w:t>t assume to answer by an algorithm</w:t>
+        </w:r>
+      </w:ins>
+      <w:ins w:id="248" w:author="Johnny Nguyen" w:date="2020-02-21T10:26:00Z">
+        <w:r>
+          <w:rPr>
+            <w:lang w:val="en-GB"/>
+          </w:rPr>
+          <w:t xml:space="preserve"> </w:t>
+        </w:r>
+        <w:r>
+          <w:rPr>
+            <w:lang w:val="en-GB"/>
+          </w:rPr>
+          <w:t>[</w:t>
+        </w:r>
+        <w:r>
+          <w:fldChar w:fldCharType="begin"/>
+        </w:r>
+        <w:r>
+          <w:rPr>
+            <w:lang w:val="en-GB"/>
+          </w:rPr>
+          <w:instrText xml:space="preserve"> HYPERLINK "https://arxiv.org/ftp/arxiv/papers/1906/1906.10177.pdf" </w:instrText>
+        </w:r>
+        <w:r>
+          <w:fldChar w:fldCharType="separate"/>
+        </w:r>
+        <w:r>
+          <w:rPr>
+            <w:rStyle w:val="Lienhypertexte"/>
+            <w:lang w:val="en-GB"/>
+          </w:rPr>
+          <w:t>https://arxiv.org/ftp/arxiv/papers/1906/1906.10177.pdf</w:t>
+        </w:r>
+        <w:r>
+          <w:rPr>
+            <w:rStyle w:val="Lienhypertexte"/>
+          </w:rPr>
+          <w:fldChar w:fldCharType="end"/>
+        </w:r>
+        <w:r>
+          <w:rPr>
+            <w:lang w:val="en-GB"/>
+          </w:rPr>
+          <w:t>].</w:t>
+        </w:r>
+      </w:ins>
+      <w:ins w:id="249" w:author="Johnny Nguyen" w:date="2020-02-21T09:54:00Z">
+        <w:r>
+          <w:rPr>
+            <w:lang w:val="en-GB"/>
+          </w:rPr>
+          <w:t>.</w:t>
+        </w:r>
+      </w:ins>
+      <w:r>
+        <w:rPr>
+          <w:lang w:val="en-GB"/>
+          <w:rPrChange w:id="250" w:author="Johnny Nguyen" w:date="2020-02-21T09:53:00Z">
             <w:rPr/>
           </w:rPrChange>
         </w:rPr>
@@ -3132,16 +3198,16 @@
       <w:r>
         <w:rPr>
           <w:lang w:val="en-GB"/>
-          <w:rPrChange w:id="247" w:author="Johnny Nguyen" w:date="2020-02-21T09:53:00Z">
-            <w:rPr/>
-          </w:rPrChange>
-        </w:rPr>
-        <w:t>é</w:t>
-      </w:r>
-      <w:r>
-        <w:rPr>
-          <w:lang w:val="en-GB"/>
-          <w:rPrChange w:id="248" w:author="Johnny Nguyen" w:date="2020-02-21T09:53:00Z">
+          <w:rPrChange w:id="251" w:author="Johnny Nguyen" w:date="2020-02-21T09:53:00Z">
+            <w:rPr/>
+          </w:rPrChange>
+        </w:rPr>
+        <w:t>é</w:t>
+      </w:r>
+      <w:r>
+        <w:rPr>
+          <w:lang w:val="en-GB"/>
+          <w:rPrChange w:id="252" w:author="Johnny Nguyen" w:date="2020-02-21T09:53:00Z">
             <w:rPr/>
           </w:rPrChange>
         </w:rPr>
@@ -3150,16 +3216,16 @@
       <w:r>
         <w:rPr>
           <w:lang w:val="en-GB"/>
-          <w:rPrChange w:id="249" w:author="Johnny Nguyen" w:date="2020-02-21T09:53:00Z">
-            <w:rPr/>
-          </w:rPrChange>
-        </w:rPr>
-        <w:t>é</w:t>
-      </w:r>
-      <w:r>
-        <w:rPr>
-          <w:lang w:val="en-GB"/>
-          <w:rPrChange w:id="250" w:author="Johnny Nguyen" w:date="2020-02-21T09:53:00Z">
+          <w:rPrChange w:id="253" w:author="Johnny Nguyen" w:date="2020-02-21T09:53:00Z">
+            <w:rPr/>
+          </w:rPrChange>
+        </w:rPr>
+        <w:t>é</w:t>
+      </w:r>
+      <w:r>
+        <w:rPr>
+          <w:lang w:val="en-GB"/>
+          <w:rPrChange w:id="254" w:author="Johnny Nguyen" w:date="2020-02-21T09:53:00Z">
             <w:rPr/>
           </w:rPrChange>
         </w:rPr>
@@ -3168,16 +3234,16 @@
       <w:r>
         <w:rPr>
           <w:lang w:val="en-GB"/>
-          <w:rPrChange w:id="251" w:author="Johnny Nguyen" w:date="2020-02-21T09:53:00Z">
-            <w:rPr/>
-          </w:rPrChange>
-        </w:rPr>
-        <w:t>é</w:t>
-      </w:r>
-      <w:r>
-        <w:rPr>
-          <w:lang w:val="en-GB"/>
-          <w:rPrChange w:id="252" w:author="Johnny Nguyen" w:date="2020-02-21T09:53:00Z">
+          <w:rPrChange w:id="255" w:author="Johnny Nguyen" w:date="2020-02-21T09:53:00Z">
+            <w:rPr/>
+          </w:rPrChange>
+        </w:rPr>
+        <w:t>é</w:t>
+      </w:r>
+      <w:r>
+        <w:rPr>
+          <w:lang w:val="en-GB"/>
+          <w:rPrChange w:id="256" w:author="Johnny Nguyen" w:date="2020-02-21T09:53:00Z">
             <w:rPr/>
           </w:rPrChange>
         </w:rPr>
@@ -3186,7 +3252,7 @@
       <w:r>
         <w:rPr>
           <w:lang w:val="en-GB"/>
-          <w:rPrChange w:id="253" w:author="Johnny Nguyen" w:date="2020-02-21T09:53:00Z">
+          <w:rPrChange w:id="257" w:author="Johnny Nguyen" w:date="2020-02-21T09:53:00Z">
             <w:rPr/>
           </w:rPrChange>
         </w:rPr>
@@ -3195,7 +3261,7 @@
       <w:r>
         <w:rPr>
           <w:lang w:val="en-GB"/>
-          <w:rPrChange w:id="254" w:author="Johnny Nguyen" w:date="2020-02-21T09:53:00Z">
+          <w:rPrChange w:id="258" w:author="Johnny Nguyen" w:date="2020-02-21T09:53:00Z">
             <w:rPr/>
           </w:rPrChange>
         </w:rPr>
@@ -3204,7 +3270,7 @@
       <w:r>
         <w:rPr>
           <w:lang w:val="en-GB"/>
-          <w:rPrChange w:id="255" w:author="Johnny Nguyen" w:date="2020-02-21T09:53:00Z">
+          <w:rPrChange w:id="259" w:author="Johnny Nguyen" w:date="2020-02-21T09:53:00Z">
             <w:rPr/>
           </w:rPrChange>
         </w:rPr>
@@ -3213,7 +3279,7 @@
       <w:r>
         <w:rPr>
           <w:lang w:val="en-GB"/>
-          <w:rPrChange w:id="256" w:author="Johnny Nguyen" w:date="2020-02-21T09:53:00Z">
+          <w:rPrChange w:id="260" w:author="Johnny Nguyen" w:date="2020-02-21T09:53:00Z">
             <w:rPr/>
           </w:rPrChange>
         </w:rPr>
@@ -3222,7 +3288,7 @@
       <w:r>
         <w:rPr>
           <w:lang w:val="en-GB"/>
-          <w:rPrChange w:id="257" w:author="Johnny Nguyen" w:date="2020-02-21T09:53:00Z">
+          <w:rPrChange w:id="261" w:author="Johnny Nguyen" w:date="2020-02-21T09:53:00Z">
             <w:rPr/>
           </w:rPrChange>
         </w:rPr>
@@ -3231,7 +3297,7 @@
       <w:r>
         <w:rPr>
           <w:lang w:val="en-GB"/>
-          <w:rPrChange w:id="258" w:author="Johnny Nguyen" w:date="2020-02-21T09:53:00Z">
+          <w:rPrChange w:id="262" w:author="Johnny Nguyen" w:date="2020-02-21T09:53:00Z">
             <w:rPr/>
           </w:rPrChange>
         </w:rPr>
@@ -3240,16 +3306,16 @@
       <w:r>
         <w:rPr>
           <w:lang w:val="en-GB"/>
-          <w:rPrChange w:id="259" w:author="Johnny Nguyen" w:date="2020-02-21T09:53:00Z">
-            <w:rPr/>
-          </w:rPrChange>
-        </w:rPr>
-        <w:t>é</w:t>
-      </w:r>
-      <w:r>
-        <w:rPr>
-          <w:lang w:val="en-GB"/>
-          <w:rPrChange w:id="260" w:author="Johnny Nguyen" w:date="2020-02-21T09:53:00Z">
+          <w:rPrChange w:id="263" w:author="Johnny Nguyen" w:date="2020-02-21T09:53:00Z">
+            <w:rPr/>
+          </w:rPrChange>
+        </w:rPr>
+        <w:t>é</w:t>
+      </w:r>
+      <w:r>
+        <w:rPr>
+          <w:lang w:val="en-GB"/>
+          <w:rPrChange w:id="264" w:author="Johnny Nguyen" w:date="2020-02-21T09:53:00Z">
             <w:rPr/>
           </w:rPrChange>
         </w:rPr>
@@ -3261,7 +3327,7 @@
       <w:r>
         <w:rPr>
           <w:lang w:val="en-GB"/>
-          <w:rPrChange w:id="261" w:author="Johnny Nguyen" w:date="2020-02-21T09:53:00Z">
+          <w:rPrChange w:id="265" w:author="Johnny Nguyen" w:date="2020-02-21T09:53:00Z">
             <w:rPr/>
           </w:rPrChange>
         </w:rPr>
@@ -3274,7 +3340,7 @@
         <w:rPr>
           <w:rStyle w:val="Lienhypertexte"/>
           <w:lang w:val="en-GB"/>
-          <w:rPrChange w:id="262" w:author="Johnny Nguyen" w:date="2020-02-21T09:53:00Z">
+          <w:rPrChange w:id="266" w:author="Johnny Nguyen" w:date="2020-02-21T09:53:00Z">
             <w:rPr>
               <w:rStyle w:val="Lienhypertexte"/>
             </w:rPr>
@@ -3291,7 +3357,7 @@
       <w:r>
         <w:rPr>
           <w:lang w:val="en-GB"/>
-          <w:rPrChange w:id="263" w:author="Johnny Nguyen" w:date="2020-02-21T09:53:00Z">
+          <w:rPrChange w:id="267" w:author="Johnny Nguyen" w:date="2020-02-21T09:53:00Z">
             <w:rPr/>
           </w:rPrChange>
         </w:rPr>
@@ -3300,12 +3366,91 @@
       <w:r>
         <w:rPr>
           <w:lang w:val="en-GB"/>
-          <w:rPrChange w:id="264" w:author="Johnny Nguyen" w:date="2020-02-21T09:53:00Z">
+          <w:rPrChange w:id="268" w:author="Johnny Nguyen" w:date="2020-02-21T09:53:00Z">
             <w:rPr/>
           </w:rPrChange>
         </w:rPr>
         <w:t xml:space="preserve"> </w:t>
       </w:r>
+      <w:ins w:id="269" w:author="Johnny Nguyen" w:date="2020-02-21T10:26:00Z">
+        <w:r>
+          <w:rPr>
+            <w:lang w:val="en-GB"/>
+          </w:rPr>
+          <w:t>The rese</w:t>
+        </w:r>
+        <w:r>
+          <w:rPr>
+            <w:lang w:val="en-GB"/>
+            <w:rPrChange w:id="270" w:author="Johnny Nguyen" w:date="2020-02-21T10:27:00Z">
+              <w:rPr/>
+            </w:rPrChange>
+          </w:rPr>
+          <w:t>arch done will look</w:t>
+        </w:r>
+      </w:ins>
+      <w:ins w:id="271" w:author="Johnny Nguyen" w:date="2020-02-21T10:27:00Z">
+        <w:r>
+          <w:rPr>
+            <w:lang w:val="en-GB"/>
+            <w:rPrChange w:id="272" w:author="Johnny Nguyen" w:date="2020-02-21T10:27:00Z">
+              <w:rPr/>
+            </w:rPrChange>
+          </w:rPr>
+          <w:t xml:space="preserve">s like those which is done by Q.Debard and Al on the </w:t>
+        </w:r>
+        <w:r>
+          <w:rPr>
+            <w:lang w:val="en-GB"/>
+          </w:rPr>
+          <w:t xml:space="preserve">interactions </w:t>
+        </w:r>
+        <w:r>
+          <w:rPr>
+            <w:lang w:val="en-GB"/>
+            <w:rPrChange w:id="273" w:author="Johnny Nguyen" w:date="2020-02-21T10:27:00Z">
+              <w:rPr/>
+            </w:rPrChange>
+          </w:rPr>
+          <w:t>betwee</w:t>
+        </w:r>
+        <w:r>
+          <w:rPr>
+            <w:lang w:val="en-GB"/>
+          </w:rPr>
+          <w:t xml:space="preserve">n users and touchpad on 2D and 3D environment. </w:t>
+        </w:r>
+      </w:ins>
+      <w:ins w:id="274" w:author="Johnny Nguyen" w:date="2020-02-21T10:28:00Z">
+        <w:r>
+          <w:t>[</w:t>
+        </w:r>
+        <w:r>
+          <w:fldChar w:fldCharType="begin"/>
+        </w:r>
+        <w:r>
+          <w:instrText xml:space="preserve"> HYPERLINK "https://arxiv.org/pdf/1904.07802.pdf" </w:instrText>
+        </w:r>
+        <w:r>
+          <w:fldChar w:fldCharType="separate"/>
+        </w:r>
+        <w:r>
+          <w:rPr>
+            <w:rStyle w:val="Lienhypertexte"/>
+          </w:rPr>
+          <w:t>https://arxiv.org/pdf/1904.07802.pdf</w:t>
+        </w:r>
+        <w:r>
+          <w:rPr>
+            <w:rStyle w:val="Lienhypertexte"/>
+            <w:lang w:val="en-GB"/>
+          </w:rPr>
+          <w:fldChar w:fldCharType="end"/>
+        </w:r>
+        <w:r>
+          <w:t xml:space="preserve">] </w:t>
+        </w:r>
+      </w:ins>
       <w:r>
         <w:t>La recherche effectu</w:t>
       </w:r>
@@ -3319,37 +3464,700 @@
         <w:t>à</w:t>
       </w:r>
       <w:r>
+        <w:rPr>
+          <w:rPrChange w:id="275" w:author="Johnny Nguyen" w:date="2020-02-21T10:28:00Z">
+            <w:rPr/>
+          </w:rPrChange>
+        </w:rPr>
         <w:t xml:space="preserve"> celle </w:t>
       </w:r>
       <w:r>
-        <w:t>é</w:t>
-      </w:r>
-      <w:r>
-        <w:t>mise par Q. D</w:t>
-      </w:r>
-      <w:r>
-        <w:t>ebard and Al sur les int</w:t>
-      </w:r>
-      <w:r>
-        <w:t>é</w:t>
-      </w:r>
-      <w:r>
+        <w:rPr>
+          <w:rPrChange w:id="276" w:author="Johnny Nguyen" w:date="2020-02-21T10:28:00Z">
+            <w:rPr/>
+          </w:rPrChange>
+        </w:rPr>
+        <w:t>é</w:t>
+      </w:r>
+      <w:r>
+        <w:rPr>
+          <w:rPrChange w:id="277" w:author="Johnny Nguyen" w:date="2020-02-21T10:28:00Z">
+            <w:rPr/>
+          </w:rPrChange>
+        </w:rPr>
+        <w:t>mise par Q. Debard and Al sur les int</w:t>
+      </w:r>
+      <w:r>
+        <w:rPr>
+          <w:rPrChange w:id="278" w:author="Johnny Nguyen" w:date="2020-02-21T10:28:00Z">
+            <w:rPr/>
+          </w:rPrChange>
+        </w:rPr>
+        <w:t>é</w:t>
+      </w:r>
+      <w:r>
+        <w:rPr>
+          <w:rPrChange w:id="279" w:author="Johnny Nguyen" w:date="2020-02-21T10:28:00Z">
+            <w:rPr/>
+          </w:rPrChange>
+        </w:rPr>
         <w:t xml:space="preserve">ractions des utilisateurs avec le touchpad dans un environnement 2D </w:t>
       </w:r>
       <w:r>
+        <w:rPr>
+          <w:rPrChange w:id="280" w:author="Johnny Nguyen" w:date="2020-02-21T10:28:00Z">
+            <w:rPr/>
+          </w:rPrChange>
+        </w:rPr>
         <w:t>à</w:t>
       </w:r>
       <w:r>
-        <w:t xml:space="preserve"> 3D.</w:t>
+        <w:rPr>
+          <w:rPrChange w:id="281" w:author="Johnny Nguyen" w:date="2020-02-21T10:28:00Z">
+            <w:rPr/>
+          </w:rPrChange>
+        </w:rPr>
+        <w:t xml:space="preserve"> 3D. </w:t>
+      </w:r>
+      <w:r>
+        <w:rPr>
+          <w:rPrChange w:id="282" w:author="Johnny Nguyen" w:date="2020-02-21T10:26:00Z">
+            <w:rPr>
+              <w:lang w:val="en-GB"/>
+            </w:rPr>
+          </w:rPrChange>
+        </w:rPr>
+        <w:t>[</w:t>
+      </w:r>
+      <w:r>
+        <w:fldChar w:fldCharType="begin"/>
+      </w:r>
+      <w:r>
+        <w:rPr>
+          <w:rPrChange w:id="283" w:author="Johnny Nguyen" w:date="2020-02-21T10:26:00Z">
+            <w:rPr/>
+          </w:rPrChange>
+        </w:rPr>
+        <w:instrText xml:space="preserve"> HYPERLINK "https://arxiv.org/pdf/1904.07802.pdf" </w:instrText>
+      </w:r>
+      <w:r>
+        <w:fldChar w:fldCharType="separate"/>
+      </w:r>
+      <w:r>
+        <w:rPr>
+          <w:rStyle w:val="Lienhypertexte"/>
+          <w:rPrChange w:id="284" w:author="Johnny Nguyen" w:date="2020-02-21T10:26:00Z">
+            <w:rPr>
+              <w:rStyle w:val="Lienhypertexte"/>
+              <w:lang w:val="en-GB"/>
+            </w:rPr>
+          </w:rPrChange>
+        </w:rPr>
+        <w:t>https://arxiv.org/pdf/1904.07802.pdf</w:t>
+      </w:r>
+      <w:r>
+        <w:rPr>
+          <w:rStyle w:val="Lienhypertexte"/>
+          <w:lang w:val="en-GB"/>
+        </w:rPr>
+        <w:fldChar w:fldCharType="end"/>
+      </w:r>
+      <w:r>
+        <w:rPr>
+          <w:rPrChange w:id="285" w:author="Johnny Nguyen" w:date="2020-02-21T10:26:00Z">
+            <w:rPr>
+              <w:lang w:val="en-GB"/>
+            </w:rPr>
+          </w:rPrChange>
+        </w:rPr>
+        <w:t xml:space="preserve">] </w:t>
+      </w:r>
+    </w:p>
+    <w:p>
+      <w:pPr>
+        <w:rPr>
+          <w:lang w:val="en-GB"/>
+        </w:rPr>
+      </w:pPr>
+      <w:r>
+        <w:rPr>
+          <w:lang w:val="en-GB"/>
+        </w:rPr>
+        <w:t>RL in game (alpha go) with image</w:t>
+      </w:r>
+    </w:p>
+    <w:p>
+      <w:pPr>
+        <w:rPr>
+          <w:lang w:val="en-GB"/>
+        </w:rPr>
+      </w:pPr>
+    </w:p>
+    <w:p>
+      <w:pPr>
+        <w:rPr>
+          <w:lang w:val="en-GB"/>
+        </w:rPr>
+      </w:pPr>
+    </w:p>
+    <w:p>
+      <w:pPr>
+        <w:rPr>
+          <w:lang w:val="en-GB"/>
+        </w:rPr>
+      </w:pPr>
+      <w:r>
+        <w:rPr>
+          <w:lang w:val="en-GB"/>
+        </w:rPr>
+        <w:lastRenderedPageBreak/>
+        <w:t>Dataset and features</w:t>
+      </w:r>
+    </w:p>
+    <w:p>
+      <w:pPr>
+        <w:rPr>
+          <w:lang w:val="en-GB"/>
+        </w:rPr>
+      </w:pPr>
+      <w:r>
+        <w:rPr>
+          <w:lang w:val="en-GB"/>
+        </w:rPr>
+        <w:t>Record 1minute/10minute/</w:t>
+      </w:r>
+      <w:r>
+        <w:rPr>
+          <w:lang w:val="en-GB"/>
+        </w:rPr>
+        <w:t>1hour/1day</w:t>
+      </w:r>
+    </w:p>
+    <w:p>
+      <w:pPr>
+        <w:rPr>
+          <w:lang w:val="en-GB"/>
+        </w:rPr>
+      </w:pPr>
+      <w:r>
+        <w:rPr>
+          <w:lang w:val="en-GB"/>
+        </w:rPr>
+        <w:t>Explain the image in the database</w:t>
+      </w:r>
+    </w:p>
+    <w:p>
+      <w:pPr>
+        <w:rPr>
+          <w:lang w:val="en-GB"/>
+        </w:rPr>
+      </w:pPr>
+      <w:r>
+        <w:rPr>
+          <w:lang w:val="en-GB"/>
+        </w:rPr>
+        <w:t>Record yes/no for RL</w:t>
+      </w:r>
+    </w:p>
+    <w:p>
+      <w:pPr>
+        <w:rPr>
+          <w:lang w:val="en-GB"/>
+        </w:rPr>
+      </w:pPr>
+      <w:r>
+        <w:rPr>
+          <w:lang w:val="en-GB"/>
+        </w:rPr>
+        <w:t>Explain the sounds in the database</w:t>
+      </w:r>
+    </w:p>
+    <w:p>
+      <w:pPr>
+        <w:rPr>
+          <w:lang w:val="en-GB"/>
+        </w:rPr>
+      </w:pPr>
+      <w:r>
+        <w:rPr>
+          <w:lang w:val="en-GB"/>
+        </w:rPr>
+        <w:t>Dynamc dataset</w:t>
+      </w:r>
+    </w:p>
+    <w:p>
+      <w:pPr>
+        <w:rPr>
+          <w:lang w:val="en-GB"/>
+        </w:rPr>
+      </w:pPr>
+    </w:p>
+    <w:p>
+      <w:pPr>
+        <w:rPr>
+          <w:lang w:val="en-GB"/>
+        </w:rPr>
+      </w:pPr>
+    </w:p>
+    <w:p>
+      <w:pPr>
+        <w:rPr>
+          <w:lang w:val="en-GB"/>
+        </w:rPr>
+      </w:pPr>
+      <w:r>
+        <w:rPr>
+          <w:lang w:val="en-GB"/>
+        </w:rPr>
+        <w:t>Methods</w:t>
+      </w:r>
+    </w:p>
+    <w:p>
+      <w:pPr>
+        <w:rPr>
+          <w:lang w:val="en-GB"/>
+        </w:rPr>
+      </w:pPr>
+      <w:r>
+        <w:rPr>
+          <w:lang w:val="en-GB"/>
+        </w:rPr>
+        <w:t xml:space="preserve">RL on </w:t>
+      </w:r>
+      <w:r>
+        <w:rPr>
+          <w:lang w:val="en-GB"/>
+        </w:rPr>
+        <w:t>dataset to understand the command and to find a new command</w:t>
+      </w:r>
+    </w:p>
+    <w:p>
+      <w:pPr>
+        <w:rPr>
+          <w:lang w:val="en-GB"/>
+        </w:rPr>
+      </w:pPr>
+    </w:p>
+    <w:p>
+      <w:pPr>
+        <w:rPr>
+          <w:lang w:val="en-GB"/>
+        </w:rPr>
+      </w:pPr>
+    </w:p>
+    <w:p>
+      <w:pPr>
+        <w:rPr>
+          <w:lang w:val="en-GB"/>
+        </w:rPr>
+      </w:pPr>
+      <w:r>
+        <w:rPr>
+          <w:lang w:val="en-GB"/>
+        </w:rPr>
+        <w:t>Experiments/Results/Discussion</w:t>
+      </w:r>
+    </w:p>
+    <w:p>
+      <w:pPr>
+        <w:rPr>
+          <w:lang w:val="en-GB"/>
+        </w:rPr>
+      </w:pPr>
+      <w:r>
+        <w:rPr>
+          <w:lang w:val="en-GB"/>
+        </w:rPr>
+        <w:t>Compare a command on cortana an</w:t>
+      </w:r>
+      <w:r>
+        <w:rPr>
+          <w:lang w:val="en-GB"/>
+        </w:rPr>
+        <w:t>d</w:t>
+      </w:r>
+      <w:r>
+        <w:rPr>
+          <w:lang w:val="en-GB"/>
+        </w:rPr>
+        <w:t xml:space="preserve"> sai</w:t>
+      </w:r>
+    </w:p>
+    <w:p>
+      <w:pPr>
+        <w:rPr>
+          <w:lang w:val="en-GB"/>
+        </w:rPr>
+      </w:pPr>
+      <w:r>
+        <w:rPr>
+          <w:lang w:val="en-GB"/>
+        </w:rPr>
+        <w:t>Compare the power used by the two methods</w:t>
+      </w:r>
+    </w:p>
+    <w:p>
+      <w:pPr>
+        <w:rPr>
+          <w:lang w:val="en-GB"/>
+        </w:rPr>
+      </w:pPr>
+      <w:r>
+        <w:rPr>
+          <w:lang w:val="en-GB"/>
+        </w:rPr>
+        <w:t>Explain the results</w:t>
+      </w:r>
+    </w:p>
+    <w:p>
+      <w:pPr>
+        <w:rPr>
+          <w:lang w:val="en-GB"/>
+        </w:rPr>
+      </w:pPr>
+      <w:r>
+        <w:rPr>
+          <w:lang w:val="en-GB"/>
+        </w:rPr>
+        <w:t>Use the different record to do stats</w:t>
+      </w:r>
+    </w:p>
+    <w:p>
+      <w:pPr>
+        <w:rPr>
+          <w:lang w:val="en-GB"/>
+        </w:rPr>
+      </w:pPr>
+      <w:r>
+        <w:fldChar w:fldCharType="begin"/>
+      </w:r>
+      <w:r>
+        <w:rPr>
+          <w:lang w:val="en-GB"/>
+          <w:rPrChange w:id="286" w:author="Johnny Nguyen" w:date="2020-02-18T07:48:00Z">
+            <w:rPr/>
+          </w:rPrChange>
+        </w:rPr>
+        <w:instrText xml:space="preserve"> HYPERLINK "https://arxiv.org/pdf/2002.01359.pdf" </w:instrText>
+      </w:r>
+      <w:r>
+        <w:fldChar w:fldCharType="separate"/>
+      </w:r>
+      <w:r>
+        <w:rPr>
+          <w:rStyle w:val="Lienhypertexte"/>
+          <w:lang w:val="en-GB"/>
+        </w:rPr>
+        <w:t>https://arxiv.org/pdf/2002.01359.pdf</w:t>
+      </w:r>
+      <w:r>
+        <w:rPr>
+          <w:rStyle w:val="Lienhypertexte"/>
+          <w:lang w:val="en-GB"/>
+        </w:rPr>
+        <w:fldChar w:fldCharType="end"/>
+      </w:r>
+    </w:p>
+    <w:p>
+      <w:pPr>
+        <w:rPr>
+          <w:lang w:val="en-GB"/>
+        </w:rPr>
+      </w:pPr>
+      <w:r>
+        <w:rPr>
+          <w:lang w:val="en-GB"/>
+        </w:rPr>
+        <w:t>Compare commands to cortana</w:t>
+      </w:r>
+    </w:p>
+    <w:p>
+      <w:pPr>
+        <w:rPr>
+          <w:lang w:val="en-GB"/>
+        </w:rPr>
+      </w:pPr>
+      <w:r>
+        <w:rPr>
+          <w:lang w:val="en-GB"/>
+        </w:rPr>
+        <w:t>Discussion</w:t>
+      </w:r>
+    </w:p>
+    <w:p>
+      <w:pPr>
+        <w:rPr>
+          <w:lang w:val="en-GB"/>
+        </w:rPr>
+      </w:pPr>
+      <w:r>
+        <w:rPr>
+          <w:lang w:val="en-GB"/>
+        </w:rPr>
+        <w:t>How the results compare to what you expected, why ?</w:t>
+      </w:r>
+    </w:p>
+    <w:p>
+      <w:pPr>
+        <w:rPr>
+          <w:lang w:val="en-GB"/>
+        </w:rPr>
+      </w:pPr>
+      <w:r>
+        <w:rPr>
+          <w:lang w:val="en-GB"/>
+        </w:rPr>
+        <w:t>How the results compare to other researchers, why ?</w:t>
+      </w:r>
+    </w:p>
+    <w:p>
+      <w:pPr>
+        <w:rPr>
+          <w:lang w:val="en-GB"/>
+        </w:rPr>
+      </w:pPr>
+      <w:r>
+        <w:rPr>
+          <w:lang w:val="en-GB"/>
+        </w:rPr>
+        <w:t>What question, we need to ask next ?</w:t>
+      </w:r>
+    </w:p>
+    <w:p>
+      <w:pPr>
+        <w:rPr>
+          <w:lang w:val="en-GB"/>
+        </w:rPr>
+      </w:pPr>
+      <w:r>
+        <w:rPr>
+          <w:lang w:val="en-GB"/>
+        </w:rPr>
+        <w:t>Find something useful the researcher readers can learn about the work</w:t>
+      </w:r>
+    </w:p>
+    <w:p>
+      <w:pPr>
+        <w:rPr>
+          <w:lang w:val="en-GB"/>
+        </w:rPr>
+      </w:pPr>
+      <w:r>
+        <w:rPr>
+          <w:lang w:val="en-GB"/>
+        </w:rPr>
+        <w:t>Future Work</w:t>
+      </w:r>
+    </w:p>
+    <w:p>
+      <w:pPr>
+        <w:rPr>
+          <w:lang w:val="en-GB"/>
+        </w:rPr>
+      </w:pPr>
+      <w:r>
+        <w:rPr>
+          <w:lang w:val="en-GB"/>
+        </w:rPr>
+        <w:t>Try to launch the SAI everytime the computer is up</w:t>
+      </w:r>
+    </w:p>
+    <w:p>
+      <w:pPr>
+        <w:rPr>
+          <w:lang w:val="en-GB"/>
+        </w:rPr>
+      </w:pPr>
+      <w:r>
+        <w:rPr>
+          <w:lang w:val="en-GB"/>
+        </w:rPr>
+        <w:t>Generate a voice to communicate with SAI</w:t>
+      </w:r>
+    </w:p>
+    <w:p>
+      <w:pPr>
+        <w:rPr>
+          <w:lang w:val="en-GB"/>
+        </w:rPr>
+      </w:pPr>
+      <w:r>
+        <w:rPr>
+          <w:lang w:val="en-GB"/>
+        </w:rPr>
+        <w:t>Create a profil for each person who talk (voice recognition by person)</w:t>
+      </w:r>
+    </w:p>
+    <w:p>
+      <w:pPr>
+        <w:rPr>
+          <w:lang w:val="en-GB"/>
+        </w:rPr>
+      </w:pPr>
+    </w:p>
+    <w:p>
+      <w:r>
+        <w:t>References/Bibliography</w:t>
+      </w:r>
+    </w:p>
+    <w:p>
+      <w:r>
+        <w:lastRenderedPageBreak/>
+        <w:t>J.P. Laumond,</w:t>
+      </w:r>
+      <w:r>
+        <w:t xml:space="preserve"> 2019,</w:t>
       </w:r>
       <w:r>
         <w:t xml:space="preserve"> </w:t>
       </w:r>
       <w:r>
-        <w:rPr>
-          <w:lang w:val="en-GB"/>
-        </w:rPr>
-        <w:t>[</w:t>
+        <w:t>“</w:t>
+      </w:r>
+      <w:r>
+        <w:t xml:space="preserve">robotique et </w:t>
+      </w:r>
+      <w:r>
+        <w:t>intelligence artificielle parlons-en</w:t>
+      </w:r>
+      <w:r>
+        <w:t> »</w:t>
+      </w:r>
+      <w:r>
+        <w:t xml:space="preserve">, </w:t>
+      </w:r>
+      <w:hyperlink r:id="rId5" w:history="1">
+        <w:r>
+          <w:rPr>
+            <w:rStyle w:val="Lienhypertexte"/>
+          </w:rPr>
+          <w:t>https://lejournal.cnrs.fr/billets/robotique-et-intelligence-artificielle-parlons-en</w:t>
+        </w:r>
+      </w:hyperlink>
+    </w:p>
+    <w:p>
+      <w:pPr>
+        <w:rPr>
+          <w:rStyle w:val="Lienhypertexte"/>
+        </w:rPr>
+      </w:pPr>
+      <w:r>
+        <w:t xml:space="preserve">J. Cassel and C. Pelachaud, </w:t>
+      </w:r>
+      <w:r>
+        <w:t xml:space="preserve">2019, </w:t>
+      </w:r>
+      <w:r>
+        <w:t>« </w:t>
+      </w:r>
+      <w:r>
+        <w:t>Pourquoi les assistants virtuels ont besoin d</w:t>
+      </w:r>
+      <w:r>
+        <w:t>’</w:t>
+      </w:r>
+      <w:r>
+        <w:t>un corps</w:t>
+      </w:r>
+      <w:r>
+        <w:t> »</w:t>
+      </w:r>
+      <w:r>
+        <w:t xml:space="preserve">, </w:t>
+      </w:r>
+      <w:hyperlink r:id="rId6" w:history="1">
+        <w:r>
+          <w:rPr>
+            <w:rStyle w:val="Lienhypertexte"/>
+          </w:rPr>
+          <w:t>https://lejournal.cnrs.fr/billets/pourquoi-les-assistants-virtuels-ont-besoin-dun-corps</w:t>
+        </w:r>
+      </w:hyperlink>
+      <w:r>
+        <w:rPr>
+          <w:rStyle w:val="Lienhypertexte"/>
+        </w:rPr>
+        <w:t xml:space="preserve"> </w:t>
+      </w:r>
+    </w:p>
+    <w:p>
+      <w:r>
+        <w:t xml:space="preserve">L. Julia, </w:t>
+      </w:r>
+      <w:r>
+        <w:t>« </w:t>
+      </w:r>
+      <w:r>
+        <w:t>L</w:t>
+      </w:r>
+      <w:r>
+        <w:t>’</w:t>
+      </w:r>
+      <w:r>
+        <w:t>intelligence artificielle n</w:t>
+      </w:r>
+      <w:r>
+        <w:t>’</w:t>
+      </w:r>
+      <w:r>
+        <w:t>existe pas</w:t>
+      </w:r>
+      <w:r>
+        <w:t> »</w:t>
+      </w:r>
+      <w:r>
+        <w:t xml:space="preserve">, 2019, </w:t>
+      </w:r>
+      <w:hyperlink r:id="rId7" w:history="1">
+        <w:r>
+          <w:rPr>
+            <w:rStyle w:val="Lienhypertexte"/>
+          </w:rPr>
+          <w:t>https://www.journaldugeek.com/dossier/lintelligence-artificielle-nexiste-interview-de-luc-julia-cocreateur-de-siri/</w:t>
+        </w:r>
+      </w:hyperlink>
+    </w:p>
+    <w:p>
+      <w:pPr>
+        <w:rPr>
+          <w:lang w:val="en-GB"/>
+        </w:rPr>
+      </w:pPr>
+      <w:r>
+        <w:rPr>
+          <w:lang w:val="en-GB"/>
+        </w:rPr>
+        <w:t xml:space="preserve">Maria A. Zuluaga, </w:t>
+      </w:r>
+      <w:r>
+        <w:rPr>
+          <w:lang w:val="en-GB"/>
+        </w:rPr>
+        <w:t>« </w:t>
+      </w:r>
+      <w:r>
+        <w:rPr>
+          <w:lang w:val="en-GB"/>
+        </w:rPr>
+        <w:t>DeepIGeoS</w:t>
+      </w:r>
+      <w:r>
+        <w:rPr>
+          <w:lang w:val="en-GB"/>
+        </w:rPr>
+        <w:t> »</w:t>
+      </w:r>
+      <w:r>
+        <w:rPr>
+          <w:lang w:val="en-GB"/>
+        </w:rPr>
+        <w:t xml:space="preserve">, 2017, </w:t>
+      </w:r>
+      <w:r>
+        <w:rPr>
+          <w:lang w:val="en-GB"/>
+        </w:rPr>
+        <w:t xml:space="preserve"> </w:t>
       </w:r>
       <w:r>
         <w:fldChar w:fldCharType="begin"/>
@@ -3357,7 +4165,417 @@
       <w:r>
         <w:rPr>
           <w:lang w:val="en-GB"/>
-          <w:rPrChange w:id="265" w:author="Johnny Nguyen" w:date="2020-02-20T13:30:00Z">
+          <w:rPrChange w:id="287" w:author="Johnny Nguyen" w:date="2020-02-18T07:48:00Z">
+            <w:rPr/>
+          </w:rPrChange>
+        </w:rPr>
+        <w:instrText xml:space="preserve"> HYPERLINK "https://arxiv.org/abs/1707.00652" </w:instrText>
+      </w:r>
+      <w:r>
+        <w:fldChar w:fldCharType="separate"/>
+      </w:r>
+      <w:r>
+        <w:rPr>
+          <w:rStyle w:val="Lienhypertexte"/>
+          <w:lang w:val="en-GB"/>
+        </w:rPr>
+        <w:t>https://arxiv.org/abs/1707.00652</w:t>
+      </w:r>
+      <w:r>
+        <w:rPr>
+          <w:rStyle w:val="Lienhypertexte"/>
+          <w:lang w:val="en-GB"/>
+        </w:rPr>
+        <w:fldChar w:fldCharType="end"/>
+      </w:r>
+    </w:p>
+    <w:p>
+      <w:pPr>
+        <w:rPr>
+          <w:rStyle w:val="Lienhypertexte"/>
+          <w:lang w:val="en-GB"/>
+        </w:rPr>
+      </w:pPr>
+      <w:r>
+        <w:rPr>
+          <w:lang w:val="en-GB"/>
+        </w:rPr>
+        <w:t>A. Sarkar,</w:t>
+      </w:r>
+      <w:r>
+        <w:rPr>
+          <w:lang w:val="en-GB"/>
+        </w:rPr>
+        <w:t xml:space="preserve"> 2018, </w:t>
+      </w:r>
+      <w:r>
+        <w:rPr>
+          <w:lang w:val="en-GB"/>
+        </w:rPr>
+        <w:t xml:space="preserve"> </w:t>
+      </w:r>
+      <w:r>
+        <w:rPr>
+          <w:lang w:val="en-GB"/>
+        </w:rPr>
+        <w:t>“</w:t>
+      </w:r>
+      <w:r>
+        <w:rPr>
+          <w:lang w:val="en-GB"/>
+        </w:rPr>
+        <w:t>A Brandom-ian view of Reinf</w:t>
+      </w:r>
+      <w:r>
+        <w:rPr>
+          <w:lang w:val="en-GB"/>
+        </w:rPr>
+        <w:t>orcement Learning towards strong-AI</w:t>
+      </w:r>
+      <w:r>
+        <w:rPr>
+          <w:lang w:val="en-GB"/>
+        </w:rPr>
+        <w:t>”</w:t>
+      </w:r>
+      <w:r>
+        <w:rPr>
+          <w:lang w:val="en-GB"/>
+        </w:rPr>
+        <w:t>,</w:t>
+      </w:r>
+      <w:r>
+        <w:rPr>
+          <w:lang w:val="en-GB"/>
+        </w:rPr>
+        <w:t xml:space="preserve"> </w:t>
+      </w:r>
+      <w:r>
+        <w:fldChar w:fldCharType="begin"/>
+      </w:r>
+      <w:r>
+        <w:rPr>
+          <w:lang w:val="en-GB"/>
+          <w:rPrChange w:id="288" w:author="Johnny Nguyen" w:date="2020-02-18T07:48:00Z">
+            <w:rPr/>
+          </w:rPrChange>
+        </w:rPr>
+        <w:instrText xml:space="preserve"> HYPERLINK "https://arxiv.org/abs/1803.02912" </w:instrText>
+      </w:r>
+      <w:r>
+        <w:fldChar w:fldCharType="separate"/>
+      </w:r>
+      <w:r>
+        <w:rPr>
+          <w:rStyle w:val="Lienhypertexte"/>
+          <w:lang w:val="en-GB"/>
+        </w:rPr>
+        <w:t>https://arxiv.org/abs/1803.02912</w:t>
+      </w:r>
+      <w:r>
+        <w:rPr>
+          <w:rStyle w:val="Lienhypertexte"/>
+          <w:lang w:val="en-GB"/>
+        </w:rPr>
+        <w:fldChar w:fldCharType="end"/>
+      </w:r>
+    </w:p>
+    <w:p>
+      <w:pPr>
+        <w:rPr>
+          <w:lang w:val="en-GB"/>
+        </w:rPr>
+      </w:pPr>
+      <w:r>
+        <w:rPr>
+          <w:lang w:val="en-GB"/>
+        </w:rPr>
+        <w:t xml:space="preserve">A. Knight, 2019, </w:t>
+      </w:r>
+      <w:r>
+        <w:rPr>
+          <w:lang w:val="en-GB"/>
+        </w:rPr>
+        <w:t>“</w:t>
+      </w:r>
+      <w:r>
+        <w:rPr>
+          <w:lang w:val="en-GB"/>
+        </w:rPr>
+        <w:t>Refuting strong AI: Why consciousness cannot be algorithmic</w:t>
+      </w:r>
+      <w:r>
+        <w:rPr>
+          <w:lang w:val="en-GB"/>
+        </w:rPr>
+        <w:t>”</w:t>
+      </w:r>
+      <w:r>
+        <w:rPr>
+          <w:lang w:val="en-GB"/>
+        </w:rPr>
+        <w:t xml:space="preserve">, </w:t>
+      </w:r>
+      <w:r>
+        <w:fldChar w:fldCharType="begin"/>
+      </w:r>
+      <w:r>
+        <w:rPr>
+          <w:lang w:val="en-GB"/>
+          <w:rPrChange w:id="289" w:author="Johnny Nguyen" w:date="2020-02-18T07:48:00Z">
+            <w:rPr/>
+          </w:rPrChange>
+        </w:rPr>
+        <w:instrText xml:space="preserve"> HYPERLINK "https://arxiv.org/ftp/arxiv/papers/1906/1906.10177.pdf" </w:instrText>
+      </w:r>
+      <w:r>
+        <w:fldChar w:fldCharType="separate"/>
+      </w:r>
+      <w:r>
+        <w:rPr>
+          <w:rStyle w:val="Lienhypertexte"/>
+          <w:lang w:val="en-GB"/>
+        </w:rPr>
+        <w:t>https://arxiv.org/ftp/arxiv/papers/1906/1906.10177.pdf</w:t>
+      </w:r>
+      <w:r>
+        <w:rPr>
+          <w:rStyle w:val="Lienhypertexte"/>
+          <w:lang w:val="en-GB"/>
+        </w:rPr>
+        <w:fldChar w:fldCharType="end"/>
+      </w:r>
+    </w:p>
+    <w:p>
+      <w:pPr>
+        <w:rPr>
+          <w:lang w:val="en-GB"/>
+        </w:rPr>
+      </w:pPr>
+      <w:r>
+        <w:rPr>
+          <w:lang w:val="en-GB"/>
+        </w:rPr>
+        <w:t xml:space="preserve">B. Lubars, Chenhao Tan, 2019, </w:t>
+      </w:r>
+      <w:r>
+        <w:rPr>
+          <w:lang w:val="en-GB"/>
+        </w:rPr>
+        <w:t>“</w:t>
+      </w:r>
+      <w:r>
+        <w:rPr>
+          <w:lang w:val="en-GB"/>
+        </w:rPr>
+        <w:t>Ask what AI can do, but what  AI should do: towards a framework of task delegability</w:t>
+      </w:r>
+      <w:r>
+        <w:rPr>
+          <w:lang w:val="en-GB"/>
+        </w:rPr>
+        <w:t>”</w:t>
+      </w:r>
+      <w:r>
+        <w:rPr>
+          <w:lang w:val="en-GB"/>
+        </w:rPr>
+        <w:t xml:space="preserve">, </w:t>
+      </w:r>
+      <w:r>
+        <w:fldChar w:fldCharType="begin"/>
+      </w:r>
+      <w:r>
+        <w:rPr>
+          <w:lang w:val="en-GB"/>
+          <w:rPrChange w:id="290" w:author="Johnny Nguyen" w:date="2020-02-18T07:48:00Z">
+            <w:rPr/>
+          </w:rPrChange>
+        </w:rPr>
+        <w:instrText xml:space="preserve"> HYPERLINK "https://arxiv.org/pdf/1902.03245v1.pdf" </w:instrText>
+      </w:r>
+      <w:r>
+        <w:fldChar w:fldCharType="separate"/>
+      </w:r>
+      <w:r>
+        <w:rPr>
+          <w:rStyle w:val="Lienhypertexte"/>
+          <w:lang w:val="en-GB"/>
+        </w:rPr>
+        <w:t>https://arxiv.org/pdf/1902.03245v1.pdf</w:t>
+      </w:r>
+      <w:r>
+        <w:rPr>
+          <w:rStyle w:val="Lienhypertexte"/>
+          <w:lang w:val="en-GB"/>
+        </w:rPr>
+        <w:fldChar w:fldCharType="end"/>
+      </w:r>
+    </w:p>
+    <w:p>
+      <w:pPr>
+        <w:rPr>
+          <w:lang w:val="en-GB"/>
+        </w:rPr>
+      </w:pPr>
+      <w:r>
+        <w:rPr>
+          <w:lang w:val="en-GB"/>
+        </w:rPr>
+        <w:t xml:space="preserve">J. Liu, X. Gu, D. Zhang, S. Liu, 2019, </w:t>
+      </w:r>
+      <w:r>
+        <w:rPr>
+          <w:lang w:val="en-GB"/>
+        </w:rPr>
+        <w:t>“</w:t>
+      </w:r>
+      <w:r>
+        <w:rPr>
+          <w:lang w:val="en-GB"/>
+        </w:rPr>
+        <w:t>Hig</w:t>
+      </w:r>
+      <w:r>
+        <w:rPr>
+          <w:lang w:val="en-GB"/>
+        </w:rPr>
+        <w:t>h efficiency RL agent</w:t>
+      </w:r>
+      <w:r>
+        <w:rPr>
+          <w:lang w:val="en-GB"/>
+        </w:rPr>
+        <w:t>”</w:t>
+      </w:r>
+      <w:r>
+        <w:rPr>
+          <w:lang w:val="en-GB"/>
+        </w:rPr>
+        <w:t xml:space="preserve">, </w:t>
+      </w:r>
+      <w:r>
+        <w:fldChar w:fldCharType="begin"/>
+      </w:r>
+      <w:r>
+        <w:rPr>
+          <w:lang w:val="en-GB"/>
+          <w:rPrChange w:id="291" w:author="Johnny Nguyen" w:date="2020-02-18T07:48:00Z">
+            <w:rPr/>
+          </w:rPrChange>
+        </w:rPr>
+        <w:instrText xml:space="preserve"> HYPERLINK "https://arxiv.org/pdf/1908.11494.pdf" </w:instrText>
+      </w:r>
+      <w:r>
+        <w:fldChar w:fldCharType="separate"/>
+      </w:r>
+      <w:r>
+        <w:rPr>
+          <w:rStyle w:val="Lienhypertexte"/>
+          <w:lang w:val="en-GB"/>
+        </w:rPr>
+        <w:t>https://arxiv.org/pdf/1908.11494.pdf</w:t>
+      </w:r>
+      <w:r>
+        <w:rPr>
+          <w:rStyle w:val="Lienhypertexte"/>
+          <w:lang w:val="en-GB"/>
+        </w:rPr>
+        <w:fldChar w:fldCharType="end"/>
+      </w:r>
+    </w:p>
+    <w:p>
+      <w:pPr>
+        <w:rPr>
+          <w:lang w:val="en-GB"/>
+        </w:rPr>
+      </w:pPr>
+      <w:r>
+        <w:rPr>
+          <w:lang w:val="en-GB"/>
+        </w:rPr>
+        <w:t>F. Parwej, 2013, "English Sentence Recognition using Artificial Neural Network through Mouse-based Gestures",</w:t>
+      </w:r>
+      <w:r>
+        <w:rPr>
+          <w:lang w:val="en-GB"/>
+        </w:rPr>
+        <w:t xml:space="preserve"> </w:t>
+      </w:r>
+      <w:r>
+        <w:fldChar w:fldCharType="begin"/>
+      </w:r>
+      <w:r>
+        <w:rPr>
+          <w:lang w:val="en-GB"/>
+          <w:rPrChange w:id="292" w:author="Johnny Nguyen" w:date="2020-02-18T07:48:00Z">
+            <w:rPr/>
+          </w:rPrChange>
+        </w:rPr>
+        <w:instrText xml:space="preserve"> HYPERLINK "https://arxiv.org/ftp/arxiv/papers/1301/1301.4659.pdf" </w:instrText>
+      </w:r>
+      <w:r>
+        <w:fldChar w:fldCharType="separate"/>
+      </w:r>
+      <w:r>
+        <w:rPr>
+          <w:rStyle w:val="Lienhypertexte"/>
+          <w:lang w:val="en-GB"/>
+        </w:rPr>
+        <w:t>https://arxiv.org/ftp/arxiv/papers/1301/1301.4659.pdf</w:t>
+      </w:r>
+      <w:r>
+        <w:rPr>
+          <w:rStyle w:val="Lienhypertexte"/>
+          <w:lang w:val="en-GB"/>
+        </w:rPr>
+        <w:fldChar w:fldCharType="end"/>
+      </w:r>
+      <w:r>
+        <w:rPr>
+          <w:lang w:val="en-GB"/>
+        </w:rPr>
+        <w:t xml:space="preserve"> </w:t>
+      </w:r>
+    </w:p>
+    <w:p>
+      <w:pPr>
+        <w:rPr>
+          <w:rStyle w:val="Lienhypertexte"/>
+          <w:lang w:val="en-GB"/>
+        </w:rPr>
+      </w:pPr>
+      <w:r>
+        <w:rPr>
+          <w:lang w:val="en-GB"/>
+        </w:rPr>
+        <w:t>Q. Debard, J. S. Dibangoye, S. Canu and C. Wolf4, 2019, "Learning 3D Navigation Protocols on Touch Interfaces</w:t>
+      </w:r>
+      <w:r>
+        <w:rPr>
+          <w:lang w:val="en-GB"/>
+        </w:rPr>
+        <w:t xml:space="preserve"> </w:t>
+      </w:r>
+      <w:r>
+        <w:rPr>
+          <w:lang w:val="en-GB"/>
+        </w:rPr>
+        <w:t>with Cooperative Multi-Agent Reinforcement Learning"</w:t>
+      </w:r>
+      <w:r>
+        <w:rPr>
+          <w:lang w:val="en-GB"/>
+        </w:rPr>
+        <w:t xml:space="preserve">, </w:t>
+      </w:r>
+      <w:r>
+        <w:fldChar w:fldCharType="begin"/>
+      </w:r>
+      <w:r>
+        <w:rPr>
+          <w:lang w:val="en-GB"/>
+          <w:rPrChange w:id="293" w:author="Johnny Nguyen" w:date="2020-02-18T07:48:00Z">
             <w:rPr/>
           </w:rPrChange>
         </w:rPr>
@@ -3380,279 +4598,54 @@
         </w:rPr>
         <w:fldChar w:fldCharType="end"/>
       </w:r>
-      <w:r>
-        <w:rPr>
-          <w:lang w:val="en-GB"/>
-        </w:rPr>
-        <w:t xml:space="preserve">] </w:t>
-      </w:r>
-    </w:p>
-    <w:p>
-      <w:pPr>
-        <w:rPr>
-          <w:lang w:val="en-GB"/>
-        </w:rPr>
-      </w:pPr>
-      <w:r>
-        <w:rPr>
-          <w:lang w:val="en-GB"/>
-        </w:rPr>
-        <w:t>RL in game (alpha go) with image</w:t>
-      </w:r>
-    </w:p>
-    <w:p>
-      <w:pPr>
-        <w:rPr>
-          <w:lang w:val="en-GB"/>
-        </w:rPr>
-      </w:pPr>
-    </w:p>
-    <w:p>
-      <w:pPr>
-        <w:rPr>
-          <w:lang w:val="en-GB"/>
-        </w:rPr>
-      </w:pPr>
-    </w:p>
-    <w:p>
-      <w:pPr>
-        <w:rPr>
-          <w:lang w:val="en-GB"/>
-        </w:rPr>
-      </w:pPr>
-      <w:r>
-        <w:rPr>
-          <w:lang w:val="en-GB"/>
-        </w:rPr>
-        <w:t>Dataset and features</w:t>
-      </w:r>
-    </w:p>
-    <w:p>
-      <w:pPr>
-        <w:rPr>
-          <w:lang w:val="en-GB"/>
-        </w:rPr>
-      </w:pPr>
-      <w:r>
-        <w:rPr>
-          <w:lang w:val="en-GB"/>
-        </w:rPr>
-        <w:t>Record 1minute/10minute/</w:t>
-      </w:r>
-      <w:r>
-        <w:rPr>
-          <w:lang w:val="en-GB"/>
-        </w:rPr>
-        <w:t>1hour/1day</w:t>
-      </w:r>
-    </w:p>
-    <w:p>
-      <w:pPr>
-        <w:rPr>
-          <w:lang w:val="en-GB"/>
-        </w:rPr>
-      </w:pPr>
-      <w:r>
-        <w:rPr>
-          <w:lang w:val="en-GB"/>
-        </w:rPr>
-        <w:lastRenderedPageBreak/>
-        <w:t>Explain the image in the database</w:t>
-      </w:r>
-    </w:p>
-    <w:p>
-      <w:pPr>
-        <w:rPr>
-          <w:lang w:val="en-GB"/>
-        </w:rPr>
-      </w:pPr>
-      <w:r>
-        <w:rPr>
-          <w:lang w:val="en-GB"/>
-        </w:rPr>
-        <w:t>Record yes/no for RL</w:t>
-      </w:r>
-    </w:p>
-    <w:p>
-      <w:pPr>
-        <w:rPr>
-          <w:lang w:val="en-GB"/>
-        </w:rPr>
-      </w:pPr>
-      <w:r>
-        <w:rPr>
-          <w:lang w:val="en-GB"/>
-        </w:rPr>
-        <w:t>Explain the sounds in the database</w:t>
-      </w:r>
-    </w:p>
-    <w:p>
-      <w:pPr>
-        <w:rPr>
-          <w:lang w:val="en-GB"/>
-        </w:rPr>
-      </w:pPr>
-      <w:r>
-        <w:rPr>
-          <w:lang w:val="en-GB"/>
-        </w:rPr>
-        <w:t>Dynamc dataset</w:t>
-      </w:r>
-    </w:p>
-    <w:p>
-      <w:pPr>
-        <w:rPr>
-          <w:lang w:val="en-GB"/>
-        </w:rPr>
-      </w:pPr>
-    </w:p>
-    <w:p>
-      <w:pPr>
-        <w:rPr>
-          <w:lang w:val="en-GB"/>
-        </w:rPr>
-      </w:pPr>
-    </w:p>
-    <w:p>
-      <w:pPr>
-        <w:rPr>
-          <w:lang w:val="en-GB"/>
-        </w:rPr>
-      </w:pPr>
-      <w:r>
-        <w:rPr>
-          <w:lang w:val="en-GB"/>
-        </w:rPr>
-        <w:t>Methods</w:t>
-      </w:r>
-    </w:p>
-    <w:p>
-      <w:pPr>
-        <w:rPr>
-          <w:lang w:val="en-GB"/>
-        </w:rPr>
-      </w:pPr>
-      <w:r>
-        <w:rPr>
-          <w:lang w:val="en-GB"/>
-        </w:rPr>
-        <w:t xml:space="preserve">RL on </w:t>
-      </w:r>
-      <w:r>
-        <w:rPr>
-          <w:lang w:val="en-GB"/>
-        </w:rPr>
-        <w:t>dataset to understand the command and to find a new command</w:t>
-      </w:r>
-    </w:p>
-    <w:p>
-      <w:pPr>
-        <w:rPr>
-          <w:lang w:val="en-GB"/>
-        </w:rPr>
-      </w:pPr>
-    </w:p>
-    <w:p>
-      <w:pPr>
-        <w:rPr>
-          <w:lang w:val="en-GB"/>
-        </w:rPr>
-      </w:pPr>
-    </w:p>
-    <w:p>
-      <w:pPr>
-        <w:rPr>
-          <w:lang w:val="en-GB"/>
-        </w:rPr>
-      </w:pPr>
-      <w:r>
-        <w:rPr>
-          <w:lang w:val="en-GB"/>
-        </w:rPr>
-        <w:t>Experiments/Results/Discussion</w:t>
-      </w:r>
-    </w:p>
-    <w:p>
-      <w:pPr>
-        <w:rPr>
-          <w:lang w:val="en-GB"/>
-        </w:rPr>
-      </w:pPr>
-      <w:r>
-        <w:rPr>
-          <w:lang w:val="en-GB"/>
-        </w:rPr>
-        <w:t>Compare a command on cortana an</w:t>
-      </w:r>
-      <w:r>
-        <w:rPr>
-          <w:lang w:val="en-GB"/>
-        </w:rPr>
-        <w:t>d</w:t>
-      </w:r>
-      <w:r>
-        <w:rPr>
-          <w:lang w:val="en-GB"/>
-        </w:rPr>
-        <w:t xml:space="preserve"> sai</w:t>
-      </w:r>
-    </w:p>
-    <w:p>
-      <w:pPr>
-        <w:rPr>
-          <w:lang w:val="en-GB"/>
-        </w:rPr>
-      </w:pPr>
-      <w:r>
-        <w:rPr>
-          <w:lang w:val="en-GB"/>
-        </w:rPr>
-        <w:t>Compare the power used by the two methods</w:t>
-      </w:r>
-    </w:p>
-    <w:p>
-      <w:pPr>
-        <w:rPr>
-          <w:lang w:val="en-GB"/>
-        </w:rPr>
-      </w:pPr>
-      <w:r>
-        <w:rPr>
-          <w:lang w:val="en-GB"/>
-        </w:rPr>
-        <w:t>Explain the results</w:t>
-      </w:r>
-    </w:p>
-    <w:p>
-      <w:pPr>
-        <w:rPr>
-          <w:lang w:val="en-GB"/>
-        </w:rPr>
-      </w:pPr>
-      <w:r>
-        <w:rPr>
-          <w:lang w:val="en-GB"/>
-        </w:rPr>
-        <w:t>Use the different record to do stats</w:t>
-      </w:r>
-    </w:p>
-    <w:p>
-      <w:pPr>
-        <w:rPr>
-          <w:lang w:val="en-GB"/>
-        </w:rPr>
-      </w:pPr>
+    </w:p>
+    <w:p>
+      <w:pPr>
+        <w:rPr>
+          <w:lang w:val="en-GB"/>
+        </w:rPr>
+      </w:pPr>
+      <w:r>
+        <w:rPr>
+          <w:lang w:val="en-GB"/>
+        </w:rPr>
+        <w:t xml:space="preserve">P. Gulyaev, E. Elistratova, V. Konovalov, Y. Kuratov, L. Pugachef, M. Burtsev, 2020, </w:t>
+      </w:r>
+      <w:r>
+        <w:rPr>
+          <w:lang w:val="en-GB"/>
+        </w:rPr>
+        <w:t>“</w:t>
+      </w:r>
+      <w:r>
+        <w:rPr>
+          <w:lang w:val="en-GB"/>
+        </w:rPr>
+        <w:t xml:space="preserve"> Goal-Oriented Multi-Task BERT-Based Dialogue State Tracker</w:t>
+      </w:r>
+      <w:r>
+        <w:rPr>
+          <w:lang w:val="en-GB"/>
+        </w:rPr>
+        <w:t>”</w:t>
+      </w:r>
+      <w:r>
+        <w:rPr>
+          <w:lang w:val="en-GB"/>
+        </w:rPr>
+        <w:t xml:space="preserve">, </w:t>
+      </w:r>
       <w:r>
         <w:fldChar w:fldCharType="begin"/>
       </w:r>
       <w:r>
         <w:rPr>
           <w:lang w:val="en-GB"/>
-          <w:rPrChange w:id="266" w:author="Johnny Nguyen" w:date="2020-02-18T07:48:00Z">
-            <w:rPr/>
-          </w:rPrChange>
-        </w:rPr>
-        <w:instrText xml:space="preserve"> HYPERLINK "https://arxiv.org/pdf/2002.01359.pdf" </w:instrText>
+          <w:rPrChange w:id="294" w:author="Johnny Nguyen" w:date="2020-02-18T07:48:00Z">
+            <w:rPr/>
+          </w:rPrChange>
+        </w:rPr>
+        <w:instrText xml:space="preserve"> HYPERLINK "https://arxiv.org/pdf/2002.02450.pdf" </w:instrText>
       </w:r>
       <w:r>
         <w:fldChar w:fldCharType="separate"/>
@@ -3662,7 +4655,7 @@
           <w:rStyle w:val="Lienhypertexte"/>
           <w:lang w:val="en-GB"/>
         </w:rPr>
-        <w:t>https://arxiv.org/pdf/2002.01359.pdf</w:t>
+        <w:t>https://arxiv.org/pdf/2002.02450.pdf</w:t>
       </w:r>
       <w:r>
         <w:rPr>
@@ -3678,869 +4671,62 @@
           <w:lang w:val="en-GB"/>
         </w:rPr>
       </w:pPr>
-      <w:r>
-        <w:rPr>
-          <w:lang w:val="en-GB"/>
-        </w:rPr>
-        <w:t>Compare commands to cortana</w:t>
-      </w:r>
-    </w:p>
-    <w:p>
-      <w:pPr>
-        <w:rPr>
-          <w:lang w:val="en-GB"/>
-        </w:rPr>
-      </w:pPr>
-      <w:r>
-        <w:rPr>
-          <w:lang w:val="en-GB"/>
-        </w:rPr>
-        <w:t>Discussion</w:t>
-      </w:r>
-    </w:p>
-    <w:p>
-      <w:pPr>
-        <w:rPr>
-          <w:lang w:val="en-GB"/>
-        </w:rPr>
-      </w:pPr>
-      <w:r>
-        <w:rPr>
-          <w:lang w:val="en-GB"/>
-        </w:rPr>
-        <w:t>How the results compare to what you expected, why ?</w:t>
-      </w:r>
-    </w:p>
-    <w:p>
-      <w:pPr>
-        <w:rPr>
-          <w:lang w:val="en-GB"/>
-        </w:rPr>
-      </w:pPr>
-      <w:r>
-        <w:rPr>
-          <w:lang w:val="en-GB"/>
-        </w:rPr>
-        <w:t>How the results compare to other researchers, why ?</w:t>
-      </w:r>
-    </w:p>
-    <w:p>
-      <w:pPr>
-        <w:rPr>
-          <w:lang w:val="en-GB"/>
-        </w:rPr>
-      </w:pPr>
-      <w:r>
-        <w:rPr>
-          <w:lang w:val="en-GB"/>
-        </w:rPr>
-        <w:t>What question, we need to ask next ?</w:t>
-      </w:r>
-    </w:p>
-    <w:p>
-      <w:pPr>
-        <w:rPr>
-          <w:lang w:val="en-GB"/>
-        </w:rPr>
-      </w:pPr>
-      <w:r>
-        <w:rPr>
-          <w:lang w:val="en-GB"/>
-        </w:rPr>
-        <w:t>Find something useful the researcher readers can learn about the work</w:t>
-      </w:r>
-    </w:p>
-    <w:p>
-      <w:pPr>
-        <w:rPr>
-          <w:lang w:val="en-GB"/>
-        </w:rPr>
-      </w:pPr>
-      <w:r>
-        <w:rPr>
-          <w:lang w:val="en-GB"/>
-        </w:rPr>
-        <w:t>Future Work</w:t>
-      </w:r>
-    </w:p>
-    <w:p>
-      <w:pPr>
-        <w:rPr>
-          <w:lang w:val="en-GB"/>
-        </w:rPr>
-      </w:pPr>
-      <w:r>
-        <w:rPr>
-          <w:lang w:val="en-GB"/>
-        </w:rPr>
-        <w:t>Try to launch the SAI everytime the computer is up</w:t>
-      </w:r>
-    </w:p>
-    <w:p>
-      <w:pPr>
-        <w:rPr>
-          <w:lang w:val="en-GB"/>
-        </w:rPr>
-      </w:pPr>
-      <w:r>
-        <w:rPr>
-          <w:lang w:val="en-GB"/>
-        </w:rPr>
-        <w:t>Generate a voice to communicate with SAI</w:t>
-      </w:r>
-    </w:p>
-    <w:p>
-      <w:pPr>
-        <w:rPr>
-          <w:lang w:val="en-GB"/>
-        </w:rPr>
-      </w:pPr>
-      <w:r>
-        <w:rPr>
-          <w:lang w:val="en-GB"/>
-        </w:rPr>
-        <w:t>Create a profil for each person who talk (voice recognition by person)</w:t>
-      </w:r>
-    </w:p>
-    <w:p>
-      <w:pPr>
-        <w:rPr>
-          <w:lang w:val="en-GB"/>
-        </w:rPr>
-      </w:pPr>
-    </w:p>
-    <w:p>
-      <w:r>
-        <w:t>References/Bibliography</w:t>
-      </w:r>
-    </w:p>
-    <w:p>
-      <w:r>
-        <w:t>J.P. Laumond,</w:t>
-      </w:r>
-      <w:r>
-        <w:t xml:space="preserve"> 2019,</w:t>
-      </w:r>
-      <w:r>
+    </w:p>
+    <w:p>
+      <w:pPr>
+        <w:rPr>
+          <w:lang w:val="en-GB"/>
+        </w:rPr>
+      </w:pPr>
+      <w:r>
+        <w:rPr>
+          <w:lang w:val="en-GB"/>
+        </w:rPr>
+        <w:t xml:space="preserve">A. Rastogi, X. Zang, S. Sunkara, R. Gupta, P. Khaitan, 2020, </w:t>
+      </w:r>
+      <w:r>
+        <w:rPr>
+          <w:lang w:val="en-GB"/>
+        </w:rPr>
+        <w:t>“</w:t>
+      </w:r>
+      <w:r>
+        <w:rPr>
+          <w:lang w:val="en-GB"/>
+        </w:rPr>
         <w:t xml:space="preserve"> </w:t>
       </w:r>
       <w:r>
-        <w:t>“</w:t>
-      </w:r>
-      <w:r>
-        <w:t xml:space="preserve">robotique et </w:t>
-      </w:r>
-      <w:r>
-        <w:t>intelligence artificielle parlons-en</w:t>
-      </w:r>
-      <w:r>
-        <w:t> »</w:t>
-      </w:r>
-      <w:r>
+        <w:rPr>
+          <w:lang w:val="en-GB"/>
+        </w:rPr>
+        <w:t>Schema-Guided Dialogue State Tracking Tast</w:t>
+      </w:r>
+      <w:r>
+        <w:rPr>
+          <w:lang w:val="en-GB"/>
+        </w:rPr>
+        <w:t xml:space="preserve"> at DSTC8 </w:t>
+      </w:r>
+      <w:r>
+        <w:rPr>
+          <w:lang w:val="en-GB"/>
+        </w:rPr>
+        <w:t>”</w:t>
+      </w:r>
+      <w:r>
+        <w:rPr>
+          <w:lang w:val="en-GB"/>
+        </w:rPr>
         <w:t xml:space="preserve">, </w:t>
       </w:r>
-      <w:hyperlink r:id="rId5" w:history="1">
-        <w:r>
-          <w:rPr>
-            <w:rStyle w:val="Lienhypertexte"/>
-          </w:rPr>
-          <w:t>https://lejournal.cnrs.fr/billets/robotique-et-intelligence-artificielle-parlons-en</w:t>
-        </w:r>
-      </w:hyperlink>
-    </w:p>
-    <w:p>
-      <w:pPr>
-        <w:rPr>
-          <w:rStyle w:val="Lienhypertexte"/>
-        </w:rPr>
-      </w:pPr>
-      <w:r>
-        <w:t xml:space="preserve">J. Cassel and C. Pelachaud, </w:t>
-      </w:r>
-      <w:r>
-        <w:t xml:space="preserve">2019, </w:t>
-      </w:r>
-      <w:r>
-        <w:t>« </w:t>
-      </w:r>
-      <w:r>
-        <w:t>Pourquoi les assistants virtuels ont besoin d</w:t>
-      </w:r>
-      <w:r>
-        <w:t>’</w:t>
-      </w:r>
-      <w:r>
-        <w:t>un corps</w:t>
-      </w:r>
-      <w:r>
-        <w:t> »</w:t>
-      </w:r>
-      <w:r>
-        <w:t xml:space="preserve">, </w:t>
-      </w:r>
-      <w:hyperlink r:id="rId6" w:history="1">
-        <w:r>
-          <w:rPr>
-            <w:rStyle w:val="Lienhypertexte"/>
-          </w:rPr>
-          <w:t>https://lejournal.cnrs.fr/billets/pourquoi-les-assistants-virtuels-ont-besoin-dun-corps</w:t>
-        </w:r>
-      </w:hyperlink>
-      <w:r>
-        <w:rPr>
-          <w:rStyle w:val="Lienhypertexte"/>
-        </w:rPr>
-        <w:t xml:space="preserve"> </w:t>
-      </w:r>
-    </w:p>
-    <w:p>
-      <w:r>
-        <w:lastRenderedPageBreak/>
-        <w:t xml:space="preserve">L. Julia, </w:t>
-      </w:r>
-      <w:r>
-        <w:t>« </w:t>
-      </w:r>
-      <w:r>
-        <w:t>L</w:t>
-      </w:r>
-      <w:r>
-        <w:t>’</w:t>
-      </w:r>
-      <w:r>
-        <w:t>intelligence artificielle n</w:t>
-      </w:r>
-      <w:r>
-        <w:t>’</w:t>
-      </w:r>
-      <w:r>
-        <w:t>existe pas</w:t>
-      </w:r>
-      <w:r>
-        <w:t> »</w:t>
-      </w:r>
-      <w:r>
-        <w:t xml:space="preserve">, 2019, </w:t>
-      </w:r>
-      <w:hyperlink r:id="rId7" w:history="1">
-        <w:r>
-          <w:rPr>
-            <w:rStyle w:val="Lienhypertexte"/>
-          </w:rPr>
-          <w:t>https://www.journaldugeek.com/dossier/lintelligence-artificielle-nexiste-interview-de-luc-julia-cocreateur-de-siri/</w:t>
-        </w:r>
-      </w:hyperlink>
-    </w:p>
-    <w:p>
-      <w:pPr>
-        <w:rPr>
-          <w:lang w:val="en-GB"/>
-        </w:rPr>
-      </w:pPr>
-      <w:r>
-        <w:rPr>
-          <w:lang w:val="en-GB"/>
-        </w:rPr>
-        <w:t xml:space="preserve">Maria A. Zuluaga, </w:t>
-      </w:r>
-      <w:r>
-        <w:rPr>
-          <w:lang w:val="en-GB"/>
-        </w:rPr>
-        <w:t>« </w:t>
-      </w:r>
-      <w:r>
-        <w:rPr>
-          <w:lang w:val="en-GB"/>
-        </w:rPr>
-        <w:t>DeepIGeoS</w:t>
-      </w:r>
-      <w:r>
-        <w:rPr>
-          <w:lang w:val="en-GB"/>
-        </w:rPr>
-        <w:t> »</w:t>
-      </w:r>
-      <w:r>
-        <w:rPr>
-          <w:lang w:val="en-GB"/>
-        </w:rPr>
-        <w:t xml:space="preserve">, 2017, </w:t>
-      </w:r>
-      <w:r>
-        <w:rPr>
-          <w:lang w:val="en-GB"/>
-        </w:rPr>
-        <w:t xml:space="preserve"> </w:t>
-      </w:r>
       <w:r>
         <w:fldChar w:fldCharType="begin"/>
       </w:r>
       <w:r>
         <w:rPr>
           <w:lang w:val="en-GB"/>
-          <w:rPrChange w:id="267" w:author="Johnny Nguyen" w:date="2020-02-18T07:48:00Z">
-            <w:rPr/>
-          </w:rPrChange>
-        </w:rPr>
-        <w:instrText xml:space="preserve"> HYPERLINK "https://arxiv.org/abs/1707.00652" </w:instrText>
-      </w:r>
-      <w:r>
-        <w:fldChar w:fldCharType="separate"/>
-      </w:r>
-      <w:r>
-        <w:rPr>
-          <w:rStyle w:val="Lienhypertexte"/>
-          <w:lang w:val="en-GB"/>
-        </w:rPr>
-        <w:t>https://arxiv.org/abs/1707.00652</w:t>
-      </w:r>
-      <w:r>
-        <w:rPr>
-          <w:rStyle w:val="Lienhypertexte"/>
-          <w:lang w:val="en-GB"/>
-        </w:rPr>
-        <w:fldChar w:fldCharType="end"/>
-      </w:r>
-    </w:p>
-    <w:p>
-      <w:pPr>
-        <w:rPr>
-          <w:rStyle w:val="Lienhypertexte"/>
-          <w:lang w:val="en-GB"/>
-        </w:rPr>
-      </w:pPr>
-      <w:r>
-        <w:rPr>
-          <w:lang w:val="en-GB"/>
-        </w:rPr>
-        <w:t>A. Sarkar,</w:t>
-      </w:r>
-      <w:r>
-        <w:rPr>
-          <w:lang w:val="en-GB"/>
-        </w:rPr>
-        <w:t xml:space="preserve"> 2018, </w:t>
-      </w:r>
-      <w:r>
-        <w:rPr>
-          <w:lang w:val="en-GB"/>
-        </w:rPr>
-        <w:t xml:space="preserve"> </w:t>
-      </w:r>
-      <w:r>
-        <w:rPr>
-          <w:lang w:val="en-GB"/>
-        </w:rPr>
-        <w:t>“</w:t>
-      </w:r>
-      <w:r>
-        <w:rPr>
-          <w:lang w:val="en-GB"/>
-        </w:rPr>
-        <w:t>A Brandom-ian view of Reinf</w:t>
-      </w:r>
-      <w:r>
-        <w:rPr>
-          <w:lang w:val="en-GB"/>
-        </w:rPr>
-        <w:t>orcement Learning towards strong-AI</w:t>
-      </w:r>
-      <w:r>
-        <w:rPr>
-          <w:lang w:val="en-GB"/>
-        </w:rPr>
-        <w:t>”</w:t>
-      </w:r>
-      <w:r>
-        <w:rPr>
-          <w:lang w:val="en-GB"/>
-        </w:rPr>
-        <w:t>,</w:t>
-      </w:r>
-      <w:r>
-        <w:rPr>
-          <w:lang w:val="en-GB"/>
-        </w:rPr>
-        <w:t xml:space="preserve"> </w:t>
-      </w:r>
-      <w:r>
-        <w:fldChar w:fldCharType="begin"/>
-      </w:r>
-      <w:r>
-        <w:rPr>
-          <w:lang w:val="en-GB"/>
-          <w:rPrChange w:id="268" w:author="Johnny Nguyen" w:date="2020-02-18T07:48:00Z">
-            <w:rPr/>
-          </w:rPrChange>
-        </w:rPr>
-        <w:instrText xml:space="preserve"> HYPERLINK "https://arxiv.org/abs/1803.02912" </w:instrText>
-      </w:r>
-      <w:r>
-        <w:fldChar w:fldCharType="separate"/>
-      </w:r>
-      <w:r>
-        <w:rPr>
-          <w:rStyle w:val="Lienhypertexte"/>
-          <w:lang w:val="en-GB"/>
-        </w:rPr>
-        <w:t>https://arxiv.org/abs/1803.02912</w:t>
-      </w:r>
-      <w:r>
-        <w:rPr>
-          <w:rStyle w:val="Lienhypertexte"/>
-          <w:lang w:val="en-GB"/>
-        </w:rPr>
-        <w:fldChar w:fldCharType="end"/>
-      </w:r>
-    </w:p>
-    <w:p>
-      <w:pPr>
-        <w:rPr>
-          <w:lang w:val="en-GB"/>
-        </w:rPr>
-      </w:pPr>
-      <w:r>
-        <w:rPr>
-          <w:lang w:val="en-GB"/>
-        </w:rPr>
-        <w:t xml:space="preserve">A. Knight, 2019, </w:t>
-      </w:r>
-      <w:r>
-        <w:rPr>
-          <w:lang w:val="en-GB"/>
-        </w:rPr>
-        <w:t>“</w:t>
-      </w:r>
-      <w:r>
-        <w:rPr>
-          <w:lang w:val="en-GB"/>
-        </w:rPr>
-        <w:t>Refuting strong AI: Why consciousness cannot be algorithmic</w:t>
-      </w:r>
-      <w:r>
-        <w:rPr>
-          <w:lang w:val="en-GB"/>
-        </w:rPr>
-        <w:t>”</w:t>
-      </w:r>
-      <w:r>
-        <w:rPr>
-          <w:lang w:val="en-GB"/>
-        </w:rPr>
-        <w:t xml:space="preserve">, </w:t>
-      </w:r>
-      <w:r>
-        <w:fldChar w:fldCharType="begin"/>
-      </w:r>
-      <w:r>
-        <w:rPr>
-          <w:lang w:val="en-GB"/>
-          <w:rPrChange w:id="269" w:author="Johnny Nguyen" w:date="2020-02-18T07:48:00Z">
-            <w:rPr/>
-          </w:rPrChange>
-        </w:rPr>
-        <w:instrText xml:space="preserve"> HYPERLINK "https://arxiv.org/ftp/arxiv/papers/1906/1906.10177.pdf" </w:instrText>
-      </w:r>
-      <w:r>
-        <w:fldChar w:fldCharType="separate"/>
-      </w:r>
-      <w:r>
-        <w:rPr>
-          <w:rStyle w:val="Lienhypertexte"/>
-          <w:lang w:val="en-GB"/>
-        </w:rPr>
-        <w:t>https://arxiv.org/ftp/arxiv/papers/1906/1906.10177.pdf</w:t>
-      </w:r>
-      <w:r>
-        <w:rPr>
-          <w:rStyle w:val="Lienhypertexte"/>
-          <w:lang w:val="en-GB"/>
-        </w:rPr>
-        <w:fldChar w:fldCharType="end"/>
-      </w:r>
-    </w:p>
-    <w:p>
-      <w:pPr>
-        <w:rPr>
-          <w:lang w:val="en-GB"/>
-        </w:rPr>
-      </w:pPr>
-      <w:r>
-        <w:rPr>
-          <w:lang w:val="en-GB"/>
-        </w:rPr>
-        <w:t xml:space="preserve">B. Lubars, Chenhao Tan, 2019, </w:t>
-      </w:r>
-      <w:r>
-        <w:rPr>
-          <w:lang w:val="en-GB"/>
-        </w:rPr>
-        <w:t>“</w:t>
-      </w:r>
-      <w:r>
-        <w:rPr>
-          <w:lang w:val="en-GB"/>
-        </w:rPr>
-        <w:t>Ask what AI can do, but what  AI should do: towards a framework of task delegability</w:t>
-      </w:r>
-      <w:r>
-        <w:rPr>
-          <w:lang w:val="en-GB"/>
-        </w:rPr>
-        <w:t>”</w:t>
-      </w:r>
-      <w:r>
-        <w:rPr>
-          <w:lang w:val="en-GB"/>
-        </w:rPr>
-        <w:t xml:space="preserve">, </w:t>
-      </w:r>
-      <w:r>
-        <w:fldChar w:fldCharType="begin"/>
-      </w:r>
-      <w:r>
-        <w:rPr>
-          <w:lang w:val="en-GB"/>
-          <w:rPrChange w:id="270" w:author="Johnny Nguyen" w:date="2020-02-18T07:48:00Z">
-            <w:rPr/>
-          </w:rPrChange>
-        </w:rPr>
-        <w:instrText xml:space="preserve"> HYPERLINK "https://arxiv.org/pdf/1902.03245v1.pdf" </w:instrText>
-      </w:r>
-      <w:r>
-        <w:fldChar w:fldCharType="separate"/>
-      </w:r>
-      <w:r>
-        <w:rPr>
-          <w:rStyle w:val="Lienhypertexte"/>
-          <w:lang w:val="en-GB"/>
-        </w:rPr>
-        <w:t>https://arxiv.org/pdf/1902.03245v1.pdf</w:t>
-      </w:r>
-      <w:r>
-        <w:rPr>
-          <w:rStyle w:val="Lienhypertexte"/>
-          <w:lang w:val="en-GB"/>
-        </w:rPr>
-        <w:fldChar w:fldCharType="end"/>
-      </w:r>
-    </w:p>
-    <w:p>
-      <w:pPr>
-        <w:rPr>
-          <w:lang w:val="en-GB"/>
-        </w:rPr>
-      </w:pPr>
-      <w:r>
-        <w:rPr>
-          <w:lang w:val="en-GB"/>
-        </w:rPr>
-        <w:t xml:space="preserve">J. Liu, X. Gu, D. Zhang, S. Liu, 2019, </w:t>
-      </w:r>
-      <w:r>
-        <w:rPr>
-          <w:lang w:val="en-GB"/>
-        </w:rPr>
-        <w:t>“</w:t>
-      </w:r>
-      <w:r>
-        <w:rPr>
-          <w:lang w:val="en-GB"/>
-        </w:rPr>
-        <w:t>Hig</w:t>
-      </w:r>
-      <w:r>
-        <w:rPr>
-          <w:lang w:val="en-GB"/>
-        </w:rPr>
-        <w:t>h efficiency RL agent</w:t>
-      </w:r>
-      <w:r>
-        <w:rPr>
-          <w:lang w:val="en-GB"/>
-        </w:rPr>
-        <w:t>”</w:t>
-      </w:r>
-      <w:r>
-        <w:rPr>
-          <w:lang w:val="en-GB"/>
-        </w:rPr>
-        <w:t xml:space="preserve">, </w:t>
-      </w:r>
-      <w:r>
-        <w:fldChar w:fldCharType="begin"/>
-      </w:r>
-      <w:r>
-        <w:rPr>
-          <w:lang w:val="en-GB"/>
-          <w:rPrChange w:id="271" w:author="Johnny Nguyen" w:date="2020-02-18T07:48:00Z">
-            <w:rPr/>
-          </w:rPrChange>
-        </w:rPr>
-        <w:instrText xml:space="preserve"> HYPERLINK "https://arxiv.org/pdf/1908.11494.pdf" </w:instrText>
-      </w:r>
-      <w:r>
-        <w:fldChar w:fldCharType="separate"/>
-      </w:r>
-      <w:r>
-        <w:rPr>
-          <w:rStyle w:val="Lienhypertexte"/>
-          <w:lang w:val="en-GB"/>
-        </w:rPr>
-        <w:t>https://arxiv.org/pdf/1908.11494.pdf</w:t>
-      </w:r>
-      <w:r>
-        <w:rPr>
-          <w:rStyle w:val="Lienhypertexte"/>
-          <w:lang w:val="en-GB"/>
-        </w:rPr>
-        <w:fldChar w:fldCharType="end"/>
-      </w:r>
-    </w:p>
-    <w:p>
-      <w:pPr>
-        <w:rPr>
-          <w:lang w:val="en-GB"/>
-        </w:rPr>
-      </w:pPr>
-      <w:r>
-        <w:rPr>
-          <w:lang w:val="en-GB"/>
-        </w:rPr>
-        <w:t>F. Parwej, 2013, "English Sentence Recognition using Artificial Neural Network through Mouse-based Gestures",</w:t>
-      </w:r>
-      <w:r>
-        <w:rPr>
-          <w:lang w:val="en-GB"/>
-        </w:rPr>
-        <w:t xml:space="preserve"> </w:t>
-      </w:r>
-      <w:r>
-        <w:fldChar w:fldCharType="begin"/>
-      </w:r>
-      <w:r>
-        <w:rPr>
-          <w:lang w:val="en-GB"/>
-          <w:rPrChange w:id="272" w:author="Johnny Nguyen" w:date="2020-02-18T07:48:00Z">
-            <w:rPr/>
-          </w:rPrChange>
-        </w:rPr>
-        <w:instrText xml:space="preserve"> HYPERLINK "https://arxiv.org/ftp/arxiv/papers/1301/1301.4659.pdf" </w:instrText>
-      </w:r>
-      <w:r>
-        <w:fldChar w:fldCharType="separate"/>
-      </w:r>
-      <w:r>
-        <w:rPr>
-          <w:rStyle w:val="Lienhypertexte"/>
-          <w:lang w:val="en-GB"/>
-        </w:rPr>
-        <w:t>https://arxiv.org/ftp/arxiv/papers/1301/1301.4659.pdf</w:t>
-      </w:r>
-      <w:r>
-        <w:rPr>
-          <w:rStyle w:val="Lienhypertexte"/>
-          <w:lang w:val="en-GB"/>
-        </w:rPr>
-        <w:fldChar w:fldCharType="end"/>
-      </w:r>
-      <w:r>
-        <w:rPr>
-          <w:lang w:val="en-GB"/>
-        </w:rPr>
-        <w:t xml:space="preserve"> </w:t>
-      </w:r>
-    </w:p>
-    <w:p>
-      <w:pPr>
-        <w:rPr>
-          <w:rStyle w:val="Lienhypertexte"/>
-          <w:lang w:val="en-GB"/>
-        </w:rPr>
-      </w:pPr>
-      <w:r>
-        <w:rPr>
-          <w:lang w:val="en-GB"/>
-        </w:rPr>
-        <w:t>Q. Debard, J. S. Dibangoye, S. Canu and C. Wolf4, 2019, "Learning 3D Navigation Protocols on Touch Interfaces</w:t>
-      </w:r>
-      <w:r>
-        <w:rPr>
-          <w:lang w:val="en-GB"/>
-        </w:rPr>
-        <w:t xml:space="preserve"> </w:t>
-      </w:r>
-      <w:r>
-        <w:rPr>
-          <w:lang w:val="en-GB"/>
-        </w:rPr>
-        <w:t>with Cooperative Multi-Agent Reinforcement Learning"</w:t>
-      </w:r>
-      <w:r>
-        <w:rPr>
-          <w:lang w:val="en-GB"/>
-        </w:rPr>
-        <w:t xml:space="preserve">, </w:t>
-      </w:r>
-      <w:r>
-        <w:fldChar w:fldCharType="begin"/>
-      </w:r>
-      <w:r>
-        <w:rPr>
-          <w:lang w:val="en-GB"/>
-          <w:rPrChange w:id="273" w:author="Johnny Nguyen" w:date="2020-02-18T07:48:00Z">
-            <w:rPr/>
-          </w:rPrChange>
-        </w:rPr>
-        <w:instrText xml:space="preserve"> HYPERLINK "https://arxiv.org/pdf/1904.07802.pdf" </w:instrText>
-      </w:r>
-      <w:r>
-        <w:fldChar w:fldCharType="separate"/>
-      </w:r>
-      <w:r>
-        <w:rPr>
-          <w:rStyle w:val="Lienhypertexte"/>
-          <w:lang w:val="en-GB"/>
-        </w:rPr>
-        <w:t>https://arxiv.org/pdf/1904.07802.pdf</w:t>
-      </w:r>
-      <w:r>
-        <w:rPr>
-          <w:rStyle w:val="Lienhypertexte"/>
-          <w:lang w:val="en-GB"/>
-        </w:rPr>
-        <w:fldChar w:fldCharType="end"/>
-      </w:r>
-    </w:p>
-    <w:p>
-      <w:pPr>
-        <w:rPr>
-          <w:lang w:val="en-GB"/>
-        </w:rPr>
-      </w:pPr>
-      <w:r>
-        <w:rPr>
-          <w:lang w:val="en-GB"/>
-        </w:rPr>
-        <w:t xml:space="preserve">P. Gulyaev, E. Elistratova, V. Konovalov, Y. Kuratov, L. Pugachef, M. Burtsev, 2020, </w:t>
-      </w:r>
-      <w:r>
-        <w:rPr>
-          <w:lang w:val="en-GB"/>
-        </w:rPr>
-        <w:t>“</w:t>
-      </w:r>
-      <w:r>
-        <w:rPr>
-          <w:lang w:val="en-GB"/>
-        </w:rPr>
-        <w:t xml:space="preserve"> Goal-Oriented Multi-Task BERT-Based Dialogue State Tracker</w:t>
-      </w:r>
-      <w:r>
-        <w:rPr>
-          <w:lang w:val="en-GB"/>
-        </w:rPr>
-        <w:t>”</w:t>
-      </w:r>
-      <w:r>
-        <w:rPr>
-          <w:lang w:val="en-GB"/>
-        </w:rPr>
-        <w:t xml:space="preserve">, </w:t>
-      </w:r>
-      <w:r>
-        <w:fldChar w:fldCharType="begin"/>
-      </w:r>
-      <w:r>
-        <w:rPr>
-          <w:lang w:val="en-GB"/>
-          <w:rPrChange w:id="274" w:author="Johnny Nguyen" w:date="2020-02-18T07:48:00Z">
-            <w:rPr/>
-          </w:rPrChange>
-        </w:rPr>
-        <w:instrText xml:space="preserve"> HYPERLINK "https://arxiv.org/pdf/2002.02450.pdf" </w:instrText>
-      </w:r>
-      <w:r>
-        <w:fldChar w:fldCharType="separate"/>
-      </w:r>
-      <w:r>
-        <w:rPr>
-          <w:rStyle w:val="Lienhypertexte"/>
-          <w:lang w:val="en-GB"/>
-        </w:rPr>
-        <w:t>https://arxiv.org/pdf/2002.02450.pdf</w:t>
-      </w:r>
-      <w:r>
-        <w:rPr>
-          <w:rStyle w:val="Lienhypertexte"/>
-          <w:lang w:val="en-GB"/>
-        </w:rPr>
-        <w:fldChar w:fldCharType="end"/>
-      </w:r>
-    </w:p>
-    <w:p>
-      <w:pPr>
-        <w:rPr>
-          <w:lang w:val="en-GB"/>
-        </w:rPr>
-      </w:pPr>
-    </w:p>
-    <w:p>
-      <w:pPr>
-        <w:rPr>
-          <w:lang w:val="en-GB"/>
-        </w:rPr>
-      </w:pPr>
-      <w:r>
-        <w:rPr>
-          <w:lang w:val="en-GB"/>
-        </w:rPr>
-        <w:t xml:space="preserve">A. Rastogi, X. Zang, S. Sunkara, R. Gupta, P. Khaitan, 2020, </w:t>
-      </w:r>
-      <w:r>
-        <w:rPr>
-          <w:lang w:val="en-GB"/>
-        </w:rPr>
-        <w:t>“</w:t>
-      </w:r>
-      <w:r>
-        <w:rPr>
-          <w:lang w:val="en-GB"/>
-        </w:rPr>
-        <w:t xml:space="preserve"> </w:t>
-      </w:r>
-      <w:r>
-        <w:rPr>
-          <w:lang w:val="en-GB"/>
-        </w:rPr>
-        <w:t>Schema-Guided Dialogue State Tracking Tast</w:t>
-      </w:r>
-      <w:r>
-        <w:rPr>
-          <w:lang w:val="en-GB"/>
-        </w:rPr>
-        <w:t xml:space="preserve"> at DSTC8 </w:t>
-      </w:r>
-      <w:r>
-        <w:rPr>
-          <w:lang w:val="en-GB"/>
-        </w:rPr>
-        <w:t>”</w:t>
-      </w:r>
-      <w:r>
-        <w:rPr>
-          <w:lang w:val="en-GB"/>
-        </w:rPr>
-        <w:t xml:space="preserve">, </w:t>
-      </w:r>
-      <w:r>
-        <w:fldChar w:fldCharType="begin"/>
-      </w:r>
-      <w:r>
-        <w:rPr>
-          <w:lang w:val="en-GB"/>
-          <w:rPrChange w:id="275" w:author="Johnny Nguyen" w:date="2020-02-18T07:48:00Z">
+          <w:rPrChange w:id="295" w:author="Johnny Nguyen" w:date="2020-02-18T07:48:00Z">
             <w:rPr/>
           </w:rPrChange>
         </w:rPr>

</xml_diff>

<commit_message>
#8 First try to explain dataset and features in report
</commit_message>
<xml_diff>
--- a/SAI_report.docx
+++ b/SAI_report.docx
@@ -2668,70 +2668,137 @@
       <w:pPr>
         <w:rPr>
           <w:del w:id="245" w:author="Johnny Nguyen" w:date="2020-02-21T10:31:00Z"/>
-        </w:rPr>
-      </w:pPr>
-      <w:del w:id="246" w:author="Johnny Nguyen" w:date="2020-02-21T10:31:00Z">
-        <w:r>
-          <w:delText>Pour le contr</w:delText>
-        </w:r>
-        <w:r>
-          <w:delText>ô</w:delText>
-        </w:r>
-        <w:r>
-          <w:delText>le de la souris et du clavier, notre algorithme tentera des actions al</w:delText>
-        </w:r>
-        <w:r>
-          <w:delText>é</w:delText>
-        </w:r>
-        <w:r>
-          <w:delText>atoires sous formes de sc</w:delText>
-        </w:r>
-        <w:r>
-          <w:delText>é</w:delText>
-        </w:r>
-        <w:r>
-          <w:delText xml:space="preserve">narios qui seront </w:delText>
-        </w:r>
-        <w:r>
-          <w:delText>é</w:delText>
-        </w:r>
-        <w:r>
-          <w:delText>valu</w:delText>
-        </w:r>
-        <w:r>
-          <w:delText>é</w:delText>
-        </w:r>
-        <w:r>
-          <w:delText>s par la personne test en utilisant la voix.</w:delText>
-        </w:r>
-      </w:del>
-    </w:p>
-    <w:p>
-      <w:pPr>
-        <w:rPr>
-          <w:ins w:id="247" w:author="Johnny Nguyen" w:date="2020-02-20T13:22:00Z"/>
-          <w:rPrChange w:id="248" w:author="Johnny Nguyen" w:date="2020-02-20T13:30:00Z">
+          <w:lang w:val="en-GB"/>
+          <w:rPrChange w:id="246" w:author="Johnny Nguyen" w:date="2020-02-22T11:41:00Z">
             <w:rPr>
-              <w:ins w:id="249" w:author="Johnny Nguyen" w:date="2020-02-20T13:22:00Z"/>
-              <w:lang w:val="en-GB"/>
+              <w:del w:id="247" w:author="Johnny Nguyen" w:date="2020-02-21T10:31:00Z"/>
             </w:rPr>
           </w:rPrChange>
         </w:rPr>
       </w:pPr>
-    </w:p>
-    <w:p>
-      <w:pPr>
-        <w:rPr>
-          <w:ins w:id="250" w:author="Johnny Nguyen" w:date="2020-02-20T13:21:00Z"/>
-          <w:lang w:val="en-GB"/>
-        </w:rPr>
-        <w:pPrChange w:id="251" w:author="Johnny Nguyen" w:date="2020-02-20T13:22:00Z">
+      <w:del w:id="248" w:author="Johnny Nguyen" w:date="2020-02-21T10:31:00Z">
+        <w:r>
+          <w:rPr>
+            <w:lang w:val="en-GB"/>
+            <w:rPrChange w:id="249" w:author="Johnny Nguyen" w:date="2020-02-22T11:41:00Z">
+              <w:rPr/>
+            </w:rPrChange>
+          </w:rPr>
+          <w:delText>Pour le contr</w:delText>
+        </w:r>
+        <w:r>
+          <w:rPr>
+            <w:lang w:val="en-GB"/>
+            <w:rPrChange w:id="250" w:author="Johnny Nguyen" w:date="2020-02-22T11:41:00Z">
+              <w:rPr/>
+            </w:rPrChange>
+          </w:rPr>
+          <w:delText>ô</w:delText>
+        </w:r>
+        <w:r>
+          <w:rPr>
+            <w:lang w:val="en-GB"/>
+            <w:rPrChange w:id="251" w:author="Johnny Nguyen" w:date="2020-02-22T11:41:00Z">
+              <w:rPr/>
+            </w:rPrChange>
+          </w:rPr>
+          <w:delText>le de la souris et du clavier, notre algorithme tentera des actions al</w:delText>
+        </w:r>
+        <w:r>
+          <w:rPr>
+            <w:lang w:val="en-GB"/>
+            <w:rPrChange w:id="252" w:author="Johnny Nguyen" w:date="2020-02-22T11:41:00Z">
+              <w:rPr/>
+            </w:rPrChange>
+          </w:rPr>
+          <w:delText>é</w:delText>
+        </w:r>
+        <w:r>
+          <w:rPr>
+            <w:lang w:val="en-GB"/>
+            <w:rPrChange w:id="253" w:author="Johnny Nguyen" w:date="2020-02-22T11:41:00Z">
+              <w:rPr/>
+            </w:rPrChange>
+          </w:rPr>
+          <w:delText>atoires sous formes de sc</w:delText>
+        </w:r>
+        <w:r>
+          <w:rPr>
+            <w:lang w:val="en-GB"/>
+            <w:rPrChange w:id="254" w:author="Johnny Nguyen" w:date="2020-02-22T11:41:00Z">
+              <w:rPr/>
+            </w:rPrChange>
+          </w:rPr>
+          <w:delText>é</w:delText>
+        </w:r>
+        <w:r>
+          <w:rPr>
+            <w:lang w:val="en-GB"/>
+            <w:rPrChange w:id="255" w:author="Johnny Nguyen" w:date="2020-02-22T11:41:00Z">
+              <w:rPr/>
+            </w:rPrChange>
+          </w:rPr>
+          <w:delText xml:space="preserve">narios qui seront </w:delText>
+        </w:r>
+        <w:r>
+          <w:rPr>
+            <w:lang w:val="en-GB"/>
+            <w:rPrChange w:id="256" w:author="Johnny Nguyen" w:date="2020-02-22T11:41:00Z">
+              <w:rPr/>
+            </w:rPrChange>
+          </w:rPr>
+          <w:delText>é</w:delText>
+        </w:r>
+        <w:r>
+          <w:rPr>
+            <w:lang w:val="en-GB"/>
+            <w:rPrChange w:id="257" w:author="Johnny Nguyen" w:date="2020-02-22T11:41:00Z">
+              <w:rPr/>
+            </w:rPrChange>
+          </w:rPr>
+          <w:delText>valu</w:delText>
+        </w:r>
+        <w:r>
+          <w:rPr>
+            <w:lang w:val="en-GB"/>
+            <w:rPrChange w:id="258" w:author="Johnny Nguyen" w:date="2020-02-22T11:41:00Z">
+              <w:rPr/>
+            </w:rPrChange>
+          </w:rPr>
+          <w:delText>é</w:delText>
+        </w:r>
+        <w:r>
+          <w:rPr>
+            <w:lang w:val="en-GB"/>
+            <w:rPrChange w:id="259" w:author="Johnny Nguyen" w:date="2020-02-22T11:41:00Z">
+              <w:rPr/>
+            </w:rPrChange>
+          </w:rPr>
+          <w:delText>s par la personne test en utilisant la voix.</w:delText>
+        </w:r>
+      </w:del>
+    </w:p>
+    <w:p>
+      <w:pPr>
+        <w:rPr>
+          <w:ins w:id="260" w:author="Johnny Nguyen" w:date="2020-02-20T13:22:00Z"/>
+          <w:lang w:val="en-GB"/>
+        </w:rPr>
+      </w:pPr>
+    </w:p>
+    <w:p>
+      <w:pPr>
+        <w:rPr>
+          <w:ins w:id="261" w:author="Johnny Nguyen" w:date="2020-02-20T13:21:00Z"/>
+          <w:lang w:val="en-GB"/>
+        </w:rPr>
+        <w:pPrChange w:id="262" w:author="Johnny Nguyen" w:date="2020-02-20T13:22:00Z">
           <w:pPr>
             <w:ind w:left="720" w:hanging="720"/>
           </w:pPr>
         </w:pPrChange>
       </w:pPr>
-      <w:ins w:id="252" w:author="Johnny Nguyen" w:date="2020-02-20T13:21:00Z">
+      <w:ins w:id="263" w:author="Johnny Nguyen" w:date="2020-02-20T13:21:00Z">
         <w:r>
           <w:rPr>
             <w:lang w:val="en-GB"/>
@@ -2749,11 +2816,11 @@
     <w:p>
       <w:pPr>
         <w:rPr>
-          <w:del w:id="253" w:author="Johnny Nguyen" w:date="2020-02-20T13:21:00Z"/>
-          <w:lang w:val="en-GB"/>
-          <w:rPrChange w:id="254" w:author="Johnny Nguyen" w:date="2020-02-20T13:16:00Z">
+          <w:del w:id="264" w:author="Johnny Nguyen" w:date="2020-02-20T13:21:00Z"/>
+          <w:lang w:val="en-GB"/>
+          <w:rPrChange w:id="265" w:author="Johnny Nguyen" w:date="2020-02-20T13:16:00Z">
             <w:rPr>
-              <w:del w:id="255" w:author="Johnny Nguyen" w:date="2020-02-20T13:21:00Z"/>
+              <w:del w:id="266" w:author="Johnny Nguyen" w:date="2020-02-20T13:21:00Z"/>
             </w:rPr>
           </w:rPrChange>
         </w:rPr>
@@ -2762,77 +2829,221 @@
     <w:p>
       <w:pPr>
         <w:rPr>
-          <w:del w:id="256" w:author="Johnny Nguyen" w:date="2020-02-21T10:31:00Z"/>
-        </w:rPr>
-      </w:pPr>
-      <w:del w:id="257" w:author="Johnny Nguyen" w:date="2020-02-21T10:31:00Z">
-        <w:r>
+          <w:del w:id="267" w:author="Johnny Nguyen" w:date="2020-02-21T10:31:00Z"/>
+          <w:lang w:val="en-GB"/>
+          <w:rPrChange w:id="268" w:author="Johnny Nguyen" w:date="2020-02-22T11:41:00Z">
+            <w:rPr>
+              <w:del w:id="269" w:author="Johnny Nguyen" w:date="2020-02-21T10:31:00Z"/>
+            </w:rPr>
+          </w:rPrChange>
+        </w:rPr>
+      </w:pPr>
+      <w:del w:id="270" w:author="Johnny Nguyen" w:date="2020-02-21T10:31:00Z">
+        <w:r>
+          <w:rPr>
+            <w:lang w:val="en-GB"/>
+            <w:rPrChange w:id="271" w:author="Johnny Nguyen" w:date="2020-02-22T11:41:00Z">
+              <w:rPr/>
+            </w:rPrChange>
+          </w:rPr>
           <w:delText>L</w:delText>
         </w:r>
         <w:r>
+          <w:rPr>
+            <w:lang w:val="en-GB"/>
+            <w:rPrChange w:id="272" w:author="Johnny Nguyen" w:date="2020-02-22T11:41:00Z">
+              <w:rPr/>
+            </w:rPrChange>
+          </w:rPr>
           <w:delText>’</w:delText>
         </w:r>
         <w:r>
+          <w:rPr>
+            <w:lang w:val="en-GB"/>
+            <w:rPrChange w:id="273" w:author="Johnny Nguyen" w:date="2020-02-22T11:41:00Z">
+              <w:rPr/>
+            </w:rPrChange>
+          </w:rPr>
           <w:delText>objectif fix</w:delText>
         </w:r>
         <w:r>
-          <w:delText>é</w:delText>
-        </w:r>
-        <w:r>
+          <w:rPr>
+            <w:lang w:val="en-GB"/>
+            <w:rPrChange w:id="274" w:author="Johnny Nguyen" w:date="2020-02-22T11:41:00Z">
+              <w:rPr/>
+            </w:rPrChange>
+          </w:rPr>
+          <w:delText>é</w:delText>
+        </w:r>
+        <w:r>
+          <w:rPr>
+            <w:lang w:val="en-GB"/>
+            <w:rPrChange w:id="275" w:author="Johnny Nguyen" w:date="2020-02-22T11:41:00Z">
+              <w:rPr/>
+            </w:rPrChange>
+          </w:rPr>
           <w:delText xml:space="preserve"> est de pouvoir commander la souris avec la voix. Chaque paroles destin</w:delText>
         </w:r>
         <w:r>
-          <w:delText>é</w:delText>
-        </w:r>
-        <w:r>
+          <w:rPr>
+            <w:lang w:val="en-GB"/>
+            <w:rPrChange w:id="276" w:author="Johnny Nguyen" w:date="2020-02-22T11:41:00Z">
+              <w:rPr/>
+            </w:rPrChange>
+          </w:rPr>
+          <w:delText>é</w:delText>
+        </w:r>
+        <w:r>
+          <w:rPr>
+            <w:lang w:val="en-GB"/>
+            <w:rPrChange w:id="277" w:author="Johnny Nguyen" w:date="2020-02-22T11:41:00Z">
+              <w:rPr/>
+            </w:rPrChange>
+          </w:rPr>
           <w:delText xml:space="preserve">s </w:delText>
         </w:r>
         <w:r>
+          <w:rPr>
+            <w:lang w:val="en-GB"/>
+            <w:rPrChange w:id="278" w:author="Johnny Nguyen" w:date="2020-02-22T11:41:00Z">
+              <w:rPr/>
+            </w:rPrChange>
+          </w:rPr>
           <w:delText>à</w:delText>
         </w:r>
         <w:r>
+          <w:rPr>
+            <w:lang w:val="en-GB"/>
+            <w:rPrChange w:id="279" w:author="Johnny Nguyen" w:date="2020-02-22T11:41:00Z">
+              <w:rPr/>
+            </w:rPrChange>
+          </w:rPr>
           <w:delText xml:space="preserve"> l</w:delText>
         </w:r>
         <w:r>
+          <w:rPr>
+            <w:lang w:val="en-GB"/>
+            <w:rPrChange w:id="280" w:author="Johnny Nguyen" w:date="2020-02-22T11:41:00Z">
+              <w:rPr/>
+            </w:rPrChange>
+          </w:rPr>
           <w:delText>’</w:delText>
         </w:r>
         <w:r>
+          <w:rPr>
+            <w:lang w:val="en-GB"/>
+            <w:rPrChange w:id="281" w:author="Johnny Nguyen" w:date="2020-02-22T11:41:00Z">
+              <w:rPr/>
+            </w:rPrChange>
+          </w:rPr>
           <w:delText>assistant virtuel fera communiquer celui-ci en cas d</w:delText>
         </w:r>
         <w:r>
+          <w:rPr>
+            <w:lang w:val="en-GB"/>
+            <w:rPrChange w:id="282" w:author="Johnny Nguyen" w:date="2020-02-22T11:41:00Z">
+              <w:rPr/>
+            </w:rPrChange>
+          </w:rPr>
           <w:delText>’</w:delText>
         </w:r>
         <w:r>
+          <w:rPr>
+            <w:lang w:val="en-GB"/>
+            <w:rPrChange w:id="283" w:author="Johnny Nguyen" w:date="2020-02-22T11:41:00Z">
+              <w:rPr/>
+            </w:rPrChange>
+          </w:rPr>
           <w:delText>incompr</w:delText>
         </w:r>
         <w:r>
-          <w:delText>é</w:delText>
-        </w:r>
-        <w:r>
+          <w:rPr>
+            <w:lang w:val="en-GB"/>
+            <w:rPrChange w:id="284" w:author="Johnny Nguyen" w:date="2020-02-22T11:41:00Z">
+              <w:rPr/>
+            </w:rPrChange>
+          </w:rPr>
+          <w:delText>é</w:delText>
+        </w:r>
+        <w:r>
+          <w:rPr>
+            <w:lang w:val="en-GB"/>
+            <w:rPrChange w:id="285" w:author="Johnny Nguyen" w:date="2020-02-22T11:41:00Z">
+              <w:rPr/>
+            </w:rPrChange>
+          </w:rPr>
           <w:delText xml:space="preserve">hension </w:delText>
         </w:r>
         <w:r>
+          <w:rPr>
+            <w:lang w:val="en-GB"/>
+            <w:rPrChange w:id="286" w:author="Johnny Nguyen" w:date="2020-02-22T11:41:00Z">
+              <w:rPr/>
+            </w:rPrChange>
+          </w:rPr>
           <w:delText xml:space="preserve">[cite J. Lieu and Al] </w:delText>
         </w:r>
         <w:r>
+          <w:rPr>
+            <w:lang w:val="en-GB"/>
+            <w:rPrChange w:id="287" w:author="Johnny Nguyen" w:date="2020-02-22T11:41:00Z">
+              <w:rPr/>
+            </w:rPrChange>
+          </w:rPr>
           <w:delText>pour avoir plus d</w:delText>
         </w:r>
         <w:r>
+          <w:rPr>
+            <w:lang w:val="en-GB"/>
+            <w:rPrChange w:id="288" w:author="Johnny Nguyen" w:date="2020-02-22T11:41:00Z">
+              <w:rPr/>
+            </w:rPrChange>
+          </w:rPr>
           <w:delText>’</w:delText>
         </w:r>
         <w:r>
+          <w:rPr>
+            <w:lang w:val="en-GB"/>
+            <w:rPrChange w:id="289" w:author="Johnny Nguyen" w:date="2020-02-22T11:41:00Z">
+              <w:rPr/>
+            </w:rPrChange>
+          </w:rPr>
           <w:delText>explications ou effectuer l</w:delText>
         </w:r>
         <w:r>
+          <w:rPr>
+            <w:lang w:val="en-GB"/>
+            <w:rPrChange w:id="290" w:author="Johnny Nguyen" w:date="2020-02-22T11:41:00Z">
+              <w:rPr/>
+            </w:rPrChange>
+          </w:rPr>
           <w:delText>’</w:delText>
         </w:r>
         <w:r>
+          <w:rPr>
+            <w:lang w:val="en-GB"/>
+            <w:rPrChange w:id="291" w:author="Johnny Nguyen" w:date="2020-02-22T11:41:00Z">
+              <w:rPr/>
+            </w:rPrChange>
+          </w:rPr>
           <w:delText>action demand</w:delText>
         </w:r>
         <w:r>
-          <w:delText>é</w:delText>
-        </w:r>
-        <w:r>
+          <w:rPr>
+            <w:lang w:val="en-GB"/>
+            <w:rPrChange w:id="292" w:author="Johnny Nguyen" w:date="2020-02-22T11:41:00Z">
+              <w:rPr/>
+            </w:rPrChange>
+          </w:rPr>
+          <w:delText>é</w:delText>
+        </w:r>
+        <w:r>
+          <w:rPr>
+            <w:lang w:val="en-GB"/>
+            <w:rPrChange w:id="293" w:author="Johnny Nguyen" w:date="2020-02-22T11:41:00Z">
+              <w:rPr/>
+            </w:rPrChange>
+          </w:rPr>
           <w:delText>e.</w:delText>
         </w:r>
       </w:del>
@@ -2840,488 +3051,521 @@
     <w:p>
       <w:pPr>
         <w:rPr>
-          <w:del w:id="258" w:author="Johnny Nguyen" w:date="2020-02-20T10:59:00Z"/>
-        </w:rPr>
-      </w:pPr>
-    </w:p>
-    <w:p>
-      <w:pPr>
-        <w:rPr>
-          <w:del w:id="259" w:author="Johnny Nguyen" w:date="2020-02-20T10:59:00Z"/>
-        </w:rPr>
-      </w:pPr>
-    </w:p>
-    <w:p>
-      <w:pPr>
-        <w:rPr>
-          <w:del w:id="260" w:author="Johnny Nguyen" w:date="2020-02-20T10:59:00Z"/>
+          <w:del w:id="294" w:author="Johnny Nguyen" w:date="2020-02-20T10:59:00Z"/>
+          <w:lang w:val="en-GB"/>
+          <w:rPrChange w:id="295" w:author="Johnny Nguyen" w:date="2020-02-22T11:41:00Z">
+            <w:rPr>
+              <w:del w:id="296" w:author="Johnny Nguyen" w:date="2020-02-20T10:59:00Z"/>
+            </w:rPr>
+          </w:rPrChange>
+        </w:rPr>
+      </w:pPr>
+    </w:p>
+    <w:p>
+      <w:pPr>
+        <w:rPr>
+          <w:del w:id="297" w:author="Johnny Nguyen" w:date="2020-02-20T10:59:00Z"/>
+          <w:lang w:val="en-GB"/>
+          <w:rPrChange w:id="298" w:author="Johnny Nguyen" w:date="2020-02-22T11:41:00Z">
+            <w:rPr>
+              <w:del w:id="299" w:author="Johnny Nguyen" w:date="2020-02-20T10:59:00Z"/>
+            </w:rPr>
+          </w:rPrChange>
+        </w:rPr>
+      </w:pPr>
+    </w:p>
+    <w:p>
+      <w:pPr>
+        <w:rPr>
+          <w:del w:id="300" w:author="Johnny Nguyen" w:date="2020-02-20T10:59:00Z"/>
           <w:strike/>
-          <w:rPrChange w:id="261" w:author="Johnny Nguyen" w:date="2020-02-20T13:15:00Z">
+          <w:lang w:val="en-GB"/>
+        </w:rPr>
+      </w:pPr>
+      <w:del w:id="301" w:author="Johnny Nguyen" w:date="2020-02-20T10:59:00Z">
+        <w:r>
+          <w:rPr>
+            <w:strike/>
+            <w:lang w:val="en-GB"/>
+          </w:rPr>
+          <w:delText>Why ?</w:delText>
+        </w:r>
+      </w:del>
+    </w:p>
+    <w:p>
+      <w:pPr>
+        <w:rPr>
+          <w:del w:id="302" w:author="Johnny Nguyen" w:date="2020-02-20T10:59:00Z"/>
+          <w:strike/>
+          <w:lang w:val="en-GB"/>
+          <w:rPrChange w:id="303" w:author="Johnny Nguyen" w:date="2020-02-22T11:41:00Z">
             <w:rPr>
-              <w:del w:id="262" w:author="Johnny Nguyen" w:date="2020-02-20T10:59:00Z"/>
+              <w:del w:id="304" w:author="Johnny Nguyen" w:date="2020-02-20T10:59:00Z"/>
               <w:strike/>
               <w:lang w:val="en-GB"/>
             </w:rPr>
           </w:rPrChange>
         </w:rPr>
       </w:pPr>
-      <w:del w:id="263" w:author="Johnny Nguyen" w:date="2020-02-20T10:59:00Z">
+      <w:del w:id="305" w:author="Johnny Nguyen" w:date="2020-02-20T10:59:00Z">
         <w:r>
           <w:rPr>
             <w:strike/>
-            <w:rPrChange w:id="264" w:author="Johnny Nguyen" w:date="2020-02-20T13:15:00Z">
+            <w:lang w:val="en-GB"/>
+            <w:rPrChange w:id="306" w:author="Johnny Nguyen" w:date="2020-02-22T11:41:00Z">
               <w:rPr>
                 <w:strike/>
                 <w:lang w:val="en-GB"/>
               </w:rPr>
             </w:rPrChange>
           </w:rPr>
-          <w:delText>Why ?</w:delText>
+          <w:delText>Siri, google assistant, Alexa =&gt; predefine commands</w:delText>
+        </w:r>
+        <w:r>
+          <w:rPr>
+            <w:strike/>
+            <w:lang w:val="en-GB"/>
+            <w:rPrChange w:id="307" w:author="Johnny Nguyen" w:date="2020-02-22T11:41:00Z">
+              <w:rPr>
+                <w:strike/>
+                <w:lang w:val="en-GB"/>
+              </w:rPr>
+            </w:rPrChange>
+          </w:rPr>
+          <w:delText xml:space="preserve"> </w:delText>
         </w:r>
       </w:del>
     </w:p>
     <w:p>
       <w:pPr>
         <w:rPr>
-          <w:del w:id="265" w:author="Johnny Nguyen" w:date="2020-02-20T10:59:00Z"/>
+          <w:del w:id="308" w:author="Johnny Nguyen" w:date="2020-02-20T10:59:00Z"/>
           <w:strike/>
-          <w:rPrChange w:id="266" w:author="Johnny Nguyen" w:date="2020-02-20T13:15:00Z">
+          <w:lang w:val="en-GB"/>
+          <w:rPrChange w:id="309" w:author="Johnny Nguyen" w:date="2020-02-22T11:41:00Z">
             <w:rPr>
-              <w:del w:id="267" w:author="Johnny Nguyen" w:date="2020-02-20T10:59:00Z"/>
+              <w:del w:id="310" w:author="Johnny Nguyen" w:date="2020-02-20T10:59:00Z"/>
               <w:strike/>
               <w:lang w:val="en-GB"/>
             </w:rPr>
           </w:rPrChange>
         </w:rPr>
       </w:pPr>
-      <w:del w:id="268" w:author="Johnny Nguyen" w:date="2020-02-20T10:59:00Z">
+      <w:del w:id="311" w:author="Johnny Nguyen" w:date="2020-02-20T10:59:00Z">
         <w:r>
           <w:rPr>
             <w:strike/>
-            <w:rPrChange w:id="269" w:author="Johnny Nguyen" w:date="2020-02-20T13:15:00Z">
+            <w:lang w:val="en-GB"/>
+            <w:rPrChange w:id="312" w:author="Johnny Nguyen" w:date="2020-02-22T11:41:00Z">
               <w:rPr>
                 <w:strike/>
                 <w:lang w:val="en-GB"/>
               </w:rPr>
             </w:rPrChange>
           </w:rPr>
-          <w:delText>Siri, google assistant, Alexa =&gt; predefine commands</w:delText>
-        </w:r>
+          <w:delText>Explain to create a command on google assistant (action)</w:delText>
+        </w:r>
+      </w:del>
+    </w:p>
+    <w:p>
+      <w:pPr>
+        <w:rPr>
+          <w:del w:id="313" w:author="Johnny Nguyen" w:date="2020-02-20T10:59:00Z"/>
+          <w:strike/>
+          <w:lang w:val="en-GB"/>
+          <w:rPrChange w:id="314" w:author="Johnny Nguyen" w:date="2020-02-22T11:41:00Z">
+            <w:rPr>
+              <w:del w:id="315" w:author="Johnny Nguyen" w:date="2020-02-20T10:59:00Z"/>
+              <w:strike/>
+              <w:lang w:val="en-GB"/>
+            </w:rPr>
+          </w:rPrChange>
+        </w:rPr>
+      </w:pPr>
+      <w:del w:id="316" w:author="Johnny Nguyen" w:date="2020-02-20T10:59:00Z">
         <w:r>
           <w:rPr>
             <w:strike/>
-            <w:rPrChange w:id="270" w:author="Johnny Nguyen" w:date="2020-02-20T13:15:00Z">
+            <w:lang w:val="en-GB"/>
+            <w:rPrChange w:id="317" w:author="Johnny Nguyen" w:date="2020-02-22T11:41:00Z">
               <w:rPr>
                 <w:strike/>
                 <w:lang w:val="en-GB"/>
               </w:rPr>
             </w:rPrChange>
           </w:rPr>
-          <w:delText xml:space="preserve"> </w:delText>
+          <w:delText>Explain to create a command on google assistant (skill)</w:delText>
         </w:r>
       </w:del>
     </w:p>
     <w:p>
       <w:pPr>
         <w:rPr>
-          <w:del w:id="271" w:author="Johnny Nguyen" w:date="2020-02-20T10:59:00Z"/>
+          <w:del w:id="318" w:author="Johnny Nguyen" w:date="2020-02-20T10:59:00Z"/>
           <w:strike/>
-          <w:rPrChange w:id="272" w:author="Johnny Nguyen" w:date="2020-02-20T13:15:00Z">
+          <w:lang w:val="en-GB"/>
+          <w:rPrChange w:id="319" w:author="Johnny Nguyen" w:date="2020-02-22T11:41:00Z">
             <w:rPr>
-              <w:del w:id="273" w:author="Johnny Nguyen" w:date="2020-02-20T10:59:00Z"/>
+              <w:del w:id="320" w:author="Johnny Nguyen" w:date="2020-02-20T10:59:00Z"/>
               <w:strike/>
               <w:lang w:val="en-GB"/>
             </w:rPr>
           </w:rPrChange>
         </w:rPr>
       </w:pPr>
-      <w:del w:id="274" w:author="Johnny Nguyen" w:date="2020-02-20T10:59:00Z">
+      <w:del w:id="321" w:author="Johnny Nguyen" w:date="2020-02-20T10:59:00Z">
         <w:r>
           <w:rPr>
             <w:strike/>
-            <w:rPrChange w:id="275" w:author="Johnny Nguyen" w:date="2020-02-20T13:15:00Z">
+            <w:lang w:val="en-GB"/>
+            <w:rPrChange w:id="322" w:author="Johnny Nguyen" w:date="2020-02-22T11:41:00Z">
               <w:rPr>
                 <w:strike/>
                 <w:lang w:val="en-GB"/>
               </w:rPr>
             </w:rPrChange>
           </w:rPr>
-          <w:delText>Explain to create a command on google assistant (action)</w:delText>
+          <w:lastRenderedPageBreak/>
+          <w:delText>Explain the others ?</w:delText>
         </w:r>
       </w:del>
     </w:p>
     <w:p>
       <w:pPr>
         <w:rPr>
-          <w:del w:id="276" w:author="Johnny Nguyen" w:date="2020-02-20T10:59:00Z"/>
+          <w:del w:id="323" w:author="Johnny Nguyen" w:date="2020-02-20T10:59:00Z"/>
           <w:strike/>
-          <w:rPrChange w:id="277" w:author="Johnny Nguyen" w:date="2020-02-20T13:15:00Z">
+          <w:lang w:val="en-GB"/>
+          <w:rPrChange w:id="324" w:author="Johnny Nguyen" w:date="2020-02-22T11:41:00Z">
             <w:rPr>
-              <w:del w:id="278" w:author="Johnny Nguyen" w:date="2020-02-20T10:59:00Z"/>
+              <w:del w:id="325" w:author="Johnny Nguyen" w:date="2020-02-20T10:59:00Z"/>
               <w:strike/>
               <w:lang w:val="en-GB"/>
             </w:rPr>
           </w:rPrChange>
         </w:rPr>
       </w:pPr>
-      <w:del w:id="279" w:author="Johnny Nguyen" w:date="2020-02-20T10:59:00Z">
+      <w:del w:id="326" w:author="Johnny Nguyen" w:date="2020-02-20T10:59:00Z">
         <w:r>
           <w:rPr>
             <w:strike/>
-            <w:rPrChange w:id="280" w:author="Johnny Nguyen" w:date="2020-02-20T13:15:00Z">
+            <w:lang w:val="en-GB"/>
+            <w:rPrChange w:id="327" w:author="Johnny Nguyen" w:date="2020-02-22T11:41:00Z">
               <w:rPr>
                 <w:strike/>
                 <w:lang w:val="en-GB"/>
               </w:rPr>
             </w:rPrChange>
           </w:rPr>
-          <w:delText>Explain to create a command on google assistant (skill)</w:delText>
+          <w:delText>Ref1 robot et IA</w:delText>
         </w:r>
       </w:del>
     </w:p>
     <w:p>
       <w:pPr>
         <w:rPr>
-          <w:del w:id="281" w:author="Johnny Nguyen" w:date="2020-02-20T10:59:00Z"/>
+          <w:del w:id="328" w:author="Johnny Nguyen" w:date="2020-02-20T10:59:00Z"/>
           <w:strike/>
-          <w:rPrChange w:id="282" w:author="Johnny Nguyen" w:date="2020-02-20T13:15:00Z">
+          <w:lang w:val="en-GB"/>
+          <w:rPrChange w:id="329" w:author="Johnny Nguyen" w:date="2020-02-22T11:41:00Z">
             <w:rPr>
-              <w:del w:id="283" w:author="Johnny Nguyen" w:date="2020-02-20T10:59:00Z"/>
+              <w:del w:id="330" w:author="Johnny Nguyen" w:date="2020-02-20T10:59:00Z"/>
               <w:strike/>
               <w:lang w:val="en-GB"/>
             </w:rPr>
           </w:rPrChange>
         </w:rPr>
       </w:pPr>
-      <w:del w:id="284" w:author="Johnny Nguyen" w:date="2020-02-20T10:59:00Z">
+      <w:del w:id="331" w:author="Johnny Nguyen" w:date="2020-02-20T10:59:00Z">
         <w:r>
           <w:rPr>
             <w:strike/>
-            <w:rPrChange w:id="285" w:author="Johnny Nguyen" w:date="2020-02-20T13:15:00Z">
+            <w:lang w:val="en-GB"/>
+            <w:rPrChange w:id="332" w:author="Johnny Nguyen" w:date="2020-02-22T11:41:00Z">
               <w:rPr>
                 <w:strike/>
                 <w:lang w:val="en-GB"/>
               </w:rPr>
             </w:rPrChange>
           </w:rPr>
-          <w:lastRenderedPageBreak/>
-          <w:delText>Explain the others ?</w:delText>
+          <w:delText>Ref2 virtual assistant</w:delText>
         </w:r>
       </w:del>
     </w:p>
     <w:p>
       <w:pPr>
         <w:rPr>
-          <w:del w:id="286" w:author="Johnny Nguyen" w:date="2020-02-20T10:59:00Z"/>
+          <w:del w:id="333" w:author="Johnny Nguyen" w:date="2020-02-20T10:59:00Z"/>
           <w:strike/>
-          <w:rPrChange w:id="287" w:author="Johnny Nguyen" w:date="2020-02-20T13:15:00Z">
+          <w:lang w:val="en-GB"/>
+          <w:rPrChange w:id="334" w:author="Johnny Nguyen" w:date="2020-02-22T11:41:00Z">
             <w:rPr>
-              <w:del w:id="288" w:author="Johnny Nguyen" w:date="2020-02-20T10:59:00Z"/>
+              <w:del w:id="335" w:author="Johnny Nguyen" w:date="2020-02-20T10:59:00Z"/>
               <w:strike/>
               <w:lang w:val="en-GB"/>
             </w:rPr>
           </w:rPrChange>
         </w:rPr>
       </w:pPr>
-      <w:del w:id="289" w:author="Johnny Nguyen" w:date="2020-02-20T10:59:00Z">
+      <w:del w:id="336" w:author="Johnny Nguyen" w:date="2020-02-20T10:59:00Z">
         <w:r>
           <w:rPr>
             <w:strike/>
-            <w:rPrChange w:id="290" w:author="Johnny Nguyen" w:date="2020-02-20T13:15:00Z">
+            <w:lang w:val="en-GB"/>
+            <w:rPrChange w:id="337" w:author="Johnny Nguyen" w:date="2020-02-22T11:41:00Z">
               <w:rPr>
                 <w:strike/>
                 <w:lang w:val="en-GB"/>
               </w:rPr>
             </w:rPrChange>
           </w:rPr>
-          <w:delText>Ref1 robot et IA</w:delText>
+          <w:delText>Another way to create a command =&gt; RL on voice and mouse move/click</w:delText>
         </w:r>
       </w:del>
     </w:p>
     <w:p>
       <w:pPr>
         <w:rPr>
-          <w:del w:id="291" w:author="Johnny Nguyen" w:date="2020-02-20T10:59:00Z"/>
+          <w:del w:id="338" w:author="Johnny Nguyen" w:date="2020-02-20T10:59:00Z"/>
           <w:strike/>
-          <w:rPrChange w:id="292" w:author="Johnny Nguyen" w:date="2020-02-20T13:15:00Z">
+          <w:lang w:val="en-GB"/>
+          <w:rPrChange w:id="339" w:author="Johnny Nguyen" w:date="2020-02-22T11:41:00Z">
             <w:rPr>
-              <w:del w:id="293" w:author="Johnny Nguyen" w:date="2020-02-20T10:59:00Z"/>
+              <w:del w:id="340" w:author="Johnny Nguyen" w:date="2020-02-20T10:59:00Z"/>
               <w:strike/>
               <w:lang w:val="en-GB"/>
             </w:rPr>
           </w:rPrChange>
         </w:rPr>
       </w:pPr>
-      <w:del w:id="294" w:author="Johnny Nguyen" w:date="2020-02-20T10:59:00Z">
+      <w:del w:id="341" w:author="Johnny Nguyen" w:date="2020-02-20T10:59:00Z">
         <w:r>
           <w:rPr>
             <w:strike/>
-            <w:rPrChange w:id="295" w:author="Johnny Nguyen" w:date="2020-02-20T13:15:00Z">
+            <w:lang w:val="en-GB"/>
+            <w:rPrChange w:id="342" w:author="Johnny Nguyen" w:date="2020-02-22T11:41:00Z">
               <w:rPr>
                 <w:strike/>
                 <w:lang w:val="en-GB"/>
               </w:rPr>
             </w:rPrChange>
           </w:rPr>
-          <w:delText>Ref2 virtual assistant</w:delText>
+          <w:delText>Hypothesis to test</w:delText>
         </w:r>
       </w:del>
     </w:p>
     <w:p>
       <w:pPr>
         <w:rPr>
-          <w:del w:id="296" w:author="Johnny Nguyen" w:date="2020-02-20T10:59:00Z"/>
+          <w:del w:id="343" w:author="Johnny Nguyen" w:date="2020-02-20T10:59:00Z"/>
           <w:strike/>
-          <w:rPrChange w:id="297" w:author="Johnny Nguyen" w:date="2020-02-20T13:15:00Z">
+          <w:lang w:val="en-GB"/>
+          <w:rPrChange w:id="344" w:author="Johnny Nguyen" w:date="2020-02-22T11:41:00Z">
             <w:rPr>
-              <w:del w:id="298" w:author="Johnny Nguyen" w:date="2020-02-20T10:59:00Z"/>
+              <w:del w:id="345" w:author="Johnny Nguyen" w:date="2020-02-20T10:59:00Z"/>
               <w:strike/>
               <w:lang w:val="en-GB"/>
             </w:rPr>
           </w:rPrChange>
         </w:rPr>
       </w:pPr>
-      <w:del w:id="299" w:author="Johnny Nguyen" w:date="2020-02-20T10:59:00Z">
+      <w:del w:id="346" w:author="Johnny Nguyen" w:date="2020-02-20T10:59:00Z">
         <w:r>
           <w:rPr>
             <w:strike/>
-            <w:rPrChange w:id="300" w:author="Johnny Nguyen" w:date="2020-02-20T13:15:00Z">
+            <w:lang w:val="en-GB"/>
+            <w:rPrChange w:id="347" w:author="Johnny Nguyen" w:date="2020-02-22T11:41:00Z">
               <w:rPr>
                 <w:strike/>
                 <w:lang w:val="en-GB"/>
               </w:rPr>
             </w:rPrChange>
           </w:rPr>
-          <w:delText>Another way to create a command =&gt; RL on voice and mouse move/click</w:delText>
+          <w:delText>Explain the voice</w:delText>
         </w:r>
       </w:del>
     </w:p>
     <w:p>
       <w:pPr>
         <w:rPr>
-          <w:del w:id="301" w:author="Johnny Nguyen" w:date="2020-02-20T10:59:00Z"/>
+          <w:del w:id="348" w:author="Johnny Nguyen" w:date="2020-02-20T10:59:00Z"/>
           <w:strike/>
-          <w:rPrChange w:id="302" w:author="Johnny Nguyen" w:date="2020-02-20T13:15:00Z">
+          <w:lang w:val="en-GB"/>
+          <w:rPrChange w:id="349" w:author="Johnny Nguyen" w:date="2020-02-22T11:41:00Z">
             <w:rPr>
-              <w:del w:id="303" w:author="Johnny Nguyen" w:date="2020-02-20T10:59:00Z"/>
+              <w:del w:id="350" w:author="Johnny Nguyen" w:date="2020-02-20T10:59:00Z"/>
               <w:strike/>
               <w:lang w:val="en-GB"/>
             </w:rPr>
           </w:rPrChange>
         </w:rPr>
       </w:pPr>
-      <w:del w:id="304" w:author="Johnny Nguyen" w:date="2020-02-20T10:59:00Z">
+      <w:del w:id="351" w:author="Johnny Nguyen" w:date="2020-02-20T10:59:00Z">
         <w:r>
           <w:rPr>
             <w:strike/>
-            <w:rPrChange w:id="305" w:author="Johnny Nguyen" w:date="2020-02-20T13:15:00Z">
+            <w:lang w:val="en-GB"/>
+            <w:rPrChange w:id="352" w:author="Johnny Nguyen" w:date="2020-02-22T11:41:00Z">
               <w:rPr>
                 <w:strike/>
                 <w:lang w:val="en-GB"/>
               </w:rPr>
             </w:rPrChange>
           </w:rPr>
-          <w:delText>Hypothesis to test</w:delText>
+          <w:delText>Explain the mouse move/click</w:delText>
         </w:r>
       </w:del>
     </w:p>
     <w:p>
       <w:pPr>
         <w:rPr>
-          <w:del w:id="306" w:author="Johnny Nguyen" w:date="2020-02-20T10:59:00Z"/>
+          <w:del w:id="353" w:author="Johnny Nguyen" w:date="2020-02-20T10:59:00Z"/>
           <w:strike/>
-          <w:rPrChange w:id="307" w:author="Johnny Nguyen" w:date="2020-02-20T13:15:00Z">
+          <w:lang w:val="en-GB"/>
+          <w:rPrChange w:id="354" w:author="Johnny Nguyen" w:date="2020-02-22T11:41:00Z">
             <w:rPr>
-              <w:del w:id="308" w:author="Johnny Nguyen" w:date="2020-02-20T10:59:00Z"/>
+              <w:del w:id="355" w:author="Johnny Nguyen" w:date="2020-02-20T10:59:00Z"/>
               <w:strike/>
               <w:lang w:val="en-GB"/>
             </w:rPr>
           </w:rPrChange>
         </w:rPr>
       </w:pPr>
-      <w:del w:id="309" w:author="Johnny Nguyen" w:date="2020-02-20T10:59:00Z">
+      <w:del w:id="356" w:author="Johnny Nguyen" w:date="2020-02-20T10:59:00Z">
         <w:r>
           <w:rPr>
             <w:strike/>
-            <w:rPrChange w:id="310" w:author="Johnny Nguyen" w:date="2020-02-20T13:15:00Z">
+            <w:lang w:val="en-GB"/>
+            <w:rPrChange w:id="357" w:author="Johnny Nguyen" w:date="2020-02-22T11:41:00Z">
               <w:rPr>
                 <w:strike/>
                 <w:lang w:val="en-GB"/>
               </w:rPr>
             </w:rPrChange>
           </w:rPr>
-          <w:delText>Explain the voice</w:delText>
+          <w:delText>Objective: create a</w:delText>
+        </w:r>
+        <w:r>
+          <w:rPr>
+            <w:strike/>
+            <w:lang w:val="en-GB"/>
+            <w:rPrChange w:id="358" w:author="Johnny Nguyen" w:date="2020-02-22T11:41:00Z">
+              <w:rPr>
+                <w:strike/>
+                <w:lang w:val="en-GB"/>
+              </w:rPr>
+            </w:rPrChange>
+          </w:rPr>
+          <w:delText xml:space="preserve">n </w:delText>
+        </w:r>
+        <w:r>
+          <w:rPr>
+            <w:strike/>
+            <w:lang w:val="en-GB"/>
+            <w:rPrChange w:id="359" w:author="Johnny Nguyen" w:date="2020-02-22T11:41:00Z">
+              <w:rPr>
+                <w:strike/>
+                <w:lang w:val="en-GB"/>
+              </w:rPr>
+            </w:rPrChange>
+          </w:rPr>
+          <w:delText xml:space="preserve">ecological </w:delText>
+        </w:r>
+        <w:r>
+          <w:rPr>
+            <w:strike/>
+            <w:lang w:val="en-GB"/>
+            <w:rPrChange w:id="360" w:author="Johnny Nguyen" w:date="2020-02-22T11:41:00Z">
+              <w:rPr>
+                <w:strike/>
+                <w:lang w:val="en-GB"/>
+              </w:rPr>
+            </w:rPrChange>
+          </w:rPr>
+          <w:delText xml:space="preserve">artificial intelligent </w:delText>
+        </w:r>
+        <w:r>
+          <w:rPr>
+            <w:strike/>
+            <w:lang w:val="en-GB"/>
+            <w:rPrChange w:id="361" w:author="Johnny Nguyen" w:date="2020-02-22T11:41:00Z">
+              <w:rPr>
+                <w:strike/>
+                <w:lang w:val="en-GB"/>
+              </w:rPr>
+            </w:rPrChange>
+          </w:rPr>
+          <w:delText>assistant</w:delText>
         </w:r>
       </w:del>
     </w:p>
     <w:p>
       <w:pPr>
         <w:rPr>
-          <w:del w:id="311" w:author="Johnny Nguyen" w:date="2020-02-20T10:59:00Z"/>
+          <w:del w:id="362" w:author="Johnny Nguyen" w:date="2020-02-20T10:59:00Z"/>
           <w:strike/>
-          <w:rPrChange w:id="312" w:author="Johnny Nguyen" w:date="2020-02-20T13:15:00Z">
+          <w:lang w:val="en-GB"/>
+          <w:rPrChange w:id="363" w:author="Johnny Nguyen" w:date="2020-02-22T11:41:00Z">
             <w:rPr>
-              <w:del w:id="313" w:author="Johnny Nguyen" w:date="2020-02-20T10:59:00Z"/>
+              <w:del w:id="364" w:author="Johnny Nguyen" w:date="2020-02-20T10:59:00Z"/>
               <w:strike/>
               <w:lang w:val="en-GB"/>
             </w:rPr>
           </w:rPrChange>
         </w:rPr>
       </w:pPr>
-      <w:del w:id="314" w:author="Johnny Nguyen" w:date="2020-02-20T10:59:00Z">
+      <w:del w:id="365" w:author="Johnny Nguyen" w:date="2020-02-20T10:59:00Z">
         <w:r>
           <w:rPr>
             <w:strike/>
-            <w:rPrChange w:id="315" w:author="Johnny Nguyen" w:date="2020-02-20T13:15:00Z">
+            <w:lang w:val="en-GB"/>
+            <w:rPrChange w:id="366" w:author="Johnny Nguyen" w:date="2020-02-22T11:41:00Z">
               <w:rPr>
                 <w:strike/>
                 <w:lang w:val="en-GB"/>
               </w:rPr>
             </w:rPrChange>
           </w:rPr>
-          <w:delText>Explain the mouse move/click</w:delText>
+          <w:delText>How to solve it ?</w:delText>
         </w:r>
       </w:del>
     </w:p>
     <w:p>
       <w:pPr>
         <w:rPr>
-          <w:del w:id="316" w:author="Johnny Nguyen" w:date="2020-02-20T10:59:00Z"/>
+          <w:del w:id="367" w:author="Johnny Nguyen" w:date="2020-02-20T10:59:00Z"/>
           <w:strike/>
-          <w:rPrChange w:id="317" w:author="Johnny Nguyen" w:date="2020-02-20T13:15:00Z">
+          <w:lang w:val="en-GB"/>
+          <w:rPrChange w:id="368" w:author="Johnny Nguyen" w:date="2020-02-22T11:41:00Z">
             <w:rPr>
-              <w:del w:id="318" w:author="Johnny Nguyen" w:date="2020-02-20T10:59:00Z"/>
+              <w:del w:id="369" w:author="Johnny Nguyen" w:date="2020-02-20T10:59:00Z"/>
               <w:strike/>
               <w:lang w:val="en-GB"/>
             </w:rPr>
           </w:rPrChange>
         </w:rPr>
       </w:pPr>
-      <w:del w:id="319" w:author="Johnny Nguyen" w:date="2020-02-20T10:59:00Z">
+      <w:del w:id="370" w:author="Johnny Nguyen" w:date="2020-02-20T10:59:00Z">
         <w:r>
           <w:rPr>
             <w:strike/>
-            <w:rPrChange w:id="320" w:author="Johnny Nguyen" w:date="2020-02-20T13:15:00Z">
+            <w:lang w:val="en-GB"/>
+            <w:rPrChange w:id="371" w:author="Johnny Nguyen" w:date="2020-02-22T11:41:00Z">
               <w:rPr>
                 <w:strike/>
                 <w:lang w:val="en-GB"/>
               </w:rPr>
             </w:rPrChange>
           </w:rPr>
-          <w:delText>Objective: create a</w:delText>
-        </w:r>
-        <w:r>
-          <w:rPr>
-            <w:strike/>
-            <w:rPrChange w:id="321" w:author="Johnny Nguyen" w:date="2020-02-20T13:15:00Z">
-              <w:rPr>
-                <w:strike/>
-                <w:lang w:val="en-GB"/>
-              </w:rPr>
-            </w:rPrChange>
-          </w:rPr>
-          <w:delText xml:space="preserve">n </w:delText>
-        </w:r>
-        <w:r>
-          <w:rPr>
-            <w:strike/>
-            <w:rPrChange w:id="322" w:author="Johnny Nguyen" w:date="2020-02-20T13:15:00Z">
-              <w:rPr>
-                <w:strike/>
-                <w:lang w:val="en-GB"/>
-              </w:rPr>
-            </w:rPrChange>
-          </w:rPr>
-          <w:delText xml:space="preserve">ecological </w:delText>
-        </w:r>
-        <w:r>
-          <w:rPr>
-            <w:strike/>
-            <w:rPrChange w:id="323" w:author="Johnny Nguyen" w:date="2020-02-20T13:15:00Z">
-              <w:rPr>
-                <w:strike/>
-                <w:lang w:val="en-GB"/>
-              </w:rPr>
-            </w:rPrChange>
-          </w:rPr>
-          <w:delText xml:space="preserve">artificial intelligent </w:delText>
-        </w:r>
-        <w:r>
-          <w:rPr>
-            <w:strike/>
-            <w:rPrChange w:id="324" w:author="Johnny Nguyen" w:date="2020-02-20T13:15:00Z">
-              <w:rPr>
-                <w:strike/>
-                <w:lang w:val="en-GB"/>
-              </w:rPr>
-            </w:rPrChange>
-          </w:rPr>
-          <w:delText>assistant</w:delText>
+          <w:delText>What are the mains results ?</w:delText>
         </w:r>
       </w:del>
     </w:p>
     <w:p>
       <w:pPr>
         <w:rPr>
-          <w:del w:id="325" w:author="Johnny Nguyen" w:date="2020-02-20T10:59:00Z"/>
-          <w:strike/>
-          <w:rPrChange w:id="326" w:author="Johnny Nguyen" w:date="2020-02-20T13:15:00Z">
-            <w:rPr>
-              <w:del w:id="327" w:author="Johnny Nguyen" w:date="2020-02-20T10:59:00Z"/>
-              <w:strike/>
-              <w:lang w:val="en-GB"/>
-            </w:rPr>
-          </w:rPrChange>
-        </w:rPr>
-      </w:pPr>
-      <w:del w:id="328" w:author="Johnny Nguyen" w:date="2020-02-20T10:59:00Z">
-        <w:r>
-          <w:rPr>
-            <w:strike/>
-            <w:rPrChange w:id="329" w:author="Johnny Nguyen" w:date="2020-02-20T13:15:00Z">
-              <w:rPr>
-                <w:strike/>
-                <w:lang w:val="en-GB"/>
-              </w:rPr>
-            </w:rPrChange>
-          </w:rPr>
-          <w:delText>How to solve it ?</w:delText>
-        </w:r>
-      </w:del>
-    </w:p>
-    <w:p>
-      <w:pPr>
-        <w:rPr>
-          <w:del w:id="330" w:author="Johnny Nguyen" w:date="2020-02-20T10:59:00Z"/>
-          <w:strike/>
-          <w:rPrChange w:id="331" w:author="Johnny Nguyen" w:date="2020-02-20T13:15:00Z">
-            <w:rPr>
-              <w:del w:id="332" w:author="Johnny Nguyen" w:date="2020-02-20T10:59:00Z"/>
-              <w:strike/>
-              <w:lang w:val="en-GB"/>
-            </w:rPr>
-          </w:rPrChange>
-        </w:rPr>
-      </w:pPr>
-      <w:del w:id="333" w:author="Johnny Nguyen" w:date="2020-02-20T10:59:00Z">
-        <w:r>
-          <w:rPr>
-            <w:strike/>
-            <w:rPrChange w:id="334" w:author="Johnny Nguyen" w:date="2020-02-20T13:15:00Z">
-              <w:rPr>
-                <w:strike/>
-                <w:lang w:val="en-GB"/>
-              </w:rPr>
-            </w:rPrChange>
-          </w:rPr>
-          <w:delText>What are the mains results ?</w:delText>
-        </w:r>
-      </w:del>
-    </w:p>
-    <w:p>
-      <w:pPr>
-        <w:rPr>
-          <w:rPrChange w:id="335" w:author="Johnny Nguyen" w:date="2020-02-20T13:15:00Z">
+          <w:lang w:val="en-GB"/>
+          <w:rPrChange w:id="372" w:author="Johnny Nguyen" w:date="2020-02-22T11:41:00Z">
             <w:rPr>
               <w:lang w:val="en-GB"/>
             </w:rPr>
@@ -3332,7 +3576,8 @@
     <w:p>
       <w:pPr>
         <w:rPr>
-          <w:rPrChange w:id="336" w:author="Johnny Nguyen" w:date="2020-02-20T13:15:00Z">
+          <w:lang w:val="en-GB"/>
+          <w:rPrChange w:id="373" w:author="Johnny Nguyen" w:date="2020-02-22T11:41:00Z">
             <w:rPr>
               <w:lang w:val="en-GB"/>
             </w:rPr>
@@ -3348,10 +3593,10 @@
     <w:p>
       <w:pPr>
         <w:rPr>
-          <w:del w:id="337" w:author="Johnny Nguyen" w:date="2020-02-21T10:32:00Z"/>
-        </w:rPr>
-      </w:pPr>
-      <w:del w:id="338" w:author="Johnny Nguyen" w:date="2020-02-21T10:32:00Z">
+          <w:del w:id="374" w:author="Johnny Nguyen" w:date="2020-02-21T10:32:00Z"/>
+        </w:rPr>
+      </w:pPr>
+      <w:del w:id="375" w:author="Johnny Nguyen" w:date="2020-02-21T10:32:00Z">
         <w:r>
           <w:delText>Compar</w:delText>
         </w:r>
@@ -3405,7 +3650,7 @@
       <w:r>
         <w:rPr>
           <w:lang w:val="en-GB"/>
-          <w:rPrChange w:id="339" w:author="Johnny Nguyen" w:date="2020-02-18T07:47:00Z">
+          <w:rPrChange w:id="376" w:author="Johnny Nguyen" w:date="2020-02-18T07:47:00Z">
             <w:rPr/>
           </w:rPrChange>
         </w:rPr>
@@ -3446,7 +3691,7 @@
         </w:rPr>
         <w:t xml:space="preserve"> </w:t>
       </w:r>
-      <w:ins w:id="340" w:author="Johnny Nguyen" w:date="2020-02-20T13:30:00Z">
+      <w:ins w:id="377" w:author="Johnny Nguyen" w:date="2020-02-20T13:30:00Z">
         <w:r>
           <w:rPr>
             <w:lang w:val="en-GB"/>
@@ -3456,25 +3701,25 @@
         <w:r>
           <w:rPr>
             <w:lang w:val="en-GB"/>
-            <w:rPrChange w:id="341" w:author="Johnny Nguyen" w:date="2020-02-20T13:32:00Z">
+            <w:rPrChange w:id="378" w:author="Johnny Nguyen" w:date="2020-02-20T13:32:00Z">
               <w:rPr/>
             </w:rPrChange>
           </w:rPr>
           <w:t xml:space="preserve">hen, according to the J. Lieu and Al work, the reinforcement learning </w:t>
         </w:r>
       </w:ins>
-      <w:ins w:id="342" w:author="Johnny Nguyen" w:date="2020-02-20T13:31:00Z">
-        <w:r>
-          <w:rPr>
-            <w:lang w:val="en-GB"/>
-            <w:rPrChange w:id="343" w:author="Johnny Nguyen" w:date="2020-02-20T13:32:00Z">
+      <w:ins w:id="379" w:author="Johnny Nguyen" w:date="2020-02-20T13:31:00Z">
+        <w:r>
+          <w:rPr>
+            <w:lang w:val="en-GB"/>
+            <w:rPrChange w:id="380" w:author="Johnny Nguyen" w:date="2020-02-20T13:32:00Z">
               <w:rPr/>
             </w:rPrChange>
           </w:rPr>
           <w:t xml:space="preserve">used with another method kind could be used to </w:t>
         </w:r>
       </w:ins>
-      <w:ins w:id="344" w:author="Johnny Nguyen" w:date="2020-02-20T13:32:00Z">
+      <w:ins w:id="381" w:author="Johnny Nguyen" w:date="2020-02-20T13:32:00Z">
         <w:r>
           <w:rPr>
             <w:lang w:val="en-GB"/>
@@ -3482,22 +3727,22 @@
           <w:t xml:space="preserve">solve </w:t>
         </w:r>
       </w:ins>
-      <w:ins w:id="345" w:author="Johnny Nguyen" w:date="2020-02-20T13:31:00Z">
-        <w:r>
-          <w:rPr>
-            <w:lang w:val="en-GB"/>
-            <w:rPrChange w:id="346" w:author="Johnny Nguyen" w:date="2020-02-20T13:32:00Z">
+      <w:ins w:id="382" w:author="Johnny Nguyen" w:date="2020-02-20T13:31:00Z">
+        <w:r>
+          <w:rPr>
+            <w:lang w:val="en-GB"/>
+            <w:rPrChange w:id="383" w:author="Johnny Nguyen" w:date="2020-02-20T13:32:00Z">
               <w:rPr/>
             </w:rPrChange>
           </w:rPr>
           <w:t>the limited m</w:t>
         </w:r>
       </w:ins>
-      <w:ins w:id="347" w:author="Johnny Nguyen" w:date="2020-02-20T13:32:00Z">
-        <w:r>
-          <w:rPr>
-            <w:lang w:val="en-GB"/>
-            <w:rPrChange w:id="348" w:author="Johnny Nguyen" w:date="2020-02-20T13:32:00Z">
+      <w:ins w:id="384" w:author="Johnny Nguyen" w:date="2020-02-20T13:32:00Z">
+        <w:r>
+          <w:rPr>
+            <w:lang w:val="en-GB"/>
+            <w:rPrChange w:id="385" w:author="Johnny Nguyen" w:date="2020-02-20T13:32:00Z">
               <w:rPr/>
             </w:rPrChange>
           </w:rPr>
@@ -3512,7 +3757,7 @@
         <w:r>
           <w:rPr>
             <w:lang w:val="en-GB"/>
-            <w:rPrChange w:id="349" w:author="Johnny Nguyen" w:date="2020-02-20T13:32:00Z">
+            <w:rPrChange w:id="386" w:author="Johnny Nguyen" w:date="2020-02-20T13:32:00Z">
               <w:rPr/>
             </w:rPrChange>
           </w:rPr>
@@ -3525,18 +3770,18 @@
           <w:t>lem</w:t>
         </w:r>
       </w:ins>
-      <w:ins w:id="350" w:author="Johnny Nguyen" w:date="2020-02-20T13:30:00Z">
-        <w:r>
-          <w:rPr>
-            <w:lang w:val="en-GB"/>
-            <w:rPrChange w:id="351" w:author="Johnny Nguyen" w:date="2020-02-20T13:32:00Z">
+      <w:ins w:id="387" w:author="Johnny Nguyen" w:date="2020-02-20T13:30:00Z">
+        <w:r>
+          <w:rPr>
+            <w:lang w:val="en-GB"/>
+            <w:rPrChange w:id="388" w:author="Johnny Nguyen" w:date="2020-02-20T13:32:00Z">
               <w:rPr/>
             </w:rPrChange>
           </w:rPr>
           <w:t xml:space="preserve"> </w:t>
         </w:r>
       </w:ins>
-      <w:ins w:id="352" w:author="Johnny Nguyen" w:date="2020-02-20T13:32:00Z">
+      <w:ins w:id="389" w:author="Johnny Nguyen" w:date="2020-02-20T13:32:00Z">
         <w:r>
           <w:rPr>
             <w:lang w:val="en-GB"/>
@@ -3587,11 +3832,11 @@
           <w:t>.</w:t>
         </w:r>
       </w:ins>
-      <w:del w:id="353" w:author="Johnny Nguyen" w:date="2020-02-21T10:32:00Z">
-        <w:r>
-          <w:rPr>
-            <w:lang w:val="en-GB"/>
-            <w:rPrChange w:id="354" w:author="Johnny Nguyen" w:date="2020-02-20T13:32:00Z">
+      <w:del w:id="390" w:author="Johnny Nguyen" w:date="2020-02-21T10:32:00Z">
+        <w:r>
+          <w:rPr>
+            <w:lang w:val="en-GB"/>
+            <w:rPrChange w:id="391" w:author="Johnny Nguyen" w:date="2020-02-20T13:32:00Z">
               <w:rPr/>
             </w:rPrChange>
           </w:rPr>
@@ -3600,7 +3845,7 @@
         <w:r>
           <w:rPr>
             <w:lang w:val="en-GB"/>
-            <w:rPrChange w:id="355" w:author="Johnny Nguyen" w:date="2020-02-20T13:32:00Z">
+            <w:rPrChange w:id="392" w:author="Johnny Nguyen" w:date="2020-02-20T13:32:00Z">
               <w:rPr/>
             </w:rPrChange>
           </w:rPr>
@@ -3609,7 +3854,7 @@
         <w:r>
           <w:rPr>
             <w:lang w:val="en-GB"/>
-            <w:rPrChange w:id="356" w:author="Johnny Nguyen" w:date="2020-02-20T13:32:00Z">
+            <w:rPrChange w:id="393" w:author="Johnny Nguyen" w:date="2020-02-20T13:32:00Z">
               <w:rPr/>
             </w:rPrChange>
           </w:rPr>
@@ -3618,7 +3863,7 @@
         <w:r>
           <w:rPr>
             <w:lang w:val="en-GB"/>
-            <w:rPrChange w:id="357" w:author="Johnny Nguyen" w:date="2020-02-20T13:32:00Z">
+            <w:rPrChange w:id="394" w:author="Johnny Nguyen" w:date="2020-02-20T13:32:00Z">
               <w:rPr/>
             </w:rPrChange>
           </w:rPr>
@@ -3627,7 +3872,7 @@
         <w:r>
           <w:rPr>
             <w:lang w:val="en-GB"/>
-            <w:rPrChange w:id="358" w:author="Johnny Nguyen" w:date="2020-02-20T13:32:00Z">
+            <w:rPrChange w:id="395" w:author="Johnny Nguyen" w:date="2020-02-20T13:32:00Z">
               <w:rPr/>
             </w:rPrChange>
           </w:rPr>
@@ -3636,16 +3881,16 @@
         <w:r>
           <w:rPr>
             <w:lang w:val="en-GB"/>
-            <w:rPrChange w:id="359" w:author="Johnny Nguyen" w:date="2020-02-20T13:32:00Z">
-              <w:rPr/>
-            </w:rPrChange>
-          </w:rPr>
-          <w:delText>é</w:delText>
-        </w:r>
-        <w:r>
-          <w:rPr>
-            <w:lang w:val="en-GB"/>
-            <w:rPrChange w:id="360" w:author="Johnny Nguyen" w:date="2020-02-20T13:32:00Z">
+            <w:rPrChange w:id="396" w:author="Johnny Nguyen" w:date="2020-02-20T13:32:00Z">
+              <w:rPr/>
+            </w:rPrChange>
+          </w:rPr>
+          <w:delText>é</w:delText>
+        </w:r>
+        <w:r>
+          <w:rPr>
+            <w:lang w:val="en-GB"/>
+            <w:rPrChange w:id="397" w:author="Johnny Nguyen" w:date="2020-02-20T13:32:00Z">
               <w:rPr/>
             </w:rPrChange>
           </w:rPr>
@@ -3654,16 +3899,16 @@
         <w:r>
           <w:rPr>
             <w:lang w:val="en-GB"/>
-            <w:rPrChange w:id="361" w:author="Johnny Nguyen" w:date="2020-02-20T13:32:00Z">
-              <w:rPr/>
-            </w:rPrChange>
-          </w:rPr>
-          <w:delText>é</w:delText>
-        </w:r>
-        <w:r>
-          <w:rPr>
-            <w:lang w:val="en-GB"/>
-            <w:rPrChange w:id="362" w:author="Johnny Nguyen" w:date="2020-02-20T13:32:00Z">
+            <w:rPrChange w:id="398" w:author="Johnny Nguyen" w:date="2020-02-20T13:32:00Z">
+              <w:rPr/>
+            </w:rPrChange>
+          </w:rPr>
+          <w:delText>é</w:delText>
+        </w:r>
+        <w:r>
+          <w:rPr>
+            <w:lang w:val="en-GB"/>
+            <w:rPrChange w:id="399" w:author="Johnny Nguyen" w:date="2020-02-20T13:32:00Z">
               <w:rPr/>
             </w:rPrChange>
           </w:rPr>
@@ -3672,16 +3917,16 @@
         <w:r>
           <w:rPr>
             <w:lang w:val="en-GB"/>
-            <w:rPrChange w:id="363" w:author="Johnny Nguyen" w:date="2020-02-20T13:32:00Z">
-              <w:rPr/>
-            </w:rPrChange>
-          </w:rPr>
-          <w:delText>é</w:delText>
-        </w:r>
-        <w:r>
-          <w:rPr>
-            <w:lang w:val="en-GB"/>
-            <w:rPrChange w:id="364" w:author="Johnny Nguyen" w:date="2020-02-20T13:32:00Z">
+            <w:rPrChange w:id="400" w:author="Johnny Nguyen" w:date="2020-02-20T13:32:00Z">
+              <w:rPr/>
+            </w:rPrChange>
+          </w:rPr>
+          <w:delText>é</w:delText>
+        </w:r>
+        <w:r>
+          <w:rPr>
+            <w:lang w:val="en-GB"/>
+            <w:rPrChange w:id="401" w:author="Johnny Nguyen" w:date="2020-02-20T13:32:00Z">
               <w:rPr/>
             </w:rPrChange>
           </w:rPr>
@@ -3690,7 +3935,7 @@
         <w:r>
           <w:rPr>
             <w:lang w:val="en-GB"/>
-            <w:rPrChange w:id="365" w:author="Johnny Nguyen" w:date="2020-02-20T13:32:00Z">
+            <w:rPrChange w:id="402" w:author="Johnny Nguyen" w:date="2020-02-20T13:32:00Z">
               <w:rPr/>
             </w:rPrChange>
           </w:rPr>
@@ -3699,7 +3944,7 @@
         <w:r>
           <w:rPr>
             <w:lang w:val="en-GB"/>
-            <w:rPrChange w:id="366" w:author="Johnny Nguyen" w:date="2020-02-20T13:32:00Z">
+            <w:rPrChange w:id="403" w:author="Johnny Nguyen" w:date="2020-02-20T13:32:00Z">
               <w:rPr/>
             </w:rPrChange>
           </w:rPr>
@@ -3708,16 +3953,16 @@
         <w:r>
           <w:rPr>
             <w:lang w:val="en-GB"/>
-            <w:rPrChange w:id="367" w:author="Johnny Nguyen" w:date="2020-02-20T13:32:00Z">
-              <w:rPr/>
-            </w:rPrChange>
-          </w:rPr>
-          <w:delText>é</w:delText>
-        </w:r>
-        <w:r>
-          <w:rPr>
-            <w:lang w:val="en-GB"/>
-            <w:rPrChange w:id="368" w:author="Johnny Nguyen" w:date="2020-02-20T13:32:00Z">
+            <w:rPrChange w:id="404" w:author="Johnny Nguyen" w:date="2020-02-20T13:32:00Z">
+              <w:rPr/>
+            </w:rPrChange>
+          </w:rPr>
+          <w:delText>é</w:delText>
+        </w:r>
+        <w:r>
+          <w:rPr>
+            <w:lang w:val="en-GB"/>
+            <w:rPrChange w:id="405" w:author="Johnny Nguyen" w:date="2020-02-20T13:32:00Z">
               <w:rPr/>
             </w:rPrChange>
           </w:rPr>
@@ -3726,16 +3971,16 @@
         <w:r>
           <w:rPr>
             <w:lang w:val="en-GB"/>
-            <w:rPrChange w:id="369" w:author="Johnny Nguyen" w:date="2020-02-20T13:32:00Z">
-              <w:rPr/>
-            </w:rPrChange>
-          </w:rPr>
-          <w:delText>é</w:delText>
-        </w:r>
-        <w:r>
-          <w:rPr>
-            <w:lang w:val="en-GB"/>
-            <w:rPrChange w:id="370" w:author="Johnny Nguyen" w:date="2020-02-20T13:32:00Z">
+            <w:rPrChange w:id="406" w:author="Johnny Nguyen" w:date="2020-02-20T13:32:00Z">
+              <w:rPr/>
+            </w:rPrChange>
+          </w:rPr>
+          <w:delText>é</w:delText>
+        </w:r>
+        <w:r>
+          <w:rPr>
+            <w:lang w:val="en-GB"/>
+            <w:rPrChange w:id="407" w:author="Johnny Nguyen" w:date="2020-02-20T13:32:00Z">
               <w:rPr/>
             </w:rPrChange>
           </w:rPr>
@@ -3744,7 +3989,7 @@
         <w:r>
           <w:rPr>
             <w:lang w:val="en-GB"/>
-            <w:rPrChange w:id="371" w:author="Johnny Nguyen" w:date="2020-02-20T13:32:00Z">
+            <w:rPrChange w:id="408" w:author="Johnny Nguyen" w:date="2020-02-20T13:32:00Z">
               <w:rPr/>
             </w:rPrChange>
           </w:rPr>
@@ -3753,7 +3998,7 @@
         <w:r>
           <w:rPr>
             <w:lang w:val="en-GB"/>
-            <w:rPrChange w:id="372" w:author="Johnny Nguyen" w:date="2020-02-20T13:32:00Z">
+            <w:rPrChange w:id="409" w:author="Johnny Nguyen" w:date="2020-02-20T13:32:00Z">
               <w:rPr/>
             </w:rPrChange>
           </w:rPr>
@@ -3762,16 +4007,16 @@
         <w:r>
           <w:rPr>
             <w:lang w:val="en-GB"/>
-            <w:rPrChange w:id="373" w:author="Johnny Nguyen" w:date="2020-02-20T13:32:00Z">
-              <w:rPr/>
-            </w:rPrChange>
-          </w:rPr>
-          <w:delText>é</w:delText>
-        </w:r>
-        <w:r>
-          <w:rPr>
-            <w:lang w:val="en-GB"/>
-            <w:rPrChange w:id="374" w:author="Johnny Nguyen" w:date="2020-02-20T13:32:00Z">
+            <w:rPrChange w:id="410" w:author="Johnny Nguyen" w:date="2020-02-20T13:32:00Z">
+              <w:rPr/>
+            </w:rPrChange>
+          </w:rPr>
+          <w:delText>é</w:delText>
+        </w:r>
+        <w:r>
+          <w:rPr>
+            <w:lang w:val="en-GB"/>
+            <w:rPrChange w:id="411" w:author="Johnny Nguyen" w:date="2020-02-20T13:32:00Z">
               <w:rPr/>
             </w:rPrChange>
           </w:rPr>
@@ -3780,16 +4025,16 @@
         <w:r>
           <w:rPr>
             <w:lang w:val="en-GB"/>
-            <w:rPrChange w:id="375" w:author="Johnny Nguyen" w:date="2020-02-20T13:32:00Z">
-              <w:rPr/>
-            </w:rPrChange>
-          </w:rPr>
-          <w:delText>é</w:delText>
-        </w:r>
-        <w:r>
-          <w:rPr>
-            <w:lang w:val="en-GB"/>
-            <w:rPrChange w:id="376" w:author="Johnny Nguyen" w:date="2020-02-20T13:32:00Z">
+            <w:rPrChange w:id="412" w:author="Johnny Nguyen" w:date="2020-02-20T13:32:00Z">
+              <w:rPr/>
+            </w:rPrChange>
+          </w:rPr>
+          <w:delText>é</w:delText>
+        </w:r>
+        <w:r>
+          <w:rPr>
+            <w:lang w:val="en-GB"/>
+            <w:rPrChange w:id="413" w:author="Johnny Nguyen" w:date="2020-02-20T13:32:00Z">
               <w:rPr/>
             </w:rPrChange>
           </w:rPr>
@@ -3801,7 +4046,7 @@
         <w:r>
           <w:rPr>
             <w:lang w:val="en-GB"/>
-            <w:rPrChange w:id="377" w:author="Johnny Nguyen" w:date="2020-02-20T13:32:00Z">
+            <w:rPrChange w:id="414" w:author="Johnny Nguyen" w:date="2020-02-20T13:32:00Z">
               <w:rPr/>
             </w:rPrChange>
           </w:rPr>
@@ -3814,7 +4059,7 @@
           <w:rPr>
             <w:rStyle w:val="Lienhypertexte"/>
             <w:lang w:val="en-GB"/>
-            <w:rPrChange w:id="378" w:author="Johnny Nguyen" w:date="2020-02-20T13:32:00Z">
+            <w:rPrChange w:id="415" w:author="Johnny Nguyen" w:date="2020-02-20T13:32:00Z">
               <w:rPr>
                 <w:rStyle w:val="Lienhypertexte"/>
               </w:rPr>
@@ -3831,7 +4076,7 @@
         <w:r>
           <w:rPr>
             <w:lang w:val="en-GB"/>
-            <w:rPrChange w:id="379" w:author="Johnny Nguyen" w:date="2020-02-20T13:32:00Z">
+            <w:rPrChange w:id="416" w:author="Johnny Nguyen" w:date="2020-02-20T13:32:00Z">
               <w:rPr/>
             </w:rPrChange>
           </w:rPr>
@@ -3840,7 +4085,7 @@
         <w:r>
           <w:rPr>
             <w:lang w:val="en-GB"/>
-            <w:rPrChange w:id="380" w:author="Johnny Nguyen" w:date="2020-02-20T13:32:00Z">
+            <w:rPrChange w:id="417" w:author="Johnny Nguyen" w:date="2020-02-20T13:32:00Z">
               <w:rPr/>
             </w:rPrChange>
           </w:rPr>
@@ -3850,13 +4095,13 @@
       <w:r>
         <w:rPr>
           <w:lang w:val="en-GB"/>
-          <w:rPrChange w:id="381" w:author="Johnny Nguyen" w:date="2020-02-20T13:32:00Z">
+          <w:rPrChange w:id="418" w:author="Johnny Nguyen" w:date="2020-02-20T13:32:00Z">
             <w:rPr/>
           </w:rPrChange>
         </w:rPr>
         <w:t xml:space="preserve"> </w:t>
       </w:r>
-      <w:ins w:id="382" w:author="Johnny Nguyen" w:date="2020-02-21T09:53:00Z">
+      <w:ins w:id="419" w:author="Johnny Nguyen" w:date="2020-02-21T09:53:00Z">
         <w:r>
           <w:rPr>
             <w:lang w:val="en-GB"/>
@@ -3866,14 +4111,14 @@
         <w:r>
           <w:rPr>
             <w:lang w:val="en-GB"/>
-            <w:rPrChange w:id="383" w:author="Johnny Nguyen" w:date="2020-02-21T09:53:00Z">
+            <w:rPrChange w:id="420" w:author="Johnny Nguyen" w:date="2020-02-21T09:53:00Z">
               <w:rPr/>
             </w:rPrChange>
           </w:rPr>
           <w:t xml:space="preserve">Knight, we must implement an algorithm which could answer to the quetsion that it </w:t>
         </w:r>
       </w:ins>
-      <w:ins w:id="384" w:author="Johnny Nguyen" w:date="2020-02-21T09:54:00Z">
+      <w:ins w:id="421" w:author="Johnny Nguyen" w:date="2020-02-21T09:54:00Z">
         <w:r>
           <w:rPr>
             <w:lang w:val="en-GB"/>
@@ -3893,7 +4138,7 @@
           <w:t>t assume to answer by an algorithm</w:t>
         </w:r>
       </w:ins>
-      <w:ins w:id="385" w:author="Johnny Nguyen" w:date="2020-02-21T10:26:00Z">
+      <w:ins w:id="422" w:author="Johnny Nguyen" w:date="2020-02-21T10:26:00Z">
         <w:r>
           <w:rPr>
             <w:lang w:val="en-GB"/>
@@ -3932,11 +4177,11 @@
           <w:fldChar w:fldCharType="end"/>
         </w:r>
       </w:ins>
-      <w:del w:id="386" w:author="Johnny Nguyen" w:date="2020-02-21T10:32:00Z">
-        <w:r>
-          <w:rPr>
-            <w:lang w:val="en-GB"/>
-            <w:rPrChange w:id="387" w:author="Johnny Nguyen" w:date="2020-02-21T09:53:00Z">
+      <w:del w:id="423" w:author="Johnny Nguyen" w:date="2020-02-21T10:32:00Z">
+        <w:r>
+          <w:rPr>
+            <w:lang w:val="en-GB"/>
+            <w:rPrChange w:id="424" w:author="Johnny Nguyen" w:date="2020-02-21T09:53:00Z">
               <w:rPr/>
             </w:rPrChange>
           </w:rPr>
@@ -3945,16 +4190,16 @@
         <w:r>
           <w:rPr>
             <w:lang w:val="en-GB"/>
-            <w:rPrChange w:id="388" w:author="Johnny Nguyen" w:date="2020-02-21T09:53:00Z">
-              <w:rPr/>
-            </w:rPrChange>
-          </w:rPr>
-          <w:delText>é</w:delText>
-        </w:r>
-        <w:r>
-          <w:rPr>
-            <w:lang w:val="en-GB"/>
-            <w:rPrChange w:id="389" w:author="Johnny Nguyen" w:date="2020-02-21T09:53:00Z">
+            <w:rPrChange w:id="425" w:author="Johnny Nguyen" w:date="2020-02-21T09:53:00Z">
+              <w:rPr/>
+            </w:rPrChange>
+          </w:rPr>
+          <w:delText>é</w:delText>
+        </w:r>
+        <w:r>
+          <w:rPr>
+            <w:lang w:val="en-GB"/>
+            <w:rPrChange w:id="426" w:author="Johnny Nguyen" w:date="2020-02-21T09:53:00Z">
               <w:rPr/>
             </w:rPrChange>
           </w:rPr>
@@ -3963,16 +4208,16 @@
         <w:r>
           <w:rPr>
             <w:lang w:val="en-GB"/>
-            <w:rPrChange w:id="390" w:author="Johnny Nguyen" w:date="2020-02-21T09:53:00Z">
-              <w:rPr/>
-            </w:rPrChange>
-          </w:rPr>
-          <w:delText>é</w:delText>
-        </w:r>
-        <w:r>
-          <w:rPr>
-            <w:lang w:val="en-GB"/>
-            <w:rPrChange w:id="391" w:author="Johnny Nguyen" w:date="2020-02-21T09:53:00Z">
+            <w:rPrChange w:id="427" w:author="Johnny Nguyen" w:date="2020-02-21T09:53:00Z">
+              <w:rPr/>
+            </w:rPrChange>
+          </w:rPr>
+          <w:delText>é</w:delText>
+        </w:r>
+        <w:r>
+          <w:rPr>
+            <w:lang w:val="en-GB"/>
+            <w:rPrChange w:id="428" w:author="Johnny Nguyen" w:date="2020-02-21T09:53:00Z">
               <w:rPr/>
             </w:rPrChange>
           </w:rPr>
@@ -3981,16 +4226,16 @@
         <w:r>
           <w:rPr>
             <w:lang w:val="en-GB"/>
-            <w:rPrChange w:id="392" w:author="Johnny Nguyen" w:date="2020-02-21T09:53:00Z">
-              <w:rPr/>
-            </w:rPrChange>
-          </w:rPr>
-          <w:delText>é</w:delText>
-        </w:r>
-        <w:r>
-          <w:rPr>
-            <w:lang w:val="en-GB"/>
-            <w:rPrChange w:id="393" w:author="Johnny Nguyen" w:date="2020-02-21T09:53:00Z">
+            <w:rPrChange w:id="429" w:author="Johnny Nguyen" w:date="2020-02-21T09:53:00Z">
+              <w:rPr/>
+            </w:rPrChange>
+          </w:rPr>
+          <w:delText>é</w:delText>
+        </w:r>
+        <w:r>
+          <w:rPr>
+            <w:lang w:val="en-GB"/>
+            <w:rPrChange w:id="430" w:author="Johnny Nguyen" w:date="2020-02-21T09:53:00Z">
               <w:rPr/>
             </w:rPrChange>
           </w:rPr>
@@ -3999,7 +4244,7 @@
         <w:r>
           <w:rPr>
             <w:lang w:val="en-GB"/>
-            <w:rPrChange w:id="394" w:author="Johnny Nguyen" w:date="2020-02-21T09:53:00Z">
+            <w:rPrChange w:id="431" w:author="Johnny Nguyen" w:date="2020-02-21T09:53:00Z">
               <w:rPr/>
             </w:rPrChange>
           </w:rPr>
@@ -4008,7 +4253,7 @@
         <w:r>
           <w:rPr>
             <w:lang w:val="en-GB"/>
-            <w:rPrChange w:id="395" w:author="Johnny Nguyen" w:date="2020-02-21T09:53:00Z">
+            <w:rPrChange w:id="432" w:author="Johnny Nguyen" w:date="2020-02-21T09:53:00Z">
               <w:rPr/>
             </w:rPrChange>
           </w:rPr>
@@ -4017,7 +4262,7 @@
         <w:r>
           <w:rPr>
             <w:lang w:val="en-GB"/>
-            <w:rPrChange w:id="396" w:author="Johnny Nguyen" w:date="2020-02-21T09:53:00Z">
+            <w:rPrChange w:id="433" w:author="Johnny Nguyen" w:date="2020-02-21T09:53:00Z">
               <w:rPr/>
             </w:rPrChange>
           </w:rPr>
@@ -4026,7 +4271,7 @@
         <w:r>
           <w:rPr>
             <w:lang w:val="en-GB"/>
-            <w:rPrChange w:id="397" w:author="Johnny Nguyen" w:date="2020-02-21T09:53:00Z">
+            <w:rPrChange w:id="434" w:author="Johnny Nguyen" w:date="2020-02-21T09:53:00Z">
               <w:rPr/>
             </w:rPrChange>
           </w:rPr>
@@ -4035,7 +4280,7 @@
         <w:r>
           <w:rPr>
             <w:lang w:val="en-GB"/>
-            <w:rPrChange w:id="398" w:author="Johnny Nguyen" w:date="2020-02-21T09:53:00Z">
+            <w:rPrChange w:id="435" w:author="Johnny Nguyen" w:date="2020-02-21T09:53:00Z">
               <w:rPr/>
             </w:rPrChange>
           </w:rPr>
@@ -4044,7 +4289,7 @@
         <w:r>
           <w:rPr>
             <w:lang w:val="en-GB"/>
-            <w:rPrChange w:id="399" w:author="Johnny Nguyen" w:date="2020-02-21T09:53:00Z">
+            <w:rPrChange w:id="436" w:author="Johnny Nguyen" w:date="2020-02-21T09:53:00Z">
               <w:rPr/>
             </w:rPrChange>
           </w:rPr>
@@ -4053,16 +4298,16 @@
         <w:r>
           <w:rPr>
             <w:lang w:val="en-GB"/>
-            <w:rPrChange w:id="400" w:author="Johnny Nguyen" w:date="2020-02-21T09:53:00Z">
-              <w:rPr/>
-            </w:rPrChange>
-          </w:rPr>
-          <w:delText>é</w:delText>
-        </w:r>
-        <w:r>
-          <w:rPr>
-            <w:lang w:val="en-GB"/>
-            <w:rPrChange w:id="401" w:author="Johnny Nguyen" w:date="2020-02-21T09:53:00Z">
+            <w:rPrChange w:id="437" w:author="Johnny Nguyen" w:date="2020-02-21T09:53:00Z">
+              <w:rPr/>
+            </w:rPrChange>
+          </w:rPr>
+          <w:delText>é</w:delText>
+        </w:r>
+        <w:r>
+          <w:rPr>
+            <w:lang w:val="en-GB"/>
+            <w:rPrChange w:id="438" w:author="Johnny Nguyen" w:date="2020-02-21T09:53:00Z">
               <w:rPr/>
             </w:rPrChange>
           </w:rPr>
@@ -4074,7 +4319,7 @@
         <w:r>
           <w:rPr>
             <w:lang w:val="en-GB"/>
-            <w:rPrChange w:id="402" w:author="Johnny Nguyen" w:date="2020-02-21T09:53:00Z">
+            <w:rPrChange w:id="439" w:author="Johnny Nguyen" w:date="2020-02-21T09:53:00Z">
               <w:rPr/>
             </w:rPrChange>
           </w:rPr>
@@ -4087,7 +4332,7 @@
           <w:rPr>
             <w:rStyle w:val="Lienhypertexte"/>
             <w:lang w:val="en-GB"/>
-            <w:rPrChange w:id="403" w:author="Johnny Nguyen" w:date="2020-02-21T09:53:00Z">
+            <w:rPrChange w:id="440" w:author="Johnny Nguyen" w:date="2020-02-21T09:53:00Z">
               <w:rPr>
                 <w:rStyle w:val="Lienhypertexte"/>
               </w:rPr>
@@ -4104,7 +4349,7 @@
         <w:r>
           <w:rPr>
             <w:lang w:val="en-GB"/>
-            <w:rPrChange w:id="404" w:author="Johnny Nguyen" w:date="2020-02-21T09:53:00Z">
+            <w:rPrChange w:id="441" w:author="Johnny Nguyen" w:date="2020-02-21T09:53:00Z">
               <w:rPr/>
             </w:rPrChange>
           </w:rPr>
@@ -4114,13 +4359,13 @@
       <w:r>
         <w:rPr>
           <w:lang w:val="en-GB"/>
-          <w:rPrChange w:id="405" w:author="Johnny Nguyen" w:date="2020-02-21T09:53:00Z">
+          <w:rPrChange w:id="442" w:author="Johnny Nguyen" w:date="2020-02-21T09:53:00Z">
             <w:rPr/>
           </w:rPrChange>
         </w:rPr>
         <w:t xml:space="preserve"> </w:t>
       </w:r>
-      <w:ins w:id="406" w:author="Johnny Nguyen" w:date="2020-02-21T10:26:00Z">
+      <w:ins w:id="443" w:author="Johnny Nguyen" w:date="2020-02-21T10:26:00Z">
         <w:r>
           <w:rPr>
             <w:lang w:val="en-GB"/>
@@ -4130,18 +4375,18 @@
         <w:r>
           <w:rPr>
             <w:lang w:val="en-GB"/>
-            <w:rPrChange w:id="407" w:author="Johnny Nguyen" w:date="2020-02-21T10:27:00Z">
+            <w:rPrChange w:id="444" w:author="Johnny Nguyen" w:date="2020-02-21T10:27:00Z">
               <w:rPr/>
             </w:rPrChange>
           </w:rPr>
           <w:t>arch done will look</w:t>
         </w:r>
       </w:ins>
-      <w:ins w:id="408" w:author="Johnny Nguyen" w:date="2020-02-21T10:27:00Z">
-        <w:r>
-          <w:rPr>
-            <w:lang w:val="en-GB"/>
-            <w:rPrChange w:id="409" w:author="Johnny Nguyen" w:date="2020-02-21T10:27:00Z">
+      <w:ins w:id="445" w:author="Johnny Nguyen" w:date="2020-02-21T10:27:00Z">
+        <w:r>
+          <w:rPr>
+            <w:lang w:val="en-GB"/>
+            <w:rPrChange w:id="446" w:author="Johnny Nguyen" w:date="2020-02-21T10:27:00Z">
               <w:rPr/>
             </w:rPrChange>
           </w:rPr>
@@ -4156,7 +4401,7 @@
         <w:r>
           <w:rPr>
             <w:lang w:val="en-GB"/>
-            <w:rPrChange w:id="410" w:author="Johnny Nguyen" w:date="2020-02-21T10:27:00Z">
+            <w:rPrChange w:id="447" w:author="Johnny Nguyen" w:date="2020-02-21T10:27:00Z">
               <w:rPr/>
             </w:rPrChange>
           </w:rPr>
@@ -4169,14 +4414,26 @@
           <w:t xml:space="preserve">n users and touchpad on 2D and 3D environment. </w:t>
         </w:r>
       </w:ins>
-      <w:ins w:id="411" w:author="Johnny Nguyen" w:date="2020-02-21T10:28:00Z">
-        <w:r>
+      <w:ins w:id="448" w:author="Johnny Nguyen" w:date="2020-02-21T10:28:00Z">
+        <w:r>
+          <w:rPr>
+            <w:lang w:val="en-GB"/>
+            <w:rPrChange w:id="449" w:author="Johnny Nguyen" w:date="2020-02-22T11:41:00Z">
+              <w:rPr/>
+            </w:rPrChange>
+          </w:rPr>
           <w:t>[</w:t>
         </w:r>
         <w:r>
           <w:fldChar w:fldCharType="begin"/>
         </w:r>
         <w:r>
+          <w:rPr>
+            <w:lang w:val="en-GB"/>
+            <w:rPrChange w:id="450" w:author="Johnny Nguyen" w:date="2020-02-22T11:41:00Z">
+              <w:rPr/>
+            </w:rPrChange>
+          </w:rPr>
           <w:instrText xml:space="preserve"> HYPERLINK "https://arxiv.org/pdf/1904.07802.pdf" </w:instrText>
         </w:r>
         <w:r>
@@ -4185,6 +4442,12 @@
         <w:r>
           <w:rPr>
             <w:rStyle w:val="Lienhypertexte"/>
+            <w:lang w:val="en-GB"/>
+            <w:rPrChange w:id="451" w:author="Johnny Nguyen" w:date="2020-02-22T11:41:00Z">
+              <w:rPr>
+                <w:rStyle w:val="Lienhypertexte"/>
+              </w:rPr>
+            </w:rPrChange>
           </w:rPr>
           <w:t>https://arxiv.org/pdf/1904.07802.pdf</w:t>
         </w:r>
@@ -4196,43 +4459,113 @@
           <w:fldChar w:fldCharType="end"/>
         </w:r>
         <w:r>
+          <w:rPr>
+            <w:lang w:val="en-GB"/>
+            <w:rPrChange w:id="452" w:author="Johnny Nguyen" w:date="2020-02-22T11:41:00Z">
+              <w:rPr/>
+            </w:rPrChange>
+          </w:rPr>
           <w:t xml:space="preserve">] </w:t>
         </w:r>
       </w:ins>
-      <w:bookmarkStart w:id="412" w:name="_GoBack"/>
-      <w:bookmarkEnd w:id="412"/>
-      <w:del w:id="413" w:author="Johnny Nguyen" w:date="2020-02-21T10:32:00Z">
-        <w:r>
+      <w:del w:id="453" w:author="Johnny Nguyen" w:date="2020-02-21T10:32:00Z">
+        <w:r>
+          <w:rPr>
+            <w:lang w:val="en-GB"/>
+            <w:rPrChange w:id="454" w:author="Johnny Nguyen" w:date="2020-02-22T11:41:00Z">
+              <w:rPr/>
+            </w:rPrChange>
+          </w:rPr>
           <w:delText>La recherche effectu</w:delText>
         </w:r>
         <w:r>
-          <w:delText>é</w:delText>
-        </w:r>
-        <w:r>
+          <w:rPr>
+            <w:lang w:val="en-GB"/>
+            <w:rPrChange w:id="455" w:author="Johnny Nguyen" w:date="2020-02-22T11:41:00Z">
+              <w:rPr/>
+            </w:rPrChange>
+          </w:rPr>
+          <w:delText>é</w:delText>
+        </w:r>
+        <w:r>
+          <w:rPr>
+            <w:lang w:val="en-GB"/>
+            <w:rPrChange w:id="456" w:author="Johnny Nguyen" w:date="2020-02-22T11:41:00Z">
+              <w:rPr/>
+            </w:rPrChange>
+          </w:rPr>
           <w:delText xml:space="preserve">e ressemblera </w:delText>
         </w:r>
         <w:r>
+          <w:rPr>
+            <w:lang w:val="en-GB"/>
+            <w:rPrChange w:id="457" w:author="Johnny Nguyen" w:date="2020-02-22T11:41:00Z">
+              <w:rPr/>
+            </w:rPrChange>
+          </w:rPr>
           <w:delText>à</w:delText>
         </w:r>
         <w:r>
+          <w:rPr>
+            <w:lang w:val="en-GB"/>
+            <w:rPrChange w:id="458" w:author="Johnny Nguyen" w:date="2020-02-22T11:41:00Z">
+              <w:rPr/>
+            </w:rPrChange>
+          </w:rPr>
           <w:delText xml:space="preserve"> celle </w:delText>
         </w:r>
         <w:r>
-          <w:delText>é</w:delText>
-        </w:r>
-        <w:r>
+          <w:rPr>
+            <w:lang w:val="en-GB"/>
+            <w:rPrChange w:id="459" w:author="Johnny Nguyen" w:date="2020-02-22T11:41:00Z">
+              <w:rPr/>
+            </w:rPrChange>
+          </w:rPr>
+          <w:delText>é</w:delText>
+        </w:r>
+        <w:r>
+          <w:rPr>
+            <w:lang w:val="en-GB"/>
+            <w:rPrChange w:id="460" w:author="Johnny Nguyen" w:date="2020-02-22T11:41:00Z">
+              <w:rPr/>
+            </w:rPrChange>
+          </w:rPr>
           <w:delText>mise par Q. Debard and Al sur les int</w:delText>
         </w:r>
         <w:r>
-          <w:delText>é</w:delText>
-        </w:r>
-        <w:r>
+          <w:rPr>
+            <w:lang w:val="en-GB"/>
+            <w:rPrChange w:id="461" w:author="Johnny Nguyen" w:date="2020-02-22T11:41:00Z">
+              <w:rPr/>
+            </w:rPrChange>
+          </w:rPr>
+          <w:delText>é</w:delText>
+        </w:r>
+        <w:r>
+          <w:rPr>
+            <w:lang w:val="en-GB"/>
+            <w:rPrChange w:id="462" w:author="Johnny Nguyen" w:date="2020-02-22T11:41:00Z">
+              <w:rPr/>
+            </w:rPrChange>
+          </w:rPr>
           <w:delText xml:space="preserve">ractions des utilisateurs avec le touchpad dans un environnement 2D </w:delText>
         </w:r>
         <w:r>
+          <w:rPr>
+            <w:lang w:val="en-GB"/>
+            <w:rPrChange w:id="463" w:author="Johnny Nguyen" w:date="2020-02-22T11:41:00Z">
+              <w:rPr/>
+            </w:rPrChange>
+          </w:rPr>
           <w:delText>à</w:delText>
         </w:r>
         <w:r>
+          <w:rPr>
+            <w:lang w:val="en-GB"/>
+            <w:rPrChange w:id="464" w:author="Johnny Nguyen" w:date="2020-02-22T11:41:00Z">
+              <w:rPr/>
+            </w:rPrChange>
+          </w:rPr>
           <w:delText xml:space="preserve"> 3D. </w:delText>
         </w:r>
         <w:r>
@@ -4247,7 +4580,7 @@
         <w:r>
           <w:rPr>
             <w:lang w:val="en-GB"/>
-            <w:rPrChange w:id="414" w:author="Johnny Nguyen" w:date="2020-02-21T10:31:00Z">
+            <w:rPrChange w:id="465" w:author="Johnny Nguyen" w:date="2020-02-21T10:31:00Z">
               <w:rPr/>
             </w:rPrChange>
           </w:rPr>
@@ -4324,18 +4657,77 @@
           <w:lang w:val="en-GB"/>
         </w:rPr>
       </w:pPr>
-      <w:r>
-        <w:rPr>
-          <w:lang w:val="en-GB"/>
-        </w:rPr>
-        <w:t>Record 1minute/10minute/</w:t>
-      </w:r>
-      <w:r>
-        <w:rPr>
-          <w:lang w:val="en-GB"/>
-        </w:rPr>
-        <w:t>1hour/1day</w:t>
-      </w:r>
+      <w:ins w:id="466" w:author="Johnny Nguyen" w:date="2020-02-22T11:41:00Z">
+        <w:r>
+          <w:rPr>
+            <w:lang w:val="en-GB"/>
+          </w:rPr>
+          <w:t xml:space="preserve">The dataset is composed of different interval records of image. It begins </w:t>
+        </w:r>
+      </w:ins>
+      <w:ins w:id="467" w:author="Johnny Nguyen" w:date="2020-02-22T11:42:00Z">
+        <w:r>
+          <w:rPr>
+            <w:lang w:val="en-GB"/>
+          </w:rPr>
+          <w:t xml:space="preserve">from </w:t>
+        </w:r>
+      </w:ins>
+      <w:ins w:id="468" w:author="Johnny Nguyen" w:date="2020-02-22T11:41:00Z">
+        <w:r>
+          <w:rPr>
+            <w:lang w:val="en-GB"/>
+          </w:rPr>
+          <w:t>1 minute</w:t>
+        </w:r>
+      </w:ins>
+      <w:ins w:id="469" w:author="Johnny Nguyen" w:date="2020-02-22T11:42:00Z">
+        <w:r>
+          <w:rPr>
+            <w:lang w:val="en-GB"/>
+          </w:rPr>
+          <w:t>, to 10 minute, to 1 hour to 1 day. In each recording, for every second our algorithm will record bet</w:t>
+        </w:r>
+      </w:ins>
+      <w:ins w:id="470" w:author="Johnny Nguyen" w:date="2020-02-22T11:43:00Z">
+        <w:r>
+          <w:rPr>
+            <w:lang w:val="en-GB"/>
+          </w:rPr>
+          <w:t xml:space="preserve">ween 10 </w:t>
+        </w:r>
+        <w:r>
+          <w:rPr>
+            <w:lang w:val="en-GB"/>
+          </w:rPr>
+          <w:lastRenderedPageBreak/>
+          <w:t>and 20 images, we try to the behavior of the human eyes which can see 26 images per seconds whe</w:t>
+        </w:r>
+      </w:ins>
+      <w:ins w:id="471" w:author="Johnny Nguyen" w:date="2020-02-22T11:44:00Z">
+        <w:r>
+          <w:rPr>
+            <w:lang w:val="en-GB"/>
+          </w:rPr>
+          <w:t>n he looks at a monitor.</w:t>
+        </w:r>
+      </w:ins>
+      <w:bookmarkStart w:id="472" w:name="_GoBack"/>
+      <w:bookmarkEnd w:id="472"/>
+      <w:del w:id="473" w:author="Johnny Nguyen" w:date="2020-02-22T11:44:00Z">
+        <w:r>
+          <w:rPr>
+            <w:lang w:val="en-GB"/>
+          </w:rPr>
+          <w:delText>Record 1minute/10minute/</w:delText>
+        </w:r>
+        <w:r>
+          <w:rPr>
+            <w:lang w:val="en-GB"/>
+          </w:rPr>
+          <w:delText>1hour/1day</w:delText>
+        </w:r>
+      </w:del>
     </w:p>
     <w:p>
       <w:pPr>
@@ -4360,7 +4752,6 @@
         <w:rPr>
           <w:lang w:val="en-GB"/>
         </w:rPr>
-        <w:lastRenderedPageBreak/>
         <w:t>Record yes/no for RL</w:t>
       </w:r>
     </w:p>
@@ -4539,7 +4930,7 @@
       <w:r>
         <w:rPr>
           <w:lang w:val="en-GB"/>
-          <w:rPrChange w:id="415" w:author="Johnny Nguyen" w:date="2020-02-18T07:48:00Z">
+          <w:rPrChange w:id="474" w:author="Johnny Nguyen" w:date="2020-02-18T07:48:00Z">
             <w:rPr/>
           </w:rPrChange>
         </w:rPr>
@@ -4746,6 +5137,7 @@
         </w:rPr>
       </w:pPr>
       <w:r>
+        <w:lastRenderedPageBreak/>
         <w:t xml:space="preserve">J. Cassel and C. Pelachaud, </w:t>
       </w:r>
       <w:r>
@@ -4786,7 +5178,6 @@
     </w:p>
     <w:p>
       <w:r>
-        <w:lastRenderedPageBreak/>
         <w:t xml:space="preserve">L. Julia, </w:t>
       </w:r>
       <w:r>
@@ -4870,7 +5261,7 @@
       <w:r>
         <w:rPr>
           <w:lang w:val="en-GB"/>
-          <w:rPrChange w:id="416" w:author="Johnny Nguyen" w:date="2020-02-18T07:48:00Z">
+          <w:rPrChange w:id="475" w:author="Johnny Nguyen" w:date="2020-02-18T07:48:00Z">
             <w:rPr/>
           </w:rPrChange>
         </w:rPr>
@@ -4961,7 +5352,7 @@
       <w:r>
         <w:rPr>
           <w:lang w:val="en-GB"/>
-          <w:rPrChange w:id="417" w:author="Johnny Nguyen" w:date="2020-02-18T07:48:00Z">
+          <w:rPrChange w:id="476" w:author="Johnny Nguyen" w:date="2020-02-18T07:48:00Z">
             <w:rPr/>
           </w:rPrChange>
         </w:rPr>
@@ -5027,7 +5418,7 @@
       <w:r>
         <w:rPr>
           <w:lang w:val="en-GB"/>
-          <w:rPrChange w:id="418" w:author="Johnny Nguyen" w:date="2020-02-18T07:48:00Z">
+          <w:rPrChange w:id="477" w:author="Johnny Nguyen" w:date="2020-02-18T07:48:00Z">
             <w:rPr/>
           </w:rPrChange>
         </w:rPr>
@@ -5093,7 +5484,7 @@
       <w:r>
         <w:rPr>
           <w:lang w:val="en-GB"/>
-          <w:rPrChange w:id="419" w:author="Johnny Nguyen" w:date="2020-02-18T07:48:00Z">
+          <w:rPrChange w:id="478" w:author="Johnny Nguyen" w:date="2020-02-18T07:48:00Z">
             <w:rPr/>
           </w:rPrChange>
         </w:rPr>
@@ -5165,7 +5556,7 @@
       <w:r>
         <w:rPr>
           <w:lang w:val="en-GB"/>
-          <w:rPrChange w:id="420" w:author="Johnny Nguyen" w:date="2020-02-18T07:48:00Z">
+          <w:rPrChange w:id="479" w:author="Johnny Nguyen" w:date="2020-02-18T07:48:00Z">
             <w:rPr/>
           </w:rPrChange>
         </w:rPr>
@@ -5213,7 +5604,7 @@
       <w:r>
         <w:rPr>
           <w:lang w:val="en-GB"/>
-          <w:rPrChange w:id="421" w:author="Johnny Nguyen" w:date="2020-02-18T07:48:00Z">
+          <w:rPrChange w:id="480" w:author="Johnny Nguyen" w:date="2020-02-18T07:48:00Z">
             <w:rPr/>
           </w:rPrChange>
         </w:rPr>
@@ -5280,7 +5671,7 @@
       <w:r>
         <w:rPr>
           <w:lang w:val="en-GB"/>
-          <w:rPrChange w:id="422" w:author="Johnny Nguyen" w:date="2020-02-18T07:48:00Z">
+          <w:rPrChange w:id="481" w:author="Johnny Nguyen" w:date="2020-02-18T07:48:00Z">
             <w:rPr/>
           </w:rPrChange>
         </w:rPr>
@@ -5346,7 +5737,7 @@
       <w:r>
         <w:rPr>
           <w:lang w:val="en-GB"/>
-          <w:rPrChange w:id="423" w:author="Johnny Nguyen" w:date="2020-02-18T07:48:00Z">
+          <w:rPrChange w:id="482" w:author="Johnny Nguyen" w:date="2020-02-18T07:48:00Z">
             <w:rPr/>
           </w:rPrChange>
         </w:rPr>
@@ -5431,7 +5822,7 @@
       <w:r>
         <w:rPr>
           <w:lang w:val="en-GB"/>
-          <w:rPrChange w:id="424" w:author="Johnny Nguyen" w:date="2020-02-18T07:48:00Z">
+          <w:rPrChange w:id="483" w:author="Johnny Nguyen" w:date="2020-02-18T07:48:00Z">
             <w:rPr/>
           </w:rPrChange>
         </w:rPr>

</xml_diff>

<commit_message>
#8 Image explains in dataset and features in report
</commit_message>
<xml_diff>
--- a/SAI_report.docx
+++ b/SAI_report.docx
@@ -3098,13 +3098,31 @@
           <w:del w:id="302" w:author="Johnny Nguyen" w:date="2020-02-20T10:59:00Z"/>
           <w:strike/>
           <w:lang w:val="en-GB"/>
-          <w:rPrChange w:id="303" w:author="Johnny Nguyen" w:date="2020-02-22T11:41:00Z">
-            <w:rPr>
-              <w:del w:id="304" w:author="Johnny Nguyen" w:date="2020-02-20T10:59:00Z"/>
-              <w:strike/>
-              <w:lang w:val="en-GB"/>
-            </w:rPr>
-          </w:rPrChange>
+        </w:rPr>
+      </w:pPr>
+      <w:del w:id="303" w:author="Johnny Nguyen" w:date="2020-02-20T10:59:00Z">
+        <w:r>
+          <w:rPr>
+            <w:strike/>
+            <w:lang w:val="en-GB"/>
+          </w:rPr>
+          <w:delText>Siri, google assistant, Alexa =&gt; predefine commands</w:delText>
+        </w:r>
+        <w:r>
+          <w:rPr>
+            <w:strike/>
+            <w:lang w:val="en-GB"/>
+          </w:rPr>
+          <w:delText xml:space="preserve"> </w:delText>
+        </w:r>
+      </w:del>
+    </w:p>
+    <w:p>
+      <w:pPr>
+        <w:rPr>
+          <w:del w:id="304" w:author="Johnny Nguyen" w:date="2020-02-20T10:59:00Z"/>
+          <w:strike/>
+          <w:lang w:val="en-GB"/>
         </w:rPr>
       </w:pPr>
       <w:del w:id="305" w:author="Johnny Nguyen" w:date="2020-02-20T10:59:00Z">
@@ -3112,27 +3130,26 @@
           <w:rPr>
             <w:strike/>
             <w:lang w:val="en-GB"/>
-            <w:rPrChange w:id="306" w:author="Johnny Nguyen" w:date="2020-02-22T11:41:00Z">
-              <w:rPr>
-                <w:strike/>
-                <w:lang w:val="en-GB"/>
-              </w:rPr>
-            </w:rPrChange>
-          </w:rPr>
-          <w:delText>Siri, google assistant, Alexa =&gt; predefine commands</w:delText>
-        </w:r>
+          </w:rPr>
+          <w:delText>Explain to create a command on google assistant (action)</w:delText>
+        </w:r>
+      </w:del>
+    </w:p>
+    <w:p>
+      <w:pPr>
+        <w:rPr>
+          <w:del w:id="306" w:author="Johnny Nguyen" w:date="2020-02-20T10:59:00Z"/>
+          <w:strike/>
+          <w:lang w:val="en-GB"/>
+        </w:rPr>
+      </w:pPr>
+      <w:del w:id="307" w:author="Johnny Nguyen" w:date="2020-02-20T10:59:00Z">
         <w:r>
           <w:rPr>
             <w:strike/>
             <w:lang w:val="en-GB"/>
-            <w:rPrChange w:id="307" w:author="Johnny Nguyen" w:date="2020-02-22T11:41:00Z">
-              <w:rPr>
-                <w:strike/>
-                <w:lang w:val="en-GB"/>
-              </w:rPr>
-            </w:rPrChange>
-          </w:rPr>
-          <w:delText xml:space="preserve"> </w:delText>
+          </w:rPr>
+          <w:delText>Explain to create a command on google assistant (skill)</w:delText>
         </w:r>
       </w:del>
     </w:p>
@@ -3142,13 +3159,25 @@
           <w:del w:id="308" w:author="Johnny Nguyen" w:date="2020-02-20T10:59:00Z"/>
           <w:strike/>
           <w:lang w:val="en-GB"/>
-          <w:rPrChange w:id="309" w:author="Johnny Nguyen" w:date="2020-02-22T11:41:00Z">
-            <w:rPr>
-              <w:del w:id="310" w:author="Johnny Nguyen" w:date="2020-02-20T10:59:00Z"/>
-              <w:strike/>
-              <w:lang w:val="en-GB"/>
-            </w:rPr>
-          </w:rPrChange>
+        </w:rPr>
+      </w:pPr>
+      <w:del w:id="309" w:author="Johnny Nguyen" w:date="2020-02-20T10:59:00Z">
+        <w:r>
+          <w:rPr>
+            <w:strike/>
+            <w:lang w:val="en-GB"/>
+          </w:rPr>
+          <w:lastRenderedPageBreak/>
+          <w:delText>Explain the others ?</w:delText>
+        </w:r>
+      </w:del>
+    </w:p>
+    <w:p>
+      <w:pPr>
+        <w:rPr>
+          <w:del w:id="310" w:author="Johnny Nguyen" w:date="2020-02-20T10:59:00Z"/>
+          <w:strike/>
+          <w:lang w:val="en-GB"/>
         </w:rPr>
       </w:pPr>
       <w:del w:id="311" w:author="Johnny Nguyen" w:date="2020-02-20T10:59:00Z">
@@ -3156,45 +3185,62 @@
           <w:rPr>
             <w:strike/>
             <w:lang w:val="en-GB"/>
-            <w:rPrChange w:id="312" w:author="Johnny Nguyen" w:date="2020-02-22T11:41:00Z">
-              <w:rPr>
-                <w:strike/>
-                <w:lang w:val="en-GB"/>
-              </w:rPr>
-            </w:rPrChange>
-          </w:rPr>
-          <w:delText>Explain to create a command on google assistant (action)</w:delText>
+          </w:rPr>
+          <w:delText>Ref1 robot et IA</w:delText>
         </w:r>
       </w:del>
     </w:p>
     <w:p>
       <w:pPr>
         <w:rPr>
-          <w:del w:id="313" w:author="Johnny Nguyen" w:date="2020-02-20T10:59:00Z"/>
+          <w:del w:id="312" w:author="Johnny Nguyen" w:date="2020-02-20T10:59:00Z"/>
           <w:strike/>
           <w:lang w:val="en-GB"/>
-          <w:rPrChange w:id="314" w:author="Johnny Nguyen" w:date="2020-02-22T11:41:00Z">
-            <w:rPr>
-              <w:del w:id="315" w:author="Johnny Nguyen" w:date="2020-02-20T10:59:00Z"/>
-              <w:strike/>
-              <w:lang w:val="en-GB"/>
-            </w:rPr>
-          </w:rPrChange>
-        </w:rPr>
-      </w:pPr>
-      <w:del w:id="316" w:author="Johnny Nguyen" w:date="2020-02-20T10:59:00Z">
+        </w:rPr>
+      </w:pPr>
+      <w:del w:id="313" w:author="Johnny Nguyen" w:date="2020-02-20T10:59:00Z">
         <w:r>
           <w:rPr>
             <w:strike/>
             <w:lang w:val="en-GB"/>
-            <w:rPrChange w:id="317" w:author="Johnny Nguyen" w:date="2020-02-22T11:41:00Z">
-              <w:rPr>
-                <w:strike/>
-                <w:lang w:val="en-GB"/>
-              </w:rPr>
-            </w:rPrChange>
-          </w:rPr>
-          <w:delText>Explain to create a command on google assistant (skill)</w:delText>
+          </w:rPr>
+          <w:delText>Ref2 virtual assistant</w:delText>
+        </w:r>
+      </w:del>
+    </w:p>
+    <w:p>
+      <w:pPr>
+        <w:rPr>
+          <w:del w:id="314" w:author="Johnny Nguyen" w:date="2020-02-20T10:59:00Z"/>
+          <w:strike/>
+          <w:lang w:val="en-GB"/>
+        </w:rPr>
+      </w:pPr>
+      <w:del w:id="315" w:author="Johnny Nguyen" w:date="2020-02-20T10:59:00Z">
+        <w:r>
+          <w:rPr>
+            <w:strike/>
+            <w:lang w:val="en-GB"/>
+          </w:rPr>
+          <w:delText>Another way to create a command =&gt; RL on voice and mouse move/click</w:delText>
+        </w:r>
+      </w:del>
+    </w:p>
+    <w:p>
+      <w:pPr>
+        <w:rPr>
+          <w:del w:id="316" w:author="Johnny Nguyen" w:date="2020-02-20T10:59:00Z"/>
+          <w:strike/>
+          <w:lang w:val="en-GB"/>
+        </w:rPr>
+      </w:pPr>
+      <w:del w:id="317" w:author="Johnny Nguyen" w:date="2020-02-20T10:59:00Z">
+        <w:r>
+          <w:rPr>
+            <w:strike/>
+            <w:lang w:val="en-GB"/>
+          </w:rPr>
+          <w:delText>Hypothesis to test</w:delText>
         </w:r>
       </w:del>
     </w:p>
@@ -3204,13 +3250,24 @@
           <w:del w:id="318" w:author="Johnny Nguyen" w:date="2020-02-20T10:59:00Z"/>
           <w:strike/>
           <w:lang w:val="en-GB"/>
-          <w:rPrChange w:id="319" w:author="Johnny Nguyen" w:date="2020-02-22T11:41:00Z">
-            <w:rPr>
-              <w:del w:id="320" w:author="Johnny Nguyen" w:date="2020-02-20T10:59:00Z"/>
-              <w:strike/>
-              <w:lang w:val="en-GB"/>
-            </w:rPr>
-          </w:rPrChange>
+        </w:rPr>
+      </w:pPr>
+      <w:del w:id="319" w:author="Johnny Nguyen" w:date="2020-02-20T10:59:00Z">
+        <w:r>
+          <w:rPr>
+            <w:strike/>
+            <w:lang w:val="en-GB"/>
+          </w:rPr>
+          <w:delText>Explain the voice</w:delText>
+        </w:r>
+      </w:del>
+    </w:p>
+    <w:p>
+      <w:pPr>
+        <w:rPr>
+          <w:del w:id="320" w:author="Johnny Nguyen" w:date="2020-02-20T10:59:00Z"/>
+          <w:strike/>
+          <w:lang w:val="en-GB"/>
         </w:rPr>
       </w:pPr>
       <w:del w:id="321" w:author="Johnny Nguyen" w:date="2020-02-20T10:59:00Z">
@@ -3218,417 +3275,151 @@
           <w:rPr>
             <w:strike/>
             <w:lang w:val="en-GB"/>
-            <w:rPrChange w:id="322" w:author="Johnny Nguyen" w:date="2020-02-22T11:41:00Z">
-              <w:rPr>
-                <w:strike/>
-                <w:lang w:val="en-GB"/>
-              </w:rPr>
-            </w:rPrChange>
-          </w:rPr>
-          <w:lastRenderedPageBreak/>
-          <w:delText>Explain the others ?</w:delText>
+          </w:rPr>
+          <w:delText>Explain the mouse move/click</w:delText>
         </w:r>
       </w:del>
     </w:p>
     <w:p>
       <w:pPr>
         <w:rPr>
-          <w:del w:id="323" w:author="Johnny Nguyen" w:date="2020-02-20T10:59:00Z"/>
+          <w:del w:id="322" w:author="Johnny Nguyen" w:date="2020-02-20T10:59:00Z"/>
           <w:strike/>
           <w:lang w:val="en-GB"/>
-          <w:rPrChange w:id="324" w:author="Johnny Nguyen" w:date="2020-02-22T11:41:00Z">
-            <w:rPr>
-              <w:del w:id="325" w:author="Johnny Nguyen" w:date="2020-02-20T10:59:00Z"/>
-              <w:strike/>
-              <w:lang w:val="en-GB"/>
-            </w:rPr>
-          </w:rPrChange>
-        </w:rPr>
-      </w:pPr>
-      <w:del w:id="326" w:author="Johnny Nguyen" w:date="2020-02-20T10:59:00Z">
+        </w:rPr>
+      </w:pPr>
+      <w:del w:id="323" w:author="Johnny Nguyen" w:date="2020-02-20T10:59:00Z">
         <w:r>
           <w:rPr>
             <w:strike/>
             <w:lang w:val="en-GB"/>
-            <w:rPrChange w:id="327" w:author="Johnny Nguyen" w:date="2020-02-22T11:41:00Z">
-              <w:rPr>
-                <w:strike/>
-                <w:lang w:val="en-GB"/>
-              </w:rPr>
-            </w:rPrChange>
-          </w:rPr>
-          <w:delText>Ref1 robot et IA</w:delText>
+          </w:rPr>
+          <w:delText>Objective: create a</w:delText>
+        </w:r>
+        <w:r>
+          <w:rPr>
+            <w:strike/>
+            <w:lang w:val="en-GB"/>
+          </w:rPr>
+          <w:delText xml:space="preserve">n </w:delText>
+        </w:r>
+        <w:r>
+          <w:rPr>
+            <w:strike/>
+            <w:lang w:val="en-GB"/>
+          </w:rPr>
+          <w:delText xml:space="preserve">ecological </w:delText>
+        </w:r>
+        <w:r>
+          <w:rPr>
+            <w:strike/>
+            <w:lang w:val="en-GB"/>
+          </w:rPr>
+          <w:delText xml:space="preserve">artificial intelligent </w:delText>
+        </w:r>
+        <w:r>
+          <w:rPr>
+            <w:strike/>
+            <w:lang w:val="en-GB"/>
+          </w:rPr>
+          <w:delText>assistant</w:delText>
         </w:r>
       </w:del>
     </w:p>
     <w:p>
       <w:pPr>
         <w:rPr>
-          <w:del w:id="328" w:author="Johnny Nguyen" w:date="2020-02-20T10:59:00Z"/>
+          <w:del w:id="324" w:author="Johnny Nguyen" w:date="2020-02-20T10:59:00Z"/>
           <w:strike/>
           <w:lang w:val="en-GB"/>
-          <w:rPrChange w:id="329" w:author="Johnny Nguyen" w:date="2020-02-22T11:41:00Z">
-            <w:rPr>
-              <w:del w:id="330" w:author="Johnny Nguyen" w:date="2020-02-20T10:59:00Z"/>
-              <w:strike/>
-              <w:lang w:val="en-GB"/>
-            </w:rPr>
-          </w:rPrChange>
-        </w:rPr>
-      </w:pPr>
-      <w:del w:id="331" w:author="Johnny Nguyen" w:date="2020-02-20T10:59:00Z">
+        </w:rPr>
+      </w:pPr>
+      <w:del w:id="325" w:author="Johnny Nguyen" w:date="2020-02-20T10:59:00Z">
         <w:r>
           <w:rPr>
             <w:strike/>
             <w:lang w:val="en-GB"/>
-            <w:rPrChange w:id="332" w:author="Johnny Nguyen" w:date="2020-02-22T11:41:00Z">
-              <w:rPr>
-                <w:strike/>
-                <w:lang w:val="en-GB"/>
-              </w:rPr>
-            </w:rPrChange>
-          </w:rPr>
-          <w:delText>Ref2 virtual assistant</w:delText>
+          </w:rPr>
+          <w:delText>How to solve it ?</w:delText>
         </w:r>
       </w:del>
     </w:p>
     <w:p>
       <w:pPr>
         <w:rPr>
-          <w:del w:id="333" w:author="Johnny Nguyen" w:date="2020-02-20T10:59:00Z"/>
+          <w:del w:id="326" w:author="Johnny Nguyen" w:date="2020-02-20T10:59:00Z"/>
           <w:strike/>
           <w:lang w:val="en-GB"/>
-          <w:rPrChange w:id="334" w:author="Johnny Nguyen" w:date="2020-02-22T11:41:00Z">
-            <w:rPr>
-              <w:del w:id="335" w:author="Johnny Nguyen" w:date="2020-02-20T10:59:00Z"/>
-              <w:strike/>
-              <w:lang w:val="en-GB"/>
-            </w:rPr>
-          </w:rPrChange>
-        </w:rPr>
-      </w:pPr>
-      <w:del w:id="336" w:author="Johnny Nguyen" w:date="2020-02-20T10:59:00Z">
+        </w:rPr>
+      </w:pPr>
+      <w:del w:id="327" w:author="Johnny Nguyen" w:date="2020-02-20T10:59:00Z">
         <w:r>
           <w:rPr>
             <w:strike/>
             <w:lang w:val="en-GB"/>
-            <w:rPrChange w:id="337" w:author="Johnny Nguyen" w:date="2020-02-22T11:41:00Z">
-              <w:rPr>
-                <w:strike/>
-                <w:lang w:val="en-GB"/>
-              </w:rPr>
-            </w:rPrChange>
-          </w:rPr>
-          <w:delText>Another way to create a command =&gt; RL on voice and mouse move/click</w:delText>
+          </w:rPr>
+          <w:delText>What are the mains results ?</w:delText>
         </w:r>
       </w:del>
     </w:p>
     <w:p>
       <w:pPr>
         <w:rPr>
-          <w:del w:id="338" w:author="Johnny Nguyen" w:date="2020-02-20T10:59:00Z"/>
-          <w:strike/>
-          <w:lang w:val="en-GB"/>
-          <w:rPrChange w:id="339" w:author="Johnny Nguyen" w:date="2020-02-22T11:41:00Z">
-            <w:rPr>
-              <w:del w:id="340" w:author="Johnny Nguyen" w:date="2020-02-20T10:59:00Z"/>
-              <w:strike/>
-              <w:lang w:val="en-GB"/>
-            </w:rPr>
-          </w:rPrChange>
-        </w:rPr>
-      </w:pPr>
-      <w:del w:id="341" w:author="Johnny Nguyen" w:date="2020-02-20T10:59:00Z">
-        <w:r>
-          <w:rPr>
-            <w:strike/>
-            <w:lang w:val="en-GB"/>
-            <w:rPrChange w:id="342" w:author="Johnny Nguyen" w:date="2020-02-22T11:41:00Z">
-              <w:rPr>
-                <w:strike/>
-                <w:lang w:val="en-GB"/>
-              </w:rPr>
-            </w:rPrChange>
-          </w:rPr>
-          <w:delText>Hypothesis to test</w:delText>
+          <w:lang w:val="en-GB"/>
+        </w:rPr>
+      </w:pPr>
+    </w:p>
+    <w:p>
+      <w:pPr>
+        <w:rPr>
+          <w:lang w:val="en-GB"/>
+        </w:rPr>
+      </w:pPr>
+    </w:p>
+    <w:p>
+      <w:r>
+        <w:t>Related work</w:t>
+      </w:r>
+    </w:p>
+    <w:p>
+      <w:pPr>
+        <w:rPr>
+          <w:del w:id="328" w:author="Johnny Nguyen" w:date="2020-02-21T10:32:00Z"/>
+        </w:rPr>
+      </w:pPr>
+      <w:del w:id="329" w:author="Johnny Nguyen" w:date="2020-02-21T10:32:00Z">
+        <w:r>
+          <w:delText>Compar</w:delText>
+        </w:r>
+        <w:r>
+          <w:delText>é</w:delText>
+        </w:r>
+        <w:r>
+          <w:delText xml:space="preserve"> avec un travail d</w:delText>
+        </w:r>
+        <w:r>
+          <w:delText>é</w:delText>
+        </w:r>
+        <w:r>
+          <w:delText>j</w:delText>
+        </w:r>
+        <w:r>
+          <w:delText>à</w:delText>
+        </w:r>
+        <w:r>
+          <w:delText xml:space="preserve"> effectu</w:delText>
+        </w:r>
+        <w:r>
+          <w:delText>é</w:delText>
+        </w:r>
+        <w:r>
+          <w:delText xml:space="preserve"> existant</w:delText>
         </w:r>
       </w:del>
     </w:p>
     <w:p>
       <w:pPr>
         <w:rPr>
-          <w:del w:id="343" w:author="Johnny Nguyen" w:date="2020-02-20T10:59:00Z"/>
-          <w:strike/>
-          <w:lang w:val="en-GB"/>
-          <w:rPrChange w:id="344" w:author="Johnny Nguyen" w:date="2020-02-22T11:41:00Z">
-            <w:rPr>
-              <w:del w:id="345" w:author="Johnny Nguyen" w:date="2020-02-20T10:59:00Z"/>
-              <w:strike/>
-              <w:lang w:val="en-GB"/>
-            </w:rPr>
-          </w:rPrChange>
-        </w:rPr>
-      </w:pPr>
-      <w:del w:id="346" w:author="Johnny Nguyen" w:date="2020-02-20T10:59:00Z">
-        <w:r>
-          <w:rPr>
-            <w:strike/>
-            <w:lang w:val="en-GB"/>
-            <w:rPrChange w:id="347" w:author="Johnny Nguyen" w:date="2020-02-22T11:41:00Z">
-              <w:rPr>
-                <w:strike/>
-                <w:lang w:val="en-GB"/>
-              </w:rPr>
-            </w:rPrChange>
-          </w:rPr>
-          <w:delText>Explain the voice</w:delText>
-        </w:r>
-      </w:del>
-    </w:p>
-    <w:p>
-      <w:pPr>
-        <w:rPr>
-          <w:del w:id="348" w:author="Johnny Nguyen" w:date="2020-02-20T10:59:00Z"/>
-          <w:strike/>
-          <w:lang w:val="en-GB"/>
-          <w:rPrChange w:id="349" w:author="Johnny Nguyen" w:date="2020-02-22T11:41:00Z">
-            <w:rPr>
-              <w:del w:id="350" w:author="Johnny Nguyen" w:date="2020-02-20T10:59:00Z"/>
-              <w:strike/>
-              <w:lang w:val="en-GB"/>
-            </w:rPr>
-          </w:rPrChange>
-        </w:rPr>
-      </w:pPr>
-      <w:del w:id="351" w:author="Johnny Nguyen" w:date="2020-02-20T10:59:00Z">
-        <w:r>
-          <w:rPr>
-            <w:strike/>
-            <w:lang w:val="en-GB"/>
-            <w:rPrChange w:id="352" w:author="Johnny Nguyen" w:date="2020-02-22T11:41:00Z">
-              <w:rPr>
-                <w:strike/>
-                <w:lang w:val="en-GB"/>
-              </w:rPr>
-            </w:rPrChange>
-          </w:rPr>
-          <w:delText>Explain the mouse move/click</w:delText>
-        </w:r>
-      </w:del>
-    </w:p>
-    <w:p>
-      <w:pPr>
-        <w:rPr>
-          <w:del w:id="353" w:author="Johnny Nguyen" w:date="2020-02-20T10:59:00Z"/>
-          <w:strike/>
-          <w:lang w:val="en-GB"/>
-          <w:rPrChange w:id="354" w:author="Johnny Nguyen" w:date="2020-02-22T11:41:00Z">
-            <w:rPr>
-              <w:del w:id="355" w:author="Johnny Nguyen" w:date="2020-02-20T10:59:00Z"/>
-              <w:strike/>
-              <w:lang w:val="en-GB"/>
-            </w:rPr>
-          </w:rPrChange>
-        </w:rPr>
-      </w:pPr>
-      <w:del w:id="356" w:author="Johnny Nguyen" w:date="2020-02-20T10:59:00Z">
-        <w:r>
-          <w:rPr>
-            <w:strike/>
-            <w:lang w:val="en-GB"/>
-            <w:rPrChange w:id="357" w:author="Johnny Nguyen" w:date="2020-02-22T11:41:00Z">
-              <w:rPr>
-                <w:strike/>
-                <w:lang w:val="en-GB"/>
-              </w:rPr>
-            </w:rPrChange>
-          </w:rPr>
-          <w:delText>Objective: create a</w:delText>
-        </w:r>
-        <w:r>
-          <w:rPr>
-            <w:strike/>
-            <w:lang w:val="en-GB"/>
-            <w:rPrChange w:id="358" w:author="Johnny Nguyen" w:date="2020-02-22T11:41:00Z">
-              <w:rPr>
-                <w:strike/>
-                <w:lang w:val="en-GB"/>
-              </w:rPr>
-            </w:rPrChange>
-          </w:rPr>
-          <w:delText xml:space="preserve">n </w:delText>
-        </w:r>
-        <w:r>
-          <w:rPr>
-            <w:strike/>
-            <w:lang w:val="en-GB"/>
-            <w:rPrChange w:id="359" w:author="Johnny Nguyen" w:date="2020-02-22T11:41:00Z">
-              <w:rPr>
-                <w:strike/>
-                <w:lang w:val="en-GB"/>
-              </w:rPr>
-            </w:rPrChange>
-          </w:rPr>
-          <w:delText xml:space="preserve">ecological </w:delText>
-        </w:r>
-        <w:r>
-          <w:rPr>
-            <w:strike/>
-            <w:lang w:val="en-GB"/>
-            <w:rPrChange w:id="360" w:author="Johnny Nguyen" w:date="2020-02-22T11:41:00Z">
-              <w:rPr>
-                <w:strike/>
-                <w:lang w:val="en-GB"/>
-              </w:rPr>
-            </w:rPrChange>
-          </w:rPr>
-          <w:delText xml:space="preserve">artificial intelligent </w:delText>
-        </w:r>
-        <w:r>
-          <w:rPr>
-            <w:strike/>
-            <w:lang w:val="en-GB"/>
-            <w:rPrChange w:id="361" w:author="Johnny Nguyen" w:date="2020-02-22T11:41:00Z">
-              <w:rPr>
-                <w:strike/>
-                <w:lang w:val="en-GB"/>
-              </w:rPr>
-            </w:rPrChange>
-          </w:rPr>
-          <w:delText>assistant</w:delText>
-        </w:r>
-      </w:del>
-    </w:p>
-    <w:p>
-      <w:pPr>
-        <w:rPr>
-          <w:del w:id="362" w:author="Johnny Nguyen" w:date="2020-02-20T10:59:00Z"/>
-          <w:strike/>
-          <w:lang w:val="en-GB"/>
-          <w:rPrChange w:id="363" w:author="Johnny Nguyen" w:date="2020-02-22T11:41:00Z">
-            <w:rPr>
-              <w:del w:id="364" w:author="Johnny Nguyen" w:date="2020-02-20T10:59:00Z"/>
-              <w:strike/>
-              <w:lang w:val="en-GB"/>
-            </w:rPr>
-          </w:rPrChange>
-        </w:rPr>
-      </w:pPr>
-      <w:del w:id="365" w:author="Johnny Nguyen" w:date="2020-02-20T10:59:00Z">
-        <w:r>
-          <w:rPr>
-            <w:strike/>
-            <w:lang w:val="en-GB"/>
-            <w:rPrChange w:id="366" w:author="Johnny Nguyen" w:date="2020-02-22T11:41:00Z">
-              <w:rPr>
-                <w:strike/>
-                <w:lang w:val="en-GB"/>
-              </w:rPr>
-            </w:rPrChange>
-          </w:rPr>
-          <w:delText>How to solve it ?</w:delText>
-        </w:r>
-      </w:del>
-    </w:p>
-    <w:p>
-      <w:pPr>
-        <w:rPr>
-          <w:del w:id="367" w:author="Johnny Nguyen" w:date="2020-02-20T10:59:00Z"/>
-          <w:strike/>
-          <w:lang w:val="en-GB"/>
-          <w:rPrChange w:id="368" w:author="Johnny Nguyen" w:date="2020-02-22T11:41:00Z">
-            <w:rPr>
-              <w:del w:id="369" w:author="Johnny Nguyen" w:date="2020-02-20T10:59:00Z"/>
-              <w:strike/>
-              <w:lang w:val="en-GB"/>
-            </w:rPr>
-          </w:rPrChange>
-        </w:rPr>
-      </w:pPr>
-      <w:del w:id="370" w:author="Johnny Nguyen" w:date="2020-02-20T10:59:00Z">
-        <w:r>
-          <w:rPr>
-            <w:strike/>
-            <w:lang w:val="en-GB"/>
-            <w:rPrChange w:id="371" w:author="Johnny Nguyen" w:date="2020-02-22T11:41:00Z">
-              <w:rPr>
-                <w:strike/>
-                <w:lang w:val="en-GB"/>
-              </w:rPr>
-            </w:rPrChange>
-          </w:rPr>
-          <w:delText>What are the mains results ?</w:delText>
-        </w:r>
-      </w:del>
-    </w:p>
-    <w:p>
-      <w:pPr>
-        <w:rPr>
-          <w:lang w:val="en-GB"/>
-          <w:rPrChange w:id="372" w:author="Johnny Nguyen" w:date="2020-02-22T11:41:00Z">
-            <w:rPr>
-              <w:lang w:val="en-GB"/>
-            </w:rPr>
-          </w:rPrChange>
-        </w:rPr>
-      </w:pPr>
-    </w:p>
-    <w:p>
-      <w:pPr>
-        <w:rPr>
-          <w:lang w:val="en-GB"/>
-          <w:rPrChange w:id="373" w:author="Johnny Nguyen" w:date="2020-02-22T11:41:00Z">
-            <w:rPr>
-              <w:lang w:val="en-GB"/>
-            </w:rPr>
-          </w:rPrChange>
-        </w:rPr>
-      </w:pPr>
-    </w:p>
-    <w:p>
-      <w:r>
-        <w:t>Related work</w:t>
-      </w:r>
-    </w:p>
-    <w:p>
-      <w:pPr>
-        <w:rPr>
-          <w:del w:id="374" w:author="Johnny Nguyen" w:date="2020-02-21T10:32:00Z"/>
-        </w:rPr>
-      </w:pPr>
-      <w:del w:id="375" w:author="Johnny Nguyen" w:date="2020-02-21T10:32:00Z">
-        <w:r>
-          <w:delText>Compar</w:delText>
-        </w:r>
-        <w:r>
-          <w:delText>é</w:delText>
-        </w:r>
-        <w:r>
-          <w:delText xml:space="preserve"> avec un travail d</w:delText>
-        </w:r>
-        <w:r>
-          <w:delText>é</w:delText>
-        </w:r>
-        <w:r>
-          <w:delText>j</w:delText>
-        </w:r>
-        <w:r>
-          <w:delText>à</w:delText>
-        </w:r>
-        <w:r>
-          <w:delText xml:space="preserve"> effectu</w:delText>
-        </w:r>
-        <w:r>
-          <w:delText>é</w:delText>
-        </w:r>
-        <w:r>
-          <w:delText xml:space="preserve"> existant</w:delText>
-        </w:r>
-      </w:del>
-    </w:p>
-    <w:p>
-      <w:pPr>
-        <w:rPr>
           <w:lang w:val="en-GB"/>
         </w:rPr>
       </w:pPr>
@@ -3650,7 +3441,7 @@
       <w:r>
         <w:rPr>
           <w:lang w:val="en-GB"/>
-          <w:rPrChange w:id="376" w:author="Johnny Nguyen" w:date="2020-02-18T07:47:00Z">
+          <w:rPrChange w:id="330" w:author="Johnny Nguyen" w:date="2020-02-18T07:47:00Z">
             <w:rPr/>
           </w:rPrChange>
         </w:rPr>
@@ -3691,7 +3482,7 @@
         </w:rPr>
         <w:t xml:space="preserve"> </w:t>
       </w:r>
-      <w:ins w:id="377" w:author="Johnny Nguyen" w:date="2020-02-20T13:30:00Z">
+      <w:ins w:id="331" w:author="Johnny Nguyen" w:date="2020-02-20T13:30:00Z">
         <w:r>
           <w:rPr>
             <w:lang w:val="en-GB"/>
@@ -3701,25 +3492,25 @@
         <w:r>
           <w:rPr>
             <w:lang w:val="en-GB"/>
-            <w:rPrChange w:id="378" w:author="Johnny Nguyen" w:date="2020-02-20T13:32:00Z">
+            <w:rPrChange w:id="332" w:author="Johnny Nguyen" w:date="2020-02-20T13:32:00Z">
               <w:rPr/>
             </w:rPrChange>
           </w:rPr>
           <w:t xml:space="preserve">hen, according to the J. Lieu and Al work, the reinforcement learning </w:t>
         </w:r>
       </w:ins>
-      <w:ins w:id="379" w:author="Johnny Nguyen" w:date="2020-02-20T13:31:00Z">
-        <w:r>
-          <w:rPr>
-            <w:lang w:val="en-GB"/>
-            <w:rPrChange w:id="380" w:author="Johnny Nguyen" w:date="2020-02-20T13:32:00Z">
+      <w:ins w:id="333" w:author="Johnny Nguyen" w:date="2020-02-20T13:31:00Z">
+        <w:r>
+          <w:rPr>
+            <w:lang w:val="en-GB"/>
+            <w:rPrChange w:id="334" w:author="Johnny Nguyen" w:date="2020-02-20T13:32:00Z">
               <w:rPr/>
             </w:rPrChange>
           </w:rPr>
           <w:t xml:space="preserve">used with another method kind could be used to </w:t>
         </w:r>
       </w:ins>
-      <w:ins w:id="381" w:author="Johnny Nguyen" w:date="2020-02-20T13:32:00Z">
+      <w:ins w:id="335" w:author="Johnny Nguyen" w:date="2020-02-20T13:32:00Z">
         <w:r>
           <w:rPr>
             <w:lang w:val="en-GB"/>
@@ -3727,22 +3518,22 @@
           <w:t xml:space="preserve">solve </w:t>
         </w:r>
       </w:ins>
-      <w:ins w:id="382" w:author="Johnny Nguyen" w:date="2020-02-20T13:31:00Z">
-        <w:r>
-          <w:rPr>
-            <w:lang w:val="en-GB"/>
-            <w:rPrChange w:id="383" w:author="Johnny Nguyen" w:date="2020-02-20T13:32:00Z">
+      <w:ins w:id="336" w:author="Johnny Nguyen" w:date="2020-02-20T13:31:00Z">
+        <w:r>
+          <w:rPr>
+            <w:lang w:val="en-GB"/>
+            <w:rPrChange w:id="337" w:author="Johnny Nguyen" w:date="2020-02-20T13:32:00Z">
               <w:rPr/>
             </w:rPrChange>
           </w:rPr>
           <w:t>the limited m</w:t>
         </w:r>
       </w:ins>
-      <w:ins w:id="384" w:author="Johnny Nguyen" w:date="2020-02-20T13:32:00Z">
-        <w:r>
-          <w:rPr>
-            <w:lang w:val="en-GB"/>
-            <w:rPrChange w:id="385" w:author="Johnny Nguyen" w:date="2020-02-20T13:32:00Z">
+      <w:ins w:id="338" w:author="Johnny Nguyen" w:date="2020-02-20T13:32:00Z">
+        <w:r>
+          <w:rPr>
+            <w:lang w:val="en-GB"/>
+            <w:rPrChange w:id="339" w:author="Johnny Nguyen" w:date="2020-02-20T13:32:00Z">
               <w:rPr/>
             </w:rPrChange>
           </w:rPr>
@@ -3757,7 +3548,7 @@
         <w:r>
           <w:rPr>
             <w:lang w:val="en-GB"/>
-            <w:rPrChange w:id="386" w:author="Johnny Nguyen" w:date="2020-02-20T13:32:00Z">
+            <w:rPrChange w:id="340" w:author="Johnny Nguyen" w:date="2020-02-20T13:32:00Z">
               <w:rPr/>
             </w:rPrChange>
           </w:rPr>
@@ -3770,18 +3561,18 @@
           <w:t>lem</w:t>
         </w:r>
       </w:ins>
-      <w:ins w:id="387" w:author="Johnny Nguyen" w:date="2020-02-20T13:30:00Z">
-        <w:r>
-          <w:rPr>
-            <w:lang w:val="en-GB"/>
-            <w:rPrChange w:id="388" w:author="Johnny Nguyen" w:date="2020-02-20T13:32:00Z">
+      <w:ins w:id="341" w:author="Johnny Nguyen" w:date="2020-02-20T13:30:00Z">
+        <w:r>
+          <w:rPr>
+            <w:lang w:val="en-GB"/>
+            <w:rPrChange w:id="342" w:author="Johnny Nguyen" w:date="2020-02-20T13:32:00Z">
               <w:rPr/>
             </w:rPrChange>
           </w:rPr>
           <w:t xml:space="preserve"> </w:t>
         </w:r>
       </w:ins>
-      <w:ins w:id="389" w:author="Johnny Nguyen" w:date="2020-02-20T13:32:00Z">
+      <w:ins w:id="343" w:author="Johnny Nguyen" w:date="2020-02-20T13:32:00Z">
         <w:r>
           <w:rPr>
             <w:lang w:val="en-GB"/>
@@ -3832,11 +3623,11 @@
           <w:t>.</w:t>
         </w:r>
       </w:ins>
-      <w:del w:id="390" w:author="Johnny Nguyen" w:date="2020-02-21T10:32:00Z">
-        <w:r>
-          <w:rPr>
-            <w:lang w:val="en-GB"/>
-            <w:rPrChange w:id="391" w:author="Johnny Nguyen" w:date="2020-02-20T13:32:00Z">
+      <w:del w:id="344" w:author="Johnny Nguyen" w:date="2020-02-21T10:32:00Z">
+        <w:r>
+          <w:rPr>
+            <w:lang w:val="en-GB"/>
+            <w:rPrChange w:id="345" w:author="Johnny Nguyen" w:date="2020-02-20T13:32:00Z">
               <w:rPr/>
             </w:rPrChange>
           </w:rPr>
@@ -3845,7 +3636,7 @@
         <w:r>
           <w:rPr>
             <w:lang w:val="en-GB"/>
-            <w:rPrChange w:id="392" w:author="Johnny Nguyen" w:date="2020-02-20T13:32:00Z">
+            <w:rPrChange w:id="346" w:author="Johnny Nguyen" w:date="2020-02-20T13:32:00Z">
               <w:rPr/>
             </w:rPrChange>
           </w:rPr>
@@ -3854,7 +3645,7 @@
         <w:r>
           <w:rPr>
             <w:lang w:val="en-GB"/>
-            <w:rPrChange w:id="393" w:author="Johnny Nguyen" w:date="2020-02-20T13:32:00Z">
+            <w:rPrChange w:id="347" w:author="Johnny Nguyen" w:date="2020-02-20T13:32:00Z">
               <w:rPr/>
             </w:rPrChange>
           </w:rPr>
@@ -3863,7 +3654,7 @@
         <w:r>
           <w:rPr>
             <w:lang w:val="en-GB"/>
-            <w:rPrChange w:id="394" w:author="Johnny Nguyen" w:date="2020-02-20T13:32:00Z">
+            <w:rPrChange w:id="348" w:author="Johnny Nguyen" w:date="2020-02-20T13:32:00Z">
               <w:rPr/>
             </w:rPrChange>
           </w:rPr>
@@ -3872,7 +3663,7 @@
         <w:r>
           <w:rPr>
             <w:lang w:val="en-GB"/>
-            <w:rPrChange w:id="395" w:author="Johnny Nguyen" w:date="2020-02-20T13:32:00Z">
+            <w:rPrChange w:id="349" w:author="Johnny Nguyen" w:date="2020-02-20T13:32:00Z">
               <w:rPr/>
             </w:rPrChange>
           </w:rPr>
@@ -3881,16 +3672,16 @@
         <w:r>
           <w:rPr>
             <w:lang w:val="en-GB"/>
-            <w:rPrChange w:id="396" w:author="Johnny Nguyen" w:date="2020-02-20T13:32:00Z">
-              <w:rPr/>
-            </w:rPrChange>
-          </w:rPr>
-          <w:delText>é</w:delText>
-        </w:r>
-        <w:r>
-          <w:rPr>
-            <w:lang w:val="en-GB"/>
-            <w:rPrChange w:id="397" w:author="Johnny Nguyen" w:date="2020-02-20T13:32:00Z">
+            <w:rPrChange w:id="350" w:author="Johnny Nguyen" w:date="2020-02-20T13:32:00Z">
+              <w:rPr/>
+            </w:rPrChange>
+          </w:rPr>
+          <w:delText>é</w:delText>
+        </w:r>
+        <w:r>
+          <w:rPr>
+            <w:lang w:val="en-GB"/>
+            <w:rPrChange w:id="351" w:author="Johnny Nguyen" w:date="2020-02-20T13:32:00Z">
               <w:rPr/>
             </w:rPrChange>
           </w:rPr>
@@ -3899,16 +3690,16 @@
         <w:r>
           <w:rPr>
             <w:lang w:val="en-GB"/>
-            <w:rPrChange w:id="398" w:author="Johnny Nguyen" w:date="2020-02-20T13:32:00Z">
-              <w:rPr/>
-            </w:rPrChange>
-          </w:rPr>
-          <w:delText>é</w:delText>
-        </w:r>
-        <w:r>
-          <w:rPr>
-            <w:lang w:val="en-GB"/>
-            <w:rPrChange w:id="399" w:author="Johnny Nguyen" w:date="2020-02-20T13:32:00Z">
+            <w:rPrChange w:id="352" w:author="Johnny Nguyen" w:date="2020-02-20T13:32:00Z">
+              <w:rPr/>
+            </w:rPrChange>
+          </w:rPr>
+          <w:delText>é</w:delText>
+        </w:r>
+        <w:r>
+          <w:rPr>
+            <w:lang w:val="en-GB"/>
+            <w:rPrChange w:id="353" w:author="Johnny Nguyen" w:date="2020-02-20T13:32:00Z">
               <w:rPr/>
             </w:rPrChange>
           </w:rPr>
@@ -3917,16 +3708,16 @@
         <w:r>
           <w:rPr>
             <w:lang w:val="en-GB"/>
-            <w:rPrChange w:id="400" w:author="Johnny Nguyen" w:date="2020-02-20T13:32:00Z">
-              <w:rPr/>
-            </w:rPrChange>
-          </w:rPr>
-          <w:delText>é</w:delText>
-        </w:r>
-        <w:r>
-          <w:rPr>
-            <w:lang w:val="en-GB"/>
-            <w:rPrChange w:id="401" w:author="Johnny Nguyen" w:date="2020-02-20T13:32:00Z">
+            <w:rPrChange w:id="354" w:author="Johnny Nguyen" w:date="2020-02-20T13:32:00Z">
+              <w:rPr/>
+            </w:rPrChange>
+          </w:rPr>
+          <w:delText>é</w:delText>
+        </w:r>
+        <w:r>
+          <w:rPr>
+            <w:lang w:val="en-GB"/>
+            <w:rPrChange w:id="355" w:author="Johnny Nguyen" w:date="2020-02-20T13:32:00Z">
               <w:rPr/>
             </w:rPrChange>
           </w:rPr>
@@ -3935,7 +3726,7 @@
         <w:r>
           <w:rPr>
             <w:lang w:val="en-GB"/>
-            <w:rPrChange w:id="402" w:author="Johnny Nguyen" w:date="2020-02-20T13:32:00Z">
+            <w:rPrChange w:id="356" w:author="Johnny Nguyen" w:date="2020-02-20T13:32:00Z">
               <w:rPr/>
             </w:rPrChange>
           </w:rPr>
@@ -3944,7 +3735,7 @@
         <w:r>
           <w:rPr>
             <w:lang w:val="en-GB"/>
-            <w:rPrChange w:id="403" w:author="Johnny Nguyen" w:date="2020-02-20T13:32:00Z">
+            <w:rPrChange w:id="357" w:author="Johnny Nguyen" w:date="2020-02-20T13:32:00Z">
               <w:rPr/>
             </w:rPrChange>
           </w:rPr>
@@ -3953,16 +3744,16 @@
         <w:r>
           <w:rPr>
             <w:lang w:val="en-GB"/>
-            <w:rPrChange w:id="404" w:author="Johnny Nguyen" w:date="2020-02-20T13:32:00Z">
-              <w:rPr/>
-            </w:rPrChange>
-          </w:rPr>
-          <w:delText>é</w:delText>
-        </w:r>
-        <w:r>
-          <w:rPr>
-            <w:lang w:val="en-GB"/>
-            <w:rPrChange w:id="405" w:author="Johnny Nguyen" w:date="2020-02-20T13:32:00Z">
+            <w:rPrChange w:id="358" w:author="Johnny Nguyen" w:date="2020-02-20T13:32:00Z">
+              <w:rPr/>
+            </w:rPrChange>
+          </w:rPr>
+          <w:delText>é</w:delText>
+        </w:r>
+        <w:r>
+          <w:rPr>
+            <w:lang w:val="en-GB"/>
+            <w:rPrChange w:id="359" w:author="Johnny Nguyen" w:date="2020-02-20T13:32:00Z">
               <w:rPr/>
             </w:rPrChange>
           </w:rPr>
@@ -3971,16 +3762,16 @@
         <w:r>
           <w:rPr>
             <w:lang w:val="en-GB"/>
-            <w:rPrChange w:id="406" w:author="Johnny Nguyen" w:date="2020-02-20T13:32:00Z">
-              <w:rPr/>
-            </w:rPrChange>
-          </w:rPr>
-          <w:delText>é</w:delText>
-        </w:r>
-        <w:r>
-          <w:rPr>
-            <w:lang w:val="en-GB"/>
-            <w:rPrChange w:id="407" w:author="Johnny Nguyen" w:date="2020-02-20T13:32:00Z">
+            <w:rPrChange w:id="360" w:author="Johnny Nguyen" w:date="2020-02-20T13:32:00Z">
+              <w:rPr/>
+            </w:rPrChange>
+          </w:rPr>
+          <w:delText>é</w:delText>
+        </w:r>
+        <w:r>
+          <w:rPr>
+            <w:lang w:val="en-GB"/>
+            <w:rPrChange w:id="361" w:author="Johnny Nguyen" w:date="2020-02-20T13:32:00Z">
               <w:rPr/>
             </w:rPrChange>
           </w:rPr>
@@ -3989,7 +3780,7 @@
         <w:r>
           <w:rPr>
             <w:lang w:val="en-GB"/>
-            <w:rPrChange w:id="408" w:author="Johnny Nguyen" w:date="2020-02-20T13:32:00Z">
+            <w:rPrChange w:id="362" w:author="Johnny Nguyen" w:date="2020-02-20T13:32:00Z">
               <w:rPr/>
             </w:rPrChange>
           </w:rPr>
@@ -3998,7 +3789,7 @@
         <w:r>
           <w:rPr>
             <w:lang w:val="en-GB"/>
-            <w:rPrChange w:id="409" w:author="Johnny Nguyen" w:date="2020-02-20T13:32:00Z">
+            <w:rPrChange w:id="363" w:author="Johnny Nguyen" w:date="2020-02-20T13:32:00Z">
               <w:rPr/>
             </w:rPrChange>
           </w:rPr>
@@ -4007,16 +3798,16 @@
         <w:r>
           <w:rPr>
             <w:lang w:val="en-GB"/>
-            <w:rPrChange w:id="410" w:author="Johnny Nguyen" w:date="2020-02-20T13:32:00Z">
-              <w:rPr/>
-            </w:rPrChange>
-          </w:rPr>
-          <w:delText>é</w:delText>
-        </w:r>
-        <w:r>
-          <w:rPr>
-            <w:lang w:val="en-GB"/>
-            <w:rPrChange w:id="411" w:author="Johnny Nguyen" w:date="2020-02-20T13:32:00Z">
+            <w:rPrChange w:id="364" w:author="Johnny Nguyen" w:date="2020-02-20T13:32:00Z">
+              <w:rPr/>
+            </w:rPrChange>
+          </w:rPr>
+          <w:delText>é</w:delText>
+        </w:r>
+        <w:r>
+          <w:rPr>
+            <w:lang w:val="en-GB"/>
+            <w:rPrChange w:id="365" w:author="Johnny Nguyen" w:date="2020-02-20T13:32:00Z">
               <w:rPr/>
             </w:rPrChange>
           </w:rPr>
@@ -4025,16 +3816,16 @@
         <w:r>
           <w:rPr>
             <w:lang w:val="en-GB"/>
-            <w:rPrChange w:id="412" w:author="Johnny Nguyen" w:date="2020-02-20T13:32:00Z">
-              <w:rPr/>
-            </w:rPrChange>
-          </w:rPr>
-          <w:delText>é</w:delText>
-        </w:r>
-        <w:r>
-          <w:rPr>
-            <w:lang w:val="en-GB"/>
-            <w:rPrChange w:id="413" w:author="Johnny Nguyen" w:date="2020-02-20T13:32:00Z">
+            <w:rPrChange w:id="366" w:author="Johnny Nguyen" w:date="2020-02-20T13:32:00Z">
+              <w:rPr/>
+            </w:rPrChange>
+          </w:rPr>
+          <w:delText>é</w:delText>
+        </w:r>
+        <w:r>
+          <w:rPr>
+            <w:lang w:val="en-GB"/>
+            <w:rPrChange w:id="367" w:author="Johnny Nguyen" w:date="2020-02-20T13:32:00Z">
               <w:rPr/>
             </w:rPrChange>
           </w:rPr>
@@ -4046,7 +3837,7 @@
         <w:r>
           <w:rPr>
             <w:lang w:val="en-GB"/>
-            <w:rPrChange w:id="414" w:author="Johnny Nguyen" w:date="2020-02-20T13:32:00Z">
+            <w:rPrChange w:id="368" w:author="Johnny Nguyen" w:date="2020-02-20T13:32:00Z">
               <w:rPr/>
             </w:rPrChange>
           </w:rPr>
@@ -4059,7 +3850,7 @@
           <w:rPr>
             <w:rStyle w:val="Lienhypertexte"/>
             <w:lang w:val="en-GB"/>
-            <w:rPrChange w:id="415" w:author="Johnny Nguyen" w:date="2020-02-20T13:32:00Z">
+            <w:rPrChange w:id="369" w:author="Johnny Nguyen" w:date="2020-02-20T13:32:00Z">
               <w:rPr>
                 <w:rStyle w:val="Lienhypertexte"/>
               </w:rPr>
@@ -4076,7 +3867,7 @@
         <w:r>
           <w:rPr>
             <w:lang w:val="en-GB"/>
-            <w:rPrChange w:id="416" w:author="Johnny Nguyen" w:date="2020-02-20T13:32:00Z">
+            <w:rPrChange w:id="370" w:author="Johnny Nguyen" w:date="2020-02-20T13:32:00Z">
               <w:rPr/>
             </w:rPrChange>
           </w:rPr>
@@ -4085,7 +3876,7 @@
         <w:r>
           <w:rPr>
             <w:lang w:val="en-GB"/>
-            <w:rPrChange w:id="417" w:author="Johnny Nguyen" w:date="2020-02-20T13:32:00Z">
+            <w:rPrChange w:id="371" w:author="Johnny Nguyen" w:date="2020-02-20T13:32:00Z">
               <w:rPr/>
             </w:rPrChange>
           </w:rPr>
@@ -4095,13 +3886,13 @@
       <w:r>
         <w:rPr>
           <w:lang w:val="en-GB"/>
-          <w:rPrChange w:id="418" w:author="Johnny Nguyen" w:date="2020-02-20T13:32:00Z">
+          <w:rPrChange w:id="372" w:author="Johnny Nguyen" w:date="2020-02-20T13:32:00Z">
             <w:rPr/>
           </w:rPrChange>
         </w:rPr>
         <w:t xml:space="preserve"> </w:t>
       </w:r>
-      <w:ins w:id="419" w:author="Johnny Nguyen" w:date="2020-02-21T09:53:00Z">
+      <w:ins w:id="373" w:author="Johnny Nguyen" w:date="2020-02-21T09:53:00Z">
         <w:r>
           <w:rPr>
             <w:lang w:val="en-GB"/>
@@ -4111,14 +3902,14 @@
         <w:r>
           <w:rPr>
             <w:lang w:val="en-GB"/>
-            <w:rPrChange w:id="420" w:author="Johnny Nguyen" w:date="2020-02-21T09:53:00Z">
+            <w:rPrChange w:id="374" w:author="Johnny Nguyen" w:date="2020-02-21T09:53:00Z">
               <w:rPr/>
             </w:rPrChange>
           </w:rPr>
           <w:t xml:space="preserve">Knight, we must implement an algorithm which could answer to the quetsion that it </w:t>
         </w:r>
       </w:ins>
-      <w:ins w:id="421" w:author="Johnny Nguyen" w:date="2020-02-21T09:54:00Z">
+      <w:ins w:id="375" w:author="Johnny Nguyen" w:date="2020-02-21T09:54:00Z">
         <w:r>
           <w:rPr>
             <w:lang w:val="en-GB"/>
@@ -4138,7 +3929,7 @@
           <w:t>t assume to answer by an algorithm</w:t>
         </w:r>
       </w:ins>
-      <w:ins w:id="422" w:author="Johnny Nguyen" w:date="2020-02-21T10:26:00Z">
+      <w:ins w:id="376" w:author="Johnny Nguyen" w:date="2020-02-21T10:26:00Z">
         <w:r>
           <w:rPr>
             <w:lang w:val="en-GB"/>
@@ -4177,11 +3968,11 @@
           <w:fldChar w:fldCharType="end"/>
         </w:r>
       </w:ins>
-      <w:del w:id="423" w:author="Johnny Nguyen" w:date="2020-02-21T10:32:00Z">
-        <w:r>
-          <w:rPr>
-            <w:lang w:val="en-GB"/>
-            <w:rPrChange w:id="424" w:author="Johnny Nguyen" w:date="2020-02-21T09:53:00Z">
+      <w:del w:id="377" w:author="Johnny Nguyen" w:date="2020-02-21T10:32:00Z">
+        <w:r>
+          <w:rPr>
+            <w:lang w:val="en-GB"/>
+            <w:rPrChange w:id="378" w:author="Johnny Nguyen" w:date="2020-02-21T09:53:00Z">
               <w:rPr/>
             </w:rPrChange>
           </w:rPr>
@@ -4190,16 +3981,16 @@
         <w:r>
           <w:rPr>
             <w:lang w:val="en-GB"/>
-            <w:rPrChange w:id="425" w:author="Johnny Nguyen" w:date="2020-02-21T09:53:00Z">
-              <w:rPr/>
-            </w:rPrChange>
-          </w:rPr>
-          <w:delText>é</w:delText>
-        </w:r>
-        <w:r>
-          <w:rPr>
-            <w:lang w:val="en-GB"/>
-            <w:rPrChange w:id="426" w:author="Johnny Nguyen" w:date="2020-02-21T09:53:00Z">
+            <w:rPrChange w:id="379" w:author="Johnny Nguyen" w:date="2020-02-21T09:53:00Z">
+              <w:rPr/>
+            </w:rPrChange>
+          </w:rPr>
+          <w:delText>é</w:delText>
+        </w:r>
+        <w:r>
+          <w:rPr>
+            <w:lang w:val="en-GB"/>
+            <w:rPrChange w:id="380" w:author="Johnny Nguyen" w:date="2020-02-21T09:53:00Z">
               <w:rPr/>
             </w:rPrChange>
           </w:rPr>
@@ -4208,16 +3999,16 @@
         <w:r>
           <w:rPr>
             <w:lang w:val="en-GB"/>
-            <w:rPrChange w:id="427" w:author="Johnny Nguyen" w:date="2020-02-21T09:53:00Z">
-              <w:rPr/>
-            </w:rPrChange>
-          </w:rPr>
-          <w:delText>é</w:delText>
-        </w:r>
-        <w:r>
-          <w:rPr>
-            <w:lang w:val="en-GB"/>
-            <w:rPrChange w:id="428" w:author="Johnny Nguyen" w:date="2020-02-21T09:53:00Z">
+            <w:rPrChange w:id="381" w:author="Johnny Nguyen" w:date="2020-02-21T09:53:00Z">
+              <w:rPr/>
+            </w:rPrChange>
+          </w:rPr>
+          <w:delText>é</w:delText>
+        </w:r>
+        <w:r>
+          <w:rPr>
+            <w:lang w:val="en-GB"/>
+            <w:rPrChange w:id="382" w:author="Johnny Nguyen" w:date="2020-02-21T09:53:00Z">
               <w:rPr/>
             </w:rPrChange>
           </w:rPr>
@@ -4226,16 +4017,16 @@
         <w:r>
           <w:rPr>
             <w:lang w:val="en-GB"/>
-            <w:rPrChange w:id="429" w:author="Johnny Nguyen" w:date="2020-02-21T09:53:00Z">
-              <w:rPr/>
-            </w:rPrChange>
-          </w:rPr>
-          <w:delText>é</w:delText>
-        </w:r>
-        <w:r>
-          <w:rPr>
-            <w:lang w:val="en-GB"/>
-            <w:rPrChange w:id="430" w:author="Johnny Nguyen" w:date="2020-02-21T09:53:00Z">
+            <w:rPrChange w:id="383" w:author="Johnny Nguyen" w:date="2020-02-21T09:53:00Z">
+              <w:rPr/>
+            </w:rPrChange>
+          </w:rPr>
+          <w:delText>é</w:delText>
+        </w:r>
+        <w:r>
+          <w:rPr>
+            <w:lang w:val="en-GB"/>
+            <w:rPrChange w:id="384" w:author="Johnny Nguyen" w:date="2020-02-21T09:53:00Z">
               <w:rPr/>
             </w:rPrChange>
           </w:rPr>
@@ -4244,7 +4035,7 @@
         <w:r>
           <w:rPr>
             <w:lang w:val="en-GB"/>
-            <w:rPrChange w:id="431" w:author="Johnny Nguyen" w:date="2020-02-21T09:53:00Z">
+            <w:rPrChange w:id="385" w:author="Johnny Nguyen" w:date="2020-02-21T09:53:00Z">
               <w:rPr/>
             </w:rPrChange>
           </w:rPr>
@@ -4253,7 +4044,7 @@
         <w:r>
           <w:rPr>
             <w:lang w:val="en-GB"/>
-            <w:rPrChange w:id="432" w:author="Johnny Nguyen" w:date="2020-02-21T09:53:00Z">
+            <w:rPrChange w:id="386" w:author="Johnny Nguyen" w:date="2020-02-21T09:53:00Z">
               <w:rPr/>
             </w:rPrChange>
           </w:rPr>
@@ -4262,7 +4053,7 @@
         <w:r>
           <w:rPr>
             <w:lang w:val="en-GB"/>
-            <w:rPrChange w:id="433" w:author="Johnny Nguyen" w:date="2020-02-21T09:53:00Z">
+            <w:rPrChange w:id="387" w:author="Johnny Nguyen" w:date="2020-02-21T09:53:00Z">
               <w:rPr/>
             </w:rPrChange>
           </w:rPr>
@@ -4271,7 +4062,7 @@
         <w:r>
           <w:rPr>
             <w:lang w:val="en-GB"/>
-            <w:rPrChange w:id="434" w:author="Johnny Nguyen" w:date="2020-02-21T09:53:00Z">
+            <w:rPrChange w:id="388" w:author="Johnny Nguyen" w:date="2020-02-21T09:53:00Z">
               <w:rPr/>
             </w:rPrChange>
           </w:rPr>
@@ -4280,7 +4071,7 @@
         <w:r>
           <w:rPr>
             <w:lang w:val="en-GB"/>
-            <w:rPrChange w:id="435" w:author="Johnny Nguyen" w:date="2020-02-21T09:53:00Z">
+            <w:rPrChange w:id="389" w:author="Johnny Nguyen" w:date="2020-02-21T09:53:00Z">
               <w:rPr/>
             </w:rPrChange>
           </w:rPr>
@@ -4289,7 +4080,7 @@
         <w:r>
           <w:rPr>
             <w:lang w:val="en-GB"/>
-            <w:rPrChange w:id="436" w:author="Johnny Nguyen" w:date="2020-02-21T09:53:00Z">
+            <w:rPrChange w:id="390" w:author="Johnny Nguyen" w:date="2020-02-21T09:53:00Z">
               <w:rPr/>
             </w:rPrChange>
           </w:rPr>
@@ -4298,16 +4089,16 @@
         <w:r>
           <w:rPr>
             <w:lang w:val="en-GB"/>
-            <w:rPrChange w:id="437" w:author="Johnny Nguyen" w:date="2020-02-21T09:53:00Z">
-              <w:rPr/>
-            </w:rPrChange>
-          </w:rPr>
-          <w:delText>é</w:delText>
-        </w:r>
-        <w:r>
-          <w:rPr>
-            <w:lang w:val="en-GB"/>
-            <w:rPrChange w:id="438" w:author="Johnny Nguyen" w:date="2020-02-21T09:53:00Z">
+            <w:rPrChange w:id="391" w:author="Johnny Nguyen" w:date="2020-02-21T09:53:00Z">
+              <w:rPr/>
+            </w:rPrChange>
+          </w:rPr>
+          <w:delText>é</w:delText>
+        </w:r>
+        <w:r>
+          <w:rPr>
+            <w:lang w:val="en-GB"/>
+            <w:rPrChange w:id="392" w:author="Johnny Nguyen" w:date="2020-02-21T09:53:00Z">
               <w:rPr/>
             </w:rPrChange>
           </w:rPr>
@@ -4319,7 +4110,7 @@
         <w:r>
           <w:rPr>
             <w:lang w:val="en-GB"/>
-            <w:rPrChange w:id="439" w:author="Johnny Nguyen" w:date="2020-02-21T09:53:00Z">
+            <w:rPrChange w:id="393" w:author="Johnny Nguyen" w:date="2020-02-21T09:53:00Z">
               <w:rPr/>
             </w:rPrChange>
           </w:rPr>
@@ -4332,7 +4123,7 @@
           <w:rPr>
             <w:rStyle w:val="Lienhypertexte"/>
             <w:lang w:val="en-GB"/>
-            <w:rPrChange w:id="440" w:author="Johnny Nguyen" w:date="2020-02-21T09:53:00Z">
+            <w:rPrChange w:id="394" w:author="Johnny Nguyen" w:date="2020-02-21T09:53:00Z">
               <w:rPr>
                 <w:rStyle w:val="Lienhypertexte"/>
               </w:rPr>
@@ -4349,7 +4140,7 @@
         <w:r>
           <w:rPr>
             <w:lang w:val="en-GB"/>
-            <w:rPrChange w:id="441" w:author="Johnny Nguyen" w:date="2020-02-21T09:53:00Z">
+            <w:rPrChange w:id="395" w:author="Johnny Nguyen" w:date="2020-02-21T09:53:00Z">
               <w:rPr/>
             </w:rPrChange>
           </w:rPr>
@@ -4359,13 +4150,13 @@
       <w:r>
         <w:rPr>
           <w:lang w:val="en-GB"/>
-          <w:rPrChange w:id="442" w:author="Johnny Nguyen" w:date="2020-02-21T09:53:00Z">
+          <w:rPrChange w:id="396" w:author="Johnny Nguyen" w:date="2020-02-21T09:53:00Z">
             <w:rPr/>
           </w:rPrChange>
         </w:rPr>
         <w:t xml:space="preserve"> </w:t>
       </w:r>
-      <w:ins w:id="443" w:author="Johnny Nguyen" w:date="2020-02-21T10:26:00Z">
+      <w:ins w:id="397" w:author="Johnny Nguyen" w:date="2020-02-21T10:26:00Z">
         <w:r>
           <w:rPr>
             <w:lang w:val="en-GB"/>
@@ -4375,18 +4166,18 @@
         <w:r>
           <w:rPr>
             <w:lang w:val="en-GB"/>
-            <w:rPrChange w:id="444" w:author="Johnny Nguyen" w:date="2020-02-21T10:27:00Z">
+            <w:rPrChange w:id="398" w:author="Johnny Nguyen" w:date="2020-02-21T10:27:00Z">
               <w:rPr/>
             </w:rPrChange>
           </w:rPr>
           <w:t>arch done will look</w:t>
         </w:r>
       </w:ins>
-      <w:ins w:id="445" w:author="Johnny Nguyen" w:date="2020-02-21T10:27:00Z">
-        <w:r>
-          <w:rPr>
-            <w:lang w:val="en-GB"/>
-            <w:rPrChange w:id="446" w:author="Johnny Nguyen" w:date="2020-02-21T10:27:00Z">
+      <w:ins w:id="399" w:author="Johnny Nguyen" w:date="2020-02-21T10:27:00Z">
+        <w:r>
+          <w:rPr>
+            <w:lang w:val="en-GB"/>
+            <w:rPrChange w:id="400" w:author="Johnny Nguyen" w:date="2020-02-21T10:27:00Z">
               <w:rPr/>
             </w:rPrChange>
           </w:rPr>
@@ -4401,7 +4192,7 @@
         <w:r>
           <w:rPr>
             <w:lang w:val="en-GB"/>
-            <w:rPrChange w:id="447" w:author="Johnny Nguyen" w:date="2020-02-21T10:27:00Z">
+            <w:rPrChange w:id="401" w:author="Johnny Nguyen" w:date="2020-02-21T10:27:00Z">
               <w:rPr/>
             </w:rPrChange>
           </w:rPr>
@@ -4414,11 +4205,11 @@
           <w:t xml:space="preserve">n users and touchpad on 2D and 3D environment. </w:t>
         </w:r>
       </w:ins>
-      <w:ins w:id="448" w:author="Johnny Nguyen" w:date="2020-02-21T10:28:00Z">
-        <w:r>
-          <w:rPr>
-            <w:lang w:val="en-GB"/>
-            <w:rPrChange w:id="449" w:author="Johnny Nguyen" w:date="2020-02-22T11:41:00Z">
+      <w:ins w:id="402" w:author="Johnny Nguyen" w:date="2020-02-21T10:28:00Z">
+        <w:r>
+          <w:rPr>
+            <w:lang w:val="en-GB"/>
+            <w:rPrChange w:id="403" w:author="Johnny Nguyen" w:date="2020-02-22T11:41:00Z">
               <w:rPr/>
             </w:rPrChange>
           </w:rPr>
@@ -4430,7 +4221,7 @@
         <w:r>
           <w:rPr>
             <w:lang w:val="en-GB"/>
-            <w:rPrChange w:id="450" w:author="Johnny Nguyen" w:date="2020-02-22T11:41:00Z">
+            <w:rPrChange w:id="404" w:author="Johnny Nguyen" w:date="2020-02-22T11:41:00Z">
               <w:rPr/>
             </w:rPrChange>
           </w:rPr>
@@ -4443,7 +4234,7 @@
           <w:rPr>
             <w:rStyle w:val="Lienhypertexte"/>
             <w:lang w:val="en-GB"/>
-            <w:rPrChange w:id="451" w:author="Johnny Nguyen" w:date="2020-02-22T11:41:00Z">
+            <w:rPrChange w:id="405" w:author="Johnny Nguyen" w:date="2020-02-22T11:41:00Z">
               <w:rPr>
                 <w:rStyle w:val="Lienhypertexte"/>
               </w:rPr>
@@ -4461,18 +4252,18 @@
         <w:r>
           <w:rPr>
             <w:lang w:val="en-GB"/>
-            <w:rPrChange w:id="452" w:author="Johnny Nguyen" w:date="2020-02-22T11:41:00Z">
+            <w:rPrChange w:id="406" w:author="Johnny Nguyen" w:date="2020-02-22T11:41:00Z">
               <w:rPr/>
             </w:rPrChange>
           </w:rPr>
           <w:t xml:space="preserve">] </w:t>
         </w:r>
       </w:ins>
-      <w:del w:id="453" w:author="Johnny Nguyen" w:date="2020-02-21T10:32:00Z">
-        <w:r>
-          <w:rPr>
-            <w:lang w:val="en-GB"/>
-            <w:rPrChange w:id="454" w:author="Johnny Nguyen" w:date="2020-02-22T11:41:00Z">
+      <w:del w:id="407" w:author="Johnny Nguyen" w:date="2020-02-21T10:32:00Z">
+        <w:r>
+          <w:rPr>
+            <w:lang w:val="en-GB"/>
+            <w:rPrChange w:id="408" w:author="Johnny Nguyen" w:date="2020-02-22T11:41:00Z">
               <w:rPr/>
             </w:rPrChange>
           </w:rPr>
@@ -4481,16 +4272,16 @@
         <w:r>
           <w:rPr>
             <w:lang w:val="en-GB"/>
-            <w:rPrChange w:id="455" w:author="Johnny Nguyen" w:date="2020-02-22T11:41:00Z">
-              <w:rPr/>
-            </w:rPrChange>
-          </w:rPr>
-          <w:delText>é</w:delText>
-        </w:r>
-        <w:r>
-          <w:rPr>
-            <w:lang w:val="en-GB"/>
-            <w:rPrChange w:id="456" w:author="Johnny Nguyen" w:date="2020-02-22T11:41:00Z">
+            <w:rPrChange w:id="409" w:author="Johnny Nguyen" w:date="2020-02-22T11:41:00Z">
+              <w:rPr/>
+            </w:rPrChange>
+          </w:rPr>
+          <w:delText>é</w:delText>
+        </w:r>
+        <w:r>
+          <w:rPr>
+            <w:lang w:val="en-GB"/>
+            <w:rPrChange w:id="410" w:author="Johnny Nguyen" w:date="2020-02-22T11:41:00Z">
               <w:rPr/>
             </w:rPrChange>
           </w:rPr>
@@ -4499,7 +4290,7 @@
         <w:r>
           <w:rPr>
             <w:lang w:val="en-GB"/>
-            <w:rPrChange w:id="457" w:author="Johnny Nguyen" w:date="2020-02-22T11:41:00Z">
+            <w:rPrChange w:id="411" w:author="Johnny Nguyen" w:date="2020-02-22T11:41:00Z">
               <w:rPr/>
             </w:rPrChange>
           </w:rPr>
@@ -4508,7 +4299,7 @@
         <w:r>
           <w:rPr>
             <w:lang w:val="en-GB"/>
-            <w:rPrChange w:id="458" w:author="Johnny Nguyen" w:date="2020-02-22T11:41:00Z">
+            <w:rPrChange w:id="412" w:author="Johnny Nguyen" w:date="2020-02-22T11:41:00Z">
               <w:rPr/>
             </w:rPrChange>
           </w:rPr>
@@ -4517,16 +4308,16 @@
         <w:r>
           <w:rPr>
             <w:lang w:val="en-GB"/>
-            <w:rPrChange w:id="459" w:author="Johnny Nguyen" w:date="2020-02-22T11:41:00Z">
-              <w:rPr/>
-            </w:rPrChange>
-          </w:rPr>
-          <w:delText>é</w:delText>
-        </w:r>
-        <w:r>
-          <w:rPr>
-            <w:lang w:val="en-GB"/>
-            <w:rPrChange w:id="460" w:author="Johnny Nguyen" w:date="2020-02-22T11:41:00Z">
+            <w:rPrChange w:id="413" w:author="Johnny Nguyen" w:date="2020-02-22T11:41:00Z">
+              <w:rPr/>
+            </w:rPrChange>
+          </w:rPr>
+          <w:delText>é</w:delText>
+        </w:r>
+        <w:r>
+          <w:rPr>
+            <w:lang w:val="en-GB"/>
+            <w:rPrChange w:id="414" w:author="Johnny Nguyen" w:date="2020-02-22T11:41:00Z">
               <w:rPr/>
             </w:rPrChange>
           </w:rPr>
@@ -4535,16 +4326,16 @@
         <w:r>
           <w:rPr>
             <w:lang w:val="en-GB"/>
-            <w:rPrChange w:id="461" w:author="Johnny Nguyen" w:date="2020-02-22T11:41:00Z">
-              <w:rPr/>
-            </w:rPrChange>
-          </w:rPr>
-          <w:delText>é</w:delText>
-        </w:r>
-        <w:r>
-          <w:rPr>
-            <w:lang w:val="en-GB"/>
-            <w:rPrChange w:id="462" w:author="Johnny Nguyen" w:date="2020-02-22T11:41:00Z">
+            <w:rPrChange w:id="415" w:author="Johnny Nguyen" w:date="2020-02-22T11:41:00Z">
+              <w:rPr/>
+            </w:rPrChange>
+          </w:rPr>
+          <w:delText>é</w:delText>
+        </w:r>
+        <w:r>
+          <w:rPr>
+            <w:lang w:val="en-GB"/>
+            <w:rPrChange w:id="416" w:author="Johnny Nguyen" w:date="2020-02-22T11:41:00Z">
               <w:rPr/>
             </w:rPrChange>
           </w:rPr>
@@ -4553,7 +4344,7 @@
         <w:r>
           <w:rPr>
             <w:lang w:val="en-GB"/>
-            <w:rPrChange w:id="463" w:author="Johnny Nguyen" w:date="2020-02-22T11:41:00Z">
+            <w:rPrChange w:id="417" w:author="Johnny Nguyen" w:date="2020-02-22T11:41:00Z">
               <w:rPr/>
             </w:rPrChange>
           </w:rPr>
@@ -4562,7 +4353,7 @@
         <w:r>
           <w:rPr>
             <w:lang w:val="en-GB"/>
-            <w:rPrChange w:id="464" w:author="Johnny Nguyen" w:date="2020-02-22T11:41:00Z">
+            <w:rPrChange w:id="418" w:author="Johnny Nguyen" w:date="2020-02-22T11:41:00Z">
               <w:rPr/>
             </w:rPrChange>
           </w:rPr>
@@ -4580,7 +4371,7 @@
         <w:r>
           <w:rPr>
             <w:lang w:val="en-GB"/>
-            <w:rPrChange w:id="465" w:author="Johnny Nguyen" w:date="2020-02-21T10:31:00Z">
+            <w:rPrChange w:id="419" w:author="Johnny Nguyen" w:date="2020-02-21T10:31:00Z">
               <w:rPr/>
             </w:rPrChange>
           </w:rPr>
@@ -4657,7 +4448,7 @@
           <w:lang w:val="en-GB"/>
         </w:rPr>
       </w:pPr>
-      <w:ins w:id="466" w:author="Johnny Nguyen" w:date="2020-02-22T11:41:00Z">
+      <w:ins w:id="420" w:author="Johnny Nguyen" w:date="2020-02-22T11:41:00Z">
         <w:r>
           <w:rPr>
             <w:lang w:val="en-GB"/>
@@ -4665,7 +4456,7 @@
           <w:t xml:space="preserve">The dataset is composed of different interval records of image. It begins </w:t>
         </w:r>
       </w:ins>
-      <w:ins w:id="467" w:author="Johnny Nguyen" w:date="2020-02-22T11:42:00Z">
+      <w:ins w:id="421" w:author="Johnny Nguyen" w:date="2020-02-22T11:42:00Z">
         <w:r>
           <w:rPr>
             <w:lang w:val="en-GB"/>
@@ -4673,7 +4464,7 @@
           <w:t xml:space="preserve">from </w:t>
         </w:r>
       </w:ins>
-      <w:ins w:id="468" w:author="Johnny Nguyen" w:date="2020-02-22T11:41:00Z">
+      <w:ins w:id="422" w:author="Johnny Nguyen" w:date="2020-02-22T11:41:00Z">
         <w:r>
           <w:rPr>
             <w:lang w:val="en-GB"/>
@@ -4681,7 +4472,7 @@
           <w:t>1 minute</w:t>
         </w:r>
       </w:ins>
-      <w:ins w:id="469" w:author="Johnny Nguyen" w:date="2020-02-22T11:42:00Z">
+      <w:ins w:id="423" w:author="Johnny Nguyen" w:date="2020-02-22T11:42:00Z">
         <w:r>
           <w:rPr>
             <w:lang w:val="en-GB"/>
@@ -4689,7 +4480,7 @@
           <w:t>, to 10 minute, to 1 hour to 1 day. In each recording, for every second our algorithm will record bet</w:t>
         </w:r>
       </w:ins>
-      <w:ins w:id="470" w:author="Johnny Nguyen" w:date="2020-02-22T11:43:00Z">
+      <w:ins w:id="424" w:author="Johnny Nguyen" w:date="2020-02-22T11:43:00Z">
         <w:r>
           <w:rPr>
             <w:lang w:val="en-GB"/>
@@ -4704,7 +4495,7 @@
           <w:t>and 20 images, we try to the behavior of the human eyes which can see 26 images per seconds whe</w:t>
         </w:r>
       </w:ins>
-      <w:ins w:id="471" w:author="Johnny Nguyen" w:date="2020-02-22T11:44:00Z">
+      <w:ins w:id="425" w:author="Johnny Nguyen" w:date="2020-02-22T11:44:00Z">
         <w:r>
           <w:rPr>
             <w:lang w:val="en-GB"/>
@@ -4712,9 +4503,7 @@
           <w:t>n he looks at a monitor.</w:t>
         </w:r>
       </w:ins>
-      <w:bookmarkStart w:id="472" w:name="_GoBack"/>
-      <w:bookmarkEnd w:id="472"/>
-      <w:del w:id="473" w:author="Johnny Nguyen" w:date="2020-02-22T11:44:00Z">
+      <w:del w:id="426" w:author="Johnny Nguyen" w:date="2020-02-22T11:44:00Z">
         <w:r>
           <w:rPr>
             <w:lang w:val="en-GB"/>
@@ -4732,15 +4521,76 @@
     <w:p>
       <w:pPr>
         <w:rPr>
-          <w:lang w:val="en-GB"/>
-        </w:rPr>
-      </w:pPr>
-      <w:r>
-        <w:rPr>
-          <w:lang w:val="en-GB"/>
-        </w:rPr>
-        <w:t>Explain the image in the database</w:t>
-      </w:r>
+          <w:del w:id="427" w:author="Johnny Nguyen" w:date="2020-02-22T14:54:00Z"/>
+          <w:lang w:val="en-GB"/>
+        </w:rPr>
+      </w:pPr>
+      <w:del w:id="428" w:author="Johnny Nguyen" w:date="2020-02-22T14:54:00Z">
+        <w:r>
+          <w:rPr>
+            <w:lang w:val="en-GB"/>
+          </w:rPr>
+          <w:delText>Explain the image in the database</w:delText>
+        </w:r>
+      </w:del>
+    </w:p>
+    <w:p>
+      <w:pPr>
+        <w:rPr>
+          <w:ins w:id="429" w:author="Johnny Nguyen" w:date="2020-02-22T14:54:00Z"/>
+          <w:lang w:val="en-GB"/>
+        </w:rPr>
+      </w:pPr>
+      <w:ins w:id="430" w:author="Johnny Nguyen" w:date="2020-02-22T14:54:00Z">
+        <w:r>
+          <w:rPr>
+            <w:lang w:val="en-GB"/>
+          </w:rPr>
+          <w:t>For each image record, we will transform for each seconds some object that will permit to compress the i</w:t>
+        </w:r>
+      </w:ins>
+      <w:ins w:id="431" w:author="Johnny Nguyen" w:date="2020-02-22T14:55:00Z">
+        <w:r>
+          <w:rPr>
+            <w:lang w:val="en-GB"/>
+          </w:rPr>
+          <w:t xml:space="preserve">mage on the memory. For example, we record 20 images, in those 20 images, 80 % </w:t>
+        </w:r>
+      </w:ins>
+      <w:ins w:id="432" w:author="Johnny Nguyen" w:date="2020-02-22T14:56:00Z">
+        <w:r>
+          <w:rPr>
+            <w:lang w:val="en-GB"/>
+          </w:rPr>
+          <w:t xml:space="preserve">pixels </w:t>
+        </w:r>
+      </w:ins>
+      <w:ins w:id="433" w:author="Johnny Nguyen" w:date="2020-02-22T14:55:00Z">
+        <w:r>
+          <w:rPr>
+            <w:lang w:val="en-GB"/>
+          </w:rPr>
+          <w:t>of the images still to be one single image and the 20% other pixels</w:t>
+        </w:r>
+      </w:ins>
+      <w:ins w:id="434" w:author="Johnny Nguyen" w:date="2020-02-22T14:56:00Z">
+        <w:r>
+          <w:rPr>
+            <w:lang w:val="en-GB"/>
+          </w:rPr>
+          <w:t xml:space="preserve"> represent the changement of the image during this second. Normally, we have 20 * 4 Mo image in memory, now we obtain 1 * 3.6 Mo</w:t>
+        </w:r>
+      </w:ins>
+      <w:ins w:id="435" w:author="Johnny Nguyen" w:date="2020-02-22T14:57:00Z">
+        <w:r>
+          <w:rPr>
+            <w:lang w:val="en-GB"/>
+          </w:rPr>
+          <w:t xml:space="preserve"> and 20 * 0.4 image. This new dataset is really better in term of memory usage.</w:t>
+        </w:r>
+      </w:ins>
+      <w:bookmarkStart w:id="436" w:name="_GoBack"/>
+      <w:bookmarkEnd w:id="436"/>
     </w:p>
     <w:p>
       <w:pPr>
@@ -4930,7 +4780,7 @@
       <w:r>
         <w:rPr>
           <w:lang w:val="en-GB"/>
-          <w:rPrChange w:id="474" w:author="Johnny Nguyen" w:date="2020-02-18T07:48:00Z">
+          <w:rPrChange w:id="437" w:author="Johnny Nguyen" w:date="2020-02-18T07:48:00Z">
             <w:rPr/>
           </w:rPrChange>
         </w:rPr>
@@ -5137,7 +4987,6 @@
         </w:rPr>
       </w:pPr>
       <w:r>
-        <w:lastRenderedPageBreak/>
         <w:t xml:space="preserve">J. Cassel and C. Pelachaud, </w:t>
       </w:r>
       <w:r>
@@ -5261,7 +5110,7 @@
       <w:r>
         <w:rPr>
           <w:lang w:val="en-GB"/>
-          <w:rPrChange w:id="475" w:author="Johnny Nguyen" w:date="2020-02-18T07:48:00Z">
+          <w:rPrChange w:id="438" w:author="Johnny Nguyen" w:date="2020-02-18T07:48:00Z">
             <w:rPr/>
           </w:rPrChange>
         </w:rPr>
@@ -5352,7 +5201,7 @@
       <w:r>
         <w:rPr>
           <w:lang w:val="en-GB"/>
-          <w:rPrChange w:id="476" w:author="Johnny Nguyen" w:date="2020-02-18T07:48:00Z">
+          <w:rPrChange w:id="439" w:author="Johnny Nguyen" w:date="2020-02-18T07:48:00Z">
             <w:rPr/>
           </w:rPrChange>
         </w:rPr>
@@ -5418,7 +5267,7 @@
       <w:r>
         <w:rPr>
           <w:lang w:val="en-GB"/>
-          <w:rPrChange w:id="477" w:author="Johnny Nguyen" w:date="2020-02-18T07:48:00Z">
+          <w:rPrChange w:id="440" w:author="Johnny Nguyen" w:date="2020-02-18T07:48:00Z">
             <w:rPr/>
           </w:rPrChange>
         </w:rPr>
@@ -5484,7 +5333,7 @@
       <w:r>
         <w:rPr>
           <w:lang w:val="en-GB"/>
-          <w:rPrChange w:id="478" w:author="Johnny Nguyen" w:date="2020-02-18T07:48:00Z">
+          <w:rPrChange w:id="441" w:author="Johnny Nguyen" w:date="2020-02-18T07:48:00Z">
             <w:rPr/>
           </w:rPrChange>
         </w:rPr>
@@ -5556,7 +5405,7 @@
       <w:r>
         <w:rPr>
           <w:lang w:val="en-GB"/>
-          <w:rPrChange w:id="479" w:author="Johnny Nguyen" w:date="2020-02-18T07:48:00Z">
+          <w:rPrChange w:id="442" w:author="Johnny Nguyen" w:date="2020-02-18T07:48:00Z">
             <w:rPr/>
           </w:rPrChange>
         </w:rPr>
@@ -5604,7 +5453,7 @@
       <w:r>
         <w:rPr>
           <w:lang w:val="en-GB"/>
-          <w:rPrChange w:id="480" w:author="Johnny Nguyen" w:date="2020-02-18T07:48:00Z">
+          <w:rPrChange w:id="443" w:author="Johnny Nguyen" w:date="2020-02-18T07:48:00Z">
             <w:rPr/>
           </w:rPrChange>
         </w:rPr>
@@ -5671,7 +5520,7 @@
       <w:r>
         <w:rPr>
           <w:lang w:val="en-GB"/>
-          <w:rPrChange w:id="481" w:author="Johnny Nguyen" w:date="2020-02-18T07:48:00Z">
+          <w:rPrChange w:id="444" w:author="Johnny Nguyen" w:date="2020-02-18T07:48:00Z">
             <w:rPr/>
           </w:rPrChange>
         </w:rPr>
@@ -5737,7 +5586,7 @@
       <w:r>
         <w:rPr>
           <w:lang w:val="en-GB"/>
-          <w:rPrChange w:id="482" w:author="Johnny Nguyen" w:date="2020-02-18T07:48:00Z">
+          <w:rPrChange w:id="445" w:author="Johnny Nguyen" w:date="2020-02-18T07:48:00Z">
             <w:rPr/>
           </w:rPrChange>
         </w:rPr>
@@ -5822,7 +5671,7 @@
       <w:r>
         <w:rPr>
           <w:lang w:val="en-GB"/>
-          <w:rPrChange w:id="483" w:author="Johnny Nguyen" w:date="2020-02-18T07:48:00Z">
+          <w:rPrChange w:id="446" w:author="Johnny Nguyen" w:date="2020-02-18T07:48:00Z">
             <w:rPr/>
           </w:rPrChange>
         </w:rPr>

</xml_diff>

<commit_message>
#8 Sounds explained in dataset and features in report
</commit_message>
<xml_diff>
--- a/SAI_report.docx
+++ b/SAI_report.docx
@@ -4589,21 +4589,96 @@
           <w:t xml:space="preserve"> and 20 * 0.4 image. This new dataset is really better in term of memory usage.</w:t>
         </w:r>
       </w:ins>
-      <w:bookmarkStart w:id="436" w:name="_GoBack"/>
-      <w:bookmarkEnd w:id="436"/>
-    </w:p>
-    <w:p>
-      <w:pPr>
-        <w:rPr>
-          <w:lang w:val="en-GB"/>
-        </w:rPr>
-      </w:pPr>
-      <w:r>
-        <w:rPr>
-          <w:lang w:val="en-GB"/>
-        </w:rPr>
-        <w:t>Record yes/no for RL</w:t>
-      </w:r>
+    </w:p>
+    <w:p>
+      <w:pPr>
+        <w:rPr>
+          <w:del w:id="436" w:author="Johnny Nguyen" w:date="2020-02-22T15:00:00Z"/>
+          <w:lang w:val="en-GB"/>
+        </w:rPr>
+      </w:pPr>
+      <w:del w:id="437" w:author="Johnny Nguyen" w:date="2020-02-22T15:00:00Z">
+        <w:r>
+          <w:rPr>
+            <w:lang w:val="en-GB"/>
+          </w:rPr>
+          <w:delText>Record yes/no for RL</w:delText>
+        </w:r>
+      </w:del>
+    </w:p>
+    <w:p>
+      <w:pPr>
+        <w:rPr>
+          <w:ins w:id="438" w:author="Johnny Nguyen" w:date="2020-02-22T15:00:00Z"/>
+          <w:lang w:val="en-GB"/>
+        </w:rPr>
+      </w:pPr>
+      <w:ins w:id="439" w:author="Johnny Nguyen" w:date="2020-02-22T15:00:00Z">
+        <w:r>
+          <w:rPr>
+            <w:lang w:val="en-GB"/>
+          </w:rPr>
+          <w:t>The second dataset used is composed of sounds recorded. Each sou</w:t>
+        </w:r>
+      </w:ins>
+      <w:ins w:id="440" w:author="Johnny Nguyen" w:date="2020-02-22T15:01:00Z">
+        <w:r>
+          <w:rPr>
+            <w:lang w:val="en-GB"/>
+          </w:rPr>
+          <w:t xml:space="preserve">nds represents the meaning of </w:t>
+        </w:r>
+        <w:r>
+          <w:rPr>
+            <w:lang w:val="en-GB"/>
+          </w:rPr>
+          <w:t>“</w:t>
+        </w:r>
+        <w:r>
+          <w:rPr>
+            <w:lang w:val="en-GB"/>
+          </w:rPr>
+          <w:t>yes</w:t>
+        </w:r>
+        <w:r>
+          <w:rPr>
+            <w:lang w:val="en-GB"/>
+          </w:rPr>
+          <w:t>”</w:t>
+        </w:r>
+        <w:r>
+          <w:rPr>
+            <w:lang w:val="en-GB"/>
+          </w:rPr>
+          <w:t xml:space="preserve"> and </w:t>
+        </w:r>
+        <w:r>
+          <w:rPr>
+            <w:lang w:val="en-GB"/>
+          </w:rPr>
+          <w:t>“</w:t>
+        </w:r>
+        <w:r>
+          <w:rPr>
+            <w:lang w:val="en-GB"/>
+          </w:rPr>
+          <w:t>no</w:t>
+        </w:r>
+        <w:r>
+          <w:rPr>
+            <w:lang w:val="en-GB"/>
+          </w:rPr>
+          <w:t>”</w:t>
+        </w:r>
+        <w:r>
+          <w:rPr>
+            <w:lang w:val="en-GB"/>
+          </w:rPr>
+          <w:t>. Our algorithm will understand what it will listen accorting to this dataset and we will use dynamic training of RL.</w:t>
+        </w:r>
+      </w:ins>
+      <w:bookmarkStart w:id="441" w:name="_GoBack"/>
+      <w:bookmarkEnd w:id="441"/>
     </w:p>
     <w:p>
       <w:pPr>
@@ -4774,631 +4849,6 @@
           <w:lang w:val="en-GB"/>
         </w:rPr>
       </w:pPr>
-      <w:r>
-        <w:fldChar w:fldCharType="begin"/>
-      </w:r>
-      <w:r>
-        <w:rPr>
-          <w:lang w:val="en-GB"/>
-          <w:rPrChange w:id="437" w:author="Johnny Nguyen" w:date="2020-02-18T07:48:00Z">
-            <w:rPr/>
-          </w:rPrChange>
-        </w:rPr>
-        <w:instrText xml:space="preserve"> HYPERLINK "https://arxiv.org/pdf/2002.01359.pdf" </w:instrText>
-      </w:r>
-      <w:r>
-        <w:fldChar w:fldCharType="separate"/>
-      </w:r>
-      <w:r>
-        <w:rPr>
-          <w:rStyle w:val="Lienhypertexte"/>
-          <w:lang w:val="en-GB"/>
-        </w:rPr>
-        <w:t>https://arxiv.org/pdf/2002.01359.pdf</w:t>
-      </w:r>
-      <w:r>
-        <w:rPr>
-          <w:rStyle w:val="Lienhypertexte"/>
-          <w:lang w:val="en-GB"/>
-        </w:rPr>
-        <w:fldChar w:fldCharType="end"/>
-      </w:r>
-    </w:p>
-    <w:p>
-      <w:pPr>
-        <w:rPr>
-          <w:lang w:val="en-GB"/>
-        </w:rPr>
-      </w:pPr>
-      <w:r>
-        <w:rPr>
-          <w:lang w:val="en-GB"/>
-        </w:rPr>
-        <w:t>Compare commands to cortana</w:t>
-      </w:r>
-    </w:p>
-    <w:p>
-      <w:pPr>
-        <w:rPr>
-          <w:lang w:val="en-GB"/>
-        </w:rPr>
-      </w:pPr>
-      <w:r>
-        <w:rPr>
-          <w:lang w:val="en-GB"/>
-        </w:rPr>
-        <w:t>Discussion</w:t>
-      </w:r>
-    </w:p>
-    <w:p>
-      <w:pPr>
-        <w:rPr>
-          <w:lang w:val="en-GB"/>
-        </w:rPr>
-      </w:pPr>
-      <w:r>
-        <w:rPr>
-          <w:lang w:val="en-GB"/>
-        </w:rPr>
-        <w:t>How the results compare to what you expected, why ?</w:t>
-      </w:r>
-    </w:p>
-    <w:p>
-      <w:pPr>
-        <w:rPr>
-          <w:lang w:val="en-GB"/>
-        </w:rPr>
-      </w:pPr>
-      <w:r>
-        <w:rPr>
-          <w:lang w:val="en-GB"/>
-        </w:rPr>
-        <w:t>How the results compare to other researchers, why ?</w:t>
-      </w:r>
-    </w:p>
-    <w:p>
-      <w:pPr>
-        <w:rPr>
-          <w:lang w:val="en-GB"/>
-        </w:rPr>
-      </w:pPr>
-      <w:r>
-        <w:rPr>
-          <w:lang w:val="en-GB"/>
-        </w:rPr>
-        <w:t>What question, we need to ask next ?</w:t>
-      </w:r>
-    </w:p>
-    <w:p>
-      <w:pPr>
-        <w:rPr>
-          <w:lang w:val="en-GB"/>
-        </w:rPr>
-      </w:pPr>
-      <w:r>
-        <w:rPr>
-          <w:lang w:val="en-GB"/>
-        </w:rPr>
-        <w:t>Find something useful the researcher readers can learn about the work</w:t>
-      </w:r>
-    </w:p>
-    <w:p>
-      <w:pPr>
-        <w:rPr>
-          <w:lang w:val="en-GB"/>
-        </w:rPr>
-      </w:pPr>
-      <w:r>
-        <w:rPr>
-          <w:lang w:val="en-GB"/>
-        </w:rPr>
-        <w:t>Future Work</w:t>
-      </w:r>
-    </w:p>
-    <w:p>
-      <w:pPr>
-        <w:rPr>
-          <w:lang w:val="en-GB"/>
-        </w:rPr>
-      </w:pPr>
-      <w:r>
-        <w:rPr>
-          <w:lang w:val="en-GB"/>
-        </w:rPr>
-        <w:t>Try to launch the SAI everytime the computer is up</w:t>
-      </w:r>
-    </w:p>
-    <w:p>
-      <w:pPr>
-        <w:rPr>
-          <w:lang w:val="en-GB"/>
-        </w:rPr>
-      </w:pPr>
-      <w:r>
-        <w:rPr>
-          <w:lang w:val="en-GB"/>
-        </w:rPr>
-        <w:t>Generate a voice to communicate with SAI</w:t>
-      </w:r>
-    </w:p>
-    <w:p>
-      <w:pPr>
-        <w:rPr>
-          <w:lang w:val="en-GB"/>
-        </w:rPr>
-      </w:pPr>
-      <w:r>
-        <w:rPr>
-          <w:lang w:val="en-GB"/>
-        </w:rPr>
-        <w:t>Create a profil for each person who talk (voice recognition by person)</w:t>
-      </w:r>
-    </w:p>
-    <w:p>
-      <w:pPr>
-        <w:rPr>
-          <w:lang w:val="en-GB"/>
-        </w:rPr>
-      </w:pPr>
-    </w:p>
-    <w:p>
-      <w:r>
-        <w:t>References/Bibliography</w:t>
-      </w:r>
-    </w:p>
-    <w:p>
-      <w:r>
-        <w:t>J.P. Laumond,</w:t>
-      </w:r>
-      <w:r>
-        <w:t xml:space="preserve"> 2019,</w:t>
-      </w:r>
-      <w:r>
-        <w:t xml:space="preserve"> </w:t>
-      </w:r>
-      <w:r>
-        <w:t>“</w:t>
-      </w:r>
-      <w:r>
-        <w:t xml:space="preserve">robotique et </w:t>
-      </w:r>
-      <w:r>
-        <w:t>intelligence artificielle parlons-en</w:t>
-      </w:r>
-      <w:r>
-        <w:t> »</w:t>
-      </w:r>
-      <w:r>
-        <w:t xml:space="preserve">, </w:t>
-      </w:r>
-      <w:hyperlink r:id="rId5" w:history="1">
-        <w:r>
-          <w:rPr>
-            <w:rStyle w:val="Lienhypertexte"/>
-          </w:rPr>
-          <w:t>https://lejournal.cnrs.fr/billets/robotique-et-intelligence-artificielle-parlons-en</w:t>
-        </w:r>
-      </w:hyperlink>
-    </w:p>
-    <w:p>
-      <w:pPr>
-        <w:rPr>
-          <w:rStyle w:val="Lienhypertexte"/>
-        </w:rPr>
-      </w:pPr>
-      <w:r>
-        <w:t xml:space="preserve">J. Cassel and C. Pelachaud, </w:t>
-      </w:r>
-      <w:r>
-        <w:t xml:space="preserve">2019, </w:t>
-      </w:r>
-      <w:r>
-        <w:t>« </w:t>
-      </w:r>
-      <w:r>
-        <w:t>Pourquoi les assistants virtuels ont besoin d</w:t>
-      </w:r>
-      <w:r>
-        <w:t>’</w:t>
-      </w:r>
-      <w:r>
-        <w:t>un corps</w:t>
-      </w:r>
-      <w:r>
-        <w:t> »</w:t>
-      </w:r>
-      <w:r>
-        <w:t xml:space="preserve">, </w:t>
-      </w:r>
-      <w:hyperlink r:id="rId6" w:history="1">
-        <w:r>
-          <w:rPr>
-            <w:rStyle w:val="Lienhypertexte"/>
-          </w:rPr>
-          <w:t>https://lejournal.cnrs.fr/billets/pourquoi-les-assistants-virtuels-ont-besoin-dun-corps</w:t>
-        </w:r>
-      </w:hyperlink>
-      <w:r>
-        <w:rPr>
-          <w:rStyle w:val="Lienhypertexte"/>
-        </w:rPr>
-        <w:t xml:space="preserve"> </w:t>
-      </w:r>
-    </w:p>
-    <w:p>
-      <w:r>
-        <w:t xml:space="preserve">L. Julia, </w:t>
-      </w:r>
-      <w:r>
-        <w:t>« </w:t>
-      </w:r>
-      <w:r>
-        <w:t>L</w:t>
-      </w:r>
-      <w:r>
-        <w:t>’</w:t>
-      </w:r>
-      <w:r>
-        <w:t>intelligence artificielle n</w:t>
-      </w:r>
-      <w:r>
-        <w:t>’</w:t>
-      </w:r>
-      <w:r>
-        <w:t>existe pas</w:t>
-      </w:r>
-      <w:r>
-        <w:t> »</w:t>
-      </w:r>
-      <w:r>
-        <w:t xml:space="preserve">, 2019, </w:t>
-      </w:r>
-      <w:hyperlink r:id="rId7" w:history="1">
-        <w:r>
-          <w:rPr>
-            <w:rStyle w:val="Lienhypertexte"/>
-          </w:rPr>
-          <w:t>https://www.journaldugeek.com/dossier/lintelligence-artificielle-nexiste-interview-de-luc-julia-cocreateur-de-siri/</w:t>
-        </w:r>
-      </w:hyperlink>
-    </w:p>
-    <w:p>
-      <w:pPr>
-        <w:rPr>
-          <w:lang w:val="en-GB"/>
-        </w:rPr>
-      </w:pPr>
-      <w:r>
-        <w:rPr>
-          <w:lang w:val="en-GB"/>
-        </w:rPr>
-        <w:t xml:space="preserve">Maria A. Zuluaga, </w:t>
-      </w:r>
-      <w:r>
-        <w:rPr>
-          <w:lang w:val="en-GB"/>
-        </w:rPr>
-        <w:t>« </w:t>
-      </w:r>
-      <w:r>
-        <w:rPr>
-          <w:lang w:val="en-GB"/>
-        </w:rPr>
-        <w:t>DeepIGeoS</w:t>
-      </w:r>
-      <w:r>
-        <w:rPr>
-          <w:lang w:val="en-GB"/>
-        </w:rPr>
-        <w:t> »</w:t>
-      </w:r>
-      <w:r>
-        <w:rPr>
-          <w:lang w:val="en-GB"/>
-        </w:rPr>
-        <w:t xml:space="preserve">, 2017, </w:t>
-      </w:r>
-      <w:r>
-        <w:rPr>
-          <w:lang w:val="en-GB"/>
-        </w:rPr>
-        <w:t xml:space="preserve"> </w:t>
-      </w:r>
-      <w:r>
-        <w:fldChar w:fldCharType="begin"/>
-      </w:r>
-      <w:r>
-        <w:rPr>
-          <w:lang w:val="en-GB"/>
-          <w:rPrChange w:id="438" w:author="Johnny Nguyen" w:date="2020-02-18T07:48:00Z">
-            <w:rPr/>
-          </w:rPrChange>
-        </w:rPr>
-        <w:instrText xml:space="preserve"> HYPERLINK "https://arxiv.org/abs/1707.00652" </w:instrText>
-      </w:r>
-      <w:r>
-        <w:fldChar w:fldCharType="separate"/>
-      </w:r>
-      <w:r>
-        <w:rPr>
-          <w:rStyle w:val="Lienhypertexte"/>
-          <w:lang w:val="en-GB"/>
-        </w:rPr>
-        <w:t>https://arxiv.org/abs/1707.00652</w:t>
-      </w:r>
-      <w:r>
-        <w:rPr>
-          <w:rStyle w:val="Lienhypertexte"/>
-          <w:lang w:val="en-GB"/>
-        </w:rPr>
-        <w:fldChar w:fldCharType="end"/>
-      </w:r>
-    </w:p>
-    <w:p>
-      <w:pPr>
-        <w:rPr>
-          <w:rStyle w:val="Lienhypertexte"/>
-          <w:lang w:val="en-GB"/>
-        </w:rPr>
-      </w:pPr>
-      <w:r>
-        <w:rPr>
-          <w:lang w:val="en-GB"/>
-        </w:rPr>
-        <w:t>A. Sarkar,</w:t>
-      </w:r>
-      <w:r>
-        <w:rPr>
-          <w:lang w:val="en-GB"/>
-        </w:rPr>
-        <w:t xml:space="preserve"> 2018, </w:t>
-      </w:r>
-      <w:r>
-        <w:rPr>
-          <w:lang w:val="en-GB"/>
-        </w:rPr>
-        <w:t xml:space="preserve"> </w:t>
-      </w:r>
-      <w:r>
-        <w:rPr>
-          <w:lang w:val="en-GB"/>
-        </w:rPr>
-        <w:t>“</w:t>
-      </w:r>
-      <w:r>
-        <w:rPr>
-          <w:lang w:val="en-GB"/>
-        </w:rPr>
-        <w:t>A Brandom-ian view of Reinf</w:t>
-      </w:r>
-      <w:r>
-        <w:rPr>
-          <w:lang w:val="en-GB"/>
-        </w:rPr>
-        <w:t>orcement Learning towards strong-AI</w:t>
-      </w:r>
-      <w:r>
-        <w:rPr>
-          <w:lang w:val="en-GB"/>
-        </w:rPr>
-        <w:t>”</w:t>
-      </w:r>
-      <w:r>
-        <w:rPr>
-          <w:lang w:val="en-GB"/>
-        </w:rPr>
-        <w:t>,</w:t>
-      </w:r>
-      <w:r>
-        <w:rPr>
-          <w:lang w:val="en-GB"/>
-        </w:rPr>
-        <w:t xml:space="preserve"> </w:t>
-      </w:r>
-      <w:r>
-        <w:fldChar w:fldCharType="begin"/>
-      </w:r>
-      <w:r>
-        <w:rPr>
-          <w:lang w:val="en-GB"/>
-          <w:rPrChange w:id="439" w:author="Johnny Nguyen" w:date="2020-02-18T07:48:00Z">
-            <w:rPr/>
-          </w:rPrChange>
-        </w:rPr>
-        <w:instrText xml:space="preserve"> HYPERLINK "https://arxiv.org/abs/1803.02912" </w:instrText>
-      </w:r>
-      <w:r>
-        <w:fldChar w:fldCharType="separate"/>
-      </w:r>
-      <w:r>
-        <w:rPr>
-          <w:rStyle w:val="Lienhypertexte"/>
-          <w:lang w:val="en-GB"/>
-        </w:rPr>
-        <w:t>https://arxiv.org/abs/1803.02912</w:t>
-      </w:r>
-      <w:r>
-        <w:rPr>
-          <w:rStyle w:val="Lienhypertexte"/>
-          <w:lang w:val="en-GB"/>
-        </w:rPr>
-        <w:fldChar w:fldCharType="end"/>
-      </w:r>
-    </w:p>
-    <w:p>
-      <w:pPr>
-        <w:rPr>
-          <w:lang w:val="en-GB"/>
-        </w:rPr>
-      </w:pPr>
-      <w:r>
-        <w:rPr>
-          <w:lang w:val="en-GB"/>
-        </w:rPr>
-        <w:t xml:space="preserve">A. Knight, 2019, </w:t>
-      </w:r>
-      <w:r>
-        <w:rPr>
-          <w:lang w:val="en-GB"/>
-        </w:rPr>
-        <w:t>“</w:t>
-      </w:r>
-      <w:r>
-        <w:rPr>
-          <w:lang w:val="en-GB"/>
-        </w:rPr>
-        <w:t>Refuting strong AI: Why consciousness cannot be algorithmic</w:t>
-      </w:r>
-      <w:r>
-        <w:rPr>
-          <w:lang w:val="en-GB"/>
-        </w:rPr>
-        <w:t>”</w:t>
-      </w:r>
-      <w:r>
-        <w:rPr>
-          <w:lang w:val="en-GB"/>
-        </w:rPr>
-        <w:t xml:space="preserve">, </w:t>
-      </w:r>
-      <w:r>
-        <w:fldChar w:fldCharType="begin"/>
-      </w:r>
-      <w:r>
-        <w:rPr>
-          <w:lang w:val="en-GB"/>
-          <w:rPrChange w:id="440" w:author="Johnny Nguyen" w:date="2020-02-18T07:48:00Z">
-            <w:rPr/>
-          </w:rPrChange>
-        </w:rPr>
-        <w:instrText xml:space="preserve"> HYPERLINK "https://arxiv.org/ftp/arxiv/papers/1906/1906.10177.pdf" </w:instrText>
-      </w:r>
-      <w:r>
-        <w:fldChar w:fldCharType="separate"/>
-      </w:r>
-      <w:r>
-        <w:rPr>
-          <w:rStyle w:val="Lienhypertexte"/>
-          <w:lang w:val="en-GB"/>
-        </w:rPr>
-        <w:t>https://arxiv.org/ftp/arxiv/papers/1906/1906.10177.pdf</w:t>
-      </w:r>
-      <w:r>
-        <w:rPr>
-          <w:rStyle w:val="Lienhypertexte"/>
-          <w:lang w:val="en-GB"/>
-        </w:rPr>
-        <w:fldChar w:fldCharType="end"/>
-      </w:r>
-    </w:p>
-    <w:p>
-      <w:pPr>
-        <w:rPr>
-          <w:lang w:val="en-GB"/>
-        </w:rPr>
-      </w:pPr>
-      <w:r>
-        <w:rPr>
-          <w:lang w:val="en-GB"/>
-        </w:rPr>
-        <w:t xml:space="preserve">B. Lubars, Chenhao Tan, 2019, </w:t>
-      </w:r>
-      <w:r>
-        <w:rPr>
-          <w:lang w:val="en-GB"/>
-        </w:rPr>
-        <w:t>“</w:t>
-      </w:r>
-      <w:r>
-        <w:rPr>
-          <w:lang w:val="en-GB"/>
-        </w:rPr>
-        <w:t>Ask what AI can do, but what  AI should do: towards a framework of task delegability</w:t>
-      </w:r>
-      <w:r>
-        <w:rPr>
-          <w:lang w:val="en-GB"/>
-        </w:rPr>
-        <w:t>”</w:t>
-      </w:r>
-      <w:r>
-        <w:rPr>
-          <w:lang w:val="en-GB"/>
-        </w:rPr>
-        <w:t xml:space="preserve">, </w:t>
-      </w:r>
-      <w:r>
-        <w:fldChar w:fldCharType="begin"/>
-      </w:r>
-      <w:r>
-        <w:rPr>
-          <w:lang w:val="en-GB"/>
-          <w:rPrChange w:id="441" w:author="Johnny Nguyen" w:date="2020-02-18T07:48:00Z">
-            <w:rPr/>
-          </w:rPrChange>
-        </w:rPr>
-        <w:instrText xml:space="preserve"> HYPERLINK "https://arxiv.org/pdf/1902.03245v1.pdf" </w:instrText>
-      </w:r>
-      <w:r>
-        <w:fldChar w:fldCharType="separate"/>
-      </w:r>
-      <w:r>
-        <w:rPr>
-          <w:rStyle w:val="Lienhypertexte"/>
-          <w:lang w:val="en-GB"/>
-        </w:rPr>
-        <w:t>https://arxiv.org/pdf/1902.03245v1.pdf</w:t>
-      </w:r>
-      <w:r>
-        <w:rPr>
-          <w:rStyle w:val="Lienhypertexte"/>
-          <w:lang w:val="en-GB"/>
-        </w:rPr>
-        <w:fldChar w:fldCharType="end"/>
-      </w:r>
-    </w:p>
-    <w:p>
-      <w:pPr>
-        <w:rPr>
-          <w:lang w:val="en-GB"/>
-        </w:rPr>
-      </w:pPr>
-      <w:r>
-        <w:rPr>
-          <w:lang w:val="en-GB"/>
-        </w:rPr>
-        <w:t xml:space="preserve">J. Liu, X. Gu, D. Zhang, S. Liu, 2019, </w:t>
-      </w:r>
-      <w:r>
-        <w:rPr>
-          <w:lang w:val="en-GB"/>
-        </w:rPr>
-        <w:t>“</w:t>
-      </w:r>
-      <w:r>
-        <w:rPr>
-          <w:lang w:val="en-GB"/>
-        </w:rPr>
-        <w:t>Hig</w:t>
-      </w:r>
-      <w:r>
-        <w:rPr>
-          <w:lang w:val="en-GB"/>
-        </w:rPr>
-        <w:t>h efficiency RL agent</w:t>
-      </w:r>
-      <w:r>
-        <w:rPr>
-          <w:lang w:val="en-GB"/>
-        </w:rPr>
-        <w:t>”</w:t>
-      </w:r>
-      <w:r>
-        <w:rPr>
-          <w:lang w:val="en-GB"/>
-        </w:rPr>
-        <w:t xml:space="preserve">, </w:t>
-      </w:r>
       <w:r>
         <w:fldChar w:fldCharType="begin"/>
       </w:r>
@@ -5409,7 +4859,7 @@
             <w:rPr/>
           </w:rPrChange>
         </w:rPr>
-        <w:instrText xml:space="preserve"> HYPERLINK "https://arxiv.org/pdf/1908.11494.pdf" </w:instrText>
+        <w:instrText xml:space="preserve"> HYPERLINK "https://arxiv.org/pdf/2002.01359.pdf" </w:instrText>
       </w:r>
       <w:r>
         <w:fldChar w:fldCharType="separate"/>
@@ -5419,7 +4869,7 @@
           <w:rStyle w:val="Lienhypertexte"/>
           <w:lang w:val="en-GB"/>
         </w:rPr>
-        <w:t>https://arxiv.org/pdf/1908.11494.pdf</w:t>
+        <w:t>https://arxiv.org/pdf/2002.01359.pdf</w:t>
       </w:r>
       <w:r>
         <w:rPr>
@@ -5439,7 +4889,290 @@
         <w:rPr>
           <w:lang w:val="en-GB"/>
         </w:rPr>
-        <w:t>F. Parwej, 2013, "English Sentence Recognition using Artificial Neural Network through Mouse-based Gestures",</w:t>
+        <w:t>Compare commands to cortana</w:t>
+      </w:r>
+    </w:p>
+    <w:p>
+      <w:pPr>
+        <w:rPr>
+          <w:lang w:val="en-GB"/>
+        </w:rPr>
+      </w:pPr>
+      <w:r>
+        <w:rPr>
+          <w:lang w:val="en-GB"/>
+        </w:rPr>
+        <w:t>Discussion</w:t>
+      </w:r>
+    </w:p>
+    <w:p>
+      <w:pPr>
+        <w:rPr>
+          <w:lang w:val="en-GB"/>
+        </w:rPr>
+      </w:pPr>
+      <w:r>
+        <w:rPr>
+          <w:lang w:val="en-GB"/>
+        </w:rPr>
+        <w:t>How the results compare to what you expected, why ?</w:t>
+      </w:r>
+    </w:p>
+    <w:p>
+      <w:pPr>
+        <w:rPr>
+          <w:lang w:val="en-GB"/>
+        </w:rPr>
+      </w:pPr>
+      <w:r>
+        <w:rPr>
+          <w:lang w:val="en-GB"/>
+        </w:rPr>
+        <w:t>How the results compare to other researchers, why ?</w:t>
+      </w:r>
+    </w:p>
+    <w:p>
+      <w:pPr>
+        <w:rPr>
+          <w:lang w:val="en-GB"/>
+        </w:rPr>
+      </w:pPr>
+      <w:r>
+        <w:rPr>
+          <w:lang w:val="en-GB"/>
+        </w:rPr>
+        <w:t>What question, we need to ask next ?</w:t>
+      </w:r>
+    </w:p>
+    <w:p>
+      <w:pPr>
+        <w:rPr>
+          <w:lang w:val="en-GB"/>
+        </w:rPr>
+      </w:pPr>
+      <w:r>
+        <w:rPr>
+          <w:lang w:val="en-GB"/>
+        </w:rPr>
+        <w:t>Find something useful the researcher readers can learn about the work</w:t>
+      </w:r>
+    </w:p>
+    <w:p>
+      <w:pPr>
+        <w:rPr>
+          <w:lang w:val="en-GB"/>
+        </w:rPr>
+      </w:pPr>
+      <w:r>
+        <w:rPr>
+          <w:lang w:val="en-GB"/>
+        </w:rPr>
+        <w:t>Future Work</w:t>
+      </w:r>
+    </w:p>
+    <w:p>
+      <w:pPr>
+        <w:rPr>
+          <w:lang w:val="en-GB"/>
+        </w:rPr>
+      </w:pPr>
+      <w:r>
+        <w:rPr>
+          <w:lang w:val="en-GB"/>
+        </w:rPr>
+        <w:t>Try to launch the SAI everytime the computer is up</w:t>
+      </w:r>
+    </w:p>
+    <w:p>
+      <w:pPr>
+        <w:rPr>
+          <w:lang w:val="en-GB"/>
+        </w:rPr>
+      </w:pPr>
+      <w:r>
+        <w:rPr>
+          <w:lang w:val="en-GB"/>
+        </w:rPr>
+        <w:lastRenderedPageBreak/>
+        <w:t>Generate a voice to communicate with SAI</w:t>
+      </w:r>
+    </w:p>
+    <w:p>
+      <w:pPr>
+        <w:rPr>
+          <w:lang w:val="en-GB"/>
+        </w:rPr>
+      </w:pPr>
+      <w:r>
+        <w:rPr>
+          <w:lang w:val="en-GB"/>
+        </w:rPr>
+        <w:t>Create a profil for each person who talk (voice recognition by person)</w:t>
+      </w:r>
+    </w:p>
+    <w:p>
+      <w:pPr>
+        <w:rPr>
+          <w:lang w:val="en-GB"/>
+        </w:rPr>
+      </w:pPr>
+    </w:p>
+    <w:p>
+      <w:r>
+        <w:t>References/Bibliography</w:t>
+      </w:r>
+    </w:p>
+    <w:p>
+      <w:r>
+        <w:t>J.P. Laumond,</w:t>
+      </w:r>
+      <w:r>
+        <w:t xml:space="preserve"> 2019,</w:t>
+      </w:r>
+      <w:r>
+        <w:t xml:space="preserve"> </w:t>
+      </w:r>
+      <w:r>
+        <w:t>“</w:t>
+      </w:r>
+      <w:r>
+        <w:t xml:space="preserve">robotique et </w:t>
+      </w:r>
+      <w:r>
+        <w:t>intelligence artificielle parlons-en</w:t>
+      </w:r>
+      <w:r>
+        <w:t> »</w:t>
+      </w:r>
+      <w:r>
+        <w:t xml:space="preserve">, </w:t>
+      </w:r>
+      <w:hyperlink r:id="rId5" w:history="1">
+        <w:r>
+          <w:rPr>
+            <w:rStyle w:val="Lienhypertexte"/>
+          </w:rPr>
+          <w:t>https://lejournal.cnrs.fr/billets/robotique-et-intelligence-artificielle-parlons-en</w:t>
+        </w:r>
+      </w:hyperlink>
+    </w:p>
+    <w:p>
+      <w:pPr>
+        <w:rPr>
+          <w:rStyle w:val="Lienhypertexte"/>
+        </w:rPr>
+      </w:pPr>
+      <w:r>
+        <w:t xml:space="preserve">J. Cassel and C. Pelachaud, </w:t>
+      </w:r>
+      <w:r>
+        <w:t xml:space="preserve">2019, </w:t>
+      </w:r>
+      <w:r>
+        <w:t>« </w:t>
+      </w:r>
+      <w:r>
+        <w:t>Pourquoi les assistants virtuels ont besoin d</w:t>
+      </w:r>
+      <w:r>
+        <w:t>’</w:t>
+      </w:r>
+      <w:r>
+        <w:t>un corps</w:t>
+      </w:r>
+      <w:r>
+        <w:t> »</w:t>
+      </w:r>
+      <w:r>
+        <w:t xml:space="preserve">, </w:t>
+      </w:r>
+      <w:hyperlink r:id="rId6" w:history="1">
+        <w:r>
+          <w:rPr>
+            <w:rStyle w:val="Lienhypertexte"/>
+          </w:rPr>
+          <w:t>https://lejournal.cnrs.fr/billets/pourquoi-les-assistants-virtuels-ont-besoin-dun-corps</w:t>
+        </w:r>
+      </w:hyperlink>
+      <w:r>
+        <w:rPr>
+          <w:rStyle w:val="Lienhypertexte"/>
+        </w:rPr>
+        <w:t xml:space="preserve"> </w:t>
+      </w:r>
+    </w:p>
+    <w:p>
+      <w:r>
+        <w:t xml:space="preserve">L. Julia, </w:t>
+      </w:r>
+      <w:r>
+        <w:t>« </w:t>
+      </w:r>
+      <w:r>
+        <w:t>L</w:t>
+      </w:r>
+      <w:r>
+        <w:t>’</w:t>
+      </w:r>
+      <w:r>
+        <w:t>intelligence artificielle n</w:t>
+      </w:r>
+      <w:r>
+        <w:t>’</w:t>
+      </w:r>
+      <w:r>
+        <w:t>existe pas</w:t>
+      </w:r>
+      <w:r>
+        <w:t> »</w:t>
+      </w:r>
+      <w:r>
+        <w:t xml:space="preserve">, 2019, </w:t>
+      </w:r>
+      <w:hyperlink r:id="rId7" w:history="1">
+        <w:r>
+          <w:rPr>
+            <w:rStyle w:val="Lienhypertexte"/>
+          </w:rPr>
+          <w:t>https://www.journaldugeek.com/dossier/lintelligence-artificielle-nexiste-interview-de-luc-julia-cocreateur-de-siri/</w:t>
+        </w:r>
+      </w:hyperlink>
+    </w:p>
+    <w:p>
+      <w:pPr>
+        <w:rPr>
+          <w:lang w:val="en-GB"/>
+        </w:rPr>
+      </w:pPr>
+      <w:r>
+        <w:rPr>
+          <w:lang w:val="en-GB"/>
+        </w:rPr>
+        <w:t xml:space="preserve">Maria A. Zuluaga, </w:t>
+      </w:r>
+      <w:r>
+        <w:rPr>
+          <w:lang w:val="en-GB"/>
+        </w:rPr>
+        <w:t>« </w:t>
+      </w:r>
+      <w:r>
+        <w:rPr>
+          <w:lang w:val="en-GB"/>
+        </w:rPr>
+        <w:t>DeepIGeoS</w:t>
+      </w:r>
+      <w:r>
+        <w:rPr>
+          <w:lang w:val="en-GB"/>
+        </w:rPr>
+        <w:t> »</w:t>
+      </w:r>
+      <w:r>
+        <w:rPr>
+          <w:lang w:val="en-GB"/>
+        </w:rPr>
+        <w:t xml:space="preserve">, 2017, </w:t>
       </w:r>
       <w:r>
         <w:rPr>
@@ -5457,7 +5190,7 @@
             <w:rPr/>
           </w:rPrChange>
         </w:rPr>
-        <w:instrText xml:space="preserve"> HYPERLINK "https://arxiv.org/ftp/arxiv/papers/1301/1301.4659.pdf" </w:instrText>
+        <w:instrText xml:space="preserve"> HYPERLINK "https://arxiv.org/abs/1707.00652" </w:instrText>
       </w:r>
       <w:r>
         <w:fldChar w:fldCharType="separate"/>
@@ -5467,7 +5200,7 @@
           <w:rStyle w:val="Lienhypertexte"/>
           <w:lang w:val="en-GB"/>
         </w:rPr>
-        <w:t>https://arxiv.org/ftp/arxiv/papers/1301/1301.4659.pdf</w:t>
+        <w:t>https://arxiv.org/abs/1707.00652</w:t>
       </w:r>
       <w:r>
         <w:rPr>
@@ -5476,43 +5209,67 @@
         </w:rPr>
         <w:fldChar w:fldCharType="end"/>
       </w:r>
+    </w:p>
+    <w:p>
+      <w:pPr>
+        <w:rPr>
+          <w:rStyle w:val="Lienhypertexte"/>
+          <w:lang w:val="en-GB"/>
+        </w:rPr>
+      </w:pPr>
+      <w:r>
+        <w:rPr>
+          <w:lang w:val="en-GB"/>
+        </w:rPr>
+        <w:t>A. Sarkar,</w:t>
+      </w:r>
+      <w:r>
+        <w:rPr>
+          <w:lang w:val="en-GB"/>
+        </w:rPr>
+        <w:t xml:space="preserve"> 2018, </w:t>
+      </w:r>
       <w:r>
         <w:rPr>
           <w:lang w:val="en-GB"/>
         </w:rPr>
         <w:t xml:space="preserve"> </w:t>
       </w:r>
-    </w:p>
-    <w:p>
-      <w:pPr>
-        <w:rPr>
-          <w:rStyle w:val="Lienhypertexte"/>
-          <w:lang w:val="en-GB"/>
-        </w:rPr>
-      </w:pPr>
-      <w:r>
-        <w:rPr>
-          <w:lang w:val="en-GB"/>
-        </w:rPr>
-        <w:t>Q. Debard, J. S. Dibangoye, S. Canu and C. Wolf4, 2019, "Learning 3D Navigation Protocols on Touch Interfaces</w:t>
+      <w:r>
+        <w:rPr>
+          <w:lang w:val="en-GB"/>
+        </w:rPr>
+        <w:t>“</w:t>
+      </w:r>
+      <w:r>
+        <w:rPr>
+          <w:lang w:val="en-GB"/>
+        </w:rPr>
+        <w:t>A Brandom-ian view of Reinf</w:t>
+      </w:r>
+      <w:r>
+        <w:rPr>
+          <w:lang w:val="en-GB"/>
+        </w:rPr>
+        <w:t>orcement Learning towards strong-AI</w:t>
+      </w:r>
+      <w:r>
+        <w:rPr>
+          <w:lang w:val="en-GB"/>
+        </w:rPr>
+        <w:t>”</w:t>
+      </w:r>
+      <w:r>
+        <w:rPr>
+          <w:lang w:val="en-GB"/>
+        </w:rPr>
+        <w:t>,</w:t>
       </w:r>
       <w:r>
         <w:rPr>
           <w:lang w:val="en-GB"/>
         </w:rPr>
         <w:t xml:space="preserve"> </w:t>
-      </w:r>
-      <w:r>
-        <w:rPr>
-          <w:lang w:val="en-GB"/>
-        </w:rPr>
-        <w:t>with Cooperative Multi-Agent Reinforcement Learning"</w:t>
-      </w:r>
-      <w:r>
-        <w:rPr>
-          <w:lang w:val="en-GB"/>
-        </w:rPr>
-        <w:t xml:space="preserve">, </w:t>
       </w:r>
       <w:r>
         <w:fldChar w:fldCharType="begin"/>
@@ -5524,7 +5281,7 @@
             <w:rPr/>
           </w:rPrChange>
         </w:rPr>
-        <w:instrText xml:space="preserve"> HYPERLINK "https://arxiv.org/pdf/1904.07802.pdf" </w:instrText>
+        <w:instrText xml:space="preserve"> HYPERLINK "https://arxiv.org/abs/1803.02912" </w:instrText>
       </w:r>
       <w:r>
         <w:fldChar w:fldCharType="separate"/>
@@ -5534,7 +5291,7 @@
           <w:rStyle w:val="Lienhypertexte"/>
           <w:lang w:val="en-GB"/>
         </w:rPr>
-        <w:t>https://arxiv.org/pdf/1904.07802.pdf</w:t>
+        <w:t>https://arxiv.org/abs/1803.02912</w:t>
       </w:r>
       <w:r>
         <w:rPr>
@@ -5554,7 +5311,7 @@
         <w:rPr>
           <w:lang w:val="en-GB"/>
         </w:rPr>
-        <w:t xml:space="preserve">P. Gulyaev, E. Elistratova, V. Konovalov, Y. Kuratov, L. Pugachef, M. Burtsev, 2020, </w:t>
+        <w:t xml:space="preserve">A. Knight, 2019, </w:t>
       </w:r>
       <w:r>
         <w:rPr>
@@ -5566,7 +5323,7 @@
         <w:rPr>
           <w:lang w:val="en-GB"/>
         </w:rPr>
-        <w:t xml:space="preserve"> Goal-Oriented Multi-Task BERT-Based Dialogue State Tracker</w:t>
+        <w:t>Refuting strong AI: Why consciousness cannot be algorithmic</w:t>
       </w:r>
       <w:r>
         <w:rPr>
@@ -5590,6 +5347,325 @@
             <w:rPr/>
           </w:rPrChange>
         </w:rPr>
+        <w:instrText xml:space="preserve"> HYPERLINK "https://arxiv.org/ftp/arxiv/papers/1906/1906.10177.pdf" </w:instrText>
+      </w:r>
+      <w:r>
+        <w:fldChar w:fldCharType="separate"/>
+      </w:r>
+      <w:r>
+        <w:rPr>
+          <w:rStyle w:val="Lienhypertexte"/>
+          <w:lang w:val="en-GB"/>
+        </w:rPr>
+        <w:t>https://arxiv.org/ftp/arxiv/papers/1906/1906.10177.pdf</w:t>
+      </w:r>
+      <w:r>
+        <w:rPr>
+          <w:rStyle w:val="Lienhypertexte"/>
+          <w:lang w:val="en-GB"/>
+        </w:rPr>
+        <w:fldChar w:fldCharType="end"/>
+      </w:r>
+    </w:p>
+    <w:p>
+      <w:pPr>
+        <w:rPr>
+          <w:lang w:val="en-GB"/>
+        </w:rPr>
+      </w:pPr>
+      <w:r>
+        <w:rPr>
+          <w:lang w:val="en-GB"/>
+        </w:rPr>
+        <w:t xml:space="preserve">B. Lubars, Chenhao Tan, 2019, </w:t>
+      </w:r>
+      <w:r>
+        <w:rPr>
+          <w:lang w:val="en-GB"/>
+        </w:rPr>
+        <w:t>“</w:t>
+      </w:r>
+      <w:r>
+        <w:rPr>
+          <w:lang w:val="en-GB"/>
+        </w:rPr>
+        <w:t>Ask what AI can do, but what  AI should do: towards a framework of task delegability</w:t>
+      </w:r>
+      <w:r>
+        <w:rPr>
+          <w:lang w:val="en-GB"/>
+        </w:rPr>
+        <w:t>”</w:t>
+      </w:r>
+      <w:r>
+        <w:rPr>
+          <w:lang w:val="en-GB"/>
+        </w:rPr>
+        <w:t xml:space="preserve">, </w:t>
+      </w:r>
+      <w:r>
+        <w:fldChar w:fldCharType="begin"/>
+      </w:r>
+      <w:r>
+        <w:rPr>
+          <w:lang w:val="en-GB"/>
+          <w:rPrChange w:id="446" w:author="Johnny Nguyen" w:date="2020-02-18T07:48:00Z">
+            <w:rPr/>
+          </w:rPrChange>
+        </w:rPr>
+        <w:instrText xml:space="preserve"> HYPERLINK "https://arxiv.org/pdf/1902.03245v1.pdf" </w:instrText>
+      </w:r>
+      <w:r>
+        <w:fldChar w:fldCharType="separate"/>
+      </w:r>
+      <w:r>
+        <w:rPr>
+          <w:rStyle w:val="Lienhypertexte"/>
+          <w:lang w:val="en-GB"/>
+        </w:rPr>
+        <w:t>https://arxiv.org/pdf/1902.03245v1.pdf</w:t>
+      </w:r>
+      <w:r>
+        <w:rPr>
+          <w:rStyle w:val="Lienhypertexte"/>
+          <w:lang w:val="en-GB"/>
+        </w:rPr>
+        <w:fldChar w:fldCharType="end"/>
+      </w:r>
+    </w:p>
+    <w:p>
+      <w:pPr>
+        <w:rPr>
+          <w:lang w:val="en-GB"/>
+        </w:rPr>
+      </w:pPr>
+      <w:r>
+        <w:rPr>
+          <w:lang w:val="en-GB"/>
+        </w:rPr>
+        <w:t xml:space="preserve">J. Liu, X. Gu, D. Zhang, S. Liu, 2019, </w:t>
+      </w:r>
+      <w:r>
+        <w:rPr>
+          <w:lang w:val="en-GB"/>
+        </w:rPr>
+        <w:t>“</w:t>
+      </w:r>
+      <w:r>
+        <w:rPr>
+          <w:lang w:val="en-GB"/>
+        </w:rPr>
+        <w:t>Hig</w:t>
+      </w:r>
+      <w:r>
+        <w:rPr>
+          <w:lang w:val="en-GB"/>
+        </w:rPr>
+        <w:t>h efficiency RL agent</w:t>
+      </w:r>
+      <w:r>
+        <w:rPr>
+          <w:lang w:val="en-GB"/>
+        </w:rPr>
+        <w:t>”</w:t>
+      </w:r>
+      <w:r>
+        <w:rPr>
+          <w:lang w:val="en-GB"/>
+        </w:rPr>
+        <w:t xml:space="preserve">, </w:t>
+      </w:r>
+      <w:r>
+        <w:fldChar w:fldCharType="begin"/>
+      </w:r>
+      <w:r>
+        <w:rPr>
+          <w:lang w:val="en-GB"/>
+          <w:rPrChange w:id="447" w:author="Johnny Nguyen" w:date="2020-02-18T07:48:00Z">
+            <w:rPr/>
+          </w:rPrChange>
+        </w:rPr>
+        <w:instrText xml:space="preserve"> HYPERLINK "https://arxiv.org/pdf/1908.11494.pdf" </w:instrText>
+      </w:r>
+      <w:r>
+        <w:fldChar w:fldCharType="separate"/>
+      </w:r>
+      <w:r>
+        <w:rPr>
+          <w:rStyle w:val="Lienhypertexte"/>
+          <w:lang w:val="en-GB"/>
+        </w:rPr>
+        <w:t>https://arxiv.org/pdf/1908.11494.pdf</w:t>
+      </w:r>
+      <w:r>
+        <w:rPr>
+          <w:rStyle w:val="Lienhypertexte"/>
+          <w:lang w:val="en-GB"/>
+        </w:rPr>
+        <w:fldChar w:fldCharType="end"/>
+      </w:r>
+    </w:p>
+    <w:p>
+      <w:pPr>
+        <w:rPr>
+          <w:lang w:val="en-GB"/>
+        </w:rPr>
+      </w:pPr>
+      <w:r>
+        <w:rPr>
+          <w:lang w:val="en-GB"/>
+        </w:rPr>
+        <w:t>F. Parwej, 2013, "English Sentence Recognition using Artificial Neural Network through Mouse-based Gestures",</w:t>
+      </w:r>
+      <w:r>
+        <w:rPr>
+          <w:lang w:val="en-GB"/>
+        </w:rPr>
+        <w:t xml:space="preserve"> </w:t>
+      </w:r>
+      <w:r>
+        <w:fldChar w:fldCharType="begin"/>
+      </w:r>
+      <w:r>
+        <w:rPr>
+          <w:lang w:val="en-GB"/>
+          <w:rPrChange w:id="448" w:author="Johnny Nguyen" w:date="2020-02-18T07:48:00Z">
+            <w:rPr/>
+          </w:rPrChange>
+        </w:rPr>
+        <w:instrText xml:space="preserve"> HYPERLINK "https://arxiv.org/ftp/arxiv/papers/1301/1301.4659.pdf" </w:instrText>
+      </w:r>
+      <w:r>
+        <w:fldChar w:fldCharType="separate"/>
+      </w:r>
+      <w:r>
+        <w:rPr>
+          <w:rStyle w:val="Lienhypertexte"/>
+          <w:lang w:val="en-GB"/>
+        </w:rPr>
+        <w:t>https://arxiv.org/ftp/arxiv/papers/1301/1301.4659.pdf</w:t>
+      </w:r>
+      <w:r>
+        <w:rPr>
+          <w:rStyle w:val="Lienhypertexte"/>
+          <w:lang w:val="en-GB"/>
+        </w:rPr>
+        <w:fldChar w:fldCharType="end"/>
+      </w:r>
+      <w:r>
+        <w:rPr>
+          <w:lang w:val="en-GB"/>
+        </w:rPr>
+        <w:t xml:space="preserve"> </w:t>
+      </w:r>
+    </w:p>
+    <w:p>
+      <w:pPr>
+        <w:rPr>
+          <w:rStyle w:val="Lienhypertexte"/>
+          <w:lang w:val="en-GB"/>
+        </w:rPr>
+      </w:pPr>
+      <w:r>
+        <w:rPr>
+          <w:lang w:val="en-GB"/>
+        </w:rPr>
+        <w:t>Q. Debard, J. S. Dibangoye, S. Canu and C. Wolf4, 2019, "Learning 3D Navigation Protocols on Touch Interfaces</w:t>
+      </w:r>
+      <w:r>
+        <w:rPr>
+          <w:lang w:val="en-GB"/>
+        </w:rPr>
+        <w:t xml:space="preserve"> </w:t>
+      </w:r>
+      <w:r>
+        <w:rPr>
+          <w:lang w:val="en-GB"/>
+        </w:rPr>
+        <w:t>with Cooperative Multi-Agent Reinforcement Learning"</w:t>
+      </w:r>
+      <w:r>
+        <w:rPr>
+          <w:lang w:val="en-GB"/>
+        </w:rPr>
+        <w:t xml:space="preserve">, </w:t>
+      </w:r>
+      <w:r>
+        <w:fldChar w:fldCharType="begin"/>
+      </w:r>
+      <w:r>
+        <w:rPr>
+          <w:lang w:val="en-GB"/>
+          <w:rPrChange w:id="449" w:author="Johnny Nguyen" w:date="2020-02-18T07:48:00Z">
+            <w:rPr/>
+          </w:rPrChange>
+        </w:rPr>
+        <w:instrText xml:space="preserve"> HYPERLINK "https://arxiv.org/pdf/1904.07802.pdf" </w:instrText>
+      </w:r>
+      <w:r>
+        <w:fldChar w:fldCharType="separate"/>
+      </w:r>
+      <w:r>
+        <w:rPr>
+          <w:rStyle w:val="Lienhypertexte"/>
+          <w:lang w:val="en-GB"/>
+        </w:rPr>
+        <w:t>https://arxiv.org/pdf/1904.07802.pdf</w:t>
+      </w:r>
+      <w:r>
+        <w:rPr>
+          <w:rStyle w:val="Lienhypertexte"/>
+          <w:lang w:val="en-GB"/>
+        </w:rPr>
+        <w:fldChar w:fldCharType="end"/>
+      </w:r>
+    </w:p>
+    <w:p>
+      <w:pPr>
+        <w:rPr>
+          <w:lang w:val="en-GB"/>
+        </w:rPr>
+      </w:pPr>
+      <w:r>
+        <w:rPr>
+          <w:lang w:val="en-GB"/>
+        </w:rPr>
+        <w:t xml:space="preserve">P. Gulyaev, E. Elistratova, V. Konovalov, Y. Kuratov, L. Pugachef, M. Burtsev, 2020, </w:t>
+      </w:r>
+      <w:r>
+        <w:rPr>
+          <w:lang w:val="en-GB"/>
+        </w:rPr>
+        <w:t>“</w:t>
+      </w:r>
+      <w:r>
+        <w:rPr>
+          <w:lang w:val="en-GB"/>
+        </w:rPr>
+        <w:t xml:space="preserve"> Goal-Oriented Multi-Task BERT-Based Dialogue State Tracker</w:t>
+      </w:r>
+      <w:r>
+        <w:rPr>
+          <w:lang w:val="en-GB"/>
+        </w:rPr>
+        <w:t>”</w:t>
+      </w:r>
+      <w:r>
+        <w:rPr>
+          <w:lang w:val="en-GB"/>
+        </w:rPr>
+        <w:t xml:space="preserve">, </w:t>
+      </w:r>
+      <w:r>
+        <w:fldChar w:fldCharType="begin"/>
+      </w:r>
+      <w:r>
+        <w:rPr>
+          <w:lang w:val="en-GB"/>
+          <w:rPrChange w:id="450" w:author="Johnny Nguyen" w:date="2020-02-18T07:48:00Z">
+            <w:rPr/>
+          </w:rPrChange>
+        </w:rPr>
         <w:instrText xml:space="preserve"> HYPERLINK "https://arxiv.org/pdf/2002.02450.pdf" </w:instrText>
       </w:r>
       <w:r>
@@ -5671,7 +5747,7 @@
       <w:r>
         <w:rPr>
           <w:lang w:val="en-GB"/>
-          <w:rPrChange w:id="446" w:author="Johnny Nguyen" w:date="2020-02-18T07:48:00Z">
+          <w:rPrChange w:id="451" w:author="Johnny Nguyen" w:date="2020-02-18T07:48:00Z">
             <w:rPr/>
           </w:rPrChange>
         </w:rPr>

</xml_diff>

<commit_message>
#8 First part to explain method in report
</commit_message>
<xml_diff>
--- a/SAI_report.docx
+++ b/SAI_report.docx
@@ -4609,11 +4609,10 @@
     <w:p>
       <w:pPr>
         <w:rPr>
-          <w:ins w:id="438" w:author="Johnny Nguyen" w:date="2020-02-22T15:00:00Z"/>
-          <w:lang w:val="en-GB"/>
-        </w:rPr>
-      </w:pPr>
-      <w:ins w:id="439" w:author="Johnny Nguyen" w:date="2020-02-22T15:00:00Z">
+          <w:lang w:val="en-GB"/>
+        </w:rPr>
+      </w:pPr>
+      <w:ins w:id="438" w:author="Johnny Nguyen" w:date="2020-02-22T15:00:00Z">
         <w:r>
           <w:rPr>
             <w:lang w:val="en-GB"/>
@@ -4621,7 +4620,7 @@
           <w:t>The second dataset used is composed of sounds recorded. Each sou</w:t>
         </w:r>
       </w:ins>
-      <w:ins w:id="440" w:author="Johnny Nguyen" w:date="2020-02-22T15:01:00Z">
+      <w:ins w:id="439" w:author="Johnny Nguyen" w:date="2020-02-22T15:01:00Z">
         <w:r>
           <w:rPr>
             <w:lang w:val="en-GB"/>
@@ -4677,21 +4676,14 @@
           <w:t>. Our algorithm will understand what it will listen accorting to this dataset and we will use dynamic training of RL.</w:t>
         </w:r>
       </w:ins>
-      <w:bookmarkStart w:id="441" w:name="_GoBack"/>
-      <w:bookmarkEnd w:id="441"/>
-    </w:p>
-    <w:p>
-      <w:pPr>
-        <w:rPr>
-          <w:lang w:val="en-GB"/>
-        </w:rPr>
-      </w:pPr>
-      <w:r>
-        <w:rPr>
-          <w:lang w:val="en-GB"/>
-        </w:rPr>
-        <w:t>Explain the sounds in the database</w:t>
-      </w:r>
+      <w:del w:id="440" w:author="Johnny Nguyen" w:date="2020-02-23T21:01:00Z">
+        <w:r>
+          <w:rPr>
+            <w:lang w:val="en-GB"/>
+          </w:rPr>
+          <w:delText>Explain the sounds in the database</w:delText>
+        </w:r>
+      </w:del>
     </w:p>
     <w:p>
       <w:pPr>
@@ -4736,6 +4728,40 @@
     <w:p>
       <w:pPr>
         <w:rPr>
+          <w:ins w:id="441" w:author="Johnny Nguyen" w:date="2020-02-23T21:01:00Z"/>
+          <w:lang w:val="en-GB"/>
+        </w:rPr>
+      </w:pPr>
+      <w:ins w:id="442" w:author="Johnny Nguyen" w:date="2020-02-23T21:01:00Z">
+        <w:r>
+          <w:rPr>
+            <w:lang w:val="en-GB"/>
+          </w:rPr>
+          <w:t xml:space="preserve">The approach I choose to do here, it seems like </w:t>
+        </w:r>
+      </w:ins>
+      <w:ins w:id="443" w:author="Johnny Nguyen" w:date="2020-02-23T21:02:00Z">
+        <w:r>
+          <w:rPr>
+            <w:lang w:val="en-GB"/>
+          </w:rPr>
+          <w:t xml:space="preserve">reinforcement learning because the algorithm will try random behavior to do things. We call this the pre-training. Then, the user need to choose </w:t>
+        </w:r>
+      </w:ins>
+      <w:ins w:id="444" w:author="Johnny Nguyen" w:date="2020-02-23T21:03:00Z">
+        <w:r>
+          <w:rPr>
+            <w:lang w:val="en-GB"/>
+          </w:rPr>
+          <w:t>the training manually using the pre-training done by the algorithm.</w:t>
+        </w:r>
+      </w:ins>
+      <w:bookmarkStart w:id="445" w:name="_GoBack"/>
+      <w:bookmarkEnd w:id="445"/>
+    </w:p>
+    <w:p>
+      <w:pPr>
+        <w:rPr>
           <w:lang w:val="en-GB"/>
         </w:rPr>
       </w:pPr>
@@ -4849,560 +4875,6 @@
           <w:lang w:val="en-GB"/>
         </w:rPr>
       </w:pPr>
-      <w:r>
-        <w:fldChar w:fldCharType="begin"/>
-      </w:r>
-      <w:r>
-        <w:rPr>
-          <w:lang w:val="en-GB"/>
-          <w:rPrChange w:id="442" w:author="Johnny Nguyen" w:date="2020-02-18T07:48:00Z">
-            <w:rPr/>
-          </w:rPrChange>
-        </w:rPr>
-        <w:instrText xml:space="preserve"> HYPERLINK "https://arxiv.org/pdf/2002.01359.pdf" </w:instrText>
-      </w:r>
-      <w:r>
-        <w:fldChar w:fldCharType="separate"/>
-      </w:r>
-      <w:r>
-        <w:rPr>
-          <w:rStyle w:val="Lienhypertexte"/>
-          <w:lang w:val="en-GB"/>
-        </w:rPr>
-        <w:t>https://arxiv.org/pdf/2002.01359.pdf</w:t>
-      </w:r>
-      <w:r>
-        <w:rPr>
-          <w:rStyle w:val="Lienhypertexte"/>
-          <w:lang w:val="en-GB"/>
-        </w:rPr>
-        <w:fldChar w:fldCharType="end"/>
-      </w:r>
-    </w:p>
-    <w:p>
-      <w:pPr>
-        <w:rPr>
-          <w:lang w:val="en-GB"/>
-        </w:rPr>
-      </w:pPr>
-      <w:r>
-        <w:rPr>
-          <w:lang w:val="en-GB"/>
-        </w:rPr>
-        <w:t>Compare commands to cortana</w:t>
-      </w:r>
-    </w:p>
-    <w:p>
-      <w:pPr>
-        <w:rPr>
-          <w:lang w:val="en-GB"/>
-        </w:rPr>
-      </w:pPr>
-      <w:r>
-        <w:rPr>
-          <w:lang w:val="en-GB"/>
-        </w:rPr>
-        <w:t>Discussion</w:t>
-      </w:r>
-    </w:p>
-    <w:p>
-      <w:pPr>
-        <w:rPr>
-          <w:lang w:val="en-GB"/>
-        </w:rPr>
-      </w:pPr>
-      <w:r>
-        <w:rPr>
-          <w:lang w:val="en-GB"/>
-        </w:rPr>
-        <w:t>How the results compare to what you expected, why ?</w:t>
-      </w:r>
-    </w:p>
-    <w:p>
-      <w:pPr>
-        <w:rPr>
-          <w:lang w:val="en-GB"/>
-        </w:rPr>
-      </w:pPr>
-      <w:r>
-        <w:rPr>
-          <w:lang w:val="en-GB"/>
-        </w:rPr>
-        <w:t>How the results compare to other researchers, why ?</w:t>
-      </w:r>
-    </w:p>
-    <w:p>
-      <w:pPr>
-        <w:rPr>
-          <w:lang w:val="en-GB"/>
-        </w:rPr>
-      </w:pPr>
-      <w:r>
-        <w:rPr>
-          <w:lang w:val="en-GB"/>
-        </w:rPr>
-        <w:t>What question, we need to ask next ?</w:t>
-      </w:r>
-    </w:p>
-    <w:p>
-      <w:pPr>
-        <w:rPr>
-          <w:lang w:val="en-GB"/>
-        </w:rPr>
-      </w:pPr>
-      <w:r>
-        <w:rPr>
-          <w:lang w:val="en-GB"/>
-        </w:rPr>
-        <w:t>Find something useful the researcher readers can learn about the work</w:t>
-      </w:r>
-    </w:p>
-    <w:p>
-      <w:pPr>
-        <w:rPr>
-          <w:lang w:val="en-GB"/>
-        </w:rPr>
-      </w:pPr>
-      <w:r>
-        <w:rPr>
-          <w:lang w:val="en-GB"/>
-        </w:rPr>
-        <w:t>Future Work</w:t>
-      </w:r>
-    </w:p>
-    <w:p>
-      <w:pPr>
-        <w:rPr>
-          <w:lang w:val="en-GB"/>
-        </w:rPr>
-      </w:pPr>
-      <w:r>
-        <w:rPr>
-          <w:lang w:val="en-GB"/>
-        </w:rPr>
-        <w:t>Try to launch the SAI everytime the computer is up</w:t>
-      </w:r>
-    </w:p>
-    <w:p>
-      <w:pPr>
-        <w:rPr>
-          <w:lang w:val="en-GB"/>
-        </w:rPr>
-      </w:pPr>
-      <w:r>
-        <w:rPr>
-          <w:lang w:val="en-GB"/>
-        </w:rPr>
-        <w:lastRenderedPageBreak/>
-        <w:t>Generate a voice to communicate with SAI</w:t>
-      </w:r>
-    </w:p>
-    <w:p>
-      <w:pPr>
-        <w:rPr>
-          <w:lang w:val="en-GB"/>
-        </w:rPr>
-      </w:pPr>
-      <w:r>
-        <w:rPr>
-          <w:lang w:val="en-GB"/>
-        </w:rPr>
-        <w:t>Create a profil for each person who talk (voice recognition by person)</w:t>
-      </w:r>
-    </w:p>
-    <w:p>
-      <w:pPr>
-        <w:rPr>
-          <w:lang w:val="en-GB"/>
-        </w:rPr>
-      </w:pPr>
-    </w:p>
-    <w:p>
-      <w:r>
-        <w:t>References/Bibliography</w:t>
-      </w:r>
-    </w:p>
-    <w:p>
-      <w:r>
-        <w:t>J.P. Laumond,</w:t>
-      </w:r>
-      <w:r>
-        <w:t xml:space="preserve"> 2019,</w:t>
-      </w:r>
-      <w:r>
-        <w:t xml:space="preserve"> </w:t>
-      </w:r>
-      <w:r>
-        <w:t>“</w:t>
-      </w:r>
-      <w:r>
-        <w:t xml:space="preserve">robotique et </w:t>
-      </w:r>
-      <w:r>
-        <w:t>intelligence artificielle parlons-en</w:t>
-      </w:r>
-      <w:r>
-        <w:t> »</w:t>
-      </w:r>
-      <w:r>
-        <w:t xml:space="preserve">, </w:t>
-      </w:r>
-      <w:hyperlink r:id="rId5" w:history="1">
-        <w:r>
-          <w:rPr>
-            <w:rStyle w:val="Lienhypertexte"/>
-          </w:rPr>
-          <w:t>https://lejournal.cnrs.fr/billets/robotique-et-intelligence-artificielle-parlons-en</w:t>
-        </w:r>
-      </w:hyperlink>
-    </w:p>
-    <w:p>
-      <w:pPr>
-        <w:rPr>
-          <w:rStyle w:val="Lienhypertexte"/>
-        </w:rPr>
-      </w:pPr>
-      <w:r>
-        <w:t xml:space="preserve">J. Cassel and C. Pelachaud, </w:t>
-      </w:r>
-      <w:r>
-        <w:t xml:space="preserve">2019, </w:t>
-      </w:r>
-      <w:r>
-        <w:t>« </w:t>
-      </w:r>
-      <w:r>
-        <w:t>Pourquoi les assistants virtuels ont besoin d</w:t>
-      </w:r>
-      <w:r>
-        <w:t>’</w:t>
-      </w:r>
-      <w:r>
-        <w:t>un corps</w:t>
-      </w:r>
-      <w:r>
-        <w:t> »</w:t>
-      </w:r>
-      <w:r>
-        <w:t xml:space="preserve">, </w:t>
-      </w:r>
-      <w:hyperlink r:id="rId6" w:history="1">
-        <w:r>
-          <w:rPr>
-            <w:rStyle w:val="Lienhypertexte"/>
-          </w:rPr>
-          <w:t>https://lejournal.cnrs.fr/billets/pourquoi-les-assistants-virtuels-ont-besoin-dun-corps</w:t>
-        </w:r>
-      </w:hyperlink>
-      <w:r>
-        <w:rPr>
-          <w:rStyle w:val="Lienhypertexte"/>
-        </w:rPr>
-        <w:t xml:space="preserve"> </w:t>
-      </w:r>
-    </w:p>
-    <w:p>
-      <w:r>
-        <w:t xml:space="preserve">L. Julia, </w:t>
-      </w:r>
-      <w:r>
-        <w:t>« </w:t>
-      </w:r>
-      <w:r>
-        <w:t>L</w:t>
-      </w:r>
-      <w:r>
-        <w:t>’</w:t>
-      </w:r>
-      <w:r>
-        <w:t>intelligence artificielle n</w:t>
-      </w:r>
-      <w:r>
-        <w:t>’</w:t>
-      </w:r>
-      <w:r>
-        <w:t>existe pas</w:t>
-      </w:r>
-      <w:r>
-        <w:t> »</w:t>
-      </w:r>
-      <w:r>
-        <w:t xml:space="preserve">, 2019, </w:t>
-      </w:r>
-      <w:hyperlink r:id="rId7" w:history="1">
-        <w:r>
-          <w:rPr>
-            <w:rStyle w:val="Lienhypertexte"/>
-          </w:rPr>
-          <w:t>https://www.journaldugeek.com/dossier/lintelligence-artificielle-nexiste-interview-de-luc-julia-cocreateur-de-siri/</w:t>
-        </w:r>
-      </w:hyperlink>
-    </w:p>
-    <w:p>
-      <w:pPr>
-        <w:rPr>
-          <w:lang w:val="en-GB"/>
-        </w:rPr>
-      </w:pPr>
-      <w:r>
-        <w:rPr>
-          <w:lang w:val="en-GB"/>
-        </w:rPr>
-        <w:t xml:space="preserve">Maria A. Zuluaga, </w:t>
-      </w:r>
-      <w:r>
-        <w:rPr>
-          <w:lang w:val="en-GB"/>
-        </w:rPr>
-        <w:t>« </w:t>
-      </w:r>
-      <w:r>
-        <w:rPr>
-          <w:lang w:val="en-GB"/>
-        </w:rPr>
-        <w:t>DeepIGeoS</w:t>
-      </w:r>
-      <w:r>
-        <w:rPr>
-          <w:lang w:val="en-GB"/>
-        </w:rPr>
-        <w:t> »</w:t>
-      </w:r>
-      <w:r>
-        <w:rPr>
-          <w:lang w:val="en-GB"/>
-        </w:rPr>
-        <w:t xml:space="preserve">, 2017, </w:t>
-      </w:r>
-      <w:r>
-        <w:rPr>
-          <w:lang w:val="en-GB"/>
-        </w:rPr>
-        <w:t xml:space="preserve"> </w:t>
-      </w:r>
-      <w:r>
-        <w:fldChar w:fldCharType="begin"/>
-      </w:r>
-      <w:r>
-        <w:rPr>
-          <w:lang w:val="en-GB"/>
-          <w:rPrChange w:id="443" w:author="Johnny Nguyen" w:date="2020-02-18T07:48:00Z">
-            <w:rPr/>
-          </w:rPrChange>
-        </w:rPr>
-        <w:instrText xml:space="preserve"> HYPERLINK "https://arxiv.org/abs/1707.00652" </w:instrText>
-      </w:r>
-      <w:r>
-        <w:fldChar w:fldCharType="separate"/>
-      </w:r>
-      <w:r>
-        <w:rPr>
-          <w:rStyle w:val="Lienhypertexte"/>
-          <w:lang w:val="en-GB"/>
-        </w:rPr>
-        <w:t>https://arxiv.org/abs/1707.00652</w:t>
-      </w:r>
-      <w:r>
-        <w:rPr>
-          <w:rStyle w:val="Lienhypertexte"/>
-          <w:lang w:val="en-GB"/>
-        </w:rPr>
-        <w:fldChar w:fldCharType="end"/>
-      </w:r>
-    </w:p>
-    <w:p>
-      <w:pPr>
-        <w:rPr>
-          <w:rStyle w:val="Lienhypertexte"/>
-          <w:lang w:val="en-GB"/>
-        </w:rPr>
-      </w:pPr>
-      <w:r>
-        <w:rPr>
-          <w:lang w:val="en-GB"/>
-        </w:rPr>
-        <w:t>A. Sarkar,</w:t>
-      </w:r>
-      <w:r>
-        <w:rPr>
-          <w:lang w:val="en-GB"/>
-        </w:rPr>
-        <w:t xml:space="preserve"> 2018, </w:t>
-      </w:r>
-      <w:r>
-        <w:rPr>
-          <w:lang w:val="en-GB"/>
-        </w:rPr>
-        <w:t xml:space="preserve"> </w:t>
-      </w:r>
-      <w:r>
-        <w:rPr>
-          <w:lang w:val="en-GB"/>
-        </w:rPr>
-        <w:t>“</w:t>
-      </w:r>
-      <w:r>
-        <w:rPr>
-          <w:lang w:val="en-GB"/>
-        </w:rPr>
-        <w:t>A Brandom-ian view of Reinf</w:t>
-      </w:r>
-      <w:r>
-        <w:rPr>
-          <w:lang w:val="en-GB"/>
-        </w:rPr>
-        <w:t>orcement Learning towards strong-AI</w:t>
-      </w:r>
-      <w:r>
-        <w:rPr>
-          <w:lang w:val="en-GB"/>
-        </w:rPr>
-        <w:t>”</w:t>
-      </w:r>
-      <w:r>
-        <w:rPr>
-          <w:lang w:val="en-GB"/>
-        </w:rPr>
-        <w:t>,</w:t>
-      </w:r>
-      <w:r>
-        <w:rPr>
-          <w:lang w:val="en-GB"/>
-        </w:rPr>
-        <w:t xml:space="preserve"> </w:t>
-      </w:r>
-      <w:r>
-        <w:fldChar w:fldCharType="begin"/>
-      </w:r>
-      <w:r>
-        <w:rPr>
-          <w:lang w:val="en-GB"/>
-          <w:rPrChange w:id="444" w:author="Johnny Nguyen" w:date="2020-02-18T07:48:00Z">
-            <w:rPr/>
-          </w:rPrChange>
-        </w:rPr>
-        <w:instrText xml:space="preserve"> HYPERLINK "https://arxiv.org/abs/1803.02912" </w:instrText>
-      </w:r>
-      <w:r>
-        <w:fldChar w:fldCharType="separate"/>
-      </w:r>
-      <w:r>
-        <w:rPr>
-          <w:rStyle w:val="Lienhypertexte"/>
-          <w:lang w:val="en-GB"/>
-        </w:rPr>
-        <w:t>https://arxiv.org/abs/1803.02912</w:t>
-      </w:r>
-      <w:r>
-        <w:rPr>
-          <w:rStyle w:val="Lienhypertexte"/>
-          <w:lang w:val="en-GB"/>
-        </w:rPr>
-        <w:fldChar w:fldCharType="end"/>
-      </w:r>
-    </w:p>
-    <w:p>
-      <w:pPr>
-        <w:rPr>
-          <w:lang w:val="en-GB"/>
-        </w:rPr>
-      </w:pPr>
-      <w:r>
-        <w:rPr>
-          <w:lang w:val="en-GB"/>
-        </w:rPr>
-        <w:t xml:space="preserve">A. Knight, 2019, </w:t>
-      </w:r>
-      <w:r>
-        <w:rPr>
-          <w:lang w:val="en-GB"/>
-        </w:rPr>
-        <w:t>“</w:t>
-      </w:r>
-      <w:r>
-        <w:rPr>
-          <w:lang w:val="en-GB"/>
-        </w:rPr>
-        <w:t>Refuting strong AI: Why consciousness cannot be algorithmic</w:t>
-      </w:r>
-      <w:r>
-        <w:rPr>
-          <w:lang w:val="en-GB"/>
-        </w:rPr>
-        <w:t>”</w:t>
-      </w:r>
-      <w:r>
-        <w:rPr>
-          <w:lang w:val="en-GB"/>
-        </w:rPr>
-        <w:t xml:space="preserve">, </w:t>
-      </w:r>
-      <w:r>
-        <w:fldChar w:fldCharType="begin"/>
-      </w:r>
-      <w:r>
-        <w:rPr>
-          <w:lang w:val="en-GB"/>
-          <w:rPrChange w:id="445" w:author="Johnny Nguyen" w:date="2020-02-18T07:48:00Z">
-            <w:rPr/>
-          </w:rPrChange>
-        </w:rPr>
-        <w:instrText xml:space="preserve"> HYPERLINK "https://arxiv.org/ftp/arxiv/papers/1906/1906.10177.pdf" </w:instrText>
-      </w:r>
-      <w:r>
-        <w:fldChar w:fldCharType="separate"/>
-      </w:r>
-      <w:r>
-        <w:rPr>
-          <w:rStyle w:val="Lienhypertexte"/>
-          <w:lang w:val="en-GB"/>
-        </w:rPr>
-        <w:t>https://arxiv.org/ftp/arxiv/papers/1906/1906.10177.pdf</w:t>
-      </w:r>
-      <w:r>
-        <w:rPr>
-          <w:rStyle w:val="Lienhypertexte"/>
-          <w:lang w:val="en-GB"/>
-        </w:rPr>
-        <w:fldChar w:fldCharType="end"/>
-      </w:r>
-    </w:p>
-    <w:p>
-      <w:pPr>
-        <w:rPr>
-          <w:lang w:val="en-GB"/>
-        </w:rPr>
-      </w:pPr>
-      <w:r>
-        <w:rPr>
-          <w:lang w:val="en-GB"/>
-        </w:rPr>
-        <w:t xml:space="preserve">B. Lubars, Chenhao Tan, 2019, </w:t>
-      </w:r>
-      <w:r>
-        <w:rPr>
-          <w:lang w:val="en-GB"/>
-        </w:rPr>
-        <w:t>“</w:t>
-      </w:r>
-      <w:r>
-        <w:rPr>
-          <w:lang w:val="en-GB"/>
-        </w:rPr>
-        <w:t>Ask what AI can do, but what  AI should do: towards a framework of task delegability</w:t>
-      </w:r>
-      <w:r>
-        <w:rPr>
-          <w:lang w:val="en-GB"/>
-        </w:rPr>
-        <w:t>”</w:t>
-      </w:r>
-      <w:r>
-        <w:rPr>
-          <w:lang w:val="en-GB"/>
-        </w:rPr>
-        <w:t xml:space="preserve">, </w:t>
-      </w:r>
       <w:r>
         <w:fldChar w:fldCharType="begin"/>
       </w:r>
@@ -5413,7 +4885,7 @@
             <w:rPr/>
           </w:rPrChange>
         </w:rPr>
-        <w:instrText xml:space="preserve"> HYPERLINK "https://arxiv.org/pdf/1902.03245v1.pdf" </w:instrText>
+        <w:instrText xml:space="preserve"> HYPERLINK "https://arxiv.org/pdf/2002.01359.pdf" </w:instrText>
       </w:r>
       <w:r>
         <w:fldChar w:fldCharType="separate"/>
@@ -5423,7 +4895,7 @@
           <w:rStyle w:val="Lienhypertexte"/>
           <w:lang w:val="en-GB"/>
         </w:rPr>
-        <w:t>https://arxiv.org/pdf/1902.03245v1.pdf</w:t>
+        <w:t>https://arxiv.org/pdf/2002.01359.pdf</w:t>
       </w:r>
       <w:r>
         <w:rPr>
@@ -5443,37 +4915,296 @@
         <w:rPr>
           <w:lang w:val="en-GB"/>
         </w:rPr>
-        <w:t xml:space="preserve">J. Liu, X. Gu, D. Zhang, S. Liu, 2019, </w:t>
-      </w:r>
-      <w:r>
-        <w:rPr>
-          <w:lang w:val="en-GB"/>
-        </w:rPr>
+        <w:t>Compare commands to cortana</w:t>
+      </w:r>
+    </w:p>
+    <w:p>
+      <w:pPr>
+        <w:rPr>
+          <w:lang w:val="en-GB"/>
+        </w:rPr>
+      </w:pPr>
+      <w:r>
+        <w:rPr>
+          <w:lang w:val="en-GB"/>
+        </w:rPr>
+        <w:t>Discussion</w:t>
+      </w:r>
+    </w:p>
+    <w:p>
+      <w:pPr>
+        <w:rPr>
+          <w:lang w:val="en-GB"/>
+        </w:rPr>
+      </w:pPr>
+      <w:r>
+        <w:rPr>
+          <w:lang w:val="en-GB"/>
+        </w:rPr>
+        <w:t>How the results compare to what you expected, why ?</w:t>
+      </w:r>
+    </w:p>
+    <w:p>
+      <w:pPr>
+        <w:rPr>
+          <w:lang w:val="en-GB"/>
+        </w:rPr>
+      </w:pPr>
+      <w:r>
+        <w:rPr>
+          <w:lang w:val="en-GB"/>
+        </w:rPr>
+        <w:t>How the results compare to other researchers, why ?</w:t>
+      </w:r>
+    </w:p>
+    <w:p>
+      <w:pPr>
+        <w:rPr>
+          <w:lang w:val="en-GB"/>
+        </w:rPr>
+      </w:pPr>
+      <w:r>
+        <w:rPr>
+          <w:lang w:val="en-GB"/>
+        </w:rPr>
+        <w:t>What question, we need to ask next ?</w:t>
+      </w:r>
+    </w:p>
+    <w:p>
+      <w:pPr>
+        <w:rPr>
+          <w:lang w:val="en-GB"/>
+        </w:rPr>
+      </w:pPr>
+      <w:r>
+        <w:rPr>
+          <w:lang w:val="en-GB"/>
+        </w:rPr>
+        <w:t>Find something useful the researcher readers can learn about the work</w:t>
+      </w:r>
+    </w:p>
+    <w:p>
+      <w:pPr>
+        <w:rPr>
+          <w:lang w:val="en-GB"/>
+        </w:rPr>
+      </w:pPr>
+      <w:r>
+        <w:rPr>
+          <w:lang w:val="en-GB"/>
+        </w:rPr>
+        <w:lastRenderedPageBreak/>
+        <w:t>Future Work</w:t>
+      </w:r>
+    </w:p>
+    <w:p>
+      <w:pPr>
+        <w:rPr>
+          <w:lang w:val="en-GB"/>
+        </w:rPr>
+      </w:pPr>
+      <w:r>
+        <w:rPr>
+          <w:lang w:val="en-GB"/>
+        </w:rPr>
+        <w:t>Try to launch the SAI everytime the computer is up</w:t>
+      </w:r>
+    </w:p>
+    <w:p>
+      <w:pPr>
+        <w:rPr>
+          <w:lang w:val="en-GB"/>
+        </w:rPr>
+      </w:pPr>
+      <w:r>
+        <w:rPr>
+          <w:lang w:val="en-GB"/>
+        </w:rPr>
+        <w:t>Generate a voice to communicate with SAI</w:t>
+      </w:r>
+    </w:p>
+    <w:p>
+      <w:pPr>
+        <w:rPr>
+          <w:lang w:val="en-GB"/>
+        </w:rPr>
+      </w:pPr>
+      <w:r>
+        <w:rPr>
+          <w:lang w:val="en-GB"/>
+        </w:rPr>
+        <w:t>Create a profil for each person who talk (voice recognition by person)</w:t>
+      </w:r>
+    </w:p>
+    <w:p>
+      <w:pPr>
+        <w:rPr>
+          <w:lang w:val="en-GB"/>
+        </w:rPr>
+      </w:pPr>
+    </w:p>
+    <w:p>
+      <w:r>
+        <w:t>References/Bibliography</w:t>
+      </w:r>
+    </w:p>
+    <w:p>
+      <w:r>
+        <w:t>J.P. Laumond,</w:t>
+      </w:r>
+      <w:r>
+        <w:t xml:space="preserve"> 2019,</w:t>
+      </w:r>
+      <w:r>
+        <w:t xml:space="preserve"> </w:t>
+      </w:r>
+      <w:r>
         <w:t>“</w:t>
       </w:r>
       <w:r>
-        <w:rPr>
-          <w:lang w:val="en-GB"/>
-        </w:rPr>
-        <w:t>Hig</w:t>
-      </w:r>
-      <w:r>
-        <w:rPr>
-          <w:lang w:val="en-GB"/>
-        </w:rPr>
-        <w:t>h efficiency RL agent</w:t>
-      </w:r>
-      <w:r>
-        <w:rPr>
-          <w:lang w:val="en-GB"/>
-        </w:rPr>
-        <w:t>”</w:t>
-      </w:r>
-      <w:r>
-        <w:rPr>
-          <w:lang w:val="en-GB"/>
-        </w:rPr>
+        <w:t xml:space="preserve">robotique et </w:t>
+      </w:r>
+      <w:r>
+        <w:t>intelligence artificielle parlons-en</w:t>
+      </w:r>
+      <w:r>
+        <w:t> »</w:t>
+      </w:r>
+      <w:r>
         <w:t xml:space="preserve">, </w:t>
+      </w:r>
+      <w:hyperlink r:id="rId5" w:history="1">
+        <w:r>
+          <w:rPr>
+            <w:rStyle w:val="Lienhypertexte"/>
+          </w:rPr>
+          <w:t>https://lejournal.cnrs.fr/billets/robotique-et-intelligence-artificielle-parlons-en</w:t>
+        </w:r>
+      </w:hyperlink>
+    </w:p>
+    <w:p>
+      <w:pPr>
+        <w:rPr>
+          <w:rStyle w:val="Lienhypertexte"/>
+        </w:rPr>
+      </w:pPr>
+      <w:r>
+        <w:t xml:space="preserve">J. Cassel and C. Pelachaud, </w:t>
+      </w:r>
+      <w:r>
+        <w:t xml:space="preserve">2019, </w:t>
+      </w:r>
+      <w:r>
+        <w:t>« </w:t>
+      </w:r>
+      <w:r>
+        <w:t>Pourquoi les assistants virtuels ont besoin d</w:t>
+      </w:r>
+      <w:r>
+        <w:t>’</w:t>
+      </w:r>
+      <w:r>
+        <w:t>un corps</w:t>
+      </w:r>
+      <w:r>
+        <w:t> »</w:t>
+      </w:r>
+      <w:r>
+        <w:t xml:space="preserve">, </w:t>
+      </w:r>
+      <w:hyperlink r:id="rId6" w:history="1">
+        <w:r>
+          <w:rPr>
+            <w:rStyle w:val="Lienhypertexte"/>
+          </w:rPr>
+          <w:t>https://lejournal.cnrs.fr/billets/pourquoi-les-assistants-virtuels-ont-besoin-dun-corps</w:t>
+        </w:r>
+      </w:hyperlink>
+      <w:r>
+        <w:rPr>
+          <w:rStyle w:val="Lienhypertexte"/>
+        </w:rPr>
+        <w:t xml:space="preserve"> </w:t>
+      </w:r>
+    </w:p>
+    <w:p>
+      <w:r>
+        <w:t xml:space="preserve">L. Julia, </w:t>
+      </w:r>
+      <w:r>
+        <w:t>« </w:t>
+      </w:r>
+      <w:r>
+        <w:t>L</w:t>
+      </w:r>
+      <w:r>
+        <w:t>’</w:t>
+      </w:r>
+      <w:r>
+        <w:t>intelligence artificielle n</w:t>
+      </w:r>
+      <w:r>
+        <w:t>’</w:t>
+      </w:r>
+      <w:r>
+        <w:t>existe pas</w:t>
+      </w:r>
+      <w:r>
+        <w:t> »</w:t>
+      </w:r>
+      <w:r>
+        <w:t xml:space="preserve">, 2019, </w:t>
+      </w:r>
+      <w:hyperlink r:id="rId7" w:history="1">
+        <w:r>
+          <w:rPr>
+            <w:rStyle w:val="Lienhypertexte"/>
+          </w:rPr>
+          <w:t>https://www.journaldugeek.com/dossier/lintelligence-artificielle-nexiste-interview-de-luc-julia-cocreateur-de-siri/</w:t>
+        </w:r>
+      </w:hyperlink>
+    </w:p>
+    <w:p>
+      <w:pPr>
+        <w:rPr>
+          <w:lang w:val="en-GB"/>
+        </w:rPr>
+      </w:pPr>
+      <w:r>
+        <w:rPr>
+          <w:lang w:val="en-GB"/>
+        </w:rPr>
+        <w:t xml:space="preserve">Maria A. Zuluaga, </w:t>
+      </w:r>
+      <w:r>
+        <w:rPr>
+          <w:lang w:val="en-GB"/>
+        </w:rPr>
+        <w:t>« </w:t>
+      </w:r>
+      <w:r>
+        <w:rPr>
+          <w:lang w:val="en-GB"/>
+        </w:rPr>
+        <w:t>DeepIGeoS</w:t>
+      </w:r>
+      <w:r>
+        <w:rPr>
+          <w:lang w:val="en-GB"/>
+        </w:rPr>
+        <w:t> »</w:t>
+      </w:r>
+      <w:r>
+        <w:rPr>
+          <w:lang w:val="en-GB"/>
+        </w:rPr>
+        <w:t xml:space="preserve">, 2017, </w:t>
+      </w:r>
+      <w:r>
+        <w:rPr>
+          <w:lang w:val="en-GB"/>
+        </w:rPr>
+        <w:t xml:space="preserve"> </w:t>
       </w:r>
       <w:r>
         <w:fldChar w:fldCharType="begin"/>
@@ -5485,7 +5216,7 @@
             <w:rPr/>
           </w:rPrChange>
         </w:rPr>
-        <w:instrText xml:space="preserve"> HYPERLINK "https://arxiv.org/pdf/1908.11494.pdf" </w:instrText>
+        <w:instrText xml:space="preserve"> HYPERLINK "https://arxiv.org/abs/1707.00652" </w:instrText>
       </w:r>
       <w:r>
         <w:fldChar w:fldCharType="separate"/>
@@ -5495,7 +5226,7 @@
           <w:rStyle w:val="Lienhypertexte"/>
           <w:lang w:val="en-GB"/>
         </w:rPr>
-        <w:t>https://arxiv.org/pdf/1908.11494.pdf</w:t>
+        <w:t>https://arxiv.org/abs/1707.00652</w:t>
       </w:r>
       <w:r>
         <w:rPr>
@@ -5508,14 +5239,57 @@
     <w:p>
       <w:pPr>
         <w:rPr>
-          <w:lang w:val="en-GB"/>
-        </w:rPr>
-      </w:pPr>
-      <w:r>
-        <w:rPr>
-          <w:lang w:val="en-GB"/>
-        </w:rPr>
-        <w:t>F. Parwej, 2013, "English Sentence Recognition using Artificial Neural Network through Mouse-based Gestures",</w:t>
+          <w:rStyle w:val="Lienhypertexte"/>
+          <w:lang w:val="en-GB"/>
+        </w:rPr>
+      </w:pPr>
+      <w:r>
+        <w:rPr>
+          <w:lang w:val="en-GB"/>
+        </w:rPr>
+        <w:t>A. Sarkar,</w:t>
+      </w:r>
+      <w:r>
+        <w:rPr>
+          <w:lang w:val="en-GB"/>
+        </w:rPr>
+        <w:t xml:space="preserve"> 2018, </w:t>
+      </w:r>
+      <w:r>
+        <w:rPr>
+          <w:lang w:val="en-GB"/>
+        </w:rPr>
+        <w:t xml:space="preserve"> </w:t>
+      </w:r>
+      <w:r>
+        <w:rPr>
+          <w:lang w:val="en-GB"/>
+        </w:rPr>
+        <w:t>“</w:t>
+      </w:r>
+      <w:r>
+        <w:rPr>
+          <w:lang w:val="en-GB"/>
+        </w:rPr>
+        <w:t>A Brandom-ian view of Reinf</w:t>
+      </w:r>
+      <w:r>
+        <w:rPr>
+          <w:lang w:val="en-GB"/>
+        </w:rPr>
+        <w:t>orcement Learning towards strong-AI</w:t>
+      </w:r>
+      <w:r>
+        <w:rPr>
+          <w:lang w:val="en-GB"/>
+        </w:rPr>
+        <w:t>”</w:t>
+      </w:r>
+      <w:r>
+        <w:rPr>
+          <w:lang w:val="en-GB"/>
+        </w:rPr>
+        <w:t>,</w:t>
       </w:r>
       <w:r>
         <w:rPr>
@@ -5533,7 +5307,7 @@
             <w:rPr/>
           </w:rPrChange>
         </w:rPr>
-        <w:instrText xml:space="preserve"> HYPERLINK "https://arxiv.org/ftp/arxiv/papers/1301/1301.4659.pdf" </w:instrText>
+        <w:instrText xml:space="preserve"> HYPERLINK "https://arxiv.org/abs/1803.02912" </w:instrText>
       </w:r>
       <w:r>
         <w:fldChar w:fldCharType="separate"/>
@@ -5543,7 +5317,7 @@
           <w:rStyle w:val="Lienhypertexte"/>
           <w:lang w:val="en-GB"/>
         </w:rPr>
-        <w:t>https://arxiv.org/ftp/arxiv/papers/1301/1301.4659.pdf</w:t>
+        <w:t>https://arxiv.org/abs/1803.02912</w:t>
       </w:r>
       <w:r>
         <w:rPr>
@@ -5552,37 +5326,36 @@
         </w:rPr>
         <w:fldChar w:fldCharType="end"/>
       </w:r>
-      <w:r>
-        <w:rPr>
-          <w:lang w:val="en-GB"/>
-        </w:rPr>
-        <w:t xml:space="preserve"> </w:t>
-      </w:r>
-    </w:p>
-    <w:p>
-      <w:pPr>
-        <w:rPr>
-          <w:rStyle w:val="Lienhypertexte"/>
-          <w:lang w:val="en-GB"/>
-        </w:rPr>
-      </w:pPr>
-      <w:r>
-        <w:rPr>
-          <w:lang w:val="en-GB"/>
-        </w:rPr>
-        <w:t>Q. Debard, J. S. Dibangoye, S. Canu and C. Wolf4, 2019, "Learning 3D Navigation Protocols on Touch Interfaces</w:t>
-      </w:r>
-      <w:r>
-        <w:rPr>
-          <w:lang w:val="en-GB"/>
-        </w:rPr>
-        <w:t xml:space="preserve"> </w:t>
-      </w:r>
-      <w:r>
-        <w:rPr>
-          <w:lang w:val="en-GB"/>
-        </w:rPr>
-        <w:t>with Cooperative Multi-Agent Reinforcement Learning"</w:t>
+    </w:p>
+    <w:p>
+      <w:pPr>
+        <w:rPr>
+          <w:lang w:val="en-GB"/>
+        </w:rPr>
+      </w:pPr>
+      <w:r>
+        <w:rPr>
+          <w:lang w:val="en-GB"/>
+        </w:rPr>
+        <w:t xml:space="preserve">A. Knight, 2019, </w:t>
+      </w:r>
+      <w:r>
+        <w:rPr>
+          <w:lang w:val="en-GB"/>
+        </w:rPr>
+        <w:t>“</w:t>
+      </w:r>
+      <w:r>
+        <w:rPr>
+          <w:lang w:val="en-GB"/>
+        </w:rPr>
+        <w:t>Refuting strong AI: Why consciousness cannot be algorithmic</w:t>
+      </w:r>
+      <w:r>
+        <w:rPr>
+          <w:lang w:val="en-GB"/>
+        </w:rPr>
+        <w:t>”</w:t>
       </w:r>
       <w:r>
         <w:rPr>
@@ -5600,7 +5373,7 @@
             <w:rPr/>
           </w:rPrChange>
         </w:rPr>
-        <w:instrText xml:space="preserve"> HYPERLINK "https://arxiv.org/pdf/1904.07802.pdf" </w:instrText>
+        <w:instrText xml:space="preserve"> HYPERLINK "https://arxiv.org/ftp/arxiv/papers/1906/1906.10177.pdf" </w:instrText>
       </w:r>
       <w:r>
         <w:fldChar w:fldCharType="separate"/>
@@ -5610,7 +5383,7 @@
           <w:rStyle w:val="Lienhypertexte"/>
           <w:lang w:val="en-GB"/>
         </w:rPr>
-        <w:t>https://arxiv.org/pdf/1904.07802.pdf</w:t>
+        <w:t>https://arxiv.org/ftp/arxiv/papers/1906/1906.10177.pdf</w:t>
       </w:r>
       <w:r>
         <w:rPr>
@@ -5630,7 +5403,7 @@
         <w:rPr>
           <w:lang w:val="en-GB"/>
         </w:rPr>
-        <w:t xml:space="preserve">P. Gulyaev, E. Elistratova, V. Konovalov, Y. Kuratov, L. Pugachef, M. Burtsev, 2020, </w:t>
+        <w:t xml:space="preserve">B. Lubars, Chenhao Tan, 2019, </w:t>
       </w:r>
       <w:r>
         <w:rPr>
@@ -5642,7 +5415,7 @@
         <w:rPr>
           <w:lang w:val="en-GB"/>
         </w:rPr>
-        <w:t xml:space="preserve"> Goal-Oriented Multi-Task BERT-Based Dialogue State Tracker</w:t>
+        <w:t>Ask what AI can do, but what  AI should do: towards a framework of task delegability</w:t>
       </w:r>
       <w:r>
         <w:rPr>
@@ -5666,6 +5439,259 @@
             <w:rPr/>
           </w:rPrChange>
         </w:rPr>
+        <w:instrText xml:space="preserve"> HYPERLINK "https://arxiv.org/pdf/1902.03245v1.pdf" </w:instrText>
+      </w:r>
+      <w:r>
+        <w:fldChar w:fldCharType="separate"/>
+      </w:r>
+      <w:r>
+        <w:rPr>
+          <w:rStyle w:val="Lienhypertexte"/>
+          <w:lang w:val="en-GB"/>
+        </w:rPr>
+        <w:t>https://arxiv.org/pdf/1902.03245v1.pdf</w:t>
+      </w:r>
+      <w:r>
+        <w:rPr>
+          <w:rStyle w:val="Lienhypertexte"/>
+          <w:lang w:val="en-GB"/>
+        </w:rPr>
+        <w:fldChar w:fldCharType="end"/>
+      </w:r>
+    </w:p>
+    <w:p>
+      <w:pPr>
+        <w:rPr>
+          <w:lang w:val="en-GB"/>
+        </w:rPr>
+      </w:pPr>
+      <w:r>
+        <w:rPr>
+          <w:lang w:val="en-GB"/>
+        </w:rPr>
+        <w:t xml:space="preserve">J. Liu, X. Gu, D. Zhang, S. Liu, 2019, </w:t>
+      </w:r>
+      <w:r>
+        <w:rPr>
+          <w:lang w:val="en-GB"/>
+        </w:rPr>
+        <w:t>“</w:t>
+      </w:r>
+      <w:r>
+        <w:rPr>
+          <w:lang w:val="en-GB"/>
+        </w:rPr>
+        <w:t>Hig</w:t>
+      </w:r>
+      <w:r>
+        <w:rPr>
+          <w:lang w:val="en-GB"/>
+        </w:rPr>
+        <w:t>h efficiency RL agent</w:t>
+      </w:r>
+      <w:r>
+        <w:rPr>
+          <w:lang w:val="en-GB"/>
+        </w:rPr>
+        <w:t>”</w:t>
+      </w:r>
+      <w:r>
+        <w:rPr>
+          <w:lang w:val="en-GB"/>
+        </w:rPr>
+        <w:t xml:space="preserve">, </w:t>
+      </w:r>
+      <w:r>
+        <w:fldChar w:fldCharType="begin"/>
+      </w:r>
+      <w:r>
+        <w:rPr>
+          <w:lang w:val="en-GB"/>
+          <w:rPrChange w:id="451" w:author="Johnny Nguyen" w:date="2020-02-18T07:48:00Z">
+            <w:rPr/>
+          </w:rPrChange>
+        </w:rPr>
+        <w:instrText xml:space="preserve"> HYPERLINK "https://arxiv.org/pdf/1908.11494.pdf" </w:instrText>
+      </w:r>
+      <w:r>
+        <w:fldChar w:fldCharType="separate"/>
+      </w:r>
+      <w:r>
+        <w:rPr>
+          <w:rStyle w:val="Lienhypertexte"/>
+          <w:lang w:val="en-GB"/>
+        </w:rPr>
+        <w:t>https://arxiv.org/pdf/1908.11494.pdf</w:t>
+      </w:r>
+      <w:r>
+        <w:rPr>
+          <w:rStyle w:val="Lienhypertexte"/>
+          <w:lang w:val="en-GB"/>
+        </w:rPr>
+        <w:fldChar w:fldCharType="end"/>
+      </w:r>
+    </w:p>
+    <w:p>
+      <w:pPr>
+        <w:rPr>
+          <w:lang w:val="en-GB"/>
+        </w:rPr>
+      </w:pPr>
+      <w:r>
+        <w:rPr>
+          <w:lang w:val="en-GB"/>
+        </w:rPr>
+        <w:t>F. Parwej, 2013, "English Sentence Recognition using Artificial Neural Network through Mouse-based Gestures",</w:t>
+      </w:r>
+      <w:r>
+        <w:rPr>
+          <w:lang w:val="en-GB"/>
+        </w:rPr>
+        <w:t xml:space="preserve"> </w:t>
+      </w:r>
+      <w:r>
+        <w:fldChar w:fldCharType="begin"/>
+      </w:r>
+      <w:r>
+        <w:rPr>
+          <w:lang w:val="en-GB"/>
+          <w:rPrChange w:id="452" w:author="Johnny Nguyen" w:date="2020-02-18T07:48:00Z">
+            <w:rPr/>
+          </w:rPrChange>
+        </w:rPr>
+        <w:instrText xml:space="preserve"> HYPERLINK "https://arxiv.org/ftp/arxiv/papers/1301/1301.4659.pdf" </w:instrText>
+      </w:r>
+      <w:r>
+        <w:fldChar w:fldCharType="separate"/>
+      </w:r>
+      <w:r>
+        <w:rPr>
+          <w:rStyle w:val="Lienhypertexte"/>
+          <w:lang w:val="en-GB"/>
+        </w:rPr>
+        <w:t>https://arxiv.org/ftp/arxiv/papers/1301/1301.4659.pdf</w:t>
+      </w:r>
+      <w:r>
+        <w:rPr>
+          <w:rStyle w:val="Lienhypertexte"/>
+          <w:lang w:val="en-GB"/>
+        </w:rPr>
+        <w:fldChar w:fldCharType="end"/>
+      </w:r>
+      <w:r>
+        <w:rPr>
+          <w:lang w:val="en-GB"/>
+        </w:rPr>
+        <w:t xml:space="preserve"> </w:t>
+      </w:r>
+    </w:p>
+    <w:p>
+      <w:pPr>
+        <w:rPr>
+          <w:rStyle w:val="Lienhypertexte"/>
+          <w:lang w:val="en-GB"/>
+        </w:rPr>
+      </w:pPr>
+      <w:r>
+        <w:rPr>
+          <w:lang w:val="en-GB"/>
+        </w:rPr>
+        <w:t>Q. Debard, J. S. Dibangoye, S. Canu and C. Wolf4, 2019, "Learning 3D Navigation Protocols on Touch Interfaces</w:t>
+      </w:r>
+      <w:r>
+        <w:rPr>
+          <w:lang w:val="en-GB"/>
+        </w:rPr>
+        <w:t xml:space="preserve"> </w:t>
+      </w:r>
+      <w:r>
+        <w:rPr>
+          <w:lang w:val="en-GB"/>
+        </w:rPr>
+        <w:t>with Cooperative Multi-Agent Reinforcement Learning"</w:t>
+      </w:r>
+      <w:r>
+        <w:rPr>
+          <w:lang w:val="en-GB"/>
+        </w:rPr>
+        <w:t xml:space="preserve">, </w:t>
+      </w:r>
+      <w:r>
+        <w:fldChar w:fldCharType="begin"/>
+      </w:r>
+      <w:r>
+        <w:rPr>
+          <w:lang w:val="en-GB"/>
+          <w:rPrChange w:id="453" w:author="Johnny Nguyen" w:date="2020-02-18T07:48:00Z">
+            <w:rPr/>
+          </w:rPrChange>
+        </w:rPr>
+        <w:instrText xml:space="preserve"> HYPERLINK "https://arxiv.org/pdf/1904.07802.pdf" </w:instrText>
+      </w:r>
+      <w:r>
+        <w:fldChar w:fldCharType="separate"/>
+      </w:r>
+      <w:r>
+        <w:rPr>
+          <w:rStyle w:val="Lienhypertexte"/>
+          <w:lang w:val="en-GB"/>
+        </w:rPr>
+        <w:t>https://arxiv.org/pdf/1904.07802.pdf</w:t>
+      </w:r>
+      <w:r>
+        <w:rPr>
+          <w:rStyle w:val="Lienhypertexte"/>
+          <w:lang w:val="en-GB"/>
+        </w:rPr>
+        <w:fldChar w:fldCharType="end"/>
+      </w:r>
+    </w:p>
+    <w:p>
+      <w:pPr>
+        <w:rPr>
+          <w:lang w:val="en-GB"/>
+        </w:rPr>
+      </w:pPr>
+      <w:r>
+        <w:rPr>
+          <w:lang w:val="en-GB"/>
+        </w:rPr>
+        <w:t xml:space="preserve">P. Gulyaev, E. Elistratova, V. Konovalov, Y. Kuratov, L. Pugachef, M. Burtsev, 2020, </w:t>
+      </w:r>
+      <w:r>
+        <w:rPr>
+          <w:lang w:val="en-GB"/>
+        </w:rPr>
+        <w:t>“</w:t>
+      </w:r>
+      <w:r>
+        <w:rPr>
+          <w:lang w:val="en-GB"/>
+        </w:rPr>
+        <w:t xml:space="preserve"> Goal-Oriented Multi-Task BERT-Based Dialogue State Tracker</w:t>
+      </w:r>
+      <w:r>
+        <w:rPr>
+          <w:lang w:val="en-GB"/>
+        </w:rPr>
+        <w:t>”</w:t>
+      </w:r>
+      <w:r>
+        <w:rPr>
+          <w:lang w:val="en-GB"/>
+        </w:rPr>
+        <w:t xml:space="preserve">, </w:t>
+      </w:r>
+      <w:r>
+        <w:fldChar w:fldCharType="begin"/>
+      </w:r>
+      <w:r>
+        <w:rPr>
+          <w:lang w:val="en-GB"/>
+          <w:rPrChange w:id="454" w:author="Johnny Nguyen" w:date="2020-02-18T07:48:00Z">
+            <w:rPr/>
+          </w:rPrChange>
+        </w:rPr>
         <w:instrText xml:space="preserve"> HYPERLINK "https://arxiv.org/pdf/2002.02450.pdf" </w:instrText>
       </w:r>
       <w:r>
@@ -5747,7 +5773,7 @@
       <w:r>
         <w:rPr>
           <w:lang w:val="en-GB"/>
-          <w:rPrChange w:id="451" w:author="Johnny Nguyen" w:date="2020-02-18T07:48:00Z">
+          <w:rPrChange w:id="455" w:author="Johnny Nguyen" w:date="2020-02-18T07:48:00Z">
             <w:rPr/>
           </w:rPrChange>
         </w:rPr>

</xml_diff>

<commit_message>
#8 Second part to explain method in report
</commit_message>
<xml_diff>
--- a/SAI_report.docx
+++ b/SAI_report.docx
@@ -4728,7 +4728,7 @@
     <w:p>
       <w:pPr>
         <w:rPr>
-          <w:ins w:id="441" w:author="Johnny Nguyen" w:date="2020-02-23T21:01:00Z"/>
+          <w:ins w:id="441" w:author="Johnny Nguyen" w:date="2020-02-23T21:11:00Z"/>
           <w:lang w:val="en-GB"/>
         </w:rPr>
       </w:pPr>
@@ -4756,15 +4756,31 @@
           <w:t>the training manually using the pre-training done by the algorithm.</w:t>
         </w:r>
       </w:ins>
-      <w:bookmarkStart w:id="445" w:name="_GoBack"/>
-      <w:bookmarkEnd w:id="445"/>
-    </w:p>
-    <w:p>
-      <w:pPr>
-        <w:rPr>
-          <w:lang w:val="en-GB"/>
-        </w:rPr>
-      </w:pPr>
+      <w:ins w:id="445" w:author="Johnny Nguyen" w:date="2020-02-23T21:10:00Z">
+        <w:r>
+          <w:rPr>
+            <w:lang w:val="en-GB"/>
+          </w:rPr>
+          <w:t xml:space="preserve"> After the training, our program </w:t>
+        </w:r>
+      </w:ins>
+      <w:ins w:id="446" w:author="Johnny Nguyen" w:date="2020-02-23T21:11:00Z">
+        <w:r>
+          <w:rPr>
+            <w:lang w:val="en-GB"/>
+          </w:rPr>
+          <w:t>will understand what we said to it and will do the right action in theory.</w:t>
+        </w:r>
+      </w:ins>
+    </w:p>
+    <w:p>
+      <w:pPr>
+        <w:rPr>
+          <w:lang w:val="en-GB"/>
+        </w:rPr>
+      </w:pPr>
+      <w:bookmarkStart w:id="447" w:name="_GoBack"/>
+      <w:bookmarkEnd w:id="447"/>
       <w:r>
         <w:rPr>
           <w:lang w:val="en-GB"/>
@@ -4875,428 +4891,6 @@
           <w:lang w:val="en-GB"/>
         </w:rPr>
       </w:pPr>
-      <w:r>
-        <w:fldChar w:fldCharType="begin"/>
-      </w:r>
-      <w:r>
-        <w:rPr>
-          <w:lang w:val="en-GB"/>
-          <w:rPrChange w:id="446" w:author="Johnny Nguyen" w:date="2020-02-18T07:48:00Z">
-            <w:rPr/>
-          </w:rPrChange>
-        </w:rPr>
-        <w:instrText xml:space="preserve"> HYPERLINK "https://arxiv.org/pdf/2002.01359.pdf" </w:instrText>
-      </w:r>
-      <w:r>
-        <w:fldChar w:fldCharType="separate"/>
-      </w:r>
-      <w:r>
-        <w:rPr>
-          <w:rStyle w:val="Lienhypertexte"/>
-          <w:lang w:val="en-GB"/>
-        </w:rPr>
-        <w:t>https://arxiv.org/pdf/2002.01359.pdf</w:t>
-      </w:r>
-      <w:r>
-        <w:rPr>
-          <w:rStyle w:val="Lienhypertexte"/>
-          <w:lang w:val="en-GB"/>
-        </w:rPr>
-        <w:fldChar w:fldCharType="end"/>
-      </w:r>
-    </w:p>
-    <w:p>
-      <w:pPr>
-        <w:rPr>
-          <w:lang w:val="en-GB"/>
-        </w:rPr>
-      </w:pPr>
-      <w:r>
-        <w:rPr>
-          <w:lang w:val="en-GB"/>
-        </w:rPr>
-        <w:t>Compare commands to cortana</w:t>
-      </w:r>
-    </w:p>
-    <w:p>
-      <w:pPr>
-        <w:rPr>
-          <w:lang w:val="en-GB"/>
-        </w:rPr>
-      </w:pPr>
-      <w:r>
-        <w:rPr>
-          <w:lang w:val="en-GB"/>
-        </w:rPr>
-        <w:t>Discussion</w:t>
-      </w:r>
-    </w:p>
-    <w:p>
-      <w:pPr>
-        <w:rPr>
-          <w:lang w:val="en-GB"/>
-        </w:rPr>
-      </w:pPr>
-      <w:r>
-        <w:rPr>
-          <w:lang w:val="en-GB"/>
-        </w:rPr>
-        <w:t>How the results compare to what you expected, why ?</w:t>
-      </w:r>
-    </w:p>
-    <w:p>
-      <w:pPr>
-        <w:rPr>
-          <w:lang w:val="en-GB"/>
-        </w:rPr>
-      </w:pPr>
-      <w:r>
-        <w:rPr>
-          <w:lang w:val="en-GB"/>
-        </w:rPr>
-        <w:t>How the results compare to other researchers, why ?</w:t>
-      </w:r>
-    </w:p>
-    <w:p>
-      <w:pPr>
-        <w:rPr>
-          <w:lang w:val="en-GB"/>
-        </w:rPr>
-      </w:pPr>
-      <w:r>
-        <w:rPr>
-          <w:lang w:val="en-GB"/>
-        </w:rPr>
-        <w:t>What question, we need to ask next ?</w:t>
-      </w:r>
-    </w:p>
-    <w:p>
-      <w:pPr>
-        <w:rPr>
-          <w:lang w:val="en-GB"/>
-        </w:rPr>
-      </w:pPr>
-      <w:r>
-        <w:rPr>
-          <w:lang w:val="en-GB"/>
-        </w:rPr>
-        <w:t>Find something useful the researcher readers can learn about the work</w:t>
-      </w:r>
-    </w:p>
-    <w:p>
-      <w:pPr>
-        <w:rPr>
-          <w:lang w:val="en-GB"/>
-        </w:rPr>
-      </w:pPr>
-      <w:r>
-        <w:rPr>
-          <w:lang w:val="en-GB"/>
-        </w:rPr>
-        <w:lastRenderedPageBreak/>
-        <w:t>Future Work</w:t>
-      </w:r>
-    </w:p>
-    <w:p>
-      <w:pPr>
-        <w:rPr>
-          <w:lang w:val="en-GB"/>
-        </w:rPr>
-      </w:pPr>
-      <w:r>
-        <w:rPr>
-          <w:lang w:val="en-GB"/>
-        </w:rPr>
-        <w:t>Try to launch the SAI everytime the computer is up</w:t>
-      </w:r>
-    </w:p>
-    <w:p>
-      <w:pPr>
-        <w:rPr>
-          <w:lang w:val="en-GB"/>
-        </w:rPr>
-      </w:pPr>
-      <w:r>
-        <w:rPr>
-          <w:lang w:val="en-GB"/>
-        </w:rPr>
-        <w:t>Generate a voice to communicate with SAI</w:t>
-      </w:r>
-    </w:p>
-    <w:p>
-      <w:pPr>
-        <w:rPr>
-          <w:lang w:val="en-GB"/>
-        </w:rPr>
-      </w:pPr>
-      <w:r>
-        <w:rPr>
-          <w:lang w:val="en-GB"/>
-        </w:rPr>
-        <w:t>Create a profil for each person who talk (voice recognition by person)</w:t>
-      </w:r>
-    </w:p>
-    <w:p>
-      <w:pPr>
-        <w:rPr>
-          <w:lang w:val="en-GB"/>
-        </w:rPr>
-      </w:pPr>
-    </w:p>
-    <w:p>
-      <w:r>
-        <w:t>References/Bibliography</w:t>
-      </w:r>
-    </w:p>
-    <w:p>
-      <w:r>
-        <w:t>J.P. Laumond,</w:t>
-      </w:r>
-      <w:r>
-        <w:t xml:space="preserve"> 2019,</w:t>
-      </w:r>
-      <w:r>
-        <w:t xml:space="preserve"> </w:t>
-      </w:r>
-      <w:r>
-        <w:t>“</w:t>
-      </w:r>
-      <w:r>
-        <w:t xml:space="preserve">robotique et </w:t>
-      </w:r>
-      <w:r>
-        <w:t>intelligence artificielle parlons-en</w:t>
-      </w:r>
-      <w:r>
-        <w:t> »</w:t>
-      </w:r>
-      <w:r>
-        <w:t xml:space="preserve">, </w:t>
-      </w:r>
-      <w:hyperlink r:id="rId5" w:history="1">
-        <w:r>
-          <w:rPr>
-            <w:rStyle w:val="Lienhypertexte"/>
-          </w:rPr>
-          <w:t>https://lejournal.cnrs.fr/billets/robotique-et-intelligence-artificielle-parlons-en</w:t>
-        </w:r>
-      </w:hyperlink>
-    </w:p>
-    <w:p>
-      <w:pPr>
-        <w:rPr>
-          <w:rStyle w:val="Lienhypertexte"/>
-        </w:rPr>
-      </w:pPr>
-      <w:r>
-        <w:t xml:space="preserve">J. Cassel and C. Pelachaud, </w:t>
-      </w:r>
-      <w:r>
-        <w:t xml:space="preserve">2019, </w:t>
-      </w:r>
-      <w:r>
-        <w:t>« </w:t>
-      </w:r>
-      <w:r>
-        <w:t>Pourquoi les assistants virtuels ont besoin d</w:t>
-      </w:r>
-      <w:r>
-        <w:t>’</w:t>
-      </w:r>
-      <w:r>
-        <w:t>un corps</w:t>
-      </w:r>
-      <w:r>
-        <w:t> »</w:t>
-      </w:r>
-      <w:r>
-        <w:t xml:space="preserve">, </w:t>
-      </w:r>
-      <w:hyperlink r:id="rId6" w:history="1">
-        <w:r>
-          <w:rPr>
-            <w:rStyle w:val="Lienhypertexte"/>
-          </w:rPr>
-          <w:t>https://lejournal.cnrs.fr/billets/pourquoi-les-assistants-virtuels-ont-besoin-dun-corps</w:t>
-        </w:r>
-      </w:hyperlink>
-      <w:r>
-        <w:rPr>
-          <w:rStyle w:val="Lienhypertexte"/>
-        </w:rPr>
-        <w:t xml:space="preserve"> </w:t>
-      </w:r>
-    </w:p>
-    <w:p>
-      <w:r>
-        <w:t xml:space="preserve">L. Julia, </w:t>
-      </w:r>
-      <w:r>
-        <w:t>« </w:t>
-      </w:r>
-      <w:r>
-        <w:t>L</w:t>
-      </w:r>
-      <w:r>
-        <w:t>’</w:t>
-      </w:r>
-      <w:r>
-        <w:t>intelligence artificielle n</w:t>
-      </w:r>
-      <w:r>
-        <w:t>’</w:t>
-      </w:r>
-      <w:r>
-        <w:t>existe pas</w:t>
-      </w:r>
-      <w:r>
-        <w:t> »</w:t>
-      </w:r>
-      <w:r>
-        <w:t xml:space="preserve">, 2019, </w:t>
-      </w:r>
-      <w:hyperlink r:id="rId7" w:history="1">
-        <w:r>
-          <w:rPr>
-            <w:rStyle w:val="Lienhypertexte"/>
-          </w:rPr>
-          <w:t>https://www.journaldugeek.com/dossier/lintelligence-artificielle-nexiste-interview-de-luc-julia-cocreateur-de-siri/</w:t>
-        </w:r>
-      </w:hyperlink>
-    </w:p>
-    <w:p>
-      <w:pPr>
-        <w:rPr>
-          <w:lang w:val="en-GB"/>
-        </w:rPr>
-      </w:pPr>
-      <w:r>
-        <w:rPr>
-          <w:lang w:val="en-GB"/>
-        </w:rPr>
-        <w:t xml:space="preserve">Maria A. Zuluaga, </w:t>
-      </w:r>
-      <w:r>
-        <w:rPr>
-          <w:lang w:val="en-GB"/>
-        </w:rPr>
-        <w:t>« </w:t>
-      </w:r>
-      <w:r>
-        <w:rPr>
-          <w:lang w:val="en-GB"/>
-        </w:rPr>
-        <w:t>DeepIGeoS</w:t>
-      </w:r>
-      <w:r>
-        <w:rPr>
-          <w:lang w:val="en-GB"/>
-        </w:rPr>
-        <w:t> »</w:t>
-      </w:r>
-      <w:r>
-        <w:rPr>
-          <w:lang w:val="en-GB"/>
-        </w:rPr>
-        <w:t xml:space="preserve">, 2017, </w:t>
-      </w:r>
-      <w:r>
-        <w:rPr>
-          <w:lang w:val="en-GB"/>
-        </w:rPr>
-        <w:t xml:space="preserve"> </w:t>
-      </w:r>
-      <w:r>
-        <w:fldChar w:fldCharType="begin"/>
-      </w:r>
-      <w:r>
-        <w:rPr>
-          <w:lang w:val="en-GB"/>
-          <w:rPrChange w:id="447" w:author="Johnny Nguyen" w:date="2020-02-18T07:48:00Z">
-            <w:rPr/>
-          </w:rPrChange>
-        </w:rPr>
-        <w:instrText xml:space="preserve"> HYPERLINK "https://arxiv.org/abs/1707.00652" </w:instrText>
-      </w:r>
-      <w:r>
-        <w:fldChar w:fldCharType="separate"/>
-      </w:r>
-      <w:r>
-        <w:rPr>
-          <w:rStyle w:val="Lienhypertexte"/>
-          <w:lang w:val="en-GB"/>
-        </w:rPr>
-        <w:t>https://arxiv.org/abs/1707.00652</w:t>
-      </w:r>
-      <w:r>
-        <w:rPr>
-          <w:rStyle w:val="Lienhypertexte"/>
-          <w:lang w:val="en-GB"/>
-        </w:rPr>
-        <w:fldChar w:fldCharType="end"/>
-      </w:r>
-    </w:p>
-    <w:p>
-      <w:pPr>
-        <w:rPr>
-          <w:rStyle w:val="Lienhypertexte"/>
-          <w:lang w:val="en-GB"/>
-        </w:rPr>
-      </w:pPr>
-      <w:r>
-        <w:rPr>
-          <w:lang w:val="en-GB"/>
-        </w:rPr>
-        <w:t>A. Sarkar,</w:t>
-      </w:r>
-      <w:r>
-        <w:rPr>
-          <w:lang w:val="en-GB"/>
-        </w:rPr>
-        <w:t xml:space="preserve"> 2018, </w:t>
-      </w:r>
-      <w:r>
-        <w:rPr>
-          <w:lang w:val="en-GB"/>
-        </w:rPr>
-        <w:t xml:space="preserve"> </w:t>
-      </w:r>
-      <w:r>
-        <w:rPr>
-          <w:lang w:val="en-GB"/>
-        </w:rPr>
-        <w:t>“</w:t>
-      </w:r>
-      <w:r>
-        <w:rPr>
-          <w:lang w:val="en-GB"/>
-        </w:rPr>
-        <w:t>A Brandom-ian view of Reinf</w:t>
-      </w:r>
-      <w:r>
-        <w:rPr>
-          <w:lang w:val="en-GB"/>
-        </w:rPr>
-        <w:t>orcement Learning towards strong-AI</w:t>
-      </w:r>
-      <w:r>
-        <w:rPr>
-          <w:lang w:val="en-GB"/>
-        </w:rPr>
-        <w:t>”</w:t>
-      </w:r>
-      <w:r>
-        <w:rPr>
-          <w:lang w:val="en-GB"/>
-        </w:rPr>
-        <w:t>,</w:t>
-      </w:r>
-      <w:r>
-        <w:rPr>
-          <w:lang w:val="en-GB"/>
-        </w:rPr>
-        <w:t xml:space="preserve"> </w:t>
-      </w:r>
       <w:r>
         <w:fldChar w:fldCharType="begin"/>
       </w:r>
@@ -5307,7 +4901,7 @@
             <w:rPr/>
           </w:rPrChange>
         </w:rPr>
-        <w:instrText xml:space="preserve"> HYPERLINK "https://arxiv.org/abs/1803.02912" </w:instrText>
+        <w:instrText xml:space="preserve"> HYPERLINK "https://arxiv.org/pdf/2002.01359.pdf" </w:instrText>
       </w:r>
       <w:r>
         <w:fldChar w:fldCharType="separate"/>
@@ -5317,7 +4911,7 @@
           <w:rStyle w:val="Lienhypertexte"/>
           <w:lang w:val="en-GB"/>
         </w:rPr>
-        <w:t>https://arxiv.org/abs/1803.02912</w:t>
+        <w:t>https://arxiv.org/pdf/2002.01359.pdf</w:t>
       </w:r>
       <w:r>
         <w:rPr>
@@ -5337,31 +4931,296 @@
         <w:rPr>
           <w:lang w:val="en-GB"/>
         </w:rPr>
-        <w:t xml:space="preserve">A. Knight, 2019, </w:t>
-      </w:r>
-      <w:r>
-        <w:rPr>
-          <w:lang w:val="en-GB"/>
-        </w:rPr>
+        <w:t>Compare commands to cortana</w:t>
+      </w:r>
+    </w:p>
+    <w:p>
+      <w:pPr>
+        <w:rPr>
+          <w:lang w:val="en-GB"/>
+        </w:rPr>
+      </w:pPr>
+      <w:r>
+        <w:rPr>
+          <w:lang w:val="en-GB"/>
+        </w:rPr>
+        <w:t>Discussion</w:t>
+      </w:r>
+    </w:p>
+    <w:p>
+      <w:pPr>
+        <w:rPr>
+          <w:lang w:val="en-GB"/>
+        </w:rPr>
+      </w:pPr>
+      <w:r>
+        <w:rPr>
+          <w:lang w:val="en-GB"/>
+        </w:rPr>
+        <w:t>How the results compare to what you expected, why ?</w:t>
+      </w:r>
+    </w:p>
+    <w:p>
+      <w:pPr>
+        <w:rPr>
+          <w:lang w:val="en-GB"/>
+        </w:rPr>
+      </w:pPr>
+      <w:r>
+        <w:rPr>
+          <w:lang w:val="en-GB"/>
+        </w:rPr>
+        <w:t>How the results compare to other researchers, why ?</w:t>
+      </w:r>
+    </w:p>
+    <w:p>
+      <w:pPr>
+        <w:rPr>
+          <w:lang w:val="en-GB"/>
+        </w:rPr>
+      </w:pPr>
+      <w:r>
+        <w:rPr>
+          <w:lang w:val="en-GB"/>
+        </w:rPr>
+        <w:t>What question, we need to ask next ?</w:t>
+      </w:r>
+    </w:p>
+    <w:p>
+      <w:pPr>
+        <w:rPr>
+          <w:lang w:val="en-GB"/>
+        </w:rPr>
+      </w:pPr>
+      <w:r>
+        <w:rPr>
+          <w:lang w:val="en-GB"/>
+        </w:rPr>
+        <w:t>Find something useful the researcher readers can learn about the work</w:t>
+      </w:r>
+    </w:p>
+    <w:p>
+      <w:pPr>
+        <w:rPr>
+          <w:lang w:val="en-GB"/>
+        </w:rPr>
+      </w:pPr>
+      <w:r>
+        <w:rPr>
+          <w:lang w:val="en-GB"/>
+        </w:rPr>
+        <w:lastRenderedPageBreak/>
+        <w:t>Future Work</w:t>
+      </w:r>
+    </w:p>
+    <w:p>
+      <w:pPr>
+        <w:rPr>
+          <w:lang w:val="en-GB"/>
+        </w:rPr>
+      </w:pPr>
+      <w:r>
+        <w:rPr>
+          <w:lang w:val="en-GB"/>
+        </w:rPr>
+        <w:t>Try to launch the SAI everytime the computer is up</w:t>
+      </w:r>
+    </w:p>
+    <w:p>
+      <w:pPr>
+        <w:rPr>
+          <w:lang w:val="en-GB"/>
+        </w:rPr>
+      </w:pPr>
+      <w:r>
+        <w:rPr>
+          <w:lang w:val="en-GB"/>
+        </w:rPr>
+        <w:t>Generate a voice to communicate with SAI</w:t>
+      </w:r>
+    </w:p>
+    <w:p>
+      <w:pPr>
+        <w:rPr>
+          <w:lang w:val="en-GB"/>
+        </w:rPr>
+      </w:pPr>
+      <w:r>
+        <w:rPr>
+          <w:lang w:val="en-GB"/>
+        </w:rPr>
+        <w:t>Create a profil for each person who talk (voice recognition by person)</w:t>
+      </w:r>
+    </w:p>
+    <w:p>
+      <w:pPr>
+        <w:rPr>
+          <w:lang w:val="en-GB"/>
+        </w:rPr>
+      </w:pPr>
+    </w:p>
+    <w:p>
+      <w:r>
+        <w:t>References/Bibliography</w:t>
+      </w:r>
+    </w:p>
+    <w:p>
+      <w:r>
+        <w:t>J.P. Laumond,</w:t>
+      </w:r>
+      <w:r>
+        <w:t xml:space="preserve"> 2019,</w:t>
+      </w:r>
+      <w:r>
+        <w:t xml:space="preserve"> </w:t>
+      </w:r>
+      <w:r>
         <w:t>“</w:t>
       </w:r>
       <w:r>
-        <w:rPr>
-          <w:lang w:val="en-GB"/>
-        </w:rPr>
-        <w:t>Refuting strong AI: Why consciousness cannot be algorithmic</w:t>
-      </w:r>
-      <w:r>
-        <w:rPr>
-          <w:lang w:val="en-GB"/>
-        </w:rPr>
-        <w:t>”</w:t>
-      </w:r>
-      <w:r>
-        <w:rPr>
-          <w:lang w:val="en-GB"/>
-        </w:rPr>
+        <w:t xml:space="preserve">robotique et </w:t>
+      </w:r>
+      <w:r>
+        <w:t>intelligence artificielle parlons-en</w:t>
+      </w:r>
+      <w:r>
+        <w:t> »</w:t>
+      </w:r>
+      <w:r>
         <w:t xml:space="preserve">, </w:t>
+      </w:r>
+      <w:hyperlink r:id="rId5" w:history="1">
+        <w:r>
+          <w:rPr>
+            <w:rStyle w:val="Lienhypertexte"/>
+          </w:rPr>
+          <w:t>https://lejournal.cnrs.fr/billets/robotique-et-intelligence-artificielle-parlons-en</w:t>
+        </w:r>
+      </w:hyperlink>
+    </w:p>
+    <w:p>
+      <w:pPr>
+        <w:rPr>
+          <w:rStyle w:val="Lienhypertexte"/>
+        </w:rPr>
+      </w:pPr>
+      <w:r>
+        <w:t xml:space="preserve">J. Cassel and C. Pelachaud, </w:t>
+      </w:r>
+      <w:r>
+        <w:t xml:space="preserve">2019, </w:t>
+      </w:r>
+      <w:r>
+        <w:t>« </w:t>
+      </w:r>
+      <w:r>
+        <w:t>Pourquoi les assistants virtuels ont besoin d</w:t>
+      </w:r>
+      <w:r>
+        <w:t>’</w:t>
+      </w:r>
+      <w:r>
+        <w:t>un corps</w:t>
+      </w:r>
+      <w:r>
+        <w:t> »</w:t>
+      </w:r>
+      <w:r>
+        <w:t xml:space="preserve">, </w:t>
+      </w:r>
+      <w:hyperlink r:id="rId6" w:history="1">
+        <w:r>
+          <w:rPr>
+            <w:rStyle w:val="Lienhypertexte"/>
+          </w:rPr>
+          <w:t>https://lejournal.cnrs.fr/billets/pourquoi-les-assistants-virtuels-ont-besoin-dun-corps</w:t>
+        </w:r>
+      </w:hyperlink>
+      <w:r>
+        <w:rPr>
+          <w:rStyle w:val="Lienhypertexte"/>
+        </w:rPr>
+        <w:t xml:space="preserve"> </w:t>
+      </w:r>
+    </w:p>
+    <w:p>
+      <w:r>
+        <w:t xml:space="preserve">L. Julia, </w:t>
+      </w:r>
+      <w:r>
+        <w:t>« </w:t>
+      </w:r>
+      <w:r>
+        <w:t>L</w:t>
+      </w:r>
+      <w:r>
+        <w:t>’</w:t>
+      </w:r>
+      <w:r>
+        <w:t>intelligence artificielle n</w:t>
+      </w:r>
+      <w:r>
+        <w:t>’</w:t>
+      </w:r>
+      <w:r>
+        <w:t>existe pas</w:t>
+      </w:r>
+      <w:r>
+        <w:t> »</w:t>
+      </w:r>
+      <w:r>
+        <w:t xml:space="preserve">, 2019, </w:t>
+      </w:r>
+      <w:hyperlink r:id="rId7" w:history="1">
+        <w:r>
+          <w:rPr>
+            <w:rStyle w:val="Lienhypertexte"/>
+          </w:rPr>
+          <w:t>https://www.journaldugeek.com/dossier/lintelligence-artificielle-nexiste-interview-de-luc-julia-cocreateur-de-siri/</w:t>
+        </w:r>
+      </w:hyperlink>
+    </w:p>
+    <w:p>
+      <w:pPr>
+        <w:rPr>
+          <w:lang w:val="en-GB"/>
+        </w:rPr>
+      </w:pPr>
+      <w:r>
+        <w:rPr>
+          <w:lang w:val="en-GB"/>
+        </w:rPr>
+        <w:t xml:space="preserve">Maria A. Zuluaga, </w:t>
+      </w:r>
+      <w:r>
+        <w:rPr>
+          <w:lang w:val="en-GB"/>
+        </w:rPr>
+        <w:t>« </w:t>
+      </w:r>
+      <w:r>
+        <w:rPr>
+          <w:lang w:val="en-GB"/>
+        </w:rPr>
+        <w:t>DeepIGeoS</w:t>
+      </w:r>
+      <w:r>
+        <w:rPr>
+          <w:lang w:val="en-GB"/>
+        </w:rPr>
+        <w:t> »</w:t>
+      </w:r>
+      <w:r>
+        <w:rPr>
+          <w:lang w:val="en-GB"/>
+        </w:rPr>
+        <w:t xml:space="preserve">, 2017, </w:t>
+      </w:r>
+      <w:r>
+        <w:rPr>
+          <w:lang w:val="en-GB"/>
+        </w:rPr>
+        <w:t xml:space="preserve"> </w:t>
       </w:r>
       <w:r>
         <w:fldChar w:fldCharType="begin"/>
@@ -5373,7 +5232,7 @@
             <w:rPr/>
           </w:rPrChange>
         </w:rPr>
-        <w:instrText xml:space="preserve"> HYPERLINK "https://arxiv.org/ftp/arxiv/papers/1906/1906.10177.pdf" </w:instrText>
+        <w:instrText xml:space="preserve"> HYPERLINK "https://arxiv.org/abs/1707.00652" </w:instrText>
       </w:r>
       <w:r>
         <w:fldChar w:fldCharType="separate"/>
@@ -5383,7 +5242,7 @@
           <w:rStyle w:val="Lienhypertexte"/>
           <w:lang w:val="en-GB"/>
         </w:rPr>
-        <w:t>https://arxiv.org/ftp/arxiv/papers/1906/1906.10177.pdf</w:t>
+        <w:t>https://arxiv.org/abs/1707.00652</w:t>
       </w:r>
       <w:r>
         <w:rPr>
@@ -5396,14 +5255,27 @@
     <w:p>
       <w:pPr>
         <w:rPr>
-          <w:lang w:val="en-GB"/>
-        </w:rPr>
-      </w:pPr>
-      <w:r>
-        <w:rPr>
-          <w:lang w:val="en-GB"/>
-        </w:rPr>
-        <w:t xml:space="preserve">B. Lubars, Chenhao Tan, 2019, </w:t>
+          <w:rStyle w:val="Lienhypertexte"/>
+          <w:lang w:val="en-GB"/>
+        </w:rPr>
+      </w:pPr>
+      <w:r>
+        <w:rPr>
+          <w:lang w:val="en-GB"/>
+        </w:rPr>
+        <w:t>A. Sarkar,</w:t>
+      </w:r>
+      <w:r>
+        <w:rPr>
+          <w:lang w:val="en-GB"/>
+        </w:rPr>
+        <w:t xml:space="preserve"> 2018, </w:t>
+      </w:r>
+      <w:r>
+        <w:rPr>
+          <w:lang w:val="en-GB"/>
+        </w:rPr>
+        <w:t xml:space="preserve"> </w:t>
       </w:r>
       <w:r>
         <w:rPr>
@@ -5415,7 +5287,13 @@
         <w:rPr>
           <w:lang w:val="en-GB"/>
         </w:rPr>
-        <w:t>Ask what AI can do, but what  AI should do: towards a framework of task delegability</w:t>
+        <w:t>A Brandom-ian view of Reinf</w:t>
+      </w:r>
+      <w:r>
+        <w:rPr>
+          <w:lang w:val="en-GB"/>
+        </w:rPr>
+        <w:t>orcement Learning towards strong-AI</w:t>
       </w:r>
       <w:r>
         <w:rPr>
@@ -5427,7 +5305,13 @@
         <w:rPr>
           <w:lang w:val="en-GB"/>
         </w:rPr>
-        <w:t xml:space="preserve">, </w:t>
+        <w:t>,</w:t>
+      </w:r>
+      <w:r>
+        <w:rPr>
+          <w:lang w:val="en-GB"/>
+        </w:rPr>
+        <w:t xml:space="preserve"> </w:t>
       </w:r>
       <w:r>
         <w:fldChar w:fldCharType="begin"/>
@@ -5439,7 +5323,7 @@
             <w:rPr/>
           </w:rPrChange>
         </w:rPr>
-        <w:instrText xml:space="preserve"> HYPERLINK "https://arxiv.org/pdf/1902.03245v1.pdf" </w:instrText>
+        <w:instrText xml:space="preserve"> HYPERLINK "https://arxiv.org/abs/1803.02912" </w:instrText>
       </w:r>
       <w:r>
         <w:fldChar w:fldCharType="separate"/>
@@ -5449,7 +5333,7 @@
           <w:rStyle w:val="Lienhypertexte"/>
           <w:lang w:val="en-GB"/>
         </w:rPr>
-        <w:t>https://arxiv.org/pdf/1902.03245v1.pdf</w:t>
+        <w:t>https://arxiv.org/abs/1803.02912</w:t>
       </w:r>
       <w:r>
         <w:rPr>
@@ -5469,7 +5353,7 @@
         <w:rPr>
           <w:lang w:val="en-GB"/>
         </w:rPr>
-        <w:t xml:space="preserve">J. Liu, X. Gu, D. Zhang, S. Liu, 2019, </w:t>
+        <w:t xml:space="preserve">A. Knight, 2019, </w:t>
       </w:r>
       <w:r>
         <w:rPr>
@@ -5481,13 +5365,7 @@
         <w:rPr>
           <w:lang w:val="en-GB"/>
         </w:rPr>
-        <w:t>Hig</w:t>
-      </w:r>
-      <w:r>
-        <w:rPr>
-          <w:lang w:val="en-GB"/>
-        </w:rPr>
-        <w:t>h efficiency RL agent</w:t>
+        <w:t>Refuting strong AI: Why consciousness cannot be algorithmic</w:t>
       </w:r>
       <w:r>
         <w:rPr>
@@ -5511,7 +5389,7 @@
             <w:rPr/>
           </w:rPrChange>
         </w:rPr>
-        <w:instrText xml:space="preserve"> HYPERLINK "https://arxiv.org/pdf/1908.11494.pdf" </w:instrText>
+        <w:instrText xml:space="preserve"> HYPERLINK "https://arxiv.org/ftp/arxiv/papers/1906/1906.10177.pdf" </w:instrText>
       </w:r>
       <w:r>
         <w:fldChar w:fldCharType="separate"/>
@@ -5521,7 +5399,7 @@
           <w:rStyle w:val="Lienhypertexte"/>
           <w:lang w:val="en-GB"/>
         </w:rPr>
-        <w:t>https://arxiv.org/pdf/1908.11494.pdf</w:t>
+        <w:t>https://arxiv.org/ftp/arxiv/papers/1906/1906.10177.pdf</w:t>
       </w:r>
       <w:r>
         <w:rPr>
@@ -5541,13 +5419,31 @@
         <w:rPr>
           <w:lang w:val="en-GB"/>
         </w:rPr>
-        <w:t>F. Parwej, 2013, "English Sentence Recognition using Artificial Neural Network through Mouse-based Gestures",</w:t>
-      </w:r>
-      <w:r>
-        <w:rPr>
-          <w:lang w:val="en-GB"/>
-        </w:rPr>
-        <w:t xml:space="preserve"> </w:t>
+        <w:t xml:space="preserve">B. Lubars, Chenhao Tan, 2019, </w:t>
+      </w:r>
+      <w:r>
+        <w:rPr>
+          <w:lang w:val="en-GB"/>
+        </w:rPr>
+        <w:t>“</w:t>
+      </w:r>
+      <w:r>
+        <w:rPr>
+          <w:lang w:val="en-GB"/>
+        </w:rPr>
+        <w:t>Ask what AI can do, but what  AI should do: towards a framework of task delegability</w:t>
+      </w:r>
+      <w:r>
+        <w:rPr>
+          <w:lang w:val="en-GB"/>
+        </w:rPr>
+        <w:t>”</w:t>
+      </w:r>
+      <w:r>
+        <w:rPr>
+          <w:lang w:val="en-GB"/>
+        </w:rPr>
+        <w:t xml:space="preserve">, </w:t>
       </w:r>
       <w:r>
         <w:fldChar w:fldCharType="begin"/>
@@ -5559,7 +5455,7 @@
             <w:rPr/>
           </w:rPrChange>
         </w:rPr>
-        <w:instrText xml:space="preserve"> HYPERLINK "https://arxiv.org/ftp/arxiv/papers/1301/1301.4659.pdf" </w:instrText>
+        <w:instrText xml:space="preserve"> HYPERLINK "https://arxiv.org/pdf/1902.03245v1.pdf" </w:instrText>
       </w:r>
       <w:r>
         <w:fldChar w:fldCharType="separate"/>
@@ -5569,7 +5465,7 @@
           <w:rStyle w:val="Lienhypertexte"/>
           <w:lang w:val="en-GB"/>
         </w:rPr>
-        <w:t>https://arxiv.org/ftp/arxiv/papers/1301/1301.4659.pdf</w:t>
+        <w:t>https://arxiv.org/pdf/1902.03245v1.pdf</w:t>
       </w:r>
       <w:r>
         <w:rPr>
@@ -5578,37 +5474,42 @@
         </w:rPr>
         <w:fldChar w:fldCharType="end"/>
       </w:r>
-      <w:r>
-        <w:rPr>
-          <w:lang w:val="en-GB"/>
-        </w:rPr>
-        <w:t xml:space="preserve"> </w:t>
-      </w:r>
-    </w:p>
-    <w:p>
-      <w:pPr>
-        <w:rPr>
-          <w:rStyle w:val="Lienhypertexte"/>
-          <w:lang w:val="en-GB"/>
-        </w:rPr>
-      </w:pPr>
-      <w:r>
-        <w:rPr>
-          <w:lang w:val="en-GB"/>
-        </w:rPr>
-        <w:t>Q. Debard, J. S. Dibangoye, S. Canu and C. Wolf4, 2019, "Learning 3D Navigation Protocols on Touch Interfaces</w:t>
-      </w:r>
-      <w:r>
-        <w:rPr>
-          <w:lang w:val="en-GB"/>
-        </w:rPr>
-        <w:t xml:space="preserve"> </w:t>
-      </w:r>
-      <w:r>
-        <w:rPr>
-          <w:lang w:val="en-GB"/>
-        </w:rPr>
-        <w:t>with Cooperative Multi-Agent Reinforcement Learning"</w:t>
+    </w:p>
+    <w:p>
+      <w:pPr>
+        <w:rPr>
+          <w:lang w:val="en-GB"/>
+        </w:rPr>
+      </w:pPr>
+      <w:r>
+        <w:rPr>
+          <w:lang w:val="en-GB"/>
+        </w:rPr>
+        <w:t xml:space="preserve">J. Liu, X. Gu, D. Zhang, S. Liu, 2019, </w:t>
+      </w:r>
+      <w:r>
+        <w:rPr>
+          <w:lang w:val="en-GB"/>
+        </w:rPr>
+        <w:t>“</w:t>
+      </w:r>
+      <w:r>
+        <w:rPr>
+          <w:lang w:val="en-GB"/>
+        </w:rPr>
+        <w:t>Hig</w:t>
+      </w:r>
+      <w:r>
+        <w:rPr>
+          <w:lang w:val="en-GB"/>
+        </w:rPr>
+        <w:t>h efficiency RL agent</w:t>
+      </w:r>
+      <w:r>
+        <w:rPr>
+          <w:lang w:val="en-GB"/>
+        </w:rPr>
+        <w:t>”</w:t>
       </w:r>
       <w:r>
         <w:rPr>
@@ -5626,7 +5527,7 @@
             <w:rPr/>
           </w:rPrChange>
         </w:rPr>
-        <w:instrText xml:space="preserve"> HYPERLINK "https://arxiv.org/pdf/1904.07802.pdf" </w:instrText>
+        <w:instrText xml:space="preserve"> HYPERLINK "https://arxiv.org/pdf/1908.11494.pdf" </w:instrText>
       </w:r>
       <w:r>
         <w:fldChar w:fldCharType="separate"/>
@@ -5636,7 +5537,7 @@
           <w:rStyle w:val="Lienhypertexte"/>
           <w:lang w:val="en-GB"/>
         </w:rPr>
-        <w:t>https://arxiv.org/pdf/1904.07802.pdf</w:t>
+        <w:t>https://arxiv.org/pdf/1908.11494.pdf</w:t>
       </w:r>
       <w:r>
         <w:rPr>
@@ -5656,31 +5557,13 @@
         <w:rPr>
           <w:lang w:val="en-GB"/>
         </w:rPr>
-        <w:t xml:space="preserve">P. Gulyaev, E. Elistratova, V. Konovalov, Y. Kuratov, L. Pugachef, M. Burtsev, 2020, </w:t>
-      </w:r>
-      <w:r>
-        <w:rPr>
-          <w:lang w:val="en-GB"/>
-        </w:rPr>
-        <w:t>“</w:t>
-      </w:r>
-      <w:r>
-        <w:rPr>
-          <w:lang w:val="en-GB"/>
-        </w:rPr>
-        <w:t xml:space="preserve"> Goal-Oriented Multi-Task BERT-Based Dialogue State Tracker</w:t>
-      </w:r>
-      <w:r>
-        <w:rPr>
-          <w:lang w:val="en-GB"/>
-        </w:rPr>
-        <w:t>”</w:t>
-      </w:r>
-      <w:r>
-        <w:rPr>
-          <w:lang w:val="en-GB"/>
-        </w:rPr>
-        <w:t xml:space="preserve">, </w:t>
+        <w:t>F. Parwej, 2013, "English Sentence Recognition using Artificial Neural Network through Mouse-based Gestures",</w:t>
+      </w:r>
+      <w:r>
+        <w:rPr>
+          <w:lang w:val="en-GB"/>
+        </w:rPr>
+        <w:t xml:space="preserve"> </w:t>
       </w:r>
       <w:r>
         <w:fldChar w:fldCharType="begin"/>
@@ -5692,6 +5575,139 @@
             <w:rPr/>
           </w:rPrChange>
         </w:rPr>
+        <w:instrText xml:space="preserve"> HYPERLINK "https://arxiv.org/ftp/arxiv/papers/1301/1301.4659.pdf" </w:instrText>
+      </w:r>
+      <w:r>
+        <w:fldChar w:fldCharType="separate"/>
+      </w:r>
+      <w:r>
+        <w:rPr>
+          <w:rStyle w:val="Lienhypertexte"/>
+          <w:lang w:val="en-GB"/>
+        </w:rPr>
+        <w:t>https://arxiv.org/ftp/arxiv/papers/1301/1301.4659.pdf</w:t>
+      </w:r>
+      <w:r>
+        <w:rPr>
+          <w:rStyle w:val="Lienhypertexte"/>
+          <w:lang w:val="en-GB"/>
+        </w:rPr>
+        <w:fldChar w:fldCharType="end"/>
+      </w:r>
+      <w:r>
+        <w:rPr>
+          <w:lang w:val="en-GB"/>
+        </w:rPr>
+        <w:t xml:space="preserve"> </w:t>
+      </w:r>
+    </w:p>
+    <w:p>
+      <w:pPr>
+        <w:rPr>
+          <w:rStyle w:val="Lienhypertexte"/>
+          <w:lang w:val="en-GB"/>
+        </w:rPr>
+      </w:pPr>
+      <w:r>
+        <w:rPr>
+          <w:lang w:val="en-GB"/>
+        </w:rPr>
+        <w:t>Q. Debard, J. S. Dibangoye, S. Canu and C. Wolf4, 2019, "Learning 3D Navigation Protocols on Touch Interfaces</w:t>
+      </w:r>
+      <w:r>
+        <w:rPr>
+          <w:lang w:val="en-GB"/>
+        </w:rPr>
+        <w:t xml:space="preserve"> </w:t>
+      </w:r>
+      <w:r>
+        <w:rPr>
+          <w:lang w:val="en-GB"/>
+        </w:rPr>
+        <w:t>with Cooperative Multi-Agent Reinforcement Learning"</w:t>
+      </w:r>
+      <w:r>
+        <w:rPr>
+          <w:lang w:val="en-GB"/>
+        </w:rPr>
+        <w:t xml:space="preserve">, </w:t>
+      </w:r>
+      <w:r>
+        <w:fldChar w:fldCharType="begin"/>
+      </w:r>
+      <w:r>
+        <w:rPr>
+          <w:lang w:val="en-GB"/>
+          <w:rPrChange w:id="455" w:author="Johnny Nguyen" w:date="2020-02-18T07:48:00Z">
+            <w:rPr/>
+          </w:rPrChange>
+        </w:rPr>
+        <w:instrText xml:space="preserve"> HYPERLINK "https://arxiv.org/pdf/1904.07802.pdf" </w:instrText>
+      </w:r>
+      <w:r>
+        <w:fldChar w:fldCharType="separate"/>
+      </w:r>
+      <w:r>
+        <w:rPr>
+          <w:rStyle w:val="Lienhypertexte"/>
+          <w:lang w:val="en-GB"/>
+        </w:rPr>
+        <w:t>https://arxiv.org/pdf/1904.07802.pdf</w:t>
+      </w:r>
+      <w:r>
+        <w:rPr>
+          <w:rStyle w:val="Lienhypertexte"/>
+          <w:lang w:val="en-GB"/>
+        </w:rPr>
+        <w:fldChar w:fldCharType="end"/>
+      </w:r>
+    </w:p>
+    <w:p>
+      <w:pPr>
+        <w:rPr>
+          <w:lang w:val="en-GB"/>
+        </w:rPr>
+      </w:pPr>
+      <w:r>
+        <w:rPr>
+          <w:lang w:val="en-GB"/>
+        </w:rPr>
+        <w:t xml:space="preserve">P. Gulyaev, E. Elistratova, V. Konovalov, Y. Kuratov, L. Pugachef, M. Burtsev, 2020, </w:t>
+      </w:r>
+      <w:r>
+        <w:rPr>
+          <w:lang w:val="en-GB"/>
+        </w:rPr>
+        <w:t>“</w:t>
+      </w:r>
+      <w:r>
+        <w:rPr>
+          <w:lang w:val="en-GB"/>
+        </w:rPr>
+        <w:t xml:space="preserve"> Goal-Oriented Multi-Task BERT-Based Dialogue State Tracker</w:t>
+      </w:r>
+      <w:r>
+        <w:rPr>
+          <w:lang w:val="en-GB"/>
+        </w:rPr>
+        <w:t>”</w:t>
+      </w:r>
+      <w:r>
+        <w:rPr>
+          <w:lang w:val="en-GB"/>
+        </w:rPr>
+        <w:t xml:space="preserve">, </w:t>
+      </w:r>
+      <w:r>
+        <w:fldChar w:fldCharType="begin"/>
+      </w:r>
+      <w:r>
+        <w:rPr>
+          <w:lang w:val="en-GB"/>
+          <w:rPrChange w:id="456" w:author="Johnny Nguyen" w:date="2020-02-18T07:48:00Z">
+            <w:rPr/>
+          </w:rPrChange>
+        </w:rPr>
         <w:instrText xml:space="preserve"> HYPERLINK "https://arxiv.org/pdf/2002.02450.pdf" </w:instrText>
       </w:r>
       <w:r>
@@ -5773,7 +5789,7 @@
       <w:r>
         <w:rPr>
           <w:lang w:val="en-GB"/>
-          <w:rPrChange w:id="455" w:author="Johnny Nguyen" w:date="2020-02-18T07:48:00Z">
+          <w:rPrChange w:id="457" w:author="Johnny Nguyen" w:date="2020-02-18T07:48:00Z">
             <w:rPr/>
           </w:rPrChange>
         </w:rPr>

</xml_diff>

<commit_message>
#8 Third part to explain method in report
</commit_message>
<xml_diff>
--- a/SAI_report.docx
+++ b/SAI_report.docx
@@ -4772,15 +4772,49 @@
           <w:t>will understand what we said to it and will do the right action in theory.</w:t>
         </w:r>
       </w:ins>
-    </w:p>
-    <w:p>
-      <w:pPr>
-        <w:rPr>
-          <w:lang w:val="en-GB"/>
-        </w:rPr>
-      </w:pPr>
-      <w:bookmarkStart w:id="447" w:name="_GoBack"/>
-      <w:bookmarkEnd w:id="447"/>
+      <w:ins w:id="447" w:author="Johnny Nguyen" w:date="2020-02-23T21:15:00Z">
+        <w:r>
+          <w:rPr>
+            <w:lang w:val="en-GB"/>
+          </w:rPr>
+          <w:t xml:space="preserve"> For example, during the pre-training, we obtains some choice like </w:t>
+        </w:r>
+        <w:r>
+          <w:rPr>
+            <w:lang w:val="en-GB"/>
+          </w:rPr>
+          <w:t>“</w:t>
+        </w:r>
+        <w:r>
+          <w:rPr>
+            <w:lang w:val="en-GB"/>
+          </w:rPr>
+          <w:t>a gift showing the action done</w:t>
+        </w:r>
+      </w:ins>
+      <w:ins w:id="448" w:author="Johnny Nguyen" w:date="2020-02-23T21:16:00Z">
+        <w:r>
+          <w:rPr>
+            <w:lang w:val="en-GB"/>
+          </w:rPr>
+          <w:t>”</w:t>
+        </w:r>
+        <w:r>
+          <w:rPr>
+            <w:lang w:val="en-GB"/>
+          </w:rPr>
+          <w:t xml:space="preserve"> and we need to asociate the action to a sentence.</w:t>
+        </w:r>
+      </w:ins>
+      <w:bookmarkStart w:id="449" w:name="_GoBack"/>
+      <w:bookmarkEnd w:id="449"/>
+    </w:p>
+    <w:p>
+      <w:pPr>
+        <w:rPr>
+          <w:lang w:val="en-GB"/>
+        </w:rPr>
+      </w:pPr>
       <w:r>
         <w:rPr>
           <w:lang w:val="en-GB"/>
@@ -4891,428 +4925,6 @@
           <w:lang w:val="en-GB"/>
         </w:rPr>
       </w:pPr>
-      <w:r>
-        <w:fldChar w:fldCharType="begin"/>
-      </w:r>
-      <w:r>
-        <w:rPr>
-          <w:lang w:val="en-GB"/>
-          <w:rPrChange w:id="448" w:author="Johnny Nguyen" w:date="2020-02-18T07:48:00Z">
-            <w:rPr/>
-          </w:rPrChange>
-        </w:rPr>
-        <w:instrText xml:space="preserve"> HYPERLINK "https://arxiv.org/pdf/2002.01359.pdf" </w:instrText>
-      </w:r>
-      <w:r>
-        <w:fldChar w:fldCharType="separate"/>
-      </w:r>
-      <w:r>
-        <w:rPr>
-          <w:rStyle w:val="Lienhypertexte"/>
-          <w:lang w:val="en-GB"/>
-        </w:rPr>
-        <w:t>https://arxiv.org/pdf/2002.01359.pdf</w:t>
-      </w:r>
-      <w:r>
-        <w:rPr>
-          <w:rStyle w:val="Lienhypertexte"/>
-          <w:lang w:val="en-GB"/>
-        </w:rPr>
-        <w:fldChar w:fldCharType="end"/>
-      </w:r>
-    </w:p>
-    <w:p>
-      <w:pPr>
-        <w:rPr>
-          <w:lang w:val="en-GB"/>
-        </w:rPr>
-      </w:pPr>
-      <w:r>
-        <w:rPr>
-          <w:lang w:val="en-GB"/>
-        </w:rPr>
-        <w:t>Compare commands to cortana</w:t>
-      </w:r>
-    </w:p>
-    <w:p>
-      <w:pPr>
-        <w:rPr>
-          <w:lang w:val="en-GB"/>
-        </w:rPr>
-      </w:pPr>
-      <w:r>
-        <w:rPr>
-          <w:lang w:val="en-GB"/>
-        </w:rPr>
-        <w:t>Discussion</w:t>
-      </w:r>
-    </w:p>
-    <w:p>
-      <w:pPr>
-        <w:rPr>
-          <w:lang w:val="en-GB"/>
-        </w:rPr>
-      </w:pPr>
-      <w:r>
-        <w:rPr>
-          <w:lang w:val="en-GB"/>
-        </w:rPr>
-        <w:t>How the results compare to what you expected, why ?</w:t>
-      </w:r>
-    </w:p>
-    <w:p>
-      <w:pPr>
-        <w:rPr>
-          <w:lang w:val="en-GB"/>
-        </w:rPr>
-      </w:pPr>
-      <w:r>
-        <w:rPr>
-          <w:lang w:val="en-GB"/>
-        </w:rPr>
-        <w:t>How the results compare to other researchers, why ?</w:t>
-      </w:r>
-    </w:p>
-    <w:p>
-      <w:pPr>
-        <w:rPr>
-          <w:lang w:val="en-GB"/>
-        </w:rPr>
-      </w:pPr>
-      <w:r>
-        <w:rPr>
-          <w:lang w:val="en-GB"/>
-        </w:rPr>
-        <w:t>What question, we need to ask next ?</w:t>
-      </w:r>
-    </w:p>
-    <w:p>
-      <w:pPr>
-        <w:rPr>
-          <w:lang w:val="en-GB"/>
-        </w:rPr>
-      </w:pPr>
-      <w:r>
-        <w:rPr>
-          <w:lang w:val="en-GB"/>
-        </w:rPr>
-        <w:t>Find something useful the researcher readers can learn about the work</w:t>
-      </w:r>
-    </w:p>
-    <w:p>
-      <w:pPr>
-        <w:rPr>
-          <w:lang w:val="en-GB"/>
-        </w:rPr>
-      </w:pPr>
-      <w:r>
-        <w:rPr>
-          <w:lang w:val="en-GB"/>
-        </w:rPr>
-        <w:lastRenderedPageBreak/>
-        <w:t>Future Work</w:t>
-      </w:r>
-    </w:p>
-    <w:p>
-      <w:pPr>
-        <w:rPr>
-          <w:lang w:val="en-GB"/>
-        </w:rPr>
-      </w:pPr>
-      <w:r>
-        <w:rPr>
-          <w:lang w:val="en-GB"/>
-        </w:rPr>
-        <w:t>Try to launch the SAI everytime the computer is up</w:t>
-      </w:r>
-    </w:p>
-    <w:p>
-      <w:pPr>
-        <w:rPr>
-          <w:lang w:val="en-GB"/>
-        </w:rPr>
-      </w:pPr>
-      <w:r>
-        <w:rPr>
-          <w:lang w:val="en-GB"/>
-        </w:rPr>
-        <w:t>Generate a voice to communicate with SAI</w:t>
-      </w:r>
-    </w:p>
-    <w:p>
-      <w:pPr>
-        <w:rPr>
-          <w:lang w:val="en-GB"/>
-        </w:rPr>
-      </w:pPr>
-      <w:r>
-        <w:rPr>
-          <w:lang w:val="en-GB"/>
-        </w:rPr>
-        <w:t>Create a profil for each person who talk (voice recognition by person)</w:t>
-      </w:r>
-    </w:p>
-    <w:p>
-      <w:pPr>
-        <w:rPr>
-          <w:lang w:val="en-GB"/>
-        </w:rPr>
-      </w:pPr>
-    </w:p>
-    <w:p>
-      <w:r>
-        <w:t>References/Bibliography</w:t>
-      </w:r>
-    </w:p>
-    <w:p>
-      <w:r>
-        <w:t>J.P. Laumond,</w:t>
-      </w:r>
-      <w:r>
-        <w:t xml:space="preserve"> 2019,</w:t>
-      </w:r>
-      <w:r>
-        <w:t xml:space="preserve"> </w:t>
-      </w:r>
-      <w:r>
-        <w:t>“</w:t>
-      </w:r>
-      <w:r>
-        <w:t xml:space="preserve">robotique et </w:t>
-      </w:r>
-      <w:r>
-        <w:t>intelligence artificielle parlons-en</w:t>
-      </w:r>
-      <w:r>
-        <w:t> »</w:t>
-      </w:r>
-      <w:r>
-        <w:t xml:space="preserve">, </w:t>
-      </w:r>
-      <w:hyperlink r:id="rId5" w:history="1">
-        <w:r>
-          <w:rPr>
-            <w:rStyle w:val="Lienhypertexte"/>
-          </w:rPr>
-          <w:t>https://lejournal.cnrs.fr/billets/robotique-et-intelligence-artificielle-parlons-en</w:t>
-        </w:r>
-      </w:hyperlink>
-    </w:p>
-    <w:p>
-      <w:pPr>
-        <w:rPr>
-          <w:rStyle w:val="Lienhypertexte"/>
-        </w:rPr>
-      </w:pPr>
-      <w:r>
-        <w:t xml:space="preserve">J. Cassel and C. Pelachaud, </w:t>
-      </w:r>
-      <w:r>
-        <w:t xml:space="preserve">2019, </w:t>
-      </w:r>
-      <w:r>
-        <w:t>« </w:t>
-      </w:r>
-      <w:r>
-        <w:t>Pourquoi les assistants virtuels ont besoin d</w:t>
-      </w:r>
-      <w:r>
-        <w:t>’</w:t>
-      </w:r>
-      <w:r>
-        <w:t>un corps</w:t>
-      </w:r>
-      <w:r>
-        <w:t> »</w:t>
-      </w:r>
-      <w:r>
-        <w:t xml:space="preserve">, </w:t>
-      </w:r>
-      <w:hyperlink r:id="rId6" w:history="1">
-        <w:r>
-          <w:rPr>
-            <w:rStyle w:val="Lienhypertexte"/>
-          </w:rPr>
-          <w:t>https://lejournal.cnrs.fr/billets/pourquoi-les-assistants-virtuels-ont-besoin-dun-corps</w:t>
-        </w:r>
-      </w:hyperlink>
-      <w:r>
-        <w:rPr>
-          <w:rStyle w:val="Lienhypertexte"/>
-        </w:rPr>
-        <w:t xml:space="preserve"> </w:t>
-      </w:r>
-    </w:p>
-    <w:p>
-      <w:r>
-        <w:t xml:space="preserve">L. Julia, </w:t>
-      </w:r>
-      <w:r>
-        <w:t>« </w:t>
-      </w:r>
-      <w:r>
-        <w:t>L</w:t>
-      </w:r>
-      <w:r>
-        <w:t>’</w:t>
-      </w:r>
-      <w:r>
-        <w:t>intelligence artificielle n</w:t>
-      </w:r>
-      <w:r>
-        <w:t>’</w:t>
-      </w:r>
-      <w:r>
-        <w:t>existe pas</w:t>
-      </w:r>
-      <w:r>
-        <w:t> »</w:t>
-      </w:r>
-      <w:r>
-        <w:t xml:space="preserve">, 2019, </w:t>
-      </w:r>
-      <w:hyperlink r:id="rId7" w:history="1">
-        <w:r>
-          <w:rPr>
-            <w:rStyle w:val="Lienhypertexte"/>
-          </w:rPr>
-          <w:t>https://www.journaldugeek.com/dossier/lintelligence-artificielle-nexiste-interview-de-luc-julia-cocreateur-de-siri/</w:t>
-        </w:r>
-      </w:hyperlink>
-    </w:p>
-    <w:p>
-      <w:pPr>
-        <w:rPr>
-          <w:lang w:val="en-GB"/>
-        </w:rPr>
-      </w:pPr>
-      <w:r>
-        <w:rPr>
-          <w:lang w:val="en-GB"/>
-        </w:rPr>
-        <w:t xml:space="preserve">Maria A. Zuluaga, </w:t>
-      </w:r>
-      <w:r>
-        <w:rPr>
-          <w:lang w:val="en-GB"/>
-        </w:rPr>
-        <w:t>« </w:t>
-      </w:r>
-      <w:r>
-        <w:rPr>
-          <w:lang w:val="en-GB"/>
-        </w:rPr>
-        <w:t>DeepIGeoS</w:t>
-      </w:r>
-      <w:r>
-        <w:rPr>
-          <w:lang w:val="en-GB"/>
-        </w:rPr>
-        <w:t> »</w:t>
-      </w:r>
-      <w:r>
-        <w:rPr>
-          <w:lang w:val="en-GB"/>
-        </w:rPr>
-        <w:t xml:space="preserve">, 2017, </w:t>
-      </w:r>
-      <w:r>
-        <w:rPr>
-          <w:lang w:val="en-GB"/>
-        </w:rPr>
-        <w:t xml:space="preserve"> </w:t>
-      </w:r>
-      <w:r>
-        <w:fldChar w:fldCharType="begin"/>
-      </w:r>
-      <w:r>
-        <w:rPr>
-          <w:lang w:val="en-GB"/>
-          <w:rPrChange w:id="449" w:author="Johnny Nguyen" w:date="2020-02-18T07:48:00Z">
-            <w:rPr/>
-          </w:rPrChange>
-        </w:rPr>
-        <w:instrText xml:space="preserve"> HYPERLINK "https://arxiv.org/abs/1707.00652" </w:instrText>
-      </w:r>
-      <w:r>
-        <w:fldChar w:fldCharType="separate"/>
-      </w:r>
-      <w:r>
-        <w:rPr>
-          <w:rStyle w:val="Lienhypertexte"/>
-          <w:lang w:val="en-GB"/>
-        </w:rPr>
-        <w:t>https://arxiv.org/abs/1707.00652</w:t>
-      </w:r>
-      <w:r>
-        <w:rPr>
-          <w:rStyle w:val="Lienhypertexte"/>
-          <w:lang w:val="en-GB"/>
-        </w:rPr>
-        <w:fldChar w:fldCharType="end"/>
-      </w:r>
-    </w:p>
-    <w:p>
-      <w:pPr>
-        <w:rPr>
-          <w:rStyle w:val="Lienhypertexte"/>
-          <w:lang w:val="en-GB"/>
-        </w:rPr>
-      </w:pPr>
-      <w:r>
-        <w:rPr>
-          <w:lang w:val="en-GB"/>
-        </w:rPr>
-        <w:t>A. Sarkar,</w:t>
-      </w:r>
-      <w:r>
-        <w:rPr>
-          <w:lang w:val="en-GB"/>
-        </w:rPr>
-        <w:t xml:space="preserve"> 2018, </w:t>
-      </w:r>
-      <w:r>
-        <w:rPr>
-          <w:lang w:val="en-GB"/>
-        </w:rPr>
-        <w:t xml:space="preserve"> </w:t>
-      </w:r>
-      <w:r>
-        <w:rPr>
-          <w:lang w:val="en-GB"/>
-        </w:rPr>
-        <w:t>“</w:t>
-      </w:r>
-      <w:r>
-        <w:rPr>
-          <w:lang w:val="en-GB"/>
-        </w:rPr>
-        <w:t>A Brandom-ian view of Reinf</w:t>
-      </w:r>
-      <w:r>
-        <w:rPr>
-          <w:lang w:val="en-GB"/>
-        </w:rPr>
-        <w:t>orcement Learning towards strong-AI</w:t>
-      </w:r>
-      <w:r>
-        <w:rPr>
-          <w:lang w:val="en-GB"/>
-        </w:rPr>
-        <w:t>”</w:t>
-      </w:r>
-      <w:r>
-        <w:rPr>
-          <w:lang w:val="en-GB"/>
-        </w:rPr>
-        <w:t>,</w:t>
-      </w:r>
-      <w:r>
-        <w:rPr>
-          <w:lang w:val="en-GB"/>
-        </w:rPr>
-        <w:t xml:space="preserve"> </w:t>
-      </w:r>
       <w:r>
         <w:fldChar w:fldCharType="begin"/>
       </w:r>
@@ -5323,7 +4935,7 @@
             <w:rPr/>
           </w:rPrChange>
         </w:rPr>
-        <w:instrText xml:space="preserve"> HYPERLINK "https://arxiv.org/abs/1803.02912" </w:instrText>
+        <w:instrText xml:space="preserve"> HYPERLINK "https://arxiv.org/pdf/2002.01359.pdf" </w:instrText>
       </w:r>
       <w:r>
         <w:fldChar w:fldCharType="separate"/>
@@ -5333,7 +4945,7 @@
           <w:rStyle w:val="Lienhypertexte"/>
           <w:lang w:val="en-GB"/>
         </w:rPr>
-        <w:t>https://arxiv.org/abs/1803.02912</w:t>
+        <w:t>https://arxiv.org/pdf/2002.01359.pdf</w:t>
       </w:r>
       <w:r>
         <w:rPr>
@@ -5353,31 +4965,296 @@
         <w:rPr>
           <w:lang w:val="en-GB"/>
         </w:rPr>
-        <w:t xml:space="preserve">A. Knight, 2019, </w:t>
-      </w:r>
-      <w:r>
-        <w:rPr>
-          <w:lang w:val="en-GB"/>
-        </w:rPr>
+        <w:t>Compare commands to cortana</w:t>
+      </w:r>
+    </w:p>
+    <w:p>
+      <w:pPr>
+        <w:rPr>
+          <w:lang w:val="en-GB"/>
+        </w:rPr>
+      </w:pPr>
+      <w:r>
+        <w:rPr>
+          <w:lang w:val="en-GB"/>
+        </w:rPr>
+        <w:t>Discussion</w:t>
+      </w:r>
+    </w:p>
+    <w:p>
+      <w:pPr>
+        <w:rPr>
+          <w:lang w:val="en-GB"/>
+        </w:rPr>
+      </w:pPr>
+      <w:r>
+        <w:rPr>
+          <w:lang w:val="en-GB"/>
+        </w:rPr>
+        <w:t>How the results compare to what you expected, why ?</w:t>
+      </w:r>
+    </w:p>
+    <w:p>
+      <w:pPr>
+        <w:rPr>
+          <w:lang w:val="en-GB"/>
+        </w:rPr>
+      </w:pPr>
+      <w:r>
+        <w:rPr>
+          <w:lang w:val="en-GB"/>
+        </w:rPr>
+        <w:t>How the results compare to other researchers, why ?</w:t>
+      </w:r>
+    </w:p>
+    <w:p>
+      <w:pPr>
+        <w:rPr>
+          <w:lang w:val="en-GB"/>
+        </w:rPr>
+      </w:pPr>
+      <w:r>
+        <w:rPr>
+          <w:lang w:val="en-GB"/>
+        </w:rPr>
+        <w:lastRenderedPageBreak/>
+        <w:t>What question, we need to ask next ?</w:t>
+      </w:r>
+    </w:p>
+    <w:p>
+      <w:pPr>
+        <w:rPr>
+          <w:lang w:val="en-GB"/>
+        </w:rPr>
+      </w:pPr>
+      <w:r>
+        <w:rPr>
+          <w:lang w:val="en-GB"/>
+        </w:rPr>
+        <w:t>Find something useful the researcher readers can learn about the work</w:t>
+      </w:r>
+    </w:p>
+    <w:p>
+      <w:pPr>
+        <w:rPr>
+          <w:lang w:val="en-GB"/>
+        </w:rPr>
+      </w:pPr>
+      <w:r>
+        <w:rPr>
+          <w:lang w:val="en-GB"/>
+        </w:rPr>
+        <w:t>Future Work</w:t>
+      </w:r>
+    </w:p>
+    <w:p>
+      <w:pPr>
+        <w:rPr>
+          <w:lang w:val="en-GB"/>
+        </w:rPr>
+      </w:pPr>
+      <w:r>
+        <w:rPr>
+          <w:lang w:val="en-GB"/>
+        </w:rPr>
+        <w:t>Try to launch the SAI everytime the computer is up</w:t>
+      </w:r>
+    </w:p>
+    <w:p>
+      <w:pPr>
+        <w:rPr>
+          <w:lang w:val="en-GB"/>
+        </w:rPr>
+      </w:pPr>
+      <w:r>
+        <w:rPr>
+          <w:lang w:val="en-GB"/>
+        </w:rPr>
+        <w:t>Generate a voice to communicate with SAI</w:t>
+      </w:r>
+    </w:p>
+    <w:p>
+      <w:pPr>
+        <w:rPr>
+          <w:lang w:val="en-GB"/>
+        </w:rPr>
+      </w:pPr>
+      <w:r>
+        <w:rPr>
+          <w:lang w:val="en-GB"/>
+        </w:rPr>
+        <w:t>Create a profil for each person who talk (voice recognition by person)</w:t>
+      </w:r>
+    </w:p>
+    <w:p>
+      <w:pPr>
+        <w:rPr>
+          <w:lang w:val="en-GB"/>
+        </w:rPr>
+      </w:pPr>
+    </w:p>
+    <w:p>
+      <w:r>
+        <w:t>References/Bibliography</w:t>
+      </w:r>
+    </w:p>
+    <w:p>
+      <w:r>
+        <w:t>J.P. Laumond,</w:t>
+      </w:r>
+      <w:r>
+        <w:t xml:space="preserve"> 2019,</w:t>
+      </w:r>
+      <w:r>
+        <w:t xml:space="preserve"> </w:t>
+      </w:r>
+      <w:r>
         <w:t>“</w:t>
       </w:r>
       <w:r>
-        <w:rPr>
-          <w:lang w:val="en-GB"/>
-        </w:rPr>
-        <w:t>Refuting strong AI: Why consciousness cannot be algorithmic</w:t>
-      </w:r>
-      <w:r>
-        <w:rPr>
-          <w:lang w:val="en-GB"/>
-        </w:rPr>
-        <w:t>”</w:t>
-      </w:r>
-      <w:r>
-        <w:rPr>
-          <w:lang w:val="en-GB"/>
-        </w:rPr>
+        <w:t xml:space="preserve">robotique et </w:t>
+      </w:r>
+      <w:r>
+        <w:t>intelligence artificielle parlons-en</w:t>
+      </w:r>
+      <w:r>
+        <w:t> »</w:t>
+      </w:r>
+      <w:r>
         <w:t xml:space="preserve">, </w:t>
+      </w:r>
+      <w:hyperlink r:id="rId5" w:history="1">
+        <w:r>
+          <w:rPr>
+            <w:rStyle w:val="Lienhypertexte"/>
+          </w:rPr>
+          <w:t>https://lejournal.cnrs.fr/billets/robotique-et-intelligence-artificielle-parlons-en</w:t>
+        </w:r>
+      </w:hyperlink>
+    </w:p>
+    <w:p>
+      <w:pPr>
+        <w:rPr>
+          <w:rStyle w:val="Lienhypertexte"/>
+        </w:rPr>
+      </w:pPr>
+      <w:r>
+        <w:t xml:space="preserve">J. Cassel and C. Pelachaud, </w:t>
+      </w:r>
+      <w:r>
+        <w:t xml:space="preserve">2019, </w:t>
+      </w:r>
+      <w:r>
+        <w:t>« </w:t>
+      </w:r>
+      <w:r>
+        <w:t>Pourquoi les assistants virtuels ont besoin d</w:t>
+      </w:r>
+      <w:r>
+        <w:t>’</w:t>
+      </w:r>
+      <w:r>
+        <w:t>un corps</w:t>
+      </w:r>
+      <w:r>
+        <w:t> »</w:t>
+      </w:r>
+      <w:r>
+        <w:t xml:space="preserve">, </w:t>
+      </w:r>
+      <w:hyperlink r:id="rId6" w:history="1">
+        <w:r>
+          <w:rPr>
+            <w:rStyle w:val="Lienhypertexte"/>
+          </w:rPr>
+          <w:t>https://lejournal.cnrs.fr/billets/pourquoi-les-assistants-virtuels-ont-besoin-dun-corps</w:t>
+        </w:r>
+      </w:hyperlink>
+      <w:r>
+        <w:rPr>
+          <w:rStyle w:val="Lienhypertexte"/>
+        </w:rPr>
+        <w:t xml:space="preserve"> </w:t>
+      </w:r>
+    </w:p>
+    <w:p>
+      <w:r>
+        <w:t xml:space="preserve">L. Julia, </w:t>
+      </w:r>
+      <w:r>
+        <w:t>« </w:t>
+      </w:r>
+      <w:r>
+        <w:t>L</w:t>
+      </w:r>
+      <w:r>
+        <w:t>’</w:t>
+      </w:r>
+      <w:r>
+        <w:t>intelligence artificielle n</w:t>
+      </w:r>
+      <w:r>
+        <w:t>’</w:t>
+      </w:r>
+      <w:r>
+        <w:t>existe pas</w:t>
+      </w:r>
+      <w:r>
+        <w:t> »</w:t>
+      </w:r>
+      <w:r>
+        <w:t xml:space="preserve">, 2019, </w:t>
+      </w:r>
+      <w:hyperlink r:id="rId7" w:history="1">
+        <w:r>
+          <w:rPr>
+            <w:rStyle w:val="Lienhypertexte"/>
+          </w:rPr>
+          <w:t>https://www.journaldugeek.com/dossier/lintelligence-artificielle-nexiste-interview-de-luc-julia-cocreateur-de-siri/</w:t>
+        </w:r>
+      </w:hyperlink>
+    </w:p>
+    <w:p>
+      <w:pPr>
+        <w:rPr>
+          <w:lang w:val="en-GB"/>
+        </w:rPr>
+      </w:pPr>
+      <w:r>
+        <w:rPr>
+          <w:lang w:val="en-GB"/>
+        </w:rPr>
+        <w:t xml:space="preserve">Maria A. Zuluaga, </w:t>
+      </w:r>
+      <w:r>
+        <w:rPr>
+          <w:lang w:val="en-GB"/>
+        </w:rPr>
+        <w:t>« </w:t>
+      </w:r>
+      <w:r>
+        <w:rPr>
+          <w:lang w:val="en-GB"/>
+        </w:rPr>
+        <w:t>DeepIGeoS</w:t>
+      </w:r>
+      <w:r>
+        <w:rPr>
+          <w:lang w:val="en-GB"/>
+        </w:rPr>
+        <w:t> »</w:t>
+      </w:r>
+      <w:r>
+        <w:rPr>
+          <w:lang w:val="en-GB"/>
+        </w:rPr>
+        <w:t xml:space="preserve">, 2017, </w:t>
+      </w:r>
+      <w:r>
+        <w:rPr>
+          <w:lang w:val="en-GB"/>
+        </w:rPr>
+        <w:t xml:space="preserve"> </w:t>
       </w:r>
       <w:r>
         <w:fldChar w:fldCharType="begin"/>
@@ -5389,7 +5266,7 @@
             <w:rPr/>
           </w:rPrChange>
         </w:rPr>
-        <w:instrText xml:space="preserve"> HYPERLINK "https://arxiv.org/ftp/arxiv/papers/1906/1906.10177.pdf" </w:instrText>
+        <w:instrText xml:space="preserve"> HYPERLINK "https://arxiv.org/abs/1707.00652" </w:instrText>
       </w:r>
       <w:r>
         <w:fldChar w:fldCharType="separate"/>
@@ -5399,7 +5276,7 @@
           <w:rStyle w:val="Lienhypertexte"/>
           <w:lang w:val="en-GB"/>
         </w:rPr>
-        <w:t>https://arxiv.org/ftp/arxiv/papers/1906/1906.10177.pdf</w:t>
+        <w:t>https://arxiv.org/abs/1707.00652</w:t>
       </w:r>
       <w:r>
         <w:rPr>
@@ -5412,14 +5289,27 @@
     <w:p>
       <w:pPr>
         <w:rPr>
-          <w:lang w:val="en-GB"/>
-        </w:rPr>
-      </w:pPr>
-      <w:r>
-        <w:rPr>
-          <w:lang w:val="en-GB"/>
-        </w:rPr>
-        <w:t xml:space="preserve">B. Lubars, Chenhao Tan, 2019, </w:t>
+          <w:rStyle w:val="Lienhypertexte"/>
+          <w:lang w:val="en-GB"/>
+        </w:rPr>
+      </w:pPr>
+      <w:r>
+        <w:rPr>
+          <w:lang w:val="en-GB"/>
+        </w:rPr>
+        <w:t>A. Sarkar,</w:t>
+      </w:r>
+      <w:r>
+        <w:rPr>
+          <w:lang w:val="en-GB"/>
+        </w:rPr>
+        <w:t xml:space="preserve"> 2018, </w:t>
+      </w:r>
+      <w:r>
+        <w:rPr>
+          <w:lang w:val="en-GB"/>
+        </w:rPr>
+        <w:t xml:space="preserve"> </w:t>
       </w:r>
       <w:r>
         <w:rPr>
@@ -5431,7 +5321,13 @@
         <w:rPr>
           <w:lang w:val="en-GB"/>
         </w:rPr>
-        <w:t>Ask what AI can do, but what  AI should do: towards a framework of task delegability</w:t>
+        <w:t>A Brandom-ian view of Reinf</w:t>
+      </w:r>
+      <w:r>
+        <w:rPr>
+          <w:lang w:val="en-GB"/>
+        </w:rPr>
+        <w:t>orcement Learning towards strong-AI</w:t>
       </w:r>
       <w:r>
         <w:rPr>
@@ -5443,7 +5339,13 @@
         <w:rPr>
           <w:lang w:val="en-GB"/>
         </w:rPr>
-        <w:t xml:space="preserve">, </w:t>
+        <w:t>,</w:t>
+      </w:r>
+      <w:r>
+        <w:rPr>
+          <w:lang w:val="en-GB"/>
+        </w:rPr>
+        <w:t xml:space="preserve"> </w:t>
       </w:r>
       <w:r>
         <w:fldChar w:fldCharType="begin"/>
@@ -5455,7 +5357,7 @@
             <w:rPr/>
           </w:rPrChange>
         </w:rPr>
-        <w:instrText xml:space="preserve"> HYPERLINK "https://arxiv.org/pdf/1902.03245v1.pdf" </w:instrText>
+        <w:instrText xml:space="preserve"> HYPERLINK "https://arxiv.org/abs/1803.02912" </w:instrText>
       </w:r>
       <w:r>
         <w:fldChar w:fldCharType="separate"/>
@@ -5465,7 +5367,7 @@
           <w:rStyle w:val="Lienhypertexte"/>
           <w:lang w:val="en-GB"/>
         </w:rPr>
-        <w:t>https://arxiv.org/pdf/1902.03245v1.pdf</w:t>
+        <w:t>https://arxiv.org/abs/1803.02912</w:t>
       </w:r>
       <w:r>
         <w:rPr>
@@ -5485,7 +5387,7 @@
         <w:rPr>
           <w:lang w:val="en-GB"/>
         </w:rPr>
-        <w:t xml:space="preserve">J. Liu, X. Gu, D. Zhang, S. Liu, 2019, </w:t>
+        <w:t xml:space="preserve">A. Knight, 2019, </w:t>
       </w:r>
       <w:r>
         <w:rPr>
@@ -5497,13 +5399,7 @@
         <w:rPr>
           <w:lang w:val="en-GB"/>
         </w:rPr>
-        <w:t>Hig</w:t>
-      </w:r>
-      <w:r>
-        <w:rPr>
-          <w:lang w:val="en-GB"/>
-        </w:rPr>
-        <w:t>h efficiency RL agent</w:t>
+        <w:t>Refuting strong AI: Why consciousness cannot be algorithmic</w:t>
       </w:r>
       <w:r>
         <w:rPr>
@@ -5527,7 +5423,7 @@
             <w:rPr/>
           </w:rPrChange>
         </w:rPr>
-        <w:instrText xml:space="preserve"> HYPERLINK "https://arxiv.org/pdf/1908.11494.pdf" </w:instrText>
+        <w:instrText xml:space="preserve"> HYPERLINK "https://arxiv.org/ftp/arxiv/papers/1906/1906.10177.pdf" </w:instrText>
       </w:r>
       <w:r>
         <w:fldChar w:fldCharType="separate"/>
@@ -5537,7 +5433,7 @@
           <w:rStyle w:val="Lienhypertexte"/>
           <w:lang w:val="en-GB"/>
         </w:rPr>
-        <w:t>https://arxiv.org/pdf/1908.11494.pdf</w:t>
+        <w:t>https://arxiv.org/ftp/arxiv/papers/1906/1906.10177.pdf</w:t>
       </w:r>
       <w:r>
         <w:rPr>
@@ -5557,13 +5453,31 @@
         <w:rPr>
           <w:lang w:val="en-GB"/>
         </w:rPr>
-        <w:t>F. Parwej, 2013, "English Sentence Recognition using Artificial Neural Network through Mouse-based Gestures",</w:t>
-      </w:r>
-      <w:r>
-        <w:rPr>
-          <w:lang w:val="en-GB"/>
-        </w:rPr>
-        <w:t xml:space="preserve"> </w:t>
+        <w:t xml:space="preserve">B. Lubars, Chenhao Tan, 2019, </w:t>
+      </w:r>
+      <w:r>
+        <w:rPr>
+          <w:lang w:val="en-GB"/>
+        </w:rPr>
+        <w:t>“</w:t>
+      </w:r>
+      <w:r>
+        <w:rPr>
+          <w:lang w:val="en-GB"/>
+        </w:rPr>
+        <w:t>Ask what AI can do, but what  AI should do: towards a framework of task delegability</w:t>
+      </w:r>
+      <w:r>
+        <w:rPr>
+          <w:lang w:val="en-GB"/>
+        </w:rPr>
+        <w:t>”</w:t>
+      </w:r>
+      <w:r>
+        <w:rPr>
+          <w:lang w:val="en-GB"/>
+        </w:rPr>
+        <w:t xml:space="preserve">, </w:t>
       </w:r>
       <w:r>
         <w:fldChar w:fldCharType="begin"/>
@@ -5575,7 +5489,7 @@
             <w:rPr/>
           </w:rPrChange>
         </w:rPr>
-        <w:instrText xml:space="preserve"> HYPERLINK "https://arxiv.org/ftp/arxiv/papers/1301/1301.4659.pdf" </w:instrText>
+        <w:instrText xml:space="preserve"> HYPERLINK "https://arxiv.org/pdf/1902.03245v1.pdf" </w:instrText>
       </w:r>
       <w:r>
         <w:fldChar w:fldCharType="separate"/>
@@ -5585,7 +5499,7 @@
           <w:rStyle w:val="Lienhypertexte"/>
           <w:lang w:val="en-GB"/>
         </w:rPr>
-        <w:t>https://arxiv.org/ftp/arxiv/papers/1301/1301.4659.pdf</w:t>
+        <w:t>https://arxiv.org/pdf/1902.03245v1.pdf</w:t>
       </w:r>
       <w:r>
         <w:rPr>
@@ -5594,37 +5508,42 @@
         </w:rPr>
         <w:fldChar w:fldCharType="end"/>
       </w:r>
-      <w:r>
-        <w:rPr>
-          <w:lang w:val="en-GB"/>
-        </w:rPr>
-        <w:t xml:space="preserve"> </w:t>
-      </w:r>
-    </w:p>
-    <w:p>
-      <w:pPr>
-        <w:rPr>
-          <w:rStyle w:val="Lienhypertexte"/>
-          <w:lang w:val="en-GB"/>
-        </w:rPr>
-      </w:pPr>
-      <w:r>
-        <w:rPr>
-          <w:lang w:val="en-GB"/>
-        </w:rPr>
-        <w:t>Q. Debard, J. S. Dibangoye, S. Canu and C. Wolf4, 2019, "Learning 3D Navigation Protocols on Touch Interfaces</w:t>
-      </w:r>
-      <w:r>
-        <w:rPr>
-          <w:lang w:val="en-GB"/>
-        </w:rPr>
-        <w:t xml:space="preserve"> </w:t>
-      </w:r>
-      <w:r>
-        <w:rPr>
-          <w:lang w:val="en-GB"/>
-        </w:rPr>
-        <w:t>with Cooperative Multi-Agent Reinforcement Learning"</w:t>
+    </w:p>
+    <w:p>
+      <w:pPr>
+        <w:rPr>
+          <w:lang w:val="en-GB"/>
+        </w:rPr>
+      </w:pPr>
+      <w:r>
+        <w:rPr>
+          <w:lang w:val="en-GB"/>
+        </w:rPr>
+        <w:t xml:space="preserve">J. Liu, X. Gu, D. Zhang, S. Liu, 2019, </w:t>
+      </w:r>
+      <w:r>
+        <w:rPr>
+          <w:lang w:val="en-GB"/>
+        </w:rPr>
+        <w:t>“</w:t>
+      </w:r>
+      <w:r>
+        <w:rPr>
+          <w:lang w:val="en-GB"/>
+        </w:rPr>
+        <w:t>Hig</w:t>
+      </w:r>
+      <w:r>
+        <w:rPr>
+          <w:lang w:val="en-GB"/>
+        </w:rPr>
+        <w:t>h efficiency RL agent</w:t>
+      </w:r>
+      <w:r>
+        <w:rPr>
+          <w:lang w:val="en-GB"/>
+        </w:rPr>
+        <w:t>”</w:t>
       </w:r>
       <w:r>
         <w:rPr>
@@ -5642,7 +5561,7 @@
             <w:rPr/>
           </w:rPrChange>
         </w:rPr>
-        <w:instrText xml:space="preserve"> HYPERLINK "https://arxiv.org/pdf/1904.07802.pdf" </w:instrText>
+        <w:instrText xml:space="preserve"> HYPERLINK "https://arxiv.org/pdf/1908.11494.pdf" </w:instrText>
       </w:r>
       <w:r>
         <w:fldChar w:fldCharType="separate"/>
@@ -5652,7 +5571,7 @@
           <w:rStyle w:val="Lienhypertexte"/>
           <w:lang w:val="en-GB"/>
         </w:rPr>
-        <w:t>https://arxiv.org/pdf/1904.07802.pdf</w:t>
+        <w:t>https://arxiv.org/pdf/1908.11494.pdf</w:t>
       </w:r>
       <w:r>
         <w:rPr>
@@ -5672,31 +5591,13 @@
         <w:rPr>
           <w:lang w:val="en-GB"/>
         </w:rPr>
-        <w:t xml:space="preserve">P. Gulyaev, E. Elistratova, V. Konovalov, Y. Kuratov, L. Pugachef, M. Burtsev, 2020, </w:t>
-      </w:r>
-      <w:r>
-        <w:rPr>
-          <w:lang w:val="en-GB"/>
-        </w:rPr>
-        <w:t>“</w:t>
-      </w:r>
-      <w:r>
-        <w:rPr>
-          <w:lang w:val="en-GB"/>
-        </w:rPr>
-        <w:t xml:space="preserve"> Goal-Oriented Multi-Task BERT-Based Dialogue State Tracker</w:t>
-      </w:r>
-      <w:r>
-        <w:rPr>
-          <w:lang w:val="en-GB"/>
-        </w:rPr>
-        <w:t>”</w:t>
-      </w:r>
-      <w:r>
-        <w:rPr>
-          <w:lang w:val="en-GB"/>
-        </w:rPr>
-        <w:t xml:space="preserve">, </w:t>
+        <w:t>F. Parwej, 2013, "English Sentence Recognition using Artificial Neural Network through Mouse-based Gestures",</w:t>
+      </w:r>
+      <w:r>
+        <w:rPr>
+          <w:lang w:val="en-GB"/>
+        </w:rPr>
+        <w:t xml:space="preserve"> </w:t>
       </w:r>
       <w:r>
         <w:fldChar w:fldCharType="begin"/>
@@ -5708,6 +5609,139 @@
             <w:rPr/>
           </w:rPrChange>
         </w:rPr>
+        <w:instrText xml:space="preserve"> HYPERLINK "https://arxiv.org/ftp/arxiv/papers/1301/1301.4659.pdf" </w:instrText>
+      </w:r>
+      <w:r>
+        <w:fldChar w:fldCharType="separate"/>
+      </w:r>
+      <w:r>
+        <w:rPr>
+          <w:rStyle w:val="Lienhypertexte"/>
+          <w:lang w:val="en-GB"/>
+        </w:rPr>
+        <w:t>https://arxiv.org/ftp/arxiv/papers/1301/1301.4659.pdf</w:t>
+      </w:r>
+      <w:r>
+        <w:rPr>
+          <w:rStyle w:val="Lienhypertexte"/>
+          <w:lang w:val="en-GB"/>
+        </w:rPr>
+        <w:fldChar w:fldCharType="end"/>
+      </w:r>
+      <w:r>
+        <w:rPr>
+          <w:lang w:val="en-GB"/>
+        </w:rPr>
+        <w:t xml:space="preserve"> </w:t>
+      </w:r>
+    </w:p>
+    <w:p>
+      <w:pPr>
+        <w:rPr>
+          <w:rStyle w:val="Lienhypertexte"/>
+          <w:lang w:val="en-GB"/>
+        </w:rPr>
+      </w:pPr>
+      <w:r>
+        <w:rPr>
+          <w:lang w:val="en-GB"/>
+        </w:rPr>
+        <w:t>Q. Debard, J. S. Dibangoye, S. Canu and C. Wolf4, 2019, "Learning 3D Navigation Protocols on Touch Interfaces</w:t>
+      </w:r>
+      <w:r>
+        <w:rPr>
+          <w:lang w:val="en-GB"/>
+        </w:rPr>
+        <w:t xml:space="preserve"> </w:t>
+      </w:r>
+      <w:r>
+        <w:rPr>
+          <w:lang w:val="en-GB"/>
+        </w:rPr>
+        <w:t>with Cooperative Multi-Agent Reinforcement Learning"</w:t>
+      </w:r>
+      <w:r>
+        <w:rPr>
+          <w:lang w:val="en-GB"/>
+        </w:rPr>
+        <w:t xml:space="preserve">, </w:t>
+      </w:r>
+      <w:r>
+        <w:fldChar w:fldCharType="begin"/>
+      </w:r>
+      <w:r>
+        <w:rPr>
+          <w:lang w:val="en-GB"/>
+          <w:rPrChange w:id="457" w:author="Johnny Nguyen" w:date="2020-02-18T07:48:00Z">
+            <w:rPr/>
+          </w:rPrChange>
+        </w:rPr>
+        <w:instrText xml:space="preserve"> HYPERLINK "https://arxiv.org/pdf/1904.07802.pdf" </w:instrText>
+      </w:r>
+      <w:r>
+        <w:fldChar w:fldCharType="separate"/>
+      </w:r>
+      <w:r>
+        <w:rPr>
+          <w:rStyle w:val="Lienhypertexte"/>
+          <w:lang w:val="en-GB"/>
+        </w:rPr>
+        <w:t>https://arxiv.org/pdf/1904.07802.pdf</w:t>
+      </w:r>
+      <w:r>
+        <w:rPr>
+          <w:rStyle w:val="Lienhypertexte"/>
+          <w:lang w:val="en-GB"/>
+        </w:rPr>
+        <w:fldChar w:fldCharType="end"/>
+      </w:r>
+    </w:p>
+    <w:p>
+      <w:pPr>
+        <w:rPr>
+          <w:lang w:val="en-GB"/>
+        </w:rPr>
+      </w:pPr>
+      <w:r>
+        <w:rPr>
+          <w:lang w:val="en-GB"/>
+        </w:rPr>
+        <w:t xml:space="preserve">P. Gulyaev, E. Elistratova, V. Konovalov, Y. Kuratov, L. Pugachef, M. Burtsev, 2020, </w:t>
+      </w:r>
+      <w:r>
+        <w:rPr>
+          <w:lang w:val="en-GB"/>
+        </w:rPr>
+        <w:t>“</w:t>
+      </w:r>
+      <w:r>
+        <w:rPr>
+          <w:lang w:val="en-GB"/>
+        </w:rPr>
+        <w:t xml:space="preserve"> Goal-Oriented Multi-Task BERT-Based Dialogue State Tracker</w:t>
+      </w:r>
+      <w:r>
+        <w:rPr>
+          <w:lang w:val="en-GB"/>
+        </w:rPr>
+        <w:t>”</w:t>
+      </w:r>
+      <w:r>
+        <w:rPr>
+          <w:lang w:val="en-GB"/>
+        </w:rPr>
+        <w:t xml:space="preserve">, </w:t>
+      </w:r>
+      <w:r>
+        <w:fldChar w:fldCharType="begin"/>
+      </w:r>
+      <w:r>
+        <w:rPr>
+          <w:lang w:val="en-GB"/>
+          <w:rPrChange w:id="458" w:author="Johnny Nguyen" w:date="2020-02-18T07:48:00Z">
+            <w:rPr/>
+          </w:rPrChange>
+        </w:rPr>
         <w:instrText xml:space="preserve"> HYPERLINK "https://arxiv.org/pdf/2002.02450.pdf" </w:instrText>
       </w:r>
       <w:r>
@@ -5789,7 +5823,7 @@
       <w:r>
         <w:rPr>
           <w:lang w:val="en-GB"/>
-          <w:rPrChange w:id="457" w:author="Johnny Nguyen" w:date="2020-02-18T07:48:00Z">
+          <w:rPrChange w:id="459" w:author="Johnny Nguyen" w:date="2020-02-18T07:48:00Z">
             <w:rPr/>
           </w:rPrChange>
         </w:rPr>

</xml_diff>

<commit_message>
#8 First part to explain experiments in report
</commit_message>
<xml_diff>
--- a/SAI_report.docx
+++ b/SAI_report.docx
@@ -4806,8 +4806,6 @@
           <w:t xml:space="preserve"> and we need to asociate the action to a sentence.</w:t>
         </w:r>
       </w:ins>
-      <w:bookmarkStart w:id="449" w:name="_GoBack"/>
-      <w:bookmarkEnd w:id="449"/>
     </w:p>
     <w:p>
       <w:pPr>
@@ -4858,6 +4856,24 @@
     <w:p>
       <w:pPr>
         <w:rPr>
+          <w:ins w:id="449" w:author="Johnny Nguyen" w:date="2020-02-24T20:35:00Z"/>
+          <w:lang w:val="en-GB"/>
+        </w:rPr>
+      </w:pPr>
+      <w:ins w:id="450" w:author="Johnny Nguyen" w:date="2020-02-24T20:35:00Z">
+        <w:r>
+          <w:rPr>
+            <w:lang w:val="en-GB"/>
+          </w:rPr>
+          <w:t>For the first comparaison, we will try some basics command we can tell to cortana, then we will try them on SAI.</w:t>
+        </w:r>
+        <w:bookmarkStart w:id="451" w:name="_GoBack"/>
+        <w:bookmarkEnd w:id="451"/>
+      </w:ins>
+    </w:p>
+    <w:p>
+      <w:pPr>
+        <w:rPr>
           <w:lang w:val="en-GB"/>
         </w:rPr>
       </w:pPr>
@@ -4925,428 +4941,6 @@
           <w:lang w:val="en-GB"/>
         </w:rPr>
       </w:pPr>
-      <w:r>
-        <w:fldChar w:fldCharType="begin"/>
-      </w:r>
-      <w:r>
-        <w:rPr>
-          <w:lang w:val="en-GB"/>
-          <w:rPrChange w:id="450" w:author="Johnny Nguyen" w:date="2020-02-18T07:48:00Z">
-            <w:rPr/>
-          </w:rPrChange>
-        </w:rPr>
-        <w:instrText xml:space="preserve"> HYPERLINK "https://arxiv.org/pdf/2002.01359.pdf" </w:instrText>
-      </w:r>
-      <w:r>
-        <w:fldChar w:fldCharType="separate"/>
-      </w:r>
-      <w:r>
-        <w:rPr>
-          <w:rStyle w:val="Lienhypertexte"/>
-          <w:lang w:val="en-GB"/>
-        </w:rPr>
-        <w:t>https://arxiv.org/pdf/2002.01359.pdf</w:t>
-      </w:r>
-      <w:r>
-        <w:rPr>
-          <w:rStyle w:val="Lienhypertexte"/>
-          <w:lang w:val="en-GB"/>
-        </w:rPr>
-        <w:fldChar w:fldCharType="end"/>
-      </w:r>
-    </w:p>
-    <w:p>
-      <w:pPr>
-        <w:rPr>
-          <w:lang w:val="en-GB"/>
-        </w:rPr>
-      </w:pPr>
-      <w:r>
-        <w:rPr>
-          <w:lang w:val="en-GB"/>
-        </w:rPr>
-        <w:t>Compare commands to cortana</w:t>
-      </w:r>
-    </w:p>
-    <w:p>
-      <w:pPr>
-        <w:rPr>
-          <w:lang w:val="en-GB"/>
-        </w:rPr>
-      </w:pPr>
-      <w:r>
-        <w:rPr>
-          <w:lang w:val="en-GB"/>
-        </w:rPr>
-        <w:t>Discussion</w:t>
-      </w:r>
-    </w:p>
-    <w:p>
-      <w:pPr>
-        <w:rPr>
-          <w:lang w:val="en-GB"/>
-        </w:rPr>
-      </w:pPr>
-      <w:r>
-        <w:rPr>
-          <w:lang w:val="en-GB"/>
-        </w:rPr>
-        <w:t>How the results compare to what you expected, why ?</w:t>
-      </w:r>
-    </w:p>
-    <w:p>
-      <w:pPr>
-        <w:rPr>
-          <w:lang w:val="en-GB"/>
-        </w:rPr>
-      </w:pPr>
-      <w:r>
-        <w:rPr>
-          <w:lang w:val="en-GB"/>
-        </w:rPr>
-        <w:t>How the results compare to other researchers, why ?</w:t>
-      </w:r>
-    </w:p>
-    <w:p>
-      <w:pPr>
-        <w:rPr>
-          <w:lang w:val="en-GB"/>
-        </w:rPr>
-      </w:pPr>
-      <w:r>
-        <w:rPr>
-          <w:lang w:val="en-GB"/>
-        </w:rPr>
-        <w:lastRenderedPageBreak/>
-        <w:t>What question, we need to ask next ?</w:t>
-      </w:r>
-    </w:p>
-    <w:p>
-      <w:pPr>
-        <w:rPr>
-          <w:lang w:val="en-GB"/>
-        </w:rPr>
-      </w:pPr>
-      <w:r>
-        <w:rPr>
-          <w:lang w:val="en-GB"/>
-        </w:rPr>
-        <w:t>Find something useful the researcher readers can learn about the work</w:t>
-      </w:r>
-    </w:p>
-    <w:p>
-      <w:pPr>
-        <w:rPr>
-          <w:lang w:val="en-GB"/>
-        </w:rPr>
-      </w:pPr>
-      <w:r>
-        <w:rPr>
-          <w:lang w:val="en-GB"/>
-        </w:rPr>
-        <w:t>Future Work</w:t>
-      </w:r>
-    </w:p>
-    <w:p>
-      <w:pPr>
-        <w:rPr>
-          <w:lang w:val="en-GB"/>
-        </w:rPr>
-      </w:pPr>
-      <w:r>
-        <w:rPr>
-          <w:lang w:val="en-GB"/>
-        </w:rPr>
-        <w:t>Try to launch the SAI everytime the computer is up</w:t>
-      </w:r>
-    </w:p>
-    <w:p>
-      <w:pPr>
-        <w:rPr>
-          <w:lang w:val="en-GB"/>
-        </w:rPr>
-      </w:pPr>
-      <w:r>
-        <w:rPr>
-          <w:lang w:val="en-GB"/>
-        </w:rPr>
-        <w:t>Generate a voice to communicate with SAI</w:t>
-      </w:r>
-    </w:p>
-    <w:p>
-      <w:pPr>
-        <w:rPr>
-          <w:lang w:val="en-GB"/>
-        </w:rPr>
-      </w:pPr>
-      <w:r>
-        <w:rPr>
-          <w:lang w:val="en-GB"/>
-        </w:rPr>
-        <w:t>Create a profil for each person who talk (voice recognition by person)</w:t>
-      </w:r>
-    </w:p>
-    <w:p>
-      <w:pPr>
-        <w:rPr>
-          <w:lang w:val="en-GB"/>
-        </w:rPr>
-      </w:pPr>
-    </w:p>
-    <w:p>
-      <w:r>
-        <w:t>References/Bibliography</w:t>
-      </w:r>
-    </w:p>
-    <w:p>
-      <w:r>
-        <w:t>J.P. Laumond,</w:t>
-      </w:r>
-      <w:r>
-        <w:t xml:space="preserve"> 2019,</w:t>
-      </w:r>
-      <w:r>
-        <w:t xml:space="preserve"> </w:t>
-      </w:r>
-      <w:r>
-        <w:t>“</w:t>
-      </w:r>
-      <w:r>
-        <w:t xml:space="preserve">robotique et </w:t>
-      </w:r>
-      <w:r>
-        <w:t>intelligence artificielle parlons-en</w:t>
-      </w:r>
-      <w:r>
-        <w:t> »</w:t>
-      </w:r>
-      <w:r>
-        <w:t xml:space="preserve">, </w:t>
-      </w:r>
-      <w:hyperlink r:id="rId5" w:history="1">
-        <w:r>
-          <w:rPr>
-            <w:rStyle w:val="Lienhypertexte"/>
-          </w:rPr>
-          <w:t>https://lejournal.cnrs.fr/billets/robotique-et-intelligence-artificielle-parlons-en</w:t>
-        </w:r>
-      </w:hyperlink>
-    </w:p>
-    <w:p>
-      <w:pPr>
-        <w:rPr>
-          <w:rStyle w:val="Lienhypertexte"/>
-        </w:rPr>
-      </w:pPr>
-      <w:r>
-        <w:t xml:space="preserve">J. Cassel and C. Pelachaud, </w:t>
-      </w:r>
-      <w:r>
-        <w:t xml:space="preserve">2019, </w:t>
-      </w:r>
-      <w:r>
-        <w:t>« </w:t>
-      </w:r>
-      <w:r>
-        <w:t>Pourquoi les assistants virtuels ont besoin d</w:t>
-      </w:r>
-      <w:r>
-        <w:t>’</w:t>
-      </w:r>
-      <w:r>
-        <w:t>un corps</w:t>
-      </w:r>
-      <w:r>
-        <w:t> »</w:t>
-      </w:r>
-      <w:r>
-        <w:t xml:space="preserve">, </w:t>
-      </w:r>
-      <w:hyperlink r:id="rId6" w:history="1">
-        <w:r>
-          <w:rPr>
-            <w:rStyle w:val="Lienhypertexte"/>
-          </w:rPr>
-          <w:t>https://lejournal.cnrs.fr/billets/pourquoi-les-assistants-virtuels-ont-besoin-dun-corps</w:t>
-        </w:r>
-      </w:hyperlink>
-      <w:r>
-        <w:rPr>
-          <w:rStyle w:val="Lienhypertexte"/>
-        </w:rPr>
-        <w:t xml:space="preserve"> </w:t>
-      </w:r>
-    </w:p>
-    <w:p>
-      <w:r>
-        <w:t xml:space="preserve">L. Julia, </w:t>
-      </w:r>
-      <w:r>
-        <w:t>« </w:t>
-      </w:r>
-      <w:r>
-        <w:t>L</w:t>
-      </w:r>
-      <w:r>
-        <w:t>’</w:t>
-      </w:r>
-      <w:r>
-        <w:t>intelligence artificielle n</w:t>
-      </w:r>
-      <w:r>
-        <w:t>’</w:t>
-      </w:r>
-      <w:r>
-        <w:t>existe pas</w:t>
-      </w:r>
-      <w:r>
-        <w:t> »</w:t>
-      </w:r>
-      <w:r>
-        <w:t xml:space="preserve">, 2019, </w:t>
-      </w:r>
-      <w:hyperlink r:id="rId7" w:history="1">
-        <w:r>
-          <w:rPr>
-            <w:rStyle w:val="Lienhypertexte"/>
-          </w:rPr>
-          <w:t>https://www.journaldugeek.com/dossier/lintelligence-artificielle-nexiste-interview-de-luc-julia-cocreateur-de-siri/</w:t>
-        </w:r>
-      </w:hyperlink>
-    </w:p>
-    <w:p>
-      <w:pPr>
-        <w:rPr>
-          <w:lang w:val="en-GB"/>
-        </w:rPr>
-      </w:pPr>
-      <w:r>
-        <w:rPr>
-          <w:lang w:val="en-GB"/>
-        </w:rPr>
-        <w:t xml:space="preserve">Maria A. Zuluaga, </w:t>
-      </w:r>
-      <w:r>
-        <w:rPr>
-          <w:lang w:val="en-GB"/>
-        </w:rPr>
-        <w:t>« </w:t>
-      </w:r>
-      <w:r>
-        <w:rPr>
-          <w:lang w:val="en-GB"/>
-        </w:rPr>
-        <w:t>DeepIGeoS</w:t>
-      </w:r>
-      <w:r>
-        <w:rPr>
-          <w:lang w:val="en-GB"/>
-        </w:rPr>
-        <w:t> »</w:t>
-      </w:r>
-      <w:r>
-        <w:rPr>
-          <w:lang w:val="en-GB"/>
-        </w:rPr>
-        <w:t xml:space="preserve">, 2017, </w:t>
-      </w:r>
-      <w:r>
-        <w:rPr>
-          <w:lang w:val="en-GB"/>
-        </w:rPr>
-        <w:t xml:space="preserve"> </w:t>
-      </w:r>
-      <w:r>
-        <w:fldChar w:fldCharType="begin"/>
-      </w:r>
-      <w:r>
-        <w:rPr>
-          <w:lang w:val="en-GB"/>
-          <w:rPrChange w:id="451" w:author="Johnny Nguyen" w:date="2020-02-18T07:48:00Z">
-            <w:rPr/>
-          </w:rPrChange>
-        </w:rPr>
-        <w:instrText xml:space="preserve"> HYPERLINK "https://arxiv.org/abs/1707.00652" </w:instrText>
-      </w:r>
-      <w:r>
-        <w:fldChar w:fldCharType="separate"/>
-      </w:r>
-      <w:r>
-        <w:rPr>
-          <w:rStyle w:val="Lienhypertexte"/>
-          <w:lang w:val="en-GB"/>
-        </w:rPr>
-        <w:t>https://arxiv.org/abs/1707.00652</w:t>
-      </w:r>
-      <w:r>
-        <w:rPr>
-          <w:rStyle w:val="Lienhypertexte"/>
-          <w:lang w:val="en-GB"/>
-        </w:rPr>
-        <w:fldChar w:fldCharType="end"/>
-      </w:r>
-    </w:p>
-    <w:p>
-      <w:pPr>
-        <w:rPr>
-          <w:rStyle w:val="Lienhypertexte"/>
-          <w:lang w:val="en-GB"/>
-        </w:rPr>
-      </w:pPr>
-      <w:r>
-        <w:rPr>
-          <w:lang w:val="en-GB"/>
-        </w:rPr>
-        <w:t>A. Sarkar,</w:t>
-      </w:r>
-      <w:r>
-        <w:rPr>
-          <w:lang w:val="en-GB"/>
-        </w:rPr>
-        <w:t xml:space="preserve"> 2018, </w:t>
-      </w:r>
-      <w:r>
-        <w:rPr>
-          <w:lang w:val="en-GB"/>
-        </w:rPr>
-        <w:t xml:space="preserve"> </w:t>
-      </w:r>
-      <w:r>
-        <w:rPr>
-          <w:lang w:val="en-GB"/>
-        </w:rPr>
-        <w:t>“</w:t>
-      </w:r>
-      <w:r>
-        <w:rPr>
-          <w:lang w:val="en-GB"/>
-        </w:rPr>
-        <w:t>A Brandom-ian view of Reinf</w:t>
-      </w:r>
-      <w:r>
-        <w:rPr>
-          <w:lang w:val="en-GB"/>
-        </w:rPr>
-        <w:t>orcement Learning towards strong-AI</w:t>
-      </w:r>
-      <w:r>
-        <w:rPr>
-          <w:lang w:val="en-GB"/>
-        </w:rPr>
-        <w:t>”</w:t>
-      </w:r>
-      <w:r>
-        <w:rPr>
-          <w:lang w:val="en-GB"/>
-        </w:rPr>
-        <w:t>,</w:t>
-      </w:r>
-      <w:r>
-        <w:rPr>
-          <w:lang w:val="en-GB"/>
-        </w:rPr>
-        <w:t xml:space="preserve"> </w:t>
-      </w:r>
       <w:r>
         <w:fldChar w:fldCharType="begin"/>
       </w:r>
@@ -5357,7 +4951,7 @@
             <w:rPr/>
           </w:rPrChange>
         </w:rPr>
-        <w:instrText xml:space="preserve"> HYPERLINK "https://arxiv.org/abs/1803.02912" </w:instrText>
+        <w:instrText xml:space="preserve"> HYPERLINK "https://arxiv.org/pdf/2002.01359.pdf" </w:instrText>
       </w:r>
       <w:r>
         <w:fldChar w:fldCharType="separate"/>
@@ -5367,7 +4961,7 @@
           <w:rStyle w:val="Lienhypertexte"/>
           <w:lang w:val="en-GB"/>
         </w:rPr>
-        <w:t>https://arxiv.org/abs/1803.02912</w:t>
+        <w:t>https://arxiv.org/pdf/2002.01359.pdf</w:t>
       </w:r>
       <w:r>
         <w:rPr>
@@ -5387,31 +4981,296 @@
         <w:rPr>
           <w:lang w:val="en-GB"/>
         </w:rPr>
-        <w:t xml:space="preserve">A. Knight, 2019, </w:t>
-      </w:r>
-      <w:r>
-        <w:rPr>
-          <w:lang w:val="en-GB"/>
-        </w:rPr>
+        <w:t>Compare commands to cortana</w:t>
+      </w:r>
+    </w:p>
+    <w:p>
+      <w:pPr>
+        <w:rPr>
+          <w:lang w:val="en-GB"/>
+        </w:rPr>
+      </w:pPr>
+      <w:r>
+        <w:rPr>
+          <w:lang w:val="en-GB"/>
+        </w:rPr>
+        <w:t>Discussion</w:t>
+      </w:r>
+    </w:p>
+    <w:p>
+      <w:pPr>
+        <w:rPr>
+          <w:lang w:val="en-GB"/>
+        </w:rPr>
+      </w:pPr>
+      <w:r>
+        <w:rPr>
+          <w:lang w:val="en-GB"/>
+        </w:rPr>
+        <w:t>How the results compare to what you expected, why ?</w:t>
+      </w:r>
+    </w:p>
+    <w:p>
+      <w:pPr>
+        <w:rPr>
+          <w:lang w:val="en-GB"/>
+        </w:rPr>
+      </w:pPr>
+      <w:r>
+        <w:rPr>
+          <w:lang w:val="en-GB"/>
+        </w:rPr>
+        <w:lastRenderedPageBreak/>
+        <w:t>How the results compare to other researchers, why ?</w:t>
+      </w:r>
+    </w:p>
+    <w:p>
+      <w:pPr>
+        <w:rPr>
+          <w:lang w:val="en-GB"/>
+        </w:rPr>
+      </w:pPr>
+      <w:r>
+        <w:rPr>
+          <w:lang w:val="en-GB"/>
+        </w:rPr>
+        <w:t>What question, we need to ask next ?</w:t>
+      </w:r>
+    </w:p>
+    <w:p>
+      <w:pPr>
+        <w:rPr>
+          <w:lang w:val="en-GB"/>
+        </w:rPr>
+      </w:pPr>
+      <w:r>
+        <w:rPr>
+          <w:lang w:val="en-GB"/>
+        </w:rPr>
+        <w:t>Find something useful the researcher readers can learn about the work</w:t>
+      </w:r>
+    </w:p>
+    <w:p>
+      <w:pPr>
+        <w:rPr>
+          <w:lang w:val="en-GB"/>
+        </w:rPr>
+      </w:pPr>
+      <w:r>
+        <w:rPr>
+          <w:lang w:val="en-GB"/>
+        </w:rPr>
+        <w:t>Future Work</w:t>
+      </w:r>
+    </w:p>
+    <w:p>
+      <w:pPr>
+        <w:rPr>
+          <w:lang w:val="en-GB"/>
+        </w:rPr>
+      </w:pPr>
+      <w:r>
+        <w:rPr>
+          <w:lang w:val="en-GB"/>
+        </w:rPr>
+        <w:t>Try to launch the SAI everytime the computer is up</w:t>
+      </w:r>
+    </w:p>
+    <w:p>
+      <w:pPr>
+        <w:rPr>
+          <w:lang w:val="en-GB"/>
+        </w:rPr>
+      </w:pPr>
+      <w:r>
+        <w:rPr>
+          <w:lang w:val="en-GB"/>
+        </w:rPr>
+        <w:t>Generate a voice to communicate with SAI</w:t>
+      </w:r>
+    </w:p>
+    <w:p>
+      <w:pPr>
+        <w:rPr>
+          <w:lang w:val="en-GB"/>
+        </w:rPr>
+      </w:pPr>
+      <w:r>
+        <w:rPr>
+          <w:lang w:val="en-GB"/>
+        </w:rPr>
+        <w:t>Create a profil for each person who talk (voice recognition by person)</w:t>
+      </w:r>
+    </w:p>
+    <w:p>
+      <w:pPr>
+        <w:rPr>
+          <w:lang w:val="en-GB"/>
+        </w:rPr>
+      </w:pPr>
+    </w:p>
+    <w:p>
+      <w:r>
+        <w:t>References/Bibliography</w:t>
+      </w:r>
+    </w:p>
+    <w:p>
+      <w:r>
+        <w:t>J.P. Laumond,</w:t>
+      </w:r>
+      <w:r>
+        <w:t xml:space="preserve"> 2019,</w:t>
+      </w:r>
+      <w:r>
+        <w:t xml:space="preserve"> </w:t>
+      </w:r>
+      <w:r>
         <w:t>“</w:t>
       </w:r>
       <w:r>
-        <w:rPr>
-          <w:lang w:val="en-GB"/>
-        </w:rPr>
-        <w:t>Refuting strong AI: Why consciousness cannot be algorithmic</w:t>
-      </w:r>
-      <w:r>
-        <w:rPr>
-          <w:lang w:val="en-GB"/>
-        </w:rPr>
-        <w:t>”</w:t>
-      </w:r>
-      <w:r>
-        <w:rPr>
-          <w:lang w:val="en-GB"/>
-        </w:rPr>
+        <w:t xml:space="preserve">robotique et </w:t>
+      </w:r>
+      <w:r>
+        <w:t>intelligence artificielle parlons-en</w:t>
+      </w:r>
+      <w:r>
+        <w:t> »</w:t>
+      </w:r>
+      <w:r>
         <w:t xml:space="preserve">, </w:t>
+      </w:r>
+      <w:hyperlink r:id="rId5" w:history="1">
+        <w:r>
+          <w:rPr>
+            <w:rStyle w:val="Lienhypertexte"/>
+          </w:rPr>
+          <w:t>https://lejournal.cnrs.fr/billets/robotique-et-intelligence-artificielle-parlons-en</w:t>
+        </w:r>
+      </w:hyperlink>
+    </w:p>
+    <w:p>
+      <w:pPr>
+        <w:rPr>
+          <w:rStyle w:val="Lienhypertexte"/>
+        </w:rPr>
+      </w:pPr>
+      <w:r>
+        <w:t xml:space="preserve">J. Cassel and C. Pelachaud, </w:t>
+      </w:r>
+      <w:r>
+        <w:t xml:space="preserve">2019, </w:t>
+      </w:r>
+      <w:r>
+        <w:t>« </w:t>
+      </w:r>
+      <w:r>
+        <w:t>Pourquoi les assistants virtuels ont besoin d</w:t>
+      </w:r>
+      <w:r>
+        <w:t>’</w:t>
+      </w:r>
+      <w:r>
+        <w:t>un corps</w:t>
+      </w:r>
+      <w:r>
+        <w:t> »</w:t>
+      </w:r>
+      <w:r>
+        <w:t xml:space="preserve">, </w:t>
+      </w:r>
+      <w:hyperlink r:id="rId6" w:history="1">
+        <w:r>
+          <w:rPr>
+            <w:rStyle w:val="Lienhypertexte"/>
+          </w:rPr>
+          <w:t>https://lejournal.cnrs.fr/billets/pourquoi-les-assistants-virtuels-ont-besoin-dun-corps</w:t>
+        </w:r>
+      </w:hyperlink>
+      <w:r>
+        <w:rPr>
+          <w:rStyle w:val="Lienhypertexte"/>
+        </w:rPr>
+        <w:t xml:space="preserve"> </w:t>
+      </w:r>
+    </w:p>
+    <w:p>
+      <w:r>
+        <w:t xml:space="preserve">L. Julia, </w:t>
+      </w:r>
+      <w:r>
+        <w:t>« </w:t>
+      </w:r>
+      <w:r>
+        <w:t>L</w:t>
+      </w:r>
+      <w:r>
+        <w:t>’</w:t>
+      </w:r>
+      <w:r>
+        <w:t>intelligence artificielle n</w:t>
+      </w:r>
+      <w:r>
+        <w:t>’</w:t>
+      </w:r>
+      <w:r>
+        <w:t>existe pas</w:t>
+      </w:r>
+      <w:r>
+        <w:t> »</w:t>
+      </w:r>
+      <w:r>
+        <w:t xml:space="preserve">, 2019, </w:t>
+      </w:r>
+      <w:hyperlink r:id="rId7" w:history="1">
+        <w:r>
+          <w:rPr>
+            <w:rStyle w:val="Lienhypertexte"/>
+          </w:rPr>
+          <w:t>https://www.journaldugeek.com/dossier/lintelligence-artificielle-nexiste-interview-de-luc-julia-cocreateur-de-siri/</w:t>
+        </w:r>
+      </w:hyperlink>
+    </w:p>
+    <w:p>
+      <w:pPr>
+        <w:rPr>
+          <w:lang w:val="en-GB"/>
+        </w:rPr>
+      </w:pPr>
+      <w:r>
+        <w:rPr>
+          <w:lang w:val="en-GB"/>
+        </w:rPr>
+        <w:t xml:space="preserve">Maria A. Zuluaga, </w:t>
+      </w:r>
+      <w:r>
+        <w:rPr>
+          <w:lang w:val="en-GB"/>
+        </w:rPr>
+        <w:t>« </w:t>
+      </w:r>
+      <w:r>
+        <w:rPr>
+          <w:lang w:val="en-GB"/>
+        </w:rPr>
+        <w:t>DeepIGeoS</w:t>
+      </w:r>
+      <w:r>
+        <w:rPr>
+          <w:lang w:val="en-GB"/>
+        </w:rPr>
+        <w:t> »</w:t>
+      </w:r>
+      <w:r>
+        <w:rPr>
+          <w:lang w:val="en-GB"/>
+        </w:rPr>
+        <w:t xml:space="preserve">, 2017, </w:t>
+      </w:r>
+      <w:r>
+        <w:rPr>
+          <w:lang w:val="en-GB"/>
+        </w:rPr>
+        <w:t xml:space="preserve"> </w:t>
       </w:r>
       <w:r>
         <w:fldChar w:fldCharType="begin"/>
@@ -5423,7 +5282,7 @@
             <w:rPr/>
           </w:rPrChange>
         </w:rPr>
-        <w:instrText xml:space="preserve"> HYPERLINK "https://arxiv.org/ftp/arxiv/papers/1906/1906.10177.pdf" </w:instrText>
+        <w:instrText xml:space="preserve"> HYPERLINK "https://arxiv.org/abs/1707.00652" </w:instrText>
       </w:r>
       <w:r>
         <w:fldChar w:fldCharType="separate"/>
@@ -5433,7 +5292,7 @@
           <w:rStyle w:val="Lienhypertexte"/>
           <w:lang w:val="en-GB"/>
         </w:rPr>
-        <w:t>https://arxiv.org/ftp/arxiv/papers/1906/1906.10177.pdf</w:t>
+        <w:t>https://arxiv.org/abs/1707.00652</w:t>
       </w:r>
       <w:r>
         <w:rPr>
@@ -5446,14 +5305,27 @@
     <w:p>
       <w:pPr>
         <w:rPr>
-          <w:lang w:val="en-GB"/>
-        </w:rPr>
-      </w:pPr>
-      <w:r>
-        <w:rPr>
-          <w:lang w:val="en-GB"/>
-        </w:rPr>
-        <w:t xml:space="preserve">B. Lubars, Chenhao Tan, 2019, </w:t>
+          <w:rStyle w:val="Lienhypertexte"/>
+          <w:lang w:val="en-GB"/>
+        </w:rPr>
+      </w:pPr>
+      <w:r>
+        <w:rPr>
+          <w:lang w:val="en-GB"/>
+        </w:rPr>
+        <w:t>A. Sarkar,</w:t>
+      </w:r>
+      <w:r>
+        <w:rPr>
+          <w:lang w:val="en-GB"/>
+        </w:rPr>
+        <w:t xml:space="preserve"> 2018, </w:t>
+      </w:r>
+      <w:r>
+        <w:rPr>
+          <w:lang w:val="en-GB"/>
+        </w:rPr>
+        <w:t xml:space="preserve"> </w:t>
       </w:r>
       <w:r>
         <w:rPr>
@@ -5465,7 +5337,13 @@
         <w:rPr>
           <w:lang w:val="en-GB"/>
         </w:rPr>
-        <w:t>Ask what AI can do, but what  AI should do: towards a framework of task delegability</w:t>
+        <w:t>A Brandom-ian view of Reinf</w:t>
+      </w:r>
+      <w:r>
+        <w:rPr>
+          <w:lang w:val="en-GB"/>
+        </w:rPr>
+        <w:t>orcement Learning towards strong-AI</w:t>
       </w:r>
       <w:r>
         <w:rPr>
@@ -5477,7 +5355,13 @@
         <w:rPr>
           <w:lang w:val="en-GB"/>
         </w:rPr>
-        <w:t xml:space="preserve">, </w:t>
+        <w:t>,</w:t>
+      </w:r>
+      <w:r>
+        <w:rPr>
+          <w:lang w:val="en-GB"/>
+        </w:rPr>
+        <w:t xml:space="preserve"> </w:t>
       </w:r>
       <w:r>
         <w:fldChar w:fldCharType="begin"/>
@@ -5489,7 +5373,7 @@
             <w:rPr/>
           </w:rPrChange>
         </w:rPr>
-        <w:instrText xml:space="preserve"> HYPERLINK "https://arxiv.org/pdf/1902.03245v1.pdf" </w:instrText>
+        <w:instrText xml:space="preserve"> HYPERLINK "https://arxiv.org/abs/1803.02912" </w:instrText>
       </w:r>
       <w:r>
         <w:fldChar w:fldCharType="separate"/>
@@ -5499,7 +5383,7 @@
           <w:rStyle w:val="Lienhypertexte"/>
           <w:lang w:val="en-GB"/>
         </w:rPr>
-        <w:t>https://arxiv.org/pdf/1902.03245v1.pdf</w:t>
+        <w:t>https://arxiv.org/abs/1803.02912</w:t>
       </w:r>
       <w:r>
         <w:rPr>
@@ -5519,7 +5403,7 @@
         <w:rPr>
           <w:lang w:val="en-GB"/>
         </w:rPr>
-        <w:t xml:space="preserve">J. Liu, X. Gu, D. Zhang, S. Liu, 2019, </w:t>
+        <w:t xml:space="preserve">A. Knight, 2019, </w:t>
       </w:r>
       <w:r>
         <w:rPr>
@@ -5531,13 +5415,7 @@
         <w:rPr>
           <w:lang w:val="en-GB"/>
         </w:rPr>
-        <w:t>Hig</w:t>
-      </w:r>
-      <w:r>
-        <w:rPr>
-          <w:lang w:val="en-GB"/>
-        </w:rPr>
-        <w:t>h efficiency RL agent</w:t>
+        <w:t>Refuting strong AI: Why consciousness cannot be algorithmic</w:t>
       </w:r>
       <w:r>
         <w:rPr>
@@ -5561,7 +5439,7 @@
             <w:rPr/>
           </w:rPrChange>
         </w:rPr>
-        <w:instrText xml:space="preserve"> HYPERLINK "https://arxiv.org/pdf/1908.11494.pdf" </w:instrText>
+        <w:instrText xml:space="preserve"> HYPERLINK "https://arxiv.org/ftp/arxiv/papers/1906/1906.10177.pdf" </w:instrText>
       </w:r>
       <w:r>
         <w:fldChar w:fldCharType="separate"/>
@@ -5571,7 +5449,7 @@
           <w:rStyle w:val="Lienhypertexte"/>
           <w:lang w:val="en-GB"/>
         </w:rPr>
-        <w:t>https://arxiv.org/pdf/1908.11494.pdf</w:t>
+        <w:t>https://arxiv.org/ftp/arxiv/papers/1906/1906.10177.pdf</w:t>
       </w:r>
       <w:r>
         <w:rPr>
@@ -5591,13 +5469,31 @@
         <w:rPr>
           <w:lang w:val="en-GB"/>
         </w:rPr>
-        <w:t>F. Parwej, 2013, "English Sentence Recognition using Artificial Neural Network through Mouse-based Gestures",</w:t>
-      </w:r>
-      <w:r>
-        <w:rPr>
-          <w:lang w:val="en-GB"/>
-        </w:rPr>
-        <w:t xml:space="preserve"> </w:t>
+        <w:t xml:space="preserve">B. Lubars, Chenhao Tan, 2019, </w:t>
+      </w:r>
+      <w:r>
+        <w:rPr>
+          <w:lang w:val="en-GB"/>
+        </w:rPr>
+        <w:t>“</w:t>
+      </w:r>
+      <w:r>
+        <w:rPr>
+          <w:lang w:val="en-GB"/>
+        </w:rPr>
+        <w:t>Ask what AI can do, but what  AI should do: towards a framework of task delegability</w:t>
+      </w:r>
+      <w:r>
+        <w:rPr>
+          <w:lang w:val="en-GB"/>
+        </w:rPr>
+        <w:t>”</w:t>
+      </w:r>
+      <w:r>
+        <w:rPr>
+          <w:lang w:val="en-GB"/>
+        </w:rPr>
+        <w:t xml:space="preserve">, </w:t>
       </w:r>
       <w:r>
         <w:fldChar w:fldCharType="begin"/>
@@ -5609,7 +5505,7 @@
             <w:rPr/>
           </w:rPrChange>
         </w:rPr>
-        <w:instrText xml:space="preserve"> HYPERLINK "https://arxiv.org/ftp/arxiv/papers/1301/1301.4659.pdf" </w:instrText>
+        <w:instrText xml:space="preserve"> HYPERLINK "https://arxiv.org/pdf/1902.03245v1.pdf" </w:instrText>
       </w:r>
       <w:r>
         <w:fldChar w:fldCharType="separate"/>
@@ -5619,7 +5515,7 @@
           <w:rStyle w:val="Lienhypertexte"/>
           <w:lang w:val="en-GB"/>
         </w:rPr>
-        <w:t>https://arxiv.org/ftp/arxiv/papers/1301/1301.4659.pdf</w:t>
+        <w:t>https://arxiv.org/pdf/1902.03245v1.pdf</w:t>
       </w:r>
       <w:r>
         <w:rPr>
@@ -5628,37 +5524,42 @@
         </w:rPr>
         <w:fldChar w:fldCharType="end"/>
       </w:r>
-      <w:r>
-        <w:rPr>
-          <w:lang w:val="en-GB"/>
-        </w:rPr>
-        <w:t xml:space="preserve"> </w:t>
-      </w:r>
-    </w:p>
-    <w:p>
-      <w:pPr>
-        <w:rPr>
-          <w:rStyle w:val="Lienhypertexte"/>
-          <w:lang w:val="en-GB"/>
-        </w:rPr>
-      </w:pPr>
-      <w:r>
-        <w:rPr>
-          <w:lang w:val="en-GB"/>
-        </w:rPr>
-        <w:t>Q. Debard, J. S. Dibangoye, S. Canu and C. Wolf4, 2019, "Learning 3D Navigation Protocols on Touch Interfaces</w:t>
-      </w:r>
-      <w:r>
-        <w:rPr>
-          <w:lang w:val="en-GB"/>
-        </w:rPr>
-        <w:t xml:space="preserve"> </w:t>
-      </w:r>
-      <w:r>
-        <w:rPr>
-          <w:lang w:val="en-GB"/>
-        </w:rPr>
-        <w:t>with Cooperative Multi-Agent Reinforcement Learning"</w:t>
+    </w:p>
+    <w:p>
+      <w:pPr>
+        <w:rPr>
+          <w:lang w:val="en-GB"/>
+        </w:rPr>
+      </w:pPr>
+      <w:r>
+        <w:rPr>
+          <w:lang w:val="en-GB"/>
+        </w:rPr>
+        <w:t xml:space="preserve">J. Liu, X. Gu, D. Zhang, S. Liu, 2019, </w:t>
+      </w:r>
+      <w:r>
+        <w:rPr>
+          <w:lang w:val="en-GB"/>
+        </w:rPr>
+        <w:t>“</w:t>
+      </w:r>
+      <w:r>
+        <w:rPr>
+          <w:lang w:val="en-GB"/>
+        </w:rPr>
+        <w:t>Hig</w:t>
+      </w:r>
+      <w:r>
+        <w:rPr>
+          <w:lang w:val="en-GB"/>
+        </w:rPr>
+        <w:t>h efficiency RL agent</w:t>
+      </w:r>
+      <w:r>
+        <w:rPr>
+          <w:lang w:val="en-GB"/>
+        </w:rPr>
+        <w:t>”</w:t>
       </w:r>
       <w:r>
         <w:rPr>
@@ -5676,7 +5577,7 @@
             <w:rPr/>
           </w:rPrChange>
         </w:rPr>
-        <w:instrText xml:space="preserve"> HYPERLINK "https://arxiv.org/pdf/1904.07802.pdf" </w:instrText>
+        <w:instrText xml:space="preserve"> HYPERLINK "https://arxiv.org/pdf/1908.11494.pdf" </w:instrText>
       </w:r>
       <w:r>
         <w:fldChar w:fldCharType="separate"/>
@@ -5686,7 +5587,7 @@
           <w:rStyle w:val="Lienhypertexte"/>
           <w:lang w:val="en-GB"/>
         </w:rPr>
-        <w:t>https://arxiv.org/pdf/1904.07802.pdf</w:t>
+        <w:t>https://arxiv.org/pdf/1908.11494.pdf</w:t>
       </w:r>
       <w:r>
         <w:rPr>
@@ -5706,31 +5607,13 @@
         <w:rPr>
           <w:lang w:val="en-GB"/>
         </w:rPr>
-        <w:t xml:space="preserve">P. Gulyaev, E. Elistratova, V. Konovalov, Y. Kuratov, L. Pugachef, M. Burtsev, 2020, </w:t>
-      </w:r>
-      <w:r>
-        <w:rPr>
-          <w:lang w:val="en-GB"/>
-        </w:rPr>
-        <w:t>“</w:t>
-      </w:r>
-      <w:r>
-        <w:rPr>
-          <w:lang w:val="en-GB"/>
-        </w:rPr>
-        <w:t xml:space="preserve"> Goal-Oriented Multi-Task BERT-Based Dialogue State Tracker</w:t>
-      </w:r>
-      <w:r>
-        <w:rPr>
-          <w:lang w:val="en-GB"/>
-        </w:rPr>
-        <w:t>”</w:t>
-      </w:r>
-      <w:r>
-        <w:rPr>
-          <w:lang w:val="en-GB"/>
-        </w:rPr>
-        <w:t xml:space="preserve">, </w:t>
+        <w:t>F. Parwej, 2013, "English Sentence Recognition using Artificial Neural Network through Mouse-based Gestures",</w:t>
+      </w:r>
+      <w:r>
+        <w:rPr>
+          <w:lang w:val="en-GB"/>
+        </w:rPr>
+        <w:t xml:space="preserve"> </w:t>
       </w:r>
       <w:r>
         <w:fldChar w:fldCharType="begin"/>
@@ -5742,6 +5625,139 @@
             <w:rPr/>
           </w:rPrChange>
         </w:rPr>
+        <w:instrText xml:space="preserve"> HYPERLINK "https://arxiv.org/ftp/arxiv/papers/1301/1301.4659.pdf" </w:instrText>
+      </w:r>
+      <w:r>
+        <w:fldChar w:fldCharType="separate"/>
+      </w:r>
+      <w:r>
+        <w:rPr>
+          <w:rStyle w:val="Lienhypertexte"/>
+          <w:lang w:val="en-GB"/>
+        </w:rPr>
+        <w:t>https://arxiv.org/ftp/arxiv/papers/1301/1301.4659.pdf</w:t>
+      </w:r>
+      <w:r>
+        <w:rPr>
+          <w:rStyle w:val="Lienhypertexte"/>
+          <w:lang w:val="en-GB"/>
+        </w:rPr>
+        <w:fldChar w:fldCharType="end"/>
+      </w:r>
+      <w:r>
+        <w:rPr>
+          <w:lang w:val="en-GB"/>
+        </w:rPr>
+        <w:t xml:space="preserve"> </w:t>
+      </w:r>
+    </w:p>
+    <w:p>
+      <w:pPr>
+        <w:rPr>
+          <w:rStyle w:val="Lienhypertexte"/>
+          <w:lang w:val="en-GB"/>
+        </w:rPr>
+      </w:pPr>
+      <w:r>
+        <w:rPr>
+          <w:lang w:val="en-GB"/>
+        </w:rPr>
+        <w:t>Q. Debard, J. S. Dibangoye, S. Canu and C. Wolf4, 2019, "Learning 3D Navigation Protocols on Touch Interfaces</w:t>
+      </w:r>
+      <w:r>
+        <w:rPr>
+          <w:lang w:val="en-GB"/>
+        </w:rPr>
+        <w:t xml:space="preserve"> </w:t>
+      </w:r>
+      <w:r>
+        <w:rPr>
+          <w:lang w:val="en-GB"/>
+        </w:rPr>
+        <w:t>with Cooperative Multi-Agent Reinforcement Learning"</w:t>
+      </w:r>
+      <w:r>
+        <w:rPr>
+          <w:lang w:val="en-GB"/>
+        </w:rPr>
+        <w:t xml:space="preserve">, </w:t>
+      </w:r>
+      <w:r>
+        <w:fldChar w:fldCharType="begin"/>
+      </w:r>
+      <w:r>
+        <w:rPr>
+          <w:lang w:val="en-GB"/>
+          <w:rPrChange w:id="459" w:author="Johnny Nguyen" w:date="2020-02-18T07:48:00Z">
+            <w:rPr/>
+          </w:rPrChange>
+        </w:rPr>
+        <w:instrText xml:space="preserve"> HYPERLINK "https://arxiv.org/pdf/1904.07802.pdf" </w:instrText>
+      </w:r>
+      <w:r>
+        <w:fldChar w:fldCharType="separate"/>
+      </w:r>
+      <w:r>
+        <w:rPr>
+          <w:rStyle w:val="Lienhypertexte"/>
+          <w:lang w:val="en-GB"/>
+        </w:rPr>
+        <w:t>https://arxiv.org/pdf/1904.07802.pdf</w:t>
+      </w:r>
+      <w:r>
+        <w:rPr>
+          <w:rStyle w:val="Lienhypertexte"/>
+          <w:lang w:val="en-GB"/>
+        </w:rPr>
+        <w:fldChar w:fldCharType="end"/>
+      </w:r>
+    </w:p>
+    <w:p>
+      <w:pPr>
+        <w:rPr>
+          <w:lang w:val="en-GB"/>
+        </w:rPr>
+      </w:pPr>
+      <w:r>
+        <w:rPr>
+          <w:lang w:val="en-GB"/>
+        </w:rPr>
+        <w:t xml:space="preserve">P. Gulyaev, E. Elistratova, V. Konovalov, Y. Kuratov, L. Pugachef, M. Burtsev, 2020, </w:t>
+      </w:r>
+      <w:r>
+        <w:rPr>
+          <w:lang w:val="en-GB"/>
+        </w:rPr>
+        <w:t>“</w:t>
+      </w:r>
+      <w:r>
+        <w:rPr>
+          <w:lang w:val="en-GB"/>
+        </w:rPr>
+        <w:t xml:space="preserve"> Goal-Oriented Multi-Task BERT-Based Dialogue State Tracker</w:t>
+      </w:r>
+      <w:r>
+        <w:rPr>
+          <w:lang w:val="en-GB"/>
+        </w:rPr>
+        <w:t>”</w:t>
+      </w:r>
+      <w:r>
+        <w:rPr>
+          <w:lang w:val="en-GB"/>
+        </w:rPr>
+        <w:t xml:space="preserve">, </w:t>
+      </w:r>
+      <w:r>
+        <w:fldChar w:fldCharType="begin"/>
+      </w:r>
+      <w:r>
+        <w:rPr>
+          <w:lang w:val="en-GB"/>
+          <w:rPrChange w:id="460" w:author="Johnny Nguyen" w:date="2020-02-18T07:48:00Z">
+            <w:rPr/>
+          </w:rPrChange>
+        </w:rPr>
         <w:instrText xml:space="preserve"> HYPERLINK "https://arxiv.org/pdf/2002.02450.pdf" </w:instrText>
       </w:r>
       <w:r>
@@ -5823,7 +5839,7 @@
       <w:r>
         <w:rPr>
           <w:lang w:val="en-GB"/>
-          <w:rPrChange w:id="459" w:author="Johnny Nguyen" w:date="2020-02-18T07:48:00Z">
+          <w:rPrChange w:id="461" w:author="Johnny Nguyen" w:date="2020-02-18T07:48:00Z">
             <w:rPr/>
           </w:rPrChange>
         </w:rPr>

</xml_diff>

<commit_message>
#8 Second part to explain experiments in report
</commit_message>
<xml_diff>
--- a/SAI_report.docx
+++ b/SAI_report.docx
@@ -4867,9 +4867,49 @@
           </w:rPr>
           <w:t>For the first comparaison, we will try some basics command we can tell to cortana, then we will try them on SAI.</w:t>
         </w:r>
-        <w:bookmarkStart w:id="451" w:name="_GoBack"/>
-        <w:bookmarkEnd w:id="451"/>
-      </w:ins>
+      </w:ins>
+      <w:ins w:id="451" w:author="Johnny Nguyen" w:date="2020-02-24T20:53:00Z">
+        <w:r>
+          <w:rPr>
+            <w:lang w:val="en-GB"/>
+          </w:rPr>
+          <w:t xml:space="preserve"> The commands to test will be for example </w:t>
+        </w:r>
+        <w:r>
+          <w:rPr>
+            <w:lang w:val="en-GB"/>
+          </w:rPr>
+          <w:t>“</w:t>
+        </w:r>
+        <w:r>
+          <w:rPr>
+            <w:lang w:val="en-GB"/>
+          </w:rPr>
+          <w:t>move on the left</w:t>
+        </w:r>
+      </w:ins>
+      <w:ins w:id="452" w:author="Johnny Nguyen" w:date="2020-02-24T20:54:00Z">
+        <w:r>
+          <w:rPr>
+            <w:lang w:val="en-GB"/>
+          </w:rPr>
+          <w:t xml:space="preserve"> then click on the first object</w:t>
+        </w:r>
+        <w:r>
+          <w:rPr>
+            <w:lang w:val="en-GB"/>
+          </w:rPr>
+          <w:t>”</w:t>
+        </w:r>
+        <w:r>
+          <w:rPr>
+            <w:lang w:val="en-GB"/>
+          </w:rPr>
+          <w:t>.</w:t>
+        </w:r>
+      </w:ins>
+      <w:bookmarkStart w:id="453" w:name="_GoBack"/>
+      <w:bookmarkEnd w:id="453"/>
     </w:p>
     <w:p>
       <w:pPr>
@@ -4941,428 +4981,6 @@
           <w:lang w:val="en-GB"/>
         </w:rPr>
       </w:pPr>
-      <w:r>
-        <w:fldChar w:fldCharType="begin"/>
-      </w:r>
-      <w:r>
-        <w:rPr>
-          <w:lang w:val="en-GB"/>
-          <w:rPrChange w:id="452" w:author="Johnny Nguyen" w:date="2020-02-18T07:48:00Z">
-            <w:rPr/>
-          </w:rPrChange>
-        </w:rPr>
-        <w:instrText xml:space="preserve"> HYPERLINK "https://arxiv.org/pdf/2002.01359.pdf" </w:instrText>
-      </w:r>
-      <w:r>
-        <w:fldChar w:fldCharType="separate"/>
-      </w:r>
-      <w:r>
-        <w:rPr>
-          <w:rStyle w:val="Lienhypertexte"/>
-          <w:lang w:val="en-GB"/>
-        </w:rPr>
-        <w:t>https://arxiv.org/pdf/2002.01359.pdf</w:t>
-      </w:r>
-      <w:r>
-        <w:rPr>
-          <w:rStyle w:val="Lienhypertexte"/>
-          <w:lang w:val="en-GB"/>
-        </w:rPr>
-        <w:fldChar w:fldCharType="end"/>
-      </w:r>
-    </w:p>
-    <w:p>
-      <w:pPr>
-        <w:rPr>
-          <w:lang w:val="en-GB"/>
-        </w:rPr>
-      </w:pPr>
-      <w:r>
-        <w:rPr>
-          <w:lang w:val="en-GB"/>
-        </w:rPr>
-        <w:t>Compare commands to cortana</w:t>
-      </w:r>
-    </w:p>
-    <w:p>
-      <w:pPr>
-        <w:rPr>
-          <w:lang w:val="en-GB"/>
-        </w:rPr>
-      </w:pPr>
-      <w:r>
-        <w:rPr>
-          <w:lang w:val="en-GB"/>
-        </w:rPr>
-        <w:t>Discussion</w:t>
-      </w:r>
-    </w:p>
-    <w:p>
-      <w:pPr>
-        <w:rPr>
-          <w:lang w:val="en-GB"/>
-        </w:rPr>
-      </w:pPr>
-      <w:r>
-        <w:rPr>
-          <w:lang w:val="en-GB"/>
-        </w:rPr>
-        <w:t>How the results compare to what you expected, why ?</w:t>
-      </w:r>
-    </w:p>
-    <w:p>
-      <w:pPr>
-        <w:rPr>
-          <w:lang w:val="en-GB"/>
-        </w:rPr>
-      </w:pPr>
-      <w:r>
-        <w:rPr>
-          <w:lang w:val="en-GB"/>
-        </w:rPr>
-        <w:lastRenderedPageBreak/>
-        <w:t>How the results compare to other researchers, why ?</w:t>
-      </w:r>
-    </w:p>
-    <w:p>
-      <w:pPr>
-        <w:rPr>
-          <w:lang w:val="en-GB"/>
-        </w:rPr>
-      </w:pPr>
-      <w:r>
-        <w:rPr>
-          <w:lang w:val="en-GB"/>
-        </w:rPr>
-        <w:t>What question, we need to ask next ?</w:t>
-      </w:r>
-    </w:p>
-    <w:p>
-      <w:pPr>
-        <w:rPr>
-          <w:lang w:val="en-GB"/>
-        </w:rPr>
-      </w:pPr>
-      <w:r>
-        <w:rPr>
-          <w:lang w:val="en-GB"/>
-        </w:rPr>
-        <w:t>Find something useful the researcher readers can learn about the work</w:t>
-      </w:r>
-    </w:p>
-    <w:p>
-      <w:pPr>
-        <w:rPr>
-          <w:lang w:val="en-GB"/>
-        </w:rPr>
-      </w:pPr>
-      <w:r>
-        <w:rPr>
-          <w:lang w:val="en-GB"/>
-        </w:rPr>
-        <w:t>Future Work</w:t>
-      </w:r>
-    </w:p>
-    <w:p>
-      <w:pPr>
-        <w:rPr>
-          <w:lang w:val="en-GB"/>
-        </w:rPr>
-      </w:pPr>
-      <w:r>
-        <w:rPr>
-          <w:lang w:val="en-GB"/>
-        </w:rPr>
-        <w:t>Try to launch the SAI everytime the computer is up</w:t>
-      </w:r>
-    </w:p>
-    <w:p>
-      <w:pPr>
-        <w:rPr>
-          <w:lang w:val="en-GB"/>
-        </w:rPr>
-      </w:pPr>
-      <w:r>
-        <w:rPr>
-          <w:lang w:val="en-GB"/>
-        </w:rPr>
-        <w:t>Generate a voice to communicate with SAI</w:t>
-      </w:r>
-    </w:p>
-    <w:p>
-      <w:pPr>
-        <w:rPr>
-          <w:lang w:val="en-GB"/>
-        </w:rPr>
-      </w:pPr>
-      <w:r>
-        <w:rPr>
-          <w:lang w:val="en-GB"/>
-        </w:rPr>
-        <w:t>Create a profil for each person who talk (voice recognition by person)</w:t>
-      </w:r>
-    </w:p>
-    <w:p>
-      <w:pPr>
-        <w:rPr>
-          <w:lang w:val="en-GB"/>
-        </w:rPr>
-      </w:pPr>
-    </w:p>
-    <w:p>
-      <w:r>
-        <w:t>References/Bibliography</w:t>
-      </w:r>
-    </w:p>
-    <w:p>
-      <w:r>
-        <w:t>J.P. Laumond,</w:t>
-      </w:r>
-      <w:r>
-        <w:t xml:space="preserve"> 2019,</w:t>
-      </w:r>
-      <w:r>
-        <w:t xml:space="preserve"> </w:t>
-      </w:r>
-      <w:r>
-        <w:t>“</w:t>
-      </w:r>
-      <w:r>
-        <w:t xml:space="preserve">robotique et </w:t>
-      </w:r>
-      <w:r>
-        <w:t>intelligence artificielle parlons-en</w:t>
-      </w:r>
-      <w:r>
-        <w:t> »</w:t>
-      </w:r>
-      <w:r>
-        <w:t xml:space="preserve">, </w:t>
-      </w:r>
-      <w:hyperlink r:id="rId5" w:history="1">
-        <w:r>
-          <w:rPr>
-            <w:rStyle w:val="Lienhypertexte"/>
-          </w:rPr>
-          <w:t>https://lejournal.cnrs.fr/billets/robotique-et-intelligence-artificielle-parlons-en</w:t>
-        </w:r>
-      </w:hyperlink>
-    </w:p>
-    <w:p>
-      <w:pPr>
-        <w:rPr>
-          <w:rStyle w:val="Lienhypertexte"/>
-        </w:rPr>
-      </w:pPr>
-      <w:r>
-        <w:t xml:space="preserve">J. Cassel and C. Pelachaud, </w:t>
-      </w:r>
-      <w:r>
-        <w:t xml:space="preserve">2019, </w:t>
-      </w:r>
-      <w:r>
-        <w:t>« </w:t>
-      </w:r>
-      <w:r>
-        <w:t>Pourquoi les assistants virtuels ont besoin d</w:t>
-      </w:r>
-      <w:r>
-        <w:t>’</w:t>
-      </w:r>
-      <w:r>
-        <w:t>un corps</w:t>
-      </w:r>
-      <w:r>
-        <w:t> »</w:t>
-      </w:r>
-      <w:r>
-        <w:t xml:space="preserve">, </w:t>
-      </w:r>
-      <w:hyperlink r:id="rId6" w:history="1">
-        <w:r>
-          <w:rPr>
-            <w:rStyle w:val="Lienhypertexte"/>
-          </w:rPr>
-          <w:t>https://lejournal.cnrs.fr/billets/pourquoi-les-assistants-virtuels-ont-besoin-dun-corps</w:t>
-        </w:r>
-      </w:hyperlink>
-      <w:r>
-        <w:rPr>
-          <w:rStyle w:val="Lienhypertexte"/>
-        </w:rPr>
-        <w:t xml:space="preserve"> </w:t>
-      </w:r>
-    </w:p>
-    <w:p>
-      <w:r>
-        <w:t xml:space="preserve">L. Julia, </w:t>
-      </w:r>
-      <w:r>
-        <w:t>« </w:t>
-      </w:r>
-      <w:r>
-        <w:t>L</w:t>
-      </w:r>
-      <w:r>
-        <w:t>’</w:t>
-      </w:r>
-      <w:r>
-        <w:t>intelligence artificielle n</w:t>
-      </w:r>
-      <w:r>
-        <w:t>’</w:t>
-      </w:r>
-      <w:r>
-        <w:t>existe pas</w:t>
-      </w:r>
-      <w:r>
-        <w:t> »</w:t>
-      </w:r>
-      <w:r>
-        <w:t xml:space="preserve">, 2019, </w:t>
-      </w:r>
-      <w:hyperlink r:id="rId7" w:history="1">
-        <w:r>
-          <w:rPr>
-            <w:rStyle w:val="Lienhypertexte"/>
-          </w:rPr>
-          <w:t>https://www.journaldugeek.com/dossier/lintelligence-artificielle-nexiste-interview-de-luc-julia-cocreateur-de-siri/</w:t>
-        </w:r>
-      </w:hyperlink>
-    </w:p>
-    <w:p>
-      <w:pPr>
-        <w:rPr>
-          <w:lang w:val="en-GB"/>
-        </w:rPr>
-      </w:pPr>
-      <w:r>
-        <w:rPr>
-          <w:lang w:val="en-GB"/>
-        </w:rPr>
-        <w:t xml:space="preserve">Maria A. Zuluaga, </w:t>
-      </w:r>
-      <w:r>
-        <w:rPr>
-          <w:lang w:val="en-GB"/>
-        </w:rPr>
-        <w:t>« </w:t>
-      </w:r>
-      <w:r>
-        <w:rPr>
-          <w:lang w:val="en-GB"/>
-        </w:rPr>
-        <w:t>DeepIGeoS</w:t>
-      </w:r>
-      <w:r>
-        <w:rPr>
-          <w:lang w:val="en-GB"/>
-        </w:rPr>
-        <w:t> »</w:t>
-      </w:r>
-      <w:r>
-        <w:rPr>
-          <w:lang w:val="en-GB"/>
-        </w:rPr>
-        <w:t xml:space="preserve">, 2017, </w:t>
-      </w:r>
-      <w:r>
-        <w:rPr>
-          <w:lang w:val="en-GB"/>
-        </w:rPr>
-        <w:t xml:space="preserve"> </w:t>
-      </w:r>
-      <w:r>
-        <w:fldChar w:fldCharType="begin"/>
-      </w:r>
-      <w:r>
-        <w:rPr>
-          <w:lang w:val="en-GB"/>
-          <w:rPrChange w:id="453" w:author="Johnny Nguyen" w:date="2020-02-18T07:48:00Z">
-            <w:rPr/>
-          </w:rPrChange>
-        </w:rPr>
-        <w:instrText xml:space="preserve"> HYPERLINK "https://arxiv.org/abs/1707.00652" </w:instrText>
-      </w:r>
-      <w:r>
-        <w:fldChar w:fldCharType="separate"/>
-      </w:r>
-      <w:r>
-        <w:rPr>
-          <w:rStyle w:val="Lienhypertexte"/>
-          <w:lang w:val="en-GB"/>
-        </w:rPr>
-        <w:t>https://arxiv.org/abs/1707.00652</w:t>
-      </w:r>
-      <w:r>
-        <w:rPr>
-          <w:rStyle w:val="Lienhypertexte"/>
-          <w:lang w:val="en-GB"/>
-        </w:rPr>
-        <w:fldChar w:fldCharType="end"/>
-      </w:r>
-    </w:p>
-    <w:p>
-      <w:pPr>
-        <w:rPr>
-          <w:rStyle w:val="Lienhypertexte"/>
-          <w:lang w:val="en-GB"/>
-        </w:rPr>
-      </w:pPr>
-      <w:r>
-        <w:rPr>
-          <w:lang w:val="en-GB"/>
-        </w:rPr>
-        <w:t>A. Sarkar,</w:t>
-      </w:r>
-      <w:r>
-        <w:rPr>
-          <w:lang w:val="en-GB"/>
-        </w:rPr>
-        <w:t xml:space="preserve"> 2018, </w:t>
-      </w:r>
-      <w:r>
-        <w:rPr>
-          <w:lang w:val="en-GB"/>
-        </w:rPr>
-        <w:t xml:space="preserve"> </w:t>
-      </w:r>
-      <w:r>
-        <w:rPr>
-          <w:lang w:val="en-GB"/>
-        </w:rPr>
-        <w:t>“</w:t>
-      </w:r>
-      <w:r>
-        <w:rPr>
-          <w:lang w:val="en-GB"/>
-        </w:rPr>
-        <w:t>A Brandom-ian view of Reinf</w:t>
-      </w:r>
-      <w:r>
-        <w:rPr>
-          <w:lang w:val="en-GB"/>
-        </w:rPr>
-        <w:t>orcement Learning towards strong-AI</w:t>
-      </w:r>
-      <w:r>
-        <w:rPr>
-          <w:lang w:val="en-GB"/>
-        </w:rPr>
-        <w:t>”</w:t>
-      </w:r>
-      <w:r>
-        <w:rPr>
-          <w:lang w:val="en-GB"/>
-        </w:rPr>
-        <w:t>,</w:t>
-      </w:r>
-      <w:r>
-        <w:rPr>
-          <w:lang w:val="en-GB"/>
-        </w:rPr>
-        <w:t xml:space="preserve"> </w:t>
-      </w:r>
       <w:r>
         <w:fldChar w:fldCharType="begin"/>
       </w:r>
@@ -5373,7 +4991,7 @@
             <w:rPr/>
           </w:rPrChange>
         </w:rPr>
-        <w:instrText xml:space="preserve"> HYPERLINK "https://arxiv.org/abs/1803.02912" </w:instrText>
+        <w:instrText xml:space="preserve"> HYPERLINK "https://arxiv.org/pdf/2002.01359.pdf" </w:instrText>
       </w:r>
       <w:r>
         <w:fldChar w:fldCharType="separate"/>
@@ -5383,7 +5001,7 @@
           <w:rStyle w:val="Lienhypertexte"/>
           <w:lang w:val="en-GB"/>
         </w:rPr>
-        <w:t>https://arxiv.org/abs/1803.02912</w:t>
+        <w:t>https://arxiv.org/pdf/2002.01359.pdf</w:t>
       </w:r>
       <w:r>
         <w:rPr>
@@ -5403,31 +5021,296 @@
         <w:rPr>
           <w:lang w:val="en-GB"/>
         </w:rPr>
-        <w:t xml:space="preserve">A. Knight, 2019, </w:t>
-      </w:r>
-      <w:r>
-        <w:rPr>
-          <w:lang w:val="en-GB"/>
-        </w:rPr>
+        <w:t>Compare commands to cortana</w:t>
+      </w:r>
+    </w:p>
+    <w:p>
+      <w:pPr>
+        <w:rPr>
+          <w:lang w:val="en-GB"/>
+        </w:rPr>
+      </w:pPr>
+      <w:r>
+        <w:rPr>
+          <w:lang w:val="en-GB"/>
+        </w:rPr>
+        <w:t>Discussion</w:t>
+      </w:r>
+    </w:p>
+    <w:p>
+      <w:pPr>
+        <w:rPr>
+          <w:lang w:val="en-GB"/>
+        </w:rPr>
+      </w:pPr>
+      <w:r>
+        <w:rPr>
+          <w:lang w:val="en-GB"/>
+        </w:rPr>
+        <w:lastRenderedPageBreak/>
+        <w:t>How the results compare to what you expected, why ?</w:t>
+      </w:r>
+    </w:p>
+    <w:p>
+      <w:pPr>
+        <w:rPr>
+          <w:lang w:val="en-GB"/>
+        </w:rPr>
+      </w:pPr>
+      <w:r>
+        <w:rPr>
+          <w:lang w:val="en-GB"/>
+        </w:rPr>
+        <w:t>How the results compare to other researchers, why ?</w:t>
+      </w:r>
+    </w:p>
+    <w:p>
+      <w:pPr>
+        <w:rPr>
+          <w:lang w:val="en-GB"/>
+        </w:rPr>
+      </w:pPr>
+      <w:r>
+        <w:rPr>
+          <w:lang w:val="en-GB"/>
+        </w:rPr>
+        <w:t>What question, we need to ask next ?</w:t>
+      </w:r>
+    </w:p>
+    <w:p>
+      <w:pPr>
+        <w:rPr>
+          <w:lang w:val="en-GB"/>
+        </w:rPr>
+      </w:pPr>
+      <w:r>
+        <w:rPr>
+          <w:lang w:val="en-GB"/>
+        </w:rPr>
+        <w:t>Find something useful the researcher readers can learn about the work</w:t>
+      </w:r>
+    </w:p>
+    <w:p>
+      <w:pPr>
+        <w:rPr>
+          <w:lang w:val="en-GB"/>
+        </w:rPr>
+      </w:pPr>
+      <w:r>
+        <w:rPr>
+          <w:lang w:val="en-GB"/>
+        </w:rPr>
+        <w:t>Future Work</w:t>
+      </w:r>
+    </w:p>
+    <w:p>
+      <w:pPr>
+        <w:rPr>
+          <w:lang w:val="en-GB"/>
+        </w:rPr>
+      </w:pPr>
+      <w:r>
+        <w:rPr>
+          <w:lang w:val="en-GB"/>
+        </w:rPr>
+        <w:t>Try to launch the SAI everytime the computer is up</w:t>
+      </w:r>
+    </w:p>
+    <w:p>
+      <w:pPr>
+        <w:rPr>
+          <w:lang w:val="en-GB"/>
+        </w:rPr>
+      </w:pPr>
+      <w:r>
+        <w:rPr>
+          <w:lang w:val="en-GB"/>
+        </w:rPr>
+        <w:t>Generate a voice to communicate with SAI</w:t>
+      </w:r>
+    </w:p>
+    <w:p>
+      <w:pPr>
+        <w:rPr>
+          <w:lang w:val="en-GB"/>
+        </w:rPr>
+      </w:pPr>
+      <w:r>
+        <w:rPr>
+          <w:lang w:val="en-GB"/>
+        </w:rPr>
+        <w:t>Create a profil for each person who talk (voice recognition by person)</w:t>
+      </w:r>
+    </w:p>
+    <w:p>
+      <w:pPr>
+        <w:rPr>
+          <w:lang w:val="en-GB"/>
+        </w:rPr>
+      </w:pPr>
+    </w:p>
+    <w:p>
+      <w:r>
+        <w:t>References/Bibliography</w:t>
+      </w:r>
+    </w:p>
+    <w:p>
+      <w:r>
+        <w:t>J.P. Laumond,</w:t>
+      </w:r>
+      <w:r>
+        <w:t xml:space="preserve"> 2019,</w:t>
+      </w:r>
+      <w:r>
+        <w:t xml:space="preserve"> </w:t>
+      </w:r>
+      <w:r>
         <w:t>“</w:t>
       </w:r>
       <w:r>
-        <w:rPr>
-          <w:lang w:val="en-GB"/>
-        </w:rPr>
-        <w:t>Refuting strong AI: Why consciousness cannot be algorithmic</w:t>
-      </w:r>
-      <w:r>
-        <w:rPr>
-          <w:lang w:val="en-GB"/>
-        </w:rPr>
-        <w:t>”</w:t>
-      </w:r>
-      <w:r>
-        <w:rPr>
-          <w:lang w:val="en-GB"/>
-        </w:rPr>
+        <w:t xml:space="preserve">robotique et </w:t>
+      </w:r>
+      <w:r>
+        <w:t>intelligence artificielle parlons-en</w:t>
+      </w:r>
+      <w:r>
+        <w:t> »</w:t>
+      </w:r>
+      <w:r>
         <w:t xml:space="preserve">, </w:t>
+      </w:r>
+      <w:hyperlink r:id="rId5" w:history="1">
+        <w:r>
+          <w:rPr>
+            <w:rStyle w:val="Lienhypertexte"/>
+          </w:rPr>
+          <w:t>https://lejournal.cnrs.fr/billets/robotique-et-intelligence-artificielle-parlons-en</w:t>
+        </w:r>
+      </w:hyperlink>
+    </w:p>
+    <w:p>
+      <w:pPr>
+        <w:rPr>
+          <w:rStyle w:val="Lienhypertexte"/>
+        </w:rPr>
+      </w:pPr>
+      <w:r>
+        <w:t xml:space="preserve">J. Cassel and C. Pelachaud, </w:t>
+      </w:r>
+      <w:r>
+        <w:t xml:space="preserve">2019, </w:t>
+      </w:r>
+      <w:r>
+        <w:t>« </w:t>
+      </w:r>
+      <w:r>
+        <w:t>Pourquoi les assistants virtuels ont besoin d</w:t>
+      </w:r>
+      <w:r>
+        <w:t>’</w:t>
+      </w:r>
+      <w:r>
+        <w:t>un corps</w:t>
+      </w:r>
+      <w:r>
+        <w:t> »</w:t>
+      </w:r>
+      <w:r>
+        <w:t xml:space="preserve">, </w:t>
+      </w:r>
+      <w:hyperlink r:id="rId6" w:history="1">
+        <w:r>
+          <w:rPr>
+            <w:rStyle w:val="Lienhypertexte"/>
+          </w:rPr>
+          <w:t>https://lejournal.cnrs.fr/billets/pourquoi-les-assistants-virtuels-ont-besoin-dun-corps</w:t>
+        </w:r>
+      </w:hyperlink>
+      <w:r>
+        <w:rPr>
+          <w:rStyle w:val="Lienhypertexte"/>
+        </w:rPr>
+        <w:t xml:space="preserve"> </w:t>
+      </w:r>
+    </w:p>
+    <w:p>
+      <w:r>
+        <w:t xml:space="preserve">L. Julia, </w:t>
+      </w:r>
+      <w:r>
+        <w:t>« </w:t>
+      </w:r>
+      <w:r>
+        <w:t>L</w:t>
+      </w:r>
+      <w:r>
+        <w:t>’</w:t>
+      </w:r>
+      <w:r>
+        <w:t>intelligence artificielle n</w:t>
+      </w:r>
+      <w:r>
+        <w:t>’</w:t>
+      </w:r>
+      <w:r>
+        <w:t>existe pas</w:t>
+      </w:r>
+      <w:r>
+        <w:t> »</w:t>
+      </w:r>
+      <w:r>
+        <w:t xml:space="preserve">, 2019, </w:t>
+      </w:r>
+      <w:hyperlink r:id="rId7" w:history="1">
+        <w:r>
+          <w:rPr>
+            <w:rStyle w:val="Lienhypertexte"/>
+          </w:rPr>
+          <w:t>https://www.journaldugeek.com/dossier/lintelligence-artificielle-nexiste-interview-de-luc-julia-cocreateur-de-siri/</w:t>
+        </w:r>
+      </w:hyperlink>
+    </w:p>
+    <w:p>
+      <w:pPr>
+        <w:rPr>
+          <w:lang w:val="en-GB"/>
+        </w:rPr>
+      </w:pPr>
+      <w:r>
+        <w:rPr>
+          <w:lang w:val="en-GB"/>
+        </w:rPr>
+        <w:t xml:space="preserve">Maria A. Zuluaga, </w:t>
+      </w:r>
+      <w:r>
+        <w:rPr>
+          <w:lang w:val="en-GB"/>
+        </w:rPr>
+        <w:t>« </w:t>
+      </w:r>
+      <w:r>
+        <w:rPr>
+          <w:lang w:val="en-GB"/>
+        </w:rPr>
+        <w:t>DeepIGeoS</w:t>
+      </w:r>
+      <w:r>
+        <w:rPr>
+          <w:lang w:val="en-GB"/>
+        </w:rPr>
+        <w:t> »</w:t>
+      </w:r>
+      <w:r>
+        <w:rPr>
+          <w:lang w:val="en-GB"/>
+        </w:rPr>
+        <w:t xml:space="preserve">, 2017, </w:t>
+      </w:r>
+      <w:r>
+        <w:rPr>
+          <w:lang w:val="en-GB"/>
+        </w:rPr>
+        <w:t xml:space="preserve"> </w:t>
       </w:r>
       <w:r>
         <w:fldChar w:fldCharType="begin"/>
@@ -5439,7 +5322,7 @@
             <w:rPr/>
           </w:rPrChange>
         </w:rPr>
-        <w:instrText xml:space="preserve"> HYPERLINK "https://arxiv.org/ftp/arxiv/papers/1906/1906.10177.pdf" </w:instrText>
+        <w:instrText xml:space="preserve"> HYPERLINK "https://arxiv.org/abs/1707.00652" </w:instrText>
       </w:r>
       <w:r>
         <w:fldChar w:fldCharType="separate"/>
@@ -5449,7 +5332,7 @@
           <w:rStyle w:val="Lienhypertexte"/>
           <w:lang w:val="en-GB"/>
         </w:rPr>
-        <w:t>https://arxiv.org/ftp/arxiv/papers/1906/1906.10177.pdf</w:t>
+        <w:t>https://arxiv.org/abs/1707.00652</w:t>
       </w:r>
       <w:r>
         <w:rPr>
@@ -5462,14 +5345,27 @@
     <w:p>
       <w:pPr>
         <w:rPr>
-          <w:lang w:val="en-GB"/>
-        </w:rPr>
-      </w:pPr>
-      <w:r>
-        <w:rPr>
-          <w:lang w:val="en-GB"/>
-        </w:rPr>
-        <w:t xml:space="preserve">B. Lubars, Chenhao Tan, 2019, </w:t>
+          <w:rStyle w:val="Lienhypertexte"/>
+          <w:lang w:val="en-GB"/>
+        </w:rPr>
+      </w:pPr>
+      <w:r>
+        <w:rPr>
+          <w:lang w:val="en-GB"/>
+        </w:rPr>
+        <w:t>A. Sarkar,</w:t>
+      </w:r>
+      <w:r>
+        <w:rPr>
+          <w:lang w:val="en-GB"/>
+        </w:rPr>
+        <w:t xml:space="preserve"> 2018, </w:t>
+      </w:r>
+      <w:r>
+        <w:rPr>
+          <w:lang w:val="en-GB"/>
+        </w:rPr>
+        <w:t xml:space="preserve"> </w:t>
       </w:r>
       <w:r>
         <w:rPr>
@@ -5481,7 +5377,13 @@
         <w:rPr>
           <w:lang w:val="en-GB"/>
         </w:rPr>
-        <w:t>Ask what AI can do, but what  AI should do: towards a framework of task delegability</w:t>
+        <w:t>A Brandom-ian view of Reinf</w:t>
+      </w:r>
+      <w:r>
+        <w:rPr>
+          <w:lang w:val="en-GB"/>
+        </w:rPr>
+        <w:t>orcement Learning towards strong-AI</w:t>
       </w:r>
       <w:r>
         <w:rPr>
@@ -5493,7 +5395,13 @@
         <w:rPr>
           <w:lang w:val="en-GB"/>
         </w:rPr>
-        <w:t xml:space="preserve">, </w:t>
+        <w:t>,</w:t>
+      </w:r>
+      <w:r>
+        <w:rPr>
+          <w:lang w:val="en-GB"/>
+        </w:rPr>
+        <w:t xml:space="preserve"> </w:t>
       </w:r>
       <w:r>
         <w:fldChar w:fldCharType="begin"/>
@@ -5505,7 +5413,7 @@
             <w:rPr/>
           </w:rPrChange>
         </w:rPr>
-        <w:instrText xml:space="preserve"> HYPERLINK "https://arxiv.org/pdf/1902.03245v1.pdf" </w:instrText>
+        <w:instrText xml:space="preserve"> HYPERLINK "https://arxiv.org/abs/1803.02912" </w:instrText>
       </w:r>
       <w:r>
         <w:fldChar w:fldCharType="separate"/>
@@ -5515,7 +5423,7 @@
           <w:rStyle w:val="Lienhypertexte"/>
           <w:lang w:val="en-GB"/>
         </w:rPr>
-        <w:t>https://arxiv.org/pdf/1902.03245v1.pdf</w:t>
+        <w:t>https://arxiv.org/abs/1803.02912</w:t>
       </w:r>
       <w:r>
         <w:rPr>
@@ -5535,7 +5443,7 @@
         <w:rPr>
           <w:lang w:val="en-GB"/>
         </w:rPr>
-        <w:t xml:space="preserve">J. Liu, X. Gu, D. Zhang, S. Liu, 2019, </w:t>
+        <w:t xml:space="preserve">A. Knight, 2019, </w:t>
       </w:r>
       <w:r>
         <w:rPr>
@@ -5547,13 +5455,7 @@
         <w:rPr>
           <w:lang w:val="en-GB"/>
         </w:rPr>
-        <w:t>Hig</w:t>
-      </w:r>
-      <w:r>
-        <w:rPr>
-          <w:lang w:val="en-GB"/>
-        </w:rPr>
-        <w:t>h efficiency RL agent</w:t>
+        <w:t>Refuting strong AI: Why consciousness cannot be algorithmic</w:t>
       </w:r>
       <w:r>
         <w:rPr>
@@ -5577,7 +5479,7 @@
             <w:rPr/>
           </w:rPrChange>
         </w:rPr>
-        <w:instrText xml:space="preserve"> HYPERLINK "https://arxiv.org/pdf/1908.11494.pdf" </w:instrText>
+        <w:instrText xml:space="preserve"> HYPERLINK "https://arxiv.org/ftp/arxiv/papers/1906/1906.10177.pdf" </w:instrText>
       </w:r>
       <w:r>
         <w:fldChar w:fldCharType="separate"/>
@@ -5587,7 +5489,7 @@
           <w:rStyle w:val="Lienhypertexte"/>
           <w:lang w:val="en-GB"/>
         </w:rPr>
-        <w:t>https://arxiv.org/pdf/1908.11494.pdf</w:t>
+        <w:t>https://arxiv.org/ftp/arxiv/papers/1906/1906.10177.pdf</w:t>
       </w:r>
       <w:r>
         <w:rPr>
@@ -5607,13 +5509,31 @@
         <w:rPr>
           <w:lang w:val="en-GB"/>
         </w:rPr>
-        <w:t>F. Parwej, 2013, "English Sentence Recognition using Artificial Neural Network through Mouse-based Gestures",</w:t>
-      </w:r>
-      <w:r>
-        <w:rPr>
-          <w:lang w:val="en-GB"/>
-        </w:rPr>
-        <w:t xml:space="preserve"> </w:t>
+        <w:t xml:space="preserve">B. Lubars, Chenhao Tan, 2019, </w:t>
+      </w:r>
+      <w:r>
+        <w:rPr>
+          <w:lang w:val="en-GB"/>
+        </w:rPr>
+        <w:t>“</w:t>
+      </w:r>
+      <w:r>
+        <w:rPr>
+          <w:lang w:val="en-GB"/>
+        </w:rPr>
+        <w:t>Ask what AI can do, but what  AI should do: towards a framework of task delegability</w:t>
+      </w:r>
+      <w:r>
+        <w:rPr>
+          <w:lang w:val="en-GB"/>
+        </w:rPr>
+        <w:t>”</w:t>
+      </w:r>
+      <w:r>
+        <w:rPr>
+          <w:lang w:val="en-GB"/>
+        </w:rPr>
+        <w:t xml:space="preserve">, </w:t>
       </w:r>
       <w:r>
         <w:fldChar w:fldCharType="begin"/>
@@ -5625,7 +5545,7 @@
             <w:rPr/>
           </w:rPrChange>
         </w:rPr>
-        <w:instrText xml:space="preserve"> HYPERLINK "https://arxiv.org/ftp/arxiv/papers/1301/1301.4659.pdf" </w:instrText>
+        <w:instrText xml:space="preserve"> HYPERLINK "https://arxiv.org/pdf/1902.03245v1.pdf" </w:instrText>
       </w:r>
       <w:r>
         <w:fldChar w:fldCharType="separate"/>
@@ -5635,7 +5555,7 @@
           <w:rStyle w:val="Lienhypertexte"/>
           <w:lang w:val="en-GB"/>
         </w:rPr>
-        <w:t>https://arxiv.org/ftp/arxiv/papers/1301/1301.4659.pdf</w:t>
+        <w:t>https://arxiv.org/pdf/1902.03245v1.pdf</w:t>
       </w:r>
       <w:r>
         <w:rPr>
@@ -5644,37 +5564,42 @@
         </w:rPr>
         <w:fldChar w:fldCharType="end"/>
       </w:r>
-      <w:r>
-        <w:rPr>
-          <w:lang w:val="en-GB"/>
-        </w:rPr>
-        <w:t xml:space="preserve"> </w:t>
-      </w:r>
-    </w:p>
-    <w:p>
-      <w:pPr>
-        <w:rPr>
-          <w:rStyle w:val="Lienhypertexte"/>
-          <w:lang w:val="en-GB"/>
-        </w:rPr>
-      </w:pPr>
-      <w:r>
-        <w:rPr>
-          <w:lang w:val="en-GB"/>
-        </w:rPr>
-        <w:t>Q. Debard, J. S. Dibangoye, S. Canu and C. Wolf4, 2019, "Learning 3D Navigation Protocols on Touch Interfaces</w:t>
-      </w:r>
-      <w:r>
-        <w:rPr>
-          <w:lang w:val="en-GB"/>
-        </w:rPr>
-        <w:t xml:space="preserve"> </w:t>
-      </w:r>
-      <w:r>
-        <w:rPr>
-          <w:lang w:val="en-GB"/>
-        </w:rPr>
-        <w:t>with Cooperative Multi-Agent Reinforcement Learning"</w:t>
+    </w:p>
+    <w:p>
+      <w:pPr>
+        <w:rPr>
+          <w:lang w:val="en-GB"/>
+        </w:rPr>
+      </w:pPr>
+      <w:r>
+        <w:rPr>
+          <w:lang w:val="en-GB"/>
+        </w:rPr>
+        <w:t xml:space="preserve">J. Liu, X. Gu, D. Zhang, S. Liu, 2019, </w:t>
+      </w:r>
+      <w:r>
+        <w:rPr>
+          <w:lang w:val="en-GB"/>
+        </w:rPr>
+        <w:t>“</w:t>
+      </w:r>
+      <w:r>
+        <w:rPr>
+          <w:lang w:val="en-GB"/>
+        </w:rPr>
+        <w:t>Hig</w:t>
+      </w:r>
+      <w:r>
+        <w:rPr>
+          <w:lang w:val="en-GB"/>
+        </w:rPr>
+        <w:t>h efficiency RL agent</w:t>
+      </w:r>
+      <w:r>
+        <w:rPr>
+          <w:lang w:val="en-GB"/>
+        </w:rPr>
+        <w:t>”</w:t>
       </w:r>
       <w:r>
         <w:rPr>
@@ -5692,7 +5617,7 @@
             <w:rPr/>
           </w:rPrChange>
         </w:rPr>
-        <w:instrText xml:space="preserve"> HYPERLINK "https://arxiv.org/pdf/1904.07802.pdf" </w:instrText>
+        <w:instrText xml:space="preserve"> HYPERLINK "https://arxiv.org/pdf/1908.11494.pdf" </w:instrText>
       </w:r>
       <w:r>
         <w:fldChar w:fldCharType="separate"/>
@@ -5702,7 +5627,7 @@
           <w:rStyle w:val="Lienhypertexte"/>
           <w:lang w:val="en-GB"/>
         </w:rPr>
-        <w:t>https://arxiv.org/pdf/1904.07802.pdf</w:t>
+        <w:t>https://arxiv.org/pdf/1908.11494.pdf</w:t>
       </w:r>
       <w:r>
         <w:rPr>
@@ -5722,31 +5647,13 @@
         <w:rPr>
           <w:lang w:val="en-GB"/>
         </w:rPr>
-        <w:t xml:space="preserve">P. Gulyaev, E. Elistratova, V. Konovalov, Y. Kuratov, L. Pugachef, M. Burtsev, 2020, </w:t>
-      </w:r>
-      <w:r>
-        <w:rPr>
-          <w:lang w:val="en-GB"/>
-        </w:rPr>
-        <w:t>“</w:t>
-      </w:r>
-      <w:r>
-        <w:rPr>
-          <w:lang w:val="en-GB"/>
-        </w:rPr>
-        <w:t xml:space="preserve"> Goal-Oriented Multi-Task BERT-Based Dialogue State Tracker</w:t>
-      </w:r>
-      <w:r>
-        <w:rPr>
-          <w:lang w:val="en-GB"/>
-        </w:rPr>
-        <w:t>”</w:t>
-      </w:r>
-      <w:r>
-        <w:rPr>
-          <w:lang w:val="en-GB"/>
-        </w:rPr>
-        <w:t xml:space="preserve">, </w:t>
+        <w:t>F. Parwej, 2013, "English Sentence Recognition using Artificial Neural Network through Mouse-based Gestures",</w:t>
+      </w:r>
+      <w:r>
+        <w:rPr>
+          <w:lang w:val="en-GB"/>
+        </w:rPr>
+        <w:t xml:space="preserve"> </w:t>
       </w:r>
       <w:r>
         <w:fldChar w:fldCharType="begin"/>
@@ -5758,6 +5665,139 @@
             <w:rPr/>
           </w:rPrChange>
         </w:rPr>
+        <w:instrText xml:space="preserve"> HYPERLINK "https://arxiv.org/ftp/arxiv/papers/1301/1301.4659.pdf" </w:instrText>
+      </w:r>
+      <w:r>
+        <w:fldChar w:fldCharType="separate"/>
+      </w:r>
+      <w:r>
+        <w:rPr>
+          <w:rStyle w:val="Lienhypertexte"/>
+          <w:lang w:val="en-GB"/>
+        </w:rPr>
+        <w:t>https://arxiv.org/ftp/arxiv/papers/1301/1301.4659.pdf</w:t>
+      </w:r>
+      <w:r>
+        <w:rPr>
+          <w:rStyle w:val="Lienhypertexte"/>
+          <w:lang w:val="en-GB"/>
+        </w:rPr>
+        <w:fldChar w:fldCharType="end"/>
+      </w:r>
+      <w:r>
+        <w:rPr>
+          <w:lang w:val="en-GB"/>
+        </w:rPr>
+        <w:t xml:space="preserve"> </w:t>
+      </w:r>
+    </w:p>
+    <w:p>
+      <w:pPr>
+        <w:rPr>
+          <w:rStyle w:val="Lienhypertexte"/>
+          <w:lang w:val="en-GB"/>
+        </w:rPr>
+      </w:pPr>
+      <w:r>
+        <w:rPr>
+          <w:lang w:val="en-GB"/>
+        </w:rPr>
+        <w:t>Q. Debard, J. S. Dibangoye, S. Canu and C. Wolf4, 2019, "Learning 3D Navigation Protocols on Touch Interfaces</w:t>
+      </w:r>
+      <w:r>
+        <w:rPr>
+          <w:lang w:val="en-GB"/>
+        </w:rPr>
+        <w:t xml:space="preserve"> </w:t>
+      </w:r>
+      <w:r>
+        <w:rPr>
+          <w:lang w:val="en-GB"/>
+        </w:rPr>
+        <w:t>with Cooperative Multi-Agent Reinforcement Learning"</w:t>
+      </w:r>
+      <w:r>
+        <w:rPr>
+          <w:lang w:val="en-GB"/>
+        </w:rPr>
+        <w:t xml:space="preserve">, </w:t>
+      </w:r>
+      <w:r>
+        <w:fldChar w:fldCharType="begin"/>
+      </w:r>
+      <w:r>
+        <w:rPr>
+          <w:lang w:val="en-GB"/>
+          <w:rPrChange w:id="461" w:author="Johnny Nguyen" w:date="2020-02-18T07:48:00Z">
+            <w:rPr/>
+          </w:rPrChange>
+        </w:rPr>
+        <w:instrText xml:space="preserve"> HYPERLINK "https://arxiv.org/pdf/1904.07802.pdf" </w:instrText>
+      </w:r>
+      <w:r>
+        <w:fldChar w:fldCharType="separate"/>
+      </w:r>
+      <w:r>
+        <w:rPr>
+          <w:rStyle w:val="Lienhypertexte"/>
+          <w:lang w:val="en-GB"/>
+        </w:rPr>
+        <w:t>https://arxiv.org/pdf/1904.07802.pdf</w:t>
+      </w:r>
+      <w:r>
+        <w:rPr>
+          <w:rStyle w:val="Lienhypertexte"/>
+          <w:lang w:val="en-GB"/>
+        </w:rPr>
+        <w:fldChar w:fldCharType="end"/>
+      </w:r>
+    </w:p>
+    <w:p>
+      <w:pPr>
+        <w:rPr>
+          <w:lang w:val="en-GB"/>
+        </w:rPr>
+      </w:pPr>
+      <w:r>
+        <w:rPr>
+          <w:lang w:val="en-GB"/>
+        </w:rPr>
+        <w:t xml:space="preserve">P. Gulyaev, E. Elistratova, V. Konovalov, Y. Kuratov, L. Pugachef, M. Burtsev, 2020, </w:t>
+      </w:r>
+      <w:r>
+        <w:rPr>
+          <w:lang w:val="en-GB"/>
+        </w:rPr>
+        <w:t>“</w:t>
+      </w:r>
+      <w:r>
+        <w:rPr>
+          <w:lang w:val="en-GB"/>
+        </w:rPr>
+        <w:t xml:space="preserve"> Goal-Oriented Multi-Task BERT-Based Dialogue State Tracker</w:t>
+      </w:r>
+      <w:r>
+        <w:rPr>
+          <w:lang w:val="en-GB"/>
+        </w:rPr>
+        <w:t>”</w:t>
+      </w:r>
+      <w:r>
+        <w:rPr>
+          <w:lang w:val="en-GB"/>
+        </w:rPr>
+        <w:t xml:space="preserve">, </w:t>
+      </w:r>
+      <w:r>
+        <w:fldChar w:fldCharType="begin"/>
+      </w:r>
+      <w:r>
+        <w:rPr>
+          <w:lang w:val="en-GB"/>
+          <w:rPrChange w:id="462" w:author="Johnny Nguyen" w:date="2020-02-18T07:48:00Z">
+            <w:rPr/>
+          </w:rPrChange>
+        </w:rPr>
         <w:instrText xml:space="preserve"> HYPERLINK "https://arxiv.org/pdf/2002.02450.pdf" </w:instrText>
       </w:r>
       <w:r>
@@ -5839,7 +5879,7 @@
       <w:r>
         <w:rPr>
           <w:lang w:val="en-GB"/>
-          <w:rPrChange w:id="461" w:author="Johnny Nguyen" w:date="2020-02-18T07:48:00Z">
+          <w:rPrChange w:id="463" w:author="Johnny Nguyen" w:date="2020-02-18T07:48:00Z">
             <w:rPr/>
           </w:rPrChange>
         </w:rPr>

</xml_diff>

<commit_message>
#8 Third part to explain experiments in report
</commit_message>
<xml_diff>
--- a/SAI_report.docx
+++ b/SAI_report.docx
@@ -4908,33 +4908,52 @@
           <w:t>.</w:t>
         </w:r>
       </w:ins>
-      <w:bookmarkStart w:id="453" w:name="_GoBack"/>
-      <w:bookmarkEnd w:id="453"/>
-    </w:p>
-    <w:p>
-      <w:pPr>
-        <w:rPr>
-          <w:lang w:val="en-GB"/>
-        </w:rPr>
-      </w:pPr>
-      <w:r>
-        <w:rPr>
-          <w:lang w:val="en-GB"/>
-        </w:rPr>
-        <w:t>Compare a command on cortana an</w:t>
-      </w:r>
-      <w:r>
-        <w:rPr>
-          <w:lang w:val="en-GB"/>
-        </w:rPr>
-        <w:t>d</w:t>
-      </w:r>
-      <w:r>
-        <w:rPr>
-          <w:lang w:val="en-GB"/>
-        </w:rPr>
-        <w:t xml:space="preserve"> sai</w:t>
-      </w:r>
+    </w:p>
+    <w:p>
+      <w:pPr>
+        <w:rPr>
+          <w:del w:id="453" w:author="Johnny Nguyen" w:date="2020-02-24T20:56:00Z"/>
+          <w:lang w:val="en-GB"/>
+        </w:rPr>
+      </w:pPr>
+      <w:del w:id="454" w:author="Johnny Nguyen" w:date="2020-02-24T20:56:00Z">
+        <w:r>
+          <w:rPr>
+            <w:lang w:val="en-GB"/>
+          </w:rPr>
+          <w:delText>Compare a command on cortana an</w:delText>
+        </w:r>
+        <w:r>
+          <w:rPr>
+            <w:lang w:val="en-GB"/>
+          </w:rPr>
+          <w:delText>d</w:delText>
+        </w:r>
+        <w:r>
+          <w:rPr>
+            <w:lang w:val="en-GB"/>
+          </w:rPr>
+          <w:delText xml:space="preserve"> sai</w:delText>
+        </w:r>
+      </w:del>
+    </w:p>
+    <w:p>
+      <w:pPr>
+        <w:rPr>
+          <w:ins w:id="455" w:author="Johnny Nguyen" w:date="2020-02-24T20:56:00Z"/>
+          <w:lang w:val="en-GB"/>
+        </w:rPr>
+      </w:pPr>
+      <w:ins w:id="456" w:author="Johnny Nguyen" w:date="2020-02-24T20:56:00Z">
+        <w:r>
+          <w:rPr>
+            <w:lang w:val="en-GB"/>
+          </w:rPr>
+          <w:t>To compare the power used by the two method we need to find a library to test that on Python.</w:t>
+        </w:r>
+        <w:bookmarkStart w:id="457" w:name="_GoBack"/>
+        <w:bookmarkEnd w:id="457"/>
+      </w:ins>
     </w:p>
     <w:p>
       <w:pPr>
@@ -4981,560 +5000,6 @@
           <w:lang w:val="en-GB"/>
         </w:rPr>
       </w:pPr>
-      <w:r>
-        <w:fldChar w:fldCharType="begin"/>
-      </w:r>
-      <w:r>
-        <w:rPr>
-          <w:lang w:val="en-GB"/>
-          <w:rPrChange w:id="454" w:author="Johnny Nguyen" w:date="2020-02-18T07:48:00Z">
-            <w:rPr/>
-          </w:rPrChange>
-        </w:rPr>
-        <w:instrText xml:space="preserve"> HYPERLINK "https://arxiv.org/pdf/2002.01359.pdf" </w:instrText>
-      </w:r>
-      <w:r>
-        <w:fldChar w:fldCharType="separate"/>
-      </w:r>
-      <w:r>
-        <w:rPr>
-          <w:rStyle w:val="Lienhypertexte"/>
-          <w:lang w:val="en-GB"/>
-        </w:rPr>
-        <w:t>https://arxiv.org/pdf/2002.01359.pdf</w:t>
-      </w:r>
-      <w:r>
-        <w:rPr>
-          <w:rStyle w:val="Lienhypertexte"/>
-          <w:lang w:val="en-GB"/>
-        </w:rPr>
-        <w:fldChar w:fldCharType="end"/>
-      </w:r>
-    </w:p>
-    <w:p>
-      <w:pPr>
-        <w:rPr>
-          <w:lang w:val="en-GB"/>
-        </w:rPr>
-      </w:pPr>
-      <w:r>
-        <w:rPr>
-          <w:lang w:val="en-GB"/>
-        </w:rPr>
-        <w:t>Compare commands to cortana</w:t>
-      </w:r>
-    </w:p>
-    <w:p>
-      <w:pPr>
-        <w:rPr>
-          <w:lang w:val="en-GB"/>
-        </w:rPr>
-      </w:pPr>
-      <w:r>
-        <w:rPr>
-          <w:lang w:val="en-GB"/>
-        </w:rPr>
-        <w:t>Discussion</w:t>
-      </w:r>
-    </w:p>
-    <w:p>
-      <w:pPr>
-        <w:rPr>
-          <w:lang w:val="en-GB"/>
-        </w:rPr>
-      </w:pPr>
-      <w:r>
-        <w:rPr>
-          <w:lang w:val="en-GB"/>
-        </w:rPr>
-        <w:lastRenderedPageBreak/>
-        <w:t>How the results compare to what you expected, why ?</w:t>
-      </w:r>
-    </w:p>
-    <w:p>
-      <w:pPr>
-        <w:rPr>
-          <w:lang w:val="en-GB"/>
-        </w:rPr>
-      </w:pPr>
-      <w:r>
-        <w:rPr>
-          <w:lang w:val="en-GB"/>
-        </w:rPr>
-        <w:t>How the results compare to other researchers, why ?</w:t>
-      </w:r>
-    </w:p>
-    <w:p>
-      <w:pPr>
-        <w:rPr>
-          <w:lang w:val="en-GB"/>
-        </w:rPr>
-      </w:pPr>
-      <w:r>
-        <w:rPr>
-          <w:lang w:val="en-GB"/>
-        </w:rPr>
-        <w:t>What question, we need to ask next ?</w:t>
-      </w:r>
-    </w:p>
-    <w:p>
-      <w:pPr>
-        <w:rPr>
-          <w:lang w:val="en-GB"/>
-        </w:rPr>
-      </w:pPr>
-      <w:r>
-        <w:rPr>
-          <w:lang w:val="en-GB"/>
-        </w:rPr>
-        <w:t>Find something useful the researcher readers can learn about the work</w:t>
-      </w:r>
-    </w:p>
-    <w:p>
-      <w:pPr>
-        <w:rPr>
-          <w:lang w:val="en-GB"/>
-        </w:rPr>
-      </w:pPr>
-      <w:r>
-        <w:rPr>
-          <w:lang w:val="en-GB"/>
-        </w:rPr>
-        <w:t>Future Work</w:t>
-      </w:r>
-    </w:p>
-    <w:p>
-      <w:pPr>
-        <w:rPr>
-          <w:lang w:val="en-GB"/>
-        </w:rPr>
-      </w:pPr>
-      <w:r>
-        <w:rPr>
-          <w:lang w:val="en-GB"/>
-        </w:rPr>
-        <w:t>Try to launch the SAI everytime the computer is up</w:t>
-      </w:r>
-    </w:p>
-    <w:p>
-      <w:pPr>
-        <w:rPr>
-          <w:lang w:val="en-GB"/>
-        </w:rPr>
-      </w:pPr>
-      <w:r>
-        <w:rPr>
-          <w:lang w:val="en-GB"/>
-        </w:rPr>
-        <w:t>Generate a voice to communicate with SAI</w:t>
-      </w:r>
-    </w:p>
-    <w:p>
-      <w:pPr>
-        <w:rPr>
-          <w:lang w:val="en-GB"/>
-        </w:rPr>
-      </w:pPr>
-      <w:r>
-        <w:rPr>
-          <w:lang w:val="en-GB"/>
-        </w:rPr>
-        <w:t>Create a profil for each person who talk (voice recognition by person)</w:t>
-      </w:r>
-    </w:p>
-    <w:p>
-      <w:pPr>
-        <w:rPr>
-          <w:lang w:val="en-GB"/>
-        </w:rPr>
-      </w:pPr>
-    </w:p>
-    <w:p>
-      <w:r>
-        <w:t>References/Bibliography</w:t>
-      </w:r>
-    </w:p>
-    <w:p>
-      <w:r>
-        <w:t>J.P. Laumond,</w:t>
-      </w:r>
-      <w:r>
-        <w:t xml:space="preserve"> 2019,</w:t>
-      </w:r>
-      <w:r>
-        <w:t xml:space="preserve"> </w:t>
-      </w:r>
-      <w:r>
-        <w:t>“</w:t>
-      </w:r>
-      <w:r>
-        <w:t xml:space="preserve">robotique et </w:t>
-      </w:r>
-      <w:r>
-        <w:t>intelligence artificielle parlons-en</w:t>
-      </w:r>
-      <w:r>
-        <w:t> »</w:t>
-      </w:r>
-      <w:r>
-        <w:t xml:space="preserve">, </w:t>
-      </w:r>
-      <w:hyperlink r:id="rId5" w:history="1">
-        <w:r>
-          <w:rPr>
-            <w:rStyle w:val="Lienhypertexte"/>
-          </w:rPr>
-          <w:t>https://lejournal.cnrs.fr/billets/robotique-et-intelligence-artificielle-parlons-en</w:t>
-        </w:r>
-      </w:hyperlink>
-    </w:p>
-    <w:p>
-      <w:pPr>
-        <w:rPr>
-          <w:rStyle w:val="Lienhypertexte"/>
-        </w:rPr>
-      </w:pPr>
-      <w:r>
-        <w:t xml:space="preserve">J. Cassel and C. Pelachaud, </w:t>
-      </w:r>
-      <w:r>
-        <w:t xml:space="preserve">2019, </w:t>
-      </w:r>
-      <w:r>
-        <w:t>« </w:t>
-      </w:r>
-      <w:r>
-        <w:t>Pourquoi les assistants virtuels ont besoin d</w:t>
-      </w:r>
-      <w:r>
-        <w:t>’</w:t>
-      </w:r>
-      <w:r>
-        <w:t>un corps</w:t>
-      </w:r>
-      <w:r>
-        <w:t> »</w:t>
-      </w:r>
-      <w:r>
-        <w:t xml:space="preserve">, </w:t>
-      </w:r>
-      <w:hyperlink r:id="rId6" w:history="1">
-        <w:r>
-          <w:rPr>
-            <w:rStyle w:val="Lienhypertexte"/>
-          </w:rPr>
-          <w:t>https://lejournal.cnrs.fr/billets/pourquoi-les-assistants-virtuels-ont-besoin-dun-corps</w:t>
-        </w:r>
-      </w:hyperlink>
-      <w:r>
-        <w:rPr>
-          <w:rStyle w:val="Lienhypertexte"/>
-        </w:rPr>
-        <w:t xml:space="preserve"> </w:t>
-      </w:r>
-    </w:p>
-    <w:p>
-      <w:r>
-        <w:t xml:space="preserve">L. Julia, </w:t>
-      </w:r>
-      <w:r>
-        <w:t>« </w:t>
-      </w:r>
-      <w:r>
-        <w:t>L</w:t>
-      </w:r>
-      <w:r>
-        <w:t>’</w:t>
-      </w:r>
-      <w:r>
-        <w:t>intelligence artificielle n</w:t>
-      </w:r>
-      <w:r>
-        <w:t>’</w:t>
-      </w:r>
-      <w:r>
-        <w:t>existe pas</w:t>
-      </w:r>
-      <w:r>
-        <w:t> »</w:t>
-      </w:r>
-      <w:r>
-        <w:t xml:space="preserve">, 2019, </w:t>
-      </w:r>
-      <w:hyperlink r:id="rId7" w:history="1">
-        <w:r>
-          <w:rPr>
-            <w:rStyle w:val="Lienhypertexte"/>
-          </w:rPr>
-          <w:t>https://www.journaldugeek.com/dossier/lintelligence-artificielle-nexiste-interview-de-luc-julia-cocreateur-de-siri/</w:t>
-        </w:r>
-      </w:hyperlink>
-    </w:p>
-    <w:p>
-      <w:pPr>
-        <w:rPr>
-          <w:lang w:val="en-GB"/>
-        </w:rPr>
-      </w:pPr>
-      <w:r>
-        <w:rPr>
-          <w:lang w:val="en-GB"/>
-        </w:rPr>
-        <w:t xml:space="preserve">Maria A. Zuluaga, </w:t>
-      </w:r>
-      <w:r>
-        <w:rPr>
-          <w:lang w:val="en-GB"/>
-        </w:rPr>
-        <w:t>« </w:t>
-      </w:r>
-      <w:r>
-        <w:rPr>
-          <w:lang w:val="en-GB"/>
-        </w:rPr>
-        <w:t>DeepIGeoS</w:t>
-      </w:r>
-      <w:r>
-        <w:rPr>
-          <w:lang w:val="en-GB"/>
-        </w:rPr>
-        <w:t> »</w:t>
-      </w:r>
-      <w:r>
-        <w:rPr>
-          <w:lang w:val="en-GB"/>
-        </w:rPr>
-        <w:t xml:space="preserve">, 2017, </w:t>
-      </w:r>
-      <w:r>
-        <w:rPr>
-          <w:lang w:val="en-GB"/>
-        </w:rPr>
-        <w:t xml:space="preserve"> </w:t>
-      </w:r>
-      <w:r>
-        <w:fldChar w:fldCharType="begin"/>
-      </w:r>
-      <w:r>
-        <w:rPr>
-          <w:lang w:val="en-GB"/>
-          <w:rPrChange w:id="455" w:author="Johnny Nguyen" w:date="2020-02-18T07:48:00Z">
-            <w:rPr/>
-          </w:rPrChange>
-        </w:rPr>
-        <w:instrText xml:space="preserve"> HYPERLINK "https://arxiv.org/abs/1707.00652" </w:instrText>
-      </w:r>
-      <w:r>
-        <w:fldChar w:fldCharType="separate"/>
-      </w:r>
-      <w:r>
-        <w:rPr>
-          <w:rStyle w:val="Lienhypertexte"/>
-          <w:lang w:val="en-GB"/>
-        </w:rPr>
-        <w:t>https://arxiv.org/abs/1707.00652</w:t>
-      </w:r>
-      <w:r>
-        <w:rPr>
-          <w:rStyle w:val="Lienhypertexte"/>
-          <w:lang w:val="en-GB"/>
-        </w:rPr>
-        <w:fldChar w:fldCharType="end"/>
-      </w:r>
-    </w:p>
-    <w:p>
-      <w:pPr>
-        <w:rPr>
-          <w:rStyle w:val="Lienhypertexte"/>
-          <w:lang w:val="en-GB"/>
-        </w:rPr>
-      </w:pPr>
-      <w:r>
-        <w:rPr>
-          <w:lang w:val="en-GB"/>
-        </w:rPr>
-        <w:t>A. Sarkar,</w:t>
-      </w:r>
-      <w:r>
-        <w:rPr>
-          <w:lang w:val="en-GB"/>
-        </w:rPr>
-        <w:t xml:space="preserve"> 2018, </w:t>
-      </w:r>
-      <w:r>
-        <w:rPr>
-          <w:lang w:val="en-GB"/>
-        </w:rPr>
-        <w:t xml:space="preserve"> </w:t>
-      </w:r>
-      <w:r>
-        <w:rPr>
-          <w:lang w:val="en-GB"/>
-        </w:rPr>
-        <w:t>“</w:t>
-      </w:r>
-      <w:r>
-        <w:rPr>
-          <w:lang w:val="en-GB"/>
-        </w:rPr>
-        <w:t>A Brandom-ian view of Reinf</w:t>
-      </w:r>
-      <w:r>
-        <w:rPr>
-          <w:lang w:val="en-GB"/>
-        </w:rPr>
-        <w:t>orcement Learning towards strong-AI</w:t>
-      </w:r>
-      <w:r>
-        <w:rPr>
-          <w:lang w:val="en-GB"/>
-        </w:rPr>
-        <w:t>”</w:t>
-      </w:r>
-      <w:r>
-        <w:rPr>
-          <w:lang w:val="en-GB"/>
-        </w:rPr>
-        <w:t>,</w:t>
-      </w:r>
-      <w:r>
-        <w:rPr>
-          <w:lang w:val="en-GB"/>
-        </w:rPr>
-        <w:t xml:space="preserve"> </w:t>
-      </w:r>
-      <w:r>
-        <w:fldChar w:fldCharType="begin"/>
-      </w:r>
-      <w:r>
-        <w:rPr>
-          <w:lang w:val="en-GB"/>
-          <w:rPrChange w:id="456" w:author="Johnny Nguyen" w:date="2020-02-18T07:48:00Z">
-            <w:rPr/>
-          </w:rPrChange>
-        </w:rPr>
-        <w:instrText xml:space="preserve"> HYPERLINK "https://arxiv.org/abs/1803.02912" </w:instrText>
-      </w:r>
-      <w:r>
-        <w:fldChar w:fldCharType="separate"/>
-      </w:r>
-      <w:r>
-        <w:rPr>
-          <w:rStyle w:val="Lienhypertexte"/>
-          <w:lang w:val="en-GB"/>
-        </w:rPr>
-        <w:t>https://arxiv.org/abs/1803.02912</w:t>
-      </w:r>
-      <w:r>
-        <w:rPr>
-          <w:rStyle w:val="Lienhypertexte"/>
-          <w:lang w:val="en-GB"/>
-        </w:rPr>
-        <w:fldChar w:fldCharType="end"/>
-      </w:r>
-    </w:p>
-    <w:p>
-      <w:pPr>
-        <w:rPr>
-          <w:lang w:val="en-GB"/>
-        </w:rPr>
-      </w:pPr>
-      <w:r>
-        <w:rPr>
-          <w:lang w:val="en-GB"/>
-        </w:rPr>
-        <w:t xml:space="preserve">A. Knight, 2019, </w:t>
-      </w:r>
-      <w:r>
-        <w:rPr>
-          <w:lang w:val="en-GB"/>
-        </w:rPr>
-        <w:t>“</w:t>
-      </w:r>
-      <w:r>
-        <w:rPr>
-          <w:lang w:val="en-GB"/>
-        </w:rPr>
-        <w:t>Refuting strong AI: Why consciousness cannot be algorithmic</w:t>
-      </w:r>
-      <w:r>
-        <w:rPr>
-          <w:lang w:val="en-GB"/>
-        </w:rPr>
-        <w:t>”</w:t>
-      </w:r>
-      <w:r>
-        <w:rPr>
-          <w:lang w:val="en-GB"/>
-        </w:rPr>
-        <w:t xml:space="preserve">, </w:t>
-      </w:r>
-      <w:r>
-        <w:fldChar w:fldCharType="begin"/>
-      </w:r>
-      <w:r>
-        <w:rPr>
-          <w:lang w:val="en-GB"/>
-          <w:rPrChange w:id="457" w:author="Johnny Nguyen" w:date="2020-02-18T07:48:00Z">
-            <w:rPr/>
-          </w:rPrChange>
-        </w:rPr>
-        <w:instrText xml:space="preserve"> HYPERLINK "https://arxiv.org/ftp/arxiv/papers/1906/1906.10177.pdf" </w:instrText>
-      </w:r>
-      <w:r>
-        <w:fldChar w:fldCharType="separate"/>
-      </w:r>
-      <w:r>
-        <w:rPr>
-          <w:rStyle w:val="Lienhypertexte"/>
-          <w:lang w:val="en-GB"/>
-        </w:rPr>
-        <w:t>https://arxiv.org/ftp/arxiv/papers/1906/1906.10177.pdf</w:t>
-      </w:r>
-      <w:r>
-        <w:rPr>
-          <w:rStyle w:val="Lienhypertexte"/>
-          <w:lang w:val="en-GB"/>
-        </w:rPr>
-        <w:fldChar w:fldCharType="end"/>
-      </w:r>
-    </w:p>
-    <w:p>
-      <w:pPr>
-        <w:rPr>
-          <w:lang w:val="en-GB"/>
-        </w:rPr>
-      </w:pPr>
-      <w:r>
-        <w:rPr>
-          <w:lang w:val="en-GB"/>
-        </w:rPr>
-        <w:t xml:space="preserve">B. Lubars, Chenhao Tan, 2019, </w:t>
-      </w:r>
-      <w:r>
-        <w:rPr>
-          <w:lang w:val="en-GB"/>
-        </w:rPr>
-        <w:t>“</w:t>
-      </w:r>
-      <w:r>
-        <w:rPr>
-          <w:lang w:val="en-GB"/>
-        </w:rPr>
-        <w:t>Ask what AI can do, but what  AI should do: towards a framework of task delegability</w:t>
-      </w:r>
-      <w:r>
-        <w:rPr>
-          <w:lang w:val="en-GB"/>
-        </w:rPr>
-        <w:t>”</w:t>
-      </w:r>
-      <w:r>
-        <w:rPr>
-          <w:lang w:val="en-GB"/>
-        </w:rPr>
-        <w:t xml:space="preserve">, </w:t>
-      </w:r>
       <w:r>
         <w:fldChar w:fldCharType="begin"/>
       </w:r>
@@ -5545,7 +5010,7 @@
             <w:rPr/>
           </w:rPrChange>
         </w:rPr>
-        <w:instrText xml:space="preserve"> HYPERLINK "https://arxiv.org/pdf/1902.03245v1.pdf" </w:instrText>
+        <w:instrText xml:space="preserve"> HYPERLINK "https://arxiv.org/pdf/2002.01359.pdf" </w:instrText>
       </w:r>
       <w:r>
         <w:fldChar w:fldCharType="separate"/>
@@ -5555,7 +5020,7 @@
           <w:rStyle w:val="Lienhypertexte"/>
           <w:lang w:val="en-GB"/>
         </w:rPr>
-        <w:t>https://arxiv.org/pdf/1902.03245v1.pdf</w:t>
+        <w:t>https://arxiv.org/pdf/2002.01359.pdf</w:t>
       </w:r>
       <w:r>
         <w:rPr>
@@ -5575,37 +5040,296 @@
         <w:rPr>
           <w:lang w:val="en-GB"/>
         </w:rPr>
-        <w:t xml:space="preserve">J. Liu, X. Gu, D. Zhang, S. Liu, 2019, </w:t>
-      </w:r>
-      <w:r>
-        <w:rPr>
-          <w:lang w:val="en-GB"/>
-        </w:rPr>
+        <w:t>Compare commands to cortana</w:t>
+      </w:r>
+    </w:p>
+    <w:p>
+      <w:pPr>
+        <w:rPr>
+          <w:lang w:val="en-GB"/>
+        </w:rPr>
+      </w:pPr>
+      <w:r>
+        <w:rPr>
+          <w:lang w:val="en-GB"/>
+        </w:rPr>
+        <w:lastRenderedPageBreak/>
+        <w:t>Discussion</w:t>
+      </w:r>
+    </w:p>
+    <w:p>
+      <w:pPr>
+        <w:rPr>
+          <w:lang w:val="en-GB"/>
+        </w:rPr>
+      </w:pPr>
+      <w:r>
+        <w:rPr>
+          <w:lang w:val="en-GB"/>
+        </w:rPr>
+        <w:t>How the results compare to what you expected, why ?</w:t>
+      </w:r>
+    </w:p>
+    <w:p>
+      <w:pPr>
+        <w:rPr>
+          <w:lang w:val="en-GB"/>
+        </w:rPr>
+      </w:pPr>
+      <w:r>
+        <w:rPr>
+          <w:lang w:val="en-GB"/>
+        </w:rPr>
+        <w:t>How the results compare to other researchers, why ?</w:t>
+      </w:r>
+    </w:p>
+    <w:p>
+      <w:pPr>
+        <w:rPr>
+          <w:lang w:val="en-GB"/>
+        </w:rPr>
+      </w:pPr>
+      <w:r>
+        <w:rPr>
+          <w:lang w:val="en-GB"/>
+        </w:rPr>
+        <w:t>What question, we need to ask next ?</w:t>
+      </w:r>
+    </w:p>
+    <w:p>
+      <w:pPr>
+        <w:rPr>
+          <w:lang w:val="en-GB"/>
+        </w:rPr>
+      </w:pPr>
+      <w:r>
+        <w:rPr>
+          <w:lang w:val="en-GB"/>
+        </w:rPr>
+        <w:t>Find something useful the researcher readers can learn about the work</w:t>
+      </w:r>
+    </w:p>
+    <w:p>
+      <w:pPr>
+        <w:rPr>
+          <w:lang w:val="en-GB"/>
+        </w:rPr>
+      </w:pPr>
+      <w:r>
+        <w:rPr>
+          <w:lang w:val="en-GB"/>
+        </w:rPr>
+        <w:t>Future Work</w:t>
+      </w:r>
+    </w:p>
+    <w:p>
+      <w:pPr>
+        <w:rPr>
+          <w:lang w:val="en-GB"/>
+        </w:rPr>
+      </w:pPr>
+      <w:r>
+        <w:rPr>
+          <w:lang w:val="en-GB"/>
+        </w:rPr>
+        <w:t>Try to launch the SAI everytime the computer is up</w:t>
+      </w:r>
+    </w:p>
+    <w:p>
+      <w:pPr>
+        <w:rPr>
+          <w:lang w:val="en-GB"/>
+        </w:rPr>
+      </w:pPr>
+      <w:r>
+        <w:rPr>
+          <w:lang w:val="en-GB"/>
+        </w:rPr>
+        <w:t>Generate a voice to communicate with SAI</w:t>
+      </w:r>
+    </w:p>
+    <w:p>
+      <w:pPr>
+        <w:rPr>
+          <w:lang w:val="en-GB"/>
+        </w:rPr>
+      </w:pPr>
+      <w:r>
+        <w:rPr>
+          <w:lang w:val="en-GB"/>
+        </w:rPr>
+        <w:t>Create a profil for each person who talk (voice recognition by person)</w:t>
+      </w:r>
+    </w:p>
+    <w:p>
+      <w:pPr>
+        <w:rPr>
+          <w:lang w:val="en-GB"/>
+        </w:rPr>
+      </w:pPr>
+    </w:p>
+    <w:p>
+      <w:r>
+        <w:t>References/Bibliography</w:t>
+      </w:r>
+    </w:p>
+    <w:p>
+      <w:r>
+        <w:t>J.P. Laumond,</w:t>
+      </w:r>
+      <w:r>
+        <w:t xml:space="preserve"> 2019,</w:t>
+      </w:r>
+      <w:r>
+        <w:t xml:space="preserve"> </w:t>
+      </w:r>
+      <w:r>
         <w:t>“</w:t>
       </w:r>
       <w:r>
-        <w:rPr>
-          <w:lang w:val="en-GB"/>
-        </w:rPr>
-        <w:t>Hig</w:t>
-      </w:r>
-      <w:r>
-        <w:rPr>
-          <w:lang w:val="en-GB"/>
-        </w:rPr>
-        <w:t>h efficiency RL agent</w:t>
-      </w:r>
-      <w:r>
-        <w:rPr>
-          <w:lang w:val="en-GB"/>
-        </w:rPr>
-        <w:t>”</w:t>
-      </w:r>
-      <w:r>
-        <w:rPr>
-          <w:lang w:val="en-GB"/>
-        </w:rPr>
+        <w:t xml:space="preserve">robotique et </w:t>
+      </w:r>
+      <w:r>
+        <w:t>intelligence artificielle parlons-en</w:t>
+      </w:r>
+      <w:r>
+        <w:t> »</w:t>
+      </w:r>
+      <w:r>
         <w:t xml:space="preserve">, </w:t>
+      </w:r>
+      <w:hyperlink r:id="rId5" w:history="1">
+        <w:r>
+          <w:rPr>
+            <w:rStyle w:val="Lienhypertexte"/>
+          </w:rPr>
+          <w:t>https://lejournal.cnrs.fr/billets/robotique-et-intelligence-artificielle-parlons-en</w:t>
+        </w:r>
+      </w:hyperlink>
+    </w:p>
+    <w:p>
+      <w:pPr>
+        <w:rPr>
+          <w:rStyle w:val="Lienhypertexte"/>
+        </w:rPr>
+      </w:pPr>
+      <w:r>
+        <w:t xml:space="preserve">J. Cassel and C. Pelachaud, </w:t>
+      </w:r>
+      <w:r>
+        <w:t xml:space="preserve">2019, </w:t>
+      </w:r>
+      <w:r>
+        <w:t>« </w:t>
+      </w:r>
+      <w:r>
+        <w:t>Pourquoi les assistants virtuels ont besoin d</w:t>
+      </w:r>
+      <w:r>
+        <w:t>’</w:t>
+      </w:r>
+      <w:r>
+        <w:t>un corps</w:t>
+      </w:r>
+      <w:r>
+        <w:t> »</w:t>
+      </w:r>
+      <w:r>
+        <w:t xml:space="preserve">, </w:t>
+      </w:r>
+      <w:hyperlink r:id="rId6" w:history="1">
+        <w:r>
+          <w:rPr>
+            <w:rStyle w:val="Lienhypertexte"/>
+          </w:rPr>
+          <w:t>https://lejournal.cnrs.fr/billets/pourquoi-les-assistants-virtuels-ont-besoin-dun-corps</w:t>
+        </w:r>
+      </w:hyperlink>
+      <w:r>
+        <w:rPr>
+          <w:rStyle w:val="Lienhypertexte"/>
+        </w:rPr>
+        <w:t xml:space="preserve"> </w:t>
+      </w:r>
+    </w:p>
+    <w:p>
+      <w:r>
+        <w:t xml:space="preserve">L. Julia, </w:t>
+      </w:r>
+      <w:r>
+        <w:t>« </w:t>
+      </w:r>
+      <w:r>
+        <w:t>L</w:t>
+      </w:r>
+      <w:r>
+        <w:t>’</w:t>
+      </w:r>
+      <w:r>
+        <w:t>intelligence artificielle n</w:t>
+      </w:r>
+      <w:r>
+        <w:t>’</w:t>
+      </w:r>
+      <w:r>
+        <w:t>existe pas</w:t>
+      </w:r>
+      <w:r>
+        <w:t> »</w:t>
+      </w:r>
+      <w:r>
+        <w:t xml:space="preserve">, 2019, </w:t>
+      </w:r>
+      <w:hyperlink r:id="rId7" w:history="1">
+        <w:r>
+          <w:rPr>
+            <w:rStyle w:val="Lienhypertexte"/>
+          </w:rPr>
+          <w:t>https://www.journaldugeek.com/dossier/lintelligence-artificielle-nexiste-interview-de-luc-julia-cocreateur-de-siri/</w:t>
+        </w:r>
+      </w:hyperlink>
+    </w:p>
+    <w:p>
+      <w:pPr>
+        <w:rPr>
+          <w:lang w:val="en-GB"/>
+        </w:rPr>
+      </w:pPr>
+      <w:r>
+        <w:rPr>
+          <w:lang w:val="en-GB"/>
+        </w:rPr>
+        <w:t xml:space="preserve">Maria A. Zuluaga, </w:t>
+      </w:r>
+      <w:r>
+        <w:rPr>
+          <w:lang w:val="en-GB"/>
+        </w:rPr>
+        <w:t>« </w:t>
+      </w:r>
+      <w:r>
+        <w:rPr>
+          <w:lang w:val="en-GB"/>
+        </w:rPr>
+        <w:t>DeepIGeoS</w:t>
+      </w:r>
+      <w:r>
+        <w:rPr>
+          <w:lang w:val="en-GB"/>
+        </w:rPr>
+        <w:t> »</w:t>
+      </w:r>
+      <w:r>
+        <w:rPr>
+          <w:lang w:val="en-GB"/>
+        </w:rPr>
+        <w:t xml:space="preserve">, 2017, </w:t>
+      </w:r>
+      <w:r>
+        <w:rPr>
+          <w:lang w:val="en-GB"/>
+        </w:rPr>
+        <w:t xml:space="preserve"> </w:t>
       </w:r>
       <w:r>
         <w:fldChar w:fldCharType="begin"/>
@@ -5617,7 +5341,7 @@
             <w:rPr/>
           </w:rPrChange>
         </w:rPr>
-        <w:instrText xml:space="preserve"> HYPERLINK "https://arxiv.org/pdf/1908.11494.pdf" </w:instrText>
+        <w:instrText xml:space="preserve"> HYPERLINK "https://arxiv.org/abs/1707.00652" </w:instrText>
       </w:r>
       <w:r>
         <w:fldChar w:fldCharType="separate"/>
@@ -5627,7 +5351,7 @@
           <w:rStyle w:val="Lienhypertexte"/>
           <w:lang w:val="en-GB"/>
         </w:rPr>
-        <w:t>https://arxiv.org/pdf/1908.11494.pdf</w:t>
+        <w:t>https://arxiv.org/abs/1707.00652</w:t>
       </w:r>
       <w:r>
         <w:rPr>
@@ -5640,14 +5364,57 @@
     <w:p>
       <w:pPr>
         <w:rPr>
-          <w:lang w:val="en-GB"/>
-        </w:rPr>
-      </w:pPr>
-      <w:r>
-        <w:rPr>
-          <w:lang w:val="en-GB"/>
-        </w:rPr>
-        <w:t>F. Parwej, 2013, "English Sentence Recognition using Artificial Neural Network through Mouse-based Gestures",</w:t>
+          <w:rStyle w:val="Lienhypertexte"/>
+          <w:lang w:val="en-GB"/>
+        </w:rPr>
+      </w:pPr>
+      <w:r>
+        <w:rPr>
+          <w:lang w:val="en-GB"/>
+        </w:rPr>
+        <w:t>A. Sarkar,</w:t>
+      </w:r>
+      <w:r>
+        <w:rPr>
+          <w:lang w:val="en-GB"/>
+        </w:rPr>
+        <w:t xml:space="preserve"> 2018, </w:t>
+      </w:r>
+      <w:r>
+        <w:rPr>
+          <w:lang w:val="en-GB"/>
+        </w:rPr>
+        <w:t xml:space="preserve"> </w:t>
+      </w:r>
+      <w:r>
+        <w:rPr>
+          <w:lang w:val="en-GB"/>
+        </w:rPr>
+        <w:t>“</w:t>
+      </w:r>
+      <w:r>
+        <w:rPr>
+          <w:lang w:val="en-GB"/>
+        </w:rPr>
+        <w:t>A Brandom-ian view of Reinf</w:t>
+      </w:r>
+      <w:r>
+        <w:rPr>
+          <w:lang w:val="en-GB"/>
+        </w:rPr>
+        <w:t>orcement Learning towards strong-AI</w:t>
+      </w:r>
+      <w:r>
+        <w:rPr>
+          <w:lang w:val="en-GB"/>
+        </w:rPr>
+        <w:t>”</w:t>
+      </w:r>
+      <w:r>
+        <w:rPr>
+          <w:lang w:val="en-GB"/>
+        </w:rPr>
+        <w:t>,</w:t>
       </w:r>
       <w:r>
         <w:rPr>
@@ -5665,7 +5432,7 @@
             <w:rPr/>
           </w:rPrChange>
         </w:rPr>
-        <w:instrText xml:space="preserve"> HYPERLINK "https://arxiv.org/ftp/arxiv/papers/1301/1301.4659.pdf" </w:instrText>
+        <w:instrText xml:space="preserve"> HYPERLINK "https://arxiv.org/abs/1803.02912" </w:instrText>
       </w:r>
       <w:r>
         <w:fldChar w:fldCharType="separate"/>
@@ -5675,7 +5442,7 @@
           <w:rStyle w:val="Lienhypertexte"/>
           <w:lang w:val="en-GB"/>
         </w:rPr>
-        <w:t>https://arxiv.org/ftp/arxiv/papers/1301/1301.4659.pdf</w:t>
+        <w:t>https://arxiv.org/abs/1803.02912</w:t>
       </w:r>
       <w:r>
         <w:rPr>
@@ -5684,37 +5451,36 @@
         </w:rPr>
         <w:fldChar w:fldCharType="end"/>
       </w:r>
-      <w:r>
-        <w:rPr>
-          <w:lang w:val="en-GB"/>
-        </w:rPr>
-        <w:t xml:space="preserve"> </w:t>
-      </w:r>
-    </w:p>
-    <w:p>
-      <w:pPr>
-        <w:rPr>
-          <w:rStyle w:val="Lienhypertexte"/>
-          <w:lang w:val="en-GB"/>
-        </w:rPr>
-      </w:pPr>
-      <w:r>
-        <w:rPr>
-          <w:lang w:val="en-GB"/>
-        </w:rPr>
-        <w:t>Q. Debard, J. S. Dibangoye, S. Canu and C. Wolf4, 2019, "Learning 3D Navigation Protocols on Touch Interfaces</w:t>
-      </w:r>
-      <w:r>
-        <w:rPr>
-          <w:lang w:val="en-GB"/>
-        </w:rPr>
-        <w:t xml:space="preserve"> </w:t>
-      </w:r>
-      <w:r>
-        <w:rPr>
-          <w:lang w:val="en-GB"/>
-        </w:rPr>
-        <w:t>with Cooperative Multi-Agent Reinforcement Learning"</w:t>
+    </w:p>
+    <w:p>
+      <w:pPr>
+        <w:rPr>
+          <w:lang w:val="en-GB"/>
+        </w:rPr>
+      </w:pPr>
+      <w:r>
+        <w:rPr>
+          <w:lang w:val="en-GB"/>
+        </w:rPr>
+        <w:t xml:space="preserve">A. Knight, 2019, </w:t>
+      </w:r>
+      <w:r>
+        <w:rPr>
+          <w:lang w:val="en-GB"/>
+        </w:rPr>
+        <w:t>“</w:t>
+      </w:r>
+      <w:r>
+        <w:rPr>
+          <w:lang w:val="en-GB"/>
+        </w:rPr>
+        <w:t>Refuting strong AI: Why consciousness cannot be algorithmic</w:t>
+      </w:r>
+      <w:r>
+        <w:rPr>
+          <w:lang w:val="en-GB"/>
+        </w:rPr>
+        <w:t>”</w:t>
       </w:r>
       <w:r>
         <w:rPr>
@@ -5732,7 +5498,7 @@
             <w:rPr/>
           </w:rPrChange>
         </w:rPr>
-        <w:instrText xml:space="preserve"> HYPERLINK "https://arxiv.org/pdf/1904.07802.pdf" </w:instrText>
+        <w:instrText xml:space="preserve"> HYPERLINK "https://arxiv.org/ftp/arxiv/papers/1906/1906.10177.pdf" </w:instrText>
       </w:r>
       <w:r>
         <w:fldChar w:fldCharType="separate"/>
@@ -5742,7 +5508,7 @@
           <w:rStyle w:val="Lienhypertexte"/>
           <w:lang w:val="en-GB"/>
         </w:rPr>
-        <w:t>https://arxiv.org/pdf/1904.07802.pdf</w:t>
+        <w:t>https://arxiv.org/ftp/arxiv/papers/1906/1906.10177.pdf</w:t>
       </w:r>
       <w:r>
         <w:rPr>
@@ -5762,7 +5528,7 @@
         <w:rPr>
           <w:lang w:val="en-GB"/>
         </w:rPr>
-        <w:t xml:space="preserve">P. Gulyaev, E. Elistratova, V. Konovalov, Y. Kuratov, L. Pugachef, M. Burtsev, 2020, </w:t>
+        <w:t xml:space="preserve">B. Lubars, Chenhao Tan, 2019, </w:t>
       </w:r>
       <w:r>
         <w:rPr>
@@ -5774,7 +5540,7 @@
         <w:rPr>
           <w:lang w:val="en-GB"/>
         </w:rPr>
-        <w:t xml:space="preserve"> Goal-Oriented Multi-Task BERT-Based Dialogue State Tracker</w:t>
+        <w:t>Ask what AI can do, but what  AI should do: towards a framework of task delegability</w:t>
       </w:r>
       <w:r>
         <w:rPr>
@@ -5798,6 +5564,259 @@
             <w:rPr/>
           </w:rPrChange>
         </w:rPr>
+        <w:instrText xml:space="preserve"> HYPERLINK "https://arxiv.org/pdf/1902.03245v1.pdf" </w:instrText>
+      </w:r>
+      <w:r>
+        <w:fldChar w:fldCharType="separate"/>
+      </w:r>
+      <w:r>
+        <w:rPr>
+          <w:rStyle w:val="Lienhypertexte"/>
+          <w:lang w:val="en-GB"/>
+        </w:rPr>
+        <w:t>https://arxiv.org/pdf/1902.03245v1.pdf</w:t>
+      </w:r>
+      <w:r>
+        <w:rPr>
+          <w:rStyle w:val="Lienhypertexte"/>
+          <w:lang w:val="en-GB"/>
+        </w:rPr>
+        <w:fldChar w:fldCharType="end"/>
+      </w:r>
+    </w:p>
+    <w:p>
+      <w:pPr>
+        <w:rPr>
+          <w:lang w:val="en-GB"/>
+        </w:rPr>
+      </w:pPr>
+      <w:r>
+        <w:rPr>
+          <w:lang w:val="en-GB"/>
+        </w:rPr>
+        <w:t xml:space="preserve">J. Liu, X. Gu, D. Zhang, S. Liu, 2019, </w:t>
+      </w:r>
+      <w:r>
+        <w:rPr>
+          <w:lang w:val="en-GB"/>
+        </w:rPr>
+        <w:t>“</w:t>
+      </w:r>
+      <w:r>
+        <w:rPr>
+          <w:lang w:val="en-GB"/>
+        </w:rPr>
+        <w:t>Hig</w:t>
+      </w:r>
+      <w:r>
+        <w:rPr>
+          <w:lang w:val="en-GB"/>
+        </w:rPr>
+        <w:t>h efficiency RL agent</w:t>
+      </w:r>
+      <w:r>
+        <w:rPr>
+          <w:lang w:val="en-GB"/>
+        </w:rPr>
+        <w:t>”</w:t>
+      </w:r>
+      <w:r>
+        <w:rPr>
+          <w:lang w:val="en-GB"/>
+        </w:rPr>
+        <w:t xml:space="preserve">, </w:t>
+      </w:r>
+      <w:r>
+        <w:fldChar w:fldCharType="begin"/>
+      </w:r>
+      <w:r>
+        <w:rPr>
+          <w:lang w:val="en-GB"/>
+          <w:rPrChange w:id="463" w:author="Johnny Nguyen" w:date="2020-02-18T07:48:00Z">
+            <w:rPr/>
+          </w:rPrChange>
+        </w:rPr>
+        <w:instrText xml:space="preserve"> HYPERLINK "https://arxiv.org/pdf/1908.11494.pdf" </w:instrText>
+      </w:r>
+      <w:r>
+        <w:fldChar w:fldCharType="separate"/>
+      </w:r>
+      <w:r>
+        <w:rPr>
+          <w:rStyle w:val="Lienhypertexte"/>
+          <w:lang w:val="en-GB"/>
+        </w:rPr>
+        <w:t>https://arxiv.org/pdf/1908.11494.pdf</w:t>
+      </w:r>
+      <w:r>
+        <w:rPr>
+          <w:rStyle w:val="Lienhypertexte"/>
+          <w:lang w:val="en-GB"/>
+        </w:rPr>
+        <w:fldChar w:fldCharType="end"/>
+      </w:r>
+    </w:p>
+    <w:p>
+      <w:pPr>
+        <w:rPr>
+          <w:lang w:val="en-GB"/>
+        </w:rPr>
+      </w:pPr>
+      <w:r>
+        <w:rPr>
+          <w:lang w:val="en-GB"/>
+        </w:rPr>
+        <w:t>F. Parwej, 2013, "English Sentence Recognition using Artificial Neural Network through Mouse-based Gestures",</w:t>
+      </w:r>
+      <w:r>
+        <w:rPr>
+          <w:lang w:val="en-GB"/>
+        </w:rPr>
+        <w:t xml:space="preserve"> </w:t>
+      </w:r>
+      <w:r>
+        <w:fldChar w:fldCharType="begin"/>
+      </w:r>
+      <w:r>
+        <w:rPr>
+          <w:lang w:val="en-GB"/>
+          <w:rPrChange w:id="464" w:author="Johnny Nguyen" w:date="2020-02-18T07:48:00Z">
+            <w:rPr/>
+          </w:rPrChange>
+        </w:rPr>
+        <w:instrText xml:space="preserve"> HYPERLINK "https://arxiv.org/ftp/arxiv/papers/1301/1301.4659.pdf" </w:instrText>
+      </w:r>
+      <w:r>
+        <w:fldChar w:fldCharType="separate"/>
+      </w:r>
+      <w:r>
+        <w:rPr>
+          <w:rStyle w:val="Lienhypertexte"/>
+          <w:lang w:val="en-GB"/>
+        </w:rPr>
+        <w:t>https://arxiv.org/ftp/arxiv/papers/1301/1301.4659.pdf</w:t>
+      </w:r>
+      <w:r>
+        <w:rPr>
+          <w:rStyle w:val="Lienhypertexte"/>
+          <w:lang w:val="en-GB"/>
+        </w:rPr>
+        <w:fldChar w:fldCharType="end"/>
+      </w:r>
+      <w:r>
+        <w:rPr>
+          <w:lang w:val="en-GB"/>
+        </w:rPr>
+        <w:t xml:space="preserve"> </w:t>
+      </w:r>
+    </w:p>
+    <w:p>
+      <w:pPr>
+        <w:rPr>
+          <w:rStyle w:val="Lienhypertexte"/>
+          <w:lang w:val="en-GB"/>
+        </w:rPr>
+      </w:pPr>
+      <w:r>
+        <w:rPr>
+          <w:lang w:val="en-GB"/>
+        </w:rPr>
+        <w:t>Q. Debard, J. S. Dibangoye, S. Canu and C. Wolf4, 2019, "Learning 3D Navigation Protocols on Touch Interfaces</w:t>
+      </w:r>
+      <w:r>
+        <w:rPr>
+          <w:lang w:val="en-GB"/>
+        </w:rPr>
+        <w:t xml:space="preserve"> </w:t>
+      </w:r>
+      <w:r>
+        <w:rPr>
+          <w:lang w:val="en-GB"/>
+        </w:rPr>
+        <w:t>with Cooperative Multi-Agent Reinforcement Learning"</w:t>
+      </w:r>
+      <w:r>
+        <w:rPr>
+          <w:lang w:val="en-GB"/>
+        </w:rPr>
+        <w:t xml:space="preserve">, </w:t>
+      </w:r>
+      <w:r>
+        <w:fldChar w:fldCharType="begin"/>
+      </w:r>
+      <w:r>
+        <w:rPr>
+          <w:lang w:val="en-GB"/>
+          <w:rPrChange w:id="465" w:author="Johnny Nguyen" w:date="2020-02-18T07:48:00Z">
+            <w:rPr/>
+          </w:rPrChange>
+        </w:rPr>
+        <w:instrText xml:space="preserve"> HYPERLINK "https://arxiv.org/pdf/1904.07802.pdf" </w:instrText>
+      </w:r>
+      <w:r>
+        <w:fldChar w:fldCharType="separate"/>
+      </w:r>
+      <w:r>
+        <w:rPr>
+          <w:rStyle w:val="Lienhypertexte"/>
+          <w:lang w:val="en-GB"/>
+        </w:rPr>
+        <w:t>https://arxiv.org/pdf/1904.07802.pdf</w:t>
+      </w:r>
+      <w:r>
+        <w:rPr>
+          <w:rStyle w:val="Lienhypertexte"/>
+          <w:lang w:val="en-GB"/>
+        </w:rPr>
+        <w:fldChar w:fldCharType="end"/>
+      </w:r>
+    </w:p>
+    <w:p>
+      <w:pPr>
+        <w:rPr>
+          <w:lang w:val="en-GB"/>
+        </w:rPr>
+      </w:pPr>
+      <w:r>
+        <w:rPr>
+          <w:lang w:val="en-GB"/>
+        </w:rPr>
+        <w:t xml:space="preserve">P. Gulyaev, E. Elistratova, V. Konovalov, Y. Kuratov, L. Pugachef, M. Burtsev, 2020, </w:t>
+      </w:r>
+      <w:r>
+        <w:rPr>
+          <w:lang w:val="en-GB"/>
+        </w:rPr>
+        <w:t>“</w:t>
+      </w:r>
+      <w:r>
+        <w:rPr>
+          <w:lang w:val="en-GB"/>
+        </w:rPr>
+        <w:t xml:space="preserve"> Goal-Oriented Multi-Task BERT-Based Dialogue State Tracker</w:t>
+      </w:r>
+      <w:r>
+        <w:rPr>
+          <w:lang w:val="en-GB"/>
+        </w:rPr>
+        <w:t>”</w:t>
+      </w:r>
+      <w:r>
+        <w:rPr>
+          <w:lang w:val="en-GB"/>
+        </w:rPr>
+        <w:t xml:space="preserve">, </w:t>
+      </w:r>
+      <w:r>
+        <w:fldChar w:fldCharType="begin"/>
+      </w:r>
+      <w:r>
+        <w:rPr>
+          <w:lang w:val="en-GB"/>
+          <w:rPrChange w:id="466" w:author="Johnny Nguyen" w:date="2020-02-18T07:48:00Z">
+            <w:rPr/>
+          </w:rPrChange>
+        </w:rPr>
         <w:instrText xml:space="preserve"> HYPERLINK "https://arxiv.org/pdf/2002.02450.pdf" </w:instrText>
       </w:r>
       <w:r>
@@ -5835,6 +5854,7 @@
         <w:rPr>
           <w:lang w:val="en-GB"/>
         </w:rPr>
+        <w:lastRenderedPageBreak/>
         <w:t xml:space="preserve">A. Rastogi, X. Zang, S. Sunkara, R. Gupta, P. Khaitan, 2020, </w:t>
       </w:r>
       <w:r>
@@ -5879,7 +5899,7 @@
       <w:r>
         <w:rPr>
           <w:lang w:val="en-GB"/>
-          <w:rPrChange w:id="463" w:author="Johnny Nguyen" w:date="2020-02-18T07:48:00Z">
+          <w:rPrChange w:id="467" w:author="Johnny Nguyen" w:date="2020-02-18T07:48:00Z">
             <w:rPr/>
           </w:rPrChange>
         </w:rPr>

</xml_diff>

<commit_message>
#8 Fourth part to explain experiments in report
</commit_message>
<xml_diff>
--- a/SAI_report.docx
+++ b/SAI_report.docx
@@ -4951,9 +4951,26 @@
           </w:rPr>
           <w:t>To compare the power used by the two method we need to find a library to test that on Python.</w:t>
         </w:r>
-        <w:bookmarkStart w:id="457" w:name="_GoBack"/>
-        <w:bookmarkEnd w:id="457"/>
-      </w:ins>
+      </w:ins>
+      <w:ins w:id="457" w:author="Johnny Nguyen" w:date="2020-02-25T14:02:00Z">
+        <w:r>
+          <w:rPr>
+            <w:lang w:val="en-GB"/>
+          </w:rPr>
+          <w:br/>
+          <w:t xml:space="preserve">As we can see here, there was some difference about the power consumption. I can add that we need another variable to measure </w:t>
+        </w:r>
+      </w:ins>
+      <w:ins w:id="458" w:author="Johnny Nguyen" w:date="2020-02-25T14:03:00Z">
+        <w:r>
+          <w:rPr>
+            <w:lang w:val="en-GB"/>
+          </w:rPr>
+          <w:t>that difference. This variable has to be the internet connection used. So we need another library that catch the internet connection.</w:t>
+        </w:r>
+      </w:ins>
+      <w:bookmarkStart w:id="459" w:name="_GoBack"/>
+      <w:bookmarkEnd w:id="459"/>
     </w:p>
     <w:p>
       <w:pPr>
@@ -5001,428 +5018,7 @@
         </w:rPr>
       </w:pPr>
       <w:r>
-        <w:fldChar w:fldCharType="begin"/>
-      </w:r>
-      <w:r>
-        <w:rPr>
-          <w:lang w:val="en-GB"/>
-          <w:rPrChange w:id="458" w:author="Johnny Nguyen" w:date="2020-02-18T07:48:00Z">
-            <w:rPr/>
-          </w:rPrChange>
-        </w:rPr>
-        <w:instrText xml:space="preserve"> HYPERLINK "https://arxiv.org/pdf/2002.01359.pdf" </w:instrText>
-      </w:r>
-      <w:r>
-        <w:fldChar w:fldCharType="separate"/>
-      </w:r>
-      <w:r>
-        <w:rPr>
-          <w:rStyle w:val="Lienhypertexte"/>
-          <w:lang w:val="en-GB"/>
-        </w:rPr>
-        <w:t>https://arxiv.org/pdf/2002.01359.pdf</w:t>
-      </w:r>
-      <w:r>
-        <w:rPr>
-          <w:rStyle w:val="Lienhypertexte"/>
-          <w:lang w:val="en-GB"/>
-        </w:rPr>
-        <w:fldChar w:fldCharType="end"/>
-      </w:r>
-    </w:p>
-    <w:p>
-      <w:pPr>
-        <w:rPr>
-          <w:lang w:val="en-GB"/>
-        </w:rPr>
-      </w:pPr>
-      <w:r>
-        <w:rPr>
-          <w:lang w:val="en-GB"/>
-        </w:rPr>
-        <w:t>Compare commands to cortana</w:t>
-      </w:r>
-    </w:p>
-    <w:p>
-      <w:pPr>
-        <w:rPr>
-          <w:lang w:val="en-GB"/>
-        </w:rPr>
-      </w:pPr>
-      <w:r>
-        <w:rPr>
-          <w:lang w:val="en-GB"/>
-        </w:rPr>
         <w:lastRenderedPageBreak/>
-        <w:t>Discussion</w:t>
-      </w:r>
-    </w:p>
-    <w:p>
-      <w:pPr>
-        <w:rPr>
-          <w:lang w:val="en-GB"/>
-        </w:rPr>
-      </w:pPr>
-      <w:r>
-        <w:rPr>
-          <w:lang w:val="en-GB"/>
-        </w:rPr>
-        <w:t>How the results compare to what you expected, why ?</w:t>
-      </w:r>
-    </w:p>
-    <w:p>
-      <w:pPr>
-        <w:rPr>
-          <w:lang w:val="en-GB"/>
-        </w:rPr>
-      </w:pPr>
-      <w:r>
-        <w:rPr>
-          <w:lang w:val="en-GB"/>
-        </w:rPr>
-        <w:t>How the results compare to other researchers, why ?</w:t>
-      </w:r>
-    </w:p>
-    <w:p>
-      <w:pPr>
-        <w:rPr>
-          <w:lang w:val="en-GB"/>
-        </w:rPr>
-      </w:pPr>
-      <w:r>
-        <w:rPr>
-          <w:lang w:val="en-GB"/>
-        </w:rPr>
-        <w:t>What question, we need to ask next ?</w:t>
-      </w:r>
-    </w:p>
-    <w:p>
-      <w:pPr>
-        <w:rPr>
-          <w:lang w:val="en-GB"/>
-        </w:rPr>
-      </w:pPr>
-      <w:r>
-        <w:rPr>
-          <w:lang w:val="en-GB"/>
-        </w:rPr>
-        <w:t>Find something useful the researcher readers can learn about the work</w:t>
-      </w:r>
-    </w:p>
-    <w:p>
-      <w:pPr>
-        <w:rPr>
-          <w:lang w:val="en-GB"/>
-        </w:rPr>
-      </w:pPr>
-      <w:r>
-        <w:rPr>
-          <w:lang w:val="en-GB"/>
-        </w:rPr>
-        <w:t>Future Work</w:t>
-      </w:r>
-    </w:p>
-    <w:p>
-      <w:pPr>
-        <w:rPr>
-          <w:lang w:val="en-GB"/>
-        </w:rPr>
-      </w:pPr>
-      <w:r>
-        <w:rPr>
-          <w:lang w:val="en-GB"/>
-        </w:rPr>
-        <w:t>Try to launch the SAI everytime the computer is up</w:t>
-      </w:r>
-    </w:p>
-    <w:p>
-      <w:pPr>
-        <w:rPr>
-          <w:lang w:val="en-GB"/>
-        </w:rPr>
-      </w:pPr>
-      <w:r>
-        <w:rPr>
-          <w:lang w:val="en-GB"/>
-        </w:rPr>
-        <w:t>Generate a voice to communicate with SAI</w:t>
-      </w:r>
-    </w:p>
-    <w:p>
-      <w:pPr>
-        <w:rPr>
-          <w:lang w:val="en-GB"/>
-        </w:rPr>
-      </w:pPr>
-      <w:r>
-        <w:rPr>
-          <w:lang w:val="en-GB"/>
-        </w:rPr>
-        <w:t>Create a profil for each person who talk (voice recognition by person)</w:t>
-      </w:r>
-    </w:p>
-    <w:p>
-      <w:pPr>
-        <w:rPr>
-          <w:lang w:val="en-GB"/>
-        </w:rPr>
-      </w:pPr>
-    </w:p>
-    <w:p>
-      <w:r>
-        <w:t>References/Bibliography</w:t>
-      </w:r>
-    </w:p>
-    <w:p>
-      <w:r>
-        <w:t>J.P. Laumond,</w:t>
-      </w:r>
-      <w:r>
-        <w:t xml:space="preserve"> 2019,</w:t>
-      </w:r>
-      <w:r>
-        <w:t xml:space="preserve"> </w:t>
-      </w:r>
-      <w:r>
-        <w:t>“</w:t>
-      </w:r>
-      <w:r>
-        <w:t xml:space="preserve">robotique et </w:t>
-      </w:r>
-      <w:r>
-        <w:t>intelligence artificielle parlons-en</w:t>
-      </w:r>
-      <w:r>
-        <w:t> »</w:t>
-      </w:r>
-      <w:r>
-        <w:t xml:space="preserve">, </w:t>
-      </w:r>
-      <w:hyperlink r:id="rId5" w:history="1">
-        <w:r>
-          <w:rPr>
-            <w:rStyle w:val="Lienhypertexte"/>
-          </w:rPr>
-          <w:t>https://lejournal.cnrs.fr/billets/robotique-et-intelligence-artificielle-parlons-en</w:t>
-        </w:r>
-      </w:hyperlink>
-    </w:p>
-    <w:p>
-      <w:pPr>
-        <w:rPr>
-          <w:rStyle w:val="Lienhypertexte"/>
-        </w:rPr>
-      </w:pPr>
-      <w:r>
-        <w:t xml:space="preserve">J. Cassel and C. Pelachaud, </w:t>
-      </w:r>
-      <w:r>
-        <w:t xml:space="preserve">2019, </w:t>
-      </w:r>
-      <w:r>
-        <w:t>« </w:t>
-      </w:r>
-      <w:r>
-        <w:t>Pourquoi les assistants virtuels ont besoin d</w:t>
-      </w:r>
-      <w:r>
-        <w:t>’</w:t>
-      </w:r>
-      <w:r>
-        <w:t>un corps</w:t>
-      </w:r>
-      <w:r>
-        <w:t> »</w:t>
-      </w:r>
-      <w:r>
-        <w:t xml:space="preserve">, </w:t>
-      </w:r>
-      <w:hyperlink r:id="rId6" w:history="1">
-        <w:r>
-          <w:rPr>
-            <w:rStyle w:val="Lienhypertexte"/>
-          </w:rPr>
-          <w:t>https://lejournal.cnrs.fr/billets/pourquoi-les-assistants-virtuels-ont-besoin-dun-corps</w:t>
-        </w:r>
-      </w:hyperlink>
-      <w:r>
-        <w:rPr>
-          <w:rStyle w:val="Lienhypertexte"/>
-        </w:rPr>
-        <w:t xml:space="preserve"> </w:t>
-      </w:r>
-    </w:p>
-    <w:p>
-      <w:r>
-        <w:t xml:space="preserve">L. Julia, </w:t>
-      </w:r>
-      <w:r>
-        <w:t>« </w:t>
-      </w:r>
-      <w:r>
-        <w:t>L</w:t>
-      </w:r>
-      <w:r>
-        <w:t>’</w:t>
-      </w:r>
-      <w:r>
-        <w:t>intelligence artificielle n</w:t>
-      </w:r>
-      <w:r>
-        <w:t>’</w:t>
-      </w:r>
-      <w:r>
-        <w:t>existe pas</w:t>
-      </w:r>
-      <w:r>
-        <w:t> »</w:t>
-      </w:r>
-      <w:r>
-        <w:t xml:space="preserve">, 2019, </w:t>
-      </w:r>
-      <w:hyperlink r:id="rId7" w:history="1">
-        <w:r>
-          <w:rPr>
-            <w:rStyle w:val="Lienhypertexte"/>
-          </w:rPr>
-          <w:t>https://www.journaldugeek.com/dossier/lintelligence-artificielle-nexiste-interview-de-luc-julia-cocreateur-de-siri/</w:t>
-        </w:r>
-      </w:hyperlink>
-    </w:p>
-    <w:p>
-      <w:pPr>
-        <w:rPr>
-          <w:lang w:val="en-GB"/>
-        </w:rPr>
-      </w:pPr>
-      <w:r>
-        <w:rPr>
-          <w:lang w:val="en-GB"/>
-        </w:rPr>
-        <w:t xml:space="preserve">Maria A. Zuluaga, </w:t>
-      </w:r>
-      <w:r>
-        <w:rPr>
-          <w:lang w:val="en-GB"/>
-        </w:rPr>
-        <w:t>« </w:t>
-      </w:r>
-      <w:r>
-        <w:rPr>
-          <w:lang w:val="en-GB"/>
-        </w:rPr>
-        <w:t>DeepIGeoS</w:t>
-      </w:r>
-      <w:r>
-        <w:rPr>
-          <w:lang w:val="en-GB"/>
-        </w:rPr>
-        <w:t> »</w:t>
-      </w:r>
-      <w:r>
-        <w:rPr>
-          <w:lang w:val="en-GB"/>
-        </w:rPr>
-        <w:t xml:space="preserve">, 2017, </w:t>
-      </w:r>
-      <w:r>
-        <w:rPr>
-          <w:lang w:val="en-GB"/>
-        </w:rPr>
-        <w:t xml:space="preserve"> </w:t>
-      </w:r>
-      <w:r>
-        <w:fldChar w:fldCharType="begin"/>
-      </w:r>
-      <w:r>
-        <w:rPr>
-          <w:lang w:val="en-GB"/>
-          <w:rPrChange w:id="459" w:author="Johnny Nguyen" w:date="2020-02-18T07:48:00Z">
-            <w:rPr/>
-          </w:rPrChange>
-        </w:rPr>
-        <w:instrText xml:space="preserve"> HYPERLINK "https://arxiv.org/abs/1707.00652" </w:instrText>
-      </w:r>
-      <w:r>
-        <w:fldChar w:fldCharType="separate"/>
-      </w:r>
-      <w:r>
-        <w:rPr>
-          <w:rStyle w:val="Lienhypertexte"/>
-          <w:lang w:val="en-GB"/>
-        </w:rPr>
-        <w:t>https://arxiv.org/abs/1707.00652</w:t>
-      </w:r>
-      <w:r>
-        <w:rPr>
-          <w:rStyle w:val="Lienhypertexte"/>
-          <w:lang w:val="en-GB"/>
-        </w:rPr>
-        <w:fldChar w:fldCharType="end"/>
-      </w:r>
-    </w:p>
-    <w:p>
-      <w:pPr>
-        <w:rPr>
-          <w:rStyle w:val="Lienhypertexte"/>
-          <w:lang w:val="en-GB"/>
-        </w:rPr>
-      </w:pPr>
-      <w:r>
-        <w:rPr>
-          <w:lang w:val="en-GB"/>
-        </w:rPr>
-        <w:t>A. Sarkar,</w:t>
-      </w:r>
-      <w:r>
-        <w:rPr>
-          <w:lang w:val="en-GB"/>
-        </w:rPr>
-        <w:t xml:space="preserve"> 2018, </w:t>
-      </w:r>
-      <w:r>
-        <w:rPr>
-          <w:lang w:val="en-GB"/>
-        </w:rPr>
-        <w:t xml:space="preserve"> </w:t>
-      </w:r>
-      <w:r>
-        <w:rPr>
-          <w:lang w:val="en-GB"/>
-        </w:rPr>
-        <w:t>“</w:t>
-      </w:r>
-      <w:r>
-        <w:rPr>
-          <w:lang w:val="en-GB"/>
-        </w:rPr>
-        <w:t>A Brandom-ian view of Reinf</w:t>
-      </w:r>
-      <w:r>
-        <w:rPr>
-          <w:lang w:val="en-GB"/>
-        </w:rPr>
-        <w:t>orcement Learning towards strong-AI</w:t>
-      </w:r>
-      <w:r>
-        <w:rPr>
-          <w:lang w:val="en-GB"/>
-        </w:rPr>
-        <w:t>”</w:t>
-      </w:r>
-      <w:r>
-        <w:rPr>
-          <w:lang w:val="en-GB"/>
-        </w:rPr>
-        <w:t>,</w:t>
-      </w:r>
-      <w:r>
-        <w:rPr>
-          <w:lang w:val="en-GB"/>
-        </w:rPr>
-        <w:t xml:space="preserve"> </w:t>
-      </w:r>
-      <w:r>
         <w:fldChar w:fldCharType="begin"/>
       </w:r>
       <w:r>
@@ -5432,7 +5028,7 @@
             <w:rPr/>
           </w:rPrChange>
         </w:rPr>
-        <w:instrText xml:space="preserve"> HYPERLINK "https://arxiv.org/abs/1803.02912" </w:instrText>
+        <w:instrText xml:space="preserve"> HYPERLINK "https://arxiv.org/pdf/2002.01359.pdf" </w:instrText>
       </w:r>
       <w:r>
         <w:fldChar w:fldCharType="separate"/>
@@ -5442,7 +5038,7 @@
           <w:rStyle w:val="Lienhypertexte"/>
           <w:lang w:val="en-GB"/>
         </w:rPr>
-        <w:t>https://arxiv.org/abs/1803.02912</w:t>
+        <w:t>https://arxiv.org/pdf/2002.01359.pdf</w:t>
       </w:r>
       <w:r>
         <w:rPr>
@@ -5462,31 +5058,295 @@
         <w:rPr>
           <w:lang w:val="en-GB"/>
         </w:rPr>
-        <w:t xml:space="preserve">A. Knight, 2019, </w:t>
-      </w:r>
-      <w:r>
-        <w:rPr>
-          <w:lang w:val="en-GB"/>
-        </w:rPr>
+        <w:t>Compare commands to cortana</w:t>
+      </w:r>
+    </w:p>
+    <w:p>
+      <w:pPr>
+        <w:rPr>
+          <w:lang w:val="en-GB"/>
+        </w:rPr>
+      </w:pPr>
+      <w:r>
+        <w:rPr>
+          <w:lang w:val="en-GB"/>
+        </w:rPr>
+        <w:t>Discussion</w:t>
+      </w:r>
+    </w:p>
+    <w:p>
+      <w:pPr>
+        <w:rPr>
+          <w:lang w:val="en-GB"/>
+        </w:rPr>
+      </w:pPr>
+      <w:r>
+        <w:rPr>
+          <w:lang w:val="en-GB"/>
+        </w:rPr>
+        <w:t>How the results compare to what you expected, why ?</w:t>
+      </w:r>
+    </w:p>
+    <w:p>
+      <w:pPr>
+        <w:rPr>
+          <w:lang w:val="en-GB"/>
+        </w:rPr>
+      </w:pPr>
+      <w:r>
+        <w:rPr>
+          <w:lang w:val="en-GB"/>
+        </w:rPr>
+        <w:t>How the results compare to other researchers, why ?</w:t>
+      </w:r>
+    </w:p>
+    <w:p>
+      <w:pPr>
+        <w:rPr>
+          <w:lang w:val="en-GB"/>
+        </w:rPr>
+      </w:pPr>
+      <w:r>
+        <w:rPr>
+          <w:lang w:val="en-GB"/>
+        </w:rPr>
+        <w:t>What question, we need to ask next ?</w:t>
+      </w:r>
+    </w:p>
+    <w:p>
+      <w:pPr>
+        <w:rPr>
+          <w:lang w:val="en-GB"/>
+        </w:rPr>
+      </w:pPr>
+      <w:r>
+        <w:rPr>
+          <w:lang w:val="en-GB"/>
+        </w:rPr>
+        <w:t>Find something useful the researcher readers can learn about the work</w:t>
+      </w:r>
+    </w:p>
+    <w:p>
+      <w:pPr>
+        <w:rPr>
+          <w:lang w:val="en-GB"/>
+        </w:rPr>
+      </w:pPr>
+      <w:r>
+        <w:rPr>
+          <w:lang w:val="en-GB"/>
+        </w:rPr>
+        <w:t>Future Work</w:t>
+      </w:r>
+    </w:p>
+    <w:p>
+      <w:pPr>
+        <w:rPr>
+          <w:lang w:val="en-GB"/>
+        </w:rPr>
+      </w:pPr>
+      <w:r>
+        <w:rPr>
+          <w:lang w:val="en-GB"/>
+        </w:rPr>
+        <w:t>Try to launch the SAI everytime the computer is up</w:t>
+      </w:r>
+    </w:p>
+    <w:p>
+      <w:pPr>
+        <w:rPr>
+          <w:lang w:val="en-GB"/>
+        </w:rPr>
+      </w:pPr>
+      <w:r>
+        <w:rPr>
+          <w:lang w:val="en-GB"/>
+        </w:rPr>
+        <w:t>Generate a voice to communicate with SAI</w:t>
+      </w:r>
+    </w:p>
+    <w:p>
+      <w:pPr>
+        <w:rPr>
+          <w:lang w:val="en-GB"/>
+        </w:rPr>
+      </w:pPr>
+      <w:r>
+        <w:rPr>
+          <w:lang w:val="en-GB"/>
+        </w:rPr>
+        <w:t>Create a profil for each person who talk (voice recognition by person)</w:t>
+      </w:r>
+    </w:p>
+    <w:p>
+      <w:pPr>
+        <w:rPr>
+          <w:lang w:val="en-GB"/>
+        </w:rPr>
+      </w:pPr>
+    </w:p>
+    <w:p>
+      <w:r>
+        <w:t>References/Bibliography</w:t>
+      </w:r>
+    </w:p>
+    <w:p>
+      <w:r>
+        <w:t>J.P. Laumond,</w:t>
+      </w:r>
+      <w:r>
+        <w:t xml:space="preserve"> 2019,</w:t>
+      </w:r>
+      <w:r>
+        <w:t xml:space="preserve"> </w:t>
+      </w:r>
+      <w:r>
         <w:t>“</w:t>
       </w:r>
       <w:r>
-        <w:rPr>
-          <w:lang w:val="en-GB"/>
-        </w:rPr>
-        <w:t>Refuting strong AI: Why consciousness cannot be algorithmic</w:t>
-      </w:r>
-      <w:r>
-        <w:rPr>
-          <w:lang w:val="en-GB"/>
-        </w:rPr>
-        <w:t>”</w:t>
-      </w:r>
-      <w:r>
-        <w:rPr>
-          <w:lang w:val="en-GB"/>
-        </w:rPr>
+        <w:t xml:space="preserve">robotique et </w:t>
+      </w:r>
+      <w:r>
+        <w:t>intelligence artificielle parlons-en</w:t>
+      </w:r>
+      <w:r>
+        <w:t> »</w:t>
+      </w:r>
+      <w:r>
         <w:t xml:space="preserve">, </w:t>
+      </w:r>
+      <w:hyperlink r:id="rId5" w:history="1">
+        <w:r>
+          <w:rPr>
+            <w:rStyle w:val="Lienhypertexte"/>
+          </w:rPr>
+          <w:t>https://lejournal.cnrs.fr/billets/robotique-et-intelligence-artificielle-parlons-en</w:t>
+        </w:r>
+      </w:hyperlink>
+    </w:p>
+    <w:p>
+      <w:pPr>
+        <w:rPr>
+          <w:rStyle w:val="Lienhypertexte"/>
+        </w:rPr>
+      </w:pPr>
+      <w:r>
+        <w:t xml:space="preserve">J. Cassel and C. Pelachaud, </w:t>
+      </w:r>
+      <w:r>
+        <w:t xml:space="preserve">2019, </w:t>
+      </w:r>
+      <w:r>
+        <w:t>« </w:t>
+      </w:r>
+      <w:r>
+        <w:t>Pourquoi les assistants virtuels ont besoin d</w:t>
+      </w:r>
+      <w:r>
+        <w:t>’</w:t>
+      </w:r>
+      <w:r>
+        <w:t>un corps</w:t>
+      </w:r>
+      <w:r>
+        <w:t> »</w:t>
+      </w:r>
+      <w:r>
+        <w:t xml:space="preserve">, </w:t>
+      </w:r>
+      <w:hyperlink r:id="rId6" w:history="1">
+        <w:r>
+          <w:rPr>
+            <w:rStyle w:val="Lienhypertexte"/>
+          </w:rPr>
+          <w:t>https://lejournal.cnrs.fr/billets/pourquoi-les-assistants-virtuels-ont-besoin-dun-corps</w:t>
+        </w:r>
+      </w:hyperlink>
+      <w:r>
+        <w:rPr>
+          <w:rStyle w:val="Lienhypertexte"/>
+        </w:rPr>
+        <w:t xml:space="preserve"> </w:t>
+      </w:r>
+    </w:p>
+    <w:p>
+      <w:r>
+        <w:t xml:space="preserve">L. Julia, </w:t>
+      </w:r>
+      <w:r>
+        <w:t>« </w:t>
+      </w:r>
+      <w:r>
+        <w:t>L</w:t>
+      </w:r>
+      <w:r>
+        <w:t>’</w:t>
+      </w:r>
+      <w:r>
+        <w:t>intelligence artificielle n</w:t>
+      </w:r>
+      <w:r>
+        <w:t>’</w:t>
+      </w:r>
+      <w:r>
+        <w:t>existe pas</w:t>
+      </w:r>
+      <w:r>
+        <w:t> »</w:t>
+      </w:r>
+      <w:r>
+        <w:t xml:space="preserve">, 2019, </w:t>
+      </w:r>
+      <w:hyperlink r:id="rId7" w:history="1">
+        <w:r>
+          <w:rPr>
+            <w:rStyle w:val="Lienhypertexte"/>
+          </w:rPr>
+          <w:t>https://www.journaldugeek.com/dossier/lintelligence-artificielle-nexiste-interview-de-luc-julia-cocreateur-de-siri/</w:t>
+        </w:r>
+      </w:hyperlink>
+    </w:p>
+    <w:p>
+      <w:pPr>
+        <w:rPr>
+          <w:lang w:val="en-GB"/>
+        </w:rPr>
+      </w:pPr>
+      <w:r>
+        <w:rPr>
+          <w:lang w:val="en-GB"/>
+        </w:rPr>
+        <w:t xml:space="preserve">Maria A. Zuluaga, </w:t>
+      </w:r>
+      <w:r>
+        <w:rPr>
+          <w:lang w:val="en-GB"/>
+        </w:rPr>
+        <w:t>« </w:t>
+      </w:r>
+      <w:r>
+        <w:rPr>
+          <w:lang w:val="en-GB"/>
+        </w:rPr>
+        <w:t>DeepIGeoS</w:t>
+      </w:r>
+      <w:r>
+        <w:rPr>
+          <w:lang w:val="en-GB"/>
+        </w:rPr>
+        <w:t> »</w:t>
+      </w:r>
+      <w:r>
+        <w:rPr>
+          <w:lang w:val="en-GB"/>
+        </w:rPr>
+        <w:t xml:space="preserve">, 2017, </w:t>
+      </w:r>
+      <w:r>
+        <w:rPr>
+          <w:lang w:val="en-GB"/>
+        </w:rPr>
+        <w:t xml:space="preserve"> </w:t>
       </w:r>
       <w:r>
         <w:fldChar w:fldCharType="begin"/>
@@ -5498,7 +5358,7 @@
             <w:rPr/>
           </w:rPrChange>
         </w:rPr>
-        <w:instrText xml:space="preserve"> HYPERLINK "https://arxiv.org/ftp/arxiv/papers/1906/1906.10177.pdf" </w:instrText>
+        <w:instrText xml:space="preserve"> HYPERLINK "https://arxiv.org/abs/1707.00652" </w:instrText>
       </w:r>
       <w:r>
         <w:fldChar w:fldCharType="separate"/>
@@ -5508,7 +5368,7 @@
           <w:rStyle w:val="Lienhypertexte"/>
           <w:lang w:val="en-GB"/>
         </w:rPr>
-        <w:t>https://arxiv.org/ftp/arxiv/papers/1906/1906.10177.pdf</w:t>
+        <w:t>https://arxiv.org/abs/1707.00652</w:t>
       </w:r>
       <w:r>
         <w:rPr>
@@ -5521,14 +5381,27 @@
     <w:p>
       <w:pPr>
         <w:rPr>
-          <w:lang w:val="en-GB"/>
-        </w:rPr>
-      </w:pPr>
-      <w:r>
-        <w:rPr>
-          <w:lang w:val="en-GB"/>
-        </w:rPr>
-        <w:t xml:space="preserve">B. Lubars, Chenhao Tan, 2019, </w:t>
+          <w:rStyle w:val="Lienhypertexte"/>
+          <w:lang w:val="en-GB"/>
+        </w:rPr>
+      </w:pPr>
+      <w:r>
+        <w:rPr>
+          <w:lang w:val="en-GB"/>
+        </w:rPr>
+        <w:t>A. Sarkar,</w:t>
+      </w:r>
+      <w:r>
+        <w:rPr>
+          <w:lang w:val="en-GB"/>
+        </w:rPr>
+        <w:t xml:space="preserve"> 2018, </w:t>
+      </w:r>
+      <w:r>
+        <w:rPr>
+          <w:lang w:val="en-GB"/>
+        </w:rPr>
+        <w:t xml:space="preserve"> </w:t>
       </w:r>
       <w:r>
         <w:rPr>
@@ -5540,7 +5413,13 @@
         <w:rPr>
           <w:lang w:val="en-GB"/>
         </w:rPr>
-        <w:t>Ask what AI can do, but what  AI should do: towards a framework of task delegability</w:t>
+        <w:t>A Brandom-ian view of Reinf</w:t>
+      </w:r>
+      <w:r>
+        <w:rPr>
+          <w:lang w:val="en-GB"/>
+        </w:rPr>
+        <w:t>orcement Learning towards strong-AI</w:t>
       </w:r>
       <w:r>
         <w:rPr>
@@ -5552,7 +5431,13 @@
         <w:rPr>
           <w:lang w:val="en-GB"/>
         </w:rPr>
-        <w:t xml:space="preserve">, </w:t>
+        <w:t>,</w:t>
+      </w:r>
+      <w:r>
+        <w:rPr>
+          <w:lang w:val="en-GB"/>
+        </w:rPr>
+        <w:t xml:space="preserve"> </w:t>
       </w:r>
       <w:r>
         <w:fldChar w:fldCharType="begin"/>
@@ -5564,7 +5449,7 @@
             <w:rPr/>
           </w:rPrChange>
         </w:rPr>
-        <w:instrText xml:space="preserve"> HYPERLINK "https://arxiv.org/pdf/1902.03245v1.pdf" </w:instrText>
+        <w:instrText xml:space="preserve"> HYPERLINK "https://arxiv.org/abs/1803.02912" </w:instrText>
       </w:r>
       <w:r>
         <w:fldChar w:fldCharType="separate"/>
@@ -5574,7 +5459,7 @@
           <w:rStyle w:val="Lienhypertexte"/>
           <w:lang w:val="en-GB"/>
         </w:rPr>
-        <w:t>https://arxiv.org/pdf/1902.03245v1.pdf</w:t>
+        <w:t>https://arxiv.org/abs/1803.02912</w:t>
       </w:r>
       <w:r>
         <w:rPr>
@@ -5594,7 +5479,7 @@
         <w:rPr>
           <w:lang w:val="en-GB"/>
         </w:rPr>
-        <w:t xml:space="preserve">J. Liu, X. Gu, D. Zhang, S. Liu, 2019, </w:t>
+        <w:t xml:space="preserve">A. Knight, 2019, </w:t>
       </w:r>
       <w:r>
         <w:rPr>
@@ -5606,13 +5491,7 @@
         <w:rPr>
           <w:lang w:val="en-GB"/>
         </w:rPr>
-        <w:t>Hig</w:t>
-      </w:r>
-      <w:r>
-        <w:rPr>
-          <w:lang w:val="en-GB"/>
-        </w:rPr>
-        <w:t>h efficiency RL agent</w:t>
+        <w:t>Refuting strong AI: Why consciousness cannot be algorithmic</w:t>
       </w:r>
       <w:r>
         <w:rPr>
@@ -5636,7 +5515,7 @@
             <w:rPr/>
           </w:rPrChange>
         </w:rPr>
-        <w:instrText xml:space="preserve"> HYPERLINK "https://arxiv.org/pdf/1908.11494.pdf" </w:instrText>
+        <w:instrText xml:space="preserve"> HYPERLINK "https://arxiv.org/ftp/arxiv/papers/1906/1906.10177.pdf" </w:instrText>
       </w:r>
       <w:r>
         <w:fldChar w:fldCharType="separate"/>
@@ -5646,7 +5525,7 @@
           <w:rStyle w:val="Lienhypertexte"/>
           <w:lang w:val="en-GB"/>
         </w:rPr>
-        <w:t>https://arxiv.org/pdf/1908.11494.pdf</w:t>
+        <w:t>https://arxiv.org/ftp/arxiv/papers/1906/1906.10177.pdf</w:t>
       </w:r>
       <w:r>
         <w:rPr>
@@ -5666,13 +5545,31 @@
         <w:rPr>
           <w:lang w:val="en-GB"/>
         </w:rPr>
-        <w:t>F. Parwej, 2013, "English Sentence Recognition using Artificial Neural Network through Mouse-based Gestures",</w:t>
-      </w:r>
-      <w:r>
-        <w:rPr>
-          <w:lang w:val="en-GB"/>
-        </w:rPr>
-        <w:t xml:space="preserve"> </w:t>
+        <w:t xml:space="preserve">B. Lubars, Chenhao Tan, 2019, </w:t>
+      </w:r>
+      <w:r>
+        <w:rPr>
+          <w:lang w:val="en-GB"/>
+        </w:rPr>
+        <w:t>“</w:t>
+      </w:r>
+      <w:r>
+        <w:rPr>
+          <w:lang w:val="en-GB"/>
+        </w:rPr>
+        <w:t>Ask what AI can do, but what  AI should do: towards a framework of task delegability</w:t>
+      </w:r>
+      <w:r>
+        <w:rPr>
+          <w:lang w:val="en-GB"/>
+        </w:rPr>
+        <w:t>”</w:t>
+      </w:r>
+      <w:r>
+        <w:rPr>
+          <w:lang w:val="en-GB"/>
+        </w:rPr>
+        <w:t xml:space="preserve">, </w:t>
       </w:r>
       <w:r>
         <w:fldChar w:fldCharType="begin"/>
@@ -5684,7 +5581,7 @@
             <w:rPr/>
           </w:rPrChange>
         </w:rPr>
-        <w:instrText xml:space="preserve"> HYPERLINK "https://arxiv.org/ftp/arxiv/papers/1301/1301.4659.pdf" </w:instrText>
+        <w:instrText xml:space="preserve"> HYPERLINK "https://arxiv.org/pdf/1902.03245v1.pdf" </w:instrText>
       </w:r>
       <w:r>
         <w:fldChar w:fldCharType="separate"/>
@@ -5694,7 +5591,7 @@
           <w:rStyle w:val="Lienhypertexte"/>
           <w:lang w:val="en-GB"/>
         </w:rPr>
-        <w:t>https://arxiv.org/ftp/arxiv/papers/1301/1301.4659.pdf</w:t>
+        <w:t>https://arxiv.org/pdf/1902.03245v1.pdf</w:t>
       </w:r>
       <w:r>
         <w:rPr>
@@ -5703,37 +5600,42 @@
         </w:rPr>
         <w:fldChar w:fldCharType="end"/>
       </w:r>
-      <w:r>
-        <w:rPr>
-          <w:lang w:val="en-GB"/>
-        </w:rPr>
-        <w:t xml:space="preserve"> </w:t>
-      </w:r>
-    </w:p>
-    <w:p>
-      <w:pPr>
-        <w:rPr>
-          <w:rStyle w:val="Lienhypertexte"/>
-          <w:lang w:val="en-GB"/>
-        </w:rPr>
-      </w:pPr>
-      <w:r>
-        <w:rPr>
-          <w:lang w:val="en-GB"/>
-        </w:rPr>
-        <w:t>Q. Debard, J. S. Dibangoye, S. Canu and C. Wolf4, 2019, "Learning 3D Navigation Protocols on Touch Interfaces</w:t>
-      </w:r>
-      <w:r>
-        <w:rPr>
-          <w:lang w:val="en-GB"/>
-        </w:rPr>
-        <w:t xml:space="preserve"> </w:t>
-      </w:r>
-      <w:r>
-        <w:rPr>
-          <w:lang w:val="en-GB"/>
-        </w:rPr>
-        <w:t>with Cooperative Multi-Agent Reinforcement Learning"</w:t>
+    </w:p>
+    <w:p>
+      <w:pPr>
+        <w:rPr>
+          <w:lang w:val="en-GB"/>
+        </w:rPr>
+      </w:pPr>
+      <w:r>
+        <w:rPr>
+          <w:lang w:val="en-GB"/>
+        </w:rPr>
+        <w:t xml:space="preserve">J. Liu, X. Gu, D. Zhang, S. Liu, 2019, </w:t>
+      </w:r>
+      <w:r>
+        <w:rPr>
+          <w:lang w:val="en-GB"/>
+        </w:rPr>
+        <w:t>“</w:t>
+      </w:r>
+      <w:r>
+        <w:rPr>
+          <w:lang w:val="en-GB"/>
+        </w:rPr>
+        <w:t>Hig</w:t>
+      </w:r>
+      <w:r>
+        <w:rPr>
+          <w:lang w:val="en-GB"/>
+        </w:rPr>
+        <w:t>h efficiency RL agent</w:t>
+      </w:r>
+      <w:r>
+        <w:rPr>
+          <w:lang w:val="en-GB"/>
+        </w:rPr>
+        <w:t>”</w:t>
       </w:r>
       <w:r>
         <w:rPr>
@@ -5751,7 +5653,7 @@
             <w:rPr/>
           </w:rPrChange>
         </w:rPr>
-        <w:instrText xml:space="preserve"> HYPERLINK "https://arxiv.org/pdf/1904.07802.pdf" </w:instrText>
+        <w:instrText xml:space="preserve"> HYPERLINK "https://arxiv.org/pdf/1908.11494.pdf" </w:instrText>
       </w:r>
       <w:r>
         <w:fldChar w:fldCharType="separate"/>
@@ -5761,7 +5663,7 @@
           <w:rStyle w:val="Lienhypertexte"/>
           <w:lang w:val="en-GB"/>
         </w:rPr>
-        <w:t>https://arxiv.org/pdf/1904.07802.pdf</w:t>
+        <w:t>https://arxiv.org/pdf/1908.11494.pdf</w:t>
       </w:r>
       <w:r>
         <w:rPr>
@@ -5781,31 +5683,13 @@
         <w:rPr>
           <w:lang w:val="en-GB"/>
         </w:rPr>
-        <w:t xml:space="preserve">P. Gulyaev, E. Elistratova, V. Konovalov, Y. Kuratov, L. Pugachef, M. Burtsev, 2020, </w:t>
-      </w:r>
-      <w:r>
-        <w:rPr>
-          <w:lang w:val="en-GB"/>
-        </w:rPr>
-        <w:t>“</w:t>
-      </w:r>
-      <w:r>
-        <w:rPr>
-          <w:lang w:val="en-GB"/>
-        </w:rPr>
-        <w:t xml:space="preserve"> Goal-Oriented Multi-Task BERT-Based Dialogue State Tracker</w:t>
-      </w:r>
-      <w:r>
-        <w:rPr>
-          <w:lang w:val="en-GB"/>
-        </w:rPr>
-        <w:t>”</w:t>
-      </w:r>
-      <w:r>
-        <w:rPr>
-          <w:lang w:val="en-GB"/>
-        </w:rPr>
-        <w:t xml:space="preserve">, </w:t>
+        <w:t>F. Parwej, 2013, "English Sentence Recognition using Artificial Neural Network through Mouse-based Gestures",</w:t>
+      </w:r>
+      <w:r>
+        <w:rPr>
+          <w:lang w:val="en-GB"/>
+        </w:rPr>
+        <w:t xml:space="preserve"> </w:t>
       </w:r>
       <w:r>
         <w:fldChar w:fldCharType="begin"/>
@@ -5817,6 +5701,139 @@
             <w:rPr/>
           </w:rPrChange>
         </w:rPr>
+        <w:instrText xml:space="preserve"> HYPERLINK "https://arxiv.org/ftp/arxiv/papers/1301/1301.4659.pdf" </w:instrText>
+      </w:r>
+      <w:r>
+        <w:fldChar w:fldCharType="separate"/>
+      </w:r>
+      <w:r>
+        <w:rPr>
+          <w:rStyle w:val="Lienhypertexte"/>
+          <w:lang w:val="en-GB"/>
+        </w:rPr>
+        <w:t>https://arxiv.org/ftp/arxiv/papers/1301/1301.4659.pdf</w:t>
+      </w:r>
+      <w:r>
+        <w:rPr>
+          <w:rStyle w:val="Lienhypertexte"/>
+          <w:lang w:val="en-GB"/>
+        </w:rPr>
+        <w:fldChar w:fldCharType="end"/>
+      </w:r>
+      <w:r>
+        <w:rPr>
+          <w:lang w:val="en-GB"/>
+        </w:rPr>
+        <w:t xml:space="preserve"> </w:t>
+      </w:r>
+    </w:p>
+    <w:p>
+      <w:pPr>
+        <w:rPr>
+          <w:rStyle w:val="Lienhypertexte"/>
+          <w:lang w:val="en-GB"/>
+        </w:rPr>
+      </w:pPr>
+      <w:r>
+        <w:rPr>
+          <w:lang w:val="en-GB"/>
+        </w:rPr>
+        <w:t>Q. Debard, J. S. Dibangoye, S. Canu and C. Wolf4, 2019, "Learning 3D Navigation Protocols on Touch Interfaces</w:t>
+      </w:r>
+      <w:r>
+        <w:rPr>
+          <w:lang w:val="en-GB"/>
+        </w:rPr>
+        <w:t xml:space="preserve"> </w:t>
+      </w:r>
+      <w:r>
+        <w:rPr>
+          <w:lang w:val="en-GB"/>
+        </w:rPr>
+        <w:t>with Cooperative Multi-Agent Reinforcement Learning"</w:t>
+      </w:r>
+      <w:r>
+        <w:rPr>
+          <w:lang w:val="en-GB"/>
+        </w:rPr>
+        <w:t xml:space="preserve">, </w:t>
+      </w:r>
+      <w:r>
+        <w:fldChar w:fldCharType="begin"/>
+      </w:r>
+      <w:r>
+        <w:rPr>
+          <w:lang w:val="en-GB"/>
+          <w:rPrChange w:id="467" w:author="Johnny Nguyen" w:date="2020-02-18T07:48:00Z">
+            <w:rPr/>
+          </w:rPrChange>
+        </w:rPr>
+        <w:instrText xml:space="preserve"> HYPERLINK "https://arxiv.org/pdf/1904.07802.pdf" </w:instrText>
+      </w:r>
+      <w:r>
+        <w:fldChar w:fldCharType="separate"/>
+      </w:r>
+      <w:r>
+        <w:rPr>
+          <w:rStyle w:val="Lienhypertexte"/>
+          <w:lang w:val="en-GB"/>
+        </w:rPr>
+        <w:t>https://arxiv.org/pdf/1904.07802.pdf</w:t>
+      </w:r>
+      <w:r>
+        <w:rPr>
+          <w:rStyle w:val="Lienhypertexte"/>
+          <w:lang w:val="en-GB"/>
+        </w:rPr>
+        <w:fldChar w:fldCharType="end"/>
+      </w:r>
+    </w:p>
+    <w:p>
+      <w:pPr>
+        <w:rPr>
+          <w:lang w:val="en-GB"/>
+        </w:rPr>
+      </w:pPr>
+      <w:r>
+        <w:rPr>
+          <w:lang w:val="en-GB"/>
+        </w:rPr>
+        <w:t xml:space="preserve">P. Gulyaev, E. Elistratova, V. Konovalov, Y. Kuratov, L. Pugachef, M. Burtsev, 2020, </w:t>
+      </w:r>
+      <w:r>
+        <w:rPr>
+          <w:lang w:val="en-GB"/>
+        </w:rPr>
+        <w:t>“</w:t>
+      </w:r>
+      <w:r>
+        <w:rPr>
+          <w:lang w:val="en-GB"/>
+        </w:rPr>
+        <w:t xml:space="preserve"> Goal-Oriented Multi-Task BERT-Based Dialogue State Tracker</w:t>
+      </w:r>
+      <w:r>
+        <w:rPr>
+          <w:lang w:val="en-GB"/>
+        </w:rPr>
+        <w:t>”</w:t>
+      </w:r>
+      <w:r>
+        <w:rPr>
+          <w:lang w:val="en-GB"/>
+        </w:rPr>
+        <w:t xml:space="preserve">, </w:t>
+      </w:r>
+      <w:r>
+        <w:fldChar w:fldCharType="begin"/>
+      </w:r>
+      <w:r>
+        <w:rPr>
+          <w:lang w:val="en-GB"/>
+          <w:rPrChange w:id="468" w:author="Johnny Nguyen" w:date="2020-02-18T07:48:00Z">
+            <w:rPr/>
+          </w:rPrChange>
+        </w:rPr>
         <w:instrText xml:space="preserve"> HYPERLINK "https://arxiv.org/pdf/2002.02450.pdf" </w:instrText>
       </w:r>
       <w:r>
@@ -5854,7 +5871,6 @@
         <w:rPr>
           <w:lang w:val="en-GB"/>
         </w:rPr>
-        <w:lastRenderedPageBreak/>
         <w:t xml:space="preserve">A. Rastogi, X. Zang, S. Sunkara, R. Gupta, P. Khaitan, 2020, </w:t>
       </w:r>
       <w:r>
@@ -5899,7 +5915,7 @@
       <w:r>
         <w:rPr>
           <w:lang w:val="en-GB"/>
-          <w:rPrChange w:id="467" w:author="Johnny Nguyen" w:date="2020-02-18T07:48:00Z">
+          <w:rPrChange w:id="469" w:author="Johnny Nguyen" w:date="2020-02-18T07:48:00Z">
             <w:rPr/>
           </w:rPrChange>
         </w:rPr>

</xml_diff>

<commit_message>
#8 Fivth part to explain experiments in report
</commit_message>
<xml_diff>
--- a/SAI_report.docx
+++ b/SAI_report.docx
@@ -4940,7 +4940,7 @@
     <w:p>
       <w:pPr>
         <w:rPr>
-          <w:ins w:id="455" w:author="Johnny Nguyen" w:date="2020-02-24T20:56:00Z"/>
+          <w:ins w:id="455" w:author="Johnny Nguyen" w:date="2020-02-25T14:09:00Z"/>
           <w:lang w:val="en-GB"/>
         </w:rPr>
       </w:pPr>
@@ -4958,19 +4958,75 @@
             <w:lang w:val="en-GB"/>
           </w:rPr>
           <w:br/>
+        </w:r>
+      </w:ins>
+    </w:p>
+    <w:p>
+      <w:pPr>
+        <w:rPr>
+          <w:ins w:id="458" w:author="Johnny Nguyen" w:date="2020-02-25T14:09:00Z"/>
+          <w:lang w:val="en-GB"/>
+        </w:rPr>
+      </w:pPr>
+      <w:ins w:id="459" w:author="Johnny Nguyen" w:date="2020-02-25T14:02:00Z">
+        <w:r>
+          <w:rPr>
+            <w:lang w:val="en-GB"/>
+          </w:rPr>
           <w:t xml:space="preserve">As we can see here, there was some difference about the power consumption. I can add that we need another variable to measure </w:t>
         </w:r>
       </w:ins>
-      <w:ins w:id="458" w:author="Johnny Nguyen" w:date="2020-02-25T14:03:00Z">
-        <w:r>
-          <w:rPr>
-            <w:lang w:val="en-GB"/>
-          </w:rPr>
-          <w:t>that difference. This variable has to be the internet connection used. So we need another library that catch the internet connection.</w:t>
-        </w:r>
-      </w:ins>
-      <w:bookmarkStart w:id="459" w:name="_GoBack"/>
-      <w:bookmarkEnd w:id="459"/>
+      <w:ins w:id="460" w:author="Johnny Nguyen" w:date="2020-02-25T14:03:00Z">
+        <w:r>
+          <w:rPr>
+            <w:lang w:val="en-GB"/>
+          </w:rPr>
+          <w:t>that difference. This variable has to be the internet connection used. So we need another library that catch the internet connectio</w:t>
+        </w:r>
+      </w:ins>
+    </w:p>
+    <w:p>
+      <w:pPr>
+        <w:rPr>
+          <w:ins w:id="461" w:author="Johnny Nguyen" w:date="2020-02-25T14:09:00Z"/>
+          <w:lang w:val="en-GB"/>
+        </w:rPr>
+      </w:pPr>
+    </w:p>
+    <w:p>
+      <w:pPr>
+        <w:rPr>
+          <w:ins w:id="462" w:author="Johnny Nguyen" w:date="2020-02-24T20:56:00Z"/>
+          <w:lang w:val="en-GB"/>
+        </w:rPr>
+      </w:pPr>
+      <w:ins w:id="463" w:author="Johnny Nguyen" w:date="2020-02-25T14:09:00Z">
+        <w:r>
+          <w:rPr>
+            <w:lang w:val="en-GB"/>
+          </w:rPr>
+          <w:lastRenderedPageBreak/>
+          <w:t>Now, we understand that the consumation</w:t>
+        </w:r>
+      </w:ins>
+      <w:ins w:id="464" w:author="Johnny Nguyen" w:date="2020-02-25T14:10:00Z">
+        <w:r>
+          <w:rPr>
+            <w:lang w:val="en-GB"/>
+          </w:rPr>
+          <w:t xml:space="preserve"> of internet connection and power seems to be really less with    (X) that (Y). We can explain it with the fact that the algorithm [</w:t>
+        </w:r>
+      </w:ins>
+      <w:ins w:id="465" w:author="Johnny Nguyen" w:date="2020-02-25T14:11:00Z">
+        <w:r>
+          <w:rPr>
+            <w:lang w:val="en-GB"/>
+          </w:rPr>
+          <w:t>Z].</w:t>
+        </w:r>
+      </w:ins>
+      <w:bookmarkStart w:id="466" w:name="_GoBack"/>
+      <w:bookmarkEnd w:id="466"/>
     </w:p>
     <w:p>
       <w:pPr>
@@ -5017,747 +5073,6 @@
           <w:lang w:val="en-GB"/>
         </w:rPr>
       </w:pPr>
-      <w:r>
-        <w:lastRenderedPageBreak/>
-        <w:fldChar w:fldCharType="begin"/>
-      </w:r>
-      <w:r>
-        <w:rPr>
-          <w:lang w:val="en-GB"/>
-          <w:rPrChange w:id="460" w:author="Johnny Nguyen" w:date="2020-02-18T07:48:00Z">
-            <w:rPr/>
-          </w:rPrChange>
-        </w:rPr>
-        <w:instrText xml:space="preserve"> HYPERLINK "https://arxiv.org/pdf/2002.01359.pdf" </w:instrText>
-      </w:r>
-      <w:r>
-        <w:fldChar w:fldCharType="separate"/>
-      </w:r>
-      <w:r>
-        <w:rPr>
-          <w:rStyle w:val="Lienhypertexte"/>
-          <w:lang w:val="en-GB"/>
-        </w:rPr>
-        <w:t>https://arxiv.org/pdf/2002.01359.pdf</w:t>
-      </w:r>
-      <w:r>
-        <w:rPr>
-          <w:rStyle w:val="Lienhypertexte"/>
-          <w:lang w:val="en-GB"/>
-        </w:rPr>
-        <w:fldChar w:fldCharType="end"/>
-      </w:r>
-    </w:p>
-    <w:p>
-      <w:pPr>
-        <w:rPr>
-          <w:lang w:val="en-GB"/>
-        </w:rPr>
-      </w:pPr>
-      <w:r>
-        <w:rPr>
-          <w:lang w:val="en-GB"/>
-        </w:rPr>
-        <w:t>Compare commands to cortana</w:t>
-      </w:r>
-    </w:p>
-    <w:p>
-      <w:pPr>
-        <w:rPr>
-          <w:lang w:val="en-GB"/>
-        </w:rPr>
-      </w:pPr>
-      <w:r>
-        <w:rPr>
-          <w:lang w:val="en-GB"/>
-        </w:rPr>
-        <w:t>Discussion</w:t>
-      </w:r>
-    </w:p>
-    <w:p>
-      <w:pPr>
-        <w:rPr>
-          <w:lang w:val="en-GB"/>
-        </w:rPr>
-      </w:pPr>
-      <w:r>
-        <w:rPr>
-          <w:lang w:val="en-GB"/>
-        </w:rPr>
-        <w:t>How the results compare to what you expected, why ?</w:t>
-      </w:r>
-    </w:p>
-    <w:p>
-      <w:pPr>
-        <w:rPr>
-          <w:lang w:val="en-GB"/>
-        </w:rPr>
-      </w:pPr>
-      <w:r>
-        <w:rPr>
-          <w:lang w:val="en-GB"/>
-        </w:rPr>
-        <w:t>How the results compare to other researchers, why ?</w:t>
-      </w:r>
-    </w:p>
-    <w:p>
-      <w:pPr>
-        <w:rPr>
-          <w:lang w:val="en-GB"/>
-        </w:rPr>
-      </w:pPr>
-      <w:r>
-        <w:rPr>
-          <w:lang w:val="en-GB"/>
-        </w:rPr>
-        <w:t>What question, we need to ask next ?</w:t>
-      </w:r>
-    </w:p>
-    <w:p>
-      <w:pPr>
-        <w:rPr>
-          <w:lang w:val="en-GB"/>
-        </w:rPr>
-      </w:pPr>
-      <w:r>
-        <w:rPr>
-          <w:lang w:val="en-GB"/>
-        </w:rPr>
-        <w:t>Find something useful the researcher readers can learn about the work</w:t>
-      </w:r>
-    </w:p>
-    <w:p>
-      <w:pPr>
-        <w:rPr>
-          <w:lang w:val="en-GB"/>
-        </w:rPr>
-      </w:pPr>
-      <w:r>
-        <w:rPr>
-          <w:lang w:val="en-GB"/>
-        </w:rPr>
-        <w:t>Future Work</w:t>
-      </w:r>
-    </w:p>
-    <w:p>
-      <w:pPr>
-        <w:rPr>
-          <w:lang w:val="en-GB"/>
-        </w:rPr>
-      </w:pPr>
-      <w:r>
-        <w:rPr>
-          <w:lang w:val="en-GB"/>
-        </w:rPr>
-        <w:t>Try to launch the SAI everytime the computer is up</w:t>
-      </w:r>
-    </w:p>
-    <w:p>
-      <w:pPr>
-        <w:rPr>
-          <w:lang w:val="en-GB"/>
-        </w:rPr>
-      </w:pPr>
-      <w:r>
-        <w:rPr>
-          <w:lang w:val="en-GB"/>
-        </w:rPr>
-        <w:t>Generate a voice to communicate with SAI</w:t>
-      </w:r>
-    </w:p>
-    <w:p>
-      <w:pPr>
-        <w:rPr>
-          <w:lang w:val="en-GB"/>
-        </w:rPr>
-      </w:pPr>
-      <w:r>
-        <w:rPr>
-          <w:lang w:val="en-GB"/>
-        </w:rPr>
-        <w:t>Create a profil for each person who talk (voice recognition by person)</w:t>
-      </w:r>
-    </w:p>
-    <w:p>
-      <w:pPr>
-        <w:rPr>
-          <w:lang w:val="en-GB"/>
-        </w:rPr>
-      </w:pPr>
-    </w:p>
-    <w:p>
-      <w:r>
-        <w:t>References/Bibliography</w:t>
-      </w:r>
-    </w:p>
-    <w:p>
-      <w:r>
-        <w:t>J.P. Laumond,</w:t>
-      </w:r>
-      <w:r>
-        <w:t xml:space="preserve"> 2019,</w:t>
-      </w:r>
-      <w:r>
-        <w:t xml:space="preserve"> </w:t>
-      </w:r>
-      <w:r>
-        <w:t>“</w:t>
-      </w:r>
-      <w:r>
-        <w:t xml:space="preserve">robotique et </w:t>
-      </w:r>
-      <w:r>
-        <w:t>intelligence artificielle parlons-en</w:t>
-      </w:r>
-      <w:r>
-        <w:t> »</w:t>
-      </w:r>
-      <w:r>
-        <w:t xml:space="preserve">, </w:t>
-      </w:r>
-      <w:hyperlink r:id="rId5" w:history="1">
-        <w:r>
-          <w:rPr>
-            <w:rStyle w:val="Lienhypertexte"/>
-          </w:rPr>
-          <w:t>https://lejournal.cnrs.fr/billets/robotique-et-intelligence-artificielle-parlons-en</w:t>
-        </w:r>
-      </w:hyperlink>
-    </w:p>
-    <w:p>
-      <w:pPr>
-        <w:rPr>
-          <w:rStyle w:val="Lienhypertexte"/>
-        </w:rPr>
-      </w:pPr>
-      <w:r>
-        <w:t xml:space="preserve">J. Cassel and C. Pelachaud, </w:t>
-      </w:r>
-      <w:r>
-        <w:t xml:space="preserve">2019, </w:t>
-      </w:r>
-      <w:r>
-        <w:t>« </w:t>
-      </w:r>
-      <w:r>
-        <w:t>Pourquoi les assistants virtuels ont besoin d</w:t>
-      </w:r>
-      <w:r>
-        <w:t>’</w:t>
-      </w:r>
-      <w:r>
-        <w:t>un corps</w:t>
-      </w:r>
-      <w:r>
-        <w:t> »</w:t>
-      </w:r>
-      <w:r>
-        <w:t xml:space="preserve">, </w:t>
-      </w:r>
-      <w:hyperlink r:id="rId6" w:history="1">
-        <w:r>
-          <w:rPr>
-            <w:rStyle w:val="Lienhypertexte"/>
-          </w:rPr>
-          <w:t>https://lejournal.cnrs.fr/billets/pourquoi-les-assistants-virtuels-ont-besoin-dun-corps</w:t>
-        </w:r>
-      </w:hyperlink>
-      <w:r>
-        <w:rPr>
-          <w:rStyle w:val="Lienhypertexte"/>
-        </w:rPr>
-        <w:t xml:space="preserve"> </w:t>
-      </w:r>
-    </w:p>
-    <w:p>
-      <w:r>
-        <w:t xml:space="preserve">L. Julia, </w:t>
-      </w:r>
-      <w:r>
-        <w:t>« </w:t>
-      </w:r>
-      <w:r>
-        <w:t>L</w:t>
-      </w:r>
-      <w:r>
-        <w:t>’</w:t>
-      </w:r>
-      <w:r>
-        <w:t>intelligence artificielle n</w:t>
-      </w:r>
-      <w:r>
-        <w:t>’</w:t>
-      </w:r>
-      <w:r>
-        <w:t>existe pas</w:t>
-      </w:r>
-      <w:r>
-        <w:t> »</w:t>
-      </w:r>
-      <w:r>
-        <w:t xml:space="preserve">, 2019, </w:t>
-      </w:r>
-      <w:hyperlink r:id="rId7" w:history="1">
-        <w:r>
-          <w:rPr>
-            <w:rStyle w:val="Lienhypertexte"/>
-          </w:rPr>
-          <w:t>https://www.journaldugeek.com/dossier/lintelligence-artificielle-nexiste-interview-de-luc-julia-cocreateur-de-siri/</w:t>
-        </w:r>
-      </w:hyperlink>
-    </w:p>
-    <w:p>
-      <w:pPr>
-        <w:rPr>
-          <w:lang w:val="en-GB"/>
-        </w:rPr>
-      </w:pPr>
-      <w:r>
-        <w:rPr>
-          <w:lang w:val="en-GB"/>
-        </w:rPr>
-        <w:t xml:space="preserve">Maria A. Zuluaga, </w:t>
-      </w:r>
-      <w:r>
-        <w:rPr>
-          <w:lang w:val="en-GB"/>
-        </w:rPr>
-        <w:t>« </w:t>
-      </w:r>
-      <w:r>
-        <w:rPr>
-          <w:lang w:val="en-GB"/>
-        </w:rPr>
-        <w:t>DeepIGeoS</w:t>
-      </w:r>
-      <w:r>
-        <w:rPr>
-          <w:lang w:val="en-GB"/>
-        </w:rPr>
-        <w:t> »</w:t>
-      </w:r>
-      <w:r>
-        <w:rPr>
-          <w:lang w:val="en-GB"/>
-        </w:rPr>
-        <w:t xml:space="preserve">, 2017, </w:t>
-      </w:r>
-      <w:r>
-        <w:rPr>
-          <w:lang w:val="en-GB"/>
-        </w:rPr>
-        <w:t xml:space="preserve"> </w:t>
-      </w:r>
-      <w:r>
-        <w:fldChar w:fldCharType="begin"/>
-      </w:r>
-      <w:r>
-        <w:rPr>
-          <w:lang w:val="en-GB"/>
-          <w:rPrChange w:id="461" w:author="Johnny Nguyen" w:date="2020-02-18T07:48:00Z">
-            <w:rPr/>
-          </w:rPrChange>
-        </w:rPr>
-        <w:instrText xml:space="preserve"> HYPERLINK "https://arxiv.org/abs/1707.00652" </w:instrText>
-      </w:r>
-      <w:r>
-        <w:fldChar w:fldCharType="separate"/>
-      </w:r>
-      <w:r>
-        <w:rPr>
-          <w:rStyle w:val="Lienhypertexte"/>
-          <w:lang w:val="en-GB"/>
-        </w:rPr>
-        <w:t>https://arxiv.org/abs/1707.00652</w:t>
-      </w:r>
-      <w:r>
-        <w:rPr>
-          <w:rStyle w:val="Lienhypertexte"/>
-          <w:lang w:val="en-GB"/>
-        </w:rPr>
-        <w:fldChar w:fldCharType="end"/>
-      </w:r>
-    </w:p>
-    <w:p>
-      <w:pPr>
-        <w:rPr>
-          <w:rStyle w:val="Lienhypertexte"/>
-          <w:lang w:val="en-GB"/>
-        </w:rPr>
-      </w:pPr>
-      <w:r>
-        <w:rPr>
-          <w:lang w:val="en-GB"/>
-        </w:rPr>
-        <w:t>A. Sarkar,</w:t>
-      </w:r>
-      <w:r>
-        <w:rPr>
-          <w:lang w:val="en-GB"/>
-        </w:rPr>
-        <w:t xml:space="preserve"> 2018, </w:t>
-      </w:r>
-      <w:r>
-        <w:rPr>
-          <w:lang w:val="en-GB"/>
-        </w:rPr>
-        <w:t xml:space="preserve"> </w:t>
-      </w:r>
-      <w:r>
-        <w:rPr>
-          <w:lang w:val="en-GB"/>
-        </w:rPr>
-        <w:t>“</w:t>
-      </w:r>
-      <w:r>
-        <w:rPr>
-          <w:lang w:val="en-GB"/>
-        </w:rPr>
-        <w:t>A Brandom-ian view of Reinf</w:t>
-      </w:r>
-      <w:r>
-        <w:rPr>
-          <w:lang w:val="en-GB"/>
-        </w:rPr>
-        <w:t>orcement Learning towards strong-AI</w:t>
-      </w:r>
-      <w:r>
-        <w:rPr>
-          <w:lang w:val="en-GB"/>
-        </w:rPr>
-        <w:t>”</w:t>
-      </w:r>
-      <w:r>
-        <w:rPr>
-          <w:lang w:val="en-GB"/>
-        </w:rPr>
-        <w:t>,</w:t>
-      </w:r>
-      <w:r>
-        <w:rPr>
-          <w:lang w:val="en-GB"/>
-        </w:rPr>
-        <w:t xml:space="preserve"> </w:t>
-      </w:r>
-      <w:r>
-        <w:fldChar w:fldCharType="begin"/>
-      </w:r>
-      <w:r>
-        <w:rPr>
-          <w:lang w:val="en-GB"/>
-          <w:rPrChange w:id="462" w:author="Johnny Nguyen" w:date="2020-02-18T07:48:00Z">
-            <w:rPr/>
-          </w:rPrChange>
-        </w:rPr>
-        <w:instrText xml:space="preserve"> HYPERLINK "https://arxiv.org/abs/1803.02912" </w:instrText>
-      </w:r>
-      <w:r>
-        <w:fldChar w:fldCharType="separate"/>
-      </w:r>
-      <w:r>
-        <w:rPr>
-          <w:rStyle w:val="Lienhypertexte"/>
-          <w:lang w:val="en-GB"/>
-        </w:rPr>
-        <w:t>https://arxiv.org/abs/1803.02912</w:t>
-      </w:r>
-      <w:r>
-        <w:rPr>
-          <w:rStyle w:val="Lienhypertexte"/>
-          <w:lang w:val="en-GB"/>
-        </w:rPr>
-        <w:fldChar w:fldCharType="end"/>
-      </w:r>
-    </w:p>
-    <w:p>
-      <w:pPr>
-        <w:rPr>
-          <w:lang w:val="en-GB"/>
-        </w:rPr>
-      </w:pPr>
-      <w:r>
-        <w:rPr>
-          <w:lang w:val="en-GB"/>
-        </w:rPr>
-        <w:t xml:space="preserve">A. Knight, 2019, </w:t>
-      </w:r>
-      <w:r>
-        <w:rPr>
-          <w:lang w:val="en-GB"/>
-        </w:rPr>
-        <w:t>“</w:t>
-      </w:r>
-      <w:r>
-        <w:rPr>
-          <w:lang w:val="en-GB"/>
-        </w:rPr>
-        <w:t>Refuting strong AI: Why consciousness cannot be algorithmic</w:t>
-      </w:r>
-      <w:r>
-        <w:rPr>
-          <w:lang w:val="en-GB"/>
-        </w:rPr>
-        <w:t>”</w:t>
-      </w:r>
-      <w:r>
-        <w:rPr>
-          <w:lang w:val="en-GB"/>
-        </w:rPr>
-        <w:t xml:space="preserve">, </w:t>
-      </w:r>
-      <w:r>
-        <w:fldChar w:fldCharType="begin"/>
-      </w:r>
-      <w:r>
-        <w:rPr>
-          <w:lang w:val="en-GB"/>
-          <w:rPrChange w:id="463" w:author="Johnny Nguyen" w:date="2020-02-18T07:48:00Z">
-            <w:rPr/>
-          </w:rPrChange>
-        </w:rPr>
-        <w:instrText xml:space="preserve"> HYPERLINK "https://arxiv.org/ftp/arxiv/papers/1906/1906.10177.pdf" </w:instrText>
-      </w:r>
-      <w:r>
-        <w:fldChar w:fldCharType="separate"/>
-      </w:r>
-      <w:r>
-        <w:rPr>
-          <w:rStyle w:val="Lienhypertexte"/>
-          <w:lang w:val="en-GB"/>
-        </w:rPr>
-        <w:t>https://arxiv.org/ftp/arxiv/papers/1906/1906.10177.pdf</w:t>
-      </w:r>
-      <w:r>
-        <w:rPr>
-          <w:rStyle w:val="Lienhypertexte"/>
-          <w:lang w:val="en-GB"/>
-        </w:rPr>
-        <w:fldChar w:fldCharType="end"/>
-      </w:r>
-    </w:p>
-    <w:p>
-      <w:pPr>
-        <w:rPr>
-          <w:lang w:val="en-GB"/>
-        </w:rPr>
-      </w:pPr>
-      <w:r>
-        <w:rPr>
-          <w:lang w:val="en-GB"/>
-        </w:rPr>
-        <w:t xml:space="preserve">B. Lubars, Chenhao Tan, 2019, </w:t>
-      </w:r>
-      <w:r>
-        <w:rPr>
-          <w:lang w:val="en-GB"/>
-        </w:rPr>
-        <w:t>“</w:t>
-      </w:r>
-      <w:r>
-        <w:rPr>
-          <w:lang w:val="en-GB"/>
-        </w:rPr>
-        <w:t>Ask what AI can do, but what  AI should do: towards a framework of task delegability</w:t>
-      </w:r>
-      <w:r>
-        <w:rPr>
-          <w:lang w:val="en-GB"/>
-        </w:rPr>
-        <w:t>”</w:t>
-      </w:r>
-      <w:r>
-        <w:rPr>
-          <w:lang w:val="en-GB"/>
-        </w:rPr>
-        <w:t xml:space="preserve">, </w:t>
-      </w:r>
-      <w:r>
-        <w:fldChar w:fldCharType="begin"/>
-      </w:r>
-      <w:r>
-        <w:rPr>
-          <w:lang w:val="en-GB"/>
-          <w:rPrChange w:id="464" w:author="Johnny Nguyen" w:date="2020-02-18T07:48:00Z">
-            <w:rPr/>
-          </w:rPrChange>
-        </w:rPr>
-        <w:instrText xml:space="preserve"> HYPERLINK "https://arxiv.org/pdf/1902.03245v1.pdf" </w:instrText>
-      </w:r>
-      <w:r>
-        <w:fldChar w:fldCharType="separate"/>
-      </w:r>
-      <w:r>
-        <w:rPr>
-          <w:rStyle w:val="Lienhypertexte"/>
-          <w:lang w:val="en-GB"/>
-        </w:rPr>
-        <w:t>https://arxiv.org/pdf/1902.03245v1.pdf</w:t>
-      </w:r>
-      <w:r>
-        <w:rPr>
-          <w:rStyle w:val="Lienhypertexte"/>
-          <w:lang w:val="en-GB"/>
-        </w:rPr>
-        <w:fldChar w:fldCharType="end"/>
-      </w:r>
-    </w:p>
-    <w:p>
-      <w:pPr>
-        <w:rPr>
-          <w:lang w:val="en-GB"/>
-        </w:rPr>
-      </w:pPr>
-      <w:r>
-        <w:rPr>
-          <w:lang w:val="en-GB"/>
-        </w:rPr>
-        <w:t xml:space="preserve">J. Liu, X. Gu, D. Zhang, S. Liu, 2019, </w:t>
-      </w:r>
-      <w:r>
-        <w:rPr>
-          <w:lang w:val="en-GB"/>
-        </w:rPr>
-        <w:t>“</w:t>
-      </w:r>
-      <w:r>
-        <w:rPr>
-          <w:lang w:val="en-GB"/>
-        </w:rPr>
-        <w:t>Hig</w:t>
-      </w:r>
-      <w:r>
-        <w:rPr>
-          <w:lang w:val="en-GB"/>
-        </w:rPr>
-        <w:t>h efficiency RL agent</w:t>
-      </w:r>
-      <w:r>
-        <w:rPr>
-          <w:lang w:val="en-GB"/>
-        </w:rPr>
-        <w:t>”</w:t>
-      </w:r>
-      <w:r>
-        <w:rPr>
-          <w:lang w:val="en-GB"/>
-        </w:rPr>
-        <w:t xml:space="preserve">, </w:t>
-      </w:r>
-      <w:r>
-        <w:fldChar w:fldCharType="begin"/>
-      </w:r>
-      <w:r>
-        <w:rPr>
-          <w:lang w:val="en-GB"/>
-          <w:rPrChange w:id="465" w:author="Johnny Nguyen" w:date="2020-02-18T07:48:00Z">
-            <w:rPr/>
-          </w:rPrChange>
-        </w:rPr>
-        <w:instrText xml:space="preserve"> HYPERLINK "https://arxiv.org/pdf/1908.11494.pdf" </w:instrText>
-      </w:r>
-      <w:r>
-        <w:fldChar w:fldCharType="separate"/>
-      </w:r>
-      <w:r>
-        <w:rPr>
-          <w:rStyle w:val="Lienhypertexte"/>
-          <w:lang w:val="en-GB"/>
-        </w:rPr>
-        <w:t>https://arxiv.org/pdf/1908.11494.pdf</w:t>
-      </w:r>
-      <w:r>
-        <w:rPr>
-          <w:rStyle w:val="Lienhypertexte"/>
-          <w:lang w:val="en-GB"/>
-        </w:rPr>
-        <w:fldChar w:fldCharType="end"/>
-      </w:r>
-    </w:p>
-    <w:p>
-      <w:pPr>
-        <w:rPr>
-          <w:lang w:val="en-GB"/>
-        </w:rPr>
-      </w:pPr>
-      <w:r>
-        <w:rPr>
-          <w:lang w:val="en-GB"/>
-        </w:rPr>
-        <w:t>F. Parwej, 2013, "English Sentence Recognition using Artificial Neural Network through Mouse-based Gestures",</w:t>
-      </w:r>
-      <w:r>
-        <w:rPr>
-          <w:lang w:val="en-GB"/>
-        </w:rPr>
-        <w:t xml:space="preserve"> </w:t>
-      </w:r>
-      <w:r>
-        <w:fldChar w:fldCharType="begin"/>
-      </w:r>
-      <w:r>
-        <w:rPr>
-          <w:lang w:val="en-GB"/>
-          <w:rPrChange w:id="466" w:author="Johnny Nguyen" w:date="2020-02-18T07:48:00Z">
-            <w:rPr/>
-          </w:rPrChange>
-        </w:rPr>
-        <w:instrText xml:space="preserve"> HYPERLINK "https://arxiv.org/ftp/arxiv/papers/1301/1301.4659.pdf" </w:instrText>
-      </w:r>
-      <w:r>
-        <w:fldChar w:fldCharType="separate"/>
-      </w:r>
-      <w:r>
-        <w:rPr>
-          <w:rStyle w:val="Lienhypertexte"/>
-          <w:lang w:val="en-GB"/>
-        </w:rPr>
-        <w:t>https://arxiv.org/ftp/arxiv/papers/1301/1301.4659.pdf</w:t>
-      </w:r>
-      <w:r>
-        <w:rPr>
-          <w:rStyle w:val="Lienhypertexte"/>
-          <w:lang w:val="en-GB"/>
-        </w:rPr>
-        <w:fldChar w:fldCharType="end"/>
-      </w:r>
-      <w:r>
-        <w:rPr>
-          <w:lang w:val="en-GB"/>
-        </w:rPr>
-        <w:t xml:space="preserve"> </w:t>
-      </w:r>
-    </w:p>
-    <w:p>
-      <w:pPr>
-        <w:rPr>
-          <w:rStyle w:val="Lienhypertexte"/>
-          <w:lang w:val="en-GB"/>
-        </w:rPr>
-      </w:pPr>
-      <w:r>
-        <w:rPr>
-          <w:lang w:val="en-GB"/>
-        </w:rPr>
-        <w:t>Q. Debard, J. S. Dibangoye, S. Canu and C. Wolf4, 2019, "Learning 3D Navigation Protocols on Touch Interfaces</w:t>
-      </w:r>
-      <w:r>
-        <w:rPr>
-          <w:lang w:val="en-GB"/>
-        </w:rPr>
-        <w:t xml:space="preserve"> </w:t>
-      </w:r>
-      <w:r>
-        <w:rPr>
-          <w:lang w:val="en-GB"/>
-        </w:rPr>
-        <w:t>with Cooperative Multi-Agent Reinforcement Learning"</w:t>
-      </w:r>
-      <w:r>
-        <w:rPr>
-          <w:lang w:val="en-GB"/>
-        </w:rPr>
-        <w:t xml:space="preserve">, </w:t>
-      </w:r>
       <w:r>
         <w:fldChar w:fldCharType="begin"/>
       </w:r>
@@ -5768,7 +5083,7 @@
             <w:rPr/>
           </w:rPrChange>
         </w:rPr>
-        <w:instrText xml:space="preserve"> HYPERLINK "https://arxiv.org/pdf/1904.07802.pdf" </w:instrText>
+        <w:instrText xml:space="preserve"> HYPERLINK "https://arxiv.org/pdf/2002.01359.pdf" </w:instrText>
       </w:r>
       <w:r>
         <w:fldChar w:fldCharType="separate"/>
@@ -5778,7 +5093,7 @@
           <w:rStyle w:val="Lienhypertexte"/>
           <w:lang w:val="en-GB"/>
         </w:rPr>
-        <w:t>https://arxiv.org/pdf/1904.07802.pdf</w:t>
+        <w:t>https://arxiv.org/pdf/2002.01359.pdf</w:t>
       </w:r>
       <w:r>
         <w:rPr>
@@ -5798,31 +5113,295 @@
         <w:rPr>
           <w:lang w:val="en-GB"/>
         </w:rPr>
-        <w:t xml:space="preserve">P. Gulyaev, E. Elistratova, V. Konovalov, Y. Kuratov, L. Pugachef, M. Burtsev, 2020, </w:t>
-      </w:r>
-      <w:r>
-        <w:rPr>
-          <w:lang w:val="en-GB"/>
-        </w:rPr>
+        <w:t>Compare commands to cortana</w:t>
+      </w:r>
+    </w:p>
+    <w:p>
+      <w:pPr>
+        <w:rPr>
+          <w:lang w:val="en-GB"/>
+        </w:rPr>
+      </w:pPr>
+      <w:r>
+        <w:rPr>
+          <w:lang w:val="en-GB"/>
+        </w:rPr>
+        <w:t>Discussion</w:t>
+      </w:r>
+    </w:p>
+    <w:p>
+      <w:pPr>
+        <w:rPr>
+          <w:lang w:val="en-GB"/>
+        </w:rPr>
+      </w:pPr>
+      <w:r>
+        <w:rPr>
+          <w:lang w:val="en-GB"/>
+        </w:rPr>
+        <w:t>How the results compare to what you expected, why ?</w:t>
+      </w:r>
+    </w:p>
+    <w:p>
+      <w:pPr>
+        <w:rPr>
+          <w:lang w:val="en-GB"/>
+        </w:rPr>
+      </w:pPr>
+      <w:r>
+        <w:rPr>
+          <w:lang w:val="en-GB"/>
+        </w:rPr>
+        <w:t>How the results compare to other researchers, why ?</w:t>
+      </w:r>
+    </w:p>
+    <w:p>
+      <w:pPr>
+        <w:rPr>
+          <w:lang w:val="en-GB"/>
+        </w:rPr>
+      </w:pPr>
+      <w:r>
+        <w:rPr>
+          <w:lang w:val="en-GB"/>
+        </w:rPr>
+        <w:t>What question, we need to ask next ?</w:t>
+      </w:r>
+    </w:p>
+    <w:p>
+      <w:pPr>
+        <w:rPr>
+          <w:lang w:val="en-GB"/>
+        </w:rPr>
+      </w:pPr>
+      <w:r>
+        <w:rPr>
+          <w:lang w:val="en-GB"/>
+        </w:rPr>
+        <w:t>Find something useful the researcher readers can learn about the work</w:t>
+      </w:r>
+    </w:p>
+    <w:p>
+      <w:pPr>
+        <w:rPr>
+          <w:lang w:val="en-GB"/>
+        </w:rPr>
+      </w:pPr>
+      <w:r>
+        <w:rPr>
+          <w:lang w:val="en-GB"/>
+        </w:rPr>
+        <w:t>Future Work</w:t>
+      </w:r>
+    </w:p>
+    <w:p>
+      <w:pPr>
+        <w:rPr>
+          <w:lang w:val="en-GB"/>
+        </w:rPr>
+      </w:pPr>
+      <w:r>
+        <w:rPr>
+          <w:lang w:val="en-GB"/>
+        </w:rPr>
+        <w:t>Try to launch the SAI everytime the computer is up</w:t>
+      </w:r>
+    </w:p>
+    <w:p>
+      <w:pPr>
+        <w:rPr>
+          <w:lang w:val="en-GB"/>
+        </w:rPr>
+      </w:pPr>
+      <w:r>
+        <w:rPr>
+          <w:lang w:val="en-GB"/>
+        </w:rPr>
+        <w:t>Generate a voice to communicate with SAI</w:t>
+      </w:r>
+    </w:p>
+    <w:p>
+      <w:pPr>
+        <w:rPr>
+          <w:lang w:val="en-GB"/>
+        </w:rPr>
+      </w:pPr>
+      <w:r>
+        <w:rPr>
+          <w:lang w:val="en-GB"/>
+        </w:rPr>
+        <w:t>Create a profil for each person who talk (voice recognition by person)</w:t>
+      </w:r>
+    </w:p>
+    <w:p>
+      <w:pPr>
+        <w:rPr>
+          <w:lang w:val="en-GB"/>
+        </w:rPr>
+      </w:pPr>
+    </w:p>
+    <w:p>
+      <w:r>
+        <w:t>References/Bibliography</w:t>
+      </w:r>
+    </w:p>
+    <w:p>
+      <w:r>
+        <w:t>J.P. Laumond,</w:t>
+      </w:r>
+      <w:r>
+        <w:t xml:space="preserve"> 2019,</w:t>
+      </w:r>
+      <w:r>
+        <w:t xml:space="preserve"> </w:t>
+      </w:r>
+      <w:r>
         <w:t>“</w:t>
       </w:r>
       <w:r>
-        <w:rPr>
-          <w:lang w:val="en-GB"/>
-        </w:rPr>
-        <w:t xml:space="preserve"> Goal-Oriented Multi-Task BERT-Based Dialogue State Tracker</w:t>
-      </w:r>
-      <w:r>
-        <w:rPr>
-          <w:lang w:val="en-GB"/>
-        </w:rPr>
-        <w:t>”</w:t>
-      </w:r>
-      <w:r>
-        <w:rPr>
-          <w:lang w:val="en-GB"/>
-        </w:rPr>
+        <w:t xml:space="preserve">robotique et </w:t>
+      </w:r>
+      <w:r>
+        <w:t>intelligence artificielle parlons-en</w:t>
+      </w:r>
+      <w:r>
+        <w:t> »</w:t>
+      </w:r>
+      <w:r>
         <w:t xml:space="preserve">, </w:t>
+      </w:r>
+      <w:hyperlink r:id="rId5" w:history="1">
+        <w:r>
+          <w:rPr>
+            <w:rStyle w:val="Lienhypertexte"/>
+          </w:rPr>
+          <w:t>https://lejournal.cnrs.fr/billets/robotique-et-intelligence-artificielle-parlons-en</w:t>
+        </w:r>
+      </w:hyperlink>
+    </w:p>
+    <w:p>
+      <w:pPr>
+        <w:rPr>
+          <w:rStyle w:val="Lienhypertexte"/>
+        </w:rPr>
+      </w:pPr>
+      <w:r>
+        <w:t xml:space="preserve">J. Cassel and C. Pelachaud, </w:t>
+      </w:r>
+      <w:r>
+        <w:t xml:space="preserve">2019, </w:t>
+      </w:r>
+      <w:r>
+        <w:t>« </w:t>
+      </w:r>
+      <w:r>
+        <w:t>Pourquoi les assistants virtuels ont besoin d</w:t>
+      </w:r>
+      <w:r>
+        <w:t>’</w:t>
+      </w:r>
+      <w:r>
+        <w:t>un corps</w:t>
+      </w:r>
+      <w:r>
+        <w:t> »</w:t>
+      </w:r>
+      <w:r>
+        <w:t xml:space="preserve">, </w:t>
+      </w:r>
+      <w:hyperlink r:id="rId6" w:history="1">
+        <w:r>
+          <w:rPr>
+            <w:rStyle w:val="Lienhypertexte"/>
+          </w:rPr>
+          <w:t>https://lejournal.cnrs.fr/billets/pourquoi-les-assistants-virtuels-ont-besoin-dun-corps</w:t>
+        </w:r>
+      </w:hyperlink>
+      <w:r>
+        <w:rPr>
+          <w:rStyle w:val="Lienhypertexte"/>
+        </w:rPr>
+        <w:t xml:space="preserve"> </w:t>
+      </w:r>
+    </w:p>
+    <w:p>
+      <w:r>
+        <w:t xml:space="preserve">L. Julia, </w:t>
+      </w:r>
+      <w:r>
+        <w:t>« </w:t>
+      </w:r>
+      <w:r>
+        <w:t>L</w:t>
+      </w:r>
+      <w:r>
+        <w:t>’</w:t>
+      </w:r>
+      <w:r>
+        <w:t>intelligence artificielle n</w:t>
+      </w:r>
+      <w:r>
+        <w:t>’</w:t>
+      </w:r>
+      <w:r>
+        <w:t>existe pas</w:t>
+      </w:r>
+      <w:r>
+        <w:t> »</w:t>
+      </w:r>
+      <w:r>
+        <w:t xml:space="preserve">, 2019, </w:t>
+      </w:r>
+      <w:hyperlink r:id="rId7" w:history="1">
+        <w:r>
+          <w:rPr>
+            <w:rStyle w:val="Lienhypertexte"/>
+          </w:rPr>
+          <w:t>https://www.journaldugeek.com/dossier/lintelligence-artificielle-nexiste-interview-de-luc-julia-cocreateur-de-siri/</w:t>
+        </w:r>
+      </w:hyperlink>
+    </w:p>
+    <w:p>
+      <w:pPr>
+        <w:rPr>
+          <w:lang w:val="en-GB"/>
+        </w:rPr>
+      </w:pPr>
+      <w:r>
+        <w:rPr>
+          <w:lang w:val="en-GB"/>
+        </w:rPr>
+        <w:t xml:space="preserve">Maria A. Zuluaga, </w:t>
+      </w:r>
+      <w:r>
+        <w:rPr>
+          <w:lang w:val="en-GB"/>
+        </w:rPr>
+        <w:t>« </w:t>
+      </w:r>
+      <w:r>
+        <w:rPr>
+          <w:lang w:val="en-GB"/>
+        </w:rPr>
+        <w:t>DeepIGeoS</w:t>
+      </w:r>
+      <w:r>
+        <w:rPr>
+          <w:lang w:val="en-GB"/>
+        </w:rPr>
+        <w:t> »</w:t>
+      </w:r>
+      <w:r>
+        <w:rPr>
+          <w:lang w:val="en-GB"/>
+        </w:rPr>
+        <w:t xml:space="preserve">, 2017, </w:t>
+      </w:r>
+      <w:r>
+        <w:rPr>
+          <w:lang w:val="en-GB"/>
+        </w:rPr>
+        <w:t xml:space="preserve"> </w:t>
       </w:r>
       <w:r>
         <w:fldChar w:fldCharType="begin"/>
@@ -5834,6 +5413,483 @@
             <w:rPr/>
           </w:rPrChange>
         </w:rPr>
+        <w:instrText xml:space="preserve"> HYPERLINK "https://arxiv.org/abs/1707.00652" </w:instrText>
+      </w:r>
+      <w:r>
+        <w:fldChar w:fldCharType="separate"/>
+      </w:r>
+      <w:r>
+        <w:rPr>
+          <w:rStyle w:val="Lienhypertexte"/>
+          <w:lang w:val="en-GB"/>
+        </w:rPr>
+        <w:t>https://arxiv.org/abs/1707.00652</w:t>
+      </w:r>
+      <w:r>
+        <w:rPr>
+          <w:rStyle w:val="Lienhypertexte"/>
+          <w:lang w:val="en-GB"/>
+        </w:rPr>
+        <w:fldChar w:fldCharType="end"/>
+      </w:r>
+    </w:p>
+    <w:p>
+      <w:pPr>
+        <w:rPr>
+          <w:rStyle w:val="Lienhypertexte"/>
+          <w:lang w:val="en-GB"/>
+        </w:rPr>
+      </w:pPr>
+      <w:r>
+        <w:rPr>
+          <w:lang w:val="en-GB"/>
+        </w:rPr>
+        <w:t>A. Sarkar,</w:t>
+      </w:r>
+      <w:r>
+        <w:rPr>
+          <w:lang w:val="en-GB"/>
+        </w:rPr>
+        <w:t xml:space="preserve"> 2018, </w:t>
+      </w:r>
+      <w:r>
+        <w:rPr>
+          <w:lang w:val="en-GB"/>
+        </w:rPr>
+        <w:t xml:space="preserve"> </w:t>
+      </w:r>
+      <w:r>
+        <w:rPr>
+          <w:lang w:val="en-GB"/>
+        </w:rPr>
+        <w:t>“</w:t>
+      </w:r>
+      <w:r>
+        <w:rPr>
+          <w:lang w:val="en-GB"/>
+        </w:rPr>
+        <w:t>A Brandom-ian view of Reinf</w:t>
+      </w:r>
+      <w:r>
+        <w:rPr>
+          <w:lang w:val="en-GB"/>
+        </w:rPr>
+        <w:t>orcement Learning towards strong-AI</w:t>
+      </w:r>
+      <w:r>
+        <w:rPr>
+          <w:lang w:val="en-GB"/>
+        </w:rPr>
+        <w:t>”</w:t>
+      </w:r>
+      <w:r>
+        <w:rPr>
+          <w:lang w:val="en-GB"/>
+        </w:rPr>
+        <w:t>,</w:t>
+      </w:r>
+      <w:r>
+        <w:rPr>
+          <w:lang w:val="en-GB"/>
+        </w:rPr>
+        <w:t xml:space="preserve"> </w:t>
+      </w:r>
+      <w:r>
+        <w:fldChar w:fldCharType="begin"/>
+      </w:r>
+      <w:r>
+        <w:rPr>
+          <w:lang w:val="en-GB"/>
+          <w:rPrChange w:id="469" w:author="Johnny Nguyen" w:date="2020-02-18T07:48:00Z">
+            <w:rPr/>
+          </w:rPrChange>
+        </w:rPr>
+        <w:instrText xml:space="preserve"> HYPERLINK "https://arxiv.org/abs/1803.02912" </w:instrText>
+      </w:r>
+      <w:r>
+        <w:fldChar w:fldCharType="separate"/>
+      </w:r>
+      <w:r>
+        <w:rPr>
+          <w:rStyle w:val="Lienhypertexte"/>
+          <w:lang w:val="en-GB"/>
+        </w:rPr>
+        <w:t>https://arxiv.org/abs/1803.02912</w:t>
+      </w:r>
+      <w:r>
+        <w:rPr>
+          <w:rStyle w:val="Lienhypertexte"/>
+          <w:lang w:val="en-GB"/>
+        </w:rPr>
+        <w:fldChar w:fldCharType="end"/>
+      </w:r>
+    </w:p>
+    <w:p>
+      <w:pPr>
+        <w:rPr>
+          <w:lang w:val="en-GB"/>
+        </w:rPr>
+      </w:pPr>
+      <w:r>
+        <w:rPr>
+          <w:lang w:val="en-GB"/>
+        </w:rPr>
+        <w:t xml:space="preserve">A. Knight, 2019, </w:t>
+      </w:r>
+      <w:r>
+        <w:rPr>
+          <w:lang w:val="en-GB"/>
+        </w:rPr>
+        <w:t>“</w:t>
+      </w:r>
+      <w:r>
+        <w:rPr>
+          <w:lang w:val="en-GB"/>
+        </w:rPr>
+        <w:t>Refuting strong AI: Why consciousness cannot be algorithmic</w:t>
+      </w:r>
+      <w:r>
+        <w:rPr>
+          <w:lang w:val="en-GB"/>
+        </w:rPr>
+        <w:t>”</w:t>
+      </w:r>
+      <w:r>
+        <w:rPr>
+          <w:lang w:val="en-GB"/>
+        </w:rPr>
+        <w:t xml:space="preserve">, </w:t>
+      </w:r>
+      <w:r>
+        <w:fldChar w:fldCharType="begin"/>
+      </w:r>
+      <w:r>
+        <w:rPr>
+          <w:lang w:val="en-GB"/>
+          <w:rPrChange w:id="470" w:author="Johnny Nguyen" w:date="2020-02-18T07:48:00Z">
+            <w:rPr/>
+          </w:rPrChange>
+        </w:rPr>
+        <w:instrText xml:space="preserve"> HYPERLINK "https://arxiv.org/ftp/arxiv/papers/1906/1906.10177.pdf" </w:instrText>
+      </w:r>
+      <w:r>
+        <w:fldChar w:fldCharType="separate"/>
+      </w:r>
+      <w:r>
+        <w:rPr>
+          <w:rStyle w:val="Lienhypertexte"/>
+          <w:lang w:val="en-GB"/>
+        </w:rPr>
+        <w:t>https://arxiv.org/ftp/arxiv/papers/1906/1906.10177.pdf</w:t>
+      </w:r>
+      <w:r>
+        <w:rPr>
+          <w:rStyle w:val="Lienhypertexte"/>
+          <w:lang w:val="en-GB"/>
+        </w:rPr>
+        <w:fldChar w:fldCharType="end"/>
+      </w:r>
+    </w:p>
+    <w:p>
+      <w:pPr>
+        <w:rPr>
+          <w:lang w:val="en-GB"/>
+        </w:rPr>
+      </w:pPr>
+      <w:r>
+        <w:rPr>
+          <w:lang w:val="en-GB"/>
+        </w:rPr>
+        <w:t xml:space="preserve">B. Lubars, Chenhao Tan, 2019, </w:t>
+      </w:r>
+      <w:r>
+        <w:rPr>
+          <w:lang w:val="en-GB"/>
+        </w:rPr>
+        <w:t>“</w:t>
+      </w:r>
+      <w:r>
+        <w:rPr>
+          <w:lang w:val="en-GB"/>
+        </w:rPr>
+        <w:t>Ask what AI can do, but what  AI should do: towards a framework of task delegability</w:t>
+      </w:r>
+      <w:r>
+        <w:rPr>
+          <w:lang w:val="en-GB"/>
+        </w:rPr>
+        <w:t>”</w:t>
+      </w:r>
+      <w:r>
+        <w:rPr>
+          <w:lang w:val="en-GB"/>
+        </w:rPr>
+        <w:t xml:space="preserve">, </w:t>
+      </w:r>
+      <w:r>
+        <w:fldChar w:fldCharType="begin"/>
+      </w:r>
+      <w:r>
+        <w:rPr>
+          <w:lang w:val="en-GB"/>
+          <w:rPrChange w:id="471" w:author="Johnny Nguyen" w:date="2020-02-18T07:48:00Z">
+            <w:rPr/>
+          </w:rPrChange>
+        </w:rPr>
+        <w:instrText xml:space="preserve"> HYPERLINK "https://arxiv.org/pdf/1902.03245v1.pdf" </w:instrText>
+      </w:r>
+      <w:r>
+        <w:fldChar w:fldCharType="separate"/>
+      </w:r>
+      <w:r>
+        <w:rPr>
+          <w:rStyle w:val="Lienhypertexte"/>
+          <w:lang w:val="en-GB"/>
+        </w:rPr>
+        <w:t>https://arxiv.org/pdf/1902.03245v1.pdf</w:t>
+      </w:r>
+      <w:r>
+        <w:rPr>
+          <w:rStyle w:val="Lienhypertexte"/>
+          <w:lang w:val="en-GB"/>
+        </w:rPr>
+        <w:fldChar w:fldCharType="end"/>
+      </w:r>
+    </w:p>
+    <w:p>
+      <w:pPr>
+        <w:rPr>
+          <w:lang w:val="en-GB"/>
+        </w:rPr>
+      </w:pPr>
+      <w:r>
+        <w:rPr>
+          <w:lang w:val="en-GB"/>
+        </w:rPr>
+        <w:t xml:space="preserve">J. Liu, X. Gu, D. Zhang, S. Liu, 2019, </w:t>
+      </w:r>
+      <w:r>
+        <w:rPr>
+          <w:lang w:val="en-GB"/>
+        </w:rPr>
+        <w:t>“</w:t>
+      </w:r>
+      <w:r>
+        <w:rPr>
+          <w:lang w:val="en-GB"/>
+        </w:rPr>
+        <w:t>Hig</w:t>
+      </w:r>
+      <w:r>
+        <w:rPr>
+          <w:lang w:val="en-GB"/>
+        </w:rPr>
+        <w:t>h efficiency RL agent</w:t>
+      </w:r>
+      <w:r>
+        <w:rPr>
+          <w:lang w:val="en-GB"/>
+        </w:rPr>
+        <w:t>”</w:t>
+      </w:r>
+      <w:r>
+        <w:rPr>
+          <w:lang w:val="en-GB"/>
+        </w:rPr>
+        <w:t xml:space="preserve">, </w:t>
+      </w:r>
+      <w:r>
+        <w:fldChar w:fldCharType="begin"/>
+      </w:r>
+      <w:r>
+        <w:rPr>
+          <w:lang w:val="en-GB"/>
+          <w:rPrChange w:id="472" w:author="Johnny Nguyen" w:date="2020-02-18T07:48:00Z">
+            <w:rPr/>
+          </w:rPrChange>
+        </w:rPr>
+        <w:instrText xml:space="preserve"> HYPERLINK "https://arxiv.org/pdf/1908.11494.pdf" </w:instrText>
+      </w:r>
+      <w:r>
+        <w:fldChar w:fldCharType="separate"/>
+      </w:r>
+      <w:r>
+        <w:rPr>
+          <w:rStyle w:val="Lienhypertexte"/>
+          <w:lang w:val="en-GB"/>
+        </w:rPr>
+        <w:t>https://arxiv.org/pdf/1908.11494.pdf</w:t>
+      </w:r>
+      <w:r>
+        <w:rPr>
+          <w:rStyle w:val="Lienhypertexte"/>
+          <w:lang w:val="en-GB"/>
+        </w:rPr>
+        <w:fldChar w:fldCharType="end"/>
+      </w:r>
+    </w:p>
+    <w:p>
+      <w:pPr>
+        <w:rPr>
+          <w:lang w:val="en-GB"/>
+        </w:rPr>
+      </w:pPr>
+      <w:r>
+        <w:rPr>
+          <w:lang w:val="en-GB"/>
+        </w:rPr>
+        <w:lastRenderedPageBreak/>
+        <w:t>F. Parwej, 2013, "English Sentence Recognition using Artificial Neural Network through Mouse-based Gestures",</w:t>
+      </w:r>
+      <w:r>
+        <w:rPr>
+          <w:lang w:val="en-GB"/>
+        </w:rPr>
+        <w:t xml:space="preserve"> </w:t>
+      </w:r>
+      <w:r>
+        <w:fldChar w:fldCharType="begin"/>
+      </w:r>
+      <w:r>
+        <w:rPr>
+          <w:lang w:val="en-GB"/>
+          <w:rPrChange w:id="473" w:author="Johnny Nguyen" w:date="2020-02-18T07:48:00Z">
+            <w:rPr/>
+          </w:rPrChange>
+        </w:rPr>
+        <w:instrText xml:space="preserve"> HYPERLINK "https://arxiv.org/ftp/arxiv/papers/1301/1301.4659.pdf" </w:instrText>
+      </w:r>
+      <w:r>
+        <w:fldChar w:fldCharType="separate"/>
+      </w:r>
+      <w:r>
+        <w:rPr>
+          <w:rStyle w:val="Lienhypertexte"/>
+          <w:lang w:val="en-GB"/>
+        </w:rPr>
+        <w:t>https://arxiv.org/ftp/arxiv/papers/1301/1301.4659.pdf</w:t>
+      </w:r>
+      <w:r>
+        <w:rPr>
+          <w:rStyle w:val="Lienhypertexte"/>
+          <w:lang w:val="en-GB"/>
+        </w:rPr>
+        <w:fldChar w:fldCharType="end"/>
+      </w:r>
+      <w:r>
+        <w:rPr>
+          <w:lang w:val="en-GB"/>
+        </w:rPr>
+        <w:t xml:space="preserve"> </w:t>
+      </w:r>
+    </w:p>
+    <w:p>
+      <w:pPr>
+        <w:rPr>
+          <w:rStyle w:val="Lienhypertexte"/>
+          <w:lang w:val="en-GB"/>
+        </w:rPr>
+      </w:pPr>
+      <w:r>
+        <w:rPr>
+          <w:lang w:val="en-GB"/>
+        </w:rPr>
+        <w:t>Q. Debard, J. S. Dibangoye, S. Canu and C. Wolf4, 2019, "Learning 3D Navigation Protocols on Touch Interfaces</w:t>
+      </w:r>
+      <w:r>
+        <w:rPr>
+          <w:lang w:val="en-GB"/>
+        </w:rPr>
+        <w:t xml:space="preserve"> </w:t>
+      </w:r>
+      <w:r>
+        <w:rPr>
+          <w:lang w:val="en-GB"/>
+        </w:rPr>
+        <w:t>with Cooperative Multi-Agent Reinforcement Learning"</w:t>
+      </w:r>
+      <w:r>
+        <w:rPr>
+          <w:lang w:val="en-GB"/>
+        </w:rPr>
+        <w:t xml:space="preserve">, </w:t>
+      </w:r>
+      <w:r>
+        <w:fldChar w:fldCharType="begin"/>
+      </w:r>
+      <w:r>
+        <w:rPr>
+          <w:lang w:val="en-GB"/>
+          <w:rPrChange w:id="474" w:author="Johnny Nguyen" w:date="2020-02-18T07:48:00Z">
+            <w:rPr/>
+          </w:rPrChange>
+        </w:rPr>
+        <w:instrText xml:space="preserve"> HYPERLINK "https://arxiv.org/pdf/1904.07802.pdf" </w:instrText>
+      </w:r>
+      <w:r>
+        <w:fldChar w:fldCharType="separate"/>
+      </w:r>
+      <w:r>
+        <w:rPr>
+          <w:rStyle w:val="Lienhypertexte"/>
+          <w:lang w:val="en-GB"/>
+        </w:rPr>
+        <w:t>https://arxiv.org/pdf/1904.07802.pdf</w:t>
+      </w:r>
+      <w:r>
+        <w:rPr>
+          <w:rStyle w:val="Lienhypertexte"/>
+          <w:lang w:val="en-GB"/>
+        </w:rPr>
+        <w:fldChar w:fldCharType="end"/>
+      </w:r>
+    </w:p>
+    <w:p>
+      <w:pPr>
+        <w:rPr>
+          <w:lang w:val="en-GB"/>
+        </w:rPr>
+      </w:pPr>
+      <w:r>
+        <w:rPr>
+          <w:lang w:val="en-GB"/>
+        </w:rPr>
+        <w:t xml:space="preserve">P. Gulyaev, E. Elistratova, V. Konovalov, Y. Kuratov, L. Pugachef, M. Burtsev, 2020, </w:t>
+      </w:r>
+      <w:r>
+        <w:rPr>
+          <w:lang w:val="en-GB"/>
+        </w:rPr>
+        <w:t>“</w:t>
+      </w:r>
+      <w:r>
+        <w:rPr>
+          <w:lang w:val="en-GB"/>
+        </w:rPr>
+        <w:t xml:space="preserve"> Goal-Oriented Multi-Task BERT-Based Dialogue State Tracker</w:t>
+      </w:r>
+      <w:r>
+        <w:rPr>
+          <w:lang w:val="en-GB"/>
+        </w:rPr>
+        <w:t>”</w:t>
+      </w:r>
+      <w:r>
+        <w:rPr>
+          <w:lang w:val="en-GB"/>
+        </w:rPr>
+        <w:t xml:space="preserve">, </w:t>
+      </w:r>
+      <w:r>
+        <w:fldChar w:fldCharType="begin"/>
+      </w:r>
+      <w:r>
+        <w:rPr>
+          <w:lang w:val="en-GB"/>
+          <w:rPrChange w:id="475" w:author="Johnny Nguyen" w:date="2020-02-18T07:48:00Z">
+            <w:rPr/>
+          </w:rPrChange>
+        </w:rPr>
         <w:instrText xml:space="preserve"> HYPERLINK "https://arxiv.org/pdf/2002.02450.pdf" </w:instrText>
       </w:r>
       <w:r>
@@ -5915,7 +5971,7 @@
       <w:r>
         <w:rPr>
           <w:lang w:val="en-GB"/>
-          <w:rPrChange w:id="469" w:author="Johnny Nguyen" w:date="2020-02-18T07:48:00Z">
+          <w:rPrChange w:id="476" w:author="Johnny Nguyen" w:date="2020-02-18T07:48:00Z">
             <w:rPr/>
           </w:rPrChange>
         </w:rPr>

</xml_diff>

<commit_message>
#8 Sixth part to explain experiments in report
</commit_message>
<xml_diff>
--- a/SAI_report.docx
+++ b/SAI_report.docx
@@ -4996,7 +4996,7 @@
     <w:p>
       <w:pPr>
         <w:rPr>
-          <w:ins w:id="462" w:author="Johnny Nguyen" w:date="2020-02-24T20:56:00Z"/>
+          <w:ins w:id="462" w:author="Johnny Nguyen" w:date="2020-02-25T14:37:00Z"/>
           <w:lang w:val="en-GB"/>
         </w:rPr>
       </w:pPr>
@@ -5025,8 +5025,56 @@
           <w:t>Z].</w:t>
         </w:r>
       </w:ins>
-      <w:bookmarkStart w:id="466" w:name="_GoBack"/>
-      <w:bookmarkEnd w:id="466"/>
+    </w:p>
+    <w:p>
+      <w:pPr>
+        <w:rPr>
+          <w:ins w:id="466" w:author="Johnny Nguyen" w:date="2020-02-25T14:38:00Z"/>
+          <w:lang w:val="en-GB"/>
+        </w:rPr>
+      </w:pPr>
+      <w:ins w:id="467" w:author="Johnny Nguyen" w:date="2020-02-25T14:37:00Z">
+        <w:r>
+          <w:rPr>
+            <w:lang w:val="en-GB"/>
+          </w:rPr>
+          <w:t xml:space="preserve">For the last experiment, we will compare the memory space used by our algorithm and the </w:t>
+        </w:r>
+      </w:ins>
+      <w:ins w:id="468" w:author="Johnny Nguyen" w:date="2020-02-25T14:38:00Z">
+        <w:r>
+          <w:rPr>
+            <w:lang w:val="en-GB"/>
+          </w:rPr>
+          <w:t>others.</w:t>
+        </w:r>
+      </w:ins>
+    </w:p>
+    <w:p>
+      <w:pPr>
+        <w:rPr>
+          <w:ins w:id="469" w:author="Johnny Nguyen" w:date="2020-02-25T14:38:00Z"/>
+          <w:lang w:val="en-GB"/>
+        </w:rPr>
+      </w:pPr>
+    </w:p>
+    <w:p>
+      <w:pPr>
+        <w:rPr>
+          <w:ins w:id="470" w:author="Johnny Nguyen" w:date="2020-02-24T20:56:00Z"/>
+          <w:lang w:val="en-GB"/>
+        </w:rPr>
+      </w:pPr>
+      <w:ins w:id="471" w:author="Johnny Nguyen" w:date="2020-02-25T14:38:00Z">
+        <w:r>
+          <w:rPr>
+            <w:lang w:val="en-GB"/>
+          </w:rPr>
+          <w:t>There was clearly a huge difference between those results. We can explain that with (A).</w:t>
+        </w:r>
+      </w:ins>
+      <w:bookmarkStart w:id="472" w:name="_GoBack"/>
+      <w:bookmarkEnd w:id="472"/>
     </w:p>
     <w:p>
       <w:pPr>
@@ -5073,680 +5121,6 @@
           <w:lang w:val="en-GB"/>
         </w:rPr>
       </w:pPr>
-      <w:r>
-        <w:fldChar w:fldCharType="begin"/>
-      </w:r>
-      <w:r>
-        <w:rPr>
-          <w:lang w:val="en-GB"/>
-          <w:rPrChange w:id="467" w:author="Johnny Nguyen" w:date="2020-02-18T07:48:00Z">
-            <w:rPr/>
-          </w:rPrChange>
-        </w:rPr>
-        <w:instrText xml:space="preserve"> HYPERLINK "https://arxiv.org/pdf/2002.01359.pdf" </w:instrText>
-      </w:r>
-      <w:r>
-        <w:fldChar w:fldCharType="separate"/>
-      </w:r>
-      <w:r>
-        <w:rPr>
-          <w:rStyle w:val="Lienhypertexte"/>
-          <w:lang w:val="en-GB"/>
-        </w:rPr>
-        <w:t>https://arxiv.org/pdf/2002.01359.pdf</w:t>
-      </w:r>
-      <w:r>
-        <w:rPr>
-          <w:rStyle w:val="Lienhypertexte"/>
-          <w:lang w:val="en-GB"/>
-        </w:rPr>
-        <w:fldChar w:fldCharType="end"/>
-      </w:r>
-    </w:p>
-    <w:p>
-      <w:pPr>
-        <w:rPr>
-          <w:lang w:val="en-GB"/>
-        </w:rPr>
-      </w:pPr>
-      <w:r>
-        <w:rPr>
-          <w:lang w:val="en-GB"/>
-        </w:rPr>
-        <w:t>Compare commands to cortana</w:t>
-      </w:r>
-    </w:p>
-    <w:p>
-      <w:pPr>
-        <w:rPr>
-          <w:lang w:val="en-GB"/>
-        </w:rPr>
-      </w:pPr>
-      <w:r>
-        <w:rPr>
-          <w:lang w:val="en-GB"/>
-        </w:rPr>
-        <w:t>Discussion</w:t>
-      </w:r>
-    </w:p>
-    <w:p>
-      <w:pPr>
-        <w:rPr>
-          <w:lang w:val="en-GB"/>
-        </w:rPr>
-      </w:pPr>
-      <w:r>
-        <w:rPr>
-          <w:lang w:val="en-GB"/>
-        </w:rPr>
-        <w:t>How the results compare to what you expected, why ?</w:t>
-      </w:r>
-    </w:p>
-    <w:p>
-      <w:pPr>
-        <w:rPr>
-          <w:lang w:val="en-GB"/>
-        </w:rPr>
-      </w:pPr>
-      <w:r>
-        <w:rPr>
-          <w:lang w:val="en-GB"/>
-        </w:rPr>
-        <w:t>How the results compare to other researchers, why ?</w:t>
-      </w:r>
-    </w:p>
-    <w:p>
-      <w:pPr>
-        <w:rPr>
-          <w:lang w:val="en-GB"/>
-        </w:rPr>
-      </w:pPr>
-      <w:r>
-        <w:rPr>
-          <w:lang w:val="en-GB"/>
-        </w:rPr>
-        <w:t>What question, we need to ask next ?</w:t>
-      </w:r>
-    </w:p>
-    <w:p>
-      <w:pPr>
-        <w:rPr>
-          <w:lang w:val="en-GB"/>
-        </w:rPr>
-      </w:pPr>
-      <w:r>
-        <w:rPr>
-          <w:lang w:val="en-GB"/>
-        </w:rPr>
-        <w:t>Find something useful the researcher readers can learn about the work</w:t>
-      </w:r>
-    </w:p>
-    <w:p>
-      <w:pPr>
-        <w:rPr>
-          <w:lang w:val="en-GB"/>
-        </w:rPr>
-      </w:pPr>
-      <w:r>
-        <w:rPr>
-          <w:lang w:val="en-GB"/>
-        </w:rPr>
-        <w:t>Future Work</w:t>
-      </w:r>
-    </w:p>
-    <w:p>
-      <w:pPr>
-        <w:rPr>
-          <w:lang w:val="en-GB"/>
-        </w:rPr>
-      </w:pPr>
-      <w:r>
-        <w:rPr>
-          <w:lang w:val="en-GB"/>
-        </w:rPr>
-        <w:t>Try to launch the SAI everytime the computer is up</w:t>
-      </w:r>
-    </w:p>
-    <w:p>
-      <w:pPr>
-        <w:rPr>
-          <w:lang w:val="en-GB"/>
-        </w:rPr>
-      </w:pPr>
-      <w:r>
-        <w:rPr>
-          <w:lang w:val="en-GB"/>
-        </w:rPr>
-        <w:t>Generate a voice to communicate with SAI</w:t>
-      </w:r>
-    </w:p>
-    <w:p>
-      <w:pPr>
-        <w:rPr>
-          <w:lang w:val="en-GB"/>
-        </w:rPr>
-      </w:pPr>
-      <w:r>
-        <w:rPr>
-          <w:lang w:val="en-GB"/>
-        </w:rPr>
-        <w:t>Create a profil for each person who talk (voice recognition by person)</w:t>
-      </w:r>
-    </w:p>
-    <w:p>
-      <w:pPr>
-        <w:rPr>
-          <w:lang w:val="en-GB"/>
-        </w:rPr>
-      </w:pPr>
-    </w:p>
-    <w:p>
-      <w:r>
-        <w:t>References/Bibliography</w:t>
-      </w:r>
-    </w:p>
-    <w:p>
-      <w:r>
-        <w:t>J.P. Laumond,</w:t>
-      </w:r>
-      <w:r>
-        <w:t xml:space="preserve"> 2019,</w:t>
-      </w:r>
-      <w:r>
-        <w:t xml:space="preserve"> </w:t>
-      </w:r>
-      <w:r>
-        <w:t>“</w:t>
-      </w:r>
-      <w:r>
-        <w:t xml:space="preserve">robotique et </w:t>
-      </w:r>
-      <w:r>
-        <w:t>intelligence artificielle parlons-en</w:t>
-      </w:r>
-      <w:r>
-        <w:t> »</w:t>
-      </w:r>
-      <w:r>
-        <w:t xml:space="preserve">, </w:t>
-      </w:r>
-      <w:hyperlink r:id="rId5" w:history="1">
-        <w:r>
-          <w:rPr>
-            <w:rStyle w:val="Lienhypertexte"/>
-          </w:rPr>
-          <w:t>https://lejournal.cnrs.fr/billets/robotique-et-intelligence-artificielle-parlons-en</w:t>
-        </w:r>
-      </w:hyperlink>
-    </w:p>
-    <w:p>
-      <w:pPr>
-        <w:rPr>
-          <w:rStyle w:val="Lienhypertexte"/>
-        </w:rPr>
-      </w:pPr>
-      <w:r>
-        <w:t xml:space="preserve">J. Cassel and C. Pelachaud, </w:t>
-      </w:r>
-      <w:r>
-        <w:t xml:space="preserve">2019, </w:t>
-      </w:r>
-      <w:r>
-        <w:t>« </w:t>
-      </w:r>
-      <w:r>
-        <w:t>Pourquoi les assistants virtuels ont besoin d</w:t>
-      </w:r>
-      <w:r>
-        <w:t>’</w:t>
-      </w:r>
-      <w:r>
-        <w:t>un corps</w:t>
-      </w:r>
-      <w:r>
-        <w:t> »</w:t>
-      </w:r>
-      <w:r>
-        <w:t xml:space="preserve">, </w:t>
-      </w:r>
-      <w:hyperlink r:id="rId6" w:history="1">
-        <w:r>
-          <w:rPr>
-            <w:rStyle w:val="Lienhypertexte"/>
-          </w:rPr>
-          <w:t>https://lejournal.cnrs.fr/billets/pourquoi-les-assistants-virtuels-ont-besoin-dun-corps</w:t>
-        </w:r>
-      </w:hyperlink>
-      <w:r>
-        <w:rPr>
-          <w:rStyle w:val="Lienhypertexte"/>
-        </w:rPr>
-        <w:t xml:space="preserve"> </w:t>
-      </w:r>
-    </w:p>
-    <w:p>
-      <w:r>
-        <w:t xml:space="preserve">L. Julia, </w:t>
-      </w:r>
-      <w:r>
-        <w:t>« </w:t>
-      </w:r>
-      <w:r>
-        <w:t>L</w:t>
-      </w:r>
-      <w:r>
-        <w:t>’</w:t>
-      </w:r>
-      <w:r>
-        <w:t>intelligence artificielle n</w:t>
-      </w:r>
-      <w:r>
-        <w:t>’</w:t>
-      </w:r>
-      <w:r>
-        <w:t>existe pas</w:t>
-      </w:r>
-      <w:r>
-        <w:t> »</w:t>
-      </w:r>
-      <w:r>
-        <w:t xml:space="preserve">, 2019, </w:t>
-      </w:r>
-      <w:hyperlink r:id="rId7" w:history="1">
-        <w:r>
-          <w:rPr>
-            <w:rStyle w:val="Lienhypertexte"/>
-          </w:rPr>
-          <w:t>https://www.journaldugeek.com/dossier/lintelligence-artificielle-nexiste-interview-de-luc-julia-cocreateur-de-siri/</w:t>
-        </w:r>
-      </w:hyperlink>
-    </w:p>
-    <w:p>
-      <w:pPr>
-        <w:rPr>
-          <w:lang w:val="en-GB"/>
-        </w:rPr>
-      </w:pPr>
-      <w:r>
-        <w:rPr>
-          <w:lang w:val="en-GB"/>
-        </w:rPr>
-        <w:t xml:space="preserve">Maria A. Zuluaga, </w:t>
-      </w:r>
-      <w:r>
-        <w:rPr>
-          <w:lang w:val="en-GB"/>
-        </w:rPr>
-        <w:t>« </w:t>
-      </w:r>
-      <w:r>
-        <w:rPr>
-          <w:lang w:val="en-GB"/>
-        </w:rPr>
-        <w:t>DeepIGeoS</w:t>
-      </w:r>
-      <w:r>
-        <w:rPr>
-          <w:lang w:val="en-GB"/>
-        </w:rPr>
-        <w:t> »</w:t>
-      </w:r>
-      <w:r>
-        <w:rPr>
-          <w:lang w:val="en-GB"/>
-        </w:rPr>
-        <w:t xml:space="preserve">, 2017, </w:t>
-      </w:r>
-      <w:r>
-        <w:rPr>
-          <w:lang w:val="en-GB"/>
-        </w:rPr>
-        <w:t xml:space="preserve"> </w:t>
-      </w:r>
-      <w:r>
-        <w:fldChar w:fldCharType="begin"/>
-      </w:r>
-      <w:r>
-        <w:rPr>
-          <w:lang w:val="en-GB"/>
-          <w:rPrChange w:id="468" w:author="Johnny Nguyen" w:date="2020-02-18T07:48:00Z">
-            <w:rPr/>
-          </w:rPrChange>
-        </w:rPr>
-        <w:instrText xml:space="preserve"> HYPERLINK "https://arxiv.org/abs/1707.00652" </w:instrText>
-      </w:r>
-      <w:r>
-        <w:fldChar w:fldCharType="separate"/>
-      </w:r>
-      <w:r>
-        <w:rPr>
-          <w:rStyle w:val="Lienhypertexte"/>
-          <w:lang w:val="en-GB"/>
-        </w:rPr>
-        <w:t>https://arxiv.org/abs/1707.00652</w:t>
-      </w:r>
-      <w:r>
-        <w:rPr>
-          <w:rStyle w:val="Lienhypertexte"/>
-          <w:lang w:val="en-GB"/>
-        </w:rPr>
-        <w:fldChar w:fldCharType="end"/>
-      </w:r>
-    </w:p>
-    <w:p>
-      <w:pPr>
-        <w:rPr>
-          <w:rStyle w:val="Lienhypertexte"/>
-          <w:lang w:val="en-GB"/>
-        </w:rPr>
-      </w:pPr>
-      <w:r>
-        <w:rPr>
-          <w:lang w:val="en-GB"/>
-        </w:rPr>
-        <w:t>A. Sarkar,</w:t>
-      </w:r>
-      <w:r>
-        <w:rPr>
-          <w:lang w:val="en-GB"/>
-        </w:rPr>
-        <w:t xml:space="preserve"> 2018, </w:t>
-      </w:r>
-      <w:r>
-        <w:rPr>
-          <w:lang w:val="en-GB"/>
-        </w:rPr>
-        <w:t xml:space="preserve"> </w:t>
-      </w:r>
-      <w:r>
-        <w:rPr>
-          <w:lang w:val="en-GB"/>
-        </w:rPr>
-        <w:t>“</w:t>
-      </w:r>
-      <w:r>
-        <w:rPr>
-          <w:lang w:val="en-GB"/>
-        </w:rPr>
-        <w:t>A Brandom-ian view of Reinf</w:t>
-      </w:r>
-      <w:r>
-        <w:rPr>
-          <w:lang w:val="en-GB"/>
-        </w:rPr>
-        <w:t>orcement Learning towards strong-AI</w:t>
-      </w:r>
-      <w:r>
-        <w:rPr>
-          <w:lang w:val="en-GB"/>
-        </w:rPr>
-        <w:t>”</w:t>
-      </w:r>
-      <w:r>
-        <w:rPr>
-          <w:lang w:val="en-GB"/>
-        </w:rPr>
-        <w:t>,</w:t>
-      </w:r>
-      <w:r>
-        <w:rPr>
-          <w:lang w:val="en-GB"/>
-        </w:rPr>
-        <w:t xml:space="preserve"> </w:t>
-      </w:r>
-      <w:r>
-        <w:fldChar w:fldCharType="begin"/>
-      </w:r>
-      <w:r>
-        <w:rPr>
-          <w:lang w:val="en-GB"/>
-          <w:rPrChange w:id="469" w:author="Johnny Nguyen" w:date="2020-02-18T07:48:00Z">
-            <w:rPr/>
-          </w:rPrChange>
-        </w:rPr>
-        <w:instrText xml:space="preserve"> HYPERLINK "https://arxiv.org/abs/1803.02912" </w:instrText>
-      </w:r>
-      <w:r>
-        <w:fldChar w:fldCharType="separate"/>
-      </w:r>
-      <w:r>
-        <w:rPr>
-          <w:rStyle w:val="Lienhypertexte"/>
-          <w:lang w:val="en-GB"/>
-        </w:rPr>
-        <w:t>https://arxiv.org/abs/1803.02912</w:t>
-      </w:r>
-      <w:r>
-        <w:rPr>
-          <w:rStyle w:val="Lienhypertexte"/>
-          <w:lang w:val="en-GB"/>
-        </w:rPr>
-        <w:fldChar w:fldCharType="end"/>
-      </w:r>
-    </w:p>
-    <w:p>
-      <w:pPr>
-        <w:rPr>
-          <w:lang w:val="en-GB"/>
-        </w:rPr>
-      </w:pPr>
-      <w:r>
-        <w:rPr>
-          <w:lang w:val="en-GB"/>
-        </w:rPr>
-        <w:t xml:space="preserve">A. Knight, 2019, </w:t>
-      </w:r>
-      <w:r>
-        <w:rPr>
-          <w:lang w:val="en-GB"/>
-        </w:rPr>
-        <w:t>“</w:t>
-      </w:r>
-      <w:r>
-        <w:rPr>
-          <w:lang w:val="en-GB"/>
-        </w:rPr>
-        <w:t>Refuting strong AI: Why consciousness cannot be algorithmic</w:t>
-      </w:r>
-      <w:r>
-        <w:rPr>
-          <w:lang w:val="en-GB"/>
-        </w:rPr>
-        <w:t>”</w:t>
-      </w:r>
-      <w:r>
-        <w:rPr>
-          <w:lang w:val="en-GB"/>
-        </w:rPr>
-        <w:t xml:space="preserve">, </w:t>
-      </w:r>
-      <w:r>
-        <w:fldChar w:fldCharType="begin"/>
-      </w:r>
-      <w:r>
-        <w:rPr>
-          <w:lang w:val="en-GB"/>
-          <w:rPrChange w:id="470" w:author="Johnny Nguyen" w:date="2020-02-18T07:48:00Z">
-            <w:rPr/>
-          </w:rPrChange>
-        </w:rPr>
-        <w:instrText xml:space="preserve"> HYPERLINK "https://arxiv.org/ftp/arxiv/papers/1906/1906.10177.pdf" </w:instrText>
-      </w:r>
-      <w:r>
-        <w:fldChar w:fldCharType="separate"/>
-      </w:r>
-      <w:r>
-        <w:rPr>
-          <w:rStyle w:val="Lienhypertexte"/>
-          <w:lang w:val="en-GB"/>
-        </w:rPr>
-        <w:t>https://arxiv.org/ftp/arxiv/papers/1906/1906.10177.pdf</w:t>
-      </w:r>
-      <w:r>
-        <w:rPr>
-          <w:rStyle w:val="Lienhypertexte"/>
-          <w:lang w:val="en-GB"/>
-        </w:rPr>
-        <w:fldChar w:fldCharType="end"/>
-      </w:r>
-    </w:p>
-    <w:p>
-      <w:pPr>
-        <w:rPr>
-          <w:lang w:val="en-GB"/>
-        </w:rPr>
-      </w:pPr>
-      <w:r>
-        <w:rPr>
-          <w:lang w:val="en-GB"/>
-        </w:rPr>
-        <w:t xml:space="preserve">B. Lubars, Chenhao Tan, 2019, </w:t>
-      </w:r>
-      <w:r>
-        <w:rPr>
-          <w:lang w:val="en-GB"/>
-        </w:rPr>
-        <w:t>“</w:t>
-      </w:r>
-      <w:r>
-        <w:rPr>
-          <w:lang w:val="en-GB"/>
-        </w:rPr>
-        <w:t>Ask what AI can do, but what  AI should do: towards a framework of task delegability</w:t>
-      </w:r>
-      <w:r>
-        <w:rPr>
-          <w:lang w:val="en-GB"/>
-        </w:rPr>
-        <w:t>”</w:t>
-      </w:r>
-      <w:r>
-        <w:rPr>
-          <w:lang w:val="en-GB"/>
-        </w:rPr>
-        <w:t xml:space="preserve">, </w:t>
-      </w:r>
-      <w:r>
-        <w:fldChar w:fldCharType="begin"/>
-      </w:r>
-      <w:r>
-        <w:rPr>
-          <w:lang w:val="en-GB"/>
-          <w:rPrChange w:id="471" w:author="Johnny Nguyen" w:date="2020-02-18T07:48:00Z">
-            <w:rPr/>
-          </w:rPrChange>
-        </w:rPr>
-        <w:instrText xml:space="preserve"> HYPERLINK "https://arxiv.org/pdf/1902.03245v1.pdf" </w:instrText>
-      </w:r>
-      <w:r>
-        <w:fldChar w:fldCharType="separate"/>
-      </w:r>
-      <w:r>
-        <w:rPr>
-          <w:rStyle w:val="Lienhypertexte"/>
-          <w:lang w:val="en-GB"/>
-        </w:rPr>
-        <w:t>https://arxiv.org/pdf/1902.03245v1.pdf</w:t>
-      </w:r>
-      <w:r>
-        <w:rPr>
-          <w:rStyle w:val="Lienhypertexte"/>
-          <w:lang w:val="en-GB"/>
-        </w:rPr>
-        <w:fldChar w:fldCharType="end"/>
-      </w:r>
-    </w:p>
-    <w:p>
-      <w:pPr>
-        <w:rPr>
-          <w:lang w:val="en-GB"/>
-        </w:rPr>
-      </w:pPr>
-      <w:r>
-        <w:rPr>
-          <w:lang w:val="en-GB"/>
-        </w:rPr>
-        <w:t xml:space="preserve">J. Liu, X. Gu, D. Zhang, S. Liu, 2019, </w:t>
-      </w:r>
-      <w:r>
-        <w:rPr>
-          <w:lang w:val="en-GB"/>
-        </w:rPr>
-        <w:t>“</w:t>
-      </w:r>
-      <w:r>
-        <w:rPr>
-          <w:lang w:val="en-GB"/>
-        </w:rPr>
-        <w:t>Hig</w:t>
-      </w:r>
-      <w:r>
-        <w:rPr>
-          <w:lang w:val="en-GB"/>
-        </w:rPr>
-        <w:t>h efficiency RL agent</w:t>
-      </w:r>
-      <w:r>
-        <w:rPr>
-          <w:lang w:val="en-GB"/>
-        </w:rPr>
-        <w:t>”</w:t>
-      </w:r>
-      <w:r>
-        <w:rPr>
-          <w:lang w:val="en-GB"/>
-        </w:rPr>
-        <w:t xml:space="preserve">, </w:t>
-      </w:r>
-      <w:r>
-        <w:fldChar w:fldCharType="begin"/>
-      </w:r>
-      <w:r>
-        <w:rPr>
-          <w:lang w:val="en-GB"/>
-          <w:rPrChange w:id="472" w:author="Johnny Nguyen" w:date="2020-02-18T07:48:00Z">
-            <w:rPr/>
-          </w:rPrChange>
-        </w:rPr>
-        <w:instrText xml:space="preserve"> HYPERLINK "https://arxiv.org/pdf/1908.11494.pdf" </w:instrText>
-      </w:r>
-      <w:r>
-        <w:fldChar w:fldCharType="separate"/>
-      </w:r>
-      <w:r>
-        <w:rPr>
-          <w:rStyle w:val="Lienhypertexte"/>
-          <w:lang w:val="en-GB"/>
-        </w:rPr>
-        <w:t>https://arxiv.org/pdf/1908.11494.pdf</w:t>
-      </w:r>
-      <w:r>
-        <w:rPr>
-          <w:rStyle w:val="Lienhypertexte"/>
-          <w:lang w:val="en-GB"/>
-        </w:rPr>
-        <w:fldChar w:fldCharType="end"/>
-      </w:r>
-    </w:p>
-    <w:p>
-      <w:pPr>
-        <w:rPr>
-          <w:lang w:val="en-GB"/>
-        </w:rPr>
-      </w:pPr>
-      <w:r>
-        <w:rPr>
-          <w:lang w:val="en-GB"/>
-        </w:rPr>
-        <w:lastRenderedPageBreak/>
-        <w:t>F. Parwej, 2013, "English Sentence Recognition using Artificial Neural Network through Mouse-based Gestures",</w:t>
-      </w:r>
-      <w:r>
-        <w:rPr>
-          <w:lang w:val="en-GB"/>
-        </w:rPr>
-        <w:t xml:space="preserve"> </w:t>
-      </w:r>
       <w:r>
         <w:fldChar w:fldCharType="begin"/>
       </w:r>
@@ -5757,7 +5131,7 @@
             <w:rPr/>
           </w:rPrChange>
         </w:rPr>
-        <w:instrText xml:space="preserve"> HYPERLINK "https://arxiv.org/ftp/arxiv/papers/1301/1301.4659.pdf" </w:instrText>
+        <w:instrText xml:space="preserve"> HYPERLINK "https://arxiv.org/pdf/2002.01359.pdf" </w:instrText>
       </w:r>
       <w:r>
         <w:fldChar w:fldCharType="separate"/>
@@ -5767,7 +5141,7 @@
           <w:rStyle w:val="Lienhypertexte"/>
           <w:lang w:val="en-GB"/>
         </w:rPr>
-        <w:t>https://arxiv.org/ftp/arxiv/papers/1301/1301.4659.pdf</w:t>
+        <w:t>https://arxiv.org/pdf/2002.01359.pdf</w:t>
       </w:r>
       <w:r>
         <w:rPr>
@@ -5776,43 +5150,306 @@
         </w:rPr>
         <w:fldChar w:fldCharType="end"/>
       </w:r>
-      <w:r>
-        <w:rPr>
-          <w:lang w:val="en-GB"/>
-        </w:rPr>
+    </w:p>
+    <w:p>
+      <w:pPr>
+        <w:rPr>
+          <w:lang w:val="en-GB"/>
+        </w:rPr>
+      </w:pPr>
+      <w:r>
+        <w:rPr>
+          <w:lang w:val="en-GB"/>
+        </w:rPr>
+        <w:t>Compare commands to cortana</w:t>
+      </w:r>
+    </w:p>
+    <w:p>
+      <w:pPr>
+        <w:rPr>
+          <w:lang w:val="en-GB"/>
+        </w:rPr>
+      </w:pPr>
+      <w:r>
+        <w:rPr>
+          <w:lang w:val="en-GB"/>
+        </w:rPr>
+        <w:t>Discussion</w:t>
+      </w:r>
+    </w:p>
+    <w:p>
+      <w:pPr>
+        <w:rPr>
+          <w:lang w:val="en-GB"/>
+        </w:rPr>
+      </w:pPr>
+      <w:r>
+        <w:rPr>
+          <w:lang w:val="en-GB"/>
+        </w:rPr>
+        <w:t>How the results compare to what you expected, why ?</w:t>
+      </w:r>
+    </w:p>
+    <w:p>
+      <w:pPr>
+        <w:rPr>
+          <w:lang w:val="en-GB"/>
+        </w:rPr>
+      </w:pPr>
+      <w:r>
+        <w:rPr>
+          <w:lang w:val="en-GB"/>
+        </w:rPr>
+        <w:t>How the results compare to other researchers, why ?</w:t>
+      </w:r>
+    </w:p>
+    <w:p>
+      <w:pPr>
+        <w:rPr>
+          <w:lang w:val="en-GB"/>
+        </w:rPr>
+      </w:pPr>
+      <w:r>
+        <w:rPr>
+          <w:lang w:val="en-GB"/>
+        </w:rPr>
+        <w:t>What question, we need to ask next ?</w:t>
+      </w:r>
+    </w:p>
+    <w:p>
+      <w:pPr>
+        <w:rPr>
+          <w:lang w:val="en-GB"/>
+        </w:rPr>
+      </w:pPr>
+      <w:r>
+        <w:rPr>
+          <w:lang w:val="en-GB"/>
+        </w:rPr>
+        <w:t>Find something useful the researcher readers can learn about the work</w:t>
+      </w:r>
+    </w:p>
+    <w:p>
+      <w:pPr>
+        <w:rPr>
+          <w:lang w:val="en-GB"/>
+        </w:rPr>
+      </w:pPr>
+      <w:r>
+        <w:rPr>
+          <w:lang w:val="en-GB"/>
+        </w:rPr>
+        <w:t>Future Work</w:t>
+      </w:r>
+    </w:p>
+    <w:p>
+      <w:pPr>
+        <w:rPr>
+          <w:lang w:val="en-GB"/>
+        </w:rPr>
+      </w:pPr>
+      <w:r>
+        <w:rPr>
+          <w:lang w:val="en-GB"/>
+        </w:rPr>
+        <w:t>Try to launch the SAI everytime the computer is up</w:t>
+      </w:r>
+    </w:p>
+    <w:p>
+      <w:pPr>
+        <w:rPr>
+          <w:lang w:val="en-GB"/>
+        </w:rPr>
+      </w:pPr>
+      <w:r>
+        <w:rPr>
+          <w:lang w:val="en-GB"/>
+        </w:rPr>
+        <w:t>Generate a voice to communicate with SAI</w:t>
+      </w:r>
+    </w:p>
+    <w:p>
+      <w:pPr>
+        <w:rPr>
+          <w:lang w:val="en-GB"/>
+        </w:rPr>
+      </w:pPr>
+      <w:r>
+        <w:rPr>
+          <w:lang w:val="en-GB"/>
+        </w:rPr>
+        <w:t>Create a profil for each person who talk (voice recognition by person)</w:t>
+      </w:r>
+    </w:p>
+    <w:p>
+      <w:pPr>
+        <w:rPr>
+          <w:lang w:val="en-GB"/>
+        </w:rPr>
+      </w:pPr>
+    </w:p>
+    <w:p>
+      <w:r>
+        <w:t>References/Bibliography</w:t>
+      </w:r>
+    </w:p>
+    <w:p>
+      <w:r>
+        <w:t>J.P. Laumond,</w:t>
+      </w:r>
+      <w:r>
+        <w:t xml:space="preserve"> 2019,</w:t>
+      </w:r>
+      <w:r>
         <w:t xml:space="preserve"> </w:t>
       </w:r>
+      <w:r>
+        <w:t>“</w:t>
+      </w:r>
+      <w:r>
+        <w:t xml:space="preserve">robotique et </w:t>
+      </w:r>
+      <w:r>
+        <w:t>intelligence artificielle parlons-en</w:t>
+      </w:r>
+      <w:r>
+        <w:t> »</w:t>
+      </w:r>
+      <w:r>
+        <w:t xml:space="preserve">, </w:t>
+      </w:r>
+      <w:hyperlink r:id="rId5" w:history="1">
+        <w:r>
+          <w:rPr>
+            <w:rStyle w:val="Lienhypertexte"/>
+          </w:rPr>
+          <w:t>https://lejournal.cnrs.fr/billets/robotique-et-intelligence-artificielle-parlons-en</w:t>
+        </w:r>
+      </w:hyperlink>
     </w:p>
     <w:p>
       <w:pPr>
         <w:rPr>
           <w:rStyle w:val="Lienhypertexte"/>
-          <w:lang w:val="en-GB"/>
-        </w:rPr>
-      </w:pPr>
-      <w:r>
-        <w:rPr>
-          <w:lang w:val="en-GB"/>
-        </w:rPr>
-        <w:t>Q. Debard, J. S. Dibangoye, S. Canu and C. Wolf4, 2019, "Learning 3D Navigation Protocols on Touch Interfaces</w:t>
-      </w:r>
-      <w:r>
-        <w:rPr>
-          <w:lang w:val="en-GB"/>
+        </w:rPr>
+      </w:pPr>
+      <w:r>
+        <w:t xml:space="preserve">J. Cassel and C. Pelachaud, </w:t>
+      </w:r>
+      <w:r>
+        <w:t xml:space="preserve">2019, </w:t>
+      </w:r>
+      <w:r>
+        <w:t>« </w:t>
+      </w:r>
+      <w:r>
+        <w:t>Pourquoi les assistants virtuels ont besoin d</w:t>
+      </w:r>
+      <w:r>
+        <w:t>’</w:t>
+      </w:r>
+      <w:r>
+        <w:t>un corps</w:t>
+      </w:r>
+      <w:r>
+        <w:t> »</w:t>
+      </w:r>
+      <w:r>
+        <w:t xml:space="preserve">, </w:t>
+      </w:r>
+      <w:hyperlink r:id="rId6" w:history="1">
+        <w:r>
+          <w:rPr>
+            <w:rStyle w:val="Lienhypertexte"/>
+          </w:rPr>
+          <w:t>https://lejournal.cnrs.fr/billets/pourquoi-les-assistants-virtuels-ont-besoin-dun-corps</w:t>
+        </w:r>
+      </w:hyperlink>
+      <w:r>
+        <w:rPr>
+          <w:rStyle w:val="Lienhypertexte"/>
         </w:rPr>
         <w:t xml:space="preserve"> </w:t>
       </w:r>
-      <w:r>
-        <w:rPr>
-          <w:lang w:val="en-GB"/>
-        </w:rPr>
-        <w:t>with Cooperative Multi-Agent Reinforcement Learning"</w:t>
-      </w:r>
-      <w:r>
-        <w:rPr>
-          <w:lang w:val="en-GB"/>
-        </w:rPr>
-        <w:t xml:space="preserve">, </w:t>
+    </w:p>
+    <w:p>
+      <w:r>
+        <w:t xml:space="preserve">L. Julia, </w:t>
+      </w:r>
+      <w:r>
+        <w:t>« </w:t>
+      </w:r>
+      <w:r>
+        <w:t>L</w:t>
+      </w:r>
+      <w:r>
+        <w:t>’</w:t>
+      </w:r>
+      <w:r>
+        <w:t>intelligence artificielle n</w:t>
+      </w:r>
+      <w:r>
+        <w:t>’</w:t>
+      </w:r>
+      <w:r>
+        <w:t>existe pas</w:t>
+      </w:r>
+      <w:r>
+        <w:t> »</w:t>
+      </w:r>
+      <w:r>
+        <w:t xml:space="preserve">, 2019, </w:t>
+      </w:r>
+      <w:hyperlink r:id="rId7" w:history="1">
+        <w:r>
+          <w:rPr>
+            <w:rStyle w:val="Lienhypertexte"/>
+          </w:rPr>
+          <w:t>https://www.journaldugeek.com/dossier/lintelligence-artificielle-nexiste-interview-de-luc-julia-cocreateur-de-siri/</w:t>
+        </w:r>
+      </w:hyperlink>
+    </w:p>
+    <w:p>
+      <w:pPr>
+        <w:rPr>
+          <w:lang w:val="en-GB"/>
+        </w:rPr>
+      </w:pPr>
+      <w:r>
+        <w:rPr>
+          <w:lang w:val="en-GB"/>
+        </w:rPr>
+        <w:t xml:space="preserve">Maria A. Zuluaga, </w:t>
+      </w:r>
+      <w:r>
+        <w:rPr>
+          <w:lang w:val="en-GB"/>
+        </w:rPr>
+        <w:t>« </w:t>
+      </w:r>
+      <w:r>
+        <w:rPr>
+          <w:lang w:val="en-GB"/>
+        </w:rPr>
+        <w:t>DeepIGeoS</w:t>
+      </w:r>
+      <w:r>
+        <w:rPr>
+          <w:lang w:val="en-GB"/>
+        </w:rPr>
+        <w:t> »</w:t>
+      </w:r>
+      <w:r>
+        <w:rPr>
+          <w:lang w:val="en-GB"/>
+        </w:rPr>
+        <w:t xml:space="preserve">, 2017, </w:t>
+      </w:r>
+      <w:r>
+        <w:rPr>
+          <w:lang w:val="en-GB"/>
+        </w:rPr>
+        <w:t xml:space="preserve"> </w:t>
       </w:r>
       <w:r>
         <w:fldChar w:fldCharType="begin"/>
@@ -5824,7 +5461,7 @@
             <w:rPr/>
           </w:rPrChange>
         </w:rPr>
-        <w:instrText xml:space="preserve"> HYPERLINK "https://arxiv.org/pdf/1904.07802.pdf" </w:instrText>
+        <w:instrText xml:space="preserve"> HYPERLINK "https://arxiv.org/abs/1707.00652" </w:instrText>
       </w:r>
       <w:r>
         <w:fldChar w:fldCharType="separate"/>
@@ -5834,7 +5471,7 @@
           <w:rStyle w:val="Lienhypertexte"/>
           <w:lang w:val="en-GB"/>
         </w:rPr>
-        <w:t>https://arxiv.org/pdf/1904.07802.pdf</w:t>
+        <w:t>https://arxiv.org/abs/1707.00652</w:t>
       </w:r>
       <w:r>
         <w:rPr>
@@ -5847,14 +5484,27 @@
     <w:p>
       <w:pPr>
         <w:rPr>
-          <w:lang w:val="en-GB"/>
-        </w:rPr>
-      </w:pPr>
-      <w:r>
-        <w:rPr>
-          <w:lang w:val="en-GB"/>
-        </w:rPr>
-        <w:t xml:space="preserve">P. Gulyaev, E. Elistratova, V. Konovalov, Y. Kuratov, L. Pugachef, M. Burtsev, 2020, </w:t>
+          <w:rStyle w:val="Lienhypertexte"/>
+          <w:lang w:val="en-GB"/>
+        </w:rPr>
+      </w:pPr>
+      <w:r>
+        <w:rPr>
+          <w:lang w:val="en-GB"/>
+        </w:rPr>
+        <w:t>A. Sarkar,</w:t>
+      </w:r>
+      <w:r>
+        <w:rPr>
+          <w:lang w:val="en-GB"/>
+        </w:rPr>
+        <w:t xml:space="preserve"> 2018, </w:t>
+      </w:r>
+      <w:r>
+        <w:rPr>
+          <w:lang w:val="en-GB"/>
+        </w:rPr>
+        <w:t xml:space="preserve"> </w:t>
       </w:r>
       <w:r>
         <w:rPr>
@@ -5866,7 +5516,13 @@
         <w:rPr>
           <w:lang w:val="en-GB"/>
         </w:rPr>
-        <w:t xml:space="preserve"> Goal-Oriented Multi-Task BERT-Based Dialogue State Tracker</w:t>
+        <w:t>A Brandom-ian view of Reinf</w:t>
+      </w:r>
+      <w:r>
+        <w:rPr>
+          <w:lang w:val="en-GB"/>
+        </w:rPr>
+        <w:t>orcement Learning towards strong-AI</w:t>
       </w:r>
       <w:r>
         <w:rPr>
@@ -5878,7 +5534,13 @@
         <w:rPr>
           <w:lang w:val="en-GB"/>
         </w:rPr>
-        <w:t xml:space="preserve">, </w:t>
+        <w:t>,</w:t>
+      </w:r>
+      <w:r>
+        <w:rPr>
+          <w:lang w:val="en-GB"/>
+        </w:rPr>
+        <w:t xml:space="preserve"> </w:t>
       </w:r>
       <w:r>
         <w:fldChar w:fldCharType="begin"/>
@@ -5890,6 +5552,392 @@
             <w:rPr/>
           </w:rPrChange>
         </w:rPr>
+        <w:instrText xml:space="preserve"> HYPERLINK "https://arxiv.org/abs/1803.02912" </w:instrText>
+      </w:r>
+      <w:r>
+        <w:fldChar w:fldCharType="separate"/>
+      </w:r>
+      <w:r>
+        <w:rPr>
+          <w:rStyle w:val="Lienhypertexte"/>
+          <w:lang w:val="en-GB"/>
+        </w:rPr>
+        <w:t>https://arxiv.org/abs/1803.02912</w:t>
+      </w:r>
+      <w:r>
+        <w:rPr>
+          <w:rStyle w:val="Lienhypertexte"/>
+          <w:lang w:val="en-GB"/>
+        </w:rPr>
+        <w:fldChar w:fldCharType="end"/>
+      </w:r>
+    </w:p>
+    <w:p>
+      <w:pPr>
+        <w:rPr>
+          <w:lang w:val="en-GB"/>
+        </w:rPr>
+      </w:pPr>
+      <w:r>
+        <w:rPr>
+          <w:lang w:val="en-GB"/>
+        </w:rPr>
+        <w:t xml:space="preserve">A. Knight, 2019, </w:t>
+      </w:r>
+      <w:r>
+        <w:rPr>
+          <w:lang w:val="en-GB"/>
+        </w:rPr>
+        <w:t>“</w:t>
+      </w:r>
+      <w:r>
+        <w:rPr>
+          <w:lang w:val="en-GB"/>
+        </w:rPr>
+        <w:t>Refuting strong AI: Why consciousness cannot be algorithmic</w:t>
+      </w:r>
+      <w:r>
+        <w:rPr>
+          <w:lang w:val="en-GB"/>
+        </w:rPr>
+        <w:t>”</w:t>
+      </w:r>
+      <w:r>
+        <w:rPr>
+          <w:lang w:val="en-GB"/>
+        </w:rPr>
+        <w:t xml:space="preserve">, </w:t>
+      </w:r>
+      <w:r>
+        <w:fldChar w:fldCharType="begin"/>
+      </w:r>
+      <w:r>
+        <w:rPr>
+          <w:lang w:val="en-GB"/>
+          <w:rPrChange w:id="476" w:author="Johnny Nguyen" w:date="2020-02-18T07:48:00Z">
+            <w:rPr/>
+          </w:rPrChange>
+        </w:rPr>
+        <w:instrText xml:space="preserve"> HYPERLINK "https://arxiv.org/ftp/arxiv/papers/1906/1906.10177.pdf" </w:instrText>
+      </w:r>
+      <w:r>
+        <w:fldChar w:fldCharType="separate"/>
+      </w:r>
+      <w:r>
+        <w:rPr>
+          <w:rStyle w:val="Lienhypertexte"/>
+          <w:lang w:val="en-GB"/>
+        </w:rPr>
+        <w:t>https://arxiv.org/ftp/arxiv/papers/1906/1906.10177.pdf</w:t>
+      </w:r>
+      <w:r>
+        <w:rPr>
+          <w:rStyle w:val="Lienhypertexte"/>
+          <w:lang w:val="en-GB"/>
+        </w:rPr>
+        <w:fldChar w:fldCharType="end"/>
+      </w:r>
+    </w:p>
+    <w:p>
+      <w:pPr>
+        <w:rPr>
+          <w:lang w:val="en-GB"/>
+        </w:rPr>
+      </w:pPr>
+      <w:r>
+        <w:rPr>
+          <w:lang w:val="en-GB"/>
+        </w:rPr>
+        <w:lastRenderedPageBreak/>
+        <w:t xml:space="preserve">B. Lubars, Chenhao Tan, 2019, </w:t>
+      </w:r>
+      <w:r>
+        <w:rPr>
+          <w:lang w:val="en-GB"/>
+        </w:rPr>
+        <w:t>“</w:t>
+      </w:r>
+      <w:r>
+        <w:rPr>
+          <w:lang w:val="en-GB"/>
+        </w:rPr>
+        <w:t>Ask what AI can do, but what  AI should do: towards a framework of task delegability</w:t>
+      </w:r>
+      <w:r>
+        <w:rPr>
+          <w:lang w:val="en-GB"/>
+        </w:rPr>
+        <w:t>”</w:t>
+      </w:r>
+      <w:r>
+        <w:rPr>
+          <w:lang w:val="en-GB"/>
+        </w:rPr>
+        <w:t xml:space="preserve">, </w:t>
+      </w:r>
+      <w:r>
+        <w:fldChar w:fldCharType="begin"/>
+      </w:r>
+      <w:r>
+        <w:rPr>
+          <w:lang w:val="en-GB"/>
+          <w:rPrChange w:id="477" w:author="Johnny Nguyen" w:date="2020-02-18T07:48:00Z">
+            <w:rPr/>
+          </w:rPrChange>
+        </w:rPr>
+        <w:instrText xml:space="preserve"> HYPERLINK "https://arxiv.org/pdf/1902.03245v1.pdf" </w:instrText>
+      </w:r>
+      <w:r>
+        <w:fldChar w:fldCharType="separate"/>
+      </w:r>
+      <w:r>
+        <w:rPr>
+          <w:rStyle w:val="Lienhypertexte"/>
+          <w:lang w:val="en-GB"/>
+        </w:rPr>
+        <w:t>https://arxiv.org/pdf/1902.03245v1.pdf</w:t>
+      </w:r>
+      <w:r>
+        <w:rPr>
+          <w:rStyle w:val="Lienhypertexte"/>
+          <w:lang w:val="en-GB"/>
+        </w:rPr>
+        <w:fldChar w:fldCharType="end"/>
+      </w:r>
+    </w:p>
+    <w:p>
+      <w:pPr>
+        <w:rPr>
+          <w:lang w:val="en-GB"/>
+        </w:rPr>
+      </w:pPr>
+      <w:r>
+        <w:rPr>
+          <w:lang w:val="en-GB"/>
+        </w:rPr>
+        <w:t xml:space="preserve">J. Liu, X. Gu, D. Zhang, S. Liu, 2019, </w:t>
+      </w:r>
+      <w:r>
+        <w:rPr>
+          <w:lang w:val="en-GB"/>
+        </w:rPr>
+        <w:t>“</w:t>
+      </w:r>
+      <w:r>
+        <w:rPr>
+          <w:lang w:val="en-GB"/>
+        </w:rPr>
+        <w:t>Hig</w:t>
+      </w:r>
+      <w:r>
+        <w:rPr>
+          <w:lang w:val="en-GB"/>
+        </w:rPr>
+        <w:t>h efficiency RL agent</w:t>
+      </w:r>
+      <w:r>
+        <w:rPr>
+          <w:lang w:val="en-GB"/>
+        </w:rPr>
+        <w:t>”</w:t>
+      </w:r>
+      <w:r>
+        <w:rPr>
+          <w:lang w:val="en-GB"/>
+        </w:rPr>
+        <w:t xml:space="preserve">, </w:t>
+      </w:r>
+      <w:r>
+        <w:fldChar w:fldCharType="begin"/>
+      </w:r>
+      <w:r>
+        <w:rPr>
+          <w:lang w:val="en-GB"/>
+          <w:rPrChange w:id="478" w:author="Johnny Nguyen" w:date="2020-02-18T07:48:00Z">
+            <w:rPr/>
+          </w:rPrChange>
+        </w:rPr>
+        <w:instrText xml:space="preserve"> HYPERLINK "https://arxiv.org/pdf/1908.11494.pdf" </w:instrText>
+      </w:r>
+      <w:r>
+        <w:fldChar w:fldCharType="separate"/>
+      </w:r>
+      <w:r>
+        <w:rPr>
+          <w:rStyle w:val="Lienhypertexte"/>
+          <w:lang w:val="en-GB"/>
+        </w:rPr>
+        <w:t>https://arxiv.org/pdf/1908.11494.pdf</w:t>
+      </w:r>
+      <w:r>
+        <w:rPr>
+          <w:rStyle w:val="Lienhypertexte"/>
+          <w:lang w:val="en-GB"/>
+        </w:rPr>
+        <w:fldChar w:fldCharType="end"/>
+      </w:r>
+    </w:p>
+    <w:p>
+      <w:pPr>
+        <w:rPr>
+          <w:lang w:val="en-GB"/>
+        </w:rPr>
+      </w:pPr>
+      <w:r>
+        <w:rPr>
+          <w:lang w:val="en-GB"/>
+        </w:rPr>
+        <w:t>F. Parwej, 2013, "English Sentence Recognition using Artificial Neural Network through Mouse-based Gestures",</w:t>
+      </w:r>
+      <w:r>
+        <w:rPr>
+          <w:lang w:val="en-GB"/>
+        </w:rPr>
+        <w:t xml:space="preserve"> </w:t>
+      </w:r>
+      <w:r>
+        <w:fldChar w:fldCharType="begin"/>
+      </w:r>
+      <w:r>
+        <w:rPr>
+          <w:lang w:val="en-GB"/>
+          <w:rPrChange w:id="479" w:author="Johnny Nguyen" w:date="2020-02-18T07:48:00Z">
+            <w:rPr/>
+          </w:rPrChange>
+        </w:rPr>
+        <w:instrText xml:space="preserve"> HYPERLINK "https://arxiv.org/ftp/arxiv/papers/1301/1301.4659.pdf" </w:instrText>
+      </w:r>
+      <w:r>
+        <w:fldChar w:fldCharType="separate"/>
+      </w:r>
+      <w:r>
+        <w:rPr>
+          <w:rStyle w:val="Lienhypertexte"/>
+          <w:lang w:val="en-GB"/>
+        </w:rPr>
+        <w:t>https://arxiv.org/ftp/arxiv/papers/1301/1301.4659.pdf</w:t>
+      </w:r>
+      <w:r>
+        <w:rPr>
+          <w:rStyle w:val="Lienhypertexte"/>
+          <w:lang w:val="en-GB"/>
+        </w:rPr>
+        <w:fldChar w:fldCharType="end"/>
+      </w:r>
+      <w:r>
+        <w:rPr>
+          <w:lang w:val="en-GB"/>
+        </w:rPr>
+        <w:t xml:space="preserve"> </w:t>
+      </w:r>
+    </w:p>
+    <w:p>
+      <w:pPr>
+        <w:rPr>
+          <w:rStyle w:val="Lienhypertexte"/>
+          <w:lang w:val="en-GB"/>
+        </w:rPr>
+      </w:pPr>
+      <w:r>
+        <w:rPr>
+          <w:lang w:val="en-GB"/>
+        </w:rPr>
+        <w:t>Q. Debard, J. S. Dibangoye, S. Canu and C. Wolf4, 2019, "Learning 3D Navigation Protocols on Touch Interfaces</w:t>
+      </w:r>
+      <w:r>
+        <w:rPr>
+          <w:lang w:val="en-GB"/>
+        </w:rPr>
+        <w:t xml:space="preserve"> </w:t>
+      </w:r>
+      <w:r>
+        <w:rPr>
+          <w:lang w:val="en-GB"/>
+        </w:rPr>
+        <w:t>with Cooperative Multi-Agent Reinforcement Learning"</w:t>
+      </w:r>
+      <w:r>
+        <w:rPr>
+          <w:lang w:val="en-GB"/>
+        </w:rPr>
+        <w:t xml:space="preserve">, </w:t>
+      </w:r>
+      <w:r>
+        <w:fldChar w:fldCharType="begin"/>
+      </w:r>
+      <w:r>
+        <w:rPr>
+          <w:lang w:val="en-GB"/>
+          <w:rPrChange w:id="480" w:author="Johnny Nguyen" w:date="2020-02-18T07:48:00Z">
+            <w:rPr/>
+          </w:rPrChange>
+        </w:rPr>
+        <w:instrText xml:space="preserve"> HYPERLINK "https://arxiv.org/pdf/1904.07802.pdf" </w:instrText>
+      </w:r>
+      <w:r>
+        <w:fldChar w:fldCharType="separate"/>
+      </w:r>
+      <w:r>
+        <w:rPr>
+          <w:rStyle w:val="Lienhypertexte"/>
+          <w:lang w:val="en-GB"/>
+        </w:rPr>
+        <w:t>https://arxiv.org/pdf/1904.07802.pdf</w:t>
+      </w:r>
+      <w:r>
+        <w:rPr>
+          <w:rStyle w:val="Lienhypertexte"/>
+          <w:lang w:val="en-GB"/>
+        </w:rPr>
+        <w:fldChar w:fldCharType="end"/>
+      </w:r>
+    </w:p>
+    <w:p>
+      <w:pPr>
+        <w:rPr>
+          <w:lang w:val="en-GB"/>
+        </w:rPr>
+      </w:pPr>
+      <w:r>
+        <w:rPr>
+          <w:lang w:val="en-GB"/>
+        </w:rPr>
+        <w:t xml:space="preserve">P. Gulyaev, E. Elistratova, V. Konovalov, Y. Kuratov, L. Pugachef, M. Burtsev, 2020, </w:t>
+      </w:r>
+      <w:r>
+        <w:rPr>
+          <w:lang w:val="en-GB"/>
+        </w:rPr>
+        <w:t>“</w:t>
+      </w:r>
+      <w:r>
+        <w:rPr>
+          <w:lang w:val="en-GB"/>
+        </w:rPr>
+        <w:t xml:space="preserve"> Goal-Oriented Multi-Task BERT-Based Dialogue State Tracker</w:t>
+      </w:r>
+      <w:r>
+        <w:rPr>
+          <w:lang w:val="en-GB"/>
+        </w:rPr>
+        <w:t>”</w:t>
+      </w:r>
+      <w:r>
+        <w:rPr>
+          <w:lang w:val="en-GB"/>
+        </w:rPr>
+        <w:t xml:space="preserve">, </w:t>
+      </w:r>
+      <w:r>
+        <w:fldChar w:fldCharType="begin"/>
+      </w:r>
+      <w:r>
+        <w:rPr>
+          <w:lang w:val="en-GB"/>
+          <w:rPrChange w:id="481" w:author="Johnny Nguyen" w:date="2020-02-18T07:48:00Z">
+            <w:rPr/>
+          </w:rPrChange>
+        </w:rPr>
         <w:instrText xml:space="preserve"> HYPERLINK "https://arxiv.org/pdf/2002.02450.pdf" </w:instrText>
       </w:r>
       <w:r>
@@ -5971,7 +6019,7 @@
       <w:r>
         <w:rPr>
           <w:lang w:val="en-GB"/>
-          <w:rPrChange w:id="476" w:author="Johnny Nguyen" w:date="2020-02-18T07:48:00Z">
+          <w:rPrChange w:id="482" w:author="Johnny Nguyen" w:date="2020-02-18T07:48:00Z">
             <w:rPr/>
           </w:rPrChange>
         </w:rPr>

</xml_diff>

<commit_message>
#8 Seventh part to explain experiments in report
</commit_message>
<xml_diff>
--- a/SAI_report.docx
+++ b/SAI_report.docx
@@ -5073,8 +5073,6 @@
           <w:t>There was clearly a huge difference between those results. We can explain that with (A).</w:t>
         </w:r>
       </w:ins>
-      <w:bookmarkStart w:id="472" w:name="_GoBack"/>
-      <w:bookmarkEnd w:id="472"/>
     </w:p>
     <w:p>
       <w:pPr>
@@ -5127,7 +5125,7 @@
       <w:r>
         <w:rPr>
           <w:lang w:val="en-GB"/>
-          <w:rPrChange w:id="473" w:author="Johnny Nguyen" w:date="2020-02-18T07:48:00Z">
+          <w:rPrChange w:id="472" w:author="Johnny Nguyen" w:date="2020-02-18T07:48:00Z">
             <w:rPr/>
           </w:rPrChange>
         </w:rPr>
@@ -5154,15 +5152,43 @@
     <w:p>
       <w:pPr>
         <w:rPr>
-          <w:lang w:val="en-GB"/>
-        </w:rPr>
-      </w:pPr>
-      <w:r>
-        <w:rPr>
-          <w:lang w:val="en-GB"/>
-        </w:rPr>
-        <w:t>Compare commands to cortana</w:t>
-      </w:r>
+          <w:ins w:id="473" w:author="Johnny Nguyen" w:date="2020-02-26T21:53:00Z"/>
+          <w:lang w:val="en-GB"/>
+        </w:rPr>
+      </w:pPr>
+      <w:ins w:id="474" w:author="Johnny Nguyen" w:date="2020-02-26T21:53:00Z">
+        <w:r>
+          <w:rPr>
+            <w:lang w:val="en-GB"/>
+          </w:rPr>
+          <w:t>This time we will compare the commands of SAI with Cortana.</w:t>
+        </w:r>
+      </w:ins>
+      <w:bookmarkStart w:id="475" w:name="_GoBack"/>
+      <w:bookmarkEnd w:id="475"/>
+      <w:del w:id="476" w:author="Johnny Nguyen" w:date="2020-02-26T21:53:00Z">
+        <w:r>
+          <w:rPr>
+            <w:lang w:val="en-GB"/>
+          </w:rPr>
+          <w:delText>Compare commands to cortana</w:delText>
+        </w:r>
+      </w:del>
+    </w:p>
+    <w:p>
+      <w:pPr>
+        <w:rPr>
+          <w:ins w:id="477" w:author="Johnny Nguyen" w:date="2020-02-26T21:53:00Z"/>
+          <w:lang w:val="en-GB"/>
+        </w:rPr>
+      </w:pPr>
+    </w:p>
+    <w:p>
+      <w:pPr>
+        <w:rPr>
+          <w:lang w:val="en-GB"/>
+        </w:rPr>
+      </w:pPr>
     </w:p>
     <w:p>
       <w:pPr>
@@ -5450,302 +5476,6 @@
           <w:lang w:val="en-GB"/>
         </w:rPr>
         <w:t xml:space="preserve"> </w:t>
-      </w:r>
-      <w:r>
-        <w:fldChar w:fldCharType="begin"/>
-      </w:r>
-      <w:r>
-        <w:rPr>
-          <w:lang w:val="en-GB"/>
-          <w:rPrChange w:id="474" w:author="Johnny Nguyen" w:date="2020-02-18T07:48:00Z">
-            <w:rPr/>
-          </w:rPrChange>
-        </w:rPr>
-        <w:instrText xml:space="preserve"> HYPERLINK "https://arxiv.org/abs/1707.00652" </w:instrText>
-      </w:r>
-      <w:r>
-        <w:fldChar w:fldCharType="separate"/>
-      </w:r>
-      <w:r>
-        <w:rPr>
-          <w:rStyle w:val="Lienhypertexte"/>
-          <w:lang w:val="en-GB"/>
-        </w:rPr>
-        <w:t>https://arxiv.org/abs/1707.00652</w:t>
-      </w:r>
-      <w:r>
-        <w:rPr>
-          <w:rStyle w:val="Lienhypertexte"/>
-          <w:lang w:val="en-GB"/>
-        </w:rPr>
-        <w:fldChar w:fldCharType="end"/>
-      </w:r>
-    </w:p>
-    <w:p>
-      <w:pPr>
-        <w:rPr>
-          <w:rStyle w:val="Lienhypertexte"/>
-          <w:lang w:val="en-GB"/>
-        </w:rPr>
-      </w:pPr>
-      <w:r>
-        <w:rPr>
-          <w:lang w:val="en-GB"/>
-        </w:rPr>
-        <w:t>A. Sarkar,</w:t>
-      </w:r>
-      <w:r>
-        <w:rPr>
-          <w:lang w:val="en-GB"/>
-        </w:rPr>
-        <w:t xml:space="preserve"> 2018, </w:t>
-      </w:r>
-      <w:r>
-        <w:rPr>
-          <w:lang w:val="en-GB"/>
-        </w:rPr>
-        <w:t xml:space="preserve"> </w:t>
-      </w:r>
-      <w:r>
-        <w:rPr>
-          <w:lang w:val="en-GB"/>
-        </w:rPr>
-        <w:t>“</w:t>
-      </w:r>
-      <w:r>
-        <w:rPr>
-          <w:lang w:val="en-GB"/>
-        </w:rPr>
-        <w:t>A Brandom-ian view of Reinf</w:t>
-      </w:r>
-      <w:r>
-        <w:rPr>
-          <w:lang w:val="en-GB"/>
-        </w:rPr>
-        <w:t>orcement Learning towards strong-AI</w:t>
-      </w:r>
-      <w:r>
-        <w:rPr>
-          <w:lang w:val="en-GB"/>
-        </w:rPr>
-        <w:t>”</w:t>
-      </w:r>
-      <w:r>
-        <w:rPr>
-          <w:lang w:val="en-GB"/>
-        </w:rPr>
-        <w:t>,</w:t>
-      </w:r>
-      <w:r>
-        <w:rPr>
-          <w:lang w:val="en-GB"/>
-        </w:rPr>
-        <w:t xml:space="preserve"> </w:t>
-      </w:r>
-      <w:r>
-        <w:fldChar w:fldCharType="begin"/>
-      </w:r>
-      <w:r>
-        <w:rPr>
-          <w:lang w:val="en-GB"/>
-          <w:rPrChange w:id="475" w:author="Johnny Nguyen" w:date="2020-02-18T07:48:00Z">
-            <w:rPr/>
-          </w:rPrChange>
-        </w:rPr>
-        <w:instrText xml:space="preserve"> HYPERLINK "https://arxiv.org/abs/1803.02912" </w:instrText>
-      </w:r>
-      <w:r>
-        <w:fldChar w:fldCharType="separate"/>
-      </w:r>
-      <w:r>
-        <w:rPr>
-          <w:rStyle w:val="Lienhypertexte"/>
-          <w:lang w:val="en-GB"/>
-        </w:rPr>
-        <w:t>https://arxiv.org/abs/1803.02912</w:t>
-      </w:r>
-      <w:r>
-        <w:rPr>
-          <w:rStyle w:val="Lienhypertexte"/>
-          <w:lang w:val="en-GB"/>
-        </w:rPr>
-        <w:fldChar w:fldCharType="end"/>
-      </w:r>
-    </w:p>
-    <w:p>
-      <w:pPr>
-        <w:rPr>
-          <w:lang w:val="en-GB"/>
-        </w:rPr>
-      </w:pPr>
-      <w:r>
-        <w:rPr>
-          <w:lang w:val="en-GB"/>
-        </w:rPr>
-        <w:t xml:space="preserve">A. Knight, 2019, </w:t>
-      </w:r>
-      <w:r>
-        <w:rPr>
-          <w:lang w:val="en-GB"/>
-        </w:rPr>
-        <w:t>“</w:t>
-      </w:r>
-      <w:r>
-        <w:rPr>
-          <w:lang w:val="en-GB"/>
-        </w:rPr>
-        <w:t>Refuting strong AI: Why consciousness cannot be algorithmic</w:t>
-      </w:r>
-      <w:r>
-        <w:rPr>
-          <w:lang w:val="en-GB"/>
-        </w:rPr>
-        <w:t>”</w:t>
-      </w:r>
-      <w:r>
-        <w:rPr>
-          <w:lang w:val="en-GB"/>
-        </w:rPr>
-        <w:t xml:space="preserve">, </w:t>
-      </w:r>
-      <w:r>
-        <w:fldChar w:fldCharType="begin"/>
-      </w:r>
-      <w:r>
-        <w:rPr>
-          <w:lang w:val="en-GB"/>
-          <w:rPrChange w:id="476" w:author="Johnny Nguyen" w:date="2020-02-18T07:48:00Z">
-            <w:rPr/>
-          </w:rPrChange>
-        </w:rPr>
-        <w:instrText xml:space="preserve"> HYPERLINK "https://arxiv.org/ftp/arxiv/papers/1906/1906.10177.pdf" </w:instrText>
-      </w:r>
-      <w:r>
-        <w:fldChar w:fldCharType="separate"/>
-      </w:r>
-      <w:r>
-        <w:rPr>
-          <w:rStyle w:val="Lienhypertexte"/>
-          <w:lang w:val="en-GB"/>
-        </w:rPr>
-        <w:t>https://arxiv.org/ftp/arxiv/papers/1906/1906.10177.pdf</w:t>
-      </w:r>
-      <w:r>
-        <w:rPr>
-          <w:rStyle w:val="Lienhypertexte"/>
-          <w:lang w:val="en-GB"/>
-        </w:rPr>
-        <w:fldChar w:fldCharType="end"/>
-      </w:r>
-    </w:p>
-    <w:p>
-      <w:pPr>
-        <w:rPr>
-          <w:lang w:val="en-GB"/>
-        </w:rPr>
-      </w:pPr>
-      <w:r>
-        <w:rPr>
-          <w:lang w:val="en-GB"/>
-        </w:rPr>
-        <w:lastRenderedPageBreak/>
-        <w:t xml:space="preserve">B. Lubars, Chenhao Tan, 2019, </w:t>
-      </w:r>
-      <w:r>
-        <w:rPr>
-          <w:lang w:val="en-GB"/>
-        </w:rPr>
-        <w:t>“</w:t>
-      </w:r>
-      <w:r>
-        <w:rPr>
-          <w:lang w:val="en-GB"/>
-        </w:rPr>
-        <w:t>Ask what AI can do, but what  AI should do: towards a framework of task delegability</w:t>
-      </w:r>
-      <w:r>
-        <w:rPr>
-          <w:lang w:val="en-GB"/>
-        </w:rPr>
-        <w:t>”</w:t>
-      </w:r>
-      <w:r>
-        <w:rPr>
-          <w:lang w:val="en-GB"/>
-        </w:rPr>
-        <w:t xml:space="preserve">, </w:t>
-      </w:r>
-      <w:r>
-        <w:fldChar w:fldCharType="begin"/>
-      </w:r>
-      <w:r>
-        <w:rPr>
-          <w:lang w:val="en-GB"/>
-          <w:rPrChange w:id="477" w:author="Johnny Nguyen" w:date="2020-02-18T07:48:00Z">
-            <w:rPr/>
-          </w:rPrChange>
-        </w:rPr>
-        <w:instrText xml:space="preserve"> HYPERLINK "https://arxiv.org/pdf/1902.03245v1.pdf" </w:instrText>
-      </w:r>
-      <w:r>
-        <w:fldChar w:fldCharType="separate"/>
-      </w:r>
-      <w:r>
-        <w:rPr>
-          <w:rStyle w:val="Lienhypertexte"/>
-          <w:lang w:val="en-GB"/>
-        </w:rPr>
-        <w:t>https://arxiv.org/pdf/1902.03245v1.pdf</w:t>
-      </w:r>
-      <w:r>
-        <w:rPr>
-          <w:rStyle w:val="Lienhypertexte"/>
-          <w:lang w:val="en-GB"/>
-        </w:rPr>
-        <w:fldChar w:fldCharType="end"/>
-      </w:r>
-    </w:p>
-    <w:p>
-      <w:pPr>
-        <w:rPr>
-          <w:lang w:val="en-GB"/>
-        </w:rPr>
-      </w:pPr>
-      <w:r>
-        <w:rPr>
-          <w:lang w:val="en-GB"/>
-        </w:rPr>
-        <w:t xml:space="preserve">J. Liu, X. Gu, D. Zhang, S. Liu, 2019, </w:t>
-      </w:r>
-      <w:r>
-        <w:rPr>
-          <w:lang w:val="en-GB"/>
-        </w:rPr>
-        <w:t>“</w:t>
-      </w:r>
-      <w:r>
-        <w:rPr>
-          <w:lang w:val="en-GB"/>
-        </w:rPr>
-        <w:t>Hig</w:t>
-      </w:r>
-      <w:r>
-        <w:rPr>
-          <w:lang w:val="en-GB"/>
-        </w:rPr>
-        <w:t>h efficiency RL agent</w:t>
-      </w:r>
-      <w:r>
-        <w:rPr>
-          <w:lang w:val="en-GB"/>
-        </w:rPr>
-        <w:t>”</w:t>
-      </w:r>
-      <w:r>
-        <w:rPr>
-          <w:lang w:val="en-GB"/>
-        </w:rPr>
-        <w:t xml:space="preserve">, </w:t>
       </w:r>
       <w:r>
         <w:fldChar w:fldCharType="begin"/>
@@ -5757,7 +5487,7 @@
             <w:rPr/>
           </w:rPrChange>
         </w:rPr>
-        <w:instrText xml:space="preserve"> HYPERLINK "https://arxiv.org/pdf/1908.11494.pdf" </w:instrText>
+        <w:instrText xml:space="preserve"> HYPERLINK "https://arxiv.org/abs/1707.00652" </w:instrText>
       </w:r>
       <w:r>
         <w:fldChar w:fldCharType="separate"/>
@@ -5767,7 +5497,7 @@
           <w:rStyle w:val="Lienhypertexte"/>
           <w:lang w:val="en-GB"/>
         </w:rPr>
-        <w:t>https://arxiv.org/pdf/1908.11494.pdf</w:t>
+        <w:t>https://arxiv.org/abs/1707.00652</w:t>
       </w:r>
       <w:r>
         <w:rPr>
@@ -5780,14 +5510,57 @@
     <w:p>
       <w:pPr>
         <w:rPr>
-          <w:lang w:val="en-GB"/>
-        </w:rPr>
-      </w:pPr>
-      <w:r>
-        <w:rPr>
-          <w:lang w:val="en-GB"/>
-        </w:rPr>
-        <w:t>F. Parwej, 2013, "English Sentence Recognition using Artificial Neural Network through Mouse-based Gestures",</w:t>
+          <w:rStyle w:val="Lienhypertexte"/>
+          <w:lang w:val="en-GB"/>
+        </w:rPr>
+      </w:pPr>
+      <w:r>
+        <w:rPr>
+          <w:lang w:val="en-GB"/>
+        </w:rPr>
+        <w:t>A. Sarkar,</w:t>
+      </w:r>
+      <w:r>
+        <w:rPr>
+          <w:lang w:val="en-GB"/>
+        </w:rPr>
+        <w:t xml:space="preserve"> 2018, </w:t>
+      </w:r>
+      <w:r>
+        <w:rPr>
+          <w:lang w:val="en-GB"/>
+        </w:rPr>
+        <w:t xml:space="preserve"> </w:t>
+      </w:r>
+      <w:r>
+        <w:rPr>
+          <w:lang w:val="en-GB"/>
+        </w:rPr>
+        <w:t>“</w:t>
+      </w:r>
+      <w:r>
+        <w:rPr>
+          <w:lang w:val="en-GB"/>
+        </w:rPr>
+        <w:t>A Brandom-ian view of Reinf</w:t>
+      </w:r>
+      <w:r>
+        <w:rPr>
+          <w:lang w:val="en-GB"/>
+        </w:rPr>
+        <w:t>orcement Learning towards strong-AI</w:t>
+      </w:r>
+      <w:r>
+        <w:rPr>
+          <w:lang w:val="en-GB"/>
+        </w:rPr>
+        <w:t>”</w:t>
+      </w:r>
+      <w:r>
+        <w:rPr>
+          <w:lang w:val="en-GB"/>
+        </w:rPr>
+        <w:t>,</w:t>
       </w:r>
       <w:r>
         <w:rPr>
@@ -5805,7 +5578,7 @@
             <w:rPr/>
           </w:rPrChange>
         </w:rPr>
-        <w:instrText xml:space="preserve"> HYPERLINK "https://arxiv.org/ftp/arxiv/papers/1301/1301.4659.pdf" </w:instrText>
+        <w:instrText xml:space="preserve"> HYPERLINK "https://arxiv.org/abs/1803.02912" </w:instrText>
       </w:r>
       <w:r>
         <w:fldChar w:fldCharType="separate"/>
@@ -5815,7 +5588,7 @@
           <w:rStyle w:val="Lienhypertexte"/>
           <w:lang w:val="en-GB"/>
         </w:rPr>
-        <w:t>https://arxiv.org/ftp/arxiv/papers/1301/1301.4659.pdf</w:t>
+        <w:t>https://arxiv.org/abs/1803.02912</w:t>
       </w:r>
       <w:r>
         <w:rPr>
@@ -5824,37 +5597,37 @@
         </w:rPr>
         <w:fldChar w:fldCharType="end"/>
       </w:r>
-      <w:r>
-        <w:rPr>
-          <w:lang w:val="en-GB"/>
-        </w:rPr>
-        <w:t xml:space="preserve"> </w:t>
-      </w:r>
-    </w:p>
-    <w:p>
-      <w:pPr>
-        <w:rPr>
-          <w:rStyle w:val="Lienhypertexte"/>
-          <w:lang w:val="en-GB"/>
-        </w:rPr>
-      </w:pPr>
-      <w:r>
-        <w:rPr>
-          <w:lang w:val="en-GB"/>
-        </w:rPr>
-        <w:t>Q. Debard, J. S. Dibangoye, S. Canu and C. Wolf4, 2019, "Learning 3D Navigation Protocols on Touch Interfaces</w:t>
-      </w:r>
-      <w:r>
-        <w:rPr>
-          <w:lang w:val="en-GB"/>
-        </w:rPr>
-        <w:t xml:space="preserve"> </w:t>
-      </w:r>
-      <w:r>
-        <w:rPr>
-          <w:lang w:val="en-GB"/>
-        </w:rPr>
-        <w:t>with Cooperative Multi-Agent Reinforcement Learning"</w:t>
+    </w:p>
+    <w:p>
+      <w:pPr>
+        <w:rPr>
+          <w:lang w:val="en-GB"/>
+        </w:rPr>
+      </w:pPr>
+      <w:r>
+        <w:rPr>
+          <w:lang w:val="en-GB"/>
+        </w:rPr>
+        <w:lastRenderedPageBreak/>
+        <w:t xml:space="preserve">A. Knight, 2019, </w:t>
+      </w:r>
+      <w:r>
+        <w:rPr>
+          <w:lang w:val="en-GB"/>
+        </w:rPr>
+        <w:t>“</w:t>
+      </w:r>
+      <w:r>
+        <w:rPr>
+          <w:lang w:val="en-GB"/>
+        </w:rPr>
+        <w:t>Refuting strong AI: Why consciousness cannot be algorithmic</w:t>
+      </w:r>
+      <w:r>
+        <w:rPr>
+          <w:lang w:val="en-GB"/>
+        </w:rPr>
+        <w:t>”</w:t>
       </w:r>
       <w:r>
         <w:rPr>
@@ -5872,7 +5645,7 @@
             <w:rPr/>
           </w:rPrChange>
         </w:rPr>
-        <w:instrText xml:space="preserve"> HYPERLINK "https://arxiv.org/pdf/1904.07802.pdf" </w:instrText>
+        <w:instrText xml:space="preserve"> HYPERLINK "https://arxiv.org/ftp/arxiv/papers/1906/1906.10177.pdf" </w:instrText>
       </w:r>
       <w:r>
         <w:fldChar w:fldCharType="separate"/>
@@ -5882,7 +5655,7 @@
           <w:rStyle w:val="Lienhypertexte"/>
           <w:lang w:val="en-GB"/>
         </w:rPr>
-        <w:t>https://arxiv.org/pdf/1904.07802.pdf</w:t>
+        <w:t>https://arxiv.org/ftp/arxiv/papers/1906/1906.10177.pdf</w:t>
       </w:r>
       <w:r>
         <w:rPr>
@@ -5902,7 +5675,7 @@
         <w:rPr>
           <w:lang w:val="en-GB"/>
         </w:rPr>
-        <w:t xml:space="preserve">P. Gulyaev, E. Elistratova, V. Konovalov, Y. Kuratov, L. Pugachef, M. Burtsev, 2020, </w:t>
+        <w:t xml:space="preserve">B. Lubars, Chenhao Tan, 2019, </w:t>
       </w:r>
       <w:r>
         <w:rPr>
@@ -5914,7 +5687,7 @@
         <w:rPr>
           <w:lang w:val="en-GB"/>
         </w:rPr>
-        <w:t xml:space="preserve"> Goal-Oriented Multi-Task BERT-Based Dialogue State Tracker</w:t>
+        <w:t>Ask what AI can do, but what  AI should do: towards a framework of task delegability</w:t>
       </w:r>
       <w:r>
         <w:rPr>
@@ -5938,6 +5711,259 @@
             <w:rPr/>
           </w:rPrChange>
         </w:rPr>
+        <w:instrText xml:space="preserve"> HYPERLINK "https://arxiv.org/pdf/1902.03245v1.pdf" </w:instrText>
+      </w:r>
+      <w:r>
+        <w:fldChar w:fldCharType="separate"/>
+      </w:r>
+      <w:r>
+        <w:rPr>
+          <w:rStyle w:val="Lienhypertexte"/>
+          <w:lang w:val="en-GB"/>
+        </w:rPr>
+        <w:t>https://arxiv.org/pdf/1902.03245v1.pdf</w:t>
+      </w:r>
+      <w:r>
+        <w:rPr>
+          <w:rStyle w:val="Lienhypertexte"/>
+          <w:lang w:val="en-GB"/>
+        </w:rPr>
+        <w:fldChar w:fldCharType="end"/>
+      </w:r>
+    </w:p>
+    <w:p>
+      <w:pPr>
+        <w:rPr>
+          <w:lang w:val="en-GB"/>
+        </w:rPr>
+      </w:pPr>
+      <w:r>
+        <w:rPr>
+          <w:lang w:val="en-GB"/>
+        </w:rPr>
+        <w:t xml:space="preserve">J. Liu, X. Gu, D. Zhang, S. Liu, 2019, </w:t>
+      </w:r>
+      <w:r>
+        <w:rPr>
+          <w:lang w:val="en-GB"/>
+        </w:rPr>
+        <w:t>“</w:t>
+      </w:r>
+      <w:r>
+        <w:rPr>
+          <w:lang w:val="en-GB"/>
+        </w:rPr>
+        <w:t>Hig</w:t>
+      </w:r>
+      <w:r>
+        <w:rPr>
+          <w:lang w:val="en-GB"/>
+        </w:rPr>
+        <w:t>h efficiency RL agent</w:t>
+      </w:r>
+      <w:r>
+        <w:rPr>
+          <w:lang w:val="en-GB"/>
+        </w:rPr>
+        <w:t>”</w:t>
+      </w:r>
+      <w:r>
+        <w:rPr>
+          <w:lang w:val="en-GB"/>
+        </w:rPr>
+        <w:t xml:space="preserve">, </w:t>
+      </w:r>
+      <w:r>
+        <w:fldChar w:fldCharType="begin"/>
+      </w:r>
+      <w:r>
+        <w:rPr>
+          <w:lang w:val="en-GB"/>
+          <w:rPrChange w:id="482" w:author="Johnny Nguyen" w:date="2020-02-18T07:48:00Z">
+            <w:rPr/>
+          </w:rPrChange>
+        </w:rPr>
+        <w:instrText xml:space="preserve"> HYPERLINK "https://arxiv.org/pdf/1908.11494.pdf" </w:instrText>
+      </w:r>
+      <w:r>
+        <w:fldChar w:fldCharType="separate"/>
+      </w:r>
+      <w:r>
+        <w:rPr>
+          <w:rStyle w:val="Lienhypertexte"/>
+          <w:lang w:val="en-GB"/>
+        </w:rPr>
+        <w:t>https://arxiv.org/pdf/1908.11494.pdf</w:t>
+      </w:r>
+      <w:r>
+        <w:rPr>
+          <w:rStyle w:val="Lienhypertexte"/>
+          <w:lang w:val="en-GB"/>
+        </w:rPr>
+        <w:fldChar w:fldCharType="end"/>
+      </w:r>
+    </w:p>
+    <w:p>
+      <w:pPr>
+        <w:rPr>
+          <w:lang w:val="en-GB"/>
+        </w:rPr>
+      </w:pPr>
+      <w:r>
+        <w:rPr>
+          <w:lang w:val="en-GB"/>
+        </w:rPr>
+        <w:t>F. Parwej, 2013, "English Sentence Recognition using Artificial Neural Network through Mouse-based Gestures",</w:t>
+      </w:r>
+      <w:r>
+        <w:rPr>
+          <w:lang w:val="en-GB"/>
+        </w:rPr>
+        <w:t xml:space="preserve"> </w:t>
+      </w:r>
+      <w:r>
+        <w:fldChar w:fldCharType="begin"/>
+      </w:r>
+      <w:r>
+        <w:rPr>
+          <w:lang w:val="en-GB"/>
+          <w:rPrChange w:id="483" w:author="Johnny Nguyen" w:date="2020-02-18T07:48:00Z">
+            <w:rPr/>
+          </w:rPrChange>
+        </w:rPr>
+        <w:instrText xml:space="preserve"> HYPERLINK "https://arxiv.org/ftp/arxiv/papers/1301/1301.4659.pdf" </w:instrText>
+      </w:r>
+      <w:r>
+        <w:fldChar w:fldCharType="separate"/>
+      </w:r>
+      <w:r>
+        <w:rPr>
+          <w:rStyle w:val="Lienhypertexte"/>
+          <w:lang w:val="en-GB"/>
+        </w:rPr>
+        <w:t>https://arxiv.org/ftp/arxiv/papers/1301/1301.4659.pdf</w:t>
+      </w:r>
+      <w:r>
+        <w:rPr>
+          <w:rStyle w:val="Lienhypertexte"/>
+          <w:lang w:val="en-GB"/>
+        </w:rPr>
+        <w:fldChar w:fldCharType="end"/>
+      </w:r>
+      <w:r>
+        <w:rPr>
+          <w:lang w:val="en-GB"/>
+        </w:rPr>
+        <w:t xml:space="preserve"> </w:t>
+      </w:r>
+    </w:p>
+    <w:p>
+      <w:pPr>
+        <w:rPr>
+          <w:rStyle w:val="Lienhypertexte"/>
+          <w:lang w:val="en-GB"/>
+        </w:rPr>
+      </w:pPr>
+      <w:r>
+        <w:rPr>
+          <w:lang w:val="en-GB"/>
+        </w:rPr>
+        <w:t>Q. Debard, J. S. Dibangoye, S. Canu and C. Wolf4, 2019, "Learning 3D Navigation Protocols on Touch Interfaces</w:t>
+      </w:r>
+      <w:r>
+        <w:rPr>
+          <w:lang w:val="en-GB"/>
+        </w:rPr>
+        <w:t xml:space="preserve"> </w:t>
+      </w:r>
+      <w:r>
+        <w:rPr>
+          <w:lang w:val="en-GB"/>
+        </w:rPr>
+        <w:t>with Cooperative Multi-Agent Reinforcement Learning"</w:t>
+      </w:r>
+      <w:r>
+        <w:rPr>
+          <w:lang w:val="en-GB"/>
+        </w:rPr>
+        <w:t xml:space="preserve">, </w:t>
+      </w:r>
+      <w:r>
+        <w:fldChar w:fldCharType="begin"/>
+      </w:r>
+      <w:r>
+        <w:rPr>
+          <w:lang w:val="en-GB"/>
+          <w:rPrChange w:id="484" w:author="Johnny Nguyen" w:date="2020-02-18T07:48:00Z">
+            <w:rPr/>
+          </w:rPrChange>
+        </w:rPr>
+        <w:instrText xml:space="preserve"> HYPERLINK "https://arxiv.org/pdf/1904.07802.pdf" </w:instrText>
+      </w:r>
+      <w:r>
+        <w:fldChar w:fldCharType="separate"/>
+      </w:r>
+      <w:r>
+        <w:rPr>
+          <w:rStyle w:val="Lienhypertexte"/>
+          <w:lang w:val="en-GB"/>
+        </w:rPr>
+        <w:t>https://arxiv.org/pdf/1904.07802.pdf</w:t>
+      </w:r>
+      <w:r>
+        <w:rPr>
+          <w:rStyle w:val="Lienhypertexte"/>
+          <w:lang w:val="en-GB"/>
+        </w:rPr>
+        <w:fldChar w:fldCharType="end"/>
+      </w:r>
+    </w:p>
+    <w:p>
+      <w:pPr>
+        <w:rPr>
+          <w:lang w:val="en-GB"/>
+        </w:rPr>
+      </w:pPr>
+      <w:r>
+        <w:rPr>
+          <w:lang w:val="en-GB"/>
+        </w:rPr>
+        <w:t xml:space="preserve">P. Gulyaev, E. Elistratova, V. Konovalov, Y. Kuratov, L. Pugachef, M. Burtsev, 2020, </w:t>
+      </w:r>
+      <w:r>
+        <w:rPr>
+          <w:lang w:val="en-GB"/>
+        </w:rPr>
+        <w:t>“</w:t>
+      </w:r>
+      <w:r>
+        <w:rPr>
+          <w:lang w:val="en-GB"/>
+        </w:rPr>
+        <w:t xml:space="preserve"> Goal-Oriented Multi-Task BERT-Based Dialogue State Tracker</w:t>
+      </w:r>
+      <w:r>
+        <w:rPr>
+          <w:lang w:val="en-GB"/>
+        </w:rPr>
+        <w:t>”</w:t>
+      </w:r>
+      <w:r>
+        <w:rPr>
+          <w:lang w:val="en-GB"/>
+        </w:rPr>
+        <w:t xml:space="preserve">, </w:t>
+      </w:r>
+      <w:r>
+        <w:fldChar w:fldCharType="begin"/>
+      </w:r>
+      <w:r>
+        <w:rPr>
+          <w:lang w:val="en-GB"/>
+          <w:rPrChange w:id="485" w:author="Johnny Nguyen" w:date="2020-02-18T07:48:00Z">
+            <w:rPr/>
+          </w:rPrChange>
+        </w:rPr>
         <w:instrText xml:space="preserve"> HYPERLINK "https://arxiv.org/pdf/2002.02450.pdf" </w:instrText>
       </w:r>
       <w:r>
@@ -6019,7 +6045,7 @@
       <w:r>
         <w:rPr>
           <w:lang w:val="en-GB"/>
-          <w:rPrChange w:id="482" w:author="Johnny Nguyen" w:date="2020-02-18T07:48:00Z">
+          <w:rPrChange w:id="486" w:author="Johnny Nguyen" w:date="2020-02-18T07:48:00Z">
             <w:rPr/>
           </w:rPrChange>
         </w:rPr>

</xml_diff>

<commit_message>
#8 Heighth part to explain experiments in report
</commit_message>
<xml_diff>
--- a/SAI_report.docx
+++ b/SAI_report.docx
@@ -5164,9 +5164,17 @@
           <w:t>This time we will compare the commands of SAI with Cortana.</w:t>
         </w:r>
       </w:ins>
-      <w:bookmarkStart w:id="475" w:name="_GoBack"/>
-      <w:bookmarkEnd w:id="475"/>
-      <w:del w:id="476" w:author="Johnny Nguyen" w:date="2020-02-26T21:53:00Z">
+      <w:ins w:id="475" w:author="Johnny Nguyen" w:date="2020-02-26T22:03:00Z">
+        <w:r>
+          <w:rPr>
+            <w:lang w:val="en-GB"/>
+          </w:rPr>
+          <w:t xml:space="preserve"> Using the differents command we obtain those curves. [curves]</w:t>
+        </w:r>
+      </w:ins>
+      <w:bookmarkStart w:id="476" w:name="_GoBack"/>
+      <w:bookmarkEnd w:id="476"/>
+      <w:del w:id="477" w:author="Johnny Nguyen" w:date="2020-02-26T21:53:00Z">
         <w:r>
           <w:rPr>
             <w:lang w:val="en-GB"/>
@@ -5178,7 +5186,7 @@
     <w:p>
       <w:pPr>
         <w:rPr>
-          <w:ins w:id="477" w:author="Johnny Nguyen" w:date="2020-02-26T21:53:00Z"/>
+          <w:ins w:id="478" w:author="Johnny Nguyen" w:date="2020-02-26T21:53:00Z"/>
           <w:lang w:val="en-GB"/>
         </w:rPr>
       </w:pPr>
@@ -5470,97 +5478,6 @@
           <w:lang w:val="en-GB"/>
         </w:rPr>
         <w:t xml:space="preserve">, 2017, </w:t>
-      </w:r>
-      <w:r>
-        <w:rPr>
-          <w:lang w:val="en-GB"/>
-        </w:rPr>
-        <w:t xml:space="preserve"> </w:t>
-      </w:r>
-      <w:r>
-        <w:fldChar w:fldCharType="begin"/>
-      </w:r>
-      <w:r>
-        <w:rPr>
-          <w:lang w:val="en-GB"/>
-          <w:rPrChange w:id="478" w:author="Johnny Nguyen" w:date="2020-02-18T07:48:00Z">
-            <w:rPr/>
-          </w:rPrChange>
-        </w:rPr>
-        <w:instrText xml:space="preserve"> HYPERLINK "https://arxiv.org/abs/1707.00652" </w:instrText>
-      </w:r>
-      <w:r>
-        <w:fldChar w:fldCharType="separate"/>
-      </w:r>
-      <w:r>
-        <w:rPr>
-          <w:rStyle w:val="Lienhypertexte"/>
-          <w:lang w:val="en-GB"/>
-        </w:rPr>
-        <w:t>https://arxiv.org/abs/1707.00652</w:t>
-      </w:r>
-      <w:r>
-        <w:rPr>
-          <w:rStyle w:val="Lienhypertexte"/>
-          <w:lang w:val="en-GB"/>
-        </w:rPr>
-        <w:fldChar w:fldCharType="end"/>
-      </w:r>
-    </w:p>
-    <w:p>
-      <w:pPr>
-        <w:rPr>
-          <w:rStyle w:val="Lienhypertexte"/>
-          <w:lang w:val="en-GB"/>
-        </w:rPr>
-      </w:pPr>
-      <w:r>
-        <w:rPr>
-          <w:lang w:val="en-GB"/>
-        </w:rPr>
-        <w:t>A. Sarkar,</w:t>
-      </w:r>
-      <w:r>
-        <w:rPr>
-          <w:lang w:val="en-GB"/>
-        </w:rPr>
-        <w:t xml:space="preserve"> 2018, </w:t>
-      </w:r>
-      <w:r>
-        <w:rPr>
-          <w:lang w:val="en-GB"/>
-        </w:rPr>
-        <w:t xml:space="preserve"> </w:t>
-      </w:r>
-      <w:r>
-        <w:rPr>
-          <w:lang w:val="en-GB"/>
-        </w:rPr>
-        <w:t>“</w:t>
-      </w:r>
-      <w:r>
-        <w:rPr>
-          <w:lang w:val="en-GB"/>
-        </w:rPr>
-        <w:t>A Brandom-ian view of Reinf</w:t>
-      </w:r>
-      <w:r>
-        <w:rPr>
-          <w:lang w:val="en-GB"/>
-        </w:rPr>
-        <w:t>orcement Learning towards strong-AI</w:t>
-      </w:r>
-      <w:r>
-        <w:rPr>
-          <w:lang w:val="en-GB"/>
-        </w:rPr>
-        <w:t>”</w:t>
-      </w:r>
-      <w:r>
-        <w:rPr>
-          <w:lang w:val="en-GB"/>
-        </w:rPr>
-        <w:t>,</w:t>
       </w:r>
       <w:r>
         <w:rPr>
@@ -5578,7 +5495,7 @@
             <w:rPr/>
           </w:rPrChange>
         </w:rPr>
-        <w:instrText xml:space="preserve"> HYPERLINK "https://arxiv.org/abs/1803.02912" </w:instrText>
+        <w:instrText xml:space="preserve"> HYPERLINK "https://arxiv.org/abs/1707.00652" </w:instrText>
       </w:r>
       <w:r>
         <w:fldChar w:fldCharType="separate"/>
@@ -5588,7 +5505,7 @@
           <w:rStyle w:val="Lienhypertexte"/>
           <w:lang w:val="en-GB"/>
         </w:rPr>
-        <w:t>https://arxiv.org/abs/1803.02912</w:t>
+        <w:t>https://arxiv.org/abs/1707.00652</w:t>
       </w:r>
       <w:r>
         <w:rPr>
@@ -5601,15 +5518,27 @@
     <w:p>
       <w:pPr>
         <w:rPr>
-          <w:lang w:val="en-GB"/>
-        </w:rPr>
-      </w:pPr>
-      <w:r>
-        <w:rPr>
-          <w:lang w:val="en-GB"/>
-        </w:rPr>
-        <w:lastRenderedPageBreak/>
-        <w:t xml:space="preserve">A. Knight, 2019, </w:t>
+          <w:rStyle w:val="Lienhypertexte"/>
+          <w:lang w:val="en-GB"/>
+        </w:rPr>
+      </w:pPr>
+      <w:r>
+        <w:rPr>
+          <w:lang w:val="en-GB"/>
+        </w:rPr>
+        <w:t>A. Sarkar,</w:t>
+      </w:r>
+      <w:r>
+        <w:rPr>
+          <w:lang w:val="en-GB"/>
+        </w:rPr>
+        <w:t xml:space="preserve"> 2018, </w:t>
+      </w:r>
+      <w:r>
+        <w:rPr>
+          <w:lang w:val="en-GB"/>
+        </w:rPr>
+        <w:t xml:space="preserve"> </w:t>
       </w:r>
       <w:r>
         <w:rPr>
@@ -5621,7 +5550,13 @@
         <w:rPr>
           <w:lang w:val="en-GB"/>
         </w:rPr>
-        <w:t>Refuting strong AI: Why consciousness cannot be algorithmic</w:t>
+        <w:t>A Brandom-ian view of Reinf</w:t>
+      </w:r>
+      <w:r>
+        <w:rPr>
+          <w:lang w:val="en-GB"/>
+        </w:rPr>
+        <w:t>orcement Learning towards strong-AI</w:t>
       </w:r>
       <w:r>
         <w:rPr>
@@ -5633,7 +5568,13 @@
         <w:rPr>
           <w:lang w:val="en-GB"/>
         </w:rPr>
-        <w:t xml:space="preserve">, </w:t>
+        <w:t>,</w:t>
+      </w:r>
+      <w:r>
+        <w:rPr>
+          <w:lang w:val="en-GB"/>
+        </w:rPr>
+        <w:t xml:space="preserve"> </w:t>
       </w:r>
       <w:r>
         <w:fldChar w:fldCharType="begin"/>
@@ -5645,7 +5586,7 @@
             <w:rPr/>
           </w:rPrChange>
         </w:rPr>
-        <w:instrText xml:space="preserve"> HYPERLINK "https://arxiv.org/ftp/arxiv/papers/1906/1906.10177.pdf" </w:instrText>
+        <w:instrText xml:space="preserve"> HYPERLINK "https://arxiv.org/abs/1803.02912" </w:instrText>
       </w:r>
       <w:r>
         <w:fldChar w:fldCharType="separate"/>
@@ -5655,7 +5596,7 @@
           <w:rStyle w:val="Lienhypertexte"/>
           <w:lang w:val="en-GB"/>
         </w:rPr>
-        <w:t>https://arxiv.org/ftp/arxiv/papers/1906/1906.10177.pdf</w:t>
+        <w:t>https://arxiv.org/abs/1803.02912</w:t>
       </w:r>
       <w:r>
         <w:rPr>
@@ -5675,7 +5616,8 @@
         <w:rPr>
           <w:lang w:val="en-GB"/>
         </w:rPr>
-        <w:t xml:space="preserve">B. Lubars, Chenhao Tan, 2019, </w:t>
+        <w:lastRenderedPageBreak/>
+        <w:t xml:space="preserve">A. Knight, 2019, </w:t>
       </w:r>
       <w:r>
         <w:rPr>
@@ -5687,7 +5629,7 @@
         <w:rPr>
           <w:lang w:val="en-GB"/>
         </w:rPr>
-        <w:t>Ask what AI can do, but what  AI should do: towards a framework of task delegability</w:t>
+        <w:t>Refuting strong AI: Why consciousness cannot be algorithmic</w:t>
       </w:r>
       <w:r>
         <w:rPr>
@@ -5711,7 +5653,7 @@
             <w:rPr/>
           </w:rPrChange>
         </w:rPr>
-        <w:instrText xml:space="preserve"> HYPERLINK "https://arxiv.org/pdf/1902.03245v1.pdf" </w:instrText>
+        <w:instrText xml:space="preserve"> HYPERLINK "https://arxiv.org/ftp/arxiv/papers/1906/1906.10177.pdf" </w:instrText>
       </w:r>
       <w:r>
         <w:fldChar w:fldCharType="separate"/>
@@ -5721,7 +5663,7 @@
           <w:rStyle w:val="Lienhypertexte"/>
           <w:lang w:val="en-GB"/>
         </w:rPr>
-        <w:t>https://arxiv.org/pdf/1902.03245v1.pdf</w:t>
+        <w:t>https://arxiv.org/ftp/arxiv/papers/1906/1906.10177.pdf</w:t>
       </w:r>
       <w:r>
         <w:rPr>
@@ -5741,7 +5683,7 @@
         <w:rPr>
           <w:lang w:val="en-GB"/>
         </w:rPr>
-        <w:t xml:space="preserve">J. Liu, X. Gu, D. Zhang, S. Liu, 2019, </w:t>
+        <w:t xml:space="preserve">B. Lubars, Chenhao Tan, 2019, </w:t>
       </w:r>
       <w:r>
         <w:rPr>
@@ -5753,13 +5695,7 @@
         <w:rPr>
           <w:lang w:val="en-GB"/>
         </w:rPr>
-        <w:t>Hig</w:t>
-      </w:r>
-      <w:r>
-        <w:rPr>
-          <w:lang w:val="en-GB"/>
-        </w:rPr>
-        <w:t>h efficiency RL agent</w:t>
+        <w:t>Ask what AI can do, but what  AI should do: towards a framework of task delegability</w:t>
       </w:r>
       <w:r>
         <w:rPr>
@@ -5783,7 +5719,7 @@
             <w:rPr/>
           </w:rPrChange>
         </w:rPr>
-        <w:instrText xml:space="preserve"> HYPERLINK "https://arxiv.org/pdf/1908.11494.pdf" </w:instrText>
+        <w:instrText xml:space="preserve"> HYPERLINK "https://arxiv.org/pdf/1902.03245v1.pdf" </w:instrText>
       </w:r>
       <w:r>
         <w:fldChar w:fldCharType="separate"/>
@@ -5793,7 +5729,7 @@
           <w:rStyle w:val="Lienhypertexte"/>
           <w:lang w:val="en-GB"/>
         </w:rPr>
-        <w:t>https://arxiv.org/pdf/1908.11494.pdf</w:t>
+        <w:t>https://arxiv.org/pdf/1902.03245v1.pdf</w:t>
       </w:r>
       <w:r>
         <w:rPr>
@@ -5813,13 +5749,37 @@
         <w:rPr>
           <w:lang w:val="en-GB"/>
         </w:rPr>
-        <w:t>F. Parwej, 2013, "English Sentence Recognition using Artificial Neural Network through Mouse-based Gestures",</w:t>
-      </w:r>
-      <w:r>
-        <w:rPr>
-          <w:lang w:val="en-GB"/>
-        </w:rPr>
-        <w:t xml:space="preserve"> </w:t>
+        <w:t xml:space="preserve">J. Liu, X. Gu, D. Zhang, S. Liu, 2019, </w:t>
+      </w:r>
+      <w:r>
+        <w:rPr>
+          <w:lang w:val="en-GB"/>
+        </w:rPr>
+        <w:t>“</w:t>
+      </w:r>
+      <w:r>
+        <w:rPr>
+          <w:lang w:val="en-GB"/>
+        </w:rPr>
+        <w:t>Hig</w:t>
+      </w:r>
+      <w:r>
+        <w:rPr>
+          <w:lang w:val="en-GB"/>
+        </w:rPr>
+        <w:t>h efficiency RL agent</w:t>
+      </w:r>
+      <w:r>
+        <w:rPr>
+          <w:lang w:val="en-GB"/>
+        </w:rPr>
+        <w:t>”</w:t>
+      </w:r>
+      <w:r>
+        <w:rPr>
+          <w:lang w:val="en-GB"/>
+        </w:rPr>
+        <w:t xml:space="preserve">, </w:t>
       </w:r>
       <w:r>
         <w:fldChar w:fldCharType="begin"/>
@@ -5831,7 +5791,7 @@
             <w:rPr/>
           </w:rPrChange>
         </w:rPr>
-        <w:instrText xml:space="preserve"> HYPERLINK "https://arxiv.org/ftp/arxiv/papers/1301/1301.4659.pdf" </w:instrText>
+        <w:instrText xml:space="preserve"> HYPERLINK "https://arxiv.org/pdf/1908.11494.pdf" </w:instrText>
       </w:r>
       <w:r>
         <w:fldChar w:fldCharType="separate"/>
@@ -5841,7 +5801,7 @@
           <w:rStyle w:val="Lienhypertexte"/>
           <w:lang w:val="en-GB"/>
         </w:rPr>
-        <w:t>https://arxiv.org/ftp/arxiv/papers/1301/1301.4659.pdf</w:t>
+        <w:t>https://arxiv.org/pdf/1908.11494.pdf</w:t>
       </w:r>
       <w:r>
         <w:rPr>
@@ -5850,43 +5810,24 @@
         </w:rPr>
         <w:fldChar w:fldCharType="end"/>
       </w:r>
+    </w:p>
+    <w:p>
+      <w:pPr>
+        <w:rPr>
+          <w:lang w:val="en-GB"/>
+        </w:rPr>
+      </w:pPr>
+      <w:r>
+        <w:rPr>
+          <w:lang w:val="en-GB"/>
+        </w:rPr>
+        <w:t>F. Parwej, 2013, "English Sentence Recognition using Artificial Neural Network through Mouse-based Gestures",</w:t>
+      </w:r>
       <w:r>
         <w:rPr>
           <w:lang w:val="en-GB"/>
         </w:rPr>
         <w:t xml:space="preserve"> </w:t>
-      </w:r>
-    </w:p>
-    <w:p>
-      <w:pPr>
-        <w:rPr>
-          <w:rStyle w:val="Lienhypertexte"/>
-          <w:lang w:val="en-GB"/>
-        </w:rPr>
-      </w:pPr>
-      <w:r>
-        <w:rPr>
-          <w:lang w:val="en-GB"/>
-        </w:rPr>
-        <w:t>Q. Debard, J. S. Dibangoye, S. Canu and C. Wolf4, 2019, "Learning 3D Navigation Protocols on Touch Interfaces</w:t>
-      </w:r>
-      <w:r>
-        <w:rPr>
-          <w:lang w:val="en-GB"/>
-        </w:rPr>
-        <w:t xml:space="preserve"> </w:t>
-      </w:r>
-      <w:r>
-        <w:rPr>
-          <w:lang w:val="en-GB"/>
-        </w:rPr>
-        <w:t>with Cooperative Multi-Agent Reinforcement Learning"</w:t>
-      </w:r>
-      <w:r>
-        <w:rPr>
-          <w:lang w:val="en-GB"/>
-        </w:rPr>
-        <w:t xml:space="preserve">, </w:t>
       </w:r>
       <w:r>
         <w:fldChar w:fldCharType="begin"/>
@@ -5898,7 +5839,7 @@
             <w:rPr/>
           </w:rPrChange>
         </w:rPr>
-        <w:instrText xml:space="preserve"> HYPERLINK "https://arxiv.org/pdf/1904.07802.pdf" </w:instrText>
+        <w:instrText xml:space="preserve"> HYPERLINK "https://arxiv.org/ftp/arxiv/papers/1301/1301.4659.pdf" </w:instrText>
       </w:r>
       <w:r>
         <w:fldChar w:fldCharType="separate"/>
@@ -5908,7 +5849,7 @@
           <w:rStyle w:val="Lienhypertexte"/>
           <w:lang w:val="en-GB"/>
         </w:rPr>
-        <w:t>https://arxiv.org/pdf/1904.07802.pdf</w:t>
+        <w:t>https://arxiv.org/ftp/arxiv/papers/1301/1301.4659.pdf</w:t>
       </w:r>
       <w:r>
         <w:rPr>
@@ -5917,36 +5858,37 @@
         </w:rPr>
         <w:fldChar w:fldCharType="end"/>
       </w:r>
-    </w:p>
-    <w:p>
-      <w:pPr>
-        <w:rPr>
-          <w:lang w:val="en-GB"/>
-        </w:rPr>
-      </w:pPr>
-      <w:r>
-        <w:rPr>
-          <w:lang w:val="en-GB"/>
-        </w:rPr>
-        <w:t xml:space="preserve">P. Gulyaev, E. Elistratova, V. Konovalov, Y. Kuratov, L. Pugachef, M. Burtsev, 2020, </w:t>
-      </w:r>
-      <w:r>
-        <w:rPr>
-          <w:lang w:val="en-GB"/>
-        </w:rPr>
-        <w:t>“</w:t>
-      </w:r>
-      <w:r>
-        <w:rPr>
-          <w:lang w:val="en-GB"/>
-        </w:rPr>
-        <w:t xml:space="preserve"> Goal-Oriented Multi-Task BERT-Based Dialogue State Tracker</w:t>
-      </w:r>
-      <w:r>
-        <w:rPr>
-          <w:lang w:val="en-GB"/>
-        </w:rPr>
-        <w:t>”</w:t>
+      <w:r>
+        <w:rPr>
+          <w:lang w:val="en-GB"/>
+        </w:rPr>
+        <w:t xml:space="preserve"> </w:t>
+      </w:r>
+    </w:p>
+    <w:p>
+      <w:pPr>
+        <w:rPr>
+          <w:rStyle w:val="Lienhypertexte"/>
+          <w:lang w:val="en-GB"/>
+        </w:rPr>
+      </w:pPr>
+      <w:r>
+        <w:rPr>
+          <w:lang w:val="en-GB"/>
+        </w:rPr>
+        <w:t>Q. Debard, J. S. Dibangoye, S. Canu and C. Wolf4, 2019, "Learning 3D Navigation Protocols on Touch Interfaces</w:t>
+      </w:r>
+      <w:r>
+        <w:rPr>
+          <w:lang w:val="en-GB"/>
+        </w:rPr>
+        <w:t xml:space="preserve"> </w:t>
+      </w:r>
+      <w:r>
+        <w:rPr>
+          <w:lang w:val="en-GB"/>
+        </w:rPr>
+        <w:t>with Cooperative Multi-Agent Reinforcement Learning"</w:t>
       </w:r>
       <w:r>
         <w:rPr>
@@ -5964,6 +5906,72 @@
             <w:rPr/>
           </w:rPrChange>
         </w:rPr>
+        <w:instrText xml:space="preserve"> HYPERLINK "https://arxiv.org/pdf/1904.07802.pdf" </w:instrText>
+      </w:r>
+      <w:r>
+        <w:fldChar w:fldCharType="separate"/>
+      </w:r>
+      <w:r>
+        <w:rPr>
+          <w:rStyle w:val="Lienhypertexte"/>
+          <w:lang w:val="en-GB"/>
+        </w:rPr>
+        <w:t>https://arxiv.org/pdf/1904.07802.pdf</w:t>
+      </w:r>
+      <w:r>
+        <w:rPr>
+          <w:rStyle w:val="Lienhypertexte"/>
+          <w:lang w:val="en-GB"/>
+        </w:rPr>
+        <w:fldChar w:fldCharType="end"/>
+      </w:r>
+    </w:p>
+    <w:p>
+      <w:pPr>
+        <w:rPr>
+          <w:lang w:val="en-GB"/>
+        </w:rPr>
+      </w:pPr>
+      <w:r>
+        <w:rPr>
+          <w:lang w:val="en-GB"/>
+        </w:rPr>
+        <w:t xml:space="preserve">P. Gulyaev, E. Elistratova, V. Konovalov, Y. Kuratov, L. Pugachef, M. Burtsev, 2020, </w:t>
+      </w:r>
+      <w:r>
+        <w:rPr>
+          <w:lang w:val="en-GB"/>
+        </w:rPr>
+        <w:t>“</w:t>
+      </w:r>
+      <w:r>
+        <w:rPr>
+          <w:lang w:val="en-GB"/>
+        </w:rPr>
+        <w:t xml:space="preserve"> Goal-Oriented Multi-Task BERT-Based Dialogue State Tracker</w:t>
+      </w:r>
+      <w:r>
+        <w:rPr>
+          <w:lang w:val="en-GB"/>
+        </w:rPr>
+        <w:t>”</w:t>
+      </w:r>
+      <w:r>
+        <w:rPr>
+          <w:lang w:val="en-GB"/>
+        </w:rPr>
+        <w:t xml:space="preserve">, </w:t>
+      </w:r>
+      <w:r>
+        <w:fldChar w:fldCharType="begin"/>
+      </w:r>
+      <w:r>
+        <w:rPr>
+          <w:lang w:val="en-GB"/>
+          <w:rPrChange w:id="486" w:author="Johnny Nguyen" w:date="2020-02-18T07:48:00Z">
+            <w:rPr/>
+          </w:rPrChange>
+        </w:rPr>
         <w:instrText xml:space="preserve"> HYPERLINK "https://arxiv.org/pdf/2002.02450.pdf" </w:instrText>
       </w:r>
       <w:r>
@@ -6045,7 +6053,7 @@
       <w:r>
         <w:rPr>
           <w:lang w:val="en-GB"/>
-          <w:rPrChange w:id="486" w:author="Johnny Nguyen" w:date="2020-02-18T07:48:00Z">
+          <w:rPrChange w:id="487" w:author="Johnny Nguyen" w:date="2020-02-18T07:48:00Z">
             <w:rPr/>
           </w:rPrChange>
         </w:rPr>

</xml_diff>

<commit_message>
#8 Ninth part to explain experiments in report
</commit_message>
<xml_diff>
--- a/SAI_report.docx
+++ b/SAI_report.docx
@@ -5152,7 +5152,7 @@
     <w:p>
       <w:pPr>
         <w:rPr>
-          <w:ins w:id="473" w:author="Johnny Nguyen" w:date="2020-02-26T21:53:00Z"/>
+          <w:ins w:id="473" w:author="Johnny Nguyen" w:date="2020-02-26T22:07:00Z"/>
           <w:lang w:val="en-GB"/>
         </w:rPr>
       </w:pPr>
@@ -5172,9 +5172,7 @@
           <w:t xml:space="preserve"> Using the differents command we obtain those curves. [curves]</w:t>
         </w:r>
       </w:ins>
-      <w:bookmarkStart w:id="476" w:name="_GoBack"/>
-      <w:bookmarkEnd w:id="476"/>
-      <w:del w:id="477" w:author="Johnny Nguyen" w:date="2020-02-26T21:53:00Z">
+      <w:del w:id="476" w:author="Johnny Nguyen" w:date="2020-02-26T21:53:00Z">
         <w:r>
           <w:rPr>
             <w:lang w:val="en-GB"/>
@@ -5186,7 +5184,33 @@
     <w:p>
       <w:pPr>
         <w:rPr>
-          <w:ins w:id="478" w:author="Johnny Nguyen" w:date="2020-02-26T21:53:00Z"/>
+          <w:ins w:id="477" w:author="Johnny Nguyen" w:date="2020-02-26T21:53:00Z"/>
+          <w:lang w:val="en-GB"/>
+        </w:rPr>
+      </w:pPr>
+      <w:ins w:id="478" w:author="Johnny Nguyen" w:date="2020-02-26T22:07:00Z">
+        <w:r>
+          <w:rPr>
+            <w:lang w:val="en-GB"/>
+          </w:rPr>
+          <w:t>As we can see here, SAI seems to be better t</w:t>
+        </w:r>
+      </w:ins>
+      <w:ins w:id="479" w:author="Johnny Nguyen" w:date="2020-02-26T22:08:00Z">
+        <w:r>
+          <w:rPr>
+            <w:lang w:val="en-GB"/>
+          </w:rPr>
+          <w:t>han Cortana to do the differents command. [Other explanations]</w:t>
+        </w:r>
+      </w:ins>
+      <w:bookmarkStart w:id="480" w:name="_GoBack"/>
+      <w:bookmarkEnd w:id="480"/>
+    </w:p>
+    <w:p>
+      <w:pPr>
+        <w:rPr>
+          <w:ins w:id="481" w:author="Johnny Nguyen" w:date="2020-02-26T21:53:00Z"/>
           <w:lang w:val="en-GB"/>
         </w:rPr>
       </w:pPr>
@@ -5484,230 +5508,6 @@
           <w:lang w:val="en-GB"/>
         </w:rPr>
         <w:t xml:space="preserve"> </w:t>
-      </w:r>
-      <w:r>
-        <w:fldChar w:fldCharType="begin"/>
-      </w:r>
-      <w:r>
-        <w:rPr>
-          <w:lang w:val="en-GB"/>
-          <w:rPrChange w:id="479" w:author="Johnny Nguyen" w:date="2020-02-18T07:48:00Z">
-            <w:rPr/>
-          </w:rPrChange>
-        </w:rPr>
-        <w:instrText xml:space="preserve"> HYPERLINK "https://arxiv.org/abs/1707.00652" </w:instrText>
-      </w:r>
-      <w:r>
-        <w:fldChar w:fldCharType="separate"/>
-      </w:r>
-      <w:r>
-        <w:rPr>
-          <w:rStyle w:val="Lienhypertexte"/>
-          <w:lang w:val="en-GB"/>
-        </w:rPr>
-        <w:t>https://arxiv.org/abs/1707.00652</w:t>
-      </w:r>
-      <w:r>
-        <w:rPr>
-          <w:rStyle w:val="Lienhypertexte"/>
-          <w:lang w:val="en-GB"/>
-        </w:rPr>
-        <w:fldChar w:fldCharType="end"/>
-      </w:r>
-    </w:p>
-    <w:p>
-      <w:pPr>
-        <w:rPr>
-          <w:rStyle w:val="Lienhypertexte"/>
-          <w:lang w:val="en-GB"/>
-        </w:rPr>
-      </w:pPr>
-      <w:r>
-        <w:rPr>
-          <w:lang w:val="en-GB"/>
-        </w:rPr>
-        <w:t>A. Sarkar,</w:t>
-      </w:r>
-      <w:r>
-        <w:rPr>
-          <w:lang w:val="en-GB"/>
-        </w:rPr>
-        <w:t xml:space="preserve"> 2018, </w:t>
-      </w:r>
-      <w:r>
-        <w:rPr>
-          <w:lang w:val="en-GB"/>
-        </w:rPr>
-        <w:t xml:space="preserve"> </w:t>
-      </w:r>
-      <w:r>
-        <w:rPr>
-          <w:lang w:val="en-GB"/>
-        </w:rPr>
-        <w:t>“</w:t>
-      </w:r>
-      <w:r>
-        <w:rPr>
-          <w:lang w:val="en-GB"/>
-        </w:rPr>
-        <w:t>A Brandom-ian view of Reinf</w:t>
-      </w:r>
-      <w:r>
-        <w:rPr>
-          <w:lang w:val="en-GB"/>
-        </w:rPr>
-        <w:t>orcement Learning towards strong-AI</w:t>
-      </w:r>
-      <w:r>
-        <w:rPr>
-          <w:lang w:val="en-GB"/>
-        </w:rPr>
-        <w:t>”</w:t>
-      </w:r>
-      <w:r>
-        <w:rPr>
-          <w:lang w:val="en-GB"/>
-        </w:rPr>
-        <w:t>,</w:t>
-      </w:r>
-      <w:r>
-        <w:rPr>
-          <w:lang w:val="en-GB"/>
-        </w:rPr>
-        <w:t xml:space="preserve"> </w:t>
-      </w:r>
-      <w:r>
-        <w:fldChar w:fldCharType="begin"/>
-      </w:r>
-      <w:r>
-        <w:rPr>
-          <w:lang w:val="en-GB"/>
-          <w:rPrChange w:id="480" w:author="Johnny Nguyen" w:date="2020-02-18T07:48:00Z">
-            <w:rPr/>
-          </w:rPrChange>
-        </w:rPr>
-        <w:instrText xml:space="preserve"> HYPERLINK "https://arxiv.org/abs/1803.02912" </w:instrText>
-      </w:r>
-      <w:r>
-        <w:fldChar w:fldCharType="separate"/>
-      </w:r>
-      <w:r>
-        <w:rPr>
-          <w:rStyle w:val="Lienhypertexte"/>
-          <w:lang w:val="en-GB"/>
-        </w:rPr>
-        <w:t>https://arxiv.org/abs/1803.02912</w:t>
-      </w:r>
-      <w:r>
-        <w:rPr>
-          <w:rStyle w:val="Lienhypertexte"/>
-          <w:lang w:val="en-GB"/>
-        </w:rPr>
-        <w:fldChar w:fldCharType="end"/>
-      </w:r>
-    </w:p>
-    <w:p>
-      <w:pPr>
-        <w:rPr>
-          <w:lang w:val="en-GB"/>
-        </w:rPr>
-      </w:pPr>
-      <w:r>
-        <w:rPr>
-          <w:lang w:val="en-GB"/>
-        </w:rPr>
-        <w:lastRenderedPageBreak/>
-        <w:t xml:space="preserve">A. Knight, 2019, </w:t>
-      </w:r>
-      <w:r>
-        <w:rPr>
-          <w:lang w:val="en-GB"/>
-        </w:rPr>
-        <w:t>“</w:t>
-      </w:r>
-      <w:r>
-        <w:rPr>
-          <w:lang w:val="en-GB"/>
-        </w:rPr>
-        <w:t>Refuting strong AI: Why consciousness cannot be algorithmic</w:t>
-      </w:r>
-      <w:r>
-        <w:rPr>
-          <w:lang w:val="en-GB"/>
-        </w:rPr>
-        <w:t>”</w:t>
-      </w:r>
-      <w:r>
-        <w:rPr>
-          <w:lang w:val="en-GB"/>
-        </w:rPr>
-        <w:t xml:space="preserve">, </w:t>
-      </w:r>
-      <w:r>
-        <w:fldChar w:fldCharType="begin"/>
-      </w:r>
-      <w:r>
-        <w:rPr>
-          <w:lang w:val="en-GB"/>
-          <w:rPrChange w:id="481" w:author="Johnny Nguyen" w:date="2020-02-18T07:48:00Z">
-            <w:rPr/>
-          </w:rPrChange>
-        </w:rPr>
-        <w:instrText xml:space="preserve"> HYPERLINK "https://arxiv.org/ftp/arxiv/papers/1906/1906.10177.pdf" </w:instrText>
-      </w:r>
-      <w:r>
-        <w:fldChar w:fldCharType="separate"/>
-      </w:r>
-      <w:r>
-        <w:rPr>
-          <w:rStyle w:val="Lienhypertexte"/>
-          <w:lang w:val="en-GB"/>
-        </w:rPr>
-        <w:t>https://arxiv.org/ftp/arxiv/papers/1906/1906.10177.pdf</w:t>
-      </w:r>
-      <w:r>
-        <w:rPr>
-          <w:rStyle w:val="Lienhypertexte"/>
-          <w:lang w:val="en-GB"/>
-        </w:rPr>
-        <w:fldChar w:fldCharType="end"/>
-      </w:r>
-    </w:p>
-    <w:p>
-      <w:pPr>
-        <w:rPr>
-          <w:lang w:val="en-GB"/>
-        </w:rPr>
-      </w:pPr>
-      <w:r>
-        <w:rPr>
-          <w:lang w:val="en-GB"/>
-        </w:rPr>
-        <w:t xml:space="preserve">B. Lubars, Chenhao Tan, 2019, </w:t>
-      </w:r>
-      <w:r>
-        <w:rPr>
-          <w:lang w:val="en-GB"/>
-        </w:rPr>
-        <w:t>“</w:t>
-      </w:r>
-      <w:r>
-        <w:rPr>
-          <w:lang w:val="en-GB"/>
-        </w:rPr>
-        <w:t>Ask what AI can do, but what  AI should do: towards a framework of task delegability</w:t>
-      </w:r>
-      <w:r>
-        <w:rPr>
-          <w:lang w:val="en-GB"/>
-        </w:rPr>
-        <w:t>”</w:t>
-      </w:r>
-      <w:r>
-        <w:rPr>
-          <w:lang w:val="en-GB"/>
-        </w:rPr>
-        <w:t xml:space="preserve">, </w:t>
       </w:r>
       <w:r>
         <w:fldChar w:fldCharType="begin"/>
@@ -5719,7 +5519,7 @@
             <w:rPr/>
           </w:rPrChange>
         </w:rPr>
-        <w:instrText xml:space="preserve"> HYPERLINK "https://arxiv.org/pdf/1902.03245v1.pdf" </w:instrText>
+        <w:instrText xml:space="preserve"> HYPERLINK "https://arxiv.org/abs/1707.00652" </w:instrText>
       </w:r>
       <w:r>
         <w:fldChar w:fldCharType="separate"/>
@@ -5729,7 +5529,7 @@
           <w:rStyle w:val="Lienhypertexte"/>
           <w:lang w:val="en-GB"/>
         </w:rPr>
-        <w:t>https://arxiv.org/pdf/1902.03245v1.pdf</w:t>
+        <w:t>https://arxiv.org/abs/1707.00652</w:t>
       </w:r>
       <w:r>
         <w:rPr>
@@ -5742,14 +5542,28 @@
     <w:p>
       <w:pPr>
         <w:rPr>
-          <w:lang w:val="en-GB"/>
-        </w:rPr>
-      </w:pPr>
-      <w:r>
-        <w:rPr>
-          <w:lang w:val="en-GB"/>
-        </w:rPr>
-        <w:t xml:space="preserve">J. Liu, X. Gu, D. Zhang, S. Liu, 2019, </w:t>
+          <w:rStyle w:val="Lienhypertexte"/>
+          <w:lang w:val="en-GB"/>
+        </w:rPr>
+      </w:pPr>
+      <w:r>
+        <w:rPr>
+          <w:lang w:val="en-GB"/>
+        </w:rPr>
+        <w:lastRenderedPageBreak/>
+        <w:t>A. Sarkar,</w:t>
+      </w:r>
+      <w:r>
+        <w:rPr>
+          <w:lang w:val="en-GB"/>
+        </w:rPr>
+        <w:t xml:space="preserve"> 2018, </w:t>
+      </w:r>
+      <w:r>
+        <w:rPr>
+          <w:lang w:val="en-GB"/>
+        </w:rPr>
+        <w:t xml:space="preserve"> </w:t>
       </w:r>
       <w:r>
         <w:rPr>
@@ -5761,13 +5575,13 @@
         <w:rPr>
           <w:lang w:val="en-GB"/>
         </w:rPr>
-        <w:t>Hig</w:t>
-      </w:r>
-      <w:r>
-        <w:rPr>
-          <w:lang w:val="en-GB"/>
-        </w:rPr>
-        <w:t>h efficiency RL agent</w:t>
+        <w:t>A Brandom-ian view of Reinf</w:t>
+      </w:r>
+      <w:r>
+        <w:rPr>
+          <w:lang w:val="en-GB"/>
+        </w:rPr>
+        <w:t>orcement Learning towards strong-AI</w:t>
       </w:r>
       <w:r>
         <w:rPr>
@@ -5779,7 +5593,13 @@
         <w:rPr>
           <w:lang w:val="en-GB"/>
         </w:rPr>
-        <w:t xml:space="preserve">, </w:t>
+        <w:t>,</w:t>
+      </w:r>
+      <w:r>
+        <w:rPr>
+          <w:lang w:val="en-GB"/>
+        </w:rPr>
+        <w:t xml:space="preserve"> </w:t>
       </w:r>
       <w:r>
         <w:fldChar w:fldCharType="begin"/>
@@ -5791,7 +5611,7 @@
             <w:rPr/>
           </w:rPrChange>
         </w:rPr>
-        <w:instrText xml:space="preserve"> HYPERLINK "https://arxiv.org/pdf/1908.11494.pdf" </w:instrText>
+        <w:instrText xml:space="preserve"> HYPERLINK "https://arxiv.org/abs/1803.02912" </w:instrText>
       </w:r>
       <w:r>
         <w:fldChar w:fldCharType="separate"/>
@@ -5801,7 +5621,7 @@
           <w:rStyle w:val="Lienhypertexte"/>
           <w:lang w:val="en-GB"/>
         </w:rPr>
-        <w:t>https://arxiv.org/pdf/1908.11494.pdf</w:t>
+        <w:t>https://arxiv.org/abs/1803.02912</w:t>
       </w:r>
       <w:r>
         <w:rPr>
@@ -5821,13 +5641,31 @@
         <w:rPr>
           <w:lang w:val="en-GB"/>
         </w:rPr>
-        <w:t>F. Parwej, 2013, "English Sentence Recognition using Artificial Neural Network through Mouse-based Gestures",</w:t>
-      </w:r>
-      <w:r>
-        <w:rPr>
-          <w:lang w:val="en-GB"/>
-        </w:rPr>
-        <w:t xml:space="preserve"> </w:t>
+        <w:t xml:space="preserve">A. Knight, 2019, </w:t>
+      </w:r>
+      <w:r>
+        <w:rPr>
+          <w:lang w:val="en-GB"/>
+        </w:rPr>
+        <w:t>“</w:t>
+      </w:r>
+      <w:r>
+        <w:rPr>
+          <w:lang w:val="en-GB"/>
+        </w:rPr>
+        <w:t>Refuting strong AI: Why consciousness cannot be algorithmic</w:t>
+      </w:r>
+      <w:r>
+        <w:rPr>
+          <w:lang w:val="en-GB"/>
+        </w:rPr>
+        <w:t>”</w:t>
+      </w:r>
+      <w:r>
+        <w:rPr>
+          <w:lang w:val="en-GB"/>
+        </w:rPr>
+        <w:t xml:space="preserve">, </w:t>
       </w:r>
       <w:r>
         <w:fldChar w:fldCharType="begin"/>
@@ -5839,7 +5677,7 @@
             <w:rPr/>
           </w:rPrChange>
         </w:rPr>
-        <w:instrText xml:space="preserve"> HYPERLINK "https://arxiv.org/ftp/arxiv/papers/1301/1301.4659.pdf" </w:instrText>
+        <w:instrText xml:space="preserve"> HYPERLINK "https://arxiv.org/ftp/arxiv/papers/1906/1906.10177.pdf" </w:instrText>
       </w:r>
       <w:r>
         <w:fldChar w:fldCharType="separate"/>
@@ -5849,7 +5687,7 @@
           <w:rStyle w:val="Lienhypertexte"/>
           <w:lang w:val="en-GB"/>
         </w:rPr>
-        <w:t>https://arxiv.org/ftp/arxiv/papers/1301/1301.4659.pdf</w:t>
+        <w:t>https://arxiv.org/ftp/arxiv/papers/1906/1906.10177.pdf</w:t>
       </w:r>
       <w:r>
         <w:rPr>
@@ -5858,37 +5696,36 @@
         </w:rPr>
         <w:fldChar w:fldCharType="end"/>
       </w:r>
-      <w:r>
-        <w:rPr>
-          <w:lang w:val="en-GB"/>
-        </w:rPr>
-        <w:t xml:space="preserve"> </w:t>
-      </w:r>
-    </w:p>
-    <w:p>
-      <w:pPr>
-        <w:rPr>
-          <w:rStyle w:val="Lienhypertexte"/>
-          <w:lang w:val="en-GB"/>
-        </w:rPr>
-      </w:pPr>
-      <w:r>
-        <w:rPr>
-          <w:lang w:val="en-GB"/>
-        </w:rPr>
-        <w:t>Q. Debard, J. S. Dibangoye, S. Canu and C. Wolf4, 2019, "Learning 3D Navigation Protocols on Touch Interfaces</w:t>
-      </w:r>
-      <w:r>
-        <w:rPr>
-          <w:lang w:val="en-GB"/>
-        </w:rPr>
-        <w:t xml:space="preserve"> </w:t>
-      </w:r>
-      <w:r>
-        <w:rPr>
-          <w:lang w:val="en-GB"/>
-        </w:rPr>
-        <w:t>with Cooperative Multi-Agent Reinforcement Learning"</w:t>
+    </w:p>
+    <w:p>
+      <w:pPr>
+        <w:rPr>
+          <w:lang w:val="en-GB"/>
+        </w:rPr>
+      </w:pPr>
+      <w:r>
+        <w:rPr>
+          <w:lang w:val="en-GB"/>
+        </w:rPr>
+        <w:t xml:space="preserve">B. Lubars, Chenhao Tan, 2019, </w:t>
+      </w:r>
+      <w:r>
+        <w:rPr>
+          <w:lang w:val="en-GB"/>
+        </w:rPr>
+        <w:t>“</w:t>
+      </w:r>
+      <w:r>
+        <w:rPr>
+          <w:lang w:val="en-GB"/>
+        </w:rPr>
+        <w:t>Ask what AI can do, but what  AI should do: towards a framework of task delegability</w:t>
+      </w:r>
+      <w:r>
+        <w:rPr>
+          <w:lang w:val="en-GB"/>
+        </w:rPr>
+        <w:t>”</w:t>
       </w:r>
       <w:r>
         <w:rPr>
@@ -5906,7 +5743,7 @@
             <w:rPr/>
           </w:rPrChange>
         </w:rPr>
-        <w:instrText xml:space="preserve"> HYPERLINK "https://arxiv.org/pdf/1904.07802.pdf" </w:instrText>
+        <w:instrText xml:space="preserve"> HYPERLINK "https://arxiv.org/pdf/1902.03245v1.pdf" </w:instrText>
       </w:r>
       <w:r>
         <w:fldChar w:fldCharType="separate"/>
@@ -5916,7 +5753,7 @@
           <w:rStyle w:val="Lienhypertexte"/>
           <w:lang w:val="en-GB"/>
         </w:rPr>
-        <w:t>https://arxiv.org/pdf/1904.07802.pdf</w:t>
+        <w:t>https://arxiv.org/pdf/1902.03245v1.pdf</w:t>
       </w:r>
       <w:r>
         <w:rPr>
@@ -5936,7 +5773,7 @@
         <w:rPr>
           <w:lang w:val="en-GB"/>
         </w:rPr>
-        <w:t xml:space="preserve">P. Gulyaev, E. Elistratova, V. Konovalov, Y. Kuratov, L. Pugachef, M. Burtsev, 2020, </w:t>
+        <w:t xml:space="preserve">J. Liu, X. Gu, D. Zhang, S. Liu, 2019, </w:t>
       </w:r>
       <w:r>
         <w:rPr>
@@ -5948,7 +5785,13 @@
         <w:rPr>
           <w:lang w:val="en-GB"/>
         </w:rPr>
-        <w:t xml:space="preserve"> Goal-Oriented Multi-Task BERT-Based Dialogue State Tracker</w:t>
+        <w:t>Hig</w:t>
+      </w:r>
+      <w:r>
+        <w:rPr>
+          <w:lang w:val="en-GB"/>
+        </w:rPr>
+        <w:t>h efficiency RL agent</w:t>
       </w:r>
       <w:r>
         <w:rPr>
@@ -5972,6 +5815,187 @@
             <w:rPr/>
           </w:rPrChange>
         </w:rPr>
+        <w:instrText xml:space="preserve"> HYPERLINK "https://arxiv.org/pdf/1908.11494.pdf" </w:instrText>
+      </w:r>
+      <w:r>
+        <w:fldChar w:fldCharType="separate"/>
+      </w:r>
+      <w:r>
+        <w:rPr>
+          <w:rStyle w:val="Lienhypertexte"/>
+          <w:lang w:val="en-GB"/>
+        </w:rPr>
+        <w:t>https://arxiv.org/pdf/1908.11494.pdf</w:t>
+      </w:r>
+      <w:r>
+        <w:rPr>
+          <w:rStyle w:val="Lienhypertexte"/>
+          <w:lang w:val="en-GB"/>
+        </w:rPr>
+        <w:fldChar w:fldCharType="end"/>
+      </w:r>
+    </w:p>
+    <w:p>
+      <w:pPr>
+        <w:rPr>
+          <w:lang w:val="en-GB"/>
+        </w:rPr>
+      </w:pPr>
+      <w:r>
+        <w:rPr>
+          <w:lang w:val="en-GB"/>
+        </w:rPr>
+        <w:t>F. Parwej, 2013, "English Sentence Recognition using Artificial Neural Network through Mouse-based Gestures",</w:t>
+      </w:r>
+      <w:r>
+        <w:rPr>
+          <w:lang w:val="en-GB"/>
+        </w:rPr>
+        <w:t xml:space="preserve"> </w:t>
+      </w:r>
+      <w:r>
+        <w:fldChar w:fldCharType="begin"/>
+      </w:r>
+      <w:r>
+        <w:rPr>
+          <w:lang w:val="en-GB"/>
+          <w:rPrChange w:id="487" w:author="Johnny Nguyen" w:date="2020-02-18T07:48:00Z">
+            <w:rPr/>
+          </w:rPrChange>
+        </w:rPr>
+        <w:instrText xml:space="preserve"> HYPERLINK "https://arxiv.org/ftp/arxiv/papers/1301/1301.4659.pdf" </w:instrText>
+      </w:r>
+      <w:r>
+        <w:fldChar w:fldCharType="separate"/>
+      </w:r>
+      <w:r>
+        <w:rPr>
+          <w:rStyle w:val="Lienhypertexte"/>
+          <w:lang w:val="en-GB"/>
+        </w:rPr>
+        <w:t>https://arxiv.org/ftp/arxiv/papers/1301/1301.4659.pdf</w:t>
+      </w:r>
+      <w:r>
+        <w:rPr>
+          <w:rStyle w:val="Lienhypertexte"/>
+          <w:lang w:val="en-GB"/>
+        </w:rPr>
+        <w:fldChar w:fldCharType="end"/>
+      </w:r>
+      <w:r>
+        <w:rPr>
+          <w:lang w:val="en-GB"/>
+        </w:rPr>
+        <w:t xml:space="preserve"> </w:t>
+      </w:r>
+    </w:p>
+    <w:p>
+      <w:pPr>
+        <w:rPr>
+          <w:rStyle w:val="Lienhypertexte"/>
+          <w:lang w:val="en-GB"/>
+        </w:rPr>
+      </w:pPr>
+      <w:r>
+        <w:rPr>
+          <w:lang w:val="en-GB"/>
+        </w:rPr>
+        <w:t>Q. Debard, J. S. Dibangoye, S. Canu and C. Wolf4, 2019, "Learning 3D Navigation Protocols on Touch Interfaces</w:t>
+      </w:r>
+      <w:r>
+        <w:rPr>
+          <w:lang w:val="en-GB"/>
+        </w:rPr>
+        <w:t xml:space="preserve"> </w:t>
+      </w:r>
+      <w:r>
+        <w:rPr>
+          <w:lang w:val="en-GB"/>
+        </w:rPr>
+        <w:t>with Cooperative Multi-Agent Reinforcement Learning"</w:t>
+      </w:r>
+      <w:r>
+        <w:rPr>
+          <w:lang w:val="en-GB"/>
+        </w:rPr>
+        <w:t xml:space="preserve">, </w:t>
+      </w:r>
+      <w:r>
+        <w:fldChar w:fldCharType="begin"/>
+      </w:r>
+      <w:r>
+        <w:rPr>
+          <w:lang w:val="en-GB"/>
+          <w:rPrChange w:id="488" w:author="Johnny Nguyen" w:date="2020-02-18T07:48:00Z">
+            <w:rPr/>
+          </w:rPrChange>
+        </w:rPr>
+        <w:instrText xml:space="preserve"> HYPERLINK "https://arxiv.org/pdf/1904.07802.pdf" </w:instrText>
+      </w:r>
+      <w:r>
+        <w:fldChar w:fldCharType="separate"/>
+      </w:r>
+      <w:r>
+        <w:rPr>
+          <w:rStyle w:val="Lienhypertexte"/>
+          <w:lang w:val="en-GB"/>
+        </w:rPr>
+        <w:t>https://arxiv.org/pdf/1904.07802.pdf</w:t>
+      </w:r>
+      <w:r>
+        <w:rPr>
+          <w:rStyle w:val="Lienhypertexte"/>
+          <w:lang w:val="en-GB"/>
+        </w:rPr>
+        <w:fldChar w:fldCharType="end"/>
+      </w:r>
+    </w:p>
+    <w:p>
+      <w:pPr>
+        <w:rPr>
+          <w:lang w:val="en-GB"/>
+        </w:rPr>
+      </w:pPr>
+      <w:r>
+        <w:rPr>
+          <w:lang w:val="en-GB"/>
+        </w:rPr>
+        <w:t xml:space="preserve">P. Gulyaev, E. Elistratova, V. Konovalov, Y. Kuratov, L. Pugachef, M. Burtsev, 2020, </w:t>
+      </w:r>
+      <w:r>
+        <w:rPr>
+          <w:lang w:val="en-GB"/>
+        </w:rPr>
+        <w:t>“</w:t>
+      </w:r>
+      <w:r>
+        <w:rPr>
+          <w:lang w:val="en-GB"/>
+        </w:rPr>
+        <w:t xml:space="preserve"> Goal-Oriented Multi-Task BERT-Based Dialogue State Tracker</w:t>
+      </w:r>
+      <w:r>
+        <w:rPr>
+          <w:lang w:val="en-GB"/>
+        </w:rPr>
+        <w:t>”</w:t>
+      </w:r>
+      <w:r>
+        <w:rPr>
+          <w:lang w:val="en-GB"/>
+        </w:rPr>
+        <w:t xml:space="preserve">, </w:t>
+      </w:r>
+      <w:r>
+        <w:fldChar w:fldCharType="begin"/>
+      </w:r>
+      <w:r>
+        <w:rPr>
+          <w:lang w:val="en-GB"/>
+          <w:rPrChange w:id="489" w:author="Johnny Nguyen" w:date="2020-02-18T07:48:00Z">
+            <w:rPr/>
+          </w:rPrChange>
+        </w:rPr>
         <w:instrText xml:space="preserve"> HYPERLINK "https://arxiv.org/pdf/2002.02450.pdf" </w:instrText>
       </w:r>
       <w:r>
@@ -6053,7 +6077,7 @@
       <w:r>
         <w:rPr>
           <w:lang w:val="en-GB"/>
-          <w:rPrChange w:id="487" w:author="Johnny Nguyen" w:date="2020-02-18T07:48:00Z">
+          <w:rPrChange w:id="490" w:author="Johnny Nguyen" w:date="2020-02-18T07:48:00Z">
             <w:rPr/>
           </w:rPrChange>
         </w:rPr>

</xml_diff>

<commit_message>
#8 First part to discussion in report
</commit_message>
<xml_diff>
--- a/SAI_report.docx
+++ b/SAI_report.docx
@@ -5184,11 +5184,10 @@
     <w:p>
       <w:pPr>
         <w:rPr>
-          <w:ins w:id="477" w:author="Johnny Nguyen" w:date="2020-02-26T21:53:00Z"/>
-          <w:lang w:val="en-GB"/>
-        </w:rPr>
-      </w:pPr>
-      <w:ins w:id="478" w:author="Johnny Nguyen" w:date="2020-02-26T22:07:00Z">
+          <w:lang w:val="en-GB"/>
+        </w:rPr>
+      </w:pPr>
+      <w:ins w:id="477" w:author="Johnny Nguyen" w:date="2020-02-26T22:07:00Z">
         <w:r>
           <w:rPr>
             <w:lang w:val="en-GB"/>
@@ -5196,7 +5195,7 @@
           <w:t>As we can see here, SAI seems to be better t</w:t>
         </w:r>
       </w:ins>
-      <w:ins w:id="479" w:author="Johnny Nguyen" w:date="2020-02-26T22:08:00Z">
+      <w:ins w:id="478" w:author="Johnny Nguyen" w:date="2020-02-26T22:08:00Z">
         <w:r>
           <w:rPr>
             <w:lang w:val="en-GB"/>
@@ -5204,23 +5203,6 @@
           <w:t>han Cortana to do the differents command. [Other explanations]</w:t>
         </w:r>
       </w:ins>
-      <w:bookmarkStart w:id="480" w:name="_GoBack"/>
-      <w:bookmarkEnd w:id="480"/>
-    </w:p>
-    <w:p>
-      <w:pPr>
-        <w:rPr>
-          <w:ins w:id="481" w:author="Johnny Nguyen" w:date="2020-02-26T21:53:00Z"/>
-          <w:lang w:val="en-GB"/>
-        </w:rPr>
-      </w:pPr>
-    </w:p>
-    <w:p>
-      <w:pPr>
-        <w:rPr>
-          <w:lang w:val="en-GB"/>
-        </w:rPr>
-      </w:pPr>
     </w:p>
     <w:p>
       <w:pPr>
@@ -5238,6 +5220,56 @@
     <w:p>
       <w:pPr>
         <w:rPr>
+          <w:ins w:id="479" w:author="Johnny Nguyen" w:date="2020-02-27T14:14:00Z"/>
+          <w:lang w:val="en-GB"/>
+        </w:rPr>
+      </w:pPr>
+      <w:ins w:id="480" w:author="Johnny Nguyen" w:date="2020-02-27T14:14:00Z">
+        <w:r>
+          <w:rPr>
+            <w:lang w:val="en-GB"/>
+          </w:rPr>
+          <w:t>I create a first version of SAI, that can do some basics</w:t>
+        </w:r>
+      </w:ins>
+      <w:ins w:id="481" w:author="Johnny Nguyen" w:date="2020-02-27T14:15:00Z">
+        <w:r>
+          <w:rPr>
+            <w:lang w:val="en-GB"/>
+          </w:rPr>
+          <w:t xml:space="preserve"> commands</w:t>
+        </w:r>
+      </w:ins>
+      <w:ins w:id="482" w:author="Johnny Nguyen" w:date="2020-02-27T14:14:00Z">
+        <w:r>
+          <w:rPr>
+            <w:lang w:val="en-GB"/>
+          </w:rPr>
+          <w:t>.</w:t>
+        </w:r>
+      </w:ins>
+      <w:ins w:id="483" w:author="Johnny Nguyen" w:date="2020-02-27T14:15:00Z">
+        <w:r>
+          <w:rPr>
+            <w:lang w:val="en-GB"/>
+          </w:rPr>
+          <w:t xml:space="preserve"> Those commands seems to be basics but they are really useful for the future commands we will </w:t>
+        </w:r>
+      </w:ins>
+      <w:ins w:id="484" w:author="Johnny Nguyen" w:date="2020-02-27T14:16:00Z">
+        <w:r>
+          <w:rPr>
+            <w:lang w:val="en-GB"/>
+          </w:rPr>
+          <w:t>teach to it.</w:t>
+        </w:r>
+      </w:ins>
+      <w:bookmarkStart w:id="485" w:name="_GoBack"/>
+      <w:bookmarkEnd w:id="485"/>
+    </w:p>
+    <w:p>
+      <w:pPr>
+        <w:rPr>
           <w:lang w:val="en-GB"/>
         </w:rPr>
       </w:pPr>
@@ -5508,302 +5540,6 @@
           <w:lang w:val="en-GB"/>
         </w:rPr>
         <w:t xml:space="preserve"> </w:t>
-      </w:r>
-      <w:r>
-        <w:fldChar w:fldCharType="begin"/>
-      </w:r>
-      <w:r>
-        <w:rPr>
-          <w:lang w:val="en-GB"/>
-          <w:rPrChange w:id="482" w:author="Johnny Nguyen" w:date="2020-02-18T07:48:00Z">
-            <w:rPr/>
-          </w:rPrChange>
-        </w:rPr>
-        <w:instrText xml:space="preserve"> HYPERLINK "https://arxiv.org/abs/1707.00652" </w:instrText>
-      </w:r>
-      <w:r>
-        <w:fldChar w:fldCharType="separate"/>
-      </w:r>
-      <w:r>
-        <w:rPr>
-          <w:rStyle w:val="Lienhypertexte"/>
-          <w:lang w:val="en-GB"/>
-        </w:rPr>
-        <w:t>https://arxiv.org/abs/1707.00652</w:t>
-      </w:r>
-      <w:r>
-        <w:rPr>
-          <w:rStyle w:val="Lienhypertexte"/>
-          <w:lang w:val="en-GB"/>
-        </w:rPr>
-        <w:fldChar w:fldCharType="end"/>
-      </w:r>
-    </w:p>
-    <w:p>
-      <w:pPr>
-        <w:rPr>
-          <w:rStyle w:val="Lienhypertexte"/>
-          <w:lang w:val="en-GB"/>
-        </w:rPr>
-      </w:pPr>
-      <w:r>
-        <w:rPr>
-          <w:lang w:val="en-GB"/>
-        </w:rPr>
-        <w:lastRenderedPageBreak/>
-        <w:t>A. Sarkar,</w:t>
-      </w:r>
-      <w:r>
-        <w:rPr>
-          <w:lang w:val="en-GB"/>
-        </w:rPr>
-        <w:t xml:space="preserve"> 2018, </w:t>
-      </w:r>
-      <w:r>
-        <w:rPr>
-          <w:lang w:val="en-GB"/>
-        </w:rPr>
-        <w:t xml:space="preserve"> </w:t>
-      </w:r>
-      <w:r>
-        <w:rPr>
-          <w:lang w:val="en-GB"/>
-        </w:rPr>
-        <w:t>“</w:t>
-      </w:r>
-      <w:r>
-        <w:rPr>
-          <w:lang w:val="en-GB"/>
-        </w:rPr>
-        <w:t>A Brandom-ian view of Reinf</w:t>
-      </w:r>
-      <w:r>
-        <w:rPr>
-          <w:lang w:val="en-GB"/>
-        </w:rPr>
-        <w:t>orcement Learning towards strong-AI</w:t>
-      </w:r>
-      <w:r>
-        <w:rPr>
-          <w:lang w:val="en-GB"/>
-        </w:rPr>
-        <w:t>”</w:t>
-      </w:r>
-      <w:r>
-        <w:rPr>
-          <w:lang w:val="en-GB"/>
-        </w:rPr>
-        <w:t>,</w:t>
-      </w:r>
-      <w:r>
-        <w:rPr>
-          <w:lang w:val="en-GB"/>
-        </w:rPr>
-        <w:t xml:space="preserve"> </w:t>
-      </w:r>
-      <w:r>
-        <w:fldChar w:fldCharType="begin"/>
-      </w:r>
-      <w:r>
-        <w:rPr>
-          <w:lang w:val="en-GB"/>
-          <w:rPrChange w:id="483" w:author="Johnny Nguyen" w:date="2020-02-18T07:48:00Z">
-            <w:rPr/>
-          </w:rPrChange>
-        </w:rPr>
-        <w:instrText xml:space="preserve"> HYPERLINK "https://arxiv.org/abs/1803.02912" </w:instrText>
-      </w:r>
-      <w:r>
-        <w:fldChar w:fldCharType="separate"/>
-      </w:r>
-      <w:r>
-        <w:rPr>
-          <w:rStyle w:val="Lienhypertexte"/>
-          <w:lang w:val="en-GB"/>
-        </w:rPr>
-        <w:t>https://arxiv.org/abs/1803.02912</w:t>
-      </w:r>
-      <w:r>
-        <w:rPr>
-          <w:rStyle w:val="Lienhypertexte"/>
-          <w:lang w:val="en-GB"/>
-        </w:rPr>
-        <w:fldChar w:fldCharType="end"/>
-      </w:r>
-    </w:p>
-    <w:p>
-      <w:pPr>
-        <w:rPr>
-          <w:lang w:val="en-GB"/>
-        </w:rPr>
-      </w:pPr>
-      <w:r>
-        <w:rPr>
-          <w:lang w:val="en-GB"/>
-        </w:rPr>
-        <w:t xml:space="preserve">A. Knight, 2019, </w:t>
-      </w:r>
-      <w:r>
-        <w:rPr>
-          <w:lang w:val="en-GB"/>
-        </w:rPr>
-        <w:t>“</w:t>
-      </w:r>
-      <w:r>
-        <w:rPr>
-          <w:lang w:val="en-GB"/>
-        </w:rPr>
-        <w:t>Refuting strong AI: Why consciousness cannot be algorithmic</w:t>
-      </w:r>
-      <w:r>
-        <w:rPr>
-          <w:lang w:val="en-GB"/>
-        </w:rPr>
-        <w:t>”</w:t>
-      </w:r>
-      <w:r>
-        <w:rPr>
-          <w:lang w:val="en-GB"/>
-        </w:rPr>
-        <w:t xml:space="preserve">, </w:t>
-      </w:r>
-      <w:r>
-        <w:fldChar w:fldCharType="begin"/>
-      </w:r>
-      <w:r>
-        <w:rPr>
-          <w:lang w:val="en-GB"/>
-          <w:rPrChange w:id="484" w:author="Johnny Nguyen" w:date="2020-02-18T07:48:00Z">
-            <w:rPr/>
-          </w:rPrChange>
-        </w:rPr>
-        <w:instrText xml:space="preserve"> HYPERLINK "https://arxiv.org/ftp/arxiv/papers/1906/1906.10177.pdf" </w:instrText>
-      </w:r>
-      <w:r>
-        <w:fldChar w:fldCharType="separate"/>
-      </w:r>
-      <w:r>
-        <w:rPr>
-          <w:rStyle w:val="Lienhypertexte"/>
-          <w:lang w:val="en-GB"/>
-        </w:rPr>
-        <w:t>https://arxiv.org/ftp/arxiv/papers/1906/1906.10177.pdf</w:t>
-      </w:r>
-      <w:r>
-        <w:rPr>
-          <w:rStyle w:val="Lienhypertexte"/>
-          <w:lang w:val="en-GB"/>
-        </w:rPr>
-        <w:fldChar w:fldCharType="end"/>
-      </w:r>
-    </w:p>
-    <w:p>
-      <w:pPr>
-        <w:rPr>
-          <w:lang w:val="en-GB"/>
-        </w:rPr>
-      </w:pPr>
-      <w:r>
-        <w:rPr>
-          <w:lang w:val="en-GB"/>
-        </w:rPr>
-        <w:t xml:space="preserve">B. Lubars, Chenhao Tan, 2019, </w:t>
-      </w:r>
-      <w:r>
-        <w:rPr>
-          <w:lang w:val="en-GB"/>
-        </w:rPr>
-        <w:t>“</w:t>
-      </w:r>
-      <w:r>
-        <w:rPr>
-          <w:lang w:val="en-GB"/>
-        </w:rPr>
-        <w:t>Ask what AI can do, but what  AI should do: towards a framework of task delegability</w:t>
-      </w:r>
-      <w:r>
-        <w:rPr>
-          <w:lang w:val="en-GB"/>
-        </w:rPr>
-        <w:t>”</w:t>
-      </w:r>
-      <w:r>
-        <w:rPr>
-          <w:lang w:val="en-GB"/>
-        </w:rPr>
-        <w:t xml:space="preserve">, </w:t>
-      </w:r>
-      <w:r>
-        <w:fldChar w:fldCharType="begin"/>
-      </w:r>
-      <w:r>
-        <w:rPr>
-          <w:lang w:val="en-GB"/>
-          <w:rPrChange w:id="485" w:author="Johnny Nguyen" w:date="2020-02-18T07:48:00Z">
-            <w:rPr/>
-          </w:rPrChange>
-        </w:rPr>
-        <w:instrText xml:space="preserve"> HYPERLINK "https://arxiv.org/pdf/1902.03245v1.pdf" </w:instrText>
-      </w:r>
-      <w:r>
-        <w:fldChar w:fldCharType="separate"/>
-      </w:r>
-      <w:r>
-        <w:rPr>
-          <w:rStyle w:val="Lienhypertexte"/>
-          <w:lang w:val="en-GB"/>
-        </w:rPr>
-        <w:t>https://arxiv.org/pdf/1902.03245v1.pdf</w:t>
-      </w:r>
-      <w:r>
-        <w:rPr>
-          <w:rStyle w:val="Lienhypertexte"/>
-          <w:lang w:val="en-GB"/>
-        </w:rPr>
-        <w:fldChar w:fldCharType="end"/>
-      </w:r>
-    </w:p>
-    <w:p>
-      <w:pPr>
-        <w:rPr>
-          <w:lang w:val="en-GB"/>
-        </w:rPr>
-      </w:pPr>
-      <w:r>
-        <w:rPr>
-          <w:lang w:val="en-GB"/>
-        </w:rPr>
-        <w:t xml:space="preserve">J. Liu, X. Gu, D. Zhang, S. Liu, 2019, </w:t>
-      </w:r>
-      <w:r>
-        <w:rPr>
-          <w:lang w:val="en-GB"/>
-        </w:rPr>
-        <w:t>“</w:t>
-      </w:r>
-      <w:r>
-        <w:rPr>
-          <w:lang w:val="en-GB"/>
-        </w:rPr>
-        <w:t>Hig</w:t>
-      </w:r>
-      <w:r>
-        <w:rPr>
-          <w:lang w:val="en-GB"/>
-        </w:rPr>
-        <w:t>h efficiency RL agent</w:t>
-      </w:r>
-      <w:r>
-        <w:rPr>
-          <w:lang w:val="en-GB"/>
-        </w:rPr>
-        <w:t>”</w:t>
-      </w:r>
-      <w:r>
-        <w:rPr>
-          <w:lang w:val="en-GB"/>
-        </w:rPr>
-        <w:t xml:space="preserve">, </w:t>
       </w:r>
       <w:r>
         <w:fldChar w:fldCharType="begin"/>
@@ -5815,7 +5551,7 @@
             <w:rPr/>
           </w:rPrChange>
         </w:rPr>
-        <w:instrText xml:space="preserve"> HYPERLINK "https://arxiv.org/pdf/1908.11494.pdf" </w:instrText>
+        <w:instrText xml:space="preserve"> HYPERLINK "https://arxiv.org/abs/1707.00652" </w:instrText>
       </w:r>
       <w:r>
         <w:fldChar w:fldCharType="separate"/>
@@ -5825,7 +5561,7 @@
           <w:rStyle w:val="Lienhypertexte"/>
           <w:lang w:val="en-GB"/>
         </w:rPr>
-        <w:t>https://arxiv.org/pdf/1908.11494.pdf</w:t>
+        <w:t>https://arxiv.org/abs/1707.00652</w:t>
       </w:r>
       <w:r>
         <w:rPr>
@@ -5838,14 +5574,58 @@
     <w:p>
       <w:pPr>
         <w:rPr>
-          <w:lang w:val="en-GB"/>
-        </w:rPr>
-      </w:pPr>
-      <w:r>
-        <w:rPr>
-          <w:lang w:val="en-GB"/>
-        </w:rPr>
-        <w:t>F. Parwej, 2013, "English Sentence Recognition using Artificial Neural Network through Mouse-based Gestures",</w:t>
+          <w:rStyle w:val="Lienhypertexte"/>
+          <w:lang w:val="en-GB"/>
+        </w:rPr>
+      </w:pPr>
+      <w:r>
+        <w:rPr>
+          <w:lang w:val="en-GB"/>
+        </w:rPr>
+        <w:lastRenderedPageBreak/>
+        <w:t>A. Sarkar,</w:t>
+      </w:r>
+      <w:r>
+        <w:rPr>
+          <w:lang w:val="en-GB"/>
+        </w:rPr>
+        <w:t xml:space="preserve"> 2018, </w:t>
+      </w:r>
+      <w:r>
+        <w:rPr>
+          <w:lang w:val="en-GB"/>
+        </w:rPr>
+        <w:t xml:space="preserve"> </w:t>
+      </w:r>
+      <w:r>
+        <w:rPr>
+          <w:lang w:val="en-GB"/>
+        </w:rPr>
+        <w:t>“</w:t>
+      </w:r>
+      <w:r>
+        <w:rPr>
+          <w:lang w:val="en-GB"/>
+        </w:rPr>
+        <w:t>A Brandom-ian view of Reinf</w:t>
+      </w:r>
+      <w:r>
+        <w:rPr>
+          <w:lang w:val="en-GB"/>
+        </w:rPr>
+        <w:t>orcement Learning towards strong-AI</w:t>
+      </w:r>
+      <w:r>
+        <w:rPr>
+          <w:lang w:val="en-GB"/>
+        </w:rPr>
+        <w:t>”</w:t>
+      </w:r>
+      <w:r>
+        <w:rPr>
+          <w:lang w:val="en-GB"/>
+        </w:rPr>
+        <w:t>,</w:t>
       </w:r>
       <w:r>
         <w:rPr>
@@ -5863,7 +5643,7 @@
             <w:rPr/>
           </w:rPrChange>
         </w:rPr>
-        <w:instrText xml:space="preserve"> HYPERLINK "https://arxiv.org/ftp/arxiv/papers/1301/1301.4659.pdf" </w:instrText>
+        <w:instrText xml:space="preserve"> HYPERLINK "https://arxiv.org/abs/1803.02912" </w:instrText>
       </w:r>
       <w:r>
         <w:fldChar w:fldCharType="separate"/>
@@ -5873,7 +5653,7 @@
           <w:rStyle w:val="Lienhypertexte"/>
           <w:lang w:val="en-GB"/>
         </w:rPr>
-        <w:t>https://arxiv.org/ftp/arxiv/papers/1301/1301.4659.pdf</w:t>
+        <w:t>https://arxiv.org/abs/1803.02912</w:t>
       </w:r>
       <w:r>
         <w:rPr>
@@ -5882,37 +5662,36 @@
         </w:rPr>
         <w:fldChar w:fldCharType="end"/>
       </w:r>
-      <w:r>
-        <w:rPr>
-          <w:lang w:val="en-GB"/>
-        </w:rPr>
-        <w:t xml:space="preserve"> </w:t>
-      </w:r>
-    </w:p>
-    <w:p>
-      <w:pPr>
-        <w:rPr>
-          <w:rStyle w:val="Lienhypertexte"/>
-          <w:lang w:val="en-GB"/>
-        </w:rPr>
-      </w:pPr>
-      <w:r>
-        <w:rPr>
-          <w:lang w:val="en-GB"/>
-        </w:rPr>
-        <w:t>Q. Debard, J. S. Dibangoye, S. Canu and C. Wolf4, 2019, "Learning 3D Navigation Protocols on Touch Interfaces</w:t>
-      </w:r>
-      <w:r>
-        <w:rPr>
-          <w:lang w:val="en-GB"/>
-        </w:rPr>
-        <w:t xml:space="preserve"> </w:t>
-      </w:r>
-      <w:r>
-        <w:rPr>
-          <w:lang w:val="en-GB"/>
-        </w:rPr>
-        <w:t>with Cooperative Multi-Agent Reinforcement Learning"</w:t>
+    </w:p>
+    <w:p>
+      <w:pPr>
+        <w:rPr>
+          <w:lang w:val="en-GB"/>
+        </w:rPr>
+      </w:pPr>
+      <w:r>
+        <w:rPr>
+          <w:lang w:val="en-GB"/>
+        </w:rPr>
+        <w:t xml:space="preserve">A. Knight, 2019, </w:t>
+      </w:r>
+      <w:r>
+        <w:rPr>
+          <w:lang w:val="en-GB"/>
+        </w:rPr>
+        <w:t>“</w:t>
+      </w:r>
+      <w:r>
+        <w:rPr>
+          <w:lang w:val="en-GB"/>
+        </w:rPr>
+        <w:t>Refuting strong AI: Why consciousness cannot be algorithmic</w:t>
+      </w:r>
+      <w:r>
+        <w:rPr>
+          <w:lang w:val="en-GB"/>
+        </w:rPr>
+        <w:t>”</w:t>
       </w:r>
       <w:r>
         <w:rPr>
@@ -5930,7 +5709,7 @@
             <w:rPr/>
           </w:rPrChange>
         </w:rPr>
-        <w:instrText xml:space="preserve"> HYPERLINK "https://arxiv.org/pdf/1904.07802.pdf" </w:instrText>
+        <w:instrText xml:space="preserve"> HYPERLINK "https://arxiv.org/ftp/arxiv/papers/1906/1906.10177.pdf" </w:instrText>
       </w:r>
       <w:r>
         <w:fldChar w:fldCharType="separate"/>
@@ -5940,7 +5719,7 @@
           <w:rStyle w:val="Lienhypertexte"/>
           <w:lang w:val="en-GB"/>
         </w:rPr>
-        <w:t>https://arxiv.org/pdf/1904.07802.pdf</w:t>
+        <w:t>https://arxiv.org/ftp/arxiv/papers/1906/1906.10177.pdf</w:t>
       </w:r>
       <w:r>
         <w:rPr>
@@ -5960,7 +5739,7 @@
         <w:rPr>
           <w:lang w:val="en-GB"/>
         </w:rPr>
-        <w:t xml:space="preserve">P. Gulyaev, E. Elistratova, V. Konovalov, Y. Kuratov, L. Pugachef, M. Burtsev, 2020, </w:t>
+        <w:t xml:space="preserve">B. Lubars, Chenhao Tan, 2019, </w:t>
       </w:r>
       <w:r>
         <w:rPr>
@@ -5972,7 +5751,7 @@
         <w:rPr>
           <w:lang w:val="en-GB"/>
         </w:rPr>
-        <w:t xml:space="preserve"> Goal-Oriented Multi-Task BERT-Based Dialogue State Tracker</w:t>
+        <w:t>Ask what AI can do, but what  AI should do: towards a framework of task delegability</w:t>
       </w:r>
       <w:r>
         <w:rPr>
@@ -5996,6 +5775,259 @@
             <w:rPr/>
           </w:rPrChange>
         </w:rPr>
+        <w:instrText xml:space="preserve"> HYPERLINK "https://arxiv.org/pdf/1902.03245v1.pdf" </w:instrText>
+      </w:r>
+      <w:r>
+        <w:fldChar w:fldCharType="separate"/>
+      </w:r>
+      <w:r>
+        <w:rPr>
+          <w:rStyle w:val="Lienhypertexte"/>
+          <w:lang w:val="en-GB"/>
+        </w:rPr>
+        <w:t>https://arxiv.org/pdf/1902.03245v1.pdf</w:t>
+      </w:r>
+      <w:r>
+        <w:rPr>
+          <w:rStyle w:val="Lienhypertexte"/>
+          <w:lang w:val="en-GB"/>
+        </w:rPr>
+        <w:fldChar w:fldCharType="end"/>
+      </w:r>
+    </w:p>
+    <w:p>
+      <w:pPr>
+        <w:rPr>
+          <w:lang w:val="en-GB"/>
+        </w:rPr>
+      </w:pPr>
+      <w:r>
+        <w:rPr>
+          <w:lang w:val="en-GB"/>
+        </w:rPr>
+        <w:t xml:space="preserve">J. Liu, X. Gu, D. Zhang, S. Liu, 2019, </w:t>
+      </w:r>
+      <w:r>
+        <w:rPr>
+          <w:lang w:val="en-GB"/>
+        </w:rPr>
+        <w:t>“</w:t>
+      </w:r>
+      <w:r>
+        <w:rPr>
+          <w:lang w:val="en-GB"/>
+        </w:rPr>
+        <w:t>Hig</w:t>
+      </w:r>
+      <w:r>
+        <w:rPr>
+          <w:lang w:val="en-GB"/>
+        </w:rPr>
+        <w:t>h efficiency RL agent</w:t>
+      </w:r>
+      <w:r>
+        <w:rPr>
+          <w:lang w:val="en-GB"/>
+        </w:rPr>
+        <w:t>”</w:t>
+      </w:r>
+      <w:r>
+        <w:rPr>
+          <w:lang w:val="en-GB"/>
+        </w:rPr>
+        <w:t xml:space="preserve">, </w:t>
+      </w:r>
+      <w:r>
+        <w:fldChar w:fldCharType="begin"/>
+      </w:r>
+      <w:r>
+        <w:rPr>
+          <w:lang w:val="en-GB"/>
+          <w:rPrChange w:id="490" w:author="Johnny Nguyen" w:date="2020-02-18T07:48:00Z">
+            <w:rPr/>
+          </w:rPrChange>
+        </w:rPr>
+        <w:instrText xml:space="preserve"> HYPERLINK "https://arxiv.org/pdf/1908.11494.pdf" </w:instrText>
+      </w:r>
+      <w:r>
+        <w:fldChar w:fldCharType="separate"/>
+      </w:r>
+      <w:r>
+        <w:rPr>
+          <w:rStyle w:val="Lienhypertexte"/>
+          <w:lang w:val="en-GB"/>
+        </w:rPr>
+        <w:t>https://arxiv.org/pdf/1908.11494.pdf</w:t>
+      </w:r>
+      <w:r>
+        <w:rPr>
+          <w:rStyle w:val="Lienhypertexte"/>
+          <w:lang w:val="en-GB"/>
+        </w:rPr>
+        <w:fldChar w:fldCharType="end"/>
+      </w:r>
+    </w:p>
+    <w:p>
+      <w:pPr>
+        <w:rPr>
+          <w:lang w:val="en-GB"/>
+        </w:rPr>
+      </w:pPr>
+      <w:r>
+        <w:rPr>
+          <w:lang w:val="en-GB"/>
+        </w:rPr>
+        <w:t>F. Parwej, 2013, "English Sentence Recognition using Artificial Neural Network through Mouse-based Gestures",</w:t>
+      </w:r>
+      <w:r>
+        <w:rPr>
+          <w:lang w:val="en-GB"/>
+        </w:rPr>
+        <w:t xml:space="preserve"> </w:t>
+      </w:r>
+      <w:r>
+        <w:fldChar w:fldCharType="begin"/>
+      </w:r>
+      <w:r>
+        <w:rPr>
+          <w:lang w:val="en-GB"/>
+          <w:rPrChange w:id="491" w:author="Johnny Nguyen" w:date="2020-02-18T07:48:00Z">
+            <w:rPr/>
+          </w:rPrChange>
+        </w:rPr>
+        <w:instrText xml:space="preserve"> HYPERLINK "https://arxiv.org/ftp/arxiv/papers/1301/1301.4659.pdf" </w:instrText>
+      </w:r>
+      <w:r>
+        <w:fldChar w:fldCharType="separate"/>
+      </w:r>
+      <w:r>
+        <w:rPr>
+          <w:rStyle w:val="Lienhypertexte"/>
+          <w:lang w:val="en-GB"/>
+        </w:rPr>
+        <w:t>https://arxiv.org/ftp/arxiv/papers/1301/1301.4659.pdf</w:t>
+      </w:r>
+      <w:r>
+        <w:rPr>
+          <w:rStyle w:val="Lienhypertexte"/>
+          <w:lang w:val="en-GB"/>
+        </w:rPr>
+        <w:fldChar w:fldCharType="end"/>
+      </w:r>
+      <w:r>
+        <w:rPr>
+          <w:lang w:val="en-GB"/>
+        </w:rPr>
+        <w:t xml:space="preserve"> </w:t>
+      </w:r>
+    </w:p>
+    <w:p>
+      <w:pPr>
+        <w:rPr>
+          <w:rStyle w:val="Lienhypertexte"/>
+          <w:lang w:val="en-GB"/>
+        </w:rPr>
+      </w:pPr>
+      <w:r>
+        <w:rPr>
+          <w:lang w:val="en-GB"/>
+        </w:rPr>
+        <w:t>Q. Debard, J. S. Dibangoye, S. Canu and C. Wolf4, 2019, "Learning 3D Navigation Protocols on Touch Interfaces</w:t>
+      </w:r>
+      <w:r>
+        <w:rPr>
+          <w:lang w:val="en-GB"/>
+        </w:rPr>
+        <w:t xml:space="preserve"> </w:t>
+      </w:r>
+      <w:r>
+        <w:rPr>
+          <w:lang w:val="en-GB"/>
+        </w:rPr>
+        <w:t>with Cooperative Multi-Agent Reinforcement Learning"</w:t>
+      </w:r>
+      <w:r>
+        <w:rPr>
+          <w:lang w:val="en-GB"/>
+        </w:rPr>
+        <w:t xml:space="preserve">, </w:t>
+      </w:r>
+      <w:r>
+        <w:fldChar w:fldCharType="begin"/>
+      </w:r>
+      <w:r>
+        <w:rPr>
+          <w:lang w:val="en-GB"/>
+          <w:rPrChange w:id="492" w:author="Johnny Nguyen" w:date="2020-02-18T07:48:00Z">
+            <w:rPr/>
+          </w:rPrChange>
+        </w:rPr>
+        <w:instrText xml:space="preserve"> HYPERLINK "https://arxiv.org/pdf/1904.07802.pdf" </w:instrText>
+      </w:r>
+      <w:r>
+        <w:fldChar w:fldCharType="separate"/>
+      </w:r>
+      <w:r>
+        <w:rPr>
+          <w:rStyle w:val="Lienhypertexte"/>
+          <w:lang w:val="en-GB"/>
+        </w:rPr>
+        <w:t>https://arxiv.org/pdf/1904.07802.pdf</w:t>
+      </w:r>
+      <w:r>
+        <w:rPr>
+          <w:rStyle w:val="Lienhypertexte"/>
+          <w:lang w:val="en-GB"/>
+        </w:rPr>
+        <w:fldChar w:fldCharType="end"/>
+      </w:r>
+    </w:p>
+    <w:p>
+      <w:pPr>
+        <w:rPr>
+          <w:lang w:val="en-GB"/>
+        </w:rPr>
+      </w:pPr>
+      <w:r>
+        <w:rPr>
+          <w:lang w:val="en-GB"/>
+        </w:rPr>
+        <w:t xml:space="preserve">P. Gulyaev, E. Elistratova, V. Konovalov, Y. Kuratov, L. Pugachef, M. Burtsev, 2020, </w:t>
+      </w:r>
+      <w:r>
+        <w:rPr>
+          <w:lang w:val="en-GB"/>
+        </w:rPr>
+        <w:t>“</w:t>
+      </w:r>
+      <w:r>
+        <w:rPr>
+          <w:lang w:val="en-GB"/>
+        </w:rPr>
+        <w:t xml:space="preserve"> Goal-Oriented Multi-Task BERT-Based Dialogue State Tracker</w:t>
+      </w:r>
+      <w:r>
+        <w:rPr>
+          <w:lang w:val="en-GB"/>
+        </w:rPr>
+        <w:t>”</w:t>
+      </w:r>
+      <w:r>
+        <w:rPr>
+          <w:lang w:val="en-GB"/>
+        </w:rPr>
+        <w:t xml:space="preserve">, </w:t>
+      </w:r>
+      <w:r>
+        <w:fldChar w:fldCharType="begin"/>
+      </w:r>
+      <w:r>
+        <w:rPr>
+          <w:lang w:val="en-GB"/>
+          <w:rPrChange w:id="493" w:author="Johnny Nguyen" w:date="2020-02-18T07:48:00Z">
+            <w:rPr/>
+          </w:rPrChange>
+        </w:rPr>
         <w:instrText xml:space="preserve"> HYPERLINK "https://arxiv.org/pdf/2002.02450.pdf" </w:instrText>
       </w:r>
       <w:r>
@@ -6077,7 +6109,7 @@
       <w:r>
         <w:rPr>
           <w:lang w:val="en-GB"/>
-          <w:rPrChange w:id="490" w:author="Johnny Nguyen" w:date="2020-02-18T07:48:00Z">
+          <w:rPrChange w:id="494" w:author="Johnny Nguyen" w:date="2020-02-18T07:48:00Z">
             <w:rPr/>
           </w:rPrChange>
         </w:rPr>

</xml_diff>

<commit_message>
#8 Second part to discussion in report
</commit_message>
<xml_diff>
--- a/SAI_report.docx
+++ b/SAI_report.docx
@@ -5220,7 +5220,7 @@
     <w:p>
       <w:pPr>
         <w:rPr>
-          <w:ins w:id="479" w:author="Johnny Nguyen" w:date="2020-02-27T14:14:00Z"/>
+          <w:ins w:id="479" w:author="Johnny Nguyen" w:date="2020-02-27T14:23:00Z"/>
           <w:lang w:val="en-GB"/>
         </w:rPr>
       </w:pPr>
@@ -5264,8 +5264,24 @@
           <w:t>teach to it.</w:t>
         </w:r>
       </w:ins>
-      <w:bookmarkStart w:id="485" w:name="_GoBack"/>
-      <w:bookmarkEnd w:id="485"/>
+    </w:p>
+    <w:p>
+      <w:pPr>
+        <w:rPr>
+          <w:ins w:id="485" w:author="Johnny Nguyen" w:date="2020-02-27T14:14:00Z"/>
+          <w:lang w:val="en-GB"/>
+        </w:rPr>
+      </w:pPr>
+      <w:ins w:id="486" w:author="Johnny Nguyen" w:date="2020-02-27T14:23:00Z">
+        <w:r>
+          <w:rPr>
+            <w:lang w:val="en-GB"/>
+          </w:rPr>
+          <w:t>It is important to understand that the algorithm learn the command because the user teach it, it is not the developper which program the algorithm.</w:t>
+        </w:r>
+      </w:ins>
+      <w:bookmarkStart w:id="487" w:name="_GoBack"/>
+      <w:bookmarkEnd w:id="487"/>
     </w:p>
     <w:p>
       <w:pPr>
@@ -5464,6 +5480,7 @@
     </w:p>
     <w:p>
       <w:r>
+        <w:lastRenderedPageBreak/>
         <w:t xml:space="preserve">L. Julia, </w:t>
       </w:r>
       <w:r>
@@ -5540,164 +5557,6 @@
           <w:lang w:val="en-GB"/>
         </w:rPr>
         <w:t xml:space="preserve"> </w:t>
-      </w:r>
-      <w:r>
-        <w:fldChar w:fldCharType="begin"/>
-      </w:r>
-      <w:r>
-        <w:rPr>
-          <w:lang w:val="en-GB"/>
-          <w:rPrChange w:id="486" w:author="Johnny Nguyen" w:date="2020-02-18T07:48:00Z">
-            <w:rPr/>
-          </w:rPrChange>
-        </w:rPr>
-        <w:instrText xml:space="preserve"> HYPERLINK "https://arxiv.org/abs/1707.00652" </w:instrText>
-      </w:r>
-      <w:r>
-        <w:fldChar w:fldCharType="separate"/>
-      </w:r>
-      <w:r>
-        <w:rPr>
-          <w:rStyle w:val="Lienhypertexte"/>
-          <w:lang w:val="en-GB"/>
-        </w:rPr>
-        <w:t>https://arxiv.org/abs/1707.00652</w:t>
-      </w:r>
-      <w:r>
-        <w:rPr>
-          <w:rStyle w:val="Lienhypertexte"/>
-          <w:lang w:val="en-GB"/>
-        </w:rPr>
-        <w:fldChar w:fldCharType="end"/>
-      </w:r>
-    </w:p>
-    <w:p>
-      <w:pPr>
-        <w:rPr>
-          <w:rStyle w:val="Lienhypertexte"/>
-          <w:lang w:val="en-GB"/>
-        </w:rPr>
-      </w:pPr>
-      <w:r>
-        <w:rPr>
-          <w:lang w:val="en-GB"/>
-        </w:rPr>
-        <w:lastRenderedPageBreak/>
-        <w:t>A. Sarkar,</w:t>
-      </w:r>
-      <w:r>
-        <w:rPr>
-          <w:lang w:val="en-GB"/>
-        </w:rPr>
-        <w:t xml:space="preserve"> 2018, </w:t>
-      </w:r>
-      <w:r>
-        <w:rPr>
-          <w:lang w:val="en-GB"/>
-        </w:rPr>
-        <w:t xml:space="preserve"> </w:t>
-      </w:r>
-      <w:r>
-        <w:rPr>
-          <w:lang w:val="en-GB"/>
-        </w:rPr>
-        <w:t>“</w:t>
-      </w:r>
-      <w:r>
-        <w:rPr>
-          <w:lang w:val="en-GB"/>
-        </w:rPr>
-        <w:t>A Brandom-ian view of Reinf</w:t>
-      </w:r>
-      <w:r>
-        <w:rPr>
-          <w:lang w:val="en-GB"/>
-        </w:rPr>
-        <w:t>orcement Learning towards strong-AI</w:t>
-      </w:r>
-      <w:r>
-        <w:rPr>
-          <w:lang w:val="en-GB"/>
-        </w:rPr>
-        <w:t>”</w:t>
-      </w:r>
-      <w:r>
-        <w:rPr>
-          <w:lang w:val="en-GB"/>
-        </w:rPr>
-        <w:t>,</w:t>
-      </w:r>
-      <w:r>
-        <w:rPr>
-          <w:lang w:val="en-GB"/>
-        </w:rPr>
-        <w:t xml:space="preserve"> </w:t>
-      </w:r>
-      <w:r>
-        <w:fldChar w:fldCharType="begin"/>
-      </w:r>
-      <w:r>
-        <w:rPr>
-          <w:lang w:val="en-GB"/>
-          <w:rPrChange w:id="487" w:author="Johnny Nguyen" w:date="2020-02-18T07:48:00Z">
-            <w:rPr/>
-          </w:rPrChange>
-        </w:rPr>
-        <w:instrText xml:space="preserve"> HYPERLINK "https://arxiv.org/abs/1803.02912" </w:instrText>
-      </w:r>
-      <w:r>
-        <w:fldChar w:fldCharType="separate"/>
-      </w:r>
-      <w:r>
-        <w:rPr>
-          <w:rStyle w:val="Lienhypertexte"/>
-          <w:lang w:val="en-GB"/>
-        </w:rPr>
-        <w:t>https://arxiv.org/abs/1803.02912</w:t>
-      </w:r>
-      <w:r>
-        <w:rPr>
-          <w:rStyle w:val="Lienhypertexte"/>
-          <w:lang w:val="en-GB"/>
-        </w:rPr>
-        <w:fldChar w:fldCharType="end"/>
-      </w:r>
-    </w:p>
-    <w:p>
-      <w:pPr>
-        <w:rPr>
-          <w:lang w:val="en-GB"/>
-        </w:rPr>
-      </w:pPr>
-      <w:r>
-        <w:rPr>
-          <w:lang w:val="en-GB"/>
-        </w:rPr>
-        <w:t xml:space="preserve">A. Knight, 2019, </w:t>
-      </w:r>
-      <w:r>
-        <w:rPr>
-          <w:lang w:val="en-GB"/>
-        </w:rPr>
-        <w:t>“</w:t>
-      </w:r>
-      <w:r>
-        <w:rPr>
-          <w:lang w:val="en-GB"/>
-        </w:rPr>
-        <w:t>Refuting strong AI: Why consciousness cannot be algorithmic</w:t>
-      </w:r>
-      <w:r>
-        <w:rPr>
-          <w:lang w:val="en-GB"/>
-        </w:rPr>
-        <w:t>”</w:t>
-      </w:r>
-      <w:r>
-        <w:rPr>
-          <w:lang w:val="en-GB"/>
-        </w:rPr>
-        <w:t xml:space="preserve">, </w:t>
       </w:r>
       <w:r>
         <w:fldChar w:fldCharType="begin"/>
@@ -5709,7 +5568,7 @@
             <w:rPr/>
           </w:rPrChange>
         </w:rPr>
-        <w:instrText xml:space="preserve"> HYPERLINK "https://arxiv.org/ftp/arxiv/papers/1906/1906.10177.pdf" </w:instrText>
+        <w:instrText xml:space="preserve"> HYPERLINK "https://arxiv.org/abs/1707.00652" </w:instrText>
       </w:r>
       <w:r>
         <w:fldChar w:fldCharType="separate"/>
@@ -5719,7 +5578,7 @@
           <w:rStyle w:val="Lienhypertexte"/>
           <w:lang w:val="en-GB"/>
         </w:rPr>
-        <w:t>https://arxiv.org/ftp/arxiv/papers/1906/1906.10177.pdf</w:t>
+        <w:t>https://arxiv.org/abs/1707.00652</w:t>
       </w:r>
       <w:r>
         <w:rPr>
@@ -5732,14 +5591,27 @@
     <w:p>
       <w:pPr>
         <w:rPr>
-          <w:lang w:val="en-GB"/>
-        </w:rPr>
-      </w:pPr>
-      <w:r>
-        <w:rPr>
-          <w:lang w:val="en-GB"/>
-        </w:rPr>
-        <w:t xml:space="preserve">B. Lubars, Chenhao Tan, 2019, </w:t>
+          <w:rStyle w:val="Lienhypertexte"/>
+          <w:lang w:val="en-GB"/>
+        </w:rPr>
+      </w:pPr>
+      <w:r>
+        <w:rPr>
+          <w:lang w:val="en-GB"/>
+        </w:rPr>
+        <w:t>A. Sarkar,</w:t>
+      </w:r>
+      <w:r>
+        <w:rPr>
+          <w:lang w:val="en-GB"/>
+        </w:rPr>
+        <w:t xml:space="preserve"> 2018, </w:t>
+      </w:r>
+      <w:r>
+        <w:rPr>
+          <w:lang w:val="en-GB"/>
+        </w:rPr>
+        <w:t xml:space="preserve"> </w:t>
       </w:r>
       <w:r>
         <w:rPr>
@@ -5751,7 +5623,13 @@
         <w:rPr>
           <w:lang w:val="en-GB"/>
         </w:rPr>
-        <w:t>Ask what AI can do, but what  AI should do: towards a framework of task delegability</w:t>
+        <w:t>A Brandom-ian view of Reinf</w:t>
+      </w:r>
+      <w:r>
+        <w:rPr>
+          <w:lang w:val="en-GB"/>
+        </w:rPr>
+        <w:t>orcement Learning towards strong-AI</w:t>
       </w:r>
       <w:r>
         <w:rPr>
@@ -5763,7 +5641,13 @@
         <w:rPr>
           <w:lang w:val="en-GB"/>
         </w:rPr>
-        <w:t xml:space="preserve">, </w:t>
+        <w:t>,</w:t>
+      </w:r>
+      <w:r>
+        <w:rPr>
+          <w:lang w:val="en-GB"/>
+        </w:rPr>
+        <w:t xml:space="preserve"> </w:t>
       </w:r>
       <w:r>
         <w:fldChar w:fldCharType="begin"/>
@@ -5775,7 +5659,7 @@
             <w:rPr/>
           </w:rPrChange>
         </w:rPr>
-        <w:instrText xml:space="preserve"> HYPERLINK "https://arxiv.org/pdf/1902.03245v1.pdf" </w:instrText>
+        <w:instrText xml:space="preserve"> HYPERLINK "https://arxiv.org/abs/1803.02912" </w:instrText>
       </w:r>
       <w:r>
         <w:fldChar w:fldCharType="separate"/>
@@ -5785,7 +5669,7 @@
           <w:rStyle w:val="Lienhypertexte"/>
           <w:lang w:val="en-GB"/>
         </w:rPr>
-        <w:t>https://arxiv.org/pdf/1902.03245v1.pdf</w:t>
+        <w:t>https://arxiv.org/abs/1803.02912</w:t>
       </w:r>
       <w:r>
         <w:rPr>
@@ -5805,7 +5689,7 @@
         <w:rPr>
           <w:lang w:val="en-GB"/>
         </w:rPr>
-        <w:t xml:space="preserve">J. Liu, X. Gu, D. Zhang, S. Liu, 2019, </w:t>
+        <w:t xml:space="preserve">A. Knight, 2019, </w:t>
       </w:r>
       <w:r>
         <w:rPr>
@@ -5817,13 +5701,7 @@
         <w:rPr>
           <w:lang w:val="en-GB"/>
         </w:rPr>
-        <w:t>Hig</w:t>
-      </w:r>
-      <w:r>
-        <w:rPr>
-          <w:lang w:val="en-GB"/>
-        </w:rPr>
-        <w:t>h efficiency RL agent</w:t>
+        <w:t>Refuting strong AI: Why consciousness cannot be algorithmic</w:t>
       </w:r>
       <w:r>
         <w:rPr>
@@ -5847,7 +5725,7 @@
             <w:rPr/>
           </w:rPrChange>
         </w:rPr>
-        <w:instrText xml:space="preserve"> HYPERLINK "https://arxiv.org/pdf/1908.11494.pdf" </w:instrText>
+        <w:instrText xml:space="preserve"> HYPERLINK "https://arxiv.org/ftp/arxiv/papers/1906/1906.10177.pdf" </w:instrText>
       </w:r>
       <w:r>
         <w:fldChar w:fldCharType="separate"/>
@@ -5857,7 +5735,7 @@
           <w:rStyle w:val="Lienhypertexte"/>
           <w:lang w:val="en-GB"/>
         </w:rPr>
-        <w:t>https://arxiv.org/pdf/1908.11494.pdf</w:t>
+        <w:t>https://arxiv.org/ftp/arxiv/papers/1906/1906.10177.pdf</w:t>
       </w:r>
       <w:r>
         <w:rPr>
@@ -5877,13 +5755,31 @@
         <w:rPr>
           <w:lang w:val="en-GB"/>
         </w:rPr>
-        <w:t>F. Parwej, 2013, "English Sentence Recognition using Artificial Neural Network through Mouse-based Gestures",</w:t>
-      </w:r>
-      <w:r>
-        <w:rPr>
-          <w:lang w:val="en-GB"/>
-        </w:rPr>
-        <w:t xml:space="preserve"> </w:t>
+        <w:t xml:space="preserve">B. Lubars, Chenhao Tan, 2019, </w:t>
+      </w:r>
+      <w:r>
+        <w:rPr>
+          <w:lang w:val="en-GB"/>
+        </w:rPr>
+        <w:t>“</w:t>
+      </w:r>
+      <w:r>
+        <w:rPr>
+          <w:lang w:val="en-GB"/>
+        </w:rPr>
+        <w:t>Ask what AI can do, but what  AI should do: towards a framework of task delegability</w:t>
+      </w:r>
+      <w:r>
+        <w:rPr>
+          <w:lang w:val="en-GB"/>
+        </w:rPr>
+        <w:t>”</w:t>
+      </w:r>
+      <w:r>
+        <w:rPr>
+          <w:lang w:val="en-GB"/>
+        </w:rPr>
+        <w:t xml:space="preserve">, </w:t>
       </w:r>
       <w:r>
         <w:fldChar w:fldCharType="begin"/>
@@ -5895,7 +5791,7 @@
             <w:rPr/>
           </w:rPrChange>
         </w:rPr>
-        <w:instrText xml:space="preserve"> HYPERLINK "https://arxiv.org/ftp/arxiv/papers/1301/1301.4659.pdf" </w:instrText>
+        <w:instrText xml:space="preserve"> HYPERLINK "https://arxiv.org/pdf/1902.03245v1.pdf" </w:instrText>
       </w:r>
       <w:r>
         <w:fldChar w:fldCharType="separate"/>
@@ -5905,7 +5801,7 @@
           <w:rStyle w:val="Lienhypertexte"/>
           <w:lang w:val="en-GB"/>
         </w:rPr>
-        <w:t>https://arxiv.org/ftp/arxiv/papers/1301/1301.4659.pdf</w:t>
+        <w:t>https://arxiv.org/pdf/1902.03245v1.pdf</w:t>
       </w:r>
       <w:r>
         <w:rPr>
@@ -5914,37 +5810,42 @@
         </w:rPr>
         <w:fldChar w:fldCharType="end"/>
       </w:r>
-      <w:r>
-        <w:rPr>
-          <w:lang w:val="en-GB"/>
-        </w:rPr>
-        <w:t xml:space="preserve"> </w:t>
-      </w:r>
-    </w:p>
-    <w:p>
-      <w:pPr>
-        <w:rPr>
-          <w:rStyle w:val="Lienhypertexte"/>
-          <w:lang w:val="en-GB"/>
-        </w:rPr>
-      </w:pPr>
-      <w:r>
-        <w:rPr>
-          <w:lang w:val="en-GB"/>
-        </w:rPr>
-        <w:t>Q. Debard, J. S. Dibangoye, S. Canu and C. Wolf4, 2019, "Learning 3D Navigation Protocols on Touch Interfaces</w:t>
-      </w:r>
-      <w:r>
-        <w:rPr>
-          <w:lang w:val="en-GB"/>
-        </w:rPr>
-        <w:t xml:space="preserve"> </w:t>
-      </w:r>
-      <w:r>
-        <w:rPr>
-          <w:lang w:val="en-GB"/>
-        </w:rPr>
-        <w:t>with Cooperative Multi-Agent Reinforcement Learning"</w:t>
+    </w:p>
+    <w:p>
+      <w:pPr>
+        <w:rPr>
+          <w:lang w:val="en-GB"/>
+        </w:rPr>
+      </w:pPr>
+      <w:r>
+        <w:rPr>
+          <w:lang w:val="en-GB"/>
+        </w:rPr>
+        <w:t xml:space="preserve">J. Liu, X. Gu, D. Zhang, S. Liu, 2019, </w:t>
+      </w:r>
+      <w:r>
+        <w:rPr>
+          <w:lang w:val="en-GB"/>
+        </w:rPr>
+        <w:t>“</w:t>
+      </w:r>
+      <w:r>
+        <w:rPr>
+          <w:lang w:val="en-GB"/>
+        </w:rPr>
+        <w:t>Hig</w:t>
+      </w:r>
+      <w:r>
+        <w:rPr>
+          <w:lang w:val="en-GB"/>
+        </w:rPr>
+        <w:t>h efficiency RL agent</w:t>
+      </w:r>
+      <w:r>
+        <w:rPr>
+          <w:lang w:val="en-GB"/>
+        </w:rPr>
+        <w:t>”</w:t>
       </w:r>
       <w:r>
         <w:rPr>
@@ -5962,7 +5863,7 @@
             <w:rPr/>
           </w:rPrChange>
         </w:rPr>
-        <w:instrText xml:space="preserve"> HYPERLINK "https://arxiv.org/pdf/1904.07802.pdf" </w:instrText>
+        <w:instrText xml:space="preserve"> HYPERLINK "https://arxiv.org/pdf/1908.11494.pdf" </w:instrText>
       </w:r>
       <w:r>
         <w:fldChar w:fldCharType="separate"/>
@@ -5972,7 +5873,7 @@
           <w:rStyle w:val="Lienhypertexte"/>
           <w:lang w:val="en-GB"/>
         </w:rPr>
-        <w:t>https://arxiv.org/pdf/1904.07802.pdf</w:t>
+        <w:t>https://arxiv.org/pdf/1908.11494.pdf</w:t>
       </w:r>
       <w:r>
         <w:rPr>
@@ -5992,31 +5893,13 @@
         <w:rPr>
           <w:lang w:val="en-GB"/>
         </w:rPr>
-        <w:t xml:space="preserve">P. Gulyaev, E. Elistratova, V. Konovalov, Y. Kuratov, L. Pugachef, M. Burtsev, 2020, </w:t>
-      </w:r>
-      <w:r>
-        <w:rPr>
-          <w:lang w:val="en-GB"/>
-        </w:rPr>
-        <w:t>“</w:t>
-      </w:r>
-      <w:r>
-        <w:rPr>
-          <w:lang w:val="en-GB"/>
-        </w:rPr>
-        <w:t xml:space="preserve"> Goal-Oriented Multi-Task BERT-Based Dialogue State Tracker</w:t>
-      </w:r>
-      <w:r>
-        <w:rPr>
-          <w:lang w:val="en-GB"/>
-        </w:rPr>
-        <w:t>”</w:t>
-      </w:r>
-      <w:r>
-        <w:rPr>
-          <w:lang w:val="en-GB"/>
-        </w:rPr>
-        <w:t xml:space="preserve">, </w:t>
+        <w:t>F. Parwej, 2013, "English Sentence Recognition using Artificial Neural Network through Mouse-based Gestures",</w:t>
+      </w:r>
+      <w:r>
+        <w:rPr>
+          <w:lang w:val="en-GB"/>
+        </w:rPr>
+        <w:t xml:space="preserve"> </w:t>
       </w:r>
       <w:r>
         <w:fldChar w:fldCharType="begin"/>
@@ -6028,6 +5911,139 @@
             <w:rPr/>
           </w:rPrChange>
         </w:rPr>
+        <w:instrText xml:space="preserve"> HYPERLINK "https://arxiv.org/ftp/arxiv/papers/1301/1301.4659.pdf" </w:instrText>
+      </w:r>
+      <w:r>
+        <w:fldChar w:fldCharType="separate"/>
+      </w:r>
+      <w:r>
+        <w:rPr>
+          <w:rStyle w:val="Lienhypertexte"/>
+          <w:lang w:val="en-GB"/>
+        </w:rPr>
+        <w:t>https://arxiv.org/ftp/arxiv/papers/1301/1301.4659.pdf</w:t>
+      </w:r>
+      <w:r>
+        <w:rPr>
+          <w:rStyle w:val="Lienhypertexte"/>
+          <w:lang w:val="en-GB"/>
+        </w:rPr>
+        <w:fldChar w:fldCharType="end"/>
+      </w:r>
+      <w:r>
+        <w:rPr>
+          <w:lang w:val="en-GB"/>
+        </w:rPr>
+        <w:t xml:space="preserve"> </w:t>
+      </w:r>
+    </w:p>
+    <w:p>
+      <w:pPr>
+        <w:rPr>
+          <w:rStyle w:val="Lienhypertexte"/>
+          <w:lang w:val="en-GB"/>
+        </w:rPr>
+      </w:pPr>
+      <w:r>
+        <w:rPr>
+          <w:lang w:val="en-GB"/>
+        </w:rPr>
+        <w:t>Q. Debard, J. S. Dibangoye, S. Canu and C. Wolf4, 2019, "Learning 3D Navigation Protocols on Touch Interfaces</w:t>
+      </w:r>
+      <w:r>
+        <w:rPr>
+          <w:lang w:val="en-GB"/>
+        </w:rPr>
+        <w:t xml:space="preserve"> </w:t>
+      </w:r>
+      <w:r>
+        <w:rPr>
+          <w:lang w:val="en-GB"/>
+        </w:rPr>
+        <w:t>with Cooperative Multi-Agent Reinforcement Learning"</w:t>
+      </w:r>
+      <w:r>
+        <w:rPr>
+          <w:lang w:val="en-GB"/>
+        </w:rPr>
+        <w:t xml:space="preserve">, </w:t>
+      </w:r>
+      <w:r>
+        <w:fldChar w:fldCharType="begin"/>
+      </w:r>
+      <w:r>
+        <w:rPr>
+          <w:lang w:val="en-GB"/>
+          <w:rPrChange w:id="494" w:author="Johnny Nguyen" w:date="2020-02-18T07:48:00Z">
+            <w:rPr/>
+          </w:rPrChange>
+        </w:rPr>
+        <w:instrText xml:space="preserve"> HYPERLINK "https://arxiv.org/pdf/1904.07802.pdf" </w:instrText>
+      </w:r>
+      <w:r>
+        <w:fldChar w:fldCharType="separate"/>
+      </w:r>
+      <w:r>
+        <w:rPr>
+          <w:rStyle w:val="Lienhypertexte"/>
+          <w:lang w:val="en-GB"/>
+        </w:rPr>
+        <w:t>https://arxiv.org/pdf/1904.07802.pdf</w:t>
+      </w:r>
+      <w:r>
+        <w:rPr>
+          <w:rStyle w:val="Lienhypertexte"/>
+          <w:lang w:val="en-GB"/>
+        </w:rPr>
+        <w:fldChar w:fldCharType="end"/>
+      </w:r>
+    </w:p>
+    <w:p>
+      <w:pPr>
+        <w:rPr>
+          <w:lang w:val="en-GB"/>
+        </w:rPr>
+      </w:pPr>
+      <w:r>
+        <w:rPr>
+          <w:lang w:val="en-GB"/>
+        </w:rPr>
+        <w:t xml:space="preserve">P. Gulyaev, E. Elistratova, V. Konovalov, Y. Kuratov, L. Pugachef, M. Burtsev, 2020, </w:t>
+      </w:r>
+      <w:r>
+        <w:rPr>
+          <w:lang w:val="en-GB"/>
+        </w:rPr>
+        <w:t>“</w:t>
+      </w:r>
+      <w:r>
+        <w:rPr>
+          <w:lang w:val="en-GB"/>
+        </w:rPr>
+        <w:t xml:space="preserve"> Goal-Oriented Multi-Task BERT-Based Dialogue State Tracker</w:t>
+      </w:r>
+      <w:r>
+        <w:rPr>
+          <w:lang w:val="en-GB"/>
+        </w:rPr>
+        <w:t>”</w:t>
+      </w:r>
+      <w:r>
+        <w:rPr>
+          <w:lang w:val="en-GB"/>
+        </w:rPr>
+        <w:t xml:space="preserve">, </w:t>
+      </w:r>
+      <w:r>
+        <w:fldChar w:fldCharType="begin"/>
+      </w:r>
+      <w:r>
+        <w:rPr>
+          <w:lang w:val="en-GB"/>
+          <w:rPrChange w:id="495" w:author="Johnny Nguyen" w:date="2020-02-18T07:48:00Z">
+            <w:rPr/>
+          </w:rPrChange>
+        </w:rPr>
         <w:instrText xml:space="preserve"> HYPERLINK "https://arxiv.org/pdf/2002.02450.pdf" </w:instrText>
       </w:r>
       <w:r>
@@ -6109,7 +6125,7 @@
       <w:r>
         <w:rPr>
           <w:lang w:val="en-GB"/>
-          <w:rPrChange w:id="494" w:author="Johnny Nguyen" w:date="2020-02-18T07:48:00Z">
+          <w:rPrChange w:id="496" w:author="Johnny Nguyen" w:date="2020-02-18T07:48:00Z">
             <w:rPr/>
           </w:rPrChange>
         </w:rPr>

</xml_diff>

<commit_message>
#8 Third part to discussion in report
</commit_message>
<xml_diff>
--- a/SAI_report.docx
+++ b/SAI_report.docx
@@ -5268,7 +5268,7 @@
     <w:p>
       <w:pPr>
         <w:rPr>
-          <w:ins w:id="485" w:author="Johnny Nguyen" w:date="2020-02-27T14:14:00Z"/>
+          <w:ins w:id="485" w:author="Johnny Nguyen" w:date="2020-02-27T14:29:00Z"/>
           <w:lang w:val="en-GB"/>
         </w:rPr>
       </w:pPr>
@@ -5280,8 +5280,38 @@
           <w:t>It is important to understand that the algorithm learn the command because the user teach it, it is not the developper which program the algorithm.</w:t>
         </w:r>
       </w:ins>
-      <w:bookmarkStart w:id="487" w:name="_GoBack"/>
-      <w:bookmarkEnd w:id="487"/>
+    </w:p>
+    <w:p>
+      <w:pPr>
+        <w:rPr>
+          <w:ins w:id="487" w:author="Johnny Nguyen" w:date="2020-02-27T14:14:00Z"/>
+          <w:lang w:val="en-GB"/>
+        </w:rPr>
+      </w:pPr>
+      <w:ins w:id="488" w:author="Johnny Nguyen" w:date="2020-02-27T14:29:00Z">
+        <w:r>
+          <w:rPr>
+            <w:lang w:val="en-GB"/>
+          </w:rPr>
+          <w:t>It means that our algorithm seems to associate a strategy to an action.</w:t>
+        </w:r>
+      </w:ins>
+      <w:ins w:id="489" w:author="Johnny Nguyen" w:date="2020-02-27T14:30:00Z">
+        <w:r>
+          <w:rPr>
+            <w:lang w:val="en-GB"/>
+          </w:rPr>
+          <w:t xml:space="preserve"> It is the first step of the thinking of an artificial intelligence. It creates it own understanding using rewards</w:t>
+        </w:r>
+        <w:bookmarkStart w:id="490" w:name="_GoBack"/>
+        <w:bookmarkEnd w:id="490"/>
+        <w:r>
+          <w:rPr>
+            <w:lang w:val="en-GB"/>
+          </w:rPr>
+          <w:t xml:space="preserve"> or penalities.</w:t>
+        </w:r>
+      </w:ins>
     </w:p>
     <w:p>
       <w:pPr>
@@ -5557,229 +5587,6 @@
           <w:lang w:val="en-GB"/>
         </w:rPr>
         <w:t xml:space="preserve"> </w:t>
-      </w:r>
-      <w:r>
-        <w:fldChar w:fldCharType="begin"/>
-      </w:r>
-      <w:r>
-        <w:rPr>
-          <w:lang w:val="en-GB"/>
-          <w:rPrChange w:id="488" w:author="Johnny Nguyen" w:date="2020-02-18T07:48:00Z">
-            <w:rPr/>
-          </w:rPrChange>
-        </w:rPr>
-        <w:instrText xml:space="preserve"> HYPERLINK "https://arxiv.org/abs/1707.00652" </w:instrText>
-      </w:r>
-      <w:r>
-        <w:fldChar w:fldCharType="separate"/>
-      </w:r>
-      <w:r>
-        <w:rPr>
-          <w:rStyle w:val="Lienhypertexte"/>
-          <w:lang w:val="en-GB"/>
-        </w:rPr>
-        <w:t>https://arxiv.org/abs/1707.00652</w:t>
-      </w:r>
-      <w:r>
-        <w:rPr>
-          <w:rStyle w:val="Lienhypertexte"/>
-          <w:lang w:val="en-GB"/>
-        </w:rPr>
-        <w:fldChar w:fldCharType="end"/>
-      </w:r>
-    </w:p>
-    <w:p>
-      <w:pPr>
-        <w:rPr>
-          <w:rStyle w:val="Lienhypertexte"/>
-          <w:lang w:val="en-GB"/>
-        </w:rPr>
-      </w:pPr>
-      <w:r>
-        <w:rPr>
-          <w:lang w:val="en-GB"/>
-        </w:rPr>
-        <w:t>A. Sarkar,</w:t>
-      </w:r>
-      <w:r>
-        <w:rPr>
-          <w:lang w:val="en-GB"/>
-        </w:rPr>
-        <w:t xml:space="preserve"> 2018, </w:t>
-      </w:r>
-      <w:r>
-        <w:rPr>
-          <w:lang w:val="en-GB"/>
-        </w:rPr>
-        <w:t xml:space="preserve"> </w:t>
-      </w:r>
-      <w:r>
-        <w:rPr>
-          <w:lang w:val="en-GB"/>
-        </w:rPr>
-        <w:t>“</w:t>
-      </w:r>
-      <w:r>
-        <w:rPr>
-          <w:lang w:val="en-GB"/>
-        </w:rPr>
-        <w:t>A Brandom-ian view of Reinf</w:t>
-      </w:r>
-      <w:r>
-        <w:rPr>
-          <w:lang w:val="en-GB"/>
-        </w:rPr>
-        <w:t>orcement Learning towards strong-AI</w:t>
-      </w:r>
-      <w:r>
-        <w:rPr>
-          <w:lang w:val="en-GB"/>
-        </w:rPr>
-        <w:t>”</w:t>
-      </w:r>
-      <w:r>
-        <w:rPr>
-          <w:lang w:val="en-GB"/>
-        </w:rPr>
-        <w:t>,</w:t>
-      </w:r>
-      <w:r>
-        <w:rPr>
-          <w:lang w:val="en-GB"/>
-        </w:rPr>
-        <w:t xml:space="preserve"> </w:t>
-      </w:r>
-      <w:r>
-        <w:fldChar w:fldCharType="begin"/>
-      </w:r>
-      <w:r>
-        <w:rPr>
-          <w:lang w:val="en-GB"/>
-          <w:rPrChange w:id="489" w:author="Johnny Nguyen" w:date="2020-02-18T07:48:00Z">
-            <w:rPr/>
-          </w:rPrChange>
-        </w:rPr>
-        <w:instrText xml:space="preserve"> HYPERLINK "https://arxiv.org/abs/1803.02912" </w:instrText>
-      </w:r>
-      <w:r>
-        <w:fldChar w:fldCharType="separate"/>
-      </w:r>
-      <w:r>
-        <w:rPr>
-          <w:rStyle w:val="Lienhypertexte"/>
-          <w:lang w:val="en-GB"/>
-        </w:rPr>
-        <w:t>https://arxiv.org/abs/1803.02912</w:t>
-      </w:r>
-      <w:r>
-        <w:rPr>
-          <w:rStyle w:val="Lienhypertexte"/>
-          <w:lang w:val="en-GB"/>
-        </w:rPr>
-        <w:fldChar w:fldCharType="end"/>
-      </w:r>
-    </w:p>
-    <w:p>
-      <w:pPr>
-        <w:rPr>
-          <w:lang w:val="en-GB"/>
-        </w:rPr>
-      </w:pPr>
-      <w:r>
-        <w:rPr>
-          <w:lang w:val="en-GB"/>
-        </w:rPr>
-        <w:t xml:space="preserve">A. Knight, 2019, </w:t>
-      </w:r>
-      <w:r>
-        <w:rPr>
-          <w:lang w:val="en-GB"/>
-        </w:rPr>
-        <w:t>“</w:t>
-      </w:r>
-      <w:r>
-        <w:rPr>
-          <w:lang w:val="en-GB"/>
-        </w:rPr>
-        <w:t>Refuting strong AI: Why consciousness cannot be algorithmic</w:t>
-      </w:r>
-      <w:r>
-        <w:rPr>
-          <w:lang w:val="en-GB"/>
-        </w:rPr>
-        <w:t>”</w:t>
-      </w:r>
-      <w:r>
-        <w:rPr>
-          <w:lang w:val="en-GB"/>
-        </w:rPr>
-        <w:t xml:space="preserve">, </w:t>
-      </w:r>
-      <w:r>
-        <w:fldChar w:fldCharType="begin"/>
-      </w:r>
-      <w:r>
-        <w:rPr>
-          <w:lang w:val="en-GB"/>
-          <w:rPrChange w:id="490" w:author="Johnny Nguyen" w:date="2020-02-18T07:48:00Z">
-            <w:rPr/>
-          </w:rPrChange>
-        </w:rPr>
-        <w:instrText xml:space="preserve"> HYPERLINK "https://arxiv.org/ftp/arxiv/papers/1906/1906.10177.pdf" </w:instrText>
-      </w:r>
-      <w:r>
-        <w:fldChar w:fldCharType="separate"/>
-      </w:r>
-      <w:r>
-        <w:rPr>
-          <w:rStyle w:val="Lienhypertexte"/>
-          <w:lang w:val="en-GB"/>
-        </w:rPr>
-        <w:t>https://arxiv.org/ftp/arxiv/papers/1906/1906.10177.pdf</w:t>
-      </w:r>
-      <w:r>
-        <w:rPr>
-          <w:rStyle w:val="Lienhypertexte"/>
-          <w:lang w:val="en-GB"/>
-        </w:rPr>
-        <w:fldChar w:fldCharType="end"/>
-      </w:r>
-    </w:p>
-    <w:p>
-      <w:pPr>
-        <w:rPr>
-          <w:lang w:val="en-GB"/>
-        </w:rPr>
-      </w:pPr>
-      <w:r>
-        <w:rPr>
-          <w:lang w:val="en-GB"/>
-        </w:rPr>
-        <w:t xml:space="preserve">B. Lubars, Chenhao Tan, 2019, </w:t>
-      </w:r>
-      <w:r>
-        <w:rPr>
-          <w:lang w:val="en-GB"/>
-        </w:rPr>
-        <w:t>“</w:t>
-      </w:r>
-      <w:r>
-        <w:rPr>
-          <w:lang w:val="en-GB"/>
-        </w:rPr>
-        <w:t>Ask what AI can do, but what  AI should do: towards a framework of task delegability</w:t>
-      </w:r>
-      <w:r>
-        <w:rPr>
-          <w:lang w:val="en-GB"/>
-        </w:rPr>
-        <w:t>”</w:t>
-      </w:r>
-      <w:r>
-        <w:rPr>
-          <w:lang w:val="en-GB"/>
-        </w:rPr>
-        <w:t xml:space="preserve">, </w:t>
       </w:r>
       <w:r>
         <w:fldChar w:fldCharType="begin"/>
@@ -5791,7 +5598,7 @@
             <w:rPr/>
           </w:rPrChange>
         </w:rPr>
-        <w:instrText xml:space="preserve"> HYPERLINK "https://arxiv.org/pdf/1902.03245v1.pdf" </w:instrText>
+        <w:instrText xml:space="preserve"> HYPERLINK "https://arxiv.org/abs/1707.00652" </w:instrText>
       </w:r>
       <w:r>
         <w:fldChar w:fldCharType="separate"/>
@@ -5801,7 +5608,7 @@
           <w:rStyle w:val="Lienhypertexte"/>
           <w:lang w:val="en-GB"/>
         </w:rPr>
-        <w:t>https://arxiv.org/pdf/1902.03245v1.pdf</w:t>
+        <w:t>https://arxiv.org/abs/1707.00652</w:t>
       </w:r>
       <w:r>
         <w:rPr>
@@ -5814,14 +5621,27 @@
     <w:p>
       <w:pPr>
         <w:rPr>
-          <w:lang w:val="en-GB"/>
-        </w:rPr>
-      </w:pPr>
-      <w:r>
-        <w:rPr>
-          <w:lang w:val="en-GB"/>
-        </w:rPr>
-        <w:t xml:space="preserve">J. Liu, X. Gu, D. Zhang, S. Liu, 2019, </w:t>
+          <w:rStyle w:val="Lienhypertexte"/>
+          <w:lang w:val="en-GB"/>
+        </w:rPr>
+      </w:pPr>
+      <w:r>
+        <w:rPr>
+          <w:lang w:val="en-GB"/>
+        </w:rPr>
+        <w:t>A. Sarkar,</w:t>
+      </w:r>
+      <w:r>
+        <w:rPr>
+          <w:lang w:val="en-GB"/>
+        </w:rPr>
+        <w:t xml:space="preserve"> 2018, </w:t>
+      </w:r>
+      <w:r>
+        <w:rPr>
+          <w:lang w:val="en-GB"/>
+        </w:rPr>
+        <w:t xml:space="preserve"> </w:t>
       </w:r>
       <w:r>
         <w:rPr>
@@ -5833,13 +5653,13 @@
         <w:rPr>
           <w:lang w:val="en-GB"/>
         </w:rPr>
-        <w:t>Hig</w:t>
-      </w:r>
-      <w:r>
-        <w:rPr>
-          <w:lang w:val="en-GB"/>
-        </w:rPr>
-        <w:t>h efficiency RL agent</w:t>
+        <w:t>A Brandom-ian view of Reinf</w:t>
+      </w:r>
+      <w:r>
+        <w:rPr>
+          <w:lang w:val="en-GB"/>
+        </w:rPr>
+        <w:t>orcement Learning towards strong-AI</w:t>
       </w:r>
       <w:r>
         <w:rPr>
@@ -5851,7 +5671,13 @@
         <w:rPr>
           <w:lang w:val="en-GB"/>
         </w:rPr>
-        <w:t xml:space="preserve">, </w:t>
+        <w:t>,</w:t>
+      </w:r>
+      <w:r>
+        <w:rPr>
+          <w:lang w:val="en-GB"/>
+        </w:rPr>
+        <w:t xml:space="preserve"> </w:t>
       </w:r>
       <w:r>
         <w:fldChar w:fldCharType="begin"/>
@@ -5863,7 +5689,7 @@
             <w:rPr/>
           </w:rPrChange>
         </w:rPr>
-        <w:instrText xml:space="preserve"> HYPERLINK "https://arxiv.org/pdf/1908.11494.pdf" </w:instrText>
+        <w:instrText xml:space="preserve"> HYPERLINK "https://arxiv.org/abs/1803.02912" </w:instrText>
       </w:r>
       <w:r>
         <w:fldChar w:fldCharType="separate"/>
@@ -5873,7 +5699,7 @@
           <w:rStyle w:val="Lienhypertexte"/>
           <w:lang w:val="en-GB"/>
         </w:rPr>
-        <w:t>https://arxiv.org/pdf/1908.11494.pdf</w:t>
+        <w:t>https://arxiv.org/abs/1803.02912</w:t>
       </w:r>
       <w:r>
         <w:rPr>
@@ -5893,13 +5719,31 @@
         <w:rPr>
           <w:lang w:val="en-GB"/>
         </w:rPr>
-        <w:t>F. Parwej, 2013, "English Sentence Recognition using Artificial Neural Network through Mouse-based Gestures",</w:t>
-      </w:r>
-      <w:r>
-        <w:rPr>
-          <w:lang w:val="en-GB"/>
-        </w:rPr>
-        <w:t xml:space="preserve"> </w:t>
+        <w:t xml:space="preserve">A. Knight, 2019, </w:t>
+      </w:r>
+      <w:r>
+        <w:rPr>
+          <w:lang w:val="en-GB"/>
+        </w:rPr>
+        <w:t>“</w:t>
+      </w:r>
+      <w:r>
+        <w:rPr>
+          <w:lang w:val="en-GB"/>
+        </w:rPr>
+        <w:t>Refuting strong AI: Why consciousness cannot be algorithmic</w:t>
+      </w:r>
+      <w:r>
+        <w:rPr>
+          <w:lang w:val="en-GB"/>
+        </w:rPr>
+        <w:t>”</w:t>
+      </w:r>
+      <w:r>
+        <w:rPr>
+          <w:lang w:val="en-GB"/>
+        </w:rPr>
+        <w:t xml:space="preserve">, </w:t>
       </w:r>
       <w:r>
         <w:fldChar w:fldCharType="begin"/>
@@ -5911,7 +5755,7 @@
             <w:rPr/>
           </w:rPrChange>
         </w:rPr>
-        <w:instrText xml:space="preserve"> HYPERLINK "https://arxiv.org/ftp/arxiv/papers/1301/1301.4659.pdf" </w:instrText>
+        <w:instrText xml:space="preserve"> HYPERLINK "https://arxiv.org/ftp/arxiv/papers/1906/1906.10177.pdf" </w:instrText>
       </w:r>
       <w:r>
         <w:fldChar w:fldCharType="separate"/>
@@ -5921,7 +5765,7 @@
           <w:rStyle w:val="Lienhypertexte"/>
           <w:lang w:val="en-GB"/>
         </w:rPr>
-        <w:t>https://arxiv.org/ftp/arxiv/papers/1301/1301.4659.pdf</w:t>
+        <w:t>https://arxiv.org/ftp/arxiv/papers/1906/1906.10177.pdf</w:t>
       </w:r>
       <w:r>
         <w:rPr>
@@ -5930,37 +5774,36 @@
         </w:rPr>
         <w:fldChar w:fldCharType="end"/>
       </w:r>
-      <w:r>
-        <w:rPr>
-          <w:lang w:val="en-GB"/>
-        </w:rPr>
-        <w:t xml:space="preserve"> </w:t>
-      </w:r>
-    </w:p>
-    <w:p>
-      <w:pPr>
-        <w:rPr>
-          <w:rStyle w:val="Lienhypertexte"/>
-          <w:lang w:val="en-GB"/>
-        </w:rPr>
-      </w:pPr>
-      <w:r>
-        <w:rPr>
-          <w:lang w:val="en-GB"/>
-        </w:rPr>
-        <w:t>Q. Debard, J. S. Dibangoye, S. Canu and C. Wolf4, 2019, "Learning 3D Navigation Protocols on Touch Interfaces</w:t>
-      </w:r>
-      <w:r>
-        <w:rPr>
-          <w:lang w:val="en-GB"/>
-        </w:rPr>
-        <w:t xml:space="preserve"> </w:t>
-      </w:r>
-      <w:r>
-        <w:rPr>
-          <w:lang w:val="en-GB"/>
-        </w:rPr>
-        <w:t>with Cooperative Multi-Agent Reinforcement Learning"</w:t>
+    </w:p>
+    <w:p>
+      <w:pPr>
+        <w:rPr>
+          <w:lang w:val="en-GB"/>
+        </w:rPr>
+      </w:pPr>
+      <w:r>
+        <w:rPr>
+          <w:lang w:val="en-GB"/>
+        </w:rPr>
+        <w:t xml:space="preserve">B. Lubars, Chenhao Tan, 2019, </w:t>
+      </w:r>
+      <w:r>
+        <w:rPr>
+          <w:lang w:val="en-GB"/>
+        </w:rPr>
+        <w:t>“</w:t>
+      </w:r>
+      <w:r>
+        <w:rPr>
+          <w:lang w:val="en-GB"/>
+        </w:rPr>
+        <w:t>Ask what AI can do, but what  AI should do: towards a framework of task delegability</w:t>
+      </w:r>
+      <w:r>
+        <w:rPr>
+          <w:lang w:val="en-GB"/>
+        </w:rPr>
+        <w:t>”</w:t>
       </w:r>
       <w:r>
         <w:rPr>
@@ -5978,7 +5821,7 @@
             <w:rPr/>
           </w:rPrChange>
         </w:rPr>
-        <w:instrText xml:space="preserve"> HYPERLINK "https://arxiv.org/pdf/1904.07802.pdf" </w:instrText>
+        <w:instrText xml:space="preserve"> HYPERLINK "https://arxiv.org/pdf/1902.03245v1.pdf" </w:instrText>
       </w:r>
       <w:r>
         <w:fldChar w:fldCharType="separate"/>
@@ -5988,7 +5831,7 @@
           <w:rStyle w:val="Lienhypertexte"/>
           <w:lang w:val="en-GB"/>
         </w:rPr>
-        <w:t>https://arxiv.org/pdf/1904.07802.pdf</w:t>
+        <w:t>https://arxiv.org/pdf/1902.03245v1.pdf</w:t>
       </w:r>
       <w:r>
         <w:rPr>
@@ -6008,7 +5851,7 @@
         <w:rPr>
           <w:lang w:val="en-GB"/>
         </w:rPr>
-        <w:t xml:space="preserve">P. Gulyaev, E. Elistratova, V. Konovalov, Y. Kuratov, L. Pugachef, M. Burtsev, 2020, </w:t>
+        <w:t xml:space="preserve">J. Liu, X. Gu, D. Zhang, S. Liu, 2019, </w:t>
       </w:r>
       <w:r>
         <w:rPr>
@@ -6020,7 +5863,13 @@
         <w:rPr>
           <w:lang w:val="en-GB"/>
         </w:rPr>
-        <w:t xml:space="preserve"> Goal-Oriented Multi-Task BERT-Based Dialogue State Tracker</w:t>
+        <w:t>Hig</w:t>
+      </w:r>
+      <w:r>
+        <w:rPr>
+          <w:lang w:val="en-GB"/>
+        </w:rPr>
+        <w:t>h efficiency RL agent</w:t>
       </w:r>
       <w:r>
         <w:rPr>
@@ -6044,6 +5893,187 @@
             <w:rPr/>
           </w:rPrChange>
         </w:rPr>
+        <w:instrText xml:space="preserve"> HYPERLINK "https://arxiv.org/pdf/1908.11494.pdf" </w:instrText>
+      </w:r>
+      <w:r>
+        <w:fldChar w:fldCharType="separate"/>
+      </w:r>
+      <w:r>
+        <w:rPr>
+          <w:rStyle w:val="Lienhypertexte"/>
+          <w:lang w:val="en-GB"/>
+        </w:rPr>
+        <w:t>https://arxiv.org/pdf/1908.11494.pdf</w:t>
+      </w:r>
+      <w:r>
+        <w:rPr>
+          <w:rStyle w:val="Lienhypertexte"/>
+          <w:lang w:val="en-GB"/>
+        </w:rPr>
+        <w:fldChar w:fldCharType="end"/>
+      </w:r>
+    </w:p>
+    <w:p>
+      <w:pPr>
+        <w:rPr>
+          <w:lang w:val="en-GB"/>
+        </w:rPr>
+      </w:pPr>
+      <w:r>
+        <w:rPr>
+          <w:lang w:val="en-GB"/>
+        </w:rPr>
+        <w:t>F. Parwej, 2013, "English Sentence Recognition using Artificial Neural Network through Mouse-based Gestures",</w:t>
+      </w:r>
+      <w:r>
+        <w:rPr>
+          <w:lang w:val="en-GB"/>
+        </w:rPr>
+        <w:t xml:space="preserve"> </w:t>
+      </w:r>
+      <w:r>
+        <w:fldChar w:fldCharType="begin"/>
+      </w:r>
+      <w:r>
+        <w:rPr>
+          <w:lang w:val="en-GB"/>
+          <w:rPrChange w:id="496" w:author="Johnny Nguyen" w:date="2020-02-18T07:48:00Z">
+            <w:rPr/>
+          </w:rPrChange>
+        </w:rPr>
+        <w:instrText xml:space="preserve"> HYPERLINK "https://arxiv.org/ftp/arxiv/papers/1301/1301.4659.pdf" </w:instrText>
+      </w:r>
+      <w:r>
+        <w:fldChar w:fldCharType="separate"/>
+      </w:r>
+      <w:r>
+        <w:rPr>
+          <w:rStyle w:val="Lienhypertexte"/>
+          <w:lang w:val="en-GB"/>
+        </w:rPr>
+        <w:t>https://arxiv.org/ftp/arxiv/papers/1301/1301.4659.pdf</w:t>
+      </w:r>
+      <w:r>
+        <w:rPr>
+          <w:rStyle w:val="Lienhypertexte"/>
+          <w:lang w:val="en-GB"/>
+        </w:rPr>
+        <w:fldChar w:fldCharType="end"/>
+      </w:r>
+      <w:r>
+        <w:rPr>
+          <w:lang w:val="en-GB"/>
+        </w:rPr>
+        <w:t xml:space="preserve"> </w:t>
+      </w:r>
+    </w:p>
+    <w:p>
+      <w:pPr>
+        <w:rPr>
+          <w:rStyle w:val="Lienhypertexte"/>
+          <w:lang w:val="en-GB"/>
+        </w:rPr>
+      </w:pPr>
+      <w:r>
+        <w:rPr>
+          <w:lang w:val="en-GB"/>
+        </w:rPr>
+        <w:t>Q. Debard, J. S. Dibangoye, S. Canu and C. Wolf4, 2019, "Learning 3D Navigation Protocols on Touch Interfaces</w:t>
+      </w:r>
+      <w:r>
+        <w:rPr>
+          <w:lang w:val="en-GB"/>
+        </w:rPr>
+        <w:t xml:space="preserve"> </w:t>
+      </w:r>
+      <w:r>
+        <w:rPr>
+          <w:lang w:val="en-GB"/>
+        </w:rPr>
+        <w:t>with Cooperative Multi-Agent Reinforcement Learning"</w:t>
+      </w:r>
+      <w:r>
+        <w:rPr>
+          <w:lang w:val="en-GB"/>
+        </w:rPr>
+        <w:t xml:space="preserve">, </w:t>
+      </w:r>
+      <w:r>
+        <w:fldChar w:fldCharType="begin"/>
+      </w:r>
+      <w:r>
+        <w:rPr>
+          <w:lang w:val="en-GB"/>
+          <w:rPrChange w:id="497" w:author="Johnny Nguyen" w:date="2020-02-18T07:48:00Z">
+            <w:rPr/>
+          </w:rPrChange>
+        </w:rPr>
+        <w:instrText xml:space="preserve"> HYPERLINK "https://arxiv.org/pdf/1904.07802.pdf" </w:instrText>
+      </w:r>
+      <w:r>
+        <w:fldChar w:fldCharType="separate"/>
+      </w:r>
+      <w:r>
+        <w:rPr>
+          <w:rStyle w:val="Lienhypertexte"/>
+          <w:lang w:val="en-GB"/>
+        </w:rPr>
+        <w:t>https://arxiv.org/pdf/1904.07802.pdf</w:t>
+      </w:r>
+      <w:r>
+        <w:rPr>
+          <w:rStyle w:val="Lienhypertexte"/>
+          <w:lang w:val="en-GB"/>
+        </w:rPr>
+        <w:fldChar w:fldCharType="end"/>
+      </w:r>
+    </w:p>
+    <w:p>
+      <w:pPr>
+        <w:rPr>
+          <w:lang w:val="en-GB"/>
+        </w:rPr>
+      </w:pPr>
+      <w:r>
+        <w:rPr>
+          <w:lang w:val="en-GB"/>
+        </w:rPr>
+        <w:t xml:space="preserve">P. Gulyaev, E. Elistratova, V. Konovalov, Y. Kuratov, L. Pugachef, M. Burtsev, 2020, </w:t>
+      </w:r>
+      <w:r>
+        <w:rPr>
+          <w:lang w:val="en-GB"/>
+        </w:rPr>
+        <w:t>“</w:t>
+      </w:r>
+      <w:r>
+        <w:rPr>
+          <w:lang w:val="en-GB"/>
+        </w:rPr>
+        <w:t xml:space="preserve"> Goal-Oriented Multi-Task BERT-Based Dialogue State Tracker</w:t>
+      </w:r>
+      <w:r>
+        <w:rPr>
+          <w:lang w:val="en-GB"/>
+        </w:rPr>
+        <w:t>”</w:t>
+      </w:r>
+      <w:r>
+        <w:rPr>
+          <w:lang w:val="en-GB"/>
+        </w:rPr>
+        <w:t xml:space="preserve">, </w:t>
+      </w:r>
+      <w:r>
+        <w:fldChar w:fldCharType="begin"/>
+      </w:r>
+      <w:r>
+        <w:rPr>
+          <w:lang w:val="en-GB"/>
+          <w:rPrChange w:id="498" w:author="Johnny Nguyen" w:date="2020-02-18T07:48:00Z">
+            <w:rPr/>
+          </w:rPrChange>
+        </w:rPr>
         <w:instrText xml:space="preserve"> HYPERLINK "https://arxiv.org/pdf/2002.02450.pdf" </w:instrText>
       </w:r>
       <w:r>
@@ -6125,7 +6155,7 @@
       <w:r>
         <w:rPr>
           <w:lang w:val="en-GB"/>
-          <w:rPrChange w:id="496" w:author="Johnny Nguyen" w:date="2020-02-18T07:48:00Z">
+          <w:rPrChange w:id="499" w:author="Johnny Nguyen" w:date="2020-02-18T07:48:00Z">
             <w:rPr/>
           </w:rPrChange>
         </w:rPr>

</xml_diff>

<commit_message>
#8 The next question to discussion in report
</commit_message>
<xml_diff>
--- a/SAI_report.docx
+++ b/SAI_report.docx
@@ -5301,15 +5301,23 @@
           <w:rPr>
             <w:lang w:val="en-GB"/>
           </w:rPr>
-          <w:t xml:space="preserve"> It is the first step of the thinking of an artificial intelligence. It creates it own understanding using rewards</w:t>
-        </w:r>
-        <w:bookmarkStart w:id="490" w:name="_GoBack"/>
-        <w:bookmarkEnd w:id="490"/>
-        <w:r>
-          <w:rPr>
-            <w:lang w:val="en-GB"/>
-          </w:rPr>
-          <w:t xml:space="preserve"> or penalities.</w:t>
+          <w:t xml:space="preserve"> It is the first step of the thinking of an artificial intelligence. It creates it</w:t>
+        </w:r>
+      </w:ins>
+      <w:ins w:id="490" w:author="Johnny Nguyen" w:date="2020-02-28T13:00:00Z">
+        <w:r>
+          <w:rPr>
+            <w:lang w:val="en-GB"/>
+          </w:rPr>
+          <w:t>s</w:t>
+        </w:r>
+      </w:ins>
+      <w:ins w:id="491" w:author="Johnny Nguyen" w:date="2020-02-27T14:30:00Z">
+        <w:r>
+          <w:rPr>
+            <w:lang w:val="en-GB"/>
+          </w:rPr>
+          <w:t xml:space="preserve"> own understanding using rewards or penalities.</w:t>
         </w:r>
       </w:ins>
     </w:p>
@@ -5355,6 +5363,50 @@
     <w:p>
       <w:pPr>
         <w:rPr>
+          <w:ins w:id="492" w:author="Johnny Nguyen" w:date="2020-02-28T13:00:00Z"/>
+          <w:lang w:val="en-GB"/>
+        </w:rPr>
+      </w:pPr>
+      <w:ins w:id="493" w:author="Johnny Nguyen" w:date="2020-02-28T13:00:00Z">
+        <w:r>
+          <w:rPr>
+            <w:lang w:val="en-GB"/>
+          </w:rPr>
+          <w:t>The question we nee</w:t>
+        </w:r>
+      </w:ins>
+      <w:ins w:id="494" w:author="Johnny Nguyen" w:date="2020-02-28T13:01:00Z">
+        <w:r>
+          <w:rPr>
+            <w:lang w:val="en-GB"/>
+          </w:rPr>
+          <w:t xml:space="preserve">d to ask next is </w:t>
+        </w:r>
+        <w:r>
+          <w:rPr>
+            <w:lang w:val="en-GB"/>
+          </w:rPr>
+          <w:t>“</w:t>
+        </w:r>
+        <w:r>
+          <w:rPr>
+            <w:lang w:val="en-GB"/>
+          </w:rPr>
+          <w:t>Can we add a lot of commands and will the algorithm will understand again ?</w:t>
+        </w:r>
+        <w:r>
+          <w:rPr>
+            <w:lang w:val="en-GB"/>
+          </w:rPr>
+          <w:t>”</w:t>
+        </w:r>
+      </w:ins>
+      <w:bookmarkStart w:id="495" w:name="_GoBack"/>
+      <w:bookmarkEnd w:id="495"/>
+    </w:p>
+    <w:p>
+      <w:pPr>
+        <w:rPr>
           <w:lang w:val="en-GB"/>
         </w:rPr>
       </w:pPr>
@@ -5470,6 +5522,7 @@
         </w:rPr>
       </w:pPr>
       <w:r>
+        <w:lastRenderedPageBreak/>
         <w:t xml:space="preserve">J. Cassel and C. Pelachaud, </w:t>
       </w:r>
       <w:r>
@@ -5510,7 +5563,6 @@
     </w:p>
     <w:p>
       <w:r>
-        <w:lastRenderedPageBreak/>
         <w:t xml:space="preserve">L. Julia, </w:t>
       </w:r>
       <w:r>
@@ -5581,349 +5633,6 @@
           <w:lang w:val="en-GB"/>
         </w:rPr>
         <w:t xml:space="preserve">, 2017, </w:t>
-      </w:r>
-      <w:r>
-        <w:rPr>
-          <w:lang w:val="en-GB"/>
-        </w:rPr>
-        <w:t xml:space="preserve"> </w:t>
-      </w:r>
-      <w:r>
-        <w:fldChar w:fldCharType="begin"/>
-      </w:r>
-      <w:r>
-        <w:rPr>
-          <w:lang w:val="en-GB"/>
-          <w:rPrChange w:id="491" w:author="Johnny Nguyen" w:date="2020-02-18T07:48:00Z">
-            <w:rPr/>
-          </w:rPrChange>
-        </w:rPr>
-        <w:instrText xml:space="preserve"> HYPERLINK "https://arxiv.org/abs/1707.00652" </w:instrText>
-      </w:r>
-      <w:r>
-        <w:fldChar w:fldCharType="separate"/>
-      </w:r>
-      <w:r>
-        <w:rPr>
-          <w:rStyle w:val="Lienhypertexte"/>
-          <w:lang w:val="en-GB"/>
-        </w:rPr>
-        <w:t>https://arxiv.org/abs/1707.00652</w:t>
-      </w:r>
-      <w:r>
-        <w:rPr>
-          <w:rStyle w:val="Lienhypertexte"/>
-          <w:lang w:val="en-GB"/>
-        </w:rPr>
-        <w:fldChar w:fldCharType="end"/>
-      </w:r>
-    </w:p>
-    <w:p>
-      <w:pPr>
-        <w:rPr>
-          <w:rStyle w:val="Lienhypertexte"/>
-          <w:lang w:val="en-GB"/>
-        </w:rPr>
-      </w:pPr>
-      <w:r>
-        <w:rPr>
-          <w:lang w:val="en-GB"/>
-        </w:rPr>
-        <w:t>A. Sarkar,</w:t>
-      </w:r>
-      <w:r>
-        <w:rPr>
-          <w:lang w:val="en-GB"/>
-        </w:rPr>
-        <w:t xml:space="preserve"> 2018, </w:t>
-      </w:r>
-      <w:r>
-        <w:rPr>
-          <w:lang w:val="en-GB"/>
-        </w:rPr>
-        <w:t xml:space="preserve"> </w:t>
-      </w:r>
-      <w:r>
-        <w:rPr>
-          <w:lang w:val="en-GB"/>
-        </w:rPr>
-        <w:t>“</w:t>
-      </w:r>
-      <w:r>
-        <w:rPr>
-          <w:lang w:val="en-GB"/>
-        </w:rPr>
-        <w:t>A Brandom-ian view of Reinf</w:t>
-      </w:r>
-      <w:r>
-        <w:rPr>
-          <w:lang w:val="en-GB"/>
-        </w:rPr>
-        <w:t>orcement Learning towards strong-AI</w:t>
-      </w:r>
-      <w:r>
-        <w:rPr>
-          <w:lang w:val="en-GB"/>
-        </w:rPr>
-        <w:t>”</w:t>
-      </w:r>
-      <w:r>
-        <w:rPr>
-          <w:lang w:val="en-GB"/>
-        </w:rPr>
-        <w:t>,</w:t>
-      </w:r>
-      <w:r>
-        <w:rPr>
-          <w:lang w:val="en-GB"/>
-        </w:rPr>
-        <w:t xml:space="preserve"> </w:t>
-      </w:r>
-      <w:r>
-        <w:fldChar w:fldCharType="begin"/>
-      </w:r>
-      <w:r>
-        <w:rPr>
-          <w:lang w:val="en-GB"/>
-          <w:rPrChange w:id="492" w:author="Johnny Nguyen" w:date="2020-02-18T07:48:00Z">
-            <w:rPr/>
-          </w:rPrChange>
-        </w:rPr>
-        <w:instrText xml:space="preserve"> HYPERLINK "https://arxiv.org/abs/1803.02912" </w:instrText>
-      </w:r>
-      <w:r>
-        <w:fldChar w:fldCharType="separate"/>
-      </w:r>
-      <w:r>
-        <w:rPr>
-          <w:rStyle w:val="Lienhypertexte"/>
-          <w:lang w:val="en-GB"/>
-        </w:rPr>
-        <w:t>https://arxiv.org/abs/1803.02912</w:t>
-      </w:r>
-      <w:r>
-        <w:rPr>
-          <w:rStyle w:val="Lienhypertexte"/>
-          <w:lang w:val="en-GB"/>
-        </w:rPr>
-        <w:fldChar w:fldCharType="end"/>
-      </w:r>
-    </w:p>
-    <w:p>
-      <w:pPr>
-        <w:rPr>
-          <w:lang w:val="en-GB"/>
-        </w:rPr>
-      </w:pPr>
-      <w:r>
-        <w:rPr>
-          <w:lang w:val="en-GB"/>
-        </w:rPr>
-        <w:t xml:space="preserve">A. Knight, 2019, </w:t>
-      </w:r>
-      <w:r>
-        <w:rPr>
-          <w:lang w:val="en-GB"/>
-        </w:rPr>
-        <w:t>“</w:t>
-      </w:r>
-      <w:r>
-        <w:rPr>
-          <w:lang w:val="en-GB"/>
-        </w:rPr>
-        <w:t>Refuting strong AI: Why consciousness cannot be algorithmic</w:t>
-      </w:r>
-      <w:r>
-        <w:rPr>
-          <w:lang w:val="en-GB"/>
-        </w:rPr>
-        <w:t>”</w:t>
-      </w:r>
-      <w:r>
-        <w:rPr>
-          <w:lang w:val="en-GB"/>
-        </w:rPr>
-        <w:t xml:space="preserve">, </w:t>
-      </w:r>
-      <w:r>
-        <w:fldChar w:fldCharType="begin"/>
-      </w:r>
-      <w:r>
-        <w:rPr>
-          <w:lang w:val="en-GB"/>
-          <w:rPrChange w:id="493" w:author="Johnny Nguyen" w:date="2020-02-18T07:48:00Z">
-            <w:rPr/>
-          </w:rPrChange>
-        </w:rPr>
-        <w:instrText xml:space="preserve"> HYPERLINK "https://arxiv.org/ftp/arxiv/papers/1906/1906.10177.pdf" </w:instrText>
-      </w:r>
-      <w:r>
-        <w:fldChar w:fldCharType="separate"/>
-      </w:r>
-      <w:r>
-        <w:rPr>
-          <w:rStyle w:val="Lienhypertexte"/>
-          <w:lang w:val="en-GB"/>
-        </w:rPr>
-        <w:t>https://arxiv.org/ftp/arxiv/papers/1906/1906.10177.pdf</w:t>
-      </w:r>
-      <w:r>
-        <w:rPr>
-          <w:rStyle w:val="Lienhypertexte"/>
-          <w:lang w:val="en-GB"/>
-        </w:rPr>
-        <w:fldChar w:fldCharType="end"/>
-      </w:r>
-    </w:p>
-    <w:p>
-      <w:pPr>
-        <w:rPr>
-          <w:lang w:val="en-GB"/>
-        </w:rPr>
-      </w:pPr>
-      <w:r>
-        <w:rPr>
-          <w:lang w:val="en-GB"/>
-        </w:rPr>
-        <w:t xml:space="preserve">B. Lubars, Chenhao Tan, 2019, </w:t>
-      </w:r>
-      <w:r>
-        <w:rPr>
-          <w:lang w:val="en-GB"/>
-        </w:rPr>
-        <w:t>“</w:t>
-      </w:r>
-      <w:r>
-        <w:rPr>
-          <w:lang w:val="en-GB"/>
-        </w:rPr>
-        <w:t>Ask what AI can do, but what  AI should do: towards a framework of task delegability</w:t>
-      </w:r>
-      <w:r>
-        <w:rPr>
-          <w:lang w:val="en-GB"/>
-        </w:rPr>
-        <w:t>”</w:t>
-      </w:r>
-      <w:r>
-        <w:rPr>
-          <w:lang w:val="en-GB"/>
-        </w:rPr>
-        <w:t xml:space="preserve">, </w:t>
-      </w:r>
-      <w:r>
-        <w:fldChar w:fldCharType="begin"/>
-      </w:r>
-      <w:r>
-        <w:rPr>
-          <w:lang w:val="en-GB"/>
-          <w:rPrChange w:id="494" w:author="Johnny Nguyen" w:date="2020-02-18T07:48:00Z">
-            <w:rPr/>
-          </w:rPrChange>
-        </w:rPr>
-        <w:instrText xml:space="preserve"> HYPERLINK "https://arxiv.org/pdf/1902.03245v1.pdf" </w:instrText>
-      </w:r>
-      <w:r>
-        <w:fldChar w:fldCharType="separate"/>
-      </w:r>
-      <w:r>
-        <w:rPr>
-          <w:rStyle w:val="Lienhypertexte"/>
-          <w:lang w:val="en-GB"/>
-        </w:rPr>
-        <w:t>https://arxiv.org/pdf/1902.03245v1.pdf</w:t>
-      </w:r>
-      <w:r>
-        <w:rPr>
-          <w:rStyle w:val="Lienhypertexte"/>
-          <w:lang w:val="en-GB"/>
-        </w:rPr>
-        <w:fldChar w:fldCharType="end"/>
-      </w:r>
-    </w:p>
-    <w:p>
-      <w:pPr>
-        <w:rPr>
-          <w:lang w:val="en-GB"/>
-        </w:rPr>
-      </w:pPr>
-      <w:r>
-        <w:rPr>
-          <w:lang w:val="en-GB"/>
-        </w:rPr>
-        <w:t xml:space="preserve">J. Liu, X. Gu, D. Zhang, S. Liu, 2019, </w:t>
-      </w:r>
-      <w:r>
-        <w:rPr>
-          <w:lang w:val="en-GB"/>
-        </w:rPr>
-        <w:t>“</w:t>
-      </w:r>
-      <w:r>
-        <w:rPr>
-          <w:lang w:val="en-GB"/>
-        </w:rPr>
-        <w:t>Hig</w:t>
-      </w:r>
-      <w:r>
-        <w:rPr>
-          <w:lang w:val="en-GB"/>
-        </w:rPr>
-        <w:t>h efficiency RL agent</w:t>
-      </w:r>
-      <w:r>
-        <w:rPr>
-          <w:lang w:val="en-GB"/>
-        </w:rPr>
-        <w:t>”</w:t>
-      </w:r>
-      <w:r>
-        <w:rPr>
-          <w:lang w:val="en-GB"/>
-        </w:rPr>
-        <w:t xml:space="preserve">, </w:t>
-      </w:r>
-      <w:r>
-        <w:fldChar w:fldCharType="begin"/>
-      </w:r>
-      <w:r>
-        <w:rPr>
-          <w:lang w:val="en-GB"/>
-          <w:rPrChange w:id="495" w:author="Johnny Nguyen" w:date="2020-02-18T07:48:00Z">
-            <w:rPr/>
-          </w:rPrChange>
-        </w:rPr>
-        <w:instrText xml:space="preserve"> HYPERLINK "https://arxiv.org/pdf/1908.11494.pdf" </w:instrText>
-      </w:r>
-      <w:r>
-        <w:fldChar w:fldCharType="separate"/>
-      </w:r>
-      <w:r>
-        <w:rPr>
-          <w:rStyle w:val="Lienhypertexte"/>
-          <w:lang w:val="en-GB"/>
-        </w:rPr>
-        <w:t>https://arxiv.org/pdf/1908.11494.pdf</w:t>
-      </w:r>
-      <w:r>
-        <w:rPr>
-          <w:rStyle w:val="Lienhypertexte"/>
-          <w:lang w:val="en-GB"/>
-        </w:rPr>
-        <w:fldChar w:fldCharType="end"/>
-      </w:r>
-    </w:p>
-    <w:p>
-      <w:pPr>
-        <w:rPr>
-          <w:lang w:val="en-GB"/>
-        </w:rPr>
-      </w:pPr>
-      <w:r>
-        <w:rPr>
-          <w:lang w:val="en-GB"/>
-        </w:rPr>
-        <w:t>F. Parwej, 2013, "English Sentence Recognition using Artificial Neural Network through Mouse-based Gestures",</w:t>
       </w:r>
       <w:r>
         <w:rPr>
@@ -5941,7 +5650,7 @@
             <w:rPr/>
           </w:rPrChange>
         </w:rPr>
-        <w:instrText xml:space="preserve"> HYPERLINK "https://arxiv.org/ftp/arxiv/papers/1301/1301.4659.pdf" </w:instrText>
+        <w:instrText xml:space="preserve"> HYPERLINK "https://arxiv.org/abs/1707.00652" </w:instrText>
       </w:r>
       <w:r>
         <w:fldChar w:fldCharType="separate"/>
@@ -5951,7 +5660,7 @@
           <w:rStyle w:val="Lienhypertexte"/>
           <w:lang w:val="en-GB"/>
         </w:rPr>
-        <w:t>https://arxiv.org/ftp/arxiv/papers/1301/1301.4659.pdf</w:t>
+        <w:t>https://arxiv.org/abs/1707.00652</w:t>
       </w:r>
       <w:r>
         <w:rPr>
@@ -5960,43 +5669,67 @@
         </w:rPr>
         <w:fldChar w:fldCharType="end"/>
       </w:r>
+    </w:p>
+    <w:p>
+      <w:pPr>
+        <w:rPr>
+          <w:rStyle w:val="Lienhypertexte"/>
+          <w:lang w:val="en-GB"/>
+        </w:rPr>
+      </w:pPr>
+      <w:r>
+        <w:rPr>
+          <w:lang w:val="en-GB"/>
+        </w:rPr>
+        <w:t>A. Sarkar,</w:t>
+      </w:r>
+      <w:r>
+        <w:rPr>
+          <w:lang w:val="en-GB"/>
+        </w:rPr>
+        <w:t xml:space="preserve"> 2018, </w:t>
+      </w:r>
       <w:r>
         <w:rPr>
           <w:lang w:val="en-GB"/>
         </w:rPr>
         <w:t xml:space="preserve"> </w:t>
       </w:r>
-    </w:p>
-    <w:p>
-      <w:pPr>
-        <w:rPr>
-          <w:rStyle w:val="Lienhypertexte"/>
-          <w:lang w:val="en-GB"/>
-        </w:rPr>
-      </w:pPr>
-      <w:r>
-        <w:rPr>
-          <w:lang w:val="en-GB"/>
-        </w:rPr>
-        <w:t>Q. Debard, J. S. Dibangoye, S. Canu and C. Wolf4, 2019, "Learning 3D Navigation Protocols on Touch Interfaces</w:t>
+      <w:r>
+        <w:rPr>
+          <w:lang w:val="en-GB"/>
+        </w:rPr>
+        <w:t>“</w:t>
+      </w:r>
+      <w:r>
+        <w:rPr>
+          <w:lang w:val="en-GB"/>
+        </w:rPr>
+        <w:t>A Brandom-ian view of Reinf</w:t>
+      </w:r>
+      <w:r>
+        <w:rPr>
+          <w:lang w:val="en-GB"/>
+        </w:rPr>
+        <w:t>orcement Learning towards strong-AI</w:t>
+      </w:r>
+      <w:r>
+        <w:rPr>
+          <w:lang w:val="en-GB"/>
+        </w:rPr>
+        <w:t>”</w:t>
+      </w:r>
+      <w:r>
+        <w:rPr>
+          <w:lang w:val="en-GB"/>
+        </w:rPr>
+        <w:t>,</w:t>
       </w:r>
       <w:r>
         <w:rPr>
           <w:lang w:val="en-GB"/>
         </w:rPr>
         <w:t xml:space="preserve"> </w:t>
-      </w:r>
-      <w:r>
-        <w:rPr>
-          <w:lang w:val="en-GB"/>
-        </w:rPr>
-        <w:t>with Cooperative Multi-Agent Reinforcement Learning"</w:t>
-      </w:r>
-      <w:r>
-        <w:rPr>
-          <w:lang w:val="en-GB"/>
-        </w:rPr>
-        <w:t xml:space="preserve">, </w:t>
       </w:r>
       <w:r>
         <w:fldChar w:fldCharType="begin"/>
@@ -6008,7 +5741,7 @@
             <w:rPr/>
           </w:rPrChange>
         </w:rPr>
-        <w:instrText xml:space="preserve"> HYPERLINK "https://arxiv.org/pdf/1904.07802.pdf" </w:instrText>
+        <w:instrText xml:space="preserve"> HYPERLINK "https://arxiv.org/abs/1803.02912" </w:instrText>
       </w:r>
       <w:r>
         <w:fldChar w:fldCharType="separate"/>
@@ -6018,7 +5751,7 @@
           <w:rStyle w:val="Lienhypertexte"/>
           <w:lang w:val="en-GB"/>
         </w:rPr>
-        <w:t>https://arxiv.org/pdf/1904.07802.pdf</w:t>
+        <w:t>https://arxiv.org/abs/1803.02912</w:t>
       </w:r>
       <w:r>
         <w:rPr>
@@ -6038,7 +5771,7 @@
         <w:rPr>
           <w:lang w:val="en-GB"/>
         </w:rPr>
-        <w:t xml:space="preserve">P. Gulyaev, E. Elistratova, V. Konovalov, Y. Kuratov, L. Pugachef, M. Burtsev, 2020, </w:t>
+        <w:t xml:space="preserve">A. Knight, 2019, </w:t>
       </w:r>
       <w:r>
         <w:rPr>
@@ -6050,7 +5783,7 @@
         <w:rPr>
           <w:lang w:val="en-GB"/>
         </w:rPr>
-        <w:t xml:space="preserve"> Goal-Oriented Multi-Task BERT-Based Dialogue State Tracker</w:t>
+        <w:t>Refuting strong AI: Why consciousness cannot be algorithmic</w:t>
       </w:r>
       <w:r>
         <w:rPr>
@@ -6074,6 +5807,325 @@
             <w:rPr/>
           </w:rPrChange>
         </w:rPr>
+        <w:instrText xml:space="preserve"> HYPERLINK "https://arxiv.org/ftp/arxiv/papers/1906/1906.10177.pdf" </w:instrText>
+      </w:r>
+      <w:r>
+        <w:fldChar w:fldCharType="separate"/>
+      </w:r>
+      <w:r>
+        <w:rPr>
+          <w:rStyle w:val="Lienhypertexte"/>
+          <w:lang w:val="en-GB"/>
+        </w:rPr>
+        <w:t>https://arxiv.org/ftp/arxiv/papers/1906/1906.10177.pdf</w:t>
+      </w:r>
+      <w:r>
+        <w:rPr>
+          <w:rStyle w:val="Lienhypertexte"/>
+          <w:lang w:val="en-GB"/>
+        </w:rPr>
+        <w:fldChar w:fldCharType="end"/>
+      </w:r>
+    </w:p>
+    <w:p>
+      <w:pPr>
+        <w:rPr>
+          <w:lang w:val="en-GB"/>
+        </w:rPr>
+      </w:pPr>
+      <w:r>
+        <w:rPr>
+          <w:lang w:val="en-GB"/>
+        </w:rPr>
+        <w:t xml:space="preserve">B. Lubars, Chenhao Tan, 2019, </w:t>
+      </w:r>
+      <w:r>
+        <w:rPr>
+          <w:lang w:val="en-GB"/>
+        </w:rPr>
+        <w:t>“</w:t>
+      </w:r>
+      <w:r>
+        <w:rPr>
+          <w:lang w:val="en-GB"/>
+        </w:rPr>
+        <w:t>Ask what AI can do, but what  AI should do: towards a framework of task delegability</w:t>
+      </w:r>
+      <w:r>
+        <w:rPr>
+          <w:lang w:val="en-GB"/>
+        </w:rPr>
+        <w:t>”</w:t>
+      </w:r>
+      <w:r>
+        <w:rPr>
+          <w:lang w:val="en-GB"/>
+        </w:rPr>
+        <w:t xml:space="preserve">, </w:t>
+      </w:r>
+      <w:r>
+        <w:fldChar w:fldCharType="begin"/>
+      </w:r>
+      <w:r>
+        <w:rPr>
+          <w:lang w:val="en-GB"/>
+          <w:rPrChange w:id="499" w:author="Johnny Nguyen" w:date="2020-02-18T07:48:00Z">
+            <w:rPr/>
+          </w:rPrChange>
+        </w:rPr>
+        <w:instrText xml:space="preserve"> HYPERLINK "https://arxiv.org/pdf/1902.03245v1.pdf" </w:instrText>
+      </w:r>
+      <w:r>
+        <w:fldChar w:fldCharType="separate"/>
+      </w:r>
+      <w:r>
+        <w:rPr>
+          <w:rStyle w:val="Lienhypertexte"/>
+          <w:lang w:val="en-GB"/>
+        </w:rPr>
+        <w:t>https://arxiv.org/pdf/1902.03245v1.pdf</w:t>
+      </w:r>
+      <w:r>
+        <w:rPr>
+          <w:rStyle w:val="Lienhypertexte"/>
+          <w:lang w:val="en-GB"/>
+        </w:rPr>
+        <w:fldChar w:fldCharType="end"/>
+      </w:r>
+    </w:p>
+    <w:p>
+      <w:pPr>
+        <w:rPr>
+          <w:lang w:val="en-GB"/>
+        </w:rPr>
+      </w:pPr>
+      <w:r>
+        <w:rPr>
+          <w:lang w:val="en-GB"/>
+        </w:rPr>
+        <w:t xml:space="preserve">J. Liu, X. Gu, D. Zhang, S. Liu, 2019, </w:t>
+      </w:r>
+      <w:r>
+        <w:rPr>
+          <w:lang w:val="en-GB"/>
+        </w:rPr>
+        <w:t>“</w:t>
+      </w:r>
+      <w:r>
+        <w:rPr>
+          <w:lang w:val="en-GB"/>
+        </w:rPr>
+        <w:t>Hig</w:t>
+      </w:r>
+      <w:r>
+        <w:rPr>
+          <w:lang w:val="en-GB"/>
+        </w:rPr>
+        <w:t>h efficiency RL agent</w:t>
+      </w:r>
+      <w:r>
+        <w:rPr>
+          <w:lang w:val="en-GB"/>
+        </w:rPr>
+        <w:t>”</w:t>
+      </w:r>
+      <w:r>
+        <w:rPr>
+          <w:lang w:val="en-GB"/>
+        </w:rPr>
+        <w:t xml:space="preserve">, </w:t>
+      </w:r>
+      <w:r>
+        <w:fldChar w:fldCharType="begin"/>
+      </w:r>
+      <w:r>
+        <w:rPr>
+          <w:lang w:val="en-GB"/>
+          <w:rPrChange w:id="500" w:author="Johnny Nguyen" w:date="2020-02-18T07:48:00Z">
+            <w:rPr/>
+          </w:rPrChange>
+        </w:rPr>
+        <w:instrText xml:space="preserve"> HYPERLINK "https://arxiv.org/pdf/1908.11494.pdf" </w:instrText>
+      </w:r>
+      <w:r>
+        <w:fldChar w:fldCharType="separate"/>
+      </w:r>
+      <w:r>
+        <w:rPr>
+          <w:rStyle w:val="Lienhypertexte"/>
+          <w:lang w:val="en-GB"/>
+        </w:rPr>
+        <w:t>https://arxiv.org/pdf/1908.11494.pdf</w:t>
+      </w:r>
+      <w:r>
+        <w:rPr>
+          <w:rStyle w:val="Lienhypertexte"/>
+          <w:lang w:val="en-GB"/>
+        </w:rPr>
+        <w:fldChar w:fldCharType="end"/>
+      </w:r>
+    </w:p>
+    <w:p>
+      <w:pPr>
+        <w:rPr>
+          <w:lang w:val="en-GB"/>
+        </w:rPr>
+      </w:pPr>
+      <w:r>
+        <w:rPr>
+          <w:lang w:val="en-GB"/>
+        </w:rPr>
+        <w:t>F. Parwej, 2013, "English Sentence Recognition using Artificial Neural Network through Mouse-based Gestures",</w:t>
+      </w:r>
+      <w:r>
+        <w:rPr>
+          <w:lang w:val="en-GB"/>
+        </w:rPr>
+        <w:t xml:space="preserve"> </w:t>
+      </w:r>
+      <w:r>
+        <w:fldChar w:fldCharType="begin"/>
+      </w:r>
+      <w:r>
+        <w:rPr>
+          <w:lang w:val="en-GB"/>
+          <w:rPrChange w:id="501" w:author="Johnny Nguyen" w:date="2020-02-18T07:48:00Z">
+            <w:rPr/>
+          </w:rPrChange>
+        </w:rPr>
+        <w:instrText xml:space="preserve"> HYPERLINK "https://arxiv.org/ftp/arxiv/papers/1301/1301.4659.pdf" </w:instrText>
+      </w:r>
+      <w:r>
+        <w:fldChar w:fldCharType="separate"/>
+      </w:r>
+      <w:r>
+        <w:rPr>
+          <w:rStyle w:val="Lienhypertexte"/>
+          <w:lang w:val="en-GB"/>
+        </w:rPr>
+        <w:t>https://arxiv.org/ftp/arxiv/papers/1301/1301.4659.pdf</w:t>
+      </w:r>
+      <w:r>
+        <w:rPr>
+          <w:rStyle w:val="Lienhypertexte"/>
+          <w:lang w:val="en-GB"/>
+        </w:rPr>
+        <w:fldChar w:fldCharType="end"/>
+      </w:r>
+      <w:r>
+        <w:rPr>
+          <w:lang w:val="en-GB"/>
+        </w:rPr>
+        <w:t xml:space="preserve"> </w:t>
+      </w:r>
+    </w:p>
+    <w:p>
+      <w:pPr>
+        <w:rPr>
+          <w:rStyle w:val="Lienhypertexte"/>
+          <w:lang w:val="en-GB"/>
+        </w:rPr>
+      </w:pPr>
+      <w:r>
+        <w:rPr>
+          <w:lang w:val="en-GB"/>
+        </w:rPr>
+        <w:t>Q. Debard, J. S. Dibangoye, S. Canu and C. Wolf4, 2019, "Learning 3D Navigation Protocols on Touch Interfaces</w:t>
+      </w:r>
+      <w:r>
+        <w:rPr>
+          <w:lang w:val="en-GB"/>
+        </w:rPr>
+        <w:t xml:space="preserve"> </w:t>
+      </w:r>
+      <w:r>
+        <w:rPr>
+          <w:lang w:val="en-GB"/>
+        </w:rPr>
+        <w:t>with Cooperative Multi-Agent Reinforcement Learning"</w:t>
+      </w:r>
+      <w:r>
+        <w:rPr>
+          <w:lang w:val="en-GB"/>
+        </w:rPr>
+        <w:t xml:space="preserve">, </w:t>
+      </w:r>
+      <w:r>
+        <w:fldChar w:fldCharType="begin"/>
+      </w:r>
+      <w:r>
+        <w:rPr>
+          <w:lang w:val="en-GB"/>
+          <w:rPrChange w:id="502" w:author="Johnny Nguyen" w:date="2020-02-18T07:48:00Z">
+            <w:rPr/>
+          </w:rPrChange>
+        </w:rPr>
+        <w:instrText xml:space="preserve"> HYPERLINK "https://arxiv.org/pdf/1904.07802.pdf" </w:instrText>
+      </w:r>
+      <w:r>
+        <w:fldChar w:fldCharType="separate"/>
+      </w:r>
+      <w:r>
+        <w:rPr>
+          <w:rStyle w:val="Lienhypertexte"/>
+          <w:lang w:val="en-GB"/>
+        </w:rPr>
+        <w:t>https://arxiv.org/pdf/1904.07802.pdf</w:t>
+      </w:r>
+      <w:r>
+        <w:rPr>
+          <w:rStyle w:val="Lienhypertexte"/>
+          <w:lang w:val="en-GB"/>
+        </w:rPr>
+        <w:fldChar w:fldCharType="end"/>
+      </w:r>
+    </w:p>
+    <w:p>
+      <w:pPr>
+        <w:rPr>
+          <w:lang w:val="en-GB"/>
+        </w:rPr>
+      </w:pPr>
+      <w:r>
+        <w:rPr>
+          <w:lang w:val="en-GB"/>
+        </w:rPr>
+        <w:t xml:space="preserve">P. Gulyaev, E. Elistratova, V. Konovalov, Y. Kuratov, L. Pugachef, M. Burtsev, 2020, </w:t>
+      </w:r>
+      <w:r>
+        <w:rPr>
+          <w:lang w:val="en-GB"/>
+        </w:rPr>
+        <w:t>“</w:t>
+      </w:r>
+      <w:r>
+        <w:rPr>
+          <w:lang w:val="en-GB"/>
+        </w:rPr>
+        <w:t xml:space="preserve"> Goal-Oriented Multi-Task BERT-Based Dialogue State Tracker</w:t>
+      </w:r>
+      <w:r>
+        <w:rPr>
+          <w:lang w:val="en-GB"/>
+        </w:rPr>
+        <w:t>”</w:t>
+      </w:r>
+      <w:r>
+        <w:rPr>
+          <w:lang w:val="en-GB"/>
+        </w:rPr>
+        <w:t xml:space="preserve">, </w:t>
+      </w:r>
+      <w:r>
+        <w:fldChar w:fldCharType="begin"/>
+      </w:r>
+      <w:r>
+        <w:rPr>
+          <w:lang w:val="en-GB"/>
+          <w:rPrChange w:id="503" w:author="Johnny Nguyen" w:date="2020-02-18T07:48:00Z">
+            <w:rPr/>
+          </w:rPrChange>
+        </w:rPr>
         <w:instrText xml:space="preserve"> HYPERLINK "https://arxiv.org/pdf/2002.02450.pdf" </w:instrText>
       </w:r>
       <w:r>
@@ -6155,7 +6207,7 @@
       <w:r>
         <w:rPr>
           <w:lang w:val="en-GB"/>
-          <w:rPrChange w:id="499" w:author="Johnny Nguyen" w:date="2020-02-18T07:48:00Z">
+          <w:rPrChange w:id="504" w:author="Johnny Nguyen" w:date="2020-02-18T07:48:00Z">
             <w:rPr/>
           </w:rPrChange>
         </w:rPr>

</xml_diff>

<commit_message>
#8 Something useful to add for reader researcher to discussion in report
</commit_message>
<xml_diff>
--- a/SAI_report.docx
+++ b/SAI_report.docx
@@ -5401,12 +5401,11 @@
           <w:t>”</w:t>
         </w:r>
       </w:ins>
-      <w:bookmarkStart w:id="495" w:name="_GoBack"/>
-      <w:bookmarkEnd w:id="495"/>
-    </w:p>
-    <w:p>
-      <w:pPr>
-        <w:rPr>
+    </w:p>
+    <w:p>
+      <w:pPr>
+        <w:rPr>
+          <w:ins w:id="495" w:author="Johnny Nguyen" w:date="2020-02-28T13:10:00Z"/>
           <w:lang w:val="en-GB"/>
         </w:rPr>
       </w:pPr>
@@ -5423,6 +5422,49 @@
           <w:lang w:val="en-GB"/>
         </w:rPr>
       </w:pPr>
+      <w:ins w:id="496" w:author="Johnny Nguyen" w:date="2020-02-28T13:10:00Z">
+        <w:r>
+          <w:rPr>
+            <w:lang w:val="en-GB"/>
+          </w:rPr>
+          <w:t xml:space="preserve">According to this work, the next step is to create the </w:t>
+        </w:r>
+      </w:ins>
+      <w:ins w:id="497" w:author="Johnny Nguyen" w:date="2020-02-28T13:11:00Z">
+        <w:r>
+          <w:rPr>
+            <w:lang w:val="en-GB"/>
+          </w:rPr>
+          <w:t>“</w:t>
+        </w:r>
+        <w:r>
+          <w:rPr>
+            <w:lang w:val="en-GB"/>
+          </w:rPr>
+          <w:t>human thinking</w:t>
+        </w:r>
+        <w:r>
+          <w:rPr>
+            <w:lang w:val="en-GB"/>
+          </w:rPr>
+          <w:t>”</w:t>
+        </w:r>
+        <w:r>
+          <w:rPr>
+            <w:lang w:val="en-GB"/>
+          </w:rPr>
+          <w:t xml:space="preserve"> using this dynamic reinforcement learning method.</w:t>
+        </w:r>
+      </w:ins>
+      <w:bookmarkStart w:id="498" w:name="_GoBack"/>
+      <w:bookmarkEnd w:id="498"/>
+    </w:p>
+    <w:p>
+      <w:pPr>
+        <w:rPr>
+          <w:lang w:val="en-GB"/>
+        </w:rPr>
+      </w:pPr>
       <w:r>
         <w:rPr>
           <w:lang w:val="en-GB"/>
@@ -5483,6 +5525,7 @@
     </w:p>
     <w:p>
       <w:r>
+        <w:lastRenderedPageBreak/>
         <w:t>J.P. Laumond,</w:t>
       </w:r>
       <w:r>
@@ -5522,7 +5565,6 @@
         </w:rPr>
       </w:pPr>
       <w:r>
-        <w:lastRenderedPageBreak/>
         <w:t xml:space="preserve">J. Cassel and C. Pelachaud, </w:t>
       </w:r>
       <w:r>
@@ -5639,229 +5681,6 @@
           <w:lang w:val="en-GB"/>
         </w:rPr>
         <w:t xml:space="preserve"> </w:t>
-      </w:r>
-      <w:r>
-        <w:fldChar w:fldCharType="begin"/>
-      </w:r>
-      <w:r>
-        <w:rPr>
-          <w:lang w:val="en-GB"/>
-          <w:rPrChange w:id="496" w:author="Johnny Nguyen" w:date="2020-02-18T07:48:00Z">
-            <w:rPr/>
-          </w:rPrChange>
-        </w:rPr>
-        <w:instrText xml:space="preserve"> HYPERLINK "https://arxiv.org/abs/1707.00652" </w:instrText>
-      </w:r>
-      <w:r>
-        <w:fldChar w:fldCharType="separate"/>
-      </w:r>
-      <w:r>
-        <w:rPr>
-          <w:rStyle w:val="Lienhypertexte"/>
-          <w:lang w:val="en-GB"/>
-        </w:rPr>
-        <w:t>https://arxiv.org/abs/1707.00652</w:t>
-      </w:r>
-      <w:r>
-        <w:rPr>
-          <w:rStyle w:val="Lienhypertexte"/>
-          <w:lang w:val="en-GB"/>
-        </w:rPr>
-        <w:fldChar w:fldCharType="end"/>
-      </w:r>
-    </w:p>
-    <w:p>
-      <w:pPr>
-        <w:rPr>
-          <w:rStyle w:val="Lienhypertexte"/>
-          <w:lang w:val="en-GB"/>
-        </w:rPr>
-      </w:pPr>
-      <w:r>
-        <w:rPr>
-          <w:lang w:val="en-GB"/>
-        </w:rPr>
-        <w:t>A. Sarkar,</w:t>
-      </w:r>
-      <w:r>
-        <w:rPr>
-          <w:lang w:val="en-GB"/>
-        </w:rPr>
-        <w:t xml:space="preserve"> 2018, </w:t>
-      </w:r>
-      <w:r>
-        <w:rPr>
-          <w:lang w:val="en-GB"/>
-        </w:rPr>
-        <w:t xml:space="preserve"> </w:t>
-      </w:r>
-      <w:r>
-        <w:rPr>
-          <w:lang w:val="en-GB"/>
-        </w:rPr>
-        <w:t>“</w:t>
-      </w:r>
-      <w:r>
-        <w:rPr>
-          <w:lang w:val="en-GB"/>
-        </w:rPr>
-        <w:t>A Brandom-ian view of Reinf</w:t>
-      </w:r>
-      <w:r>
-        <w:rPr>
-          <w:lang w:val="en-GB"/>
-        </w:rPr>
-        <w:t>orcement Learning towards strong-AI</w:t>
-      </w:r>
-      <w:r>
-        <w:rPr>
-          <w:lang w:val="en-GB"/>
-        </w:rPr>
-        <w:t>”</w:t>
-      </w:r>
-      <w:r>
-        <w:rPr>
-          <w:lang w:val="en-GB"/>
-        </w:rPr>
-        <w:t>,</w:t>
-      </w:r>
-      <w:r>
-        <w:rPr>
-          <w:lang w:val="en-GB"/>
-        </w:rPr>
-        <w:t xml:space="preserve"> </w:t>
-      </w:r>
-      <w:r>
-        <w:fldChar w:fldCharType="begin"/>
-      </w:r>
-      <w:r>
-        <w:rPr>
-          <w:lang w:val="en-GB"/>
-          <w:rPrChange w:id="497" w:author="Johnny Nguyen" w:date="2020-02-18T07:48:00Z">
-            <w:rPr/>
-          </w:rPrChange>
-        </w:rPr>
-        <w:instrText xml:space="preserve"> HYPERLINK "https://arxiv.org/abs/1803.02912" </w:instrText>
-      </w:r>
-      <w:r>
-        <w:fldChar w:fldCharType="separate"/>
-      </w:r>
-      <w:r>
-        <w:rPr>
-          <w:rStyle w:val="Lienhypertexte"/>
-          <w:lang w:val="en-GB"/>
-        </w:rPr>
-        <w:t>https://arxiv.org/abs/1803.02912</w:t>
-      </w:r>
-      <w:r>
-        <w:rPr>
-          <w:rStyle w:val="Lienhypertexte"/>
-          <w:lang w:val="en-GB"/>
-        </w:rPr>
-        <w:fldChar w:fldCharType="end"/>
-      </w:r>
-    </w:p>
-    <w:p>
-      <w:pPr>
-        <w:rPr>
-          <w:lang w:val="en-GB"/>
-        </w:rPr>
-      </w:pPr>
-      <w:r>
-        <w:rPr>
-          <w:lang w:val="en-GB"/>
-        </w:rPr>
-        <w:t xml:space="preserve">A. Knight, 2019, </w:t>
-      </w:r>
-      <w:r>
-        <w:rPr>
-          <w:lang w:val="en-GB"/>
-        </w:rPr>
-        <w:t>“</w:t>
-      </w:r>
-      <w:r>
-        <w:rPr>
-          <w:lang w:val="en-GB"/>
-        </w:rPr>
-        <w:t>Refuting strong AI: Why consciousness cannot be algorithmic</w:t>
-      </w:r>
-      <w:r>
-        <w:rPr>
-          <w:lang w:val="en-GB"/>
-        </w:rPr>
-        <w:t>”</w:t>
-      </w:r>
-      <w:r>
-        <w:rPr>
-          <w:lang w:val="en-GB"/>
-        </w:rPr>
-        <w:t xml:space="preserve">, </w:t>
-      </w:r>
-      <w:r>
-        <w:fldChar w:fldCharType="begin"/>
-      </w:r>
-      <w:r>
-        <w:rPr>
-          <w:lang w:val="en-GB"/>
-          <w:rPrChange w:id="498" w:author="Johnny Nguyen" w:date="2020-02-18T07:48:00Z">
-            <w:rPr/>
-          </w:rPrChange>
-        </w:rPr>
-        <w:instrText xml:space="preserve"> HYPERLINK "https://arxiv.org/ftp/arxiv/papers/1906/1906.10177.pdf" </w:instrText>
-      </w:r>
-      <w:r>
-        <w:fldChar w:fldCharType="separate"/>
-      </w:r>
-      <w:r>
-        <w:rPr>
-          <w:rStyle w:val="Lienhypertexte"/>
-          <w:lang w:val="en-GB"/>
-        </w:rPr>
-        <w:t>https://arxiv.org/ftp/arxiv/papers/1906/1906.10177.pdf</w:t>
-      </w:r>
-      <w:r>
-        <w:rPr>
-          <w:rStyle w:val="Lienhypertexte"/>
-          <w:lang w:val="en-GB"/>
-        </w:rPr>
-        <w:fldChar w:fldCharType="end"/>
-      </w:r>
-    </w:p>
-    <w:p>
-      <w:pPr>
-        <w:rPr>
-          <w:lang w:val="en-GB"/>
-        </w:rPr>
-      </w:pPr>
-      <w:r>
-        <w:rPr>
-          <w:lang w:val="en-GB"/>
-        </w:rPr>
-        <w:t xml:space="preserve">B. Lubars, Chenhao Tan, 2019, </w:t>
-      </w:r>
-      <w:r>
-        <w:rPr>
-          <w:lang w:val="en-GB"/>
-        </w:rPr>
-        <w:t>“</w:t>
-      </w:r>
-      <w:r>
-        <w:rPr>
-          <w:lang w:val="en-GB"/>
-        </w:rPr>
-        <w:t>Ask what AI can do, but what  AI should do: towards a framework of task delegability</w:t>
-      </w:r>
-      <w:r>
-        <w:rPr>
-          <w:lang w:val="en-GB"/>
-        </w:rPr>
-        <w:t>”</w:t>
-      </w:r>
-      <w:r>
-        <w:rPr>
-          <w:lang w:val="en-GB"/>
-        </w:rPr>
-        <w:t xml:space="preserve">, </w:t>
       </w:r>
       <w:r>
         <w:fldChar w:fldCharType="begin"/>
@@ -5873,7 +5692,7 @@
             <w:rPr/>
           </w:rPrChange>
         </w:rPr>
-        <w:instrText xml:space="preserve"> HYPERLINK "https://arxiv.org/pdf/1902.03245v1.pdf" </w:instrText>
+        <w:instrText xml:space="preserve"> HYPERLINK "https://arxiv.org/abs/1707.00652" </w:instrText>
       </w:r>
       <w:r>
         <w:fldChar w:fldCharType="separate"/>
@@ -5883,7 +5702,7 @@
           <w:rStyle w:val="Lienhypertexte"/>
           <w:lang w:val="en-GB"/>
         </w:rPr>
-        <w:t>https://arxiv.org/pdf/1902.03245v1.pdf</w:t>
+        <w:t>https://arxiv.org/abs/1707.00652</w:t>
       </w:r>
       <w:r>
         <w:rPr>
@@ -5896,14 +5715,27 @@
     <w:p>
       <w:pPr>
         <w:rPr>
-          <w:lang w:val="en-GB"/>
-        </w:rPr>
-      </w:pPr>
-      <w:r>
-        <w:rPr>
-          <w:lang w:val="en-GB"/>
-        </w:rPr>
-        <w:t xml:space="preserve">J. Liu, X. Gu, D. Zhang, S. Liu, 2019, </w:t>
+          <w:rStyle w:val="Lienhypertexte"/>
+          <w:lang w:val="en-GB"/>
+        </w:rPr>
+      </w:pPr>
+      <w:r>
+        <w:rPr>
+          <w:lang w:val="en-GB"/>
+        </w:rPr>
+        <w:t>A. Sarkar,</w:t>
+      </w:r>
+      <w:r>
+        <w:rPr>
+          <w:lang w:val="en-GB"/>
+        </w:rPr>
+        <w:t xml:space="preserve"> 2018, </w:t>
+      </w:r>
+      <w:r>
+        <w:rPr>
+          <w:lang w:val="en-GB"/>
+        </w:rPr>
+        <w:t xml:space="preserve"> </w:t>
       </w:r>
       <w:r>
         <w:rPr>
@@ -5915,13 +5747,13 @@
         <w:rPr>
           <w:lang w:val="en-GB"/>
         </w:rPr>
-        <w:t>Hig</w:t>
-      </w:r>
-      <w:r>
-        <w:rPr>
-          <w:lang w:val="en-GB"/>
-        </w:rPr>
-        <w:t>h efficiency RL agent</w:t>
+        <w:t>A Brandom-ian view of Reinf</w:t>
+      </w:r>
+      <w:r>
+        <w:rPr>
+          <w:lang w:val="en-GB"/>
+        </w:rPr>
+        <w:t>orcement Learning towards strong-AI</w:t>
       </w:r>
       <w:r>
         <w:rPr>
@@ -5933,7 +5765,13 @@
         <w:rPr>
           <w:lang w:val="en-GB"/>
         </w:rPr>
-        <w:t xml:space="preserve">, </w:t>
+        <w:t>,</w:t>
+      </w:r>
+      <w:r>
+        <w:rPr>
+          <w:lang w:val="en-GB"/>
+        </w:rPr>
+        <w:t xml:space="preserve"> </w:t>
       </w:r>
       <w:r>
         <w:fldChar w:fldCharType="begin"/>
@@ -5945,7 +5783,7 @@
             <w:rPr/>
           </w:rPrChange>
         </w:rPr>
-        <w:instrText xml:space="preserve"> HYPERLINK "https://arxiv.org/pdf/1908.11494.pdf" </w:instrText>
+        <w:instrText xml:space="preserve"> HYPERLINK "https://arxiv.org/abs/1803.02912" </w:instrText>
       </w:r>
       <w:r>
         <w:fldChar w:fldCharType="separate"/>
@@ -5955,7 +5793,7 @@
           <w:rStyle w:val="Lienhypertexte"/>
           <w:lang w:val="en-GB"/>
         </w:rPr>
-        <w:t>https://arxiv.org/pdf/1908.11494.pdf</w:t>
+        <w:t>https://arxiv.org/abs/1803.02912</w:t>
       </w:r>
       <w:r>
         <w:rPr>
@@ -5975,13 +5813,31 @@
         <w:rPr>
           <w:lang w:val="en-GB"/>
         </w:rPr>
-        <w:t>F. Parwej, 2013, "English Sentence Recognition using Artificial Neural Network through Mouse-based Gestures",</w:t>
-      </w:r>
-      <w:r>
-        <w:rPr>
-          <w:lang w:val="en-GB"/>
-        </w:rPr>
-        <w:t xml:space="preserve"> </w:t>
+        <w:t xml:space="preserve">A. Knight, 2019, </w:t>
+      </w:r>
+      <w:r>
+        <w:rPr>
+          <w:lang w:val="en-GB"/>
+        </w:rPr>
+        <w:t>“</w:t>
+      </w:r>
+      <w:r>
+        <w:rPr>
+          <w:lang w:val="en-GB"/>
+        </w:rPr>
+        <w:t>Refuting strong AI: Why consciousness cannot be algorithmic</w:t>
+      </w:r>
+      <w:r>
+        <w:rPr>
+          <w:lang w:val="en-GB"/>
+        </w:rPr>
+        <w:t>”</w:t>
+      </w:r>
+      <w:r>
+        <w:rPr>
+          <w:lang w:val="en-GB"/>
+        </w:rPr>
+        <w:t xml:space="preserve">, </w:t>
       </w:r>
       <w:r>
         <w:fldChar w:fldCharType="begin"/>
@@ -5993,7 +5849,7 @@
             <w:rPr/>
           </w:rPrChange>
         </w:rPr>
-        <w:instrText xml:space="preserve"> HYPERLINK "https://arxiv.org/ftp/arxiv/papers/1301/1301.4659.pdf" </w:instrText>
+        <w:instrText xml:space="preserve"> HYPERLINK "https://arxiv.org/ftp/arxiv/papers/1906/1906.10177.pdf" </w:instrText>
       </w:r>
       <w:r>
         <w:fldChar w:fldCharType="separate"/>
@@ -6003,7 +5859,7 @@
           <w:rStyle w:val="Lienhypertexte"/>
           <w:lang w:val="en-GB"/>
         </w:rPr>
-        <w:t>https://arxiv.org/ftp/arxiv/papers/1301/1301.4659.pdf</w:t>
+        <w:t>https://arxiv.org/ftp/arxiv/papers/1906/1906.10177.pdf</w:t>
       </w:r>
       <w:r>
         <w:rPr>
@@ -6012,37 +5868,36 @@
         </w:rPr>
         <w:fldChar w:fldCharType="end"/>
       </w:r>
-      <w:r>
-        <w:rPr>
-          <w:lang w:val="en-GB"/>
-        </w:rPr>
-        <w:t xml:space="preserve"> </w:t>
-      </w:r>
-    </w:p>
-    <w:p>
-      <w:pPr>
-        <w:rPr>
-          <w:rStyle w:val="Lienhypertexte"/>
-          <w:lang w:val="en-GB"/>
-        </w:rPr>
-      </w:pPr>
-      <w:r>
-        <w:rPr>
-          <w:lang w:val="en-GB"/>
-        </w:rPr>
-        <w:t>Q. Debard, J. S. Dibangoye, S. Canu and C. Wolf4, 2019, "Learning 3D Navigation Protocols on Touch Interfaces</w:t>
-      </w:r>
-      <w:r>
-        <w:rPr>
-          <w:lang w:val="en-GB"/>
-        </w:rPr>
-        <w:t xml:space="preserve"> </w:t>
-      </w:r>
-      <w:r>
-        <w:rPr>
-          <w:lang w:val="en-GB"/>
-        </w:rPr>
-        <w:t>with Cooperative Multi-Agent Reinforcement Learning"</w:t>
+    </w:p>
+    <w:p>
+      <w:pPr>
+        <w:rPr>
+          <w:lang w:val="en-GB"/>
+        </w:rPr>
+      </w:pPr>
+      <w:r>
+        <w:rPr>
+          <w:lang w:val="en-GB"/>
+        </w:rPr>
+        <w:t xml:space="preserve">B. Lubars, Chenhao Tan, 2019, </w:t>
+      </w:r>
+      <w:r>
+        <w:rPr>
+          <w:lang w:val="en-GB"/>
+        </w:rPr>
+        <w:t>“</w:t>
+      </w:r>
+      <w:r>
+        <w:rPr>
+          <w:lang w:val="en-GB"/>
+        </w:rPr>
+        <w:t>Ask what AI can do, but what  AI should do: towards a framework of task delegability</w:t>
+      </w:r>
+      <w:r>
+        <w:rPr>
+          <w:lang w:val="en-GB"/>
+        </w:rPr>
+        <w:t>”</w:t>
       </w:r>
       <w:r>
         <w:rPr>
@@ -6060,7 +5915,7 @@
             <w:rPr/>
           </w:rPrChange>
         </w:rPr>
-        <w:instrText xml:space="preserve"> HYPERLINK "https://arxiv.org/pdf/1904.07802.pdf" </w:instrText>
+        <w:instrText xml:space="preserve"> HYPERLINK "https://arxiv.org/pdf/1902.03245v1.pdf" </w:instrText>
       </w:r>
       <w:r>
         <w:fldChar w:fldCharType="separate"/>
@@ -6070,7 +5925,7 @@
           <w:rStyle w:val="Lienhypertexte"/>
           <w:lang w:val="en-GB"/>
         </w:rPr>
-        <w:t>https://arxiv.org/pdf/1904.07802.pdf</w:t>
+        <w:t>https://arxiv.org/pdf/1902.03245v1.pdf</w:t>
       </w:r>
       <w:r>
         <w:rPr>
@@ -6090,7 +5945,7 @@
         <w:rPr>
           <w:lang w:val="en-GB"/>
         </w:rPr>
-        <w:t xml:space="preserve">P. Gulyaev, E. Elistratova, V. Konovalov, Y. Kuratov, L. Pugachef, M. Burtsev, 2020, </w:t>
+        <w:t xml:space="preserve">J. Liu, X. Gu, D. Zhang, S. Liu, 2019, </w:t>
       </w:r>
       <w:r>
         <w:rPr>
@@ -6102,7 +5957,13 @@
         <w:rPr>
           <w:lang w:val="en-GB"/>
         </w:rPr>
-        <w:t xml:space="preserve"> Goal-Oriented Multi-Task BERT-Based Dialogue State Tracker</w:t>
+        <w:t>Hig</w:t>
+      </w:r>
+      <w:r>
+        <w:rPr>
+          <w:lang w:val="en-GB"/>
+        </w:rPr>
+        <w:t>h efficiency RL agent</w:t>
       </w:r>
       <w:r>
         <w:rPr>
@@ -6126,6 +5987,187 @@
             <w:rPr/>
           </w:rPrChange>
         </w:rPr>
+        <w:instrText xml:space="preserve"> HYPERLINK "https://arxiv.org/pdf/1908.11494.pdf" </w:instrText>
+      </w:r>
+      <w:r>
+        <w:fldChar w:fldCharType="separate"/>
+      </w:r>
+      <w:r>
+        <w:rPr>
+          <w:rStyle w:val="Lienhypertexte"/>
+          <w:lang w:val="en-GB"/>
+        </w:rPr>
+        <w:t>https://arxiv.org/pdf/1908.11494.pdf</w:t>
+      </w:r>
+      <w:r>
+        <w:rPr>
+          <w:rStyle w:val="Lienhypertexte"/>
+          <w:lang w:val="en-GB"/>
+        </w:rPr>
+        <w:fldChar w:fldCharType="end"/>
+      </w:r>
+    </w:p>
+    <w:p>
+      <w:pPr>
+        <w:rPr>
+          <w:lang w:val="en-GB"/>
+        </w:rPr>
+      </w:pPr>
+      <w:r>
+        <w:rPr>
+          <w:lang w:val="en-GB"/>
+        </w:rPr>
+        <w:t>F. Parwej, 2013, "English Sentence Recognition using Artificial Neural Network through Mouse-based Gestures",</w:t>
+      </w:r>
+      <w:r>
+        <w:rPr>
+          <w:lang w:val="en-GB"/>
+        </w:rPr>
+        <w:t xml:space="preserve"> </w:t>
+      </w:r>
+      <w:r>
+        <w:fldChar w:fldCharType="begin"/>
+      </w:r>
+      <w:r>
+        <w:rPr>
+          <w:lang w:val="en-GB"/>
+          <w:rPrChange w:id="504" w:author="Johnny Nguyen" w:date="2020-02-18T07:48:00Z">
+            <w:rPr/>
+          </w:rPrChange>
+        </w:rPr>
+        <w:instrText xml:space="preserve"> HYPERLINK "https://arxiv.org/ftp/arxiv/papers/1301/1301.4659.pdf" </w:instrText>
+      </w:r>
+      <w:r>
+        <w:fldChar w:fldCharType="separate"/>
+      </w:r>
+      <w:r>
+        <w:rPr>
+          <w:rStyle w:val="Lienhypertexte"/>
+          <w:lang w:val="en-GB"/>
+        </w:rPr>
+        <w:t>https://arxiv.org/ftp/arxiv/papers/1301/1301.4659.pdf</w:t>
+      </w:r>
+      <w:r>
+        <w:rPr>
+          <w:rStyle w:val="Lienhypertexte"/>
+          <w:lang w:val="en-GB"/>
+        </w:rPr>
+        <w:fldChar w:fldCharType="end"/>
+      </w:r>
+      <w:r>
+        <w:rPr>
+          <w:lang w:val="en-GB"/>
+        </w:rPr>
+        <w:t xml:space="preserve"> </w:t>
+      </w:r>
+    </w:p>
+    <w:p>
+      <w:pPr>
+        <w:rPr>
+          <w:rStyle w:val="Lienhypertexte"/>
+          <w:lang w:val="en-GB"/>
+        </w:rPr>
+      </w:pPr>
+      <w:r>
+        <w:rPr>
+          <w:lang w:val="en-GB"/>
+        </w:rPr>
+        <w:t>Q. Debard, J. S. Dibangoye, S. Canu and C. Wolf4, 2019, "Learning 3D Navigation Protocols on Touch Interfaces</w:t>
+      </w:r>
+      <w:r>
+        <w:rPr>
+          <w:lang w:val="en-GB"/>
+        </w:rPr>
+        <w:t xml:space="preserve"> </w:t>
+      </w:r>
+      <w:r>
+        <w:rPr>
+          <w:lang w:val="en-GB"/>
+        </w:rPr>
+        <w:t>with Cooperative Multi-Agent Reinforcement Learning"</w:t>
+      </w:r>
+      <w:r>
+        <w:rPr>
+          <w:lang w:val="en-GB"/>
+        </w:rPr>
+        <w:t xml:space="preserve">, </w:t>
+      </w:r>
+      <w:r>
+        <w:fldChar w:fldCharType="begin"/>
+      </w:r>
+      <w:r>
+        <w:rPr>
+          <w:lang w:val="en-GB"/>
+          <w:rPrChange w:id="505" w:author="Johnny Nguyen" w:date="2020-02-18T07:48:00Z">
+            <w:rPr/>
+          </w:rPrChange>
+        </w:rPr>
+        <w:instrText xml:space="preserve"> HYPERLINK "https://arxiv.org/pdf/1904.07802.pdf" </w:instrText>
+      </w:r>
+      <w:r>
+        <w:fldChar w:fldCharType="separate"/>
+      </w:r>
+      <w:r>
+        <w:rPr>
+          <w:rStyle w:val="Lienhypertexte"/>
+          <w:lang w:val="en-GB"/>
+        </w:rPr>
+        <w:t>https://arxiv.org/pdf/1904.07802.pdf</w:t>
+      </w:r>
+      <w:r>
+        <w:rPr>
+          <w:rStyle w:val="Lienhypertexte"/>
+          <w:lang w:val="en-GB"/>
+        </w:rPr>
+        <w:fldChar w:fldCharType="end"/>
+      </w:r>
+    </w:p>
+    <w:p>
+      <w:pPr>
+        <w:rPr>
+          <w:lang w:val="en-GB"/>
+        </w:rPr>
+      </w:pPr>
+      <w:r>
+        <w:rPr>
+          <w:lang w:val="en-GB"/>
+        </w:rPr>
+        <w:t xml:space="preserve">P. Gulyaev, E. Elistratova, V. Konovalov, Y. Kuratov, L. Pugachef, M. Burtsev, 2020, </w:t>
+      </w:r>
+      <w:r>
+        <w:rPr>
+          <w:lang w:val="en-GB"/>
+        </w:rPr>
+        <w:t>“</w:t>
+      </w:r>
+      <w:r>
+        <w:rPr>
+          <w:lang w:val="en-GB"/>
+        </w:rPr>
+        <w:t xml:space="preserve"> Goal-Oriented Multi-Task BERT-Based Dialogue State Tracker</w:t>
+      </w:r>
+      <w:r>
+        <w:rPr>
+          <w:lang w:val="en-GB"/>
+        </w:rPr>
+        <w:t>”</w:t>
+      </w:r>
+      <w:r>
+        <w:rPr>
+          <w:lang w:val="en-GB"/>
+        </w:rPr>
+        <w:t xml:space="preserve">, </w:t>
+      </w:r>
+      <w:r>
+        <w:fldChar w:fldCharType="begin"/>
+      </w:r>
+      <w:r>
+        <w:rPr>
+          <w:lang w:val="en-GB"/>
+          <w:rPrChange w:id="506" w:author="Johnny Nguyen" w:date="2020-02-18T07:48:00Z">
+            <w:rPr/>
+          </w:rPrChange>
+        </w:rPr>
         <w:instrText xml:space="preserve"> HYPERLINK "https://arxiv.org/pdf/2002.02450.pdf" </w:instrText>
       </w:r>
       <w:r>
@@ -6207,7 +6249,7 @@
       <w:r>
         <w:rPr>
           <w:lang w:val="en-GB"/>
-          <w:rPrChange w:id="504" w:author="Johnny Nguyen" w:date="2020-02-18T07:48:00Z">
+          <w:rPrChange w:id="507" w:author="Johnny Nguyen" w:date="2020-02-18T07:48:00Z">
             <w:rPr/>
           </w:rPrChange>
         </w:rPr>

</xml_diff>

<commit_message>
#8 First step to future work in report
</commit_message>
<xml_diff>
--- a/SAI_report.docx
+++ b/SAI_report.docx
@@ -5456,8 +5456,6 @@
           <w:t xml:space="preserve"> using this dynamic reinforcement learning method.</w:t>
         </w:r>
       </w:ins>
-      <w:bookmarkStart w:id="498" w:name="_GoBack"/>
-      <w:bookmarkEnd w:id="498"/>
     </w:p>
     <w:p>
       <w:pPr>
@@ -5475,6 +5473,50 @@
     <w:p>
       <w:pPr>
         <w:rPr>
+          <w:ins w:id="498" w:author="Johnny Nguyen" w:date="2020-02-28T13:13:00Z"/>
+          <w:lang w:val="en-GB"/>
+        </w:rPr>
+      </w:pPr>
+      <w:ins w:id="499" w:author="Johnny Nguyen" w:date="2020-02-28T13:13:00Z">
+        <w:r>
+          <w:rPr>
+            <w:lang w:val="en-GB"/>
+          </w:rPr>
+          <w:t xml:space="preserve">For the future, SAI needs to be launch every time the corresponding computer is up. It means that it will be </w:t>
+        </w:r>
+        <w:r>
+          <w:rPr>
+            <w:lang w:val="en-GB"/>
+          </w:rPr>
+          <w:t>“</w:t>
+        </w:r>
+        <w:r>
+          <w:rPr>
+            <w:lang w:val="en-GB"/>
+          </w:rPr>
+          <w:t>alive</w:t>
+        </w:r>
+        <w:r>
+          <w:rPr>
+            <w:lang w:val="en-GB"/>
+          </w:rPr>
+          <w:t>”</w:t>
+        </w:r>
+      </w:ins>
+      <w:ins w:id="500" w:author="Johnny Nguyen" w:date="2020-02-28T13:14:00Z">
+        <w:r>
+          <w:rPr>
+            <w:lang w:val="en-GB"/>
+          </w:rPr>
+          <w:t xml:space="preserve"> and can do command anytime we ask to it. It means that we should be prepare to managing multiple records at the same time.</w:t>
+        </w:r>
+      </w:ins>
+      <w:bookmarkStart w:id="501" w:name="_GoBack"/>
+      <w:bookmarkEnd w:id="501"/>
+    </w:p>
+    <w:p>
+      <w:pPr>
+        <w:rPr>
           <w:lang w:val="en-GB"/>
         </w:rPr>
       </w:pPr>
@@ -5525,7 +5567,6 @@
     </w:p>
     <w:p>
       <w:r>
-        <w:lastRenderedPageBreak/>
         <w:t>J.P. Laumond,</w:t>
       </w:r>
       <w:r>
@@ -5681,229 +5722,6 @@
           <w:lang w:val="en-GB"/>
         </w:rPr>
         <w:t xml:space="preserve"> </w:t>
-      </w:r>
-      <w:r>
-        <w:fldChar w:fldCharType="begin"/>
-      </w:r>
-      <w:r>
-        <w:rPr>
-          <w:lang w:val="en-GB"/>
-          <w:rPrChange w:id="499" w:author="Johnny Nguyen" w:date="2020-02-18T07:48:00Z">
-            <w:rPr/>
-          </w:rPrChange>
-        </w:rPr>
-        <w:instrText xml:space="preserve"> HYPERLINK "https://arxiv.org/abs/1707.00652" </w:instrText>
-      </w:r>
-      <w:r>
-        <w:fldChar w:fldCharType="separate"/>
-      </w:r>
-      <w:r>
-        <w:rPr>
-          <w:rStyle w:val="Lienhypertexte"/>
-          <w:lang w:val="en-GB"/>
-        </w:rPr>
-        <w:t>https://arxiv.org/abs/1707.00652</w:t>
-      </w:r>
-      <w:r>
-        <w:rPr>
-          <w:rStyle w:val="Lienhypertexte"/>
-          <w:lang w:val="en-GB"/>
-        </w:rPr>
-        <w:fldChar w:fldCharType="end"/>
-      </w:r>
-    </w:p>
-    <w:p>
-      <w:pPr>
-        <w:rPr>
-          <w:rStyle w:val="Lienhypertexte"/>
-          <w:lang w:val="en-GB"/>
-        </w:rPr>
-      </w:pPr>
-      <w:r>
-        <w:rPr>
-          <w:lang w:val="en-GB"/>
-        </w:rPr>
-        <w:t>A. Sarkar,</w:t>
-      </w:r>
-      <w:r>
-        <w:rPr>
-          <w:lang w:val="en-GB"/>
-        </w:rPr>
-        <w:t xml:space="preserve"> 2018, </w:t>
-      </w:r>
-      <w:r>
-        <w:rPr>
-          <w:lang w:val="en-GB"/>
-        </w:rPr>
-        <w:t xml:space="preserve"> </w:t>
-      </w:r>
-      <w:r>
-        <w:rPr>
-          <w:lang w:val="en-GB"/>
-        </w:rPr>
-        <w:t>“</w:t>
-      </w:r>
-      <w:r>
-        <w:rPr>
-          <w:lang w:val="en-GB"/>
-        </w:rPr>
-        <w:t>A Brandom-ian view of Reinf</w:t>
-      </w:r>
-      <w:r>
-        <w:rPr>
-          <w:lang w:val="en-GB"/>
-        </w:rPr>
-        <w:t>orcement Learning towards strong-AI</w:t>
-      </w:r>
-      <w:r>
-        <w:rPr>
-          <w:lang w:val="en-GB"/>
-        </w:rPr>
-        <w:t>”</w:t>
-      </w:r>
-      <w:r>
-        <w:rPr>
-          <w:lang w:val="en-GB"/>
-        </w:rPr>
-        <w:t>,</w:t>
-      </w:r>
-      <w:r>
-        <w:rPr>
-          <w:lang w:val="en-GB"/>
-        </w:rPr>
-        <w:t xml:space="preserve"> </w:t>
-      </w:r>
-      <w:r>
-        <w:fldChar w:fldCharType="begin"/>
-      </w:r>
-      <w:r>
-        <w:rPr>
-          <w:lang w:val="en-GB"/>
-          <w:rPrChange w:id="500" w:author="Johnny Nguyen" w:date="2020-02-18T07:48:00Z">
-            <w:rPr/>
-          </w:rPrChange>
-        </w:rPr>
-        <w:instrText xml:space="preserve"> HYPERLINK "https://arxiv.org/abs/1803.02912" </w:instrText>
-      </w:r>
-      <w:r>
-        <w:fldChar w:fldCharType="separate"/>
-      </w:r>
-      <w:r>
-        <w:rPr>
-          <w:rStyle w:val="Lienhypertexte"/>
-          <w:lang w:val="en-GB"/>
-        </w:rPr>
-        <w:t>https://arxiv.org/abs/1803.02912</w:t>
-      </w:r>
-      <w:r>
-        <w:rPr>
-          <w:rStyle w:val="Lienhypertexte"/>
-          <w:lang w:val="en-GB"/>
-        </w:rPr>
-        <w:fldChar w:fldCharType="end"/>
-      </w:r>
-    </w:p>
-    <w:p>
-      <w:pPr>
-        <w:rPr>
-          <w:lang w:val="en-GB"/>
-        </w:rPr>
-      </w:pPr>
-      <w:r>
-        <w:rPr>
-          <w:lang w:val="en-GB"/>
-        </w:rPr>
-        <w:t xml:space="preserve">A. Knight, 2019, </w:t>
-      </w:r>
-      <w:r>
-        <w:rPr>
-          <w:lang w:val="en-GB"/>
-        </w:rPr>
-        <w:t>“</w:t>
-      </w:r>
-      <w:r>
-        <w:rPr>
-          <w:lang w:val="en-GB"/>
-        </w:rPr>
-        <w:t>Refuting strong AI: Why consciousness cannot be algorithmic</w:t>
-      </w:r>
-      <w:r>
-        <w:rPr>
-          <w:lang w:val="en-GB"/>
-        </w:rPr>
-        <w:t>”</w:t>
-      </w:r>
-      <w:r>
-        <w:rPr>
-          <w:lang w:val="en-GB"/>
-        </w:rPr>
-        <w:t xml:space="preserve">, </w:t>
-      </w:r>
-      <w:r>
-        <w:fldChar w:fldCharType="begin"/>
-      </w:r>
-      <w:r>
-        <w:rPr>
-          <w:lang w:val="en-GB"/>
-          <w:rPrChange w:id="501" w:author="Johnny Nguyen" w:date="2020-02-18T07:48:00Z">
-            <w:rPr/>
-          </w:rPrChange>
-        </w:rPr>
-        <w:instrText xml:space="preserve"> HYPERLINK "https://arxiv.org/ftp/arxiv/papers/1906/1906.10177.pdf" </w:instrText>
-      </w:r>
-      <w:r>
-        <w:fldChar w:fldCharType="separate"/>
-      </w:r>
-      <w:r>
-        <w:rPr>
-          <w:rStyle w:val="Lienhypertexte"/>
-          <w:lang w:val="en-GB"/>
-        </w:rPr>
-        <w:t>https://arxiv.org/ftp/arxiv/papers/1906/1906.10177.pdf</w:t>
-      </w:r>
-      <w:r>
-        <w:rPr>
-          <w:rStyle w:val="Lienhypertexte"/>
-          <w:lang w:val="en-GB"/>
-        </w:rPr>
-        <w:fldChar w:fldCharType="end"/>
-      </w:r>
-    </w:p>
-    <w:p>
-      <w:pPr>
-        <w:rPr>
-          <w:lang w:val="en-GB"/>
-        </w:rPr>
-      </w:pPr>
-      <w:r>
-        <w:rPr>
-          <w:lang w:val="en-GB"/>
-        </w:rPr>
-        <w:t xml:space="preserve">B. Lubars, Chenhao Tan, 2019, </w:t>
-      </w:r>
-      <w:r>
-        <w:rPr>
-          <w:lang w:val="en-GB"/>
-        </w:rPr>
-        <w:t>“</w:t>
-      </w:r>
-      <w:r>
-        <w:rPr>
-          <w:lang w:val="en-GB"/>
-        </w:rPr>
-        <w:t>Ask what AI can do, but what  AI should do: towards a framework of task delegability</w:t>
-      </w:r>
-      <w:r>
-        <w:rPr>
-          <w:lang w:val="en-GB"/>
-        </w:rPr>
-        <w:t>”</w:t>
-      </w:r>
-      <w:r>
-        <w:rPr>
-          <w:lang w:val="en-GB"/>
-        </w:rPr>
-        <w:t xml:space="preserve">, </w:t>
       </w:r>
       <w:r>
         <w:fldChar w:fldCharType="begin"/>
@@ -5915,7 +5733,7 @@
             <w:rPr/>
           </w:rPrChange>
         </w:rPr>
-        <w:instrText xml:space="preserve"> HYPERLINK "https://arxiv.org/pdf/1902.03245v1.pdf" </w:instrText>
+        <w:instrText xml:space="preserve"> HYPERLINK "https://arxiv.org/abs/1707.00652" </w:instrText>
       </w:r>
       <w:r>
         <w:fldChar w:fldCharType="separate"/>
@@ -5925,7 +5743,7 @@
           <w:rStyle w:val="Lienhypertexte"/>
           <w:lang w:val="en-GB"/>
         </w:rPr>
-        <w:t>https://arxiv.org/pdf/1902.03245v1.pdf</w:t>
+        <w:t>https://arxiv.org/abs/1707.00652</w:t>
       </w:r>
       <w:r>
         <w:rPr>
@@ -5938,14 +5756,27 @@
     <w:p>
       <w:pPr>
         <w:rPr>
-          <w:lang w:val="en-GB"/>
-        </w:rPr>
-      </w:pPr>
-      <w:r>
-        <w:rPr>
-          <w:lang w:val="en-GB"/>
-        </w:rPr>
-        <w:t xml:space="preserve">J. Liu, X. Gu, D. Zhang, S. Liu, 2019, </w:t>
+          <w:rStyle w:val="Lienhypertexte"/>
+          <w:lang w:val="en-GB"/>
+        </w:rPr>
+      </w:pPr>
+      <w:r>
+        <w:rPr>
+          <w:lang w:val="en-GB"/>
+        </w:rPr>
+        <w:t>A. Sarkar,</w:t>
+      </w:r>
+      <w:r>
+        <w:rPr>
+          <w:lang w:val="en-GB"/>
+        </w:rPr>
+        <w:t xml:space="preserve"> 2018, </w:t>
+      </w:r>
+      <w:r>
+        <w:rPr>
+          <w:lang w:val="en-GB"/>
+        </w:rPr>
+        <w:t xml:space="preserve"> </w:t>
       </w:r>
       <w:r>
         <w:rPr>
@@ -5957,13 +5788,13 @@
         <w:rPr>
           <w:lang w:val="en-GB"/>
         </w:rPr>
-        <w:t>Hig</w:t>
-      </w:r>
-      <w:r>
-        <w:rPr>
-          <w:lang w:val="en-GB"/>
-        </w:rPr>
-        <w:t>h efficiency RL agent</w:t>
+        <w:t>A Brandom-ian view of Reinf</w:t>
+      </w:r>
+      <w:r>
+        <w:rPr>
+          <w:lang w:val="en-GB"/>
+        </w:rPr>
+        <w:t>orcement Learning towards strong-AI</w:t>
       </w:r>
       <w:r>
         <w:rPr>
@@ -5975,7 +5806,13 @@
         <w:rPr>
           <w:lang w:val="en-GB"/>
         </w:rPr>
-        <w:t xml:space="preserve">, </w:t>
+        <w:t>,</w:t>
+      </w:r>
+      <w:r>
+        <w:rPr>
+          <w:lang w:val="en-GB"/>
+        </w:rPr>
+        <w:t xml:space="preserve"> </w:t>
       </w:r>
       <w:r>
         <w:fldChar w:fldCharType="begin"/>
@@ -5987,7 +5824,7 @@
             <w:rPr/>
           </w:rPrChange>
         </w:rPr>
-        <w:instrText xml:space="preserve"> HYPERLINK "https://arxiv.org/pdf/1908.11494.pdf" </w:instrText>
+        <w:instrText xml:space="preserve"> HYPERLINK "https://arxiv.org/abs/1803.02912" </w:instrText>
       </w:r>
       <w:r>
         <w:fldChar w:fldCharType="separate"/>
@@ -5997,7 +5834,7 @@
           <w:rStyle w:val="Lienhypertexte"/>
           <w:lang w:val="en-GB"/>
         </w:rPr>
-        <w:t>https://arxiv.org/pdf/1908.11494.pdf</w:t>
+        <w:t>https://arxiv.org/abs/1803.02912</w:t>
       </w:r>
       <w:r>
         <w:rPr>
@@ -6017,13 +5854,31 @@
         <w:rPr>
           <w:lang w:val="en-GB"/>
         </w:rPr>
-        <w:t>F. Parwej, 2013, "English Sentence Recognition using Artificial Neural Network through Mouse-based Gestures",</w:t>
-      </w:r>
-      <w:r>
-        <w:rPr>
-          <w:lang w:val="en-GB"/>
-        </w:rPr>
-        <w:t xml:space="preserve"> </w:t>
+        <w:t xml:space="preserve">A. Knight, 2019, </w:t>
+      </w:r>
+      <w:r>
+        <w:rPr>
+          <w:lang w:val="en-GB"/>
+        </w:rPr>
+        <w:t>“</w:t>
+      </w:r>
+      <w:r>
+        <w:rPr>
+          <w:lang w:val="en-GB"/>
+        </w:rPr>
+        <w:t>Refuting strong AI: Why consciousness cannot be algorithmic</w:t>
+      </w:r>
+      <w:r>
+        <w:rPr>
+          <w:lang w:val="en-GB"/>
+        </w:rPr>
+        <w:t>”</w:t>
+      </w:r>
+      <w:r>
+        <w:rPr>
+          <w:lang w:val="en-GB"/>
+        </w:rPr>
+        <w:t xml:space="preserve">, </w:t>
       </w:r>
       <w:r>
         <w:fldChar w:fldCharType="begin"/>
@@ -6035,7 +5890,7 @@
             <w:rPr/>
           </w:rPrChange>
         </w:rPr>
-        <w:instrText xml:space="preserve"> HYPERLINK "https://arxiv.org/ftp/arxiv/papers/1301/1301.4659.pdf" </w:instrText>
+        <w:instrText xml:space="preserve"> HYPERLINK "https://arxiv.org/ftp/arxiv/papers/1906/1906.10177.pdf" </w:instrText>
       </w:r>
       <w:r>
         <w:fldChar w:fldCharType="separate"/>
@@ -6045,7 +5900,7 @@
           <w:rStyle w:val="Lienhypertexte"/>
           <w:lang w:val="en-GB"/>
         </w:rPr>
-        <w:t>https://arxiv.org/ftp/arxiv/papers/1301/1301.4659.pdf</w:t>
+        <w:t>https://arxiv.org/ftp/arxiv/papers/1906/1906.10177.pdf</w:t>
       </w:r>
       <w:r>
         <w:rPr>
@@ -6054,37 +5909,36 @@
         </w:rPr>
         <w:fldChar w:fldCharType="end"/>
       </w:r>
-      <w:r>
-        <w:rPr>
-          <w:lang w:val="en-GB"/>
-        </w:rPr>
-        <w:t xml:space="preserve"> </w:t>
-      </w:r>
-    </w:p>
-    <w:p>
-      <w:pPr>
-        <w:rPr>
-          <w:rStyle w:val="Lienhypertexte"/>
-          <w:lang w:val="en-GB"/>
-        </w:rPr>
-      </w:pPr>
-      <w:r>
-        <w:rPr>
-          <w:lang w:val="en-GB"/>
-        </w:rPr>
-        <w:t>Q. Debard, J. S. Dibangoye, S. Canu and C. Wolf4, 2019, "Learning 3D Navigation Protocols on Touch Interfaces</w:t>
-      </w:r>
-      <w:r>
-        <w:rPr>
-          <w:lang w:val="en-GB"/>
-        </w:rPr>
-        <w:t xml:space="preserve"> </w:t>
-      </w:r>
-      <w:r>
-        <w:rPr>
-          <w:lang w:val="en-GB"/>
-        </w:rPr>
-        <w:t>with Cooperative Multi-Agent Reinforcement Learning"</w:t>
+    </w:p>
+    <w:p>
+      <w:pPr>
+        <w:rPr>
+          <w:lang w:val="en-GB"/>
+        </w:rPr>
+      </w:pPr>
+      <w:r>
+        <w:rPr>
+          <w:lang w:val="en-GB"/>
+        </w:rPr>
+        <w:t xml:space="preserve">B. Lubars, Chenhao Tan, 2019, </w:t>
+      </w:r>
+      <w:r>
+        <w:rPr>
+          <w:lang w:val="en-GB"/>
+        </w:rPr>
+        <w:t>“</w:t>
+      </w:r>
+      <w:r>
+        <w:rPr>
+          <w:lang w:val="en-GB"/>
+        </w:rPr>
+        <w:t>Ask what AI can do, but what  AI should do: towards a framework of task delegability</w:t>
+      </w:r>
+      <w:r>
+        <w:rPr>
+          <w:lang w:val="en-GB"/>
+        </w:rPr>
+        <w:t>”</w:t>
       </w:r>
       <w:r>
         <w:rPr>
@@ -6102,7 +5956,7 @@
             <w:rPr/>
           </w:rPrChange>
         </w:rPr>
-        <w:instrText xml:space="preserve"> HYPERLINK "https://arxiv.org/pdf/1904.07802.pdf" </w:instrText>
+        <w:instrText xml:space="preserve"> HYPERLINK "https://arxiv.org/pdf/1902.03245v1.pdf" </w:instrText>
       </w:r>
       <w:r>
         <w:fldChar w:fldCharType="separate"/>
@@ -6112,7 +5966,7 @@
           <w:rStyle w:val="Lienhypertexte"/>
           <w:lang w:val="en-GB"/>
         </w:rPr>
-        <w:t>https://arxiv.org/pdf/1904.07802.pdf</w:t>
+        <w:t>https://arxiv.org/pdf/1902.03245v1.pdf</w:t>
       </w:r>
       <w:r>
         <w:rPr>
@@ -6132,7 +5986,7 @@
         <w:rPr>
           <w:lang w:val="en-GB"/>
         </w:rPr>
-        <w:t xml:space="preserve">P. Gulyaev, E. Elistratova, V. Konovalov, Y. Kuratov, L. Pugachef, M. Burtsev, 2020, </w:t>
+        <w:t xml:space="preserve">J. Liu, X. Gu, D. Zhang, S. Liu, 2019, </w:t>
       </w:r>
       <w:r>
         <w:rPr>
@@ -6144,7 +5998,13 @@
         <w:rPr>
           <w:lang w:val="en-GB"/>
         </w:rPr>
-        <w:t xml:space="preserve"> Goal-Oriented Multi-Task BERT-Based Dialogue State Tracker</w:t>
+        <w:t>Hig</w:t>
+      </w:r>
+      <w:r>
+        <w:rPr>
+          <w:lang w:val="en-GB"/>
+        </w:rPr>
+        <w:t>h efficiency RL agent</w:t>
       </w:r>
       <w:r>
         <w:rPr>
@@ -6168,6 +6028,187 @@
             <w:rPr/>
           </w:rPrChange>
         </w:rPr>
+        <w:instrText xml:space="preserve"> HYPERLINK "https://arxiv.org/pdf/1908.11494.pdf" </w:instrText>
+      </w:r>
+      <w:r>
+        <w:fldChar w:fldCharType="separate"/>
+      </w:r>
+      <w:r>
+        <w:rPr>
+          <w:rStyle w:val="Lienhypertexte"/>
+          <w:lang w:val="en-GB"/>
+        </w:rPr>
+        <w:t>https://arxiv.org/pdf/1908.11494.pdf</w:t>
+      </w:r>
+      <w:r>
+        <w:rPr>
+          <w:rStyle w:val="Lienhypertexte"/>
+          <w:lang w:val="en-GB"/>
+        </w:rPr>
+        <w:fldChar w:fldCharType="end"/>
+      </w:r>
+    </w:p>
+    <w:p>
+      <w:pPr>
+        <w:rPr>
+          <w:lang w:val="en-GB"/>
+        </w:rPr>
+      </w:pPr>
+      <w:r>
+        <w:rPr>
+          <w:lang w:val="en-GB"/>
+        </w:rPr>
+        <w:t>F. Parwej, 2013, "English Sentence Recognition using Artificial Neural Network through Mouse-based Gestures",</w:t>
+      </w:r>
+      <w:r>
+        <w:rPr>
+          <w:lang w:val="en-GB"/>
+        </w:rPr>
+        <w:t xml:space="preserve"> </w:t>
+      </w:r>
+      <w:r>
+        <w:fldChar w:fldCharType="begin"/>
+      </w:r>
+      <w:r>
+        <w:rPr>
+          <w:lang w:val="en-GB"/>
+          <w:rPrChange w:id="507" w:author="Johnny Nguyen" w:date="2020-02-18T07:48:00Z">
+            <w:rPr/>
+          </w:rPrChange>
+        </w:rPr>
+        <w:instrText xml:space="preserve"> HYPERLINK "https://arxiv.org/ftp/arxiv/papers/1301/1301.4659.pdf" </w:instrText>
+      </w:r>
+      <w:r>
+        <w:fldChar w:fldCharType="separate"/>
+      </w:r>
+      <w:r>
+        <w:rPr>
+          <w:rStyle w:val="Lienhypertexte"/>
+          <w:lang w:val="en-GB"/>
+        </w:rPr>
+        <w:t>https://arxiv.org/ftp/arxiv/papers/1301/1301.4659.pdf</w:t>
+      </w:r>
+      <w:r>
+        <w:rPr>
+          <w:rStyle w:val="Lienhypertexte"/>
+          <w:lang w:val="en-GB"/>
+        </w:rPr>
+        <w:fldChar w:fldCharType="end"/>
+      </w:r>
+      <w:r>
+        <w:rPr>
+          <w:lang w:val="en-GB"/>
+        </w:rPr>
+        <w:t xml:space="preserve"> </w:t>
+      </w:r>
+    </w:p>
+    <w:p>
+      <w:pPr>
+        <w:rPr>
+          <w:rStyle w:val="Lienhypertexte"/>
+          <w:lang w:val="en-GB"/>
+        </w:rPr>
+      </w:pPr>
+      <w:r>
+        <w:rPr>
+          <w:lang w:val="en-GB"/>
+        </w:rPr>
+        <w:t>Q. Debard, J. S. Dibangoye, S. Canu and C. Wolf4, 2019, "Learning 3D Navigation Protocols on Touch Interfaces</w:t>
+      </w:r>
+      <w:r>
+        <w:rPr>
+          <w:lang w:val="en-GB"/>
+        </w:rPr>
+        <w:t xml:space="preserve"> </w:t>
+      </w:r>
+      <w:r>
+        <w:rPr>
+          <w:lang w:val="en-GB"/>
+        </w:rPr>
+        <w:t>with Cooperative Multi-Agent Reinforcement Learning"</w:t>
+      </w:r>
+      <w:r>
+        <w:rPr>
+          <w:lang w:val="en-GB"/>
+        </w:rPr>
+        <w:t xml:space="preserve">, </w:t>
+      </w:r>
+      <w:r>
+        <w:fldChar w:fldCharType="begin"/>
+      </w:r>
+      <w:r>
+        <w:rPr>
+          <w:lang w:val="en-GB"/>
+          <w:rPrChange w:id="508" w:author="Johnny Nguyen" w:date="2020-02-18T07:48:00Z">
+            <w:rPr/>
+          </w:rPrChange>
+        </w:rPr>
+        <w:instrText xml:space="preserve"> HYPERLINK "https://arxiv.org/pdf/1904.07802.pdf" </w:instrText>
+      </w:r>
+      <w:r>
+        <w:fldChar w:fldCharType="separate"/>
+      </w:r>
+      <w:r>
+        <w:rPr>
+          <w:rStyle w:val="Lienhypertexte"/>
+          <w:lang w:val="en-GB"/>
+        </w:rPr>
+        <w:t>https://arxiv.org/pdf/1904.07802.pdf</w:t>
+      </w:r>
+      <w:r>
+        <w:rPr>
+          <w:rStyle w:val="Lienhypertexte"/>
+          <w:lang w:val="en-GB"/>
+        </w:rPr>
+        <w:fldChar w:fldCharType="end"/>
+      </w:r>
+    </w:p>
+    <w:p>
+      <w:pPr>
+        <w:rPr>
+          <w:lang w:val="en-GB"/>
+        </w:rPr>
+      </w:pPr>
+      <w:r>
+        <w:rPr>
+          <w:lang w:val="en-GB"/>
+        </w:rPr>
+        <w:t xml:space="preserve">P. Gulyaev, E. Elistratova, V. Konovalov, Y. Kuratov, L. Pugachef, M. Burtsev, 2020, </w:t>
+      </w:r>
+      <w:r>
+        <w:rPr>
+          <w:lang w:val="en-GB"/>
+        </w:rPr>
+        <w:t>“</w:t>
+      </w:r>
+      <w:r>
+        <w:rPr>
+          <w:lang w:val="en-GB"/>
+        </w:rPr>
+        <w:t xml:space="preserve"> Goal-Oriented Multi-Task BERT-Based Dialogue State Tracker</w:t>
+      </w:r>
+      <w:r>
+        <w:rPr>
+          <w:lang w:val="en-GB"/>
+        </w:rPr>
+        <w:t>”</w:t>
+      </w:r>
+      <w:r>
+        <w:rPr>
+          <w:lang w:val="en-GB"/>
+        </w:rPr>
+        <w:t xml:space="preserve">, </w:t>
+      </w:r>
+      <w:r>
+        <w:fldChar w:fldCharType="begin"/>
+      </w:r>
+      <w:r>
+        <w:rPr>
+          <w:lang w:val="en-GB"/>
+          <w:rPrChange w:id="509" w:author="Johnny Nguyen" w:date="2020-02-18T07:48:00Z">
+            <w:rPr/>
+          </w:rPrChange>
+        </w:rPr>
         <w:instrText xml:space="preserve"> HYPERLINK "https://arxiv.org/pdf/2002.02450.pdf" </w:instrText>
       </w:r>
       <w:r>
@@ -6249,7 +6290,7 @@
       <w:r>
         <w:rPr>
           <w:lang w:val="en-GB"/>
-          <w:rPrChange w:id="507" w:author="Johnny Nguyen" w:date="2020-02-18T07:48:00Z">
+          <w:rPrChange w:id="510" w:author="Johnny Nguyen" w:date="2020-02-18T07:48:00Z">
             <w:rPr/>
           </w:rPrChange>
         </w:rPr>

</xml_diff>

<commit_message>
#8 Second step to future work in report
</commit_message>
<xml_diff>
--- a/SAI_report.docx
+++ b/SAI_report.docx
@@ -5511,12 +5511,11 @@
           <w:t xml:space="preserve"> and can do command anytime we ask to it. It means that we should be prepare to managing multiple records at the same time.</w:t>
         </w:r>
       </w:ins>
-      <w:bookmarkStart w:id="501" w:name="_GoBack"/>
-      <w:bookmarkEnd w:id="501"/>
-    </w:p>
-    <w:p>
-      <w:pPr>
-        <w:rPr>
+    </w:p>
+    <w:p>
+      <w:pPr>
+        <w:rPr>
+          <w:ins w:id="501" w:author="Johnny Nguyen" w:date="2020-02-29T10:29:00Z"/>
           <w:lang w:val="en-GB"/>
         </w:rPr>
       </w:pPr>
@@ -5533,10 +5532,36 @@
           <w:lang w:val="en-GB"/>
         </w:rPr>
       </w:pPr>
-      <w:r>
-        <w:rPr>
-          <w:lang w:val="en-GB"/>
-        </w:rPr>
+      <w:ins w:id="502" w:author="Johnny Nguyen" w:date="2020-02-29T10:29:00Z">
+        <w:r>
+          <w:rPr>
+            <w:lang w:val="en-GB"/>
+          </w:rPr>
+          <w:t>To communicate with us SAI will need to generate an output</w:t>
+        </w:r>
+      </w:ins>
+      <w:ins w:id="503" w:author="Johnny Nguyen" w:date="2020-02-29T10:30:00Z">
+        <w:r>
+          <w:rPr>
+            <w:lang w:val="en-GB"/>
+          </w:rPr>
+          <w:t xml:space="preserve"> as a voice that human can easely understand.</w:t>
+        </w:r>
+      </w:ins>
+      <w:bookmarkStart w:id="504" w:name="_GoBack"/>
+      <w:bookmarkEnd w:id="504"/>
+    </w:p>
+    <w:p>
+      <w:pPr>
+        <w:rPr>
+          <w:lang w:val="en-GB"/>
+        </w:rPr>
+      </w:pPr>
+      <w:r>
+        <w:rPr>
+          <w:lang w:val="en-GB"/>
+        </w:rPr>
+        <w:lastRenderedPageBreak/>
         <w:t>Generate a voice to communicate with SAI</w:t>
       </w:r>
     </w:p>
@@ -5722,229 +5747,6 @@
           <w:lang w:val="en-GB"/>
         </w:rPr>
         <w:t xml:space="preserve"> </w:t>
-      </w:r>
-      <w:r>
-        <w:fldChar w:fldCharType="begin"/>
-      </w:r>
-      <w:r>
-        <w:rPr>
-          <w:lang w:val="en-GB"/>
-          <w:rPrChange w:id="502" w:author="Johnny Nguyen" w:date="2020-02-18T07:48:00Z">
-            <w:rPr/>
-          </w:rPrChange>
-        </w:rPr>
-        <w:instrText xml:space="preserve"> HYPERLINK "https://arxiv.org/abs/1707.00652" </w:instrText>
-      </w:r>
-      <w:r>
-        <w:fldChar w:fldCharType="separate"/>
-      </w:r>
-      <w:r>
-        <w:rPr>
-          <w:rStyle w:val="Lienhypertexte"/>
-          <w:lang w:val="en-GB"/>
-        </w:rPr>
-        <w:t>https://arxiv.org/abs/1707.00652</w:t>
-      </w:r>
-      <w:r>
-        <w:rPr>
-          <w:rStyle w:val="Lienhypertexte"/>
-          <w:lang w:val="en-GB"/>
-        </w:rPr>
-        <w:fldChar w:fldCharType="end"/>
-      </w:r>
-    </w:p>
-    <w:p>
-      <w:pPr>
-        <w:rPr>
-          <w:rStyle w:val="Lienhypertexte"/>
-          <w:lang w:val="en-GB"/>
-        </w:rPr>
-      </w:pPr>
-      <w:r>
-        <w:rPr>
-          <w:lang w:val="en-GB"/>
-        </w:rPr>
-        <w:t>A. Sarkar,</w:t>
-      </w:r>
-      <w:r>
-        <w:rPr>
-          <w:lang w:val="en-GB"/>
-        </w:rPr>
-        <w:t xml:space="preserve"> 2018, </w:t>
-      </w:r>
-      <w:r>
-        <w:rPr>
-          <w:lang w:val="en-GB"/>
-        </w:rPr>
-        <w:t xml:space="preserve"> </w:t>
-      </w:r>
-      <w:r>
-        <w:rPr>
-          <w:lang w:val="en-GB"/>
-        </w:rPr>
-        <w:t>“</w:t>
-      </w:r>
-      <w:r>
-        <w:rPr>
-          <w:lang w:val="en-GB"/>
-        </w:rPr>
-        <w:t>A Brandom-ian view of Reinf</w:t>
-      </w:r>
-      <w:r>
-        <w:rPr>
-          <w:lang w:val="en-GB"/>
-        </w:rPr>
-        <w:t>orcement Learning towards strong-AI</w:t>
-      </w:r>
-      <w:r>
-        <w:rPr>
-          <w:lang w:val="en-GB"/>
-        </w:rPr>
-        <w:t>”</w:t>
-      </w:r>
-      <w:r>
-        <w:rPr>
-          <w:lang w:val="en-GB"/>
-        </w:rPr>
-        <w:t>,</w:t>
-      </w:r>
-      <w:r>
-        <w:rPr>
-          <w:lang w:val="en-GB"/>
-        </w:rPr>
-        <w:t xml:space="preserve"> </w:t>
-      </w:r>
-      <w:r>
-        <w:fldChar w:fldCharType="begin"/>
-      </w:r>
-      <w:r>
-        <w:rPr>
-          <w:lang w:val="en-GB"/>
-          <w:rPrChange w:id="503" w:author="Johnny Nguyen" w:date="2020-02-18T07:48:00Z">
-            <w:rPr/>
-          </w:rPrChange>
-        </w:rPr>
-        <w:instrText xml:space="preserve"> HYPERLINK "https://arxiv.org/abs/1803.02912" </w:instrText>
-      </w:r>
-      <w:r>
-        <w:fldChar w:fldCharType="separate"/>
-      </w:r>
-      <w:r>
-        <w:rPr>
-          <w:rStyle w:val="Lienhypertexte"/>
-          <w:lang w:val="en-GB"/>
-        </w:rPr>
-        <w:t>https://arxiv.org/abs/1803.02912</w:t>
-      </w:r>
-      <w:r>
-        <w:rPr>
-          <w:rStyle w:val="Lienhypertexte"/>
-          <w:lang w:val="en-GB"/>
-        </w:rPr>
-        <w:fldChar w:fldCharType="end"/>
-      </w:r>
-    </w:p>
-    <w:p>
-      <w:pPr>
-        <w:rPr>
-          <w:lang w:val="en-GB"/>
-        </w:rPr>
-      </w:pPr>
-      <w:r>
-        <w:rPr>
-          <w:lang w:val="en-GB"/>
-        </w:rPr>
-        <w:t xml:space="preserve">A. Knight, 2019, </w:t>
-      </w:r>
-      <w:r>
-        <w:rPr>
-          <w:lang w:val="en-GB"/>
-        </w:rPr>
-        <w:t>“</w:t>
-      </w:r>
-      <w:r>
-        <w:rPr>
-          <w:lang w:val="en-GB"/>
-        </w:rPr>
-        <w:t>Refuting strong AI: Why consciousness cannot be algorithmic</w:t>
-      </w:r>
-      <w:r>
-        <w:rPr>
-          <w:lang w:val="en-GB"/>
-        </w:rPr>
-        <w:t>”</w:t>
-      </w:r>
-      <w:r>
-        <w:rPr>
-          <w:lang w:val="en-GB"/>
-        </w:rPr>
-        <w:t xml:space="preserve">, </w:t>
-      </w:r>
-      <w:r>
-        <w:fldChar w:fldCharType="begin"/>
-      </w:r>
-      <w:r>
-        <w:rPr>
-          <w:lang w:val="en-GB"/>
-          <w:rPrChange w:id="504" w:author="Johnny Nguyen" w:date="2020-02-18T07:48:00Z">
-            <w:rPr/>
-          </w:rPrChange>
-        </w:rPr>
-        <w:instrText xml:space="preserve"> HYPERLINK "https://arxiv.org/ftp/arxiv/papers/1906/1906.10177.pdf" </w:instrText>
-      </w:r>
-      <w:r>
-        <w:fldChar w:fldCharType="separate"/>
-      </w:r>
-      <w:r>
-        <w:rPr>
-          <w:rStyle w:val="Lienhypertexte"/>
-          <w:lang w:val="en-GB"/>
-        </w:rPr>
-        <w:t>https://arxiv.org/ftp/arxiv/papers/1906/1906.10177.pdf</w:t>
-      </w:r>
-      <w:r>
-        <w:rPr>
-          <w:rStyle w:val="Lienhypertexte"/>
-          <w:lang w:val="en-GB"/>
-        </w:rPr>
-        <w:fldChar w:fldCharType="end"/>
-      </w:r>
-    </w:p>
-    <w:p>
-      <w:pPr>
-        <w:rPr>
-          <w:lang w:val="en-GB"/>
-        </w:rPr>
-      </w:pPr>
-      <w:r>
-        <w:rPr>
-          <w:lang w:val="en-GB"/>
-        </w:rPr>
-        <w:t xml:space="preserve">B. Lubars, Chenhao Tan, 2019, </w:t>
-      </w:r>
-      <w:r>
-        <w:rPr>
-          <w:lang w:val="en-GB"/>
-        </w:rPr>
-        <w:t>“</w:t>
-      </w:r>
-      <w:r>
-        <w:rPr>
-          <w:lang w:val="en-GB"/>
-        </w:rPr>
-        <w:t>Ask what AI can do, but what  AI should do: towards a framework of task delegability</w:t>
-      </w:r>
-      <w:r>
-        <w:rPr>
-          <w:lang w:val="en-GB"/>
-        </w:rPr>
-        <w:t>”</w:t>
-      </w:r>
-      <w:r>
-        <w:rPr>
-          <w:lang w:val="en-GB"/>
-        </w:rPr>
-        <w:t xml:space="preserve">, </w:t>
       </w:r>
       <w:r>
         <w:fldChar w:fldCharType="begin"/>
@@ -5956,7 +5758,7 @@
             <w:rPr/>
           </w:rPrChange>
         </w:rPr>
-        <w:instrText xml:space="preserve"> HYPERLINK "https://arxiv.org/pdf/1902.03245v1.pdf" </w:instrText>
+        <w:instrText xml:space="preserve"> HYPERLINK "https://arxiv.org/abs/1707.00652" </w:instrText>
       </w:r>
       <w:r>
         <w:fldChar w:fldCharType="separate"/>
@@ -5966,7 +5768,7 @@
           <w:rStyle w:val="Lienhypertexte"/>
           <w:lang w:val="en-GB"/>
         </w:rPr>
-        <w:t>https://arxiv.org/pdf/1902.03245v1.pdf</w:t>
+        <w:t>https://arxiv.org/abs/1707.00652</w:t>
       </w:r>
       <w:r>
         <w:rPr>
@@ -5979,14 +5781,27 @@
     <w:p>
       <w:pPr>
         <w:rPr>
-          <w:lang w:val="en-GB"/>
-        </w:rPr>
-      </w:pPr>
-      <w:r>
-        <w:rPr>
-          <w:lang w:val="en-GB"/>
-        </w:rPr>
-        <w:t xml:space="preserve">J. Liu, X. Gu, D. Zhang, S. Liu, 2019, </w:t>
+          <w:rStyle w:val="Lienhypertexte"/>
+          <w:lang w:val="en-GB"/>
+        </w:rPr>
+      </w:pPr>
+      <w:r>
+        <w:rPr>
+          <w:lang w:val="en-GB"/>
+        </w:rPr>
+        <w:t>A. Sarkar,</w:t>
+      </w:r>
+      <w:r>
+        <w:rPr>
+          <w:lang w:val="en-GB"/>
+        </w:rPr>
+        <w:t xml:space="preserve"> 2018, </w:t>
+      </w:r>
+      <w:r>
+        <w:rPr>
+          <w:lang w:val="en-GB"/>
+        </w:rPr>
+        <w:t xml:space="preserve"> </w:t>
       </w:r>
       <w:r>
         <w:rPr>
@@ -5998,13 +5813,13 @@
         <w:rPr>
           <w:lang w:val="en-GB"/>
         </w:rPr>
-        <w:t>Hig</w:t>
-      </w:r>
-      <w:r>
-        <w:rPr>
-          <w:lang w:val="en-GB"/>
-        </w:rPr>
-        <w:t>h efficiency RL agent</w:t>
+        <w:t>A Brandom-ian view of Reinf</w:t>
+      </w:r>
+      <w:r>
+        <w:rPr>
+          <w:lang w:val="en-GB"/>
+        </w:rPr>
+        <w:t>orcement Learning towards strong-AI</w:t>
       </w:r>
       <w:r>
         <w:rPr>
@@ -6016,7 +5831,13 @@
         <w:rPr>
           <w:lang w:val="en-GB"/>
         </w:rPr>
-        <w:t xml:space="preserve">, </w:t>
+        <w:t>,</w:t>
+      </w:r>
+      <w:r>
+        <w:rPr>
+          <w:lang w:val="en-GB"/>
+        </w:rPr>
+        <w:t xml:space="preserve"> </w:t>
       </w:r>
       <w:r>
         <w:fldChar w:fldCharType="begin"/>
@@ -6028,7 +5849,7 @@
             <w:rPr/>
           </w:rPrChange>
         </w:rPr>
-        <w:instrText xml:space="preserve"> HYPERLINK "https://arxiv.org/pdf/1908.11494.pdf" </w:instrText>
+        <w:instrText xml:space="preserve"> HYPERLINK "https://arxiv.org/abs/1803.02912" </w:instrText>
       </w:r>
       <w:r>
         <w:fldChar w:fldCharType="separate"/>
@@ -6038,7 +5859,7 @@
           <w:rStyle w:val="Lienhypertexte"/>
           <w:lang w:val="en-GB"/>
         </w:rPr>
-        <w:t>https://arxiv.org/pdf/1908.11494.pdf</w:t>
+        <w:t>https://arxiv.org/abs/1803.02912</w:t>
       </w:r>
       <w:r>
         <w:rPr>
@@ -6058,13 +5879,31 @@
         <w:rPr>
           <w:lang w:val="en-GB"/>
         </w:rPr>
-        <w:t>F. Parwej, 2013, "English Sentence Recognition using Artificial Neural Network through Mouse-based Gestures",</w:t>
-      </w:r>
-      <w:r>
-        <w:rPr>
-          <w:lang w:val="en-GB"/>
-        </w:rPr>
-        <w:t xml:space="preserve"> </w:t>
+        <w:t xml:space="preserve">A. Knight, 2019, </w:t>
+      </w:r>
+      <w:r>
+        <w:rPr>
+          <w:lang w:val="en-GB"/>
+        </w:rPr>
+        <w:t>“</w:t>
+      </w:r>
+      <w:r>
+        <w:rPr>
+          <w:lang w:val="en-GB"/>
+        </w:rPr>
+        <w:t>Refuting strong AI: Why consciousness cannot be algorithmic</w:t>
+      </w:r>
+      <w:r>
+        <w:rPr>
+          <w:lang w:val="en-GB"/>
+        </w:rPr>
+        <w:t>”</w:t>
+      </w:r>
+      <w:r>
+        <w:rPr>
+          <w:lang w:val="en-GB"/>
+        </w:rPr>
+        <w:t xml:space="preserve">, </w:t>
       </w:r>
       <w:r>
         <w:fldChar w:fldCharType="begin"/>
@@ -6076,7 +5915,7 @@
             <w:rPr/>
           </w:rPrChange>
         </w:rPr>
-        <w:instrText xml:space="preserve"> HYPERLINK "https://arxiv.org/ftp/arxiv/papers/1301/1301.4659.pdf" </w:instrText>
+        <w:instrText xml:space="preserve"> HYPERLINK "https://arxiv.org/ftp/arxiv/papers/1906/1906.10177.pdf" </w:instrText>
       </w:r>
       <w:r>
         <w:fldChar w:fldCharType="separate"/>
@@ -6086,7 +5925,7 @@
           <w:rStyle w:val="Lienhypertexte"/>
           <w:lang w:val="en-GB"/>
         </w:rPr>
-        <w:t>https://arxiv.org/ftp/arxiv/papers/1301/1301.4659.pdf</w:t>
+        <w:t>https://arxiv.org/ftp/arxiv/papers/1906/1906.10177.pdf</w:t>
       </w:r>
       <w:r>
         <w:rPr>
@@ -6095,37 +5934,36 @@
         </w:rPr>
         <w:fldChar w:fldCharType="end"/>
       </w:r>
-      <w:r>
-        <w:rPr>
-          <w:lang w:val="en-GB"/>
-        </w:rPr>
-        <w:t xml:space="preserve"> </w:t>
-      </w:r>
-    </w:p>
-    <w:p>
-      <w:pPr>
-        <w:rPr>
-          <w:rStyle w:val="Lienhypertexte"/>
-          <w:lang w:val="en-GB"/>
-        </w:rPr>
-      </w:pPr>
-      <w:r>
-        <w:rPr>
-          <w:lang w:val="en-GB"/>
-        </w:rPr>
-        <w:t>Q. Debard, J. S. Dibangoye, S. Canu and C. Wolf4, 2019, "Learning 3D Navigation Protocols on Touch Interfaces</w:t>
-      </w:r>
-      <w:r>
-        <w:rPr>
-          <w:lang w:val="en-GB"/>
-        </w:rPr>
-        <w:t xml:space="preserve"> </w:t>
-      </w:r>
-      <w:r>
-        <w:rPr>
-          <w:lang w:val="en-GB"/>
-        </w:rPr>
-        <w:t>with Cooperative Multi-Agent Reinforcement Learning"</w:t>
+    </w:p>
+    <w:p>
+      <w:pPr>
+        <w:rPr>
+          <w:lang w:val="en-GB"/>
+        </w:rPr>
+      </w:pPr>
+      <w:r>
+        <w:rPr>
+          <w:lang w:val="en-GB"/>
+        </w:rPr>
+        <w:t xml:space="preserve">B. Lubars, Chenhao Tan, 2019, </w:t>
+      </w:r>
+      <w:r>
+        <w:rPr>
+          <w:lang w:val="en-GB"/>
+        </w:rPr>
+        <w:t>“</w:t>
+      </w:r>
+      <w:r>
+        <w:rPr>
+          <w:lang w:val="en-GB"/>
+        </w:rPr>
+        <w:t>Ask what AI can do, but what  AI should do: towards a framework of task delegability</w:t>
+      </w:r>
+      <w:r>
+        <w:rPr>
+          <w:lang w:val="en-GB"/>
+        </w:rPr>
+        <w:t>”</w:t>
       </w:r>
       <w:r>
         <w:rPr>
@@ -6143,7 +5981,7 @@
             <w:rPr/>
           </w:rPrChange>
         </w:rPr>
-        <w:instrText xml:space="preserve"> HYPERLINK "https://arxiv.org/pdf/1904.07802.pdf" </w:instrText>
+        <w:instrText xml:space="preserve"> HYPERLINK "https://arxiv.org/pdf/1902.03245v1.pdf" </w:instrText>
       </w:r>
       <w:r>
         <w:fldChar w:fldCharType="separate"/>
@@ -6153,7 +5991,7 @@
           <w:rStyle w:val="Lienhypertexte"/>
           <w:lang w:val="en-GB"/>
         </w:rPr>
-        <w:t>https://arxiv.org/pdf/1904.07802.pdf</w:t>
+        <w:t>https://arxiv.org/pdf/1902.03245v1.pdf</w:t>
       </w:r>
       <w:r>
         <w:rPr>
@@ -6173,7 +6011,7 @@
         <w:rPr>
           <w:lang w:val="en-GB"/>
         </w:rPr>
-        <w:t xml:space="preserve">P. Gulyaev, E. Elistratova, V. Konovalov, Y. Kuratov, L. Pugachef, M. Burtsev, 2020, </w:t>
+        <w:t xml:space="preserve">J. Liu, X. Gu, D. Zhang, S. Liu, 2019, </w:t>
       </w:r>
       <w:r>
         <w:rPr>
@@ -6185,7 +6023,13 @@
         <w:rPr>
           <w:lang w:val="en-GB"/>
         </w:rPr>
-        <w:t xml:space="preserve"> Goal-Oriented Multi-Task BERT-Based Dialogue State Tracker</w:t>
+        <w:t>Hig</w:t>
+      </w:r>
+      <w:r>
+        <w:rPr>
+          <w:lang w:val="en-GB"/>
+        </w:rPr>
+        <w:t>h efficiency RL agent</w:t>
       </w:r>
       <w:r>
         <w:rPr>
@@ -6209,6 +6053,187 @@
             <w:rPr/>
           </w:rPrChange>
         </w:rPr>
+        <w:instrText xml:space="preserve"> HYPERLINK "https://arxiv.org/pdf/1908.11494.pdf" </w:instrText>
+      </w:r>
+      <w:r>
+        <w:fldChar w:fldCharType="separate"/>
+      </w:r>
+      <w:r>
+        <w:rPr>
+          <w:rStyle w:val="Lienhypertexte"/>
+          <w:lang w:val="en-GB"/>
+        </w:rPr>
+        <w:t>https://arxiv.org/pdf/1908.11494.pdf</w:t>
+      </w:r>
+      <w:r>
+        <w:rPr>
+          <w:rStyle w:val="Lienhypertexte"/>
+          <w:lang w:val="en-GB"/>
+        </w:rPr>
+        <w:fldChar w:fldCharType="end"/>
+      </w:r>
+    </w:p>
+    <w:p>
+      <w:pPr>
+        <w:rPr>
+          <w:lang w:val="en-GB"/>
+        </w:rPr>
+      </w:pPr>
+      <w:r>
+        <w:rPr>
+          <w:lang w:val="en-GB"/>
+        </w:rPr>
+        <w:t>F. Parwej, 2013, "English Sentence Recognition using Artificial Neural Network through Mouse-based Gestures",</w:t>
+      </w:r>
+      <w:r>
+        <w:rPr>
+          <w:lang w:val="en-GB"/>
+        </w:rPr>
+        <w:t xml:space="preserve"> </w:t>
+      </w:r>
+      <w:r>
+        <w:fldChar w:fldCharType="begin"/>
+      </w:r>
+      <w:r>
+        <w:rPr>
+          <w:lang w:val="en-GB"/>
+          <w:rPrChange w:id="510" w:author="Johnny Nguyen" w:date="2020-02-18T07:48:00Z">
+            <w:rPr/>
+          </w:rPrChange>
+        </w:rPr>
+        <w:instrText xml:space="preserve"> HYPERLINK "https://arxiv.org/ftp/arxiv/papers/1301/1301.4659.pdf" </w:instrText>
+      </w:r>
+      <w:r>
+        <w:fldChar w:fldCharType="separate"/>
+      </w:r>
+      <w:r>
+        <w:rPr>
+          <w:rStyle w:val="Lienhypertexte"/>
+          <w:lang w:val="en-GB"/>
+        </w:rPr>
+        <w:t>https://arxiv.org/ftp/arxiv/papers/1301/1301.4659.pdf</w:t>
+      </w:r>
+      <w:r>
+        <w:rPr>
+          <w:rStyle w:val="Lienhypertexte"/>
+          <w:lang w:val="en-GB"/>
+        </w:rPr>
+        <w:fldChar w:fldCharType="end"/>
+      </w:r>
+      <w:r>
+        <w:rPr>
+          <w:lang w:val="en-GB"/>
+        </w:rPr>
+        <w:t xml:space="preserve"> </w:t>
+      </w:r>
+    </w:p>
+    <w:p>
+      <w:pPr>
+        <w:rPr>
+          <w:rStyle w:val="Lienhypertexte"/>
+          <w:lang w:val="en-GB"/>
+        </w:rPr>
+      </w:pPr>
+      <w:r>
+        <w:rPr>
+          <w:lang w:val="en-GB"/>
+        </w:rPr>
+        <w:t>Q. Debard, J. S. Dibangoye, S. Canu and C. Wolf4, 2019, "Learning 3D Navigation Protocols on Touch Interfaces</w:t>
+      </w:r>
+      <w:r>
+        <w:rPr>
+          <w:lang w:val="en-GB"/>
+        </w:rPr>
+        <w:t xml:space="preserve"> </w:t>
+      </w:r>
+      <w:r>
+        <w:rPr>
+          <w:lang w:val="en-GB"/>
+        </w:rPr>
+        <w:t>with Cooperative Multi-Agent Reinforcement Learning"</w:t>
+      </w:r>
+      <w:r>
+        <w:rPr>
+          <w:lang w:val="en-GB"/>
+        </w:rPr>
+        <w:t xml:space="preserve">, </w:t>
+      </w:r>
+      <w:r>
+        <w:fldChar w:fldCharType="begin"/>
+      </w:r>
+      <w:r>
+        <w:rPr>
+          <w:lang w:val="en-GB"/>
+          <w:rPrChange w:id="511" w:author="Johnny Nguyen" w:date="2020-02-18T07:48:00Z">
+            <w:rPr/>
+          </w:rPrChange>
+        </w:rPr>
+        <w:instrText xml:space="preserve"> HYPERLINK "https://arxiv.org/pdf/1904.07802.pdf" </w:instrText>
+      </w:r>
+      <w:r>
+        <w:fldChar w:fldCharType="separate"/>
+      </w:r>
+      <w:r>
+        <w:rPr>
+          <w:rStyle w:val="Lienhypertexte"/>
+          <w:lang w:val="en-GB"/>
+        </w:rPr>
+        <w:t>https://arxiv.org/pdf/1904.07802.pdf</w:t>
+      </w:r>
+      <w:r>
+        <w:rPr>
+          <w:rStyle w:val="Lienhypertexte"/>
+          <w:lang w:val="en-GB"/>
+        </w:rPr>
+        <w:fldChar w:fldCharType="end"/>
+      </w:r>
+    </w:p>
+    <w:p>
+      <w:pPr>
+        <w:rPr>
+          <w:lang w:val="en-GB"/>
+        </w:rPr>
+      </w:pPr>
+      <w:r>
+        <w:rPr>
+          <w:lang w:val="en-GB"/>
+        </w:rPr>
+        <w:t xml:space="preserve">P. Gulyaev, E. Elistratova, V. Konovalov, Y. Kuratov, L. Pugachef, M. Burtsev, 2020, </w:t>
+      </w:r>
+      <w:r>
+        <w:rPr>
+          <w:lang w:val="en-GB"/>
+        </w:rPr>
+        <w:t>“</w:t>
+      </w:r>
+      <w:r>
+        <w:rPr>
+          <w:lang w:val="en-GB"/>
+        </w:rPr>
+        <w:t xml:space="preserve"> Goal-Oriented Multi-Task BERT-Based Dialogue State Tracker</w:t>
+      </w:r>
+      <w:r>
+        <w:rPr>
+          <w:lang w:val="en-GB"/>
+        </w:rPr>
+        <w:t>”</w:t>
+      </w:r>
+      <w:r>
+        <w:rPr>
+          <w:lang w:val="en-GB"/>
+        </w:rPr>
+        <w:t xml:space="preserve">, </w:t>
+      </w:r>
+      <w:r>
+        <w:fldChar w:fldCharType="begin"/>
+      </w:r>
+      <w:r>
+        <w:rPr>
+          <w:lang w:val="en-GB"/>
+          <w:rPrChange w:id="512" w:author="Johnny Nguyen" w:date="2020-02-18T07:48:00Z">
+            <w:rPr/>
+          </w:rPrChange>
+        </w:rPr>
         <w:instrText xml:space="preserve"> HYPERLINK "https://arxiv.org/pdf/2002.02450.pdf" </w:instrText>
       </w:r>
       <w:r>
@@ -6290,7 +6315,7 @@
       <w:r>
         <w:rPr>
           <w:lang w:val="en-GB"/>
-          <w:rPrChange w:id="510" w:author="Johnny Nguyen" w:date="2020-02-18T07:48:00Z">
+          <w:rPrChange w:id="513" w:author="Johnny Nguyen" w:date="2020-02-18T07:48:00Z">
             <w:rPr/>
           </w:rPrChange>
         </w:rPr>

</xml_diff>

<commit_message>
#8 Third step to future work in report
</commit_message>
<xml_diff>
--- a/SAI_report.docx
+++ b/SAI_report.docx
@@ -5473,7 +5473,7 @@
     <w:p>
       <w:pPr>
         <w:rPr>
-          <w:ins w:id="498" w:author="Johnny Nguyen" w:date="2020-02-28T13:13:00Z"/>
+          <w:ins w:id="498" w:author="Johnny Nguyen" w:date="2020-02-29T10:29:00Z"/>
           <w:lang w:val="en-GB"/>
         </w:rPr>
       </w:pPr>
@@ -5511,28 +5511,23 @@
           <w:t xml:space="preserve"> and can do command anytime we ask to it. It means that we should be prepare to managing multiple records at the same time.</w:t>
         </w:r>
       </w:ins>
-    </w:p>
-    <w:p>
-      <w:pPr>
-        <w:rPr>
-          <w:ins w:id="501" w:author="Johnny Nguyen" w:date="2020-02-29T10:29:00Z"/>
-          <w:lang w:val="en-GB"/>
-        </w:rPr>
-      </w:pPr>
-      <w:r>
-        <w:rPr>
-          <w:lang w:val="en-GB"/>
-        </w:rPr>
-        <w:t>Try to launch the SAI everytime the computer is up</w:t>
-      </w:r>
-    </w:p>
-    <w:p>
-      <w:pPr>
-        <w:rPr>
-          <w:lang w:val="en-GB"/>
-        </w:rPr>
-      </w:pPr>
-      <w:ins w:id="502" w:author="Johnny Nguyen" w:date="2020-02-29T10:29:00Z">
+      <w:del w:id="501" w:author="Johnny Nguyen" w:date="2020-02-29T10:35:00Z">
+        <w:r>
+          <w:rPr>
+            <w:lang w:val="en-GB"/>
+          </w:rPr>
+          <w:delText>Try to launch the SAI everytime the computer is up</w:delText>
+        </w:r>
+      </w:del>
+    </w:p>
+    <w:p>
+      <w:pPr>
+        <w:rPr>
+          <w:del w:id="502" w:author="Johnny Nguyen" w:date="2020-02-29T10:35:00Z"/>
+          <w:lang w:val="en-GB"/>
+        </w:rPr>
+      </w:pPr>
+      <w:ins w:id="503" w:author="Johnny Nguyen" w:date="2020-02-29T10:29:00Z">
         <w:r>
           <w:rPr>
             <w:lang w:val="en-GB"/>
@@ -5540,7 +5535,7 @@
           <w:t>To communicate with us SAI will need to generate an output</w:t>
         </w:r>
       </w:ins>
-      <w:ins w:id="503" w:author="Johnny Nguyen" w:date="2020-02-29T10:30:00Z">
+      <w:ins w:id="504" w:author="Johnny Nguyen" w:date="2020-02-29T10:30:00Z">
         <w:r>
           <w:rPr>
             <w:lang w:val="en-GB"/>
@@ -5548,22 +5543,114 @@
           <w:t xml:space="preserve"> as a voice that human can easely understand.</w:t>
         </w:r>
       </w:ins>
-      <w:bookmarkStart w:id="504" w:name="_GoBack"/>
-      <w:bookmarkEnd w:id="504"/>
-    </w:p>
-    <w:p>
-      <w:pPr>
-        <w:rPr>
-          <w:lang w:val="en-GB"/>
-        </w:rPr>
-      </w:pPr>
-      <w:r>
-        <w:rPr>
-          <w:lang w:val="en-GB"/>
-        </w:rPr>
-        <w:lastRenderedPageBreak/>
-        <w:t>Generate a voice to communicate with SAI</w:t>
-      </w:r>
+    </w:p>
+    <w:p>
+      <w:pPr>
+        <w:rPr>
+          <w:ins w:id="505" w:author="Johnny Nguyen" w:date="2020-02-29T10:35:00Z"/>
+          <w:lang w:val="en-GB"/>
+        </w:rPr>
+        <w:pPrChange w:id="506" w:author="Johnny Nguyen" w:date="2020-02-29T10:35:00Z">
+          <w:pPr/>
+        </w:pPrChange>
+      </w:pPr>
+      <w:del w:id="507" w:author="Johnny Nguyen" w:date="2020-02-29T10:35:00Z">
+        <w:r>
+          <w:rPr>
+            <w:lang w:val="en-GB"/>
+          </w:rPr>
+          <w:delText>Generate a voice to communicate with SAI</w:delText>
+        </w:r>
+      </w:del>
+    </w:p>
+    <w:p>
+      <w:pPr>
+        <w:rPr>
+          <w:lang w:val="en-GB"/>
+        </w:rPr>
+      </w:pPr>
+    </w:p>
+    <w:p>
+      <w:pPr>
+        <w:rPr>
+          <w:ins w:id="508" w:author="Johnny Nguyen" w:date="2020-02-29T10:36:00Z"/>
+          <w:lang w:val="en-GB"/>
+        </w:rPr>
+      </w:pPr>
+      <w:ins w:id="509" w:author="Johnny Nguyen" w:date="2020-02-29T10:39:00Z">
+        <w:r>
+          <w:rPr>
+            <w:lang w:val="en-GB"/>
+          </w:rPr>
+          <w:t xml:space="preserve">Moreother, </w:t>
+        </w:r>
+      </w:ins>
+      <w:ins w:id="510" w:author="Johnny Nguyen" w:date="2020-02-29T10:48:00Z">
+        <w:r>
+          <w:rPr>
+            <w:lang w:val="en-GB"/>
+          </w:rPr>
+          <w:t>the</w:t>
+        </w:r>
+      </w:ins>
+      <w:ins w:id="511" w:author="Johnny Nguyen" w:date="2020-02-29T10:39:00Z">
+        <w:r>
+          <w:rPr>
+            <w:lang w:val="en-GB"/>
+          </w:rPr>
+          <w:t xml:space="preserve"> algorithm will create a profile for each sounds it will listen. </w:t>
+        </w:r>
+      </w:ins>
+      <w:ins w:id="512" w:author="Johnny Nguyen" w:date="2020-02-29T10:40:00Z">
+        <w:r>
+          <w:rPr>
+            <w:lang w:val="en-GB"/>
+          </w:rPr>
+          <w:t xml:space="preserve">Actually, our </w:t>
+        </w:r>
+      </w:ins>
+      <w:ins w:id="513" w:author="Johnny Nguyen" w:date="2020-02-29T10:42:00Z">
+        <w:r>
+          <w:rPr>
+            <w:lang w:val="en-GB"/>
+          </w:rPr>
+          <w:t>algorithm can only understand the person that use dynamic reinforcement learning</w:t>
+        </w:r>
+      </w:ins>
+      <w:ins w:id="514" w:author="Johnny Nguyen" w:date="2020-02-29T10:48:00Z">
+        <w:r>
+          <w:rPr>
+            <w:lang w:val="en-GB"/>
+          </w:rPr>
+          <w:t xml:space="preserve">. This time, it will understand each person and classify them on his </w:t>
+        </w:r>
+        <w:r>
+          <w:rPr>
+            <w:lang w:val="en-GB"/>
+          </w:rPr>
+          <w:t>“</w:t>
+        </w:r>
+        <w:r>
+          <w:rPr>
+            <w:lang w:val="en-GB"/>
+          </w:rPr>
+          <w:t>mind</w:t>
+        </w:r>
+        <w:r>
+          <w:rPr>
+            <w:lang w:val="en-GB"/>
+          </w:rPr>
+          <w:t>”</w:t>
+        </w:r>
+        <w:r>
+          <w:rPr>
+            <w:lang w:val="en-GB"/>
+          </w:rPr>
+          <w:t>.</w:t>
+        </w:r>
+      </w:ins>
+      <w:bookmarkStart w:id="515" w:name="_GoBack"/>
+      <w:bookmarkEnd w:id="515"/>
     </w:p>
     <w:p>
       <w:pPr>
@@ -5754,7 +5841,7 @@
       <w:r>
         <w:rPr>
           <w:lang w:val="en-GB"/>
-          <w:rPrChange w:id="505" w:author="Johnny Nguyen" w:date="2020-02-18T07:48:00Z">
+          <w:rPrChange w:id="516" w:author="Johnny Nguyen" w:date="2020-02-18T07:48:00Z">
             <w:rPr/>
           </w:rPrChange>
         </w:rPr>
@@ -5845,7 +5932,7 @@
       <w:r>
         <w:rPr>
           <w:lang w:val="en-GB"/>
-          <w:rPrChange w:id="506" w:author="Johnny Nguyen" w:date="2020-02-18T07:48:00Z">
+          <w:rPrChange w:id="517" w:author="Johnny Nguyen" w:date="2020-02-18T07:48:00Z">
             <w:rPr/>
           </w:rPrChange>
         </w:rPr>
@@ -5911,7 +5998,7 @@
       <w:r>
         <w:rPr>
           <w:lang w:val="en-GB"/>
-          <w:rPrChange w:id="507" w:author="Johnny Nguyen" w:date="2020-02-18T07:48:00Z">
+          <w:rPrChange w:id="518" w:author="Johnny Nguyen" w:date="2020-02-18T07:48:00Z">
             <w:rPr/>
           </w:rPrChange>
         </w:rPr>
@@ -5977,7 +6064,7 @@
       <w:r>
         <w:rPr>
           <w:lang w:val="en-GB"/>
-          <w:rPrChange w:id="508" w:author="Johnny Nguyen" w:date="2020-02-18T07:48:00Z">
+          <w:rPrChange w:id="519" w:author="Johnny Nguyen" w:date="2020-02-18T07:48:00Z">
             <w:rPr/>
           </w:rPrChange>
         </w:rPr>
@@ -6049,7 +6136,7 @@
       <w:r>
         <w:rPr>
           <w:lang w:val="en-GB"/>
-          <w:rPrChange w:id="509" w:author="Johnny Nguyen" w:date="2020-02-18T07:48:00Z">
+          <w:rPrChange w:id="520" w:author="Johnny Nguyen" w:date="2020-02-18T07:48:00Z">
             <w:rPr/>
           </w:rPrChange>
         </w:rPr>
@@ -6097,7 +6184,7 @@
       <w:r>
         <w:rPr>
           <w:lang w:val="en-GB"/>
-          <w:rPrChange w:id="510" w:author="Johnny Nguyen" w:date="2020-02-18T07:48:00Z">
+          <w:rPrChange w:id="521" w:author="Johnny Nguyen" w:date="2020-02-18T07:48:00Z">
             <w:rPr/>
           </w:rPrChange>
         </w:rPr>
@@ -6164,7 +6251,7 @@
       <w:r>
         <w:rPr>
           <w:lang w:val="en-GB"/>
-          <w:rPrChange w:id="511" w:author="Johnny Nguyen" w:date="2020-02-18T07:48:00Z">
+          <w:rPrChange w:id="522" w:author="Johnny Nguyen" w:date="2020-02-18T07:48:00Z">
             <w:rPr/>
           </w:rPrChange>
         </w:rPr>
@@ -6230,7 +6317,7 @@
       <w:r>
         <w:rPr>
           <w:lang w:val="en-GB"/>
-          <w:rPrChange w:id="512" w:author="Johnny Nguyen" w:date="2020-02-18T07:48:00Z">
+          <w:rPrChange w:id="523" w:author="Johnny Nguyen" w:date="2020-02-18T07:48:00Z">
             <w:rPr/>
           </w:rPrChange>
         </w:rPr>
@@ -6315,7 +6402,7 @@
       <w:r>
         <w:rPr>
           <w:lang w:val="en-GB"/>
-          <w:rPrChange w:id="513" w:author="Johnny Nguyen" w:date="2020-02-18T07:48:00Z">
+          <w:rPrChange w:id="524" w:author="Johnny Nguyen" w:date="2020-02-18T07:48:00Z">
             <w:rPr/>
           </w:rPrChange>
         </w:rPr>

</xml_diff>

<commit_message>
#8 Second step to methods in report
</commit_message>
<xml_diff>
--- a/SAI_report.docx
+++ b/SAI_report.docx
@@ -4728,7 +4728,7 @@
     <w:p>
       <w:pPr>
         <w:rPr>
-          <w:ins w:id="441" w:author="Johnny Nguyen" w:date="2020-02-23T21:11:00Z"/>
+          <w:ins w:id="441" w:author="Johnny Nguyen" w:date="2020-02-29T10:54:00Z"/>
           <w:lang w:val="en-GB"/>
         </w:rPr>
       </w:pPr>
@@ -4803,9 +4803,51 @@
           <w:rPr>
             <w:lang w:val="en-GB"/>
           </w:rPr>
-          <w:t xml:space="preserve"> and we need to asociate the action to a sentence.</w:t>
-        </w:r>
-      </w:ins>
+          <w:t xml:space="preserve"> and we need to as</w:t>
+        </w:r>
+      </w:ins>
+      <w:ins w:id="449" w:author="Johnny Nguyen" w:date="2020-02-29T10:52:00Z">
+        <w:r>
+          <w:rPr>
+            <w:lang w:val="en-GB"/>
+          </w:rPr>
+          <w:t>s</w:t>
+        </w:r>
+      </w:ins>
+      <w:ins w:id="450" w:author="Johnny Nguyen" w:date="2020-02-23T21:16:00Z">
+        <w:r>
+          <w:rPr>
+            <w:lang w:val="en-GB"/>
+          </w:rPr>
+          <w:t>ociate the action to a sentence.</w:t>
+        </w:r>
+      </w:ins>
+    </w:p>
+    <w:p>
+      <w:pPr>
+        <w:rPr>
+          <w:ins w:id="451" w:author="Johnny Nguyen" w:date="2020-02-23T21:11:00Z"/>
+          <w:lang w:val="en-GB"/>
+        </w:rPr>
+      </w:pPr>
+      <w:ins w:id="452" w:author="Johnny Nguyen" w:date="2020-02-29T10:54:00Z">
+        <w:r>
+          <w:rPr>
+            <w:lang w:val="en-GB"/>
+          </w:rPr>
+          <w:t>The benefit of its approach is that our algorithm will dynamically learn things and save data in a</w:t>
+        </w:r>
+      </w:ins>
+      <w:ins w:id="453" w:author="Johnny Nguyen" w:date="2020-02-29T10:55:00Z">
+        <w:r>
+          <w:rPr>
+            <w:lang w:val="en-GB"/>
+          </w:rPr>
+          <w:t xml:space="preserve"> connected database.</w:t>
+        </w:r>
+      </w:ins>
+      <w:bookmarkStart w:id="454" w:name="_GoBack"/>
+      <w:bookmarkEnd w:id="454"/>
     </w:p>
     <w:p>
       <w:pPr>
@@ -4856,11 +4898,11 @@
     <w:p>
       <w:pPr>
         <w:rPr>
-          <w:ins w:id="449" w:author="Johnny Nguyen" w:date="2020-02-24T20:35:00Z"/>
-          <w:lang w:val="en-GB"/>
-        </w:rPr>
-      </w:pPr>
-      <w:ins w:id="450" w:author="Johnny Nguyen" w:date="2020-02-24T20:35:00Z">
+          <w:ins w:id="455" w:author="Johnny Nguyen" w:date="2020-02-24T20:35:00Z"/>
+          <w:lang w:val="en-GB"/>
+        </w:rPr>
+      </w:pPr>
+      <w:ins w:id="456" w:author="Johnny Nguyen" w:date="2020-02-24T20:35:00Z">
         <w:r>
           <w:rPr>
             <w:lang w:val="en-GB"/>
@@ -4868,7 +4910,7 @@
           <w:t>For the first comparaison, we will try some basics command we can tell to cortana, then we will try them on SAI.</w:t>
         </w:r>
       </w:ins>
-      <w:ins w:id="451" w:author="Johnny Nguyen" w:date="2020-02-24T20:53:00Z">
+      <w:ins w:id="457" w:author="Johnny Nguyen" w:date="2020-02-24T20:53:00Z">
         <w:r>
           <w:rPr>
             <w:lang w:val="en-GB"/>
@@ -4888,7 +4930,7 @@
           <w:t>move on the left</w:t>
         </w:r>
       </w:ins>
-      <w:ins w:id="452" w:author="Johnny Nguyen" w:date="2020-02-24T20:54:00Z">
+      <w:ins w:id="458" w:author="Johnny Nguyen" w:date="2020-02-24T20:54:00Z">
         <w:r>
           <w:rPr>
             <w:lang w:val="en-GB"/>
@@ -4912,11 +4954,11 @@
     <w:p>
       <w:pPr>
         <w:rPr>
-          <w:del w:id="453" w:author="Johnny Nguyen" w:date="2020-02-24T20:56:00Z"/>
-          <w:lang w:val="en-GB"/>
-        </w:rPr>
-      </w:pPr>
-      <w:del w:id="454" w:author="Johnny Nguyen" w:date="2020-02-24T20:56:00Z">
+          <w:del w:id="459" w:author="Johnny Nguyen" w:date="2020-02-24T20:56:00Z"/>
+          <w:lang w:val="en-GB"/>
+        </w:rPr>
+      </w:pPr>
+      <w:del w:id="460" w:author="Johnny Nguyen" w:date="2020-02-24T20:56:00Z">
         <w:r>
           <w:rPr>
             <w:lang w:val="en-GB"/>
@@ -4940,11 +4982,11 @@
     <w:p>
       <w:pPr>
         <w:rPr>
-          <w:ins w:id="455" w:author="Johnny Nguyen" w:date="2020-02-25T14:09:00Z"/>
-          <w:lang w:val="en-GB"/>
-        </w:rPr>
-      </w:pPr>
-      <w:ins w:id="456" w:author="Johnny Nguyen" w:date="2020-02-24T20:56:00Z">
+          <w:ins w:id="461" w:author="Johnny Nguyen" w:date="2020-02-25T14:09:00Z"/>
+          <w:lang w:val="en-GB"/>
+        </w:rPr>
+      </w:pPr>
+      <w:ins w:id="462" w:author="Johnny Nguyen" w:date="2020-02-24T20:56:00Z">
         <w:r>
           <w:rPr>
             <w:lang w:val="en-GB"/>
@@ -4952,7 +4994,7 @@
           <w:t>To compare the power used by the two method we need to find a library to test that on Python.</w:t>
         </w:r>
       </w:ins>
-      <w:ins w:id="457" w:author="Johnny Nguyen" w:date="2020-02-25T14:02:00Z">
+      <w:ins w:id="463" w:author="Johnny Nguyen" w:date="2020-02-25T14:02:00Z">
         <w:r>
           <w:rPr>
             <w:lang w:val="en-GB"/>
@@ -4964,11 +5006,11 @@
     <w:p>
       <w:pPr>
         <w:rPr>
-          <w:ins w:id="458" w:author="Johnny Nguyen" w:date="2020-02-25T14:09:00Z"/>
-          <w:lang w:val="en-GB"/>
-        </w:rPr>
-      </w:pPr>
-      <w:ins w:id="459" w:author="Johnny Nguyen" w:date="2020-02-25T14:02:00Z">
+          <w:ins w:id="464" w:author="Johnny Nguyen" w:date="2020-02-25T14:09:00Z"/>
+          <w:lang w:val="en-GB"/>
+        </w:rPr>
+      </w:pPr>
+      <w:ins w:id="465" w:author="Johnny Nguyen" w:date="2020-02-25T14:02:00Z">
         <w:r>
           <w:rPr>
             <w:lang w:val="en-GB"/>
@@ -4976,7 +5018,7 @@
           <w:t xml:space="preserve">As we can see here, there was some difference about the power consumption. I can add that we need another variable to measure </w:t>
         </w:r>
       </w:ins>
-      <w:ins w:id="460" w:author="Johnny Nguyen" w:date="2020-02-25T14:03:00Z">
+      <w:ins w:id="466" w:author="Johnny Nguyen" w:date="2020-02-25T14:03:00Z">
         <w:r>
           <w:rPr>
             <w:lang w:val="en-GB"/>
@@ -4988,28 +5030,27 @@
     <w:p>
       <w:pPr>
         <w:rPr>
-          <w:ins w:id="461" w:author="Johnny Nguyen" w:date="2020-02-25T14:09:00Z"/>
-          <w:lang w:val="en-GB"/>
-        </w:rPr>
-      </w:pPr>
-    </w:p>
-    <w:p>
-      <w:pPr>
-        <w:rPr>
-          <w:ins w:id="462" w:author="Johnny Nguyen" w:date="2020-02-25T14:37:00Z"/>
-          <w:lang w:val="en-GB"/>
-        </w:rPr>
-      </w:pPr>
-      <w:ins w:id="463" w:author="Johnny Nguyen" w:date="2020-02-25T14:09:00Z">
-        <w:r>
-          <w:rPr>
-            <w:lang w:val="en-GB"/>
-          </w:rPr>
-          <w:lastRenderedPageBreak/>
+          <w:ins w:id="467" w:author="Johnny Nguyen" w:date="2020-02-25T14:09:00Z"/>
+          <w:lang w:val="en-GB"/>
+        </w:rPr>
+      </w:pPr>
+    </w:p>
+    <w:p>
+      <w:pPr>
+        <w:rPr>
+          <w:ins w:id="468" w:author="Johnny Nguyen" w:date="2020-02-25T14:37:00Z"/>
+          <w:lang w:val="en-GB"/>
+        </w:rPr>
+      </w:pPr>
+      <w:ins w:id="469" w:author="Johnny Nguyen" w:date="2020-02-25T14:09:00Z">
+        <w:r>
+          <w:rPr>
+            <w:lang w:val="en-GB"/>
+          </w:rPr>
           <w:t>Now, we understand that the consumation</w:t>
         </w:r>
       </w:ins>
-      <w:ins w:id="464" w:author="Johnny Nguyen" w:date="2020-02-25T14:10:00Z">
+      <w:ins w:id="470" w:author="Johnny Nguyen" w:date="2020-02-25T14:10:00Z">
         <w:r>
           <w:rPr>
             <w:lang w:val="en-GB"/>
@@ -5017,7 +5058,7 @@
           <w:t xml:space="preserve"> of internet connection and power seems to be really less with    (X) that (Y). We can explain it with the fact that the algorithm [</w:t>
         </w:r>
       </w:ins>
-      <w:ins w:id="465" w:author="Johnny Nguyen" w:date="2020-02-25T14:11:00Z">
+      <w:ins w:id="471" w:author="Johnny Nguyen" w:date="2020-02-25T14:11:00Z">
         <w:r>
           <w:rPr>
             <w:lang w:val="en-GB"/>
@@ -5029,11 +5070,11 @@
     <w:p>
       <w:pPr>
         <w:rPr>
-          <w:ins w:id="466" w:author="Johnny Nguyen" w:date="2020-02-25T14:38:00Z"/>
-          <w:lang w:val="en-GB"/>
-        </w:rPr>
-      </w:pPr>
-      <w:ins w:id="467" w:author="Johnny Nguyen" w:date="2020-02-25T14:37:00Z">
+          <w:ins w:id="472" w:author="Johnny Nguyen" w:date="2020-02-25T14:38:00Z"/>
+          <w:lang w:val="en-GB"/>
+        </w:rPr>
+      </w:pPr>
+      <w:ins w:id="473" w:author="Johnny Nguyen" w:date="2020-02-25T14:37:00Z">
         <w:r>
           <w:rPr>
             <w:lang w:val="en-GB"/>
@@ -5041,7 +5082,7 @@
           <w:t xml:space="preserve">For the last experiment, we will compare the memory space used by our algorithm and the </w:t>
         </w:r>
       </w:ins>
-      <w:ins w:id="468" w:author="Johnny Nguyen" w:date="2020-02-25T14:38:00Z">
+      <w:ins w:id="474" w:author="Johnny Nguyen" w:date="2020-02-25T14:38:00Z">
         <w:r>
           <w:rPr>
             <w:lang w:val="en-GB"/>
@@ -5053,19 +5094,19 @@
     <w:p>
       <w:pPr>
         <w:rPr>
-          <w:ins w:id="469" w:author="Johnny Nguyen" w:date="2020-02-25T14:38:00Z"/>
-          <w:lang w:val="en-GB"/>
-        </w:rPr>
-      </w:pPr>
-    </w:p>
-    <w:p>
-      <w:pPr>
-        <w:rPr>
-          <w:ins w:id="470" w:author="Johnny Nguyen" w:date="2020-02-24T20:56:00Z"/>
-          <w:lang w:val="en-GB"/>
-        </w:rPr>
-      </w:pPr>
-      <w:ins w:id="471" w:author="Johnny Nguyen" w:date="2020-02-25T14:38:00Z">
+          <w:ins w:id="475" w:author="Johnny Nguyen" w:date="2020-02-25T14:38:00Z"/>
+          <w:lang w:val="en-GB"/>
+        </w:rPr>
+      </w:pPr>
+    </w:p>
+    <w:p>
+      <w:pPr>
+        <w:rPr>
+          <w:ins w:id="476" w:author="Johnny Nguyen" w:date="2020-02-24T20:56:00Z"/>
+          <w:lang w:val="en-GB"/>
+        </w:rPr>
+      </w:pPr>
+      <w:ins w:id="477" w:author="Johnny Nguyen" w:date="2020-02-25T14:38:00Z">
         <w:r>
           <w:rPr>
             <w:lang w:val="en-GB"/>
@@ -5125,7 +5166,7 @@
       <w:r>
         <w:rPr>
           <w:lang w:val="en-GB"/>
-          <w:rPrChange w:id="472" w:author="Johnny Nguyen" w:date="2020-02-18T07:48:00Z">
+          <w:rPrChange w:id="478" w:author="Johnny Nguyen" w:date="2020-02-18T07:48:00Z">
             <w:rPr/>
           </w:rPrChange>
         </w:rPr>
@@ -5152,11 +5193,11 @@
     <w:p>
       <w:pPr>
         <w:rPr>
-          <w:ins w:id="473" w:author="Johnny Nguyen" w:date="2020-02-26T22:07:00Z"/>
-          <w:lang w:val="en-GB"/>
-        </w:rPr>
-      </w:pPr>
-      <w:ins w:id="474" w:author="Johnny Nguyen" w:date="2020-02-26T21:53:00Z">
+          <w:ins w:id="479" w:author="Johnny Nguyen" w:date="2020-02-26T22:07:00Z"/>
+          <w:lang w:val="en-GB"/>
+        </w:rPr>
+      </w:pPr>
+      <w:ins w:id="480" w:author="Johnny Nguyen" w:date="2020-02-26T21:53:00Z">
         <w:r>
           <w:rPr>
             <w:lang w:val="en-GB"/>
@@ -5164,7 +5205,7 @@
           <w:t>This time we will compare the commands of SAI with Cortana.</w:t>
         </w:r>
       </w:ins>
-      <w:ins w:id="475" w:author="Johnny Nguyen" w:date="2020-02-26T22:03:00Z">
+      <w:ins w:id="481" w:author="Johnny Nguyen" w:date="2020-02-26T22:03:00Z">
         <w:r>
           <w:rPr>
             <w:lang w:val="en-GB"/>
@@ -5172,7 +5213,7 @@
           <w:t xml:space="preserve"> Using the differents command we obtain those curves. [curves]</w:t>
         </w:r>
       </w:ins>
-      <w:del w:id="476" w:author="Johnny Nguyen" w:date="2020-02-26T21:53:00Z">
+      <w:del w:id="482" w:author="Johnny Nguyen" w:date="2020-02-26T21:53:00Z">
         <w:r>
           <w:rPr>
             <w:lang w:val="en-GB"/>
@@ -5187,7 +5228,7 @@
           <w:lang w:val="en-GB"/>
         </w:rPr>
       </w:pPr>
-      <w:ins w:id="477" w:author="Johnny Nguyen" w:date="2020-02-26T22:07:00Z">
+      <w:ins w:id="483" w:author="Johnny Nguyen" w:date="2020-02-26T22:07:00Z">
         <w:r>
           <w:rPr>
             <w:lang w:val="en-GB"/>
@@ -5195,7 +5236,7 @@
           <w:t>As we can see here, SAI seems to be better t</w:t>
         </w:r>
       </w:ins>
-      <w:ins w:id="478" w:author="Johnny Nguyen" w:date="2020-02-26T22:08:00Z">
+      <w:ins w:id="484" w:author="Johnny Nguyen" w:date="2020-02-26T22:08:00Z">
         <w:r>
           <w:rPr>
             <w:lang w:val="en-GB"/>
@@ -5220,11 +5261,11 @@
     <w:p>
       <w:pPr>
         <w:rPr>
-          <w:ins w:id="479" w:author="Johnny Nguyen" w:date="2020-02-27T14:23:00Z"/>
-          <w:lang w:val="en-GB"/>
-        </w:rPr>
-      </w:pPr>
-      <w:ins w:id="480" w:author="Johnny Nguyen" w:date="2020-02-27T14:14:00Z">
+          <w:ins w:id="485" w:author="Johnny Nguyen" w:date="2020-02-27T14:23:00Z"/>
+          <w:lang w:val="en-GB"/>
+        </w:rPr>
+      </w:pPr>
+      <w:ins w:id="486" w:author="Johnny Nguyen" w:date="2020-02-27T14:14:00Z">
         <w:r>
           <w:rPr>
             <w:lang w:val="en-GB"/>
@@ -5232,7 +5273,7 @@
           <w:t>I create a first version of SAI, that can do some basics</w:t>
         </w:r>
       </w:ins>
-      <w:ins w:id="481" w:author="Johnny Nguyen" w:date="2020-02-27T14:15:00Z">
+      <w:ins w:id="487" w:author="Johnny Nguyen" w:date="2020-02-27T14:15:00Z">
         <w:r>
           <w:rPr>
             <w:lang w:val="en-GB"/>
@@ -5240,7 +5281,7 @@
           <w:t xml:space="preserve"> commands</w:t>
         </w:r>
       </w:ins>
-      <w:ins w:id="482" w:author="Johnny Nguyen" w:date="2020-02-27T14:14:00Z">
+      <w:ins w:id="488" w:author="Johnny Nguyen" w:date="2020-02-27T14:14:00Z">
         <w:r>
           <w:rPr>
             <w:lang w:val="en-GB"/>
@@ -5248,7 +5289,7 @@
           <w:t>.</w:t>
         </w:r>
       </w:ins>
-      <w:ins w:id="483" w:author="Johnny Nguyen" w:date="2020-02-27T14:15:00Z">
+      <w:ins w:id="489" w:author="Johnny Nguyen" w:date="2020-02-27T14:15:00Z">
         <w:r>
           <w:rPr>
             <w:lang w:val="en-GB"/>
@@ -5256,7 +5297,7 @@
           <w:t xml:space="preserve"> Those commands seems to be basics but they are really useful for the future commands we will </w:t>
         </w:r>
       </w:ins>
-      <w:ins w:id="484" w:author="Johnny Nguyen" w:date="2020-02-27T14:16:00Z">
+      <w:ins w:id="490" w:author="Johnny Nguyen" w:date="2020-02-27T14:16:00Z">
         <w:r>
           <w:rPr>
             <w:lang w:val="en-GB"/>
@@ -5268,11 +5309,11 @@
     <w:p>
       <w:pPr>
         <w:rPr>
-          <w:ins w:id="485" w:author="Johnny Nguyen" w:date="2020-02-27T14:29:00Z"/>
-          <w:lang w:val="en-GB"/>
-        </w:rPr>
-      </w:pPr>
-      <w:ins w:id="486" w:author="Johnny Nguyen" w:date="2020-02-27T14:23:00Z">
+          <w:ins w:id="491" w:author="Johnny Nguyen" w:date="2020-02-27T14:29:00Z"/>
+          <w:lang w:val="en-GB"/>
+        </w:rPr>
+      </w:pPr>
+      <w:ins w:id="492" w:author="Johnny Nguyen" w:date="2020-02-27T14:23:00Z">
         <w:r>
           <w:rPr>
             <w:lang w:val="en-GB"/>
@@ -5284,11 +5325,11 @@
     <w:p>
       <w:pPr>
         <w:rPr>
-          <w:ins w:id="487" w:author="Johnny Nguyen" w:date="2020-02-27T14:14:00Z"/>
-          <w:lang w:val="en-GB"/>
-        </w:rPr>
-      </w:pPr>
-      <w:ins w:id="488" w:author="Johnny Nguyen" w:date="2020-02-27T14:29:00Z">
+          <w:ins w:id="493" w:author="Johnny Nguyen" w:date="2020-02-27T14:14:00Z"/>
+          <w:lang w:val="en-GB"/>
+        </w:rPr>
+      </w:pPr>
+      <w:ins w:id="494" w:author="Johnny Nguyen" w:date="2020-02-27T14:29:00Z">
         <w:r>
           <w:rPr>
             <w:lang w:val="en-GB"/>
@@ -5296,7 +5337,7 @@
           <w:t>It means that our algorithm seems to associate a strategy to an action.</w:t>
         </w:r>
       </w:ins>
-      <w:ins w:id="489" w:author="Johnny Nguyen" w:date="2020-02-27T14:30:00Z">
+      <w:ins w:id="495" w:author="Johnny Nguyen" w:date="2020-02-27T14:30:00Z">
         <w:r>
           <w:rPr>
             <w:lang w:val="en-GB"/>
@@ -5304,7 +5345,7 @@
           <w:t xml:space="preserve"> It is the first step of the thinking of an artificial intelligence. It creates it</w:t>
         </w:r>
       </w:ins>
-      <w:ins w:id="490" w:author="Johnny Nguyen" w:date="2020-02-28T13:00:00Z">
+      <w:ins w:id="496" w:author="Johnny Nguyen" w:date="2020-02-28T13:00:00Z">
         <w:r>
           <w:rPr>
             <w:lang w:val="en-GB"/>
@@ -5312,7 +5353,7 @@
           <w:t>s</w:t>
         </w:r>
       </w:ins>
-      <w:ins w:id="491" w:author="Johnny Nguyen" w:date="2020-02-27T14:30:00Z">
+      <w:ins w:id="497" w:author="Johnny Nguyen" w:date="2020-02-27T14:30:00Z">
         <w:r>
           <w:rPr>
             <w:lang w:val="en-GB"/>
@@ -5363,11 +5404,11 @@
     <w:p>
       <w:pPr>
         <w:rPr>
-          <w:ins w:id="492" w:author="Johnny Nguyen" w:date="2020-02-28T13:00:00Z"/>
-          <w:lang w:val="en-GB"/>
-        </w:rPr>
-      </w:pPr>
-      <w:ins w:id="493" w:author="Johnny Nguyen" w:date="2020-02-28T13:00:00Z">
+          <w:ins w:id="498" w:author="Johnny Nguyen" w:date="2020-02-28T13:00:00Z"/>
+          <w:lang w:val="en-GB"/>
+        </w:rPr>
+      </w:pPr>
+      <w:ins w:id="499" w:author="Johnny Nguyen" w:date="2020-02-28T13:00:00Z">
         <w:r>
           <w:rPr>
             <w:lang w:val="en-GB"/>
@@ -5375,7 +5416,7 @@
           <w:t>The question we nee</w:t>
         </w:r>
       </w:ins>
-      <w:ins w:id="494" w:author="Johnny Nguyen" w:date="2020-02-28T13:01:00Z">
+      <w:ins w:id="500" w:author="Johnny Nguyen" w:date="2020-02-28T13:01:00Z">
         <w:r>
           <w:rPr>
             <w:lang w:val="en-GB"/>
@@ -5405,7 +5446,7 @@
     <w:p>
       <w:pPr>
         <w:rPr>
-          <w:ins w:id="495" w:author="Johnny Nguyen" w:date="2020-02-28T13:10:00Z"/>
+          <w:ins w:id="501" w:author="Johnny Nguyen" w:date="2020-02-28T13:10:00Z"/>
           <w:lang w:val="en-GB"/>
         </w:rPr>
       </w:pPr>
@@ -5422,7 +5463,7 @@
           <w:lang w:val="en-GB"/>
         </w:rPr>
       </w:pPr>
-      <w:ins w:id="496" w:author="Johnny Nguyen" w:date="2020-02-28T13:10:00Z">
+      <w:ins w:id="502" w:author="Johnny Nguyen" w:date="2020-02-28T13:10:00Z">
         <w:r>
           <w:rPr>
             <w:lang w:val="en-GB"/>
@@ -5430,7 +5471,7 @@
           <w:t xml:space="preserve">According to this work, the next step is to create the </w:t>
         </w:r>
       </w:ins>
-      <w:ins w:id="497" w:author="Johnny Nguyen" w:date="2020-02-28T13:11:00Z">
+      <w:ins w:id="503" w:author="Johnny Nguyen" w:date="2020-02-28T13:11:00Z">
         <w:r>
           <w:rPr>
             <w:lang w:val="en-GB"/>
@@ -5473,11 +5514,11 @@
     <w:p>
       <w:pPr>
         <w:rPr>
-          <w:ins w:id="498" w:author="Johnny Nguyen" w:date="2020-02-29T10:29:00Z"/>
-          <w:lang w:val="en-GB"/>
-        </w:rPr>
-      </w:pPr>
-      <w:ins w:id="499" w:author="Johnny Nguyen" w:date="2020-02-28T13:13:00Z">
+          <w:ins w:id="504" w:author="Johnny Nguyen" w:date="2020-02-29T10:29:00Z"/>
+          <w:lang w:val="en-GB"/>
+        </w:rPr>
+      </w:pPr>
+      <w:ins w:id="505" w:author="Johnny Nguyen" w:date="2020-02-28T13:13:00Z">
         <w:r>
           <w:rPr>
             <w:lang w:val="en-GB"/>
@@ -5503,7 +5544,7 @@
           <w:t>”</w:t>
         </w:r>
       </w:ins>
-      <w:ins w:id="500" w:author="Johnny Nguyen" w:date="2020-02-28T13:14:00Z">
+      <w:ins w:id="506" w:author="Johnny Nguyen" w:date="2020-02-28T13:14:00Z">
         <w:r>
           <w:rPr>
             <w:lang w:val="en-GB"/>
@@ -5511,7 +5552,7 @@
           <w:t xml:space="preserve"> and can do command anytime we ask to it. It means that we should be prepare to managing multiple records at the same time.</w:t>
         </w:r>
       </w:ins>
-      <w:del w:id="501" w:author="Johnny Nguyen" w:date="2020-02-29T10:35:00Z">
+      <w:del w:id="507" w:author="Johnny Nguyen" w:date="2020-02-29T10:35:00Z">
         <w:r>
           <w:rPr>
             <w:lang w:val="en-GB"/>
@@ -5523,11 +5564,11 @@
     <w:p>
       <w:pPr>
         <w:rPr>
-          <w:del w:id="502" w:author="Johnny Nguyen" w:date="2020-02-29T10:35:00Z"/>
-          <w:lang w:val="en-GB"/>
-        </w:rPr>
-      </w:pPr>
-      <w:ins w:id="503" w:author="Johnny Nguyen" w:date="2020-02-29T10:29:00Z">
+          <w:del w:id="508" w:author="Johnny Nguyen" w:date="2020-02-29T10:35:00Z"/>
+          <w:lang w:val="en-GB"/>
+        </w:rPr>
+      </w:pPr>
+      <w:ins w:id="509" w:author="Johnny Nguyen" w:date="2020-02-29T10:29:00Z">
         <w:r>
           <w:rPr>
             <w:lang w:val="en-GB"/>
@@ -5535,7 +5576,7 @@
           <w:t>To communicate with us SAI will need to generate an output</w:t>
         </w:r>
       </w:ins>
-      <w:ins w:id="504" w:author="Johnny Nguyen" w:date="2020-02-29T10:30:00Z">
+      <w:ins w:id="510" w:author="Johnny Nguyen" w:date="2020-02-29T10:30:00Z">
         <w:r>
           <w:rPr>
             <w:lang w:val="en-GB"/>
@@ -5547,18 +5588,16 @@
     <w:p>
       <w:pPr>
         <w:rPr>
-          <w:ins w:id="505" w:author="Johnny Nguyen" w:date="2020-02-29T10:35:00Z"/>
-          <w:lang w:val="en-GB"/>
-        </w:rPr>
-        <w:pPrChange w:id="506" w:author="Johnny Nguyen" w:date="2020-02-29T10:35:00Z">
-          <w:pPr/>
-        </w:pPrChange>
-      </w:pPr>
-      <w:del w:id="507" w:author="Johnny Nguyen" w:date="2020-02-29T10:35:00Z">
-        <w:r>
-          <w:rPr>
-            <w:lang w:val="en-GB"/>
-          </w:rPr>
+          <w:ins w:id="511" w:author="Johnny Nguyen" w:date="2020-02-29T10:35:00Z"/>
+          <w:lang w:val="en-GB"/>
+        </w:rPr>
+      </w:pPr>
+      <w:del w:id="512" w:author="Johnny Nguyen" w:date="2020-02-29T10:35:00Z">
+        <w:r>
+          <w:rPr>
+            <w:lang w:val="en-GB"/>
+          </w:rPr>
+          <w:lastRenderedPageBreak/>
           <w:delText>Generate a voice to communicate with SAI</w:delText>
         </w:r>
       </w:del>
@@ -5573,11 +5612,10 @@
     <w:p>
       <w:pPr>
         <w:rPr>
-          <w:ins w:id="508" w:author="Johnny Nguyen" w:date="2020-02-29T10:36:00Z"/>
-          <w:lang w:val="en-GB"/>
-        </w:rPr>
-      </w:pPr>
-      <w:ins w:id="509" w:author="Johnny Nguyen" w:date="2020-02-29T10:39:00Z">
+          <w:lang w:val="en-GB"/>
+        </w:rPr>
+      </w:pPr>
+      <w:ins w:id="513" w:author="Johnny Nguyen" w:date="2020-02-29T10:39:00Z">
         <w:r>
           <w:rPr>
             <w:lang w:val="en-GB"/>
@@ -5585,7 +5623,7 @@
           <w:t xml:space="preserve">Moreother, </w:t>
         </w:r>
       </w:ins>
-      <w:ins w:id="510" w:author="Johnny Nguyen" w:date="2020-02-29T10:48:00Z">
+      <w:ins w:id="514" w:author="Johnny Nguyen" w:date="2020-02-29T10:48:00Z">
         <w:r>
           <w:rPr>
             <w:lang w:val="en-GB"/>
@@ -5593,7 +5631,7 @@
           <w:t>the</w:t>
         </w:r>
       </w:ins>
-      <w:ins w:id="511" w:author="Johnny Nguyen" w:date="2020-02-29T10:39:00Z">
+      <w:ins w:id="515" w:author="Johnny Nguyen" w:date="2020-02-29T10:39:00Z">
         <w:r>
           <w:rPr>
             <w:lang w:val="en-GB"/>
@@ -5601,7 +5639,7 @@
           <w:t xml:space="preserve"> algorithm will create a profile for each sounds it will listen. </w:t>
         </w:r>
       </w:ins>
-      <w:ins w:id="512" w:author="Johnny Nguyen" w:date="2020-02-29T10:40:00Z">
+      <w:ins w:id="516" w:author="Johnny Nguyen" w:date="2020-02-29T10:40:00Z">
         <w:r>
           <w:rPr>
             <w:lang w:val="en-GB"/>
@@ -5609,7 +5647,7 @@
           <w:t xml:space="preserve">Actually, our </w:t>
         </w:r>
       </w:ins>
-      <w:ins w:id="513" w:author="Johnny Nguyen" w:date="2020-02-29T10:42:00Z">
+      <w:ins w:id="517" w:author="Johnny Nguyen" w:date="2020-02-29T10:42:00Z">
         <w:r>
           <w:rPr>
             <w:lang w:val="en-GB"/>
@@ -5617,7 +5655,7 @@
           <w:t>algorithm can only understand the person that use dynamic reinforcement learning</w:t>
         </w:r>
       </w:ins>
-      <w:ins w:id="514" w:author="Johnny Nguyen" w:date="2020-02-29T10:48:00Z">
+      <w:ins w:id="518" w:author="Johnny Nguyen" w:date="2020-02-29T10:48:00Z">
         <w:r>
           <w:rPr>
             <w:lang w:val="en-GB"/>
@@ -5649,21 +5687,14 @@
           <w:t>.</w:t>
         </w:r>
       </w:ins>
-      <w:bookmarkStart w:id="515" w:name="_GoBack"/>
-      <w:bookmarkEnd w:id="515"/>
-    </w:p>
-    <w:p>
-      <w:pPr>
-        <w:rPr>
-          <w:lang w:val="en-GB"/>
-        </w:rPr>
-      </w:pPr>
-      <w:r>
-        <w:rPr>
-          <w:lang w:val="en-GB"/>
-        </w:rPr>
-        <w:t>Create a profil for each person who talk (voice recognition by person)</w:t>
-      </w:r>
+      <w:del w:id="519" w:author="Johnny Nguyen" w:date="2020-02-29T10:51:00Z">
+        <w:r>
+          <w:rPr>
+            <w:lang w:val="en-GB"/>
+          </w:rPr>
+          <w:delText>Create a profil for each person who talk (voice recognition by person)</w:delText>
+        </w:r>
+      </w:del>
     </w:p>
     <w:p>
       <w:pPr>
@@ -5834,301 +5865,6 @@
           <w:lang w:val="en-GB"/>
         </w:rPr>
         <w:t xml:space="preserve"> </w:t>
-      </w:r>
-      <w:r>
-        <w:fldChar w:fldCharType="begin"/>
-      </w:r>
-      <w:r>
-        <w:rPr>
-          <w:lang w:val="en-GB"/>
-          <w:rPrChange w:id="516" w:author="Johnny Nguyen" w:date="2020-02-18T07:48:00Z">
-            <w:rPr/>
-          </w:rPrChange>
-        </w:rPr>
-        <w:instrText xml:space="preserve"> HYPERLINK "https://arxiv.org/abs/1707.00652" </w:instrText>
-      </w:r>
-      <w:r>
-        <w:fldChar w:fldCharType="separate"/>
-      </w:r>
-      <w:r>
-        <w:rPr>
-          <w:rStyle w:val="Lienhypertexte"/>
-          <w:lang w:val="en-GB"/>
-        </w:rPr>
-        <w:t>https://arxiv.org/abs/1707.00652</w:t>
-      </w:r>
-      <w:r>
-        <w:rPr>
-          <w:rStyle w:val="Lienhypertexte"/>
-          <w:lang w:val="en-GB"/>
-        </w:rPr>
-        <w:fldChar w:fldCharType="end"/>
-      </w:r>
-    </w:p>
-    <w:p>
-      <w:pPr>
-        <w:rPr>
-          <w:rStyle w:val="Lienhypertexte"/>
-          <w:lang w:val="en-GB"/>
-        </w:rPr>
-      </w:pPr>
-      <w:r>
-        <w:rPr>
-          <w:lang w:val="en-GB"/>
-        </w:rPr>
-        <w:t>A. Sarkar,</w:t>
-      </w:r>
-      <w:r>
-        <w:rPr>
-          <w:lang w:val="en-GB"/>
-        </w:rPr>
-        <w:t xml:space="preserve"> 2018, </w:t>
-      </w:r>
-      <w:r>
-        <w:rPr>
-          <w:lang w:val="en-GB"/>
-        </w:rPr>
-        <w:t xml:space="preserve"> </w:t>
-      </w:r>
-      <w:r>
-        <w:rPr>
-          <w:lang w:val="en-GB"/>
-        </w:rPr>
-        <w:t>“</w:t>
-      </w:r>
-      <w:r>
-        <w:rPr>
-          <w:lang w:val="en-GB"/>
-        </w:rPr>
-        <w:t>A Brandom-ian view of Reinf</w:t>
-      </w:r>
-      <w:r>
-        <w:rPr>
-          <w:lang w:val="en-GB"/>
-        </w:rPr>
-        <w:t>orcement Learning towards strong-AI</w:t>
-      </w:r>
-      <w:r>
-        <w:rPr>
-          <w:lang w:val="en-GB"/>
-        </w:rPr>
-        <w:t>”</w:t>
-      </w:r>
-      <w:r>
-        <w:rPr>
-          <w:lang w:val="en-GB"/>
-        </w:rPr>
-        <w:t>,</w:t>
-      </w:r>
-      <w:r>
-        <w:rPr>
-          <w:lang w:val="en-GB"/>
-        </w:rPr>
-        <w:t xml:space="preserve"> </w:t>
-      </w:r>
-      <w:r>
-        <w:fldChar w:fldCharType="begin"/>
-      </w:r>
-      <w:r>
-        <w:rPr>
-          <w:lang w:val="en-GB"/>
-          <w:rPrChange w:id="517" w:author="Johnny Nguyen" w:date="2020-02-18T07:48:00Z">
-            <w:rPr/>
-          </w:rPrChange>
-        </w:rPr>
-        <w:instrText xml:space="preserve"> HYPERLINK "https://arxiv.org/abs/1803.02912" </w:instrText>
-      </w:r>
-      <w:r>
-        <w:fldChar w:fldCharType="separate"/>
-      </w:r>
-      <w:r>
-        <w:rPr>
-          <w:rStyle w:val="Lienhypertexte"/>
-          <w:lang w:val="en-GB"/>
-        </w:rPr>
-        <w:t>https://arxiv.org/abs/1803.02912</w:t>
-      </w:r>
-      <w:r>
-        <w:rPr>
-          <w:rStyle w:val="Lienhypertexte"/>
-          <w:lang w:val="en-GB"/>
-        </w:rPr>
-        <w:fldChar w:fldCharType="end"/>
-      </w:r>
-    </w:p>
-    <w:p>
-      <w:pPr>
-        <w:rPr>
-          <w:lang w:val="en-GB"/>
-        </w:rPr>
-      </w:pPr>
-      <w:r>
-        <w:rPr>
-          <w:lang w:val="en-GB"/>
-        </w:rPr>
-        <w:t xml:space="preserve">A. Knight, 2019, </w:t>
-      </w:r>
-      <w:r>
-        <w:rPr>
-          <w:lang w:val="en-GB"/>
-        </w:rPr>
-        <w:t>“</w:t>
-      </w:r>
-      <w:r>
-        <w:rPr>
-          <w:lang w:val="en-GB"/>
-        </w:rPr>
-        <w:t>Refuting strong AI: Why consciousness cannot be algorithmic</w:t>
-      </w:r>
-      <w:r>
-        <w:rPr>
-          <w:lang w:val="en-GB"/>
-        </w:rPr>
-        <w:t>”</w:t>
-      </w:r>
-      <w:r>
-        <w:rPr>
-          <w:lang w:val="en-GB"/>
-        </w:rPr>
-        <w:t xml:space="preserve">, </w:t>
-      </w:r>
-      <w:r>
-        <w:fldChar w:fldCharType="begin"/>
-      </w:r>
-      <w:r>
-        <w:rPr>
-          <w:lang w:val="en-GB"/>
-          <w:rPrChange w:id="518" w:author="Johnny Nguyen" w:date="2020-02-18T07:48:00Z">
-            <w:rPr/>
-          </w:rPrChange>
-        </w:rPr>
-        <w:instrText xml:space="preserve"> HYPERLINK "https://arxiv.org/ftp/arxiv/papers/1906/1906.10177.pdf" </w:instrText>
-      </w:r>
-      <w:r>
-        <w:fldChar w:fldCharType="separate"/>
-      </w:r>
-      <w:r>
-        <w:rPr>
-          <w:rStyle w:val="Lienhypertexte"/>
-          <w:lang w:val="en-GB"/>
-        </w:rPr>
-        <w:t>https://arxiv.org/ftp/arxiv/papers/1906/1906.10177.pdf</w:t>
-      </w:r>
-      <w:r>
-        <w:rPr>
-          <w:rStyle w:val="Lienhypertexte"/>
-          <w:lang w:val="en-GB"/>
-        </w:rPr>
-        <w:fldChar w:fldCharType="end"/>
-      </w:r>
-    </w:p>
-    <w:p>
-      <w:pPr>
-        <w:rPr>
-          <w:lang w:val="en-GB"/>
-        </w:rPr>
-      </w:pPr>
-      <w:r>
-        <w:rPr>
-          <w:lang w:val="en-GB"/>
-        </w:rPr>
-        <w:t xml:space="preserve">B. Lubars, Chenhao Tan, 2019, </w:t>
-      </w:r>
-      <w:r>
-        <w:rPr>
-          <w:lang w:val="en-GB"/>
-        </w:rPr>
-        <w:t>“</w:t>
-      </w:r>
-      <w:r>
-        <w:rPr>
-          <w:lang w:val="en-GB"/>
-        </w:rPr>
-        <w:t>Ask what AI can do, but what  AI should do: towards a framework of task delegability</w:t>
-      </w:r>
-      <w:r>
-        <w:rPr>
-          <w:lang w:val="en-GB"/>
-        </w:rPr>
-        <w:t>”</w:t>
-      </w:r>
-      <w:r>
-        <w:rPr>
-          <w:lang w:val="en-GB"/>
-        </w:rPr>
-        <w:t xml:space="preserve">, </w:t>
-      </w:r>
-      <w:r>
-        <w:fldChar w:fldCharType="begin"/>
-      </w:r>
-      <w:r>
-        <w:rPr>
-          <w:lang w:val="en-GB"/>
-          <w:rPrChange w:id="519" w:author="Johnny Nguyen" w:date="2020-02-18T07:48:00Z">
-            <w:rPr/>
-          </w:rPrChange>
-        </w:rPr>
-        <w:instrText xml:space="preserve"> HYPERLINK "https://arxiv.org/pdf/1902.03245v1.pdf" </w:instrText>
-      </w:r>
-      <w:r>
-        <w:fldChar w:fldCharType="separate"/>
-      </w:r>
-      <w:r>
-        <w:rPr>
-          <w:rStyle w:val="Lienhypertexte"/>
-          <w:lang w:val="en-GB"/>
-        </w:rPr>
-        <w:t>https://arxiv.org/pdf/1902.03245v1.pdf</w:t>
-      </w:r>
-      <w:r>
-        <w:rPr>
-          <w:rStyle w:val="Lienhypertexte"/>
-          <w:lang w:val="en-GB"/>
-        </w:rPr>
-        <w:fldChar w:fldCharType="end"/>
-      </w:r>
-    </w:p>
-    <w:p>
-      <w:pPr>
-        <w:rPr>
-          <w:lang w:val="en-GB"/>
-        </w:rPr>
-      </w:pPr>
-      <w:r>
-        <w:rPr>
-          <w:lang w:val="en-GB"/>
-        </w:rPr>
-        <w:t xml:space="preserve">J. Liu, X. Gu, D. Zhang, S. Liu, 2019, </w:t>
-      </w:r>
-      <w:r>
-        <w:rPr>
-          <w:lang w:val="en-GB"/>
-        </w:rPr>
-        <w:t>“</w:t>
-      </w:r>
-      <w:r>
-        <w:rPr>
-          <w:lang w:val="en-GB"/>
-        </w:rPr>
-        <w:t>Hig</w:t>
-      </w:r>
-      <w:r>
-        <w:rPr>
-          <w:lang w:val="en-GB"/>
-        </w:rPr>
-        <w:t>h efficiency RL agent</w:t>
-      </w:r>
-      <w:r>
-        <w:rPr>
-          <w:lang w:val="en-GB"/>
-        </w:rPr>
-        <w:t>”</w:t>
-      </w:r>
-      <w:r>
-        <w:rPr>
-          <w:lang w:val="en-GB"/>
-        </w:rPr>
-        <w:t xml:space="preserve">, </w:t>
       </w:r>
       <w:r>
         <w:fldChar w:fldCharType="begin"/>
@@ -6140,7 +5876,7 @@
             <w:rPr/>
           </w:rPrChange>
         </w:rPr>
-        <w:instrText xml:space="preserve"> HYPERLINK "https://arxiv.org/pdf/1908.11494.pdf" </w:instrText>
+        <w:instrText xml:space="preserve"> HYPERLINK "https://arxiv.org/abs/1707.00652" </w:instrText>
       </w:r>
       <w:r>
         <w:fldChar w:fldCharType="separate"/>
@@ -6150,7 +5886,7 @@
           <w:rStyle w:val="Lienhypertexte"/>
           <w:lang w:val="en-GB"/>
         </w:rPr>
-        <w:t>https://arxiv.org/pdf/1908.11494.pdf</w:t>
+        <w:t>https://arxiv.org/abs/1707.00652</w:t>
       </w:r>
       <w:r>
         <w:rPr>
@@ -6163,14 +5899,57 @@
     <w:p>
       <w:pPr>
         <w:rPr>
-          <w:lang w:val="en-GB"/>
-        </w:rPr>
-      </w:pPr>
-      <w:r>
-        <w:rPr>
-          <w:lang w:val="en-GB"/>
-        </w:rPr>
-        <w:t>F. Parwej, 2013, "English Sentence Recognition using Artificial Neural Network through Mouse-based Gestures",</w:t>
+          <w:rStyle w:val="Lienhypertexte"/>
+          <w:lang w:val="en-GB"/>
+        </w:rPr>
+      </w:pPr>
+      <w:r>
+        <w:rPr>
+          <w:lang w:val="en-GB"/>
+        </w:rPr>
+        <w:t>A. Sarkar,</w:t>
+      </w:r>
+      <w:r>
+        <w:rPr>
+          <w:lang w:val="en-GB"/>
+        </w:rPr>
+        <w:t xml:space="preserve"> 2018, </w:t>
+      </w:r>
+      <w:r>
+        <w:rPr>
+          <w:lang w:val="en-GB"/>
+        </w:rPr>
+        <w:t xml:space="preserve"> </w:t>
+      </w:r>
+      <w:r>
+        <w:rPr>
+          <w:lang w:val="en-GB"/>
+        </w:rPr>
+        <w:t>“</w:t>
+      </w:r>
+      <w:r>
+        <w:rPr>
+          <w:lang w:val="en-GB"/>
+        </w:rPr>
+        <w:t>A Brandom-ian view of Reinf</w:t>
+      </w:r>
+      <w:r>
+        <w:rPr>
+          <w:lang w:val="en-GB"/>
+        </w:rPr>
+        <w:t>orcement Learning towards strong-AI</w:t>
+      </w:r>
+      <w:r>
+        <w:rPr>
+          <w:lang w:val="en-GB"/>
+        </w:rPr>
+        <w:t>”</w:t>
+      </w:r>
+      <w:r>
+        <w:rPr>
+          <w:lang w:val="en-GB"/>
+        </w:rPr>
+        <w:t>,</w:t>
       </w:r>
       <w:r>
         <w:rPr>
@@ -6188,7 +5967,7 @@
             <w:rPr/>
           </w:rPrChange>
         </w:rPr>
-        <w:instrText xml:space="preserve"> HYPERLINK "https://arxiv.org/ftp/arxiv/papers/1301/1301.4659.pdf" </w:instrText>
+        <w:instrText xml:space="preserve"> HYPERLINK "https://arxiv.org/abs/1803.02912" </w:instrText>
       </w:r>
       <w:r>
         <w:fldChar w:fldCharType="separate"/>
@@ -6198,7 +5977,7 @@
           <w:rStyle w:val="Lienhypertexte"/>
           <w:lang w:val="en-GB"/>
         </w:rPr>
-        <w:t>https://arxiv.org/ftp/arxiv/papers/1301/1301.4659.pdf</w:t>
+        <w:t>https://arxiv.org/abs/1803.02912</w:t>
       </w:r>
       <w:r>
         <w:rPr>
@@ -6207,37 +5986,36 @@
         </w:rPr>
         <w:fldChar w:fldCharType="end"/>
       </w:r>
-      <w:r>
-        <w:rPr>
-          <w:lang w:val="en-GB"/>
-        </w:rPr>
-        <w:t xml:space="preserve"> </w:t>
-      </w:r>
-    </w:p>
-    <w:p>
-      <w:pPr>
-        <w:rPr>
-          <w:rStyle w:val="Lienhypertexte"/>
-          <w:lang w:val="en-GB"/>
-        </w:rPr>
-      </w:pPr>
-      <w:r>
-        <w:rPr>
-          <w:lang w:val="en-GB"/>
-        </w:rPr>
-        <w:t>Q. Debard, J. S. Dibangoye, S. Canu and C. Wolf4, 2019, "Learning 3D Navigation Protocols on Touch Interfaces</w:t>
-      </w:r>
-      <w:r>
-        <w:rPr>
-          <w:lang w:val="en-GB"/>
-        </w:rPr>
-        <w:t xml:space="preserve"> </w:t>
-      </w:r>
-      <w:r>
-        <w:rPr>
-          <w:lang w:val="en-GB"/>
-        </w:rPr>
-        <w:t>with Cooperative Multi-Agent Reinforcement Learning"</w:t>
+    </w:p>
+    <w:p>
+      <w:pPr>
+        <w:rPr>
+          <w:lang w:val="en-GB"/>
+        </w:rPr>
+      </w:pPr>
+      <w:r>
+        <w:rPr>
+          <w:lang w:val="en-GB"/>
+        </w:rPr>
+        <w:t xml:space="preserve">A. Knight, 2019, </w:t>
+      </w:r>
+      <w:r>
+        <w:rPr>
+          <w:lang w:val="en-GB"/>
+        </w:rPr>
+        <w:t>“</w:t>
+      </w:r>
+      <w:r>
+        <w:rPr>
+          <w:lang w:val="en-GB"/>
+        </w:rPr>
+        <w:t>Refuting strong AI: Why consciousness cannot be algorithmic</w:t>
+      </w:r>
+      <w:r>
+        <w:rPr>
+          <w:lang w:val="en-GB"/>
+        </w:rPr>
+        <w:t>”</w:t>
       </w:r>
       <w:r>
         <w:rPr>
@@ -6255,7 +6033,7 @@
             <w:rPr/>
           </w:rPrChange>
         </w:rPr>
-        <w:instrText xml:space="preserve"> HYPERLINK "https://arxiv.org/pdf/1904.07802.pdf" </w:instrText>
+        <w:instrText xml:space="preserve"> HYPERLINK "https://arxiv.org/ftp/arxiv/papers/1906/1906.10177.pdf" </w:instrText>
       </w:r>
       <w:r>
         <w:fldChar w:fldCharType="separate"/>
@@ -6265,7 +6043,7 @@
           <w:rStyle w:val="Lienhypertexte"/>
           <w:lang w:val="en-GB"/>
         </w:rPr>
-        <w:t>https://arxiv.org/pdf/1904.07802.pdf</w:t>
+        <w:t>https://arxiv.org/ftp/arxiv/papers/1906/1906.10177.pdf</w:t>
       </w:r>
       <w:r>
         <w:rPr>
@@ -6285,7 +6063,7 @@
         <w:rPr>
           <w:lang w:val="en-GB"/>
         </w:rPr>
-        <w:t xml:space="preserve">P. Gulyaev, E. Elistratova, V. Konovalov, Y. Kuratov, L. Pugachef, M. Burtsev, 2020, </w:t>
+        <w:t xml:space="preserve">B. Lubars, Chenhao Tan, 2019, </w:t>
       </w:r>
       <w:r>
         <w:rPr>
@@ -6297,7 +6075,7 @@
         <w:rPr>
           <w:lang w:val="en-GB"/>
         </w:rPr>
-        <w:t xml:space="preserve"> Goal-Oriented Multi-Task BERT-Based Dialogue State Tracker</w:t>
+        <w:t>Ask what AI can do, but what  AI should do: towards a framework of task delegability</w:t>
       </w:r>
       <w:r>
         <w:rPr>
@@ -6321,6 +6099,259 @@
             <w:rPr/>
           </w:rPrChange>
         </w:rPr>
+        <w:instrText xml:space="preserve"> HYPERLINK "https://arxiv.org/pdf/1902.03245v1.pdf" </w:instrText>
+      </w:r>
+      <w:r>
+        <w:fldChar w:fldCharType="separate"/>
+      </w:r>
+      <w:r>
+        <w:rPr>
+          <w:rStyle w:val="Lienhypertexte"/>
+          <w:lang w:val="en-GB"/>
+        </w:rPr>
+        <w:t>https://arxiv.org/pdf/1902.03245v1.pdf</w:t>
+      </w:r>
+      <w:r>
+        <w:rPr>
+          <w:rStyle w:val="Lienhypertexte"/>
+          <w:lang w:val="en-GB"/>
+        </w:rPr>
+        <w:fldChar w:fldCharType="end"/>
+      </w:r>
+    </w:p>
+    <w:p>
+      <w:pPr>
+        <w:rPr>
+          <w:lang w:val="en-GB"/>
+        </w:rPr>
+      </w:pPr>
+      <w:r>
+        <w:rPr>
+          <w:lang w:val="en-GB"/>
+        </w:rPr>
+        <w:t xml:space="preserve">J. Liu, X. Gu, D. Zhang, S. Liu, 2019, </w:t>
+      </w:r>
+      <w:r>
+        <w:rPr>
+          <w:lang w:val="en-GB"/>
+        </w:rPr>
+        <w:t>“</w:t>
+      </w:r>
+      <w:r>
+        <w:rPr>
+          <w:lang w:val="en-GB"/>
+        </w:rPr>
+        <w:t>Hig</w:t>
+      </w:r>
+      <w:r>
+        <w:rPr>
+          <w:lang w:val="en-GB"/>
+        </w:rPr>
+        <w:t>h efficiency RL agent</w:t>
+      </w:r>
+      <w:r>
+        <w:rPr>
+          <w:lang w:val="en-GB"/>
+        </w:rPr>
+        <w:t>”</w:t>
+      </w:r>
+      <w:r>
+        <w:rPr>
+          <w:lang w:val="en-GB"/>
+        </w:rPr>
+        <w:t xml:space="preserve">, </w:t>
+      </w:r>
+      <w:r>
+        <w:fldChar w:fldCharType="begin"/>
+      </w:r>
+      <w:r>
+        <w:rPr>
+          <w:lang w:val="en-GB"/>
+          <w:rPrChange w:id="524" w:author="Johnny Nguyen" w:date="2020-02-18T07:48:00Z">
+            <w:rPr/>
+          </w:rPrChange>
+        </w:rPr>
+        <w:instrText xml:space="preserve"> HYPERLINK "https://arxiv.org/pdf/1908.11494.pdf" </w:instrText>
+      </w:r>
+      <w:r>
+        <w:fldChar w:fldCharType="separate"/>
+      </w:r>
+      <w:r>
+        <w:rPr>
+          <w:rStyle w:val="Lienhypertexte"/>
+          <w:lang w:val="en-GB"/>
+        </w:rPr>
+        <w:t>https://arxiv.org/pdf/1908.11494.pdf</w:t>
+      </w:r>
+      <w:r>
+        <w:rPr>
+          <w:rStyle w:val="Lienhypertexte"/>
+          <w:lang w:val="en-GB"/>
+        </w:rPr>
+        <w:fldChar w:fldCharType="end"/>
+      </w:r>
+    </w:p>
+    <w:p>
+      <w:pPr>
+        <w:rPr>
+          <w:lang w:val="en-GB"/>
+        </w:rPr>
+      </w:pPr>
+      <w:r>
+        <w:rPr>
+          <w:lang w:val="en-GB"/>
+        </w:rPr>
+        <w:t>F. Parwej, 2013, "English Sentence Recognition using Artificial Neural Network through Mouse-based Gestures",</w:t>
+      </w:r>
+      <w:r>
+        <w:rPr>
+          <w:lang w:val="en-GB"/>
+        </w:rPr>
+        <w:t xml:space="preserve"> </w:t>
+      </w:r>
+      <w:r>
+        <w:fldChar w:fldCharType="begin"/>
+      </w:r>
+      <w:r>
+        <w:rPr>
+          <w:lang w:val="en-GB"/>
+          <w:rPrChange w:id="525" w:author="Johnny Nguyen" w:date="2020-02-18T07:48:00Z">
+            <w:rPr/>
+          </w:rPrChange>
+        </w:rPr>
+        <w:instrText xml:space="preserve"> HYPERLINK "https://arxiv.org/ftp/arxiv/papers/1301/1301.4659.pdf" </w:instrText>
+      </w:r>
+      <w:r>
+        <w:fldChar w:fldCharType="separate"/>
+      </w:r>
+      <w:r>
+        <w:rPr>
+          <w:rStyle w:val="Lienhypertexte"/>
+          <w:lang w:val="en-GB"/>
+        </w:rPr>
+        <w:t>https://arxiv.org/ftp/arxiv/papers/1301/1301.4659.pdf</w:t>
+      </w:r>
+      <w:r>
+        <w:rPr>
+          <w:rStyle w:val="Lienhypertexte"/>
+          <w:lang w:val="en-GB"/>
+        </w:rPr>
+        <w:fldChar w:fldCharType="end"/>
+      </w:r>
+      <w:r>
+        <w:rPr>
+          <w:lang w:val="en-GB"/>
+        </w:rPr>
+        <w:t xml:space="preserve"> </w:t>
+      </w:r>
+    </w:p>
+    <w:p>
+      <w:pPr>
+        <w:rPr>
+          <w:rStyle w:val="Lienhypertexte"/>
+          <w:lang w:val="en-GB"/>
+        </w:rPr>
+      </w:pPr>
+      <w:r>
+        <w:rPr>
+          <w:lang w:val="en-GB"/>
+        </w:rPr>
+        <w:t>Q. Debard, J. S. Dibangoye, S. Canu and C. Wolf4, 2019, "Learning 3D Navigation Protocols on Touch Interfaces</w:t>
+      </w:r>
+      <w:r>
+        <w:rPr>
+          <w:lang w:val="en-GB"/>
+        </w:rPr>
+        <w:t xml:space="preserve"> </w:t>
+      </w:r>
+      <w:r>
+        <w:rPr>
+          <w:lang w:val="en-GB"/>
+        </w:rPr>
+        <w:t>with Cooperative Multi-Agent Reinforcement Learning"</w:t>
+      </w:r>
+      <w:r>
+        <w:rPr>
+          <w:lang w:val="en-GB"/>
+        </w:rPr>
+        <w:t xml:space="preserve">, </w:t>
+      </w:r>
+      <w:r>
+        <w:fldChar w:fldCharType="begin"/>
+      </w:r>
+      <w:r>
+        <w:rPr>
+          <w:lang w:val="en-GB"/>
+          <w:rPrChange w:id="526" w:author="Johnny Nguyen" w:date="2020-02-18T07:48:00Z">
+            <w:rPr/>
+          </w:rPrChange>
+        </w:rPr>
+        <w:instrText xml:space="preserve"> HYPERLINK "https://arxiv.org/pdf/1904.07802.pdf" </w:instrText>
+      </w:r>
+      <w:r>
+        <w:fldChar w:fldCharType="separate"/>
+      </w:r>
+      <w:r>
+        <w:rPr>
+          <w:rStyle w:val="Lienhypertexte"/>
+          <w:lang w:val="en-GB"/>
+        </w:rPr>
+        <w:t>https://arxiv.org/pdf/1904.07802.pdf</w:t>
+      </w:r>
+      <w:r>
+        <w:rPr>
+          <w:rStyle w:val="Lienhypertexte"/>
+          <w:lang w:val="en-GB"/>
+        </w:rPr>
+        <w:fldChar w:fldCharType="end"/>
+      </w:r>
+    </w:p>
+    <w:p>
+      <w:pPr>
+        <w:rPr>
+          <w:lang w:val="en-GB"/>
+        </w:rPr>
+      </w:pPr>
+      <w:r>
+        <w:rPr>
+          <w:lang w:val="en-GB"/>
+        </w:rPr>
+        <w:t xml:space="preserve">P. Gulyaev, E. Elistratova, V. Konovalov, Y. Kuratov, L. Pugachef, M. Burtsev, 2020, </w:t>
+      </w:r>
+      <w:r>
+        <w:rPr>
+          <w:lang w:val="en-GB"/>
+        </w:rPr>
+        <w:t>“</w:t>
+      </w:r>
+      <w:r>
+        <w:rPr>
+          <w:lang w:val="en-GB"/>
+        </w:rPr>
+        <w:t xml:space="preserve"> Goal-Oriented Multi-Task BERT-Based Dialogue State Tracker</w:t>
+      </w:r>
+      <w:r>
+        <w:rPr>
+          <w:lang w:val="en-GB"/>
+        </w:rPr>
+        <w:t>”</w:t>
+      </w:r>
+      <w:r>
+        <w:rPr>
+          <w:lang w:val="en-GB"/>
+        </w:rPr>
+        <w:t xml:space="preserve">, </w:t>
+      </w:r>
+      <w:r>
+        <w:fldChar w:fldCharType="begin"/>
+      </w:r>
+      <w:r>
+        <w:rPr>
+          <w:lang w:val="en-GB"/>
+          <w:rPrChange w:id="527" w:author="Johnny Nguyen" w:date="2020-02-18T07:48:00Z">
+            <w:rPr/>
+          </w:rPrChange>
+        </w:rPr>
         <w:instrText xml:space="preserve"> HYPERLINK "https://arxiv.org/pdf/2002.02450.pdf" </w:instrText>
       </w:r>
       <w:r>
@@ -6402,7 +6433,7 @@
       <w:r>
         <w:rPr>
           <w:lang w:val="en-GB"/>
-          <w:rPrChange w:id="524" w:author="Johnny Nguyen" w:date="2020-02-18T07:48:00Z">
+          <w:rPrChange w:id="528" w:author="Johnny Nguyen" w:date="2020-02-18T07:48:00Z">
             <w:rPr/>
           </w:rPrChange>
         </w:rPr>

</xml_diff>